<commit_message>
Ajout initial de la couronne au GDD, très simple pour l'instant
</commit_message>
<xml_diff>
--- a/GDD.docx
+++ b/GDD.docx
@@ -13,6 +13,12 @@
     <w:bookmarkStart w:id="0" w:name="_Toc93845463" w:displacedByCustomXml="next"/>
     <w:sdt>
       <w:sdtPr>
+        <w:rPr>
+          <w:caps w:val="0"/>
+          <w:spacing w:val="0"/>
+          <w:sz w:val="20"/>
+          <w:szCs w:val="20"/>
+        </w:rPr>
         <w:id w:val="1470398775"/>
         <w:docPartObj>
           <w:docPartGallery w:val="Table of Contents"/>
@@ -23,11 +29,7 @@
         <w:rPr>
           <w:b/>
           <w:bCs/>
-          <w:caps w:val="0"/>
           <w:noProof/>
-          <w:spacing w:val="0"/>
-          <w:sz w:val="20"/>
-          <w:szCs w:val="20"/>
         </w:rPr>
       </w:sdtEndPr>
       <w:sdtContent>
@@ -1566,13 +1568,13 @@
       <w:pPr>
         <w:pStyle w:val="Heading2"/>
         <w:rPr>
-          <w:lang w:val="fr-FR"/>
+          <w:lang w:val="es-ES"/>
         </w:rPr>
       </w:pPr>
       <w:bookmarkStart w:id="5" w:name="_Toc93845468"/>
       <w:r>
         <w:rPr>
-          <w:lang w:val="fr-FR"/>
+          <w:lang w:val="es-ES"/>
         </w:rPr>
         <w:t>Références</w:t>
       </w:r>
@@ -1582,12 +1584,12 @@
       <w:pPr>
         <w:pStyle w:val="Heading3"/>
         <w:rPr>
-          <w:lang w:val="fr-FR"/>
-        </w:rPr>
-      </w:pPr>
-      <w:r>
-        <w:rPr>
-          <w:lang w:val="fr-FR"/>
+          <w:lang w:val="es-ES"/>
+        </w:rPr>
+      </w:pPr>
+      <w:r>
+        <w:rPr>
+          <w:lang w:val="es-ES"/>
         </w:rPr>
         <w:t>Gameplay</w:t>
       </w:r>
@@ -1595,12 +1597,12 @@
     <w:p>
       <w:pPr>
         <w:rPr>
-          <w:lang w:val="fr-FR"/>
-        </w:rPr>
-      </w:pPr>
-      <w:r>
-        <w:rPr>
-          <w:lang w:val="fr-FR"/>
+          <w:lang w:val="es-ES"/>
+        </w:rPr>
+      </w:pPr>
+      <w:r>
+        <w:rPr>
+          <w:lang w:val="es-ES"/>
         </w:rPr>
         <w:t>Celeste, Super Mario Bros.</w:t>
       </w:r>
@@ -1609,12 +1611,12 @@
       <w:pPr>
         <w:pStyle w:val="Heading3"/>
         <w:rPr>
-          <w:lang w:val="fr-FR"/>
-        </w:rPr>
-      </w:pPr>
-      <w:r>
-        <w:rPr>
-          <w:lang w:val="fr-FR"/>
+          <w:lang w:val="es-ES"/>
+        </w:rPr>
+      </w:pPr>
+      <w:r>
+        <w:rPr>
+          <w:lang w:val="es-ES"/>
         </w:rPr>
         <w:t>Visuels</w:t>
       </w:r>
@@ -1646,6 +1648,11 @@
       <w:bookmarkEnd w:id="7"/>
     </w:p>
     <w:p>
+      <w:pPr>
+        <w:rPr>
+          <w:lang w:val="fr-FR"/>
+        </w:rPr>
+      </w:pPr>
       <w:r>
         <w:rPr>
           <w:rStyle w:val="Strong"/>
@@ -1654,19 +1661,28 @@
         <w:t>Camera.</w:t>
       </w:r>
       <w:r>
+        <w:rPr>
+          <w:lang w:val="fr-FR"/>
+        </w:rPr>
         <w:t xml:space="preserve"> </w:t>
       </w:r>
       <w:r>
-        <w:t>Vu de cô</w:t>
-      </w:r>
-      <w:r>
-        <w:t>té, 2D.</w:t>
-      </w:r>
-    </w:p>
-    <w:p>
+        <w:rPr>
+          <w:lang w:val="fr-FR"/>
+        </w:rPr>
+        <w:t>Vu de côté, 2D.</w:t>
+      </w:r>
+    </w:p>
+    <w:p>
+      <w:pPr>
+        <w:rPr>
+          <w:lang w:val="fr-FR"/>
+        </w:rPr>
+      </w:pPr>
       <w:r>
         <w:rPr>
           <w:rStyle w:val="Strong"/>
+          <w:lang w:val="fr-FR"/>
         </w:rPr>
         <w:t>Character</w:t>
       </w:r>
@@ -1678,16 +1694,24 @@
         <w:t>.</w:t>
       </w:r>
       <w:r>
+        <w:rPr>
+          <w:lang w:val="fr-FR"/>
+        </w:rPr>
         <w:t xml:space="preserve"> </w:t>
       </w:r>
       <w:r>
-        <w:t>Chaque joueur p</w:t>
-      </w:r>
-      <w:r>
-        <w:t>eut se déplacer sur le côté et sauter. Il peut s’accrocher aux murs et en sauter. Il peut aussi utiliser une capacité repoussant les autres joueurs, et une autre les tirant.</w:t>
-      </w:r>
-    </w:p>
-    <w:p>
+        <w:rPr>
+          <w:lang w:val="fr-FR"/>
+        </w:rPr>
+        <w:t>Chaque joueur peut se déplacer sur le côté et sauter. Il peut s’accrocher aux murs et en sauter. Il peut aussi utiliser une capacité repoussant les autres joueurs, et une autre les tirant.</w:t>
+      </w:r>
+    </w:p>
+    <w:p>
+      <w:pPr>
+        <w:rPr>
+          <w:lang w:val="fr-FR"/>
+        </w:rPr>
+      </w:pPr>
       <w:r>
         <w:rPr>
           <w:rStyle w:val="Strong"/>
@@ -1698,22 +1722,35 @@
       <w:r>
         <w:rPr>
           <w:rStyle w:val="Strong"/>
+          <w:lang w:val="fr-FR"/>
         </w:rPr>
         <w:t>troller.</w:t>
       </w:r>
       <w:r>
+        <w:rPr>
+          <w:lang w:val="fr-FR"/>
+        </w:rPr>
         <w:t xml:space="preserve"> </w:t>
       </w:r>
       <w:r>
+        <w:rPr>
+          <w:lang w:val="fr-FR"/>
+        </w:rPr>
         <w:t>Une touches pour se déplacer sur la gauche, l’autre pour la droite. Une touche pour s’accrocher aux murs. Une touche pour sauter. Une touche pour pousser, l’autre tirer.</w:t>
       </w:r>
     </w:p>
     <w:p>
       <w:pPr>
         <w:pStyle w:val="Heading2"/>
+        <w:rPr>
+          <w:lang w:val="fr-FR"/>
+        </w:rPr>
       </w:pPr>
       <w:bookmarkStart w:id="8" w:name="_Toc93845471"/>
       <w:r>
+        <w:rPr>
+          <w:lang w:val="fr-FR"/>
+        </w:rPr>
         <w:t>Noyau</w:t>
       </w:r>
       <w:bookmarkEnd w:id="8"/>
@@ -1721,9 +1758,15 @@
     <w:p>
       <w:pPr>
         <w:pStyle w:val="Heading2"/>
+        <w:rPr>
+          <w:lang w:val="fr-FR"/>
+        </w:rPr>
       </w:pPr>
       <w:bookmarkStart w:id="9" w:name="_Toc93845472"/>
       <w:r>
+        <w:rPr>
+          <w:lang w:val="fr-FR"/>
+        </w:rPr>
         <w:t>Tension</w:t>
       </w:r>
       <w:bookmarkEnd w:id="9"/>
@@ -1731,9 +1774,15 @@
     <w:p>
       <w:pPr>
         <w:pStyle w:val="Heading2"/>
+        <w:rPr>
+          <w:lang w:val="fr-FR"/>
+        </w:rPr>
       </w:pPr>
       <w:bookmarkStart w:id="10" w:name="_Toc93845473"/>
       <w:r>
+        <w:rPr>
+          <w:lang w:val="fr-FR"/>
+        </w:rPr>
         <w:t>Mécaniques</w:t>
       </w:r>
       <w:bookmarkEnd w:id="10"/>
@@ -1741,9 +1790,15 @@
     <w:p>
       <w:pPr>
         <w:pStyle w:val="Heading3"/>
+        <w:rPr>
+          <w:lang w:val="fr-FR"/>
+        </w:rPr>
       </w:pPr>
       <w:bookmarkStart w:id="11" w:name="_Toc93845474"/>
       <w:r>
+        <w:rPr>
+          <w:lang w:val="fr-FR"/>
+        </w:rPr>
         <w:t>Mouvement</w:t>
       </w:r>
       <w:bookmarkEnd w:id="11"/>
@@ -1900,6 +1955,11 @@
       </w:r>
     </w:p>
     <w:p>
+      <w:pPr>
+        <w:rPr>
+          <w:lang w:val="fr-FR"/>
+        </w:rPr>
+      </w:pPr>
       <w:r>
         <w:rPr>
           <w:rStyle w:val="Strong"/>
@@ -1914,6 +1974,9 @@
         <w:t xml:space="preserve"> </w:t>
       </w:r>
       <w:r>
+        <w:rPr>
+          <w:lang w:val="fr-FR"/>
+        </w:rPr>
         <w:t>4u</w:t>
       </w:r>
     </w:p>
@@ -2027,9 +2090,15 @@
     <w:p>
       <w:pPr>
         <w:pStyle w:val="Heading3"/>
+        <w:rPr>
+          <w:lang w:val="fr-FR"/>
+        </w:rPr>
       </w:pPr>
       <w:bookmarkStart w:id="13" w:name="_Toc93845476"/>
       <w:r>
+        <w:rPr>
+          <w:lang w:val="fr-FR"/>
+        </w:rPr>
         <w:t>Wall grab</w:t>
       </w:r>
       <w:bookmarkEnd w:id="13"/>
@@ -2120,6 +2189,11 @@
       </w:r>
     </w:p>
     <w:p>
+      <w:pPr>
+        <w:rPr>
+          <w:lang w:val="fr-FR"/>
+        </w:rPr>
+      </w:pPr>
       <w:r>
         <w:rPr>
           <w:b/>
@@ -2135,33 +2209,51 @@
         <w:t xml:space="preserve"> </w:t>
       </w:r>
       <w:r>
+        <w:rPr>
+          <w:lang w:val="fr-FR"/>
+        </w:rPr>
         <w:t>,</w:t>
       </w:r>
     </w:p>
     <w:p>
+      <w:pPr>
+        <w:rPr>
+          <w:lang w:val="fr-FR"/>
+        </w:rPr>
+      </w:pPr>
       <w:r>
         <w:rPr>
           <w:b/>
           <w:bCs/>
+          <w:lang w:val="fr-FR"/>
         </w:rPr>
         <w:t>Manette.</w:t>
       </w:r>
       <w:r>
+        <w:rPr>
+          <w:lang w:val="fr-FR"/>
+        </w:rPr>
         <w:t xml:space="preserve"> </w:t>
       </w:r>
       <w:r>
-        <w:t>Trig</w:t>
-      </w:r>
-      <w:r>
-        <w:t>ger droite</w:t>
+        <w:rPr>
+          <w:lang w:val="fr-FR"/>
+        </w:rPr>
+        <w:t>Trigger droite</w:t>
       </w:r>
     </w:p>
     <w:p>
       <w:pPr>
         <w:pStyle w:val="Heading3"/>
+        <w:rPr>
+          <w:lang w:val="fr-FR"/>
+        </w:rPr>
       </w:pPr>
       <w:bookmarkStart w:id="14" w:name="_Toc93845477"/>
       <w:r>
+        <w:rPr>
+          <w:lang w:val="fr-FR"/>
+        </w:rPr>
         <w:t>Pull &amp; Push</w:t>
       </w:r>
       <w:bookmarkEnd w:id="14"/>
@@ -2288,25 +2380,7 @@
         <w:rPr>
           <w:lang w:val="fr-FR"/>
         </w:rPr>
-        <w:t>U</w:t>
-      </w:r>
-      <w:r>
-        <w:rPr>
-          <w:lang w:val="fr-FR"/>
-        </w:rPr>
-        <w:t xml:space="preserve"> (tirer) et </w:t>
-      </w:r>
-      <w:r>
-        <w:rPr>
-          <w:lang w:val="fr-FR"/>
-        </w:rPr>
-        <w:t>O</w:t>
-      </w:r>
-      <w:r>
-        <w:rPr>
-          <w:lang w:val="fr-FR"/>
-        </w:rPr>
-        <w:t xml:space="preserve"> (pousser)</w:t>
+        <w:t>U (tirer) et O (pousser)</w:t>
       </w:r>
     </w:p>
     <w:p>
@@ -2333,25 +2407,7 @@
         <w:rPr>
           <w:lang w:val="fr-FR"/>
         </w:rPr>
-        <w:t>Bumper gauche</w:t>
-      </w:r>
-      <w:r>
-        <w:rPr>
-          <w:lang w:val="fr-FR"/>
-        </w:rPr>
-        <w:t xml:space="preserve"> (tirer) et </w:t>
-      </w:r>
-      <w:r>
-        <w:rPr>
-          <w:lang w:val="fr-FR"/>
-        </w:rPr>
-        <w:t>bumper droite</w:t>
-      </w:r>
-      <w:r>
-        <w:rPr>
-          <w:lang w:val="fr-FR"/>
-        </w:rPr>
-        <w:t xml:space="preserve"> (pousser)</w:t>
+        <w:t>Bumper gauche (tirer) et bumper droite (pousser)</w:t>
       </w:r>
     </w:p>
     <w:p>
@@ -2366,6 +2422,132 @@
         <w:rPr>
           <w:lang w:val="fr-FR"/>
         </w:rPr>
+        <w:t>Couronne</w:t>
+      </w:r>
+    </w:p>
+    <w:p>
+      <w:pPr>
+        <w:rPr>
+          <w:lang w:val="fr-FR"/>
+        </w:rPr>
+      </w:pPr>
+      <w:r>
+        <w:rPr>
+          <w:lang w:val="fr-FR"/>
+        </w:rPr>
+        <w:t>Au début de la partie, une couronne apparait quelque part dans le niveau.</w:t>
+      </w:r>
+      <w:r>
+        <w:rPr>
+          <w:lang w:val="fr-FR"/>
+        </w:rPr>
+        <w:t xml:space="preserve"> Le premier joueur à attraper la couronne devient « roi ».</w:t>
+      </w:r>
+    </w:p>
+    <w:p>
+      <w:pPr>
+        <w:pStyle w:val="Heading3"/>
+        <w:rPr>
+          <w:lang w:val="fr-FR"/>
+        </w:rPr>
+      </w:pPr>
+      <w:r>
+        <w:rPr>
+          <w:lang w:val="fr-FR"/>
+        </w:rPr>
+        <w:t>Roi</w:t>
+      </w:r>
+    </w:p>
+    <w:p>
+      <w:pPr>
+        <w:rPr>
+          <w:lang w:val="fr-FR"/>
+        </w:rPr>
+      </w:pPr>
+      <w:r>
+        <w:rPr>
+          <w:lang w:val="fr-FR"/>
+        </w:rPr>
+        <w:t xml:space="preserve">Le roi reçoit une amélioration de ses capacités : il se déplace plus vite, saute plus haut et </w:t>
+      </w:r>
+      <w:r>
+        <w:rPr>
+          <w:lang w:val="fr-FR"/>
+        </w:rPr>
+        <w:t>projette</w:t>
+      </w:r>
+      <w:r>
+        <w:rPr>
+          <w:lang w:val="fr-FR"/>
+        </w:rPr>
+        <w:t xml:space="preserve"> les autres joueurs plus loin.</w:t>
+      </w:r>
+    </w:p>
+    <w:p>
+      <w:pPr>
+        <w:rPr>
+          <w:lang w:val="fr-FR"/>
+        </w:rPr>
+      </w:pPr>
+      <w:r>
+        <w:rPr>
+          <w:highlight w:val="yellow"/>
+          <w:lang w:val="fr-FR"/>
+        </w:rPr>
+        <w:t>Amélioration des capacités proportionnelle au nombre de joueurs ?</w:t>
+      </w:r>
+    </w:p>
+    <w:p>
+      <w:pPr>
+        <w:pStyle w:val="Heading3"/>
+        <w:rPr>
+          <w:lang w:val="fr-FR"/>
+        </w:rPr>
+      </w:pPr>
+      <w:r>
+        <w:rPr>
+          <w:lang w:val="fr-FR"/>
+        </w:rPr>
+        <w:t>Vol de Couronne</w:t>
+      </w:r>
+    </w:p>
+    <w:p>
+      <w:pPr>
+        <w:rPr>
+          <w:lang w:val="fr-FR"/>
+        </w:rPr>
+      </w:pPr>
+      <w:r>
+        <w:rPr>
+          <w:lang w:val="fr-FR"/>
+        </w:rPr>
+        <w:t>Si le roi est éjecté sur un mur avec une force suffisante, sa couronne se brise.</w:t>
+      </w:r>
+    </w:p>
+    <w:p>
+      <w:pPr>
+        <w:rPr>
+          <w:lang w:val="fr-FR"/>
+        </w:rPr>
+      </w:pPr>
+      <w:r>
+        <w:rPr>
+          <w:lang w:val="fr-FR"/>
+        </w:rPr>
+        <w:t>Une nouvelle couronne apparait à un endroit aléatoire du niveau, et le nouveau roi est le premier joueur à atteindre la nouvelle couronne.</w:t>
+      </w:r>
+    </w:p>
+    <w:p>
+      <w:pPr>
+        <w:pStyle w:val="Heading2"/>
+        <w:rPr>
+          <w:lang w:val="fr-FR"/>
+        </w:rPr>
+      </w:pPr>
+      <w:r>
+        <w:rPr>
+          <w:lang w:val="fr-FR"/>
+        </w:rPr>
         <w:t>Level Design</w:t>
       </w:r>
       <w:bookmarkEnd w:id="15"/>
@@ -2394,6 +2576,7 @@
         <w:rPr>
           <w:lang w:val="fr-FR"/>
         </w:rPr>
+        <w:lastRenderedPageBreak/>
         <w:t xml:space="preserve">L’idée c’est d’avoir </w:t>
       </w:r>
       <w:r>
@@ -2530,8 +2713,124 @@
       </w:pPr>
     </w:lvl>
   </w:abstractNum>
+  <w:abstractNum w:abstractNumId="1" w15:restartNumberingAfterBreak="0">
+    <w:nsid w:val="2FDA69DF"/>
+    <w:multiLevelType w:val="hybridMultilevel"/>
+    <w:tmpl w:val="9D3A5414"/>
+    <w:lvl w:ilvl="0" w:tplc="04090001">
+      <w:start w:val="1"/>
+      <w:numFmt w:val="bullet"/>
+      <w:lvlText w:val=""/>
+      <w:lvlJc w:val="left"/>
+      <w:pPr>
+        <w:ind w:left="720" w:hanging="360"/>
+      </w:pPr>
+      <w:rPr>
+        <w:rFonts w:ascii="Symbol" w:hAnsi="Symbol" w:hint="default"/>
+      </w:rPr>
+    </w:lvl>
+    <w:lvl w:ilvl="1" w:tplc="04090003" w:tentative="1">
+      <w:start w:val="1"/>
+      <w:numFmt w:val="bullet"/>
+      <w:lvlText w:val="o"/>
+      <w:lvlJc w:val="left"/>
+      <w:pPr>
+        <w:ind w:left="1440" w:hanging="360"/>
+      </w:pPr>
+      <w:rPr>
+        <w:rFonts w:ascii="Courier New" w:hAnsi="Courier New" w:cs="Courier New" w:hint="default"/>
+      </w:rPr>
+    </w:lvl>
+    <w:lvl w:ilvl="2" w:tplc="04090005" w:tentative="1">
+      <w:start w:val="1"/>
+      <w:numFmt w:val="bullet"/>
+      <w:lvlText w:val=""/>
+      <w:lvlJc w:val="left"/>
+      <w:pPr>
+        <w:ind w:left="2160" w:hanging="360"/>
+      </w:pPr>
+      <w:rPr>
+        <w:rFonts w:ascii="Wingdings" w:hAnsi="Wingdings" w:hint="default"/>
+      </w:rPr>
+    </w:lvl>
+    <w:lvl w:ilvl="3" w:tplc="04090001" w:tentative="1">
+      <w:start w:val="1"/>
+      <w:numFmt w:val="bullet"/>
+      <w:lvlText w:val=""/>
+      <w:lvlJc w:val="left"/>
+      <w:pPr>
+        <w:ind w:left="2880" w:hanging="360"/>
+      </w:pPr>
+      <w:rPr>
+        <w:rFonts w:ascii="Symbol" w:hAnsi="Symbol" w:hint="default"/>
+      </w:rPr>
+    </w:lvl>
+    <w:lvl w:ilvl="4" w:tplc="04090003" w:tentative="1">
+      <w:start w:val="1"/>
+      <w:numFmt w:val="bullet"/>
+      <w:lvlText w:val="o"/>
+      <w:lvlJc w:val="left"/>
+      <w:pPr>
+        <w:ind w:left="3600" w:hanging="360"/>
+      </w:pPr>
+      <w:rPr>
+        <w:rFonts w:ascii="Courier New" w:hAnsi="Courier New" w:cs="Courier New" w:hint="default"/>
+      </w:rPr>
+    </w:lvl>
+    <w:lvl w:ilvl="5" w:tplc="04090005" w:tentative="1">
+      <w:start w:val="1"/>
+      <w:numFmt w:val="bullet"/>
+      <w:lvlText w:val=""/>
+      <w:lvlJc w:val="left"/>
+      <w:pPr>
+        <w:ind w:left="4320" w:hanging="360"/>
+      </w:pPr>
+      <w:rPr>
+        <w:rFonts w:ascii="Wingdings" w:hAnsi="Wingdings" w:hint="default"/>
+      </w:rPr>
+    </w:lvl>
+    <w:lvl w:ilvl="6" w:tplc="04090001" w:tentative="1">
+      <w:start w:val="1"/>
+      <w:numFmt w:val="bullet"/>
+      <w:lvlText w:val=""/>
+      <w:lvlJc w:val="left"/>
+      <w:pPr>
+        <w:ind w:left="5040" w:hanging="360"/>
+      </w:pPr>
+      <w:rPr>
+        <w:rFonts w:ascii="Symbol" w:hAnsi="Symbol" w:hint="default"/>
+      </w:rPr>
+    </w:lvl>
+    <w:lvl w:ilvl="7" w:tplc="04090003" w:tentative="1">
+      <w:start w:val="1"/>
+      <w:numFmt w:val="bullet"/>
+      <w:lvlText w:val="o"/>
+      <w:lvlJc w:val="left"/>
+      <w:pPr>
+        <w:ind w:left="5760" w:hanging="360"/>
+      </w:pPr>
+      <w:rPr>
+        <w:rFonts w:ascii="Courier New" w:hAnsi="Courier New" w:cs="Courier New" w:hint="default"/>
+      </w:rPr>
+    </w:lvl>
+    <w:lvl w:ilvl="8" w:tplc="04090005" w:tentative="1">
+      <w:start w:val="1"/>
+      <w:numFmt w:val="bullet"/>
+      <w:lvlText w:val=""/>
+      <w:lvlJc w:val="left"/>
+      <w:pPr>
+        <w:ind w:left="6480" w:hanging="360"/>
+      </w:pPr>
+      <w:rPr>
+        <w:rFonts w:ascii="Wingdings" w:hAnsi="Wingdings" w:hint="default"/>
+      </w:rPr>
+    </w:lvl>
+  </w:abstractNum>
   <w:num w:numId="1">
     <w:abstractNumId w:val="0"/>
+  </w:num>
+  <w:num w:numId="2">
+    <w:abstractNumId w:val="1"/>
   </w:num>
 </w:numbering>
 </file>
@@ -3598,6 +3897,17 @@
       <w:u w:val="single"/>
     </w:rPr>
   </w:style>
+  <w:style w:type="paragraph" w:styleId="ListParagraph">
+    <w:name w:val="List Paragraph"/>
+    <w:basedOn w:val="Normal"/>
+    <w:uiPriority w:val="34"/>
+    <w:qFormat/>
+    <w:rsid w:val="003369A8"/>
+    <w:pPr>
+      <w:ind w:left="720"/>
+      <w:contextualSpacing/>
+    </w:pPr>
+  </w:style>
 </w:styles>
 </file>
 

</xml_diff>

<commit_message>
GDD - Ajout d'un emplacement pour les métrics, sans valeur pour l'instant.
</commit_message>
<xml_diff>
--- a/GDD.docx
+++ b/GDD.docx
@@ -1420,8 +1420,13 @@
         <w:t>DA.</w:t>
       </w:r>
       <w:r>
-        <w:t xml:space="preserve"> Simon Ducot</w:t>
-      </w:r>
+        <w:t xml:space="preserve"> Simon </w:t>
+      </w:r>
+      <w:proofErr w:type="spellStart"/>
+      <w:r>
+        <w:t>Ducot</w:t>
+      </w:r>
+      <w:proofErr w:type="spellEnd"/>
     </w:p>
     <w:p>
       <w:r>
@@ -1444,8 +1449,13 @@
         <w:t>Prog.</w:t>
       </w:r>
       <w:r>
-        <w:t xml:space="preserve"> Sébastien Pautot</w:t>
-      </w:r>
+        <w:t xml:space="preserve"> Sébastien </w:t>
+      </w:r>
+      <w:proofErr w:type="spellStart"/>
+      <w:r>
+        <w:t>Pautot</w:t>
+      </w:r>
+      <w:proofErr w:type="spellEnd"/>
     </w:p>
     <w:p>
       <w:pPr>
@@ -1532,7 +1542,21 @@
         <w:rPr>
           <w:lang w:val="fr-FR"/>
         </w:rPr>
-        <w:t>ous avons tiré la notion de « partenaire » (buddy). Nous avons donc conçu un prototype de jeu de plateforme en coopération où les joueurs peuvent s’aider les uns les autres.</w:t>
+        <w:t>ous avons tiré la notion de « partenaire » (</w:t>
+      </w:r>
+      <w:proofErr w:type="spellStart"/>
+      <w:r>
+        <w:rPr>
+          <w:lang w:val="fr-FR"/>
+        </w:rPr>
+        <w:t>buddy</w:t>
+      </w:r>
+      <w:proofErr w:type="spellEnd"/>
+      <w:r>
+        <w:rPr>
+          <w:lang w:val="fr-FR"/>
+        </w:rPr>
+        <w:t>). Nous avons donc conçu un prototype de jeu de plateforme en coopération où les joueurs peuvent s’aider les uns les autres.</w:t>
       </w:r>
     </w:p>
     <w:p>
@@ -1567,15 +1591,9 @@
     <w:p>
       <w:pPr>
         <w:pStyle w:val="Heading2"/>
-        <w:rPr>
-          <w:lang w:val="es-ES"/>
-        </w:rPr>
       </w:pPr>
       <w:bookmarkStart w:id="5" w:name="_Toc93845468"/>
       <w:r>
-        <w:rPr>
-          <w:lang w:val="es-ES"/>
-        </w:rPr>
         <w:t>Références</w:t>
       </w:r>
       <w:bookmarkEnd w:id="5"/>
@@ -1583,41 +1601,21 @@
     <w:p>
       <w:pPr>
         <w:pStyle w:val="Heading3"/>
-        <w:rPr>
-          <w:lang w:val="es-ES"/>
-        </w:rPr>
-      </w:pPr>
-      <w:r>
-        <w:rPr>
-          <w:lang w:val="es-ES"/>
-        </w:rPr>
+      </w:pPr>
+      <w:r>
         <w:t>Gameplay</w:t>
       </w:r>
     </w:p>
     <w:p>
-      <w:pPr>
-        <w:rPr>
-          <w:lang w:val="es-ES"/>
-        </w:rPr>
-      </w:pPr>
-      <w:r>
-        <w:rPr>
-          <w:lang w:val="es-ES"/>
-        </w:rPr>
+      <w:r>
         <w:t>Celeste, Super Mario Bros.</w:t>
       </w:r>
     </w:p>
     <w:p>
       <w:pPr>
         <w:pStyle w:val="Heading3"/>
-        <w:rPr>
-          <w:lang w:val="es-ES"/>
-        </w:rPr>
-      </w:pPr>
-      <w:r>
-        <w:rPr>
-          <w:lang w:val="es-ES"/>
-        </w:rPr>
+      </w:pPr>
+      <w:r>
         <w:t>Visuels</w:t>
       </w:r>
     </w:p>
@@ -1679,6 +1677,7 @@
           <w:lang w:val="fr-FR"/>
         </w:rPr>
       </w:pPr>
+      <w:proofErr w:type="spellStart"/>
       <w:r>
         <w:rPr>
           <w:rStyle w:val="Strong"/>
@@ -1686,6 +1685,7 @@
         </w:rPr>
         <w:t>Character</w:t>
       </w:r>
+      <w:proofErr w:type="spellEnd"/>
       <w:r>
         <w:rPr>
           <w:rStyle w:val="Strong"/>
@@ -1820,20 +1820,6 @@
           <w:lang w:val="fr-FR"/>
         </w:rPr>
         <w:t xml:space="preserve"> Sur le sol le joueur a un contrôle total de sa mouvement. Dans les airs il a moins de contrôle.</w:t>
-      </w:r>
-    </w:p>
-    <w:p>
-      <w:pPr>
-        <w:pStyle w:val="Heading4"/>
-        <w:rPr>
-          <w:lang w:val="fr-FR"/>
-        </w:rPr>
-      </w:pPr>
-      <w:r>
-        <w:rPr>
-          <w:lang w:val="fr-FR"/>
-        </w:rPr>
-        <w:t>Touches</w:t>
       </w:r>
     </w:p>
     <w:p>
@@ -1848,13 +1834,13 @@
           <w:bCs/>
           <w:lang w:val="fr-FR"/>
         </w:rPr>
-        <w:t>Clavier 1.</w:t>
-      </w:r>
-      <w:r>
-        <w:rPr>
-          <w:lang w:val="fr-FR"/>
-        </w:rPr>
-        <w:t xml:space="preserve"> Q et D</w:t>
+        <w:t>Vitesse de base.</w:t>
+      </w:r>
+      <w:r>
+        <w:rPr>
+          <w:lang w:val="fr-FR"/>
+        </w:rPr>
+        <w:t xml:space="preserve"> X unités par seconde.</w:t>
       </w:r>
     </w:p>
     <w:p>
@@ -1869,13 +1855,27 @@
           <w:bCs/>
           <w:lang w:val="fr-FR"/>
         </w:rPr>
-        <w:t>Clavier 2.</w:t>
-      </w:r>
-      <w:r>
-        <w:rPr>
-          <w:lang w:val="fr-FR"/>
-        </w:rPr>
-        <w:t xml:space="preserve"> J et L</w:t>
+        <w:t>Vitesse du roi.</w:t>
+      </w:r>
+      <w:r>
+        <w:rPr>
+          <w:lang w:val="fr-FR"/>
+        </w:rPr>
+        <w:t xml:space="preserve"> X unités par seconde</w:t>
+      </w:r>
+    </w:p>
+    <w:p>
+      <w:pPr>
+        <w:pStyle w:val="Heading4"/>
+        <w:rPr>
+          <w:lang w:val="fr-FR"/>
+        </w:rPr>
+      </w:pPr>
+      <w:r>
+        <w:rPr>
+          <w:lang w:val="fr-FR"/>
+        </w:rPr>
+        <w:t>Touches</w:t>
       </w:r>
     </w:p>
     <w:p>
@@ -1890,6 +1890,48 @@
           <w:bCs/>
           <w:lang w:val="fr-FR"/>
         </w:rPr>
+        <w:t>Clavier 1.</w:t>
+      </w:r>
+      <w:r>
+        <w:rPr>
+          <w:lang w:val="fr-FR"/>
+        </w:rPr>
+        <w:t xml:space="preserve"> Q et D</w:t>
+      </w:r>
+    </w:p>
+    <w:p>
+      <w:pPr>
+        <w:rPr>
+          <w:lang w:val="fr-FR"/>
+        </w:rPr>
+      </w:pPr>
+      <w:r>
+        <w:rPr>
+          <w:b/>
+          <w:bCs/>
+          <w:lang w:val="fr-FR"/>
+        </w:rPr>
+        <w:t>Clavier 2.</w:t>
+      </w:r>
+      <w:r>
+        <w:rPr>
+          <w:lang w:val="fr-FR"/>
+        </w:rPr>
+        <w:t xml:space="preserve"> J et L</w:t>
+      </w:r>
+    </w:p>
+    <w:p>
+      <w:pPr>
+        <w:rPr>
+          <w:lang w:val="fr-FR"/>
+        </w:rPr>
+      </w:pPr>
+      <w:r>
+        <w:rPr>
+          <w:b/>
+          <w:bCs/>
+          <w:lang w:val="fr-FR"/>
+        </w:rPr>
         <w:t>Manette.</w:t>
       </w:r>
       <w:r>
@@ -1933,14 +1975,34 @@
         </w:rPr>
         <w:t xml:space="preserve">t en contact avec le sol ou en train de </w:t>
       </w:r>
+      <w:proofErr w:type="spellStart"/>
       <w:r>
         <w:rPr>
           <w:i/>
           <w:iCs/>
           <w:lang w:val="fr-FR"/>
         </w:rPr>
-        <w:t>wall grab</w:t>
-      </w:r>
+        <w:t>wall</w:t>
+      </w:r>
+      <w:proofErr w:type="spellEnd"/>
+      <w:r>
+        <w:rPr>
+          <w:i/>
+          <w:iCs/>
+          <w:lang w:val="fr-FR"/>
+        </w:rPr>
+        <w:t xml:space="preserve"> </w:t>
+      </w:r>
+      <w:proofErr w:type="spellStart"/>
+      <w:r>
+        <w:rPr>
+          <w:i/>
+          <w:iCs/>
+          <w:lang w:val="fr-FR"/>
+        </w:rPr>
+        <w:t>grab</w:t>
+      </w:r>
+      <w:proofErr w:type="spellEnd"/>
       <w:r>
         <w:rPr>
           <w:lang w:val="fr-FR"/>
@@ -1965,7 +2027,21 @@
           <w:rStyle w:val="Strong"/>
           <w:lang w:val="fr-FR"/>
         </w:rPr>
-        <w:t>Hauteur.</w:t>
+        <w:t>Hauteur</w:t>
+      </w:r>
+      <w:r>
+        <w:rPr>
+          <w:rStyle w:val="Strong"/>
+          <w:lang w:val="fr-FR"/>
+        </w:rPr>
+        <w:t xml:space="preserve"> de base</w:t>
+      </w:r>
+      <w:r>
+        <w:rPr>
+          <w:rStyle w:val="Strong"/>
+          <w:lang w:val="fr-FR"/>
+        </w:rPr>
+        <w:t>.</w:t>
       </w:r>
       <w:r>
         <w:rPr>
@@ -1977,21 +2053,13 @@
         <w:rPr>
           <w:lang w:val="fr-FR"/>
         </w:rPr>
-        <w:t>4u</w:t>
-      </w:r>
-    </w:p>
-    <w:p>
-      <w:pPr>
-        <w:pStyle w:val="Heading4"/>
-        <w:rPr>
-          <w:lang w:val="fr-FR"/>
-        </w:rPr>
-      </w:pPr>
-      <w:r>
-        <w:rPr>
-          <w:lang w:val="fr-FR"/>
-        </w:rPr>
-        <w:t>Touches</w:t>
+        <w:t>X</w:t>
+      </w:r>
+      <w:r>
+        <w:rPr>
+          <w:lang w:val="fr-FR"/>
+        </w:rPr>
+        <w:t>u</w:t>
       </w:r>
     </w:p>
     <w:p>
@@ -2006,7 +2074,7 @@
           <w:bCs/>
           <w:lang w:val="fr-FR"/>
         </w:rPr>
-        <w:t>Clavier 1.</w:t>
+        <w:t>Hauteur du roi.</w:t>
       </w:r>
       <w:r>
         <w:rPr>
@@ -2018,7 +2086,27 @@
         <w:rPr>
           <w:lang w:val="fr-FR"/>
         </w:rPr>
-        <w:t>Z</w:t>
+        <w:t>Y</w:t>
+      </w:r>
+      <w:r>
+        <w:rPr>
+          <w:lang w:val="fr-FR"/>
+        </w:rPr>
+        <w:t>u</w:t>
+      </w:r>
+    </w:p>
+    <w:p>
+      <w:pPr>
+        <w:pStyle w:val="Heading4"/>
+        <w:rPr>
+          <w:lang w:val="fr-FR"/>
+        </w:rPr>
+      </w:pPr>
+      <w:r>
+        <w:rPr>
+          <w:lang w:val="fr-FR"/>
+        </w:rPr>
+        <w:t>Touches</w:t>
       </w:r>
     </w:p>
     <w:p>
@@ -2033,7 +2121,7 @@
           <w:bCs/>
           <w:lang w:val="fr-FR"/>
         </w:rPr>
-        <w:t>Clavier 2.</w:t>
+        <w:t>Clavier 1.</w:t>
       </w:r>
       <w:r>
         <w:rPr>
@@ -2045,7 +2133,7 @@
         <w:rPr>
           <w:lang w:val="fr-FR"/>
         </w:rPr>
-        <w:t>I</w:t>
+        <w:t>Z</w:t>
       </w:r>
     </w:p>
     <w:p>
@@ -2060,7 +2148,7 @@
           <w:bCs/>
           <w:lang w:val="fr-FR"/>
         </w:rPr>
-        <w:t>Manette.</w:t>
+        <w:t>Clavier 2.</w:t>
       </w:r>
       <w:r>
         <w:rPr>
@@ -2072,93 +2160,7 @@
         <w:rPr>
           <w:lang w:val="fr-FR"/>
         </w:rPr>
-        <w:t>D-Pad</w:t>
-      </w:r>
-      <w:r>
-        <w:rPr>
-          <w:lang w:val="fr-FR"/>
-        </w:rPr>
-        <w:t xml:space="preserve"> haut, </w:t>
-      </w:r>
-      <w:r>
-        <w:rPr>
-          <w:lang w:val="fr-FR"/>
-        </w:rPr>
-        <w:t>Bouton Sud</w:t>
-      </w:r>
-    </w:p>
-    <w:p>
-      <w:pPr>
-        <w:pStyle w:val="Heading3"/>
-        <w:rPr>
-          <w:lang w:val="fr-FR"/>
-        </w:rPr>
-      </w:pPr>
-      <w:bookmarkStart w:id="13" w:name="_Toc93845476"/>
-      <w:r>
-        <w:rPr>
-          <w:lang w:val="fr-FR"/>
-        </w:rPr>
-        <w:t>Wall grab</w:t>
-      </w:r>
-      <w:bookmarkEnd w:id="13"/>
-    </w:p>
-    <w:p>
-      <w:pPr>
-        <w:rPr>
-          <w:lang w:val="fr-FR"/>
-        </w:rPr>
-      </w:pPr>
-      <w:r>
-        <w:rPr>
-          <w:lang w:val="fr-FR"/>
-        </w:rPr>
-        <w:t>Lorsqu’un joueur est</w:t>
-      </w:r>
-      <w:r>
-        <w:rPr>
-          <w:lang w:val="fr-FR"/>
-        </w:rPr>
-        <w:t xml:space="preserve"> </w:t>
-      </w:r>
-      <w:r>
-        <w:rPr>
-          <w:lang w:val="fr-FR"/>
-        </w:rPr>
-        <w:t>en c</w:t>
-      </w:r>
-      <w:r>
-        <w:rPr>
-          <w:lang w:val="fr-FR"/>
-        </w:rPr>
-        <w:t>ontact avec un mur il peut s’accrocher à celui-ci. Ainsi le joueur ne tombe plus à cause de la gravité.</w:t>
-      </w:r>
-      <w:r>
-        <w:rPr>
-          <w:lang w:val="fr-FR"/>
-        </w:rPr>
-        <w:t xml:space="preserve"> Lorsqu’un autre joueur se tient sur un joueur en wall grab, ce dernier glisse lentement le long du mur</w:t>
-      </w:r>
-      <w:r>
-        <w:rPr>
-          <w:lang w:val="fr-FR"/>
-        </w:rPr>
-        <w:t>.</w:t>
-      </w:r>
-    </w:p>
-    <w:p>
-      <w:pPr>
-        <w:pStyle w:val="Heading4"/>
-        <w:rPr>
-          <w:lang w:val="fr-FR"/>
-        </w:rPr>
-      </w:pPr>
-      <w:r>
-        <w:rPr>
-          <w:lang w:val="fr-FR"/>
-        </w:rPr>
-        <w:lastRenderedPageBreak/>
-        <w:t>Touches</w:t>
+        <w:t>I</w:t>
       </w:r>
     </w:p>
     <w:p>
@@ -2173,7 +2175,7 @@
           <w:bCs/>
           <w:lang w:val="fr-FR"/>
         </w:rPr>
-        <w:t>Clavier 1.</w:t>
+        <w:t>Manette.</w:t>
       </w:r>
       <w:r>
         <w:rPr>
@@ -2185,7 +2187,113 @@
         <w:rPr>
           <w:lang w:val="fr-FR"/>
         </w:rPr>
-        <w:t>X</w:t>
+        <w:t>D-Pad</w:t>
+      </w:r>
+      <w:r>
+        <w:rPr>
+          <w:lang w:val="fr-FR"/>
+        </w:rPr>
+        <w:t xml:space="preserve"> haut, </w:t>
+      </w:r>
+      <w:r>
+        <w:rPr>
+          <w:lang w:val="fr-FR"/>
+        </w:rPr>
+        <w:t>Bouton Sud</w:t>
+      </w:r>
+    </w:p>
+    <w:p>
+      <w:pPr>
+        <w:pStyle w:val="Heading3"/>
+        <w:rPr>
+          <w:lang w:val="fr-FR"/>
+        </w:rPr>
+      </w:pPr>
+      <w:bookmarkStart w:id="13" w:name="_Toc93845476"/>
+      <w:r>
+        <w:rPr>
+          <w:lang w:val="fr-FR"/>
+        </w:rPr>
+        <w:lastRenderedPageBreak/>
+        <w:t>Wall grab</w:t>
+      </w:r>
+      <w:bookmarkEnd w:id="13"/>
+    </w:p>
+    <w:p>
+      <w:pPr>
+        <w:rPr>
+          <w:lang w:val="fr-FR"/>
+        </w:rPr>
+      </w:pPr>
+      <w:r>
+        <w:rPr>
+          <w:lang w:val="fr-FR"/>
+        </w:rPr>
+        <w:t>Lorsqu’un joueur est</w:t>
+      </w:r>
+      <w:r>
+        <w:rPr>
+          <w:lang w:val="fr-FR"/>
+        </w:rPr>
+        <w:t xml:space="preserve"> </w:t>
+      </w:r>
+      <w:r>
+        <w:rPr>
+          <w:lang w:val="fr-FR"/>
+        </w:rPr>
+        <w:t>en c</w:t>
+      </w:r>
+      <w:r>
+        <w:rPr>
+          <w:lang w:val="fr-FR"/>
+        </w:rPr>
+        <w:t>ontact avec un mur il peut s’accrocher à celui-ci. Ainsi le joueur ne tombe plus à cause de la gravité.</w:t>
+      </w:r>
+      <w:r>
+        <w:rPr>
+          <w:lang w:val="fr-FR"/>
+        </w:rPr>
+        <w:t xml:space="preserve"> Lorsqu’un autre joueur se tient sur un joueur en </w:t>
+      </w:r>
+      <w:proofErr w:type="spellStart"/>
+      <w:r>
+        <w:rPr>
+          <w:lang w:val="fr-FR"/>
+        </w:rPr>
+        <w:t>wall</w:t>
+      </w:r>
+      <w:proofErr w:type="spellEnd"/>
+      <w:r>
+        <w:rPr>
+          <w:lang w:val="fr-FR"/>
+        </w:rPr>
+        <w:t xml:space="preserve"> </w:t>
+      </w:r>
+      <w:proofErr w:type="spellStart"/>
+      <w:r>
+        <w:rPr>
+          <w:lang w:val="fr-FR"/>
+        </w:rPr>
+        <w:t>grab</w:t>
+      </w:r>
+      <w:proofErr w:type="spellEnd"/>
+      <w:r>
+        <w:rPr>
+          <w:lang w:val="fr-FR"/>
+        </w:rPr>
+        <w:t>, ce dernier glisse lentement le long du mur</w:t>
+      </w:r>
+      <w:r>
+        <w:rPr>
+          <w:lang w:val="fr-FR"/>
+        </w:rPr>
+        <w:t>.</w:t>
+      </w:r>
+      <w:r>
+        <w:rPr>
+          <w:lang w:val="fr-FR"/>
+        </w:rPr>
+        <w:t xml:space="preserve"> De même, si un joueur reste trop longtemps accroché à un mur il fini par glisser.</w:t>
       </w:r>
     </w:p>
     <w:p>
@@ -2200,201 +2308,131 @@
           <w:bCs/>
           <w:lang w:val="fr-FR"/>
         </w:rPr>
-        <w:t>Clavier 2.</w:t>
-      </w:r>
-      <w:r>
-        <w:rPr>
-          <w:lang w:val="fr-FR"/>
-        </w:rPr>
-        <w:t xml:space="preserve"> </w:t>
-      </w:r>
-      <w:r>
-        <w:rPr>
-          <w:lang w:val="fr-FR"/>
-        </w:rPr>
-        <w:t>,</w:t>
-      </w:r>
-    </w:p>
-    <w:p>
-      <w:pPr>
-        <w:rPr>
-          <w:lang w:val="fr-FR"/>
-        </w:rPr>
-      </w:pPr>
+        <w:t xml:space="preserve">Temps maximal de </w:t>
+      </w:r>
+      <w:proofErr w:type="spellStart"/>
       <w:r>
         <w:rPr>
           <w:b/>
           <w:bCs/>
           <w:lang w:val="fr-FR"/>
         </w:rPr>
-        <w:t>Manette.</w:t>
-      </w:r>
-      <w:r>
-        <w:rPr>
-          <w:lang w:val="fr-FR"/>
-        </w:rPr>
-        <w:t xml:space="preserve"> </w:t>
-      </w:r>
-      <w:r>
-        <w:rPr>
-          <w:lang w:val="fr-FR"/>
-        </w:rPr>
-        <w:t>Trigger droite</w:t>
-      </w:r>
-    </w:p>
-    <w:p>
-      <w:pPr>
-        <w:pStyle w:val="Heading3"/>
-        <w:rPr>
-          <w:lang w:val="fr-FR"/>
-        </w:rPr>
-      </w:pPr>
-      <w:bookmarkStart w:id="14" w:name="_Toc93845477"/>
-      <w:r>
-        <w:rPr>
-          <w:lang w:val="fr-FR"/>
-        </w:rPr>
-        <w:t>Pull &amp; Push</w:t>
-      </w:r>
-      <w:bookmarkEnd w:id="14"/>
-    </w:p>
-    <w:p>
-      <w:pPr>
-        <w:rPr>
-          <w:lang w:val="fr-FR"/>
-        </w:rPr>
-      </w:pPr>
-      <w:r>
-        <w:rPr>
-          <w:lang w:val="fr-FR"/>
-        </w:rPr>
-        <w:t>Le joueur peut a</w:t>
-      </w:r>
-      <w:r>
-        <w:rPr>
-          <w:lang w:val="fr-FR"/>
-        </w:rPr>
-        <w:t xml:space="preserve">ctiver une capacité permettant de tirer ou pousser les autres joueurs. Lorsque le joueur maintient une touche de capacité enfoncée une zone se dessine autour de celui-ci, et il ne peut plus se déplacer. </w:t>
-      </w:r>
-    </w:p>
-    <w:p>
-      <w:pPr>
-        <w:rPr>
-          <w:lang w:val="fr-FR"/>
-        </w:rPr>
-      </w:pPr>
-      <w:r>
-        <w:rPr>
-          <w:lang w:val="fr-FR"/>
-        </w:rPr>
-        <w:t xml:space="preserve">Lorsqu’un joueur entre dans la zone de capacité, celle-ci est activée. Si le joueur poussait, alors le joueur entrant dans la zone est propulsé dans la direction opposée au joueur utilisant la capacité. Si le joueur tirait alors le joueur entrant dans la zone est tiré vers le joueur utilisant la capacité, et </w:t>
-      </w:r>
-      <w:r>
-        <w:rPr>
-          <w:lang w:val="fr-FR"/>
-        </w:rPr>
-        <w:t>passe à travers le joueur utilisant la capacité.</w:t>
-      </w:r>
-      <w:r>
-        <w:rPr>
-          <w:lang w:val="fr-FR"/>
-        </w:rPr>
-        <w:t xml:space="preserve"> </w:t>
-      </w:r>
-    </w:p>
-    <w:p>
-      <w:pPr>
-        <w:rPr>
-          <w:lang w:val="fr-FR"/>
-        </w:rPr>
-      </w:pPr>
-      <w:r>
-        <w:rPr>
-          <w:lang w:val="fr-FR"/>
-        </w:rPr>
-        <w:t>La taille de la zone de capacité du joueur l’ayant utilisé est alors diminuée. Elle s’agrandit à nouveau avec le temps jusqu’à ce qu’elle soit utilisée à nouveau ou qu’elle atteigne sa taille originelle.</w:t>
-      </w:r>
-    </w:p>
-    <w:p>
-      <w:pPr>
-        <w:pStyle w:val="Heading4"/>
-        <w:rPr>
-          <w:lang w:val="fr-FR"/>
-        </w:rPr>
-      </w:pPr>
-      <w:r>
-        <w:rPr>
-          <w:lang w:val="fr-FR"/>
-        </w:rPr>
-        <w:t>Touches</w:t>
-      </w:r>
-    </w:p>
-    <w:p>
-      <w:pPr>
-        <w:rPr>
-          <w:lang w:val="fr-FR"/>
-        </w:rPr>
-      </w:pPr>
+        <w:t>wall</w:t>
+      </w:r>
+      <w:proofErr w:type="spellEnd"/>
       <w:r>
         <w:rPr>
           <w:b/>
           <w:bCs/>
           <w:lang w:val="fr-FR"/>
         </w:rPr>
-        <w:t>Clavier 1.</w:t>
-      </w:r>
-      <w:r>
-        <w:rPr>
-          <w:lang w:val="fr-FR"/>
-        </w:rPr>
         <w:t xml:space="preserve"> </w:t>
       </w:r>
-      <w:r>
-        <w:rPr>
-          <w:lang w:val="fr-FR"/>
-        </w:rPr>
-        <w:t>A (tirer) et E (pousser)</w:t>
-      </w:r>
-    </w:p>
-    <w:p>
-      <w:pPr>
-        <w:rPr>
-          <w:lang w:val="fr-FR"/>
-        </w:rPr>
-      </w:pPr>
+      <w:proofErr w:type="spellStart"/>
       <w:r>
         <w:rPr>
           <w:b/>
           <w:bCs/>
           <w:lang w:val="fr-FR"/>
         </w:rPr>
-        <w:t>Clavier 2.</w:t>
-      </w:r>
-      <w:r>
-        <w:rPr>
-          <w:lang w:val="fr-FR"/>
-        </w:rPr>
-        <w:t xml:space="preserve"> </w:t>
-      </w:r>
-      <w:r>
-        <w:rPr>
-          <w:lang w:val="fr-FR"/>
-        </w:rPr>
-        <w:t>U (tirer) et O (pousser)</w:t>
-      </w:r>
-    </w:p>
-    <w:p>
-      <w:pPr>
-        <w:rPr>
-          <w:lang w:val="fr-FR"/>
-        </w:rPr>
-      </w:pPr>
+        <w:t>grab</w:t>
+      </w:r>
+      <w:proofErr w:type="spellEnd"/>
       <w:r>
         <w:rPr>
           <w:b/>
           <w:bCs/>
           <w:lang w:val="fr-FR"/>
         </w:rPr>
+        <w:t>.</w:t>
+      </w:r>
+      <w:r>
+        <w:rPr>
+          <w:lang w:val="fr-FR"/>
+        </w:rPr>
+        <w:t xml:space="preserve"> 3s</w:t>
+      </w:r>
+    </w:p>
+    <w:p>
+      <w:pPr>
+        <w:pStyle w:val="Heading4"/>
+        <w:rPr>
+          <w:lang w:val="fr-FR"/>
+        </w:rPr>
+      </w:pPr>
+      <w:r>
+        <w:rPr>
+          <w:lang w:val="fr-FR"/>
+        </w:rPr>
+        <w:t>Touches</w:t>
+      </w:r>
+    </w:p>
+    <w:p>
+      <w:pPr>
+        <w:rPr>
+          <w:lang w:val="fr-FR"/>
+        </w:rPr>
+      </w:pPr>
+      <w:r>
+        <w:rPr>
+          <w:b/>
+          <w:bCs/>
+          <w:lang w:val="fr-FR"/>
+        </w:rPr>
+        <w:t>Clavier 1.</w:t>
+      </w:r>
+      <w:r>
+        <w:rPr>
+          <w:lang w:val="fr-FR"/>
+        </w:rPr>
+        <w:t xml:space="preserve"> </w:t>
+      </w:r>
+      <w:r>
+        <w:rPr>
+          <w:lang w:val="fr-FR"/>
+        </w:rPr>
+        <w:t>X</w:t>
+      </w:r>
+    </w:p>
+    <w:p>
+      <w:pPr>
+        <w:rPr>
+          <w:lang w:val="fr-FR"/>
+        </w:rPr>
+      </w:pPr>
+      <w:r>
+        <w:rPr>
+          <w:b/>
+          <w:bCs/>
+          <w:lang w:val="fr-FR"/>
+        </w:rPr>
+        <w:t>Clavier 2.</w:t>
+      </w:r>
+      <w:r>
+        <w:rPr>
+          <w:lang w:val="fr-FR"/>
+        </w:rPr>
+        <w:t xml:space="preserve"> </w:t>
+      </w:r>
+      <w:r>
+        <w:rPr>
+          <w:lang w:val="fr-FR"/>
+        </w:rPr>
+        <w:t>,</w:t>
+      </w:r>
+    </w:p>
+    <w:p>
+      <w:pPr>
+        <w:rPr>
+          <w:lang w:val="fr-FR"/>
+        </w:rPr>
+      </w:pPr>
+      <w:r>
+        <w:rPr>
+          <w:b/>
+          <w:bCs/>
+          <w:lang w:val="fr-FR"/>
+        </w:rPr>
         <w:t>Manette.</w:t>
       </w:r>
       <w:r>
@@ -2407,7 +2445,302 @@
         <w:rPr>
           <w:lang w:val="fr-FR"/>
         </w:rPr>
-        <w:t>Bumper gauche (tirer) et bumper droite (pousser)</w:t>
+        <w:t>Trigger droite</w:t>
+      </w:r>
+    </w:p>
+    <w:p>
+      <w:pPr>
+        <w:pStyle w:val="Heading3"/>
+        <w:rPr>
+          <w:lang w:val="fr-FR"/>
+        </w:rPr>
+      </w:pPr>
+      <w:bookmarkStart w:id="14" w:name="_Toc93845477"/>
+      <w:r>
+        <w:rPr>
+          <w:lang w:val="fr-FR"/>
+        </w:rPr>
+        <w:t>Pull &amp; Push</w:t>
+      </w:r>
+      <w:bookmarkEnd w:id="14"/>
+    </w:p>
+    <w:p>
+      <w:pPr>
+        <w:rPr>
+          <w:lang w:val="fr-FR"/>
+        </w:rPr>
+      </w:pPr>
+      <w:r>
+        <w:rPr>
+          <w:lang w:val="fr-FR"/>
+        </w:rPr>
+        <w:t>Le joueur peut a</w:t>
+      </w:r>
+      <w:r>
+        <w:rPr>
+          <w:lang w:val="fr-FR"/>
+        </w:rPr>
+        <w:t xml:space="preserve">ctiver une capacité permettant de tirer ou pousser les autres joueurs. Lorsque le joueur maintient une touche de capacité enfoncée une zone se dessine autour de celui-ci, et il ne peut plus se déplacer. </w:t>
+      </w:r>
+    </w:p>
+    <w:p>
+      <w:pPr>
+        <w:rPr>
+          <w:lang w:val="fr-FR"/>
+        </w:rPr>
+      </w:pPr>
+      <w:r>
+        <w:rPr>
+          <w:lang w:val="fr-FR"/>
+        </w:rPr>
+        <w:t xml:space="preserve">Lorsqu’un joueur entre dans la zone de capacité, celle-ci est activée. Si le joueur poussait, alors le joueur entrant dans la zone est propulsé dans la direction opposée au joueur utilisant la capacité. Si le joueur tirait alors le joueur entrant dans la zone est tiré vers le joueur utilisant la capacité, et </w:t>
+      </w:r>
+      <w:r>
+        <w:rPr>
+          <w:lang w:val="fr-FR"/>
+        </w:rPr>
+        <w:t>passe à travers le joueur utilisant la capacité.</w:t>
+      </w:r>
+      <w:r>
+        <w:rPr>
+          <w:lang w:val="fr-FR"/>
+        </w:rPr>
+        <w:t xml:space="preserve"> </w:t>
+      </w:r>
+    </w:p>
+    <w:p>
+      <w:pPr>
+        <w:rPr>
+          <w:lang w:val="fr-FR"/>
+        </w:rPr>
+      </w:pPr>
+      <w:r>
+        <w:rPr>
+          <w:lang w:val="fr-FR"/>
+        </w:rPr>
+        <w:t>La taille de la zone de capacité du joueur l’ayant utilisé est alors diminuée. Elle s’agrandit à nouveau avec le temps jusqu’à ce qu’elle soit utilisée à nouveau ou qu’elle atteigne sa taille originelle.</w:t>
+      </w:r>
+    </w:p>
+    <w:p>
+      <w:pPr>
+        <w:rPr>
+          <w:lang w:val="fr-FR"/>
+        </w:rPr>
+      </w:pPr>
+      <w:r>
+        <w:rPr>
+          <w:b/>
+          <w:bCs/>
+          <w:lang w:val="fr-FR"/>
+        </w:rPr>
+        <w:t>Rayon d’interaction maximum.</w:t>
+      </w:r>
+      <w:r>
+        <w:rPr>
+          <w:lang w:val="fr-FR"/>
+        </w:rPr>
+        <w:t xml:space="preserve"> Xu</w:t>
+      </w:r>
+    </w:p>
+    <w:p>
+      <w:pPr>
+        <w:rPr>
+          <w:lang w:val="fr-FR"/>
+        </w:rPr>
+      </w:pPr>
+      <w:r>
+        <w:rPr>
+          <w:b/>
+          <w:bCs/>
+          <w:lang w:val="fr-FR"/>
+        </w:rPr>
+        <w:t>Réduction du rayon par interaction.</w:t>
+      </w:r>
+      <w:r>
+        <w:rPr>
+          <w:lang w:val="fr-FR"/>
+        </w:rPr>
+        <w:t xml:space="preserve"> X</w:t>
+      </w:r>
+    </w:p>
+    <w:p>
+      <w:pPr>
+        <w:rPr>
+          <w:lang w:val="fr-FR"/>
+        </w:rPr>
+      </w:pPr>
+      <w:r>
+        <w:rPr>
+          <w:b/>
+          <w:bCs/>
+          <w:lang w:val="fr-FR"/>
+        </w:rPr>
+        <w:t>Récupération du rayon.</w:t>
+      </w:r>
+      <w:r>
+        <w:rPr>
+          <w:lang w:val="fr-FR"/>
+        </w:rPr>
+        <w:t xml:space="preserve"> X</w:t>
+      </w:r>
+    </w:p>
+    <w:p>
+      <w:pPr>
+        <w:rPr>
+          <w:lang w:val="fr-FR"/>
+        </w:rPr>
+      </w:pPr>
+      <w:r>
+        <w:rPr>
+          <w:b/>
+          <w:bCs/>
+          <w:lang w:val="fr-FR"/>
+        </w:rPr>
+        <w:t>Distance d’éjection de base.</w:t>
+      </w:r>
+      <w:r>
+        <w:rPr>
+          <w:lang w:val="fr-FR"/>
+        </w:rPr>
+        <w:t xml:space="preserve"> Xu</w:t>
+      </w:r>
+    </w:p>
+    <w:p>
+      <w:pPr>
+        <w:rPr>
+          <w:lang w:val="fr-FR"/>
+        </w:rPr>
+      </w:pPr>
+      <w:r>
+        <w:rPr>
+          <w:b/>
+          <w:bCs/>
+          <w:lang w:val="fr-FR"/>
+        </w:rPr>
+        <w:t>Distance d’éjection du roi.</w:t>
+      </w:r>
+      <w:r>
+        <w:rPr>
+          <w:lang w:val="fr-FR"/>
+        </w:rPr>
+        <w:t xml:space="preserve"> Xu</w:t>
+      </w:r>
+    </w:p>
+    <w:p>
+      <w:pPr>
+        <w:pStyle w:val="Heading4"/>
+        <w:rPr>
+          <w:lang w:val="fr-FR"/>
+        </w:rPr>
+      </w:pPr>
+      <w:r>
+        <w:rPr>
+          <w:lang w:val="fr-FR"/>
+        </w:rPr>
+        <w:t>Touches</w:t>
+      </w:r>
+    </w:p>
+    <w:p>
+      <w:pPr>
+        <w:rPr>
+          <w:lang w:val="fr-FR"/>
+        </w:rPr>
+      </w:pPr>
+      <w:r>
+        <w:rPr>
+          <w:b/>
+          <w:bCs/>
+          <w:lang w:val="fr-FR"/>
+        </w:rPr>
+        <w:t>Clavier 1.</w:t>
+      </w:r>
+      <w:r>
+        <w:rPr>
+          <w:lang w:val="fr-FR"/>
+        </w:rPr>
+        <w:t xml:space="preserve"> </w:t>
+      </w:r>
+      <w:r>
+        <w:rPr>
+          <w:lang w:val="fr-FR"/>
+        </w:rPr>
+        <w:t>A (tirer) et E (pousser)</w:t>
+      </w:r>
+    </w:p>
+    <w:p>
+      <w:pPr>
+        <w:rPr>
+          <w:lang w:val="fr-FR"/>
+        </w:rPr>
+      </w:pPr>
+      <w:r>
+        <w:rPr>
+          <w:b/>
+          <w:bCs/>
+          <w:lang w:val="fr-FR"/>
+        </w:rPr>
+        <w:t>Clavier 2.</w:t>
+      </w:r>
+      <w:r>
+        <w:rPr>
+          <w:lang w:val="fr-FR"/>
+        </w:rPr>
+        <w:t xml:space="preserve"> </w:t>
+      </w:r>
+      <w:r>
+        <w:rPr>
+          <w:lang w:val="fr-FR"/>
+        </w:rPr>
+        <w:t>U (tirer) et O (pousser)</w:t>
+      </w:r>
+    </w:p>
+    <w:p>
+      <w:pPr>
+        <w:rPr>
+          <w:lang w:val="fr-FR"/>
+        </w:rPr>
+      </w:pPr>
+      <w:r>
+        <w:rPr>
+          <w:b/>
+          <w:bCs/>
+          <w:lang w:val="fr-FR"/>
+        </w:rPr>
+        <w:t>Manette.</w:t>
+      </w:r>
+      <w:r>
+        <w:rPr>
+          <w:lang w:val="fr-FR"/>
+        </w:rPr>
+        <w:t xml:space="preserve"> </w:t>
+      </w:r>
+      <w:proofErr w:type="spellStart"/>
+      <w:r>
+        <w:rPr>
+          <w:lang w:val="fr-FR"/>
+        </w:rPr>
+        <w:t>Bumper</w:t>
+      </w:r>
+      <w:proofErr w:type="spellEnd"/>
+      <w:r>
+        <w:rPr>
+          <w:lang w:val="fr-FR"/>
+        </w:rPr>
+        <w:t xml:space="preserve"> gauche (tirer) et </w:t>
+      </w:r>
+      <w:proofErr w:type="spellStart"/>
+      <w:r>
+        <w:rPr>
+          <w:lang w:val="fr-FR"/>
+        </w:rPr>
+        <w:t>bumper</w:t>
+      </w:r>
+      <w:proofErr w:type="spellEnd"/>
+      <w:r>
+        <w:rPr>
+          <w:lang w:val="fr-FR"/>
+        </w:rPr>
+        <w:t xml:space="preserve"> droite (pousser)</w:t>
       </w:r>
     </w:p>
     <w:p>
@@ -2468,6 +2801,7 @@
         <w:rPr>
           <w:lang w:val="fr-FR"/>
         </w:rPr>
+        <w:lastRenderedPageBreak/>
         <w:t xml:space="preserve">Le roi reçoit une amélioration de ses capacités : il se déplace plus vite, saute plus haut et </w:t>
       </w:r>
       <w:r>
@@ -2539,6 +2873,27 @@
     </w:p>
     <w:p>
       <w:pPr>
+        <w:rPr>
+          <w:lang w:val="fr-FR"/>
+        </w:rPr>
+      </w:pPr>
+      <w:r>
+        <w:rPr>
+          <w:b/>
+          <w:bCs/>
+          <w:lang w:val="fr-FR"/>
+        </w:rPr>
+        <w:t>Force minimal pour briser la couronne.</w:t>
+      </w:r>
+      <w:r>
+        <w:rPr>
+          <w:lang w:val="fr-FR"/>
+        </w:rPr>
+        <w:t xml:space="preserve"> X</w:t>
+      </w:r>
+    </w:p>
+    <w:p>
+      <w:pPr>
         <w:pStyle w:val="Heading2"/>
         <w:rPr>
           <w:lang w:val="fr-FR"/>
@@ -2576,7 +2931,6 @@
         <w:rPr>
           <w:lang w:val="fr-FR"/>
         </w:rPr>
-        <w:lastRenderedPageBreak/>
         <w:t xml:space="preserve">L’idée c’est d’avoir </w:t>
       </w:r>
       <w:r>

</xml_diff>

<commit_message>
GDD - Description de la Caméra plus précise
</commit_message>
<xml_diff>
--- a/GDD.docx
+++ b/GDD.docx
@@ -1670,6 +1670,44 @@
         </w:rPr>
         <w:t>Vu de côté, 2D.</w:t>
       </w:r>
+      <w:r>
+        <w:rPr>
+          <w:lang w:val="fr-FR"/>
+        </w:rPr>
+        <w:t xml:space="preserve"> </w:t>
+      </w:r>
+      <w:r>
+        <w:rPr>
+          <w:lang w:val="fr-FR"/>
+        </w:rPr>
+        <w:t xml:space="preserve">La caméra suit </w:t>
+      </w:r>
+      <w:r>
+        <w:rPr>
+          <w:lang w:val="fr-FR"/>
+        </w:rPr>
+        <w:t xml:space="preserve">l’ensemble des joueurs avec du </w:t>
+      </w:r>
+      <w:proofErr w:type="spellStart"/>
+      <w:r>
+        <w:rPr>
+          <w:lang w:val="fr-FR"/>
+        </w:rPr>
+        <w:t>smoothing</w:t>
+      </w:r>
+      <w:proofErr w:type="spellEnd"/>
+      <w:r>
+        <w:rPr>
+          <w:lang w:val="fr-FR"/>
+        </w:rPr>
+        <w:t>.</w:t>
+      </w:r>
+      <w:r>
+        <w:rPr>
+          <w:lang w:val="fr-FR"/>
+        </w:rPr>
+        <w:t xml:space="preserve"> Sortir de la vue de la caméra fait réapparaitre le joueur en question à une position « sûre ».</w:t>
+      </w:r>
     </w:p>
     <w:p>
       <w:pPr>
@@ -2175,6 +2213,7 @@
           <w:bCs/>
           <w:lang w:val="fr-FR"/>
         </w:rPr>
+        <w:lastRenderedPageBreak/>
         <w:t>Manette.</w:t>
       </w:r>
       <w:r>
@@ -2214,7 +2253,6 @@
         <w:rPr>
           <w:lang w:val="fr-FR"/>
         </w:rPr>
-        <w:lastRenderedPageBreak/>
         <w:t>Wall grab</w:t>
       </w:r>
       <w:bookmarkEnd w:id="13"/>
@@ -2788,6 +2826,7 @@
         <w:rPr>
           <w:lang w:val="fr-FR"/>
         </w:rPr>
+        <w:lastRenderedPageBreak/>
         <w:t>Roi</w:t>
       </w:r>
     </w:p>
@@ -2801,7 +2840,6 @@
         <w:rPr>
           <w:lang w:val="fr-FR"/>
         </w:rPr>
-        <w:lastRenderedPageBreak/>
         <w:t xml:space="preserve">Le roi reçoit une amélioration de ses capacités : il se déplace plus vite, saute plus haut et </w:t>
       </w:r>
       <w:r>

</xml_diff>

<commit_message>
Modification de la table des matières et ajout de numération des titres
</commit_message>
<xml_diff>
--- a/GDD.docx
+++ b/GDD.docx
@@ -10,11 +10,10 @@
         <w:t>Game Design Document</w:t>
       </w:r>
     </w:p>
-    <w:bookmarkStart w:id="0" w:name="_Toc93845463" w:displacedByCustomXml="next"/>
+    <w:bookmarkStart w:id="0" w:name="_Toc94181328" w:displacedByCustomXml="next"/>
     <w:sdt>
       <w:sdtPr>
         <w:rPr>
-          <w:caps w:val="0"/>
           <w:spacing w:val="0"/>
           <w:sz w:val="20"/>
           <w:szCs w:val="20"/>
@@ -29,13 +28,15 @@
         <w:rPr>
           <w:b/>
           <w:bCs/>
+          <w:caps w:val="0"/>
           <w:noProof/>
+          <w:color w:val="auto"/>
         </w:rPr>
       </w:sdtEndPr>
       <w:sdtContent>
         <w:p>
           <w:pPr>
-            <w:pStyle w:val="Heading2"/>
+            <w:pStyle w:val="Heading1"/>
           </w:pPr>
           <w:r>
             <w:t>Contents</w:t>
@@ -44,8 +45,9 @@
         </w:p>
         <w:p>
           <w:pPr>
-            <w:pStyle w:val="TOC2"/>
+            <w:pStyle w:val="TOC1"/>
             <w:tabs>
+              <w:tab w:val="left" w:pos="400"/>
               <w:tab w:val="right" w:leader="dot" w:pos="9016"/>
             </w:tabs>
             <w:rPr>
@@ -63,12 +65,27 @@
           <w:r>
             <w:fldChar w:fldCharType="separate"/>
           </w:r>
-          <w:hyperlink w:anchor="_Toc93845463" w:history="1">
+          <w:hyperlink w:anchor="_Toc94181328" w:history="1">
             <w:r>
               <w:rPr>
                 <w:rStyle w:val="Hyperlink"/>
                 <w:noProof/>
               </w:rPr>
+              <w:t>1.</w:t>
+            </w:r>
+            <w:r>
+              <w:rPr>
+                <w:noProof/>
+                <w:sz w:val="22"/>
+                <w:szCs w:val="22"/>
+              </w:rPr>
+              <w:tab/>
+            </w:r>
+            <w:r>
+              <w:rPr>
+                <w:rStyle w:val="Hyperlink"/>
+                <w:noProof/>
+              </w:rPr>
               <w:t>Contents</w:t>
             </w:r>
             <w:r>
@@ -90,7 +107,7 @@
                 <w:noProof/>
                 <w:webHidden/>
               </w:rPr>
-              <w:instrText xml:space="preserve"> PAGEREF _Toc93845463 \h </w:instrText>
+              <w:instrText xml:space="preserve"> PAGEREF _Toc94181328 \h </w:instrText>
             </w:r>
             <w:r>
               <w:rPr>
@@ -110,7 +127,7 @@
                 <w:noProof/>
                 <w:webHidden/>
               </w:rPr>
-              <w:t>1</w:t>
+              <w:t>2</w:t>
             </w:r>
             <w:r>
               <w:rPr>
@@ -134,13 +151,13 @@
               <w:szCs w:val="22"/>
             </w:rPr>
           </w:pPr>
-          <w:hyperlink w:anchor="_Toc93845464" w:history="1">
+          <w:hyperlink w:anchor="_Toc94181329" w:history="1">
             <w:r>
               <w:rPr>
                 <w:rStyle w:val="Hyperlink"/>
                 <w:noProof/>
               </w:rPr>
-              <w:t>1.</w:t>
+              <w:t>2.</w:t>
             </w:r>
             <w:r>
               <w:rPr>
@@ -176,7 +193,7 @@
                 <w:noProof/>
                 <w:webHidden/>
               </w:rPr>
-              <w:instrText xml:space="preserve"> PAGEREF _Toc93845464 \h </w:instrText>
+              <w:instrText xml:space="preserve"> PAGEREF _Toc94181329 \h </w:instrText>
             </w:r>
             <w:r>
               <w:rPr>
@@ -196,7 +213,7 @@
                 <w:noProof/>
                 <w:webHidden/>
               </w:rPr>
-              <w:t>2</w:t>
+              <w:t>3</w:t>
             </w:r>
             <w:r>
               <w:rPr>
@@ -211,6 +228,7 @@
           <w:pPr>
             <w:pStyle w:val="TOC2"/>
             <w:tabs>
+              <w:tab w:val="left" w:pos="660"/>
               <w:tab w:val="right" w:leader="dot" w:pos="9016"/>
             </w:tabs>
             <w:rPr>
@@ -219,12 +237,27 @@
               <w:szCs w:val="22"/>
             </w:rPr>
           </w:pPr>
-          <w:hyperlink w:anchor="_Toc93845465" w:history="1">
+          <w:hyperlink w:anchor="_Toc94181330" w:history="1">
             <w:r>
               <w:rPr>
                 <w:rStyle w:val="Hyperlink"/>
                 <w:noProof/>
               </w:rPr>
+              <w:t>1.</w:t>
+            </w:r>
+            <w:r>
+              <w:rPr>
+                <w:noProof/>
+                <w:sz w:val="22"/>
+                <w:szCs w:val="22"/>
+              </w:rPr>
+              <w:tab/>
+            </w:r>
+            <w:r>
+              <w:rPr>
+                <w:rStyle w:val="Hyperlink"/>
+                <w:noProof/>
+              </w:rPr>
               <w:t>Equipe</w:t>
             </w:r>
             <w:r>
@@ -246,7 +279,7 @@
                 <w:noProof/>
                 <w:webHidden/>
               </w:rPr>
-              <w:instrText xml:space="preserve"> PAGEREF _Toc93845465 \h </w:instrText>
+              <w:instrText xml:space="preserve"> PAGEREF _Toc94181330 \h </w:instrText>
             </w:r>
             <w:r>
               <w:rPr>
@@ -266,7 +299,7 @@
                 <w:noProof/>
                 <w:webHidden/>
               </w:rPr>
-              <w:t>2</w:t>
+              <w:t>3</w:t>
             </w:r>
             <w:r>
               <w:rPr>
@@ -281,6 +314,7 @@
           <w:pPr>
             <w:pStyle w:val="TOC2"/>
             <w:tabs>
+              <w:tab w:val="left" w:pos="660"/>
               <w:tab w:val="right" w:leader="dot" w:pos="9016"/>
             </w:tabs>
             <w:rPr>
@@ -289,12 +323,27 @@
               <w:szCs w:val="22"/>
             </w:rPr>
           </w:pPr>
-          <w:hyperlink w:anchor="_Toc93845466" w:history="1">
+          <w:hyperlink w:anchor="_Toc94181331" w:history="1">
             <w:r>
               <w:rPr>
                 <w:rStyle w:val="Hyperlink"/>
                 <w:noProof/>
               </w:rPr>
+              <w:t>2.</w:t>
+            </w:r>
+            <w:r>
+              <w:rPr>
+                <w:noProof/>
+                <w:sz w:val="22"/>
+                <w:szCs w:val="22"/>
+              </w:rPr>
+              <w:tab/>
+            </w:r>
+            <w:r>
+              <w:rPr>
+                <w:rStyle w:val="Hyperlink"/>
+                <w:noProof/>
+              </w:rPr>
               <w:t>Sujet</w:t>
             </w:r>
             <w:r>
@@ -316,7 +365,7 @@
                 <w:noProof/>
                 <w:webHidden/>
               </w:rPr>
-              <w:instrText xml:space="preserve"> PAGEREF _Toc93845466 \h </w:instrText>
+              <w:instrText xml:space="preserve"> PAGEREF _Toc94181331 \h </w:instrText>
             </w:r>
             <w:r>
               <w:rPr>
@@ -336,7 +385,7 @@
                 <w:noProof/>
                 <w:webHidden/>
               </w:rPr>
-              <w:t>2</w:t>
+              <w:t>3</w:t>
             </w:r>
             <w:r>
               <w:rPr>
@@ -351,6 +400,7 @@
           <w:pPr>
             <w:pStyle w:val="TOC2"/>
             <w:tabs>
+              <w:tab w:val="left" w:pos="660"/>
               <w:tab w:val="right" w:leader="dot" w:pos="9016"/>
             </w:tabs>
             <w:rPr>
@@ -359,11 +409,28 @@
               <w:szCs w:val="22"/>
             </w:rPr>
           </w:pPr>
-          <w:hyperlink w:anchor="_Toc93845467" w:history="1">
+          <w:hyperlink w:anchor="_Toc94181332" w:history="1">
             <w:r>
               <w:rPr>
                 <w:rStyle w:val="Hyperlink"/>
                 <w:noProof/>
+                <w:lang w:val="fr-FR"/>
+              </w:rPr>
+              <w:t>3.</w:t>
+            </w:r>
+            <w:r>
+              <w:rPr>
+                <w:noProof/>
+                <w:sz w:val="22"/>
+                <w:szCs w:val="22"/>
+              </w:rPr>
+              <w:tab/>
+            </w:r>
+            <w:r>
+              <w:rPr>
+                <w:rStyle w:val="Hyperlink"/>
+                <w:noProof/>
+                <w:lang w:val="fr-FR"/>
               </w:rPr>
               <w:t>Intentions</w:t>
             </w:r>
@@ -386,7 +453,7 @@
                 <w:noProof/>
                 <w:webHidden/>
               </w:rPr>
-              <w:instrText xml:space="preserve"> PAGEREF _Toc93845467 \h </w:instrText>
+              <w:instrText xml:space="preserve"> PAGEREF _Toc94181332 \h </w:instrText>
             </w:r>
             <w:r>
               <w:rPr>
@@ -406,7 +473,7 @@
                 <w:noProof/>
                 <w:webHidden/>
               </w:rPr>
-              <w:t>2</w:t>
+              <w:t>3</w:t>
             </w:r>
             <w:r>
               <w:rPr>
@@ -421,6 +488,7 @@
           <w:pPr>
             <w:pStyle w:val="TOC2"/>
             <w:tabs>
+              <w:tab w:val="left" w:pos="660"/>
               <w:tab w:val="right" w:leader="dot" w:pos="9016"/>
             </w:tabs>
             <w:rPr>
@@ -429,12 +497,27 @@
               <w:szCs w:val="22"/>
             </w:rPr>
           </w:pPr>
-          <w:hyperlink w:anchor="_Toc93845468" w:history="1">
+          <w:hyperlink w:anchor="_Toc94181333" w:history="1">
             <w:r>
               <w:rPr>
                 <w:rStyle w:val="Hyperlink"/>
                 <w:noProof/>
               </w:rPr>
+              <w:t>4.</w:t>
+            </w:r>
+            <w:r>
+              <w:rPr>
+                <w:noProof/>
+                <w:sz w:val="22"/>
+                <w:szCs w:val="22"/>
+              </w:rPr>
+              <w:tab/>
+            </w:r>
+            <w:r>
+              <w:rPr>
+                <w:rStyle w:val="Hyperlink"/>
+                <w:noProof/>
+              </w:rPr>
               <w:t>Références</w:t>
             </w:r>
             <w:r>
@@ -456,7 +539,7 @@
                 <w:noProof/>
                 <w:webHidden/>
               </w:rPr>
-              <w:instrText xml:space="preserve"> PAGEREF _Toc93845468 \h </w:instrText>
+              <w:instrText xml:space="preserve"> PAGEREF _Toc94181333 \h </w:instrText>
             </w:r>
             <w:r>
               <w:rPr>
@@ -476,7 +559,179 @@
                 <w:noProof/>
                 <w:webHidden/>
               </w:rPr>
-              <w:t>2</w:t>
+              <w:t>3</w:t>
+            </w:r>
+            <w:r>
+              <w:rPr>
+                <w:noProof/>
+                <w:webHidden/>
+              </w:rPr>
+              <w:fldChar w:fldCharType="end"/>
+            </w:r>
+          </w:hyperlink>
+        </w:p>
+        <w:p>
+          <w:pPr>
+            <w:pStyle w:val="TOC3"/>
+            <w:tabs>
+              <w:tab w:val="left" w:pos="880"/>
+              <w:tab w:val="right" w:leader="dot" w:pos="9016"/>
+            </w:tabs>
+            <w:rPr>
+              <w:noProof/>
+              <w:sz w:val="22"/>
+              <w:szCs w:val="22"/>
+            </w:rPr>
+          </w:pPr>
+          <w:hyperlink w:anchor="_Toc94181334" w:history="1">
+            <w:r>
+              <w:rPr>
+                <w:rStyle w:val="Hyperlink"/>
+                <w:noProof/>
+              </w:rPr>
+              <w:t>A.</w:t>
+            </w:r>
+            <w:r>
+              <w:rPr>
+                <w:noProof/>
+                <w:sz w:val="22"/>
+                <w:szCs w:val="22"/>
+              </w:rPr>
+              <w:tab/>
+            </w:r>
+            <w:r>
+              <w:rPr>
+                <w:rStyle w:val="Hyperlink"/>
+                <w:noProof/>
+              </w:rPr>
+              <w:t>Gameplay</w:t>
+            </w:r>
+            <w:r>
+              <w:rPr>
+                <w:noProof/>
+                <w:webHidden/>
+              </w:rPr>
+              <w:tab/>
+            </w:r>
+            <w:r>
+              <w:rPr>
+                <w:noProof/>
+                <w:webHidden/>
+              </w:rPr>
+              <w:fldChar w:fldCharType="begin"/>
+            </w:r>
+            <w:r>
+              <w:rPr>
+                <w:noProof/>
+                <w:webHidden/>
+              </w:rPr>
+              <w:instrText xml:space="preserve"> PAGEREF _Toc94181334 \h </w:instrText>
+            </w:r>
+            <w:r>
+              <w:rPr>
+                <w:noProof/>
+                <w:webHidden/>
+              </w:rPr>
+            </w:r>
+            <w:r>
+              <w:rPr>
+                <w:noProof/>
+                <w:webHidden/>
+              </w:rPr>
+              <w:fldChar w:fldCharType="separate"/>
+            </w:r>
+            <w:r>
+              <w:rPr>
+                <w:noProof/>
+                <w:webHidden/>
+              </w:rPr>
+              <w:t>3</w:t>
+            </w:r>
+            <w:r>
+              <w:rPr>
+                <w:noProof/>
+                <w:webHidden/>
+              </w:rPr>
+              <w:fldChar w:fldCharType="end"/>
+            </w:r>
+          </w:hyperlink>
+        </w:p>
+        <w:p>
+          <w:pPr>
+            <w:pStyle w:val="TOC3"/>
+            <w:tabs>
+              <w:tab w:val="left" w:pos="880"/>
+              <w:tab w:val="right" w:leader="dot" w:pos="9016"/>
+            </w:tabs>
+            <w:rPr>
+              <w:noProof/>
+              <w:sz w:val="22"/>
+              <w:szCs w:val="22"/>
+            </w:rPr>
+          </w:pPr>
+          <w:hyperlink w:anchor="_Toc94181335" w:history="1">
+            <w:r>
+              <w:rPr>
+                <w:rStyle w:val="Hyperlink"/>
+                <w:noProof/>
+              </w:rPr>
+              <w:t>B.</w:t>
+            </w:r>
+            <w:r>
+              <w:rPr>
+                <w:noProof/>
+                <w:sz w:val="22"/>
+                <w:szCs w:val="22"/>
+              </w:rPr>
+              <w:tab/>
+            </w:r>
+            <w:r>
+              <w:rPr>
+                <w:rStyle w:val="Hyperlink"/>
+                <w:noProof/>
+              </w:rPr>
+              <w:t>Visuels</w:t>
+            </w:r>
+            <w:r>
+              <w:rPr>
+                <w:noProof/>
+                <w:webHidden/>
+              </w:rPr>
+              <w:tab/>
+            </w:r>
+            <w:r>
+              <w:rPr>
+                <w:noProof/>
+                <w:webHidden/>
+              </w:rPr>
+              <w:fldChar w:fldCharType="begin"/>
+            </w:r>
+            <w:r>
+              <w:rPr>
+                <w:noProof/>
+                <w:webHidden/>
+              </w:rPr>
+              <w:instrText xml:space="preserve"> PAGEREF _Toc94181335 \h </w:instrText>
+            </w:r>
+            <w:r>
+              <w:rPr>
+                <w:noProof/>
+                <w:webHidden/>
+              </w:rPr>
+            </w:r>
+            <w:r>
+              <w:rPr>
+                <w:noProof/>
+                <w:webHidden/>
+              </w:rPr>
+              <w:fldChar w:fldCharType="separate"/>
+            </w:r>
+            <w:r>
+              <w:rPr>
+                <w:noProof/>
+                <w:webHidden/>
+              </w:rPr>
+              <w:t>3</w:t>
             </w:r>
             <w:r>
               <w:rPr>
@@ -500,13 +755,13 @@
               <w:szCs w:val="22"/>
             </w:rPr>
           </w:pPr>
-          <w:hyperlink w:anchor="_Toc93845469" w:history="1">
+          <w:hyperlink w:anchor="_Toc94181336" w:history="1">
             <w:r>
               <w:rPr>
                 <w:rStyle w:val="Hyperlink"/>
                 <w:noProof/>
               </w:rPr>
-              <w:t>2.</w:t>
+              <w:t>3.</w:t>
             </w:r>
             <w:r>
               <w:rPr>
@@ -542,7 +797,7 @@
                 <w:noProof/>
                 <w:webHidden/>
               </w:rPr>
-              <w:instrText xml:space="preserve"> PAGEREF _Toc93845469 \h </w:instrText>
+              <w:instrText xml:space="preserve"> PAGEREF _Toc94181336 \h </w:instrText>
             </w:r>
             <w:r>
               <w:rPr>
@@ -562,7 +817,7 @@
                 <w:noProof/>
                 <w:webHidden/>
               </w:rPr>
-              <w:t>3</w:t>
+              <w:t>4</w:t>
             </w:r>
             <w:r>
               <w:rPr>
@@ -577,6 +832,7 @@
           <w:pPr>
             <w:pStyle w:val="TOC2"/>
             <w:tabs>
+              <w:tab w:val="left" w:pos="660"/>
               <w:tab w:val="right" w:leader="dot" w:pos="9016"/>
             </w:tabs>
             <w:rPr>
@@ -585,12 +841,27 @@
               <w:szCs w:val="22"/>
             </w:rPr>
           </w:pPr>
-          <w:hyperlink w:anchor="_Toc93845470" w:history="1">
+          <w:hyperlink w:anchor="_Toc94181337" w:history="1">
             <w:r>
               <w:rPr>
                 <w:rStyle w:val="Hyperlink"/>
                 <w:noProof/>
               </w:rPr>
+              <w:t>1.</w:t>
+            </w:r>
+            <w:r>
+              <w:rPr>
+                <w:noProof/>
+                <w:sz w:val="22"/>
+                <w:szCs w:val="22"/>
+              </w:rPr>
+              <w:tab/>
+            </w:r>
+            <w:r>
+              <w:rPr>
+                <w:rStyle w:val="Hyperlink"/>
+                <w:noProof/>
+              </w:rPr>
               <w:t>3C</w:t>
             </w:r>
             <w:r>
@@ -612,7 +883,7 @@
                 <w:noProof/>
                 <w:webHidden/>
               </w:rPr>
-              <w:instrText xml:space="preserve"> PAGEREF _Toc93845470 \h </w:instrText>
+              <w:instrText xml:space="preserve"> PAGEREF _Toc94181337 \h </w:instrText>
             </w:r>
             <w:r>
               <w:rPr>
@@ -632,7 +903,7 @@
                 <w:noProof/>
                 <w:webHidden/>
               </w:rPr>
-              <w:t>3</w:t>
+              <w:t>4</w:t>
             </w:r>
             <w:r>
               <w:rPr>
@@ -647,6 +918,7 @@
           <w:pPr>
             <w:pStyle w:val="TOC2"/>
             <w:tabs>
+              <w:tab w:val="left" w:pos="660"/>
               <w:tab w:val="right" w:leader="dot" w:pos="9016"/>
             </w:tabs>
             <w:rPr>
@@ -655,11 +927,28 @@
               <w:szCs w:val="22"/>
             </w:rPr>
           </w:pPr>
-          <w:hyperlink w:anchor="_Toc93845471" w:history="1">
+          <w:hyperlink w:anchor="_Toc94181338" w:history="1">
             <w:r>
               <w:rPr>
                 <w:rStyle w:val="Hyperlink"/>
                 <w:noProof/>
+                <w:lang w:val="fr-FR"/>
+              </w:rPr>
+              <w:t>2.</w:t>
+            </w:r>
+            <w:r>
+              <w:rPr>
+                <w:noProof/>
+                <w:sz w:val="22"/>
+                <w:szCs w:val="22"/>
+              </w:rPr>
+              <w:tab/>
+            </w:r>
+            <w:r>
+              <w:rPr>
+                <w:rStyle w:val="Hyperlink"/>
+                <w:noProof/>
+                <w:lang w:val="fr-FR"/>
               </w:rPr>
               <w:t>Noyau</w:t>
             </w:r>
@@ -682,7 +971,7 @@
                 <w:noProof/>
                 <w:webHidden/>
               </w:rPr>
-              <w:instrText xml:space="preserve"> PAGEREF _Toc93845471 \h </w:instrText>
+              <w:instrText xml:space="preserve"> PAGEREF _Toc94181338 \h </w:instrText>
             </w:r>
             <w:r>
               <w:rPr>
@@ -702,7 +991,7 @@
                 <w:noProof/>
                 <w:webHidden/>
               </w:rPr>
-              <w:t>3</w:t>
+              <w:t>4</w:t>
             </w:r>
             <w:r>
               <w:rPr>
@@ -717,6 +1006,7 @@
           <w:pPr>
             <w:pStyle w:val="TOC2"/>
             <w:tabs>
+              <w:tab w:val="left" w:pos="660"/>
               <w:tab w:val="right" w:leader="dot" w:pos="9016"/>
             </w:tabs>
             <w:rPr>
@@ -725,11 +1015,28 @@
               <w:szCs w:val="22"/>
             </w:rPr>
           </w:pPr>
-          <w:hyperlink w:anchor="_Toc93845472" w:history="1">
+          <w:hyperlink w:anchor="_Toc94181339" w:history="1">
             <w:r>
               <w:rPr>
                 <w:rStyle w:val="Hyperlink"/>
                 <w:noProof/>
+                <w:lang w:val="fr-FR"/>
+              </w:rPr>
+              <w:t>3.</w:t>
+            </w:r>
+            <w:r>
+              <w:rPr>
+                <w:noProof/>
+                <w:sz w:val="22"/>
+                <w:szCs w:val="22"/>
+              </w:rPr>
+              <w:tab/>
+            </w:r>
+            <w:r>
+              <w:rPr>
+                <w:rStyle w:val="Hyperlink"/>
+                <w:noProof/>
+                <w:lang w:val="fr-FR"/>
               </w:rPr>
               <w:t>Tension</w:t>
             </w:r>
@@ -752,7 +1059,7 @@
                 <w:noProof/>
                 <w:webHidden/>
               </w:rPr>
-              <w:instrText xml:space="preserve"> PAGEREF _Toc93845472 \h </w:instrText>
+              <w:instrText xml:space="preserve"> PAGEREF _Toc94181339 \h </w:instrText>
             </w:r>
             <w:r>
               <w:rPr>
@@ -772,7 +1079,7 @@
                 <w:noProof/>
                 <w:webHidden/>
               </w:rPr>
-              <w:t>3</w:t>
+              <w:t>4</w:t>
             </w:r>
             <w:r>
               <w:rPr>
@@ -787,6 +1094,7 @@
           <w:pPr>
             <w:pStyle w:val="TOC2"/>
             <w:tabs>
+              <w:tab w:val="left" w:pos="660"/>
               <w:tab w:val="right" w:leader="dot" w:pos="9016"/>
             </w:tabs>
             <w:rPr>
@@ -795,11 +1103,28 @@
               <w:szCs w:val="22"/>
             </w:rPr>
           </w:pPr>
-          <w:hyperlink w:anchor="_Toc93845473" w:history="1">
+          <w:hyperlink w:anchor="_Toc94181340" w:history="1">
             <w:r>
               <w:rPr>
                 <w:rStyle w:val="Hyperlink"/>
                 <w:noProof/>
+                <w:lang w:val="fr-FR"/>
+              </w:rPr>
+              <w:t>4.</w:t>
+            </w:r>
+            <w:r>
+              <w:rPr>
+                <w:noProof/>
+                <w:sz w:val="22"/>
+                <w:szCs w:val="22"/>
+              </w:rPr>
+              <w:tab/>
+            </w:r>
+            <w:r>
+              <w:rPr>
+                <w:rStyle w:val="Hyperlink"/>
+                <w:noProof/>
+                <w:lang w:val="fr-FR"/>
               </w:rPr>
               <w:t>Mécaniques</w:t>
             </w:r>
@@ -822,7 +1147,7 @@
                 <w:noProof/>
                 <w:webHidden/>
               </w:rPr>
-              <w:instrText xml:space="preserve"> PAGEREF _Toc93845473 \h </w:instrText>
+              <w:instrText xml:space="preserve"> PAGEREF _Toc94181340 \h </w:instrText>
             </w:r>
             <w:r>
               <w:rPr>
@@ -842,7 +1167,7 @@
                 <w:noProof/>
                 <w:webHidden/>
               </w:rPr>
-              <w:t>3</w:t>
+              <w:t>4</w:t>
             </w:r>
             <w:r>
               <w:rPr>
@@ -857,6 +1182,7 @@
           <w:pPr>
             <w:pStyle w:val="TOC3"/>
             <w:tabs>
+              <w:tab w:val="left" w:pos="880"/>
               <w:tab w:val="right" w:leader="dot" w:pos="9016"/>
             </w:tabs>
             <w:rPr>
@@ -865,11 +1191,28 @@
               <w:szCs w:val="22"/>
             </w:rPr>
           </w:pPr>
-          <w:hyperlink w:anchor="_Toc93845474" w:history="1">
+          <w:hyperlink w:anchor="_Toc94181341" w:history="1">
             <w:r>
               <w:rPr>
                 <w:rStyle w:val="Hyperlink"/>
                 <w:noProof/>
+                <w:lang w:val="fr-FR"/>
+              </w:rPr>
+              <w:t>C.</w:t>
+            </w:r>
+            <w:r>
+              <w:rPr>
+                <w:noProof/>
+                <w:sz w:val="22"/>
+                <w:szCs w:val="22"/>
+              </w:rPr>
+              <w:tab/>
+            </w:r>
+            <w:r>
+              <w:rPr>
+                <w:rStyle w:val="Hyperlink"/>
+                <w:noProof/>
+                <w:lang w:val="fr-FR"/>
               </w:rPr>
               <w:t>Mouvement</w:t>
             </w:r>
@@ -892,7 +1235,7 @@
                 <w:noProof/>
                 <w:webHidden/>
               </w:rPr>
-              <w:instrText xml:space="preserve"> PAGEREF _Toc93845474 \h </w:instrText>
+              <w:instrText xml:space="preserve"> PAGEREF _Toc94181341 \h </w:instrText>
             </w:r>
             <w:r>
               <w:rPr>
@@ -912,7 +1255,7 @@
                 <w:noProof/>
                 <w:webHidden/>
               </w:rPr>
-              <w:t>3</w:t>
+              <w:t>4</w:t>
             </w:r>
             <w:r>
               <w:rPr>
@@ -927,6 +1270,7 @@
           <w:pPr>
             <w:pStyle w:val="TOC3"/>
             <w:tabs>
+              <w:tab w:val="left" w:pos="880"/>
               <w:tab w:val="right" w:leader="dot" w:pos="9016"/>
             </w:tabs>
             <w:rPr>
@@ -935,13 +1279,29 @@
               <w:szCs w:val="22"/>
             </w:rPr>
           </w:pPr>
-          <w:hyperlink w:anchor="_Toc93845475" w:history="1">
+          <w:hyperlink w:anchor="_Toc94181342" w:history="1">
             <w:r>
               <w:rPr>
                 <w:rStyle w:val="Hyperlink"/>
                 <w:noProof/>
                 <w:lang w:val="fr-FR"/>
               </w:rPr>
+              <w:t>D.</w:t>
+            </w:r>
+            <w:r>
+              <w:rPr>
+                <w:noProof/>
+                <w:sz w:val="22"/>
+                <w:szCs w:val="22"/>
+              </w:rPr>
+              <w:tab/>
+            </w:r>
+            <w:r>
+              <w:rPr>
+                <w:rStyle w:val="Hyperlink"/>
+                <w:noProof/>
+                <w:lang w:val="fr-FR"/>
+              </w:rPr>
               <w:t>Saut</w:t>
             </w:r>
             <w:r>
@@ -963,7 +1323,7 @@
                 <w:noProof/>
                 <w:webHidden/>
               </w:rPr>
-              <w:instrText xml:space="preserve"> PAGEREF _Toc93845475 \h </w:instrText>
+              <w:instrText xml:space="preserve"> PAGEREF _Toc94181342 \h </w:instrText>
             </w:r>
             <w:r>
               <w:rPr>
@@ -983,7 +1343,7 @@
                 <w:noProof/>
                 <w:webHidden/>
               </w:rPr>
-              <w:t>3</w:t>
+              <w:t>4</w:t>
             </w:r>
             <w:r>
               <w:rPr>
@@ -998,6 +1358,7 @@
           <w:pPr>
             <w:pStyle w:val="TOC3"/>
             <w:tabs>
+              <w:tab w:val="left" w:pos="880"/>
               <w:tab w:val="right" w:leader="dot" w:pos="9016"/>
             </w:tabs>
             <w:rPr>
@@ -1006,11 +1367,28 @@
               <w:szCs w:val="22"/>
             </w:rPr>
           </w:pPr>
-          <w:hyperlink w:anchor="_Toc93845476" w:history="1">
+          <w:hyperlink w:anchor="_Toc94181343" w:history="1">
             <w:r>
               <w:rPr>
                 <w:rStyle w:val="Hyperlink"/>
                 <w:noProof/>
+                <w:lang w:val="fr-FR"/>
+              </w:rPr>
+              <w:t>E.</w:t>
+            </w:r>
+            <w:r>
+              <w:rPr>
+                <w:noProof/>
+                <w:sz w:val="22"/>
+                <w:szCs w:val="22"/>
+              </w:rPr>
+              <w:tab/>
+            </w:r>
+            <w:r>
+              <w:rPr>
+                <w:rStyle w:val="Hyperlink"/>
+                <w:noProof/>
+                <w:lang w:val="fr-FR"/>
               </w:rPr>
               <w:t>Wall grab</w:t>
             </w:r>
@@ -1033,7 +1411,7 @@
                 <w:noProof/>
                 <w:webHidden/>
               </w:rPr>
-              <w:instrText xml:space="preserve"> PAGEREF _Toc93845476 \h </w:instrText>
+              <w:instrText xml:space="preserve"> PAGEREF _Toc94181343 \h </w:instrText>
             </w:r>
             <w:r>
               <w:rPr>
@@ -1053,7 +1431,7 @@
                 <w:noProof/>
                 <w:webHidden/>
               </w:rPr>
-              <w:t>3</w:t>
+              <w:t>4</w:t>
             </w:r>
             <w:r>
               <w:rPr>
@@ -1068,6 +1446,7 @@
           <w:pPr>
             <w:pStyle w:val="TOC3"/>
             <w:tabs>
+              <w:tab w:val="left" w:pos="880"/>
               <w:tab w:val="right" w:leader="dot" w:pos="9016"/>
             </w:tabs>
             <w:rPr>
@@ -1076,13 +1455,29 @@
               <w:szCs w:val="22"/>
             </w:rPr>
           </w:pPr>
-          <w:hyperlink w:anchor="_Toc93845477" w:history="1">
+          <w:hyperlink w:anchor="_Toc94181344" w:history="1">
             <w:r>
               <w:rPr>
                 <w:rStyle w:val="Hyperlink"/>
                 <w:noProof/>
                 <w:lang w:val="fr-FR"/>
               </w:rPr>
+              <w:t>F.</w:t>
+            </w:r>
+            <w:r>
+              <w:rPr>
+                <w:noProof/>
+                <w:sz w:val="22"/>
+                <w:szCs w:val="22"/>
+              </w:rPr>
+              <w:tab/>
+            </w:r>
+            <w:r>
+              <w:rPr>
+                <w:rStyle w:val="Hyperlink"/>
+                <w:noProof/>
+                <w:lang w:val="fr-FR"/>
+              </w:rPr>
               <w:t>Pull &amp; Push</w:t>
             </w:r>
             <w:r>
@@ -1104,7 +1499,7 @@
                 <w:noProof/>
                 <w:webHidden/>
               </w:rPr>
-              <w:instrText xml:space="preserve"> PAGEREF _Toc93845477 \h </w:instrText>
+              <w:instrText xml:space="preserve"> PAGEREF _Toc94181344 \h </w:instrText>
             </w:r>
             <w:r>
               <w:rPr>
@@ -1124,7 +1519,7 @@
                 <w:noProof/>
                 <w:webHidden/>
               </w:rPr>
-              <w:t>4</w:t>
+              <w:t>5</w:t>
             </w:r>
             <w:r>
               <w:rPr>
@@ -1139,6 +1534,7 @@
           <w:pPr>
             <w:pStyle w:val="TOC2"/>
             <w:tabs>
+              <w:tab w:val="left" w:pos="660"/>
               <w:tab w:val="right" w:leader="dot" w:pos="9016"/>
             </w:tabs>
             <w:rPr>
@@ -1147,11 +1543,292 @@
               <w:szCs w:val="22"/>
             </w:rPr>
           </w:pPr>
-          <w:hyperlink w:anchor="_Toc93845478" w:history="1">
+          <w:hyperlink w:anchor="_Toc94181345" w:history="1">
             <w:r>
               <w:rPr>
                 <w:rStyle w:val="Hyperlink"/>
                 <w:noProof/>
+                <w:lang w:val="fr-FR"/>
+              </w:rPr>
+              <w:t>5.</w:t>
+            </w:r>
+            <w:r>
+              <w:rPr>
+                <w:noProof/>
+                <w:sz w:val="22"/>
+                <w:szCs w:val="22"/>
+              </w:rPr>
+              <w:tab/>
+            </w:r>
+            <w:r>
+              <w:rPr>
+                <w:rStyle w:val="Hyperlink"/>
+                <w:noProof/>
+                <w:lang w:val="fr-FR"/>
+              </w:rPr>
+              <w:t>Couronne</w:t>
+            </w:r>
+            <w:r>
+              <w:rPr>
+                <w:noProof/>
+                <w:webHidden/>
+              </w:rPr>
+              <w:tab/>
+            </w:r>
+            <w:r>
+              <w:rPr>
+                <w:noProof/>
+                <w:webHidden/>
+              </w:rPr>
+              <w:fldChar w:fldCharType="begin"/>
+            </w:r>
+            <w:r>
+              <w:rPr>
+                <w:noProof/>
+                <w:webHidden/>
+              </w:rPr>
+              <w:instrText xml:space="preserve"> PAGEREF _Toc94181345 \h </w:instrText>
+            </w:r>
+            <w:r>
+              <w:rPr>
+                <w:noProof/>
+                <w:webHidden/>
+              </w:rPr>
+            </w:r>
+            <w:r>
+              <w:rPr>
+                <w:noProof/>
+                <w:webHidden/>
+              </w:rPr>
+              <w:fldChar w:fldCharType="separate"/>
+            </w:r>
+            <w:r>
+              <w:rPr>
+                <w:noProof/>
+                <w:webHidden/>
+              </w:rPr>
+              <w:t>5</w:t>
+            </w:r>
+            <w:r>
+              <w:rPr>
+                <w:noProof/>
+                <w:webHidden/>
+              </w:rPr>
+              <w:fldChar w:fldCharType="end"/>
+            </w:r>
+          </w:hyperlink>
+        </w:p>
+        <w:p>
+          <w:pPr>
+            <w:pStyle w:val="TOC3"/>
+            <w:tabs>
+              <w:tab w:val="left" w:pos="880"/>
+              <w:tab w:val="right" w:leader="dot" w:pos="9016"/>
+            </w:tabs>
+            <w:rPr>
+              <w:noProof/>
+              <w:sz w:val="22"/>
+              <w:szCs w:val="22"/>
+            </w:rPr>
+          </w:pPr>
+          <w:hyperlink w:anchor="_Toc94181346" w:history="1">
+            <w:r>
+              <w:rPr>
+                <w:rStyle w:val="Hyperlink"/>
+                <w:noProof/>
+                <w:lang w:val="fr-FR"/>
+              </w:rPr>
+              <w:t>G.</w:t>
+            </w:r>
+            <w:r>
+              <w:rPr>
+                <w:noProof/>
+                <w:sz w:val="22"/>
+                <w:szCs w:val="22"/>
+              </w:rPr>
+              <w:tab/>
+            </w:r>
+            <w:r>
+              <w:rPr>
+                <w:rStyle w:val="Hyperlink"/>
+                <w:noProof/>
+                <w:lang w:val="fr-FR"/>
+              </w:rPr>
+              <w:t>Roi</w:t>
+            </w:r>
+            <w:r>
+              <w:rPr>
+                <w:noProof/>
+                <w:webHidden/>
+              </w:rPr>
+              <w:tab/>
+            </w:r>
+            <w:r>
+              <w:rPr>
+                <w:noProof/>
+                <w:webHidden/>
+              </w:rPr>
+              <w:fldChar w:fldCharType="begin"/>
+            </w:r>
+            <w:r>
+              <w:rPr>
+                <w:noProof/>
+                <w:webHidden/>
+              </w:rPr>
+              <w:instrText xml:space="preserve"> PAGEREF _Toc94181346 \h </w:instrText>
+            </w:r>
+            <w:r>
+              <w:rPr>
+                <w:noProof/>
+                <w:webHidden/>
+              </w:rPr>
+            </w:r>
+            <w:r>
+              <w:rPr>
+                <w:noProof/>
+                <w:webHidden/>
+              </w:rPr>
+              <w:fldChar w:fldCharType="separate"/>
+            </w:r>
+            <w:r>
+              <w:rPr>
+                <w:noProof/>
+                <w:webHidden/>
+              </w:rPr>
+              <w:t>5</w:t>
+            </w:r>
+            <w:r>
+              <w:rPr>
+                <w:noProof/>
+                <w:webHidden/>
+              </w:rPr>
+              <w:fldChar w:fldCharType="end"/>
+            </w:r>
+          </w:hyperlink>
+        </w:p>
+        <w:p>
+          <w:pPr>
+            <w:pStyle w:val="TOC3"/>
+            <w:tabs>
+              <w:tab w:val="left" w:pos="880"/>
+              <w:tab w:val="right" w:leader="dot" w:pos="9016"/>
+            </w:tabs>
+            <w:rPr>
+              <w:noProof/>
+              <w:sz w:val="22"/>
+              <w:szCs w:val="22"/>
+            </w:rPr>
+          </w:pPr>
+          <w:hyperlink w:anchor="_Toc94181347" w:history="1">
+            <w:r>
+              <w:rPr>
+                <w:rStyle w:val="Hyperlink"/>
+                <w:noProof/>
+                <w:lang w:val="fr-FR"/>
+              </w:rPr>
+              <w:t>H.</w:t>
+            </w:r>
+            <w:r>
+              <w:rPr>
+                <w:noProof/>
+                <w:sz w:val="22"/>
+                <w:szCs w:val="22"/>
+              </w:rPr>
+              <w:tab/>
+            </w:r>
+            <w:r>
+              <w:rPr>
+                <w:rStyle w:val="Hyperlink"/>
+                <w:noProof/>
+                <w:lang w:val="fr-FR"/>
+              </w:rPr>
+              <w:t>Vol de Couronne</w:t>
+            </w:r>
+            <w:r>
+              <w:rPr>
+                <w:noProof/>
+                <w:webHidden/>
+              </w:rPr>
+              <w:tab/>
+            </w:r>
+            <w:r>
+              <w:rPr>
+                <w:noProof/>
+                <w:webHidden/>
+              </w:rPr>
+              <w:fldChar w:fldCharType="begin"/>
+            </w:r>
+            <w:r>
+              <w:rPr>
+                <w:noProof/>
+                <w:webHidden/>
+              </w:rPr>
+              <w:instrText xml:space="preserve"> PAGEREF _Toc94181347 \h </w:instrText>
+            </w:r>
+            <w:r>
+              <w:rPr>
+                <w:noProof/>
+                <w:webHidden/>
+              </w:rPr>
+            </w:r>
+            <w:r>
+              <w:rPr>
+                <w:noProof/>
+                <w:webHidden/>
+              </w:rPr>
+              <w:fldChar w:fldCharType="separate"/>
+            </w:r>
+            <w:r>
+              <w:rPr>
+                <w:noProof/>
+                <w:webHidden/>
+              </w:rPr>
+              <w:t>5</w:t>
+            </w:r>
+            <w:r>
+              <w:rPr>
+                <w:noProof/>
+                <w:webHidden/>
+              </w:rPr>
+              <w:fldChar w:fldCharType="end"/>
+            </w:r>
+          </w:hyperlink>
+        </w:p>
+        <w:p>
+          <w:pPr>
+            <w:pStyle w:val="TOC2"/>
+            <w:tabs>
+              <w:tab w:val="left" w:pos="660"/>
+              <w:tab w:val="right" w:leader="dot" w:pos="9016"/>
+            </w:tabs>
+            <w:rPr>
+              <w:noProof/>
+              <w:sz w:val="22"/>
+              <w:szCs w:val="22"/>
+            </w:rPr>
+          </w:pPr>
+          <w:hyperlink w:anchor="_Toc94181348" w:history="1">
+            <w:r>
+              <w:rPr>
+                <w:rStyle w:val="Hyperlink"/>
+                <w:noProof/>
+                <w:lang w:val="fr-FR"/>
+              </w:rPr>
+              <w:t>6.</w:t>
+            </w:r>
+            <w:r>
+              <w:rPr>
+                <w:noProof/>
+                <w:sz w:val="22"/>
+                <w:szCs w:val="22"/>
+              </w:rPr>
+              <w:tab/>
+            </w:r>
+            <w:r>
+              <w:rPr>
+                <w:rStyle w:val="Hyperlink"/>
+                <w:noProof/>
+                <w:lang w:val="fr-FR"/>
               </w:rPr>
               <w:t>Level Design</w:t>
             </w:r>
@@ -1174,7 +1851,7 @@
                 <w:noProof/>
                 <w:webHidden/>
               </w:rPr>
-              <w:instrText xml:space="preserve"> PAGEREF _Toc93845478 \h </w:instrText>
+              <w:instrText xml:space="preserve"> PAGEREF _Toc94181348 \h </w:instrText>
             </w:r>
             <w:r>
               <w:rPr>
@@ -1194,7 +1871,7 @@
                 <w:noProof/>
                 <w:webHidden/>
               </w:rPr>
-              <w:t>4</w:t>
+              <w:t>6</w:t>
             </w:r>
             <w:r>
               <w:rPr>
@@ -1218,13 +1895,13 @@
               <w:szCs w:val="22"/>
             </w:rPr>
           </w:pPr>
-          <w:hyperlink w:anchor="_Toc93845479" w:history="1">
+          <w:hyperlink w:anchor="_Toc94181349" w:history="1">
             <w:r>
               <w:rPr>
                 <w:rStyle w:val="Hyperlink"/>
                 <w:noProof/>
               </w:rPr>
-              <w:t>3.</w:t>
+              <w:t>4.</w:t>
             </w:r>
             <w:r>
               <w:rPr>
@@ -1260,7 +1937,7 @@
                 <w:noProof/>
                 <w:webHidden/>
               </w:rPr>
-              <w:instrText xml:space="preserve"> PAGEREF _Toc93845479 \h </w:instrText>
+              <w:instrText xml:space="preserve"> PAGEREF _Toc94181349 \h </w:instrText>
             </w:r>
             <w:r>
               <w:rPr>
@@ -1280,7 +1957,7 @@
                 <w:noProof/>
                 <w:webHidden/>
               </w:rPr>
-              <w:t>5</w:t>
+              <w:t>7</w:t>
             </w:r>
             <w:r>
               <w:rPr>
@@ -1304,13 +1981,13 @@
               <w:szCs w:val="22"/>
             </w:rPr>
           </w:pPr>
-          <w:hyperlink w:anchor="_Toc93845480" w:history="1">
+          <w:hyperlink w:anchor="_Toc94181350" w:history="1">
             <w:r>
               <w:rPr>
                 <w:rStyle w:val="Hyperlink"/>
                 <w:noProof/>
               </w:rPr>
-              <w:t>4.</w:t>
+              <w:t>5.</w:t>
             </w:r>
             <w:r>
               <w:rPr>
@@ -1346,7 +2023,7 @@
                 <w:noProof/>
                 <w:webHidden/>
               </w:rPr>
-              <w:instrText xml:space="preserve"> PAGEREF _Toc93845480 \h </w:instrText>
+              <w:instrText xml:space="preserve"> PAGEREF _Toc94181350 \h </w:instrText>
             </w:r>
             <w:r>
               <w:rPr>
@@ -1366,7 +2043,7 @@
                 <w:noProof/>
                 <w:webHidden/>
               </w:rPr>
-              <w:t>6</w:t>
+              <w:t>8</w:t>
             </w:r>
             <w:r>
               <w:rPr>
@@ -1394,7 +2071,7 @@
       <w:pPr>
         <w:pStyle w:val="Heading1"/>
       </w:pPr>
-      <w:bookmarkStart w:id="1" w:name="_Toc93845464"/>
+      <w:bookmarkStart w:id="1" w:name="_Toc94181329"/>
       <w:r>
         <w:lastRenderedPageBreak/>
         <w:t>Overview</w:t>
@@ -1405,7 +2082,7 @@
       <w:pPr>
         <w:pStyle w:val="Heading2"/>
       </w:pPr>
-      <w:bookmarkStart w:id="2" w:name="_Toc93845465"/>
+      <w:bookmarkStart w:id="2" w:name="_Toc94181330"/>
       <w:r>
         <w:t>Equipe</w:t>
       </w:r>
@@ -1461,7 +2138,7 @@
       <w:pPr>
         <w:pStyle w:val="Heading2"/>
       </w:pPr>
-      <w:bookmarkStart w:id="3" w:name="_Toc93845466"/>
+      <w:bookmarkStart w:id="3" w:name="_Toc94181331"/>
       <w:r>
         <w:t>Sujet</w:t>
       </w:r>
@@ -1566,7 +2243,7 @@
           <w:lang w:val="fr-FR"/>
         </w:rPr>
       </w:pPr>
-      <w:bookmarkStart w:id="4" w:name="_Toc93845467"/>
+      <w:bookmarkStart w:id="4" w:name="_Toc94181332"/>
       <w:r>
         <w:rPr>
           <w:lang w:val="fr-FR"/>
@@ -1592,7 +2269,7 @@
       <w:pPr>
         <w:pStyle w:val="Heading2"/>
       </w:pPr>
-      <w:bookmarkStart w:id="5" w:name="_Toc93845468"/>
+      <w:bookmarkStart w:id="5" w:name="_Toc94181333"/>
       <w:r>
         <w:t>Références</w:t>
       </w:r>
@@ -1602,9 +2279,11 @@
       <w:pPr>
         <w:pStyle w:val="Heading3"/>
       </w:pPr>
+      <w:bookmarkStart w:id="6" w:name="_Toc94181334"/>
       <w:r>
         <w:t>Gameplay</w:t>
       </w:r>
+      <w:bookmarkEnd w:id="6"/>
     </w:p>
     <w:p>
       <w:r>
@@ -1615,9 +2294,11 @@
       <w:pPr>
         <w:pStyle w:val="Heading3"/>
       </w:pPr>
+      <w:bookmarkStart w:id="7" w:name="_Toc94181335"/>
       <w:r>
         <w:t>Visuels</w:t>
       </w:r>
+      <w:bookmarkEnd w:id="7"/>
     </w:p>
     <w:p>
       <w:r>
@@ -1628,22 +2309,22 @@
       <w:pPr>
         <w:pStyle w:val="Heading1"/>
       </w:pPr>
-      <w:bookmarkStart w:id="6" w:name="_Toc93845469"/>
+      <w:bookmarkStart w:id="8" w:name="_Toc94181336"/>
       <w:r>
         <w:lastRenderedPageBreak/>
         <w:t>Game Design</w:t>
       </w:r>
-      <w:bookmarkEnd w:id="6"/>
+      <w:bookmarkEnd w:id="8"/>
     </w:p>
     <w:p>
       <w:pPr>
         <w:pStyle w:val="Heading2"/>
       </w:pPr>
-      <w:bookmarkStart w:id="7" w:name="_Toc93845470"/>
+      <w:bookmarkStart w:id="9" w:name="_Toc94181337"/>
       <w:r>
         <w:t>3C</w:t>
       </w:r>
-      <w:bookmarkEnd w:id="7"/>
+      <w:bookmarkEnd w:id="9"/>
     </w:p>
     <w:p>
       <w:pPr>
@@ -1784,14 +2465,14 @@
           <w:lang w:val="fr-FR"/>
         </w:rPr>
       </w:pPr>
-      <w:bookmarkStart w:id="8" w:name="_Toc93845471"/>
+      <w:bookmarkStart w:id="10" w:name="_Toc94181338"/>
       <w:r>
         <w:rPr>
           <w:lang w:val="fr-FR"/>
         </w:rPr>
         <w:t>Noyau</w:t>
       </w:r>
-      <w:bookmarkEnd w:id="8"/>
+      <w:bookmarkEnd w:id="10"/>
     </w:p>
     <w:p>
       <w:pPr>
@@ -1800,14 +2481,14 @@
           <w:lang w:val="fr-FR"/>
         </w:rPr>
       </w:pPr>
-      <w:bookmarkStart w:id="9" w:name="_Toc93845472"/>
+      <w:bookmarkStart w:id="11" w:name="_Toc94181339"/>
       <w:r>
         <w:rPr>
           <w:lang w:val="fr-FR"/>
         </w:rPr>
         <w:t>Tension</w:t>
       </w:r>
-      <w:bookmarkEnd w:id="9"/>
+      <w:bookmarkEnd w:id="11"/>
     </w:p>
     <w:p>
       <w:pPr>
@@ -1816,30 +2497,28 @@
           <w:lang w:val="fr-FR"/>
         </w:rPr>
       </w:pPr>
-      <w:bookmarkStart w:id="10" w:name="_Toc93845473"/>
+      <w:bookmarkStart w:id="12" w:name="_Toc94181340"/>
       <w:r>
         <w:rPr>
           <w:lang w:val="fr-FR"/>
         </w:rPr>
         <w:t>Mécaniques</w:t>
       </w:r>
-      <w:bookmarkEnd w:id="10"/>
+      <w:bookmarkEnd w:id="12"/>
     </w:p>
     <w:p>
       <w:pPr>
         <w:pStyle w:val="Heading3"/>
-        <w:rPr>
-          <w:lang w:val="fr-FR"/>
-        </w:rPr>
-      </w:pPr>
-      <w:bookmarkStart w:id="11" w:name="_Toc93845474"/>
-      <w:r>
-        <w:rPr>
-          <w:lang w:val="fr-FR"/>
-        </w:rPr>
+        <w:numPr>
+          <w:ilvl w:val="2"/>
+          <w:numId w:val="4"/>
+        </w:numPr>
+      </w:pPr>
+      <w:bookmarkStart w:id="13" w:name="_Toc94181341"/>
+      <w:r>
         <w:t>Mouvement</w:t>
       </w:r>
-      <w:bookmarkEnd w:id="11"/>
+      <w:bookmarkEnd w:id="13"/>
     </w:p>
     <w:p>
       <w:pPr>
@@ -1880,13 +2559,12 @@
         </w:rPr>
         <w:t xml:space="preserve"> X unités par seconde.</w:t>
       </w:r>
-    </w:p>
-    <w:p>
-      <w:pPr>
-        <w:rPr>
-          <w:lang w:val="fr-FR"/>
-        </w:rPr>
-      </w:pPr>
+      <w:r>
+        <w:rPr>
+          <w:lang w:val="fr-FR"/>
+        </w:rPr>
+        <w:br/>
+      </w:r>
       <w:r>
         <w:rPr>
           <w:b/>
@@ -1936,13 +2614,12 @@
         </w:rPr>
         <w:t xml:space="preserve"> Q et D</w:t>
       </w:r>
-    </w:p>
-    <w:p>
-      <w:pPr>
-        <w:rPr>
-          <w:lang w:val="fr-FR"/>
-        </w:rPr>
-      </w:pPr>
+      <w:r>
+        <w:rPr>
+          <w:lang w:val="fr-FR"/>
+        </w:rPr>
+        <w:br/>
+      </w:r>
       <w:r>
         <w:rPr>
           <w:b/>
@@ -1957,13 +2634,12 @@
         </w:rPr>
         <w:t xml:space="preserve"> J et L</w:t>
       </w:r>
-    </w:p>
-    <w:p>
-      <w:pPr>
-        <w:rPr>
-          <w:lang w:val="fr-FR"/>
-        </w:rPr>
-      </w:pPr>
+      <w:r>
+        <w:rPr>
+          <w:lang w:val="fr-FR"/>
+        </w:rPr>
+        <w:br/>
+      </w:r>
       <w:r>
         <w:rPr>
           <w:b/>
@@ -1982,18 +2658,12 @@
     <w:p>
       <w:pPr>
         <w:pStyle w:val="Heading3"/>
-        <w:rPr>
-          <w:lang w:val="fr-FR"/>
-        </w:rPr>
-      </w:pPr>
-      <w:bookmarkStart w:id="12" w:name="_Toc93845475"/>
-      <w:r>
-        <w:rPr>
-          <w:lang w:val="fr-FR"/>
-        </w:rPr>
+      </w:pPr>
+      <w:bookmarkStart w:id="14" w:name="_Toc94181342"/>
+      <w:r>
         <w:t>Saut</w:t>
       </w:r>
-      <w:bookmarkEnd w:id="12"/>
+      <w:bookmarkEnd w:id="14"/>
     </w:p>
     <w:p>
       <w:pPr>
@@ -2099,13 +2769,12 @@
         </w:rPr>
         <w:t>u</w:t>
       </w:r>
-    </w:p>
-    <w:p>
-      <w:pPr>
-        <w:rPr>
-          <w:lang w:val="fr-FR"/>
-        </w:rPr>
-      </w:pPr>
+      <w:r>
+        <w:rPr>
+          <w:lang w:val="fr-FR"/>
+        </w:rPr>
+        <w:br/>
+      </w:r>
       <w:r>
         <w:rPr>
           <w:b/>
@@ -2173,13 +2842,12 @@
         </w:rPr>
         <w:t>Z</w:t>
       </w:r>
-    </w:p>
-    <w:p>
-      <w:pPr>
-        <w:rPr>
-          <w:lang w:val="fr-FR"/>
-        </w:rPr>
-      </w:pPr>
+      <w:r>
+        <w:rPr>
+          <w:lang w:val="fr-FR"/>
+        </w:rPr>
+        <w:br/>
+      </w:r>
       <w:r>
         <w:rPr>
           <w:b/>
@@ -2200,73 +2868,66 @@
         </w:rPr>
         <w:t>I</w:t>
       </w:r>
-    </w:p>
-    <w:p>
-      <w:pPr>
-        <w:rPr>
-          <w:lang w:val="fr-FR"/>
-        </w:rPr>
-      </w:pPr>
+      <w:r>
+        <w:rPr>
+          <w:lang w:val="fr-FR"/>
+        </w:rPr>
+        <w:br/>
+      </w:r>
       <w:r>
         <w:rPr>
           <w:b/>
           <w:bCs/>
           <w:lang w:val="fr-FR"/>
         </w:rPr>
+        <w:t>Manette.</w:t>
+      </w:r>
+      <w:r>
+        <w:rPr>
+          <w:lang w:val="fr-FR"/>
+        </w:rPr>
+        <w:t xml:space="preserve"> </w:t>
+      </w:r>
+      <w:r>
+        <w:rPr>
+          <w:lang w:val="fr-FR"/>
+        </w:rPr>
+        <w:t>D-Pad</w:t>
+      </w:r>
+      <w:r>
+        <w:rPr>
+          <w:lang w:val="fr-FR"/>
+        </w:rPr>
+        <w:t xml:space="preserve"> haut, </w:t>
+      </w:r>
+      <w:r>
+        <w:rPr>
+          <w:lang w:val="fr-FR"/>
+        </w:rPr>
+        <w:t>Bouton Sud</w:t>
+      </w:r>
+    </w:p>
+    <w:p>
+      <w:pPr>
+        <w:pStyle w:val="Heading3"/>
+      </w:pPr>
+      <w:bookmarkStart w:id="15" w:name="_Toc94181343"/>
+      <w:r>
+        <w:t>Wall grab</w:t>
+      </w:r>
+      <w:bookmarkEnd w:id="15"/>
+    </w:p>
+    <w:p>
+      <w:pPr>
+        <w:rPr>
+          <w:lang w:val="fr-FR"/>
+        </w:rPr>
+      </w:pPr>
+      <w:r>
+        <w:rPr>
+          <w:lang w:val="fr-FR"/>
+        </w:rPr>
         <w:lastRenderedPageBreak/>
-        <w:t>Manette.</w:t>
-      </w:r>
-      <w:r>
-        <w:rPr>
-          <w:lang w:val="fr-FR"/>
-        </w:rPr>
-        <w:t xml:space="preserve"> </w:t>
-      </w:r>
-      <w:r>
-        <w:rPr>
-          <w:lang w:val="fr-FR"/>
-        </w:rPr>
-        <w:t>D-Pad</w:t>
-      </w:r>
-      <w:r>
-        <w:rPr>
-          <w:lang w:val="fr-FR"/>
-        </w:rPr>
-        <w:t xml:space="preserve"> haut, </w:t>
-      </w:r>
-      <w:r>
-        <w:rPr>
-          <w:lang w:val="fr-FR"/>
-        </w:rPr>
-        <w:t>Bouton Sud</w:t>
-      </w:r>
-    </w:p>
-    <w:p>
-      <w:pPr>
-        <w:pStyle w:val="Heading3"/>
-        <w:rPr>
-          <w:lang w:val="fr-FR"/>
-        </w:rPr>
-      </w:pPr>
-      <w:bookmarkStart w:id="13" w:name="_Toc93845476"/>
-      <w:r>
-        <w:rPr>
-          <w:lang w:val="fr-FR"/>
-        </w:rPr>
-        <w:t>Wall grab</w:t>
-      </w:r>
-      <w:bookmarkEnd w:id="13"/>
-    </w:p>
-    <w:p>
-      <w:pPr>
-        <w:rPr>
-          <w:lang w:val="fr-FR"/>
-        </w:rPr>
-      </w:pPr>
-      <w:r>
-        <w:rPr>
-          <w:lang w:val="fr-FR"/>
-        </w:rPr>
         <w:t>Lorsqu’un joueur est</w:t>
       </w:r>
       <w:r>
@@ -2431,13 +3092,12 @@
         </w:rPr>
         <w:t>X</w:t>
       </w:r>
-    </w:p>
-    <w:p>
-      <w:pPr>
-        <w:rPr>
-          <w:lang w:val="fr-FR"/>
-        </w:rPr>
-      </w:pPr>
+      <w:r>
+        <w:rPr>
+          <w:lang w:val="fr-FR"/>
+        </w:rPr>
+        <w:br/>
+      </w:r>
       <w:r>
         <w:rPr>
           <w:b/>
@@ -2458,13 +3118,12 @@
         </w:rPr>
         <w:t>,</w:t>
       </w:r>
-    </w:p>
-    <w:p>
-      <w:pPr>
-        <w:rPr>
-          <w:lang w:val="fr-FR"/>
-        </w:rPr>
-      </w:pPr>
+      <w:r>
+        <w:rPr>
+          <w:lang w:val="fr-FR"/>
+        </w:rPr>
+        <w:br/>
+      </w:r>
       <w:r>
         <w:rPr>
           <w:b/>
@@ -2489,18 +3148,12 @@
     <w:p>
       <w:pPr>
         <w:pStyle w:val="Heading3"/>
-        <w:rPr>
-          <w:lang w:val="fr-FR"/>
-        </w:rPr>
-      </w:pPr>
-      <w:bookmarkStart w:id="14" w:name="_Toc93845477"/>
-      <w:r>
-        <w:rPr>
-          <w:lang w:val="fr-FR"/>
-        </w:rPr>
+      </w:pPr>
+      <w:bookmarkStart w:id="16" w:name="_Toc94181344"/>
+      <w:r>
         <w:t>Pull &amp; Push</w:t>
       </w:r>
-      <w:bookmarkEnd w:id="14"/>
+      <w:bookmarkEnd w:id="16"/>
     </w:p>
     <w:p>
       <w:pPr>
@@ -2579,13 +3232,12 @@
         </w:rPr>
         <w:t xml:space="preserve"> Xu</w:t>
       </w:r>
-    </w:p>
-    <w:p>
-      <w:pPr>
-        <w:rPr>
-          <w:lang w:val="fr-FR"/>
-        </w:rPr>
-      </w:pPr>
+      <w:r>
+        <w:rPr>
+          <w:lang w:val="fr-FR"/>
+        </w:rPr>
+        <w:br/>
+      </w:r>
       <w:r>
         <w:rPr>
           <w:b/>
@@ -2600,13 +3252,12 @@
         </w:rPr>
         <w:t xml:space="preserve"> X</w:t>
       </w:r>
-    </w:p>
-    <w:p>
-      <w:pPr>
-        <w:rPr>
-          <w:lang w:val="fr-FR"/>
-        </w:rPr>
-      </w:pPr>
+      <w:r>
+        <w:rPr>
+          <w:lang w:val="fr-FR"/>
+        </w:rPr>
+        <w:br/>
+      </w:r>
       <w:r>
         <w:rPr>
           <w:b/>
@@ -2621,13 +3272,12 @@
         </w:rPr>
         <w:t xml:space="preserve"> X</w:t>
       </w:r>
-    </w:p>
-    <w:p>
-      <w:pPr>
-        <w:rPr>
-          <w:lang w:val="fr-FR"/>
-        </w:rPr>
-      </w:pPr>
+      <w:r>
+        <w:rPr>
+          <w:lang w:val="fr-FR"/>
+        </w:rPr>
+        <w:br/>
+      </w:r>
       <w:r>
         <w:rPr>
           <w:b/>
@@ -2642,13 +3292,12 @@
         </w:rPr>
         <w:t xml:space="preserve"> Xu</w:t>
       </w:r>
-    </w:p>
-    <w:p>
-      <w:pPr>
-        <w:rPr>
-          <w:lang w:val="fr-FR"/>
-        </w:rPr>
-      </w:pPr>
+      <w:r>
+        <w:rPr>
+          <w:lang w:val="fr-FR"/>
+        </w:rPr>
+        <w:br/>
+      </w:r>
       <w:r>
         <w:rPr>
           <w:b/>
@@ -2788,13 +3437,14 @@
           <w:lang w:val="fr-FR"/>
         </w:rPr>
       </w:pPr>
-      <w:bookmarkStart w:id="15" w:name="_Toc93845478"/>
+      <w:bookmarkStart w:id="17" w:name="_Toc94181345"/>
       <w:r>
         <w:rPr>
           <w:lang w:val="fr-FR"/>
         </w:rPr>
         <w:t>Couronne</w:t>
       </w:r>
+      <w:bookmarkEnd w:id="17"/>
     </w:p>
     <w:p>
       <w:pPr>
@@ -2818,6 +3468,64 @@
     <w:p>
       <w:pPr>
         <w:pStyle w:val="Heading3"/>
+      </w:pPr>
+      <w:bookmarkStart w:id="18" w:name="_Toc94181346"/>
+      <w:r>
+        <w:t>Roi</w:t>
+      </w:r>
+      <w:bookmarkEnd w:id="18"/>
+    </w:p>
+    <w:p>
+      <w:pPr>
+        <w:rPr>
+          <w:lang w:val="fr-FR"/>
+        </w:rPr>
+      </w:pPr>
+      <w:r>
+        <w:rPr>
+          <w:lang w:val="fr-FR"/>
+        </w:rPr>
+        <w:t xml:space="preserve">Le roi reçoit une amélioration de ses capacités : il se déplace plus vite, saute plus haut et </w:t>
+      </w:r>
+      <w:r>
+        <w:rPr>
+          <w:lang w:val="fr-FR"/>
+        </w:rPr>
+        <w:t>projette</w:t>
+      </w:r>
+      <w:r>
+        <w:rPr>
+          <w:lang w:val="fr-FR"/>
+        </w:rPr>
+        <w:t xml:space="preserve"> les autres joueurs plus loin.</w:t>
+      </w:r>
+    </w:p>
+    <w:p>
+      <w:pPr>
+        <w:rPr>
+          <w:lang w:val="fr-FR"/>
+        </w:rPr>
+      </w:pPr>
+      <w:r>
+        <w:rPr>
+          <w:highlight w:val="yellow"/>
+          <w:lang w:val="fr-FR"/>
+        </w:rPr>
+        <w:t>Amélioration des capacités proportionnelle au nombre de joueurs ?</w:t>
+      </w:r>
+    </w:p>
+    <w:p>
+      <w:pPr>
+        <w:pStyle w:val="Heading3"/>
+      </w:pPr>
+      <w:bookmarkStart w:id="19" w:name="_Toc94181347"/>
+      <w:r>
+        <w:t>Vol de Couronne</w:t>
+      </w:r>
+      <w:bookmarkEnd w:id="19"/>
+    </w:p>
+    <w:p>
+      <w:pPr>
         <w:rPr>
           <w:lang w:val="fr-FR"/>
         </w:rPr>
@@ -2827,72 +3535,6 @@
           <w:lang w:val="fr-FR"/>
         </w:rPr>
         <w:lastRenderedPageBreak/>
-        <w:t>Roi</w:t>
-      </w:r>
-    </w:p>
-    <w:p>
-      <w:pPr>
-        <w:rPr>
-          <w:lang w:val="fr-FR"/>
-        </w:rPr>
-      </w:pPr>
-      <w:r>
-        <w:rPr>
-          <w:lang w:val="fr-FR"/>
-        </w:rPr>
-        <w:t xml:space="preserve">Le roi reçoit une amélioration de ses capacités : il se déplace plus vite, saute plus haut et </w:t>
-      </w:r>
-      <w:r>
-        <w:rPr>
-          <w:lang w:val="fr-FR"/>
-        </w:rPr>
-        <w:t>projette</w:t>
-      </w:r>
-      <w:r>
-        <w:rPr>
-          <w:lang w:val="fr-FR"/>
-        </w:rPr>
-        <w:t xml:space="preserve"> les autres joueurs plus loin.</w:t>
-      </w:r>
-    </w:p>
-    <w:p>
-      <w:pPr>
-        <w:rPr>
-          <w:lang w:val="fr-FR"/>
-        </w:rPr>
-      </w:pPr>
-      <w:r>
-        <w:rPr>
-          <w:highlight w:val="yellow"/>
-          <w:lang w:val="fr-FR"/>
-        </w:rPr>
-        <w:t>Amélioration des capacités proportionnelle au nombre de joueurs ?</w:t>
-      </w:r>
-    </w:p>
-    <w:p>
-      <w:pPr>
-        <w:pStyle w:val="Heading3"/>
-        <w:rPr>
-          <w:lang w:val="fr-FR"/>
-        </w:rPr>
-      </w:pPr>
-      <w:r>
-        <w:rPr>
-          <w:lang w:val="fr-FR"/>
-        </w:rPr>
-        <w:t>Vol de Couronne</w:t>
-      </w:r>
-    </w:p>
-    <w:p>
-      <w:pPr>
-        <w:rPr>
-          <w:lang w:val="fr-FR"/>
-        </w:rPr>
-      </w:pPr>
-      <w:r>
-        <w:rPr>
-          <w:lang w:val="fr-FR"/>
-        </w:rPr>
         <w:t>Si le roi est éjecté sur un mur avec une force suffisante, sa couronne se brise.</w:t>
       </w:r>
     </w:p>
@@ -2937,13 +3579,14 @@
           <w:lang w:val="fr-FR"/>
         </w:rPr>
       </w:pPr>
+      <w:bookmarkStart w:id="20" w:name="_Toc94181348"/>
       <w:r>
         <w:rPr>
           <w:lang w:val="fr-FR"/>
         </w:rPr>
         <w:t>Level Design</w:t>
       </w:r>
-      <w:bookmarkEnd w:id="15"/>
+      <w:bookmarkEnd w:id="20"/>
     </w:p>
     <w:p>
       <w:pPr>
@@ -2988,23 +3631,41 @@
       <w:pPr>
         <w:pStyle w:val="Heading1"/>
       </w:pPr>
-      <w:bookmarkStart w:id="16" w:name="_Toc93845479"/>
+      <w:bookmarkStart w:id="21" w:name="_Toc94181349"/>
       <w:r>
         <w:lastRenderedPageBreak/>
         <w:t>Direction Artistique</w:t>
       </w:r>
-      <w:bookmarkEnd w:id="16"/>
+      <w:bookmarkEnd w:id="21"/>
     </w:p>
     <w:p>
       <w:pPr>
         <w:pStyle w:val="Heading1"/>
-      </w:pPr>
-      <w:bookmarkStart w:id="17" w:name="_Toc93845480"/>
+        <w:numPr>
+          <w:ilvl w:val="0"/>
+          <w:numId w:val="0"/>
+        </w:numPr>
+      </w:pPr>
+    </w:p>
+    <w:p>
+      <w:pPr>
+        <w:pStyle w:val="Heading1"/>
+        <w:numPr>
+          <w:ilvl w:val="0"/>
+          <w:numId w:val="0"/>
+        </w:numPr>
+      </w:pPr>
+    </w:p>
+    <w:p>
+      <w:pPr>
+        <w:pStyle w:val="Heading1"/>
+      </w:pPr>
+      <w:bookmarkStart w:id="22" w:name="_Toc94181350"/>
       <w:r>
         <w:lastRenderedPageBreak/>
         <w:t>Futur ?</w:t>
       </w:r>
-      <w:bookmarkEnd w:id="17"/>
+      <w:bookmarkEnd w:id="22"/>
     </w:p>
     <w:sectPr>
       <w:pgSz w:w="11906" w:h="16838" w:code="9"/>
@@ -3025,7 +3686,6 @@
     <w:lvl w:ilvl="0" w:tplc="1D8E37E2">
       <w:start w:val="1"/>
       <w:numFmt w:val="decimal"/>
-      <w:pStyle w:val="Heading1"/>
       <w:lvlText w:val="%1."/>
       <w:lvlJc w:val="left"/>
       <w:pPr>
@@ -3106,6 +3766,234 @@
     </w:lvl>
   </w:abstractNum>
   <w:abstractNum w:abstractNumId="1" w15:restartNumberingAfterBreak="0">
+    <w:nsid w:val="226C2F6B"/>
+    <w:multiLevelType w:val="multilevel"/>
+    <w:tmpl w:val="88E05A7E"/>
+    <w:lvl w:ilvl="0">
+      <w:start w:val="1"/>
+      <w:numFmt w:val="decimal"/>
+      <w:lvlText w:val="%1."/>
+      <w:lvlJc w:val="left"/>
+      <w:pPr>
+        <w:ind w:left="720" w:hanging="360"/>
+      </w:pPr>
+      <w:rPr>
+        <w:rFonts w:hint="default"/>
+      </w:rPr>
+    </w:lvl>
+    <w:lvl w:ilvl="1">
+      <w:start w:val="1"/>
+      <w:numFmt w:val="decimal"/>
+      <w:lvlText w:val="%2."/>
+      <w:lvlJc w:val="left"/>
+      <w:pPr>
+        <w:ind w:left="1440" w:hanging="360"/>
+      </w:pPr>
+      <w:rPr>
+        <w:rFonts w:hint="default"/>
+      </w:rPr>
+    </w:lvl>
+    <w:lvl w:ilvl="2">
+      <w:start w:val="1"/>
+      <w:numFmt w:val="upperLetter"/>
+      <w:lvlText w:val="%3."/>
+      <w:lvlJc w:val="right"/>
+      <w:pPr>
+        <w:ind w:left="2160" w:hanging="232"/>
+      </w:pPr>
+      <w:rPr>
+        <w:rFonts w:hint="default"/>
+      </w:rPr>
+    </w:lvl>
+    <w:lvl w:ilvl="3">
+      <w:start w:val="1"/>
+      <w:numFmt w:val="lowerLetter"/>
+      <w:lvlText w:val="%4."/>
+      <w:lvlJc w:val="left"/>
+      <w:pPr>
+        <w:ind w:left="2880" w:hanging="360"/>
+      </w:pPr>
+      <w:rPr>
+        <w:rFonts w:hint="default"/>
+      </w:rPr>
+    </w:lvl>
+    <w:lvl w:ilvl="4">
+      <w:start w:val="1"/>
+      <w:numFmt w:val="lowerLetter"/>
+      <w:lvlText w:val="%5."/>
+      <w:lvlJc w:val="left"/>
+      <w:pPr>
+        <w:ind w:left="3600" w:hanging="360"/>
+      </w:pPr>
+      <w:rPr>
+        <w:rFonts w:hint="default"/>
+      </w:rPr>
+    </w:lvl>
+    <w:lvl w:ilvl="5">
+      <w:start w:val="1"/>
+      <w:numFmt w:val="lowerRoman"/>
+      <w:lvlText w:val="%6."/>
+      <w:lvlJc w:val="right"/>
+      <w:pPr>
+        <w:ind w:left="4320" w:hanging="180"/>
+      </w:pPr>
+      <w:rPr>
+        <w:rFonts w:hint="default"/>
+      </w:rPr>
+    </w:lvl>
+    <w:lvl w:ilvl="6">
+      <w:start w:val="1"/>
+      <w:numFmt w:val="decimal"/>
+      <w:lvlText w:val="%7."/>
+      <w:lvlJc w:val="left"/>
+      <w:pPr>
+        <w:ind w:left="5040" w:hanging="360"/>
+      </w:pPr>
+      <w:rPr>
+        <w:rFonts w:hint="default"/>
+      </w:rPr>
+    </w:lvl>
+    <w:lvl w:ilvl="7">
+      <w:start w:val="1"/>
+      <w:numFmt w:val="lowerLetter"/>
+      <w:lvlText w:val="%8."/>
+      <w:lvlJc w:val="left"/>
+      <w:pPr>
+        <w:ind w:left="5760" w:hanging="360"/>
+      </w:pPr>
+      <w:rPr>
+        <w:rFonts w:hint="default"/>
+      </w:rPr>
+    </w:lvl>
+    <w:lvl w:ilvl="8">
+      <w:start w:val="1"/>
+      <w:numFmt w:val="lowerRoman"/>
+      <w:lvlText w:val="%9."/>
+      <w:lvlJc w:val="right"/>
+      <w:pPr>
+        <w:ind w:left="6480" w:hanging="180"/>
+      </w:pPr>
+      <w:rPr>
+        <w:rFonts w:hint="default"/>
+      </w:rPr>
+    </w:lvl>
+  </w:abstractNum>
+  <w:abstractNum w:abstractNumId="2" w15:restartNumberingAfterBreak="0">
+    <w:nsid w:val="2E262EBD"/>
+    <w:multiLevelType w:val="multilevel"/>
+    <w:tmpl w:val="3DFEB9F0"/>
+    <w:lvl w:ilvl="0">
+      <w:start w:val="1"/>
+      <w:numFmt w:val="decimal"/>
+      <w:pStyle w:val="Heading1"/>
+      <w:lvlText w:val="%1."/>
+      <w:lvlJc w:val="left"/>
+      <w:pPr>
+        <w:ind w:left="720" w:hanging="360"/>
+      </w:pPr>
+      <w:rPr>
+        <w:rFonts w:hint="default"/>
+      </w:rPr>
+    </w:lvl>
+    <w:lvl w:ilvl="1">
+      <w:start w:val="1"/>
+      <w:numFmt w:val="decimal"/>
+      <w:pStyle w:val="Heading2"/>
+      <w:lvlText w:val="%1. %2."/>
+      <w:lvlJc w:val="left"/>
+      <w:pPr>
+        <w:ind w:left="1440" w:hanging="360"/>
+      </w:pPr>
+      <w:rPr>
+        <w:rFonts w:hint="default"/>
+      </w:rPr>
+    </w:lvl>
+    <w:lvl w:ilvl="2">
+      <w:start w:val="1"/>
+      <w:numFmt w:val="upperLetter"/>
+      <w:lvlText w:val="%3."/>
+      <w:lvlJc w:val="right"/>
+      <w:pPr>
+        <w:ind w:left="2160" w:hanging="180"/>
+      </w:pPr>
+      <w:rPr>
+        <w:rFonts w:hint="default"/>
+      </w:rPr>
+    </w:lvl>
+    <w:lvl w:ilvl="3">
+      <w:start w:val="1"/>
+      <w:numFmt w:val="lowerLetter"/>
+      <w:lvlText w:val="%4."/>
+      <w:lvlJc w:val="left"/>
+      <w:pPr>
+        <w:ind w:left="2880" w:hanging="360"/>
+      </w:pPr>
+      <w:rPr>
+        <w:rFonts w:hint="default"/>
+      </w:rPr>
+    </w:lvl>
+    <w:lvl w:ilvl="4">
+      <w:start w:val="1"/>
+      <w:numFmt w:val="lowerLetter"/>
+      <w:lvlText w:val="%5."/>
+      <w:lvlJc w:val="left"/>
+      <w:pPr>
+        <w:ind w:left="3600" w:hanging="360"/>
+      </w:pPr>
+      <w:rPr>
+        <w:rFonts w:hint="default"/>
+      </w:rPr>
+    </w:lvl>
+    <w:lvl w:ilvl="5">
+      <w:start w:val="1"/>
+      <w:numFmt w:val="lowerRoman"/>
+      <w:lvlText w:val="%6."/>
+      <w:lvlJc w:val="right"/>
+      <w:pPr>
+        <w:ind w:left="4320" w:hanging="180"/>
+      </w:pPr>
+      <w:rPr>
+        <w:rFonts w:hint="default"/>
+      </w:rPr>
+    </w:lvl>
+    <w:lvl w:ilvl="6">
+      <w:start w:val="1"/>
+      <w:numFmt w:val="decimal"/>
+      <w:lvlText w:val="%7."/>
+      <w:lvlJc w:val="left"/>
+      <w:pPr>
+        <w:ind w:left="5040" w:hanging="360"/>
+      </w:pPr>
+      <w:rPr>
+        <w:rFonts w:hint="default"/>
+      </w:rPr>
+    </w:lvl>
+    <w:lvl w:ilvl="7">
+      <w:start w:val="1"/>
+      <w:numFmt w:val="lowerLetter"/>
+      <w:lvlText w:val="%8."/>
+      <w:lvlJc w:val="left"/>
+      <w:pPr>
+        <w:ind w:left="5760" w:hanging="360"/>
+      </w:pPr>
+      <w:rPr>
+        <w:rFonts w:hint="default"/>
+      </w:rPr>
+    </w:lvl>
+    <w:lvl w:ilvl="8">
+      <w:start w:val="1"/>
+      <w:numFmt w:val="lowerRoman"/>
+      <w:lvlText w:val="%9."/>
+      <w:lvlJc w:val="right"/>
+      <w:pPr>
+        <w:ind w:left="6480" w:hanging="180"/>
+      </w:pPr>
+      <w:rPr>
+        <w:rFonts w:hint="default"/>
+      </w:rPr>
+    </w:lvl>
+  </w:abstractNum>
+  <w:abstractNum w:abstractNumId="3" w15:restartNumberingAfterBreak="0">
     <w:nsid w:val="2FDA69DF"/>
     <w:multiLevelType w:val="hybridMultilevel"/>
     <w:tmpl w:val="9D3A5414"/>
@@ -3218,11 +4106,196 @@
       </w:rPr>
     </w:lvl>
   </w:abstractNum>
+  <w:abstractNum w:abstractNumId="4" w15:restartNumberingAfterBreak="0">
+    <w:nsid w:val="603228C5"/>
+    <w:multiLevelType w:val="multilevel"/>
+    <w:tmpl w:val="EC9CC75C"/>
+    <w:lvl w:ilvl="0">
+      <w:start w:val="1"/>
+      <w:numFmt w:val="decimal"/>
+      <w:lvlText w:val="%1."/>
+      <w:lvlJc w:val="left"/>
+      <w:pPr>
+        <w:ind w:left="720" w:hanging="360"/>
+      </w:pPr>
+      <w:rPr>
+        <w:rFonts w:hint="default"/>
+      </w:rPr>
+    </w:lvl>
+    <w:lvl w:ilvl="1">
+      <w:start w:val="1"/>
+      <w:numFmt w:val="decimal"/>
+      <w:lvlText w:val="%1. %2."/>
+      <w:lvlJc w:val="left"/>
+      <w:pPr>
+        <w:ind w:left="1440" w:hanging="360"/>
+      </w:pPr>
+      <w:rPr>
+        <w:rFonts w:hint="default"/>
+      </w:rPr>
+    </w:lvl>
+    <w:lvl w:ilvl="2">
+      <w:start w:val="1"/>
+      <w:numFmt w:val="upperLetter"/>
+      <w:lvlText w:val="%1. %2. %3."/>
+      <w:lvlJc w:val="right"/>
+      <w:pPr>
+        <w:ind w:left="2160" w:hanging="180"/>
+      </w:pPr>
+      <w:rPr>
+        <w:rFonts w:hint="default"/>
+      </w:rPr>
+    </w:lvl>
+    <w:lvl w:ilvl="3">
+      <w:start w:val="1"/>
+      <w:numFmt w:val="lowerLetter"/>
+      <w:lvlText w:val="%4."/>
+      <w:lvlJc w:val="left"/>
+      <w:pPr>
+        <w:ind w:left="2880" w:hanging="360"/>
+      </w:pPr>
+      <w:rPr>
+        <w:rFonts w:hint="default"/>
+      </w:rPr>
+    </w:lvl>
+    <w:lvl w:ilvl="4">
+      <w:start w:val="1"/>
+      <w:numFmt w:val="lowerLetter"/>
+      <w:lvlText w:val="%5."/>
+      <w:lvlJc w:val="left"/>
+      <w:pPr>
+        <w:ind w:left="3600" w:hanging="360"/>
+      </w:pPr>
+      <w:rPr>
+        <w:rFonts w:hint="default"/>
+      </w:rPr>
+    </w:lvl>
+    <w:lvl w:ilvl="5">
+      <w:start w:val="1"/>
+      <w:numFmt w:val="lowerRoman"/>
+      <w:lvlText w:val="%6."/>
+      <w:lvlJc w:val="right"/>
+      <w:pPr>
+        <w:ind w:left="4320" w:hanging="180"/>
+      </w:pPr>
+      <w:rPr>
+        <w:rFonts w:hint="default"/>
+      </w:rPr>
+    </w:lvl>
+    <w:lvl w:ilvl="6">
+      <w:start w:val="1"/>
+      <w:numFmt w:val="decimal"/>
+      <w:lvlText w:val="%7."/>
+      <w:lvlJc w:val="left"/>
+      <w:pPr>
+        <w:ind w:left="5040" w:hanging="360"/>
+      </w:pPr>
+      <w:rPr>
+        <w:rFonts w:hint="default"/>
+      </w:rPr>
+    </w:lvl>
+    <w:lvl w:ilvl="7">
+      <w:start w:val="1"/>
+      <w:numFmt w:val="lowerLetter"/>
+      <w:lvlText w:val="%8."/>
+      <w:lvlJc w:val="left"/>
+      <w:pPr>
+        <w:ind w:left="5760" w:hanging="360"/>
+      </w:pPr>
+      <w:rPr>
+        <w:rFonts w:hint="default"/>
+      </w:rPr>
+    </w:lvl>
+    <w:lvl w:ilvl="8">
+      <w:start w:val="1"/>
+      <w:numFmt w:val="lowerRoman"/>
+      <w:lvlText w:val="%9."/>
+      <w:lvlJc w:val="right"/>
+      <w:pPr>
+        <w:ind w:left="6480" w:hanging="180"/>
+      </w:pPr>
+      <w:rPr>
+        <w:rFonts w:hint="default"/>
+      </w:rPr>
+    </w:lvl>
+  </w:abstractNum>
   <w:num w:numId="1">
     <w:abstractNumId w:val="0"/>
   </w:num>
   <w:num w:numId="2">
+    <w:abstractNumId w:val="3"/>
+  </w:num>
+  <w:num w:numId="3">
+    <w:abstractNumId w:val="4"/>
+  </w:num>
+  <w:num w:numId="4">
+    <w:abstractNumId w:val="2"/>
+  </w:num>
+  <w:num w:numId="5">
+    <w:abstractNumId w:val="2"/>
+  </w:num>
+  <w:num w:numId="6">
     <w:abstractNumId w:val="1"/>
+  </w:num>
+  <w:num w:numId="7">
+    <w:abstractNumId w:val="2"/>
+    <w:lvlOverride w:ilvl="0">
+      <w:startOverride w:val="1"/>
+    </w:lvlOverride>
+    <w:lvlOverride w:ilvl="1">
+      <w:startOverride w:val="1"/>
+    </w:lvlOverride>
+    <w:lvlOverride w:ilvl="2">
+      <w:startOverride w:val="1"/>
+    </w:lvlOverride>
+    <w:lvlOverride w:ilvl="3">
+      <w:startOverride w:val="1"/>
+    </w:lvlOverride>
+    <w:lvlOverride w:ilvl="4">
+      <w:startOverride w:val="1"/>
+    </w:lvlOverride>
+    <w:lvlOverride w:ilvl="5">
+      <w:startOverride w:val="1"/>
+    </w:lvlOverride>
+    <w:lvlOverride w:ilvl="6">
+      <w:startOverride w:val="1"/>
+    </w:lvlOverride>
+    <w:lvlOverride w:ilvl="7">
+      <w:startOverride w:val="1"/>
+    </w:lvlOverride>
+    <w:lvlOverride w:ilvl="8">
+      <w:startOverride w:val="1"/>
+    </w:lvlOverride>
+  </w:num>
+  <w:num w:numId="8">
+    <w:abstractNumId w:val="2"/>
+    <w:lvlOverride w:ilvl="0">
+      <w:startOverride w:val="1"/>
+    </w:lvlOverride>
+    <w:lvlOverride w:ilvl="1">
+      <w:startOverride w:val="1"/>
+    </w:lvlOverride>
+    <w:lvlOverride w:ilvl="2">
+      <w:startOverride w:val="1"/>
+    </w:lvlOverride>
+    <w:lvlOverride w:ilvl="3">
+      <w:startOverride w:val="1"/>
+    </w:lvlOverride>
+    <w:lvlOverride w:ilvl="4">
+      <w:startOverride w:val="1"/>
+    </w:lvlOverride>
+    <w:lvlOverride w:ilvl="5">
+      <w:startOverride w:val="1"/>
+    </w:lvlOverride>
+    <w:lvlOverride w:ilvl="6">
+      <w:startOverride w:val="1"/>
+    </w:lvlOverride>
+    <w:lvlOverride w:ilvl="7">
+      <w:startOverride w:val="1"/>
+    </w:lvlOverride>
+    <w:lvlOverride w:ilvl="8">
+      <w:startOverride w:val="1"/>
+    </w:lvlOverride>
   </w:num>
 </w:numbering>
 </file>
@@ -3632,11 +4705,11 @@
     <w:link w:val="Heading1Char"/>
     <w:uiPriority w:val="9"/>
     <w:qFormat/>
-    <w:rsid w:val="00651DB6"/>
+    <w:rsid w:val="00023C6D"/>
     <w:pPr>
       <w:pageBreakBefore/>
       <w:numPr>
-        <w:numId w:val="1"/>
+        <w:numId w:val="4"/>
       </w:numPr>
       <w:pBdr>
         <w:top w:val="single" w:sz="24" w:space="0" w:color="4472C4" w:themeColor="accent1"/>
@@ -3646,7 +4719,6 @@
       </w:pBdr>
       <w:shd w:val="clear" w:color="auto" w:fill="4472C4" w:themeFill="accent1"/>
       <w:spacing w:after="0"/>
-      <w:ind w:left="357" w:hanging="357"/>
       <w:outlineLvl w:val="0"/>
     </w:pPr>
     <w:rPr>
@@ -3665,8 +4737,12 @@
     <w:uiPriority w:val="9"/>
     <w:unhideWhenUsed/>
     <w:qFormat/>
-    <w:rsid w:val="00651DB6"/>
+    <w:rsid w:val="0048468E"/>
     <w:pPr>
+      <w:numPr>
+        <w:ilvl w:val="1"/>
+        <w:numId w:val="4"/>
+      </w:numPr>
       <w:pBdr>
         <w:top w:val="single" w:sz="24" w:space="0" w:color="D9E2F3" w:themeColor="accent1" w:themeTint="33"/>
         <w:left w:val="single" w:sz="24" w:space="0" w:color="D9E2F3" w:themeColor="accent1" w:themeTint="33"/>
@@ -3692,7 +4768,7 @@
     <w:uiPriority w:val="9"/>
     <w:unhideWhenUsed/>
     <w:qFormat/>
-    <w:rsid w:val="00651DB6"/>
+    <w:rsid w:val="000F2A7F"/>
     <w:pPr>
       <w:pBdr>
         <w:top w:val="single" w:sz="6" w:space="2" w:color="4472C4" w:themeColor="accent1"/>
@@ -3706,6 +4782,7 @@
       <w:spacing w:val="15"/>
       <w:sz w:val="24"/>
       <w:szCs w:val="24"/>
+      <w:lang w:val="fr-FR"/>
     </w:rPr>
   </w:style>
   <w:style w:type="paragraph" w:styleId="Heading4">
@@ -3905,7 +4982,7 @@
     <w:basedOn w:val="DefaultParagraphFont"/>
     <w:link w:val="Heading1"/>
     <w:uiPriority w:val="9"/>
-    <w:rsid w:val="00651DB6"/>
+    <w:rsid w:val="00023C6D"/>
     <w:rPr>
       <w:caps/>
       <w:color w:val="FFFFFF" w:themeColor="background1"/>
@@ -3956,7 +5033,7 @@
     <w:basedOn w:val="DefaultParagraphFont"/>
     <w:link w:val="Heading2"/>
     <w:uiPriority w:val="9"/>
-    <w:rsid w:val="00651DB6"/>
+    <w:rsid w:val="0048468E"/>
     <w:rPr>
       <w:caps/>
       <w:spacing w:val="15"/>
@@ -3980,13 +5057,14 @@
     <w:basedOn w:val="DefaultParagraphFont"/>
     <w:link w:val="Heading3"/>
     <w:uiPriority w:val="9"/>
-    <w:rsid w:val="00651DB6"/>
+    <w:rsid w:val="000F2A7F"/>
     <w:rPr>
       <w:caps/>
       <w:color w:val="1F3763" w:themeColor="accent1" w:themeShade="7F"/>
       <w:spacing w:val="15"/>
       <w:sz w:val="24"/>
       <w:szCs w:val="24"/>
+      <w:lang w:val="fr-FR"/>
     </w:rPr>
   </w:style>
   <w:style w:type="character" w:customStyle="1" w:styleId="Heading4Char">

</xml_diff>

<commit_message>
GDD - Ajout de la "descente rapide"
</commit_message>
<xml_diff>
--- a/GDD.docx
+++ b/GDD.docx
@@ -10,10 +10,12 @@
         <w:t>Game Design Document</w:t>
       </w:r>
     </w:p>
-    <w:bookmarkStart w:id="0" w:name="_Toc94181328" w:displacedByCustomXml="next"/>
+    <w:bookmarkStart w:id="0" w:name="_Toc94181959" w:displacedByCustomXml="next"/>
     <w:sdt>
       <w:sdtPr>
         <w:rPr>
+          <w:caps w:val="0"/>
+          <w:color w:val="auto"/>
           <w:spacing w:val="0"/>
           <w:sz w:val="20"/>
           <w:szCs w:val="20"/>
@@ -28,9 +30,7 @@
         <w:rPr>
           <w:b/>
           <w:bCs/>
-          <w:caps w:val="0"/>
           <w:noProof/>
-          <w:color w:val="auto"/>
         </w:rPr>
       </w:sdtEndPr>
       <w:sdtContent>
@@ -46,10 +46,6 @@
         <w:p>
           <w:pPr>
             <w:pStyle w:val="TOC1"/>
-            <w:tabs>
-              <w:tab w:val="left" w:pos="400"/>
-              <w:tab w:val="right" w:leader="dot" w:pos="9016"/>
-            </w:tabs>
             <w:rPr>
               <w:noProof/>
               <w:sz w:val="22"/>
@@ -65,7 +61,7 @@
           <w:r>
             <w:fldChar w:fldCharType="separate"/>
           </w:r>
-          <w:hyperlink w:anchor="_Toc94181328" w:history="1">
+          <w:hyperlink w:anchor="_Toc94181959" w:history="1">
             <w:r>
               <w:rPr>
                 <w:rStyle w:val="Hyperlink"/>
@@ -107,7 +103,7 @@
                 <w:noProof/>
                 <w:webHidden/>
               </w:rPr>
-              <w:instrText xml:space="preserve"> PAGEREF _Toc94181328 \h </w:instrText>
+              <w:instrText xml:space="preserve"> PAGEREF _Toc94181959 \h </w:instrText>
             </w:r>
             <w:r>
               <w:rPr>
@@ -141,8 +137,90 @@
         <w:p>
           <w:pPr>
             <w:pStyle w:val="TOC1"/>
+            <w:rPr>
+              <w:noProof/>
+              <w:sz w:val="22"/>
+              <w:szCs w:val="22"/>
+            </w:rPr>
+          </w:pPr>
+          <w:hyperlink w:anchor="_Toc94181960" w:history="1">
+            <w:r>
+              <w:rPr>
+                <w:rStyle w:val="Hyperlink"/>
+                <w:noProof/>
+              </w:rPr>
+              <w:t>2.</w:t>
+            </w:r>
+            <w:r>
+              <w:rPr>
+                <w:noProof/>
+                <w:sz w:val="22"/>
+                <w:szCs w:val="22"/>
+              </w:rPr>
+              <w:tab/>
+            </w:r>
+            <w:r>
+              <w:rPr>
+                <w:rStyle w:val="Hyperlink"/>
+                <w:noProof/>
+              </w:rPr>
+              <w:t>Overview</w:t>
+            </w:r>
+            <w:r>
+              <w:rPr>
+                <w:noProof/>
+                <w:webHidden/>
+              </w:rPr>
+              <w:tab/>
+            </w:r>
+            <w:r>
+              <w:rPr>
+                <w:noProof/>
+                <w:webHidden/>
+              </w:rPr>
+              <w:fldChar w:fldCharType="begin"/>
+            </w:r>
+            <w:r>
+              <w:rPr>
+                <w:noProof/>
+                <w:webHidden/>
+              </w:rPr>
+              <w:instrText xml:space="preserve"> PAGEREF _Toc94181960 \h </w:instrText>
+            </w:r>
+            <w:r>
+              <w:rPr>
+                <w:noProof/>
+                <w:webHidden/>
+              </w:rPr>
+            </w:r>
+            <w:r>
+              <w:rPr>
+                <w:noProof/>
+                <w:webHidden/>
+              </w:rPr>
+              <w:fldChar w:fldCharType="separate"/>
+            </w:r>
+            <w:r>
+              <w:rPr>
+                <w:noProof/>
+                <w:webHidden/>
+              </w:rPr>
+              <w:t>3</w:t>
+            </w:r>
+            <w:r>
+              <w:rPr>
+                <w:noProof/>
+                <w:webHidden/>
+              </w:rPr>
+              <w:fldChar w:fldCharType="end"/>
+            </w:r>
+          </w:hyperlink>
+        </w:p>
+        <w:p>
+          <w:pPr>
+            <w:pStyle w:val="TOC2"/>
             <w:tabs>
-              <w:tab w:val="left" w:pos="400"/>
+              <w:tab w:val="left" w:pos="880"/>
               <w:tab w:val="right" w:leader="dot" w:pos="9016"/>
             </w:tabs>
             <w:rPr>
@@ -151,13 +229,13 @@
               <w:szCs w:val="22"/>
             </w:rPr>
           </w:pPr>
-          <w:hyperlink w:anchor="_Toc94181329" w:history="1">
+          <w:hyperlink w:anchor="_Toc94181961" w:history="1">
             <w:r>
               <w:rPr>
                 <w:rStyle w:val="Hyperlink"/>
                 <w:noProof/>
               </w:rPr>
-              <w:t>2.</w:t>
+              <w:t>2. 1.</w:t>
             </w:r>
             <w:r>
               <w:rPr>
@@ -172,7 +250,7 @@
                 <w:rStyle w:val="Hyperlink"/>
                 <w:noProof/>
               </w:rPr>
-              <w:t>Overview</w:t>
+              <w:t>Equipe</w:t>
             </w:r>
             <w:r>
               <w:rPr>
@@ -193,7 +271,7 @@
                 <w:noProof/>
                 <w:webHidden/>
               </w:rPr>
-              <w:instrText xml:space="preserve"> PAGEREF _Toc94181329 \h </w:instrText>
+              <w:instrText xml:space="preserve"> PAGEREF _Toc94181961 \h </w:instrText>
             </w:r>
             <w:r>
               <w:rPr>
@@ -228,7 +306,7 @@
           <w:pPr>
             <w:pStyle w:val="TOC2"/>
             <w:tabs>
-              <w:tab w:val="left" w:pos="660"/>
+              <w:tab w:val="left" w:pos="880"/>
               <w:tab w:val="right" w:leader="dot" w:pos="9016"/>
             </w:tabs>
             <w:rPr>
@@ -237,13 +315,13 @@
               <w:szCs w:val="22"/>
             </w:rPr>
           </w:pPr>
-          <w:hyperlink w:anchor="_Toc94181330" w:history="1">
+          <w:hyperlink w:anchor="_Toc94181962" w:history="1">
             <w:r>
               <w:rPr>
                 <w:rStyle w:val="Hyperlink"/>
                 <w:noProof/>
               </w:rPr>
-              <w:t>1.</w:t>
+              <w:t>2. 2.</w:t>
             </w:r>
             <w:r>
               <w:rPr>
@@ -258,7 +336,7 @@
                 <w:rStyle w:val="Hyperlink"/>
                 <w:noProof/>
               </w:rPr>
-              <w:t>Equipe</w:t>
+              <w:t>Sujet</w:t>
             </w:r>
             <w:r>
               <w:rPr>
@@ -279,7 +357,7 @@
                 <w:noProof/>
                 <w:webHidden/>
               </w:rPr>
-              <w:instrText xml:space="preserve"> PAGEREF _Toc94181330 \h </w:instrText>
+              <w:instrText xml:space="preserve"> PAGEREF _Toc94181962 \h </w:instrText>
             </w:r>
             <w:r>
               <w:rPr>
@@ -314,7 +392,7 @@
           <w:pPr>
             <w:pStyle w:val="TOC2"/>
             <w:tabs>
-              <w:tab w:val="left" w:pos="660"/>
+              <w:tab w:val="left" w:pos="880"/>
               <w:tab w:val="right" w:leader="dot" w:pos="9016"/>
             </w:tabs>
             <w:rPr>
@@ -323,13 +401,14 @@
               <w:szCs w:val="22"/>
             </w:rPr>
           </w:pPr>
-          <w:hyperlink w:anchor="_Toc94181331" w:history="1">
+          <w:hyperlink w:anchor="_Toc94181963" w:history="1">
             <w:r>
               <w:rPr>
                 <w:rStyle w:val="Hyperlink"/>
                 <w:noProof/>
-              </w:rPr>
-              <w:t>2.</w:t>
+                <w:lang w:val="fr-FR"/>
+              </w:rPr>
+              <w:t>2. 3.</w:t>
             </w:r>
             <w:r>
               <w:rPr>
@@ -343,8 +422,9 @@
               <w:rPr>
                 <w:rStyle w:val="Hyperlink"/>
                 <w:noProof/>
-              </w:rPr>
-              <w:t>Sujet</w:t>
+                <w:lang w:val="fr-FR"/>
+              </w:rPr>
+              <w:t>Intentions</w:t>
             </w:r>
             <w:r>
               <w:rPr>
@@ -365,7 +445,7 @@
                 <w:noProof/>
                 <w:webHidden/>
               </w:rPr>
-              <w:instrText xml:space="preserve"> PAGEREF _Toc94181331 \h </w:instrText>
+              <w:instrText xml:space="preserve"> PAGEREF _Toc94181963 \h </w:instrText>
             </w:r>
             <w:r>
               <w:rPr>
@@ -400,7 +480,7 @@
           <w:pPr>
             <w:pStyle w:val="TOC2"/>
             <w:tabs>
-              <w:tab w:val="left" w:pos="660"/>
+              <w:tab w:val="left" w:pos="880"/>
               <w:tab w:val="right" w:leader="dot" w:pos="9016"/>
             </w:tabs>
             <w:rPr>
@@ -409,14 +489,13 @@
               <w:szCs w:val="22"/>
             </w:rPr>
           </w:pPr>
-          <w:hyperlink w:anchor="_Toc94181332" w:history="1">
+          <w:hyperlink w:anchor="_Toc94181964" w:history="1">
             <w:r>
               <w:rPr>
                 <w:rStyle w:val="Hyperlink"/>
                 <w:noProof/>
-                <w:lang w:val="fr-FR"/>
-              </w:rPr>
-              <w:t>3.</w:t>
+              </w:rPr>
+              <w:t>2. 4.</w:t>
             </w:r>
             <w:r>
               <w:rPr>
@@ -430,9 +509,8 @@
               <w:rPr>
                 <w:rStyle w:val="Hyperlink"/>
                 <w:noProof/>
-                <w:lang w:val="fr-FR"/>
-              </w:rPr>
-              <w:t>Intentions</w:t>
+              </w:rPr>
+              <w:t>Références</w:t>
             </w:r>
             <w:r>
               <w:rPr>
@@ -453,93 +531,7 @@
                 <w:noProof/>
                 <w:webHidden/>
               </w:rPr>
-              <w:instrText xml:space="preserve"> PAGEREF _Toc94181332 \h </w:instrText>
-            </w:r>
-            <w:r>
-              <w:rPr>
-                <w:noProof/>
-                <w:webHidden/>
-              </w:rPr>
-            </w:r>
-            <w:r>
-              <w:rPr>
-                <w:noProof/>
-                <w:webHidden/>
-              </w:rPr>
-              <w:fldChar w:fldCharType="separate"/>
-            </w:r>
-            <w:r>
-              <w:rPr>
-                <w:noProof/>
-                <w:webHidden/>
-              </w:rPr>
-              <w:t>3</w:t>
-            </w:r>
-            <w:r>
-              <w:rPr>
-                <w:noProof/>
-                <w:webHidden/>
-              </w:rPr>
-              <w:fldChar w:fldCharType="end"/>
-            </w:r>
-          </w:hyperlink>
-        </w:p>
-        <w:p>
-          <w:pPr>
-            <w:pStyle w:val="TOC2"/>
-            <w:tabs>
-              <w:tab w:val="left" w:pos="660"/>
-              <w:tab w:val="right" w:leader="dot" w:pos="9016"/>
-            </w:tabs>
-            <w:rPr>
-              <w:noProof/>
-              <w:sz w:val="22"/>
-              <w:szCs w:val="22"/>
-            </w:rPr>
-          </w:pPr>
-          <w:hyperlink w:anchor="_Toc94181333" w:history="1">
-            <w:r>
-              <w:rPr>
-                <w:rStyle w:val="Hyperlink"/>
-                <w:noProof/>
-              </w:rPr>
-              <w:t>4.</w:t>
-            </w:r>
-            <w:r>
-              <w:rPr>
-                <w:noProof/>
-                <w:sz w:val="22"/>
-                <w:szCs w:val="22"/>
-              </w:rPr>
-              <w:tab/>
-            </w:r>
-            <w:r>
-              <w:rPr>
-                <w:rStyle w:val="Hyperlink"/>
-                <w:noProof/>
-              </w:rPr>
-              <w:t>Références</w:t>
-            </w:r>
-            <w:r>
-              <w:rPr>
-                <w:noProof/>
-                <w:webHidden/>
-              </w:rPr>
-              <w:tab/>
-            </w:r>
-            <w:r>
-              <w:rPr>
-                <w:noProof/>
-                <w:webHidden/>
-              </w:rPr>
-              <w:fldChar w:fldCharType="begin"/>
-            </w:r>
-            <w:r>
-              <w:rPr>
-                <w:noProof/>
-                <w:webHidden/>
-              </w:rPr>
-              <w:instrText xml:space="preserve"> PAGEREF _Toc94181333 \h </w:instrText>
+              <w:instrText xml:space="preserve"> PAGEREF _Toc94181964 \h </w:instrText>
             </w:r>
             <w:r>
               <w:rPr>
@@ -583,7 +575,7 @@
               <w:szCs w:val="22"/>
             </w:rPr>
           </w:pPr>
-          <w:hyperlink w:anchor="_Toc94181334" w:history="1">
+          <w:hyperlink w:anchor="_Toc94181965" w:history="1">
             <w:r>
               <w:rPr>
                 <w:rStyle w:val="Hyperlink"/>
@@ -625,7 +617,7 @@
                 <w:noProof/>
                 <w:webHidden/>
               </w:rPr>
-              <w:instrText xml:space="preserve"> PAGEREF _Toc94181334 \h </w:instrText>
+              <w:instrText xml:space="preserve"> PAGEREF _Toc94181965 \h </w:instrText>
             </w:r>
             <w:r>
               <w:rPr>
@@ -669,7 +661,7 @@
               <w:szCs w:val="22"/>
             </w:rPr>
           </w:pPr>
-          <w:hyperlink w:anchor="_Toc94181335" w:history="1">
+          <w:hyperlink w:anchor="_Toc94181966" w:history="1">
             <w:r>
               <w:rPr>
                 <w:rStyle w:val="Hyperlink"/>
@@ -711,7 +703,7 @@
                 <w:noProof/>
                 <w:webHidden/>
               </w:rPr>
-              <w:instrText xml:space="preserve"> PAGEREF _Toc94181335 \h </w:instrText>
+              <w:instrText xml:space="preserve"> PAGEREF _Toc94181966 \h </w:instrText>
             </w:r>
             <w:r>
               <w:rPr>
@@ -745,8 +737,90 @@
         <w:p>
           <w:pPr>
             <w:pStyle w:val="TOC1"/>
+            <w:rPr>
+              <w:noProof/>
+              <w:sz w:val="22"/>
+              <w:szCs w:val="22"/>
+            </w:rPr>
+          </w:pPr>
+          <w:hyperlink w:anchor="_Toc94181967" w:history="1">
+            <w:r>
+              <w:rPr>
+                <w:rStyle w:val="Hyperlink"/>
+                <w:noProof/>
+              </w:rPr>
+              <w:t>3.</w:t>
+            </w:r>
+            <w:r>
+              <w:rPr>
+                <w:noProof/>
+                <w:sz w:val="22"/>
+                <w:szCs w:val="22"/>
+              </w:rPr>
+              <w:tab/>
+            </w:r>
+            <w:r>
+              <w:rPr>
+                <w:rStyle w:val="Hyperlink"/>
+                <w:noProof/>
+              </w:rPr>
+              <w:t>Game Design</w:t>
+            </w:r>
+            <w:r>
+              <w:rPr>
+                <w:noProof/>
+                <w:webHidden/>
+              </w:rPr>
+              <w:tab/>
+            </w:r>
+            <w:r>
+              <w:rPr>
+                <w:noProof/>
+                <w:webHidden/>
+              </w:rPr>
+              <w:fldChar w:fldCharType="begin"/>
+            </w:r>
+            <w:r>
+              <w:rPr>
+                <w:noProof/>
+                <w:webHidden/>
+              </w:rPr>
+              <w:instrText xml:space="preserve"> PAGEREF _Toc94181967 \h </w:instrText>
+            </w:r>
+            <w:r>
+              <w:rPr>
+                <w:noProof/>
+                <w:webHidden/>
+              </w:rPr>
+            </w:r>
+            <w:r>
+              <w:rPr>
+                <w:noProof/>
+                <w:webHidden/>
+              </w:rPr>
+              <w:fldChar w:fldCharType="separate"/>
+            </w:r>
+            <w:r>
+              <w:rPr>
+                <w:noProof/>
+                <w:webHidden/>
+              </w:rPr>
+              <w:t>4</w:t>
+            </w:r>
+            <w:r>
+              <w:rPr>
+                <w:noProof/>
+                <w:webHidden/>
+              </w:rPr>
+              <w:fldChar w:fldCharType="end"/>
+            </w:r>
+          </w:hyperlink>
+        </w:p>
+        <w:p>
+          <w:pPr>
+            <w:pStyle w:val="TOC2"/>
             <w:tabs>
-              <w:tab w:val="left" w:pos="400"/>
+              <w:tab w:val="left" w:pos="880"/>
               <w:tab w:val="right" w:leader="dot" w:pos="9016"/>
             </w:tabs>
             <w:rPr>
@@ -755,13 +829,13 @@
               <w:szCs w:val="22"/>
             </w:rPr>
           </w:pPr>
-          <w:hyperlink w:anchor="_Toc94181336" w:history="1">
+          <w:hyperlink w:anchor="_Toc94181968" w:history="1">
             <w:r>
               <w:rPr>
                 <w:rStyle w:val="Hyperlink"/>
                 <w:noProof/>
               </w:rPr>
-              <w:t>3.</w:t>
+              <w:t>3. 1.</w:t>
             </w:r>
             <w:r>
               <w:rPr>
@@ -776,7 +850,7 @@
                 <w:rStyle w:val="Hyperlink"/>
                 <w:noProof/>
               </w:rPr>
-              <w:t>Game Design</w:t>
+              <w:t>3C</w:t>
             </w:r>
             <w:r>
               <w:rPr>
@@ -797,7 +871,7 @@
                 <w:noProof/>
                 <w:webHidden/>
               </w:rPr>
-              <w:instrText xml:space="preserve"> PAGEREF _Toc94181336 \h </w:instrText>
+              <w:instrText xml:space="preserve"> PAGEREF _Toc94181968 \h </w:instrText>
             </w:r>
             <w:r>
               <w:rPr>
@@ -832,7 +906,7 @@
           <w:pPr>
             <w:pStyle w:val="TOC2"/>
             <w:tabs>
-              <w:tab w:val="left" w:pos="660"/>
+              <w:tab w:val="left" w:pos="880"/>
               <w:tab w:val="right" w:leader="dot" w:pos="9016"/>
             </w:tabs>
             <w:rPr>
@@ -841,13 +915,14 @@
               <w:szCs w:val="22"/>
             </w:rPr>
           </w:pPr>
-          <w:hyperlink w:anchor="_Toc94181337" w:history="1">
+          <w:hyperlink w:anchor="_Toc94181969" w:history="1">
             <w:r>
               <w:rPr>
                 <w:rStyle w:val="Hyperlink"/>
                 <w:noProof/>
-              </w:rPr>
-              <w:t>1.</w:t>
+                <w:lang w:val="fr-FR"/>
+              </w:rPr>
+              <w:t>3. 2.</w:t>
             </w:r>
             <w:r>
               <w:rPr>
@@ -861,8 +936,9 @@
               <w:rPr>
                 <w:rStyle w:val="Hyperlink"/>
                 <w:noProof/>
-              </w:rPr>
-              <w:t>3C</w:t>
+                <w:lang w:val="fr-FR"/>
+              </w:rPr>
+              <w:t>Noyau</w:t>
             </w:r>
             <w:r>
               <w:rPr>
@@ -883,7 +959,7 @@
                 <w:noProof/>
                 <w:webHidden/>
               </w:rPr>
-              <w:instrText xml:space="preserve"> PAGEREF _Toc94181337 \h </w:instrText>
+              <w:instrText xml:space="preserve"> PAGEREF _Toc94181969 \h </w:instrText>
             </w:r>
             <w:r>
               <w:rPr>
@@ -918,7 +994,7 @@
           <w:pPr>
             <w:pStyle w:val="TOC2"/>
             <w:tabs>
-              <w:tab w:val="left" w:pos="660"/>
+              <w:tab w:val="left" w:pos="880"/>
               <w:tab w:val="right" w:leader="dot" w:pos="9016"/>
             </w:tabs>
             <w:rPr>
@@ -927,14 +1003,14 @@
               <w:szCs w:val="22"/>
             </w:rPr>
           </w:pPr>
-          <w:hyperlink w:anchor="_Toc94181338" w:history="1">
+          <w:hyperlink w:anchor="_Toc94181970" w:history="1">
             <w:r>
               <w:rPr>
                 <w:rStyle w:val="Hyperlink"/>
                 <w:noProof/>
                 <w:lang w:val="fr-FR"/>
               </w:rPr>
-              <w:t>2.</w:t>
+              <w:t>3. 3.</w:t>
             </w:r>
             <w:r>
               <w:rPr>
@@ -950,7 +1026,7 @@
                 <w:noProof/>
                 <w:lang w:val="fr-FR"/>
               </w:rPr>
-              <w:t>Noyau</w:t>
+              <w:t>Tension</w:t>
             </w:r>
             <w:r>
               <w:rPr>
@@ -971,7 +1047,7 @@
                 <w:noProof/>
                 <w:webHidden/>
               </w:rPr>
-              <w:instrText xml:space="preserve"> PAGEREF _Toc94181338 \h </w:instrText>
+              <w:instrText xml:space="preserve"> PAGEREF _Toc94181970 \h </w:instrText>
             </w:r>
             <w:r>
               <w:rPr>
@@ -1006,7 +1082,7 @@
           <w:pPr>
             <w:pStyle w:val="TOC2"/>
             <w:tabs>
-              <w:tab w:val="left" w:pos="660"/>
+              <w:tab w:val="left" w:pos="880"/>
               <w:tab w:val="right" w:leader="dot" w:pos="9016"/>
             </w:tabs>
             <w:rPr>
@@ -1015,14 +1091,14 @@
               <w:szCs w:val="22"/>
             </w:rPr>
           </w:pPr>
-          <w:hyperlink w:anchor="_Toc94181339" w:history="1">
+          <w:hyperlink w:anchor="_Toc94181971" w:history="1">
             <w:r>
               <w:rPr>
                 <w:rStyle w:val="Hyperlink"/>
                 <w:noProof/>
                 <w:lang w:val="fr-FR"/>
               </w:rPr>
-              <w:t>3.</w:t>
+              <w:t>3. 4.</w:t>
             </w:r>
             <w:r>
               <w:rPr>
@@ -1038,7 +1114,7 @@
                 <w:noProof/>
                 <w:lang w:val="fr-FR"/>
               </w:rPr>
-              <w:t>Tension</w:t>
+              <w:t>Mécaniques</w:t>
             </w:r>
             <w:r>
               <w:rPr>
@@ -1059,95 +1135,7 @@
                 <w:noProof/>
                 <w:webHidden/>
               </w:rPr>
-              <w:instrText xml:space="preserve"> PAGEREF _Toc94181339 \h </w:instrText>
-            </w:r>
-            <w:r>
-              <w:rPr>
-                <w:noProof/>
-                <w:webHidden/>
-              </w:rPr>
-            </w:r>
-            <w:r>
-              <w:rPr>
-                <w:noProof/>
-                <w:webHidden/>
-              </w:rPr>
-              <w:fldChar w:fldCharType="separate"/>
-            </w:r>
-            <w:r>
-              <w:rPr>
-                <w:noProof/>
-                <w:webHidden/>
-              </w:rPr>
-              <w:t>4</w:t>
-            </w:r>
-            <w:r>
-              <w:rPr>
-                <w:noProof/>
-                <w:webHidden/>
-              </w:rPr>
-              <w:fldChar w:fldCharType="end"/>
-            </w:r>
-          </w:hyperlink>
-        </w:p>
-        <w:p>
-          <w:pPr>
-            <w:pStyle w:val="TOC2"/>
-            <w:tabs>
-              <w:tab w:val="left" w:pos="660"/>
-              <w:tab w:val="right" w:leader="dot" w:pos="9016"/>
-            </w:tabs>
-            <w:rPr>
-              <w:noProof/>
-              <w:sz w:val="22"/>
-              <w:szCs w:val="22"/>
-            </w:rPr>
-          </w:pPr>
-          <w:hyperlink w:anchor="_Toc94181340" w:history="1">
-            <w:r>
-              <w:rPr>
-                <w:rStyle w:val="Hyperlink"/>
-                <w:noProof/>
-                <w:lang w:val="fr-FR"/>
-              </w:rPr>
-              <w:t>4.</w:t>
-            </w:r>
-            <w:r>
-              <w:rPr>
-                <w:noProof/>
-                <w:sz w:val="22"/>
-                <w:szCs w:val="22"/>
-              </w:rPr>
-              <w:tab/>
-            </w:r>
-            <w:r>
-              <w:rPr>
-                <w:rStyle w:val="Hyperlink"/>
-                <w:noProof/>
-                <w:lang w:val="fr-FR"/>
-              </w:rPr>
-              <w:t>Mécaniques</w:t>
-            </w:r>
-            <w:r>
-              <w:rPr>
-                <w:noProof/>
-                <w:webHidden/>
-              </w:rPr>
-              <w:tab/>
-            </w:r>
-            <w:r>
-              <w:rPr>
-                <w:noProof/>
-                <w:webHidden/>
-              </w:rPr>
-              <w:fldChar w:fldCharType="begin"/>
-            </w:r>
-            <w:r>
-              <w:rPr>
-                <w:noProof/>
-                <w:webHidden/>
-              </w:rPr>
-              <w:instrText xml:space="preserve"> PAGEREF _Toc94181340 \h </w:instrText>
+              <w:instrText xml:space="preserve"> PAGEREF _Toc94181971 \h </w:instrText>
             </w:r>
             <w:r>
               <w:rPr>
@@ -1191,14 +1179,13 @@
               <w:szCs w:val="22"/>
             </w:rPr>
           </w:pPr>
-          <w:hyperlink w:anchor="_Toc94181341" w:history="1">
+          <w:hyperlink w:anchor="_Toc94181972" w:history="1">
             <w:r>
               <w:rPr>
                 <w:rStyle w:val="Hyperlink"/>
                 <w:noProof/>
-                <w:lang w:val="fr-FR"/>
-              </w:rPr>
-              <w:t>C.</w:t>
+              </w:rPr>
+              <w:t>A.</w:t>
             </w:r>
             <w:r>
               <w:rPr>
@@ -1212,7 +1199,6 @@
               <w:rPr>
                 <w:rStyle w:val="Hyperlink"/>
                 <w:noProof/>
-                <w:lang w:val="fr-FR"/>
               </w:rPr>
               <w:t>Mouvement</w:t>
             </w:r>
@@ -1235,7 +1221,7 @@
                 <w:noProof/>
                 <w:webHidden/>
               </w:rPr>
-              <w:instrText xml:space="preserve"> PAGEREF _Toc94181341 \h </w:instrText>
+              <w:instrText xml:space="preserve"> PAGEREF _Toc94181972 \h </w:instrText>
             </w:r>
             <w:r>
               <w:rPr>
@@ -1279,14 +1265,13 @@
               <w:szCs w:val="22"/>
             </w:rPr>
           </w:pPr>
-          <w:hyperlink w:anchor="_Toc94181342" w:history="1">
+          <w:hyperlink w:anchor="_Toc94181973" w:history="1">
             <w:r>
               <w:rPr>
                 <w:rStyle w:val="Hyperlink"/>
                 <w:noProof/>
-                <w:lang w:val="fr-FR"/>
-              </w:rPr>
-              <w:t>D.</w:t>
+              </w:rPr>
+              <w:t>B.</w:t>
             </w:r>
             <w:r>
               <w:rPr>
@@ -1300,7 +1285,6 @@
               <w:rPr>
                 <w:rStyle w:val="Hyperlink"/>
                 <w:noProof/>
-                <w:lang w:val="fr-FR"/>
               </w:rPr>
               <w:t>Saut</w:t>
             </w:r>
@@ -1323,7 +1307,7 @@
                 <w:noProof/>
                 <w:webHidden/>
               </w:rPr>
-              <w:instrText xml:space="preserve"> PAGEREF _Toc94181342 \h </w:instrText>
+              <w:instrText xml:space="preserve"> PAGEREF _Toc94181973 \h </w:instrText>
             </w:r>
             <w:r>
               <w:rPr>
@@ -1367,14 +1351,13 @@
               <w:szCs w:val="22"/>
             </w:rPr>
           </w:pPr>
-          <w:hyperlink w:anchor="_Toc94181343" w:history="1">
+          <w:hyperlink w:anchor="_Toc94181974" w:history="1">
             <w:r>
               <w:rPr>
                 <w:rStyle w:val="Hyperlink"/>
                 <w:noProof/>
-                <w:lang w:val="fr-FR"/>
-              </w:rPr>
-              <w:t>E.</w:t>
+              </w:rPr>
+              <w:t>C.</w:t>
             </w:r>
             <w:r>
               <w:rPr>
@@ -1388,7 +1371,6 @@
               <w:rPr>
                 <w:rStyle w:val="Hyperlink"/>
                 <w:noProof/>
-                <w:lang w:val="fr-FR"/>
               </w:rPr>
               <w:t>Wall grab</w:t>
             </w:r>
@@ -1411,7 +1393,7 @@
                 <w:noProof/>
                 <w:webHidden/>
               </w:rPr>
-              <w:instrText xml:space="preserve"> PAGEREF _Toc94181343 \h </w:instrText>
+              <w:instrText xml:space="preserve"> PAGEREF _Toc94181974 \h </w:instrText>
             </w:r>
             <w:r>
               <w:rPr>
@@ -1455,14 +1437,13 @@
               <w:szCs w:val="22"/>
             </w:rPr>
           </w:pPr>
-          <w:hyperlink w:anchor="_Toc94181344" w:history="1">
+          <w:hyperlink w:anchor="_Toc94181975" w:history="1">
             <w:r>
               <w:rPr>
                 <w:rStyle w:val="Hyperlink"/>
                 <w:noProof/>
-                <w:lang w:val="fr-FR"/>
-              </w:rPr>
-              <w:t>F.</w:t>
+              </w:rPr>
+              <w:t>D.</w:t>
             </w:r>
             <w:r>
               <w:rPr>
@@ -1476,7 +1457,6 @@
               <w:rPr>
                 <w:rStyle w:val="Hyperlink"/>
                 <w:noProof/>
-                <w:lang w:val="fr-FR"/>
               </w:rPr>
               <w:t>Pull &amp; Push</w:t>
             </w:r>
@@ -1499,7 +1479,7 @@
                 <w:noProof/>
                 <w:webHidden/>
               </w:rPr>
-              <w:instrText xml:space="preserve"> PAGEREF _Toc94181344 \h </w:instrText>
+              <w:instrText xml:space="preserve"> PAGEREF _Toc94181975 \h </w:instrText>
             </w:r>
             <w:r>
               <w:rPr>
@@ -1534,7 +1514,7 @@
           <w:pPr>
             <w:pStyle w:val="TOC2"/>
             <w:tabs>
-              <w:tab w:val="left" w:pos="660"/>
+              <w:tab w:val="left" w:pos="880"/>
               <w:tab w:val="right" w:leader="dot" w:pos="9016"/>
             </w:tabs>
             <w:rPr>
@@ -1543,14 +1523,14 @@
               <w:szCs w:val="22"/>
             </w:rPr>
           </w:pPr>
-          <w:hyperlink w:anchor="_Toc94181345" w:history="1">
+          <w:hyperlink w:anchor="_Toc94181976" w:history="1">
             <w:r>
               <w:rPr>
                 <w:rStyle w:val="Hyperlink"/>
                 <w:noProof/>
                 <w:lang w:val="fr-FR"/>
               </w:rPr>
-              <w:t>5.</w:t>
+              <w:t>3. 5.</w:t>
             </w:r>
             <w:r>
               <w:rPr>
@@ -1587,7 +1567,7 @@
                 <w:noProof/>
                 <w:webHidden/>
               </w:rPr>
-              <w:instrText xml:space="preserve"> PAGEREF _Toc94181345 \h </w:instrText>
+              <w:instrText xml:space="preserve"> PAGEREF _Toc94181976 \h </w:instrText>
             </w:r>
             <w:r>
               <w:rPr>
@@ -1631,14 +1611,13 @@
               <w:szCs w:val="22"/>
             </w:rPr>
           </w:pPr>
-          <w:hyperlink w:anchor="_Toc94181346" w:history="1">
+          <w:hyperlink w:anchor="_Toc94181977" w:history="1">
             <w:r>
               <w:rPr>
                 <w:rStyle w:val="Hyperlink"/>
                 <w:noProof/>
-                <w:lang w:val="fr-FR"/>
-              </w:rPr>
-              <w:t>G.</w:t>
+              </w:rPr>
+              <w:t>A.</w:t>
             </w:r>
             <w:r>
               <w:rPr>
@@ -1652,7 +1631,6 @@
               <w:rPr>
                 <w:rStyle w:val="Hyperlink"/>
                 <w:noProof/>
-                <w:lang w:val="fr-FR"/>
               </w:rPr>
               <w:t>Roi</w:t>
             </w:r>
@@ -1675,7 +1653,7 @@
                 <w:noProof/>
                 <w:webHidden/>
               </w:rPr>
-              <w:instrText xml:space="preserve"> PAGEREF _Toc94181346 \h </w:instrText>
+              <w:instrText xml:space="preserve"> PAGEREF _Toc94181977 \h </w:instrText>
             </w:r>
             <w:r>
               <w:rPr>
@@ -1719,14 +1697,13 @@
               <w:szCs w:val="22"/>
             </w:rPr>
           </w:pPr>
-          <w:hyperlink w:anchor="_Toc94181347" w:history="1">
+          <w:hyperlink w:anchor="_Toc94181978" w:history="1">
             <w:r>
               <w:rPr>
                 <w:rStyle w:val="Hyperlink"/>
                 <w:noProof/>
-                <w:lang w:val="fr-FR"/>
-              </w:rPr>
-              <w:t>H.</w:t>
+              </w:rPr>
+              <w:t>B.</w:t>
             </w:r>
             <w:r>
               <w:rPr>
@@ -1740,7 +1717,6 @@
               <w:rPr>
                 <w:rStyle w:val="Hyperlink"/>
                 <w:noProof/>
-                <w:lang w:val="fr-FR"/>
               </w:rPr>
               <w:t>Vol de Couronne</w:t>
             </w:r>
@@ -1763,7 +1739,7 @@
                 <w:noProof/>
                 <w:webHidden/>
               </w:rPr>
-              <w:instrText xml:space="preserve"> PAGEREF _Toc94181347 \h </w:instrText>
+              <w:instrText xml:space="preserve"> PAGEREF _Toc94181978 \h </w:instrText>
             </w:r>
             <w:r>
               <w:rPr>
@@ -1798,7 +1774,7 @@
           <w:pPr>
             <w:pStyle w:val="TOC2"/>
             <w:tabs>
-              <w:tab w:val="left" w:pos="660"/>
+              <w:tab w:val="left" w:pos="880"/>
               <w:tab w:val="right" w:leader="dot" w:pos="9016"/>
             </w:tabs>
             <w:rPr>
@@ -1807,14 +1783,14 @@
               <w:szCs w:val="22"/>
             </w:rPr>
           </w:pPr>
-          <w:hyperlink w:anchor="_Toc94181348" w:history="1">
+          <w:hyperlink w:anchor="_Toc94181979" w:history="1">
             <w:r>
               <w:rPr>
                 <w:rStyle w:val="Hyperlink"/>
                 <w:noProof/>
                 <w:lang w:val="fr-FR"/>
               </w:rPr>
-              <w:t>6.</w:t>
+              <w:t>3. 6.</w:t>
             </w:r>
             <w:r>
               <w:rPr>
@@ -1851,7 +1827,7 @@
                 <w:noProof/>
                 <w:webHidden/>
               </w:rPr>
-              <w:instrText xml:space="preserve"> PAGEREF _Toc94181348 \h </w:instrText>
+              <w:instrText xml:space="preserve"> PAGEREF _Toc94181979 \h </w:instrText>
             </w:r>
             <w:r>
               <w:rPr>
@@ -1885,17 +1861,13 @@
         <w:p>
           <w:pPr>
             <w:pStyle w:val="TOC1"/>
-            <w:tabs>
-              <w:tab w:val="left" w:pos="400"/>
-              <w:tab w:val="right" w:leader="dot" w:pos="9016"/>
-            </w:tabs>
             <w:rPr>
               <w:noProof/>
               <w:sz w:val="22"/>
               <w:szCs w:val="22"/>
             </w:rPr>
           </w:pPr>
-          <w:hyperlink w:anchor="_Toc94181349" w:history="1">
+          <w:hyperlink w:anchor="_Toc94181980" w:history="1">
             <w:r>
               <w:rPr>
                 <w:rStyle w:val="Hyperlink"/>
@@ -1937,7 +1909,7 @@
                 <w:noProof/>
                 <w:webHidden/>
               </w:rPr>
-              <w:instrText xml:space="preserve"> PAGEREF _Toc94181349 \h </w:instrText>
+              <w:instrText xml:space="preserve"> PAGEREF _Toc94181980 \h </w:instrText>
             </w:r>
             <w:r>
               <w:rPr>
@@ -1971,17 +1943,13 @@
         <w:p>
           <w:pPr>
             <w:pStyle w:val="TOC1"/>
-            <w:tabs>
-              <w:tab w:val="left" w:pos="400"/>
-              <w:tab w:val="right" w:leader="dot" w:pos="9016"/>
-            </w:tabs>
             <w:rPr>
               <w:noProof/>
               <w:sz w:val="22"/>
               <w:szCs w:val="22"/>
             </w:rPr>
           </w:pPr>
-          <w:hyperlink w:anchor="_Toc94181350" w:history="1">
+          <w:hyperlink w:anchor="_Toc94181981" w:history="1">
             <w:r>
               <w:rPr>
                 <w:rStyle w:val="Hyperlink"/>
@@ -2023,7 +1991,7 @@
                 <w:noProof/>
                 <w:webHidden/>
               </w:rPr>
-              <w:instrText xml:space="preserve"> PAGEREF _Toc94181350 \h </w:instrText>
+              <w:instrText xml:space="preserve"> PAGEREF _Toc94181981 \h </w:instrText>
             </w:r>
             <w:r>
               <w:rPr>
@@ -2043,7 +2011,7 @@
                 <w:noProof/>
                 <w:webHidden/>
               </w:rPr>
-              <w:t>8</w:t>
+              <w:t>10</w:t>
             </w:r>
             <w:r>
               <w:rPr>
@@ -2071,7 +2039,7 @@
       <w:pPr>
         <w:pStyle w:val="Heading1"/>
       </w:pPr>
-      <w:bookmarkStart w:id="1" w:name="_Toc94181329"/>
+      <w:bookmarkStart w:id="1" w:name="_Toc94181960"/>
       <w:r>
         <w:lastRenderedPageBreak/>
         <w:t>Overview</w:t>
@@ -2082,7 +2050,7 @@
       <w:pPr>
         <w:pStyle w:val="Heading2"/>
       </w:pPr>
-      <w:bookmarkStart w:id="2" w:name="_Toc94181330"/>
+      <w:bookmarkStart w:id="2" w:name="_Toc94181961"/>
       <w:r>
         <w:t>Equipe</w:t>
       </w:r>
@@ -2097,13 +2065,8 @@
         <w:t>DA.</w:t>
       </w:r>
       <w:r>
-        <w:t xml:space="preserve"> Simon </w:t>
-      </w:r>
-      <w:proofErr w:type="spellStart"/>
-      <w:r>
-        <w:t>Ducot</w:t>
-      </w:r>
-      <w:proofErr w:type="spellEnd"/>
+        <w:t xml:space="preserve"> Simon Ducot</w:t>
+      </w:r>
     </w:p>
     <w:p>
       <w:r>
@@ -2126,19 +2089,14 @@
         <w:t>Prog.</w:t>
       </w:r>
       <w:r>
-        <w:t xml:space="preserve"> Sébastien </w:t>
-      </w:r>
-      <w:proofErr w:type="spellStart"/>
-      <w:r>
-        <w:t>Pautot</w:t>
-      </w:r>
-      <w:proofErr w:type="spellEnd"/>
+        <w:t xml:space="preserve"> Sébastien Pautot</w:t>
+      </w:r>
     </w:p>
     <w:p>
       <w:pPr>
         <w:pStyle w:val="Heading2"/>
       </w:pPr>
-      <w:bookmarkStart w:id="3" w:name="_Toc94181331"/>
+      <w:bookmarkStart w:id="3" w:name="_Toc94181962"/>
       <w:r>
         <w:t>Sujet</w:t>
       </w:r>
@@ -2219,21 +2177,7 @@
         <w:rPr>
           <w:lang w:val="fr-FR"/>
         </w:rPr>
-        <w:t>ous avons tiré la notion de « partenaire » (</w:t>
-      </w:r>
-      <w:proofErr w:type="spellStart"/>
-      <w:r>
-        <w:rPr>
-          <w:lang w:val="fr-FR"/>
-        </w:rPr>
-        <w:t>buddy</w:t>
-      </w:r>
-      <w:proofErr w:type="spellEnd"/>
-      <w:r>
-        <w:rPr>
-          <w:lang w:val="fr-FR"/>
-        </w:rPr>
-        <w:t>). Nous avons donc conçu un prototype de jeu de plateforme en coopération où les joueurs peuvent s’aider les uns les autres.</w:t>
+        <w:t>ous avons tiré la notion de « partenaire » (buddy). Nous avons donc conçu un prototype de jeu de plateforme en coopération où les joueurs peuvent s’aider les uns les autres.</w:t>
       </w:r>
     </w:p>
     <w:p>
@@ -2243,7 +2187,7 @@
           <w:lang w:val="fr-FR"/>
         </w:rPr>
       </w:pPr>
-      <w:bookmarkStart w:id="4" w:name="_Toc94181332"/>
+      <w:bookmarkStart w:id="4" w:name="_Toc94181963"/>
       <w:r>
         <w:rPr>
           <w:lang w:val="fr-FR"/>
@@ -2269,7 +2213,7 @@
       <w:pPr>
         <w:pStyle w:val="Heading2"/>
       </w:pPr>
-      <w:bookmarkStart w:id="5" w:name="_Toc94181333"/>
+      <w:bookmarkStart w:id="5" w:name="_Toc94181964"/>
       <w:r>
         <w:t>Références</w:t>
       </w:r>
@@ -2279,7 +2223,7 @@
       <w:pPr>
         <w:pStyle w:val="Heading3"/>
       </w:pPr>
-      <w:bookmarkStart w:id="6" w:name="_Toc94181334"/>
+      <w:bookmarkStart w:id="6" w:name="_Toc94181965"/>
       <w:r>
         <w:t>Gameplay</w:t>
       </w:r>
@@ -2294,7 +2238,7 @@
       <w:pPr>
         <w:pStyle w:val="Heading3"/>
       </w:pPr>
-      <w:bookmarkStart w:id="7" w:name="_Toc94181335"/>
+      <w:bookmarkStart w:id="7" w:name="_Toc94181966"/>
       <w:r>
         <w:t>Visuels</w:t>
       </w:r>
@@ -2309,7 +2253,7 @@
       <w:pPr>
         <w:pStyle w:val="Heading1"/>
       </w:pPr>
-      <w:bookmarkStart w:id="8" w:name="_Toc94181336"/>
+      <w:bookmarkStart w:id="8" w:name="_Toc94181967"/>
       <w:r>
         <w:lastRenderedPageBreak/>
         <w:t>Game Design</w:t>
@@ -2320,7 +2264,7 @@
       <w:pPr>
         <w:pStyle w:val="Heading2"/>
       </w:pPr>
-      <w:bookmarkStart w:id="9" w:name="_Toc94181337"/>
+      <w:bookmarkStart w:id="9" w:name="_Toc94181968"/>
       <w:r>
         <w:t>3C</w:t>
       </w:r>
@@ -2367,18 +2311,31 @@
         <w:rPr>
           <w:lang w:val="fr-FR"/>
         </w:rPr>
-        <w:t xml:space="preserve">l’ensemble des joueurs avec du </w:t>
-      </w:r>
-      <w:proofErr w:type="spellStart"/>
-      <w:r>
-        <w:rPr>
-          <w:lang w:val="fr-FR"/>
-        </w:rPr>
-        <w:t>smoothing</w:t>
-      </w:r>
-      <w:proofErr w:type="spellEnd"/>
-      <w:r>
-        <w:rPr>
+        <w:t>l’ensemble des joueurs avec du smoothing.</w:t>
+      </w:r>
+      <w:r>
+        <w:rPr>
+          <w:lang w:val="fr-FR"/>
+        </w:rPr>
+        <w:t xml:space="preserve"> Sortir de la vue de la caméra fait réapparaitre le joueur en question à une position « sûre ».</w:t>
+      </w:r>
+    </w:p>
+    <w:p>
+      <w:pPr>
+        <w:rPr>
+          <w:lang w:val="fr-FR"/>
+        </w:rPr>
+      </w:pPr>
+      <w:r>
+        <w:rPr>
+          <w:rStyle w:val="Strong"/>
+          <w:lang w:val="fr-FR"/>
+        </w:rPr>
+        <w:t>Character</w:t>
+      </w:r>
+      <w:r>
+        <w:rPr>
+          <w:rStyle w:val="Strong"/>
           <w:lang w:val="fr-FR"/>
         </w:rPr>
         <w:t>.</w:t>
@@ -2387,30 +2344,34 @@
         <w:rPr>
           <w:lang w:val="fr-FR"/>
         </w:rPr>
-        <w:t xml:space="preserve"> Sortir de la vue de la caméra fait réapparaitre le joueur en question à une position « sûre ».</w:t>
-      </w:r>
-    </w:p>
-    <w:p>
-      <w:pPr>
-        <w:rPr>
-          <w:lang w:val="fr-FR"/>
-        </w:rPr>
-      </w:pPr>
-      <w:proofErr w:type="spellStart"/>
+        <w:t xml:space="preserve"> </w:t>
+      </w:r>
+      <w:r>
+        <w:rPr>
+          <w:lang w:val="fr-FR"/>
+        </w:rPr>
+        <w:t>Chaque joueur peut se déplacer sur le côté et sauter. Il peut s’accrocher aux murs et en sauter. Il peut aussi utiliser une capacité repoussant les autres joueurs, et une autre les tirant.</w:t>
+      </w:r>
+    </w:p>
+    <w:p>
+      <w:pPr>
+        <w:rPr>
+          <w:lang w:val="fr-FR"/>
+        </w:rPr>
+      </w:pPr>
       <w:r>
         <w:rPr>
           <w:rStyle w:val="Strong"/>
           <w:lang w:val="fr-FR"/>
         </w:rPr>
-        <w:t>Character</w:t>
-      </w:r>
-      <w:proofErr w:type="spellEnd"/>
+        <w:t>Con</w:t>
+      </w:r>
       <w:r>
         <w:rPr>
           <w:rStyle w:val="Strong"/>
           <w:lang w:val="fr-FR"/>
         </w:rPr>
-        <w:t>.</w:t>
+        <w:t>troller.</w:t>
       </w:r>
       <w:r>
         <w:rPr>
@@ -2422,39 +2383,6 @@
         <w:rPr>
           <w:lang w:val="fr-FR"/>
         </w:rPr>
-        <w:t>Chaque joueur peut se déplacer sur le côté et sauter. Il peut s’accrocher aux murs et en sauter. Il peut aussi utiliser une capacité repoussant les autres joueurs, et une autre les tirant.</w:t>
-      </w:r>
-    </w:p>
-    <w:p>
-      <w:pPr>
-        <w:rPr>
-          <w:lang w:val="fr-FR"/>
-        </w:rPr>
-      </w:pPr>
-      <w:r>
-        <w:rPr>
-          <w:rStyle w:val="Strong"/>
-          <w:lang w:val="fr-FR"/>
-        </w:rPr>
-        <w:t>Con</w:t>
-      </w:r>
-      <w:r>
-        <w:rPr>
-          <w:rStyle w:val="Strong"/>
-          <w:lang w:val="fr-FR"/>
-        </w:rPr>
-        <w:t>troller.</w:t>
-      </w:r>
-      <w:r>
-        <w:rPr>
-          <w:lang w:val="fr-FR"/>
-        </w:rPr>
-        <w:t xml:space="preserve"> </w:t>
-      </w:r>
-      <w:r>
-        <w:rPr>
-          <w:lang w:val="fr-FR"/>
-        </w:rPr>
         <w:t>Une touches pour se déplacer sur la gauche, l’autre pour la droite. Une touche pour s’accrocher aux murs. Une touche pour sauter. Une touche pour pousser, l’autre tirer.</w:t>
       </w:r>
     </w:p>
@@ -2465,7 +2393,7 @@
           <w:lang w:val="fr-FR"/>
         </w:rPr>
       </w:pPr>
-      <w:bookmarkStart w:id="10" w:name="_Toc94181338"/>
+      <w:bookmarkStart w:id="10" w:name="_Toc94181969"/>
       <w:r>
         <w:rPr>
           <w:lang w:val="fr-FR"/>
@@ -2481,7 +2409,7 @@
           <w:lang w:val="fr-FR"/>
         </w:rPr>
       </w:pPr>
-      <w:bookmarkStart w:id="11" w:name="_Toc94181339"/>
+      <w:bookmarkStart w:id="11" w:name="_Toc94181970"/>
       <w:r>
         <w:rPr>
           <w:lang w:val="fr-FR"/>
@@ -2497,7 +2425,7 @@
           <w:lang w:val="fr-FR"/>
         </w:rPr>
       </w:pPr>
-      <w:bookmarkStart w:id="12" w:name="_Toc94181340"/>
+      <w:bookmarkStart w:id="12" w:name="_Toc94181971"/>
       <w:r>
         <w:rPr>
           <w:lang w:val="fr-FR"/>
@@ -2509,12 +2437,8 @@
     <w:p>
       <w:pPr>
         <w:pStyle w:val="Heading3"/>
-        <w:numPr>
-          <w:ilvl w:val="2"/>
-          <w:numId w:val="4"/>
-        </w:numPr>
-      </w:pPr>
-      <w:bookmarkStart w:id="13" w:name="_Toc94181341"/>
+      </w:pPr>
+      <w:bookmarkStart w:id="13" w:name="_Toc94181972"/>
       <w:r>
         <w:t>Mouvement</w:t>
       </w:r>
@@ -2659,7 +2583,7 @@
       <w:pPr>
         <w:pStyle w:val="Heading3"/>
       </w:pPr>
-      <w:bookmarkStart w:id="14" w:name="_Toc94181342"/>
+      <w:bookmarkStart w:id="14" w:name="_Toc94181973"/>
       <w:r>
         <w:t>Saut</w:t>
       </w:r>
@@ -2683,34 +2607,14 @@
         </w:rPr>
         <w:t xml:space="preserve">t en contact avec le sol ou en train de </w:t>
       </w:r>
-      <w:proofErr w:type="spellStart"/>
       <w:r>
         <w:rPr>
           <w:i/>
           <w:iCs/>
           <w:lang w:val="fr-FR"/>
         </w:rPr>
-        <w:t>wall</w:t>
-      </w:r>
-      <w:proofErr w:type="spellEnd"/>
-      <w:r>
-        <w:rPr>
-          <w:i/>
-          <w:iCs/>
-          <w:lang w:val="fr-FR"/>
-        </w:rPr>
-        <w:t xml:space="preserve"> </w:t>
-      </w:r>
-      <w:proofErr w:type="spellStart"/>
-      <w:r>
-        <w:rPr>
-          <w:i/>
-          <w:iCs/>
-          <w:lang w:val="fr-FR"/>
-        </w:rPr>
-        <w:t>grab</w:t>
-      </w:r>
-      <w:proofErr w:type="spellEnd"/>
+        <w:t>wall grab</w:t>
+      </w:r>
       <w:r>
         <w:rPr>
           <w:lang w:val="fr-FR"/>
@@ -2911,14 +2815,26 @@
       <w:pPr>
         <w:pStyle w:val="Heading3"/>
       </w:pPr>
-      <w:bookmarkStart w:id="15" w:name="_Toc94181343"/>
-      <w:r>
-        <w:t>Wall grab</w:t>
-      </w:r>
-      <w:bookmarkEnd w:id="15"/>
-    </w:p>
-    <w:p>
-      <w:pPr>
+      <w:r>
+        <w:t>Descente rapide</w:t>
+      </w:r>
+    </w:p>
+    <w:p>
+      <w:pPr>
+        <w:rPr>
+          <w:lang w:val="fr-FR"/>
+        </w:rPr>
+      </w:pPr>
+      <w:r>
+        <w:rPr>
+          <w:lang w:val="fr-FR"/>
+        </w:rPr>
+        <w:t>Lorsqu’un joueur est dans les airs, maintenir une touche permet de tomber plus rapidement.</w:t>
+      </w:r>
+    </w:p>
+    <w:p>
+      <w:pPr>
+        <w:pStyle w:val="Heading4"/>
         <w:rPr>
           <w:lang w:val="fr-FR"/>
         </w:rPr>
@@ -2928,71 +2844,7 @@
           <w:lang w:val="fr-FR"/>
         </w:rPr>
         <w:lastRenderedPageBreak/>
-        <w:t>Lorsqu’un joueur est</w:t>
-      </w:r>
-      <w:r>
-        <w:rPr>
-          <w:lang w:val="fr-FR"/>
-        </w:rPr>
-        <w:t xml:space="preserve"> </w:t>
-      </w:r>
-      <w:r>
-        <w:rPr>
-          <w:lang w:val="fr-FR"/>
-        </w:rPr>
-        <w:t>en c</w:t>
-      </w:r>
-      <w:r>
-        <w:rPr>
-          <w:lang w:val="fr-FR"/>
-        </w:rPr>
-        <w:t>ontact avec un mur il peut s’accrocher à celui-ci. Ainsi le joueur ne tombe plus à cause de la gravité.</w:t>
-      </w:r>
-      <w:r>
-        <w:rPr>
-          <w:lang w:val="fr-FR"/>
-        </w:rPr>
-        <w:t xml:space="preserve"> Lorsqu’un autre joueur se tient sur un joueur en </w:t>
-      </w:r>
-      <w:proofErr w:type="spellStart"/>
-      <w:r>
-        <w:rPr>
-          <w:lang w:val="fr-FR"/>
-        </w:rPr>
-        <w:t>wall</w:t>
-      </w:r>
-      <w:proofErr w:type="spellEnd"/>
-      <w:r>
-        <w:rPr>
-          <w:lang w:val="fr-FR"/>
-        </w:rPr>
-        <w:t xml:space="preserve"> </w:t>
-      </w:r>
-      <w:proofErr w:type="spellStart"/>
-      <w:r>
-        <w:rPr>
-          <w:lang w:val="fr-FR"/>
-        </w:rPr>
-        <w:t>grab</w:t>
-      </w:r>
-      <w:proofErr w:type="spellEnd"/>
-      <w:r>
-        <w:rPr>
-          <w:lang w:val="fr-FR"/>
-        </w:rPr>
-        <w:t>, ce dernier glisse lentement le long du mur</w:t>
-      </w:r>
-      <w:r>
-        <w:rPr>
-          <w:lang w:val="fr-FR"/>
-        </w:rPr>
-        <w:t>.</w:t>
-      </w:r>
-      <w:r>
-        <w:rPr>
-          <w:lang w:val="fr-FR"/>
-        </w:rPr>
-        <w:t xml:space="preserve"> De même, si un joueur reste trop longtemps accroché à un mur il fini par glisser.</w:t>
+        <w:t>Touches</w:t>
       </w:r>
     </w:p>
     <w:p>
@@ -3007,78 +2859,230 @@
           <w:bCs/>
           <w:lang w:val="fr-FR"/>
         </w:rPr>
-        <w:t xml:space="preserve">Temps maximal de </w:t>
-      </w:r>
-      <w:proofErr w:type="spellStart"/>
+        <w:t>Clavier 1.</w:t>
+      </w:r>
+      <w:r>
+        <w:rPr>
+          <w:lang w:val="fr-FR"/>
+        </w:rPr>
+        <w:t xml:space="preserve"> </w:t>
+      </w:r>
+      <w:r>
+        <w:rPr>
+          <w:lang w:val="fr-FR"/>
+        </w:rPr>
+        <w:t>S</w:t>
+      </w:r>
+      <w:r>
+        <w:rPr>
+          <w:lang w:val="fr-FR"/>
+        </w:rPr>
+        <w:br/>
+      </w:r>
       <w:r>
         <w:rPr>
           <w:b/>
           <w:bCs/>
           <w:lang w:val="fr-FR"/>
         </w:rPr>
-        <w:t>wall</w:t>
-      </w:r>
-      <w:proofErr w:type="spellEnd"/>
+        <w:t>Clavier 2.</w:t>
+      </w:r>
+      <w:r>
+        <w:rPr>
+          <w:lang w:val="fr-FR"/>
+        </w:rPr>
+        <w:t xml:space="preserve"> </w:t>
+      </w:r>
+      <w:r>
+        <w:rPr>
+          <w:lang w:val="fr-FR"/>
+        </w:rPr>
+        <w:t>K</w:t>
+      </w:r>
+      <w:r>
+        <w:rPr>
+          <w:lang w:val="fr-FR"/>
+        </w:rPr>
+        <w:br/>
+      </w:r>
       <w:r>
         <w:rPr>
           <w:b/>
           <w:bCs/>
           <w:lang w:val="fr-FR"/>
         </w:rPr>
+        <w:t>Manette.</w:t>
+      </w:r>
+      <w:r>
+        <w:rPr>
+          <w:lang w:val="fr-FR"/>
+        </w:rPr>
         <w:t xml:space="preserve"> </w:t>
       </w:r>
-      <w:proofErr w:type="spellStart"/>
+      <w:r>
+        <w:rPr>
+          <w:lang w:val="fr-FR"/>
+        </w:rPr>
+        <w:t xml:space="preserve">D-Pad </w:t>
+      </w:r>
+      <w:r>
+        <w:rPr>
+          <w:lang w:val="fr-FR"/>
+        </w:rPr>
+        <w:t>bas</w:t>
+      </w:r>
+      <w:r>
+        <w:rPr>
+          <w:lang w:val="fr-FR"/>
+        </w:rPr>
+        <w:t xml:space="preserve">, </w:t>
+      </w:r>
+      <w:r>
+        <w:rPr>
+          <w:lang w:val="fr-FR"/>
+        </w:rPr>
+        <w:t>Stick gauche</w:t>
+      </w:r>
+      <w:r>
+        <w:rPr>
+          <w:lang w:val="fr-FR"/>
+        </w:rPr>
+        <w:t xml:space="preserve"> bas</w:t>
+      </w:r>
+    </w:p>
+    <w:p>
+      <w:pPr>
+        <w:pStyle w:val="Heading3"/>
+      </w:pPr>
+      <w:bookmarkStart w:id="15" w:name="_Toc94181974"/>
+      <w:r>
+        <w:t>Wall grab</w:t>
+      </w:r>
+      <w:bookmarkEnd w:id="15"/>
+    </w:p>
+    <w:p>
+      <w:pPr>
+        <w:rPr>
+          <w:lang w:val="fr-FR"/>
+        </w:rPr>
+      </w:pPr>
+      <w:r>
+        <w:rPr>
+          <w:lang w:val="fr-FR"/>
+        </w:rPr>
+        <w:t>Lorsqu’un joueur est</w:t>
+      </w:r>
+      <w:r>
+        <w:rPr>
+          <w:lang w:val="fr-FR"/>
+        </w:rPr>
+        <w:t xml:space="preserve"> </w:t>
+      </w:r>
+      <w:r>
+        <w:rPr>
+          <w:lang w:val="fr-FR"/>
+        </w:rPr>
+        <w:t>en c</w:t>
+      </w:r>
+      <w:r>
+        <w:rPr>
+          <w:lang w:val="fr-FR"/>
+        </w:rPr>
+        <w:t>ontact avec un mur il peut s’accrocher à celui-ci. Ainsi le joueur ne tombe plus à cause de la gravité.</w:t>
+      </w:r>
+      <w:r>
+        <w:rPr>
+          <w:lang w:val="fr-FR"/>
+        </w:rPr>
+        <w:t xml:space="preserve"> Lorsqu’un autre joueur se tient sur un joueur en wall grab, ce dernier glisse lentement le long du mur</w:t>
+      </w:r>
+      <w:r>
+        <w:rPr>
+          <w:lang w:val="fr-FR"/>
+        </w:rPr>
+        <w:t>.</w:t>
+      </w:r>
+      <w:r>
+        <w:rPr>
+          <w:lang w:val="fr-FR"/>
+        </w:rPr>
+        <w:t xml:space="preserve"> De même, si un joueur reste trop longtemps accroché à un mur il fini par glisser.</w:t>
+      </w:r>
+    </w:p>
+    <w:p>
+      <w:pPr>
+        <w:rPr>
+          <w:lang w:val="fr-FR"/>
+        </w:rPr>
+      </w:pPr>
       <w:r>
         <w:rPr>
           <w:b/>
           <w:bCs/>
           <w:lang w:val="fr-FR"/>
         </w:rPr>
-        <w:t>grab</w:t>
-      </w:r>
-      <w:proofErr w:type="spellEnd"/>
+        <w:t>Temps maximal de wall grab.</w:t>
+      </w:r>
+      <w:r>
+        <w:rPr>
+          <w:lang w:val="fr-FR"/>
+        </w:rPr>
+        <w:t xml:space="preserve"> 3s</w:t>
+      </w:r>
+    </w:p>
+    <w:p>
+      <w:pPr>
+        <w:pStyle w:val="Heading4"/>
+        <w:rPr>
+          <w:lang w:val="fr-FR"/>
+        </w:rPr>
+      </w:pPr>
+      <w:r>
+        <w:rPr>
+          <w:lang w:val="fr-FR"/>
+        </w:rPr>
+        <w:t>Touches</w:t>
+      </w:r>
+    </w:p>
+    <w:p>
+      <w:pPr>
+        <w:rPr>
+          <w:lang w:val="fr-FR"/>
+        </w:rPr>
+      </w:pPr>
       <w:r>
         <w:rPr>
           <w:b/>
           <w:bCs/>
           <w:lang w:val="fr-FR"/>
         </w:rPr>
-        <w:t>.</w:t>
-      </w:r>
-      <w:r>
-        <w:rPr>
-          <w:lang w:val="fr-FR"/>
-        </w:rPr>
-        <w:t xml:space="preserve"> 3s</w:t>
-      </w:r>
-    </w:p>
-    <w:p>
-      <w:pPr>
-        <w:pStyle w:val="Heading4"/>
-        <w:rPr>
-          <w:lang w:val="fr-FR"/>
-        </w:rPr>
-      </w:pPr>
-      <w:r>
-        <w:rPr>
-          <w:lang w:val="fr-FR"/>
-        </w:rPr>
-        <w:t>Touches</w:t>
-      </w:r>
-    </w:p>
-    <w:p>
-      <w:pPr>
-        <w:rPr>
-          <w:lang w:val="fr-FR"/>
-        </w:rPr>
-      </w:pPr>
+        <w:t>Clavier 1.</w:t>
+      </w:r>
+      <w:r>
+        <w:rPr>
+          <w:lang w:val="fr-FR"/>
+        </w:rPr>
+        <w:t xml:space="preserve"> </w:t>
+      </w:r>
+      <w:r>
+        <w:rPr>
+          <w:lang w:val="fr-FR"/>
+        </w:rPr>
+        <w:t>X</w:t>
+      </w:r>
+      <w:r>
+        <w:rPr>
+          <w:lang w:val="fr-FR"/>
+        </w:rPr>
+        <w:br/>
+      </w:r>
       <w:r>
         <w:rPr>
           <w:b/>
           <w:bCs/>
           <w:lang w:val="fr-FR"/>
         </w:rPr>
-        <w:t>Clavier 1.</w:t>
+        <w:t>Clavier 2.</w:t>
       </w:r>
       <w:r>
         <w:rPr>
@@ -3090,7 +3094,7 @@
         <w:rPr>
           <w:lang w:val="fr-FR"/>
         </w:rPr>
-        <w:t>X</w:t>
+        <w:t>,</w:t>
       </w:r>
       <w:r>
         <w:rPr>
@@ -3104,7 +3108,7 @@
           <w:bCs/>
           <w:lang w:val="fr-FR"/>
         </w:rPr>
-        <w:t>Clavier 2.</w:t>
+        <w:t>Manette.</w:t>
       </w:r>
       <w:r>
         <w:rPr>
@@ -3116,121 +3120,115 @@
         <w:rPr>
           <w:lang w:val="fr-FR"/>
         </w:rPr>
-        <w:t>,</w:t>
-      </w:r>
-      <w:r>
-        <w:rPr>
-          <w:lang w:val="fr-FR"/>
-        </w:rPr>
-        <w:br/>
-      </w:r>
+        <w:t>Trigger droite</w:t>
+      </w:r>
+    </w:p>
+    <w:p>
+      <w:pPr>
+        <w:pStyle w:val="Heading3"/>
+      </w:pPr>
+      <w:bookmarkStart w:id="16" w:name="_Toc94181975"/>
+      <w:r>
+        <w:t>Pull &amp; Push</w:t>
+      </w:r>
+      <w:bookmarkEnd w:id="16"/>
+    </w:p>
+    <w:p>
+      <w:pPr>
+        <w:rPr>
+          <w:lang w:val="fr-FR"/>
+        </w:rPr>
+      </w:pPr>
+      <w:r>
+        <w:rPr>
+          <w:lang w:val="fr-FR"/>
+        </w:rPr>
+        <w:t>Le joueur peut a</w:t>
+      </w:r>
+      <w:r>
+        <w:rPr>
+          <w:lang w:val="fr-FR"/>
+        </w:rPr>
+        <w:t xml:space="preserve">ctiver une capacité permettant de tirer ou pousser les autres joueurs. Lorsque le joueur maintient une touche de capacité enfoncée une zone se dessine autour de celui-ci, et il ne peut plus se déplacer. </w:t>
+      </w:r>
+    </w:p>
+    <w:p>
+      <w:pPr>
+        <w:rPr>
+          <w:lang w:val="fr-FR"/>
+        </w:rPr>
+      </w:pPr>
+      <w:r>
+        <w:rPr>
+          <w:lang w:val="fr-FR"/>
+        </w:rPr>
+        <w:t xml:space="preserve">Lorsqu’un joueur entre dans la zone de capacité, celle-ci est activée. Si le joueur poussait, alors le joueur entrant dans la zone est propulsé dans la direction opposée au joueur utilisant la capacité. Si le joueur tirait alors le joueur entrant dans la zone est tiré vers le joueur utilisant la capacité, et </w:t>
+      </w:r>
+      <w:r>
+        <w:rPr>
+          <w:lang w:val="fr-FR"/>
+        </w:rPr>
+        <w:t>passe à travers le joueur utilisant la capacité.</w:t>
+      </w:r>
+      <w:r>
+        <w:rPr>
+          <w:lang w:val="fr-FR"/>
+        </w:rPr>
+        <w:t xml:space="preserve"> </w:t>
+      </w:r>
+    </w:p>
+    <w:p>
+      <w:pPr>
+        <w:rPr>
+          <w:lang w:val="fr-FR"/>
+        </w:rPr>
+      </w:pPr>
+      <w:r>
+        <w:rPr>
+          <w:lang w:val="fr-FR"/>
+        </w:rPr>
+        <w:t>La taille de la zone de capacité du joueur l’ayant utilisé est alors diminuée. Elle s’agrandit à nouveau avec le temps jusqu’à ce qu’elle soit utilisée à nouveau ou qu’elle atteigne sa taille originelle.</w:t>
+      </w:r>
+    </w:p>
+    <w:p>
+      <w:pPr>
+        <w:rPr>
+          <w:lang w:val="fr-FR"/>
+        </w:rPr>
+      </w:pPr>
       <w:r>
         <w:rPr>
           <w:b/>
           <w:bCs/>
           <w:lang w:val="fr-FR"/>
         </w:rPr>
-        <w:t>Manette.</w:t>
-      </w:r>
-      <w:r>
-        <w:rPr>
-          <w:lang w:val="fr-FR"/>
-        </w:rPr>
-        <w:t xml:space="preserve"> </w:t>
-      </w:r>
-      <w:r>
-        <w:rPr>
-          <w:lang w:val="fr-FR"/>
-        </w:rPr>
-        <w:t>Trigger droite</w:t>
-      </w:r>
-    </w:p>
-    <w:p>
-      <w:pPr>
-        <w:pStyle w:val="Heading3"/>
-      </w:pPr>
-      <w:bookmarkStart w:id="16" w:name="_Toc94181344"/>
-      <w:r>
-        <w:t>Pull &amp; Push</w:t>
-      </w:r>
-      <w:bookmarkEnd w:id="16"/>
-    </w:p>
-    <w:p>
-      <w:pPr>
-        <w:rPr>
-          <w:lang w:val="fr-FR"/>
-        </w:rPr>
-      </w:pPr>
-      <w:r>
-        <w:rPr>
-          <w:lang w:val="fr-FR"/>
-        </w:rPr>
-        <w:t>Le joueur peut a</w:t>
-      </w:r>
-      <w:r>
-        <w:rPr>
-          <w:lang w:val="fr-FR"/>
-        </w:rPr>
-        <w:t xml:space="preserve">ctiver une capacité permettant de tirer ou pousser les autres joueurs. Lorsque le joueur maintient une touche de capacité enfoncée une zone se dessine autour de celui-ci, et il ne peut plus se déplacer. </w:t>
-      </w:r>
-    </w:p>
-    <w:p>
-      <w:pPr>
-        <w:rPr>
-          <w:lang w:val="fr-FR"/>
-        </w:rPr>
-      </w:pPr>
-      <w:r>
-        <w:rPr>
-          <w:lang w:val="fr-FR"/>
-        </w:rPr>
-        <w:t xml:space="preserve">Lorsqu’un joueur entre dans la zone de capacité, celle-ci est activée. Si le joueur poussait, alors le joueur entrant dans la zone est propulsé dans la direction opposée au joueur utilisant la capacité. Si le joueur tirait alors le joueur entrant dans la zone est tiré vers le joueur utilisant la capacité, et </w:t>
-      </w:r>
-      <w:r>
-        <w:rPr>
-          <w:lang w:val="fr-FR"/>
-        </w:rPr>
-        <w:t>passe à travers le joueur utilisant la capacité.</w:t>
-      </w:r>
-      <w:r>
-        <w:rPr>
-          <w:lang w:val="fr-FR"/>
-        </w:rPr>
-        <w:t xml:space="preserve"> </w:t>
-      </w:r>
-    </w:p>
-    <w:p>
-      <w:pPr>
-        <w:rPr>
-          <w:lang w:val="fr-FR"/>
-        </w:rPr>
-      </w:pPr>
-      <w:r>
-        <w:rPr>
-          <w:lang w:val="fr-FR"/>
-        </w:rPr>
-        <w:t>La taille de la zone de capacité du joueur l’ayant utilisé est alors diminuée. Elle s’agrandit à nouveau avec le temps jusqu’à ce qu’elle soit utilisée à nouveau ou qu’elle atteigne sa taille originelle.</w:t>
-      </w:r>
-    </w:p>
-    <w:p>
-      <w:pPr>
-        <w:rPr>
-          <w:lang w:val="fr-FR"/>
-        </w:rPr>
-      </w:pPr>
+        <w:t>Rayon d’interaction maximum.</w:t>
+      </w:r>
+      <w:r>
+        <w:rPr>
+          <w:lang w:val="fr-FR"/>
+        </w:rPr>
+        <w:t xml:space="preserve"> Xu</w:t>
+      </w:r>
+      <w:r>
+        <w:rPr>
+          <w:lang w:val="fr-FR"/>
+        </w:rPr>
+        <w:br/>
+      </w:r>
       <w:r>
         <w:rPr>
           <w:b/>
           <w:bCs/>
           <w:lang w:val="fr-FR"/>
         </w:rPr>
-        <w:t>Rayon d’interaction maximum.</w:t>
-      </w:r>
-      <w:r>
-        <w:rPr>
-          <w:lang w:val="fr-FR"/>
-        </w:rPr>
-        <w:t xml:space="preserve"> Xu</w:t>
+        <w:t>Réduction du rayon par interaction.</w:t>
+      </w:r>
+      <w:r>
+        <w:rPr>
+          <w:lang w:val="fr-FR"/>
+        </w:rPr>
+        <w:t xml:space="preserve"> X</w:t>
       </w:r>
       <w:r>
         <w:rPr>
@@ -3244,7 +3242,7 @@
           <w:bCs/>
           <w:lang w:val="fr-FR"/>
         </w:rPr>
-        <w:t>Réduction du rayon par interaction.</w:t>
+        <w:t>Récupération du rayon.</w:t>
       </w:r>
       <w:r>
         <w:rPr>
@@ -3264,13 +3262,13 @@
           <w:bCs/>
           <w:lang w:val="fr-FR"/>
         </w:rPr>
-        <w:t>Récupération du rayon.</w:t>
-      </w:r>
-      <w:r>
-        <w:rPr>
-          <w:lang w:val="fr-FR"/>
-        </w:rPr>
-        <w:t xml:space="preserve"> X</w:t>
+        <w:t>Distance d’éjection de base.</w:t>
+      </w:r>
+      <w:r>
+        <w:rPr>
+          <w:lang w:val="fr-FR"/>
+        </w:rPr>
+        <w:t xml:space="preserve"> Xu</w:t>
       </w:r>
       <w:r>
         <w:rPr>
@@ -3284,7 +3282,7 @@
           <w:bCs/>
           <w:lang w:val="fr-FR"/>
         </w:rPr>
-        <w:t>Distance d’éjection de base.</w:t>
+        <w:t>Distance d’éjection du roi.</w:t>
       </w:r>
       <w:r>
         <w:rPr>
@@ -3292,39 +3290,46 @@
         </w:rPr>
         <w:t xml:space="preserve"> Xu</w:t>
       </w:r>
-      <w:r>
-        <w:rPr>
-          <w:lang w:val="fr-FR"/>
-        </w:rPr>
-        <w:br/>
-      </w:r>
+    </w:p>
+    <w:p>
+      <w:pPr>
+        <w:pStyle w:val="Heading4"/>
+        <w:rPr>
+          <w:lang w:val="fr-FR"/>
+        </w:rPr>
+      </w:pPr>
+      <w:r>
+        <w:rPr>
+          <w:lang w:val="fr-FR"/>
+        </w:rPr>
+        <w:t>Touches</w:t>
+      </w:r>
+    </w:p>
+    <w:p>
+      <w:pPr>
+        <w:rPr>
+          <w:lang w:val="fr-FR"/>
+        </w:rPr>
+      </w:pPr>
       <w:r>
         <w:rPr>
           <w:b/>
           <w:bCs/>
           <w:lang w:val="fr-FR"/>
         </w:rPr>
-        <w:t>Distance d’éjection du roi.</w:t>
-      </w:r>
-      <w:r>
-        <w:rPr>
-          <w:lang w:val="fr-FR"/>
-        </w:rPr>
-        <w:t xml:space="preserve"> Xu</w:t>
-      </w:r>
-    </w:p>
-    <w:p>
-      <w:pPr>
-        <w:pStyle w:val="Heading4"/>
-        <w:rPr>
-          <w:lang w:val="fr-FR"/>
-        </w:rPr>
-      </w:pPr>
-      <w:r>
-        <w:rPr>
-          <w:lang w:val="fr-FR"/>
-        </w:rPr>
-        <w:t>Touches</w:t>
+        <w:t>Clavier 1.</w:t>
+      </w:r>
+      <w:r>
+        <w:rPr>
+          <w:lang w:val="fr-FR"/>
+        </w:rPr>
+        <w:t xml:space="preserve"> </w:t>
+      </w:r>
+      <w:r>
+        <w:rPr>
+          <w:lang w:val="fr-FR"/>
+        </w:rPr>
+        <w:t>A (tirer) et E (pousser)</w:t>
       </w:r>
     </w:p>
     <w:p>
@@ -3339,7 +3344,7 @@
           <w:bCs/>
           <w:lang w:val="fr-FR"/>
         </w:rPr>
-        <w:t>Clavier 1.</w:t>
+        <w:t>Clavier 2.</w:t>
       </w:r>
       <w:r>
         <w:rPr>
@@ -3351,7 +3356,7 @@
         <w:rPr>
           <w:lang w:val="fr-FR"/>
         </w:rPr>
-        <w:t>A (tirer) et E (pousser)</w:t>
+        <w:t>U (tirer) et O (pousser)</w:t>
       </w:r>
     </w:p>
     <w:p>
@@ -3366,7 +3371,7 @@
           <w:bCs/>
           <w:lang w:val="fr-FR"/>
         </w:rPr>
-        <w:t>Clavier 2.</w:t>
+        <w:t>Manette.</w:t>
       </w:r>
       <w:r>
         <w:rPr>
@@ -3378,7 +3383,128 @@
         <w:rPr>
           <w:lang w:val="fr-FR"/>
         </w:rPr>
-        <w:t>U (tirer) et O (pousser)</w:t>
+        <w:t>Bumper gauche (tirer) et bumper droite (pousser)</w:t>
+      </w:r>
+    </w:p>
+    <w:p>
+      <w:pPr>
+        <w:pStyle w:val="Heading2"/>
+        <w:rPr>
+          <w:lang w:val="fr-FR"/>
+        </w:rPr>
+      </w:pPr>
+      <w:bookmarkStart w:id="17" w:name="_Toc94181976"/>
+      <w:r>
+        <w:rPr>
+          <w:lang w:val="fr-FR"/>
+        </w:rPr>
+        <w:t>Couronne</w:t>
+      </w:r>
+      <w:bookmarkEnd w:id="17"/>
+    </w:p>
+    <w:p>
+      <w:pPr>
+        <w:rPr>
+          <w:lang w:val="fr-FR"/>
+        </w:rPr>
+      </w:pPr>
+      <w:r>
+        <w:rPr>
+          <w:lang w:val="fr-FR"/>
+        </w:rPr>
+        <w:t>Au début de la partie, une couronne apparait quelque part dans le niveau.</w:t>
+      </w:r>
+      <w:r>
+        <w:rPr>
+          <w:lang w:val="fr-FR"/>
+        </w:rPr>
+        <w:t xml:space="preserve"> Le premier joueur à attraper la couronne devient « roi ».</w:t>
+      </w:r>
+    </w:p>
+    <w:p>
+      <w:pPr>
+        <w:pStyle w:val="Heading3"/>
+      </w:pPr>
+      <w:bookmarkStart w:id="18" w:name="_Toc94181977"/>
+      <w:r>
+        <w:lastRenderedPageBreak/>
+        <w:t>Roi</w:t>
+      </w:r>
+      <w:bookmarkEnd w:id="18"/>
+    </w:p>
+    <w:p>
+      <w:pPr>
+        <w:rPr>
+          <w:lang w:val="fr-FR"/>
+        </w:rPr>
+      </w:pPr>
+      <w:r>
+        <w:rPr>
+          <w:lang w:val="fr-FR"/>
+        </w:rPr>
+        <w:t xml:space="preserve">Le roi reçoit une amélioration de ses capacités : il se déplace plus vite, saute plus haut et </w:t>
+      </w:r>
+      <w:r>
+        <w:rPr>
+          <w:lang w:val="fr-FR"/>
+        </w:rPr>
+        <w:t>projette</w:t>
+      </w:r>
+      <w:r>
+        <w:rPr>
+          <w:lang w:val="fr-FR"/>
+        </w:rPr>
+        <w:t xml:space="preserve"> les autres joueurs plus loin.</w:t>
+      </w:r>
+    </w:p>
+    <w:p>
+      <w:pPr>
+        <w:rPr>
+          <w:lang w:val="fr-FR"/>
+        </w:rPr>
+      </w:pPr>
+      <w:r>
+        <w:rPr>
+          <w:highlight w:val="yellow"/>
+          <w:lang w:val="fr-FR"/>
+        </w:rPr>
+        <w:t>Amélioration des capacités proportionnelle au nombre de joueurs ?</w:t>
+      </w:r>
+    </w:p>
+    <w:p>
+      <w:pPr>
+        <w:pStyle w:val="Heading3"/>
+      </w:pPr>
+      <w:bookmarkStart w:id="19" w:name="_Toc94181978"/>
+      <w:r>
+        <w:t>Vol de Couronne</w:t>
+      </w:r>
+      <w:bookmarkEnd w:id="19"/>
+    </w:p>
+    <w:p>
+      <w:pPr>
+        <w:rPr>
+          <w:lang w:val="fr-FR"/>
+        </w:rPr>
+      </w:pPr>
+      <w:r>
+        <w:rPr>
+          <w:lang w:val="fr-FR"/>
+        </w:rPr>
+        <w:t>Si le roi est éjecté sur un mur avec une force suffisante, sa couronne se brise.</w:t>
+      </w:r>
+    </w:p>
+    <w:p>
+      <w:pPr>
+        <w:rPr>
+          <w:lang w:val="fr-FR"/>
+        </w:rPr>
+      </w:pPr>
+      <w:r>
+        <w:rPr>
+          <w:lang w:val="fr-FR"/>
+        </w:rPr>
+        <w:t>Une nouvelle couronne apparait à un endroit aléatoire du niveau, et le nouveau roi est le premier joueur à atteindre la nouvelle couronne.</w:t>
       </w:r>
     </w:p>
     <w:p>
@@ -3393,41 +3519,13 @@
           <w:bCs/>
           <w:lang w:val="fr-FR"/>
         </w:rPr>
-        <w:t>Manette.</w:t>
-      </w:r>
-      <w:r>
-        <w:rPr>
-          <w:lang w:val="fr-FR"/>
-        </w:rPr>
-        <w:t xml:space="preserve"> </w:t>
-      </w:r>
-      <w:proofErr w:type="spellStart"/>
-      <w:r>
-        <w:rPr>
-          <w:lang w:val="fr-FR"/>
-        </w:rPr>
-        <w:t>Bumper</w:t>
-      </w:r>
-      <w:proofErr w:type="spellEnd"/>
-      <w:r>
-        <w:rPr>
-          <w:lang w:val="fr-FR"/>
-        </w:rPr>
-        <w:t xml:space="preserve"> gauche (tirer) et </w:t>
-      </w:r>
-      <w:proofErr w:type="spellStart"/>
-      <w:r>
-        <w:rPr>
-          <w:lang w:val="fr-FR"/>
-        </w:rPr>
-        <w:t>bumper</w:t>
-      </w:r>
-      <w:proofErr w:type="spellEnd"/>
-      <w:r>
-        <w:rPr>
-          <w:lang w:val="fr-FR"/>
-        </w:rPr>
-        <w:t xml:space="preserve"> droite (pousser)</w:t>
+        <w:t>Force minimal pour briser la couronne.</w:t>
+      </w:r>
+      <w:r>
+        <w:rPr>
+          <w:lang w:val="fr-FR"/>
+        </w:rPr>
+        <w:t xml:space="preserve"> X</w:t>
       </w:r>
     </w:p>
     <w:p>
@@ -3437,68 +3535,14 @@
           <w:lang w:val="fr-FR"/>
         </w:rPr>
       </w:pPr>
-      <w:bookmarkStart w:id="17" w:name="_Toc94181345"/>
-      <w:r>
-        <w:rPr>
-          <w:lang w:val="fr-FR"/>
-        </w:rPr>
-        <w:t>Couronne</w:t>
-      </w:r>
-      <w:bookmarkEnd w:id="17"/>
-    </w:p>
-    <w:p>
-      <w:pPr>
-        <w:rPr>
-          <w:lang w:val="fr-FR"/>
-        </w:rPr>
-      </w:pPr>
-      <w:r>
-        <w:rPr>
-          <w:lang w:val="fr-FR"/>
-        </w:rPr>
-        <w:t>Au début de la partie, une couronne apparait quelque part dans le niveau.</w:t>
-      </w:r>
-      <w:r>
-        <w:rPr>
-          <w:lang w:val="fr-FR"/>
-        </w:rPr>
-        <w:t xml:space="preserve"> Le premier joueur à attraper la couronne devient « roi ».</w:t>
-      </w:r>
-    </w:p>
-    <w:p>
-      <w:pPr>
-        <w:pStyle w:val="Heading3"/>
-      </w:pPr>
-      <w:bookmarkStart w:id="18" w:name="_Toc94181346"/>
-      <w:r>
-        <w:t>Roi</w:t>
-      </w:r>
-      <w:bookmarkEnd w:id="18"/>
-    </w:p>
-    <w:p>
-      <w:pPr>
-        <w:rPr>
-          <w:lang w:val="fr-FR"/>
-        </w:rPr>
-      </w:pPr>
-      <w:r>
-        <w:rPr>
-          <w:lang w:val="fr-FR"/>
-        </w:rPr>
-        <w:t xml:space="preserve">Le roi reçoit une amélioration de ses capacités : il se déplace plus vite, saute plus haut et </w:t>
-      </w:r>
-      <w:r>
-        <w:rPr>
-          <w:lang w:val="fr-FR"/>
-        </w:rPr>
-        <w:t>projette</w:t>
-      </w:r>
-      <w:r>
-        <w:rPr>
-          <w:lang w:val="fr-FR"/>
-        </w:rPr>
-        <w:t xml:space="preserve"> les autres joueurs plus loin.</w:t>
-      </w:r>
+      <w:bookmarkStart w:id="20" w:name="_Toc94181979"/>
+      <w:r>
+        <w:rPr>
+          <w:lang w:val="fr-FR"/>
+        </w:rPr>
+        <w:t>Level Design</w:t>
+      </w:r>
+      <w:bookmarkEnd w:id="20"/>
     </w:p>
     <w:p>
       <w:pPr>
@@ -3511,94 +3555,6 @@
           <w:highlight w:val="yellow"/>
           <w:lang w:val="fr-FR"/>
         </w:rPr>
-        <w:t>Amélioration des capacités proportionnelle au nombre de joueurs ?</w:t>
-      </w:r>
-    </w:p>
-    <w:p>
-      <w:pPr>
-        <w:pStyle w:val="Heading3"/>
-      </w:pPr>
-      <w:bookmarkStart w:id="19" w:name="_Toc94181347"/>
-      <w:r>
-        <w:t>Vol de Couronne</w:t>
-      </w:r>
-      <w:bookmarkEnd w:id="19"/>
-    </w:p>
-    <w:p>
-      <w:pPr>
-        <w:rPr>
-          <w:lang w:val="fr-FR"/>
-        </w:rPr>
-      </w:pPr>
-      <w:r>
-        <w:rPr>
-          <w:lang w:val="fr-FR"/>
-        </w:rPr>
-        <w:lastRenderedPageBreak/>
-        <w:t>Si le roi est éjecté sur un mur avec une force suffisante, sa couronne se brise.</w:t>
-      </w:r>
-    </w:p>
-    <w:p>
-      <w:pPr>
-        <w:rPr>
-          <w:lang w:val="fr-FR"/>
-        </w:rPr>
-      </w:pPr>
-      <w:r>
-        <w:rPr>
-          <w:lang w:val="fr-FR"/>
-        </w:rPr>
-        <w:t>Une nouvelle couronne apparait à un endroit aléatoire du niveau, et le nouveau roi est le premier joueur à atteindre la nouvelle couronne.</w:t>
-      </w:r>
-    </w:p>
-    <w:p>
-      <w:pPr>
-        <w:rPr>
-          <w:lang w:val="fr-FR"/>
-        </w:rPr>
-      </w:pPr>
-      <w:r>
-        <w:rPr>
-          <w:b/>
-          <w:bCs/>
-          <w:lang w:val="fr-FR"/>
-        </w:rPr>
-        <w:t>Force minimal pour briser la couronne.</w:t>
-      </w:r>
-      <w:r>
-        <w:rPr>
-          <w:lang w:val="fr-FR"/>
-        </w:rPr>
-        <w:t xml:space="preserve"> X</w:t>
-      </w:r>
-    </w:p>
-    <w:p>
-      <w:pPr>
-        <w:pStyle w:val="Heading2"/>
-        <w:rPr>
-          <w:lang w:val="fr-FR"/>
-        </w:rPr>
-      </w:pPr>
-      <w:bookmarkStart w:id="20" w:name="_Toc94181348"/>
-      <w:r>
-        <w:rPr>
-          <w:lang w:val="fr-FR"/>
-        </w:rPr>
-        <w:t>Level Design</w:t>
-      </w:r>
-      <w:bookmarkEnd w:id="20"/>
-    </w:p>
-    <w:p>
-      <w:pPr>
-        <w:rPr>
-          <w:lang w:val="fr-FR"/>
-        </w:rPr>
-      </w:pPr>
-      <w:r>
-        <w:rPr>
-          <w:highlight w:val="yellow"/>
-          <w:lang w:val="fr-FR"/>
-        </w:rPr>
         <w:t>A mieux expliquer plus tard</w:t>
       </w:r>
     </w:p>
@@ -3631,7 +3587,7 @@
       <w:pPr>
         <w:pStyle w:val="Heading1"/>
       </w:pPr>
-      <w:bookmarkStart w:id="21" w:name="_Toc94181349"/>
+      <w:bookmarkStart w:id="21" w:name="_Toc94181980"/>
       <w:r>
         <w:lastRenderedPageBreak/>
         <w:t>Direction Artistique</w:t>
@@ -3660,7 +3616,7 @@
       <w:pPr>
         <w:pStyle w:val="Heading1"/>
       </w:pPr>
-      <w:bookmarkStart w:id="22" w:name="_Toc94181350"/>
+      <w:bookmarkStart w:id="22" w:name="_Toc94181981"/>
       <w:r>
         <w:lastRenderedPageBreak/>
         <w:t>Futur ?</w:t>
@@ -3881,7 +3837,7 @@
   <w:abstractNum w:abstractNumId="2" w15:restartNumberingAfterBreak="0">
     <w:nsid w:val="2E262EBD"/>
     <w:multiLevelType w:val="multilevel"/>
-    <w:tmpl w:val="3DFEB9F0"/>
+    <w:tmpl w:val="6F8CC61A"/>
     <w:lvl w:ilvl="0">
       <w:start w:val="1"/>
       <w:numFmt w:val="decimal"/>
@@ -3911,6 +3867,7 @@
     <w:lvl w:ilvl="2">
       <w:start w:val="1"/>
       <w:numFmt w:val="upperLetter"/>
+      <w:pStyle w:val="Heading3"/>
       <w:lvlText w:val="%3."/>
       <w:lvlJc w:val="right"/>
       <w:pPr>
@@ -4705,7 +4662,7 @@
     <w:link w:val="Heading1Char"/>
     <w:uiPriority w:val="9"/>
     <w:qFormat/>
-    <w:rsid w:val="00023C6D"/>
+    <w:rsid w:val="00CA7454"/>
     <w:pPr>
       <w:pageBreakBefore/>
       <w:numPr>
@@ -4719,6 +4676,7 @@
       </w:pBdr>
       <w:shd w:val="clear" w:color="auto" w:fill="4472C4" w:themeFill="accent1"/>
       <w:spacing w:after="0"/>
+      <w:ind w:left="357" w:hanging="357"/>
       <w:outlineLvl w:val="0"/>
     </w:pPr>
     <w:rPr>
@@ -4737,7 +4695,7 @@
     <w:uiPriority w:val="9"/>
     <w:unhideWhenUsed/>
     <w:qFormat/>
-    <w:rsid w:val="0048468E"/>
+    <w:rsid w:val="00CA7454"/>
     <w:pPr>
       <w:numPr>
         <w:ilvl w:val="1"/>
@@ -4751,6 +4709,7 @@
       </w:pBdr>
       <w:shd w:val="clear" w:color="auto" w:fill="D9E2F3" w:themeFill="accent1" w:themeFillTint="33"/>
       <w:spacing w:after="0"/>
+      <w:ind w:left="357" w:hanging="357"/>
       <w:outlineLvl w:val="1"/>
     </w:pPr>
     <w:rPr>
@@ -4768,12 +4727,18 @@
     <w:uiPriority w:val="9"/>
     <w:unhideWhenUsed/>
     <w:qFormat/>
-    <w:rsid w:val="000F2A7F"/>
+    <w:rsid w:val="00AD378E"/>
     <w:pPr>
+      <w:keepNext/>
+      <w:numPr>
+        <w:ilvl w:val="2"/>
+        <w:numId w:val="4"/>
+      </w:numPr>
       <w:pBdr>
         <w:top w:val="single" w:sz="6" w:space="2" w:color="4472C4" w:themeColor="accent1"/>
       </w:pBdr>
       <w:spacing w:before="300" w:after="0"/>
+      <w:ind w:left="170" w:hanging="170"/>
       <w:outlineLvl w:val="2"/>
     </w:pPr>
     <w:rPr>
@@ -4982,7 +4947,7 @@
     <w:basedOn w:val="DefaultParagraphFont"/>
     <w:link w:val="Heading1"/>
     <w:uiPriority w:val="9"/>
-    <w:rsid w:val="00023C6D"/>
+    <w:rsid w:val="00CA7454"/>
     <w:rPr>
       <w:caps/>
       <w:color w:val="FFFFFF" w:themeColor="background1"/>
@@ -5033,7 +4998,7 @@
     <w:basedOn w:val="DefaultParagraphFont"/>
     <w:link w:val="Heading2"/>
     <w:uiPriority w:val="9"/>
-    <w:rsid w:val="0048468E"/>
+    <w:rsid w:val="00CA7454"/>
     <w:rPr>
       <w:caps/>
       <w:spacing w:val="15"/>
@@ -5057,7 +5022,7 @@
     <w:basedOn w:val="DefaultParagraphFont"/>
     <w:link w:val="Heading3"/>
     <w:uiPriority w:val="9"/>
-    <w:rsid w:val="000F2A7F"/>
+    <w:rsid w:val="00AD378E"/>
     <w:rPr>
       <w:caps/>
       <w:color w:val="1F3763" w:themeColor="accent1" w:themeShade="7F"/>
@@ -5325,8 +5290,12 @@
     <w:autoRedefine/>
     <w:uiPriority w:val="39"/>
     <w:unhideWhenUsed/>
-    <w:rsid w:val="00D56335"/>
+    <w:rsid w:val="00EB7CCF"/>
     <w:pPr>
+      <w:tabs>
+        <w:tab w:val="left" w:pos="400"/>
+        <w:tab w:val="right" w:leader="dot" w:pos="9016"/>
+      </w:tabs>
       <w:spacing w:after="100"/>
     </w:pPr>
   </w:style>

</xml_diff>

<commit_message>
GDD - ajout de "impact et stun"
</commit_message>
<xml_diff>
--- a/GDD.docx
+++ b/GDD.docx
@@ -10,7 +10,7 @@
         <w:t>Game Design Document</w:t>
       </w:r>
     </w:p>
-    <w:bookmarkStart w:id="0" w:name="_Toc94181959" w:displacedByCustomXml="next"/>
+    <w:bookmarkStart w:id="0" w:name="_Toc94191789" w:displacedByCustomXml="next"/>
     <w:sdt>
       <w:sdtPr>
         <w:rPr>
@@ -61,7 +61,7 @@
           <w:r>
             <w:fldChar w:fldCharType="separate"/>
           </w:r>
-          <w:hyperlink w:anchor="_Toc94181959" w:history="1">
+          <w:hyperlink w:anchor="_Toc94191789" w:history="1">
             <w:r>
               <w:rPr>
                 <w:rStyle w:val="Hyperlink"/>
@@ -103,7 +103,7 @@
                 <w:noProof/>
                 <w:webHidden/>
               </w:rPr>
-              <w:instrText xml:space="preserve"> PAGEREF _Toc94181959 \h </w:instrText>
+              <w:instrText xml:space="preserve"> PAGEREF _Toc94191789 \h </w:instrText>
             </w:r>
             <w:r>
               <w:rPr>
@@ -143,7 +143,7 @@
               <w:szCs w:val="22"/>
             </w:rPr>
           </w:pPr>
-          <w:hyperlink w:anchor="_Toc94181960" w:history="1">
+          <w:hyperlink w:anchor="_Toc94191790" w:history="1">
             <w:r>
               <w:rPr>
                 <w:rStyle w:val="Hyperlink"/>
@@ -185,7 +185,7 @@
                 <w:noProof/>
                 <w:webHidden/>
               </w:rPr>
-              <w:instrText xml:space="preserve"> PAGEREF _Toc94181960 \h </w:instrText>
+              <w:instrText xml:space="preserve"> PAGEREF _Toc94191790 \h </w:instrText>
             </w:r>
             <w:r>
               <w:rPr>
@@ -229,7 +229,7 @@
               <w:szCs w:val="22"/>
             </w:rPr>
           </w:pPr>
-          <w:hyperlink w:anchor="_Toc94181961" w:history="1">
+          <w:hyperlink w:anchor="_Toc94191791" w:history="1">
             <w:r>
               <w:rPr>
                 <w:rStyle w:val="Hyperlink"/>
@@ -271,7 +271,7 @@
                 <w:noProof/>
                 <w:webHidden/>
               </w:rPr>
-              <w:instrText xml:space="preserve"> PAGEREF _Toc94181961 \h </w:instrText>
+              <w:instrText xml:space="preserve"> PAGEREF _Toc94191791 \h </w:instrText>
             </w:r>
             <w:r>
               <w:rPr>
@@ -315,7 +315,7 @@
               <w:szCs w:val="22"/>
             </w:rPr>
           </w:pPr>
-          <w:hyperlink w:anchor="_Toc94181962" w:history="1">
+          <w:hyperlink w:anchor="_Toc94191792" w:history="1">
             <w:r>
               <w:rPr>
                 <w:rStyle w:val="Hyperlink"/>
@@ -357,7 +357,7 @@
                 <w:noProof/>
                 <w:webHidden/>
               </w:rPr>
-              <w:instrText xml:space="preserve"> PAGEREF _Toc94181962 \h </w:instrText>
+              <w:instrText xml:space="preserve"> PAGEREF _Toc94191792 \h </w:instrText>
             </w:r>
             <w:r>
               <w:rPr>
@@ -401,7 +401,7 @@
               <w:szCs w:val="22"/>
             </w:rPr>
           </w:pPr>
-          <w:hyperlink w:anchor="_Toc94181963" w:history="1">
+          <w:hyperlink w:anchor="_Toc94191793" w:history="1">
             <w:r>
               <w:rPr>
                 <w:rStyle w:val="Hyperlink"/>
@@ -445,7 +445,7 @@
                 <w:noProof/>
                 <w:webHidden/>
               </w:rPr>
-              <w:instrText xml:space="preserve"> PAGEREF _Toc94181963 \h </w:instrText>
+              <w:instrText xml:space="preserve"> PAGEREF _Toc94191793 \h </w:instrText>
             </w:r>
             <w:r>
               <w:rPr>
@@ -489,7 +489,7 @@
               <w:szCs w:val="22"/>
             </w:rPr>
           </w:pPr>
-          <w:hyperlink w:anchor="_Toc94181964" w:history="1">
+          <w:hyperlink w:anchor="_Toc94191794" w:history="1">
             <w:r>
               <w:rPr>
                 <w:rStyle w:val="Hyperlink"/>
@@ -531,7 +531,7 @@
                 <w:noProof/>
                 <w:webHidden/>
               </w:rPr>
-              <w:instrText xml:space="preserve"> PAGEREF _Toc94181964 \h </w:instrText>
+              <w:instrText xml:space="preserve"> PAGEREF _Toc94191794 \h </w:instrText>
             </w:r>
             <w:r>
               <w:rPr>
@@ -575,7 +575,7 @@
               <w:szCs w:val="22"/>
             </w:rPr>
           </w:pPr>
-          <w:hyperlink w:anchor="_Toc94181965" w:history="1">
+          <w:hyperlink w:anchor="_Toc94191795" w:history="1">
             <w:r>
               <w:rPr>
                 <w:rStyle w:val="Hyperlink"/>
@@ -617,7 +617,7 @@
                 <w:noProof/>
                 <w:webHidden/>
               </w:rPr>
-              <w:instrText xml:space="preserve"> PAGEREF _Toc94181965 \h </w:instrText>
+              <w:instrText xml:space="preserve"> PAGEREF _Toc94191795 \h </w:instrText>
             </w:r>
             <w:r>
               <w:rPr>
@@ -661,7 +661,7 @@
               <w:szCs w:val="22"/>
             </w:rPr>
           </w:pPr>
-          <w:hyperlink w:anchor="_Toc94181966" w:history="1">
+          <w:hyperlink w:anchor="_Toc94191796" w:history="1">
             <w:r>
               <w:rPr>
                 <w:rStyle w:val="Hyperlink"/>
@@ -703,7 +703,7 @@
                 <w:noProof/>
                 <w:webHidden/>
               </w:rPr>
-              <w:instrText xml:space="preserve"> PAGEREF _Toc94181966 \h </w:instrText>
+              <w:instrText xml:space="preserve"> PAGEREF _Toc94191796 \h </w:instrText>
             </w:r>
             <w:r>
               <w:rPr>
@@ -743,7 +743,7 @@
               <w:szCs w:val="22"/>
             </w:rPr>
           </w:pPr>
-          <w:hyperlink w:anchor="_Toc94181967" w:history="1">
+          <w:hyperlink w:anchor="_Toc94191797" w:history="1">
             <w:r>
               <w:rPr>
                 <w:rStyle w:val="Hyperlink"/>
@@ -785,7 +785,7 @@
                 <w:noProof/>
                 <w:webHidden/>
               </w:rPr>
-              <w:instrText xml:space="preserve"> PAGEREF _Toc94181967 \h </w:instrText>
+              <w:instrText xml:space="preserve"> PAGEREF _Toc94191797 \h </w:instrText>
             </w:r>
             <w:r>
               <w:rPr>
@@ -829,7 +829,7 @@
               <w:szCs w:val="22"/>
             </w:rPr>
           </w:pPr>
-          <w:hyperlink w:anchor="_Toc94181968" w:history="1">
+          <w:hyperlink w:anchor="_Toc94191798" w:history="1">
             <w:r>
               <w:rPr>
                 <w:rStyle w:val="Hyperlink"/>
@@ -871,7 +871,7 @@
                 <w:noProof/>
                 <w:webHidden/>
               </w:rPr>
-              <w:instrText xml:space="preserve"> PAGEREF _Toc94181968 \h </w:instrText>
+              <w:instrText xml:space="preserve"> PAGEREF _Toc94191798 \h </w:instrText>
             </w:r>
             <w:r>
               <w:rPr>
@@ -915,7 +915,7 @@
               <w:szCs w:val="22"/>
             </w:rPr>
           </w:pPr>
-          <w:hyperlink w:anchor="_Toc94181969" w:history="1">
+          <w:hyperlink w:anchor="_Toc94191799" w:history="1">
             <w:r>
               <w:rPr>
                 <w:rStyle w:val="Hyperlink"/>
@@ -959,7 +959,7 @@
                 <w:noProof/>
                 <w:webHidden/>
               </w:rPr>
-              <w:instrText xml:space="preserve"> PAGEREF _Toc94181969 \h </w:instrText>
+              <w:instrText xml:space="preserve"> PAGEREF _Toc94191799 \h </w:instrText>
             </w:r>
             <w:r>
               <w:rPr>
@@ -1003,7 +1003,7 @@
               <w:szCs w:val="22"/>
             </w:rPr>
           </w:pPr>
-          <w:hyperlink w:anchor="_Toc94181970" w:history="1">
+          <w:hyperlink w:anchor="_Toc94191800" w:history="1">
             <w:r>
               <w:rPr>
                 <w:rStyle w:val="Hyperlink"/>
@@ -1047,7 +1047,7 @@
                 <w:noProof/>
                 <w:webHidden/>
               </w:rPr>
-              <w:instrText xml:space="preserve"> PAGEREF _Toc94181970 \h </w:instrText>
+              <w:instrText xml:space="preserve"> PAGEREF _Toc94191800 \h </w:instrText>
             </w:r>
             <w:r>
               <w:rPr>
@@ -1091,7 +1091,7 @@
               <w:szCs w:val="22"/>
             </w:rPr>
           </w:pPr>
-          <w:hyperlink w:anchor="_Toc94181971" w:history="1">
+          <w:hyperlink w:anchor="_Toc94191801" w:history="1">
             <w:r>
               <w:rPr>
                 <w:rStyle w:val="Hyperlink"/>
@@ -1135,7 +1135,7 @@
                 <w:noProof/>
                 <w:webHidden/>
               </w:rPr>
-              <w:instrText xml:space="preserve"> PAGEREF _Toc94181971 \h </w:instrText>
+              <w:instrText xml:space="preserve"> PAGEREF _Toc94191801 \h </w:instrText>
             </w:r>
             <w:r>
               <w:rPr>
@@ -1179,7 +1179,7 @@
               <w:szCs w:val="22"/>
             </w:rPr>
           </w:pPr>
-          <w:hyperlink w:anchor="_Toc94181972" w:history="1">
+          <w:hyperlink w:anchor="_Toc94191802" w:history="1">
             <w:r>
               <w:rPr>
                 <w:rStyle w:val="Hyperlink"/>
@@ -1221,7 +1221,7 @@
                 <w:noProof/>
                 <w:webHidden/>
               </w:rPr>
-              <w:instrText xml:space="preserve"> PAGEREF _Toc94181972 \h </w:instrText>
+              <w:instrText xml:space="preserve"> PAGEREF _Toc94191802 \h </w:instrText>
             </w:r>
             <w:r>
               <w:rPr>
@@ -1265,7 +1265,7 @@
               <w:szCs w:val="22"/>
             </w:rPr>
           </w:pPr>
-          <w:hyperlink w:anchor="_Toc94181973" w:history="1">
+          <w:hyperlink w:anchor="_Toc94191803" w:history="1">
             <w:r>
               <w:rPr>
                 <w:rStyle w:val="Hyperlink"/>
@@ -1307,7 +1307,7 @@
                 <w:noProof/>
                 <w:webHidden/>
               </w:rPr>
-              <w:instrText xml:space="preserve"> PAGEREF _Toc94181973 \h </w:instrText>
+              <w:instrText xml:space="preserve"> PAGEREF _Toc94191803 \h </w:instrText>
             </w:r>
             <w:r>
               <w:rPr>
@@ -1351,7 +1351,7 @@
               <w:szCs w:val="22"/>
             </w:rPr>
           </w:pPr>
-          <w:hyperlink w:anchor="_Toc94181974" w:history="1">
+          <w:hyperlink w:anchor="_Toc94191804" w:history="1">
             <w:r>
               <w:rPr>
                 <w:rStyle w:val="Hyperlink"/>
@@ -1372,7 +1372,7 @@
                 <w:rStyle w:val="Hyperlink"/>
                 <w:noProof/>
               </w:rPr>
-              <w:t>Wall grab</w:t>
+              <w:t>Descente rapide</w:t>
             </w:r>
             <w:r>
               <w:rPr>
@@ -1393,7 +1393,7 @@
                 <w:noProof/>
                 <w:webHidden/>
               </w:rPr>
-              <w:instrText xml:space="preserve"> PAGEREF _Toc94181974 \h </w:instrText>
+              <w:instrText xml:space="preserve"> PAGEREF _Toc94191804 \h </w:instrText>
             </w:r>
             <w:r>
               <w:rPr>
@@ -1437,7 +1437,7 @@
               <w:szCs w:val="22"/>
             </w:rPr>
           </w:pPr>
-          <w:hyperlink w:anchor="_Toc94181975" w:history="1">
+          <w:hyperlink w:anchor="_Toc94191805" w:history="1">
             <w:r>
               <w:rPr>
                 <w:rStyle w:val="Hyperlink"/>
@@ -1458,6 +1458,92 @@
                 <w:rStyle w:val="Hyperlink"/>
                 <w:noProof/>
               </w:rPr>
+              <w:t>Wall grab</w:t>
+            </w:r>
+            <w:r>
+              <w:rPr>
+                <w:noProof/>
+                <w:webHidden/>
+              </w:rPr>
+              <w:tab/>
+            </w:r>
+            <w:r>
+              <w:rPr>
+                <w:noProof/>
+                <w:webHidden/>
+              </w:rPr>
+              <w:fldChar w:fldCharType="begin"/>
+            </w:r>
+            <w:r>
+              <w:rPr>
+                <w:noProof/>
+                <w:webHidden/>
+              </w:rPr>
+              <w:instrText xml:space="preserve"> PAGEREF _Toc94191805 \h </w:instrText>
+            </w:r>
+            <w:r>
+              <w:rPr>
+                <w:noProof/>
+                <w:webHidden/>
+              </w:rPr>
+            </w:r>
+            <w:r>
+              <w:rPr>
+                <w:noProof/>
+                <w:webHidden/>
+              </w:rPr>
+              <w:fldChar w:fldCharType="separate"/>
+            </w:r>
+            <w:r>
+              <w:rPr>
+                <w:noProof/>
+                <w:webHidden/>
+              </w:rPr>
+              <w:t>5</w:t>
+            </w:r>
+            <w:r>
+              <w:rPr>
+                <w:noProof/>
+                <w:webHidden/>
+              </w:rPr>
+              <w:fldChar w:fldCharType="end"/>
+            </w:r>
+          </w:hyperlink>
+        </w:p>
+        <w:p>
+          <w:pPr>
+            <w:pStyle w:val="TOC3"/>
+            <w:tabs>
+              <w:tab w:val="left" w:pos="880"/>
+              <w:tab w:val="right" w:leader="dot" w:pos="9016"/>
+            </w:tabs>
+            <w:rPr>
+              <w:noProof/>
+              <w:sz w:val="22"/>
+              <w:szCs w:val="22"/>
+            </w:rPr>
+          </w:pPr>
+          <w:hyperlink w:anchor="_Toc94191806" w:history="1">
+            <w:r>
+              <w:rPr>
+                <w:rStyle w:val="Hyperlink"/>
+                <w:noProof/>
+              </w:rPr>
+              <w:t>E.</w:t>
+            </w:r>
+            <w:r>
+              <w:rPr>
+                <w:noProof/>
+                <w:sz w:val="22"/>
+                <w:szCs w:val="22"/>
+              </w:rPr>
+              <w:tab/>
+            </w:r>
+            <w:r>
+              <w:rPr>
+                <w:rStyle w:val="Hyperlink"/>
+                <w:noProof/>
+              </w:rPr>
               <w:t>Pull &amp; Push</w:t>
             </w:r>
             <w:r>
@@ -1479,7 +1565,93 @@
                 <w:noProof/>
                 <w:webHidden/>
               </w:rPr>
-              <w:instrText xml:space="preserve"> PAGEREF _Toc94181975 \h </w:instrText>
+              <w:instrText xml:space="preserve"> PAGEREF _Toc94191806 \h </w:instrText>
+            </w:r>
+            <w:r>
+              <w:rPr>
+                <w:noProof/>
+                <w:webHidden/>
+              </w:rPr>
+            </w:r>
+            <w:r>
+              <w:rPr>
+                <w:noProof/>
+                <w:webHidden/>
+              </w:rPr>
+              <w:fldChar w:fldCharType="separate"/>
+            </w:r>
+            <w:r>
+              <w:rPr>
+                <w:noProof/>
+                <w:webHidden/>
+              </w:rPr>
+              <w:t>5</w:t>
+            </w:r>
+            <w:r>
+              <w:rPr>
+                <w:noProof/>
+                <w:webHidden/>
+              </w:rPr>
+              <w:fldChar w:fldCharType="end"/>
+            </w:r>
+          </w:hyperlink>
+        </w:p>
+        <w:p>
+          <w:pPr>
+            <w:pStyle w:val="TOC3"/>
+            <w:tabs>
+              <w:tab w:val="left" w:pos="880"/>
+              <w:tab w:val="right" w:leader="dot" w:pos="9016"/>
+            </w:tabs>
+            <w:rPr>
+              <w:noProof/>
+              <w:sz w:val="22"/>
+              <w:szCs w:val="22"/>
+            </w:rPr>
+          </w:pPr>
+          <w:hyperlink w:anchor="_Toc94191807" w:history="1">
+            <w:r>
+              <w:rPr>
+                <w:rStyle w:val="Hyperlink"/>
+                <w:noProof/>
+              </w:rPr>
+              <w:t>F.</w:t>
+            </w:r>
+            <w:r>
+              <w:rPr>
+                <w:noProof/>
+                <w:sz w:val="22"/>
+                <w:szCs w:val="22"/>
+              </w:rPr>
+              <w:tab/>
+            </w:r>
+            <w:r>
+              <w:rPr>
+                <w:rStyle w:val="Hyperlink"/>
+                <w:noProof/>
+              </w:rPr>
+              <w:t>Impact &amp; stun</w:t>
+            </w:r>
+            <w:r>
+              <w:rPr>
+                <w:noProof/>
+                <w:webHidden/>
+              </w:rPr>
+              <w:tab/>
+            </w:r>
+            <w:r>
+              <w:rPr>
+                <w:noProof/>
+                <w:webHidden/>
+              </w:rPr>
+              <w:fldChar w:fldCharType="begin"/>
+            </w:r>
+            <w:r>
+              <w:rPr>
+                <w:noProof/>
+                <w:webHidden/>
+              </w:rPr>
+              <w:instrText xml:space="preserve"> PAGEREF _Toc94191807 \h </w:instrText>
             </w:r>
             <w:r>
               <w:rPr>
@@ -1523,7 +1695,7 @@
               <w:szCs w:val="22"/>
             </w:rPr>
           </w:pPr>
-          <w:hyperlink w:anchor="_Toc94181976" w:history="1">
+          <w:hyperlink w:anchor="_Toc94191808" w:history="1">
             <w:r>
               <w:rPr>
                 <w:rStyle w:val="Hyperlink"/>
@@ -1567,7 +1739,7 @@
                 <w:noProof/>
                 <w:webHidden/>
               </w:rPr>
-              <w:instrText xml:space="preserve"> PAGEREF _Toc94181976 \h </w:instrText>
+              <w:instrText xml:space="preserve"> PAGEREF _Toc94191808 \h </w:instrText>
             </w:r>
             <w:r>
               <w:rPr>
@@ -1587,7 +1759,7 @@
                 <w:noProof/>
                 <w:webHidden/>
               </w:rPr>
-              <w:t>5</w:t>
+              <w:t>6</w:t>
             </w:r>
             <w:r>
               <w:rPr>
@@ -1611,7 +1783,7 @@
               <w:szCs w:val="22"/>
             </w:rPr>
           </w:pPr>
-          <w:hyperlink w:anchor="_Toc94181977" w:history="1">
+          <w:hyperlink w:anchor="_Toc94191809" w:history="1">
             <w:r>
               <w:rPr>
                 <w:rStyle w:val="Hyperlink"/>
@@ -1653,7 +1825,7 @@
                 <w:noProof/>
                 <w:webHidden/>
               </w:rPr>
-              <w:instrText xml:space="preserve"> PAGEREF _Toc94181977 \h </w:instrText>
+              <w:instrText xml:space="preserve"> PAGEREF _Toc94191809 \h </w:instrText>
             </w:r>
             <w:r>
               <w:rPr>
@@ -1673,7 +1845,7 @@
                 <w:noProof/>
                 <w:webHidden/>
               </w:rPr>
-              <w:t>5</w:t>
+              <w:t>6</w:t>
             </w:r>
             <w:r>
               <w:rPr>
@@ -1697,7 +1869,7 @@
               <w:szCs w:val="22"/>
             </w:rPr>
           </w:pPr>
-          <w:hyperlink w:anchor="_Toc94181978" w:history="1">
+          <w:hyperlink w:anchor="_Toc94191810" w:history="1">
             <w:r>
               <w:rPr>
                 <w:rStyle w:val="Hyperlink"/>
@@ -1739,7 +1911,7 @@
                 <w:noProof/>
                 <w:webHidden/>
               </w:rPr>
-              <w:instrText xml:space="preserve"> PAGEREF _Toc94181978 \h </w:instrText>
+              <w:instrText xml:space="preserve"> PAGEREF _Toc94191810 \h </w:instrText>
             </w:r>
             <w:r>
               <w:rPr>
@@ -1759,7 +1931,7 @@
                 <w:noProof/>
                 <w:webHidden/>
               </w:rPr>
-              <w:t>5</w:t>
+              <w:t>6</w:t>
             </w:r>
             <w:r>
               <w:rPr>
@@ -1783,7 +1955,7 @@
               <w:szCs w:val="22"/>
             </w:rPr>
           </w:pPr>
-          <w:hyperlink w:anchor="_Toc94181979" w:history="1">
+          <w:hyperlink w:anchor="_Toc94191811" w:history="1">
             <w:r>
               <w:rPr>
                 <w:rStyle w:val="Hyperlink"/>
@@ -1827,7 +1999,7 @@
                 <w:noProof/>
                 <w:webHidden/>
               </w:rPr>
-              <w:instrText xml:space="preserve"> PAGEREF _Toc94181979 \h </w:instrText>
+              <w:instrText xml:space="preserve"> PAGEREF _Toc94191811 \h </w:instrText>
             </w:r>
             <w:r>
               <w:rPr>
@@ -1867,7 +2039,7 @@
               <w:szCs w:val="22"/>
             </w:rPr>
           </w:pPr>
-          <w:hyperlink w:anchor="_Toc94181980" w:history="1">
+          <w:hyperlink w:anchor="_Toc94191812" w:history="1">
             <w:r>
               <w:rPr>
                 <w:rStyle w:val="Hyperlink"/>
@@ -1909,7 +2081,7 @@
                 <w:noProof/>
                 <w:webHidden/>
               </w:rPr>
-              <w:instrText xml:space="preserve"> PAGEREF _Toc94181980 \h </w:instrText>
+              <w:instrText xml:space="preserve"> PAGEREF _Toc94191812 \h </w:instrText>
             </w:r>
             <w:r>
               <w:rPr>
@@ -1949,7 +2121,7 @@
               <w:szCs w:val="22"/>
             </w:rPr>
           </w:pPr>
-          <w:hyperlink w:anchor="_Toc94181981" w:history="1">
+          <w:hyperlink w:anchor="_Toc94191813" w:history="1">
             <w:r>
               <w:rPr>
                 <w:rStyle w:val="Hyperlink"/>
@@ -1991,7 +2163,7 @@
                 <w:noProof/>
                 <w:webHidden/>
               </w:rPr>
-              <w:instrText xml:space="preserve"> PAGEREF _Toc94181981 \h </w:instrText>
+              <w:instrText xml:space="preserve"> PAGEREF _Toc94191813 \h </w:instrText>
             </w:r>
             <w:r>
               <w:rPr>
@@ -2039,7 +2211,7 @@
       <w:pPr>
         <w:pStyle w:val="Heading1"/>
       </w:pPr>
-      <w:bookmarkStart w:id="1" w:name="_Toc94181960"/>
+      <w:bookmarkStart w:id="1" w:name="_Toc94191790"/>
       <w:r>
         <w:lastRenderedPageBreak/>
         <w:t>Overview</w:t>
@@ -2050,7 +2222,7 @@
       <w:pPr>
         <w:pStyle w:val="Heading2"/>
       </w:pPr>
-      <w:bookmarkStart w:id="2" w:name="_Toc94181961"/>
+      <w:bookmarkStart w:id="2" w:name="_Toc94191791"/>
       <w:r>
         <w:t>Equipe</w:t>
       </w:r>
@@ -2065,8 +2237,13 @@
         <w:t>DA.</w:t>
       </w:r>
       <w:r>
-        <w:t xml:space="preserve"> Simon Ducot</w:t>
-      </w:r>
+        <w:t xml:space="preserve"> Simon </w:t>
+      </w:r>
+      <w:proofErr w:type="spellStart"/>
+      <w:r>
+        <w:t>Ducot</w:t>
+      </w:r>
+      <w:proofErr w:type="spellEnd"/>
     </w:p>
     <w:p>
       <w:r>
@@ -2089,14 +2266,19 @@
         <w:t>Prog.</w:t>
       </w:r>
       <w:r>
-        <w:t xml:space="preserve"> Sébastien Pautot</w:t>
-      </w:r>
+        <w:t xml:space="preserve"> Sébastien </w:t>
+      </w:r>
+      <w:proofErr w:type="spellStart"/>
+      <w:r>
+        <w:t>Pautot</w:t>
+      </w:r>
+      <w:proofErr w:type="spellEnd"/>
     </w:p>
     <w:p>
       <w:pPr>
         <w:pStyle w:val="Heading2"/>
       </w:pPr>
-      <w:bookmarkStart w:id="3" w:name="_Toc94181962"/>
+      <w:bookmarkStart w:id="3" w:name="_Toc94191792"/>
       <w:r>
         <w:t>Sujet</w:t>
       </w:r>
@@ -2128,7 +2310,7 @@
                     </pic:cNvPicPr>
                   </pic:nvPicPr>
                   <pic:blipFill>
-                    <a:blip r:embed="rId6">
+                    <a:blip r:embed="rId8">
                       <a:extLst>
                         <a:ext uri="{28A0092B-C50C-407E-A947-70E740481C1C}">
                           <a14:useLocalDpi xmlns:a14="http://schemas.microsoft.com/office/drawing/2010/main" val="0"/>
@@ -2177,7 +2359,21 @@
         <w:rPr>
           <w:lang w:val="fr-FR"/>
         </w:rPr>
-        <w:t>ous avons tiré la notion de « partenaire » (buddy). Nous avons donc conçu un prototype de jeu de plateforme en coopération où les joueurs peuvent s’aider les uns les autres.</w:t>
+        <w:t>ous avons tiré la notion de « partenaire » (</w:t>
+      </w:r>
+      <w:proofErr w:type="spellStart"/>
+      <w:r>
+        <w:rPr>
+          <w:lang w:val="fr-FR"/>
+        </w:rPr>
+        <w:t>buddy</w:t>
+      </w:r>
+      <w:proofErr w:type="spellEnd"/>
+      <w:r>
+        <w:rPr>
+          <w:lang w:val="fr-FR"/>
+        </w:rPr>
+        <w:t>). Nous avons donc conçu un prototype de jeu de plateforme en coopération où les joueurs peuvent s’aider les uns les autres.</w:t>
       </w:r>
     </w:p>
     <w:p>
@@ -2187,7 +2383,7 @@
           <w:lang w:val="fr-FR"/>
         </w:rPr>
       </w:pPr>
-      <w:bookmarkStart w:id="4" w:name="_Toc94181963"/>
+      <w:bookmarkStart w:id="4" w:name="_Toc94191793"/>
       <w:r>
         <w:rPr>
           <w:lang w:val="fr-FR"/>
@@ -2213,7 +2409,7 @@
       <w:pPr>
         <w:pStyle w:val="Heading2"/>
       </w:pPr>
-      <w:bookmarkStart w:id="5" w:name="_Toc94181964"/>
+      <w:bookmarkStart w:id="5" w:name="_Toc94191794"/>
       <w:r>
         <w:t>Références</w:t>
       </w:r>
@@ -2223,7 +2419,7 @@
       <w:pPr>
         <w:pStyle w:val="Heading3"/>
       </w:pPr>
-      <w:bookmarkStart w:id="6" w:name="_Toc94181965"/>
+      <w:bookmarkStart w:id="6" w:name="_Toc94191795"/>
       <w:r>
         <w:t>Gameplay</w:t>
       </w:r>
@@ -2238,7 +2434,7 @@
       <w:pPr>
         <w:pStyle w:val="Heading3"/>
       </w:pPr>
-      <w:bookmarkStart w:id="7" w:name="_Toc94181966"/>
+      <w:bookmarkStart w:id="7" w:name="_Toc94191796"/>
       <w:r>
         <w:t>Visuels</w:t>
       </w:r>
@@ -2253,7 +2449,7 @@
       <w:pPr>
         <w:pStyle w:val="Heading1"/>
       </w:pPr>
-      <w:bookmarkStart w:id="8" w:name="_Toc94181967"/>
+      <w:bookmarkStart w:id="8" w:name="_Toc94191797"/>
       <w:r>
         <w:lastRenderedPageBreak/>
         <w:t>Game Design</w:t>
@@ -2264,7 +2460,7 @@
       <w:pPr>
         <w:pStyle w:val="Heading2"/>
       </w:pPr>
-      <w:bookmarkStart w:id="9" w:name="_Toc94181968"/>
+      <w:bookmarkStart w:id="9" w:name="_Toc94191798"/>
       <w:r>
         <w:t>3C</w:t>
       </w:r>
@@ -2311,7 +2507,21 @@
         <w:rPr>
           <w:lang w:val="fr-FR"/>
         </w:rPr>
-        <w:t>l’ensemble des joueurs avec du smoothing.</w:t>
+        <w:t xml:space="preserve">l’ensemble des joueurs avec du </w:t>
+      </w:r>
+      <w:proofErr w:type="spellStart"/>
+      <w:r>
+        <w:rPr>
+          <w:lang w:val="fr-FR"/>
+        </w:rPr>
+        <w:t>smoothing</w:t>
+      </w:r>
+      <w:proofErr w:type="spellEnd"/>
+      <w:r>
+        <w:rPr>
+          <w:lang w:val="fr-FR"/>
+        </w:rPr>
+        <w:t>.</w:t>
       </w:r>
       <w:r>
         <w:rPr>
@@ -2326,6 +2536,7 @@
           <w:lang w:val="fr-FR"/>
         </w:rPr>
       </w:pPr>
+      <w:proofErr w:type="spellStart"/>
       <w:r>
         <w:rPr>
           <w:rStyle w:val="Strong"/>
@@ -2333,6 +2544,7 @@
         </w:rPr>
         <w:t>Character</w:t>
       </w:r>
+      <w:proofErr w:type="spellEnd"/>
       <w:r>
         <w:rPr>
           <w:rStyle w:val="Strong"/>
@@ -2393,7 +2605,7 @@
           <w:lang w:val="fr-FR"/>
         </w:rPr>
       </w:pPr>
-      <w:bookmarkStart w:id="10" w:name="_Toc94181969"/>
+      <w:bookmarkStart w:id="10" w:name="_Toc94191799"/>
       <w:r>
         <w:rPr>
           <w:lang w:val="fr-FR"/>
@@ -2409,7 +2621,7 @@
           <w:lang w:val="fr-FR"/>
         </w:rPr>
       </w:pPr>
-      <w:bookmarkStart w:id="11" w:name="_Toc94181970"/>
+      <w:bookmarkStart w:id="11" w:name="_Toc94191800"/>
       <w:r>
         <w:rPr>
           <w:lang w:val="fr-FR"/>
@@ -2425,7 +2637,7 @@
           <w:lang w:val="fr-FR"/>
         </w:rPr>
       </w:pPr>
-      <w:bookmarkStart w:id="12" w:name="_Toc94181971"/>
+      <w:bookmarkStart w:id="12" w:name="_Toc94191801"/>
       <w:r>
         <w:rPr>
           <w:lang w:val="fr-FR"/>
@@ -2438,7 +2650,7 @@
       <w:pPr>
         <w:pStyle w:val="Heading3"/>
       </w:pPr>
-      <w:bookmarkStart w:id="13" w:name="_Toc94181972"/>
+      <w:bookmarkStart w:id="13" w:name="_Toc94191802"/>
       <w:r>
         <w:t>Mouvement</w:t>
       </w:r>
@@ -2583,7 +2795,7 @@
       <w:pPr>
         <w:pStyle w:val="Heading3"/>
       </w:pPr>
-      <w:bookmarkStart w:id="14" w:name="_Toc94181973"/>
+      <w:bookmarkStart w:id="14" w:name="_Toc94191803"/>
       <w:r>
         <w:t>Saut</w:t>
       </w:r>
@@ -2607,14 +2819,34 @@
         </w:rPr>
         <w:t xml:space="preserve">t en contact avec le sol ou en train de </w:t>
       </w:r>
+      <w:proofErr w:type="spellStart"/>
       <w:r>
         <w:rPr>
           <w:i/>
           <w:iCs/>
           <w:lang w:val="fr-FR"/>
         </w:rPr>
-        <w:t>wall grab</w:t>
-      </w:r>
+        <w:t>wall</w:t>
+      </w:r>
+      <w:proofErr w:type="spellEnd"/>
+      <w:r>
+        <w:rPr>
+          <w:i/>
+          <w:iCs/>
+          <w:lang w:val="fr-FR"/>
+        </w:rPr>
+        <w:t xml:space="preserve"> </w:t>
+      </w:r>
+      <w:proofErr w:type="spellStart"/>
+      <w:r>
+        <w:rPr>
+          <w:i/>
+          <w:iCs/>
+          <w:lang w:val="fr-FR"/>
+        </w:rPr>
+        <w:t>grab</w:t>
+      </w:r>
+      <w:proofErr w:type="spellEnd"/>
       <w:r>
         <w:rPr>
           <w:lang w:val="fr-FR"/>
@@ -2815,9 +3047,11 @@
       <w:pPr>
         <w:pStyle w:val="Heading3"/>
       </w:pPr>
+      <w:bookmarkStart w:id="15" w:name="_Toc94191804"/>
       <w:r>
         <w:t>Descente rapide</w:t>
       </w:r>
+      <w:bookmarkEnd w:id="15"/>
     </w:p>
     <w:p>
       <w:pPr>
@@ -2954,11 +3188,11 @@
       <w:pPr>
         <w:pStyle w:val="Heading3"/>
       </w:pPr>
-      <w:bookmarkStart w:id="15" w:name="_Toc94181974"/>
+      <w:bookmarkStart w:id="16" w:name="_Toc94191805"/>
       <w:r>
         <w:t>Wall grab</w:t>
       </w:r>
-      <w:bookmarkEnd w:id="15"/>
+      <w:bookmarkEnd w:id="16"/>
     </w:p>
     <w:p>
       <w:pPr>
@@ -2994,7 +3228,35 @@
         <w:rPr>
           <w:lang w:val="fr-FR"/>
         </w:rPr>
-        <w:t xml:space="preserve"> Lorsqu’un autre joueur se tient sur un joueur en wall grab, ce dernier glisse lentement le long du mur</w:t>
+        <w:t xml:space="preserve"> Lorsqu’un autre joueur se tient sur un joueur en </w:t>
+      </w:r>
+      <w:proofErr w:type="spellStart"/>
+      <w:r>
+        <w:rPr>
+          <w:lang w:val="fr-FR"/>
+        </w:rPr>
+        <w:t>wall</w:t>
+      </w:r>
+      <w:proofErr w:type="spellEnd"/>
+      <w:r>
+        <w:rPr>
+          <w:lang w:val="fr-FR"/>
+        </w:rPr>
+        <w:t xml:space="preserve"> </w:t>
+      </w:r>
+      <w:proofErr w:type="spellStart"/>
+      <w:r>
+        <w:rPr>
+          <w:lang w:val="fr-FR"/>
+        </w:rPr>
+        <w:t>grab</w:t>
+      </w:r>
+      <w:proofErr w:type="spellEnd"/>
+      <w:r>
+        <w:rPr>
+          <w:lang w:val="fr-FR"/>
+        </w:rPr>
+        <w:t>, ce dernier glisse lentement le long du mur</w:t>
       </w:r>
       <w:r>
         <w:rPr>
@@ -3021,214 +3283,90 @@
           <w:bCs/>
           <w:lang w:val="fr-FR"/>
         </w:rPr>
-        <w:t>Temps maximal de wall grab.</w:t>
-      </w:r>
-      <w:r>
-        <w:rPr>
-          <w:lang w:val="fr-FR"/>
-        </w:rPr>
-        <w:t xml:space="preserve"> 3s</w:t>
-      </w:r>
-    </w:p>
-    <w:p>
-      <w:pPr>
-        <w:pStyle w:val="Heading4"/>
-        <w:rPr>
-          <w:lang w:val="fr-FR"/>
-        </w:rPr>
-      </w:pPr>
-      <w:r>
-        <w:rPr>
-          <w:lang w:val="fr-FR"/>
-        </w:rPr>
-        <w:t>Touches</w:t>
-      </w:r>
-    </w:p>
-    <w:p>
-      <w:pPr>
-        <w:rPr>
-          <w:lang w:val="fr-FR"/>
-        </w:rPr>
-      </w:pPr>
+        <w:t xml:space="preserve">Temps maximal de </w:t>
+      </w:r>
+      <w:proofErr w:type="spellStart"/>
       <w:r>
         <w:rPr>
           <w:b/>
           <w:bCs/>
           <w:lang w:val="fr-FR"/>
         </w:rPr>
-        <w:t>Clavier 1.</w:t>
-      </w:r>
-      <w:r>
-        <w:rPr>
-          <w:lang w:val="fr-FR"/>
-        </w:rPr>
-        <w:t xml:space="preserve"> </w:t>
-      </w:r>
-      <w:r>
-        <w:rPr>
-          <w:lang w:val="fr-FR"/>
-        </w:rPr>
-        <w:t>X</w:t>
-      </w:r>
-      <w:r>
-        <w:rPr>
-          <w:lang w:val="fr-FR"/>
-        </w:rPr>
-        <w:br/>
-      </w:r>
+        <w:t>wall</w:t>
+      </w:r>
+      <w:proofErr w:type="spellEnd"/>
       <w:r>
         <w:rPr>
           <w:b/>
           <w:bCs/>
           <w:lang w:val="fr-FR"/>
         </w:rPr>
-        <w:t>Clavier 2.</w:t>
-      </w:r>
-      <w:r>
-        <w:rPr>
-          <w:lang w:val="fr-FR"/>
-        </w:rPr>
         <w:t xml:space="preserve"> </w:t>
       </w:r>
-      <w:r>
-        <w:rPr>
-          <w:lang w:val="fr-FR"/>
-        </w:rPr>
-        <w:t>,</w:t>
-      </w:r>
-      <w:r>
-        <w:rPr>
-          <w:lang w:val="fr-FR"/>
-        </w:rPr>
-        <w:br/>
-      </w:r>
+      <w:proofErr w:type="spellStart"/>
       <w:r>
         <w:rPr>
           <w:b/>
           <w:bCs/>
           <w:lang w:val="fr-FR"/>
         </w:rPr>
-        <w:t>Manette.</w:t>
-      </w:r>
-      <w:r>
-        <w:rPr>
-          <w:lang w:val="fr-FR"/>
-        </w:rPr>
-        <w:t xml:space="preserve"> </w:t>
-      </w:r>
-      <w:r>
-        <w:rPr>
-          <w:lang w:val="fr-FR"/>
-        </w:rPr>
-        <w:t>Trigger droite</w:t>
-      </w:r>
-    </w:p>
-    <w:p>
-      <w:pPr>
-        <w:pStyle w:val="Heading3"/>
-      </w:pPr>
-      <w:bookmarkStart w:id="16" w:name="_Toc94181975"/>
-      <w:r>
-        <w:t>Pull &amp; Push</w:t>
-      </w:r>
-      <w:bookmarkEnd w:id="16"/>
-    </w:p>
-    <w:p>
-      <w:pPr>
-        <w:rPr>
-          <w:lang w:val="fr-FR"/>
-        </w:rPr>
-      </w:pPr>
-      <w:r>
-        <w:rPr>
-          <w:lang w:val="fr-FR"/>
-        </w:rPr>
-        <w:t>Le joueur peut a</w:t>
-      </w:r>
-      <w:r>
-        <w:rPr>
-          <w:lang w:val="fr-FR"/>
-        </w:rPr>
-        <w:t xml:space="preserve">ctiver une capacité permettant de tirer ou pousser les autres joueurs. Lorsque le joueur maintient une touche de capacité enfoncée une zone se dessine autour de celui-ci, et il ne peut plus se déplacer. </w:t>
-      </w:r>
-    </w:p>
-    <w:p>
-      <w:pPr>
-        <w:rPr>
-          <w:lang w:val="fr-FR"/>
-        </w:rPr>
-      </w:pPr>
-      <w:r>
-        <w:rPr>
-          <w:lang w:val="fr-FR"/>
-        </w:rPr>
-        <w:t xml:space="preserve">Lorsqu’un joueur entre dans la zone de capacité, celle-ci est activée. Si le joueur poussait, alors le joueur entrant dans la zone est propulsé dans la direction opposée au joueur utilisant la capacité. Si le joueur tirait alors le joueur entrant dans la zone est tiré vers le joueur utilisant la capacité, et </w:t>
-      </w:r>
-      <w:r>
-        <w:rPr>
-          <w:lang w:val="fr-FR"/>
-        </w:rPr>
-        <w:t>passe à travers le joueur utilisant la capacité.</w:t>
-      </w:r>
-      <w:r>
-        <w:rPr>
-          <w:lang w:val="fr-FR"/>
-        </w:rPr>
-        <w:t xml:space="preserve"> </w:t>
-      </w:r>
-    </w:p>
-    <w:p>
-      <w:pPr>
-        <w:rPr>
-          <w:lang w:val="fr-FR"/>
-        </w:rPr>
-      </w:pPr>
-      <w:r>
-        <w:rPr>
-          <w:lang w:val="fr-FR"/>
-        </w:rPr>
-        <w:t>La taille de la zone de capacité du joueur l’ayant utilisé est alors diminuée. Elle s’agrandit à nouveau avec le temps jusqu’à ce qu’elle soit utilisée à nouveau ou qu’elle atteigne sa taille originelle.</w:t>
-      </w:r>
-    </w:p>
-    <w:p>
-      <w:pPr>
-        <w:rPr>
-          <w:lang w:val="fr-FR"/>
-        </w:rPr>
-      </w:pPr>
+        <w:t>grab</w:t>
+      </w:r>
+      <w:proofErr w:type="spellEnd"/>
       <w:r>
         <w:rPr>
           <w:b/>
           <w:bCs/>
           <w:lang w:val="fr-FR"/>
         </w:rPr>
-        <w:t>Rayon d’interaction maximum.</w:t>
-      </w:r>
-      <w:r>
-        <w:rPr>
-          <w:lang w:val="fr-FR"/>
-        </w:rPr>
-        <w:t xml:space="preserve"> Xu</w:t>
-      </w:r>
-      <w:r>
-        <w:rPr>
-          <w:lang w:val="fr-FR"/>
-        </w:rPr>
-        <w:br/>
-      </w:r>
+        <w:t>.</w:t>
+      </w:r>
+      <w:r>
+        <w:rPr>
+          <w:lang w:val="fr-FR"/>
+        </w:rPr>
+        <w:t xml:space="preserve"> 3s</w:t>
+      </w:r>
+    </w:p>
+    <w:p>
+      <w:pPr>
+        <w:pStyle w:val="Heading4"/>
+        <w:rPr>
+          <w:lang w:val="fr-FR"/>
+        </w:rPr>
+      </w:pPr>
+      <w:r>
+        <w:rPr>
+          <w:lang w:val="fr-FR"/>
+        </w:rPr>
+        <w:t>Touches</w:t>
+      </w:r>
+    </w:p>
+    <w:p>
+      <w:pPr>
+        <w:rPr>
+          <w:lang w:val="fr-FR"/>
+        </w:rPr>
+      </w:pPr>
       <w:r>
         <w:rPr>
           <w:b/>
           <w:bCs/>
           <w:lang w:val="fr-FR"/>
         </w:rPr>
-        <w:t>Réduction du rayon par interaction.</w:t>
-      </w:r>
-      <w:r>
-        <w:rPr>
-          <w:lang w:val="fr-FR"/>
-        </w:rPr>
-        <w:t xml:space="preserve"> X</w:t>
+        <w:t>Clavier 1.</w:t>
+      </w:r>
+      <w:r>
+        <w:rPr>
+          <w:lang w:val="fr-FR"/>
+        </w:rPr>
+        <w:t xml:space="preserve"> </w:t>
+      </w:r>
+      <w:r>
+        <w:rPr>
+          <w:lang w:val="fr-FR"/>
+        </w:rPr>
+        <w:t>X</w:t>
       </w:r>
       <w:r>
         <w:rPr>
@@ -3242,13 +3380,19 @@
           <w:bCs/>
           <w:lang w:val="fr-FR"/>
         </w:rPr>
-        <w:t>Récupération du rayon.</w:t>
-      </w:r>
-      <w:r>
-        <w:rPr>
-          <w:lang w:val="fr-FR"/>
-        </w:rPr>
-        <w:t xml:space="preserve"> X</w:t>
+        <w:t>Clavier 2.</w:t>
+      </w:r>
+      <w:r>
+        <w:rPr>
+          <w:lang w:val="fr-FR"/>
+        </w:rPr>
+        <w:t xml:space="preserve"> </w:t>
+      </w:r>
+      <w:r>
+        <w:rPr>
+          <w:lang w:val="fr-FR"/>
+        </w:rPr>
+        <w:t>,</w:t>
       </w:r>
       <w:r>
         <w:rPr>
@@ -3262,27 +3406,101 @@
           <w:bCs/>
           <w:lang w:val="fr-FR"/>
         </w:rPr>
-        <w:t>Distance d’éjection de base.</w:t>
-      </w:r>
-      <w:r>
-        <w:rPr>
-          <w:lang w:val="fr-FR"/>
-        </w:rPr>
-        <w:t xml:space="preserve"> Xu</w:t>
-      </w:r>
-      <w:r>
-        <w:rPr>
-          <w:lang w:val="fr-FR"/>
-        </w:rPr>
-        <w:br/>
-      </w:r>
+        <w:t>Manette.</w:t>
+      </w:r>
+      <w:r>
+        <w:rPr>
+          <w:lang w:val="fr-FR"/>
+        </w:rPr>
+        <w:t xml:space="preserve"> </w:t>
+      </w:r>
+      <w:r>
+        <w:rPr>
+          <w:lang w:val="fr-FR"/>
+        </w:rPr>
+        <w:t>Trigger droite</w:t>
+      </w:r>
+    </w:p>
+    <w:p>
+      <w:pPr>
+        <w:pStyle w:val="Heading3"/>
+      </w:pPr>
+      <w:bookmarkStart w:id="17" w:name="_Toc94191806"/>
+      <w:r>
+        <w:t>Pull &amp; Push</w:t>
+      </w:r>
+      <w:bookmarkEnd w:id="17"/>
+    </w:p>
+    <w:p>
+      <w:pPr>
+        <w:rPr>
+          <w:lang w:val="fr-FR"/>
+        </w:rPr>
+      </w:pPr>
+      <w:r>
+        <w:rPr>
+          <w:lang w:val="fr-FR"/>
+        </w:rPr>
+        <w:t>Le joueur peut a</w:t>
+      </w:r>
+      <w:r>
+        <w:rPr>
+          <w:lang w:val="fr-FR"/>
+        </w:rPr>
+        <w:t xml:space="preserve">ctiver une capacité permettant de tirer ou pousser les autres joueurs. Lorsque le joueur maintient une touche de capacité enfoncée une zone se dessine autour de celui-ci, et il ne peut plus se déplacer. </w:t>
+      </w:r>
+    </w:p>
+    <w:p>
+      <w:pPr>
+        <w:rPr>
+          <w:lang w:val="fr-FR"/>
+        </w:rPr>
+      </w:pPr>
+      <w:r>
+        <w:rPr>
+          <w:lang w:val="fr-FR"/>
+        </w:rPr>
+        <w:t xml:space="preserve">Lorsqu’un joueur entre dans la zone de capacité, celle-ci est activée. Si le joueur poussait, alors le joueur entrant dans la zone est propulsé dans la direction opposée au joueur utilisant la capacité. Si le joueur tirait alors le joueur entrant dans la zone est tiré vers le joueur utilisant la capacité, et </w:t>
+      </w:r>
+      <w:r>
+        <w:rPr>
+          <w:lang w:val="fr-FR"/>
+        </w:rPr>
+        <w:t>passe à travers le joueur utilisant la capacité.</w:t>
+      </w:r>
+      <w:r>
+        <w:rPr>
+          <w:lang w:val="fr-FR"/>
+        </w:rPr>
+        <w:t xml:space="preserve"> </w:t>
+      </w:r>
+    </w:p>
+    <w:p>
+      <w:pPr>
+        <w:rPr>
+          <w:lang w:val="fr-FR"/>
+        </w:rPr>
+      </w:pPr>
+      <w:r>
+        <w:rPr>
+          <w:lang w:val="fr-FR"/>
+        </w:rPr>
+        <w:t>La taille de la zone de capacité du joueur l’ayant utilisé est alors diminuée. Elle s’agrandit à nouveau avec le temps jusqu’à ce qu’elle soit utilisée à nouveau ou qu’elle atteigne sa taille originelle.</w:t>
+      </w:r>
+    </w:p>
+    <w:p>
+      <w:pPr>
+        <w:rPr>
+          <w:lang w:val="fr-FR"/>
+        </w:rPr>
+      </w:pPr>
       <w:r>
         <w:rPr>
           <w:b/>
           <w:bCs/>
           <w:lang w:val="fr-FR"/>
         </w:rPr>
-        <w:t>Distance d’éjection du roi.</w:t>
+        <w:t>Rayon d’interaction maximum.</w:t>
       </w:r>
       <w:r>
         <w:rPr>
@@ -3290,235 +3508,448 @@
         </w:rPr>
         <w:t xml:space="preserve"> Xu</w:t>
       </w:r>
-    </w:p>
-    <w:p>
-      <w:pPr>
-        <w:pStyle w:val="Heading4"/>
-        <w:rPr>
-          <w:lang w:val="fr-FR"/>
-        </w:rPr>
-      </w:pPr>
-      <w:r>
-        <w:rPr>
-          <w:lang w:val="fr-FR"/>
-        </w:rPr>
-        <w:t>Touches</w:t>
-      </w:r>
-    </w:p>
-    <w:p>
-      <w:pPr>
-        <w:rPr>
-          <w:lang w:val="fr-FR"/>
-        </w:rPr>
-      </w:pPr>
+      <w:r>
+        <w:rPr>
+          <w:lang w:val="fr-FR"/>
+        </w:rPr>
+        <w:br/>
+      </w:r>
       <w:r>
         <w:rPr>
           <w:b/>
           <w:bCs/>
           <w:lang w:val="fr-FR"/>
         </w:rPr>
-        <w:t>Clavier 1.</w:t>
-      </w:r>
-      <w:r>
-        <w:rPr>
-          <w:lang w:val="fr-FR"/>
-        </w:rPr>
-        <w:t xml:space="preserve"> </w:t>
-      </w:r>
-      <w:r>
-        <w:rPr>
-          <w:lang w:val="fr-FR"/>
-        </w:rPr>
-        <w:t>A (tirer) et E (pousser)</w:t>
-      </w:r>
-    </w:p>
-    <w:p>
-      <w:pPr>
-        <w:rPr>
-          <w:lang w:val="fr-FR"/>
-        </w:rPr>
-      </w:pPr>
+        <w:t>Réduction du rayon par interaction.</w:t>
+      </w:r>
+      <w:r>
+        <w:rPr>
+          <w:lang w:val="fr-FR"/>
+        </w:rPr>
+        <w:t xml:space="preserve"> X</w:t>
+      </w:r>
+      <w:r>
+        <w:rPr>
+          <w:lang w:val="fr-FR"/>
+        </w:rPr>
+        <w:br/>
+      </w:r>
       <w:r>
         <w:rPr>
           <w:b/>
           <w:bCs/>
           <w:lang w:val="fr-FR"/>
         </w:rPr>
-        <w:t>Clavier 2.</w:t>
-      </w:r>
-      <w:r>
-        <w:rPr>
-          <w:lang w:val="fr-FR"/>
-        </w:rPr>
-        <w:t xml:space="preserve"> </w:t>
-      </w:r>
-      <w:r>
-        <w:rPr>
-          <w:lang w:val="fr-FR"/>
-        </w:rPr>
-        <w:t>U (tirer) et O (pousser)</w:t>
-      </w:r>
-    </w:p>
-    <w:p>
-      <w:pPr>
-        <w:rPr>
-          <w:lang w:val="fr-FR"/>
-        </w:rPr>
-      </w:pPr>
+        <w:t>Récupération du rayon.</w:t>
+      </w:r>
+      <w:r>
+        <w:rPr>
+          <w:lang w:val="fr-FR"/>
+        </w:rPr>
+        <w:t xml:space="preserve"> X</w:t>
+      </w:r>
+      <w:r>
+        <w:rPr>
+          <w:lang w:val="fr-FR"/>
+        </w:rPr>
+        <w:br/>
+      </w:r>
       <w:r>
         <w:rPr>
           <w:b/>
           <w:bCs/>
           <w:lang w:val="fr-FR"/>
         </w:rPr>
-        <w:t>Manette.</w:t>
-      </w:r>
-      <w:r>
-        <w:rPr>
-          <w:lang w:val="fr-FR"/>
-        </w:rPr>
-        <w:t xml:space="preserve"> </w:t>
-      </w:r>
-      <w:r>
-        <w:rPr>
-          <w:lang w:val="fr-FR"/>
-        </w:rPr>
-        <w:t>Bumper gauche (tirer) et bumper droite (pousser)</w:t>
-      </w:r>
-    </w:p>
-    <w:p>
-      <w:pPr>
-        <w:pStyle w:val="Heading2"/>
-        <w:rPr>
-          <w:lang w:val="fr-FR"/>
-        </w:rPr>
-      </w:pPr>
-      <w:bookmarkStart w:id="17" w:name="_Toc94181976"/>
-      <w:r>
-        <w:rPr>
-          <w:lang w:val="fr-FR"/>
-        </w:rPr>
-        <w:t>Couronne</w:t>
-      </w:r>
-      <w:bookmarkEnd w:id="17"/>
-    </w:p>
-    <w:p>
-      <w:pPr>
-        <w:rPr>
-          <w:lang w:val="fr-FR"/>
-        </w:rPr>
-      </w:pPr>
-      <w:r>
-        <w:rPr>
-          <w:lang w:val="fr-FR"/>
-        </w:rPr>
-        <w:t>Au début de la partie, une couronne apparait quelque part dans le niveau.</w:t>
-      </w:r>
-      <w:r>
-        <w:rPr>
-          <w:lang w:val="fr-FR"/>
-        </w:rPr>
-        <w:t xml:space="preserve"> Le premier joueur à attraper la couronne devient « roi ».</w:t>
-      </w:r>
-    </w:p>
-    <w:p>
-      <w:pPr>
-        <w:pStyle w:val="Heading3"/>
-      </w:pPr>
-      <w:bookmarkStart w:id="18" w:name="_Toc94181977"/>
-      <w:r>
-        <w:lastRenderedPageBreak/>
-        <w:t>Roi</w:t>
-      </w:r>
-      <w:bookmarkEnd w:id="18"/>
-    </w:p>
-    <w:p>
-      <w:pPr>
-        <w:rPr>
-          <w:lang w:val="fr-FR"/>
-        </w:rPr>
-      </w:pPr>
-      <w:r>
-        <w:rPr>
-          <w:lang w:val="fr-FR"/>
-        </w:rPr>
-        <w:t xml:space="preserve">Le roi reçoit une amélioration de ses capacités : il se déplace plus vite, saute plus haut et </w:t>
-      </w:r>
-      <w:r>
-        <w:rPr>
-          <w:lang w:val="fr-FR"/>
-        </w:rPr>
-        <w:t>projette</w:t>
-      </w:r>
-      <w:r>
-        <w:rPr>
-          <w:lang w:val="fr-FR"/>
-        </w:rPr>
-        <w:t xml:space="preserve"> les autres joueurs plus loin.</w:t>
-      </w:r>
-    </w:p>
-    <w:p>
-      <w:pPr>
-        <w:rPr>
-          <w:lang w:val="fr-FR"/>
-        </w:rPr>
-      </w:pPr>
-      <w:r>
-        <w:rPr>
-          <w:highlight w:val="yellow"/>
-          <w:lang w:val="fr-FR"/>
-        </w:rPr>
-        <w:t>Amélioration des capacités proportionnelle au nombre de joueurs ?</w:t>
-      </w:r>
-    </w:p>
-    <w:p>
-      <w:pPr>
-        <w:pStyle w:val="Heading3"/>
-      </w:pPr>
-      <w:bookmarkStart w:id="19" w:name="_Toc94181978"/>
-      <w:r>
-        <w:t>Vol de Couronne</w:t>
-      </w:r>
-      <w:bookmarkEnd w:id="19"/>
-    </w:p>
-    <w:p>
-      <w:pPr>
-        <w:rPr>
-          <w:lang w:val="fr-FR"/>
-        </w:rPr>
-      </w:pPr>
-      <w:r>
-        <w:rPr>
-          <w:lang w:val="fr-FR"/>
-        </w:rPr>
-        <w:t>Si le roi est éjecté sur un mur avec une force suffisante, sa couronne se brise.</w:t>
-      </w:r>
-    </w:p>
-    <w:p>
-      <w:pPr>
-        <w:rPr>
-          <w:lang w:val="fr-FR"/>
-        </w:rPr>
-      </w:pPr>
-      <w:r>
-        <w:rPr>
-          <w:lang w:val="fr-FR"/>
-        </w:rPr>
-        <w:t>Une nouvelle couronne apparait à un endroit aléatoire du niveau, et le nouveau roi est le premier joueur à atteindre la nouvelle couronne.</w:t>
-      </w:r>
-    </w:p>
-    <w:p>
-      <w:pPr>
-        <w:rPr>
-          <w:lang w:val="fr-FR"/>
-        </w:rPr>
-      </w:pPr>
+        <w:t>Distance d’éjection de base.</w:t>
+      </w:r>
+      <w:r>
+        <w:rPr>
+          <w:lang w:val="fr-FR"/>
+        </w:rPr>
+        <w:t xml:space="preserve"> Xu</w:t>
+      </w:r>
+      <w:r>
+        <w:rPr>
+          <w:lang w:val="fr-FR"/>
+        </w:rPr>
+        <w:br/>
+      </w:r>
       <w:r>
         <w:rPr>
           <w:b/>
           <w:bCs/>
           <w:lang w:val="fr-FR"/>
         </w:rPr>
+        <w:t>Distance d’éjection du roi.</w:t>
+      </w:r>
+      <w:r>
+        <w:rPr>
+          <w:lang w:val="fr-FR"/>
+        </w:rPr>
+        <w:t xml:space="preserve"> Xu</w:t>
+      </w:r>
+    </w:p>
+    <w:p>
+      <w:pPr>
+        <w:pStyle w:val="Heading4"/>
+        <w:rPr>
+          <w:lang w:val="fr-FR"/>
+        </w:rPr>
+      </w:pPr>
+      <w:r>
+        <w:rPr>
+          <w:lang w:val="fr-FR"/>
+        </w:rPr>
+        <w:t>Touches</w:t>
+      </w:r>
+    </w:p>
+    <w:p>
+      <w:pPr>
+        <w:rPr>
+          <w:lang w:val="fr-FR"/>
+        </w:rPr>
+      </w:pPr>
+      <w:r>
+        <w:rPr>
+          <w:b/>
+          <w:bCs/>
+          <w:lang w:val="fr-FR"/>
+        </w:rPr>
+        <w:t>Clavier 1.</w:t>
+      </w:r>
+      <w:r>
+        <w:rPr>
+          <w:lang w:val="fr-FR"/>
+        </w:rPr>
+        <w:t xml:space="preserve"> </w:t>
+      </w:r>
+      <w:r>
+        <w:rPr>
+          <w:lang w:val="fr-FR"/>
+        </w:rPr>
+        <w:t>A (tirer) et E (pousser)</w:t>
+      </w:r>
+    </w:p>
+    <w:p>
+      <w:pPr>
+        <w:rPr>
+          <w:lang w:val="fr-FR"/>
+        </w:rPr>
+      </w:pPr>
+      <w:r>
+        <w:rPr>
+          <w:b/>
+          <w:bCs/>
+          <w:lang w:val="fr-FR"/>
+        </w:rPr>
+        <w:t>Clavier 2.</w:t>
+      </w:r>
+      <w:r>
+        <w:rPr>
+          <w:lang w:val="fr-FR"/>
+        </w:rPr>
+        <w:t xml:space="preserve"> </w:t>
+      </w:r>
+      <w:r>
+        <w:rPr>
+          <w:lang w:val="fr-FR"/>
+        </w:rPr>
+        <w:t>U (tirer) et O (pousser)</w:t>
+      </w:r>
+    </w:p>
+    <w:p>
+      <w:pPr>
+        <w:rPr>
+          <w:lang w:val="fr-FR"/>
+        </w:rPr>
+      </w:pPr>
+      <w:r>
+        <w:rPr>
+          <w:b/>
+          <w:bCs/>
+          <w:lang w:val="fr-FR"/>
+        </w:rPr>
+        <w:t>Manette.</w:t>
+      </w:r>
+      <w:r>
+        <w:rPr>
+          <w:lang w:val="fr-FR"/>
+        </w:rPr>
+        <w:t xml:space="preserve"> </w:t>
+      </w:r>
+      <w:proofErr w:type="spellStart"/>
+      <w:r>
+        <w:rPr>
+          <w:lang w:val="fr-FR"/>
+        </w:rPr>
+        <w:t>Bumper</w:t>
+      </w:r>
+      <w:proofErr w:type="spellEnd"/>
+      <w:r>
+        <w:rPr>
+          <w:lang w:val="fr-FR"/>
+        </w:rPr>
+        <w:t xml:space="preserve"> gauche (tirer) et </w:t>
+      </w:r>
+      <w:proofErr w:type="spellStart"/>
+      <w:r>
+        <w:rPr>
+          <w:lang w:val="fr-FR"/>
+        </w:rPr>
+        <w:t>bumper</w:t>
+      </w:r>
+      <w:proofErr w:type="spellEnd"/>
+      <w:r>
+        <w:rPr>
+          <w:lang w:val="fr-FR"/>
+        </w:rPr>
+        <w:t xml:space="preserve"> droite (pousser)</w:t>
+      </w:r>
+    </w:p>
+    <w:p>
+      <w:pPr>
+        <w:pStyle w:val="Heading3"/>
+      </w:pPr>
+      <w:bookmarkStart w:id="18" w:name="_Ref94191658"/>
+      <w:bookmarkStart w:id="19" w:name="_Toc94191807"/>
+      <w:r>
+        <w:t>I</w:t>
+      </w:r>
+      <w:r>
+        <w:t>m</w:t>
+      </w:r>
+      <w:r>
+        <w:t>pa</w:t>
+      </w:r>
+      <w:r>
+        <w:t>ct et stun</w:t>
+      </w:r>
+      <w:bookmarkEnd w:id="18"/>
+      <w:bookmarkEnd w:id="19"/>
+    </w:p>
+    <w:p>
+      <w:pPr>
+        <w:rPr>
+          <w:lang w:val="fr-FR"/>
+        </w:rPr>
+      </w:pPr>
+      <w:r>
+        <w:rPr>
+          <w:lang w:val="fr-FR"/>
+        </w:rPr>
+        <w:t>Si un joueur est propulsé sur un mur ou un plafond (pas un sol) avec une vitesse suffisante, il est « étourdit » pendant quelques temps.</w:t>
+      </w:r>
+      <w:r>
+        <w:rPr>
+          <w:lang w:val="fr-FR"/>
+        </w:rPr>
+        <w:t xml:space="preserve"> Pendant ce temps, le joueur ne peut plus sauter, utiliser le pull/push, et se déplace à une vitesse réduite.</w:t>
+      </w:r>
+    </w:p>
+    <w:p>
+      <w:pPr>
+        <w:rPr>
+          <w:lang w:val="fr-FR"/>
+        </w:rPr>
+      </w:pPr>
+      <w:r>
+        <w:rPr>
+          <w:b/>
+          <w:bCs/>
+          <w:lang w:val="fr-FR"/>
+        </w:rPr>
+        <w:lastRenderedPageBreak/>
+        <w:t>Temps d’étourdissement.</w:t>
+      </w:r>
+      <w:r>
+        <w:rPr>
+          <w:lang w:val="fr-FR"/>
+        </w:rPr>
+        <w:t xml:space="preserve"> 1s</w:t>
+      </w:r>
+      <w:r>
+        <w:rPr>
+          <w:lang w:val="fr-FR"/>
+        </w:rPr>
+        <w:br/>
+      </w:r>
+      <w:r>
+        <w:rPr>
+          <w:b/>
+          <w:bCs/>
+          <w:lang w:val="fr-FR"/>
+        </w:rPr>
+        <w:t>Vitesse de déplacement.</w:t>
+      </w:r>
+      <w:r>
+        <w:rPr>
+          <w:lang w:val="fr-FR"/>
+        </w:rPr>
+        <w:t xml:space="preserve"> 25%</w:t>
+      </w:r>
+    </w:p>
+    <w:p>
+      <w:pPr>
+        <w:pStyle w:val="Heading2"/>
+        <w:rPr>
+          <w:lang w:val="fr-FR"/>
+        </w:rPr>
+      </w:pPr>
+      <w:bookmarkStart w:id="20" w:name="_Toc94191808"/>
+      <w:r>
+        <w:rPr>
+          <w:lang w:val="fr-FR"/>
+        </w:rPr>
+        <w:t>Couronne</w:t>
+      </w:r>
+      <w:bookmarkEnd w:id="20"/>
+    </w:p>
+    <w:p>
+      <w:pPr>
+        <w:rPr>
+          <w:lang w:val="fr-FR"/>
+        </w:rPr>
+      </w:pPr>
+      <w:r>
+        <w:rPr>
+          <w:lang w:val="fr-FR"/>
+        </w:rPr>
+        <w:t>Au début de la partie, une couronne apparait quelque part dans le niveau.</w:t>
+      </w:r>
+      <w:r>
+        <w:rPr>
+          <w:lang w:val="fr-FR"/>
+        </w:rPr>
+        <w:t xml:space="preserve"> Le premier joueur à attraper la couronne devient « roi ».</w:t>
+      </w:r>
+    </w:p>
+    <w:p>
+      <w:pPr>
+        <w:pStyle w:val="Heading3"/>
+      </w:pPr>
+      <w:bookmarkStart w:id="21" w:name="_Toc94191809"/>
+      <w:r>
+        <w:t>Roi</w:t>
+      </w:r>
+      <w:bookmarkEnd w:id="21"/>
+    </w:p>
+    <w:p>
+      <w:pPr>
+        <w:rPr>
+          <w:lang w:val="fr-FR"/>
+        </w:rPr>
+      </w:pPr>
+      <w:r>
+        <w:rPr>
+          <w:lang w:val="fr-FR"/>
+        </w:rPr>
+        <w:t xml:space="preserve">Le roi reçoit une amélioration de ses capacités : il se déplace plus vite, saute plus haut et </w:t>
+      </w:r>
+      <w:r>
+        <w:rPr>
+          <w:lang w:val="fr-FR"/>
+        </w:rPr>
+        <w:t>projette</w:t>
+      </w:r>
+      <w:r>
+        <w:rPr>
+          <w:lang w:val="fr-FR"/>
+        </w:rPr>
+        <w:t xml:space="preserve"> les autres joueurs plus loin.</w:t>
+      </w:r>
+    </w:p>
+    <w:p>
+      <w:pPr>
+        <w:rPr>
+          <w:lang w:val="fr-FR"/>
+        </w:rPr>
+      </w:pPr>
+      <w:r>
+        <w:rPr>
+          <w:highlight w:val="yellow"/>
+          <w:lang w:val="fr-FR"/>
+        </w:rPr>
+        <w:t>Amélioration des capacités proportionnelle au nombre de joueurs ?</w:t>
+      </w:r>
+    </w:p>
+    <w:p>
+      <w:pPr>
+        <w:pStyle w:val="Heading3"/>
+      </w:pPr>
+      <w:bookmarkStart w:id="22" w:name="_Toc94191810"/>
+      <w:r>
+        <w:t>Vol de Couronne</w:t>
+      </w:r>
+      <w:bookmarkEnd w:id="22"/>
+    </w:p>
+    <w:p>
+      <w:pPr>
+        <w:rPr>
+          <w:lang w:val="fr-FR"/>
+        </w:rPr>
+      </w:pPr>
+      <w:r>
+        <w:rPr>
+          <w:lang w:val="fr-FR"/>
+        </w:rPr>
+        <w:t xml:space="preserve">Si le roi est </w:t>
+      </w:r>
+      <w:r>
+        <w:rPr>
+          <w:lang w:val="fr-FR"/>
+        </w:rPr>
+        <w:t>étourdit</w:t>
+      </w:r>
+      <w:r>
+        <w:rPr>
+          <w:rStyle w:val="FootnoteReference"/>
+          <w:lang w:val="fr-FR"/>
+        </w:rPr>
+        <w:footnoteReference w:id="1"/>
+      </w:r>
+      <w:r>
+        <w:rPr>
+          <w:lang w:val="fr-FR"/>
+        </w:rPr>
+        <w:t>,</w:t>
+      </w:r>
+      <w:r>
+        <w:rPr>
+          <w:lang w:val="fr-FR"/>
+        </w:rPr>
+        <w:t xml:space="preserve"> sa couronne se brise</w:t>
+      </w:r>
+      <w:r>
+        <w:rPr>
+          <w:lang w:val="fr-FR"/>
+        </w:rPr>
+        <w:t>.</w:t>
+      </w:r>
+      <w:r>
+        <w:rPr>
+          <w:lang w:val="fr-FR"/>
+        </w:rPr>
+        <w:t xml:space="preserve"> </w:t>
+      </w:r>
+      <w:r>
+        <w:rPr>
+          <w:lang w:val="fr-FR"/>
+        </w:rPr>
+        <w:t>Une nouvelle couronne apparait à un endroit aléatoire du niveau, et le nouveau roi est le premier joueur à atteindre la nouvelle couronne.</w:t>
+      </w:r>
+    </w:p>
+    <w:p>
+      <w:pPr>
+        <w:rPr>
+          <w:lang w:val="fr-FR"/>
+        </w:rPr>
+      </w:pPr>
+      <w:r>
+        <w:rPr>
+          <w:b/>
+          <w:bCs/>
+          <w:lang w:val="fr-FR"/>
+        </w:rPr>
         <w:t>Force minimal pour briser la couronne.</w:t>
       </w:r>
       <w:r>
@@ -3535,14 +3966,14 @@
           <w:lang w:val="fr-FR"/>
         </w:rPr>
       </w:pPr>
-      <w:bookmarkStart w:id="20" w:name="_Toc94181979"/>
+      <w:bookmarkStart w:id="23" w:name="_Toc94191811"/>
       <w:r>
         <w:rPr>
           <w:lang w:val="fr-FR"/>
         </w:rPr>
         <w:t>Level Design</w:t>
       </w:r>
-      <w:bookmarkEnd w:id="20"/>
+      <w:bookmarkEnd w:id="23"/>
     </w:p>
     <w:p>
       <w:pPr>
@@ -3587,12 +4018,12 @@
       <w:pPr>
         <w:pStyle w:val="Heading1"/>
       </w:pPr>
-      <w:bookmarkStart w:id="21" w:name="_Toc94181980"/>
+      <w:bookmarkStart w:id="24" w:name="_Toc94191812"/>
       <w:r>
         <w:lastRenderedPageBreak/>
         <w:t>Direction Artistique</w:t>
       </w:r>
-      <w:bookmarkEnd w:id="21"/>
+      <w:bookmarkEnd w:id="24"/>
     </w:p>
     <w:p>
       <w:pPr>
@@ -3616,12 +4047,12 @@
       <w:pPr>
         <w:pStyle w:val="Heading1"/>
       </w:pPr>
-      <w:bookmarkStart w:id="22" w:name="_Toc94181981"/>
+      <w:bookmarkStart w:id="25" w:name="_Toc94191813"/>
       <w:r>
         <w:lastRenderedPageBreak/>
         <w:t>Futur ?</w:t>
       </w:r>
-      <w:bookmarkEnd w:id="22"/>
+      <w:bookmarkEnd w:id="25"/>
     </w:p>
     <w:sectPr>
       <w:pgSz w:w="11906" w:h="16838" w:code="9"/>
@@ -3631,6 +4062,161 @@
     </w:sectPr>
   </w:body>
 </w:document>
+</file>
+
+<file path=word/endnotes.xml><?xml version="1.0" encoding="utf-8"?>
+<w:endnotes xmlns:wpc="http://schemas.microsoft.com/office/word/2010/wordprocessingCanvas" xmlns:cx="http://schemas.microsoft.com/office/drawing/2014/chartex" xmlns:cx1="http://schemas.microsoft.com/office/drawing/2015/9/8/chartex" xmlns:cx2="http://schemas.microsoft.com/office/drawing/2015/10/21/chartex" xmlns:cx3="http://schemas.microsoft.com/office/drawing/2016/5/9/chartex" xmlns:cx4="http://schemas.microsoft.com/office/drawing/2016/5/10/chartex" xmlns:cx5="http://schemas.microsoft.com/office/drawing/2016/5/11/chartex" xmlns:cx6="http://schemas.microsoft.com/office/drawing/2016/5/12/chartex" xmlns:cx7="http://schemas.microsoft.com/office/drawing/2016/5/13/chartex" xmlns:cx8="http://schemas.microsoft.com/office/drawing/2016/5/14/chartex" xmlns:mc="http://schemas.openxmlformats.org/markup-compatibility/2006" xmlns:aink="http://schemas.microsoft.com/office/drawing/2016/ink" xmlns:am3d="http://schemas.microsoft.com/office/drawing/2017/model3d" xmlns:o="urn:schemas-microsoft-com:office:office" xmlns:r="http://schemas.openxmlformats.org/officeDocument/2006/relationships" xmlns:m="http://schemas.openxmlformats.org/officeDocument/2006/math" xmlns:v="urn:schemas-microsoft-com:vml" xmlns:wp14="http://schemas.microsoft.com/office/word/2010/wordprocessingDrawing" xmlns:wp="http://schemas.openxmlformats.org/drawingml/2006/wordprocessingDrawing" xmlns:w10="urn:schemas-microsoft-com:office:word" xmlns:w="http://schemas.openxmlformats.org/wordprocessingml/2006/main" xmlns:w14="http://schemas.microsoft.com/office/word/2010/wordml" xmlns:w15="http://schemas.microsoft.com/office/word/2012/wordml" xmlns:w16cex="http://schemas.microsoft.com/office/word/2018/wordml/cex" xmlns:w16cid="http://schemas.microsoft.com/office/word/2016/wordml/cid" xmlns:w16="http://schemas.microsoft.com/office/word/2018/wordml" xmlns:w16sdtdh="http://schemas.microsoft.com/office/word/2020/wordml/sdtdatahash" xmlns:w16se="http://schemas.microsoft.com/office/word/2015/wordml/symex" xmlns:wpg="http://schemas.microsoft.com/office/word/2010/wordprocessingGroup" xmlns:wpi="http://schemas.microsoft.com/office/word/2010/wordprocessingInk" xmlns:wne="http://schemas.microsoft.com/office/word/2006/wordml" xmlns:wps="http://schemas.microsoft.com/office/word/2010/wordprocessingShape" mc:Ignorable="w14 w15 w16se w16cid w16 w16cex w16sdtdh wp14">
+  <w:endnote w:type="separator" w:id="-1">
+    <w:p>
+      <w:pPr>
+        <w:spacing w:before="0" w:after="0" w:line="240" w:lineRule="auto"/>
+      </w:pPr>
+      <w:r>
+        <w:separator/>
+      </w:r>
+    </w:p>
+  </w:endnote>
+  <w:endnote w:type="continuationSeparator" w:id="0">
+    <w:p>
+      <w:pPr>
+        <w:spacing w:before="0" w:after="0" w:line="240" w:lineRule="auto"/>
+      </w:pPr>
+      <w:r>
+        <w:continuationSeparator/>
+      </w:r>
+    </w:p>
+  </w:endnote>
+</w:endnotes>
+</file>
+
+<file path=word/footnotes.xml><?xml version="1.0" encoding="utf-8"?>
+<w:footnotes xmlns:wpc="http://schemas.microsoft.com/office/word/2010/wordprocessingCanvas" xmlns:cx="http://schemas.microsoft.com/office/drawing/2014/chartex" xmlns:cx1="http://schemas.microsoft.com/office/drawing/2015/9/8/chartex" xmlns:cx2="http://schemas.microsoft.com/office/drawing/2015/10/21/chartex" xmlns:cx3="http://schemas.microsoft.com/office/drawing/2016/5/9/chartex" xmlns:cx4="http://schemas.microsoft.com/office/drawing/2016/5/10/chartex" xmlns:cx5="http://schemas.microsoft.com/office/drawing/2016/5/11/chartex" xmlns:cx6="http://schemas.microsoft.com/office/drawing/2016/5/12/chartex" xmlns:cx7="http://schemas.microsoft.com/office/drawing/2016/5/13/chartex" xmlns:cx8="http://schemas.microsoft.com/office/drawing/2016/5/14/chartex" xmlns:mc="http://schemas.openxmlformats.org/markup-compatibility/2006" xmlns:aink="http://schemas.microsoft.com/office/drawing/2016/ink" xmlns:am3d="http://schemas.microsoft.com/office/drawing/2017/model3d" xmlns:o="urn:schemas-microsoft-com:office:office" xmlns:r="http://schemas.openxmlformats.org/officeDocument/2006/relationships" xmlns:m="http://schemas.openxmlformats.org/officeDocument/2006/math" xmlns:v="urn:schemas-microsoft-com:vml" xmlns:wp14="http://schemas.microsoft.com/office/word/2010/wordprocessingDrawing" xmlns:wp="http://schemas.openxmlformats.org/drawingml/2006/wordprocessingDrawing" xmlns:w10="urn:schemas-microsoft-com:office:word" xmlns:w="http://schemas.openxmlformats.org/wordprocessingml/2006/main" xmlns:w14="http://schemas.microsoft.com/office/word/2010/wordml" xmlns:w15="http://schemas.microsoft.com/office/word/2012/wordml" xmlns:w16cex="http://schemas.microsoft.com/office/word/2018/wordml/cex" xmlns:w16cid="http://schemas.microsoft.com/office/word/2016/wordml/cid" xmlns:w16="http://schemas.microsoft.com/office/word/2018/wordml" xmlns:w16sdtdh="http://schemas.microsoft.com/office/word/2020/wordml/sdtdatahash" xmlns:w16se="http://schemas.microsoft.com/office/word/2015/wordml/symex" xmlns:wpg="http://schemas.microsoft.com/office/word/2010/wordprocessingGroup" xmlns:wpi="http://schemas.microsoft.com/office/word/2010/wordprocessingInk" xmlns:wne="http://schemas.microsoft.com/office/word/2006/wordml" xmlns:wps="http://schemas.microsoft.com/office/word/2010/wordprocessingShape" mc:Ignorable="w14 w15 w16se w16cid w16 w16cex w16sdtdh wp14">
+  <w:footnote w:type="separator" w:id="-1">
+    <w:p>
+      <w:pPr>
+        <w:spacing w:before="0" w:after="0" w:line="240" w:lineRule="auto"/>
+      </w:pPr>
+      <w:r>
+        <w:separator/>
+      </w:r>
+    </w:p>
+  </w:footnote>
+  <w:footnote w:type="continuationSeparator" w:id="0">
+    <w:p>
+      <w:pPr>
+        <w:spacing w:before="0" w:after="0" w:line="240" w:lineRule="auto"/>
+      </w:pPr>
+      <w:r>
+        <w:continuationSeparator/>
+      </w:r>
+    </w:p>
+  </w:footnote>
+  <w:footnote w:id="1">
+    <w:p>
+      <w:pPr>
+        <w:pStyle w:val="FootnoteText"/>
+        <w:rPr>
+          <w:lang w:val="fr-FR"/>
+        </w:rPr>
+      </w:pPr>
+      <w:r>
+        <w:rPr>
+          <w:rStyle w:val="FootnoteReference"/>
+        </w:rPr>
+        <w:footnoteRef/>
+      </w:r>
+      <w:r>
+        <w:t xml:space="preserve"> </w:t>
+      </w:r>
+      <w:r>
+        <w:rPr>
+          <w:lang w:val="fr-FR"/>
+        </w:rPr>
+        <w:t xml:space="preserve">Voir </w:t>
+      </w:r>
+      <w:r>
+        <w:rPr>
+          <w:lang w:val="fr-FR"/>
+        </w:rPr>
+        <w:fldChar w:fldCharType="begin"/>
+      </w:r>
+      <w:r>
+        <w:rPr>
+          <w:lang w:val="fr-FR"/>
+        </w:rPr>
+        <w:instrText xml:space="preserve"> REF _Ref94191658 \h </w:instrText>
+      </w:r>
+      <w:r>
+        <w:rPr>
+          <w:lang w:val="fr-FR"/>
+        </w:rPr>
+      </w:r>
+      <w:r>
+        <w:rPr>
+          <w:lang w:val="fr-FR"/>
+        </w:rPr>
+        <w:fldChar w:fldCharType="separate"/>
+      </w:r>
+      <w:r>
+        <w:t>impact et stun</w:t>
+      </w:r>
+      <w:r>
+        <w:rPr>
+          <w:lang w:val="fr-FR"/>
+        </w:rPr>
+        <w:fldChar w:fldCharType="end"/>
+      </w:r>
+      <w:r>
+        <w:rPr>
+          <w:lang w:val="fr-FR"/>
+        </w:rPr>
+        <w:t xml:space="preserve">, </w:t>
+      </w:r>
+      <w:r>
+        <w:rPr>
+          <w:lang w:val="fr-FR"/>
+        </w:rPr>
+        <w:t xml:space="preserve">p. </w:t>
+      </w:r>
+      <w:r>
+        <w:rPr>
+          <w:lang w:val="fr-FR"/>
+        </w:rPr>
+        <w:fldChar w:fldCharType="begin"/>
+      </w:r>
+      <w:r>
+        <w:rPr>
+          <w:lang w:val="fr-FR"/>
+        </w:rPr>
+        <w:instrText xml:space="preserve"> PAGEREF _Ref94191658 \h </w:instrText>
+      </w:r>
+      <w:r>
+        <w:rPr>
+          <w:lang w:val="fr-FR"/>
+        </w:rPr>
+      </w:r>
+      <w:r>
+        <w:rPr>
+          <w:lang w:val="fr-FR"/>
+        </w:rPr>
+        <w:fldChar w:fldCharType="separate"/>
+      </w:r>
+      <w:r>
+        <w:rPr>
+          <w:noProof/>
+          <w:lang w:val="fr-FR"/>
+        </w:rPr>
+        <w:t>5</w:t>
+      </w:r>
+      <w:r>
+        <w:rPr>
+          <w:lang w:val="fr-FR"/>
+        </w:rPr>
+        <w:fldChar w:fldCharType="end"/>
+      </w:r>
+    </w:p>
+  </w:footnote>
+</w:footnotes>
 </file>
 
 <file path=word/numbering.xml><?xml version="1.0" encoding="utf-8"?>
@@ -5347,6 +5933,37 @@
       <w:contextualSpacing/>
     </w:pPr>
   </w:style>
+  <w:style w:type="paragraph" w:styleId="FootnoteText">
+    <w:name w:val="footnote text"/>
+    <w:basedOn w:val="Normal"/>
+    <w:link w:val="FootnoteTextChar"/>
+    <w:uiPriority w:val="99"/>
+    <w:semiHidden/>
+    <w:unhideWhenUsed/>
+    <w:rsid w:val="00543FD8"/>
+    <w:pPr>
+      <w:spacing w:before="0" w:after="0" w:line="240" w:lineRule="auto"/>
+    </w:pPr>
+  </w:style>
+  <w:style w:type="character" w:customStyle="1" w:styleId="FootnoteTextChar">
+    <w:name w:val="Footnote Text Char"/>
+    <w:basedOn w:val="DefaultParagraphFont"/>
+    <w:link w:val="FootnoteText"/>
+    <w:uiPriority w:val="99"/>
+    <w:semiHidden/>
+    <w:rsid w:val="00543FD8"/>
+  </w:style>
+  <w:style w:type="character" w:styleId="FootnoteReference">
+    <w:name w:val="footnote reference"/>
+    <w:basedOn w:val="DefaultParagraphFont"/>
+    <w:uiPriority w:val="99"/>
+    <w:semiHidden/>
+    <w:unhideWhenUsed/>
+    <w:rsid w:val="00543FD8"/>
+    <w:rPr>
+      <w:vertAlign w:val="superscript"/>
+    </w:rPr>
+  </w:style>
 </w:styles>
 </file>
 

</xml_diff>

<commit_message>
GDD - correction table des matières, supression pages inutiles
</commit_message>
<xml_diff>
--- a/GDD.docx
+++ b/GDD.docx
@@ -10,7 +10,7 @@
         <w:t>Game Design Document</w:t>
       </w:r>
     </w:p>
-    <w:bookmarkStart w:id="0" w:name="_Toc94191789" w:displacedByCustomXml="next"/>
+    <w:bookmarkStart w:id="0" w:name="_Toc94199284" w:displacedByCustomXml="next"/>
     <w:sdt>
       <w:sdtPr>
         <w:rPr>
@@ -61,7 +61,7 @@
           <w:r>
             <w:fldChar w:fldCharType="separate"/>
           </w:r>
-          <w:hyperlink w:anchor="_Toc94191789" w:history="1">
+          <w:hyperlink w:anchor="_Toc94199284" w:history="1">
             <w:r>
               <w:rPr>
                 <w:rStyle w:val="Hyperlink"/>
@@ -103,7 +103,7 @@
                 <w:noProof/>
                 <w:webHidden/>
               </w:rPr>
-              <w:instrText xml:space="preserve"> PAGEREF _Toc94191789 \h </w:instrText>
+              <w:instrText xml:space="preserve"> PAGEREF _Toc94199284 \h </w:instrText>
             </w:r>
             <w:r>
               <w:rPr>
@@ -143,7 +143,7 @@
               <w:szCs w:val="22"/>
             </w:rPr>
           </w:pPr>
-          <w:hyperlink w:anchor="_Toc94191790" w:history="1">
+          <w:hyperlink w:anchor="_Toc94199285" w:history="1">
             <w:r>
               <w:rPr>
                 <w:rStyle w:val="Hyperlink"/>
@@ -185,7 +185,7 @@
                 <w:noProof/>
                 <w:webHidden/>
               </w:rPr>
-              <w:instrText xml:space="preserve"> PAGEREF _Toc94191790 \h </w:instrText>
+              <w:instrText xml:space="preserve"> PAGEREF _Toc94199285 \h </w:instrText>
             </w:r>
             <w:r>
               <w:rPr>
@@ -229,7 +229,7 @@
               <w:szCs w:val="22"/>
             </w:rPr>
           </w:pPr>
-          <w:hyperlink w:anchor="_Toc94191791" w:history="1">
+          <w:hyperlink w:anchor="_Toc94199286" w:history="1">
             <w:r>
               <w:rPr>
                 <w:rStyle w:val="Hyperlink"/>
@@ -271,7 +271,7 @@
                 <w:noProof/>
                 <w:webHidden/>
               </w:rPr>
-              <w:instrText xml:space="preserve"> PAGEREF _Toc94191791 \h </w:instrText>
+              <w:instrText xml:space="preserve"> PAGEREF _Toc94199286 \h </w:instrText>
             </w:r>
             <w:r>
               <w:rPr>
@@ -315,7 +315,7 @@
               <w:szCs w:val="22"/>
             </w:rPr>
           </w:pPr>
-          <w:hyperlink w:anchor="_Toc94191792" w:history="1">
+          <w:hyperlink w:anchor="_Toc94199287" w:history="1">
             <w:r>
               <w:rPr>
                 <w:rStyle w:val="Hyperlink"/>
@@ -357,7 +357,7 @@
                 <w:noProof/>
                 <w:webHidden/>
               </w:rPr>
-              <w:instrText xml:space="preserve"> PAGEREF _Toc94191792 \h </w:instrText>
+              <w:instrText xml:space="preserve"> PAGEREF _Toc94199287 \h </w:instrText>
             </w:r>
             <w:r>
               <w:rPr>
@@ -401,7 +401,7 @@
               <w:szCs w:val="22"/>
             </w:rPr>
           </w:pPr>
-          <w:hyperlink w:anchor="_Toc94191793" w:history="1">
+          <w:hyperlink w:anchor="_Toc94199288" w:history="1">
             <w:r>
               <w:rPr>
                 <w:rStyle w:val="Hyperlink"/>
@@ -445,7 +445,7 @@
                 <w:noProof/>
                 <w:webHidden/>
               </w:rPr>
-              <w:instrText xml:space="preserve"> PAGEREF _Toc94191793 \h </w:instrText>
+              <w:instrText xml:space="preserve"> PAGEREF _Toc94199288 \h </w:instrText>
             </w:r>
             <w:r>
               <w:rPr>
@@ -489,7 +489,7 @@
               <w:szCs w:val="22"/>
             </w:rPr>
           </w:pPr>
-          <w:hyperlink w:anchor="_Toc94191794" w:history="1">
+          <w:hyperlink w:anchor="_Toc94199289" w:history="1">
             <w:r>
               <w:rPr>
                 <w:rStyle w:val="Hyperlink"/>
@@ -531,7 +531,7 @@
                 <w:noProof/>
                 <w:webHidden/>
               </w:rPr>
-              <w:instrText xml:space="preserve"> PAGEREF _Toc94191794 \h </w:instrText>
+              <w:instrText xml:space="preserve"> PAGEREF _Toc94199289 \h </w:instrText>
             </w:r>
             <w:r>
               <w:rPr>
@@ -575,7 +575,7 @@
               <w:szCs w:val="22"/>
             </w:rPr>
           </w:pPr>
-          <w:hyperlink w:anchor="_Toc94191795" w:history="1">
+          <w:hyperlink w:anchor="_Toc94199290" w:history="1">
             <w:r>
               <w:rPr>
                 <w:rStyle w:val="Hyperlink"/>
@@ -617,7 +617,7 @@
                 <w:noProof/>
                 <w:webHidden/>
               </w:rPr>
-              <w:instrText xml:space="preserve"> PAGEREF _Toc94191795 \h </w:instrText>
+              <w:instrText xml:space="preserve"> PAGEREF _Toc94199290 \h </w:instrText>
             </w:r>
             <w:r>
               <w:rPr>
@@ -661,7 +661,7 @@
               <w:szCs w:val="22"/>
             </w:rPr>
           </w:pPr>
-          <w:hyperlink w:anchor="_Toc94191796" w:history="1">
+          <w:hyperlink w:anchor="_Toc94199291" w:history="1">
             <w:r>
               <w:rPr>
                 <w:rStyle w:val="Hyperlink"/>
@@ -703,7 +703,7 @@
                 <w:noProof/>
                 <w:webHidden/>
               </w:rPr>
-              <w:instrText xml:space="preserve"> PAGEREF _Toc94191796 \h </w:instrText>
+              <w:instrText xml:space="preserve"> PAGEREF _Toc94199291 \h </w:instrText>
             </w:r>
             <w:r>
               <w:rPr>
@@ -743,7 +743,7 @@
               <w:szCs w:val="22"/>
             </w:rPr>
           </w:pPr>
-          <w:hyperlink w:anchor="_Toc94191797" w:history="1">
+          <w:hyperlink w:anchor="_Toc94199292" w:history="1">
             <w:r>
               <w:rPr>
                 <w:rStyle w:val="Hyperlink"/>
@@ -785,7 +785,7 @@
                 <w:noProof/>
                 <w:webHidden/>
               </w:rPr>
-              <w:instrText xml:space="preserve"> PAGEREF _Toc94191797 \h </w:instrText>
+              <w:instrText xml:space="preserve"> PAGEREF _Toc94199292 \h </w:instrText>
             </w:r>
             <w:r>
               <w:rPr>
@@ -829,7 +829,7 @@
               <w:szCs w:val="22"/>
             </w:rPr>
           </w:pPr>
-          <w:hyperlink w:anchor="_Toc94191798" w:history="1">
+          <w:hyperlink w:anchor="_Toc94199293" w:history="1">
             <w:r>
               <w:rPr>
                 <w:rStyle w:val="Hyperlink"/>
@@ -871,7 +871,7 @@
                 <w:noProof/>
                 <w:webHidden/>
               </w:rPr>
-              <w:instrText xml:space="preserve"> PAGEREF _Toc94191798 \h </w:instrText>
+              <w:instrText xml:space="preserve"> PAGEREF _Toc94199293 \h </w:instrText>
             </w:r>
             <w:r>
               <w:rPr>
@@ -915,7 +915,7 @@
               <w:szCs w:val="22"/>
             </w:rPr>
           </w:pPr>
-          <w:hyperlink w:anchor="_Toc94191799" w:history="1">
+          <w:hyperlink w:anchor="_Toc94199294" w:history="1">
             <w:r>
               <w:rPr>
                 <w:rStyle w:val="Hyperlink"/>
@@ -959,7 +959,7 @@
                 <w:noProof/>
                 <w:webHidden/>
               </w:rPr>
-              <w:instrText xml:space="preserve"> PAGEREF _Toc94191799 \h </w:instrText>
+              <w:instrText xml:space="preserve"> PAGEREF _Toc94199294 \h </w:instrText>
             </w:r>
             <w:r>
               <w:rPr>
@@ -1003,7 +1003,7 @@
               <w:szCs w:val="22"/>
             </w:rPr>
           </w:pPr>
-          <w:hyperlink w:anchor="_Toc94191800" w:history="1">
+          <w:hyperlink w:anchor="_Toc94199295" w:history="1">
             <w:r>
               <w:rPr>
                 <w:rStyle w:val="Hyperlink"/>
@@ -1047,7 +1047,7 @@
                 <w:noProof/>
                 <w:webHidden/>
               </w:rPr>
-              <w:instrText xml:space="preserve"> PAGEREF _Toc94191800 \h </w:instrText>
+              <w:instrText xml:space="preserve"> PAGEREF _Toc94199295 \h </w:instrText>
             </w:r>
             <w:r>
               <w:rPr>
@@ -1091,7 +1091,7 @@
               <w:szCs w:val="22"/>
             </w:rPr>
           </w:pPr>
-          <w:hyperlink w:anchor="_Toc94191801" w:history="1">
+          <w:hyperlink w:anchor="_Toc94199296" w:history="1">
             <w:r>
               <w:rPr>
                 <w:rStyle w:val="Hyperlink"/>
@@ -1135,7 +1135,7 @@
                 <w:noProof/>
                 <w:webHidden/>
               </w:rPr>
-              <w:instrText xml:space="preserve"> PAGEREF _Toc94191801 \h </w:instrText>
+              <w:instrText xml:space="preserve"> PAGEREF _Toc94199296 \h </w:instrText>
             </w:r>
             <w:r>
               <w:rPr>
@@ -1179,7 +1179,7 @@
               <w:szCs w:val="22"/>
             </w:rPr>
           </w:pPr>
-          <w:hyperlink w:anchor="_Toc94191802" w:history="1">
+          <w:hyperlink w:anchor="_Toc94199297" w:history="1">
             <w:r>
               <w:rPr>
                 <w:rStyle w:val="Hyperlink"/>
@@ -1221,7 +1221,7 @@
                 <w:noProof/>
                 <w:webHidden/>
               </w:rPr>
-              <w:instrText xml:space="preserve"> PAGEREF _Toc94191802 \h </w:instrText>
+              <w:instrText xml:space="preserve"> PAGEREF _Toc94199297 \h </w:instrText>
             </w:r>
             <w:r>
               <w:rPr>
@@ -1265,7 +1265,7 @@
               <w:szCs w:val="22"/>
             </w:rPr>
           </w:pPr>
-          <w:hyperlink w:anchor="_Toc94191803" w:history="1">
+          <w:hyperlink w:anchor="_Toc94199298" w:history="1">
             <w:r>
               <w:rPr>
                 <w:rStyle w:val="Hyperlink"/>
@@ -1307,7 +1307,7 @@
                 <w:noProof/>
                 <w:webHidden/>
               </w:rPr>
-              <w:instrText xml:space="preserve"> PAGEREF _Toc94191803 \h </w:instrText>
+              <w:instrText xml:space="preserve"> PAGEREF _Toc94199298 \h </w:instrText>
             </w:r>
             <w:r>
               <w:rPr>
@@ -1351,7 +1351,7 @@
               <w:szCs w:val="22"/>
             </w:rPr>
           </w:pPr>
-          <w:hyperlink w:anchor="_Toc94191804" w:history="1">
+          <w:hyperlink w:anchor="_Toc94199299" w:history="1">
             <w:r>
               <w:rPr>
                 <w:rStyle w:val="Hyperlink"/>
@@ -1393,7 +1393,7 @@
                 <w:noProof/>
                 <w:webHidden/>
               </w:rPr>
-              <w:instrText xml:space="preserve"> PAGEREF _Toc94191804 \h </w:instrText>
+              <w:instrText xml:space="preserve"> PAGEREF _Toc94199299 \h </w:instrText>
             </w:r>
             <w:r>
               <w:rPr>
@@ -1437,7 +1437,7 @@
               <w:szCs w:val="22"/>
             </w:rPr>
           </w:pPr>
-          <w:hyperlink w:anchor="_Toc94191805" w:history="1">
+          <w:hyperlink w:anchor="_Toc94199300" w:history="1">
             <w:r>
               <w:rPr>
                 <w:rStyle w:val="Hyperlink"/>
@@ -1479,7 +1479,7 @@
                 <w:noProof/>
                 <w:webHidden/>
               </w:rPr>
-              <w:instrText xml:space="preserve"> PAGEREF _Toc94191805 \h </w:instrText>
+              <w:instrText xml:space="preserve"> PAGEREF _Toc94199300 \h </w:instrText>
             </w:r>
             <w:r>
               <w:rPr>
@@ -1523,7 +1523,7 @@
               <w:szCs w:val="22"/>
             </w:rPr>
           </w:pPr>
-          <w:hyperlink w:anchor="_Toc94191806" w:history="1">
+          <w:hyperlink w:anchor="_Toc94199301" w:history="1">
             <w:r>
               <w:rPr>
                 <w:rStyle w:val="Hyperlink"/>
@@ -1565,7 +1565,7 @@
                 <w:noProof/>
                 <w:webHidden/>
               </w:rPr>
-              <w:instrText xml:space="preserve"> PAGEREF _Toc94191806 \h </w:instrText>
+              <w:instrText xml:space="preserve"> PAGEREF _Toc94199301 \h </w:instrText>
             </w:r>
             <w:r>
               <w:rPr>
@@ -1609,7 +1609,7 @@
               <w:szCs w:val="22"/>
             </w:rPr>
           </w:pPr>
-          <w:hyperlink w:anchor="_Toc94191807" w:history="1">
+          <w:hyperlink w:anchor="_Toc94199302" w:history="1">
             <w:r>
               <w:rPr>
                 <w:rStyle w:val="Hyperlink"/>
@@ -1630,7 +1630,7 @@
                 <w:rStyle w:val="Hyperlink"/>
                 <w:noProof/>
               </w:rPr>
-              <w:t>Impact &amp; stun</w:t>
+              <w:t>Impact et stun</w:t>
             </w:r>
             <w:r>
               <w:rPr>
@@ -1651,7 +1651,7 @@
                 <w:noProof/>
                 <w:webHidden/>
               </w:rPr>
-              <w:instrText xml:space="preserve"> PAGEREF _Toc94191807 \h </w:instrText>
+              <w:instrText xml:space="preserve"> PAGEREF _Toc94199302 \h </w:instrText>
             </w:r>
             <w:r>
               <w:rPr>
@@ -1695,7 +1695,7 @@
               <w:szCs w:val="22"/>
             </w:rPr>
           </w:pPr>
-          <w:hyperlink w:anchor="_Toc94191808" w:history="1">
+          <w:hyperlink w:anchor="_Toc94199303" w:history="1">
             <w:r>
               <w:rPr>
                 <w:rStyle w:val="Hyperlink"/>
@@ -1739,7 +1739,7 @@
                 <w:noProof/>
                 <w:webHidden/>
               </w:rPr>
-              <w:instrText xml:space="preserve"> PAGEREF _Toc94191808 \h </w:instrText>
+              <w:instrText xml:space="preserve"> PAGEREF _Toc94199303 \h </w:instrText>
             </w:r>
             <w:r>
               <w:rPr>
@@ -1783,7 +1783,7 @@
               <w:szCs w:val="22"/>
             </w:rPr>
           </w:pPr>
-          <w:hyperlink w:anchor="_Toc94191809" w:history="1">
+          <w:hyperlink w:anchor="_Toc94199304" w:history="1">
             <w:r>
               <w:rPr>
                 <w:rStyle w:val="Hyperlink"/>
@@ -1825,7 +1825,7 @@
                 <w:noProof/>
                 <w:webHidden/>
               </w:rPr>
-              <w:instrText xml:space="preserve"> PAGEREF _Toc94191809 \h </w:instrText>
+              <w:instrText xml:space="preserve"> PAGEREF _Toc94199304 \h </w:instrText>
             </w:r>
             <w:r>
               <w:rPr>
@@ -1869,7 +1869,7 @@
               <w:szCs w:val="22"/>
             </w:rPr>
           </w:pPr>
-          <w:hyperlink w:anchor="_Toc94191810" w:history="1">
+          <w:hyperlink w:anchor="_Toc94199305" w:history="1">
             <w:r>
               <w:rPr>
                 <w:rStyle w:val="Hyperlink"/>
@@ -1911,7 +1911,7 @@
                 <w:noProof/>
                 <w:webHidden/>
               </w:rPr>
-              <w:instrText xml:space="preserve"> PAGEREF _Toc94191810 \h </w:instrText>
+              <w:instrText xml:space="preserve"> PAGEREF _Toc94199305 \h </w:instrText>
             </w:r>
             <w:r>
               <w:rPr>
@@ -1955,7 +1955,7 @@
               <w:szCs w:val="22"/>
             </w:rPr>
           </w:pPr>
-          <w:hyperlink w:anchor="_Toc94191811" w:history="1">
+          <w:hyperlink w:anchor="_Toc94199306" w:history="1">
             <w:r>
               <w:rPr>
                 <w:rStyle w:val="Hyperlink"/>
@@ -1999,7 +1999,7 @@
                 <w:noProof/>
                 <w:webHidden/>
               </w:rPr>
-              <w:instrText xml:space="preserve"> PAGEREF _Toc94191811 \h </w:instrText>
+              <w:instrText xml:space="preserve"> PAGEREF _Toc94199306 \h </w:instrText>
             </w:r>
             <w:r>
               <w:rPr>
@@ -2039,7 +2039,7 @@
               <w:szCs w:val="22"/>
             </w:rPr>
           </w:pPr>
-          <w:hyperlink w:anchor="_Toc94191812" w:history="1">
+          <w:hyperlink w:anchor="_Toc94199307" w:history="1">
             <w:r>
               <w:rPr>
                 <w:rStyle w:val="Hyperlink"/>
@@ -2081,7 +2081,7 @@
                 <w:noProof/>
                 <w:webHidden/>
               </w:rPr>
-              <w:instrText xml:space="preserve"> PAGEREF _Toc94191812 \h </w:instrText>
+              <w:instrText xml:space="preserve"> PAGEREF _Toc94199307 \h </w:instrText>
             </w:r>
             <w:r>
               <w:rPr>
@@ -2121,7 +2121,7 @@
               <w:szCs w:val="22"/>
             </w:rPr>
           </w:pPr>
-          <w:hyperlink w:anchor="_Toc94191813" w:history="1">
+          <w:hyperlink w:anchor="_Toc94199308" w:history="1">
             <w:r>
               <w:rPr>
                 <w:rStyle w:val="Hyperlink"/>
@@ -2163,7 +2163,7 @@
                 <w:noProof/>
                 <w:webHidden/>
               </w:rPr>
-              <w:instrText xml:space="preserve"> PAGEREF _Toc94191813 \h </w:instrText>
+              <w:instrText xml:space="preserve"> PAGEREF _Toc94199308 \h </w:instrText>
             </w:r>
             <w:r>
               <w:rPr>
@@ -2211,7 +2211,7 @@
       <w:pPr>
         <w:pStyle w:val="Heading1"/>
       </w:pPr>
-      <w:bookmarkStart w:id="1" w:name="_Toc94191790"/>
+      <w:bookmarkStart w:id="1" w:name="_Toc94199285"/>
       <w:r>
         <w:lastRenderedPageBreak/>
         <w:t>Overview</w:t>
@@ -2222,7 +2222,7 @@
       <w:pPr>
         <w:pStyle w:val="Heading2"/>
       </w:pPr>
-      <w:bookmarkStart w:id="2" w:name="_Toc94191791"/>
+      <w:bookmarkStart w:id="2" w:name="_Toc94199286"/>
       <w:r>
         <w:t>Equipe</w:t>
       </w:r>
@@ -2278,7 +2278,7 @@
       <w:pPr>
         <w:pStyle w:val="Heading2"/>
       </w:pPr>
-      <w:bookmarkStart w:id="3" w:name="_Toc94191792"/>
+      <w:bookmarkStart w:id="3" w:name="_Toc94199287"/>
       <w:r>
         <w:t>Sujet</w:t>
       </w:r>
@@ -2383,7 +2383,7 @@
           <w:lang w:val="fr-FR"/>
         </w:rPr>
       </w:pPr>
-      <w:bookmarkStart w:id="4" w:name="_Toc94191793"/>
+      <w:bookmarkStart w:id="4" w:name="_Toc94199288"/>
       <w:r>
         <w:rPr>
           <w:lang w:val="fr-FR"/>
@@ -2409,7 +2409,7 @@
       <w:pPr>
         <w:pStyle w:val="Heading2"/>
       </w:pPr>
-      <w:bookmarkStart w:id="5" w:name="_Toc94191794"/>
+      <w:bookmarkStart w:id="5" w:name="_Toc94199289"/>
       <w:r>
         <w:t>Références</w:t>
       </w:r>
@@ -2419,7 +2419,7 @@
       <w:pPr>
         <w:pStyle w:val="Heading3"/>
       </w:pPr>
-      <w:bookmarkStart w:id="6" w:name="_Toc94191795"/>
+      <w:bookmarkStart w:id="6" w:name="_Toc94199290"/>
       <w:r>
         <w:t>Gameplay</w:t>
       </w:r>
@@ -2434,7 +2434,7 @@
       <w:pPr>
         <w:pStyle w:val="Heading3"/>
       </w:pPr>
-      <w:bookmarkStart w:id="7" w:name="_Toc94191796"/>
+      <w:bookmarkStart w:id="7" w:name="_Toc94199291"/>
       <w:r>
         <w:t>Visuels</w:t>
       </w:r>
@@ -2449,7 +2449,7 @@
       <w:pPr>
         <w:pStyle w:val="Heading1"/>
       </w:pPr>
-      <w:bookmarkStart w:id="8" w:name="_Toc94191797"/>
+      <w:bookmarkStart w:id="8" w:name="_Toc94199292"/>
       <w:r>
         <w:lastRenderedPageBreak/>
         <w:t>Game Design</w:t>
@@ -2460,7 +2460,7 @@
       <w:pPr>
         <w:pStyle w:val="Heading2"/>
       </w:pPr>
-      <w:bookmarkStart w:id="9" w:name="_Toc94191798"/>
+      <w:bookmarkStart w:id="9" w:name="_Toc94199293"/>
       <w:r>
         <w:t>3C</w:t>
       </w:r>
@@ -2605,7 +2605,7 @@
           <w:lang w:val="fr-FR"/>
         </w:rPr>
       </w:pPr>
-      <w:bookmarkStart w:id="10" w:name="_Toc94191799"/>
+      <w:bookmarkStart w:id="10" w:name="_Toc94199294"/>
       <w:r>
         <w:rPr>
           <w:lang w:val="fr-FR"/>
@@ -2621,7 +2621,7 @@
           <w:lang w:val="fr-FR"/>
         </w:rPr>
       </w:pPr>
-      <w:bookmarkStart w:id="11" w:name="_Toc94191800"/>
+      <w:bookmarkStart w:id="11" w:name="_Toc94199295"/>
       <w:r>
         <w:rPr>
           <w:lang w:val="fr-FR"/>
@@ -2637,7 +2637,7 @@
           <w:lang w:val="fr-FR"/>
         </w:rPr>
       </w:pPr>
-      <w:bookmarkStart w:id="12" w:name="_Toc94191801"/>
+      <w:bookmarkStart w:id="12" w:name="_Toc94199296"/>
       <w:r>
         <w:rPr>
           <w:lang w:val="fr-FR"/>
@@ -2650,7 +2650,7 @@
       <w:pPr>
         <w:pStyle w:val="Heading3"/>
       </w:pPr>
-      <w:bookmarkStart w:id="13" w:name="_Toc94191802"/>
+      <w:bookmarkStart w:id="13" w:name="_Toc94199297"/>
       <w:r>
         <w:t>Mouvement</w:t>
       </w:r>
@@ -2795,7 +2795,7 @@
       <w:pPr>
         <w:pStyle w:val="Heading3"/>
       </w:pPr>
-      <w:bookmarkStart w:id="14" w:name="_Toc94191803"/>
+      <w:bookmarkStart w:id="14" w:name="_Toc94199298"/>
       <w:r>
         <w:t>Saut</w:t>
       </w:r>
@@ -3047,7 +3047,7 @@
       <w:pPr>
         <w:pStyle w:val="Heading3"/>
       </w:pPr>
-      <w:bookmarkStart w:id="15" w:name="_Toc94191804"/>
+      <w:bookmarkStart w:id="15" w:name="_Toc94199299"/>
       <w:r>
         <w:t>Descente rapide</w:t>
       </w:r>
@@ -3188,7 +3188,7 @@
       <w:pPr>
         <w:pStyle w:val="Heading3"/>
       </w:pPr>
-      <w:bookmarkStart w:id="16" w:name="_Toc94191805"/>
+      <w:bookmarkStart w:id="16" w:name="_Toc94199300"/>
       <w:r>
         <w:t>Wall grab</w:t>
       </w:r>
@@ -3425,7 +3425,7 @@
       <w:pPr>
         <w:pStyle w:val="Heading3"/>
       </w:pPr>
-      <w:bookmarkStart w:id="17" w:name="_Toc94191806"/>
+      <w:bookmarkStart w:id="17" w:name="_Toc94199301"/>
       <w:r>
         <w:t>Pull &amp; Push</w:t>
       </w:r>
@@ -3711,7 +3711,7 @@
         <w:pStyle w:val="Heading3"/>
       </w:pPr>
       <w:bookmarkStart w:id="18" w:name="_Ref94191658"/>
-      <w:bookmarkStart w:id="19" w:name="_Toc94191807"/>
+      <w:bookmarkStart w:id="19" w:name="_Toc94199302"/>
       <w:r>
         <w:t>I</w:t>
       </w:r>
@@ -3795,7 +3795,7 @@
           <w:lang w:val="fr-FR"/>
         </w:rPr>
       </w:pPr>
-      <w:bookmarkStart w:id="20" w:name="_Toc94191808"/>
+      <w:bookmarkStart w:id="20" w:name="_Toc94199303"/>
       <w:r>
         <w:rPr>
           <w:lang w:val="fr-FR"/>
@@ -3827,7 +3827,7 @@
       <w:pPr>
         <w:pStyle w:val="Heading3"/>
       </w:pPr>
-      <w:bookmarkStart w:id="21" w:name="_Toc94191809"/>
+      <w:bookmarkStart w:id="21" w:name="_Toc94199304"/>
       <w:r>
         <w:t>Roi</w:t>
       </w:r>
@@ -3876,7 +3876,7 @@
       <w:pPr>
         <w:pStyle w:val="Heading3"/>
       </w:pPr>
-      <w:bookmarkStart w:id="22" w:name="_Toc94191810"/>
+      <w:bookmarkStart w:id="22" w:name="_Toc94199305"/>
       <w:r>
         <w:t>Vol de Couronne</w:t>
       </w:r>
@@ -3966,7 +3966,7 @@
           <w:lang w:val="fr-FR"/>
         </w:rPr>
       </w:pPr>
-      <w:bookmarkStart w:id="23" w:name="_Toc94191811"/>
+      <w:bookmarkStart w:id="23" w:name="_Toc94199306"/>
       <w:r>
         <w:rPr>
           <w:lang w:val="fr-FR"/>
@@ -4018,7 +4018,7 @@
       <w:pPr>
         <w:pStyle w:val="Heading1"/>
       </w:pPr>
-      <w:bookmarkStart w:id="24" w:name="_Toc94191812"/>
+      <w:bookmarkStart w:id="24" w:name="_Toc94199307"/>
       <w:r>
         <w:lastRenderedPageBreak/>
         <w:t>Direction Artistique</w:t>
@@ -4028,26 +4028,8 @@
     <w:p>
       <w:pPr>
         <w:pStyle w:val="Heading1"/>
-        <w:numPr>
-          <w:ilvl w:val="0"/>
-          <w:numId w:val="0"/>
-        </w:numPr>
-      </w:pPr>
-    </w:p>
-    <w:p>
-      <w:pPr>
-        <w:pStyle w:val="Heading1"/>
-        <w:numPr>
-          <w:ilvl w:val="0"/>
-          <w:numId w:val="0"/>
-        </w:numPr>
-      </w:pPr>
-    </w:p>
-    <w:p>
-      <w:pPr>
-        <w:pStyle w:val="Heading1"/>
-      </w:pPr>
-      <w:bookmarkStart w:id="25" w:name="_Toc94191813"/>
+      </w:pPr>
+      <w:bookmarkStart w:id="25" w:name="_Toc94199308"/>
       <w:r>
         <w:lastRenderedPageBreak/>
         <w:t>Futur ?</w:t>
@@ -4126,6 +4108,9 @@
         <w:footnoteRef/>
       </w:r>
       <w:r>
+        <w:rPr>
+          <w:lang w:val="fr-FR"/>
+        </w:rPr>
         <w:t xml:space="preserve"> </w:t>
       </w:r>
       <w:r>
@@ -4158,8 +4143,19 @@
         <w:fldChar w:fldCharType="separate"/>
       </w:r>
       <w:r>
-        <w:t>Impact et stun</w:t>
-      </w:r>
+        <w:rPr>
+          <w:lang w:val="fr-FR"/>
+        </w:rPr>
+        <w:t xml:space="preserve">Impact et </w:t>
+      </w:r>
+      <w:proofErr w:type="spellStart"/>
+      <w:r>
+        <w:rPr>
+          <w:lang w:val="fr-FR"/>
+        </w:rPr>
+        <w:t>stun</w:t>
+      </w:r>
+      <w:proofErr w:type="spellEnd"/>
       <w:r>
         <w:rPr>
           <w:lang w:val="fr-FR"/>

</xml_diff>

<commit_message>
GDD - Ajout metrics
</commit_message>
<xml_diff>
--- a/GDD.docx
+++ b/GDD.docx
@@ -2693,7 +2693,19 @@
         <w:rPr>
           <w:lang w:val="fr-FR"/>
         </w:rPr>
-        <w:t xml:space="preserve"> X unités par seconde.</w:t>
+        <w:t xml:space="preserve"> </w:t>
+      </w:r>
+      <w:r>
+        <w:rPr>
+          <w:lang w:val="fr-FR"/>
+        </w:rPr>
+        <w:t>~12</w:t>
+      </w:r>
+      <w:r>
+        <w:rPr>
+          <w:lang w:val="fr-FR"/>
+        </w:rPr>
+        <w:t>u/s</w:t>
       </w:r>
       <w:r>
         <w:rPr>
@@ -2713,7 +2725,19 @@
         <w:rPr>
           <w:lang w:val="fr-FR"/>
         </w:rPr>
-        <w:t xml:space="preserve"> X unités par seconde</w:t>
+        <w:t xml:space="preserve"> </w:t>
+      </w:r>
+      <w:r>
+        <w:rPr>
+          <w:lang w:val="fr-FR"/>
+        </w:rPr>
+        <w:t>~16</w:t>
+      </w:r>
+      <w:r>
+        <w:rPr>
+          <w:lang w:val="fr-FR"/>
+        </w:rPr>
+        <w:t>u/s</w:t>
       </w:r>
     </w:p>
     <w:p>
@@ -2897,7 +2921,7 @@
         <w:rPr>
           <w:lang w:val="fr-FR"/>
         </w:rPr>
-        <w:t>X</w:t>
+        <w:t>4.5</w:t>
       </w:r>
       <w:r>
         <w:rPr>
@@ -2917,54 +2941,27 @@
           <w:bCs/>
           <w:lang w:val="fr-FR"/>
         </w:rPr>
-        <w:t>Hauteur du roi.</w:t>
-      </w:r>
-      <w:r>
-        <w:rPr>
-          <w:lang w:val="fr-FR"/>
-        </w:rPr>
-        <w:t xml:space="preserve"> </w:t>
-      </w:r>
-      <w:r>
-        <w:rPr>
-          <w:lang w:val="fr-FR"/>
-        </w:rPr>
-        <w:t>Y</w:t>
-      </w:r>
-      <w:r>
-        <w:rPr>
-          <w:lang w:val="fr-FR"/>
-        </w:rPr>
-        <w:t>u</w:t>
-      </w:r>
-    </w:p>
-    <w:p>
-      <w:pPr>
-        <w:pStyle w:val="Heading4"/>
-        <w:rPr>
-          <w:lang w:val="fr-FR"/>
-        </w:rPr>
-      </w:pPr>
-      <w:r>
-        <w:rPr>
-          <w:lang w:val="fr-FR"/>
-        </w:rPr>
-        <w:t>Touches</w:t>
-      </w:r>
-    </w:p>
-    <w:p>
-      <w:pPr>
-        <w:rPr>
-          <w:lang w:val="fr-FR"/>
-        </w:rPr>
-      </w:pPr>
+        <w:t>Longueur de base.</w:t>
+      </w:r>
+      <w:r>
+        <w:rPr>
+          <w:lang w:val="fr-FR"/>
+        </w:rPr>
+        <w:t xml:space="preserve"> 12u</w:t>
+      </w:r>
+      <w:r>
+        <w:rPr>
+          <w:lang w:val="fr-FR"/>
+        </w:rPr>
+        <w:br/>
+      </w:r>
       <w:r>
         <w:rPr>
           <w:b/>
           <w:bCs/>
           <w:lang w:val="fr-FR"/>
         </w:rPr>
-        <w:t>Clavier 1.</w:t>
+        <w:t>Hauteur du roi.</w:t>
       </w:r>
       <w:r>
         <w:rPr>
@@ -2976,7 +2973,13 @@
         <w:rPr>
           <w:lang w:val="fr-FR"/>
         </w:rPr>
-        <w:t>Z</w:t>
+        <w:t>6</w:t>
+      </w:r>
+      <w:r>
+        <w:rPr>
+          <w:lang w:val="fr-FR"/>
+        </w:rPr>
+        <w:t>u</w:t>
       </w:r>
       <w:r>
         <w:rPr>
@@ -2990,7 +2993,7 @@
           <w:bCs/>
           <w:lang w:val="fr-FR"/>
         </w:rPr>
-        <w:t>Clavier 2.</w:t>
+        <w:t>Longueur du roi.</w:t>
       </w:r>
       <w:r>
         <w:rPr>
@@ -3000,23 +3003,39 @@
       </w:r>
       <w:r>
         <w:rPr>
-          <w:lang w:val="fr-FR"/>
-        </w:rPr>
-        <w:t>I</w:t>
-      </w:r>
-      <w:r>
-        <w:rPr>
-          <w:lang w:val="fr-FR"/>
-        </w:rPr>
-        <w:br/>
-      </w:r>
+          <w:highlight w:val="yellow"/>
+          <w:lang w:val="fr-FR"/>
+        </w:rPr>
+        <w:t>Xu</w:t>
+      </w:r>
+    </w:p>
+    <w:p>
+      <w:pPr>
+        <w:pStyle w:val="Heading4"/>
+        <w:rPr>
+          <w:lang w:val="fr-FR"/>
+        </w:rPr>
+      </w:pPr>
+      <w:r>
+        <w:rPr>
+          <w:lang w:val="fr-FR"/>
+        </w:rPr>
+        <w:t>Touches</w:t>
+      </w:r>
+    </w:p>
+    <w:p>
+      <w:pPr>
+        <w:rPr>
+          <w:lang w:val="fr-FR"/>
+        </w:rPr>
+      </w:pPr>
       <w:r>
         <w:rPr>
           <w:b/>
           <w:bCs/>
           <w:lang w:val="fr-FR"/>
         </w:rPr>
-        <w:t>Manette.</w:t>
+        <w:t>Clavier 1.</w:t>
       </w:r>
       <w:r>
         <w:rPr>
@@ -3028,72 +3047,21 @@
         <w:rPr>
           <w:lang w:val="fr-FR"/>
         </w:rPr>
-        <w:t>D-Pad</w:t>
-      </w:r>
-      <w:r>
-        <w:rPr>
-          <w:lang w:val="fr-FR"/>
-        </w:rPr>
-        <w:t xml:space="preserve"> haut, </w:t>
-      </w:r>
-      <w:r>
-        <w:rPr>
-          <w:lang w:val="fr-FR"/>
-        </w:rPr>
-        <w:t>Bouton Sud</w:t>
-      </w:r>
-    </w:p>
-    <w:p>
-      <w:pPr>
-        <w:pStyle w:val="Heading3"/>
-      </w:pPr>
-      <w:bookmarkStart w:id="15" w:name="_Toc94199299"/>
-      <w:r>
-        <w:t>Descente rapide</w:t>
-      </w:r>
-      <w:bookmarkEnd w:id="15"/>
-    </w:p>
-    <w:p>
-      <w:pPr>
-        <w:rPr>
-          <w:lang w:val="fr-FR"/>
-        </w:rPr>
-      </w:pPr>
-      <w:r>
-        <w:rPr>
-          <w:lang w:val="fr-FR"/>
-        </w:rPr>
-        <w:t>Lorsqu’un joueur est dans les airs, maintenir une touche permet de tomber plus rapidement.</w:t>
-      </w:r>
-    </w:p>
-    <w:p>
-      <w:pPr>
-        <w:pStyle w:val="Heading4"/>
-        <w:rPr>
-          <w:lang w:val="fr-FR"/>
-        </w:rPr>
-      </w:pPr>
-      <w:r>
-        <w:rPr>
-          <w:lang w:val="fr-FR"/>
-        </w:rPr>
-        <w:lastRenderedPageBreak/>
-        <w:t>Touches</w:t>
-      </w:r>
-    </w:p>
-    <w:p>
-      <w:pPr>
-        <w:rPr>
-          <w:lang w:val="fr-FR"/>
-        </w:rPr>
-      </w:pPr>
+        <w:t>Z</w:t>
+      </w:r>
+      <w:r>
+        <w:rPr>
+          <w:lang w:val="fr-FR"/>
+        </w:rPr>
+        <w:br/>
+      </w:r>
       <w:r>
         <w:rPr>
           <w:b/>
           <w:bCs/>
           <w:lang w:val="fr-FR"/>
         </w:rPr>
-        <w:t>Clavier 1.</w:t>
+        <w:t>Clavier 2.</w:t>
       </w:r>
       <w:r>
         <w:rPr>
@@ -3105,7 +3073,7 @@
         <w:rPr>
           <w:lang w:val="fr-FR"/>
         </w:rPr>
-        <w:t>S</w:t>
+        <w:t>I</w:t>
       </w:r>
       <w:r>
         <w:rPr>
@@ -3119,7 +3087,7 @@
           <w:bCs/>
           <w:lang w:val="fr-FR"/>
         </w:rPr>
-        <w:t>Clavier 2.</w:t>
+        <w:t>Manette.</w:t>
       </w:r>
       <w:r>
         <w:rPr>
@@ -3131,21 +3099,72 @@
         <w:rPr>
           <w:lang w:val="fr-FR"/>
         </w:rPr>
-        <w:t>K</w:t>
-      </w:r>
-      <w:r>
-        <w:rPr>
-          <w:lang w:val="fr-FR"/>
-        </w:rPr>
-        <w:br/>
-      </w:r>
+        <w:t>D-Pad</w:t>
+      </w:r>
+      <w:r>
+        <w:rPr>
+          <w:lang w:val="fr-FR"/>
+        </w:rPr>
+        <w:t xml:space="preserve"> haut, </w:t>
+      </w:r>
+      <w:r>
+        <w:rPr>
+          <w:lang w:val="fr-FR"/>
+        </w:rPr>
+        <w:t>Bouton Sud</w:t>
+      </w:r>
+    </w:p>
+    <w:p>
+      <w:pPr>
+        <w:pStyle w:val="Heading3"/>
+      </w:pPr>
+      <w:bookmarkStart w:id="15" w:name="_Toc94199299"/>
+      <w:r>
+        <w:lastRenderedPageBreak/>
+        <w:t>Descente rapide</w:t>
+      </w:r>
+      <w:bookmarkEnd w:id="15"/>
+    </w:p>
+    <w:p>
+      <w:pPr>
+        <w:rPr>
+          <w:lang w:val="fr-FR"/>
+        </w:rPr>
+      </w:pPr>
+      <w:r>
+        <w:rPr>
+          <w:lang w:val="fr-FR"/>
+        </w:rPr>
+        <w:t>Lorsqu’un joueur est dans les airs, maintenir une touche permet de tomber plus rapidement.</w:t>
+      </w:r>
+    </w:p>
+    <w:p>
+      <w:pPr>
+        <w:pStyle w:val="Heading4"/>
+        <w:rPr>
+          <w:lang w:val="fr-FR"/>
+        </w:rPr>
+      </w:pPr>
+      <w:r>
+        <w:rPr>
+          <w:lang w:val="fr-FR"/>
+        </w:rPr>
+        <w:t>Touches</w:t>
+      </w:r>
+    </w:p>
+    <w:p>
+      <w:pPr>
+        <w:rPr>
+          <w:lang w:val="fr-FR"/>
+        </w:rPr>
+      </w:pPr>
       <w:r>
         <w:rPr>
           <w:b/>
           <w:bCs/>
           <w:lang w:val="fr-FR"/>
         </w:rPr>
-        <w:t>Manette.</w:t>
+        <w:t>Clavier 1.</w:t>
       </w:r>
       <w:r>
         <w:rPr>
@@ -3157,151 +3176,185 @@
         <w:rPr>
           <w:lang w:val="fr-FR"/>
         </w:rPr>
-        <w:t xml:space="preserve">D-Pad </w:t>
-      </w:r>
-      <w:r>
-        <w:rPr>
-          <w:lang w:val="fr-FR"/>
-        </w:rPr>
-        <w:t>bas</w:t>
-      </w:r>
-      <w:r>
-        <w:rPr>
-          <w:lang w:val="fr-FR"/>
-        </w:rPr>
-        <w:t xml:space="preserve">, </w:t>
-      </w:r>
-      <w:r>
-        <w:rPr>
-          <w:lang w:val="fr-FR"/>
-        </w:rPr>
-        <w:t>Stick gauche</w:t>
-      </w:r>
-      <w:r>
-        <w:rPr>
-          <w:lang w:val="fr-FR"/>
-        </w:rPr>
-        <w:t xml:space="preserve"> bas</w:t>
-      </w:r>
-    </w:p>
-    <w:p>
-      <w:pPr>
-        <w:pStyle w:val="Heading3"/>
-      </w:pPr>
-      <w:bookmarkStart w:id="16" w:name="_Toc94199300"/>
-      <w:r>
-        <w:t>Wall grab</w:t>
-      </w:r>
-      <w:bookmarkEnd w:id="16"/>
-    </w:p>
-    <w:p>
-      <w:pPr>
-        <w:rPr>
-          <w:lang w:val="fr-FR"/>
-        </w:rPr>
-      </w:pPr>
-      <w:r>
-        <w:rPr>
-          <w:lang w:val="fr-FR"/>
-        </w:rPr>
-        <w:t>Lorsqu’un joueur est</w:t>
-      </w:r>
-      <w:r>
-        <w:rPr>
-          <w:lang w:val="fr-FR"/>
-        </w:rPr>
-        <w:t xml:space="preserve"> </w:t>
-      </w:r>
-      <w:r>
-        <w:rPr>
-          <w:lang w:val="fr-FR"/>
-        </w:rPr>
-        <w:t>en c</w:t>
-      </w:r>
-      <w:r>
-        <w:rPr>
-          <w:lang w:val="fr-FR"/>
-        </w:rPr>
-        <w:t>ontact avec un mur il peut s’accrocher à celui-ci. Ainsi le joueur ne tombe plus à cause de la gravité.</w:t>
-      </w:r>
-      <w:r>
-        <w:rPr>
-          <w:lang w:val="fr-FR"/>
-        </w:rPr>
-        <w:t xml:space="preserve"> Lorsqu’un autre joueur se tient sur un joueur en </w:t>
-      </w:r>
-      <w:proofErr w:type="spellStart"/>
-      <w:r>
-        <w:rPr>
-          <w:lang w:val="fr-FR"/>
-        </w:rPr>
-        <w:t>wall</w:t>
-      </w:r>
-      <w:proofErr w:type="spellEnd"/>
-      <w:r>
-        <w:rPr>
-          <w:lang w:val="fr-FR"/>
-        </w:rPr>
-        <w:t xml:space="preserve"> </w:t>
-      </w:r>
-      <w:proofErr w:type="spellStart"/>
-      <w:r>
-        <w:rPr>
-          <w:lang w:val="fr-FR"/>
-        </w:rPr>
-        <w:t>grab</w:t>
-      </w:r>
-      <w:proofErr w:type="spellEnd"/>
-      <w:r>
-        <w:rPr>
-          <w:lang w:val="fr-FR"/>
-        </w:rPr>
-        <w:t>, ce dernier glisse lentement le long du mur</w:t>
-      </w:r>
-      <w:r>
-        <w:rPr>
-          <w:lang w:val="fr-FR"/>
-        </w:rPr>
-        <w:t>.</w:t>
-      </w:r>
-      <w:r>
-        <w:rPr>
-          <w:lang w:val="fr-FR"/>
-        </w:rPr>
-        <w:t xml:space="preserve"> De même, si un joueur reste trop longtemps accroché à un mur il fini par glisser.</w:t>
-      </w:r>
-    </w:p>
-    <w:p>
-      <w:pPr>
-        <w:rPr>
-          <w:lang w:val="fr-FR"/>
-        </w:rPr>
-      </w:pPr>
+        <w:t>S</w:t>
+      </w:r>
+      <w:r>
+        <w:rPr>
+          <w:lang w:val="fr-FR"/>
+        </w:rPr>
+        <w:br/>
+      </w:r>
       <w:r>
         <w:rPr>
           <w:b/>
           <w:bCs/>
           <w:lang w:val="fr-FR"/>
         </w:rPr>
-        <w:t xml:space="preserve">Temps maximal de </w:t>
-      </w:r>
-      <w:proofErr w:type="spellStart"/>
+        <w:t>Clavier 2.</w:t>
+      </w:r>
+      <w:r>
+        <w:rPr>
+          <w:lang w:val="fr-FR"/>
+        </w:rPr>
+        <w:t xml:space="preserve"> </w:t>
+      </w:r>
+      <w:r>
+        <w:rPr>
+          <w:lang w:val="fr-FR"/>
+        </w:rPr>
+        <w:t>K</w:t>
+      </w:r>
+      <w:r>
+        <w:rPr>
+          <w:lang w:val="fr-FR"/>
+        </w:rPr>
+        <w:br/>
+      </w:r>
       <w:r>
         <w:rPr>
           <w:b/>
           <w:bCs/>
           <w:lang w:val="fr-FR"/>
         </w:rPr>
+        <w:t>Manette.</w:t>
+      </w:r>
+      <w:r>
+        <w:rPr>
+          <w:lang w:val="fr-FR"/>
+        </w:rPr>
+        <w:t xml:space="preserve"> </w:t>
+      </w:r>
+      <w:r>
+        <w:rPr>
+          <w:lang w:val="fr-FR"/>
+        </w:rPr>
+        <w:t xml:space="preserve">D-Pad </w:t>
+      </w:r>
+      <w:r>
+        <w:rPr>
+          <w:lang w:val="fr-FR"/>
+        </w:rPr>
+        <w:t>bas</w:t>
+      </w:r>
+      <w:r>
+        <w:rPr>
+          <w:lang w:val="fr-FR"/>
+        </w:rPr>
+        <w:t xml:space="preserve">, </w:t>
+      </w:r>
+      <w:r>
+        <w:rPr>
+          <w:lang w:val="fr-FR"/>
+        </w:rPr>
+        <w:t>Stick gauche</w:t>
+      </w:r>
+      <w:r>
+        <w:rPr>
+          <w:lang w:val="fr-FR"/>
+        </w:rPr>
+        <w:t xml:space="preserve"> bas</w:t>
+      </w:r>
+    </w:p>
+    <w:p>
+      <w:pPr>
+        <w:pStyle w:val="Heading3"/>
+      </w:pPr>
+      <w:bookmarkStart w:id="16" w:name="_Toc94199300"/>
+      <w:r>
+        <w:t>Wall grab</w:t>
+      </w:r>
+      <w:bookmarkEnd w:id="16"/>
+    </w:p>
+    <w:p>
+      <w:pPr>
+        <w:rPr>
+          <w:lang w:val="fr-FR"/>
+        </w:rPr>
+      </w:pPr>
+      <w:r>
+        <w:rPr>
+          <w:lang w:val="fr-FR"/>
+        </w:rPr>
+        <w:t>Lorsqu’un joueur est</w:t>
+      </w:r>
+      <w:r>
+        <w:rPr>
+          <w:lang w:val="fr-FR"/>
+        </w:rPr>
+        <w:t xml:space="preserve"> </w:t>
+      </w:r>
+      <w:r>
+        <w:rPr>
+          <w:lang w:val="fr-FR"/>
+        </w:rPr>
+        <w:t>en c</w:t>
+      </w:r>
+      <w:r>
+        <w:rPr>
+          <w:lang w:val="fr-FR"/>
+        </w:rPr>
+        <w:t>ontact avec un mur il peut s’accrocher à celui-ci. Ainsi le joueur ne tombe plus à cause de la gravité.</w:t>
+      </w:r>
+      <w:r>
+        <w:rPr>
+          <w:lang w:val="fr-FR"/>
+        </w:rPr>
+        <w:t xml:space="preserve"> Lorsqu’un autre joueur se tient sur un joueur en </w:t>
+      </w:r>
+      <w:proofErr w:type="spellStart"/>
+      <w:r>
+        <w:rPr>
+          <w:lang w:val="fr-FR"/>
+        </w:rPr>
         <w:t>wall</w:t>
       </w:r>
       <w:proofErr w:type="spellEnd"/>
+      <w:r>
+        <w:rPr>
+          <w:lang w:val="fr-FR"/>
+        </w:rPr>
+        <w:t xml:space="preserve"> </w:t>
+      </w:r>
+      <w:proofErr w:type="spellStart"/>
+      <w:r>
+        <w:rPr>
+          <w:lang w:val="fr-FR"/>
+        </w:rPr>
+        <w:t>grab</w:t>
+      </w:r>
+      <w:proofErr w:type="spellEnd"/>
+      <w:r>
+        <w:rPr>
+          <w:lang w:val="fr-FR"/>
+        </w:rPr>
+        <w:t>, ce dernier glisse lentement le long du mur</w:t>
+      </w:r>
+      <w:r>
+        <w:rPr>
+          <w:lang w:val="fr-FR"/>
+        </w:rPr>
+        <w:t>.</w:t>
+      </w:r>
+      <w:r>
+        <w:rPr>
+          <w:lang w:val="fr-FR"/>
+        </w:rPr>
+        <w:t xml:space="preserve"> De même, si un joueur reste trop longtemps accroché à un mur il fini par glisser.</w:t>
+      </w:r>
+    </w:p>
+    <w:p>
+      <w:pPr>
+        <w:rPr>
+          <w:lang w:val="fr-FR"/>
+        </w:rPr>
+      </w:pPr>
       <w:r>
         <w:rPr>
           <w:b/>
           <w:bCs/>
           <w:lang w:val="fr-FR"/>
         </w:rPr>
-        <w:t xml:space="preserve"> </w:t>
+        <w:t xml:space="preserve">Temps maximal de </w:t>
       </w:r>
       <w:proofErr w:type="spellStart"/>
       <w:r>
@@ -3310,7 +3363,7 @@
           <w:bCs/>
           <w:lang w:val="fr-FR"/>
         </w:rPr>
-        <w:t>grab</w:t>
+        <w:t>wall</w:t>
       </w:r>
       <w:proofErr w:type="spellEnd"/>
       <w:r>
@@ -3319,94 +3372,60 @@
           <w:bCs/>
           <w:lang w:val="fr-FR"/>
         </w:rPr>
-        <w:t>.</w:t>
-      </w:r>
-      <w:r>
-        <w:rPr>
-          <w:lang w:val="fr-FR"/>
-        </w:rPr>
-        <w:t xml:space="preserve"> 3s</w:t>
-      </w:r>
-    </w:p>
-    <w:p>
-      <w:pPr>
-        <w:pStyle w:val="Heading4"/>
-        <w:rPr>
-          <w:lang w:val="fr-FR"/>
-        </w:rPr>
-      </w:pPr>
-      <w:r>
-        <w:rPr>
-          <w:lang w:val="fr-FR"/>
-        </w:rPr>
-        <w:t>Touches</w:t>
-      </w:r>
-    </w:p>
-    <w:p>
-      <w:pPr>
-        <w:rPr>
-          <w:lang w:val="fr-FR"/>
-        </w:rPr>
-      </w:pPr>
+        <w:t xml:space="preserve"> </w:t>
+      </w:r>
+      <w:proofErr w:type="spellStart"/>
       <w:r>
         <w:rPr>
           <w:b/>
           <w:bCs/>
           <w:lang w:val="fr-FR"/>
         </w:rPr>
-        <w:t>Clavier 1.</w:t>
-      </w:r>
-      <w:r>
-        <w:rPr>
-          <w:lang w:val="fr-FR"/>
-        </w:rPr>
-        <w:t xml:space="preserve"> </w:t>
-      </w:r>
-      <w:r>
-        <w:rPr>
-          <w:lang w:val="fr-FR"/>
-        </w:rPr>
-        <w:t>X</w:t>
-      </w:r>
-      <w:r>
-        <w:rPr>
-          <w:lang w:val="fr-FR"/>
-        </w:rPr>
-        <w:br/>
-      </w:r>
+        <w:t>grab</w:t>
+      </w:r>
+      <w:proofErr w:type="spellEnd"/>
       <w:r>
         <w:rPr>
           <w:b/>
           <w:bCs/>
           <w:lang w:val="fr-FR"/>
         </w:rPr>
-        <w:t>Clavier 2.</w:t>
-      </w:r>
-      <w:r>
-        <w:rPr>
-          <w:lang w:val="fr-FR"/>
-        </w:rPr>
-        <w:t xml:space="preserve"> </w:t>
-      </w:r>
-      <w:r>
-        <w:rPr>
-          <w:lang w:val="fr-FR"/>
-        </w:rPr>
-        <w:t>,</w:t>
-      </w:r>
-      <w:r>
-        <w:rPr>
-          <w:lang w:val="fr-FR"/>
-        </w:rPr>
-        <w:br/>
-      </w:r>
+        <w:t>.</w:t>
+      </w:r>
+      <w:r>
+        <w:rPr>
+          <w:lang w:val="fr-FR"/>
+        </w:rPr>
+        <w:t xml:space="preserve"> 3s</w:t>
+      </w:r>
+    </w:p>
+    <w:p>
+      <w:pPr>
+        <w:pStyle w:val="Heading4"/>
+        <w:rPr>
+          <w:lang w:val="fr-FR"/>
+        </w:rPr>
+      </w:pPr>
+      <w:r>
+        <w:rPr>
+          <w:lang w:val="fr-FR"/>
+        </w:rPr>
+        <w:t>Touches</w:t>
+      </w:r>
+    </w:p>
+    <w:p>
+      <w:pPr>
+        <w:rPr>
+          <w:lang w:val="fr-FR"/>
+        </w:rPr>
+      </w:pPr>
       <w:r>
         <w:rPr>
           <w:b/>
           <w:bCs/>
           <w:lang w:val="fr-FR"/>
         </w:rPr>
-        <w:t>Manette.</w:t>
+        <w:t>Clavier 1.</w:t>
       </w:r>
       <w:r>
         <w:rPr>
@@ -3418,95 +3437,33 @@
         <w:rPr>
           <w:lang w:val="fr-FR"/>
         </w:rPr>
-        <w:t>Trigger droite</w:t>
-      </w:r>
-    </w:p>
-    <w:p>
-      <w:pPr>
-        <w:pStyle w:val="Heading3"/>
-      </w:pPr>
-      <w:bookmarkStart w:id="17" w:name="_Toc94199301"/>
-      <w:r>
-        <w:t>Pull &amp; Push</w:t>
-      </w:r>
-      <w:bookmarkEnd w:id="17"/>
-    </w:p>
-    <w:p>
-      <w:pPr>
-        <w:rPr>
-          <w:lang w:val="fr-FR"/>
-        </w:rPr>
-      </w:pPr>
-      <w:r>
-        <w:rPr>
-          <w:lang w:val="fr-FR"/>
-        </w:rPr>
-        <w:t>Le joueur peut a</w:t>
-      </w:r>
-      <w:r>
-        <w:rPr>
-          <w:lang w:val="fr-FR"/>
-        </w:rPr>
-        <w:t xml:space="preserve">ctiver une capacité permettant de tirer ou pousser les autres joueurs. Lorsque le joueur maintient une touche de capacité enfoncée une zone se dessine autour de celui-ci, et il ne peut plus se déplacer. </w:t>
-      </w:r>
-    </w:p>
-    <w:p>
-      <w:pPr>
-        <w:rPr>
-          <w:lang w:val="fr-FR"/>
-        </w:rPr>
-      </w:pPr>
-      <w:r>
-        <w:rPr>
-          <w:lang w:val="fr-FR"/>
-        </w:rPr>
-        <w:t xml:space="preserve">Lorsqu’un joueur entre dans la zone de capacité, celle-ci est activée. Si le joueur poussait, alors le joueur entrant dans la zone est propulsé dans la direction opposée au joueur utilisant la capacité. Si le joueur tirait alors le joueur entrant dans la zone est tiré vers le joueur utilisant la capacité, et </w:t>
-      </w:r>
-      <w:r>
-        <w:rPr>
-          <w:lang w:val="fr-FR"/>
-        </w:rPr>
-        <w:t>passe à travers le joueur utilisant la capacité.</w:t>
-      </w:r>
-      <w:r>
-        <w:rPr>
-          <w:lang w:val="fr-FR"/>
-        </w:rPr>
-        <w:t xml:space="preserve"> </w:t>
-      </w:r>
-    </w:p>
-    <w:p>
-      <w:pPr>
-        <w:rPr>
-          <w:lang w:val="fr-FR"/>
-        </w:rPr>
-      </w:pPr>
-      <w:r>
-        <w:rPr>
-          <w:lang w:val="fr-FR"/>
-        </w:rPr>
-        <w:t>La taille de la zone de capacité du joueur l’ayant utilisé est alors diminuée. Elle s’agrandit à nouveau avec le temps jusqu’à ce qu’elle soit utilisée à nouveau ou qu’elle atteigne sa taille originelle.</w:t>
-      </w:r>
-    </w:p>
-    <w:p>
-      <w:pPr>
-        <w:rPr>
-          <w:lang w:val="fr-FR"/>
-        </w:rPr>
-      </w:pPr>
+        <w:t>X</w:t>
+      </w:r>
+      <w:r>
+        <w:rPr>
+          <w:lang w:val="fr-FR"/>
+        </w:rPr>
+        <w:br/>
+      </w:r>
       <w:r>
         <w:rPr>
           <w:b/>
           <w:bCs/>
           <w:lang w:val="fr-FR"/>
         </w:rPr>
-        <w:t>Rayon d’interaction maximum.</w:t>
-      </w:r>
-      <w:r>
-        <w:rPr>
-          <w:lang w:val="fr-FR"/>
-        </w:rPr>
-        <w:t xml:space="preserve"> Xu</w:t>
+        <w:t>Clavier 2.</w:t>
+      </w:r>
+      <w:r>
+        <w:rPr>
+          <w:lang w:val="fr-FR"/>
+        </w:rPr>
+        <w:t xml:space="preserve"> </w:t>
+      </w:r>
+      <w:r>
+        <w:rPr>
+          <w:lang w:val="fr-FR"/>
+        </w:rPr>
+        <w:t>,</w:t>
       </w:r>
       <w:r>
         <w:rPr>
@@ -3520,33 +3477,119 @@
           <w:bCs/>
           <w:lang w:val="fr-FR"/>
         </w:rPr>
-        <w:t>Réduction du rayon par interaction.</w:t>
-      </w:r>
-      <w:r>
-        <w:rPr>
-          <w:lang w:val="fr-FR"/>
-        </w:rPr>
-        <w:t xml:space="preserve"> X</w:t>
-      </w:r>
-      <w:r>
-        <w:rPr>
-          <w:lang w:val="fr-FR"/>
-        </w:rPr>
-        <w:br/>
-      </w:r>
+        <w:t>Manette.</w:t>
+      </w:r>
+      <w:r>
+        <w:rPr>
+          <w:lang w:val="fr-FR"/>
+        </w:rPr>
+        <w:t xml:space="preserve"> </w:t>
+      </w:r>
+      <w:r>
+        <w:rPr>
+          <w:lang w:val="fr-FR"/>
+        </w:rPr>
+        <w:t>Trigger droite</w:t>
+      </w:r>
+    </w:p>
+    <w:p>
+      <w:pPr>
+        <w:pStyle w:val="Heading3"/>
+      </w:pPr>
+      <w:bookmarkStart w:id="17" w:name="_Toc94199301"/>
+      <w:r>
+        <w:t>Pull &amp; Push</w:t>
+      </w:r>
+      <w:bookmarkEnd w:id="17"/>
+    </w:p>
+    <w:p>
+      <w:pPr>
+        <w:rPr>
+          <w:lang w:val="fr-FR"/>
+        </w:rPr>
+      </w:pPr>
+      <w:r>
+        <w:rPr>
+          <w:lang w:val="fr-FR"/>
+        </w:rPr>
+        <w:t>Le joueur peut a</w:t>
+      </w:r>
+      <w:r>
+        <w:rPr>
+          <w:lang w:val="fr-FR"/>
+        </w:rPr>
+        <w:t xml:space="preserve">ctiver une capacité permettant de tirer ou pousser les autres joueurs. Lorsque le joueur maintient une touche de capacité enfoncée une zone se dessine autour de celui-ci, et il ne peut plus se déplacer. </w:t>
+      </w:r>
+    </w:p>
+    <w:p>
+      <w:pPr>
+        <w:rPr>
+          <w:lang w:val="fr-FR"/>
+        </w:rPr>
+      </w:pPr>
+      <w:r>
+        <w:rPr>
+          <w:lang w:val="fr-FR"/>
+        </w:rPr>
+        <w:t xml:space="preserve">Lorsqu’un joueur entre dans la zone de capacité, celle-ci est activée. Si le joueur poussait, alors le joueur entrant dans la zone est propulsé dans la direction opposée au joueur utilisant la capacité. Si le joueur tirait alors le joueur entrant dans la zone est tiré vers le joueur utilisant la capacité, et </w:t>
+      </w:r>
+      <w:r>
+        <w:rPr>
+          <w:lang w:val="fr-FR"/>
+        </w:rPr>
+        <w:t>passe à travers le joueur utilisant la capacité.</w:t>
+      </w:r>
+      <w:r>
+        <w:rPr>
+          <w:lang w:val="fr-FR"/>
+        </w:rPr>
+        <w:t xml:space="preserve"> </w:t>
+      </w:r>
+    </w:p>
+    <w:p>
+      <w:pPr>
+        <w:rPr>
+          <w:lang w:val="fr-FR"/>
+        </w:rPr>
+      </w:pPr>
+      <w:r>
+        <w:rPr>
+          <w:lang w:val="fr-FR"/>
+        </w:rPr>
+        <w:t>La taille de la zone de capacité du joueur l’ayant utilisé est alors diminuée. Elle s’agrandit à nouveau avec le temps jusqu’à ce qu’elle soit utilisée à nouveau ou qu’elle atteigne sa taille originelle.</w:t>
+      </w:r>
+    </w:p>
+    <w:p>
+      <w:pPr>
+        <w:rPr>
+          <w:lang w:val="fr-FR"/>
+        </w:rPr>
+      </w:pPr>
       <w:r>
         <w:rPr>
           <w:b/>
           <w:bCs/>
           <w:lang w:val="fr-FR"/>
         </w:rPr>
-        <w:t>Récupération du rayon.</w:t>
-      </w:r>
-      <w:r>
-        <w:rPr>
-          <w:lang w:val="fr-FR"/>
-        </w:rPr>
-        <w:t xml:space="preserve"> X</w:t>
+        <w:t>Rayon d’interaction maximum.</w:t>
+      </w:r>
+      <w:r>
+        <w:rPr>
+          <w:lang w:val="fr-FR"/>
+        </w:rPr>
+        <w:t xml:space="preserve"> </w:t>
+      </w:r>
+      <w:r>
+        <w:rPr>
+          <w:lang w:val="fr-FR"/>
+        </w:rPr>
+        <w:t>3.5</w:t>
+      </w:r>
+      <w:r>
+        <w:rPr>
+          <w:lang w:val="fr-FR"/>
+        </w:rPr>
+        <w:t>u</w:t>
       </w:r>
       <w:r>
         <w:rPr>
@@ -3560,13 +3603,19 @@
           <w:bCs/>
           <w:lang w:val="fr-FR"/>
         </w:rPr>
-        <w:t>Distance d’éjection de base.</w:t>
-      </w:r>
-      <w:r>
-        <w:rPr>
-          <w:lang w:val="fr-FR"/>
-        </w:rPr>
-        <w:t xml:space="preserve"> Xu</w:t>
+        <w:t>Réduction du rayon par interaction.</w:t>
+      </w:r>
+      <w:r>
+        <w:rPr>
+          <w:lang w:val="fr-FR"/>
+        </w:rPr>
+        <w:t xml:space="preserve"> </w:t>
+      </w:r>
+      <w:r>
+        <w:rPr>
+          <w:lang w:val="fr-FR"/>
+        </w:rPr>
+        <w:t>33%</w:t>
       </w:r>
       <w:r>
         <w:rPr>
@@ -3580,42 +3629,33 @@
           <w:bCs/>
           <w:lang w:val="fr-FR"/>
         </w:rPr>
-        <w:t>Distance d’éjection du roi.</w:t>
-      </w:r>
-      <w:r>
-        <w:rPr>
-          <w:lang w:val="fr-FR"/>
-        </w:rPr>
-        <w:t xml:space="preserve"> Xu</w:t>
-      </w:r>
-    </w:p>
-    <w:p>
-      <w:pPr>
-        <w:pStyle w:val="Heading4"/>
-        <w:rPr>
-          <w:lang w:val="fr-FR"/>
-        </w:rPr>
-      </w:pPr>
-      <w:r>
-        <w:rPr>
-          <w:lang w:val="fr-FR"/>
-        </w:rPr>
-        <w:t>Touches</w:t>
-      </w:r>
-    </w:p>
-    <w:p>
-      <w:pPr>
-        <w:rPr>
-          <w:lang w:val="fr-FR"/>
-        </w:rPr>
-      </w:pPr>
+        <w:t>Récupération du rayon.</w:t>
+      </w:r>
+      <w:r>
+        <w:rPr>
+          <w:lang w:val="fr-FR"/>
+        </w:rPr>
+        <w:t xml:space="preserve"> </w:t>
+      </w:r>
+      <w:r>
+        <w:rPr>
+          <w:lang w:val="fr-FR"/>
+        </w:rPr>
+        <w:t>15%/s</w:t>
+      </w:r>
+      <w:r>
+        <w:rPr>
+          <w:lang w:val="fr-FR"/>
+        </w:rPr>
+        <w:br/>
+      </w:r>
       <w:r>
         <w:rPr>
           <w:b/>
           <w:bCs/>
           <w:lang w:val="fr-FR"/>
         </w:rPr>
-        <w:t>Clavier 1.</w:t>
+        <w:t>Distance d’éjection de base.</w:t>
       </w:r>
       <w:r>
         <w:rPr>
@@ -3627,22 +3667,27 @@
         <w:rPr>
           <w:lang w:val="fr-FR"/>
         </w:rPr>
-        <w:t>A (tirer) et E (pousser)</w:t>
-      </w:r>
-    </w:p>
-    <w:p>
-      <w:pPr>
-        <w:rPr>
-          <w:lang w:val="fr-FR"/>
-        </w:rPr>
-      </w:pPr>
+        <w:t>7.2</w:t>
+      </w:r>
+      <w:r>
+        <w:rPr>
+          <w:lang w:val="fr-FR"/>
+        </w:rPr>
+        <w:t>u</w:t>
+      </w:r>
+      <w:r>
+        <w:rPr>
+          <w:lang w:val="fr-FR"/>
+        </w:rPr>
+        <w:br/>
+      </w:r>
       <w:r>
         <w:rPr>
           <w:b/>
           <w:bCs/>
           <w:lang w:val="fr-FR"/>
         </w:rPr>
-        <w:t>Clavier 2.</w:t>
+        <w:t>Distance d’éjection du roi.</w:t>
       </w:r>
       <w:r>
         <w:rPr>
@@ -3652,9 +3697,31 @@
       </w:r>
       <w:r>
         <w:rPr>
-          <w:lang w:val="fr-FR"/>
-        </w:rPr>
-        <w:t>U (tirer) et O (pousser)</w:t>
+          <w:highlight w:val="yellow"/>
+          <w:lang w:val="fr-FR"/>
+        </w:rPr>
+        <w:t>10</w:t>
+      </w:r>
+      <w:r>
+        <w:rPr>
+          <w:highlight w:val="yellow"/>
+          <w:lang w:val="fr-FR"/>
+        </w:rPr>
+        <w:t>u</w:t>
+      </w:r>
+    </w:p>
+    <w:p>
+      <w:pPr>
+        <w:pStyle w:val="Heading4"/>
+        <w:rPr>
+          <w:lang w:val="fr-FR"/>
+        </w:rPr>
+      </w:pPr>
+      <w:r>
+        <w:rPr>
+          <w:lang w:val="fr-FR"/>
+        </w:rPr>
+        <w:t>Touches</w:t>
       </w:r>
     </w:p>
     <w:p>
@@ -3669,6 +3736,60 @@
           <w:bCs/>
           <w:lang w:val="fr-FR"/>
         </w:rPr>
+        <w:t>Clavier 1.</w:t>
+      </w:r>
+      <w:r>
+        <w:rPr>
+          <w:lang w:val="fr-FR"/>
+        </w:rPr>
+        <w:t xml:space="preserve"> </w:t>
+      </w:r>
+      <w:r>
+        <w:rPr>
+          <w:lang w:val="fr-FR"/>
+        </w:rPr>
+        <w:t>A (tirer) et E (pousser)</w:t>
+      </w:r>
+    </w:p>
+    <w:p>
+      <w:pPr>
+        <w:rPr>
+          <w:lang w:val="fr-FR"/>
+        </w:rPr>
+      </w:pPr>
+      <w:r>
+        <w:rPr>
+          <w:b/>
+          <w:bCs/>
+          <w:lang w:val="fr-FR"/>
+        </w:rPr>
+        <w:t>Clavier 2.</w:t>
+      </w:r>
+      <w:r>
+        <w:rPr>
+          <w:lang w:val="fr-FR"/>
+        </w:rPr>
+        <w:t xml:space="preserve"> </w:t>
+      </w:r>
+      <w:r>
+        <w:rPr>
+          <w:lang w:val="fr-FR"/>
+        </w:rPr>
+        <w:t>U (tirer) et O (pousser)</w:t>
+      </w:r>
+    </w:p>
+    <w:p>
+      <w:pPr>
+        <w:rPr>
+          <w:lang w:val="fr-FR"/>
+        </w:rPr>
+      </w:pPr>
+      <w:r>
+        <w:rPr>
+          <w:b/>
+          <w:bCs/>
+          <w:lang w:val="fr-FR"/>
+        </w:rPr>
         <w:t>Manette.</w:t>
       </w:r>
       <w:r>
@@ -3713,6 +3834,7 @@
       <w:bookmarkStart w:id="18" w:name="_Ref94191658"/>
       <w:bookmarkStart w:id="19" w:name="_Toc94199302"/>
       <w:r>
+        <w:lastRenderedPageBreak/>
         <w:t>I</w:t>
       </w:r>
       <w:r>
@@ -3758,7 +3880,6 @@
           <w:bCs/>
           <w:lang w:val="fr-FR"/>
         </w:rPr>
-        <w:lastRenderedPageBreak/>
         <w:t>Temps d’étourdissement.</w:t>
       </w:r>
       <w:r>

</xml_diff>

<commit_message>
GDD - Modification Wall Grab
</commit_message>
<xml_diff>
--- a/GDD.docx
+++ b/GDD.docx
@@ -3259,11 +3259,9 @@
       <w:pPr>
         <w:pStyle w:val="Heading3"/>
       </w:pPr>
-      <w:bookmarkStart w:id="16" w:name="_Toc94199300"/>
       <w:r>
         <w:t>Wall grab</w:t>
       </w:r>
-      <w:bookmarkEnd w:id="16"/>
     </w:p>
     <w:p>
       <w:pPr>
@@ -3293,13 +3291,25 @@
         <w:rPr>
           <w:lang w:val="fr-FR"/>
         </w:rPr>
-        <w:t>ontact avec un mur il peut s’accrocher à celui-ci. Ainsi le joueur ne tombe plus à cause de la gravité.</w:t>
-      </w:r>
-      <w:r>
-        <w:rPr>
-          <w:lang w:val="fr-FR"/>
-        </w:rPr>
-        <w:t xml:space="preserve"> Lorsqu’un autre joueur se tient sur un joueur en </w:t>
+        <w:t xml:space="preserve">ontact avec un mur il peut s’accrocher à celui-ci. Ainsi le joueur </w:t>
+      </w:r>
+      <w:r>
+        <w:rPr>
+          <w:lang w:val="fr-FR"/>
+        </w:rPr>
+        <w:t>glisse le long du mur</w:t>
+      </w:r>
+      <w:r>
+        <w:rPr>
+          <w:lang w:val="fr-FR"/>
+        </w:rPr>
+        <w:t xml:space="preserve"> plus lentement qu’il ne tomberait normalement</w:t>
+      </w:r>
+      <w:r>
+        <w:rPr>
+          <w:lang w:val="fr-FR"/>
+        </w:rPr>
+        <w:t xml:space="preserve">. Lorsqu’un autre joueur se tient sur un joueur en </w:t>
       </w:r>
       <w:proofErr w:type="spellStart"/>
       <w:r>
@@ -3327,19 +3337,19 @@
         <w:rPr>
           <w:lang w:val="fr-FR"/>
         </w:rPr>
-        <w:t>, ce dernier glisse lentement le long du mur</w:t>
-      </w:r>
-      <w:r>
-        <w:rPr>
-          <w:lang w:val="fr-FR"/>
-        </w:rPr>
-        <w:t>.</w:t>
-      </w:r>
-      <w:r>
-        <w:rPr>
-          <w:lang w:val="fr-FR"/>
-        </w:rPr>
-        <w:t xml:space="preserve"> De même, si un joueur reste trop longtemps accroché à un mur il fini par glisser.</w:t>
+        <w:t xml:space="preserve">, ce dernier glisse </w:t>
+      </w:r>
+      <w:r>
+        <w:rPr>
+          <w:lang w:val="fr-FR"/>
+        </w:rPr>
+        <w:t>plus rapidement</w:t>
+      </w:r>
+      <w:r>
+        <w:rPr>
+          <w:lang w:val="fr-FR"/>
+        </w:rPr>
+        <w:t xml:space="preserve">. </w:t>
       </w:r>
     </w:p>
     <w:p>
@@ -3354,78 +3364,51 @@
           <w:bCs/>
           <w:lang w:val="fr-FR"/>
         </w:rPr>
-        <w:t xml:space="preserve">Temps maximal de </w:t>
-      </w:r>
-      <w:proofErr w:type="spellStart"/>
+        <w:t>Vitesse de chute pendant le</w:t>
+      </w:r>
       <w:r>
         <w:rPr>
           <w:b/>
           <w:bCs/>
           <w:lang w:val="fr-FR"/>
         </w:rPr>
-        <w:t>wall</w:t>
-      </w:r>
-      <w:proofErr w:type="spellEnd"/>
+        <w:t xml:space="preserve"> </w:t>
+      </w:r>
+      <w:proofErr w:type="spellStart"/>
       <w:r>
         <w:rPr>
           <w:b/>
           <w:bCs/>
           <w:lang w:val="fr-FR"/>
         </w:rPr>
-        <w:t xml:space="preserve"> </w:t>
-      </w:r>
-      <w:proofErr w:type="spellStart"/>
+        <w:t>wall</w:t>
+      </w:r>
+      <w:proofErr w:type="spellEnd"/>
       <w:r>
         <w:rPr>
           <w:b/>
           <w:bCs/>
           <w:lang w:val="fr-FR"/>
         </w:rPr>
-        <w:t>grab</w:t>
-      </w:r>
-      <w:proofErr w:type="spellEnd"/>
+        <w:t xml:space="preserve"> </w:t>
+      </w:r>
+      <w:proofErr w:type="spellStart"/>
       <w:r>
         <w:rPr>
           <w:b/>
           <w:bCs/>
           <w:lang w:val="fr-FR"/>
         </w:rPr>
-        <w:t>.</w:t>
-      </w:r>
-      <w:r>
-        <w:rPr>
-          <w:lang w:val="fr-FR"/>
-        </w:rPr>
-        <w:t xml:space="preserve"> 3s</w:t>
-      </w:r>
-    </w:p>
-    <w:p>
-      <w:pPr>
-        <w:pStyle w:val="Heading4"/>
-        <w:rPr>
-          <w:lang w:val="fr-FR"/>
-        </w:rPr>
-      </w:pPr>
-      <w:r>
-        <w:rPr>
-          <w:lang w:val="fr-FR"/>
-        </w:rPr>
-        <w:t>Touches</w:t>
-      </w:r>
-    </w:p>
-    <w:p>
-      <w:pPr>
-        <w:rPr>
-          <w:lang w:val="fr-FR"/>
-        </w:rPr>
-      </w:pPr>
+        <w:t>grab</w:t>
+      </w:r>
+      <w:proofErr w:type="spellEnd"/>
       <w:r>
         <w:rPr>
           <w:b/>
           <w:bCs/>
           <w:lang w:val="fr-FR"/>
         </w:rPr>
-        <w:t>Clavier 1.</w:t>
+        <w:t>.</w:t>
       </w:r>
       <w:r>
         <w:rPr>
@@ -3437,21 +3420,89 @@
         <w:rPr>
           <w:lang w:val="fr-FR"/>
         </w:rPr>
-        <w:t>X</w:t>
-      </w:r>
-      <w:r>
-        <w:rPr>
-          <w:lang w:val="fr-FR"/>
-        </w:rPr>
-        <w:br/>
-      </w:r>
+        <w:t>25% de la vitesse de chute normale.</w:t>
+      </w:r>
+    </w:p>
+    <w:p>
+      <w:pPr>
+        <w:pStyle w:val="Heading3"/>
+      </w:pPr>
+      <w:bookmarkStart w:id="16" w:name="_Toc94199301"/>
+      <w:r>
+        <w:t>Pull &amp; Push</w:t>
+      </w:r>
+      <w:bookmarkEnd w:id="16"/>
+    </w:p>
+    <w:p>
+      <w:pPr>
+        <w:rPr>
+          <w:lang w:val="fr-FR"/>
+        </w:rPr>
+      </w:pPr>
+      <w:r>
+        <w:rPr>
+          <w:lang w:val="fr-FR"/>
+        </w:rPr>
+        <w:t>Le joueur peut a</w:t>
+      </w:r>
+      <w:r>
+        <w:rPr>
+          <w:lang w:val="fr-FR"/>
+        </w:rPr>
+        <w:t xml:space="preserve">ctiver une capacité permettant de tirer ou pousser les autres joueurs. Lorsque le joueur maintient une touche de capacité enfoncée une zone se dessine autour de celui-ci, et il ne peut plus se déplacer. </w:t>
+      </w:r>
+    </w:p>
+    <w:p>
+      <w:pPr>
+        <w:rPr>
+          <w:lang w:val="fr-FR"/>
+        </w:rPr>
+      </w:pPr>
+      <w:r>
+        <w:rPr>
+          <w:lang w:val="fr-FR"/>
+        </w:rPr>
+        <w:t xml:space="preserve">Lorsqu’un joueur entre dans la zone de capacité, celle-ci est activée. Si le joueur poussait, alors le joueur entrant dans la zone est propulsé dans la direction opposée au joueur utilisant la capacité. Si le joueur tirait alors le joueur entrant dans la zone est tiré vers le joueur utilisant la capacité, et </w:t>
+      </w:r>
+      <w:r>
+        <w:rPr>
+          <w:lang w:val="fr-FR"/>
+        </w:rPr>
+        <w:t>passe à travers le joueur utilisant la capacité.</w:t>
+      </w:r>
+      <w:r>
+        <w:rPr>
+          <w:lang w:val="fr-FR"/>
+        </w:rPr>
+        <w:t xml:space="preserve"> </w:t>
+      </w:r>
+    </w:p>
+    <w:p>
+      <w:pPr>
+        <w:rPr>
+          <w:lang w:val="fr-FR"/>
+        </w:rPr>
+      </w:pPr>
+      <w:r>
+        <w:rPr>
+          <w:lang w:val="fr-FR"/>
+        </w:rPr>
+        <w:t>La taille de la zone de capacité du joueur l’ayant utilisé est alors diminuée. Elle s’agrandit à nouveau avec le temps jusqu’à ce qu’elle soit utilisée à nouveau ou qu’elle atteigne sa taille originelle.</w:t>
+      </w:r>
+    </w:p>
+    <w:p>
+      <w:pPr>
+        <w:rPr>
+          <w:lang w:val="fr-FR"/>
+        </w:rPr>
+      </w:pPr>
       <w:r>
         <w:rPr>
           <w:b/>
           <w:bCs/>
           <w:lang w:val="fr-FR"/>
         </w:rPr>
-        <w:t>Clavier 2.</w:t>
+        <w:t>Rayon d’interaction maximum.</w:t>
       </w:r>
       <w:r>
         <w:rPr>
@@ -3463,7 +3514,13 @@
         <w:rPr>
           <w:lang w:val="fr-FR"/>
         </w:rPr>
-        <w:t>,</w:t>
+        <w:t>3.5</w:t>
+      </w:r>
+      <w:r>
+        <w:rPr>
+          <w:lang w:val="fr-FR"/>
+        </w:rPr>
+        <w:t>u</w:t>
       </w:r>
       <w:r>
         <w:rPr>
@@ -3477,7 +3534,7 @@
           <w:bCs/>
           <w:lang w:val="fr-FR"/>
         </w:rPr>
-        <w:t>Manette.</w:t>
+        <w:t>Réduction du rayon par interaction.</w:t>
       </w:r>
       <w:r>
         <w:rPr>
@@ -3489,89 +3546,21 @@
         <w:rPr>
           <w:lang w:val="fr-FR"/>
         </w:rPr>
-        <w:t>Trigger droite</w:t>
-      </w:r>
-    </w:p>
-    <w:p>
-      <w:pPr>
-        <w:pStyle w:val="Heading3"/>
-      </w:pPr>
-      <w:bookmarkStart w:id="17" w:name="_Toc94199301"/>
-      <w:r>
-        <w:t>Pull &amp; Push</w:t>
-      </w:r>
-      <w:bookmarkEnd w:id="17"/>
-    </w:p>
-    <w:p>
-      <w:pPr>
-        <w:rPr>
-          <w:lang w:val="fr-FR"/>
-        </w:rPr>
-      </w:pPr>
-      <w:r>
-        <w:rPr>
-          <w:lang w:val="fr-FR"/>
-        </w:rPr>
-        <w:t>Le joueur peut a</w:t>
-      </w:r>
-      <w:r>
-        <w:rPr>
-          <w:lang w:val="fr-FR"/>
-        </w:rPr>
-        <w:t xml:space="preserve">ctiver une capacité permettant de tirer ou pousser les autres joueurs. Lorsque le joueur maintient une touche de capacité enfoncée une zone se dessine autour de celui-ci, et il ne peut plus se déplacer. </w:t>
-      </w:r>
-    </w:p>
-    <w:p>
-      <w:pPr>
-        <w:rPr>
-          <w:lang w:val="fr-FR"/>
-        </w:rPr>
-      </w:pPr>
-      <w:r>
-        <w:rPr>
-          <w:lang w:val="fr-FR"/>
-        </w:rPr>
-        <w:t xml:space="preserve">Lorsqu’un joueur entre dans la zone de capacité, celle-ci est activée. Si le joueur poussait, alors le joueur entrant dans la zone est propulsé dans la direction opposée au joueur utilisant la capacité. Si le joueur tirait alors le joueur entrant dans la zone est tiré vers le joueur utilisant la capacité, et </w:t>
-      </w:r>
-      <w:r>
-        <w:rPr>
-          <w:lang w:val="fr-FR"/>
-        </w:rPr>
-        <w:t>passe à travers le joueur utilisant la capacité.</w:t>
-      </w:r>
-      <w:r>
-        <w:rPr>
-          <w:lang w:val="fr-FR"/>
-        </w:rPr>
-        <w:t xml:space="preserve"> </w:t>
-      </w:r>
-    </w:p>
-    <w:p>
-      <w:pPr>
-        <w:rPr>
-          <w:lang w:val="fr-FR"/>
-        </w:rPr>
-      </w:pPr>
-      <w:r>
-        <w:rPr>
-          <w:lang w:val="fr-FR"/>
-        </w:rPr>
-        <w:t>La taille de la zone de capacité du joueur l’ayant utilisé est alors diminuée. Elle s’agrandit à nouveau avec le temps jusqu’à ce qu’elle soit utilisée à nouveau ou qu’elle atteigne sa taille originelle.</w:t>
-      </w:r>
-    </w:p>
-    <w:p>
-      <w:pPr>
-        <w:rPr>
-          <w:lang w:val="fr-FR"/>
-        </w:rPr>
-      </w:pPr>
+        <w:t>33%</w:t>
+      </w:r>
+      <w:r>
+        <w:rPr>
+          <w:lang w:val="fr-FR"/>
+        </w:rPr>
+        <w:br/>
+      </w:r>
       <w:r>
         <w:rPr>
           <w:b/>
           <w:bCs/>
           <w:lang w:val="fr-FR"/>
         </w:rPr>
-        <w:t>Rayon d’interaction maximum.</w:t>
+        <w:t>Récupération du rayon.</w:t>
       </w:r>
       <w:r>
         <w:rPr>
@@ -3583,13 +3572,7 @@
         <w:rPr>
           <w:lang w:val="fr-FR"/>
         </w:rPr>
-        <w:t>3.5</w:t>
-      </w:r>
-      <w:r>
-        <w:rPr>
-          <w:lang w:val="fr-FR"/>
-        </w:rPr>
-        <w:t>u</w:t>
+        <w:t>15%/s</w:t>
       </w:r>
       <w:r>
         <w:rPr>
@@ -3603,7 +3586,7 @@
           <w:bCs/>
           <w:lang w:val="fr-FR"/>
         </w:rPr>
-        <w:t>Réduction du rayon par interaction.</w:t>
+        <w:t>Distance d’éjection de base.</w:t>
       </w:r>
       <w:r>
         <w:rPr>
@@ -3615,7 +3598,13 @@
         <w:rPr>
           <w:lang w:val="fr-FR"/>
         </w:rPr>
-        <w:t>33%</w:t>
+        <w:t>7.2</w:t>
+      </w:r>
+      <w:r>
+        <w:rPr>
+          <w:lang w:val="fr-FR"/>
+        </w:rPr>
+        <w:t>u</w:t>
       </w:r>
       <w:r>
         <w:rPr>
@@ -3629,7 +3618,7 @@
           <w:bCs/>
           <w:lang w:val="fr-FR"/>
         </w:rPr>
-        <w:t>Récupération du rayon.</w:t>
+        <w:t>Distance d’éjection du roi.</w:t>
       </w:r>
       <w:r>
         <w:rPr>
@@ -3639,23 +3628,46 @@
       </w:r>
       <w:r>
         <w:rPr>
-          <w:lang w:val="fr-FR"/>
-        </w:rPr>
-        <w:t>15%/s</w:t>
-      </w:r>
-      <w:r>
-        <w:rPr>
-          <w:lang w:val="fr-FR"/>
-        </w:rPr>
-        <w:br/>
-      </w:r>
+          <w:highlight w:val="yellow"/>
+          <w:lang w:val="fr-FR"/>
+        </w:rPr>
+        <w:t>10</w:t>
+      </w:r>
+      <w:r>
+        <w:rPr>
+          <w:highlight w:val="yellow"/>
+          <w:lang w:val="fr-FR"/>
+        </w:rPr>
+        <w:t>u</w:t>
+      </w:r>
+    </w:p>
+    <w:p>
+      <w:pPr>
+        <w:pStyle w:val="Heading4"/>
+        <w:rPr>
+          <w:lang w:val="fr-FR"/>
+        </w:rPr>
+      </w:pPr>
+      <w:r>
+        <w:rPr>
+          <w:lang w:val="fr-FR"/>
+        </w:rPr>
+        <w:t>Touches</w:t>
+      </w:r>
+    </w:p>
+    <w:p>
+      <w:pPr>
+        <w:rPr>
+          <w:lang w:val="fr-FR"/>
+        </w:rPr>
+      </w:pPr>
       <w:r>
         <w:rPr>
           <w:b/>
           <w:bCs/>
           <w:lang w:val="fr-FR"/>
         </w:rPr>
-        <w:t>Distance d’éjection de base.</w:t>
+        <w:t>Clavier 1.</w:t>
       </w:r>
       <w:r>
         <w:rPr>
@@ -3667,27 +3679,22 @@
         <w:rPr>
           <w:lang w:val="fr-FR"/>
         </w:rPr>
-        <w:t>7.2</w:t>
-      </w:r>
-      <w:r>
-        <w:rPr>
-          <w:lang w:val="fr-FR"/>
-        </w:rPr>
-        <w:t>u</w:t>
-      </w:r>
-      <w:r>
-        <w:rPr>
-          <w:lang w:val="fr-FR"/>
-        </w:rPr>
-        <w:br/>
-      </w:r>
+        <w:t>A (tirer) et E (pousser)</w:t>
+      </w:r>
+    </w:p>
+    <w:p>
+      <w:pPr>
+        <w:rPr>
+          <w:lang w:val="fr-FR"/>
+        </w:rPr>
+      </w:pPr>
       <w:r>
         <w:rPr>
           <w:b/>
           <w:bCs/>
           <w:lang w:val="fr-FR"/>
         </w:rPr>
-        <w:t>Distance d’éjection du roi.</w:t>
+        <w:t>Clavier 2.</w:t>
       </w:r>
       <w:r>
         <w:rPr>
@@ -3697,31 +3704,9 @@
       </w:r>
       <w:r>
         <w:rPr>
-          <w:highlight w:val="yellow"/>
-          <w:lang w:val="fr-FR"/>
-        </w:rPr>
-        <w:t>10</w:t>
-      </w:r>
-      <w:r>
-        <w:rPr>
-          <w:highlight w:val="yellow"/>
-          <w:lang w:val="fr-FR"/>
-        </w:rPr>
-        <w:t>u</w:t>
-      </w:r>
-    </w:p>
-    <w:p>
-      <w:pPr>
-        <w:pStyle w:val="Heading4"/>
-        <w:rPr>
-          <w:lang w:val="fr-FR"/>
-        </w:rPr>
-      </w:pPr>
-      <w:r>
-        <w:rPr>
-          <w:lang w:val="fr-FR"/>
-        </w:rPr>
-        <w:t>Touches</w:t>
+          <w:lang w:val="fr-FR"/>
+        </w:rPr>
+        <w:t>U (tirer) et O (pousser)</w:t>
       </w:r>
     </w:p>
     <w:p>
@@ -3736,7 +3721,7 @@
           <w:bCs/>
           <w:lang w:val="fr-FR"/>
         </w:rPr>
-        <w:t>Clavier 1.</w:t>
+        <w:t>Manette.</w:t>
       </w:r>
       <w:r>
         <w:rPr>
@@ -3744,11 +3729,73 @@
         </w:rPr>
         <w:t xml:space="preserve"> </w:t>
       </w:r>
-      <w:r>
-        <w:rPr>
-          <w:lang w:val="fr-FR"/>
-        </w:rPr>
-        <w:t>A (tirer) et E (pousser)</w:t>
+      <w:proofErr w:type="spellStart"/>
+      <w:r>
+        <w:rPr>
+          <w:lang w:val="fr-FR"/>
+        </w:rPr>
+        <w:t>Bumper</w:t>
+      </w:r>
+      <w:proofErr w:type="spellEnd"/>
+      <w:r>
+        <w:rPr>
+          <w:lang w:val="fr-FR"/>
+        </w:rPr>
+        <w:t xml:space="preserve"> gauche (tirer) et </w:t>
+      </w:r>
+      <w:proofErr w:type="spellStart"/>
+      <w:r>
+        <w:rPr>
+          <w:lang w:val="fr-FR"/>
+        </w:rPr>
+        <w:t>bumper</w:t>
+      </w:r>
+      <w:proofErr w:type="spellEnd"/>
+      <w:r>
+        <w:rPr>
+          <w:lang w:val="fr-FR"/>
+        </w:rPr>
+        <w:t xml:space="preserve"> droite (pousser)</w:t>
+      </w:r>
+    </w:p>
+    <w:p>
+      <w:pPr>
+        <w:pStyle w:val="Heading3"/>
+      </w:pPr>
+      <w:bookmarkStart w:id="17" w:name="_Ref94191658"/>
+      <w:bookmarkStart w:id="18" w:name="_Toc94199302"/>
+      <w:r>
+        <w:t>I</w:t>
+      </w:r>
+      <w:r>
+        <w:t>m</w:t>
+      </w:r>
+      <w:r>
+        <w:t>pa</w:t>
+      </w:r>
+      <w:r>
+        <w:t>ct et stun</w:t>
+      </w:r>
+      <w:bookmarkEnd w:id="17"/>
+      <w:bookmarkEnd w:id="18"/>
+    </w:p>
+    <w:p>
+      <w:pPr>
+        <w:rPr>
+          <w:lang w:val="fr-FR"/>
+        </w:rPr>
+      </w:pPr>
+      <w:r>
+        <w:rPr>
+          <w:lang w:val="fr-FR"/>
+        </w:rPr>
+        <w:t>Si un joueur est propulsé sur un mur ou un plafond (pas un sol) avec une vitesse suffisante, il est « étourdit » pendant quelques temps.</w:t>
+      </w:r>
+      <w:r>
+        <w:rPr>
+          <w:lang w:val="fr-FR"/>
+        </w:rPr>
+        <w:t xml:space="preserve"> Pendant ce temps, le joueur ne peut plus sauter, utiliser le pull/push, et se déplace à une vitesse réduite.</w:t>
       </w:r>
     </w:p>
     <w:p>
@@ -3763,34 +3810,172 @@
           <w:bCs/>
           <w:lang w:val="fr-FR"/>
         </w:rPr>
-        <w:t>Clavier 2.</w:t>
-      </w:r>
-      <w:r>
-        <w:rPr>
-          <w:lang w:val="fr-FR"/>
-        </w:rPr>
-        <w:t xml:space="preserve"> </w:t>
-      </w:r>
-      <w:r>
-        <w:rPr>
-          <w:lang w:val="fr-FR"/>
-        </w:rPr>
-        <w:t>U (tirer) et O (pousser)</w:t>
-      </w:r>
-    </w:p>
-    <w:p>
-      <w:pPr>
-        <w:rPr>
-          <w:lang w:val="fr-FR"/>
-        </w:rPr>
-      </w:pPr>
+        <w:t>Temps d’étourdissement.</w:t>
+      </w:r>
+      <w:r>
+        <w:rPr>
+          <w:lang w:val="fr-FR"/>
+        </w:rPr>
+        <w:t xml:space="preserve"> 1s</w:t>
+      </w:r>
+      <w:r>
+        <w:rPr>
+          <w:lang w:val="fr-FR"/>
+        </w:rPr>
+        <w:br/>
+      </w:r>
       <w:r>
         <w:rPr>
           <w:b/>
           <w:bCs/>
           <w:lang w:val="fr-FR"/>
         </w:rPr>
-        <w:t>Manette.</w:t>
+        <w:t>Vitesse de déplacement.</w:t>
+      </w:r>
+      <w:r>
+        <w:rPr>
+          <w:lang w:val="fr-FR"/>
+        </w:rPr>
+        <w:t xml:space="preserve"> 25%</w:t>
+      </w:r>
+    </w:p>
+    <w:p>
+      <w:pPr>
+        <w:pStyle w:val="Heading2"/>
+        <w:rPr>
+          <w:lang w:val="fr-FR"/>
+        </w:rPr>
+      </w:pPr>
+      <w:bookmarkStart w:id="19" w:name="_Toc94199303"/>
+      <w:r>
+        <w:rPr>
+          <w:lang w:val="fr-FR"/>
+        </w:rPr>
+        <w:lastRenderedPageBreak/>
+        <w:t>Couronne</w:t>
+      </w:r>
+      <w:bookmarkEnd w:id="19"/>
+    </w:p>
+    <w:p>
+      <w:pPr>
+        <w:rPr>
+          <w:lang w:val="fr-FR"/>
+        </w:rPr>
+      </w:pPr>
+      <w:r>
+        <w:rPr>
+          <w:lang w:val="fr-FR"/>
+        </w:rPr>
+        <w:t>Au début de la partie, une couronne apparait quelque part dans le niveau.</w:t>
+      </w:r>
+      <w:r>
+        <w:rPr>
+          <w:lang w:val="fr-FR"/>
+        </w:rPr>
+        <w:t xml:space="preserve"> Le premier joueur à attraper la couronne devient « roi ».</w:t>
+      </w:r>
+    </w:p>
+    <w:p>
+      <w:pPr>
+        <w:pStyle w:val="Heading3"/>
+      </w:pPr>
+      <w:bookmarkStart w:id="20" w:name="_Toc94199304"/>
+      <w:r>
+        <w:t>Roi</w:t>
+      </w:r>
+      <w:bookmarkEnd w:id="20"/>
+    </w:p>
+    <w:p>
+      <w:pPr>
+        <w:rPr>
+          <w:lang w:val="fr-FR"/>
+        </w:rPr>
+      </w:pPr>
+      <w:r>
+        <w:rPr>
+          <w:lang w:val="fr-FR"/>
+        </w:rPr>
+        <w:t xml:space="preserve">Le roi reçoit une amélioration de ses capacités : il se déplace plus vite, saute plus haut et </w:t>
+      </w:r>
+      <w:r>
+        <w:rPr>
+          <w:lang w:val="fr-FR"/>
+        </w:rPr>
+        <w:t>projette</w:t>
+      </w:r>
+      <w:r>
+        <w:rPr>
+          <w:lang w:val="fr-FR"/>
+        </w:rPr>
+        <w:t xml:space="preserve"> les autres joueurs plus loin.</w:t>
+      </w:r>
+    </w:p>
+    <w:p>
+      <w:pPr>
+        <w:rPr>
+          <w:lang w:val="fr-FR"/>
+        </w:rPr>
+      </w:pPr>
+      <w:r>
+        <w:rPr>
+          <w:highlight w:val="yellow"/>
+          <w:lang w:val="fr-FR"/>
+        </w:rPr>
+        <w:t>Amélioration des capacités proportionnelle au nombre de joueurs ?</w:t>
+      </w:r>
+    </w:p>
+    <w:p>
+      <w:pPr>
+        <w:pStyle w:val="Heading3"/>
+      </w:pPr>
+      <w:bookmarkStart w:id="21" w:name="_Toc94199305"/>
+      <w:r>
+        <w:t>Vol de Couronne</w:t>
+      </w:r>
+      <w:bookmarkEnd w:id="21"/>
+    </w:p>
+    <w:p>
+      <w:pPr>
+        <w:rPr>
+          <w:lang w:val="fr-FR"/>
+        </w:rPr>
+      </w:pPr>
+      <w:r>
+        <w:rPr>
+          <w:lang w:val="fr-FR"/>
+        </w:rPr>
+        <w:t xml:space="preserve">Si le roi est </w:t>
+      </w:r>
+      <w:r>
+        <w:rPr>
+          <w:lang w:val="fr-FR"/>
+        </w:rPr>
+        <w:t>étourdit</w:t>
+      </w:r>
+      <w:r>
+        <w:rPr>
+          <w:rStyle w:val="FootnoteReference"/>
+          <w:lang w:val="fr-FR"/>
+        </w:rPr>
+        <w:footnoteReference w:id="1"/>
+      </w:r>
+      <w:r>
+        <w:rPr>
+          <w:lang w:val="fr-FR"/>
+        </w:rPr>
+        <w:t>,</w:t>
+      </w:r>
+      <w:r>
+        <w:rPr>
+          <w:lang w:val="fr-FR"/>
+        </w:rPr>
+        <w:t xml:space="preserve"> sa couronne se brise</w:t>
+      </w:r>
+      <w:r>
+        <w:rPr>
+          <w:lang w:val="fr-FR"/>
+        </w:rPr>
+        <w:t>.</w:t>
       </w:r>
       <w:r>
         <w:rPr>
@@ -3798,74 +3983,11 @@
         </w:rPr>
         <w:t xml:space="preserve"> </w:t>
       </w:r>
-      <w:proofErr w:type="spellStart"/>
-      <w:r>
-        <w:rPr>
-          <w:lang w:val="fr-FR"/>
-        </w:rPr>
-        <w:t>Bumper</w:t>
-      </w:r>
-      <w:proofErr w:type="spellEnd"/>
-      <w:r>
-        <w:rPr>
-          <w:lang w:val="fr-FR"/>
-        </w:rPr>
-        <w:t xml:space="preserve"> gauche (tirer) et </w:t>
-      </w:r>
-      <w:proofErr w:type="spellStart"/>
-      <w:r>
-        <w:rPr>
-          <w:lang w:val="fr-FR"/>
-        </w:rPr>
-        <w:t>bumper</w:t>
-      </w:r>
-      <w:proofErr w:type="spellEnd"/>
-      <w:r>
-        <w:rPr>
-          <w:lang w:val="fr-FR"/>
-        </w:rPr>
-        <w:t xml:space="preserve"> droite (pousser)</w:t>
-      </w:r>
-    </w:p>
-    <w:p>
-      <w:pPr>
-        <w:pStyle w:val="Heading3"/>
-      </w:pPr>
-      <w:bookmarkStart w:id="18" w:name="_Ref94191658"/>
-      <w:bookmarkStart w:id="19" w:name="_Toc94199302"/>
-      <w:r>
-        <w:lastRenderedPageBreak/>
-        <w:t>I</w:t>
-      </w:r>
-      <w:r>
-        <w:t>m</w:t>
-      </w:r>
-      <w:r>
-        <w:t>pa</w:t>
-      </w:r>
-      <w:r>
-        <w:t>ct et stun</w:t>
-      </w:r>
-      <w:bookmarkEnd w:id="18"/>
-      <w:bookmarkEnd w:id="19"/>
-    </w:p>
-    <w:p>
-      <w:pPr>
-        <w:rPr>
-          <w:lang w:val="fr-FR"/>
-        </w:rPr>
-      </w:pPr>
-      <w:r>
-        <w:rPr>
-          <w:lang w:val="fr-FR"/>
-        </w:rPr>
-        <w:t>Si un joueur est propulsé sur un mur ou un plafond (pas un sol) avec une vitesse suffisante, il est « étourdit » pendant quelques temps.</w:t>
-      </w:r>
-      <w:r>
-        <w:rPr>
-          <w:lang w:val="fr-FR"/>
-        </w:rPr>
-        <w:t xml:space="preserve"> Pendant ce temps, le joueur ne peut plus sauter, utiliser le pull/push, et se déplace à une vitesse réduite.</w:t>
+      <w:r>
+        <w:rPr>
+          <w:lang w:val="fr-FR"/>
+        </w:rPr>
+        <w:t>Une nouvelle couronne apparait à un endroit aléatoire du niveau, et le nouveau roi est le premier joueur à atteindre la nouvelle couronne.</w:t>
       </w:r>
     </w:p>
     <w:p>
@@ -3880,33 +4002,13 @@
           <w:bCs/>
           <w:lang w:val="fr-FR"/>
         </w:rPr>
-        <w:t>Temps d’étourdissement.</w:t>
-      </w:r>
-      <w:r>
-        <w:rPr>
-          <w:lang w:val="fr-FR"/>
-        </w:rPr>
-        <w:t xml:space="preserve"> 1s</w:t>
-      </w:r>
-      <w:r>
-        <w:rPr>
-          <w:lang w:val="fr-FR"/>
-        </w:rPr>
-        <w:br/>
-      </w:r>
-      <w:r>
-        <w:rPr>
-          <w:b/>
-          <w:bCs/>
-          <w:lang w:val="fr-FR"/>
-        </w:rPr>
-        <w:t>Vitesse de déplacement.</w:t>
-      </w:r>
-      <w:r>
-        <w:rPr>
-          <w:lang w:val="fr-FR"/>
-        </w:rPr>
-        <w:t xml:space="preserve"> 25%</w:t>
+        <w:t>Force minimal pour briser la couronne.</w:t>
+      </w:r>
+      <w:r>
+        <w:rPr>
+          <w:lang w:val="fr-FR"/>
+        </w:rPr>
+        <w:t xml:space="preserve"> X</w:t>
       </w:r>
     </w:p>
     <w:p>
@@ -3916,68 +4018,14 @@
           <w:lang w:val="fr-FR"/>
         </w:rPr>
       </w:pPr>
-      <w:bookmarkStart w:id="20" w:name="_Toc94199303"/>
-      <w:r>
-        <w:rPr>
-          <w:lang w:val="fr-FR"/>
-        </w:rPr>
-        <w:t>Couronne</w:t>
-      </w:r>
-      <w:bookmarkEnd w:id="20"/>
-    </w:p>
-    <w:p>
-      <w:pPr>
-        <w:rPr>
-          <w:lang w:val="fr-FR"/>
-        </w:rPr>
-      </w:pPr>
-      <w:r>
-        <w:rPr>
-          <w:lang w:val="fr-FR"/>
-        </w:rPr>
-        <w:t>Au début de la partie, une couronne apparait quelque part dans le niveau.</w:t>
-      </w:r>
-      <w:r>
-        <w:rPr>
-          <w:lang w:val="fr-FR"/>
-        </w:rPr>
-        <w:t xml:space="preserve"> Le premier joueur à attraper la couronne devient « roi ».</w:t>
-      </w:r>
-    </w:p>
-    <w:p>
-      <w:pPr>
-        <w:pStyle w:val="Heading3"/>
-      </w:pPr>
-      <w:bookmarkStart w:id="21" w:name="_Toc94199304"/>
-      <w:r>
-        <w:t>Roi</w:t>
-      </w:r>
-      <w:bookmarkEnd w:id="21"/>
-    </w:p>
-    <w:p>
-      <w:pPr>
-        <w:rPr>
-          <w:lang w:val="fr-FR"/>
-        </w:rPr>
-      </w:pPr>
-      <w:r>
-        <w:rPr>
-          <w:lang w:val="fr-FR"/>
-        </w:rPr>
-        <w:t xml:space="preserve">Le roi reçoit une amélioration de ses capacités : il se déplace plus vite, saute plus haut et </w:t>
-      </w:r>
-      <w:r>
-        <w:rPr>
-          <w:lang w:val="fr-FR"/>
-        </w:rPr>
-        <w:t>projette</w:t>
-      </w:r>
-      <w:r>
-        <w:rPr>
-          <w:lang w:val="fr-FR"/>
-        </w:rPr>
-        <w:t xml:space="preserve"> les autres joueurs plus loin.</w:t>
-      </w:r>
+      <w:bookmarkStart w:id="22" w:name="_Toc94199306"/>
+      <w:r>
+        <w:rPr>
+          <w:lang w:val="fr-FR"/>
+        </w:rPr>
+        <w:t>Level Design</w:t>
+      </w:r>
+      <w:bookmarkEnd w:id="22"/>
     </w:p>
     <w:p>
       <w:pPr>
@@ -3990,123 +4038,6 @@
           <w:highlight w:val="yellow"/>
           <w:lang w:val="fr-FR"/>
         </w:rPr>
-        <w:t>Amélioration des capacités proportionnelle au nombre de joueurs ?</w:t>
-      </w:r>
-    </w:p>
-    <w:p>
-      <w:pPr>
-        <w:pStyle w:val="Heading3"/>
-      </w:pPr>
-      <w:bookmarkStart w:id="22" w:name="_Toc94199305"/>
-      <w:r>
-        <w:t>Vol de Couronne</w:t>
-      </w:r>
-      <w:bookmarkEnd w:id="22"/>
-    </w:p>
-    <w:p>
-      <w:pPr>
-        <w:rPr>
-          <w:lang w:val="fr-FR"/>
-        </w:rPr>
-      </w:pPr>
-      <w:r>
-        <w:rPr>
-          <w:lang w:val="fr-FR"/>
-        </w:rPr>
-        <w:t xml:space="preserve">Si le roi est </w:t>
-      </w:r>
-      <w:r>
-        <w:rPr>
-          <w:lang w:val="fr-FR"/>
-        </w:rPr>
-        <w:t>étourdit</w:t>
-      </w:r>
-      <w:r>
-        <w:rPr>
-          <w:rStyle w:val="FootnoteReference"/>
-          <w:lang w:val="fr-FR"/>
-        </w:rPr>
-        <w:footnoteReference w:id="1"/>
-      </w:r>
-      <w:r>
-        <w:rPr>
-          <w:lang w:val="fr-FR"/>
-        </w:rPr>
-        <w:t>,</w:t>
-      </w:r>
-      <w:r>
-        <w:rPr>
-          <w:lang w:val="fr-FR"/>
-        </w:rPr>
-        <w:t xml:space="preserve"> sa couronne se brise</w:t>
-      </w:r>
-      <w:r>
-        <w:rPr>
-          <w:lang w:val="fr-FR"/>
-        </w:rPr>
-        <w:t>.</w:t>
-      </w:r>
-      <w:r>
-        <w:rPr>
-          <w:lang w:val="fr-FR"/>
-        </w:rPr>
-        <w:t xml:space="preserve"> </w:t>
-      </w:r>
-      <w:r>
-        <w:rPr>
-          <w:lang w:val="fr-FR"/>
-        </w:rPr>
-        <w:t>Une nouvelle couronne apparait à un endroit aléatoire du niveau, et le nouveau roi est le premier joueur à atteindre la nouvelle couronne.</w:t>
-      </w:r>
-    </w:p>
-    <w:p>
-      <w:pPr>
-        <w:rPr>
-          <w:lang w:val="fr-FR"/>
-        </w:rPr>
-      </w:pPr>
-      <w:r>
-        <w:rPr>
-          <w:b/>
-          <w:bCs/>
-          <w:lang w:val="fr-FR"/>
-        </w:rPr>
-        <w:t>Force minimal pour briser la couronne.</w:t>
-      </w:r>
-      <w:r>
-        <w:rPr>
-          <w:lang w:val="fr-FR"/>
-        </w:rPr>
-        <w:t xml:space="preserve"> X</w:t>
-      </w:r>
-    </w:p>
-    <w:p>
-      <w:pPr>
-        <w:pStyle w:val="Heading2"/>
-        <w:rPr>
-          <w:lang w:val="fr-FR"/>
-        </w:rPr>
-      </w:pPr>
-      <w:bookmarkStart w:id="23" w:name="_Toc94199306"/>
-      <w:r>
-        <w:rPr>
-          <w:lang w:val="fr-FR"/>
-        </w:rPr>
-        <w:t>Level Design</w:t>
-      </w:r>
-      <w:bookmarkEnd w:id="23"/>
-    </w:p>
-    <w:p>
-      <w:pPr>
-        <w:rPr>
-          <w:lang w:val="fr-FR"/>
-        </w:rPr>
-      </w:pPr>
-      <w:r>
-        <w:rPr>
-          <w:highlight w:val="yellow"/>
-          <w:lang w:val="fr-FR"/>
-        </w:rPr>
         <w:t>A mieux expliquer plus tard</w:t>
       </w:r>
     </w:p>
@@ -4139,23 +4070,23 @@
       <w:pPr>
         <w:pStyle w:val="Heading1"/>
       </w:pPr>
-      <w:bookmarkStart w:id="24" w:name="_Toc94199307"/>
+      <w:bookmarkStart w:id="23" w:name="_Toc94199307"/>
       <w:r>
         <w:lastRenderedPageBreak/>
         <w:t>Direction Artistique</w:t>
       </w:r>
-      <w:bookmarkEnd w:id="24"/>
+      <w:bookmarkEnd w:id="23"/>
     </w:p>
     <w:p>
       <w:pPr>
         <w:pStyle w:val="Heading1"/>
       </w:pPr>
-      <w:bookmarkStart w:id="25" w:name="_Toc94199308"/>
+      <w:bookmarkStart w:id="24" w:name="_Toc94199308"/>
       <w:r>
         <w:lastRenderedPageBreak/>
         <w:t>Futur ?</w:t>
       </w:r>
-      <w:bookmarkEnd w:id="25"/>
+      <w:bookmarkEnd w:id="24"/>
     </w:p>
     <w:sectPr>
       <w:pgSz w:w="11906" w:h="16838" w:code="9"/>

</xml_diff>

<commit_message>
GDD - Wall grab devient Wall slide
</commit_message>
<xml_diff>
--- a/GDD.docx
+++ b/GDD.docx
@@ -1458,7 +1458,7 @@
                 <w:rStyle w:val="Hyperlink"/>
                 <w:noProof/>
               </w:rPr>
-              <w:t>Wall grab</w:t>
+              <w:t>Wall slide</w:t>
             </w:r>
             <w:r>
               <w:rPr>
@@ -2859,18 +2859,8 @@
           <w:iCs/>
           <w:lang w:val="fr-FR"/>
         </w:rPr>
-        <w:t xml:space="preserve"> </w:t>
-      </w:r>
-      <w:proofErr w:type="spellStart"/>
-      <w:r>
-        <w:rPr>
-          <w:i/>
-          <w:iCs/>
-          <w:lang w:val="fr-FR"/>
-        </w:rPr>
-        <w:t>grab</w:t>
-      </w:r>
-      <w:proofErr w:type="spellEnd"/>
+        <w:t xml:space="preserve"> slide</w:t>
+      </w:r>
       <w:r>
         <w:rPr>
           <w:lang w:val="fr-FR"/>
@@ -3260,7 +3250,10 @@
         <w:pStyle w:val="Heading3"/>
       </w:pPr>
       <w:r>
-        <w:t>Wall grab</w:t>
+        <w:t xml:space="preserve">Wall </w:t>
+      </w:r>
+      <w:r>
+        <w:t>Slide</w:t>
       </w:r>
     </w:p>
     <w:p>
@@ -3323,16 +3316,8 @@
         <w:rPr>
           <w:lang w:val="fr-FR"/>
         </w:rPr>
-        <w:t xml:space="preserve"> </w:t>
-      </w:r>
-      <w:proofErr w:type="spellStart"/>
-      <w:r>
-        <w:rPr>
-          <w:lang w:val="fr-FR"/>
-        </w:rPr>
-        <w:t>grab</w:t>
-      </w:r>
-      <w:proofErr w:type="spellEnd"/>
+        <w:t xml:space="preserve"> slide</w:t>
+      </w:r>
       <w:r>
         <w:rPr>
           <w:lang w:val="fr-FR"/>
@@ -3390,18 +3375,8 @@
           <w:bCs/>
           <w:lang w:val="fr-FR"/>
         </w:rPr>
-        <w:t xml:space="preserve"> </w:t>
-      </w:r>
-      <w:proofErr w:type="spellStart"/>
-      <w:r>
-        <w:rPr>
-          <w:b/>
-          <w:bCs/>
-          <w:lang w:val="fr-FR"/>
-        </w:rPr>
-        <w:t>grab</w:t>
-      </w:r>
-      <w:proofErr w:type="spellEnd"/>
+        <w:t xml:space="preserve"> slide</w:t>
+      </w:r>
       <w:r>
         <w:rPr>
           <w:b/>

</xml_diff>

<commit_message>
GDD - Modification longueur du saut (12 à 13, avec le coyote time je pense)
</commit_message>
<xml_diff>
--- a/GDD.docx
+++ b/GDD.docx
@@ -2237,13 +2237,8 @@
         <w:t>DA.</w:t>
       </w:r>
       <w:r>
-        <w:t xml:space="preserve"> Simon </w:t>
-      </w:r>
-      <w:proofErr w:type="spellStart"/>
-      <w:r>
-        <w:t>Ducot</w:t>
-      </w:r>
-      <w:proofErr w:type="spellEnd"/>
+        <w:t xml:space="preserve"> Simon Ducot</w:t>
+      </w:r>
     </w:p>
     <w:p>
       <w:r>
@@ -2266,13 +2261,8 @@
         <w:t>Prog.</w:t>
       </w:r>
       <w:r>
-        <w:t xml:space="preserve"> Sébastien </w:t>
-      </w:r>
-      <w:proofErr w:type="spellStart"/>
-      <w:r>
-        <w:t>Pautot</w:t>
-      </w:r>
-      <w:proofErr w:type="spellEnd"/>
+        <w:t xml:space="preserve"> Sébastien Pautot</w:t>
+      </w:r>
     </w:p>
     <w:p>
       <w:pPr>
@@ -2359,21 +2349,7 @@
         <w:rPr>
           <w:lang w:val="fr-FR"/>
         </w:rPr>
-        <w:t>ous avons tiré la notion de « partenaire » (</w:t>
-      </w:r>
-      <w:proofErr w:type="spellStart"/>
-      <w:r>
-        <w:rPr>
-          <w:lang w:val="fr-FR"/>
-        </w:rPr>
-        <w:t>buddy</w:t>
-      </w:r>
-      <w:proofErr w:type="spellEnd"/>
-      <w:r>
-        <w:rPr>
-          <w:lang w:val="fr-FR"/>
-        </w:rPr>
-        <w:t>). Nous avons donc conçu un prototype de jeu de plateforme en coopération où les joueurs peuvent s’aider les uns les autres.</w:t>
+        <w:t>ous avons tiré la notion de « partenaire » (buddy). Nous avons donc conçu un prototype de jeu de plateforme en coopération où les joueurs peuvent s’aider les uns les autres.</w:t>
       </w:r>
     </w:p>
     <w:p>
@@ -2507,21 +2483,7 @@
         <w:rPr>
           <w:lang w:val="fr-FR"/>
         </w:rPr>
-        <w:t xml:space="preserve">l’ensemble des joueurs avec du </w:t>
-      </w:r>
-      <w:proofErr w:type="spellStart"/>
-      <w:r>
-        <w:rPr>
-          <w:lang w:val="fr-FR"/>
-        </w:rPr>
-        <w:t>smoothing</w:t>
-      </w:r>
-      <w:proofErr w:type="spellEnd"/>
-      <w:r>
-        <w:rPr>
-          <w:lang w:val="fr-FR"/>
-        </w:rPr>
-        <w:t>.</w:t>
+        <w:t>l’ensemble des joueurs avec du smoothing.</w:t>
       </w:r>
       <w:r>
         <w:rPr>
@@ -2536,7 +2498,6 @@
           <w:lang w:val="fr-FR"/>
         </w:rPr>
       </w:pPr>
-      <w:proofErr w:type="spellStart"/>
       <w:r>
         <w:rPr>
           <w:rStyle w:val="Strong"/>
@@ -2544,7 +2505,6 @@
         </w:rPr>
         <w:t>Character</w:t>
       </w:r>
-      <w:proofErr w:type="spellEnd"/>
       <w:r>
         <w:rPr>
           <w:rStyle w:val="Strong"/>
@@ -2843,23 +2803,13 @@
         </w:rPr>
         <w:t xml:space="preserve">t en contact avec le sol ou en train de </w:t>
       </w:r>
-      <w:proofErr w:type="spellStart"/>
       <w:r>
         <w:rPr>
           <w:i/>
           <w:iCs/>
           <w:lang w:val="fr-FR"/>
         </w:rPr>
-        <w:t>wall</w:t>
-      </w:r>
-      <w:proofErr w:type="spellEnd"/>
-      <w:r>
-        <w:rPr>
-          <w:i/>
-          <w:iCs/>
-          <w:lang w:val="fr-FR"/>
-        </w:rPr>
-        <w:t xml:space="preserve"> slide</w:t>
+        <w:t>wall slide</w:t>
       </w:r>
       <w:r>
         <w:rPr>
@@ -2937,7 +2887,19 @@
         <w:rPr>
           <w:lang w:val="fr-FR"/>
         </w:rPr>
-        <w:t xml:space="preserve"> 12u</w:t>
+        <w:t xml:space="preserve"> 1</w:t>
+      </w:r>
+      <w:r>
+        <w:rPr>
+          <w:lang w:val="fr-FR"/>
+        </w:rPr>
+        <w:t>3</w:t>
+      </w:r>
+      <w:r>
+        <w:rPr>
+          <w:lang w:val="fr-FR"/>
+        </w:rPr>
+        <w:t>u</w:t>
       </w:r>
       <w:r>
         <w:rPr>
@@ -3304,19 +3266,11 @@
         </w:rPr>
         <w:t xml:space="preserve">. Lorsqu’un autre joueur se tient sur un joueur en </w:t>
       </w:r>
-      <w:proofErr w:type="spellStart"/>
-      <w:r>
-        <w:rPr>
-          <w:lang w:val="fr-FR"/>
-        </w:rPr>
-        <w:t>wall</w:t>
-      </w:r>
-      <w:proofErr w:type="spellEnd"/>
-      <w:r>
-        <w:rPr>
-          <w:lang w:val="fr-FR"/>
-        </w:rPr>
-        <w:t xml:space="preserve"> slide</w:t>
+      <w:r>
+        <w:rPr>
+          <w:lang w:val="fr-FR"/>
+        </w:rPr>
+        <w:t>wall slide</w:t>
       </w:r>
       <w:r>
         <w:rPr>
@@ -3359,31 +3313,115 @@
         </w:rPr>
         <w:t xml:space="preserve"> </w:t>
       </w:r>
-      <w:proofErr w:type="spellStart"/>
       <w:r>
         <w:rPr>
           <w:b/>
           <w:bCs/>
           <w:lang w:val="fr-FR"/>
         </w:rPr>
-        <w:t>wall</w:t>
-      </w:r>
-      <w:proofErr w:type="spellEnd"/>
+        <w:t>wall slide</w:t>
+      </w:r>
       <w:r>
         <w:rPr>
           <w:b/>
           <w:bCs/>
           <w:lang w:val="fr-FR"/>
         </w:rPr>
-        <w:t xml:space="preserve"> slide</w:t>
-      </w:r>
+        <w:t>.</w:t>
+      </w:r>
+      <w:r>
+        <w:rPr>
+          <w:lang w:val="fr-FR"/>
+        </w:rPr>
+        <w:t xml:space="preserve"> </w:t>
+      </w:r>
+      <w:r>
+        <w:rPr>
+          <w:lang w:val="fr-FR"/>
+        </w:rPr>
+        <w:t>25% de la vitesse de chute normale.</w:t>
+      </w:r>
+    </w:p>
+    <w:p>
+      <w:pPr>
+        <w:pStyle w:val="Heading3"/>
+      </w:pPr>
+      <w:bookmarkStart w:id="16" w:name="_Toc94199301"/>
+      <w:r>
+        <w:t>Pull &amp; Push</w:t>
+      </w:r>
+      <w:bookmarkEnd w:id="16"/>
+    </w:p>
+    <w:p>
+      <w:pPr>
+        <w:rPr>
+          <w:lang w:val="fr-FR"/>
+        </w:rPr>
+      </w:pPr>
+      <w:r>
+        <w:rPr>
+          <w:lang w:val="fr-FR"/>
+        </w:rPr>
+        <w:t>Le joueur peut a</w:t>
+      </w:r>
+      <w:r>
+        <w:rPr>
+          <w:lang w:val="fr-FR"/>
+        </w:rPr>
+        <w:t xml:space="preserve">ctiver une capacité permettant de tirer ou pousser les autres joueurs. Lorsque le joueur maintient une touche de capacité enfoncée une zone se dessine autour de celui-ci, et il ne peut plus se déplacer. </w:t>
+      </w:r>
+    </w:p>
+    <w:p>
+      <w:pPr>
+        <w:rPr>
+          <w:lang w:val="fr-FR"/>
+        </w:rPr>
+      </w:pPr>
+      <w:r>
+        <w:rPr>
+          <w:lang w:val="fr-FR"/>
+        </w:rPr>
+        <w:t xml:space="preserve">Lorsqu’un joueur entre dans la zone de capacité, celle-ci est activée. Si le joueur poussait, alors le joueur entrant dans la zone est propulsé dans la direction opposée au joueur utilisant la capacité. Si le joueur tirait alors le joueur entrant dans la zone est tiré vers le joueur utilisant la capacité, et </w:t>
+      </w:r>
+      <w:r>
+        <w:rPr>
+          <w:lang w:val="fr-FR"/>
+        </w:rPr>
+        <w:t>passe à travers le joueur utilisant la capacité.</w:t>
+      </w:r>
+      <w:r>
+        <w:rPr>
+          <w:lang w:val="fr-FR"/>
+        </w:rPr>
+        <w:t xml:space="preserve"> </w:t>
+      </w:r>
+    </w:p>
+    <w:p>
+      <w:pPr>
+        <w:rPr>
+          <w:lang w:val="fr-FR"/>
+        </w:rPr>
+      </w:pPr>
+      <w:r>
+        <w:rPr>
+          <w:lang w:val="fr-FR"/>
+        </w:rPr>
+        <w:t>La taille de la zone de capacité du joueur l’ayant utilisé est alors diminuée. Elle s’agrandit à nouveau avec le temps jusqu’à ce qu’elle soit utilisée à nouveau ou qu’elle atteigne sa taille originelle.</w:t>
+      </w:r>
+    </w:p>
+    <w:p>
+      <w:pPr>
+        <w:rPr>
+          <w:lang w:val="fr-FR"/>
+        </w:rPr>
+      </w:pPr>
       <w:r>
         <w:rPr>
           <w:b/>
           <w:bCs/>
           <w:lang w:val="fr-FR"/>
         </w:rPr>
-        <w:t>.</w:t>
+        <w:t>Rayon d’interaction maximum.</w:t>
       </w:r>
       <w:r>
         <w:rPr>
@@ -3395,89 +3433,27 @@
         <w:rPr>
           <w:lang w:val="fr-FR"/>
         </w:rPr>
-        <w:t>25% de la vitesse de chute normale.</w:t>
-      </w:r>
-    </w:p>
-    <w:p>
-      <w:pPr>
-        <w:pStyle w:val="Heading3"/>
-      </w:pPr>
-      <w:bookmarkStart w:id="16" w:name="_Toc94199301"/>
-      <w:r>
-        <w:t>Pull &amp; Push</w:t>
-      </w:r>
-      <w:bookmarkEnd w:id="16"/>
-    </w:p>
-    <w:p>
-      <w:pPr>
-        <w:rPr>
-          <w:lang w:val="fr-FR"/>
-        </w:rPr>
-      </w:pPr>
-      <w:r>
-        <w:rPr>
-          <w:lang w:val="fr-FR"/>
-        </w:rPr>
-        <w:t>Le joueur peut a</w:t>
-      </w:r>
-      <w:r>
-        <w:rPr>
-          <w:lang w:val="fr-FR"/>
-        </w:rPr>
-        <w:t xml:space="preserve">ctiver une capacité permettant de tirer ou pousser les autres joueurs. Lorsque le joueur maintient une touche de capacité enfoncée une zone se dessine autour de celui-ci, et il ne peut plus se déplacer. </w:t>
-      </w:r>
-    </w:p>
-    <w:p>
-      <w:pPr>
-        <w:rPr>
-          <w:lang w:val="fr-FR"/>
-        </w:rPr>
-      </w:pPr>
-      <w:r>
-        <w:rPr>
-          <w:lang w:val="fr-FR"/>
-        </w:rPr>
-        <w:t xml:space="preserve">Lorsqu’un joueur entre dans la zone de capacité, celle-ci est activée. Si le joueur poussait, alors le joueur entrant dans la zone est propulsé dans la direction opposée au joueur utilisant la capacité. Si le joueur tirait alors le joueur entrant dans la zone est tiré vers le joueur utilisant la capacité, et </w:t>
-      </w:r>
-      <w:r>
-        <w:rPr>
-          <w:lang w:val="fr-FR"/>
-        </w:rPr>
-        <w:t>passe à travers le joueur utilisant la capacité.</w:t>
-      </w:r>
-      <w:r>
-        <w:rPr>
-          <w:lang w:val="fr-FR"/>
-        </w:rPr>
-        <w:t xml:space="preserve"> </w:t>
-      </w:r>
-    </w:p>
-    <w:p>
-      <w:pPr>
-        <w:rPr>
-          <w:lang w:val="fr-FR"/>
-        </w:rPr>
-      </w:pPr>
-      <w:r>
-        <w:rPr>
-          <w:lang w:val="fr-FR"/>
-        </w:rPr>
-        <w:t>La taille de la zone de capacité du joueur l’ayant utilisé est alors diminuée. Elle s’agrandit à nouveau avec le temps jusqu’à ce qu’elle soit utilisée à nouveau ou qu’elle atteigne sa taille originelle.</w:t>
-      </w:r>
-    </w:p>
-    <w:p>
-      <w:pPr>
-        <w:rPr>
-          <w:lang w:val="fr-FR"/>
-        </w:rPr>
-      </w:pPr>
+        <w:t>3.5</w:t>
+      </w:r>
+      <w:r>
+        <w:rPr>
+          <w:lang w:val="fr-FR"/>
+        </w:rPr>
+        <w:t>u</w:t>
+      </w:r>
+      <w:r>
+        <w:rPr>
+          <w:lang w:val="fr-FR"/>
+        </w:rPr>
+        <w:br/>
+      </w:r>
       <w:r>
         <w:rPr>
           <w:b/>
           <w:bCs/>
           <w:lang w:val="fr-FR"/>
         </w:rPr>
-        <w:t>Rayon d’interaction maximum.</w:t>
+        <w:t>Réduction du rayon par interaction.</w:t>
       </w:r>
       <w:r>
         <w:rPr>
@@ -3489,13 +3465,7 @@
         <w:rPr>
           <w:lang w:val="fr-FR"/>
         </w:rPr>
-        <w:t>3.5</w:t>
-      </w:r>
-      <w:r>
-        <w:rPr>
-          <w:lang w:val="fr-FR"/>
-        </w:rPr>
-        <w:t>u</w:t>
+        <w:t>33%</w:t>
       </w:r>
       <w:r>
         <w:rPr>
@@ -3509,7 +3479,7 @@
           <w:bCs/>
           <w:lang w:val="fr-FR"/>
         </w:rPr>
-        <w:t>Réduction du rayon par interaction.</w:t>
+        <w:t>Récupération du rayon.</w:t>
       </w:r>
       <w:r>
         <w:rPr>
@@ -3521,7 +3491,7 @@
         <w:rPr>
           <w:lang w:val="fr-FR"/>
         </w:rPr>
-        <w:t>33%</w:t>
+        <w:t>15%/s</w:t>
       </w:r>
       <w:r>
         <w:rPr>
@@ -3535,7 +3505,7 @@
           <w:bCs/>
           <w:lang w:val="fr-FR"/>
         </w:rPr>
-        <w:t>Récupération du rayon.</w:t>
+        <w:t>Distance d’éjection de base.</w:t>
       </w:r>
       <w:r>
         <w:rPr>
@@ -3547,7 +3517,13 @@
         <w:rPr>
           <w:lang w:val="fr-FR"/>
         </w:rPr>
-        <w:t>15%/s</w:t>
+        <w:t>7.2</w:t>
+      </w:r>
+      <w:r>
+        <w:rPr>
+          <w:lang w:val="fr-FR"/>
+        </w:rPr>
+        <w:t>u</w:t>
       </w:r>
       <w:r>
         <w:rPr>
@@ -3561,7 +3537,7 @@
           <w:bCs/>
           <w:lang w:val="fr-FR"/>
         </w:rPr>
-        <w:t>Distance d’éjection de base.</w:t>
+        <w:t>Distance d’éjection du roi.</w:t>
       </w:r>
       <w:r>
         <w:rPr>
@@ -3571,29 +3547,46 @@
       </w:r>
       <w:r>
         <w:rPr>
-          <w:lang w:val="fr-FR"/>
-        </w:rPr>
-        <w:t>7.2</w:t>
-      </w:r>
-      <w:r>
-        <w:rPr>
+          <w:highlight w:val="yellow"/>
+          <w:lang w:val="fr-FR"/>
+        </w:rPr>
+        <w:t>10</w:t>
+      </w:r>
+      <w:r>
+        <w:rPr>
+          <w:highlight w:val="yellow"/>
           <w:lang w:val="fr-FR"/>
         </w:rPr>
         <w:t>u</w:t>
       </w:r>
-      <w:r>
-        <w:rPr>
-          <w:lang w:val="fr-FR"/>
-        </w:rPr>
-        <w:br/>
-      </w:r>
+    </w:p>
+    <w:p>
+      <w:pPr>
+        <w:pStyle w:val="Heading4"/>
+        <w:rPr>
+          <w:lang w:val="fr-FR"/>
+        </w:rPr>
+      </w:pPr>
+      <w:r>
+        <w:rPr>
+          <w:lang w:val="fr-FR"/>
+        </w:rPr>
+        <w:t>Touches</w:t>
+      </w:r>
+    </w:p>
+    <w:p>
+      <w:pPr>
+        <w:rPr>
+          <w:lang w:val="fr-FR"/>
+        </w:rPr>
+      </w:pPr>
       <w:r>
         <w:rPr>
           <w:b/>
           <w:bCs/>
           <w:lang w:val="fr-FR"/>
         </w:rPr>
-        <w:t>Distance d’éjection du roi.</w:t>
+        <w:t>Clavier 1.</w:t>
       </w:r>
       <w:r>
         <w:rPr>
@@ -3603,31 +3596,9 @@
       </w:r>
       <w:r>
         <w:rPr>
-          <w:highlight w:val="yellow"/>
-          <w:lang w:val="fr-FR"/>
-        </w:rPr>
-        <w:t>10</w:t>
-      </w:r>
-      <w:r>
-        <w:rPr>
-          <w:highlight w:val="yellow"/>
-          <w:lang w:val="fr-FR"/>
-        </w:rPr>
-        <w:t>u</w:t>
-      </w:r>
-    </w:p>
-    <w:p>
-      <w:pPr>
-        <w:pStyle w:val="Heading4"/>
-        <w:rPr>
-          <w:lang w:val="fr-FR"/>
-        </w:rPr>
-      </w:pPr>
-      <w:r>
-        <w:rPr>
-          <w:lang w:val="fr-FR"/>
-        </w:rPr>
-        <w:t>Touches</w:t>
+          <w:lang w:val="fr-FR"/>
+        </w:rPr>
+        <w:t>A (tirer) et E (pousser)</w:t>
       </w:r>
     </w:p>
     <w:p>
@@ -3642,7 +3613,7 @@
           <w:bCs/>
           <w:lang w:val="fr-FR"/>
         </w:rPr>
-        <w:t>Clavier 1.</w:t>
+        <w:t>Clavier 2.</w:t>
       </w:r>
       <w:r>
         <w:rPr>
@@ -3654,7 +3625,7 @@
         <w:rPr>
           <w:lang w:val="fr-FR"/>
         </w:rPr>
-        <w:t>A (tirer) et E (pousser)</w:t>
+        <w:t>U (tirer) et O (pousser)</w:t>
       </w:r>
     </w:p>
     <w:p>
@@ -3669,7 +3640,7 @@
           <w:bCs/>
           <w:lang w:val="fr-FR"/>
         </w:rPr>
-        <w:t>Clavier 2.</w:t>
+        <w:t>Manette.</w:t>
       </w:r>
       <w:r>
         <w:rPr>
@@ -3681,56 +3652,7 @@
         <w:rPr>
           <w:lang w:val="fr-FR"/>
         </w:rPr>
-        <w:t>U (tirer) et O (pousser)</w:t>
-      </w:r>
-    </w:p>
-    <w:p>
-      <w:pPr>
-        <w:rPr>
-          <w:lang w:val="fr-FR"/>
-        </w:rPr>
-      </w:pPr>
-      <w:r>
-        <w:rPr>
-          <w:b/>
-          <w:bCs/>
-          <w:lang w:val="fr-FR"/>
-        </w:rPr>
-        <w:t>Manette.</w:t>
-      </w:r>
-      <w:r>
-        <w:rPr>
-          <w:lang w:val="fr-FR"/>
-        </w:rPr>
-        <w:t xml:space="preserve"> </w:t>
-      </w:r>
-      <w:proofErr w:type="spellStart"/>
-      <w:r>
-        <w:rPr>
-          <w:lang w:val="fr-FR"/>
-        </w:rPr>
-        <w:t>Bumper</w:t>
-      </w:r>
-      <w:proofErr w:type="spellEnd"/>
-      <w:r>
-        <w:rPr>
-          <w:lang w:val="fr-FR"/>
-        </w:rPr>
-        <w:t xml:space="preserve"> gauche (tirer) et </w:t>
-      </w:r>
-      <w:proofErr w:type="spellStart"/>
-      <w:r>
-        <w:rPr>
-          <w:lang w:val="fr-FR"/>
-        </w:rPr>
-        <w:t>bumper</w:t>
-      </w:r>
-      <w:proofErr w:type="spellEnd"/>
-      <w:r>
-        <w:rPr>
-          <w:lang w:val="fr-FR"/>
-        </w:rPr>
-        <w:t xml:space="preserve"> droite (pousser)</w:t>
+        <w:t>Bumper gauche (tirer) et bumper droite (pousser)</w:t>
       </w:r>
     </w:p>
     <w:p>
@@ -4173,16 +4095,8 @@
         <w:rPr>
           <w:lang w:val="fr-FR"/>
         </w:rPr>
-        <w:t xml:space="preserve">Impact et </w:t>
-      </w:r>
-      <w:proofErr w:type="spellStart"/>
-      <w:r>
-        <w:rPr>
-          <w:lang w:val="fr-FR"/>
-        </w:rPr>
-        <w:t>stun</w:t>
-      </w:r>
-      <w:proofErr w:type="spellEnd"/>
+        <w:t>Impact et stun</w:t>
+      </w:r>
       <w:r>
         <w:rPr>
           <w:lang w:val="fr-FR"/>

</xml_diff>

<commit_message>
GDD - Ajout feedback Stun
</commit_message>
<xml_diff>
--- a/GDD.docx
+++ b/GDD.docx
@@ -2237,8 +2237,13 @@
         <w:t>DA.</w:t>
       </w:r>
       <w:r>
-        <w:t xml:space="preserve"> Simon Ducot</w:t>
-      </w:r>
+        <w:t xml:space="preserve"> Simon </w:t>
+      </w:r>
+      <w:proofErr w:type="spellStart"/>
+      <w:r>
+        <w:t>Ducot</w:t>
+      </w:r>
+      <w:proofErr w:type="spellEnd"/>
     </w:p>
     <w:p>
       <w:r>
@@ -2261,8 +2266,13 @@
         <w:t>Prog.</w:t>
       </w:r>
       <w:r>
-        <w:t xml:space="preserve"> Sébastien Pautot</w:t>
-      </w:r>
+        <w:t xml:space="preserve"> Sébastien </w:t>
+      </w:r>
+      <w:proofErr w:type="spellStart"/>
+      <w:r>
+        <w:t>Pautot</w:t>
+      </w:r>
+      <w:proofErr w:type="spellEnd"/>
     </w:p>
     <w:p>
       <w:pPr>
@@ -2349,7 +2359,21 @@
         <w:rPr>
           <w:lang w:val="fr-FR"/>
         </w:rPr>
-        <w:t>ous avons tiré la notion de « partenaire » (buddy). Nous avons donc conçu un prototype de jeu de plateforme en coopération où les joueurs peuvent s’aider les uns les autres.</w:t>
+        <w:t>ous avons tiré la notion de « partenaire » (</w:t>
+      </w:r>
+      <w:proofErr w:type="spellStart"/>
+      <w:r>
+        <w:rPr>
+          <w:lang w:val="fr-FR"/>
+        </w:rPr>
+        <w:t>buddy</w:t>
+      </w:r>
+      <w:proofErr w:type="spellEnd"/>
+      <w:r>
+        <w:rPr>
+          <w:lang w:val="fr-FR"/>
+        </w:rPr>
+        <w:t>). Nous avons donc conçu un prototype de jeu de plateforme en coopération où les joueurs peuvent s’aider les uns les autres.</w:t>
       </w:r>
     </w:p>
     <w:p>
@@ -2483,7 +2507,21 @@
         <w:rPr>
           <w:lang w:val="fr-FR"/>
         </w:rPr>
-        <w:t>l’ensemble des joueurs avec du smoothing.</w:t>
+        <w:t xml:space="preserve">l’ensemble des joueurs avec du </w:t>
+      </w:r>
+      <w:proofErr w:type="spellStart"/>
+      <w:r>
+        <w:rPr>
+          <w:lang w:val="fr-FR"/>
+        </w:rPr>
+        <w:t>smoothing</w:t>
+      </w:r>
+      <w:proofErr w:type="spellEnd"/>
+      <w:r>
+        <w:rPr>
+          <w:lang w:val="fr-FR"/>
+        </w:rPr>
+        <w:t>.</w:t>
       </w:r>
       <w:r>
         <w:rPr>
@@ -2498,6 +2536,7 @@
           <w:lang w:val="fr-FR"/>
         </w:rPr>
       </w:pPr>
+      <w:proofErr w:type="spellStart"/>
       <w:r>
         <w:rPr>
           <w:rStyle w:val="Strong"/>
@@ -2505,6 +2544,7 @@
         </w:rPr>
         <w:t>Character</w:t>
       </w:r>
+      <w:proofErr w:type="spellEnd"/>
       <w:r>
         <w:rPr>
           <w:rStyle w:val="Strong"/>
@@ -2803,13 +2843,23 @@
         </w:rPr>
         <w:t xml:space="preserve">t en contact avec le sol ou en train de </w:t>
       </w:r>
+      <w:proofErr w:type="spellStart"/>
       <w:r>
         <w:rPr>
           <w:i/>
           <w:iCs/>
           <w:lang w:val="fr-FR"/>
         </w:rPr>
-        <w:t>wall slide</w:t>
+        <w:t>wall</w:t>
+      </w:r>
+      <w:proofErr w:type="spellEnd"/>
+      <w:r>
+        <w:rPr>
+          <w:i/>
+          <w:iCs/>
+          <w:lang w:val="fr-FR"/>
+        </w:rPr>
+        <w:t xml:space="preserve"> slide</w:t>
       </w:r>
       <w:r>
         <w:rPr>
@@ -3266,11 +3316,19 @@
         </w:rPr>
         <w:t xml:space="preserve">. Lorsqu’un autre joueur se tient sur un joueur en </w:t>
       </w:r>
-      <w:r>
-        <w:rPr>
-          <w:lang w:val="fr-FR"/>
-        </w:rPr>
-        <w:t>wall slide</w:t>
+      <w:proofErr w:type="spellStart"/>
+      <w:r>
+        <w:rPr>
+          <w:lang w:val="fr-FR"/>
+        </w:rPr>
+        <w:t>wall</w:t>
+      </w:r>
+      <w:proofErr w:type="spellEnd"/>
+      <w:r>
+        <w:rPr>
+          <w:lang w:val="fr-FR"/>
+        </w:rPr>
+        <w:t xml:space="preserve"> slide</w:t>
       </w:r>
       <w:r>
         <w:rPr>
@@ -3313,115 +3371,31 @@
         </w:rPr>
         <w:t xml:space="preserve"> </w:t>
       </w:r>
+      <w:proofErr w:type="spellStart"/>
       <w:r>
         <w:rPr>
           <w:b/>
           <w:bCs/>
           <w:lang w:val="fr-FR"/>
         </w:rPr>
-        <w:t>wall slide</w:t>
-      </w:r>
+        <w:t>wall</w:t>
+      </w:r>
+      <w:proofErr w:type="spellEnd"/>
       <w:r>
         <w:rPr>
           <w:b/>
           <w:bCs/>
           <w:lang w:val="fr-FR"/>
         </w:rPr>
-        <w:t>.</w:t>
-      </w:r>
-      <w:r>
-        <w:rPr>
-          <w:lang w:val="fr-FR"/>
-        </w:rPr>
-        <w:t xml:space="preserve"> </w:t>
-      </w:r>
-      <w:r>
-        <w:rPr>
-          <w:lang w:val="fr-FR"/>
-        </w:rPr>
-        <w:t>25% de la vitesse de chute normale.</w:t>
-      </w:r>
-    </w:p>
-    <w:p>
-      <w:pPr>
-        <w:pStyle w:val="Heading3"/>
-      </w:pPr>
-      <w:bookmarkStart w:id="16" w:name="_Toc94199301"/>
-      <w:r>
-        <w:t>Pull &amp; Push</w:t>
-      </w:r>
-      <w:bookmarkEnd w:id="16"/>
-    </w:p>
-    <w:p>
-      <w:pPr>
-        <w:rPr>
-          <w:lang w:val="fr-FR"/>
-        </w:rPr>
-      </w:pPr>
-      <w:r>
-        <w:rPr>
-          <w:lang w:val="fr-FR"/>
-        </w:rPr>
-        <w:t>Le joueur peut a</w:t>
-      </w:r>
-      <w:r>
-        <w:rPr>
-          <w:lang w:val="fr-FR"/>
-        </w:rPr>
-        <w:t xml:space="preserve">ctiver une capacité permettant de tirer ou pousser les autres joueurs. Lorsque le joueur maintient une touche de capacité enfoncée une zone se dessine autour de celui-ci, et il ne peut plus se déplacer. </w:t>
-      </w:r>
-    </w:p>
-    <w:p>
-      <w:pPr>
-        <w:rPr>
-          <w:lang w:val="fr-FR"/>
-        </w:rPr>
-      </w:pPr>
-      <w:r>
-        <w:rPr>
-          <w:lang w:val="fr-FR"/>
-        </w:rPr>
-        <w:t xml:space="preserve">Lorsqu’un joueur entre dans la zone de capacité, celle-ci est activée. Si le joueur poussait, alors le joueur entrant dans la zone est propulsé dans la direction opposée au joueur utilisant la capacité. Si le joueur tirait alors le joueur entrant dans la zone est tiré vers le joueur utilisant la capacité, et </w:t>
-      </w:r>
-      <w:r>
-        <w:rPr>
-          <w:lang w:val="fr-FR"/>
-        </w:rPr>
-        <w:t>passe à travers le joueur utilisant la capacité.</w:t>
-      </w:r>
-      <w:r>
-        <w:rPr>
-          <w:lang w:val="fr-FR"/>
-        </w:rPr>
-        <w:t xml:space="preserve"> </w:t>
-      </w:r>
-    </w:p>
-    <w:p>
-      <w:pPr>
-        <w:rPr>
-          <w:lang w:val="fr-FR"/>
-        </w:rPr>
-      </w:pPr>
-      <w:r>
-        <w:rPr>
-          <w:lang w:val="fr-FR"/>
-        </w:rPr>
-        <w:t>La taille de la zone de capacité du joueur l’ayant utilisé est alors diminuée. Elle s’agrandit à nouveau avec le temps jusqu’à ce qu’elle soit utilisée à nouveau ou qu’elle atteigne sa taille originelle.</w:t>
-      </w:r>
-    </w:p>
-    <w:p>
-      <w:pPr>
-        <w:rPr>
-          <w:lang w:val="fr-FR"/>
-        </w:rPr>
-      </w:pPr>
+        <w:t xml:space="preserve"> slide</w:t>
+      </w:r>
       <w:r>
         <w:rPr>
           <w:b/>
           <w:bCs/>
           <w:lang w:val="fr-FR"/>
         </w:rPr>
-        <w:t>Rayon d’interaction maximum.</w:t>
+        <w:t>.</w:t>
       </w:r>
       <w:r>
         <w:rPr>
@@ -3433,27 +3407,89 @@
         <w:rPr>
           <w:lang w:val="fr-FR"/>
         </w:rPr>
-        <w:t>3.5</w:t>
-      </w:r>
-      <w:r>
-        <w:rPr>
-          <w:lang w:val="fr-FR"/>
-        </w:rPr>
-        <w:t>u</w:t>
-      </w:r>
-      <w:r>
-        <w:rPr>
-          <w:lang w:val="fr-FR"/>
-        </w:rPr>
-        <w:br/>
-      </w:r>
+        <w:t>25% de la vitesse de chute normale.</w:t>
+      </w:r>
+    </w:p>
+    <w:p>
+      <w:pPr>
+        <w:pStyle w:val="Heading3"/>
+      </w:pPr>
+      <w:bookmarkStart w:id="16" w:name="_Toc94199301"/>
+      <w:r>
+        <w:t>Pull &amp; Push</w:t>
+      </w:r>
+      <w:bookmarkEnd w:id="16"/>
+    </w:p>
+    <w:p>
+      <w:pPr>
+        <w:rPr>
+          <w:lang w:val="fr-FR"/>
+        </w:rPr>
+      </w:pPr>
+      <w:r>
+        <w:rPr>
+          <w:lang w:val="fr-FR"/>
+        </w:rPr>
+        <w:t>Le joueur peut a</w:t>
+      </w:r>
+      <w:r>
+        <w:rPr>
+          <w:lang w:val="fr-FR"/>
+        </w:rPr>
+        <w:t xml:space="preserve">ctiver une capacité permettant de tirer ou pousser les autres joueurs. Lorsque le joueur maintient une touche de capacité enfoncée une zone se dessine autour de celui-ci, et il ne peut plus se déplacer. </w:t>
+      </w:r>
+    </w:p>
+    <w:p>
+      <w:pPr>
+        <w:rPr>
+          <w:lang w:val="fr-FR"/>
+        </w:rPr>
+      </w:pPr>
+      <w:r>
+        <w:rPr>
+          <w:lang w:val="fr-FR"/>
+        </w:rPr>
+        <w:t xml:space="preserve">Lorsqu’un joueur entre dans la zone de capacité, celle-ci est activée. Si le joueur poussait, alors le joueur entrant dans la zone est propulsé dans la direction opposée au joueur utilisant la capacité. Si le joueur tirait alors le joueur entrant dans la zone est tiré vers le joueur utilisant la capacité, et </w:t>
+      </w:r>
+      <w:r>
+        <w:rPr>
+          <w:lang w:val="fr-FR"/>
+        </w:rPr>
+        <w:t>passe à travers le joueur utilisant la capacité.</w:t>
+      </w:r>
+      <w:r>
+        <w:rPr>
+          <w:lang w:val="fr-FR"/>
+        </w:rPr>
+        <w:t xml:space="preserve"> </w:t>
+      </w:r>
+    </w:p>
+    <w:p>
+      <w:pPr>
+        <w:rPr>
+          <w:lang w:val="fr-FR"/>
+        </w:rPr>
+      </w:pPr>
+      <w:r>
+        <w:rPr>
+          <w:lang w:val="fr-FR"/>
+        </w:rPr>
+        <w:t>La taille de la zone de capacité du joueur l’ayant utilisé est alors diminuée. Elle s’agrandit à nouveau avec le temps jusqu’à ce qu’elle soit utilisée à nouveau ou qu’elle atteigne sa taille originelle.</w:t>
+      </w:r>
+    </w:p>
+    <w:p>
+      <w:pPr>
+        <w:rPr>
+          <w:lang w:val="fr-FR"/>
+        </w:rPr>
+      </w:pPr>
       <w:r>
         <w:rPr>
           <w:b/>
           <w:bCs/>
           <w:lang w:val="fr-FR"/>
         </w:rPr>
-        <w:t>Réduction du rayon par interaction.</w:t>
+        <w:t>Rayon d’interaction maximum.</w:t>
       </w:r>
       <w:r>
         <w:rPr>
@@ -3465,7 +3501,13 @@
         <w:rPr>
           <w:lang w:val="fr-FR"/>
         </w:rPr>
-        <w:t>33%</w:t>
+        <w:t>3.5</w:t>
+      </w:r>
+      <w:r>
+        <w:rPr>
+          <w:lang w:val="fr-FR"/>
+        </w:rPr>
+        <w:t>u</w:t>
       </w:r>
       <w:r>
         <w:rPr>
@@ -3479,7 +3521,7 @@
           <w:bCs/>
           <w:lang w:val="fr-FR"/>
         </w:rPr>
-        <w:t>Récupération du rayon.</w:t>
+        <w:t>Réduction du rayon par interaction.</w:t>
       </w:r>
       <w:r>
         <w:rPr>
@@ -3491,7 +3533,7 @@
         <w:rPr>
           <w:lang w:val="fr-FR"/>
         </w:rPr>
-        <w:t>15%/s</w:t>
+        <w:t>33%</w:t>
       </w:r>
       <w:r>
         <w:rPr>
@@ -3505,7 +3547,7 @@
           <w:bCs/>
           <w:lang w:val="fr-FR"/>
         </w:rPr>
-        <w:t>Distance d’éjection de base.</w:t>
+        <w:t>Récupération du rayon.</w:t>
       </w:r>
       <w:r>
         <w:rPr>
@@ -3517,13 +3559,7 @@
         <w:rPr>
           <w:lang w:val="fr-FR"/>
         </w:rPr>
-        <w:t>7.2</w:t>
-      </w:r>
-      <w:r>
-        <w:rPr>
-          <w:lang w:val="fr-FR"/>
-        </w:rPr>
-        <w:t>u</w:t>
+        <w:t>15%/s</w:t>
       </w:r>
       <w:r>
         <w:rPr>
@@ -3537,7 +3573,7 @@
           <w:bCs/>
           <w:lang w:val="fr-FR"/>
         </w:rPr>
-        <w:t>Distance d’éjection du roi.</w:t>
+        <w:t>Distance d’éjection de base.</w:t>
       </w:r>
       <w:r>
         <w:rPr>
@@ -3547,46 +3583,29 @@
       </w:r>
       <w:r>
         <w:rPr>
-          <w:highlight w:val="yellow"/>
-          <w:lang w:val="fr-FR"/>
-        </w:rPr>
-        <w:t>10</w:t>
-      </w:r>
-      <w:r>
-        <w:rPr>
-          <w:highlight w:val="yellow"/>
+          <w:lang w:val="fr-FR"/>
+        </w:rPr>
+        <w:t>7.2</w:t>
+      </w:r>
+      <w:r>
+        <w:rPr>
           <w:lang w:val="fr-FR"/>
         </w:rPr>
         <w:t>u</w:t>
       </w:r>
-    </w:p>
-    <w:p>
-      <w:pPr>
-        <w:pStyle w:val="Heading4"/>
-        <w:rPr>
-          <w:lang w:val="fr-FR"/>
-        </w:rPr>
-      </w:pPr>
-      <w:r>
-        <w:rPr>
-          <w:lang w:val="fr-FR"/>
-        </w:rPr>
-        <w:t>Touches</w:t>
-      </w:r>
-    </w:p>
-    <w:p>
-      <w:pPr>
-        <w:rPr>
-          <w:lang w:val="fr-FR"/>
-        </w:rPr>
-      </w:pPr>
+      <w:r>
+        <w:rPr>
+          <w:lang w:val="fr-FR"/>
+        </w:rPr>
+        <w:br/>
+      </w:r>
       <w:r>
         <w:rPr>
           <w:b/>
           <w:bCs/>
           <w:lang w:val="fr-FR"/>
         </w:rPr>
-        <w:t>Clavier 1.</w:t>
+        <w:t>Distance d’éjection du roi.</w:t>
       </w:r>
       <w:r>
         <w:rPr>
@@ -3596,9 +3615,31 @@
       </w:r>
       <w:r>
         <w:rPr>
-          <w:lang w:val="fr-FR"/>
-        </w:rPr>
-        <w:t>A (tirer) et E (pousser)</w:t>
+          <w:highlight w:val="yellow"/>
+          <w:lang w:val="fr-FR"/>
+        </w:rPr>
+        <w:t>10</w:t>
+      </w:r>
+      <w:r>
+        <w:rPr>
+          <w:highlight w:val="yellow"/>
+          <w:lang w:val="fr-FR"/>
+        </w:rPr>
+        <w:t>u</w:t>
+      </w:r>
+    </w:p>
+    <w:p>
+      <w:pPr>
+        <w:pStyle w:val="Heading4"/>
+        <w:rPr>
+          <w:lang w:val="fr-FR"/>
+        </w:rPr>
+      </w:pPr>
+      <w:r>
+        <w:rPr>
+          <w:lang w:val="fr-FR"/>
+        </w:rPr>
+        <w:t>Touches</w:t>
       </w:r>
     </w:p>
     <w:p>
@@ -3613,7 +3654,7 @@
           <w:bCs/>
           <w:lang w:val="fr-FR"/>
         </w:rPr>
-        <w:t>Clavier 2.</w:t>
+        <w:t>Clavier 1.</w:t>
       </w:r>
       <w:r>
         <w:rPr>
@@ -3625,7 +3666,7 @@
         <w:rPr>
           <w:lang w:val="fr-FR"/>
         </w:rPr>
-        <w:t>U (tirer) et O (pousser)</w:t>
+        <w:t>A (tirer) et E (pousser)</w:t>
       </w:r>
     </w:p>
     <w:p>
@@ -3640,6 +3681,33 @@
           <w:bCs/>
           <w:lang w:val="fr-FR"/>
         </w:rPr>
+        <w:t>Clavier 2.</w:t>
+      </w:r>
+      <w:r>
+        <w:rPr>
+          <w:lang w:val="fr-FR"/>
+        </w:rPr>
+        <w:t xml:space="preserve"> </w:t>
+      </w:r>
+      <w:r>
+        <w:rPr>
+          <w:lang w:val="fr-FR"/>
+        </w:rPr>
+        <w:t>U (tirer) et O (pousser)</w:t>
+      </w:r>
+    </w:p>
+    <w:p>
+      <w:pPr>
+        <w:rPr>
+          <w:lang w:val="fr-FR"/>
+        </w:rPr>
+      </w:pPr>
+      <w:r>
+        <w:rPr>
+          <w:b/>
+          <w:bCs/>
+          <w:lang w:val="fr-FR"/>
+        </w:rPr>
         <w:t>Manette.</w:t>
       </w:r>
       <w:r>
@@ -3648,11 +3716,33 @@
         </w:rPr>
         <w:t xml:space="preserve"> </w:t>
       </w:r>
-      <w:r>
-        <w:rPr>
-          <w:lang w:val="fr-FR"/>
-        </w:rPr>
-        <w:t>Bumper gauche (tirer) et bumper droite (pousser)</w:t>
+      <w:proofErr w:type="spellStart"/>
+      <w:r>
+        <w:rPr>
+          <w:lang w:val="fr-FR"/>
+        </w:rPr>
+        <w:t>Bumper</w:t>
+      </w:r>
+      <w:proofErr w:type="spellEnd"/>
+      <w:r>
+        <w:rPr>
+          <w:lang w:val="fr-FR"/>
+        </w:rPr>
+        <w:t xml:space="preserve"> gauche (tirer) et </w:t>
+      </w:r>
+      <w:proofErr w:type="spellStart"/>
+      <w:r>
+        <w:rPr>
+          <w:lang w:val="fr-FR"/>
+        </w:rPr>
+        <w:t>bumper</w:t>
+      </w:r>
+      <w:proofErr w:type="spellEnd"/>
+      <w:r>
+        <w:rPr>
+          <w:lang w:val="fr-FR"/>
+        </w:rPr>
+        <w:t xml:space="preserve"> droite (pousser)</w:t>
       </w:r>
     </w:p>
     <w:p>
@@ -3738,6 +3828,83 @@
     </w:p>
     <w:p>
       <w:pPr>
+        <w:pStyle w:val="Heading4"/>
+        <w:rPr>
+          <w:lang w:val="fr-FR"/>
+        </w:rPr>
+      </w:pPr>
+      <w:r>
+        <w:rPr>
+          <w:lang w:val="fr-FR"/>
+        </w:rPr>
+        <w:lastRenderedPageBreak/>
+        <w:t>Feedback</w:t>
+      </w:r>
+    </w:p>
+    <w:p>
+      <w:pPr>
+        <w:rPr>
+          <w:lang w:val="fr-FR"/>
+        </w:rPr>
+      </w:pPr>
+      <w:r>
+        <w:rPr>
+          <w:lang w:val="fr-FR"/>
+        </w:rPr>
+        <w:t xml:space="preserve">Lors de la collision des particules d’impact sont émises. Tant que le joueur est </w:t>
+      </w:r>
+      <w:proofErr w:type="spellStart"/>
+      <w:r>
+        <w:rPr>
+          <w:lang w:val="fr-FR"/>
+        </w:rPr>
+        <w:t>stun</w:t>
+      </w:r>
+      <w:proofErr w:type="spellEnd"/>
+      <w:r>
+        <w:rPr>
+          <w:lang w:val="fr-FR"/>
+        </w:rPr>
+        <w:t xml:space="preserve"> la couleur de son </w:t>
+      </w:r>
+      <w:proofErr w:type="spellStart"/>
+      <w:r>
+        <w:rPr>
+          <w:lang w:val="fr-FR"/>
+        </w:rPr>
+        <w:t>sprite</w:t>
+      </w:r>
+      <w:proofErr w:type="spellEnd"/>
+      <w:r>
+        <w:rPr>
+          <w:lang w:val="fr-FR"/>
+        </w:rPr>
+        <w:t xml:space="preserve"> est assombrie.</w:t>
+      </w:r>
+    </w:p>
+    <w:p>
+      <w:pPr>
+        <w:rPr>
+          <w:lang w:val="fr-FR"/>
+        </w:rPr>
+      </w:pPr>
+      <w:r>
+        <w:rPr>
+          <w:b/>
+          <w:bCs/>
+          <w:lang w:val="fr-FR"/>
+        </w:rPr>
+        <w:t>Luminosité couleur.</w:t>
+      </w:r>
+      <w:r>
+        <w:rPr>
+          <w:lang w:val="fr-FR"/>
+        </w:rPr>
+        <w:t xml:space="preserve"> 50%</w:t>
+      </w:r>
+    </w:p>
+    <w:p>
+      <w:pPr>
         <w:pStyle w:val="Heading2"/>
         <w:rPr>
           <w:lang w:val="fr-FR"/>
@@ -3748,7 +3915,6 @@
         <w:rPr>
           <w:lang w:val="fr-FR"/>
         </w:rPr>
-        <w:lastRenderedPageBreak/>
         <w:t>Couronne</w:t>
       </w:r>
       <w:bookmarkEnd w:id="19"/>
@@ -3763,7 +3929,19 @@
         <w:rPr>
           <w:lang w:val="fr-FR"/>
         </w:rPr>
-        <w:t>Au début de la partie, une couronne apparait quelque part dans le niveau.</w:t>
+        <w:t xml:space="preserve">Au début de la partie, une couronne </w:t>
+      </w:r>
+      <w:r>
+        <w:rPr>
+          <w:lang w:val="fr-FR"/>
+        </w:rPr>
+        <w:t>à un lieu aléatoire parmi une liste de positions prédéterminées</w:t>
+      </w:r>
+      <w:r>
+        <w:rPr>
+          <w:lang w:val="fr-FR"/>
+        </w:rPr>
+        <w:t>.</w:t>
       </w:r>
       <w:r>
         <w:rPr>
@@ -4095,8 +4273,16 @@
         <w:rPr>
           <w:lang w:val="fr-FR"/>
         </w:rPr>
-        <w:t>Impact et stun</w:t>
-      </w:r>
+        <w:t xml:space="preserve">Impact et </w:t>
+      </w:r>
+      <w:proofErr w:type="spellStart"/>
+      <w:r>
+        <w:rPr>
+          <w:lang w:val="fr-FR"/>
+        </w:rPr>
+        <w:t>stun</w:t>
+      </w:r>
+      <w:proofErr w:type="spellEnd"/>
       <w:r>
         <w:rPr>
           <w:lang w:val="fr-FR"/>

</xml_diff>

<commit_message>
GDD - Ajout feedback Push/Pull
</commit_message>
<xml_diff>
--- a/GDD.docx
+++ b/GDD.docx
@@ -3747,11 +3747,39 @@
     </w:p>
     <w:p>
       <w:pPr>
+        <w:pStyle w:val="Heading4"/>
+        <w:rPr>
+          <w:lang w:val="fr-FR"/>
+        </w:rPr>
+      </w:pPr>
+      <w:r>
+        <w:rPr>
+          <w:lang w:val="fr-FR"/>
+        </w:rPr>
+        <w:t>Feedback</w:t>
+      </w:r>
+    </w:p>
+    <w:p>
+      <w:pPr>
+        <w:rPr>
+          <w:lang w:val="fr-FR"/>
+        </w:rPr>
+      </w:pPr>
+      <w:r>
+        <w:rPr>
+          <w:lang w:val="fr-FR"/>
+        </w:rPr>
+        <w:t xml:space="preserve">Pendant que le joueur offre de l’aide des particules partant du joueur si il pousse et allant vers le joueur si il tire apparaissent. Un cercle coloré transparent indique le rayon d’aide. </w:t>
+      </w:r>
+    </w:p>
+    <w:p>
+      <w:pPr>
         <w:pStyle w:val="Heading3"/>
       </w:pPr>
       <w:bookmarkStart w:id="17" w:name="_Ref94191658"/>
       <w:bookmarkStart w:id="18" w:name="_Toc94199302"/>
       <w:r>
+        <w:lastRenderedPageBreak/>
         <w:t>I</w:t>
       </w:r>
       <w:r>
@@ -3837,7 +3865,6 @@
         <w:rPr>
           <w:lang w:val="fr-FR"/>
         </w:rPr>
-        <w:lastRenderedPageBreak/>
         <w:t>Feedback</w:t>
       </w:r>
     </w:p>

</xml_diff>

<commit_message>
GDD - Ajout feedback Wall slide & Saut
</commit_message>
<xml_diff>
--- a/GDD.docx
+++ b/GDD.docx
@@ -3118,11 +3118,38 @@
     </w:p>
     <w:p>
       <w:pPr>
+        <w:pStyle w:val="Heading4"/>
+        <w:rPr>
+          <w:lang w:val="fr-FR"/>
+        </w:rPr>
+      </w:pPr>
+      <w:r>
+        <w:rPr>
+          <w:lang w:val="fr-FR"/>
+        </w:rPr>
+        <w:lastRenderedPageBreak/>
+        <w:t>Feedback</w:t>
+      </w:r>
+    </w:p>
+    <w:p>
+      <w:pPr>
+        <w:rPr>
+          <w:lang w:val="fr-FR"/>
+        </w:rPr>
+      </w:pPr>
+      <w:r>
+        <w:rPr>
+          <w:lang w:val="fr-FR"/>
+        </w:rPr>
+        <w:t>A l’atterrissage des particules d’impact apparaissent.</w:t>
+      </w:r>
+    </w:p>
+    <w:p>
+      <w:pPr>
         <w:pStyle w:val="Heading3"/>
       </w:pPr>
       <w:bookmarkStart w:id="15" w:name="_Toc94199299"/>
       <w:r>
-        <w:lastRenderedPageBreak/>
         <w:t>Descente rapide</w:t>
       </w:r>
       <w:bookmarkEnd w:id="15"/>
@@ -3412,6 +3439,33 @@
     </w:p>
     <w:p>
       <w:pPr>
+        <w:pStyle w:val="Heading4"/>
+        <w:rPr>
+          <w:lang w:val="fr-FR"/>
+        </w:rPr>
+      </w:pPr>
+      <w:r>
+        <w:rPr>
+          <w:lang w:val="fr-FR"/>
+        </w:rPr>
+        <w:t>Feedback</w:t>
+      </w:r>
+    </w:p>
+    <w:p>
+      <w:pPr>
+        <w:rPr>
+          <w:lang w:val="fr-FR"/>
+        </w:rPr>
+      </w:pPr>
+      <w:r>
+        <w:rPr>
+          <w:lang w:val="fr-FR"/>
+        </w:rPr>
+        <w:t>Des particules de poussière apparaissent derrière le joueur pendant qu’il glisse.</w:t>
+      </w:r>
+    </w:p>
+    <w:p>
+      <w:pPr>
         <w:pStyle w:val="Heading3"/>
       </w:pPr>
       <w:bookmarkStart w:id="16" w:name="_Toc94199301"/>
@@ -3756,6 +3810,7 @@
         <w:rPr>
           <w:lang w:val="fr-FR"/>
         </w:rPr>
+        <w:lastRenderedPageBreak/>
         <w:t>Feedback</w:t>
       </w:r>
     </w:p>
@@ -3779,7 +3834,6 @@
       <w:bookmarkStart w:id="17" w:name="_Ref94191658"/>
       <w:bookmarkStart w:id="18" w:name="_Toc94199302"/>
       <w:r>
-        <w:lastRenderedPageBreak/>
         <w:t>I</w:t>
       </w:r>
       <w:r>
@@ -5494,8 +5548,9 @@
     <w:uiPriority w:val="9"/>
     <w:unhideWhenUsed/>
     <w:qFormat/>
-    <w:rsid w:val="00F2156B"/>
+    <w:rsid w:val="00F62E12"/>
     <w:pPr>
+      <w:keepNext/>
       <w:pBdr>
         <w:top w:val="dotted" w:sz="6" w:space="2" w:color="4472C4" w:themeColor="accent1"/>
       </w:pBdr>
@@ -5773,7 +5828,7 @@
     <w:basedOn w:val="DefaultParagraphFont"/>
     <w:link w:val="Heading4"/>
     <w:uiPriority w:val="9"/>
-    <w:rsid w:val="00F2156B"/>
+    <w:rsid w:val="00F62E12"/>
     <w:rPr>
       <w:caps/>
       <w:color w:val="2F5496" w:themeColor="accent1" w:themeShade="BF"/>

</xml_diff>

<commit_message>
GDD - Modification style et listes
</commit_message>
<xml_diff>
--- a/GDD.docx
+++ b/GDD.docx
@@ -14,7 +14,6 @@
     <w:sdt>
       <w:sdtPr>
         <w:rPr>
-          <w:caps w:val="0"/>
           <w:color w:val="auto"/>
           <w:spacing w:val="0"/>
           <w:sz w:val="20"/>
@@ -28,8 +27,7 @@
       </w:sdtPr>
       <w:sdtEndPr>
         <w:rPr>
-          <w:b/>
-          <w:bCs/>
+          <w:caps w:val="0"/>
           <w:noProof/>
         </w:rPr>
       </w:sdtEndPr>
@@ -219,10 +217,6 @@
         <w:p>
           <w:pPr>
             <w:pStyle w:val="TOC2"/>
-            <w:tabs>
-              <w:tab w:val="left" w:pos="880"/>
-              <w:tab w:val="right" w:leader="dot" w:pos="9016"/>
-            </w:tabs>
             <w:rPr>
               <w:noProof/>
               <w:sz w:val="22"/>
@@ -305,10 +299,6 @@
         <w:p>
           <w:pPr>
             <w:pStyle w:val="TOC2"/>
-            <w:tabs>
-              <w:tab w:val="left" w:pos="880"/>
-              <w:tab w:val="right" w:leader="dot" w:pos="9016"/>
-            </w:tabs>
             <w:rPr>
               <w:noProof/>
               <w:sz w:val="22"/>
@@ -391,10 +381,6 @@
         <w:p>
           <w:pPr>
             <w:pStyle w:val="TOC2"/>
-            <w:tabs>
-              <w:tab w:val="left" w:pos="880"/>
-              <w:tab w:val="right" w:leader="dot" w:pos="9016"/>
-            </w:tabs>
             <w:rPr>
               <w:noProof/>
               <w:sz w:val="22"/>
@@ -406,7 +392,6 @@
               <w:rPr>
                 <w:rStyle w:val="Hyperlink"/>
                 <w:noProof/>
-                <w:lang w:val="fr-FR"/>
               </w:rPr>
               <w:t>2. 3.</w:t>
             </w:r>
@@ -422,7 +407,6 @@
               <w:rPr>
                 <w:rStyle w:val="Hyperlink"/>
                 <w:noProof/>
-                <w:lang w:val="fr-FR"/>
               </w:rPr>
               <w:t>Intentions</w:t>
             </w:r>
@@ -479,10 +463,6 @@
         <w:p>
           <w:pPr>
             <w:pStyle w:val="TOC2"/>
-            <w:tabs>
-              <w:tab w:val="left" w:pos="880"/>
-              <w:tab w:val="right" w:leader="dot" w:pos="9016"/>
-            </w:tabs>
             <w:rPr>
               <w:noProof/>
               <w:sz w:val="22"/>
@@ -565,10 +545,6 @@
         <w:p>
           <w:pPr>
             <w:pStyle w:val="TOC3"/>
-            <w:tabs>
-              <w:tab w:val="left" w:pos="880"/>
-              <w:tab w:val="right" w:leader="dot" w:pos="9016"/>
-            </w:tabs>
             <w:rPr>
               <w:noProof/>
               <w:sz w:val="22"/>
@@ -651,10 +627,6 @@
         <w:p>
           <w:pPr>
             <w:pStyle w:val="TOC3"/>
-            <w:tabs>
-              <w:tab w:val="left" w:pos="880"/>
-              <w:tab w:val="right" w:leader="dot" w:pos="9016"/>
-            </w:tabs>
             <w:rPr>
               <w:noProof/>
               <w:sz w:val="22"/>
@@ -819,10 +791,6 @@
         <w:p>
           <w:pPr>
             <w:pStyle w:val="TOC2"/>
-            <w:tabs>
-              <w:tab w:val="left" w:pos="880"/>
-              <w:tab w:val="right" w:leader="dot" w:pos="9016"/>
-            </w:tabs>
             <w:rPr>
               <w:noProof/>
               <w:sz w:val="22"/>
@@ -905,10 +873,6 @@
         <w:p>
           <w:pPr>
             <w:pStyle w:val="TOC2"/>
-            <w:tabs>
-              <w:tab w:val="left" w:pos="880"/>
-              <w:tab w:val="right" w:leader="dot" w:pos="9016"/>
-            </w:tabs>
             <w:rPr>
               <w:noProof/>
               <w:sz w:val="22"/>
@@ -920,7 +884,6 @@
               <w:rPr>
                 <w:rStyle w:val="Hyperlink"/>
                 <w:noProof/>
-                <w:lang w:val="fr-FR"/>
               </w:rPr>
               <w:t>3. 2.</w:t>
             </w:r>
@@ -936,7 +899,6 @@
               <w:rPr>
                 <w:rStyle w:val="Hyperlink"/>
                 <w:noProof/>
-                <w:lang w:val="fr-FR"/>
               </w:rPr>
               <w:t>Noyau</w:t>
             </w:r>
@@ -993,10 +955,6 @@
         <w:p>
           <w:pPr>
             <w:pStyle w:val="TOC2"/>
-            <w:tabs>
-              <w:tab w:val="left" w:pos="880"/>
-              <w:tab w:val="right" w:leader="dot" w:pos="9016"/>
-            </w:tabs>
             <w:rPr>
               <w:noProof/>
               <w:sz w:val="22"/>
@@ -1008,7 +966,6 @@
               <w:rPr>
                 <w:rStyle w:val="Hyperlink"/>
                 <w:noProof/>
-                <w:lang w:val="fr-FR"/>
               </w:rPr>
               <w:t>3. 3.</w:t>
             </w:r>
@@ -1024,7 +981,6 @@
               <w:rPr>
                 <w:rStyle w:val="Hyperlink"/>
                 <w:noProof/>
-                <w:lang w:val="fr-FR"/>
               </w:rPr>
               <w:t>Tension</w:t>
             </w:r>
@@ -1081,10 +1037,6 @@
         <w:p>
           <w:pPr>
             <w:pStyle w:val="TOC2"/>
-            <w:tabs>
-              <w:tab w:val="left" w:pos="880"/>
-              <w:tab w:val="right" w:leader="dot" w:pos="9016"/>
-            </w:tabs>
             <w:rPr>
               <w:noProof/>
               <w:sz w:val="22"/>
@@ -1096,7 +1048,6 @@
               <w:rPr>
                 <w:rStyle w:val="Hyperlink"/>
                 <w:noProof/>
-                <w:lang w:val="fr-FR"/>
               </w:rPr>
               <w:t>3. 4.</w:t>
             </w:r>
@@ -1112,7 +1063,6 @@
               <w:rPr>
                 <w:rStyle w:val="Hyperlink"/>
                 <w:noProof/>
-                <w:lang w:val="fr-FR"/>
               </w:rPr>
               <w:t>Mécaniques</w:t>
             </w:r>
@@ -1169,10 +1119,6 @@
         <w:p>
           <w:pPr>
             <w:pStyle w:val="TOC3"/>
-            <w:tabs>
-              <w:tab w:val="left" w:pos="880"/>
-              <w:tab w:val="right" w:leader="dot" w:pos="9016"/>
-            </w:tabs>
             <w:rPr>
               <w:noProof/>
               <w:sz w:val="22"/>
@@ -1255,10 +1201,6 @@
         <w:p>
           <w:pPr>
             <w:pStyle w:val="TOC3"/>
-            <w:tabs>
-              <w:tab w:val="left" w:pos="880"/>
-              <w:tab w:val="right" w:leader="dot" w:pos="9016"/>
-            </w:tabs>
             <w:rPr>
               <w:noProof/>
               <w:sz w:val="22"/>
@@ -1341,10 +1283,6 @@
         <w:p>
           <w:pPr>
             <w:pStyle w:val="TOC3"/>
-            <w:tabs>
-              <w:tab w:val="left" w:pos="880"/>
-              <w:tab w:val="right" w:leader="dot" w:pos="9016"/>
-            </w:tabs>
             <w:rPr>
               <w:noProof/>
               <w:sz w:val="22"/>
@@ -1427,10 +1365,6 @@
         <w:p>
           <w:pPr>
             <w:pStyle w:val="TOC3"/>
-            <w:tabs>
-              <w:tab w:val="left" w:pos="880"/>
-              <w:tab w:val="right" w:leader="dot" w:pos="9016"/>
-            </w:tabs>
             <w:rPr>
               <w:noProof/>
               <w:sz w:val="22"/>
@@ -1513,10 +1447,6 @@
         <w:p>
           <w:pPr>
             <w:pStyle w:val="TOC3"/>
-            <w:tabs>
-              <w:tab w:val="left" w:pos="880"/>
-              <w:tab w:val="right" w:leader="dot" w:pos="9016"/>
-            </w:tabs>
             <w:rPr>
               <w:noProof/>
               <w:sz w:val="22"/>
@@ -1599,10 +1529,6 @@
         <w:p>
           <w:pPr>
             <w:pStyle w:val="TOC3"/>
-            <w:tabs>
-              <w:tab w:val="left" w:pos="880"/>
-              <w:tab w:val="right" w:leader="dot" w:pos="9016"/>
-            </w:tabs>
             <w:rPr>
               <w:noProof/>
               <w:sz w:val="22"/>
@@ -1685,10 +1611,6 @@
         <w:p>
           <w:pPr>
             <w:pStyle w:val="TOC2"/>
-            <w:tabs>
-              <w:tab w:val="left" w:pos="880"/>
-              <w:tab w:val="right" w:leader="dot" w:pos="9016"/>
-            </w:tabs>
             <w:rPr>
               <w:noProof/>
               <w:sz w:val="22"/>
@@ -1700,7 +1622,6 @@
               <w:rPr>
                 <w:rStyle w:val="Hyperlink"/>
                 <w:noProof/>
-                <w:lang w:val="fr-FR"/>
               </w:rPr>
               <w:t>3. 5.</w:t>
             </w:r>
@@ -1716,7 +1637,6 @@
               <w:rPr>
                 <w:rStyle w:val="Hyperlink"/>
                 <w:noProof/>
-                <w:lang w:val="fr-FR"/>
               </w:rPr>
               <w:t>Couronne</w:t>
             </w:r>
@@ -1773,10 +1693,6 @@
         <w:p>
           <w:pPr>
             <w:pStyle w:val="TOC3"/>
-            <w:tabs>
-              <w:tab w:val="left" w:pos="880"/>
-              <w:tab w:val="right" w:leader="dot" w:pos="9016"/>
-            </w:tabs>
             <w:rPr>
               <w:noProof/>
               <w:sz w:val="22"/>
@@ -1859,10 +1775,6 @@
         <w:p>
           <w:pPr>
             <w:pStyle w:val="TOC3"/>
-            <w:tabs>
-              <w:tab w:val="left" w:pos="880"/>
-              <w:tab w:val="right" w:leader="dot" w:pos="9016"/>
-            </w:tabs>
             <w:rPr>
               <w:noProof/>
               <w:sz w:val="22"/>
@@ -1945,10 +1857,6 @@
         <w:p>
           <w:pPr>
             <w:pStyle w:val="TOC2"/>
-            <w:tabs>
-              <w:tab w:val="left" w:pos="880"/>
-              <w:tab w:val="right" w:leader="dot" w:pos="9016"/>
-            </w:tabs>
             <w:rPr>
               <w:noProof/>
               <w:sz w:val="22"/>
@@ -1960,7 +1868,6 @@
               <w:rPr>
                 <w:rStyle w:val="Hyperlink"/>
                 <w:noProof/>
-                <w:lang w:val="fr-FR"/>
               </w:rPr>
               <w:t>3. 6.</w:t>
             </w:r>
@@ -1976,7 +1883,6 @@
               <w:rPr>
                 <w:rStyle w:val="Hyperlink"/>
                 <w:noProof/>
-                <w:lang w:val="fr-FR"/>
               </w:rPr>
               <w:t>Level Design</w:t>
             </w:r>
@@ -2197,8 +2103,6 @@
         <w:p>
           <w:r>
             <w:rPr>
-              <w:b/>
-              <w:bCs/>
               <w:noProof/>
             </w:rPr>
             <w:fldChar w:fldCharType="end"/>
@@ -2231,8 +2135,7 @@
     <w:p>
       <w:r>
         <w:rPr>
-          <w:b/>
-          <w:bCs/>
+          <w:rStyle w:val="Strong"/>
         </w:rPr>
         <w:t>DA.</w:t>
       </w:r>
@@ -2248,8 +2151,7 @@
     <w:p>
       <w:r>
         <w:rPr>
-          <w:b/>
-          <w:bCs/>
+          <w:rStyle w:val="Strong"/>
         </w:rPr>
         <w:t>GD.</w:t>
       </w:r>
@@ -2260,8 +2162,7 @@
     <w:p>
       <w:r>
         <w:rPr>
-          <w:b/>
-          <w:bCs/>
+          <w:rStyle w:val="Strong"/>
         </w:rPr>
         <w:t>Prog.</w:t>
       </w:r>
@@ -2285,9 +2186,6 @@
       <w:bookmarkEnd w:id="3"/>
     </w:p>
     <w:p>
-      <w:pPr>
-        <w:jc w:val="center"/>
-      </w:pPr>
       <w:r>
         <w:rPr>
           <w:noProof/>
@@ -2343,65 +2241,33 @@
       </w:r>
     </w:p>
     <w:p>
-      <w:pPr>
-        <w:jc w:val="both"/>
-        <w:rPr>
-          <w:lang w:val="fr-FR"/>
-        </w:rPr>
-      </w:pPr>
-      <w:r>
-        <w:rPr>
-          <w:lang w:val="fr-FR"/>
-        </w:rPr>
+      <w:r>
         <w:t>De cette image n</w:t>
       </w:r>
       <w:r>
-        <w:rPr>
-          <w:lang w:val="fr-FR"/>
-        </w:rPr>
         <w:t>ous avons tiré la notion de « partenaire » (</w:t>
       </w:r>
       <w:proofErr w:type="spellStart"/>
       <w:r>
-        <w:rPr>
-          <w:lang w:val="fr-FR"/>
-        </w:rPr>
         <w:t>buddy</w:t>
       </w:r>
       <w:proofErr w:type="spellEnd"/>
       <w:r>
-        <w:rPr>
-          <w:lang w:val="fr-FR"/>
-        </w:rPr>
         <w:t>). Nous avons donc conçu un prototype de jeu de plateforme en coopération où les joueurs peuvent s’aider les uns les autres.</w:t>
       </w:r>
     </w:p>
     <w:p>
       <w:pPr>
         <w:pStyle w:val="Heading2"/>
-        <w:rPr>
-          <w:lang w:val="fr-FR"/>
-        </w:rPr>
       </w:pPr>
       <w:bookmarkStart w:id="4" w:name="_Toc94199288"/>
       <w:r>
-        <w:rPr>
-          <w:lang w:val="fr-FR"/>
-        </w:rPr>
         <w:t>Intentions</w:t>
       </w:r>
       <w:bookmarkEnd w:id="4"/>
     </w:p>
     <w:p>
-      <w:pPr>
-        <w:rPr>
-          <w:lang w:val="fr-FR"/>
-        </w:rPr>
-      </w:pPr>
-      <w:r>
-        <w:rPr>
-          <w:lang w:val="fr-FR"/>
-        </w:rPr>
+      <w:r>
         <w:t>Jeu de plateforme en multijoueur, coopération possible mais pas obligatoire.</w:t>
       </w:r>
     </w:p>
@@ -2467,351 +2333,230 @@
       <w:bookmarkEnd w:id="9"/>
     </w:p>
     <w:p>
-      <w:pPr>
-        <w:rPr>
-          <w:lang w:val="fr-FR"/>
-        </w:rPr>
-      </w:pPr>
       <w:r>
         <w:rPr>
           <w:rStyle w:val="Strong"/>
-          <w:lang w:val="fr-FR"/>
         </w:rPr>
         <w:t>Camera.</w:t>
       </w:r>
       <w:r>
+        <w:t xml:space="preserve"> </w:t>
+      </w:r>
+      <w:r>
+        <w:t>Vu de côté, 2D.</w:t>
+      </w:r>
+      <w:r>
+        <w:t xml:space="preserve"> </w:t>
+      </w:r>
+      <w:r>
+        <w:t xml:space="preserve">La caméra suit </w:t>
+      </w:r>
+      <w:r>
+        <w:t xml:space="preserve">l’ensemble des joueurs avec du </w:t>
+      </w:r>
+      <w:proofErr w:type="spellStart"/>
+      <w:r>
+        <w:t>smoothing</w:t>
+      </w:r>
+      <w:proofErr w:type="spellEnd"/>
+      <w:r>
+        <w:t>.</w:t>
+      </w:r>
+      <w:r>
+        <w:t xml:space="preserve"> Sortir de la vue de la caméra fait réapparaitre le joueur en question à une position « sûre ».</w:t>
+      </w:r>
+    </w:p>
+    <w:p>
+      <w:proofErr w:type="spellStart"/>
+      <w:r>
         <w:rPr>
-          <w:lang w:val="fr-FR"/>
+          <w:rStyle w:val="Strong"/>
         </w:rPr>
-        <w:t xml:space="preserve"> </w:t>
-      </w:r>
+        <w:t>Character</w:t>
+      </w:r>
+      <w:proofErr w:type="spellEnd"/>
       <w:r>
         <w:rPr>
-          <w:lang w:val="fr-FR"/>
-        </w:rPr>
-        <w:t>Vu de côté, 2D.</w:t>
-      </w:r>
-      <w:r>
-        <w:rPr>
-          <w:lang w:val="fr-FR"/>
-        </w:rPr>
-        <w:t xml:space="preserve"> </w:t>
-      </w:r>
-      <w:r>
-        <w:rPr>
-          <w:lang w:val="fr-FR"/>
-        </w:rPr>
-        <w:t xml:space="preserve">La caméra suit </w:t>
-      </w:r>
-      <w:r>
-        <w:rPr>
-          <w:lang w:val="fr-FR"/>
-        </w:rPr>
-        <w:t xml:space="preserve">l’ensemble des joueurs avec du </w:t>
-      </w:r>
-      <w:proofErr w:type="spellStart"/>
-      <w:r>
-        <w:rPr>
-          <w:lang w:val="fr-FR"/>
-        </w:rPr>
-        <w:t>smoothing</w:t>
-      </w:r>
-      <w:proofErr w:type="spellEnd"/>
-      <w:r>
-        <w:rPr>
-          <w:lang w:val="fr-FR"/>
+          <w:rStyle w:val="Strong"/>
         </w:rPr>
         <w:t>.</w:t>
       </w:r>
       <w:r>
-        <w:rPr>
-          <w:lang w:val="fr-FR"/>
-        </w:rPr>
-        <w:t xml:space="preserve"> Sortir de la vue de la caméra fait réapparaitre le joueur en question à une position « sûre ».</w:t>
-      </w:r>
-    </w:p>
-    <w:p>
-      <w:pPr>
-        <w:rPr>
-          <w:lang w:val="fr-FR"/>
-        </w:rPr>
-      </w:pPr>
-      <w:proofErr w:type="spellStart"/>
+        <w:t xml:space="preserve"> </w:t>
+      </w:r>
+      <w:r>
+        <w:t>Chaque joueur peut se déplacer sur le côté et sauter. Il peut s’accrocher aux murs et en sauter. Il peut aussi utiliser une capacité repoussant les autres joueurs, et une autre les tirant.</w:t>
+      </w:r>
+    </w:p>
+    <w:p>
       <w:r>
         <w:rPr>
           <w:rStyle w:val="Strong"/>
-          <w:lang w:val="fr-FR"/>
         </w:rPr>
-        <w:t>Character</w:t>
-      </w:r>
-      <w:proofErr w:type="spellEnd"/>
+        <w:t>Controller.</w:t>
+      </w:r>
+      <w:r>
+        <w:t xml:space="preserve"> </w:t>
+      </w:r>
+      <w:r>
+        <w:t>Une touches pour se déplacer sur la gauche, l’autre pour la droite. Une touche pour s’accrocher aux murs. Une touche pour sauter. Une touche pour pousser, l’autre tirer.</w:t>
+      </w:r>
+    </w:p>
+    <w:p>
+      <w:pPr>
+        <w:pStyle w:val="Heading2"/>
+      </w:pPr>
+      <w:bookmarkStart w:id="10" w:name="_Toc94199294"/>
+      <w:r>
+        <w:t>Noyau</w:t>
+      </w:r>
+      <w:bookmarkEnd w:id="10"/>
+    </w:p>
+    <w:p>
+      <w:pPr>
+        <w:pStyle w:val="Heading2"/>
+      </w:pPr>
+      <w:bookmarkStart w:id="11" w:name="_Toc94199295"/>
+      <w:r>
+        <w:t>Tension</w:t>
+      </w:r>
+      <w:bookmarkEnd w:id="11"/>
+    </w:p>
+    <w:p>
+      <w:pPr>
+        <w:pStyle w:val="Heading2"/>
+      </w:pPr>
+      <w:bookmarkStart w:id="12" w:name="_Toc94199296"/>
+      <w:r>
+        <w:t>Mécaniques</w:t>
+      </w:r>
+      <w:bookmarkEnd w:id="12"/>
+    </w:p>
+    <w:p>
+      <w:pPr>
+        <w:pStyle w:val="Heading3"/>
+      </w:pPr>
+      <w:bookmarkStart w:id="13" w:name="_Toc94199297"/>
+      <w:r>
+        <w:t>Mouvement</w:t>
+      </w:r>
+      <w:bookmarkEnd w:id="13"/>
+    </w:p>
+    <w:p>
+      <w:r>
+        <w:t>Le joueur peut aller vers la gauche et la droite.</w:t>
+      </w:r>
+      <w:r>
+        <w:t xml:space="preserve"> Sur le sol le joueur a un contrôle total de sa mouvement. Dans les airs il a moins de contrôle.</w:t>
+      </w:r>
+    </w:p>
+    <w:p>
+      <w:pPr>
+        <w:pStyle w:val="ListParagraph"/>
+        <w:numPr>
+          <w:ilvl w:val="0"/>
+          <w:numId w:val="19"/>
+        </w:numPr>
+      </w:pPr>
       <w:r>
         <w:rPr>
           <w:rStyle w:val="Strong"/>
-          <w:lang w:val="fr-FR"/>
         </w:rPr>
-        <w:t>.</w:t>
-      </w:r>
-      <w:r>
-        <w:rPr>
-          <w:lang w:val="fr-FR"/>
-        </w:rPr>
+        <w:t>Vitesse de base.</w:t>
+      </w:r>
+      <w:r>
         <w:t xml:space="preserve"> </w:t>
       </w:r>
       <w:r>
-        <w:rPr>
-          <w:lang w:val="fr-FR"/>
-        </w:rPr>
-        <w:t>Chaque joueur peut se déplacer sur le côté et sauter. Il peut s’accrocher aux murs et en sauter. Il peut aussi utiliser une capacité repoussant les autres joueurs, et une autre les tirant.</w:t>
-      </w:r>
-    </w:p>
-    <w:p>
-      <w:pPr>
-        <w:rPr>
-          <w:lang w:val="fr-FR"/>
-        </w:rPr>
+        <w:t>~12</w:t>
+      </w:r>
+      <w:r>
+        <w:t>u/s</w:t>
+      </w:r>
+    </w:p>
+    <w:p>
+      <w:pPr>
+        <w:pStyle w:val="ListParagraph"/>
+        <w:numPr>
+          <w:ilvl w:val="0"/>
+          <w:numId w:val="19"/>
+        </w:numPr>
       </w:pPr>
       <w:r>
         <w:rPr>
           <w:rStyle w:val="Strong"/>
-          <w:lang w:val="fr-FR"/>
         </w:rPr>
-        <w:t>Con</w:t>
-      </w:r>
+        <w:t>Vitesse du roi.</w:t>
+      </w:r>
+      <w:r>
+        <w:t xml:space="preserve"> </w:t>
+      </w:r>
+      <w:r>
+        <w:t>~16</w:t>
+      </w:r>
+      <w:r>
+        <w:t>u/s</w:t>
+      </w:r>
+    </w:p>
+    <w:p>
+      <w:pPr>
+        <w:pStyle w:val="Heading4"/>
+      </w:pPr>
+      <w:r>
+        <w:t>Touches</w:t>
+      </w:r>
+    </w:p>
+    <w:p>
+      <w:pPr>
+        <w:pStyle w:val="ListParagraph"/>
+        <w:numPr>
+          <w:ilvl w:val="0"/>
+          <w:numId w:val="18"/>
+        </w:numPr>
+      </w:pPr>
       <w:r>
         <w:rPr>
           <w:rStyle w:val="Strong"/>
-          <w:lang w:val="fr-FR"/>
-        </w:rPr>
-        <w:t>troller.</w:t>
-      </w:r>
-      <w:r>
-        <w:rPr>
-          <w:lang w:val="fr-FR"/>
-        </w:rPr>
-        <w:t xml:space="preserve"> </w:t>
-      </w:r>
-      <w:r>
-        <w:rPr>
-          <w:lang w:val="fr-FR"/>
-        </w:rPr>
-        <w:t>Une touches pour se déplacer sur la gauche, l’autre pour la droite. Une touche pour s’accrocher aux murs. Une touche pour sauter. Une touche pour pousser, l’autre tirer.</w:t>
-      </w:r>
-    </w:p>
-    <w:p>
-      <w:pPr>
-        <w:pStyle w:val="Heading2"/>
-        <w:rPr>
-          <w:lang w:val="fr-FR"/>
-        </w:rPr>
-      </w:pPr>
-      <w:bookmarkStart w:id="10" w:name="_Toc94199294"/>
-      <w:r>
-        <w:rPr>
-          <w:lang w:val="fr-FR"/>
-        </w:rPr>
-        <w:t>Noyau</w:t>
-      </w:r>
-      <w:bookmarkEnd w:id="10"/>
-    </w:p>
-    <w:p>
-      <w:pPr>
-        <w:pStyle w:val="Heading2"/>
-        <w:rPr>
-          <w:lang w:val="fr-FR"/>
-        </w:rPr>
-      </w:pPr>
-      <w:bookmarkStart w:id="11" w:name="_Toc94199295"/>
-      <w:r>
-        <w:rPr>
-          <w:lang w:val="fr-FR"/>
-        </w:rPr>
-        <w:t>Tension</w:t>
-      </w:r>
-      <w:bookmarkEnd w:id="11"/>
-    </w:p>
-    <w:p>
-      <w:pPr>
-        <w:pStyle w:val="Heading2"/>
-        <w:rPr>
-          <w:lang w:val="fr-FR"/>
-        </w:rPr>
-      </w:pPr>
-      <w:bookmarkStart w:id="12" w:name="_Toc94199296"/>
-      <w:r>
-        <w:rPr>
-          <w:lang w:val="fr-FR"/>
-        </w:rPr>
-        <w:t>Mécaniques</w:t>
-      </w:r>
-      <w:bookmarkEnd w:id="12"/>
-    </w:p>
-    <w:p>
-      <w:pPr>
-        <w:pStyle w:val="Heading3"/>
-      </w:pPr>
-      <w:bookmarkStart w:id="13" w:name="_Toc94199297"/>
-      <w:r>
-        <w:t>Mouvement</w:t>
-      </w:r>
-      <w:bookmarkEnd w:id="13"/>
-    </w:p>
-    <w:p>
-      <w:pPr>
-        <w:rPr>
-          <w:lang w:val="fr-FR"/>
-        </w:rPr>
-      </w:pPr>
-      <w:r>
-        <w:rPr>
-          <w:lang w:val="fr-FR"/>
-        </w:rPr>
-        <w:t>Le joueur peut aller vers la gauche et la droite.</w:t>
-      </w:r>
-      <w:r>
-        <w:rPr>
-          <w:lang w:val="fr-FR"/>
-        </w:rPr>
-        <w:t xml:space="preserve"> Sur le sol le joueur a un contrôle total de sa mouvement. Dans les airs il a moins de contrôle.</w:t>
-      </w:r>
-    </w:p>
-    <w:p>
-      <w:pPr>
-        <w:rPr>
-          <w:lang w:val="fr-FR"/>
-        </w:rPr>
-      </w:pPr>
-      <w:r>
-        <w:rPr>
-          <w:b/>
-          <w:bCs/>
-          <w:lang w:val="fr-FR"/>
-        </w:rPr>
-        <w:t>Vitesse de base.</w:t>
-      </w:r>
-      <w:r>
-        <w:rPr>
-          <w:lang w:val="fr-FR"/>
-        </w:rPr>
-        <w:t xml:space="preserve"> </w:t>
-      </w:r>
-      <w:r>
-        <w:rPr>
-          <w:lang w:val="fr-FR"/>
-        </w:rPr>
-        <w:t>~12</w:t>
-      </w:r>
-      <w:r>
-        <w:rPr>
-          <w:lang w:val="fr-FR"/>
-        </w:rPr>
-        <w:t>u/s</w:t>
-      </w:r>
-      <w:r>
-        <w:rPr>
-          <w:lang w:val="fr-FR"/>
-        </w:rPr>
-        <w:br/>
-      </w:r>
-      <w:r>
-        <w:rPr>
-          <w:b/>
-          <w:bCs/>
-          <w:lang w:val="fr-FR"/>
-        </w:rPr>
-        <w:t>Vitesse du roi.</w:t>
-      </w:r>
-      <w:r>
-        <w:rPr>
-          <w:lang w:val="fr-FR"/>
-        </w:rPr>
-        <w:t xml:space="preserve"> </w:t>
-      </w:r>
-      <w:r>
-        <w:rPr>
-          <w:lang w:val="fr-FR"/>
-        </w:rPr>
-        <w:t>~16</w:t>
-      </w:r>
-      <w:r>
-        <w:rPr>
-          <w:lang w:val="fr-FR"/>
-        </w:rPr>
-        <w:t>u/s</w:t>
-      </w:r>
-    </w:p>
-    <w:p>
-      <w:pPr>
-        <w:pStyle w:val="Heading4"/>
-        <w:rPr>
-          <w:lang w:val="fr-FR"/>
-        </w:rPr>
-      </w:pPr>
-      <w:r>
-        <w:rPr>
-          <w:lang w:val="fr-FR"/>
-        </w:rPr>
-        <w:t>Touches</w:t>
-      </w:r>
-    </w:p>
-    <w:p>
-      <w:pPr>
-        <w:rPr>
-          <w:lang w:val="fr-FR"/>
-        </w:rPr>
-      </w:pPr>
-      <w:r>
-        <w:rPr>
-          <w:b/>
-          <w:bCs/>
-          <w:lang w:val="fr-FR"/>
         </w:rPr>
         <w:t>Clavier 1.</w:t>
       </w:r>
       <w:r>
+        <w:t xml:space="preserve"> Q et D</w:t>
+      </w:r>
+    </w:p>
+    <w:p>
+      <w:pPr>
+        <w:pStyle w:val="ListParagraph"/>
+        <w:numPr>
+          <w:ilvl w:val="0"/>
+          <w:numId w:val="18"/>
+        </w:numPr>
+      </w:pPr>
+      <w:r>
         <w:rPr>
-          <w:lang w:val="fr-FR"/>
-        </w:rPr>
-        <w:t xml:space="preserve"> Q et D</w:t>
-      </w:r>
-      <w:r>
-        <w:rPr>
-          <w:lang w:val="fr-FR"/>
-        </w:rPr>
-        <w:br/>
-      </w:r>
-      <w:r>
-        <w:rPr>
-          <w:b/>
-          <w:bCs/>
-          <w:lang w:val="fr-FR"/>
+          <w:rStyle w:val="Strong"/>
         </w:rPr>
         <w:t>Clavier 2.</w:t>
       </w:r>
       <w:r>
+        <w:t xml:space="preserve"> J et L</w:t>
+      </w:r>
+    </w:p>
+    <w:p>
+      <w:pPr>
+        <w:pStyle w:val="ListParagraph"/>
+        <w:numPr>
+          <w:ilvl w:val="0"/>
+          <w:numId w:val="18"/>
+        </w:numPr>
+      </w:pPr>
+      <w:r>
         <w:rPr>
-          <w:lang w:val="fr-FR"/>
-        </w:rPr>
-        <w:t xml:space="preserve"> J et L</w:t>
-      </w:r>
-      <w:r>
-        <w:rPr>
-          <w:lang w:val="fr-FR"/>
-        </w:rPr>
-        <w:br/>
-      </w:r>
-      <w:r>
-        <w:rPr>
-          <w:b/>
-          <w:bCs/>
-          <w:lang w:val="fr-FR"/>
+          <w:rStyle w:val="Strong"/>
         </w:rPr>
         <w:t>Manette.</w:t>
       </w:r>
       <w:r>
-        <w:rPr>
-          <w:lang w:val="fr-FR"/>
-        </w:rPr>
         <w:t xml:space="preserve"> Stick analogique gauche, D-Pad</w:t>
       </w:r>
     </w:p>
@@ -2826,21 +2571,10 @@
       <w:bookmarkEnd w:id="14"/>
     </w:p>
     <w:p>
-      <w:pPr>
-        <w:rPr>
-          <w:lang w:val="fr-FR"/>
-        </w:rPr>
-      </w:pPr>
-      <w:r>
-        <w:rPr>
-          <w:lang w:val="fr-FR"/>
-        </w:rPr>
+      <w:r>
         <w:t>Lorsqu’un joueur es</w:t>
       </w:r>
       <w:r>
-        <w:rPr>
-          <w:lang w:val="fr-FR"/>
-        </w:rPr>
         <w:t xml:space="preserve">t en contact avec le sol ou en train de </w:t>
       </w:r>
       <w:proofErr w:type="spellStart"/>
@@ -2848,7 +2582,6 @@
         <w:rPr>
           <w:i/>
           <w:iCs/>
-          <w:lang w:val="fr-FR"/>
         </w:rPr>
         <w:t>wall</w:t>
       </w:r>
@@ -2857,1225 +2590,843 @@
         <w:rPr>
           <w:i/>
           <w:iCs/>
-          <w:lang w:val="fr-FR"/>
         </w:rPr>
         <w:t xml:space="preserve"> slide</w:t>
       </w:r>
       <w:r>
-        <w:rPr>
-          <w:lang w:val="fr-FR"/>
-        </w:rPr>
         <w:t>, il peut sauter.</w:t>
       </w:r>
       <w:r>
-        <w:rPr>
-          <w:lang w:val="fr-FR"/>
-        </w:rPr>
-        <w:t xml:space="preserve"> Le joueur a également un léger temps de « Coyote Time » pour sauter lorsqu’il vient de quitter une plateforme et qu’il n’a pas encore sauté.</w:t>
-      </w:r>
-    </w:p>
-    <w:p>
-      <w:pPr>
-        <w:rPr>
-          <w:lang w:val="fr-FR"/>
-        </w:rPr>
+        <w:t xml:space="preserve"> Le joueur a également un léger </w:t>
+      </w:r>
+      <w:r>
+        <w:t>temps</w:t>
+      </w:r>
+      <w:r>
+        <w:t xml:space="preserve"> de « Coyote Time » pour sauter lorsqu’il vient de quitter une plateforme et qu’il n’a pas encore sauté.</w:t>
+      </w:r>
+    </w:p>
+    <w:p>
+      <w:pPr>
+        <w:pStyle w:val="ListParagraph"/>
+        <w:numPr>
+          <w:ilvl w:val="0"/>
+          <w:numId w:val="11"/>
+        </w:numPr>
       </w:pPr>
       <w:r>
         <w:rPr>
           <w:rStyle w:val="Strong"/>
-          <w:lang w:val="fr-FR"/>
         </w:rPr>
         <w:t>Hauteur</w:t>
       </w:r>
       <w:r>
         <w:rPr>
           <w:rStyle w:val="Strong"/>
-          <w:lang w:val="fr-FR"/>
         </w:rPr>
         <w:t xml:space="preserve"> de base</w:t>
       </w:r>
       <w:r>
         <w:rPr>
           <w:rStyle w:val="Strong"/>
-          <w:lang w:val="fr-FR"/>
         </w:rPr>
         <w:t>.</w:t>
       </w:r>
       <w:r>
+        <w:t xml:space="preserve"> </w:t>
+      </w:r>
+      <w:r>
+        <w:t>4.5</w:t>
+      </w:r>
+      <w:r>
+        <w:t>u</w:t>
+      </w:r>
+    </w:p>
+    <w:p>
+      <w:pPr>
+        <w:pStyle w:val="ListParagraph"/>
+        <w:numPr>
+          <w:ilvl w:val="0"/>
+          <w:numId w:val="11"/>
+        </w:numPr>
+      </w:pPr>
+      <w:r>
         <w:rPr>
-          <w:lang w:val="fr-FR"/>
+          <w:rStyle w:val="Strong"/>
+        </w:rPr>
+        <w:t>Longueur de base.</w:t>
+      </w:r>
+      <w:r>
+        <w:t xml:space="preserve"> 1</w:t>
+      </w:r>
+      <w:r>
+        <w:t>3</w:t>
+      </w:r>
+      <w:r>
+        <w:t>u</w:t>
+      </w:r>
+    </w:p>
+    <w:p>
+      <w:pPr>
+        <w:pStyle w:val="ListParagraph"/>
+        <w:numPr>
+          <w:ilvl w:val="0"/>
+          <w:numId w:val="11"/>
+        </w:numPr>
+      </w:pPr>
+      <w:r>
+        <w:rPr>
+          <w:rStyle w:val="Strong"/>
+        </w:rPr>
+        <w:t>Hauteur du roi.</w:t>
+      </w:r>
+      <w:r>
+        <w:t xml:space="preserve"> </w:t>
+      </w:r>
+      <w:r>
+        <w:t>6</w:t>
+      </w:r>
+      <w:r>
+        <w:t>u</w:t>
+      </w:r>
+    </w:p>
+    <w:p>
+      <w:pPr>
+        <w:pStyle w:val="ListParagraph"/>
+        <w:numPr>
+          <w:ilvl w:val="0"/>
+          <w:numId w:val="11"/>
+        </w:numPr>
+      </w:pPr>
+      <w:r>
+        <w:rPr>
+          <w:rStyle w:val="Strong"/>
+        </w:rPr>
+        <w:t>Longueur du roi.</w:t>
+      </w:r>
+      <w:r>
+        <w:t xml:space="preserve"> </w:t>
+      </w:r>
+      <w:r>
+        <w:rPr>
+          <w:highlight w:val="yellow"/>
+        </w:rPr>
+        <w:t>Xu</w:t>
+      </w:r>
+    </w:p>
+    <w:p>
+      <w:pPr>
+        <w:pStyle w:val="Heading4"/>
+      </w:pPr>
+      <w:r>
+        <w:t>Touches</w:t>
+      </w:r>
+    </w:p>
+    <w:p>
+      <w:pPr>
+        <w:pStyle w:val="ListParagraph"/>
+        <w:numPr>
+          <w:ilvl w:val="0"/>
+          <w:numId w:val="12"/>
+        </w:numPr>
+      </w:pPr>
+      <w:r>
+        <w:rPr>
+          <w:rStyle w:val="Strong"/>
+        </w:rPr>
+        <w:t>Clavier 1.</w:t>
+      </w:r>
+      <w:r>
+        <w:t xml:space="preserve"> </w:t>
+      </w:r>
+      <w:r>
+        <w:t>Z</w:t>
+      </w:r>
+    </w:p>
+    <w:p>
+      <w:pPr>
+        <w:pStyle w:val="ListParagraph"/>
+        <w:numPr>
+          <w:ilvl w:val="0"/>
+          <w:numId w:val="12"/>
+        </w:numPr>
+      </w:pPr>
+      <w:r>
+        <w:rPr>
+          <w:rStyle w:val="Strong"/>
+        </w:rPr>
+        <w:t>Clavier 2.</w:t>
+      </w:r>
+      <w:r>
+        <w:t xml:space="preserve"> </w:t>
+      </w:r>
+      <w:r>
+        <w:t>I</w:t>
+      </w:r>
+    </w:p>
+    <w:p>
+      <w:pPr>
+        <w:pStyle w:val="ListParagraph"/>
+        <w:numPr>
+          <w:ilvl w:val="0"/>
+          <w:numId w:val="12"/>
+        </w:numPr>
+      </w:pPr>
+      <w:r>
+        <w:rPr>
+          <w:rStyle w:val="Strong"/>
+        </w:rPr>
+        <w:t>Manette.</w:t>
+      </w:r>
+      <w:r>
+        <w:t xml:space="preserve"> </w:t>
+      </w:r>
+      <w:r>
+        <w:t>D-Pad</w:t>
+      </w:r>
+      <w:r>
+        <w:t xml:space="preserve"> haut, </w:t>
+      </w:r>
+      <w:r>
+        <w:t>Bouton Sud</w:t>
+      </w:r>
+    </w:p>
+    <w:p>
+      <w:pPr>
+        <w:pStyle w:val="Heading4"/>
+      </w:pPr>
+      <w:r>
+        <w:lastRenderedPageBreak/>
+        <w:t>Feedback</w:t>
+      </w:r>
+    </w:p>
+    <w:p>
+      <w:r>
+        <w:t>A l’atterrissage des particules d’impact apparaissent.</w:t>
+      </w:r>
+    </w:p>
+    <w:p>
+      <w:pPr>
+        <w:pStyle w:val="Heading3"/>
+      </w:pPr>
+      <w:bookmarkStart w:id="15" w:name="_Toc94199299"/>
+      <w:r>
+        <w:t>Descente rapide</w:t>
+      </w:r>
+      <w:bookmarkEnd w:id="15"/>
+    </w:p>
+    <w:p>
+      <w:r>
+        <w:t>Lorsqu’un joueur est dans les airs, maintenir une touche permet de tomber plus rapidement.</w:t>
+      </w:r>
+    </w:p>
+    <w:p>
+      <w:pPr>
+        <w:pStyle w:val="Heading4"/>
+      </w:pPr>
+      <w:r>
+        <w:t>Touches</w:t>
+      </w:r>
+    </w:p>
+    <w:p>
+      <w:pPr>
+        <w:pStyle w:val="ListParagraph"/>
+        <w:numPr>
+          <w:ilvl w:val="0"/>
+          <w:numId w:val="13"/>
+        </w:numPr>
+      </w:pPr>
+      <w:r>
+        <w:rPr>
+          <w:rStyle w:val="Strong"/>
+        </w:rPr>
+        <w:t>Clavier 1.</w:t>
+      </w:r>
+      <w:r>
+        <w:t xml:space="preserve"> </w:t>
+      </w:r>
+      <w:r>
+        <w:t>S</w:t>
+      </w:r>
+    </w:p>
+    <w:p>
+      <w:pPr>
+        <w:pStyle w:val="ListParagraph"/>
+        <w:numPr>
+          <w:ilvl w:val="0"/>
+          <w:numId w:val="13"/>
+        </w:numPr>
+      </w:pPr>
+      <w:r>
+        <w:rPr>
+          <w:rStyle w:val="Strong"/>
+        </w:rPr>
+        <w:t>Clavier 2.</w:t>
+      </w:r>
+      <w:r>
+        <w:t xml:space="preserve"> </w:t>
+      </w:r>
+      <w:r>
+        <w:t>K</w:t>
+      </w:r>
+    </w:p>
+    <w:p>
+      <w:pPr>
+        <w:pStyle w:val="ListParagraph"/>
+        <w:numPr>
+          <w:ilvl w:val="0"/>
+          <w:numId w:val="13"/>
+        </w:numPr>
+      </w:pPr>
+      <w:r>
+        <w:rPr>
+          <w:rStyle w:val="Strong"/>
+        </w:rPr>
+        <w:t>Manette.</w:t>
+      </w:r>
+      <w:r>
+        <w:t xml:space="preserve"> </w:t>
+      </w:r>
+      <w:r>
+        <w:t xml:space="preserve">D-Pad </w:t>
+      </w:r>
+      <w:r>
+        <w:t>bas</w:t>
+      </w:r>
+      <w:r>
+        <w:t xml:space="preserve">, </w:t>
+      </w:r>
+      <w:r>
+        <w:t>Stick gauche</w:t>
+      </w:r>
+      <w:r>
+        <w:t xml:space="preserve"> bas</w:t>
+      </w:r>
+    </w:p>
+    <w:p>
+      <w:pPr>
+        <w:pStyle w:val="Heading3"/>
+      </w:pPr>
+      <w:r>
+        <w:t xml:space="preserve">Wall </w:t>
+      </w:r>
+      <w:r>
+        <w:t>Slide</w:t>
+      </w:r>
+    </w:p>
+    <w:p>
+      <w:r>
+        <w:t>Lorsqu’un joueur est</w:t>
+      </w:r>
+      <w:r>
+        <w:t xml:space="preserve"> </w:t>
+      </w:r>
+      <w:r>
+        <w:t>en c</w:t>
+      </w:r>
+      <w:r>
+        <w:t xml:space="preserve">ontact avec un mur il peut s’accrocher à celui-ci. Ainsi le joueur </w:t>
+      </w:r>
+      <w:r>
+        <w:t>glisse le long du mur</w:t>
+      </w:r>
+      <w:r>
+        <w:t xml:space="preserve"> plus lentement qu’il ne tomberait normalement</w:t>
+      </w:r>
+      <w:r>
+        <w:t xml:space="preserve">. Lorsqu’un autre joueur se tient sur un joueur en </w:t>
+      </w:r>
+      <w:proofErr w:type="spellStart"/>
+      <w:r>
+        <w:t>wall</w:t>
+      </w:r>
+      <w:proofErr w:type="spellEnd"/>
+      <w:r>
+        <w:t xml:space="preserve"> slide</w:t>
+      </w:r>
+      <w:r>
+        <w:t xml:space="preserve">, ce dernier glisse </w:t>
+      </w:r>
+      <w:r>
+        <w:t>plus rapidement</w:t>
+      </w:r>
+      <w:r>
+        <w:t xml:space="preserve">. </w:t>
+      </w:r>
+    </w:p>
+    <w:p>
+      <w:pPr>
+        <w:pStyle w:val="ListParagraph"/>
+        <w:numPr>
+          <w:ilvl w:val="0"/>
+          <w:numId w:val="15"/>
+        </w:numPr>
+      </w:pPr>
+      <w:r>
+        <w:rPr>
+          <w:rStyle w:val="Strong"/>
+        </w:rPr>
+        <w:t>Vitesse de chute pendant le</w:t>
+      </w:r>
+      <w:r>
+        <w:rPr>
+          <w:rStyle w:val="Strong"/>
         </w:rPr>
         <w:t xml:space="preserve"> </w:t>
       </w:r>
+      <w:proofErr w:type="spellStart"/>
       <w:r>
         <w:rPr>
-          <w:lang w:val="fr-FR"/>
+          <w:rStyle w:val="Strong"/>
         </w:rPr>
-        <w:t>4.5</w:t>
-      </w:r>
+        <w:t>wall</w:t>
+      </w:r>
+      <w:proofErr w:type="spellEnd"/>
       <w:r>
         <w:rPr>
-          <w:lang w:val="fr-FR"/>
+          <w:rStyle w:val="Strong"/>
+        </w:rPr>
+        <w:t xml:space="preserve"> slide</w:t>
+      </w:r>
+      <w:r>
+        <w:rPr>
+          <w:rStyle w:val="Strong"/>
+        </w:rPr>
+        <w:t>.</w:t>
+      </w:r>
+      <w:r>
+        <w:t xml:space="preserve"> </w:t>
+      </w:r>
+      <w:r>
+        <w:t>25% de la vitesse de chute normale.</w:t>
+      </w:r>
+    </w:p>
+    <w:p>
+      <w:pPr>
+        <w:pStyle w:val="Heading4"/>
+      </w:pPr>
+      <w:r>
+        <w:t>Feedback</w:t>
+      </w:r>
+    </w:p>
+    <w:p>
+      <w:r>
+        <w:t>Des particules de poussière apparaissent derrière le joueur pendant qu’il glisse.</w:t>
+      </w:r>
+    </w:p>
+    <w:p>
+      <w:pPr>
+        <w:pStyle w:val="Heading3"/>
+      </w:pPr>
+      <w:bookmarkStart w:id="16" w:name="_Toc94199301"/>
+      <w:r>
+        <w:t>Pull &amp; Push</w:t>
+      </w:r>
+      <w:bookmarkEnd w:id="16"/>
+    </w:p>
+    <w:p>
+      <w:r>
+        <w:t>Le joueur peut a</w:t>
+      </w:r>
+      <w:r>
+        <w:t xml:space="preserve">ctiver une capacité permettant de tirer ou pousser les autres joueurs. Lorsque le joueur maintient une touche de capacité enfoncée une zone se dessine autour de celui-ci, et il ne peut plus se déplacer. </w:t>
+      </w:r>
+    </w:p>
+    <w:p>
+      <w:r>
+        <w:t xml:space="preserve">Lorsqu’un joueur entre dans la zone de capacité, celle-ci est activée. Si le joueur poussait, alors le joueur entrant dans la zone est propulsé dans la direction opposée au joueur utilisant la capacité. Si le joueur tirait alors le joueur entrant dans la zone est tiré vers le joueur utilisant la capacité, et </w:t>
+      </w:r>
+      <w:r>
+        <w:t>passe à travers le joueur utilisant la capacité.</w:t>
+      </w:r>
+      <w:r>
+        <w:t xml:space="preserve"> </w:t>
+      </w:r>
+    </w:p>
+    <w:p>
+      <w:r>
+        <w:t>La taille de la zone de capacité du joueur l’ayant utilisé est alors diminuée. Elle s’agrandit à nouveau avec le temps jusqu’à ce qu’elle soit utilisée à nouveau ou qu’elle atteigne sa taille originelle.</w:t>
+      </w:r>
+    </w:p>
+    <w:p>
+      <w:pPr>
+        <w:pStyle w:val="ListParagraph"/>
+        <w:numPr>
+          <w:ilvl w:val="0"/>
+          <w:numId w:val="15"/>
+        </w:numPr>
+      </w:pPr>
+      <w:r>
+        <w:rPr>
+          <w:rStyle w:val="Strong"/>
+        </w:rPr>
+        <w:t>Rayon d’interaction maximum.</w:t>
+      </w:r>
+      <w:r>
+        <w:t xml:space="preserve"> </w:t>
+      </w:r>
+      <w:r>
+        <w:t>3.5</w:t>
+      </w:r>
+      <w:r>
+        <w:t>u</w:t>
+      </w:r>
+    </w:p>
+    <w:p>
+      <w:pPr>
+        <w:pStyle w:val="ListParagraph"/>
+        <w:numPr>
+          <w:ilvl w:val="0"/>
+          <w:numId w:val="15"/>
+        </w:numPr>
+      </w:pPr>
+      <w:r>
+        <w:rPr>
+          <w:rStyle w:val="Strong"/>
+        </w:rPr>
+        <w:t>Réduction du rayon par interaction.</w:t>
+      </w:r>
+      <w:r>
+        <w:t xml:space="preserve"> </w:t>
+      </w:r>
+      <w:r>
+        <w:t>33%</w:t>
+      </w:r>
+    </w:p>
+    <w:p>
+      <w:pPr>
+        <w:pStyle w:val="ListParagraph"/>
+        <w:numPr>
+          <w:ilvl w:val="0"/>
+          <w:numId w:val="15"/>
+        </w:numPr>
+      </w:pPr>
+      <w:r>
+        <w:rPr>
+          <w:rStyle w:val="Strong"/>
+        </w:rPr>
+        <w:t>Récupération du rayon.</w:t>
+      </w:r>
+      <w:r>
+        <w:t xml:space="preserve"> </w:t>
+      </w:r>
+      <w:r>
+        <w:t>15%/s</w:t>
+      </w:r>
+    </w:p>
+    <w:p>
+      <w:pPr>
+        <w:pStyle w:val="ListParagraph"/>
+        <w:numPr>
+          <w:ilvl w:val="0"/>
+          <w:numId w:val="15"/>
+        </w:numPr>
+      </w:pPr>
+      <w:r>
+        <w:rPr>
+          <w:rStyle w:val="Strong"/>
+        </w:rPr>
+        <w:t>Distance d’éjection de base.</w:t>
+      </w:r>
+      <w:r>
+        <w:t xml:space="preserve"> </w:t>
+      </w:r>
+      <w:r>
+        <w:t>7.2</w:t>
+      </w:r>
+      <w:r>
+        <w:t>u</w:t>
+      </w:r>
+    </w:p>
+    <w:p>
+      <w:pPr>
+        <w:pStyle w:val="ListParagraph"/>
+        <w:numPr>
+          <w:ilvl w:val="0"/>
+          <w:numId w:val="15"/>
+        </w:numPr>
+      </w:pPr>
+      <w:r>
+        <w:rPr>
+          <w:rStyle w:val="Strong"/>
+        </w:rPr>
+        <w:t>Distance d’éjection du roi.</w:t>
+      </w:r>
+      <w:r>
+        <w:t xml:space="preserve"> </w:t>
+      </w:r>
+      <w:r>
+        <w:rPr>
+          <w:highlight w:val="yellow"/>
+        </w:rPr>
+        <w:t>10</w:t>
+      </w:r>
+      <w:r>
+        <w:rPr>
+          <w:highlight w:val="yellow"/>
         </w:rPr>
         <w:t>u</w:t>
       </w:r>
+    </w:p>
+    <w:p>
+      <w:pPr>
+        <w:pStyle w:val="Heading4"/>
+      </w:pPr>
+      <w:r>
+        <w:t>Touches</w:t>
+      </w:r>
+    </w:p>
+    <w:p>
+      <w:pPr>
+        <w:pStyle w:val="ListParagraph"/>
+        <w:numPr>
+          <w:ilvl w:val="0"/>
+          <w:numId w:val="17"/>
+        </w:numPr>
+      </w:pPr>
       <w:r>
         <w:rPr>
-          <w:lang w:val="fr-FR"/>
+          <w:rStyle w:val="Strong"/>
         </w:rPr>
-        <w:br/>
-      </w:r>
+        <w:t>Clavier 1.</w:t>
+      </w:r>
+      <w:r>
+        <w:t xml:space="preserve"> </w:t>
+      </w:r>
+      <w:r>
+        <w:t>A (tirer) et E (pousser)</w:t>
+      </w:r>
+    </w:p>
+    <w:p>
+      <w:pPr>
+        <w:pStyle w:val="ListParagraph"/>
+        <w:numPr>
+          <w:ilvl w:val="0"/>
+          <w:numId w:val="17"/>
+        </w:numPr>
+      </w:pPr>
       <w:r>
         <w:rPr>
-          <w:b/>
-          <w:bCs/>
-          <w:lang w:val="fr-FR"/>
+          <w:rStyle w:val="Strong"/>
         </w:rPr>
-        <w:t>Longueur de base.</w:t>
-      </w:r>
+        <w:t>Clavier 2.</w:t>
+      </w:r>
+      <w:r>
+        <w:t xml:space="preserve"> </w:t>
+      </w:r>
+      <w:r>
+        <w:t>U (tirer) et O (pousser)</w:t>
+      </w:r>
+    </w:p>
+    <w:p>
+      <w:pPr>
+        <w:pStyle w:val="ListParagraph"/>
+        <w:numPr>
+          <w:ilvl w:val="0"/>
+          <w:numId w:val="17"/>
+        </w:numPr>
+      </w:pPr>
       <w:r>
         <w:rPr>
-          <w:lang w:val="fr-FR"/>
+          <w:rStyle w:val="Strong"/>
         </w:rPr>
-        <w:t xml:space="preserve"> 1</w:t>
-      </w:r>
+        <w:t>Manette.</w:t>
+      </w:r>
+      <w:r>
+        <w:t xml:space="preserve"> </w:t>
+      </w:r>
+      <w:proofErr w:type="spellStart"/>
+      <w:r>
+        <w:t>Bumper</w:t>
+      </w:r>
+      <w:proofErr w:type="spellEnd"/>
+      <w:r>
+        <w:t xml:space="preserve"> gauche (tirer) et </w:t>
+      </w:r>
+      <w:proofErr w:type="spellStart"/>
+      <w:r>
+        <w:t>bumper</w:t>
+      </w:r>
+      <w:proofErr w:type="spellEnd"/>
+      <w:r>
+        <w:t xml:space="preserve"> droite (pousser)</w:t>
+      </w:r>
+    </w:p>
+    <w:p>
+      <w:pPr>
+        <w:pStyle w:val="Heading4"/>
+      </w:pPr>
+      <w:r>
+        <w:lastRenderedPageBreak/>
+        <w:t>Feedback</w:t>
+      </w:r>
+    </w:p>
+    <w:p>
+      <w:r>
+        <w:t xml:space="preserve">Pendant que le joueur offre de l’aide des particules partant du joueur si il pousse et allant vers le joueur si il tire apparaissent. Un cercle coloré transparent indique le rayon d’aide. </w:t>
+      </w:r>
+    </w:p>
+    <w:p>
+      <w:pPr>
+        <w:pStyle w:val="Heading3"/>
+      </w:pPr>
+      <w:bookmarkStart w:id="17" w:name="_Ref94191658"/>
+      <w:bookmarkStart w:id="18" w:name="_Toc94199302"/>
+      <w:r>
+        <w:t>I</w:t>
+      </w:r>
+      <w:r>
+        <w:t>m</w:t>
+      </w:r>
+      <w:r>
+        <w:t>pa</w:t>
+      </w:r>
+      <w:r>
+        <w:t>ct et stun</w:t>
+      </w:r>
+      <w:bookmarkEnd w:id="17"/>
+      <w:bookmarkEnd w:id="18"/>
+    </w:p>
+    <w:p>
+      <w:r>
+        <w:t>Si un joueur est propulsé sur un mur ou un plafond (pas un sol) avec une vitesse suffisante, il est « étourdit » pendant quelques temps.</w:t>
+      </w:r>
+      <w:r>
+        <w:t xml:space="preserve"> Pendant ce temps, le joueur ne peut plus sauter, utiliser le pull/push, et se déplace à une vitesse réduite.</w:t>
+      </w:r>
+    </w:p>
+    <w:p>
+      <w:pPr>
+        <w:pStyle w:val="ListParagraph"/>
+        <w:numPr>
+          <w:ilvl w:val="0"/>
+          <w:numId w:val="14"/>
+        </w:numPr>
+      </w:pPr>
       <w:r>
         <w:rPr>
-          <w:lang w:val="fr-FR"/>
+          <w:rStyle w:val="Strong"/>
         </w:rPr>
-        <w:t>3</w:t>
-      </w:r>
+        <w:t>Temps d’étourdissement.</w:t>
+      </w:r>
+      <w:r>
+        <w:t xml:space="preserve"> 1s</w:t>
+      </w:r>
+    </w:p>
+    <w:p>
+      <w:pPr>
+        <w:pStyle w:val="ListParagraph"/>
+        <w:numPr>
+          <w:ilvl w:val="0"/>
+          <w:numId w:val="14"/>
+        </w:numPr>
+      </w:pPr>
       <w:r>
         <w:rPr>
-          <w:lang w:val="fr-FR"/>
+          <w:rStyle w:val="Strong"/>
         </w:rPr>
-        <w:t>u</w:t>
-      </w:r>
+        <w:t>Vitesse de déplacement.</w:t>
+      </w:r>
+      <w:r>
+        <w:t xml:space="preserve"> 25%</w:t>
+      </w:r>
+    </w:p>
+    <w:p>
+      <w:pPr>
+        <w:pStyle w:val="Heading4"/>
+      </w:pPr>
+      <w:r>
+        <w:t>Feedback</w:t>
+      </w:r>
+    </w:p>
+    <w:p>
+      <w:r>
+        <w:t xml:space="preserve">Lors de la collision des particules d’impact sont émises. Tant que le joueur est </w:t>
+      </w:r>
+      <w:proofErr w:type="spellStart"/>
+      <w:r>
+        <w:t>stun</w:t>
+      </w:r>
+      <w:proofErr w:type="spellEnd"/>
+      <w:r>
+        <w:t xml:space="preserve"> la couleur de son </w:t>
+      </w:r>
+      <w:proofErr w:type="spellStart"/>
+      <w:r>
+        <w:t>sprite</w:t>
+      </w:r>
+      <w:proofErr w:type="spellEnd"/>
+      <w:r>
+        <w:t xml:space="preserve"> est assombrie.</w:t>
+      </w:r>
+    </w:p>
+    <w:p>
+      <w:pPr>
+        <w:pStyle w:val="ListParagraph"/>
+        <w:numPr>
+          <w:ilvl w:val="0"/>
+          <w:numId w:val="16"/>
+        </w:numPr>
+      </w:pPr>
       <w:r>
         <w:rPr>
-          <w:lang w:val="fr-FR"/>
+          <w:rStyle w:val="Strong"/>
         </w:rPr>
-        <w:br/>
-      </w:r>
-      <w:r>
-        <w:rPr>
-          <w:b/>
-          <w:bCs/>
-          <w:lang w:val="fr-FR"/>
-        </w:rPr>
-        <w:t>Hauteur du roi.</w:t>
-      </w:r>
-      <w:r>
-        <w:rPr>
-          <w:lang w:val="fr-FR"/>
-        </w:rPr>
-        <w:t xml:space="preserve"> </w:t>
-      </w:r>
-      <w:r>
-        <w:rPr>
-          <w:lang w:val="fr-FR"/>
-        </w:rPr>
-        <w:t>6</w:t>
-      </w:r>
-      <w:r>
-        <w:rPr>
-          <w:lang w:val="fr-FR"/>
-        </w:rPr>
-        <w:t>u</w:t>
-      </w:r>
-      <w:r>
-        <w:rPr>
-          <w:lang w:val="fr-FR"/>
-        </w:rPr>
-        <w:br/>
-      </w:r>
-      <w:r>
-        <w:rPr>
-          <w:b/>
-          <w:bCs/>
-          <w:lang w:val="fr-FR"/>
-        </w:rPr>
-        <w:t>Longueur du roi.</w:t>
-      </w:r>
-      <w:r>
-        <w:rPr>
-          <w:lang w:val="fr-FR"/>
-        </w:rPr>
-        <w:t xml:space="preserve"> </w:t>
-      </w:r>
+        <w:t>Luminosité couleur.</w:t>
+      </w:r>
+      <w:r>
+        <w:t xml:space="preserve"> 50%</w:t>
+      </w:r>
+    </w:p>
+    <w:p>
+      <w:pPr>
+        <w:pStyle w:val="Heading2"/>
+      </w:pPr>
+      <w:bookmarkStart w:id="19" w:name="_Toc94199303"/>
+      <w:r>
+        <w:t>Couronne</w:t>
+      </w:r>
+      <w:bookmarkEnd w:id="19"/>
+    </w:p>
+    <w:p>
+      <w:r>
+        <w:t xml:space="preserve">Au début de la partie, une couronne </w:t>
+      </w:r>
+      <w:r>
+        <w:t>à un lieu aléatoire parmi une liste de positions prédéterminées</w:t>
+      </w:r>
+      <w:r>
+        <w:t>.</w:t>
+      </w:r>
+      <w:r>
+        <w:t xml:space="preserve"> Le premier joueur à attraper la couronne devient « roi ».</w:t>
+      </w:r>
+    </w:p>
+    <w:p>
+      <w:pPr>
+        <w:pStyle w:val="Heading3"/>
+      </w:pPr>
+      <w:bookmarkStart w:id="20" w:name="_Toc94199304"/>
+      <w:r>
+        <w:t>Roi</w:t>
+      </w:r>
+      <w:bookmarkEnd w:id="20"/>
+    </w:p>
+    <w:p>
+      <w:r>
+        <w:t xml:space="preserve">Le roi reçoit une amélioration de ses capacités : il se déplace plus vite, saute plus haut et </w:t>
+      </w:r>
+      <w:r>
+        <w:t>projette</w:t>
+      </w:r>
+      <w:r>
+        <w:t xml:space="preserve"> les autres joueurs plus loin.</w:t>
+      </w:r>
+    </w:p>
+    <w:p>
       <w:r>
         <w:rPr>
           <w:highlight w:val="yellow"/>
-          <w:lang w:val="fr-FR"/>
-        </w:rPr>
-        <w:t>Xu</w:t>
-      </w:r>
-    </w:p>
-    <w:p>
-      <w:pPr>
-        <w:pStyle w:val="Heading4"/>
-        <w:rPr>
-          <w:lang w:val="fr-FR"/>
-        </w:rPr>
-      </w:pPr>
-      <w:r>
-        <w:rPr>
-          <w:lang w:val="fr-FR"/>
-        </w:rPr>
-        <w:t>Touches</w:t>
-      </w:r>
-    </w:p>
-    <w:p>
-      <w:pPr>
-        <w:rPr>
-          <w:lang w:val="fr-FR"/>
-        </w:rPr>
-      </w:pPr>
-      <w:r>
-        <w:rPr>
-          <w:b/>
-          <w:bCs/>
-          <w:lang w:val="fr-FR"/>
-        </w:rPr>
-        <w:t>Clavier 1.</w:t>
-      </w:r>
-      <w:r>
-        <w:rPr>
-          <w:lang w:val="fr-FR"/>
-        </w:rPr>
-        <w:t xml:space="preserve"> </w:t>
-      </w:r>
-      <w:r>
-        <w:rPr>
-          <w:lang w:val="fr-FR"/>
-        </w:rPr>
-        <w:t>Z</w:t>
-      </w:r>
-      <w:r>
-        <w:rPr>
-          <w:lang w:val="fr-FR"/>
-        </w:rPr>
-        <w:br/>
-      </w:r>
-      <w:r>
-        <w:rPr>
-          <w:b/>
-          <w:bCs/>
-          <w:lang w:val="fr-FR"/>
-        </w:rPr>
-        <w:t>Clavier 2.</w:t>
-      </w:r>
-      <w:r>
-        <w:rPr>
-          <w:lang w:val="fr-FR"/>
-        </w:rPr>
-        <w:t xml:space="preserve"> </w:t>
-      </w:r>
-      <w:r>
-        <w:rPr>
-          <w:lang w:val="fr-FR"/>
-        </w:rPr>
-        <w:t>I</w:t>
-      </w:r>
-      <w:r>
-        <w:rPr>
-          <w:lang w:val="fr-FR"/>
-        </w:rPr>
-        <w:br/>
-      </w:r>
-      <w:r>
-        <w:rPr>
-          <w:b/>
-          <w:bCs/>
-          <w:lang w:val="fr-FR"/>
-        </w:rPr>
-        <w:t>Manette.</w:t>
-      </w:r>
-      <w:r>
-        <w:rPr>
-          <w:lang w:val="fr-FR"/>
-        </w:rPr>
-        <w:t xml:space="preserve"> </w:t>
-      </w:r>
-      <w:r>
-        <w:rPr>
-          <w:lang w:val="fr-FR"/>
-        </w:rPr>
-        <w:t>D-Pad</w:t>
-      </w:r>
-      <w:r>
-        <w:rPr>
-          <w:lang w:val="fr-FR"/>
-        </w:rPr>
-        <w:t xml:space="preserve"> haut, </w:t>
-      </w:r>
-      <w:r>
-        <w:rPr>
-          <w:lang w:val="fr-FR"/>
-        </w:rPr>
-        <w:t>Bouton Sud</w:t>
-      </w:r>
-    </w:p>
-    <w:p>
-      <w:pPr>
-        <w:pStyle w:val="Heading4"/>
-        <w:rPr>
-          <w:lang w:val="fr-FR"/>
-        </w:rPr>
-      </w:pPr>
-      <w:r>
-        <w:rPr>
-          <w:lang w:val="fr-FR"/>
-        </w:rPr>
-        <w:lastRenderedPageBreak/>
-        <w:t>Feedback</w:t>
-      </w:r>
-    </w:p>
-    <w:p>
-      <w:pPr>
-        <w:rPr>
-          <w:lang w:val="fr-FR"/>
-        </w:rPr>
-      </w:pPr>
-      <w:r>
-        <w:rPr>
-          <w:lang w:val="fr-FR"/>
-        </w:rPr>
-        <w:t>A l’atterrissage des particules d’impact apparaissent.</w:t>
-      </w:r>
-    </w:p>
-    <w:p>
-      <w:pPr>
-        <w:pStyle w:val="Heading3"/>
-      </w:pPr>
-      <w:bookmarkStart w:id="15" w:name="_Toc94199299"/>
-      <w:r>
-        <w:t>Descente rapide</w:t>
-      </w:r>
-      <w:bookmarkEnd w:id="15"/>
-    </w:p>
-    <w:p>
-      <w:pPr>
-        <w:rPr>
-          <w:lang w:val="fr-FR"/>
-        </w:rPr>
-      </w:pPr>
-      <w:r>
-        <w:rPr>
-          <w:lang w:val="fr-FR"/>
-        </w:rPr>
-        <w:t>Lorsqu’un joueur est dans les airs, maintenir une touche permet de tomber plus rapidement.</w:t>
-      </w:r>
-    </w:p>
-    <w:p>
-      <w:pPr>
-        <w:pStyle w:val="Heading4"/>
-        <w:rPr>
-          <w:lang w:val="fr-FR"/>
-        </w:rPr>
-      </w:pPr>
-      <w:r>
-        <w:rPr>
-          <w:lang w:val="fr-FR"/>
-        </w:rPr>
-        <w:t>Touches</w:t>
-      </w:r>
-    </w:p>
-    <w:p>
-      <w:pPr>
-        <w:rPr>
-          <w:lang w:val="fr-FR"/>
-        </w:rPr>
-      </w:pPr>
-      <w:r>
-        <w:rPr>
-          <w:b/>
-          <w:bCs/>
-          <w:lang w:val="fr-FR"/>
-        </w:rPr>
-        <w:t>Clavier 1.</w:t>
-      </w:r>
-      <w:r>
-        <w:rPr>
-          <w:lang w:val="fr-FR"/>
-        </w:rPr>
-        <w:t xml:space="preserve"> </w:t>
-      </w:r>
-      <w:r>
-        <w:rPr>
-          <w:lang w:val="fr-FR"/>
-        </w:rPr>
-        <w:t>S</w:t>
-      </w:r>
-      <w:r>
-        <w:rPr>
-          <w:lang w:val="fr-FR"/>
-        </w:rPr>
-        <w:br/>
-      </w:r>
-      <w:r>
-        <w:rPr>
-          <w:b/>
-          <w:bCs/>
-          <w:lang w:val="fr-FR"/>
-        </w:rPr>
-        <w:t>Clavier 2.</w:t>
-      </w:r>
-      <w:r>
-        <w:rPr>
-          <w:lang w:val="fr-FR"/>
-        </w:rPr>
-        <w:t xml:space="preserve"> </w:t>
-      </w:r>
-      <w:r>
-        <w:rPr>
-          <w:lang w:val="fr-FR"/>
-        </w:rPr>
-        <w:t>K</w:t>
-      </w:r>
-      <w:r>
-        <w:rPr>
-          <w:lang w:val="fr-FR"/>
-        </w:rPr>
-        <w:br/>
-      </w:r>
-      <w:r>
-        <w:rPr>
-          <w:b/>
-          <w:bCs/>
-          <w:lang w:val="fr-FR"/>
-        </w:rPr>
-        <w:t>Manette.</w:t>
-      </w:r>
-      <w:r>
-        <w:rPr>
-          <w:lang w:val="fr-FR"/>
-        </w:rPr>
-        <w:t xml:space="preserve"> </w:t>
-      </w:r>
-      <w:r>
-        <w:rPr>
-          <w:lang w:val="fr-FR"/>
-        </w:rPr>
-        <w:t xml:space="preserve">D-Pad </w:t>
-      </w:r>
-      <w:r>
-        <w:rPr>
-          <w:lang w:val="fr-FR"/>
-        </w:rPr>
-        <w:t>bas</w:t>
-      </w:r>
-      <w:r>
-        <w:rPr>
-          <w:lang w:val="fr-FR"/>
-        </w:rPr>
-        <w:t xml:space="preserve">, </w:t>
-      </w:r>
-      <w:r>
-        <w:rPr>
-          <w:lang w:val="fr-FR"/>
-        </w:rPr>
-        <w:t>Stick gauche</w:t>
-      </w:r>
-      <w:r>
-        <w:rPr>
-          <w:lang w:val="fr-FR"/>
-        </w:rPr>
-        <w:t xml:space="preserve"> bas</w:t>
-      </w:r>
-    </w:p>
-    <w:p>
-      <w:pPr>
-        <w:pStyle w:val="Heading3"/>
-      </w:pPr>
-      <w:r>
-        <w:t xml:space="preserve">Wall </w:t>
-      </w:r>
-      <w:r>
-        <w:t>Slide</w:t>
-      </w:r>
-    </w:p>
-    <w:p>
-      <w:pPr>
-        <w:rPr>
-          <w:lang w:val="fr-FR"/>
-        </w:rPr>
-      </w:pPr>
-      <w:r>
-        <w:rPr>
-          <w:lang w:val="fr-FR"/>
-        </w:rPr>
-        <w:t>Lorsqu’un joueur est</w:t>
-      </w:r>
-      <w:r>
-        <w:rPr>
-          <w:lang w:val="fr-FR"/>
-        </w:rPr>
-        <w:t xml:space="preserve"> </w:t>
-      </w:r>
-      <w:r>
-        <w:rPr>
-          <w:lang w:val="fr-FR"/>
-        </w:rPr>
-        <w:t>en c</w:t>
-      </w:r>
-      <w:r>
-        <w:rPr>
-          <w:lang w:val="fr-FR"/>
-        </w:rPr>
-        <w:t xml:space="preserve">ontact avec un mur il peut s’accrocher à celui-ci. Ainsi le joueur </w:t>
-      </w:r>
-      <w:r>
-        <w:rPr>
-          <w:lang w:val="fr-FR"/>
-        </w:rPr>
-        <w:t>glisse le long du mur</w:t>
-      </w:r>
-      <w:r>
-        <w:rPr>
-          <w:lang w:val="fr-FR"/>
-        </w:rPr>
-        <w:t xml:space="preserve"> plus lentement qu’il ne tomberait normalement</w:t>
-      </w:r>
-      <w:r>
-        <w:rPr>
-          <w:lang w:val="fr-FR"/>
-        </w:rPr>
-        <w:t xml:space="preserve">. Lorsqu’un autre joueur se tient sur un joueur en </w:t>
-      </w:r>
-      <w:proofErr w:type="spellStart"/>
-      <w:r>
-        <w:rPr>
-          <w:lang w:val="fr-FR"/>
-        </w:rPr>
-        <w:t>wall</w:t>
-      </w:r>
-      <w:proofErr w:type="spellEnd"/>
-      <w:r>
-        <w:rPr>
-          <w:lang w:val="fr-FR"/>
-        </w:rPr>
-        <w:t xml:space="preserve"> slide</w:t>
-      </w:r>
-      <w:r>
-        <w:rPr>
-          <w:lang w:val="fr-FR"/>
-        </w:rPr>
-        <w:t xml:space="preserve">, ce dernier glisse </w:t>
-      </w:r>
-      <w:r>
-        <w:rPr>
-          <w:lang w:val="fr-FR"/>
-        </w:rPr>
-        <w:t>plus rapidement</w:t>
-      </w:r>
-      <w:r>
-        <w:rPr>
-          <w:lang w:val="fr-FR"/>
-        </w:rPr>
-        <w:t xml:space="preserve">. </w:t>
-      </w:r>
-    </w:p>
-    <w:p>
-      <w:pPr>
-        <w:rPr>
-          <w:lang w:val="fr-FR"/>
-        </w:rPr>
-      </w:pPr>
-      <w:r>
-        <w:rPr>
-          <w:b/>
-          <w:bCs/>
-          <w:lang w:val="fr-FR"/>
-        </w:rPr>
-        <w:t>Vitesse de chute pendant le</w:t>
-      </w:r>
-      <w:r>
-        <w:rPr>
-          <w:b/>
-          <w:bCs/>
-          <w:lang w:val="fr-FR"/>
-        </w:rPr>
-        <w:t xml:space="preserve"> </w:t>
-      </w:r>
-      <w:proofErr w:type="spellStart"/>
-      <w:r>
-        <w:rPr>
-          <w:b/>
-          <w:bCs/>
-          <w:lang w:val="fr-FR"/>
-        </w:rPr>
-        <w:t>wall</w:t>
-      </w:r>
-      <w:proofErr w:type="spellEnd"/>
-      <w:r>
-        <w:rPr>
-          <w:b/>
-          <w:bCs/>
-          <w:lang w:val="fr-FR"/>
-        </w:rPr>
-        <w:t xml:space="preserve"> slide</w:t>
-      </w:r>
-      <w:r>
-        <w:rPr>
-          <w:b/>
-          <w:bCs/>
-          <w:lang w:val="fr-FR"/>
-        </w:rPr>
-        <w:t>.</w:t>
-      </w:r>
-      <w:r>
-        <w:rPr>
-          <w:lang w:val="fr-FR"/>
-        </w:rPr>
-        <w:t xml:space="preserve"> </w:t>
-      </w:r>
-      <w:r>
-        <w:rPr>
-          <w:lang w:val="fr-FR"/>
-        </w:rPr>
-        <w:t>25% de la vitesse de chute normale.</w:t>
-      </w:r>
-    </w:p>
-    <w:p>
-      <w:pPr>
-        <w:pStyle w:val="Heading4"/>
-        <w:rPr>
-          <w:lang w:val="fr-FR"/>
-        </w:rPr>
-      </w:pPr>
-      <w:r>
-        <w:rPr>
-          <w:lang w:val="fr-FR"/>
-        </w:rPr>
-        <w:t>Feedback</w:t>
-      </w:r>
-    </w:p>
-    <w:p>
-      <w:pPr>
-        <w:rPr>
-          <w:lang w:val="fr-FR"/>
-        </w:rPr>
-      </w:pPr>
-      <w:r>
-        <w:rPr>
-          <w:lang w:val="fr-FR"/>
-        </w:rPr>
-        <w:t>Des particules de poussière apparaissent derrière le joueur pendant qu’il glisse.</w:t>
-      </w:r>
-    </w:p>
-    <w:p>
-      <w:pPr>
-        <w:pStyle w:val="Heading3"/>
-      </w:pPr>
-      <w:bookmarkStart w:id="16" w:name="_Toc94199301"/>
-      <w:r>
-        <w:t>Pull &amp; Push</w:t>
-      </w:r>
-      <w:bookmarkEnd w:id="16"/>
-    </w:p>
-    <w:p>
-      <w:pPr>
-        <w:rPr>
-          <w:lang w:val="fr-FR"/>
-        </w:rPr>
-      </w:pPr>
-      <w:r>
-        <w:rPr>
-          <w:lang w:val="fr-FR"/>
-        </w:rPr>
-        <w:t>Le joueur peut a</w:t>
-      </w:r>
-      <w:r>
-        <w:rPr>
-          <w:lang w:val="fr-FR"/>
-        </w:rPr>
-        <w:t xml:space="preserve">ctiver une capacité permettant de tirer ou pousser les autres joueurs. Lorsque le joueur maintient une touche de capacité enfoncée une zone se dessine autour de celui-ci, et il ne peut plus se déplacer. </w:t>
-      </w:r>
-    </w:p>
-    <w:p>
-      <w:pPr>
-        <w:rPr>
-          <w:lang w:val="fr-FR"/>
-        </w:rPr>
-      </w:pPr>
-      <w:r>
-        <w:rPr>
-          <w:lang w:val="fr-FR"/>
-        </w:rPr>
-        <w:t xml:space="preserve">Lorsqu’un joueur entre dans la zone de capacité, celle-ci est activée. Si le joueur poussait, alors le joueur entrant dans la zone est propulsé dans la direction opposée au joueur utilisant la capacité. Si le joueur tirait alors le joueur entrant dans la zone est tiré vers le joueur utilisant la capacité, et </w:t>
-      </w:r>
-      <w:r>
-        <w:rPr>
-          <w:lang w:val="fr-FR"/>
-        </w:rPr>
-        <w:t>passe à travers le joueur utilisant la capacité.</w:t>
-      </w:r>
-      <w:r>
-        <w:rPr>
-          <w:lang w:val="fr-FR"/>
-        </w:rPr>
-        <w:t xml:space="preserve"> </w:t>
-      </w:r>
-    </w:p>
-    <w:p>
-      <w:pPr>
-        <w:rPr>
-          <w:lang w:val="fr-FR"/>
-        </w:rPr>
-      </w:pPr>
-      <w:r>
-        <w:rPr>
-          <w:lang w:val="fr-FR"/>
-        </w:rPr>
-        <w:t>La taille de la zone de capacité du joueur l’ayant utilisé est alors diminuée. Elle s’agrandit à nouveau avec le temps jusqu’à ce qu’elle soit utilisée à nouveau ou qu’elle atteigne sa taille originelle.</w:t>
-      </w:r>
-    </w:p>
-    <w:p>
-      <w:pPr>
-        <w:rPr>
-          <w:lang w:val="fr-FR"/>
-        </w:rPr>
-      </w:pPr>
-      <w:r>
-        <w:rPr>
-          <w:b/>
-          <w:bCs/>
-          <w:lang w:val="fr-FR"/>
-        </w:rPr>
-        <w:t>Rayon d’interaction maximum.</w:t>
-      </w:r>
-      <w:r>
-        <w:rPr>
-          <w:lang w:val="fr-FR"/>
-        </w:rPr>
-        <w:t xml:space="preserve"> </w:t>
-      </w:r>
-      <w:r>
-        <w:rPr>
-          <w:lang w:val="fr-FR"/>
-        </w:rPr>
-        <w:t>3.5</w:t>
-      </w:r>
-      <w:r>
-        <w:rPr>
-          <w:lang w:val="fr-FR"/>
-        </w:rPr>
-        <w:t>u</w:t>
-      </w:r>
-      <w:r>
-        <w:rPr>
-          <w:lang w:val="fr-FR"/>
-        </w:rPr>
-        <w:br/>
-      </w:r>
-      <w:r>
-        <w:rPr>
-          <w:b/>
-          <w:bCs/>
-          <w:lang w:val="fr-FR"/>
-        </w:rPr>
-        <w:t>Réduction du rayon par interaction.</w:t>
-      </w:r>
-      <w:r>
-        <w:rPr>
-          <w:lang w:val="fr-FR"/>
-        </w:rPr>
-        <w:t xml:space="preserve"> </w:t>
-      </w:r>
-      <w:r>
-        <w:rPr>
-          <w:lang w:val="fr-FR"/>
-        </w:rPr>
-        <w:t>33%</w:t>
-      </w:r>
-      <w:r>
-        <w:rPr>
-          <w:lang w:val="fr-FR"/>
-        </w:rPr>
-        <w:br/>
-      </w:r>
-      <w:r>
-        <w:rPr>
-          <w:b/>
-          <w:bCs/>
-          <w:lang w:val="fr-FR"/>
-        </w:rPr>
-        <w:t>Récupération du rayon.</w:t>
-      </w:r>
-      <w:r>
-        <w:rPr>
-          <w:lang w:val="fr-FR"/>
-        </w:rPr>
-        <w:t xml:space="preserve"> </w:t>
-      </w:r>
-      <w:r>
-        <w:rPr>
-          <w:lang w:val="fr-FR"/>
-        </w:rPr>
-        <w:t>15%/s</w:t>
-      </w:r>
-      <w:r>
-        <w:rPr>
-          <w:lang w:val="fr-FR"/>
-        </w:rPr>
-        <w:br/>
-      </w:r>
-      <w:r>
-        <w:rPr>
-          <w:b/>
-          <w:bCs/>
-          <w:lang w:val="fr-FR"/>
-        </w:rPr>
-        <w:t>Distance d’éjection de base.</w:t>
-      </w:r>
-      <w:r>
-        <w:rPr>
-          <w:lang w:val="fr-FR"/>
-        </w:rPr>
-        <w:t xml:space="preserve"> </w:t>
-      </w:r>
-      <w:r>
-        <w:rPr>
-          <w:lang w:val="fr-FR"/>
-        </w:rPr>
-        <w:t>7.2</w:t>
-      </w:r>
-      <w:r>
-        <w:rPr>
-          <w:lang w:val="fr-FR"/>
-        </w:rPr>
-        <w:t>u</w:t>
-      </w:r>
-      <w:r>
-        <w:rPr>
-          <w:lang w:val="fr-FR"/>
-        </w:rPr>
-        <w:br/>
-      </w:r>
-      <w:r>
-        <w:rPr>
-          <w:b/>
-          <w:bCs/>
-          <w:lang w:val="fr-FR"/>
-        </w:rPr>
-        <w:t>Distance d’éjection du roi.</w:t>
-      </w:r>
-      <w:r>
-        <w:rPr>
-          <w:lang w:val="fr-FR"/>
-        </w:rPr>
-        <w:t xml:space="preserve"> </w:t>
-      </w:r>
-      <w:r>
-        <w:rPr>
-          <w:highlight w:val="yellow"/>
-          <w:lang w:val="fr-FR"/>
-        </w:rPr>
-        <w:t>10</w:t>
-      </w:r>
-      <w:r>
-        <w:rPr>
-          <w:highlight w:val="yellow"/>
-          <w:lang w:val="fr-FR"/>
-        </w:rPr>
-        <w:t>u</w:t>
-      </w:r>
-    </w:p>
-    <w:p>
-      <w:pPr>
-        <w:pStyle w:val="Heading4"/>
-        <w:rPr>
-          <w:lang w:val="fr-FR"/>
-        </w:rPr>
-      </w:pPr>
-      <w:r>
-        <w:rPr>
-          <w:lang w:val="fr-FR"/>
-        </w:rPr>
-        <w:t>Touches</w:t>
-      </w:r>
-    </w:p>
-    <w:p>
-      <w:pPr>
-        <w:rPr>
-          <w:lang w:val="fr-FR"/>
-        </w:rPr>
-      </w:pPr>
-      <w:r>
-        <w:rPr>
-          <w:b/>
-          <w:bCs/>
-          <w:lang w:val="fr-FR"/>
-        </w:rPr>
-        <w:t>Clavier 1.</w:t>
-      </w:r>
-      <w:r>
-        <w:rPr>
-          <w:lang w:val="fr-FR"/>
-        </w:rPr>
-        <w:t xml:space="preserve"> </w:t>
-      </w:r>
-      <w:r>
-        <w:rPr>
-          <w:lang w:val="fr-FR"/>
-        </w:rPr>
-        <w:t>A (tirer) et E (pousser)</w:t>
-      </w:r>
-    </w:p>
-    <w:p>
-      <w:pPr>
-        <w:rPr>
-          <w:lang w:val="fr-FR"/>
-        </w:rPr>
-      </w:pPr>
-      <w:r>
-        <w:rPr>
-          <w:b/>
-          <w:bCs/>
-          <w:lang w:val="fr-FR"/>
-        </w:rPr>
-        <w:t>Clavier 2.</w:t>
-      </w:r>
-      <w:r>
-        <w:rPr>
-          <w:lang w:val="fr-FR"/>
-        </w:rPr>
-        <w:t xml:space="preserve"> </w:t>
-      </w:r>
-      <w:r>
-        <w:rPr>
-          <w:lang w:val="fr-FR"/>
-        </w:rPr>
-        <w:t>U (tirer) et O (pousser)</w:t>
-      </w:r>
-    </w:p>
-    <w:p>
-      <w:pPr>
-        <w:rPr>
-          <w:lang w:val="fr-FR"/>
-        </w:rPr>
-      </w:pPr>
-      <w:r>
-        <w:rPr>
-          <w:b/>
-          <w:bCs/>
-          <w:lang w:val="fr-FR"/>
-        </w:rPr>
-        <w:t>Manette.</w:t>
-      </w:r>
-      <w:r>
-        <w:rPr>
-          <w:lang w:val="fr-FR"/>
-        </w:rPr>
-        <w:t xml:space="preserve"> </w:t>
-      </w:r>
-      <w:proofErr w:type="spellStart"/>
-      <w:r>
-        <w:rPr>
-          <w:lang w:val="fr-FR"/>
-        </w:rPr>
-        <w:t>Bumper</w:t>
-      </w:r>
-      <w:proofErr w:type="spellEnd"/>
-      <w:r>
-        <w:rPr>
-          <w:lang w:val="fr-FR"/>
-        </w:rPr>
-        <w:t xml:space="preserve"> gauche (tirer) et </w:t>
-      </w:r>
-      <w:proofErr w:type="spellStart"/>
-      <w:r>
-        <w:rPr>
-          <w:lang w:val="fr-FR"/>
-        </w:rPr>
-        <w:t>bumper</w:t>
-      </w:r>
-      <w:proofErr w:type="spellEnd"/>
-      <w:r>
-        <w:rPr>
-          <w:lang w:val="fr-FR"/>
-        </w:rPr>
-        <w:t xml:space="preserve"> droite (pousser)</w:t>
-      </w:r>
-    </w:p>
-    <w:p>
-      <w:pPr>
-        <w:pStyle w:val="Heading4"/>
-        <w:rPr>
-          <w:lang w:val="fr-FR"/>
-        </w:rPr>
-      </w:pPr>
-      <w:r>
-        <w:rPr>
-          <w:lang w:val="fr-FR"/>
-        </w:rPr>
-        <w:lastRenderedPageBreak/>
-        <w:t>Feedback</w:t>
-      </w:r>
-    </w:p>
-    <w:p>
-      <w:pPr>
-        <w:rPr>
-          <w:lang w:val="fr-FR"/>
-        </w:rPr>
-      </w:pPr>
-      <w:r>
-        <w:rPr>
-          <w:lang w:val="fr-FR"/>
-        </w:rPr>
-        <w:t xml:space="preserve">Pendant que le joueur offre de l’aide des particules partant du joueur si il pousse et allant vers le joueur si il tire apparaissent. Un cercle coloré transparent indique le rayon d’aide. </w:t>
-      </w:r>
-    </w:p>
-    <w:p>
-      <w:pPr>
-        <w:pStyle w:val="Heading3"/>
-      </w:pPr>
-      <w:bookmarkStart w:id="17" w:name="_Ref94191658"/>
-      <w:bookmarkStart w:id="18" w:name="_Toc94199302"/>
-      <w:r>
-        <w:t>I</w:t>
-      </w:r>
-      <w:r>
-        <w:t>m</w:t>
-      </w:r>
-      <w:r>
-        <w:t>pa</w:t>
-      </w:r>
-      <w:r>
-        <w:t>ct et stun</w:t>
-      </w:r>
-      <w:bookmarkEnd w:id="17"/>
-      <w:bookmarkEnd w:id="18"/>
-    </w:p>
-    <w:p>
-      <w:pPr>
-        <w:rPr>
-          <w:lang w:val="fr-FR"/>
-        </w:rPr>
-      </w:pPr>
-      <w:r>
-        <w:rPr>
-          <w:lang w:val="fr-FR"/>
-        </w:rPr>
-        <w:t>Si un joueur est propulsé sur un mur ou un plafond (pas un sol) avec une vitesse suffisante, il est « étourdit » pendant quelques temps.</w:t>
-      </w:r>
-      <w:r>
-        <w:rPr>
-          <w:lang w:val="fr-FR"/>
-        </w:rPr>
-        <w:t xml:space="preserve"> Pendant ce temps, le joueur ne peut plus sauter, utiliser le pull/push, et se déplace à une vitesse réduite.</w:t>
-      </w:r>
-    </w:p>
-    <w:p>
-      <w:pPr>
-        <w:rPr>
-          <w:lang w:val="fr-FR"/>
-        </w:rPr>
-      </w:pPr>
-      <w:r>
-        <w:rPr>
-          <w:b/>
-          <w:bCs/>
-          <w:lang w:val="fr-FR"/>
-        </w:rPr>
-        <w:t>Temps d’étourdissement.</w:t>
-      </w:r>
-      <w:r>
-        <w:rPr>
-          <w:lang w:val="fr-FR"/>
-        </w:rPr>
-        <w:t xml:space="preserve"> 1s</w:t>
-      </w:r>
-      <w:r>
-        <w:rPr>
-          <w:lang w:val="fr-FR"/>
-        </w:rPr>
-        <w:br/>
-      </w:r>
-      <w:r>
-        <w:rPr>
-          <w:b/>
-          <w:bCs/>
-          <w:lang w:val="fr-FR"/>
-        </w:rPr>
-        <w:t>Vitesse de déplacement.</w:t>
-      </w:r>
-      <w:r>
-        <w:rPr>
-          <w:lang w:val="fr-FR"/>
-        </w:rPr>
-        <w:t xml:space="preserve"> 25%</w:t>
-      </w:r>
-    </w:p>
-    <w:p>
-      <w:pPr>
-        <w:pStyle w:val="Heading4"/>
-        <w:rPr>
-          <w:lang w:val="fr-FR"/>
-        </w:rPr>
-      </w:pPr>
-      <w:r>
-        <w:rPr>
-          <w:lang w:val="fr-FR"/>
-        </w:rPr>
-        <w:t>Feedback</w:t>
-      </w:r>
-    </w:p>
-    <w:p>
-      <w:pPr>
-        <w:rPr>
-          <w:lang w:val="fr-FR"/>
-        </w:rPr>
-      </w:pPr>
-      <w:r>
-        <w:rPr>
-          <w:lang w:val="fr-FR"/>
-        </w:rPr>
-        <w:t xml:space="preserve">Lors de la collision des particules d’impact sont émises. Tant que le joueur est </w:t>
-      </w:r>
-      <w:proofErr w:type="spellStart"/>
-      <w:r>
-        <w:rPr>
-          <w:lang w:val="fr-FR"/>
-        </w:rPr>
-        <w:t>stun</w:t>
-      </w:r>
-      <w:proofErr w:type="spellEnd"/>
-      <w:r>
-        <w:rPr>
-          <w:lang w:val="fr-FR"/>
-        </w:rPr>
-        <w:t xml:space="preserve"> la couleur de son </w:t>
-      </w:r>
-      <w:proofErr w:type="spellStart"/>
-      <w:r>
-        <w:rPr>
-          <w:lang w:val="fr-FR"/>
-        </w:rPr>
-        <w:t>sprite</w:t>
-      </w:r>
-      <w:proofErr w:type="spellEnd"/>
-      <w:r>
-        <w:rPr>
-          <w:lang w:val="fr-FR"/>
-        </w:rPr>
-        <w:t xml:space="preserve"> est assombrie.</w:t>
-      </w:r>
-    </w:p>
-    <w:p>
-      <w:pPr>
-        <w:rPr>
-          <w:lang w:val="fr-FR"/>
-        </w:rPr>
-      </w:pPr>
-      <w:r>
-        <w:rPr>
-          <w:b/>
-          <w:bCs/>
-          <w:lang w:val="fr-FR"/>
-        </w:rPr>
-        <w:t>Luminosité couleur.</w:t>
-      </w:r>
-      <w:r>
-        <w:rPr>
-          <w:lang w:val="fr-FR"/>
-        </w:rPr>
-        <w:t xml:space="preserve"> 50%</w:t>
-      </w:r>
-    </w:p>
-    <w:p>
-      <w:pPr>
-        <w:pStyle w:val="Heading2"/>
-        <w:rPr>
-          <w:lang w:val="fr-FR"/>
-        </w:rPr>
-      </w:pPr>
-      <w:bookmarkStart w:id="19" w:name="_Toc94199303"/>
-      <w:r>
-        <w:rPr>
-          <w:lang w:val="fr-FR"/>
-        </w:rPr>
-        <w:t>Couronne</w:t>
-      </w:r>
-      <w:bookmarkEnd w:id="19"/>
-    </w:p>
-    <w:p>
-      <w:pPr>
-        <w:rPr>
-          <w:lang w:val="fr-FR"/>
-        </w:rPr>
-      </w:pPr>
-      <w:r>
-        <w:rPr>
-          <w:lang w:val="fr-FR"/>
-        </w:rPr>
-        <w:t xml:space="preserve">Au début de la partie, une couronne </w:t>
-      </w:r>
-      <w:r>
-        <w:rPr>
-          <w:lang w:val="fr-FR"/>
-        </w:rPr>
-        <w:t>à un lieu aléatoire parmi une liste de positions prédéterminées</w:t>
-      </w:r>
-      <w:r>
-        <w:rPr>
-          <w:lang w:val="fr-FR"/>
-        </w:rPr>
-        <w:t>.</w:t>
-      </w:r>
-      <w:r>
-        <w:rPr>
-          <w:lang w:val="fr-FR"/>
-        </w:rPr>
-        <w:t xml:space="preserve"> Le premier joueur à attraper la couronne devient « roi ».</w:t>
-      </w:r>
-    </w:p>
-    <w:p>
-      <w:pPr>
-        <w:pStyle w:val="Heading3"/>
-      </w:pPr>
-      <w:bookmarkStart w:id="20" w:name="_Toc94199304"/>
-      <w:r>
-        <w:t>Roi</w:t>
-      </w:r>
-      <w:bookmarkEnd w:id="20"/>
-    </w:p>
-    <w:p>
-      <w:pPr>
-        <w:rPr>
-          <w:lang w:val="fr-FR"/>
-        </w:rPr>
-      </w:pPr>
-      <w:r>
-        <w:rPr>
-          <w:lang w:val="fr-FR"/>
-        </w:rPr>
-        <w:t xml:space="preserve">Le roi reçoit une amélioration de ses capacités : il se déplace plus vite, saute plus haut et </w:t>
-      </w:r>
-      <w:r>
-        <w:rPr>
-          <w:lang w:val="fr-FR"/>
-        </w:rPr>
-        <w:t>projette</w:t>
-      </w:r>
-      <w:r>
-        <w:rPr>
-          <w:lang w:val="fr-FR"/>
-        </w:rPr>
-        <w:t xml:space="preserve"> les autres joueurs plus loin.</w:t>
-      </w:r>
-    </w:p>
-    <w:p>
-      <w:pPr>
-        <w:rPr>
-          <w:lang w:val="fr-FR"/>
-        </w:rPr>
-      </w:pPr>
-      <w:r>
-        <w:rPr>
-          <w:highlight w:val="yellow"/>
-          <w:lang w:val="fr-FR"/>
         </w:rPr>
         <w:t>Amélioration des capacités proportionnelle au nombre de joueurs ?</w:t>
       </w:r>
@@ -4091,135 +3442,87 @@
       <w:bookmarkEnd w:id="21"/>
     </w:p>
     <w:p>
-      <w:pPr>
-        <w:rPr>
-          <w:lang w:val="fr-FR"/>
-        </w:rPr>
-      </w:pPr>
-      <w:r>
-        <w:rPr>
-          <w:lang w:val="fr-FR"/>
-        </w:rPr>
+      <w:r>
         <w:t xml:space="preserve">Si le roi est </w:t>
       </w:r>
       <w:r>
-        <w:rPr>
-          <w:lang w:val="fr-FR"/>
-        </w:rPr>
         <w:t>étourdit</w:t>
       </w:r>
       <w:r>
         <w:rPr>
           <w:rStyle w:val="FootnoteReference"/>
-          <w:lang w:val="fr-FR"/>
         </w:rPr>
         <w:footnoteReference w:id="1"/>
       </w:r>
       <w:r>
+        <w:t>,</w:t>
+      </w:r>
+      <w:r>
+        <w:t xml:space="preserve"> sa couronne se brise</w:t>
+      </w:r>
+      <w:r>
+        <w:t>.</w:t>
+      </w:r>
+      <w:r>
+        <w:t xml:space="preserve"> </w:t>
+      </w:r>
+      <w:r>
+        <w:t>Une nouvelle couronne apparait à un endroit aléatoire du niveau, et le nouveau roi est le premier joueur à atteindre la nouvelle couronne.</w:t>
+      </w:r>
+    </w:p>
+    <w:p>
+      <w:r>
         <w:rPr>
-          <w:lang w:val="fr-FR"/>
-        </w:rPr>
-        <w:t>,</w:t>
-      </w:r>
-      <w:r>
-        <w:rPr>
-          <w:lang w:val="fr-FR"/>
-        </w:rPr>
-        <w:t xml:space="preserve"> sa couronne se brise</w:t>
-      </w:r>
-      <w:r>
-        <w:rPr>
-          <w:lang w:val="fr-FR"/>
-        </w:rPr>
-        <w:t>.</w:t>
-      </w:r>
-      <w:r>
-        <w:rPr>
-          <w:lang w:val="fr-FR"/>
-        </w:rPr>
-        <w:t xml:space="preserve"> </w:t>
-      </w:r>
-      <w:r>
-        <w:rPr>
-          <w:lang w:val="fr-FR"/>
-        </w:rPr>
-        <w:t>Une nouvelle couronne apparait à un endroit aléatoire du niveau, et le nouveau roi est le premier joueur à atteindre la nouvelle couronne.</w:t>
-      </w:r>
-    </w:p>
-    <w:p>
-      <w:pPr>
-        <w:rPr>
-          <w:lang w:val="fr-FR"/>
-        </w:rPr>
-      </w:pPr>
-      <w:r>
-        <w:rPr>
-          <w:b/>
-          <w:bCs/>
-          <w:lang w:val="fr-FR"/>
+          <w:rStyle w:val="Strong"/>
         </w:rPr>
         <w:t>Force minimal pour briser la couronne.</w:t>
       </w:r>
       <w:r>
-        <w:rPr>
-          <w:lang w:val="fr-FR"/>
-        </w:rPr>
         <w:t xml:space="preserve"> X</w:t>
       </w:r>
     </w:p>
     <w:p>
       <w:pPr>
         <w:pStyle w:val="Heading2"/>
-        <w:rPr>
-          <w:lang w:val="fr-FR"/>
-        </w:rPr>
       </w:pPr>
       <w:bookmarkStart w:id="22" w:name="_Toc94199306"/>
       <w:r>
-        <w:rPr>
-          <w:lang w:val="fr-FR"/>
-        </w:rPr>
         <w:t>Level Design</w:t>
       </w:r>
       <w:bookmarkEnd w:id="22"/>
     </w:p>
     <w:p>
-      <w:pPr>
-        <w:rPr>
-          <w:lang w:val="fr-FR"/>
-        </w:rPr>
-      </w:pPr>
-      <w:r>
-        <w:rPr>
-          <w:highlight w:val="yellow"/>
-          <w:lang w:val="fr-FR"/>
-        </w:rPr>
-        <w:t>A mieux expliquer plus tard</w:t>
-      </w:r>
-    </w:p>
-    <w:p>
-      <w:pPr>
-        <w:rPr>
-          <w:lang w:val="fr-FR"/>
-        </w:rPr>
-      </w:pPr>
-      <w:r>
-        <w:rPr>
-          <w:lang w:val="fr-FR"/>
-        </w:rPr>
-        <w:t xml:space="preserve">L’idée c’est d’avoir </w:t>
-      </w:r>
-      <w:r>
-        <w:rPr>
-          <w:lang w:val="fr-FR"/>
-        </w:rPr>
-        <w:t>des chemins qui ne peuvent se faire qu’en coop, et d’autres chemins qui peuvent se faire seul. Ces derniers devraient être soit moins nombreux, soit moins accessibles, soit plus difficile à traverser, mais pas trop. Ainsi les joueurs sont vaguement encouragés à coopér</w:t>
-      </w:r>
-      <w:r>
-        <w:rPr>
-          <w:lang w:val="fr-FR"/>
-        </w:rPr>
+      <w:r>
+        <w:t xml:space="preserve">Le niveau contient </w:t>
+      </w:r>
+      <w:r>
+        <w:t xml:space="preserve">des chemins qui ne peuvent se faire qu’en coop, et d’autres chemins qui peuvent se faire seul. Ces derniers devraient être soit  </w:t>
+      </w:r>
+      <w:proofErr w:type="spellStart"/>
+      <w:r>
+        <w:t>soit</w:t>
+      </w:r>
+      <w:proofErr w:type="spellEnd"/>
+      <w:r>
+        <w:t xml:space="preserve"> moins accessibles, plus difficile à traverser</w:t>
+      </w:r>
+      <w:r>
+        <w:t xml:space="preserve">, ou plus longs. </w:t>
+      </w:r>
+      <w:r>
+        <w:t xml:space="preserve">Ainsi les joueurs </w:t>
+      </w:r>
+      <w:r>
+        <w:t xml:space="preserve">sont </w:t>
+      </w:r>
+      <w:r>
+        <w:t>encouragés à coopér</w:t>
+      </w:r>
+      <w:r>
         <w:t>er.</w:t>
+      </w:r>
+      <w:r>
+        <w:t xml:space="preserve"> Certains passages ne sont aussi empruntables que si on est roi, les joueurs non-rois doivent donc utiliser de la tactique pour atteindre le roi.</w:t>
       </w:r>
     </w:p>
     <w:p>
@@ -4258,9 +3561,6 @@
 <w:endnotes xmlns:wpc="http://schemas.microsoft.com/office/word/2010/wordprocessingCanvas" xmlns:cx="http://schemas.microsoft.com/office/drawing/2014/chartex" xmlns:cx1="http://schemas.microsoft.com/office/drawing/2015/9/8/chartex" xmlns:cx2="http://schemas.microsoft.com/office/drawing/2015/10/21/chartex" xmlns:cx3="http://schemas.microsoft.com/office/drawing/2016/5/9/chartex" xmlns:cx4="http://schemas.microsoft.com/office/drawing/2016/5/10/chartex" xmlns:cx5="http://schemas.microsoft.com/office/drawing/2016/5/11/chartex" xmlns:cx6="http://schemas.microsoft.com/office/drawing/2016/5/12/chartex" xmlns:cx7="http://schemas.microsoft.com/office/drawing/2016/5/13/chartex" xmlns:cx8="http://schemas.microsoft.com/office/drawing/2016/5/14/chartex" xmlns:mc="http://schemas.openxmlformats.org/markup-compatibility/2006" xmlns:aink="http://schemas.microsoft.com/office/drawing/2016/ink" xmlns:am3d="http://schemas.microsoft.com/office/drawing/2017/model3d" xmlns:o="urn:schemas-microsoft-com:office:office" xmlns:r="http://schemas.openxmlformats.org/officeDocument/2006/relationships" xmlns:m="http://schemas.openxmlformats.org/officeDocument/2006/math" xmlns:v="urn:schemas-microsoft-com:vml" xmlns:wp14="http://schemas.microsoft.com/office/word/2010/wordprocessingDrawing" xmlns:wp="http://schemas.openxmlformats.org/drawingml/2006/wordprocessingDrawing" xmlns:w10="urn:schemas-microsoft-com:office:word" xmlns:w="http://schemas.openxmlformats.org/wordprocessingml/2006/main" xmlns:w14="http://schemas.microsoft.com/office/word/2010/wordml" xmlns:w15="http://schemas.microsoft.com/office/word/2012/wordml" xmlns:w16cex="http://schemas.microsoft.com/office/word/2018/wordml/cex" xmlns:w16cid="http://schemas.microsoft.com/office/word/2016/wordml/cid" xmlns:w16="http://schemas.microsoft.com/office/word/2018/wordml" xmlns:w16sdtdh="http://schemas.microsoft.com/office/word/2020/wordml/sdtdatahash" xmlns:w16se="http://schemas.microsoft.com/office/word/2015/wordml/symex" xmlns:wpg="http://schemas.microsoft.com/office/word/2010/wordprocessingGroup" xmlns:wpi="http://schemas.microsoft.com/office/word/2010/wordprocessingInk" xmlns:wne="http://schemas.microsoft.com/office/word/2006/wordml" xmlns:wps="http://schemas.microsoft.com/office/word/2010/wordprocessingShape" mc:Ignorable="w14 w15 w16se w16cid w16 w16cex w16sdtdh wp14">
   <w:endnote w:type="separator" w:id="-1">
     <w:p>
-      <w:pPr>
-        <w:spacing w:before="0" w:after="0" w:line="240" w:lineRule="auto"/>
-      </w:pPr>
       <w:r>
         <w:separator/>
       </w:r>
@@ -4268,9 +3568,6 @@
   </w:endnote>
   <w:endnote w:type="continuationSeparator" w:id="0">
     <w:p>
-      <w:pPr>
-        <w:spacing w:before="0" w:after="0" w:line="240" w:lineRule="auto"/>
-      </w:pPr>
       <w:r>
         <w:continuationSeparator/>
       </w:r>
@@ -4283,9 +3580,6 @@
 <w:footnotes xmlns:wpc="http://schemas.microsoft.com/office/word/2010/wordprocessingCanvas" xmlns:cx="http://schemas.microsoft.com/office/drawing/2014/chartex" xmlns:cx1="http://schemas.microsoft.com/office/drawing/2015/9/8/chartex" xmlns:cx2="http://schemas.microsoft.com/office/drawing/2015/10/21/chartex" xmlns:cx3="http://schemas.microsoft.com/office/drawing/2016/5/9/chartex" xmlns:cx4="http://schemas.microsoft.com/office/drawing/2016/5/10/chartex" xmlns:cx5="http://schemas.microsoft.com/office/drawing/2016/5/11/chartex" xmlns:cx6="http://schemas.microsoft.com/office/drawing/2016/5/12/chartex" xmlns:cx7="http://schemas.microsoft.com/office/drawing/2016/5/13/chartex" xmlns:cx8="http://schemas.microsoft.com/office/drawing/2016/5/14/chartex" xmlns:mc="http://schemas.openxmlformats.org/markup-compatibility/2006" xmlns:aink="http://schemas.microsoft.com/office/drawing/2016/ink" xmlns:am3d="http://schemas.microsoft.com/office/drawing/2017/model3d" xmlns:o="urn:schemas-microsoft-com:office:office" xmlns:r="http://schemas.openxmlformats.org/officeDocument/2006/relationships" xmlns:m="http://schemas.openxmlformats.org/officeDocument/2006/math" xmlns:v="urn:schemas-microsoft-com:vml" xmlns:wp14="http://schemas.microsoft.com/office/word/2010/wordprocessingDrawing" xmlns:wp="http://schemas.openxmlformats.org/drawingml/2006/wordprocessingDrawing" xmlns:w10="urn:schemas-microsoft-com:office:word" xmlns:w="http://schemas.openxmlformats.org/wordprocessingml/2006/main" xmlns:w14="http://schemas.microsoft.com/office/word/2010/wordml" xmlns:w15="http://schemas.microsoft.com/office/word/2012/wordml" xmlns:w16cex="http://schemas.microsoft.com/office/word/2018/wordml/cex" xmlns:w16cid="http://schemas.microsoft.com/office/word/2016/wordml/cid" xmlns:w16="http://schemas.microsoft.com/office/word/2018/wordml" xmlns:w16sdtdh="http://schemas.microsoft.com/office/word/2020/wordml/sdtdatahash" xmlns:w16se="http://schemas.microsoft.com/office/word/2015/wordml/symex" xmlns:wpg="http://schemas.microsoft.com/office/word/2010/wordprocessingGroup" xmlns:wpi="http://schemas.microsoft.com/office/word/2010/wordprocessingInk" xmlns:wne="http://schemas.microsoft.com/office/word/2006/wordml" xmlns:wps="http://schemas.microsoft.com/office/word/2010/wordprocessingShape" mc:Ignorable="w14 w15 w16se w16cid w16 w16cex w16sdtdh wp14">
   <w:footnote w:type="separator" w:id="-1">
     <w:p>
-      <w:pPr>
-        <w:spacing w:before="0" w:after="0" w:line="240" w:lineRule="auto"/>
-      </w:pPr>
       <w:r>
         <w:separator/>
       </w:r>
@@ -4293,9 +3587,6 @@
   </w:footnote>
   <w:footnote w:type="continuationSeparator" w:id="0">
     <w:p>
-      <w:pPr>
-        <w:spacing w:before="0" w:after="0" w:line="240" w:lineRule="auto"/>
-      </w:pPr>
       <w:r>
         <w:continuationSeparator/>
       </w:r>
@@ -4305,9 +3596,6 @@
     <w:p>
       <w:pPr>
         <w:pStyle w:val="FootnoteText"/>
-        <w:rPr>
-          <w:lang w:val="fr-FR"/>
-        </w:rPr>
       </w:pPr>
       <w:r>
         <w:rPr>
@@ -4316,106 +3604,53 @@
         <w:footnoteRef/>
       </w:r>
       <w:r>
-        <w:rPr>
-          <w:lang w:val="fr-FR"/>
-        </w:rPr>
         <w:t xml:space="preserve"> </w:t>
       </w:r>
       <w:r>
-        <w:rPr>
-          <w:lang w:val="fr-FR"/>
-        </w:rPr>
         <w:t xml:space="preserve">Voir </w:t>
       </w:r>
       <w:r>
-        <w:rPr>
-          <w:lang w:val="fr-FR"/>
-        </w:rPr>
         <w:fldChar w:fldCharType="begin"/>
       </w:r>
       <w:r>
-        <w:rPr>
-          <w:lang w:val="fr-FR"/>
-        </w:rPr>
         <w:instrText xml:space="preserve"> REF _Ref94191658 \h </w:instrText>
       </w:r>
       <w:r>
-        <w:rPr>
-          <w:lang w:val="fr-FR"/>
-        </w:rPr>
-      </w:r>
-      <w:r>
-        <w:rPr>
-          <w:lang w:val="fr-FR"/>
-        </w:rPr>
         <w:fldChar w:fldCharType="separate"/>
       </w:r>
       <w:r>
-        <w:rPr>
-          <w:lang w:val="fr-FR"/>
-        </w:rPr>
         <w:t xml:space="preserve">Impact et </w:t>
       </w:r>
       <w:proofErr w:type="spellStart"/>
       <w:r>
-        <w:rPr>
-          <w:lang w:val="fr-FR"/>
-        </w:rPr>
         <w:t>stun</w:t>
       </w:r>
       <w:proofErr w:type="spellEnd"/>
       <w:r>
-        <w:rPr>
-          <w:lang w:val="fr-FR"/>
-        </w:rPr>
         <w:fldChar w:fldCharType="end"/>
       </w:r>
       <w:r>
-        <w:rPr>
-          <w:lang w:val="fr-FR"/>
-        </w:rPr>
         <w:t xml:space="preserve">, </w:t>
       </w:r>
       <w:r>
-        <w:rPr>
-          <w:lang w:val="fr-FR"/>
-        </w:rPr>
         <w:t xml:space="preserve">p. </w:t>
       </w:r>
       <w:r>
-        <w:rPr>
-          <w:lang w:val="fr-FR"/>
-        </w:rPr>
         <w:fldChar w:fldCharType="begin"/>
       </w:r>
       <w:r>
-        <w:rPr>
-          <w:lang w:val="fr-FR"/>
-        </w:rPr>
         <w:instrText xml:space="preserve"> PAGEREF _Ref94191658 \h </w:instrText>
       </w:r>
       <w:r>
-        <w:rPr>
-          <w:lang w:val="fr-FR"/>
-        </w:rPr>
-      </w:r>
-      <w:r>
-        <w:rPr>
-          <w:lang w:val="fr-FR"/>
-        </w:rPr>
         <w:fldChar w:fldCharType="separate"/>
       </w:r>
       <w:r>
         <w:rPr>
           <w:noProof/>
-          <w:lang w:val="fr-FR"/>
         </w:rPr>
         <w:t>5</w:t>
       </w:r>
       <w:r>
-        <w:rPr>
-          <w:lang w:val="fr-FR"/>
-        </w:rPr>
         <w:fldChar w:fldCharType="end"/>
       </w:r>
     </w:p>
@@ -4426,6 +3661,119 @@
 <file path=word/numbering.xml><?xml version="1.0" encoding="utf-8"?>
 <w:numbering xmlns:wpc="http://schemas.microsoft.com/office/word/2010/wordprocessingCanvas" xmlns:cx="http://schemas.microsoft.com/office/drawing/2014/chartex" xmlns:cx1="http://schemas.microsoft.com/office/drawing/2015/9/8/chartex" xmlns:cx2="http://schemas.microsoft.com/office/drawing/2015/10/21/chartex" xmlns:cx3="http://schemas.microsoft.com/office/drawing/2016/5/9/chartex" xmlns:cx4="http://schemas.microsoft.com/office/drawing/2016/5/10/chartex" xmlns:cx5="http://schemas.microsoft.com/office/drawing/2016/5/11/chartex" xmlns:cx6="http://schemas.microsoft.com/office/drawing/2016/5/12/chartex" xmlns:cx7="http://schemas.microsoft.com/office/drawing/2016/5/13/chartex" xmlns:cx8="http://schemas.microsoft.com/office/drawing/2016/5/14/chartex" xmlns:mc="http://schemas.openxmlformats.org/markup-compatibility/2006" xmlns:aink="http://schemas.microsoft.com/office/drawing/2016/ink" xmlns:am3d="http://schemas.microsoft.com/office/drawing/2017/model3d" xmlns:o="urn:schemas-microsoft-com:office:office" xmlns:r="http://schemas.openxmlformats.org/officeDocument/2006/relationships" xmlns:m="http://schemas.openxmlformats.org/officeDocument/2006/math" xmlns:v="urn:schemas-microsoft-com:vml" xmlns:wp14="http://schemas.microsoft.com/office/word/2010/wordprocessingDrawing" xmlns:wp="http://schemas.openxmlformats.org/drawingml/2006/wordprocessingDrawing" xmlns:w10="urn:schemas-microsoft-com:office:word" xmlns:w="http://schemas.openxmlformats.org/wordprocessingml/2006/main" xmlns:w14="http://schemas.microsoft.com/office/word/2010/wordml" xmlns:w15="http://schemas.microsoft.com/office/word/2012/wordml" xmlns:w16cex="http://schemas.microsoft.com/office/word/2018/wordml/cex" xmlns:w16cid="http://schemas.microsoft.com/office/word/2016/wordml/cid" xmlns:w16="http://schemas.microsoft.com/office/word/2018/wordml" xmlns:w16sdtdh="http://schemas.microsoft.com/office/word/2020/wordml/sdtdatahash" xmlns:w16se="http://schemas.microsoft.com/office/word/2015/wordml/symex" xmlns:wpg="http://schemas.microsoft.com/office/word/2010/wordprocessingGroup" xmlns:wpi="http://schemas.microsoft.com/office/word/2010/wordprocessingInk" xmlns:wne="http://schemas.microsoft.com/office/word/2006/wordml" xmlns:wps="http://schemas.microsoft.com/office/word/2010/wordprocessingShape" mc:Ignorable="w14 w15 w16se w16cid w16 w16cex w16sdtdh wp14">
   <w:abstractNum w:abstractNumId="0" w15:restartNumberingAfterBreak="0">
+    <w:nsid w:val="0F5E4C12"/>
+    <w:multiLevelType w:val="hybridMultilevel"/>
+    <w:tmpl w:val="0186DE54"/>
+    <w:lvl w:ilvl="0" w:tplc="04090001">
+      <w:start w:val="1"/>
+      <w:numFmt w:val="bullet"/>
+      <w:lvlText w:val=""/>
+      <w:lvlJc w:val="left"/>
+      <w:pPr>
+        <w:ind w:left="720" w:hanging="360"/>
+      </w:pPr>
+      <w:rPr>
+        <w:rFonts w:ascii="Symbol" w:hAnsi="Symbol" w:hint="default"/>
+      </w:rPr>
+    </w:lvl>
+    <w:lvl w:ilvl="1" w:tplc="04090003" w:tentative="1">
+      <w:start w:val="1"/>
+      <w:numFmt w:val="bullet"/>
+      <w:lvlText w:val="o"/>
+      <w:lvlJc w:val="left"/>
+      <w:pPr>
+        <w:ind w:left="1440" w:hanging="360"/>
+      </w:pPr>
+      <w:rPr>
+        <w:rFonts w:ascii="Courier New" w:hAnsi="Courier New" w:cs="Courier New" w:hint="default"/>
+      </w:rPr>
+    </w:lvl>
+    <w:lvl w:ilvl="2" w:tplc="04090005" w:tentative="1">
+      <w:start w:val="1"/>
+      <w:numFmt w:val="bullet"/>
+      <w:lvlText w:val=""/>
+      <w:lvlJc w:val="left"/>
+      <w:pPr>
+        <w:ind w:left="2160" w:hanging="360"/>
+      </w:pPr>
+      <w:rPr>
+        <w:rFonts w:ascii="Wingdings" w:hAnsi="Wingdings" w:hint="default"/>
+      </w:rPr>
+    </w:lvl>
+    <w:lvl w:ilvl="3" w:tplc="04090001" w:tentative="1">
+      <w:start w:val="1"/>
+      <w:numFmt w:val="bullet"/>
+      <w:lvlText w:val=""/>
+      <w:lvlJc w:val="left"/>
+      <w:pPr>
+        <w:ind w:left="2880" w:hanging="360"/>
+      </w:pPr>
+      <w:rPr>
+        <w:rFonts w:ascii="Symbol" w:hAnsi="Symbol" w:hint="default"/>
+      </w:rPr>
+    </w:lvl>
+    <w:lvl w:ilvl="4" w:tplc="04090003" w:tentative="1">
+      <w:start w:val="1"/>
+      <w:numFmt w:val="bullet"/>
+      <w:lvlText w:val="o"/>
+      <w:lvlJc w:val="left"/>
+      <w:pPr>
+        <w:ind w:left="3600" w:hanging="360"/>
+      </w:pPr>
+      <w:rPr>
+        <w:rFonts w:ascii="Courier New" w:hAnsi="Courier New" w:cs="Courier New" w:hint="default"/>
+      </w:rPr>
+    </w:lvl>
+    <w:lvl w:ilvl="5" w:tplc="04090005" w:tentative="1">
+      <w:start w:val="1"/>
+      <w:numFmt w:val="bullet"/>
+      <w:lvlText w:val=""/>
+      <w:lvlJc w:val="left"/>
+      <w:pPr>
+        <w:ind w:left="4320" w:hanging="360"/>
+      </w:pPr>
+      <w:rPr>
+        <w:rFonts w:ascii="Wingdings" w:hAnsi="Wingdings" w:hint="default"/>
+      </w:rPr>
+    </w:lvl>
+    <w:lvl w:ilvl="6" w:tplc="04090001" w:tentative="1">
+      <w:start w:val="1"/>
+      <w:numFmt w:val="bullet"/>
+      <w:lvlText w:val=""/>
+      <w:lvlJc w:val="left"/>
+      <w:pPr>
+        <w:ind w:left="5040" w:hanging="360"/>
+      </w:pPr>
+      <w:rPr>
+        <w:rFonts w:ascii="Symbol" w:hAnsi="Symbol" w:hint="default"/>
+      </w:rPr>
+    </w:lvl>
+    <w:lvl w:ilvl="7" w:tplc="04090003" w:tentative="1">
+      <w:start w:val="1"/>
+      <w:numFmt w:val="bullet"/>
+      <w:lvlText w:val="o"/>
+      <w:lvlJc w:val="left"/>
+      <w:pPr>
+        <w:ind w:left="5760" w:hanging="360"/>
+      </w:pPr>
+      <w:rPr>
+        <w:rFonts w:ascii="Courier New" w:hAnsi="Courier New" w:cs="Courier New" w:hint="default"/>
+      </w:rPr>
+    </w:lvl>
+    <w:lvl w:ilvl="8" w:tplc="04090005" w:tentative="1">
+      <w:start w:val="1"/>
+      <w:numFmt w:val="bullet"/>
+      <w:lvlText w:val=""/>
+      <w:lvlJc w:val="left"/>
+      <w:pPr>
+        <w:ind w:left="6480" w:hanging="360"/>
+      </w:pPr>
+      <w:rPr>
+        <w:rFonts w:ascii="Wingdings" w:hAnsi="Wingdings" w:hint="default"/>
+      </w:rPr>
+    </w:lvl>
+  </w:abstractNum>
+  <w:abstractNum w:abstractNumId="1" w15:restartNumberingAfterBreak="0">
     <w:nsid w:val="10344E3B"/>
     <w:multiLevelType w:val="hybridMultilevel"/>
     <w:tmpl w:val="044C3656"/>
@@ -4511,7 +3859,233 @@
       </w:pPr>
     </w:lvl>
   </w:abstractNum>
-  <w:abstractNum w:abstractNumId="1" w15:restartNumberingAfterBreak="0">
+  <w:abstractNum w:abstractNumId="2" w15:restartNumberingAfterBreak="0">
+    <w:nsid w:val="1A7A74AA"/>
+    <w:multiLevelType w:val="hybridMultilevel"/>
+    <w:tmpl w:val="ED94C9A2"/>
+    <w:lvl w:ilvl="0" w:tplc="04090001">
+      <w:start w:val="1"/>
+      <w:numFmt w:val="bullet"/>
+      <w:lvlText w:val=""/>
+      <w:lvlJc w:val="left"/>
+      <w:pPr>
+        <w:ind w:left="720" w:hanging="360"/>
+      </w:pPr>
+      <w:rPr>
+        <w:rFonts w:ascii="Symbol" w:hAnsi="Symbol" w:hint="default"/>
+      </w:rPr>
+    </w:lvl>
+    <w:lvl w:ilvl="1" w:tplc="04090003" w:tentative="1">
+      <w:start w:val="1"/>
+      <w:numFmt w:val="bullet"/>
+      <w:lvlText w:val="o"/>
+      <w:lvlJc w:val="left"/>
+      <w:pPr>
+        <w:ind w:left="1440" w:hanging="360"/>
+      </w:pPr>
+      <w:rPr>
+        <w:rFonts w:ascii="Courier New" w:hAnsi="Courier New" w:cs="Courier New" w:hint="default"/>
+      </w:rPr>
+    </w:lvl>
+    <w:lvl w:ilvl="2" w:tplc="04090005" w:tentative="1">
+      <w:start w:val="1"/>
+      <w:numFmt w:val="bullet"/>
+      <w:lvlText w:val=""/>
+      <w:lvlJc w:val="left"/>
+      <w:pPr>
+        <w:ind w:left="2160" w:hanging="360"/>
+      </w:pPr>
+      <w:rPr>
+        <w:rFonts w:ascii="Wingdings" w:hAnsi="Wingdings" w:hint="default"/>
+      </w:rPr>
+    </w:lvl>
+    <w:lvl w:ilvl="3" w:tplc="04090001" w:tentative="1">
+      <w:start w:val="1"/>
+      <w:numFmt w:val="bullet"/>
+      <w:lvlText w:val=""/>
+      <w:lvlJc w:val="left"/>
+      <w:pPr>
+        <w:ind w:left="2880" w:hanging="360"/>
+      </w:pPr>
+      <w:rPr>
+        <w:rFonts w:ascii="Symbol" w:hAnsi="Symbol" w:hint="default"/>
+      </w:rPr>
+    </w:lvl>
+    <w:lvl w:ilvl="4" w:tplc="04090003" w:tentative="1">
+      <w:start w:val="1"/>
+      <w:numFmt w:val="bullet"/>
+      <w:lvlText w:val="o"/>
+      <w:lvlJc w:val="left"/>
+      <w:pPr>
+        <w:ind w:left="3600" w:hanging="360"/>
+      </w:pPr>
+      <w:rPr>
+        <w:rFonts w:ascii="Courier New" w:hAnsi="Courier New" w:cs="Courier New" w:hint="default"/>
+      </w:rPr>
+    </w:lvl>
+    <w:lvl w:ilvl="5" w:tplc="04090005" w:tentative="1">
+      <w:start w:val="1"/>
+      <w:numFmt w:val="bullet"/>
+      <w:lvlText w:val=""/>
+      <w:lvlJc w:val="left"/>
+      <w:pPr>
+        <w:ind w:left="4320" w:hanging="360"/>
+      </w:pPr>
+      <w:rPr>
+        <w:rFonts w:ascii="Wingdings" w:hAnsi="Wingdings" w:hint="default"/>
+      </w:rPr>
+    </w:lvl>
+    <w:lvl w:ilvl="6" w:tplc="04090001" w:tentative="1">
+      <w:start w:val="1"/>
+      <w:numFmt w:val="bullet"/>
+      <w:lvlText w:val=""/>
+      <w:lvlJc w:val="left"/>
+      <w:pPr>
+        <w:ind w:left="5040" w:hanging="360"/>
+      </w:pPr>
+      <w:rPr>
+        <w:rFonts w:ascii="Symbol" w:hAnsi="Symbol" w:hint="default"/>
+      </w:rPr>
+    </w:lvl>
+    <w:lvl w:ilvl="7" w:tplc="04090003" w:tentative="1">
+      <w:start w:val="1"/>
+      <w:numFmt w:val="bullet"/>
+      <w:lvlText w:val="o"/>
+      <w:lvlJc w:val="left"/>
+      <w:pPr>
+        <w:ind w:left="5760" w:hanging="360"/>
+      </w:pPr>
+      <w:rPr>
+        <w:rFonts w:ascii="Courier New" w:hAnsi="Courier New" w:cs="Courier New" w:hint="default"/>
+      </w:rPr>
+    </w:lvl>
+    <w:lvl w:ilvl="8" w:tplc="04090005" w:tentative="1">
+      <w:start w:val="1"/>
+      <w:numFmt w:val="bullet"/>
+      <w:lvlText w:val=""/>
+      <w:lvlJc w:val="left"/>
+      <w:pPr>
+        <w:ind w:left="6480" w:hanging="360"/>
+      </w:pPr>
+      <w:rPr>
+        <w:rFonts w:ascii="Wingdings" w:hAnsi="Wingdings" w:hint="default"/>
+      </w:rPr>
+    </w:lvl>
+  </w:abstractNum>
+  <w:abstractNum w:abstractNumId="3" w15:restartNumberingAfterBreak="0">
+    <w:nsid w:val="1E1E1AAF"/>
+    <w:multiLevelType w:val="hybridMultilevel"/>
+    <w:tmpl w:val="C8FE6F66"/>
+    <w:lvl w:ilvl="0" w:tplc="04090001">
+      <w:start w:val="1"/>
+      <w:numFmt w:val="bullet"/>
+      <w:lvlText w:val=""/>
+      <w:lvlJc w:val="left"/>
+      <w:pPr>
+        <w:ind w:left="720" w:hanging="360"/>
+      </w:pPr>
+      <w:rPr>
+        <w:rFonts w:ascii="Symbol" w:hAnsi="Symbol" w:hint="default"/>
+      </w:rPr>
+    </w:lvl>
+    <w:lvl w:ilvl="1" w:tplc="04090003" w:tentative="1">
+      <w:start w:val="1"/>
+      <w:numFmt w:val="bullet"/>
+      <w:lvlText w:val="o"/>
+      <w:lvlJc w:val="left"/>
+      <w:pPr>
+        <w:ind w:left="1440" w:hanging="360"/>
+      </w:pPr>
+      <w:rPr>
+        <w:rFonts w:ascii="Courier New" w:hAnsi="Courier New" w:cs="Courier New" w:hint="default"/>
+      </w:rPr>
+    </w:lvl>
+    <w:lvl w:ilvl="2" w:tplc="04090005" w:tentative="1">
+      <w:start w:val="1"/>
+      <w:numFmt w:val="bullet"/>
+      <w:lvlText w:val=""/>
+      <w:lvlJc w:val="left"/>
+      <w:pPr>
+        <w:ind w:left="2160" w:hanging="360"/>
+      </w:pPr>
+      <w:rPr>
+        <w:rFonts w:ascii="Wingdings" w:hAnsi="Wingdings" w:hint="default"/>
+      </w:rPr>
+    </w:lvl>
+    <w:lvl w:ilvl="3" w:tplc="04090001" w:tentative="1">
+      <w:start w:val="1"/>
+      <w:numFmt w:val="bullet"/>
+      <w:lvlText w:val=""/>
+      <w:lvlJc w:val="left"/>
+      <w:pPr>
+        <w:ind w:left="2880" w:hanging="360"/>
+      </w:pPr>
+      <w:rPr>
+        <w:rFonts w:ascii="Symbol" w:hAnsi="Symbol" w:hint="default"/>
+      </w:rPr>
+    </w:lvl>
+    <w:lvl w:ilvl="4" w:tplc="04090003" w:tentative="1">
+      <w:start w:val="1"/>
+      <w:numFmt w:val="bullet"/>
+      <w:lvlText w:val="o"/>
+      <w:lvlJc w:val="left"/>
+      <w:pPr>
+        <w:ind w:left="3600" w:hanging="360"/>
+      </w:pPr>
+      <w:rPr>
+        <w:rFonts w:ascii="Courier New" w:hAnsi="Courier New" w:cs="Courier New" w:hint="default"/>
+      </w:rPr>
+    </w:lvl>
+    <w:lvl w:ilvl="5" w:tplc="04090005" w:tentative="1">
+      <w:start w:val="1"/>
+      <w:numFmt w:val="bullet"/>
+      <w:lvlText w:val=""/>
+      <w:lvlJc w:val="left"/>
+      <w:pPr>
+        <w:ind w:left="4320" w:hanging="360"/>
+      </w:pPr>
+      <w:rPr>
+        <w:rFonts w:ascii="Wingdings" w:hAnsi="Wingdings" w:hint="default"/>
+      </w:rPr>
+    </w:lvl>
+    <w:lvl w:ilvl="6" w:tplc="04090001" w:tentative="1">
+      <w:start w:val="1"/>
+      <w:numFmt w:val="bullet"/>
+      <w:lvlText w:val=""/>
+      <w:lvlJc w:val="left"/>
+      <w:pPr>
+        <w:ind w:left="5040" w:hanging="360"/>
+      </w:pPr>
+      <w:rPr>
+        <w:rFonts w:ascii="Symbol" w:hAnsi="Symbol" w:hint="default"/>
+      </w:rPr>
+    </w:lvl>
+    <w:lvl w:ilvl="7" w:tplc="04090003" w:tentative="1">
+      <w:start w:val="1"/>
+      <w:numFmt w:val="bullet"/>
+      <w:lvlText w:val="o"/>
+      <w:lvlJc w:val="left"/>
+      <w:pPr>
+        <w:ind w:left="5760" w:hanging="360"/>
+      </w:pPr>
+      <w:rPr>
+        <w:rFonts w:ascii="Courier New" w:hAnsi="Courier New" w:cs="Courier New" w:hint="default"/>
+      </w:rPr>
+    </w:lvl>
+    <w:lvl w:ilvl="8" w:tplc="04090005" w:tentative="1">
+      <w:start w:val="1"/>
+      <w:numFmt w:val="bullet"/>
+      <w:lvlText w:val=""/>
+      <w:lvlJc w:val="left"/>
+      <w:pPr>
+        <w:ind w:left="6480" w:hanging="360"/>
+      </w:pPr>
+      <w:rPr>
+        <w:rFonts w:ascii="Wingdings" w:hAnsi="Wingdings" w:hint="default"/>
+      </w:rPr>
+    </w:lvl>
+  </w:abstractNum>
+  <w:abstractNum w:abstractNumId="4" w15:restartNumberingAfterBreak="0">
     <w:nsid w:val="226C2F6B"/>
     <w:multiLevelType w:val="multilevel"/>
     <w:tmpl w:val="88E05A7E"/>
@@ -4624,7 +4198,120 @@
       </w:rPr>
     </w:lvl>
   </w:abstractNum>
-  <w:abstractNum w:abstractNumId="2" w15:restartNumberingAfterBreak="0">
+  <w:abstractNum w:abstractNumId="5" w15:restartNumberingAfterBreak="0">
+    <w:nsid w:val="296E1EF4"/>
+    <w:multiLevelType w:val="hybridMultilevel"/>
+    <w:tmpl w:val="3EC448DA"/>
+    <w:lvl w:ilvl="0" w:tplc="04090001">
+      <w:start w:val="1"/>
+      <w:numFmt w:val="bullet"/>
+      <w:lvlText w:val=""/>
+      <w:lvlJc w:val="left"/>
+      <w:pPr>
+        <w:ind w:left="720" w:hanging="360"/>
+      </w:pPr>
+      <w:rPr>
+        <w:rFonts w:ascii="Symbol" w:hAnsi="Symbol" w:hint="default"/>
+      </w:rPr>
+    </w:lvl>
+    <w:lvl w:ilvl="1" w:tplc="04090003" w:tentative="1">
+      <w:start w:val="1"/>
+      <w:numFmt w:val="bullet"/>
+      <w:lvlText w:val="o"/>
+      <w:lvlJc w:val="left"/>
+      <w:pPr>
+        <w:ind w:left="1440" w:hanging="360"/>
+      </w:pPr>
+      <w:rPr>
+        <w:rFonts w:ascii="Courier New" w:hAnsi="Courier New" w:cs="Courier New" w:hint="default"/>
+      </w:rPr>
+    </w:lvl>
+    <w:lvl w:ilvl="2" w:tplc="04090005" w:tentative="1">
+      <w:start w:val="1"/>
+      <w:numFmt w:val="bullet"/>
+      <w:lvlText w:val=""/>
+      <w:lvlJc w:val="left"/>
+      <w:pPr>
+        <w:ind w:left="2160" w:hanging="360"/>
+      </w:pPr>
+      <w:rPr>
+        <w:rFonts w:ascii="Wingdings" w:hAnsi="Wingdings" w:hint="default"/>
+      </w:rPr>
+    </w:lvl>
+    <w:lvl w:ilvl="3" w:tplc="04090001" w:tentative="1">
+      <w:start w:val="1"/>
+      <w:numFmt w:val="bullet"/>
+      <w:lvlText w:val=""/>
+      <w:lvlJc w:val="left"/>
+      <w:pPr>
+        <w:ind w:left="2880" w:hanging="360"/>
+      </w:pPr>
+      <w:rPr>
+        <w:rFonts w:ascii="Symbol" w:hAnsi="Symbol" w:hint="default"/>
+      </w:rPr>
+    </w:lvl>
+    <w:lvl w:ilvl="4" w:tplc="04090003" w:tentative="1">
+      <w:start w:val="1"/>
+      <w:numFmt w:val="bullet"/>
+      <w:lvlText w:val="o"/>
+      <w:lvlJc w:val="left"/>
+      <w:pPr>
+        <w:ind w:left="3600" w:hanging="360"/>
+      </w:pPr>
+      <w:rPr>
+        <w:rFonts w:ascii="Courier New" w:hAnsi="Courier New" w:cs="Courier New" w:hint="default"/>
+      </w:rPr>
+    </w:lvl>
+    <w:lvl w:ilvl="5" w:tplc="04090005" w:tentative="1">
+      <w:start w:val="1"/>
+      <w:numFmt w:val="bullet"/>
+      <w:lvlText w:val=""/>
+      <w:lvlJc w:val="left"/>
+      <w:pPr>
+        <w:ind w:left="4320" w:hanging="360"/>
+      </w:pPr>
+      <w:rPr>
+        <w:rFonts w:ascii="Wingdings" w:hAnsi="Wingdings" w:hint="default"/>
+      </w:rPr>
+    </w:lvl>
+    <w:lvl w:ilvl="6" w:tplc="04090001" w:tentative="1">
+      <w:start w:val="1"/>
+      <w:numFmt w:val="bullet"/>
+      <w:lvlText w:val=""/>
+      <w:lvlJc w:val="left"/>
+      <w:pPr>
+        <w:ind w:left="5040" w:hanging="360"/>
+      </w:pPr>
+      <w:rPr>
+        <w:rFonts w:ascii="Symbol" w:hAnsi="Symbol" w:hint="default"/>
+      </w:rPr>
+    </w:lvl>
+    <w:lvl w:ilvl="7" w:tplc="04090003" w:tentative="1">
+      <w:start w:val="1"/>
+      <w:numFmt w:val="bullet"/>
+      <w:lvlText w:val="o"/>
+      <w:lvlJc w:val="left"/>
+      <w:pPr>
+        <w:ind w:left="5760" w:hanging="360"/>
+      </w:pPr>
+      <w:rPr>
+        <w:rFonts w:ascii="Courier New" w:hAnsi="Courier New" w:cs="Courier New" w:hint="default"/>
+      </w:rPr>
+    </w:lvl>
+    <w:lvl w:ilvl="8" w:tplc="04090005" w:tentative="1">
+      <w:start w:val="1"/>
+      <w:numFmt w:val="bullet"/>
+      <w:lvlText w:val=""/>
+      <w:lvlJc w:val="left"/>
+      <w:pPr>
+        <w:ind w:left="6480" w:hanging="360"/>
+      </w:pPr>
+      <w:rPr>
+        <w:rFonts w:ascii="Wingdings" w:hAnsi="Wingdings" w:hint="default"/>
+      </w:rPr>
+    </w:lvl>
+  </w:abstractNum>
+  <w:abstractNum w:abstractNumId="6" w15:restartNumberingAfterBreak="0">
     <w:nsid w:val="2E262EBD"/>
     <w:multiLevelType w:val="multilevel"/>
     <w:tmpl w:val="6F8CC61A"/>
@@ -4740,7 +4427,120 @@
       </w:rPr>
     </w:lvl>
   </w:abstractNum>
-  <w:abstractNum w:abstractNumId="3" w15:restartNumberingAfterBreak="0">
+  <w:abstractNum w:abstractNumId="7" w15:restartNumberingAfterBreak="0">
+    <w:nsid w:val="2E8A22DD"/>
+    <w:multiLevelType w:val="hybridMultilevel"/>
+    <w:tmpl w:val="7DD84D04"/>
+    <w:lvl w:ilvl="0" w:tplc="04090001">
+      <w:start w:val="1"/>
+      <w:numFmt w:val="bullet"/>
+      <w:lvlText w:val=""/>
+      <w:lvlJc w:val="left"/>
+      <w:pPr>
+        <w:ind w:left="720" w:hanging="360"/>
+      </w:pPr>
+      <w:rPr>
+        <w:rFonts w:ascii="Symbol" w:hAnsi="Symbol" w:hint="default"/>
+      </w:rPr>
+    </w:lvl>
+    <w:lvl w:ilvl="1" w:tplc="04090003" w:tentative="1">
+      <w:start w:val="1"/>
+      <w:numFmt w:val="bullet"/>
+      <w:lvlText w:val="o"/>
+      <w:lvlJc w:val="left"/>
+      <w:pPr>
+        <w:ind w:left="1440" w:hanging="360"/>
+      </w:pPr>
+      <w:rPr>
+        <w:rFonts w:ascii="Courier New" w:hAnsi="Courier New" w:cs="Courier New" w:hint="default"/>
+      </w:rPr>
+    </w:lvl>
+    <w:lvl w:ilvl="2" w:tplc="04090005" w:tentative="1">
+      <w:start w:val="1"/>
+      <w:numFmt w:val="bullet"/>
+      <w:lvlText w:val=""/>
+      <w:lvlJc w:val="left"/>
+      <w:pPr>
+        <w:ind w:left="2160" w:hanging="360"/>
+      </w:pPr>
+      <w:rPr>
+        <w:rFonts w:ascii="Wingdings" w:hAnsi="Wingdings" w:hint="default"/>
+      </w:rPr>
+    </w:lvl>
+    <w:lvl w:ilvl="3" w:tplc="04090001" w:tentative="1">
+      <w:start w:val="1"/>
+      <w:numFmt w:val="bullet"/>
+      <w:lvlText w:val=""/>
+      <w:lvlJc w:val="left"/>
+      <w:pPr>
+        <w:ind w:left="2880" w:hanging="360"/>
+      </w:pPr>
+      <w:rPr>
+        <w:rFonts w:ascii="Symbol" w:hAnsi="Symbol" w:hint="default"/>
+      </w:rPr>
+    </w:lvl>
+    <w:lvl w:ilvl="4" w:tplc="04090003" w:tentative="1">
+      <w:start w:val="1"/>
+      <w:numFmt w:val="bullet"/>
+      <w:lvlText w:val="o"/>
+      <w:lvlJc w:val="left"/>
+      <w:pPr>
+        <w:ind w:left="3600" w:hanging="360"/>
+      </w:pPr>
+      <w:rPr>
+        <w:rFonts w:ascii="Courier New" w:hAnsi="Courier New" w:cs="Courier New" w:hint="default"/>
+      </w:rPr>
+    </w:lvl>
+    <w:lvl w:ilvl="5" w:tplc="04090005" w:tentative="1">
+      <w:start w:val="1"/>
+      <w:numFmt w:val="bullet"/>
+      <w:lvlText w:val=""/>
+      <w:lvlJc w:val="left"/>
+      <w:pPr>
+        <w:ind w:left="4320" w:hanging="360"/>
+      </w:pPr>
+      <w:rPr>
+        <w:rFonts w:ascii="Wingdings" w:hAnsi="Wingdings" w:hint="default"/>
+      </w:rPr>
+    </w:lvl>
+    <w:lvl w:ilvl="6" w:tplc="04090001" w:tentative="1">
+      <w:start w:val="1"/>
+      <w:numFmt w:val="bullet"/>
+      <w:lvlText w:val=""/>
+      <w:lvlJc w:val="left"/>
+      <w:pPr>
+        <w:ind w:left="5040" w:hanging="360"/>
+      </w:pPr>
+      <w:rPr>
+        <w:rFonts w:ascii="Symbol" w:hAnsi="Symbol" w:hint="default"/>
+      </w:rPr>
+    </w:lvl>
+    <w:lvl w:ilvl="7" w:tplc="04090003" w:tentative="1">
+      <w:start w:val="1"/>
+      <w:numFmt w:val="bullet"/>
+      <w:lvlText w:val="o"/>
+      <w:lvlJc w:val="left"/>
+      <w:pPr>
+        <w:ind w:left="5760" w:hanging="360"/>
+      </w:pPr>
+      <w:rPr>
+        <w:rFonts w:ascii="Courier New" w:hAnsi="Courier New" w:cs="Courier New" w:hint="default"/>
+      </w:rPr>
+    </w:lvl>
+    <w:lvl w:ilvl="8" w:tplc="04090005" w:tentative="1">
+      <w:start w:val="1"/>
+      <w:numFmt w:val="bullet"/>
+      <w:lvlText w:val=""/>
+      <w:lvlJc w:val="left"/>
+      <w:pPr>
+        <w:ind w:left="6480" w:hanging="360"/>
+      </w:pPr>
+      <w:rPr>
+        <w:rFonts w:ascii="Wingdings" w:hAnsi="Wingdings" w:hint="default"/>
+      </w:rPr>
+    </w:lvl>
+  </w:abstractNum>
+  <w:abstractNum w:abstractNumId="8" w15:restartNumberingAfterBreak="0">
     <w:nsid w:val="2FDA69DF"/>
     <w:multiLevelType w:val="hybridMultilevel"/>
     <w:tmpl w:val="9D3A5414"/>
@@ -4853,7 +4653,459 @@
       </w:rPr>
     </w:lvl>
   </w:abstractNum>
-  <w:abstractNum w:abstractNumId="4" w15:restartNumberingAfterBreak="0">
+  <w:abstractNum w:abstractNumId="9" w15:restartNumberingAfterBreak="0">
+    <w:nsid w:val="42271A00"/>
+    <w:multiLevelType w:val="hybridMultilevel"/>
+    <w:tmpl w:val="4FB063AA"/>
+    <w:lvl w:ilvl="0" w:tplc="04090001">
+      <w:start w:val="1"/>
+      <w:numFmt w:val="bullet"/>
+      <w:lvlText w:val=""/>
+      <w:lvlJc w:val="left"/>
+      <w:pPr>
+        <w:ind w:left="720" w:hanging="360"/>
+      </w:pPr>
+      <w:rPr>
+        <w:rFonts w:ascii="Symbol" w:hAnsi="Symbol" w:hint="default"/>
+      </w:rPr>
+    </w:lvl>
+    <w:lvl w:ilvl="1" w:tplc="04090003" w:tentative="1">
+      <w:start w:val="1"/>
+      <w:numFmt w:val="bullet"/>
+      <w:lvlText w:val="o"/>
+      <w:lvlJc w:val="left"/>
+      <w:pPr>
+        <w:ind w:left="1440" w:hanging="360"/>
+      </w:pPr>
+      <w:rPr>
+        <w:rFonts w:ascii="Courier New" w:hAnsi="Courier New" w:cs="Courier New" w:hint="default"/>
+      </w:rPr>
+    </w:lvl>
+    <w:lvl w:ilvl="2" w:tplc="04090005" w:tentative="1">
+      <w:start w:val="1"/>
+      <w:numFmt w:val="bullet"/>
+      <w:lvlText w:val=""/>
+      <w:lvlJc w:val="left"/>
+      <w:pPr>
+        <w:ind w:left="2160" w:hanging="360"/>
+      </w:pPr>
+      <w:rPr>
+        <w:rFonts w:ascii="Wingdings" w:hAnsi="Wingdings" w:hint="default"/>
+      </w:rPr>
+    </w:lvl>
+    <w:lvl w:ilvl="3" w:tplc="04090001" w:tentative="1">
+      <w:start w:val="1"/>
+      <w:numFmt w:val="bullet"/>
+      <w:lvlText w:val=""/>
+      <w:lvlJc w:val="left"/>
+      <w:pPr>
+        <w:ind w:left="2880" w:hanging="360"/>
+      </w:pPr>
+      <w:rPr>
+        <w:rFonts w:ascii="Symbol" w:hAnsi="Symbol" w:hint="default"/>
+      </w:rPr>
+    </w:lvl>
+    <w:lvl w:ilvl="4" w:tplc="04090003" w:tentative="1">
+      <w:start w:val="1"/>
+      <w:numFmt w:val="bullet"/>
+      <w:lvlText w:val="o"/>
+      <w:lvlJc w:val="left"/>
+      <w:pPr>
+        <w:ind w:left="3600" w:hanging="360"/>
+      </w:pPr>
+      <w:rPr>
+        <w:rFonts w:ascii="Courier New" w:hAnsi="Courier New" w:cs="Courier New" w:hint="default"/>
+      </w:rPr>
+    </w:lvl>
+    <w:lvl w:ilvl="5" w:tplc="04090005" w:tentative="1">
+      <w:start w:val="1"/>
+      <w:numFmt w:val="bullet"/>
+      <w:lvlText w:val=""/>
+      <w:lvlJc w:val="left"/>
+      <w:pPr>
+        <w:ind w:left="4320" w:hanging="360"/>
+      </w:pPr>
+      <w:rPr>
+        <w:rFonts w:ascii="Wingdings" w:hAnsi="Wingdings" w:hint="default"/>
+      </w:rPr>
+    </w:lvl>
+    <w:lvl w:ilvl="6" w:tplc="04090001" w:tentative="1">
+      <w:start w:val="1"/>
+      <w:numFmt w:val="bullet"/>
+      <w:lvlText w:val=""/>
+      <w:lvlJc w:val="left"/>
+      <w:pPr>
+        <w:ind w:left="5040" w:hanging="360"/>
+      </w:pPr>
+      <w:rPr>
+        <w:rFonts w:ascii="Symbol" w:hAnsi="Symbol" w:hint="default"/>
+      </w:rPr>
+    </w:lvl>
+    <w:lvl w:ilvl="7" w:tplc="04090003" w:tentative="1">
+      <w:start w:val="1"/>
+      <w:numFmt w:val="bullet"/>
+      <w:lvlText w:val="o"/>
+      <w:lvlJc w:val="left"/>
+      <w:pPr>
+        <w:ind w:left="5760" w:hanging="360"/>
+      </w:pPr>
+      <w:rPr>
+        <w:rFonts w:ascii="Courier New" w:hAnsi="Courier New" w:cs="Courier New" w:hint="default"/>
+      </w:rPr>
+    </w:lvl>
+    <w:lvl w:ilvl="8" w:tplc="04090005" w:tentative="1">
+      <w:start w:val="1"/>
+      <w:numFmt w:val="bullet"/>
+      <w:lvlText w:val=""/>
+      <w:lvlJc w:val="left"/>
+      <w:pPr>
+        <w:ind w:left="6480" w:hanging="360"/>
+      </w:pPr>
+      <w:rPr>
+        <w:rFonts w:ascii="Wingdings" w:hAnsi="Wingdings" w:hint="default"/>
+      </w:rPr>
+    </w:lvl>
+  </w:abstractNum>
+  <w:abstractNum w:abstractNumId="10" w15:restartNumberingAfterBreak="0">
+    <w:nsid w:val="47FB2C97"/>
+    <w:multiLevelType w:val="hybridMultilevel"/>
+    <w:tmpl w:val="98EAF7FE"/>
+    <w:lvl w:ilvl="0" w:tplc="04090001">
+      <w:start w:val="1"/>
+      <w:numFmt w:val="bullet"/>
+      <w:lvlText w:val=""/>
+      <w:lvlJc w:val="left"/>
+      <w:pPr>
+        <w:ind w:left="1079" w:hanging="360"/>
+      </w:pPr>
+      <w:rPr>
+        <w:rFonts w:ascii="Symbol" w:hAnsi="Symbol" w:hint="default"/>
+      </w:rPr>
+    </w:lvl>
+    <w:lvl w:ilvl="1" w:tplc="04090003" w:tentative="1">
+      <w:start w:val="1"/>
+      <w:numFmt w:val="bullet"/>
+      <w:lvlText w:val="o"/>
+      <w:lvlJc w:val="left"/>
+      <w:pPr>
+        <w:ind w:left="1799" w:hanging="360"/>
+      </w:pPr>
+      <w:rPr>
+        <w:rFonts w:ascii="Courier New" w:hAnsi="Courier New" w:cs="Courier New" w:hint="default"/>
+      </w:rPr>
+    </w:lvl>
+    <w:lvl w:ilvl="2" w:tplc="04090005" w:tentative="1">
+      <w:start w:val="1"/>
+      <w:numFmt w:val="bullet"/>
+      <w:lvlText w:val=""/>
+      <w:lvlJc w:val="left"/>
+      <w:pPr>
+        <w:ind w:left="2519" w:hanging="360"/>
+      </w:pPr>
+      <w:rPr>
+        <w:rFonts w:ascii="Wingdings" w:hAnsi="Wingdings" w:hint="default"/>
+      </w:rPr>
+    </w:lvl>
+    <w:lvl w:ilvl="3" w:tplc="04090001" w:tentative="1">
+      <w:start w:val="1"/>
+      <w:numFmt w:val="bullet"/>
+      <w:lvlText w:val=""/>
+      <w:lvlJc w:val="left"/>
+      <w:pPr>
+        <w:ind w:left="3239" w:hanging="360"/>
+      </w:pPr>
+      <w:rPr>
+        <w:rFonts w:ascii="Symbol" w:hAnsi="Symbol" w:hint="default"/>
+      </w:rPr>
+    </w:lvl>
+    <w:lvl w:ilvl="4" w:tplc="04090003" w:tentative="1">
+      <w:start w:val="1"/>
+      <w:numFmt w:val="bullet"/>
+      <w:lvlText w:val="o"/>
+      <w:lvlJc w:val="left"/>
+      <w:pPr>
+        <w:ind w:left="3959" w:hanging="360"/>
+      </w:pPr>
+      <w:rPr>
+        <w:rFonts w:ascii="Courier New" w:hAnsi="Courier New" w:cs="Courier New" w:hint="default"/>
+      </w:rPr>
+    </w:lvl>
+    <w:lvl w:ilvl="5" w:tplc="04090005" w:tentative="1">
+      <w:start w:val="1"/>
+      <w:numFmt w:val="bullet"/>
+      <w:lvlText w:val=""/>
+      <w:lvlJc w:val="left"/>
+      <w:pPr>
+        <w:ind w:left="4679" w:hanging="360"/>
+      </w:pPr>
+      <w:rPr>
+        <w:rFonts w:ascii="Wingdings" w:hAnsi="Wingdings" w:hint="default"/>
+      </w:rPr>
+    </w:lvl>
+    <w:lvl w:ilvl="6" w:tplc="04090001" w:tentative="1">
+      <w:start w:val="1"/>
+      <w:numFmt w:val="bullet"/>
+      <w:lvlText w:val=""/>
+      <w:lvlJc w:val="left"/>
+      <w:pPr>
+        <w:ind w:left="5399" w:hanging="360"/>
+      </w:pPr>
+      <w:rPr>
+        <w:rFonts w:ascii="Symbol" w:hAnsi="Symbol" w:hint="default"/>
+      </w:rPr>
+    </w:lvl>
+    <w:lvl w:ilvl="7" w:tplc="04090003" w:tentative="1">
+      <w:start w:val="1"/>
+      <w:numFmt w:val="bullet"/>
+      <w:lvlText w:val="o"/>
+      <w:lvlJc w:val="left"/>
+      <w:pPr>
+        <w:ind w:left="6119" w:hanging="360"/>
+      </w:pPr>
+      <w:rPr>
+        <w:rFonts w:ascii="Courier New" w:hAnsi="Courier New" w:cs="Courier New" w:hint="default"/>
+      </w:rPr>
+    </w:lvl>
+    <w:lvl w:ilvl="8" w:tplc="04090005" w:tentative="1">
+      <w:start w:val="1"/>
+      <w:numFmt w:val="bullet"/>
+      <w:lvlText w:val=""/>
+      <w:lvlJc w:val="left"/>
+      <w:pPr>
+        <w:ind w:left="6839" w:hanging="360"/>
+      </w:pPr>
+      <w:rPr>
+        <w:rFonts w:ascii="Wingdings" w:hAnsi="Wingdings" w:hint="default"/>
+      </w:rPr>
+    </w:lvl>
+  </w:abstractNum>
+  <w:abstractNum w:abstractNumId="11" w15:restartNumberingAfterBreak="0">
+    <w:nsid w:val="48330423"/>
+    <w:multiLevelType w:val="hybridMultilevel"/>
+    <w:tmpl w:val="D78A5664"/>
+    <w:lvl w:ilvl="0" w:tplc="04090001">
+      <w:start w:val="1"/>
+      <w:numFmt w:val="bullet"/>
+      <w:lvlText w:val=""/>
+      <w:lvlJc w:val="left"/>
+      <w:pPr>
+        <w:ind w:left="720" w:hanging="360"/>
+      </w:pPr>
+      <w:rPr>
+        <w:rFonts w:ascii="Symbol" w:hAnsi="Symbol" w:hint="default"/>
+      </w:rPr>
+    </w:lvl>
+    <w:lvl w:ilvl="1" w:tplc="04090003" w:tentative="1">
+      <w:start w:val="1"/>
+      <w:numFmt w:val="bullet"/>
+      <w:lvlText w:val="o"/>
+      <w:lvlJc w:val="left"/>
+      <w:pPr>
+        <w:ind w:left="1440" w:hanging="360"/>
+      </w:pPr>
+      <w:rPr>
+        <w:rFonts w:ascii="Courier New" w:hAnsi="Courier New" w:cs="Courier New" w:hint="default"/>
+      </w:rPr>
+    </w:lvl>
+    <w:lvl w:ilvl="2" w:tplc="04090005" w:tentative="1">
+      <w:start w:val="1"/>
+      <w:numFmt w:val="bullet"/>
+      <w:lvlText w:val=""/>
+      <w:lvlJc w:val="left"/>
+      <w:pPr>
+        <w:ind w:left="2160" w:hanging="360"/>
+      </w:pPr>
+      <w:rPr>
+        <w:rFonts w:ascii="Wingdings" w:hAnsi="Wingdings" w:hint="default"/>
+      </w:rPr>
+    </w:lvl>
+    <w:lvl w:ilvl="3" w:tplc="04090001" w:tentative="1">
+      <w:start w:val="1"/>
+      <w:numFmt w:val="bullet"/>
+      <w:lvlText w:val=""/>
+      <w:lvlJc w:val="left"/>
+      <w:pPr>
+        <w:ind w:left="2880" w:hanging="360"/>
+      </w:pPr>
+      <w:rPr>
+        <w:rFonts w:ascii="Symbol" w:hAnsi="Symbol" w:hint="default"/>
+      </w:rPr>
+    </w:lvl>
+    <w:lvl w:ilvl="4" w:tplc="04090003" w:tentative="1">
+      <w:start w:val="1"/>
+      <w:numFmt w:val="bullet"/>
+      <w:lvlText w:val="o"/>
+      <w:lvlJc w:val="left"/>
+      <w:pPr>
+        <w:ind w:left="3600" w:hanging="360"/>
+      </w:pPr>
+      <w:rPr>
+        <w:rFonts w:ascii="Courier New" w:hAnsi="Courier New" w:cs="Courier New" w:hint="default"/>
+      </w:rPr>
+    </w:lvl>
+    <w:lvl w:ilvl="5" w:tplc="04090005" w:tentative="1">
+      <w:start w:val="1"/>
+      <w:numFmt w:val="bullet"/>
+      <w:lvlText w:val=""/>
+      <w:lvlJc w:val="left"/>
+      <w:pPr>
+        <w:ind w:left="4320" w:hanging="360"/>
+      </w:pPr>
+      <w:rPr>
+        <w:rFonts w:ascii="Wingdings" w:hAnsi="Wingdings" w:hint="default"/>
+      </w:rPr>
+    </w:lvl>
+    <w:lvl w:ilvl="6" w:tplc="04090001" w:tentative="1">
+      <w:start w:val="1"/>
+      <w:numFmt w:val="bullet"/>
+      <w:lvlText w:val=""/>
+      <w:lvlJc w:val="left"/>
+      <w:pPr>
+        <w:ind w:left="5040" w:hanging="360"/>
+      </w:pPr>
+      <w:rPr>
+        <w:rFonts w:ascii="Symbol" w:hAnsi="Symbol" w:hint="default"/>
+      </w:rPr>
+    </w:lvl>
+    <w:lvl w:ilvl="7" w:tplc="04090003" w:tentative="1">
+      <w:start w:val="1"/>
+      <w:numFmt w:val="bullet"/>
+      <w:lvlText w:val="o"/>
+      <w:lvlJc w:val="left"/>
+      <w:pPr>
+        <w:ind w:left="5760" w:hanging="360"/>
+      </w:pPr>
+      <w:rPr>
+        <w:rFonts w:ascii="Courier New" w:hAnsi="Courier New" w:cs="Courier New" w:hint="default"/>
+      </w:rPr>
+    </w:lvl>
+    <w:lvl w:ilvl="8" w:tplc="04090005" w:tentative="1">
+      <w:start w:val="1"/>
+      <w:numFmt w:val="bullet"/>
+      <w:lvlText w:val=""/>
+      <w:lvlJc w:val="left"/>
+      <w:pPr>
+        <w:ind w:left="6480" w:hanging="360"/>
+      </w:pPr>
+      <w:rPr>
+        <w:rFonts w:ascii="Wingdings" w:hAnsi="Wingdings" w:hint="default"/>
+      </w:rPr>
+    </w:lvl>
+  </w:abstractNum>
+  <w:abstractNum w:abstractNumId="12" w15:restartNumberingAfterBreak="0">
+    <w:nsid w:val="51492EF1"/>
+    <w:multiLevelType w:val="hybridMultilevel"/>
+    <w:tmpl w:val="FA60C73E"/>
+    <w:lvl w:ilvl="0" w:tplc="04090001">
+      <w:start w:val="1"/>
+      <w:numFmt w:val="bullet"/>
+      <w:lvlText w:val=""/>
+      <w:lvlJc w:val="left"/>
+      <w:pPr>
+        <w:ind w:left="720" w:hanging="360"/>
+      </w:pPr>
+      <w:rPr>
+        <w:rFonts w:ascii="Symbol" w:hAnsi="Symbol" w:hint="default"/>
+      </w:rPr>
+    </w:lvl>
+    <w:lvl w:ilvl="1" w:tplc="04090003" w:tentative="1">
+      <w:start w:val="1"/>
+      <w:numFmt w:val="bullet"/>
+      <w:lvlText w:val="o"/>
+      <w:lvlJc w:val="left"/>
+      <w:pPr>
+        <w:ind w:left="1440" w:hanging="360"/>
+      </w:pPr>
+      <w:rPr>
+        <w:rFonts w:ascii="Courier New" w:hAnsi="Courier New" w:cs="Courier New" w:hint="default"/>
+      </w:rPr>
+    </w:lvl>
+    <w:lvl w:ilvl="2" w:tplc="04090005" w:tentative="1">
+      <w:start w:val="1"/>
+      <w:numFmt w:val="bullet"/>
+      <w:lvlText w:val=""/>
+      <w:lvlJc w:val="left"/>
+      <w:pPr>
+        <w:ind w:left="2160" w:hanging="360"/>
+      </w:pPr>
+      <w:rPr>
+        <w:rFonts w:ascii="Wingdings" w:hAnsi="Wingdings" w:hint="default"/>
+      </w:rPr>
+    </w:lvl>
+    <w:lvl w:ilvl="3" w:tplc="04090001" w:tentative="1">
+      <w:start w:val="1"/>
+      <w:numFmt w:val="bullet"/>
+      <w:lvlText w:val=""/>
+      <w:lvlJc w:val="left"/>
+      <w:pPr>
+        <w:ind w:left="2880" w:hanging="360"/>
+      </w:pPr>
+      <w:rPr>
+        <w:rFonts w:ascii="Symbol" w:hAnsi="Symbol" w:hint="default"/>
+      </w:rPr>
+    </w:lvl>
+    <w:lvl w:ilvl="4" w:tplc="04090003" w:tentative="1">
+      <w:start w:val="1"/>
+      <w:numFmt w:val="bullet"/>
+      <w:lvlText w:val="o"/>
+      <w:lvlJc w:val="left"/>
+      <w:pPr>
+        <w:ind w:left="3600" w:hanging="360"/>
+      </w:pPr>
+      <w:rPr>
+        <w:rFonts w:ascii="Courier New" w:hAnsi="Courier New" w:cs="Courier New" w:hint="default"/>
+      </w:rPr>
+    </w:lvl>
+    <w:lvl w:ilvl="5" w:tplc="04090005" w:tentative="1">
+      <w:start w:val="1"/>
+      <w:numFmt w:val="bullet"/>
+      <w:lvlText w:val=""/>
+      <w:lvlJc w:val="left"/>
+      <w:pPr>
+        <w:ind w:left="4320" w:hanging="360"/>
+      </w:pPr>
+      <w:rPr>
+        <w:rFonts w:ascii="Wingdings" w:hAnsi="Wingdings" w:hint="default"/>
+      </w:rPr>
+    </w:lvl>
+    <w:lvl w:ilvl="6" w:tplc="04090001" w:tentative="1">
+      <w:start w:val="1"/>
+      <w:numFmt w:val="bullet"/>
+      <w:lvlText w:val=""/>
+      <w:lvlJc w:val="left"/>
+      <w:pPr>
+        <w:ind w:left="5040" w:hanging="360"/>
+      </w:pPr>
+      <w:rPr>
+        <w:rFonts w:ascii="Symbol" w:hAnsi="Symbol" w:hint="default"/>
+      </w:rPr>
+    </w:lvl>
+    <w:lvl w:ilvl="7" w:tplc="04090003" w:tentative="1">
+      <w:start w:val="1"/>
+      <w:numFmt w:val="bullet"/>
+      <w:lvlText w:val="o"/>
+      <w:lvlJc w:val="left"/>
+      <w:pPr>
+        <w:ind w:left="5760" w:hanging="360"/>
+      </w:pPr>
+      <w:rPr>
+        <w:rFonts w:ascii="Courier New" w:hAnsi="Courier New" w:cs="Courier New" w:hint="default"/>
+      </w:rPr>
+    </w:lvl>
+    <w:lvl w:ilvl="8" w:tplc="04090005" w:tentative="1">
+      <w:start w:val="1"/>
+      <w:numFmt w:val="bullet"/>
+      <w:lvlText w:val=""/>
+      <w:lvlJc w:val="left"/>
+      <w:pPr>
+        <w:ind w:left="6480" w:hanging="360"/>
+      </w:pPr>
+      <w:rPr>
+        <w:rFonts w:ascii="Wingdings" w:hAnsi="Wingdings" w:hint="default"/>
+      </w:rPr>
+    </w:lvl>
+  </w:abstractNum>
+  <w:abstractNum w:abstractNumId="13" w15:restartNumberingAfterBreak="0">
     <w:nsid w:val="603228C5"/>
     <w:multiLevelType w:val="multilevel"/>
     <w:tmpl w:val="EC9CC75C"/>
@@ -4966,26 +5218,252 @@
       </w:rPr>
     </w:lvl>
   </w:abstractNum>
+  <w:abstractNum w:abstractNumId="14" w15:restartNumberingAfterBreak="0">
+    <w:nsid w:val="61D90781"/>
+    <w:multiLevelType w:val="hybridMultilevel"/>
+    <w:tmpl w:val="41886A34"/>
+    <w:lvl w:ilvl="0" w:tplc="04090001">
+      <w:start w:val="1"/>
+      <w:numFmt w:val="bullet"/>
+      <w:lvlText w:val=""/>
+      <w:lvlJc w:val="left"/>
+      <w:pPr>
+        <w:ind w:left="720" w:hanging="360"/>
+      </w:pPr>
+      <w:rPr>
+        <w:rFonts w:ascii="Symbol" w:hAnsi="Symbol" w:hint="default"/>
+      </w:rPr>
+    </w:lvl>
+    <w:lvl w:ilvl="1" w:tplc="04090003" w:tentative="1">
+      <w:start w:val="1"/>
+      <w:numFmt w:val="bullet"/>
+      <w:lvlText w:val="o"/>
+      <w:lvlJc w:val="left"/>
+      <w:pPr>
+        <w:ind w:left="1440" w:hanging="360"/>
+      </w:pPr>
+      <w:rPr>
+        <w:rFonts w:ascii="Courier New" w:hAnsi="Courier New" w:cs="Courier New" w:hint="default"/>
+      </w:rPr>
+    </w:lvl>
+    <w:lvl w:ilvl="2" w:tplc="04090005" w:tentative="1">
+      <w:start w:val="1"/>
+      <w:numFmt w:val="bullet"/>
+      <w:lvlText w:val=""/>
+      <w:lvlJc w:val="left"/>
+      <w:pPr>
+        <w:ind w:left="2160" w:hanging="360"/>
+      </w:pPr>
+      <w:rPr>
+        <w:rFonts w:ascii="Wingdings" w:hAnsi="Wingdings" w:hint="default"/>
+      </w:rPr>
+    </w:lvl>
+    <w:lvl w:ilvl="3" w:tplc="04090001" w:tentative="1">
+      <w:start w:val="1"/>
+      <w:numFmt w:val="bullet"/>
+      <w:lvlText w:val=""/>
+      <w:lvlJc w:val="left"/>
+      <w:pPr>
+        <w:ind w:left="2880" w:hanging="360"/>
+      </w:pPr>
+      <w:rPr>
+        <w:rFonts w:ascii="Symbol" w:hAnsi="Symbol" w:hint="default"/>
+      </w:rPr>
+    </w:lvl>
+    <w:lvl w:ilvl="4" w:tplc="04090003" w:tentative="1">
+      <w:start w:val="1"/>
+      <w:numFmt w:val="bullet"/>
+      <w:lvlText w:val="o"/>
+      <w:lvlJc w:val="left"/>
+      <w:pPr>
+        <w:ind w:left="3600" w:hanging="360"/>
+      </w:pPr>
+      <w:rPr>
+        <w:rFonts w:ascii="Courier New" w:hAnsi="Courier New" w:cs="Courier New" w:hint="default"/>
+      </w:rPr>
+    </w:lvl>
+    <w:lvl w:ilvl="5" w:tplc="04090005" w:tentative="1">
+      <w:start w:val="1"/>
+      <w:numFmt w:val="bullet"/>
+      <w:lvlText w:val=""/>
+      <w:lvlJc w:val="left"/>
+      <w:pPr>
+        <w:ind w:left="4320" w:hanging="360"/>
+      </w:pPr>
+      <w:rPr>
+        <w:rFonts w:ascii="Wingdings" w:hAnsi="Wingdings" w:hint="default"/>
+      </w:rPr>
+    </w:lvl>
+    <w:lvl w:ilvl="6" w:tplc="04090001" w:tentative="1">
+      <w:start w:val="1"/>
+      <w:numFmt w:val="bullet"/>
+      <w:lvlText w:val=""/>
+      <w:lvlJc w:val="left"/>
+      <w:pPr>
+        <w:ind w:left="5040" w:hanging="360"/>
+      </w:pPr>
+      <w:rPr>
+        <w:rFonts w:ascii="Symbol" w:hAnsi="Symbol" w:hint="default"/>
+      </w:rPr>
+    </w:lvl>
+    <w:lvl w:ilvl="7" w:tplc="04090003" w:tentative="1">
+      <w:start w:val="1"/>
+      <w:numFmt w:val="bullet"/>
+      <w:lvlText w:val="o"/>
+      <w:lvlJc w:val="left"/>
+      <w:pPr>
+        <w:ind w:left="5760" w:hanging="360"/>
+      </w:pPr>
+      <w:rPr>
+        <w:rFonts w:ascii="Courier New" w:hAnsi="Courier New" w:cs="Courier New" w:hint="default"/>
+      </w:rPr>
+    </w:lvl>
+    <w:lvl w:ilvl="8" w:tplc="04090005" w:tentative="1">
+      <w:start w:val="1"/>
+      <w:numFmt w:val="bullet"/>
+      <w:lvlText w:val=""/>
+      <w:lvlJc w:val="left"/>
+      <w:pPr>
+        <w:ind w:left="6480" w:hanging="360"/>
+      </w:pPr>
+      <w:rPr>
+        <w:rFonts w:ascii="Wingdings" w:hAnsi="Wingdings" w:hint="default"/>
+      </w:rPr>
+    </w:lvl>
+  </w:abstractNum>
+  <w:abstractNum w:abstractNumId="15" w15:restartNumberingAfterBreak="0">
+    <w:nsid w:val="7E752BCB"/>
+    <w:multiLevelType w:val="hybridMultilevel"/>
+    <w:tmpl w:val="EA7C1D34"/>
+    <w:lvl w:ilvl="0" w:tplc="04090001">
+      <w:start w:val="1"/>
+      <w:numFmt w:val="bullet"/>
+      <w:lvlText w:val=""/>
+      <w:lvlJc w:val="left"/>
+      <w:pPr>
+        <w:ind w:left="720" w:hanging="360"/>
+      </w:pPr>
+      <w:rPr>
+        <w:rFonts w:ascii="Symbol" w:hAnsi="Symbol" w:hint="default"/>
+      </w:rPr>
+    </w:lvl>
+    <w:lvl w:ilvl="1" w:tplc="04090003" w:tentative="1">
+      <w:start w:val="1"/>
+      <w:numFmt w:val="bullet"/>
+      <w:lvlText w:val="o"/>
+      <w:lvlJc w:val="left"/>
+      <w:pPr>
+        <w:ind w:left="1440" w:hanging="360"/>
+      </w:pPr>
+      <w:rPr>
+        <w:rFonts w:ascii="Courier New" w:hAnsi="Courier New" w:cs="Courier New" w:hint="default"/>
+      </w:rPr>
+    </w:lvl>
+    <w:lvl w:ilvl="2" w:tplc="04090005" w:tentative="1">
+      <w:start w:val="1"/>
+      <w:numFmt w:val="bullet"/>
+      <w:lvlText w:val=""/>
+      <w:lvlJc w:val="left"/>
+      <w:pPr>
+        <w:ind w:left="2160" w:hanging="360"/>
+      </w:pPr>
+      <w:rPr>
+        <w:rFonts w:ascii="Wingdings" w:hAnsi="Wingdings" w:hint="default"/>
+      </w:rPr>
+    </w:lvl>
+    <w:lvl w:ilvl="3" w:tplc="04090001" w:tentative="1">
+      <w:start w:val="1"/>
+      <w:numFmt w:val="bullet"/>
+      <w:lvlText w:val=""/>
+      <w:lvlJc w:val="left"/>
+      <w:pPr>
+        <w:ind w:left="2880" w:hanging="360"/>
+      </w:pPr>
+      <w:rPr>
+        <w:rFonts w:ascii="Symbol" w:hAnsi="Symbol" w:hint="default"/>
+      </w:rPr>
+    </w:lvl>
+    <w:lvl w:ilvl="4" w:tplc="04090003" w:tentative="1">
+      <w:start w:val="1"/>
+      <w:numFmt w:val="bullet"/>
+      <w:lvlText w:val="o"/>
+      <w:lvlJc w:val="left"/>
+      <w:pPr>
+        <w:ind w:left="3600" w:hanging="360"/>
+      </w:pPr>
+      <w:rPr>
+        <w:rFonts w:ascii="Courier New" w:hAnsi="Courier New" w:cs="Courier New" w:hint="default"/>
+      </w:rPr>
+    </w:lvl>
+    <w:lvl w:ilvl="5" w:tplc="04090005" w:tentative="1">
+      <w:start w:val="1"/>
+      <w:numFmt w:val="bullet"/>
+      <w:lvlText w:val=""/>
+      <w:lvlJc w:val="left"/>
+      <w:pPr>
+        <w:ind w:left="4320" w:hanging="360"/>
+      </w:pPr>
+      <w:rPr>
+        <w:rFonts w:ascii="Wingdings" w:hAnsi="Wingdings" w:hint="default"/>
+      </w:rPr>
+    </w:lvl>
+    <w:lvl w:ilvl="6" w:tplc="04090001" w:tentative="1">
+      <w:start w:val="1"/>
+      <w:numFmt w:val="bullet"/>
+      <w:lvlText w:val=""/>
+      <w:lvlJc w:val="left"/>
+      <w:pPr>
+        <w:ind w:left="5040" w:hanging="360"/>
+      </w:pPr>
+      <w:rPr>
+        <w:rFonts w:ascii="Symbol" w:hAnsi="Symbol" w:hint="default"/>
+      </w:rPr>
+    </w:lvl>
+    <w:lvl w:ilvl="7" w:tplc="04090003" w:tentative="1">
+      <w:start w:val="1"/>
+      <w:numFmt w:val="bullet"/>
+      <w:lvlText w:val="o"/>
+      <w:lvlJc w:val="left"/>
+      <w:pPr>
+        <w:ind w:left="5760" w:hanging="360"/>
+      </w:pPr>
+      <w:rPr>
+        <w:rFonts w:ascii="Courier New" w:hAnsi="Courier New" w:cs="Courier New" w:hint="default"/>
+      </w:rPr>
+    </w:lvl>
+    <w:lvl w:ilvl="8" w:tplc="04090005" w:tentative="1">
+      <w:start w:val="1"/>
+      <w:numFmt w:val="bullet"/>
+      <w:lvlText w:val=""/>
+      <w:lvlJc w:val="left"/>
+      <w:pPr>
+        <w:ind w:left="6480" w:hanging="360"/>
+      </w:pPr>
+      <w:rPr>
+        <w:rFonts w:ascii="Wingdings" w:hAnsi="Wingdings" w:hint="default"/>
+      </w:rPr>
+    </w:lvl>
+  </w:abstractNum>
   <w:num w:numId="1">
-    <w:abstractNumId w:val="0"/>
+    <w:abstractNumId w:val="1"/>
   </w:num>
   <w:num w:numId="2">
-    <w:abstractNumId w:val="3"/>
+    <w:abstractNumId w:val="8"/>
   </w:num>
   <w:num w:numId="3">
+    <w:abstractNumId w:val="13"/>
+  </w:num>
+  <w:num w:numId="4">
+    <w:abstractNumId w:val="6"/>
+  </w:num>
+  <w:num w:numId="5">
+    <w:abstractNumId w:val="6"/>
+  </w:num>
+  <w:num w:numId="6">
     <w:abstractNumId w:val="4"/>
   </w:num>
-  <w:num w:numId="4">
-    <w:abstractNumId w:val="2"/>
-  </w:num>
-  <w:num w:numId="5">
-    <w:abstractNumId w:val="2"/>
-  </w:num>
-  <w:num w:numId="6">
-    <w:abstractNumId w:val="1"/>
-  </w:num>
   <w:num w:numId="7">
-    <w:abstractNumId w:val="2"/>
+    <w:abstractNumId w:val="6"/>
     <w:lvlOverride w:ilvl="0">
       <w:startOverride w:val="1"/>
     </w:lvlOverride>
@@ -5015,7 +5493,7 @@
     </w:lvlOverride>
   </w:num>
   <w:num w:numId="8">
-    <w:abstractNumId w:val="2"/>
+    <w:abstractNumId w:val="6"/>
     <w:lvlOverride w:ilvl="0">
       <w:startOverride w:val="1"/>
     </w:lvlOverride>
@@ -5043,6 +5521,39 @@
     <w:lvlOverride w:ilvl="8">
       <w:startOverride w:val="1"/>
     </w:lvlOverride>
+  </w:num>
+  <w:num w:numId="9">
+    <w:abstractNumId w:val="2"/>
+  </w:num>
+  <w:num w:numId="10">
+    <w:abstractNumId w:val="10"/>
+  </w:num>
+  <w:num w:numId="11">
+    <w:abstractNumId w:val="12"/>
+  </w:num>
+  <w:num w:numId="12">
+    <w:abstractNumId w:val="5"/>
+  </w:num>
+  <w:num w:numId="13">
+    <w:abstractNumId w:val="3"/>
+  </w:num>
+  <w:num w:numId="14">
+    <w:abstractNumId w:val="11"/>
+  </w:num>
+  <w:num w:numId="15">
+    <w:abstractNumId w:val="15"/>
+  </w:num>
+  <w:num w:numId="16">
+    <w:abstractNumId w:val="0"/>
+  </w:num>
+  <w:num w:numId="17">
+    <w:abstractNumId w:val="9"/>
+  </w:num>
+  <w:num w:numId="18">
+    <w:abstractNumId w:val="7"/>
+  </w:num>
+  <w:num w:numId="19">
+    <w:abstractNumId w:val="14"/>
   </w:num>
 </w:numbering>
 </file>
@@ -5443,7 +5954,13 @@
   <w:style w:type="paragraph" w:default="1" w:styleId="Normal">
     <w:name w:val="Normal"/>
     <w:qFormat/>
-    <w:rsid w:val="00F2156B"/>
+    <w:rsid w:val="006849B6"/>
+    <w:pPr>
+      <w:jc w:val="both"/>
+    </w:pPr>
+    <w:rPr>
+      <w:lang w:val="fr-FR"/>
+    </w:rPr>
   </w:style>
   <w:style w:type="paragraph" w:styleId="Heading1">
     <w:name w:val="heading 1"/>
@@ -5537,7 +6054,6 @@
       <w:spacing w:val="15"/>
       <w:sz w:val="24"/>
       <w:szCs w:val="24"/>
-      <w:lang w:val="fr-FR"/>
     </w:rPr>
   </w:style>
   <w:style w:type="paragraph" w:styleId="Heading4">
@@ -6143,7 +6659,6 @@
     <w:basedOn w:val="Normal"/>
     <w:link w:val="FootnoteTextChar"/>
     <w:uiPriority w:val="99"/>
-    <w:semiHidden/>
     <w:unhideWhenUsed/>
     <w:rsid w:val="00543FD8"/>
     <w:pPr>
@@ -6155,7 +6670,6 @@
     <w:basedOn w:val="DefaultParagraphFont"/>
     <w:link w:val="FootnoteText"/>
     <w:uiPriority w:val="99"/>
-    <w:semiHidden/>
     <w:rsid w:val="00543FD8"/>
   </w:style>
   <w:style w:type="character" w:styleId="FootnoteReference">

</xml_diff>

<commit_message>
GDD - Ajout de "NIVEAUX, OBSTACLES ET ELEMENTS DE LD" dans la partie FUTUR
</commit_message>
<xml_diff>
--- a/GDD.docx
+++ b/GDD.docx
@@ -14,6 +14,7 @@
     <w:sdt>
       <w:sdtPr>
         <w:rPr>
+          <w:caps w:val="0"/>
           <w:color w:val="auto"/>
           <w:spacing w:val="0"/>
           <w:sz w:val="20"/>
@@ -27,7 +28,6 @@
       </w:sdtPr>
       <w:sdtEndPr>
         <w:rPr>
-          <w:caps w:val="0"/>
           <w:noProof/>
         </w:rPr>
       </w:sdtEndPr>
@@ -2140,13 +2140,8 @@
         <w:t>DA.</w:t>
       </w:r>
       <w:r>
-        <w:t xml:space="preserve"> Simon </w:t>
-      </w:r>
-      <w:proofErr w:type="spellStart"/>
-      <w:r>
-        <w:t>Ducot</w:t>
-      </w:r>
-      <w:proofErr w:type="spellEnd"/>
+        <w:t xml:space="preserve"> Simon Ducot</w:t>
+      </w:r>
     </w:p>
     <w:p>
       <w:r>
@@ -2167,13 +2162,8 @@
         <w:t>Prog.</w:t>
       </w:r>
       <w:r>
-        <w:t xml:space="preserve"> Sébastien </w:t>
-      </w:r>
-      <w:proofErr w:type="spellStart"/>
-      <w:r>
-        <w:t>Pautot</w:t>
-      </w:r>
-      <w:proofErr w:type="spellEnd"/>
+        <w:t xml:space="preserve"> Sébastien Pautot</w:t>
+      </w:r>
     </w:p>
     <w:p>
       <w:pPr>
@@ -2245,15 +2235,7 @@
         <w:t>De cette image n</w:t>
       </w:r>
       <w:r>
-        <w:t>ous avons tiré la notion de « partenaire » (</w:t>
-      </w:r>
-      <w:proofErr w:type="spellStart"/>
-      <w:r>
-        <w:t>buddy</w:t>
-      </w:r>
-      <w:proofErr w:type="spellEnd"/>
-      <w:r>
-        <w:t>). Nous avons donc conçu un prototype de jeu de plateforme en coopération où les joueurs peuvent s’aider les uns les autres.</w:t>
+        <w:t>ous avons tiré la notion de « partenaire » (buddy). Nous avons donc conçu un prototype de jeu de plateforme en coopération où les joueurs peuvent s’aider les uns les autres.</w:t>
       </w:r>
     </w:p>
     <w:p>
@@ -2352,34 +2334,18 @@
         <w:t xml:space="preserve">La caméra suit </w:t>
       </w:r>
       <w:r>
-        <w:t xml:space="preserve">l’ensemble des joueurs avec du </w:t>
-      </w:r>
-      <w:proofErr w:type="spellStart"/>
-      <w:r>
-        <w:t>smoothing</w:t>
-      </w:r>
-      <w:proofErr w:type="spellEnd"/>
-      <w:r>
-        <w:t>.</w:t>
+        <w:t>l’ensemble des joueurs avec du smoothing.</w:t>
       </w:r>
       <w:r>
         <w:t xml:space="preserve"> Sortir de la vue de la caméra fait réapparaitre le joueur en question à une position « sûre ».</w:t>
       </w:r>
     </w:p>
     <w:p>
-      <w:proofErr w:type="spellStart"/>
       <w:r>
         <w:rPr>
           <w:rStyle w:val="Strong"/>
         </w:rPr>
-        <w:t>Character</w:t>
-      </w:r>
-      <w:proofErr w:type="spellEnd"/>
-      <w:r>
-        <w:rPr>
-          <w:rStyle w:val="Strong"/>
-        </w:rPr>
-        <w:t>.</w:t>
+        <w:t>Character.</w:t>
       </w:r>
       <w:r>
         <w:t xml:space="preserve"> </w:t>
@@ -2577,21 +2543,12 @@
       <w:r>
         <w:t xml:space="preserve">t en contact avec le sol ou en train de </w:t>
       </w:r>
-      <w:proofErr w:type="spellStart"/>
       <w:r>
         <w:rPr>
           <w:i/>
           <w:iCs/>
         </w:rPr>
-        <w:t>wall</w:t>
-      </w:r>
-      <w:proofErr w:type="spellEnd"/>
-      <w:r>
-        <w:rPr>
-          <w:i/>
-          <w:iCs/>
-        </w:rPr>
-        <w:t xml:space="preserve"> slide</w:t>
+        <w:t>wall slide</w:t>
       </w:r>
       <w:r>
         <w:t>, il peut sauter.</w:t>
@@ -2708,10 +2665,7 @@
         <w:t xml:space="preserve"> </w:t>
       </w:r>
       <w:r>
-        <w:rPr>
-          <w:highlight w:val="yellow"/>
-        </w:rPr>
-        <w:t>Xu</w:t>
+        <w:t>Long.</w:t>
       </w:r>
     </w:p>
     <w:p>
@@ -2936,13 +2890,8 @@
       <w:r>
         <w:t xml:space="preserve">. Lorsqu’un autre joueur se tient sur un joueur en </w:t>
       </w:r>
-      <w:proofErr w:type="spellStart"/>
-      <w:r>
-        <w:t>wall</w:t>
-      </w:r>
-      <w:proofErr w:type="spellEnd"/>
-      <w:r>
-        <w:t xml:space="preserve"> slide</w:t>
+      <w:r>
+        <w:t>wall slide</w:t>
       </w:r>
       <w:r>
         <w:t xml:space="preserve">, ce dernier glisse </w:t>
@@ -2974,19 +2923,11 @@
         </w:rPr>
         <w:t xml:space="preserve"> </w:t>
       </w:r>
-      <w:proofErr w:type="spellStart"/>
       <w:r>
         <w:rPr>
           <w:rStyle w:val="Strong"/>
         </w:rPr>
-        <w:t>wall</w:t>
-      </w:r>
-      <w:proofErr w:type="spellEnd"/>
-      <w:r>
-        <w:rPr>
-          <w:rStyle w:val="Strong"/>
-        </w:rPr>
-        <w:t xml:space="preserve"> slide</w:t>
+        <w:t>wall slide</w:t>
       </w:r>
       <w:r>
         <w:rPr>
@@ -3235,21 +3176,8 @@
       <w:r>
         <w:t xml:space="preserve"> </w:t>
       </w:r>
-      <w:proofErr w:type="spellStart"/>
-      <w:r>
-        <w:t>Bumper</w:t>
-      </w:r>
-      <w:proofErr w:type="spellEnd"/>
-      <w:r>
-        <w:t xml:space="preserve"> gauche (tirer) et </w:t>
-      </w:r>
-      <w:proofErr w:type="spellStart"/>
-      <w:r>
-        <w:t>bumper</w:t>
-      </w:r>
-      <w:proofErr w:type="spellEnd"/>
-      <w:r>
-        <w:t xml:space="preserve"> droite (pousser)</w:t>
+      <w:r>
+        <w:t>Bumper gauche (tirer) et bumper droite (pousser)</w:t>
       </w:r>
     </w:p>
     <w:p>
@@ -3341,23 +3269,7 @@
     </w:p>
     <w:p>
       <w:r>
-        <w:t xml:space="preserve">Lors de la collision des particules d’impact sont émises. Tant que le joueur est </w:t>
-      </w:r>
-      <w:proofErr w:type="spellStart"/>
-      <w:r>
-        <w:t>stun</w:t>
-      </w:r>
-      <w:proofErr w:type="spellEnd"/>
-      <w:r>
-        <w:t xml:space="preserve"> la couleur de son </w:t>
-      </w:r>
-      <w:proofErr w:type="spellStart"/>
-      <w:r>
-        <w:t>sprite</w:t>
-      </w:r>
-      <w:proofErr w:type="spellEnd"/>
-      <w:r>
-        <w:t xml:space="preserve"> est assombrie.</w:t>
+        <w:t>Lors de la collision des particules d’impact sont émises. Tant que le joueur est stun la couleur de son sprite est assombrie.</w:t>
       </w:r>
     </w:p>
     <w:p>
@@ -3424,14 +3336,6 @@
       </w:r>
     </w:p>
     <w:p>
-      <w:r>
-        <w:rPr>
-          <w:highlight w:val="yellow"/>
-        </w:rPr>
-        <w:t>Amélioration des capacités proportionnelle au nombre de joueurs ?</w:t>
-      </w:r>
-    </w:p>
-    <w:p>
       <w:pPr>
         <w:pStyle w:val="Heading3"/>
       </w:pPr>
@@ -3496,15 +3400,7 @@
         <w:t xml:space="preserve">Le niveau contient </w:t>
       </w:r>
       <w:r>
-        <w:t xml:space="preserve">des chemins qui ne peuvent se faire qu’en coop, et d’autres chemins qui peuvent se faire seul. Ces derniers devraient être soit  </w:t>
-      </w:r>
-      <w:proofErr w:type="spellStart"/>
-      <w:r>
-        <w:t>soit</w:t>
-      </w:r>
-      <w:proofErr w:type="spellEnd"/>
-      <w:r>
-        <w:t xml:space="preserve"> moins accessibles, plus difficile à traverser</w:t>
+        <w:t>des chemins qui ne peuvent se faire qu’en coop, et d’autres chemins qui peuvent se faire seul. Ces derniers devraient être soit  soit moins accessibles, plus difficile à traverser</w:t>
       </w:r>
       <w:r>
         <w:t xml:space="preserve">, ou plus longs. </w:t>
@@ -3546,6 +3442,22 @@
         <w:t>Futur ?</w:t>
       </w:r>
       <w:bookmarkEnd w:id="24"/>
+    </w:p>
+    <w:p>
+      <w:pPr>
+        <w:pStyle w:val="Heading3"/>
+      </w:pPr>
+      <w:r>
+        <w:t>Niveaux, Obstacles et éléments de LD</w:t>
+      </w:r>
+    </w:p>
+    <w:p>
+      <w:r>
+        <w:t xml:space="preserve">Une amélioration possible serait d’ajouter différents niveaux au jeu. Pour rendre ces niveaux plus uniques </w:t>
+      </w:r>
+      <w:r>
+        <w:t>ils pourraient contenir des obstacles et éléments de LD tels que des bumpers, des trampolines, des pics, des plateformes mouvantes, etc.</w:t>
+      </w:r>
     </w:p>
     <w:sectPr>
       <w:pgSz w:w="11906" w:h="16838" w:code="9"/>
@@ -3619,13 +3531,8 @@
         <w:fldChar w:fldCharType="separate"/>
       </w:r>
       <w:r>
-        <w:t xml:space="preserve">Impact et </w:t>
-      </w:r>
-      <w:proofErr w:type="spellStart"/>
-      <w:r>
-        <w:t>stun</w:t>
-      </w:r>
-      <w:proofErr w:type="spellEnd"/>
+        <w:t>Impact et stun</w:t>
+      </w:r>
       <w:r>
         <w:fldChar w:fldCharType="end"/>
       </w:r>

</xml_diff>

<commit_message>
GDD - Ajout du titre et de numéro de pages
</commit_message>
<xml_diff>
--- a/GDD.docx
+++ b/GDD.docx
@@ -5,6 +5,14 @@
     <w:p>
       <w:pPr>
         <w:pStyle w:val="Title"/>
+      </w:pPr>
+      <w:r>
+        <w:t>Color Kingdom</w:t>
+      </w:r>
+    </w:p>
+    <w:p>
+      <w:pPr>
+        <w:pStyle w:val="Subtitle"/>
       </w:pPr>
       <w:r>
         <w:t>Game Design Document</w:t>
@@ -2140,8 +2148,13 @@
         <w:t>DA.</w:t>
       </w:r>
       <w:r>
-        <w:t xml:space="preserve"> Simon Ducot</w:t>
-      </w:r>
+        <w:t xml:space="preserve"> Simon </w:t>
+      </w:r>
+      <w:proofErr w:type="spellStart"/>
+      <w:r>
+        <w:t>Ducot</w:t>
+      </w:r>
+      <w:proofErr w:type="spellEnd"/>
     </w:p>
     <w:p>
       <w:r>
@@ -2162,8 +2175,13 @@
         <w:t>Prog.</w:t>
       </w:r>
       <w:r>
-        <w:t xml:space="preserve"> Sébastien Pautot</w:t>
-      </w:r>
+        <w:t xml:space="preserve"> Sébastien </w:t>
+      </w:r>
+      <w:proofErr w:type="spellStart"/>
+      <w:r>
+        <w:t>Pautot</w:t>
+      </w:r>
+      <w:proofErr w:type="spellEnd"/>
     </w:p>
     <w:p>
       <w:pPr>
@@ -2235,7 +2253,15 @@
         <w:t>De cette image n</w:t>
       </w:r>
       <w:r>
-        <w:t>ous avons tiré la notion de « partenaire » (buddy). Nous avons donc conçu un prototype de jeu de plateforme en coopération où les joueurs peuvent s’aider les uns les autres.</w:t>
+        <w:t>ous avons tiré la notion de « partenaire » (</w:t>
+      </w:r>
+      <w:proofErr w:type="spellStart"/>
+      <w:r>
+        <w:t>buddy</w:t>
+      </w:r>
+      <w:proofErr w:type="spellEnd"/>
+      <w:r>
+        <w:t>). Nous avons donc conçu un prototype de jeu de plateforme en coopération où les joueurs peuvent s’aider les uns les autres.</w:t>
       </w:r>
     </w:p>
     <w:p>
@@ -2274,8 +2300,13 @@
       <w:bookmarkEnd w:id="6"/>
     </w:p>
     <w:p>
-      <w:r>
-        <w:t>Celeste, Super Mario Bros.</w:t>
+      <w:proofErr w:type="spellStart"/>
+      <w:r>
+        <w:t>Celeste</w:t>
+      </w:r>
+      <w:proofErr w:type="spellEnd"/>
+      <w:r>
+        <w:t>, Super Mario Bros.</w:t>
       </w:r>
     </w:p>
     <w:p>
@@ -2290,8 +2321,21 @@
     </w:p>
     <w:p>
       <w:r>
-        <w:t>Thomas was alone</w:t>
-      </w:r>
+        <w:t xml:space="preserve">Thomas </w:t>
+      </w:r>
+      <w:proofErr w:type="spellStart"/>
+      <w:r>
+        <w:t>was</w:t>
+      </w:r>
+      <w:proofErr w:type="spellEnd"/>
+      <w:r>
+        <w:t xml:space="preserve"> </w:t>
+      </w:r>
+      <w:proofErr w:type="spellStart"/>
+      <w:r>
+        <w:t>alone</w:t>
+      </w:r>
+      <w:proofErr w:type="spellEnd"/>
     </w:p>
     <w:p>
       <w:pPr>
@@ -2334,18 +2378,34 @@
         <w:t xml:space="preserve">La caméra suit </w:t>
       </w:r>
       <w:r>
-        <w:t>l’ensemble des joueurs avec du smoothing.</w:t>
+        <w:t xml:space="preserve">l’ensemble des joueurs avec du </w:t>
+      </w:r>
+      <w:proofErr w:type="spellStart"/>
+      <w:r>
+        <w:t>smoothing</w:t>
+      </w:r>
+      <w:proofErr w:type="spellEnd"/>
+      <w:r>
+        <w:t>.</w:t>
       </w:r>
       <w:r>
         <w:t xml:space="preserve"> Sortir de la vue de la caméra fait réapparaitre le joueur en question à une position « sûre ».</w:t>
       </w:r>
     </w:p>
     <w:p>
+      <w:proofErr w:type="spellStart"/>
       <w:r>
         <w:rPr>
           <w:rStyle w:val="Strong"/>
         </w:rPr>
-        <w:t>Character.</w:t>
+        <w:t>Character</w:t>
+      </w:r>
+      <w:proofErr w:type="spellEnd"/>
+      <w:r>
+        <w:rPr>
+          <w:rStyle w:val="Strong"/>
+        </w:rPr>
+        <w:t>.</w:t>
       </w:r>
       <w:r>
         <w:t xml:space="preserve"> </w:t>
@@ -2543,12 +2603,21 @@
       <w:r>
         <w:t xml:space="preserve">t en contact avec le sol ou en train de </w:t>
       </w:r>
+      <w:proofErr w:type="spellStart"/>
       <w:r>
         <w:rPr>
           <w:i/>
           <w:iCs/>
         </w:rPr>
-        <w:t>wall slide</w:t>
+        <w:t>wall</w:t>
+      </w:r>
+      <w:proofErr w:type="spellEnd"/>
+      <w:r>
+        <w:rPr>
+          <w:i/>
+          <w:iCs/>
+        </w:rPr>
+        <w:t xml:space="preserve"> slide</w:t>
       </w:r>
       <w:r>
         <w:t>, il peut sauter.</w:t>
@@ -2890,8 +2959,13 @@
       <w:r>
         <w:t xml:space="preserve">. Lorsqu’un autre joueur se tient sur un joueur en </w:t>
       </w:r>
-      <w:r>
-        <w:t>wall slide</w:t>
+      <w:proofErr w:type="spellStart"/>
+      <w:r>
+        <w:t>wall</w:t>
+      </w:r>
+      <w:proofErr w:type="spellEnd"/>
+      <w:r>
+        <w:t xml:space="preserve"> slide</w:t>
       </w:r>
       <w:r>
         <w:t xml:space="preserve">, ce dernier glisse </w:t>
@@ -2923,11 +2997,19 @@
         </w:rPr>
         <w:t xml:space="preserve"> </w:t>
       </w:r>
+      <w:proofErr w:type="spellStart"/>
       <w:r>
         <w:rPr>
           <w:rStyle w:val="Strong"/>
         </w:rPr>
-        <w:t>wall slide</w:t>
+        <w:t>wall</w:t>
+      </w:r>
+      <w:proofErr w:type="spellEnd"/>
+      <w:r>
+        <w:rPr>
+          <w:rStyle w:val="Strong"/>
+        </w:rPr>
+        <w:t xml:space="preserve"> slide</w:t>
       </w:r>
       <w:r>
         <w:rPr>
@@ -3176,8 +3258,21 @@
       <w:r>
         <w:t xml:space="preserve"> </w:t>
       </w:r>
-      <w:r>
-        <w:t>Bumper gauche (tirer) et bumper droite (pousser)</w:t>
+      <w:proofErr w:type="spellStart"/>
+      <w:r>
+        <w:t>Bumper</w:t>
+      </w:r>
+      <w:proofErr w:type="spellEnd"/>
+      <w:r>
+        <w:t xml:space="preserve"> gauche (tirer) et </w:t>
+      </w:r>
+      <w:proofErr w:type="spellStart"/>
+      <w:r>
+        <w:t>bumper</w:t>
+      </w:r>
+      <w:proofErr w:type="spellEnd"/>
+      <w:r>
+        <w:t xml:space="preserve"> droite (pousser)</w:t>
       </w:r>
     </w:p>
     <w:p>
@@ -3269,7 +3364,23 @@
     </w:p>
     <w:p>
       <w:r>
-        <w:t>Lors de la collision des particules d’impact sont émises. Tant que le joueur est stun la couleur de son sprite est assombrie.</w:t>
+        <w:t xml:space="preserve">Lors de la collision des particules d’impact sont émises. Tant que le joueur est </w:t>
+      </w:r>
+      <w:proofErr w:type="spellStart"/>
+      <w:r>
+        <w:t>stun</w:t>
+      </w:r>
+      <w:proofErr w:type="spellEnd"/>
+      <w:r>
+        <w:t xml:space="preserve"> la couleur de son </w:t>
+      </w:r>
+      <w:proofErr w:type="spellStart"/>
+      <w:r>
+        <w:t>sprite</w:t>
+      </w:r>
+      <w:proofErr w:type="spellEnd"/>
+      <w:r>
+        <w:t xml:space="preserve"> est assombrie.</w:t>
       </w:r>
     </w:p>
     <w:p>
@@ -3400,7 +3511,15 @@
         <w:t xml:space="preserve">Le niveau contient </w:t>
       </w:r>
       <w:r>
-        <w:t>des chemins qui ne peuvent se faire qu’en coop, et d’autres chemins qui peuvent se faire seul. Ces derniers devraient être soit  soit moins accessibles, plus difficile à traverser</w:t>
+        <w:t xml:space="preserve">des chemins qui ne peuvent se faire qu’en coop, et d’autres chemins qui peuvent se faire seul. Ces derniers devraient être soit  </w:t>
+      </w:r>
+      <w:proofErr w:type="spellStart"/>
+      <w:r>
+        <w:t>soit</w:t>
+      </w:r>
+      <w:proofErr w:type="spellEnd"/>
+      <w:r>
+        <w:t xml:space="preserve"> moins accessibles, plus difficile à traverser</w:t>
       </w:r>
       <w:r>
         <w:t xml:space="preserve">, ou plus longs. </w:t>
@@ -3456,13 +3575,24 @@
         <w:t xml:space="preserve">Une amélioration possible serait d’ajouter différents niveaux au jeu. Pour rendre ces niveaux plus uniques </w:t>
       </w:r>
       <w:r>
-        <w:t>ils pourraient contenir des obstacles et éléments de LD tels que des bumpers, des trampolines, des pics, des plateformes mouvantes, etc.</w:t>
+        <w:t xml:space="preserve">ils pourraient contenir des obstacles et éléments de LD tels que des </w:t>
+      </w:r>
+      <w:proofErr w:type="spellStart"/>
+      <w:r>
+        <w:t>bumpers</w:t>
+      </w:r>
+      <w:proofErr w:type="spellEnd"/>
+      <w:r>
+        <w:t>, des trampolines, des pics, des plateformes mouvantes, etc.</w:t>
       </w:r>
     </w:p>
     <w:sectPr>
+      <w:footerReference w:type="even" r:id="rId9"/>
+      <w:footerReference w:type="default" r:id="rId10"/>
       <w:pgSz w:w="11906" w:h="16838" w:code="9"/>
       <w:pgMar w:top="1440" w:right="1440" w:bottom="1440" w:left="1440" w:header="720" w:footer="720" w:gutter="0"/>
       <w:cols w:space="720"/>
+      <w:titlePg/>
       <w:docGrid w:linePitch="360"/>
     </w:sectPr>
   </w:body>
@@ -3488,6 +3618,99 @@
 </w:endnotes>
 </file>
 
+<file path=word/footer1.xml><?xml version="1.0" encoding="utf-8"?>
+<w:ftr xmlns:wpc="http://schemas.microsoft.com/office/word/2010/wordprocessingCanvas" xmlns:cx="http://schemas.microsoft.com/office/drawing/2014/chartex" xmlns:cx1="http://schemas.microsoft.com/office/drawing/2015/9/8/chartex" xmlns:cx2="http://schemas.microsoft.com/office/drawing/2015/10/21/chartex" xmlns:cx3="http://schemas.microsoft.com/office/drawing/2016/5/9/chartex" xmlns:cx4="http://schemas.microsoft.com/office/drawing/2016/5/10/chartex" xmlns:cx5="http://schemas.microsoft.com/office/drawing/2016/5/11/chartex" xmlns:cx6="http://schemas.microsoft.com/office/drawing/2016/5/12/chartex" xmlns:cx7="http://schemas.microsoft.com/office/drawing/2016/5/13/chartex" xmlns:cx8="http://schemas.microsoft.com/office/drawing/2016/5/14/chartex" xmlns:mc="http://schemas.openxmlformats.org/markup-compatibility/2006" xmlns:aink="http://schemas.microsoft.com/office/drawing/2016/ink" xmlns:am3d="http://schemas.microsoft.com/office/drawing/2017/model3d" xmlns:o="urn:schemas-microsoft-com:office:office" xmlns:r="http://schemas.openxmlformats.org/officeDocument/2006/relationships" xmlns:m="http://schemas.openxmlformats.org/officeDocument/2006/math" xmlns:v="urn:schemas-microsoft-com:vml" xmlns:wp14="http://schemas.microsoft.com/office/word/2010/wordprocessingDrawing" xmlns:wp="http://schemas.openxmlformats.org/drawingml/2006/wordprocessingDrawing" xmlns:w10="urn:schemas-microsoft-com:office:word" xmlns:w="http://schemas.openxmlformats.org/wordprocessingml/2006/main" xmlns:w14="http://schemas.microsoft.com/office/word/2010/wordml" xmlns:w15="http://schemas.microsoft.com/office/word/2012/wordml" xmlns:w16cex="http://schemas.microsoft.com/office/word/2018/wordml/cex" xmlns:w16cid="http://schemas.microsoft.com/office/word/2016/wordml/cid" xmlns:w16="http://schemas.microsoft.com/office/word/2018/wordml" xmlns:w16sdtdh="http://schemas.microsoft.com/office/word/2020/wordml/sdtdatahash" xmlns:w16se="http://schemas.microsoft.com/office/word/2015/wordml/symex" xmlns:wpg="http://schemas.microsoft.com/office/word/2010/wordprocessingGroup" xmlns:wpi="http://schemas.microsoft.com/office/word/2010/wordprocessingInk" xmlns:wne="http://schemas.microsoft.com/office/word/2006/wordml" xmlns:wps="http://schemas.microsoft.com/office/word/2010/wordprocessingShape" mc:Ignorable="w14 w15 w16se w16cid w16 w16cex w16sdtdh wp14">
+  <w:p>
+    <w:pPr>
+      <w:pStyle w:val="Footer"/>
+    </w:pPr>
+    <w:r>
+      <w:tab/>
+    </w:r>
+    <w:r>
+      <w:tab/>
+    </w:r>
+    <w:r>
+      <w:fldChar w:fldCharType="begin"/>
+    </w:r>
+    <w:r>
+      <w:instrText xml:space="preserve"> PAGE   \* MERGEFORMAT </w:instrText>
+    </w:r>
+    <w:r>
+      <w:fldChar w:fldCharType="separate"/>
+    </w:r>
+    <w:r>
+      <w:t>1</w:t>
+    </w:r>
+    <w:r>
+      <w:fldChar w:fldCharType="end"/>
+    </w:r>
+    <w:r>
+      <w:t>/</w:t>
+    </w:r>
+    <w:r>
+      <w:fldChar w:fldCharType="begin"/>
+    </w:r>
+    <w:r>
+      <w:instrText xml:space="preserve"> NUMPAGES   \* MERGEFORMAT </w:instrText>
+    </w:r>
+    <w:r>
+      <w:fldChar w:fldCharType="separate"/>
+    </w:r>
+    <w:r>
+      <w:t>8</w:t>
+    </w:r>
+    <w:r>
+      <w:fldChar w:fldCharType="end"/>
+    </w:r>
+  </w:p>
+  <w:p>
+    <w:pPr>
+      <w:pStyle w:val="Footer"/>
+    </w:pPr>
+  </w:p>
+</w:ftr>
+</file>
+
+<file path=word/footer2.xml><?xml version="1.0" encoding="utf-8"?>
+<w:ftr xmlns:wpc="http://schemas.microsoft.com/office/word/2010/wordprocessingCanvas" xmlns:cx="http://schemas.microsoft.com/office/drawing/2014/chartex" xmlns:cx1="http://schemas.microsoft.com/office/drawing/2015/9/8/chartex" xmlns:cx2="http://schemas.microsoft.com/office/drawing/2015/10/21/chartex" xmlns:cx3="http://schemas.microsoft.com/office/drawing/2016/5/9/chartex" xmlns:cx4="http://schemas.microsoft.com/office/drawing/2016/5/10/chartex" xmlns:cx5="http://schemas.microsoft.com/office/drawing/2016/5/11/chartex" xmlns:cx6="http://schemas.microsoft.com/office/drawing/2016/5/12/chartex" xmlns:cx7="http://schemas.microsoft.com/office/drawing/2016/5/13/chartex" xmlns:cx8="http://schemas.microsoft.com/office/drawing/2016/5/14/chartex" xmlns:mc="http://schemas.openxmlformats.org/markup-compatibility/2006" xmlns:aink="http://schemas.microsoft.com/office/drawing/2016/ink" xmlns:am3d="http://schemas.microsoft.com/office/drawing/2017/model3d" xmlns:o="urn:schemas-microsoft-com:office:office" xmlns:r="http://schemas.openxmlformats.org/officeDocument/2006/relationships" xmlns:m="http://schemas.openxmlformats.org/officeDocument/2006/math" xmlns:v="urn:schemas-microsoft-com:vml" xmlns:wp14="http://schemas.microsoft.com/office/word/2010/wordprocessingDrawing" xmlns:wp="http://schemas.openxmlformats.org/drawingml/2006/wordprocessingDrawing" xmlns:w10="urn:schemas-microsoft-com:office:word" xmlns:w="http://schemas.openxmlformats.org/wordprocessingml/2006/main" xmlns:w14="http://schemas.microsoft.com/office/word/2010/wordml" xmlns:w15="http://schemas.microsoft.com/office/word/2012/wordml" xmlns:w16cex="http://schemas.microsoft.com/office/word/2018/wordml/cex" xmlns:w16cid="http://schemas.microsoft.com/office/word/2016/wordml/cid" xmlns:w16="http://schemas.microsoft.com/office/word/2018/wordml" xmlns:w16sdtdh="http://schemas.microsoft.com/office/word/2020/wordml/sdtdatahash" xmlns:w16se="http://schemas.microsoft.com/office/word/2015/wordml/symex" xmlns:wpg="http://schemas.microsoft.com/office/word/2010/wordprocessingGroup" xmlns:wpi="http://schemas.microsoft.com/office/word/2010/wordprocessingInk" xmlns:wne="http://schemas.microsoft.com/office/word/2006/wordml" xmlns:wps="http://schemas.microsoft.com/office/word/2010/wordprocessingShape" mc:Ignorable="w14 w15 w16se w16cid w16 w16cex w16sdtdh wp14">
+  <w:p>
+    <w:pPr>
+      <w:pStyle w:val="Footer"/>
+    </w:pPr>
+    <w:r>
+      <w:fldChar w:fldCharType="begin"/>
+    </w:r>
+    <w:r>
+      <w:instrText xml:space="preserve"> PAGE   \* MERGEFORMAT </w:instrText>
+    </w:r>
+    <w:r>
+      <w:fldChar w:fldCharType="separate"/>
+    </w:r>
+    <w:r>
+      <w:rPr>
+        <w:noProof/>
+      </w:rPr>
+      <w:t>1</w:t>
+    </w:r>
+    <w:r>
+      <w:fldChar w:fldCharType="end"/>
+    </w:r>
+    <w:r>
+      <w:t>/</w:t>
+    </w:r>
+    <w:fldSimple w:instr=" NUMPAGES   \* MERGEFORMAT ">
+      <w:r>
+        <w:rPr>
+          <w:noProof/>
+        </w:rPr>
+        <w:t>8</w:t>
+      </w:r>
+    </w:fldSimple>
+  </w:p>
+</w:ftr>
+</file>
+
 <file path=word/footnotes.xml><?xml version="1.0" encoding="utf-8"?>
 <w:footnotes xmlns:wpc="http://schemas.microsoft.com/office/word/2010/wordprocessingCanvas" xmlns:cx="http://schemas.microsoft.com/office/drawing/2014/chartex" xmlns:cx1="http://schemas.microsoft.com/office/drawing/2015/9/8/chartex" xmlns:cx2="http://schemas.microsoft.com/office/drawing/2015/10/21/chartex" xmlns:cx3="http://schemas.microsoft.com/office/drawing/2016/5/9/chartex" xmlns:cx4="http://schemas.microsoft.com/office/drawing/2016/5/10/chartex" xmlns:cx5="http://schemas.microsoft.com/office/drawing/2016/5/11/chartex" xmlns:cx6="http://schemas.microsoft.com/office/drawing/2016/5/12/chartex" xmlns:cx7="http://schemas.microsoft.com/office/drawing/2016/5/13/chartex" xmlns:cx8="http://schemas.microsoft.com/office/drawing/2016/5/14/chartex" xmlns:mc="http://schemas.openxmlformats.org/markup-compatibility/2006" xmlns:aink="http://schemas.microsoft.com/office/drawing/2016/ink" xmlns:am3d="http://schemas.microsoft.com/office/drawing/2017/model3d" xmlns:o="urn:schemas-microsoft-com:office:office" xmlns:r="http://schemas.openxmlformats.org/officeDocument/2006/relationships" xmlns:m="http://schemas.openxmlformats.org/officeDocument/2006/math" xmlns:v="urn:schemas-microsoft-com:vml" xmlns:wp14="http://schemas.microsoft.com/office/word/2010/wordprocessingDrawing" xmlns:wp="http://schemas.openxmlformats.org/drawingml/2006/wordprocessingDrawing" xmlns:w10="urn:schemas-microsoft-com:office:word" xmlns:w="http://schemas.openxmlformats.org/wordprocessingml/2006/main" xmlns:w14="http://schemas.microsoft.com/office/word/2010/wordml" xmlns:w15="http://schemas.microsoft.com/office/word/2012/wordml" xmlns:w16cex="http://schemas.microsoft.com/office/word/2018/wordml/cex" xmlns:w16cid="http://schemas.microsoft.com/office/word/2016/wordml/cid" xmlns:w16="http://schemas.microsoft.com/office/word/2018/wordml" xmlns:w16sdtdh="http://schemas.microsoft.com/office/word/2020/wordml/sdtdatahash" xmlns:w16se="http://schemas.microsoft.com/office/word/2015/wordml/symex" xmlns:wpg="http://schemas.microsoft.com/office/word/2010/wordprocessingGroup" xmlns:wpi="http://schemas.microsoft.com/office/word/2010/wordprocessingInk" xmlns:wne="http://schemas.microsoft.com/office/word/2006/wordml" xmlns:wps="http://schemas.microsoft.com/office/word/2010/wordprocessingShape" mc:Ignorable="w14 w15 w16se w16cid w16 w16cex w16sdtdh wp14">
   <w:footnote w:type="separator" w:id="-1">
@@ -3531,8 +3754,13 @@
         <w:fldChar w:fldCharType="separate"/>
       </w:r>
       <w:r>
-        <w:t>Impact et stun</w:t>
-      </w:r>
+        <w:t xml:space="preserve">Impact et </w:t>
+      </w:r>
+      <w:proofErr w:type="spellStart"/>
+      <w:r>
+        <w:t>stun</w:t>
+      </w:r>
+      <w:proofErr w:type="spellEnd"/>
       <w:r>
         <w:fldChar w:fldCharType="end"/>
       </w:r>
@@ -6130,9 +6358,10 @@
     <w:link w:val="SubtitleChar"/>
     <w:uiPriority w:val="11"/>
     <w:qFormat/>
-    <w:rsid w:val="00F2156B"/>
+    <w:rsid w:val="00842AED"/>
     <w:pPr>
       <w:spacing w:before="0" w:after="500" w:line="240" w:lineRule="auto"/>
+      <w:jc w:val="center"/>
     </w:pPr>
     <w:rPr>
       <w:caps/>
@@ -6147,13 +6376,14 @@
     <w:basedOn w:val="DefaultParagraphFont"/>
     <w:link w:val="Subtitle"/>
     <w:uiPriority w:val="11"/>
-    <w:rsid w:val="00F2156B"/>
+    <w:rsid w:val="00842AED"/>
     <w:rPr>
       <w:caps/>
       <w:color w:val="595959" w:themeColor="text1" w:themeTint="A6"/>
       <w:spacing w:val="10"/>
       <w:sz w:val="21"/>
       <w:szCs w:val="21"/>
+      <w:lang w:val="fr-FR"/>
     </w:rPr>
   </w:style>
   <w:style w:type="character" w:customStyle="1" w:styleId="Heading1Char">
@@ -6178,18 +6408,18 @@
     <w:link w:val="TitleChar"/>
     <w:uiPriority w:val="10"/>
     <w:qFormat/>
-    <w:rsid w:val="00F2156B"/>
+    <w:rsid w:val="00842AED"/>
     <w:pPr>
       <w:spacing w:before="0" w:after="0"/>
       <w:jc w:val="center"/>
     </w:pPr>
     <w:rPr>
-      <w:rFonts w:asciiTheme="majorHAnsi" w:eastAsiaTheme="majorEastAsia" w:hAnsiTheme="majorHAnsi" w:cstheme="majorBidi"/>
+      <w:rFonts w:ascii="Stardew Valley" w:eastAsiaTheme="majorEastAsia" w:hAnsi="Stardew Valley" w:cstheme="majorBidi"/>
       <w:caps/>
       <w:color w:val="4472C4" w:themeColor="accent1"/>
       <w:spacing w:val="10"/>
-      <w:sz w:val="72"/>
-      <w:szCs w:val="72"/>
+      <w:sz w:val="96"/>
+      <w:szCs w:val="96"/>
     </w:rPr>
   </w:style>
   <w:style w:type="character" w:customStyle="1" w:styleId="TitleChar">
@@ -6197,14 +6427,15 @@
     <w:basedOn w:val="DefaultParagraphFont"/>
     <w:link w:val="Title"/>
     <w:uiPriority w:val="10"/>
-    <w:rsid w:val="00F2156B"/>
+    <w:rsid w:val="00842AED"/>
     <w:rPr>
-      <w:rFonts w:asciiTheme="majorHAnsi" w:eastAsiaTheme="majorEastAsia" w:hAnsiTheme="majorHAnsi" w:cstheme="majorBidi"/>
+      <w:rFonts w:ascii="Stardew Valley" w:eastAsiaTheme="majorEastAsia" w:hAnsi="Stardew Valley" w:cstheme="majorBidi"/>
       <w:caps/>
       <w:color w:val="4472C4" w:themeColor="accent1"/>
       <w:spacing w:val="10"/>
-      <w:sz w:val="72"/>
-      <w:szCs w:val="72"/>
+      <w:sz w:val="96"/>
+      <w:szCs w:val="96"/>
+      <w:lang w:val="fr-FR"/>
     </w:rPr>
   </w:style>
   <w:style w:type="character" w:customStyle="1" w:styleId="Heading2Char">
@@ -6590,6 +6821,64 @@
       <w:vertAlign w:val="superscript"/>
     </w:rPr>
   </w:style>
+  <w:style w:type="character" w:styleId="LineNumber">
+    <w:name w:val="line number"/>
+    <w:basedOn w:val="DefaultParagraphFont"/>
+    <w:uiPriority w:val="99"/>
+    <w:semiHidden/>
+    <w:unhideWhenUsed/>
+    <w:rsid w:val="00460617"/>
+  </w:style>
+  <w:style w:type="paragraph" w:styleId="Header">
+    <w:name w:val="header"/>
+    <w:basedOn w:val="Normal"/>
+    <w:link w:val="HeaderChar"/>
+    <w:uiPriority w:val="99"/>
+    <w:unhideWhenUsed/>
+    <w:rsid w:val="00460617"/>
+    <w:pPr>
+      <w:tabs>
+        <w:tab w:val="center" w:pos="4680"/>
+        <w:tab w:val="right" w:pos="9360"/>
+      </w:tabs>
+      <w:spacing w:before="0" w:after="0" w:line="240" w:lineRule="auto"/>
+    </w:pPr>
+  </w:style>
+  <w:style w:type="character" w:customStyle="1" w:styleId="HeaderChar">
+    <w:name w:val="Header Char"/>
+    <w:basedOn w:val="DefaultParagraphFont"/>
+    <w:link w:val="Header"/>
+    <w:uiPriority w:val="99"/>
+    <w:rsid w:val="00460617"/>
+    <w:rPr>
+      <w:lang w:val="fr-FR"/>
+    </w:rPr>
+  </w:style>
+  <w:style w:type="paragraph" w:styleId="Footer">
+    <w:name w:val="footer"/>
+    <w:basedOn w:val="Normal"/>
+    <w:link w:val="FooterChar"/>
+    <w:uiPriority w:val="99"/>
+    <w:unhideWhenUsed/>
+    <w:rsid w:val="00460617"/>
+    <w:pPr>
+      <w:tabs>
+        <w:tab w:val="center" w:pos="4680"/>
+        <w:tab w:val="right" w:pos="9360"/>
+      </w:tabs>
+      <w:spacing w:before="0" w:after="0" w:line="240" w:lineRule="auto"/>
+    </w:pPr>
+  </w:style>
+  <w:style w:type="character" w:customStyle="1" w:styleId="FooterChar">
+    <w:name w:val="Footer Char"/>
+    <w:basedOn w:val="DefaultParagraphFont"/>
+    <w:link w:val="Footer"/>
+    <w:uiPriority w:val="99"/>
+    <w:rsid w:val="00460617"/>
+    <w:rPr>
+      <w:lang w:val="fr-FR"/>
+    </w:rPr>
+  </w:style>
 </w:styles>
 </file>
 

</xml_diff>

<commit_message>
Mise à jour table des matières
</commit_message>
<xml_diff>
--- a/GDD.docx
+++ b/GDD.docx
@@ -18,7 +18,7 @@
         <w:t>Game Design Document</w:t>
       </w:r>
     </w:p>
-    <w:bookmarkStart w:id="0" w:name="_Toc94199284" w:displacedByCustomXml="next"/>
+    <w:bookmarkStart w:id="0" w:name="_Toc94623071" w:displacedByCustomXml="next"/>
     <w:sdt>
       <w:sdtPr>
         <w:rPr>
@@ -56,6 +56,7 @@
               <w:noProof/>
               <w:sz w:val="22"/>
               <w:szCs w:val="22"/>
+              <w:lang w:val="en-US"/>
             </w:rPr>
           </w:pPr>
           <w:r>
@@ -67,7 +68,7 @@
           <w:r>
             <w:fldChar w:fldCharType="separate"/>
           </w:r>
-          <w:hyperlink w:anchor="_Toc94199284" w:history="1">
+          <w:hyperlink w:anchor="_Toc94623071" w:history="1">
             <w:r>
               <w:rPr>
                 <w:rStyle w:val="Hyperlink"/>
@@ -80,6 +81,7 @@
                 <w:noProof/>
                 <w:sz w:val="22"/>
                 <w:szCs w:val="22"/>
+                <w:lang w:val="en-US"/>
               </w:rPr>
               <w:tab/>
             </w:r>
@@ -109,7 +111,7 @@
                 <w:noProof/>
                 <w:webHidden/>
               </w:rPr>
-              <w:instrText xml:space="preserve"> PAGEREF _Toc94199284 \h </w:instrText>
+              <w:instrText xml:space="preserve"> PAGEREF _Toc94623071 \h </w:instrText>
             </w:r>
             <w:r>
               <w:rPr>
@@ -147,9 +149,10 @@
               <w:noProof/>
               <w:sz w:val="22"/>
               <w:szCs w:val="22"/>
+              <w:lang w:val="en-US"/>
             </w:rPr>
           </w:pPr>
-          <w:hyperlink w:anchor="_Toc94199285" w:history="1">
+          <w:hyperlink w:anchor="_Toc94623072" w:history="1">
             <w:r>
               <w:rPr>
                 <w:rStyle w:val="Hyperlink"/>
@@ -162,6 +165,7 @@
                 <w:noProof/>
                 <w:sz w:val="22"/>
                 <w:szCs w:val="22"/>
+                <w:lang w:val="en-US"/>
               </w:rPr>
               <w:tab/>
             </w:r>
@@ -191,7 +195,7 @@
                 <w:noProof/>
                 <w:webHidden/>
               </w:rPr>
-              <w:instrText xml:space="preserve"> PAGEREF _Toc94199285 \h </w:instrText>
+              <w:instrText xml:space="preserve"> PAGEREF _Toc94623072 \h </w:instrText>
             </w:r>
             <w:r>
               <w:rPr>
@@ -225,13 +229,18 @@
         <w:p>
           <w:pPr>
             <w:pStyle w:val="TOC2"/>
+            <w:tabs>
+              <w:tab w:val="left" w:pos="880"/>
+              <w:tab w:val="right" w:leader="dot" w:pos="9016"/>
+            </w:tabs>
             <w:rPr>
               <w:noProof/>
               <w:sz w:val="22"/>
               <w:szCs w:val="22"/>
+              <w:lang w:val="en-US"/>
             </w:rPr>
           </w:pPr>
-          <w:hyperlink w:anchor="_Toc94199286" w:history="1">
+          <w:hyperlink w:anchor="_Toc94623073" w:history="1">
             <w:r>
               <w:rPr>
                 <w:rStyle w:val="Hyperlink"/>
@@ -244,6 +253,7 @@
                 <w:noProof/>
                 <w:sz w:val="22"/>
                 <w:szCs w:val="22"/>
+                <w:lang w:val="en-US"/>
               </w:rPr>
               <w:tab/>
             </w:r>
@@ -273,7 +283,7 @@
                 <w:noProof/>
                 <w:webHidden/>
               </w:rPr>
-              <w:instrText xml:space="preserve"> PAGEREF _Toc94199286 \h </w:instrText>
+              <w:instrText xml:space="preserve"> PAGEREF _Toc94623073 \h </w:instrText>
             </w:r>
             <w:r>
               <w:rPr>
@@ -307,13 +317,18 @@
         <w:p>
           <w:pPr>
             <w:pStyle w:val="TOC2"/>
+            <w:tabs>
+              <w:tab w:val="left" w:pos="880"/>
+              <w:tab w:val="right" w:leader="dot" w:pos="9016"/>
+            </w:tabs>
             <w:rPr>
               <w:noProof/>
               <w:sz w:val="22"/>
               <w:szCs w:val="22"/>
+              <w:lang w:val="en-US"/>
             </w:rPr>
           </w:pPr>
-          <w:hyperlink w:anchor="_Toc94199287" w:history="1">
+          <w:hyperlink w:anchor="_Toc94623074" w:history="1">
             <w:r>
               <w:rPr>
                 <w:rStyle w:val="Hyperlink"/>
@@ -326,6 +341,7 @@
                 <w:noProof/>
                 <w:sz w:val="22"/>
                 <w:szCs w:val="22"/>
+                <w:lang w:val="en-US"/>
               </w:rPr>
               <w:tab/>
             </w:r>
@@ -355,7 +371,7 @@
                 <w:noProof/>
                 <w:webHidden/>
               </w:rPr>
-              <w:instrText xml:space="preserve"> PAGEREF _Toc94199287 \h </w:instrText>
+              <w:instrText xml:space="preserve"> PAGEREF _Toc94623074 \h </w:instrText>
             </w:r>
             <w:r>
               <w:rPr>
@@ -389,13 +405,18 @@
         <w:p>
           <w:pPr>
             <w:pStyle w:val="TOC2"/>
+            <w:tabs>
+              <w:tab w:val="left" w:pos="880"/>
+              <w:tab w:val="right" w:leader="dot" w:pos="9016"/>
+            </w:tabs>
             <w:rPr>
               <w:noProof/>
               <w:sz w:val="22"/>
               <w:szCs w:val="22"/>
+              <w:lang w:val="en-US"/>
             </w:rPr>
           </w:pPr>
-          <w:hyperlink w:anchor="_Toc94199288" w:history="1">
+          <w:hyperlink w:anchor="_Toc94623075" w:history="1">
             <w:r>
               <w:rPr>
                 <w:rStyle w:val="Hyperlink"/>
@@ -408,6 +429,7 @@
                 <w:noProof/>
                 <w:sz w:val="22"/>
                 <w:szCs w:val="22"/>
+                <w:lang w:val="en-US"/>
               </w:rPr>
               <w:tab/>
             </w:r>
@@ -437,7 +459,7 @@
                 <w:noProof/>
                 <w:webHidden/>
               </w:rPr>
-              <w:instrText xml:space="preserve"> PAGEREF _Toc94199288 \h </w:instrText>
+              <w:instrText xml:space="preserve"> PAGEREF _Toc94623075 \h </w:instrText>
             </w:r>
             <w:r>
               <w:rPr>
@@ -471,13 +493,18 @@
         <w:p>
           <w:pPr>
             <w:pStyle w:val="TOC2"/>
+            <w:tabs>
+              <w:tab w:val="left" w:pos="880"/>
+              <w:tab w:val="right" w:leader="dot" w:pos="9016"/>
+            </w:tabs>
             <w:rPr>
               <w:noProof/>
               <w:sz w:val="22"/>
               <w:szCs w:val="22"/>
+              <w:lang w:val="en-US"/>
             </w:rPr>
           </w:pPr>
-          <w:hyperlink w:anchor="_Toc94199289" w:history="1">
+          <w:hyperlink w:anchor="_Toc94623076" w:history="1">
             <w:r>
               <w:rPr>
                 <w:rStyle w:val="Hyperlink"/>
@@ -490,6 +517,7 @@
                 <w:noProof/>
                 <w:sz w:val="22"/>
                 <w:szCs w:val="22"/>
+                <w:lang w:val="en-US"/>
               </w:rPr>
               <w:tab/>
             </w:r>
@@ -519,7 +547,7 @@
                 <w:noProof/>
                 <w:webHidden/>
               </w:rPr>
-              <w:instrText xml:space="preserve"> PAGEREF _Toc94199289 \h </w:instrText>
+              <w:instrText xml:space="preserve"> PAGEREF _Toc94623076 \h </w:instrText>
             </w:r>
             <w:r>
               <w:rPr>
@@ -553,13 +581,18 @@
         <w:p>
           <w:pPr>
             <w:pStyle w:val="TOC3"/>
+            <w:tabs>
+              <w:tab w:val="left" w:pos="880"/>
+              <w:tab w:val="right" w:leader="dot" w:pos="9016"/>
+            </w:tabs>
             <w:rPr>
               <w:noProof/>
               <w:sz w:val="22"/>
               <w:szCs w:val="22"/>
+              <w:lang w:val="en-US"/>
             </w:rPr>
           </w:pPr>
-          <w:hyperlink w:anchor="_Toc94199290" w:history="1">
+          <w:hyperlink w:anchor="_Toc94623077" w:history="1">
             <w:r>
               <w:rPr>
                 <w:rStyle w:val="Hyperlink"/>
@@ -572,6 +605,7 @@
                 <w:noProof/>
                 <w:sz w:val="22"/>
                 <w:szCs w:val="22"/>
+                <w:lang w:val="en-US"/>
               </w:rPr>
               <w:tab/>
             </w:r>
@@ -601,7 +635,7 @@
                 <w:noProof/>
                 <w:webHidden/>
               </w:rPr>
-              <w:instrText xml:space="preserve"> PAGEREF _Toc94199290 \h </w:instrText>
+              <w:instrText xml:space="preserve"> PAGEREF _Toc94623077 \h </w:instrText>
             </w:r>
             <w:r>
               <w:rPr>
@@ -635,13 +669,18 @@
         <w:p>
           <w:pPr>
             <w:pStyle w:val="TOC3"/>
+            <w:tabs>
+              <w:tab w:val="left" w:pos="880"/>
+              <w:tab w:val="right" w:leader="dot" w:pos="9016"/>
+            </w:tabs>
             <w:rPr>
               <w:noProof/>
               <w:sz w:val="22"/>
               <w:szCs w:val="22"/>
+              <w:lang w:val="en-US"/>
             </w:rPr>
           </w:pPr>
-          <w:hyperlink w:anchor="_Toc94199291" w:history="1">
+          <w:hyperlink w:anchor="_Toc94623078" w:history="1">
             <w:r>
               <w:rPr>
                 <w:rStyle w:val="Hyperlink"/>
@@ -654,6 +693,7 @@
                 <w:noProof/>
                 <w:sz w:val="22"/>
                 <w:szCs w:val="22"/>
+                <w:lang w:val="en-US"/>
               </w:rPr>
               <w:tab/>
             </w:r>
@@ -683,7 +723,7 @@
                 <w:noProof/>
                 <w:webHidden/>
               </w:rPr>
-              <w:instrText xml:space="preserve"> PAGEREF _Toc94199291 \h </w:instrText>
+              <w:instrText xml:space="preserve"> PAGEREF _Toc94623078 \h </w:instrText>
             </w:r>
             <w:r>
               <w:rPr>
@@ -721,9 +761,10 @@
               <w:noProof/>
               <w:sz w:val="22"/>
               <w:szCs w:val="22"/>
+              <w:lang w:val="en-US"/>
             </w:rPr>
           </w:pPr>
-          <w:hyperlink w:anchor="_Toc94199292" w:history="1">
+          <w:hyperlink w:anchor="_Toc94623079" w:history="1">
             <w:r>
               <w:rPr>
                 <w:rStyle w:val="Hyperlink"/>
@@ -736,6 +777,7 @@
                 <w:noProof/>
                 <w:sz w:val="22"/>
                 <w:szCs w:val="22"/>
+                <w:lang w:val="en-US"/>
               </w:rPr>
               <w:tab/>
             </w:r>
@@ -765,7 +807,7 @@
                 <w:noProof/>
                 <w:webHidden/>
               </w:rPr>
-              <w:instrText xml:space="preserve"> PAGEREF _Toc94199292 \h </w:instrText>
+              <w:instrText xml:space="preserve"> PAGEREF _Toc94623079 \h </w:instrText>
             </w:r>
             <w:r>
               <w:rPr>
@@ -799,13 +841,18 @@
         <w:p>
           <w:pPr>
             <w:pStyle w:val="TOC2"/>
+            <w:tabs>
+              <w:tab w:val="left" w:pos="880"/>
+              <w:tab w:val="right" w:leader="dot" w:pos="9016"/>
+            </w:tabs>
             <w:rPr>
               <w:noProof/>
               <w:sz w:val="22"/>
               <w:szCs w:val="22"/>
+              <w:lang w:val="en-US"/>
             </w:rPr>
           </w:pPr>
-          <w:hyperlink w:anchor="_Toc94199293" w:history="1">
+          <w:hyperlink w:anchor="_Toc94623080" w:history="1">
             <w:r>
               <w:rPr>
                 <w:rStyle w:val="Hyperlink"/>
@@ -818,6 +865,7 @@
                 <w:noProof/>
                 <w:sz w:val="22"/>
                 <w:szCs w:val="22"/>
+                <w:lang w:val="en-US"/>
               </w:rPr>
               <w:tab/>
             </w:r>
@@ -847,7 +895,7 @@
                 <w:noProof/>
                 <w:webHidden/>
               </w:rPr>
-              <w:instrText xml:space="preserve"> PAGEREF _Toc94199293 \h </w:instrText>
+              <w:instrText xml:space="preserve"> PAGEREF _Toc94623080 \h </w:instrText>
             </w:r>
             <w:r>
               <w:rPr>
@@ -881,13 +929,18 @@
         <w:p>
           <w:pPr>
             <w:pStyle w:val="TOC2"/>
+            <w:tabs>
+              <w:tab w:val="left" w:pos="880"/>
+              <w:tab w:val="right" w:leader="dot" w:pos="9016"/>
+            </w:tabs>
             <w:rPr>
               <w:noProof/>
               <w:sz w:val="22"/>
               <w:szCs w:val="22"/>
+              <w:lang w:val="en-US"/>
             </w:rPr>
           </w:pPr>
-          <w:hyperlink w:anchor="_Toc94199294" w:history="1">
+          <w:hyperlink w:anchor="_Toc94623081" w:history="1">
             <w:r>
               <w:rPr>
                 <w:rStyle w:val="Hyperlink"/>
@@ -900,6 +953,7 @@
                 <w:noProof/>
                 <w:sz w:val="22"/>
                 <w:szCs w:val="22"/>
+                <w:lang w:val="en-US"/>
               </w:rPr>
               <w:tab/>
             </w:r>
@@ -929,7 +983,7 @@
                 <w:noProof/>
                 <w:webHidden/>
               </w:rPr>
-              <w:instrText xml:space="preserve"> PAGEREF _Toc94199294 \h </w:instrText>
+              <w:instrText xml:space="preserve"> PAGEREF _Toc94623081 \h </w:instrText>
             </w:r>
             <w:r>
               <w:rPr>
@@ -963,13 +1017,18 @@
         <w:p>
           <w:pPr>
             <w:pStyle w:val="TOC2"/>
+            <w:tabs>
+              <w:tab w:val="left" w:pos="880"/>
+              <w:tab w:val="right" w:leader="dot" w:pos="9016"/>
+            </w:tabs>
             <w:rPr>
               <w:noProof/>
               <w:sz w:val="22"/>
               <w:szCs w:val="22"/>
+              <w:lang w:val="en-US"/>
             </w:rPr>
           </w:pPr>
-          <w:hyperlink w:anchor="_Toc94199295" w:history="1">
+          <w:hyperlink w:anchor="_Toc94623082" w:history="1">
             <w:r>
               <w:rPr>
                 <w:rStyle w:val="Hyperlink"/>
@@ -982,6 +1041,7 @@
                 <w:noProof/>
                 <w:sz w:val="22"/>
                 <w:szCs w:val="22"/>
+                <w:lang w:val="en-US"/>
               </w:rPr>
               <w:tab/>
             </w:r>
@@ -1011,7 +1071,7 @@
                 <w:noProof/>
                 <w:webHidden/>
               </w:rPr>
-              <w:instrText xml:space="preserve"> PAGEREF _Toc94199295 \h </w:instrText>
+              <w:instrText xml:space="preserve"> PAGEREF _Toc94623082 \h </w:instrText>
             </w:r>
             <w:r>
               <w:rPr>
@@ -1045,13 +1105,18 @@
         <w:p>
           <w:pPr>
             <w:pStyle w:val="TOC2"/>
+            <w:tabs>
+              <w:tab w:val="left" w:pos="880"/>
+              <w:tab w:val="right" w:leader="dot" w:pos="9016"/>
+            </w:tabs>
             <w:rPr>
               <w:noProof/>
               <w:sz w:val="22"/>
               <w:szCs w:val="22"/>
+              <w:lang w:val="en-US"/>
             </w:rPr>
           </w:pPr>
-          <w:hyperlink w:anchor="_Toc94199296" w:history="1">
+          <w:hyperlink w:anchor="_Toc94623083" w:history="1">
             <w:r>
               <w:rPr>
                 <w:rStyle w:val="Hyperlink"/>
@@ -1064,6 +1129,7 @@
                 <w:noProof/>
                 <w:sz w:val="22"/>
                 <w:szCs w:val="22"/>
+                <w:lang w:val="en-US"/>
               </w:rPr>
               <w:tab/>
             </w:r>
@@ -1093,7 +1159,7 @@
                 <w:noProof/>
                 <w:webHidden/>
               </w:rPr>
-              <w:instrText xml:space="preserve"> PAGEREF _Toc94199296 \h </w:instrText>
+              <w:instrText xml:space="preserve"> PAGEREF _Toc94623083 \h </w:instrText>
             </w:r>
             <w:r>
               <w:rPr>
@@ -1127,13 +1193,18 @@
         <w:p>
           <w:pPr>
             <w:pStyle w:val="TOC3"/>
+            <w:tabs>
+              <w:tab w:val="left" w:pos="880"/>
+              <w:tab w:val="right" w:leader="dot" w:pos="9016"/>
+            </w:tabs>
             <w:rPr>
               <w:noProof/>
               <w:sz w:val="22"/>
               <w:szCs w:val="22"/>
+              <w:lang w:val="en-US"/>
             </w:rPr>
           </w:pPr>
-          <w:hyperlink w:anchor="_Toc94199297" w:history="1">
+          <w:hyperlink w:anchor="_Toc94623084" w:history="1">
             <w:r>
               <w:rPr>
                 <w:rStyle w:val="Hyperlink"/>
@@ -1146,6 +1217,7 @@
                 <w:noProof/>
                 <w:sz w:val="22"/>
                 <w:szCs w:val="22"/>
+                <w:lang w:val="en-US"/>
               </w:rPr>
               <w:tab/>
             </w:r>
@@ -1175,7 +1247,7 @@
                 <w:noProof/>
                 <w:webHidden/>
               </w:rPr>
-              <w:instrText xml:space="preserve"> PAGEREF _Toc94199297 \h </w:instrText>
+              <w:instrText xml:space="preserve"> PAGEREF _Toc94623084 \h </w:instrText>
             </w:r>
             <w:r>
               <w:rPr>
@@ -1209,13 +1281,18 @@
         <w:p>
           <w:pPr>
             <w:pStyle w:val="TOC3"/>
+            <w:tabs>
+              <w:tab w:val="left" w:pos="880"/>
+              <w:tab w:val="right" w:leader="dot" w:pos="9016"/>
+            </w:tabs>
             <w:rPr>
               <w:noProof/>
               <w:sz w:val="22"/>
               <w:szCs w:val="22"/>
+              <w:lang w:val="en-US"/>
             </w:rPr>
           </w:pPr>
-          <w:hyperlink w:anchor="_Toc94199298" w:history="1">
+          <w:hyperlink w:anchor="_Toc94623085" w:history="1">
             <w:r>
               <w:rPr>
                 <w:rStyle w:val="Hyperlink"/>
@@ -1228,6 +1305,7 @@
                 <w:noProof/>
                 <w:sz w:val="22"/>
                 <w:szCs w:val="22"/>
+                <w:lang w:val="en-US"/>
               </w:rPr>
               <w:tab/>
             </w:r>
@@ -1257,7 +1335,7 @@
                 <w:noProof/>
                 <w:webHidden/>
               </w:rPr>
-              <w:instrText xml:space="preserve"> PAGEREF _Toc94199298 \h </w:instrText>
+              <w:instrText xml:space="preserve"> PAGEREF _Toc94623085 \h </w:instrText>
             </w:r>
             <w:r>
               <w:rPr>
@@ -1291,13 +1369,18 @@
         <w:p>
           <w:pPr>
             <w:pStyle w:val="TOC3"/>
+            <w:tabs>
+              <w:tab w:val="left" w:pos="880"/>
+              <w:tab w:val="right" w:leader="dot" w:pos="9016"/>
+            </w:tabs>
             <w:rPr>
               <w:noProof/>
               <w:sz w:val="22"/>
               <w:szCs w:val="22"/>
+              <w:lang w:val="en-US"/>
             </w:rPr>
           </w:pPr>
-          <w:hyperlink w:anchor="_Toc94199299" w:history="1">
+          <w:hyperlink w:anchor="_Toc94623086" w:history="1">
             <w:r>
               <w:rPr>
                 <w:rStyle w:val="Hyperlink"/>
@@ -1310,6 +1393,7 @@
                 <w:noProof/>
                 <w:sz w:val="22"/>
                 <w:szCs w:val="22"/>
+                <w:lang w:val="en-US"/>
               </w:rPr>
               <w:tab/>
             </w:r>
@@ -1339,7 +1423,7 @@
                 <w:noProof/>
                 <w:webHidden/>
               </w:rPr>
-              <w:instrText xml:space="preserve"> PAGEREF _Toc94199299 \h </w:instrText>
+              <w:instrText xml:space="preserve"> PAGEREF _Toc94623086 \h </w:instrText>
             </w:r>
             <w:r>
               <w:rPr>
@@ -1359,7 +1443,7 @@
                 <w:noProof/>
                 <w:webHidden/>
               </w:rPr>
-              <w:t>4</w:t>
+              <w:t>5</w:t>
             </w:r>
             <w:r>
               <w:rPr>
@@ -1373,13 +1457,18 @@
         <w:p>
           <w:pPr>
             <w:pStyle w:val="TOC3"/>
+            <w:tabs>
+              <w:tab w:val="left" w:pos="880"/>
+              <w:tab w:val="right" w:leader="dot" w:pos="9016"/>
+            </w:tabs>
             <w:rPr>
               <w:noProof/>
               <w:sz w:val="22"/>
               <w:szCs w:val="22"/>
+              <w:lang w:val="en-US"/>
             </w:rPr>
           </w:pPr>
-          <w:hyperlink w:anchor="_Toc94199300" w:history="1">
+          <w:hyperlink w:anchor="_Toc94623087" w:history="1">
             <w:r>
               <w:rPr>
                 <w:rStyle w:val="Hyperlink"/>
@@ -1392,6 +1481,7 @@
                 <w:noProof/>
                 <w:sz w:val="22"/>
                 <w:szCs w:val="22"/>
+                <w:lang w:val="en-US"/>
               </w:rPr>
               <w:tab/>
             </w:r>
@@ -1400,7 +1490,7 @@
                 <w:rStyle w:val="Hyperlink"/>
                 <w:noProof/>
               </w:rPr>
-              <w:t>Wall slide</w:t>
+              <w:t>Wall Slide</w:t>
             </w:r>
             <w:r>
               <w:rPr>
@@ -1421,7 +1511,7 @@
                 <w:noProof/>
                 <w:webHidden/>
               </w:rPr>
-              <w:instrText xml:space="preserve"> PAGEREF _Toc94199300 \h </w:instrText>
+              <w:instrText xml:space="preserve"> PAGEREF _Toc94623087 \h </w:instrText>
             </w:r>
             <w:r>
               <w:rPr>
@@ -1455,13 +1545,18 @@
         <w:p>
           <w:pPr>
             <w:pStyle w:val="TOC3"/>
+            <w:tabs>
+              <w:tab w:val="left" w:pos="880"/>
+              <w:tab w:val="right" w:leader="dot" w:pos="9016"/>
+            </w:tabs>
             <w:rPr>
               <w:noProof/>
               <w:sz w:val="22"/>
               <w:szCs w:val="22"/>
+              <w:lang w:val="en-US"/>
             </w:rPr>
           </w:pPr>
-          <w:hyperlink w:anchor="_Toc94199301" w:history="1">
+          <w:hyperlink w:anchor="_Toc94623088" w:history="1">
             <w:r>
               <w:rPr>
                 <w:rStyle w:val="Hyperlink"/>
@@ -1474,6 +1569,7 @@
                 <w:noProof/>
                 <w:sz w:val="22"/>
                 <w:szCs w:val="22"/>
+                <w:lang w:val="en-US"/>
               </w:rPr>
               <w:tab/>
             </w:r>
@@ -1503,7 +1599,7 @@
                 <w:noProof/>
                 <w:webHidden/>
               </w:rPr>
-              <w:instrText xml:space="preserve"> PAGEREF _Toc94199301 \h </w:instrText>
+              <w:instrText xml:space="preserve"> PAGEREF _Toc94623088 \h </w:instrText>
             </w:r>
             <w:r>
               <w:rPr>
@@ -1537,13 +1633,18 @@
         <w:p>
           <w:pPr>
             <w:pStyle w:val="TOC3"/>
+            <w:tabs>
+              <w:tab w:val="left" w:pos="880"/>
+              <w:tab w:val="right" w:leader="dot" w:pos="9016"/>
+            </w:tabs>
             <w:rPr>
               <w:noProof/>
               <w:sz w:val="22"/>
               <w:szCs w:val="22"/>
+              <w:lang w:val="en-US"/>
             </w:rPr>
           </w:pPr>
-          <w:hyperlink w:anchor="_Toc94199302" w:history="1">
+          <w:hyperlink w:anchor="_Toc94623089" w:history="1">
             <w:r>
               <w:rPr>
                 <w:rStyle w:val="Hyperlink"/>
@@ -1556,6 +1657,7 @@
                 <w:noProof/>
                 <w:sz w:val="22"/>
                 <w:szCs w:val="22"/>
+                <w:lang w:val="en-US"/>
               </w:rPr>
               <w:tab/>
             </w:r>
@@ -1585,7 +1687,7 @@
                 <w:noProof/>
                 <w:webHidden/>
               </w:rPr>
-              <w:instrText xml:space="preserve"> PAGEREF _Toc94199302 \h </w:instrText>
+              <w:instrText xml:space="preserve"> PAGEREF _Toc94623089 \h </w:instrText>
             </w:r>
             <w:r>
               <w:rPr>
@@ -1605,7 +1707,7 @@
                 <w:noProof/>
                 <w:webHidden/>
               </w:rPr>
-              <w:t>5</w:t>
+              <w:t>6</w:t>
             </w:r>
             <w:r>
               <w:rPr>
@@ -1619,13 +1721,18 @@
         <w:p>
           <w:pPr>
             <w:pStyle w:val="TOC2"/>
+            <w:tabs>
+              <w:tab w:val="left" w:pos="880"/>
+              <w:tab w:val="right" w:leader="dot" w:pos="9016"/>
+            </w:tabs>
             <w:rPr>
               <w:noProof/>
               <w:sz w:val="22"/>
               <w:szCs w:val="22"/>
+              <w:lang w:val="en-US"/>
             </w:rPr>
           </w:pPr>
-          <w:hyperlink w:anchor="_Toc94199303" w:history="1">
+          <w:hyperlink w:anchor="_Toc94623090" w:history="1">
             <w:r>
               <w:rPr>
                 <w:rStyle w:val="Hyperlink"/>
@@ -1638,6 +1745,7 @@
                 <w:noProof/>
                 <w:sz w:val="22"/>
                 <w:szCs w:val="22"/>
+                <w:lang w:val="en-US"/>
               </w:rPr>
               <w:tab/>
             </w:r>
@@ -1667,7 +1775,7 @@
                 <w:noProof/>
                 <w:webHidden/>
               </w:rPr>
-              <w:instrText xml:space="preserve"> PAGEREF _Toc94199303 \h </w:instrText>
+              <w:instrText xml:space="preserve"> PAGEREF _Toc94623090 \h </w:instrText>
             </w:r>
             <w:r>
               <w:rPr>
@@ -1701,13 +1809,18 @@
         <w:p>
           <w:pPr>
             <w:pStyle w:val="TOC3"/>
+            <w:tabs>
+              <w:tab w:val="left" w:pos="880"/>
+              <w:tab w:val="right" w:leader="dot" w:pos="9016"/>
+            </w:tabs>
             <w:rPr>
               <w:noProof/>
               <w:sz w:val="22"/>
               <w:szCs w:val="22"/>
+              <w:lang w:val="en-US"/>
             </w:rPr>
           </w:pPr>
-          <w:hyperlink w:anchor="_Toc94199304" w:history="1">
+          <w:hyperlink w:anchor="_Toc94623091" w:history="1">
             <w:r>
               <w:rPr>
                 <w:rStyle w:val="Hyperlink"/>
@@ -1720,6 +1833,7 @@
                 <w:noProof/>
                 <w:sz w:val="22"/>
                 <w:szCs w:val="22"/>
+                <w:lang w:val="en-US"/>
               </w:rPr>
               <w:tab/>
             </w:r>
@@ -1749,7 +1863,7 @@
                 <w:noProof/>
                 <w:webHidden/>
               </w:rPr>
-              <w:instrText xml:space="preserve"> PAGEREF _Toc94199304 \h </w:instrText>
+              <w:instrText xml:space="preserve"> PAGEREF _Toc94623091 \h </w:instrText>
             </w:r>
             <w:r>
               <w:rPr>
@@ -1783,13 +1897,18 @@
         <w:p>
           <w:pPr>
             <w:pStyle w:val="TOC3"/>
+            <w:tabs>
+              <w:tab w:val="left" w:pos="880"/>
+              <w:tab w:val="right" w:leader="dot" w:pos="9016"/>
+            </w:tabs>
             <w:rPr>
               <w:noProof/>
               <w:sz w:val="22"/>
               <w:szCs w:val="22"/>
+              <w:lang w:val="en-US"/>
             </w:rPr>
           </w:pPr>
-          <w:hyperlink w:anchor="_Toc94199305" w:history="1">
+          <w:hyperlink w:anchor="_Toc94623092" w:history="1">
             <w:r>
               <w:rPr>
                 <w:rStyle w:val="Hyperlink"/>
@@ -1802,6 +1921,7 @@
                 <w:noProof/>
                 <w:sz w:val="22"/>
                 <w:szCs w:val="22"/>
+                <w:lang w:val="en-US"/>
               </w:rPr>
               <w:tab/>
             </w:r>
@@ -1831,7 +1951,7 @@
                 <w:noProof/>
                 <w:webHidden/>
               </w:rPr>
-              <w:instrText xml:space="preserve"> PAGEREF _Toc94199305 \h </w:instrText>
+              <w:instrText xml:space="preserve"> PAGEREF _Toc94623092 \h </w:instrText>
             </w:r>
             <w:r>
               <w:rPr>
@@ -1865,13 +1985,18 @@
         <w:p>
           <w:pPr>
             <w:pStyle w:val="TOC2"/>
+            <w:tabs>
+              <w:tab w:val="left" w:pos="880"/>
+              <w:tab w:val="right" w:leader="dot" w:pos="9016"/>
+            </w:tabs>
             <w:rPr>
               <w:noProof/>
               <w:sz w:val="22"/>
               <w:szCs w:val="22"/>
+              <w:lang w:val="en-US"/>
             </w:rPr>
           </w:pPr>
-          <w:hyperlink w:anchor="_Toc94199306" w:history="1">
+          <w:hyperlink w:anchor="_Toc94623093" w:history="1">
             <w:r>
               <w:rPr>
                 <w:rStyle w:val="Hyperlink"/>
@@ -1884,6 +2009,7 @@
                 <w:noProof/>
                 <w:sz w:val="22"/>
                 <w:szCs w:val="22"/>
+                <w:lang w:val="en-US"/>
               </w:rPr>
               <w:tab/>
             </w:r>
@@ -1913,7 +2039,7 @@
                 <w:noProof/>
                 <w:webHidden/>
               </w:rPr>
-              <w:instrText xml:space="preserve"> PAGEREF _Toc94199306 \h </w:instrText>
+              <w:instrText xml:space="preserve"> PAGEREF _Toc94623093 \h </w:instrText>
             </w:r>
             <w:r>
               <w:rPr>
@@ -1951,9 +2077,10 @@
               <w:noProof/>
               <w:sz w:val="22"/>
               <w:szCs w:val="22"/>
+              <w:lang w:val="en-US"/>
             </w:rPr>
           </w:pPr>
-          <w:hyperlink w:anchor="_Toc94199307" w:history="1">
+          <w:hyperlink w:anchor="_Toc94623094" w:history="1">
             <w:r>
               <w:rPr>
                 <w:rStyle w:val="Hyperlink"/>
@@ -1966,6 +2093,7 @@
                 <w:noProof/>
                 <w:sz w:val="22"/>
                 <w:szCs w:val="22"/>
+                <w:lang w:val="en-US"/>
               </w:rPr>
               <w:tab/>
             </w:r>
@@ -1995,7 +2123,7 @@
                 <w:noProof/>
                 <w:webHidden/>
               </w:rPr>
-              <w:instrText xml:space="preserve"> PAGEREF _Toc94199307 \h </w:instrText>
+              <w:instrText xml:space="preserve"> PAGEREF _Toc94623094 \h </w:instrText>
             </w:r>
             <w:r>
               <w:rPr>
@@ -2033,9 +2161,10 @@
               <w:noProof/>
               <w:sz w:val="22"/>
               <w:szCs w:val="22"/>
+              <w:lang w:val="en-US"/>
             </w:rPr>
           </w:pPr>
-          <w:hyperlink w:anchor="_Toc94199308" w:history="1">
+          <w:hyperlink w:anchor="_Toc94623095" w:history="1">
             <w:r>
               <w:rPr>
                 <w:rStyle w:val="Hyperlink"/>
@@ -2048,6 +2177,7 @@
                 <w:noProof/>
                 <w:sz w:val="22"/>
                 <w:szCs w:val="22"/>
+                <w:lang w:val="en-US"/>
               </w:rPr>
               <w:tab/>
             </w:r>
@@ -2077,7 +2207,7 @@
                 <w:noProof/>
                 <w:webHidden/>
               </w:rPr>
-              <w:instrText xml:space="preserve"> PAGEREF _Toc94199308 \h </w:instrText>
+              <w:instrText xml:space="preserve"> PAGEREF _Toc94623095 \h </w:instrText>
             </w:r>
             <w:r>
               <w:rPr>
@@ -2097,7 +2227,95 @@
                 <w:noProof/>
                 <w:webHidden/>
               </w:rPr>
-              <w:t>10</w:t>
+              <w:t>8</w:t>
+            </w:r>
+            <w:r>
+              <w:rPr>
+                <w:noProof/>
+                <w:webHidden/>
+              </w:rPr>
+              <w:fldChar w:fldCharType="end"/>
+            </w:r>
+          </w:hyperlink>
+        </w:p>
+        <w:p>
+          <w:pPr>
+            <w:pStyle w:val="TOC3"/>
+            <w:tabs>
+              <w:tab w:val="left" w:pos="880"/>
+              <w:tab w:val="right" w:leader="dot" w:pos="9016"/>
+            </w:tabs>
+            <w:rPr>
+              <w:noProof/>
+              <w:sz w:val="22"/>
+              <w:szCs w:val="22"/>
+              <w:lang w:val="en-US"/>
+            </w:rPr>
+          </w:pPr>
+          <w:hyperlink w:anchor="_Toc94623096" w:history="1">
+            <w:r>
+              <w:rPr>
+                <w:rStyle w:val="Hyperlink"/>
+                <w:noProof/>
+              </w:rPr>
+              <w:t>A.</w:t>
+            </w:r>
+            <w:r>
+              <w:rPr>
+                <w:noProof/>
+                <w:sz w:val="22"/>
+                <w:szCs w:val="22"/>
+                <w:lang w:val="en-US"/>
+              </w:rPr>
+              <w:tab/>
+            </w:r>
+            <w:r>
+              <w:rPr>
+                <w:rStyle w:val="Hyperlink"/>
+                <w:noProof/>
+              </w:rPr>
+              <w:t>Niveaux, Obstacles et éléments de LD</w:t>
+            </w:r>
+            <w:r>
+              <w:rPr>
+                <w:noProof/>
+                <w:webHidden/>
+              </w:rPr>
+              <w:tab/>
+            </w:r>
+            <w:r>
+              <w:rPr>
+                <w:noProof/>
+                <w:webHidden/>
+              </w:rPr>
+              <w:fldChar w:fldCharType="begin"/>
+            </w:r>
+            <w:r>
+              <w:rPr>
+                <w:noProof/>
+                <w:webHidden/>
+              </w:rPr>
+              <w:instrText xml:space="preserve"> PAGEREF _Toc94623096 \h </w:instrText>
+            </w:r>
+            <w:r>
+              <w:rPr>
+                <w:noProof/>
+                <w:webHidden/>
+              </w:rPr>
+            </w:r>
+            <w:r>
+              <w:rPr>
+                <w:noProof/>
+                <w:webHidden/>
+              </w:rPr>
+              <w:fldChar w:fldCharType="separate"/>
+            </w:r>
+            <w:r>
+              <w:rPr>
+                <w:noProof/>
+                <w:webHidden/>
+              </w:rPr>
+              <w:t>8</w:t>
             </w:r>
             <w:r>
               <w:rPr>
@@ -2123,7 +2341,7 @@
       <w:pPr>
         <w:pStyle w:val="Heading1"/>
       </w:pPr>
-      <w:bookmarkStart w:id="1" w:name="_Toc94199285"/>
+      <w:bookmarkStart w:id="1" w:name="_Toc94623072"/>
       <w:r>
         <w:lastRenderedPageBreak/>
         <w:t>Overview</w:t>
@@ -2134,7 +2352,7 @@
       <w:pPr>
         <w:pStyle w:val="Heading2"/>
       </w:pPr>
-      <w:bookmarkStart w:id="2" w:name="_Toc94199286"/>
+      <w:bookmarkStart w:id="2" w:name="_Toc94623073"/>
       <w:r>
         <w:t>Equipe</w:t>
       </w:r>
@@ -2187,7 +2405,7 @@
       <w:pPr>
         <w:pStyle w:val="Heading2"/>
       </w:pPr>
-      <w:bookmarkStart w:id="3" w:name="_Toc94199287"/>
+      <w:bookmarkStart w:id="3" w:name="_Toc94623074"/>
       <w:r>
         <w:t>Sujet</w:t>
       </w:r>
@@ -2268,7 +2486,7 @@
       <w:pPr>
         <w:pStyle w:val="Heading2"/>
       </w:pPr>
-      <w:bookmarkStart w:id="4" w:name="_Toc94199288"/>
+      <w:bookmarkStart w:id="4" w:name="_Toc94623075"/>
       <w:r>
         <w:t>Intentions</w:t>
       </w:r>
@@ -2283,7 +2501,7 @@
       <w:pPr>
         <w:pStyle w:val="Heading2"/>
       </w:pPr>
-      <w:bookmarkStart w:id="5" w:name="_Toc94199289"/>
+      <w:bookmarkStart w:id="5" w:name="_Toc94623076"/>
       <w:r>
         <w:t>Références</w:t>
       </w:r>
@@ -2293,7 +2511,7 @@
       <w:pPr>
         <w:pStyle w:val="Heading3"/>
       </w:pPr>
-      <w:bookmarkStart w:id="6" w:name="_Toc94199290"/>
+      <w:bookmarkStart w:id="6" w:name="_Toc94623077"/>
       <w:r>
         <w:t>Gameplay</w:t>
       </w:r>
@@ -2313,7 +2531,7 @@
       <w:pPr>
         <w:pStyle w:val="Heading3"/>
       </w:pPr>
-      <w:bookmarkStart w:id="7" w:name="_Toc94199291"/>
+      <w:bookmarkStart w:id="7" w:name="_Toc94623078"/>
       <w:r>
         <w:t>Visuels</w:t>
       </w:r>
@@ -2341,7 +2559,7 @@
       <w:pPr>
         <w:pStyle w:val="Heading1"/>
       </w:pPr>
-      <w:bookmarkStart w:id="8" w:name="_Toc94199292"/>
+      <w:bookmarkStart w:id="8" w:name="_Toc94623079"/>
       <w:r>
         <w:lastRenderedPageBreak/>
         <w:t>Game Design</w:t>
@@ -2352,7 +2570,7 @@
       <w:pPr>
         <w:pStyle w:val="Heading2"/>
       </w:pPr>
-      <w:bookmarkStart w:id="9" w:name="_Toc94199293"/>
+      <w:bookmarkStart w:id="9" w:name="_Toc94623080"/>
       <w:r>
         <w:t>3C</w:t>
       </w:r>
@@ -2432,7 +2650,7 @@
       <w:pPr>
         <w:pStyle w:val="Heading2"/>
       </w:pPr>
-      <w:bookmarkStart w:id="10" w:name="_Toc94199294"/>
+      <w:bookmarkStart w:id="10" w:name="_Toc94623081"/>
       <w:r>
         <w:t>Noyau</w:t>
       </w:r>
@@ -2442,7 +2660,7 @@
       <w:pPr>
         <w:pStyle w:val="Heading2"/>
       </w:pPr>
-      <w:bookmarkStart w:id="11" w:name="_Toc94199295"/>
+      <w:bookmarkStart w:id="11" w:name="_Toc94623082"/>
       <w:r>
         <w:t>Tension</w:t>
       </w:r>
@@ -2452,7 +2670,7 @@
       <w:pPr>
         <w:pStyle w:val="Heading2"/>
       </w:pPr>
-      <w:bookmarkStart w:id="12" w:name="_Toc94199296"/>
+      <w:bookmarkStart w:id="12" w:name="_Toc94623083"/>
       <w:r>
         <w:t>Mécaniques</w:t>
       </w:r>
@@ -2462,7 +2680,7 @@
       <w:pPr>
         <w:pStyle w:val="Heading3"/>
       </w:pPr>
-      <w:bookmarkStart w:id="13" w:name="_Toc94199297"/>
+      <w:bookmarkStart w:id="13" w:name="_Toc94623084"/>
       <w:r>
         <w:t>Mouvement</w:t>
       </w:r>
@@ -2590,7 +2808,7 @@
       <w:pPr>
         <w:pStyle w:val="Heading3"/>
       </w:pPr>
-      <w:bookmarkStart w:id="14" w:name="_Toc94199298"/>
+      <w:bookmarkStart w:id="14" w:name="_Toc94623085"/>
       <w:r>
         <w:t>Saut</w:t>
       </w:r>
@@ -2832,7 +3050,7 @@
       <w:pPr>
         <w:pStyle w:val="Heading3"/>
       </w:pPr>
-      <w:bookmarkStart w:id="15" w:name="_Toc94199299"/>
+      <w:bookmarkStart w:id="15" w:name="_Toc94623086"/>
       <w:r>
         <w:t>Descente rapide</w:t>
       </w:r>
@@ -2930,12 +3148,14 @@
       <w:pPr>
         <w:pStyle w:val="Heading3"/>
       </w:pPr>
+      <w:bookmarkStart w:id="16" w:name="_Toc94623087"/>
       <w:r>
         <w:t xml:space="preserve">Wall </w:t>
       </w:r>
       <w:r>
         <w:t>Slide</w:t>
       </w:r>
+      <w:bookmarkEnd w:id="16"/>
     </w:p>
     <w:p>
       <w:r>
@@ -3041,11 +3261,11 @@
       <w:pPr>
         <w:pStyle w:val="Heading3"/>
       </w:pPr>
-      <w:bookmarkStart w:id="16" w:name="_Toc94199301"/>
+      <w:bookmarkStart w:id="17" w:name="_Toc94623088"/>
       <w:r>
         <w:t>Pull &amp; Push</w:t>
       </w:r>
-      <w:bookmarkEnd w:id="16"/>
+      <w:bookmarkEnd w:id="17"/>
     </w:p>
     <w:p>
       <w:r>
@@ -3293,8 +3513,8 @@
       <w:pPr>
         <w:pStyle w:val="Heading3"/>
       </w:pPr>
-      <w:bookmarkStart w:id="17" w:name="_Ref94191658"/>
-      <w:bookmarkStart w:id="18" w:name="_Toc94199302"/>
+      <w:bookmarkStart w:id="18" w:name="_Ref94191658"/>
+      <w:bookmarkStart w:id="19" w:name="_Toc94623089"/>
       <w:r>
         <w:t>I</w:t>
       </w:r>
@@ -3307,8 +3527,8 @@
       <w:r>
         <w:t>ct et stun</w:t>
       </w:r>
-      <w:bookmarkEnd w:id="17"/>
       <w:bookmarkEnd w:id="18"/>
+      <w:bookmarkEnd w:id="19"/>
     </w:p>
     <w:p>
       <w:r>
@@ -3405,11 +3625,11 @@
       <w:pPr>
         <w:pStyle w:val="Heading2"/>
       </w:pPr>
-      <w:bookmarkStart w:id="19" w:name="_Toc94199303"/>
+      <w:bookmarkStart w:id="20" w:name="_Toc94623090"/>
       <w:r>
         <w:t>Couronne</w:t>
       </w:r>
-      <w:bookmarkEnd w:id="19"/>
+      <w:bookmarkEnd w:id="20"/>
     </w:p>
     <w:p>
       <w:r>
@@ -3429,11 +3649,11 @@
       <w:pPr>
         <w:pStyle w:val="Heading3"/>
       </w:pPr>
-      <w:bookmarkStart w:id="20" w:name="_Toc94199304"/>
+      <w:bookmarkStart w:id="21" w:name="_Toc94623091"/>
       <w:r>
         <w:t>Roi</w:t>
       </w:r>
-      <w:bookmarkEnd w:id="20"/>
+      <w:bookmarkEnd w:id="21"/>
     </w:p>
     <w:p>
       <w:r>
@@ -3450,11 +3670,11 @@
       <w:pPr>
         <w:pStyle w:val="Heading3"/>
       </w:pPr>
-      <w:bookmarkStart w:id="21" w:name="_Toc94199305"/>
+      <w:bookmarkStart w:id="22" w:name="_Toc94623092"/>
       <w:r>
         <w:t>Vol de Couronne</w:t>
       </w:r>
-      <w:bookmarkEnd w:id="21"/>
+      <w:bookmarkEnd w:id="22"/>
     </w:p>
     <w:p>
       <w:r>
@@ -3500,11 +3720,11 @@
       <w:pPr>
         <w:pStyle w:val="Heading2"/>
       </w:pPr>
-      <w:bookmarkStart w:id="22" w:name="_Toc94199306"/>
+      <w:bookmarkStart w:id="23" w:name="_Toc94623093"/>
       <w:r>
         <w:t>Level Design</w:t>
       </w:r>
-      <w:bookmarkEnd w:id="22"/>
+      <w:bookmarkEnd w:id="23"/>
     </w:p>
     <w:p>
       <w:r>
@@ -3544,31 +3764,33 @@
       <w:pPr>
         <w:pStyle w:val="Heading1"/>
       </w:pPr>
-      <w:bookmarkStart w:id="23" w:name="_Toc94199307"/>
+      <w:bookmarkStart w:id="24" w:name="_Toc94623094"/>
       <w:r>
         <w:lastRenderedPageBreak/>
         <w:t>Direction Artistique</w:t>
       </w:r>
-      <w:bookmarkEnd w:id="23"/>
+      <w:bookmarkEnd w:id="24"/>
     </w:p>
     <w:p>
       <w:pPr>
         <w:pStyle w:val="Heading1"/>
       </w:pPr>
-      <w:bookmarkStart w:id="24" w:name="_Toc94199308"/>
+      <w:bookmarkStart w:id="25" w:name="_Toc94623095"/>
       <w:r>
         <w:lastRenderedPageBreak/>
         <w:t>Futur ?</w:t>
       </w:r>
-      <w:bookmarkEnd w:id="24"/>
+      <w:bookmarkEnd w:id="25"/>
     </w:p>
     <w:p>
       <w:pPr>
         <w:pStyle w:val="Heading3"/>
       </w:pPr>
+      <w:bookmarkStart w:id="26" w:name="_Toc94623096"/>
       <w:r>
         <w:t>Niveaux, Obstacles et éléments de LD</w:t>
       </w:r>
+      <w:bookmarkEnd w:id="26"/>
     </w:p>
     <w:p>
       <w:r>

</xml_diff>

<commit_message>
Fixed a mistake in the GDD
</commit_message>
<xml_diff>
--- a/GDD.docx
+++ b/GDD.docx
@@ -4,7 +4,7 @@
   <w:body>
     <w:p>
       <w:pPr>
-        <w:pStyle w:val="Title"/>
+        <w:pStyle w:val="Titre"/>
       </w:pPr>
       <w:r>
         <w:t>Color Kingdom</w:t>
@@ -12,7 +12,7 @@
     </w:p>
     <w:p>
       <w:pPr>
-        <w:pStyle w:val="Subtitle"/>
+        <w:pStyle w:val="Sous-titre"/>
       </w:pPr>
       <w:r>
         <w:t>Game Design Document</w:t>
@@ -42,7 +42,7 @@
       <w:sdtContent>
         <w:p>
           <w:pPr>
-            <w:pStyle w:val="Heading1"/>
+            <w:pStyle w:val="Titre1"/>
           </w:pPr>
           <w:r>
             <w:t>Contents</w:t>
@@ -51,7 +51,7 @@
         </w:p>
         <w:p>
           <w:pPr>
-            <w:pStyle w:val="TOC1"/>
+            <w:pStyle w:val="TM1"/>
             <w:rPr>
               <w:noProof/>
               <w:sz w:val="22"/>
@@ -71,7 +71,7 @@
           <w:hyperlink w:anchor="_Toc94623071" w:history="1">
             <w:r>
               <w:rPr>
-                <w:rStyle w:val="Hyperlink"/>
+                <w:rStyle w:val="Lienhypertexte"/>
                 <w:noProof/>
               </w:rPr>
               <w:t>1.</w:t>
@@ -87,7 +87,7 @@
             </w:r>
             <w:r>
               <w:rPr>
-                <w:rStyle w:val="Hyperlink"/>
+                <w:rStyle w:val="Lienhypertexte"/>
                 <w:noProof/>
               </w:rPr>
               <w:t>Contents</w:t>
@@ -144,7 +144,7 @@
         </w:p>
         <w:p>
           <w:pPr>
-            <w:pStyle w:val="TOC1"/>
+            <w:pStyle w:val="TM1"/>
             <w:rPr>
               <w:noProof/>
               <w:sz w:val="22"/>
@@ -155,7 +155,7 @@
           <w:hyperlink w:anchor="_Toc94623072" w:history="1">
             <w:r>
               <w:rPr>
-                <w:rStyle w:val="Hyperlink"/>
+                <w:rStyle w:val="Lienhypertexte"/>
                 <w:noProof/>
               </w:rPr>
               <w:t>2.</w:t>
@@ -171,7 +171,7 @@
             </w:r>
             <w:r>
               <w:rPr>
-                <w:rStyle w:val="Hyperlink"/>
+                <w:rStyle w:val="Lienhypertexte"/>
                 <w:noProof/>
               </w:rPr>
               <w:t>Overview</w:t>
@@ -228,7 +228,7 @@
         </w:p>
         <w:p>
           <w:pPr>
-            <w:pStyle w:val="TOC2"/>
+            <w:pStyle w:val="TM2"/>
             <w:tabs>
               <w:tab w:val="left" w:pos="880"/>
               <w:tab w:val="right" w:leader="dot" w:pos="9016"/>
@@ -243,7 +243,7 @@
           <w:hyperlink w:anchor="_Toc94623073" w:history="1">
             <w:r>
               <w:rPr>
-                <w:rStyle w:val="Hyperlink"/>
+                <w:rStyle w:val="Lienhypertexte"/>
                 <w:noProof/>
               </w:rPr>
               <w:t>2. 1.</w:t>
@@ -259,7 +259,7 @@
             </w:r>
             <w:r>
               <w:rPr>
-                <w:rStyle w:val="Hyperlink"/>
+                <w:rStyle w:val="Lienhypertexte"/>
                 <w:noProof/>
               </w:rPr>
               <w:t>Equipe</w:t>
@@ -316,7 +316,7 @@
         </w:p>
         <w:p>
           <w:pPr>
-            <w:pStyle w:val="TOC2"/>
+            <w:pStyle w:val="TM2"/>
             <w:tabs>
               <w:tab w:val="left" w:pos="880"/>
               <w:tab w:val="right" w:leader="dot" w:pos="9016"/>
@@ -331,7 +331,7 @@
           <w:hyperlink w:anchor="_Toc94623074" w:history="1">
             <w:r>
               <w:rPr>
-                <w:rStyle w:val="Hyperlink"/>
+                <w:rStyle w:val="Lienhypertexte"/>
                 <w:noProof/>
               </w:rPr>
               <w:t>2. 2.</w:t>
@@ -347,7 +347,7 @@
             </w:r>
             <w:r>
               <w:rPr>
-                <w:rStyle w:val="Hyperlink"/>
+                <w:rStyle w:val="Lienhypertexte"/>
                 <w:noProof/>
               </w:rPr>
               <w:t>Sujet</w:t>
@@ -404,7 +404,7 @@
         </w:p>
         <w:p>
           <w:pPr>
-            <w:pStyle w:val="TOC2"/>
+            <w:pStyle w:val="TM2"/>
             <w:tabs>
               <w:tab w:val="left" w:pos="880"/>
               <w:tab w:val="right" w:leader="dot" w:pos="9016"/>
@@ -419,7 +419,7 @@
           <w:hyperlink w:anchor="_Toc94623075" w:history="1">
             <w:r>
               <w:rPr>
-                <w:rStyle w:val="Hyperlink"/>
+                <w:rStyle w:val="Lienhypertexte"/>
                 <w:noProof/>
               </w:rPr>
               <w:t>2. 3.</w:t>
@@ -435,7 +435,7 @@
             </w:r>
             <w:r>
               <w:rPr>
-                <w:rStyle w:val="Hyperlink"/>
+                <w:rStyle w:val="Lienhypertexte"/>
                 <w:noProof/>
               </w:rPr>
               <w:t>Intentions</w:t>
@@ -492,7 +492,7 @@
         </w:p>
         <w:p>
           <w:pPr>
-            <w:pStyle w:val="TOC2"/>
+            <w:pStyle w:val="TM2"/>
             <w:tabs>
               <w:tab w:val="left" w:pos="880"/>
               <w:tab w:val="right" w:leader="dot" w:pos="9016"/>
@@ -507,7 +507,7 @@
           <w:hyperlink w:anchor="_Toc94623076" w:history="1">
             <w:r>
               <w:rPr>
-                <w:rStyle w:val="Hyperlink"/>
+                <w:rStyle w:val="Lienhypertexte"/>
                 <w:noProof/>
               </w:rPr>
               <w:t>2. 4.</w:t>
@@ -523,7 +523,7 @@
             </w:r>
             <w:r>
               <w:rPr>
-                <w:rStyle w:val="Hyperlink"/>
+                <w:rStyle w:val="Lienhypertexte"/>
                 <w:noProof/>
               </w:rPr>
               <w:t>Références</w:t>
@@ -580,7 +580,7 @@
         </w:p>
         <w:p>
           <w:pPr>
-            <w:pStyle w:val="TOC3"/>
+            <w:pStyle w:val="TM3"/>
             <w:tabs>
               <w:tab w:val="left" w:pos="880"/>
               <w:tab w:val="right" w:leader="dot" w:pos="9016"/>
@@ -595,7 +595,7 @@
           <w:hyperlink w:anchor="_Toc94623077" w:history="1">
             <w:r>
               <w:rPr>
-                <w:rStyle w:val="Hyperlink"/>
+                <w:rStyle w:val="Lienhypertexte"/>
                 <w:noProof/>
               </w:rPr>
               <w:t>A.</w:t>
@@ -611,7 +611,7 @@
             </w:r>
             <w:r>
               <w:rPr>
-                <w:rStyle w:val="Hyperlink"/>
+                <w:rStyle w:val="Lienhypertexte"/>
                 <w:noProof/>
               </w:rPr>
               <w:t>Gameplay</w:t>
@@ -668,7 +668,7 @@
         </w:p>
         <w:p>
           <w:pPr>
-            <w:pStyle w:val="TOC3"/>
+            <w:pStyle w:val="TM3"/>
             <w:tabs>
               <w:tab w:val="left" w:pos="880"/>
               <w:tab w:val="right" w:leader="dot" w:pos="9016"/>
@@ -683,7 +683,7 @@
           <w:hyperlink w:anchor="_Toc94623078" w:history="1">
             <w:r>
               <w:rPr>
-                <w:rStyle w:val="Hyperlink"/>
+                <w:rStyle w:val="Lienhypertexte"/>
                 <w:noProof/>
               </w:rPr>
               <w:t>B.</w:t>
@@ -699,7 +699,7 @@
             </w:r>
             <w:r>
               <w:rPr>
-                <w:rStyle w:val="Hyperlink"/>
+                <w:rStyle w:val="Lienhypertexte"/>
                 <w:noProof/>
               </w:rPr>
               <w:t>Visuels</w:t>
@@ -756,7 +756,7 @@
         </w:p>
         <w:p>
           <w:pPr>
-            <w:pStyle w:val="TOC1"/>
+            <w:pStyle w:val="TM1"/>
             <w:rPr>
               <w:noProof/>
               <w:sz w:val="22"/>
@@ -767,7 +767,7 @@
           <w:hyperlink w:anchor="_Toc94623079" w:history="1">
             <w:r>
               <w:rPr>
-                <w:rStyle w:val="Hyperlink"/>
+                <w:rStyle w:val="Lienhypertexte"/>
                 <w:noProof/>
               </w:rPr>
               <w:t>3.</w:t>
@@ -783,7 +783,7 @@
             </w:r>
             <w:r>
               <w:rPr>
-                <w:rStyle w:val="Hyperlink"/>
+                <w:rStyle w:val="Lienhypertexte"/>
                 <w:noProof/>
               </w:rPr>
               <w:t>Game Design</w:t>
@@ -840,7 +840,7 @@
         </w:p>
         <w:p>
           <w:pPr>
-            <w:pStyle w:val="TOC2"/>
+            <w:pStyle w:val="TM2"/>
             <w:tabs>
               <w:tab w:val="left" w:pos="880"/>
               <w:tab w:val="right" w:leader="dot" w:pos="9016"/>
@@ -855,7 +855,7 @@
           <w:hyperlink w:anchor="_Toc94623080" w:history="1">
             <w:r>
               <w:rPr>
-                <w:rStyle w:val="Hyperlink"/>
+                <w:rStyle w:val="Lienhypertexte"/>
                 <w:noProof/>
               </w:rPr>
               <w:t>3. 1.</w:t>
@@ -871,7 +871,7 @@
             </w:r>
             <w:r>
               <w:rPr>
-                <w:rStyle w:val="Hyperlink"/>
+                <w:rStyle w:val="Lienhypertexte"/>
                 <w:noProof/>
               </w:rPr>
               <w:t>3C</w:t>
@@ -928,7 +928,7 @@
         </w:p>
         <w:p>
           <w:pPr>
-            <w:pStyle w:val="TOC2"/>
+            <w:pStyle w:val="TM2"/>
             <w:tabs>
               <w:tab w:val="left" w:pos="880"/>
               <w:tab w:val="right" w:leader="dot" w:pos="9016"/>
@@ -943,7 +943,7 @@
           <w:hyperlink w:anchor="_Toc94623081" w:history="1">
             <w:r>
               <w:rPr>
-                <w:rStyle w:val="Hyperlink"/>
+                <w:rStyle w:val="Lienhypertexte"/>
                 <w:noProof/>
               </w:rPr>
               <w:t>3. 2.</w:t>
@@ -959,7 +959,7 @@
             </w:r>
             <w:r>
               <w:rPr>
-                <w:rStyle w:val="Hyperlink"/>
+                <w:rStyle w:val="Lienhypertexte"/>
                 <w:noProof/>
               </w:rPr>
               <w:t>Noyau</w:t>
@@ -1016,7 +1016,7 @@
         </w:p>
         <w:p>
           <w:pPr>
-            <w:pStyle w:val="TOC2"/>
+            <w:pStyle w:val="TM2"/>
             <w:tabs>
               <w:tab w:val="left" w:pos="880"/>
               <w:tab w:val="right" w:leader="dot" w:pos="9016"/>
@@ -1031,7 +1031,7 @@
           <w:hyperlink w:anchor="_Toc94623082" w:history="1">
             <w:r>
               <w:rPr>
-                <w:rStyle w:val="Hyperlink"/>
+                <w:rStyle w:val="Lienhypertexte"/>
                 <w:noProof/>
               </w:rPr>
               <w:t>3. 3.</w:t>
@@ -1047,7 +1047,7 @@
             </w:r>
             <w:r>
               <w:rPr>
-                <w:rStyle w:val="Hyperlink"/>
+                <w:rStyle w:val="Lienhypertexte"/>
                 <w:noProof/>
               </w:rPr>
               <w:t>Tension</w:t>
@@ -1104,7 +1104,7 @@
         </w:p>
         <w:p>
           <w:pPr>
-            <w:pStyle w:val="TOC2"/>
+            <w:pStyle w:val="TM2"/>
             <w:tabs>
               <w:tab w:val="left" w:pos="880"/>
               <w:tab w:val="right" w:leader="dot" w:pos="9016"/>
@@ -1119,7 +1119,7 @@
           <w:hyperlink w:anchor="_Toc94623083" w:history="1">
             <w:r>
               <w:rPr>
-                <w:rStyle w:val="Hyperlink"/>
+                <w:rStyle w:val="Lienhypertexte"/>
                 <w:noProof/>
               </w:rPr>
               <w:t>3. 4.</w:t>
@@ -1135,7 +1135,7 @@
             </w:r>
             <w:r>
               <w:rPr>
-                <w:rStyle w:val="Hyperlink"/>
+                <w:rStyle w:val="Lienhypertexte"/>
                 <w:noProof/>
               </w:rPr>
               <w:t>Mécaniques</w:t>
@@ -1192,7 +1192,7 @@
         </w:p>
         <w:p>
           <w:pPr>
-            <w:pStyle w:val="TOC3"/>
+            <w:pStyle w:val="TM3"/>
             <w:tabs>
               <w:tab w:val="left" w:pos="880"/>
               <w:tab w:val="right" w:leader="dot" w:pos="9016"/>
@@ -1207,7 +1207,7 @@
           <w:hyperlink w:anchor="_Toc94623084" w:history="1">
             <w:r>
               <w:rPr>
-                <w:rStyle w:val="Hyperlink"/>
+                <w:rStyle w:val="Lienhypertexte"/>
                 <w:noProof/>
               </w:rPr>
               <w:t>A.</w:t>
@@ -1223,7 +1223,7 @@
             </w:r>
             <w:r>
               <w:rPr>
-                <w:rStyle w:val="Hyperlink"/>
+                <w:rStyle w:val="Lienhypertexte"/>
                 <w:noProof/>
               </w:rPr>
               <w:t>Mouvement</w:t>
@@ -1280,7 +1280,7 @@
         </w:p>
         <w:p>
           <w:pPr>
-            <w:pStyle w:val="TOC3"/>
+            <w:pStyle w:val="TM3"/>
             <w:tabs>
               <w:tab w:val="left" w:pos="880"/>
               <w:tab w:val="right" w:leader="dot" w:pos="9016"/>
@@ -1295,7 +1295,7 @@
           <w:hyperlink w:anchor="_Toc94623085" w:history="1">
             <w:r>
               <w:rPr>
-                <w:rStyle w:val="Hyperlink"/>
+                <w:rStyle w:val="Lienhypertexte"/>
                 <w:noProof/>
               </w:rPr>
               <w:t>B.</w:t>
@@ -1311,7 +1311,7 @@
             </w:r>
             <w:r>
               <w:rPr>
-                <w:rStyle w:val="Hyperlink"/>
+                <w:rStyle w:val="Lienhypertexte"/>
                 <w:noProof/>
               </w:rPr>
               <w:t>Saut</w:t>
@@ -1368,7 +1368,7 @@
         </w:p>
         <w:p>
           <w:pPr>
-            <w:pStyle w:val="TOC3"/>
+            <w:pStyle w:val="TM3"/>
             <w:tabs>
               <w:tab w:val="left" w:pos="880"/>
               <w:tab w:val="right" w:leader="dot" w:pos="9016"/>
@@ -1383,7 +1383,7 @@
           <w:hyperlink w:anchor="_Toc94623086" w:history="1">
             <w:r>
               <w:rPr>
-                <w:rStyle w:val="Hyperlink"/>
+                <w:rStyle w:val="Lienhypertexte"/>
                 <w:noProof/>
               </w:rPr>
               <w:t>C.</w:t>
@@ -1399,7 +1399,7 @@
             </w:r>
             <w:r>
               <w:rPr>
-                <w:rStyle w:val="Hyperlink"/>
+                <w:rStyle w:val="Lienhypertexte"/>
                 <w:noProof/>
               </w:rPr>
               <w:t>Descente rapide</w:t>
@@ -1456,7 +1456,7 @@
         </w:p>
         <w:p>
           <w:pPr>
-            <w:pStyle w:val="TOC3"/>
+            <w:pStyle w:val="TM3"/>
             <w:tabs>
               <w:tab w:val="left" w:pos="880"/>
               <w:tab w:val="right" w:leader="dot" w:pos="9016"/>
@@ -1471,7 +1471,7 @@
           <w:hyperlink w:anchor="_Toc94623087" w:history="1">
             <w:r>
               <w:rPr>
-                <w:rStyle w:val="Hyperlink"/>
+                <w:rStyle w:val="Lienhypertexte"/>
                 <w:noProof/>
               </w:rPr>
               <w:t>D.</w:t>
@@ -1487,7 +1487,7 @@
             </w:r>
             <w:r>
               <w:rPr>
-                <w:rStyle w:val="Hyperlink"/>
+                <w:rStyle w:val="Lienhypertexte"/>
                 <w:noProof/>
               </w:rPr>
               <w:t>Wall Slide</w:t>
@@ -1544,7 +1544,7 @@
         </w:p>
         <w:p>
           <w:pPr>
-            <w:pStyle w:val="TOC3"/>
+            <w:pStyle w:val="TM3"/>
             <w:tabs>
               <w:tab w:val="left" w:pos="880"/>
               <w:tab w:val="right" w:leader="dot" w:pos="9016"/>
@@ -1559,7 +1559,7 @@
           <w:hyperlink w:anchor="_Toc94623088" w:history="1">
             <w:r>
               <w:rPr>
-                <w:rStyle w:val="Hyperlink"/>
+                <w:rStyle w:val="Lienhypertexte"/>
                 <w:noProof/>
               </w:rPr>
               <w:t>E.</w:t>
@@ -1575,7 +1575,7 @@
             </w:r>
             <w:r>
               <w:rPr>
-                <w:rStyle w:val="Hyperlink"/>
+                <w:rStyle w:val="Lienhypertexte"/>
                 <w:noProof/>
               </w:rPr>
               <w:t>Pull &amp; Push</w:t>
@@ -1632,7 +1632,7 @@
         </w:p>
         <w:p>
           <w:pPr>
-            <w:pStyle w:val="TOC3"/>
+            <w:pStyle w:val="TM3"/>
             <w:tabs>
               <w:tab w:val="left" w:pos="880"/>
               <w:tab w:val="right" w:leader="dot" w:pos="9016"/>
@@ -1647,7 +1647,7 @@
           <w:hyperlink w:anchor="_Toc94623089" w:history="1">
             <w:r>
               <w:rPr>
-                <w:rStyle w:val="Hyperlink"/>
+                <w:rStyle w:val="Lienhypertexte"/>
                 <w:noProof/>
               </w:rPr>
               <w:t>F.</w:t>
@@ -1663,7 +1663,7 @@
             </w:r>
             <w:r>
               <w:rPr>
-                <w:rStyle w:val="Hyperlink"/>
+                <w:rStyle w:val="Lienhypertexte"/>
                 <w:noProof/>
               </w:rPr>
               <w:t>Impact et stun</w:t>
@@ -1720,7 +1720,7 @@
         </w:p>
         <w:p>
           <w:pPr>
-            <w:pStyle w:val="TOC2"/>
+            <w:pStyle w:val="TM2"/>
             <w:tabs>
               <w:tab w:val="left" w:pos="880"/>
               <w:tab w:val="right" w:leader="dot" w:pos="9016"/>
@@ -1735,7 +1735,7 @@
           <w:hyperlink w:anchor="_Toc94623090" w:history="1">
             <w:r>
               <w:rPr>
-                <w:rStyle w:val="Hyperlink"/>
+                <w:rStyle w:val="Lienhypertexte"/>
                 <w:noProof/>
               </w:rPr>
               <w:t>3. 5.</w:t>
@@ -1751,7 +1751,7 @@
             </w:r>
             <w:r>
               <w:rPr>
-                <w:rStyle w:val="Hyperlink"/>
+                <w:rStyle w:val="Lienhypertexte"/>
                 <w:noProof/>
               </w:rPr>
               <w:t>Couronne</w:t>
@@ -1808,7 +1808,7 @@
         </w:p>
         <w:p>
           <w:pPr>
-            <w:pStyle w:val="TOC3"/>
+            <w:pStyle w:val="TM3"/>
             <w:tabs>
               <w:tab w:val="left" w:pos="880"/>
               <w:tab w:val="right" w:leader="dot" w:pos="9016"/>
@@ -1823,7 +1823,7 @@
           <w:hyperlink w:anchor="_Toc94623091" w:history="1">
             <w:r>
               <w:rPr>
-                <w:rStyle w:val="Hyperlink"/>
+                <w:rStyle w:val="Lienhypertexte"/>
                 <w:noProof/>
               </w:rPr>
               <w:t>A.</w:t>
@@ -1839,7 +1839,7 @@
             </w:r>
             <w:r>
               <w:rPr>
-                <w:rStyle w:val="Hyperlink"/>
+                <w:rStyle w:val="Lienhypertexte"/>
                 <w:noProof/>
               </w:rPr>
               <w:t>Roi</w:t>
@@ -1896,7 +1896,7 @@
         </w:p>
         <w:p>
           <w:pPr>
-            <w:pStyle w:val="TOC3"/>
+            <w:pStyle w:val="TM3"/>
             <w:tabs>
               <w:tab w:val="left" w:pos="880"/>
               <w:tab w:val="right" w:leader="dot" w:pos="9016"/>
@@ -1911,7 +1911,7 @@
           <w:hyperlink w:anchor="_Toc94623092" w:history="1">
             <w:r>
               <w:rPr>
-                <w:rStyle w:val="Hyperlink"/>
+                <w:rStyle w:val="Lienhypertexte"/>
                 <w:noProof/>
               </w:rPr>
               <w:t>B.</w:t>
@@ -1927,7 +1927,7 @@
             </w:r>
             <w:r>
               <w:rPr>
-                <w:rStyle w:val="Hyperlink"/>
+                <w:rStyle w:val="Lienhypertexte"/>
                 <w:noProof/>
               </w:rPr>
               <w:t>Vol de Couronne</w:t>
@@ -1984,7 +1984,7 @@
         </w:p>
         <w:p>
           <w:pPr>
-            <w:pStyle w:val="TOC2"/>
+            <w:pStyle w:val="TM2"/>
             <w:tabs>
               <w:tab w:val="left" w:pos="880"/>
               <w:tab w:val="right" w:leader="dot" w:pos="9016"/>
@@ -1999,7 +1999,7 @@
           <w:hyperlink w:anchor="_Toc94623093" w:history="1">
             <w:r>
               <w:rPr>
-                <w:rStyle w:val="Hyperlink"/>
+                <w:rStyle w:val="Lienhypertexte"/>
                 <w:noProof/>
               </w:rPr>
               <w:t>3. 6.</w:t>
@@ -2015,7 +2015,7 @@
             </w:r>
             <w:r>
               <w:rPr>
-                <w:rStyle w:val="Hyperlink"/>
+                <w:rStyle w:val="Lienhypertexte"/>
                 <w:noProof/>
               </w:rPr>
               <w:t>Level Design</w:t>
@@ -2072,7 +2072,7 @@
         </w:p>
         <w:p>
           <w:pPr>
-            <w:pStyle w:val="TOC1"/>
+            <w:pStyle w:val="TM1"/>
             <w:rPr>
               <w:noProof/>
               <w:sz w:val="22"/>
@@ -2083,7 +2083,7 @@
           <w:hyperlink w:anchor="_Toc94623094" w:history="1">
             <w:r>
               <w:rPr>
-                <w:rStyle w:val="Hyperlink"/>
+                <w:rStyle w:val="Lienhypertexte"/>
                 <w:noProof/>
               </w:rPr>
               <w:t>4.</w:t>
@@ -2099,7 +2099,7 @@
             </w:r>
             <w:r>
               <w:rPr>
-                <w:rStyle w:val="Hyperlink"/>
+                <w:rStyle w:val="Lienhypertexte"/>
                 <w:noProof/>
               </w:rPr>
               <w:t>Direction Artistique</w:t>
@@ -2156,7 +2156,7 @@
         </w:p>
         <w:p>
           <w:pPr>
-            <w:pStyle w:val="TOC1"/>
+            <w:pStyle w:val="TM1"/>
             <w:rPr>
               <w:noProof/>
               <w:sz w:val="22"/>
@@ -2167,7 +2167,7 @@
           <w:hyperlink w:anchor="_Toc94623095" w:history="1">
             <w:r>
               <w:rPr>
-                <w:rStyle w:val="Hyperlink"/>
+                <w:rStyle w:val="Lienhypertexte"/>
                 <w:noProof/>
               </w:rPr>
               <w:t>5.</w:t>
@@ -2183,7 +2183,7 @@
             </w:r>
             <w:r>
               <w:rPr>
-                <w:rStyle w:val="Hyperlink"/>
+                <w:rStyle w:val="Lienhypertexte"/>
                 <w:noProof/>
               </w:rPr>
               <w:t>Futur ?</w:t>
@@ -2240,7 +2240,7 @@
         </w:p>
         <w:p>
           <w:pPr>
-            <w:pStyle w:val="TOC3"/>
+            <w:pStyle w:val="TM3"/>
             <w:tabs>
               <w:tab w:val="left" w:pos="880"/>
               <w:tab w:val="right" w:leader="dot" w:pos="9016"/>
@@ -2255,7 +2255,7 @@
           <w:hyperlink w:anchor="_Toc94623096" w:history="1">
             <w:r>
               <w:rPr>
-                <w:rStyle w:val="Hyperlink"/>
+                <w:rStyle w:val="Lienhypertexte"/>
                 <w:noProof/>
               </w:rPr>
               <w:t>A.</w:t>
@@ -2271,7 +2271,7 @@
             </w:r>
             <w:r>
               <w:rPr>
-                <w:rStyle w:val="Hyperlink"/>
+                <w:rStyle w:val="Lienhypertexte"/>
                 <w:noProof/>
               </w:rPr>
               <w:t>Niveaux, Obstacles et éléments de LD</w:t>
@@ -2339,7 +2339,7 @@
     <w:p/>
     <w:p>
       <w:pPr>
-        <w:pStyle w:val="Heading1"/>
+        <w:pStyle w:val="Titre1"/>
       </w:pPr>
       <w:bookmarkStart w:id="1" w:name="_Toc94623072"/>
       <w:r>
@@ -2350,7 +2350,7 @@
     </w:p>
     <w:p>
       <w:pPr>
-        <w:pStyle w:val="Heading2"/>
+        <w:pStyle w:val="Titre2"/>
       </w:pPr>
       <w:bookmarkStart w:id="2" w:name="_Toc94623073"/>
       <w:r>
@@ -2361,23 +2361,18 @@
     <w:p>
       <w:r>
         <w:rPr>
-          <w:rStyle w:val="Strong"/>
+          <w:rStyle w:val="lev"/>
         </w:rPr>
         <w:t>DA.</w:t>
       </w:r>
       <w:r>
-        <w:t xml:space="preserve"> Simon </w:t>
-      </w:r>
-      <w:proofErr w:type="spellStart"/>
-      <w:r>
-        <w:t>Ducot</w:t>
-      </w:r>
-      <w:proofErr w:type="spellEnd"/>
+        <w:t xml:space="preserve"> Simon Ducot</w:t>
+      </w:r>
     </w:p>
     <w:p>
       <w:r>
         <w:rPr>
-          <w:rStyle w:val="Strong"/>
+          <w:rStyle w:val="lev"/>
         </w:rPr>
         <w:t>GD.</w:t>
       </w:r>
@@ -2388,22 +2383,17 @@
     <w:p>
       <w:r>
         <w:rPr>
-          <w:rStyle w:val="Strong"/>
+          <w:rStyle w:val="lev"/>
         </w:rPr>
         <w:t>Prog.</w:t>
       </w:r>
       <w:r>
-        <w:t xml:space="preserve"> Sébastien </w:t>
-      </w:r>
-      <w:proofErr w:type="spellStart"/>
-      <w:r>
-        <w:t>Pautot</w:t>
-      </w:r>
-      <w:proofErr w:type="spellEnd"/>
-    </w:p>
-    <w:p>
-      <w:pPr>
-        <w:pStyle w:val="Heading2"/>
+        <w:t xml:space="preserve"> Sébastien Pautot</w:t>
+      </w:r>
+    </w:p>
+    <w:p>
+      <w:pPr>
+        <w:pStyle w:val="Titre2"/>
       </w:pPr>
       <w:bookmarkStart w:id="3" w:name="_Toc94623074"/>
       <w:r>
@@ -2471,20 +2461,12 @@
         <w:t>De cette image n</w:t>
       </w:r>
       <w:r>
-        <w:t>ous avons tiré la notion de « partenaire » (</w:t>
-      </w:r>
-      <w:proofErr w:type="spellStart"/>
-      <w:r>
-        <w:t>buddy</w:t>
-      </w:r>
-      <w:proofErr w:type="spellEnd"/>
-      <w:r>
-        <w:t>). Nous avons donc conçu un prototype de jeu de plateforme en coopération où les joueurs peuvent s’aider les uns les autres.</w:t>
-      </w:r>
-    </w:p>
-    <w:p>
-      <w:pPr>
-        <w:pStyle w:val="Heading2"/>
+        <w:t>ous avons tiré la notion de « partenaire » (buddy). Nous avons donc conçu un prototype de jeu de plateforme en coopération où les joueurs peuvent s’aider les uns les autres.</w:t>
+      </w:r>
+    </w:p>
+    <w:p>
+      <w:pPr>
+        <w:pStyle w:val="Titre2"/>
       </w:pPr>
       <w:bookmarkStart w:id="4" w:name="_Toc94623075"/>
       <w:r>
@@ -2499,7 +2481,7 @@
     </w:p>
     <w:p>
       <w:pPr>
-        <w:pStyle w:val="Heading2"/>
+        <w:pStyle w:val="Titre2"/>
       </w:pPr>
       <w:bookmarkStart w:id="5" w:name="_Toc94623076"/>
       <w:r>
@@ -2509,7 +2491,7 @@
     </w:p>
     <w:p>
       <w:pPr>
-        <w:pStyle w:val="Heading3"/>
+        <w:pStyle w:val="Titre3"/>
       </w:pPr>
       <w:bookmarkStart w:id="6" w:name="_Toc94623077"/>
       <w:r>
@@ -2518,18 +2500,13 @@
       <w:bookmarkEnd w:id="6"/>
     </w:p>
     <w:p>
-      <w:proofErr w:type="spellStart"/>
-      <w:r>
-        <w:t>Celeste</w:t>
-      </w:r>
-      <w:proofErr w:type="spellEnd"/>
-      <w:r>
-        <w:t>, Super Mario Bros.</w:t>
-      </w:r>
-    </w:p>
-    <w:p>
-      <w:pPr>
-        <w:pStyle w:val="Heading3"/>
+      <w:r>
+        <w:t>Celeste, Super Mario Bros.</w:t>
+      </w:r>
+    </w:p>
+    <w:p>
+      <w:pPr>
+        <w:pStyle w:val="Titre3"/>
       </w:pPr>
       <w:bookmarkStart w:id="7" w:name="_Toc94623078"/>
       <w:r>
@@ -2539,25 +2516,12 @@
     </w:p>
     <w:p>
       <w:r>
-        <w:t xml:space="preserve">Thomas </w:t>
-      </w:r>
-      <w:proofErr w:type="spellStart"/>
-      <w:r>
-        <w:t>was</w:t>
-      </w:r>
-      <w:proofErr w:type="spellEnd"/>
-      <w:r>
-        <w:t xml:space="preserve"> </w:t>
-      </w:r>
-      <w:proofErr w:type="spellStart"/>
-      <w:r>
-        <w:t>alone</w:t>
-      </w:r>
-      <w:proofErr w:type="spellEnd"/>
-    </w:p>
-    <w:p>
-      <w:pPr>
-        <w:pStyle w:val="Heading1"/>
+        <w:t>Thomas was alone</w:t>
+      </w:r>
+    </w:p>
+    <w:p>
+      <w:pPr>
+        <w:pStyle w:val="Titre1"/>
       </w:pPr>
       <w:bookmarkStart w:id="8" w:name="_Toc94623079"/>
       <w:r>
@@ -2568,7 +2532,7 @@
     </w:p>
     <w:p>
       <w:pPr>
-        <w:pStyle w:val="Heading2"/>
+        <w:pStyle w:val="Titre2"/>
       </w:pPr>
       <w:bookmarkStart w:id="9" w:name="_Toc94623080"/>
       <w:r>
@@ -2579,7 +2543,7 @@
     <w:p>
       <w:r>
         <w:rPr>
-          <w:rStyle w:val="Strong"/>
+          <w:rStyle w:val="lev"/>
         </w:rPr>
         <w:t>Camera.</w:t>
       </w:r>
@@ -2596,46 +2560,30 @@
         <w:t xml:space="preserve">La caméra suit </w:t>
       </w:r>
       <w:r>
-        <w:t xml:space="preserve">l’ensemble des joueurs avec du </w:t>
-      </w:r>
-      <w:proofErr w:type="spellStart"/>
-      <w:r>
-        <w:t>smoothing</w:t>
-      </w:r>
-      <w:proofErr w:type="spellEnd"/>
-      <w:r>
-        <w:t>.</w:t>
+        <w:t>l’ensemble des joueurs avec du smoothing.</w:t>
       </w:r>
       <w:r>
         <w:t xml:space="preserve"> Sortir de la vue de la caméra fait réapparaitre le joueur en question à une position « sûre ».</w:t>
       </w:r>
     </w:p>
     <w:p>
-      <w:proofErr w:type="spellStart"/>
       <w:r>
         <w:rPr>
-          <w:rStyle w:val="Strong"/>
+          <w:rStyle w:val="lev"/>
         </w:rPr>
-        <w:t>Character</w:t>
-      </w:r>
-      <w:proofErr w:type="spellEnd"/>
+        <w:t>Character.</w:t>
+      </w:r>
+      <w:r>
+        <w:t xml:space="preserve"> </w:t>
+      </w:r>
+      <w:r>
+        <w:t>Chaque joueur peut se déplacer sur le côté et sauter. Il peut s’accrocher aux murs et en sauter. Il peut aussi utiliser une capacité repoussant les autres joueurs, et une autre les tirant.</w:t>
+      </w:r>
+    </w:p>
+    <w:p>
       <w:r>
         <w:rPr>
-          <w:rStyle w:val="Strong"/>
-        </w:rPr>
-        <w:t>.</w:t>
-      </w:r>
-      <w:r>
-        <w:t xml:space="preserve"> </w:t>
-      </w:r>
-      <w:r>
-        <w:t>Chaque joueur peut se déplacer sur le côté et sauter. Il peut s’accrocher aux murs et en sauter. Il peut aussi utiliser une capacité repoussant les autres joueurs, et une autre les tirant.</w:t>
-      </w:r>
-    </w:p>
-    <w:p>
-      <w:r>
-        <w:rPr>
-          <w:rStyle w:val="Strong"/>
+          <w:rStyle w:val="lev"/>
         </w:rPr>
         <w:t>Controller.</w:t>
       </w:r>
@@ -2648,7 +2596,7 @@
     </w:p>
     <w:p>
       <w:pPr>
-        <w:pStyle w:val="Heading2"/>
+        <w:pStyle w:val="Titre2"/>
       </w:pPr>
       <w:bookmarkStart w:id="10" w:name="_Toc94623081"/>
       <w:r>
@@ -2658,7 +2606,7 @@
     </w:p>
     <w:p>
       <w:pPr>
-        <w:pStyle w:val="Heading2"/>
+        <w:pStyle w:val="Titre2"/>
       </w:pPr>
       <w:bookmarkStart w:id="11" w:name="_Toc94623082"/>
       <w:r>
@@ -2668,7 +2616,7 @@
     </w:p>
     <w:p>
       <w:pPr>
-        <w:pStyle w:val="Heading2"/>
+        <w:pStyle w:val="Titre2"/>
       </w:pPr>
       <w:bookmarkStart w:id="12" w:name="_Toc94623083"/>
       <w:r>
@@ -2678,7 +2626,7 @@
     </w:p>
     <w:p>
       <w:pPr>
-        <w:pStyle w:val="Heading3"/>
+        <w:pStyle w:val="Titre3"/>
       </w:pPr>
       <w:bookmarkStart w:id="13" w:name="_Toc94623084"/>
       <w:r>
@@ -2691,12 +2639,18 @@
         <w:t>Le joueur peut aller vers la gauche et la droite.</w:t>
       </w:r>
       <w:r>
-        <w:t xml:space="preserve"> Sur le sol le joueur a un contrôle total de sa mouvement. Dans les airs il a moins de contrôle.</w:t>
-      </w:r>
-    </w:p>
-    <w:p>
-      <w:pPr>
-        <w:pStyle w:val="ListParagraph"/>
+        <w:t xml:space="preserve"> Sur le sol le joueur a un contrôle total de s</w:t>
+      </w:r>
+      <w:r>
+        <w:t>on</w:t>
+      </w:r>
+      <w:r>
+        <w:t xml:space="preserve"> mouvement. Dans les airs il a moins de contrôle.</w:t>
+      </w:r>
+    </w:p>
+    <w:p>
+      <w:pPr>
+        <w:pStyle w:val="Paragraphedeliste"/>
         <w:numPr>
           <w:ilvl w:val="0"/>
           <w:numId w:val="19"/>
@@ -2704,7 +2658,7 @@
       </w:pPr>
       <w:r>
         <w:rPr>
-          <w:rStyle w:val="Strong"/>
+          <w:rStyle w:val="lev"/>
         </w:rPr>
         <w:t>Vitesse de base.</w:t>
       </w:r>
@@ -2720,7 +2674,7 @@
     </w:p>
     <w:p>
       <w:pPr>
-        <w:pStyle w:val="ListParagraph"/>
+        <w:pStyle w:val="Paragraphedeliste"/>
         <w:numPr>
           <w:ilvl w:val="0"/>
           <w:numId w:val="19"/>
@@ -2728,7 +2682,7 @@
       </w:pPr>
       <w:r>
         <w:rPr>
-          <w:rStyle w:val="Strong"/>
+          <w:rStyle w:val="lev"/>
         </w:rPr>
         <w:t>Vitesse du roi.</w:t>
       </w:r>
@@ -2744,7 +2698,7 @@
     </w:p>
     <w:p>
       <w:pPr>
-        <w:pStyle w:val="Heading4"/>
+        <w:pStyle w:val="Titre4"/>
       </w:pPr>
       <w:r>
         <w:t>Touches</w:t>
@@ -2752,7 +2706,7 @@
     </w:p>
     <w:p>
       <w:pPr>
-        <w:pStyle w:val="ListParagraph"/>
+        <w:pStyle w:val="Paragraphedeliste"/>
         <w:numPr>
           <w:ilvl w:val="0"/>
           <w:numId w:val="18"/>
@@ -2760,7 +2714,7 @@
       </w:pPr>
       <w:r>
         <w:rPr>
-          <w:rStyle w:val="Strong"/>
+          <w:rStyle w:val="lev"/>
         </w:rPr>
         <w:t>Clavier 1.</w:t>
       </w:r>
@@ -2770,7 +2724,7 @@
     </w:p>
     <w:p>
       <w:pPr>
-        <w:pStyle w:val="ListParagraph"/>
+        <w:pStyle w:val="Paragraphedeliste"/>
         <w:numPr>
           <w:ilvl w:val="0"/>
           <w:numId w:val="18"/>
@@ -2778,7 +2732,7 @@
       </w:pPr>
       <w:r>
         <w:rPr>
-          <w:rStyle w:val="Strong"/>
+          <w:rStyle w:val="lev"/>
         </w:rPr>
         <w:t>Clavier 2.</w:t>
       </w:r>
@@ -2788,7 +2742,7 @@
     </w:p>
     <w:p>
       <w:pPr>
-        <w:pStyle w:val="ListParagraph"/>
+        <w:pStyle w:val="Paragraphedeliste"/>
         <w:numPr>
           <w:ilvl w:val="0"/>
           <w:numId w:val="18"/>
@@ -2796,7 +2750,7 @@
       </w:pPr>
       <w:r>
         <w:rPr>
-          <w:rStyle w:val="Strong"/>
+          <w:rStyle w:val="lev"/>
         </w:rPr>
         <w:t>Manette.</w:t>
       </w:r>
@@ -2806,7 +2760,7 @@
     </w:p>
     <w:p>
       <w:pPr>
-        <w:pStyle w:val="Heading3"/>
+        <w:pStyle w:val="Titre3"/>
       </w:pPr>
       <w:bookmarkStart w:id="14" w:name="_Toc94623085"/>
       <w:r>
@@ -2821,21 +2775,12 @@
       <w:r>
         <w:t xml:space="preserve">t en contact avec le sol ou en train de </w:t>
       </w:r>
-      <w:proofErr w:type="spellStart"/>
       <w:r>
         <w:rPr>
           <w:i/>
           <w:iCs/>
         </w:rPr>
-        <w:t>wall</w:t>
-      </w:r>
-      <w:proofErr w:type="spellEnd"/>
-      <w:r>
-        <w:rPr>
-          <w:i/>
-          <w:iCs/>
-        </w:rPr>
-        <w:t xml:space="preserve"> slide</w:t>
+        <w:t>wall slide</w:t>
       </w:r>
       <w:r>
         <w:t>, il peut sauter.</w:t>
@@ -2852,7 +2797,7 @@
     </w:p>
     <w:p>
       <w:pPr>
-        <w:pStyle w:val="ListParagraph"/>
+        <w:pStyle w:val="Paragraphedeliste"/>
         <w:numPr>
           <w:ilvl w:val="0"/>
           <w:numId w:val="11"/>
@@ -2860,19 +2805,19 @@
       </w:pPr>
       <w:r>
         <w:rPr>
-          <w:rStyle w:val="Strong"/>
+          <w:rStyle w:val="lev"/>
         </w:rPr>
         <w:t>Hauteur</w:t>
       </w:r>
       <w:r>
         <w:rPr>
-          <w:rStyle w:val="Strong"/>
+          <w:rStyle w:val="lev"/>
         </w:rPr>
         <w:t xml:space="preserve"> de base</w:t>
       </w:r>
       <w:r>
         <w:rPr>
-          <w:rStyle w:val="Strong"/>
+          <w:rStyle w:val="lev"/>
         </w:rPr>
         <w:t>.</w:t>
       </w:r>
@@ -2888,7 +2833,7 @@
     </w:p>
     <w:p>
       <w:pPr>
-        <w:pStyle w:val="ListParagraph"/>
+        <w:pStyle w:val="Paragraphedeliste"/>
         <w:numPr>
           <w:ilvl w:val="0"/>
           <w:numId w:val="11"/>
@@ -2896,7 +2841,7 @@
       </w:pPr>
       <w:r>
         <w:rPr>
-          <w:rStyle w:val="Strong"/>
+          <w:rStyle w:val="lev"/>
         </w:rPr>
         <w:t>Longueur de base.</w:t>
       </w:r>
@@ -2912,7 +2857,7 @@
     </w:p>
     <w:p>
       <w:pPr>
-        <w:pStyle w:val="ListParagraph"/>
+        <w:pStyle w:val="Paragraphedeliste"/>
         <w:numPr>
           <w:ilvl w:val="0"/>
           <w:numId w:val="11"/>
@@ -2920,7 +2865,7 @@
       </w:pPr>
       <w:r>
         <w:rPr>
-          <w:rStyle w:val="Strong"/>
+          <w:rStyle w:val="lev"/>
         </w:rPr>
         <w:t>Hauteur du roi.</w:t>
       </w:r>
@@ -2936,7 +2881,7 @@
     </w:p>
     <w:p>
       <w:pPr>
-        <w:pStyle w:val="ListParagraph"/>
+        <w:pStyle w:val="Paragraphedeliste"/>
         <w:numPr>
           <w:ilvl w:val="0"/>
           <w:numId w:val="11"/>
@@ -2944,7 +2889,7 @@
       </w:pPr>
       <w:r>
         <w:rPr>
-          <w:rStyle w:val="Strong"/>
+          <w:rStyle w:val="lev"/>
         </w:rPr>
         <w:t>Longueur du roi.</w:t>
       </w:r>
@@ -2957,7 +2902,7 @@
     </w:p>
     <w:p>
       <w:pPr>
-        <w:pStyle w:val="Heading4"/>
+        <w:pStyle w:val="Titre4"/>
       </w:pPr>
       <w:r>
         <w:t>Touches</w:t>
@@ -2965,7 +2910,7 @@
     </w:p>
     <w:p>
       <w:pPr>
-        <w:pStyle w:val="ListParagraph"/>
+        <w:pStyle w:val="Paragraphedeliste"/>
         <w:numPr>
           <w:ilvl w:val="0"/>
           <w:numId w:val="12"/>
@@ -2973,7 +2918,7 @@
       </w:pPr>
       <w:r>
         <w:rPr>
-          <w:rStyle w:val="Strong"/>
+          <w:rStyle w:val="lev"/>
         </w:rPr>
         <w:t>Clavier 1.</w:t>
       </w:r>
@@ -2986,7 +2931,7 @@
     </w:p>
     <w:p>
       <w:pPr>
-        <w:pStyle w:val="ListParagraph"/>
+        <w:pStyle w:val="Paragraphedeliste"/>
         <w:numPr>
           <w:ilvl w:val="0"/>
           <w:numId w:val="12"/>
@@ -2994,7 +2939,7 @@
       </w:pPr>
       <w:r>
         <w:rPr>
-          <w:rStyle w:val="Strong"/>
+          <w:rStyle w:val="lev"/>
         </w:rPr>
         <w:t>Clavier 2.</w:t>
       </w:r>
@@ -3007,7 +2952,7 @@
     </w:p>
     <w:p>
       <w:pPr>
-        <w:pStyle w:val="ListParagraph"/>
+        <w:pStyle w:val="Paragraphedeliste"/>
         <w:numPr>
           <w:ilvl w:val="0"/>
           <w:numId w:val="12"/>
@@ -3015,7 +2960,7 @@
       </w:pPr>
       <w:r>
         <w:rPr>
-          <w:rStyle w:val="Strong"/>
+          <w:rStyle w:val="lev"/>
         </w:rPr>
         <w:t>Manette.</w:t>
       </w:r>
@@ -3034,7 +2979,7 @@
     </w:p>
     <w:p>
       <w:pPr>
-        <w:pStyle w:val="Heading4"/>
+        <w:pStyle w:val="Titre4"/>
       </w:pPr>
       <w:r>
         <w:lastRenderedPageBreak/>
@@ -3048,7 +2993,7 @@
     </w:p>
     <w:p>
       <w:pPr>
-        <w:pStyle w:val="Heading3"/>
+        <w:pStyle w:val="Titre3"/>
       </w:pPr>
       <w:bookmarkStart w:id="15" w:name="_Toc94623086"/>
       <w:r>
@@ -3063,7 +3008,7 @@
     </w:p>
     <w:p>
       <w:pPr>
-        <w:pStyle w:val="Heading4"/>
+        <w:pStyle w:val="Titre4"/>
       </w:pPr>
       <w:r>
         <w:t>Touches</w:t>
@@ -3071,7 +3016,7 @@
     </w:p>
     <w:p>
       <w:pPr>
-        <w:pStyle w:val="ListParagraph"/>
+        <w:pStyle w:val="Paragraphedeliste"/>
         <w:numPr>
           <w:ilvl w:val="0"/>
           <w:numId w:val="13"/>
@@ -3079,7 +3024,7 @@
       </w:pPr>
       <w:r>
         <w:rPr>
-          <w:rStyle w:val="Strong"/>
+          <w:rStyle w:val="lev"/>
         </w:rPr>
         <w:t>Clavier 1.</w:t>
       </w:r>
@@ -3092,7 +3037,7 @@
     </w:p>
     <w:p>
       <w:pPr>
-        <w:pStyle w:val="ListParagraph"/>
+        <w:pStyle w:val="Paragraphedeliste"/>
         <w:numPr>
           <w:ilvl w:val="0"/>
           <w:numId w:val="13"/>
@@ -3100,7 +3045,7 @@
       </w:pPr>
       <w:r>
         <w:rPr>
-          <w:rStyle w:val="Strong"/>
+          <w:rStyle w:val="lev"/>
         </w:rPr>
         <w:t>Clavier 2.</w:t>
       </w:r>
@@ -3113,7 +3058,7 @@
     </w:p>
     <w:p>
       <w:pPr>
-        <w:pStyle w:val="ListParagraph"/>
+        <w:pStyle w:val="Paragraphedeliste"/>
         <w:numPr>
           <w:ilvl w:val="0"/>
           <w:numId w:val="13"/>
@@ -3121,7 +3066,7 @@
       </w:pPr>
       <w:r>
         <w:rPr>
-          <w:rStyle w:val="Strong"/>
+          <w:rStyle w:val="lev"/>
         </w:rPr>
         <w:t>Manette.</w:t>
       </w:r>
@@ -3146,7 +3091,7 @@
     </w:p>
     <w:p>
       <w:pPr>
-        <w:pStyle w:val="Heading3"/>
+        <w:pStyle w:val="Titre3"/>
       </w:pPr>
       <w:bookmarkStart w:id="16" w:name="_Toc94623087"/>
       <w:r>
@@ -3179,13 +3124,8 @@
       <w:r>
         <w:t xml:space="preserve">. Lorsqu’un autre joueur se tient sur un joueur en </w:t>
       </w:r>
-      <w:proofErr w:type="spellStart"/>
-      <w:r>
-        <w:t>wall</w:t>
-      </w:r>
-      <w:proofErr w:type="spellEnd"/>
-      <w:r>
-        <w:t xml:space="preserve"> slide</w:t>
+      <w:r>
+        <w:t>wall slide</w:t>
       </w:r>
       <w:r>
         <w:t xml:space="preserve">, ce dernier glisse </w:t>
@@ -3199,7 +3139,7 @@
     </w:p>
     <w:p>
       <w:pPr>
-        <w:pStyle w:val="ListParagraph"/>
+        <w:pStyle w:val="Paragraphedeliste"/>
         <w:numPr>
           <w:ilvl w:val="0"/>
           <w:numId w:val="15"/>
@@ -3207,33 +3147,25 @@
       </w:pPr>
       <w:r>
         <w:rPr>
-          <w:rStyle w:val="Strong"/>
+          <w:rStyle w:val="lev"/>
         </w:rPr>
         <w:t>Vitesse de chute pendant le</w:t>
       </w:r>
       <w:r>
         <w:rPr>
-          <w:rStyle w:val="Strong"/>
+          <w:rStyle w:val="lev"/>
         </w:rPr>
         <w:t xml:space="preserve"> </w:t>
       </w:r>
-      <w:proofErr w:type="spellStart"/>
       <w:r>
         <w:rPr>
-          <w:rStyle w:val="Strong"/>
+          <w:rStyle w:val="lev"/>
         </w:rPr>
-        <w:t>wall</w:t>
-      </w:r>
-      <w:proofErr w:type="spellEnd"/>
+        <w:t>wall slide</w:t>
+      </w:r>
       <w:r>
         <w:rPr>
-          <w:rStyle w:val="Strong"/>
-        </w:rPr>
-        <w:t xml:space="preserve"> slide</w:t>
-      </w:r>
-      <w:r>
-        <w:rPr>
-          <w:rStyle w:val="Strong"/>
+          <w:rStyle w:val="lev"/>
         </w:rPr>
         <w:t>.</w:t>
       </w:r>
@@ -3246,7 +3178,7 @@
     </w:p>
     <w:p>
       <w:pPr>
-        <w:pStyle w:val="Heading4"/>
+        <w:pStyle w:val="Titre4"/>
       </w:pPr>
       <w:r>
         <w:t>Feedback</w:t>
@@ -3259,7 +3191,7 @@
     </w:p>
     <w:p>
       <w:pPr>
-        <w:pStyle w:val="Heading3"/>
+        <w:pStyle w:val="Titre3"/>
       </w:pPr>
       <w:bookmarkStart w:id="17" w:name="_Toc94623088"/>
       <w:r>
@@ -3293,7 +3225,7 @@
     </w:p>
     <w:p>
       <w:pPr>
-        <w:pStyle w:val="ListParagraph"/>
+        <w:pStyle w:val="Paragraphedeliste"/>
         <w:numPr>
           <w:ilvl w:val="0"/>
           <w:numId w:val="15"/>
@@ -3301,7 +3233,7 @@
       </w:pPr>
       <w:r>
         <w:rPr>
-          <w:rStyle w:val="Strong"/>
+          <w:rStyle w:val="lev"/>
         </w:rPr>
         <w:t>Rayon d’interaction maximum.</w:t>
       </w:r>
@@ -3317,7 +3249,7 @@
     </w:p>
     <w:p>
       <w:pPr>
-        <w:pStyle w:val="ListParagraph"/>
+        <w:pStyle w:val="Paragraphedeliste"/>
         <w:numPr>
           <w:ilvl w:val="0"/>
           <w:numId w:val="15"/>
@@ -3325,7 +3257,7 @@
       </w:pPr>
       <w:r>
         <w:rPr>
-          <w:rStyle w:val="Strong"/>
+          <w:rStyle w:val="lev"/>
         </w:rPr>
         <w:t>Réduction du rayon par interaction.</w:t>
       </w:r>
@@ -3338,7 +3270,7 @@
     </w:p>
     <w:p>
       <w:pPr>
-        <w:pStyle w:val="ListParagraph"/>
+        <w:pStyle w:val="Paragraphedeliste"/>
         <w:numPr>
           <w:ilvl w:val="0"/>
           <w:numId w:val="15"/>
@@ -3346,7 +3278,7 @@
       </w:pPr>
       <w:r>
         <w:rPr>
-          <w:rStyle w:val="Strong"/>
+          <w:rStyle w:val="lev"/>
         </w:rPr>
         <w:t>Récupération du rayon.</w:t>
       </w:r>
@@ -3359,7 +3291,7 @@
     </w:p>
     <w:p>
       <w:pPr>
-        <w:pStyle w:val="ListParagraph"/>
+        <w:pStyle w:val="Paragraphedeliste"/>
         <w:numPr>
           <w:ilvl w:val="0"/>
           <w:numId w:val="15"/>
@@ -3367,7 +3299,7 @@
       </w:pPr>
       <w:r>
         <w:rPr>
-          <w:rStyle w:val="Strong"/>
+          <w:rStyle w:val="lev"/>
         </w:rPr>
         <w:t>Distance d’éjection de base.</w:t>
       </w:r>
@@ -3383,7 +3315,7 @@
     </w:p>
     <w:p>
       <w:pPr>
-        <w:pStyle w:val="ListParagraph"/>
+        <w:pStyle w:val="Paragraphedeliste"/>
         <w:numPr>
           <w:ilvl w:val="0"/>
           <w:numId w:val="15"/>
@@ -3391,7 +3323,7 @@
       </w:pPr>
       <w:r>
         <w:rPr>
-          <w:rStyle w:val="Strong"/>
+          <w:rStyle w:val="lev"/>
         </w:rPr>
         <w:t>Distance d’éjection du roi.</w:t>
       </w:r>
@@ -3413,7 +3345,7 @@
     </w:p>
     <w:p>
       <w:pPr>
-        <w:pStyle w:val="Heading4"/>
+        <w:pStyle w:val="Titre4"/>
       </w:pPr>
       <w:r>
         <w:t>Touches</w:t>
@@ -3421,7 +3353,7 @@
     </w:p>
     <w:p>
       <w:pPr>
-        <w:pStyle w:val="ListParagraph"/>
+        <w:pStyle w:val="Paragraphedeliste"/>
         <w:numPr>
           <w:ilvl w:val="0"/>
           <w:numId w:val="17"/>
@@ -3429,7 +3361,7 @@
       </w:pPr>
       <w:r>
         <w:rPr>
-          <w:rStyle w:val="Strong"/>
+          <w:rStyle w:val="lev"/>
         </w:rPr>
         <w:t>Clavier 1.</w:t>
       </w:r>
@@ -3442,7 +3374,7 @@
     </w:p>
     <w:p>
       <w:pPr>
-        <w:pStyle w:val="ListParagraph"/>
+        <w:pStyle w:val="Paragraphedeliste"/>
         <w:numPr>
           <w:ilvl w:val="0"/>
           <w:numId w:val="17"/>
@@ -3450,7 +3382,7 @@
       </w:pPr>
       <w:r>
         <w:rPr>
-          <w:rStyle w:val="Strong"/>
+          <w:rStyle w:val="lev"/>
         </w:rPr>
         <w:t>Clavier 2.</w:t>
       </w:r>
@@ -3463,7 +3395,7 @@
     </w:p>
     <w:p>
       <w:pPr>
-        <w:pStyle w:val="ListParagraph"/>
+        <w:pStyle w:val="Paragraphedeliste"/>
         <w:numPr>
           <w:ilvl w:val="0"/>
           <w:numId w:val="17"/>
@@ -3471,33 +3403,20 @@
       </w:pPr>
       <w:r>
         <w:rPr>
-          <w:rStyle w:val="Strong"/>
+          <w:rStyle w:val="lev"/>
         </w:rPr>
         <w:t>Manette.</w:t>
       </w:r>
       <w:r>
         <w:t xml:space="preserve"> </w:t>
       </w:r>
-      <w:proofErr w:type="spellStart"/>
-      <w:r>
-        <w:t>Bumper</w:t>
-      </w:r>
-      <w:proofErr w:type="spellEnd"/>
-      <w:r>
-        <w:t xml:space="preserve"> gauche (tirer) et </w:t>
-      </w:r>
-      <w:proofErr w:type="spellStart"/>
-      <w:r>
-        <w:t>bumper</w:t>
-      </w:r>
-      <w:proofErr w:type="spellEnd"/>
-      <w:r>
-        <w:t xml:space="preserve"> droite (pousser)</w:t>
-      </w:r>
-    </w:p>
-    <w:p>
-      <w:pPr>
-        <w:pStyle w:val="Heading4"/>
+      <w:r>
+        <w:t>Bumper gauche (tirer) et bumper droite (pousser)</w:t>
+      </w:r>
+    </w:p>
+    <w:p>
+      <w:pPr>
+        <w:pStyle w:val="Titre4"/>
       </w:pPr>
       <w:r>
         <w:lastRenderedPageBreak/>
@@ -3511,7 +3430,7 @@
     </w:p>
     <w:p>
       <w:pPr>
-        <w:pStyle w:val="Heading3"/>
+        <w:pStyle w:val="Titre3"/>
       </w:pPr>
       <w:bookmarkStart w:id="18" w:name="_Ref94191658"/>
       <w:bookmarkStart w:id="19" w:name="_Toc94623089"/>
@@ -3540,7 +3459,7 @@
     </w:p>
     <w:p>
       <w:pPr>
-        <w:pStyle w:val="ListParagraph"/>
+        <w:pStyle w:val="Paragraphedeliste"/>
         <w:numPr>
           <w:ilvl w:val="0"/>
           <w:numId w:val="14"/>
@@ -3548,7 +3467,7 @@
       </w:pPr>
       <w:r>
         <w:rPr>
-          <w:rStyle w:val="Strong"/>
+          <w:rStyle w:val="lev"/>
         </w:rPr>
         <w:t>Temps d’étourdissement.</w:t>
       </w:r>
@@ -3558,7 +3477,7 @@
     </w:p>
     <w:p>
       <w:pPr>
-        <w:pStyle w:val="ListParagraph"/>
+        <w:pStyle w:val="Paragraphedeliste"/>
         <w:numPr>
           <w:ilvl w:val="0"/>
           <w:numId w:val="14"/>
@@ -3566,7 +3485,7 @@
       </w:pPr>
       <w:r>
         <w:rPr>
-          <w:rStyle w:val="Strong"/>
+          <w:rStyle w:val="lev"/>
         </w:rPr>
         <w:t>Vitesse de déplacement.</w:t>
       </w:r>
@@ -3576,7 +3495,7 @@
     </w:p>
     <w:p>
       <w:pPr>
-        <w:pStyle w:val="Heading4"/>
+        <w:pStyle w:val="Titre4"/>
       </w:pPr>
       <w:r>
         <w:t>Feedback</w:t>
@@ -3584,28 +3503,12 @@
     </w:p>
     <w:p>
       <w:r>
-        <w:t xml:space="preserve">Lors de la collision des particules d’impact sont émises. Tant que le joueur est </w:t>
-      </w:r>
-      <w:proofErr w:type="spellStart"/>
-      <w:r>
-        <w:t>stun</w:t>
-      </w:r>
-      <w:proofErr w:type="spellEnd"/>
-      <w:r>
-        <w:t xml:space="preserve"> la couleur de son </w:t>
-      </w:r>
-      <w:proofErr w:type="spellStart"/>
-      <w:r>
-        <w:t>sprite</w:t>
-      </w:r>
-      <w:proofErr w:type="spellEnd"/>
-      <w:r>
-        <w:t xml:space="preserve"> est assombrie.</w:t>
-      </w:r>
-    </w:p>
-    <w:p>
-      <w:pPr>
-        <w:pStyle w:val="ListParagraph"/>
+        <w:t>Lors de la collision des particules d’impact sont émises. Tant que le joueur est stun la couleur de son sprite est assombrie.</w:t>
+      </w:r>
+    </w:p>
+    <w:p>
+      <w:pPr>
+        <w:pStyle w:val="Paragraphedeliste"/>
         <w:numPr>
           <w:ilvl w:val="0"/>
           <w:numId w:val="16"/>
@@ -3613,7 +3516,7 @@
       </w:pPr>
       <w:r>
         <w:rPr>
-          <w:rStyle w:val="Strong"/>
+          <w:rStyle w:val="lev"/>
         </w:rPr>
         <w:t>Luminosité couleur.</w:t>
       </w:r>
@@ -3623,7 +3526,7 @@
     </w:p>
     <w:p>
       <w:pPr>
-        <w:pStyle w:val="Heading2"/>
+        <w:pStyle w:val="Titre2"/>
       </w:pPr>
       <w:bookmarkStart w:id="20" w:name="_Toc94623090"/>
       <w:r>
@@ -3647,7 +3550,7 @@
     </w:p>
     <w:p>
       <w:pPr>
-        <w:pStyle w:val="Heading3"/>
+        <w:pStyle w:val="Titre3"/>
       </w:pPr>
       <w:bookmarkStart w:id="21" w:name="_Toc94623091"/>
       <w:r>
@@ -3668,7 +3571,7 @@
     </w:p>
     <w:p>
       <w:pPr>
-        <w:pStyle w:val="Heading3"/>
+        <w:pStyle w:val="Titre3"/>
       </w:pPr>
       <w:bookmarkStart w:id="22" w:name="_Toc94623092"/>
       <w:r>
@@ -3685,7 +3588,7 @@
       </w:r>
       <w:r>
         <w:rPr>
-          <w:rStyle w:val="FootnoteReference"/>
+          <w:rStyle w:val="Appelnotedebasdep"/>
         </w:rPr>
         <w:footnoteReference w:id="1"/>
       </w:r>
@@ -3708,7 +3611,7 @@
     <w:p>
       <w:r>
         <w:rPr>
-          <w:rStyle w:val="Strong"/>
+          <w:rStyle w:val="lev"/>
         </w:rPr>
         <w:t>Force minimal pour briser la couronne.</w:t>
       </w:r>
@@ -3718,7 +3621,7 @@
     </w:p>
     <w:p>
       <w:pPr>
-        <w:pStyle w:val="Heading2"/>
+        <w:pStyle w:val="Titre2"/>
       </w:pPr>
       <w:bookmarkStart w:id="23" w:name="_Toc94623093"/>
       <w:r>
@@ -3731,15 +3634,7 @@
         <w:t xml:space="preserve">Le niveau contient </w:t>
       </w:r>
       <w:r>
-        <w:t xml:space="preserve">des chemins qui ne peuvent se faire qu’en coop, et d’autres chemins qui peuvent se faire seul. Ces derniers devraient être soit  </w:t>
-      </w:r>
-      <w:proofErr w:type="spellStart"/>
-      <w:r>
-        <w:t>soit</w:t>
-      </w:r>
-      <w:proofErr w:type="spellEnd"/>
-      <w:r>
-        <w:t xml:space="preserve"> moins accessibles, plus difficile à traverser</w:t>
+        <w:t>des chemins qui ne peuvent se faire qu’en coop, et d’autres chemins qui peuvent se faire seul. Ces derniers devraient être soit  soit moins accessibles, plus difficile à traverser</w:t>
       </w:r>
       <w:r>
         <w:t xml:space="preserve">, ou plus longs. </w:t>
@@ -3762,7 +3657,7 @@
     </w:p>
     <w:p>
       <w:pPr>
-        <w:pStyle w:val="Heading1"/>
+        <w:pStyle w:val="Titre1"/>
       </w:pPr>
       <w:bookmarkStart w:id="24" w:name="_Toc94623094"/>
       <w:r>
@@ -3773,7 +3668,7 @@
     </w:p>
     <w:p>
       <w:pPr>
-        <w:pStyle w:val="Heading1"/>
+        <w:pStyle w:val="Titre1"/>
       </w:pPr>
       <w:bookmarkStart w:id="25" w:name="_Toc94623095"/>
       <w:r>
@@ -3784,7 +3679,7 @@
     </w:p>
     <w:p>
       <w:pPr>
-        <w:pStyle w:val="Heading3"/>
+        <w:pStyle w:val="Titre3"/>
       </w:pPr>
       <w:bookmarkStart w:id="26" w:name="_Toc94623096"/>
       <w:r>
@@ -3797,15 +3692,7 @@
         <w:t xml:space="preserve">Une amélioration possible serait d’ajouter différents niveaux au jeu. Pour rendre ces niveaux plus uniques </w:t>
       </w:r>
       <w:r>
-        <w:t xml:space="preserve">ils pourraient contenir des obstacles et éléments de LD tels que des </w:t>
-      </w:r>
-      <w:proofErr w:type="spellStart"/>
-      <w:r>
-        <w:t>bumpers</w:t>
-      </w:r>
-      <w:proofErr w:type="spellEnd"/>
-      <w:r>
-        <w:t>, des trampolines, des pics, des plateformes mouvantes, etc.</w:t>
+        <w:t>ils pourraient contenir des obstacles et éléments de LD tels que des bumpers, des trampolines, des pics, des plateformes mouvantes, etc.</w:t>
       </w:r>
     </w:p>
     <w:sectPr>
@@ -3844,7 +3731,7 @@
 <w:ftr xmlns:wpc="http://schemas.microsoft.com/office/word/2010/wordprocessingCanvas" xmlns:cx="http://schemas.microsoft.com/office/drawing/2014/chartex" xmlns:cx1="http://schemas.microsoft.com/office/drawing/2015/9/8/chartex" xmlns:cx2="http://schemas.microsoft.com/office/drawing/2015/10/21/chartex" xmlns:cx3="http://schemas.microsoft.com/office/drawing/2016/5/9/chartex" xmlns:cx4="http://schemas.microsoft.com/office/drawing/2016/5/10/chartex" xmlns:cx5="http://schemas.microsoft.com/office/drawing/2016/5/11/chartex" xmlns:cx6="http://schemas.microsoft.com/office/drawing/2016/5/12/chartex" xmlns:cx7="http://schemas.microsoft.com/office/drawing/2016/5/13/chartex" xmlns:cx8="http://schemas.microsoft.com/office/drawing/2016/5/14/chartex" xmlns:mc="http://schemas.openxmlformats.org/markup-compatibility/2006" xmlns:aink="http://schemas.microsoft.com/office/drawing/2016/ink" xmlns:am3d="http://schemas.microsoft.com/office/drawing/2017/model3d" xmlns:o="urn:schemas-microsoft-com:office:office" xmlns:r="http://schemas.openxmlformats.org/officeDocument/2006/relationships" xmlns:m="http://schemas.openxmlformats.org/officeDocument/2006/math" xmlns:v="urn:schemas-microsoft-com:vml" xmlns:wp14="http://schemas.microsoft.com/office/word/2010/wordprocessingDrawing" xmlns:wp="http://schemas.openxmlformats.org/drawingml/2006/wordprocessingDrawing" xmlns:w10="urn:schemas-microsoft-com:office:word" xmlns:w="http://schemas.openxmlformats.org/wordprocessingml/2006/main" xmlns:w14="http://schemas.microsoft.com/office/word/2010/wordml" xmlns:w15="http://schemas.microsoft.com/office/word/2012/wordml" xmlns:w16cex="http://schemas.microsoft.com/office/word/2018/wordml/cex" xmlns:w16cid="http://schemas.microsoft.com/office/word/2016/wordml/cid" xmlns:w16="http://schemas.microsoft.com/office/word/2018/wordml" xmlns:w16sdtdh="http://schemas.microsoft.com/office/word/2020/wordml/sdtdatahash" xmlns:w16se="http://schemas.microsoft.com/office/word/2015/wordml/symex" xmlns:wpg="http://schemas.microsoft.com/office/word/2010/wordprocessingGroup" xmlns:wpi="http://schemas.microsoft.com/office/word/2010/wordprocessingInk" xmlns:wne="http://schemas.microsoft.com/office/word/2006/wordml" xmlns:wps="http://schemas.microsoft.com/office/word/2010/wordprocessingShape" mc:Ignorable="w14 w15 w16se w16cid w16 w16cex w16sdtdh wp14">
   <w:p>
     <w:pPr>
-      <w:pStyle w:val="Footer"/>
+      <w:pStyle w:val="Pieddepage"/>
     </w:pPr>
     <w:r>
       <w:tab/>
@@ -3870,25 +3757,15 @@
     <w:r>
       <w:t>/</w:t>
     </w:r>
-    <w:r>
-      <w:fldChar w:fldCharType="begin"/>
-    </w:r>
-    <w:r>
-      <w:instrText xml:space="preserve"> NUMPAGES   \* MERGEFORMAT </w:instrText>
-    </w:r>
-    <w:r>
-      <w:fldChar w:fldCharType="separate"/>
-    </w:r>
-    <w:r>
-      <w:t>8</w:t>
-    </w:r>
-    <w:r>
-      <w:fldChar w:fldCharType="end"/>
-    </w:r>
+    <w:fldSimple w:instr=" NUMPAGES   \* MERGEFORMAT ">
+      <w:r>
+        <w:t>8</w:t>
+      </w:r>
+    </w:fldSimple>
   </w:p>
   <w:p>
     <w:pPr>
-      <w:pStyle w:val="Footer"/>
+      <w:pStyle w:val="Pieddepage"/>
     </w:pPr>
   </w:p>
 </w:ftr>
@@ -3898,7 +3775,7 @@
 <w:ftr xmlns:wpc="http://schemas.microsoft.com/office/word/2010/wordprocessingCanvas" xmlns:cx="http://schemas.microsoft.com/office/drawing/2014/chartex" xmlns:cx1="http://schemas.microsoft.com/office/drawing/2015/9/8/chartex" xmlns:cx2="http://schemas.microsoft.com/office/drawing/2015/10/21/chartex" xmlns:cx3="http://schemas.microsoft.com/office/drawing/2016/5/9/chartex" xmlns:cx4="http://schemas.microsoft.com/office/drawing/2016/5/10/chartex" xmlns:cx5="http://schemas.microsoft.com/office/drawing/2016/5/11/chartex" xmlns:cx6="http://schemas.microsoft.com/office/drawing/2016/5/12/chartex" xmlns:cx7="http://schemas.microsoft.com/office/drawing/2016/5/13/chartex" xmlns:cx8="http://schemas.microsoft.com/office/drawing/2016/5/14/chartex" xmlns:mc="http://schemas.openxmlformats.org/markup-compatibility/2006" xmlns:aink="http://schemas.microsoft.com/office/drawing/2016/ink" xmlns:am3d="http://schemas.microsoft.com/office/drawing/2017/model3d" xmlns:o="urn:schemas-microsoft-com:office:office" xmlns:r="http://schemas.openxmlformats.org/officeDocument/2006/relationships" xmlns:m="http://schemas.openxmlformats.org/officeDocument/2006/math" xmlns:v="urn:schemas-microsoft-com:vml" xmlns:wp14="http://schemas.microsoft.com/office/word/2010/wordprocessingDrawing" xmlns:wp="http://schemas.openxmlformats.org/drawingml/2006/wordprocessingDrawing" xmlns:w10="urn:schemas-microsoft-com:office:word" xmlns:w="http://schemas.openxmlformats.org/wordprocessingml/2006/main" xmlns:w14="http://schemas.microsoft.com/office/word/2010/wordml" xmlns:w15="http://schemas.microsoft.com/office/word/2012/wordml" xmlns:w16cex="http://schemas.microsoft.com/office/word/2018/wordml/cex" xmlns:w16cid="http://schemas.microsoft.com/office/word/2016/wordml/cid" xmlns:w16="http://schemas.microsoft.com/office/word/2018/wordml" xmlns:w16sdtdh="http://schemas.microsoft.com/office/word/2020/wordml/sdtdatahash" xmlns:w16se="http://schemas.microsoft.com/office/word/2015/wordml/symex" xmlns:wpg="http://schemas.microsoft.com/office/word/2010/wordprocessingGroup" xmlns:wpi="http://schemas.microsoft.com/office/word/2010/wordprocessingInk" xmlns:wne="http://schemas.microsoft.com/office/word/2006/wordml" xmlns:wps="http://schemas.microsoft.com/office/word/2010/wordprocessingShape" mc:Ignorable="w14 w15 w16se w16cid w16 w16cex w16sdtdh wp14">
   <w:p>
     <w:pPr>
-      <w:pStyle w:val="Footer"/>
+      <w:pStyle w:val="Pieddepage"/>
     </w:pPr>
     <w:r>
       <w:fldChar w:fldCharType="begin"/>
@@ -3921,14 +3798,27 @@
     <w:r>
       <w:t>/</w:t>
     </w:r>
-    <w:fldSimple w:instr=" NUMPAGES   \* MERGEFORMAT ">
-      <w:r>
-        <w:rPr>
-          <w:noProof/>
-        </w:rPr>
-        <w:t>8</w:t>
-      </w:r>
-    </w:fldSimple>
+    <w:r>
+      <w:fldChar w:fldCharType="begin"/>
+    </w:r>
+    <w:r>
+      <w:instrText xml:space="preserve"> NUMPAGES   \* MERGEFORMAT </w:instrText>
+    </w:r>
+    <w:r>
+      <w:fldChar w:fldCharType="separate"/>
+    </w:r>
+    <w:r>
+      <w:rPr>
+        <w:noProof/>
+      </w:rPr>
+      <w:t>8</w:t>
+    </w:r>
+    <w:r>
+      <w:rPr>
+        <w:noProof/>
+      </w:rPr>
+      <w:fldChar w:fldCharType="end"/>
+    </w:r>
   </w:p>
 </w:ftr>
 </file>
@@ -3952,11 +3842,11 @@
   <w:footnote w:id="1">
     <w:p>
       <w:pPr>
-        <w:pStyle w:val="FootnoteText"/>
+        <w:pStyle w:val="Notedebasdepage"/>
       </w:pPr>
       <w:r>
         <w:rPr>
-          <w:rStyle w:val="FootnoteReference"/>
+          <w:rStyle w:val="Appelnotedebasdep"/>
         </w:rPr>
         <w:footnoteRef/>
       </w:r>
@@ -3976,13 +3866,8 @@
         <w:fldChar w:fldCharType="separate"/>
       </w:r>
       <w:r>
-        <w:t xml:space="preserve">Impact et </w:t>
-      </w:r>
-      <w:proofErr w:type="spellStart"/>
-      <w:r>
-        <w:t>stun</w:t>
-      </w:r>
-      <w:proofErr w:type="spellEnd"/>
+        <w:t>Impact et stun</w:t>
+      </w:r>
       <w:r>
         <w:fldChar w:fldCharType="end"/>
       </w:r>
@@ -4675,7 +4560,7 @@
     <w:lvl w:ilvl="0">
       <w:start w:val="1"/>
       <w:numFmt w:val="decimal"/>
-      <w:pStyle w:val="Heading1"/>
+      <w:pStyle w:val="Titre1"/>
       <w:lvlText w:val="%1."/>
       <w:lvlJc w:val="left"/>
       <w:pPr>
@@ -4688,7 +4573,7 @@
     <w:lvl w:ilvl="1">
       <w:start w:val="1"/>
       <w:numFmt w:val="decimal"/>
-      <w:pStyle w:val="Heading2"/>
+      <w:pStyle w:val="Titre2"/>
       <w:lvlText w:val="%1. %2."/>
       <w:lvlJc w:val="left"/>
       <w:pPr>
@@ -4701,7 +4586,7 @@
     <w:lvl w:ilvl="2">
       <w:start w:val="1"/>
       <w:numFmt w:val="upperLetter"/>
-      <w:pStyle w:val="Heading3"/>
+      <w:pStyle w:val="Titre3"/>
       <w:lvlText w:val="%3."/>
       <w:lvlJc w:val="right"/>
       <w:pPr>
@@ -6319,11 +6204,11 @@
       <w:lang w:val="fr-FR"/>
     </w:rPr>
   </w:style>
-  <w:style w:type="paragraph" w:styleId="Heading1">
+  <w:style w:type="paragraph" w:styleId="Titre1">
     <w:name w:val="heading 1"/>
     <w:basedOn w:val="Normal"/>
     <w:next w:val="Normal"/>
-    <w:link w:val="Heading1Char"/>
+    <w:link w:val="Titre1Car"/>
     <w:uiPriority w:val="9"/>
     <w:qFormat/>
     <w:rsid w:val="00CA7454"/>
@@ -6351,11 +6236,11 @@
       <w:szCs w:val="52"/>
     </w:rPr>
   </w:style>
-  <w:style w:type="paragraph" w:styleId="Heading2">
+  <w:style w:type="paragraph" w:styleId="Titre2">
     <w:name w:val="heading 2"/>
     <w:basedOn w:val="Normal"/>
     <w:next w:val="Normal"/>
-    <w:link w:val="Heading2Char"/>
+    <w:link w:val="Titre2Car"/>
     <w:uiPriority w:val="9"/>
     <w:unhideWhenUsed/>
     <w:qFormat/>
@@ -6383,11 +6268,11 @@
       <w:szCs w:val="28"/>
     </w:rPr>
   </w:style>
-  <w:style w:type="paragraph" w:styleId="Heading3">
+  <w:style w:type="paragraph" w:styleId="Titre3">
     <w:name w:val="heading 3"/>
     <w:basedOn w:val="Normal"/>
     <w:next w:val="Normal"/>
-    <w:link w:val="Heading3Char"/>
+    <w:link w:val="Titre3Car"/>
     <w:uiPriority w:val="9"/>
     <w:unhideWhenUsed/>
     <w:qFormat/>
@@ -6413,11 +6298,11 @@
       <w:szCs w:val="24"/>
     </w:rPr>
   </w:style>
-  <w:style w:type="paragraph" w:styleId="Heading4">
+  <w:style w:type="paragraph" w:styleId="Titre4">
     <w:name w:val="heading 4"/>
     <w:basedOn w:val="Normal"/>
     <w:next w:val="Normal"/>
-    <w:link w:val="Heading4Char"/>
+    <w:link w:val="Titre4Car"/>
     <w:uiPriority w:val="9"/>
     <w:unhideWhenUsed/>
     <w:qFormat/>
@@ -6436,11 +6321,11 @@
       <w:spacing w:val="10"/>
     </w:rPr>
   </w:style>
-  <w:style w:type="paragraph" w:styleId="Heading5">
+  <w:style w:type="paragraph" w:styleId="Titre5">
     <w:name w:val="heading 5"/>
     <w:basedOn w:val="Normal"/>
     <w:next w:val="Normal"/>
-    <w:link w:val="Heading5Char"/>
+    <w:link w:val="Titre5Car"/>
     <w:uiPriority w:val="9"/>
     <w:semiHidden/>
     <w:unhideWhenUsed/>
@@ -6459,11 +6344,11 @@
       <w:spacing w:val="10"/>
     </w:rPr>
   </w:style>
-  <w:style w:type="paragraph" w:styleId="Heading6">
+  <w:style w:type="paragraph" w:styleId="Titre6">
     <w:name w:val="heading 6"/>
     <w:basedOn w:val="Normal"/>
     <w:next w:val="Normal"/>
-    <w:link w:val="Heading6Char"/>
+    <w:link w:val="Titre6Car"/>
     <w:uiPriority w:val="9"/>
     <w:semiHidden/>
     <w:unhideWhenUsed/>
@@ -6482,11 +6367,11 @@
       <w:spacing w:val="10"/>
     </w:rPr>
   </w:style>
-  <w:style w:type="paragraph" w:styleId="Heading7">
+  <w:style w:type="paragraph" w:styleId="Titre7">
     <w:name w:val="heading 7"/>
     <w:basedOn w:val="Normal"/>
     <w:next w:val="Normal"/>
-    <w:link w:val="Heading7Char"/>
+    <w:link w:val="Titre7Car"/>
     <w:uiPriority w:val="9"/>
     <w:semiHidden/>
     <w:unhideWhenUsed/>
@@ -6502,11 +6387,11 @@
       <w:spacing w:val="10"/>
     </w:rPr>
   </w:style>
-  <w:style w:type="paragraph" w:styleId="Heading8">
+  <w:style w:type="paragraph" w:styleId="Titre8">
     <w:name w:val="heading 8"/>
     <w:basedOn w:val="Normal"/>
     <w:next w:val="Normal"/>
-    <w:link w:val="Heading8Char"/>
+    <w:link w:val="Titre8Car"/>
     <w:uiPriority w:val="9"/>
     <w:semiHidden/>
     <w:unhideWhenUsed/>
@@ -6523,11 +6408,11 @@
       <w:szCs w:val="18"/>
     </w:rPr>
   </w:style>
-  <w:style w:type="paragraph" w:styleId="Heading9">
+  <w:style w:type="paragraph" w:styleId="Titre9">
     <w:name w:val="heading 9"/>
     <w:basedOn w:val="Normal"/>
     <w:next w:val="Normal"/>
-    <w:link w:val="Heading9Char"/>
+    <w:link w:val="Titre9Car"/>
     <w:uiPriority w:val="9"/>
     <w:semiHidden/>
     <w:unhideWhenUsed/>
@@ -6546,13 +6431,13 @@
       <w:szCs w:val="18"/>
     </w:rPr>
   </w:style>
-  <w:style w:type="character" w:default="1" w:styleId="DefaultParagraphFont">
+  <w:style w:type="character" w:default="1" w:styleId="Policepardfaut">
     <w:name w:val="Default Paragraph Font"/>
     <w:uiPriority w:val="1"/>
     <w:semiHidden/>
     <w:unhideWhenUsed/>
   </w:style>
-  <w:style w:type="table" w:default="1" w:styleId="TableNormal">
+  <w:style w:type="table" w:default="1" w:styleId="TableauNormal">
     <w:name w:val="Normal Table"/>
     <w:uiPriority w:val="99"/>
     <w:semiHidden/>
@@ -6567,17 +6452,17 @@
       </w:tblCellMar>
     </w:tblPr>
   </w:style>
-  <w:style w:type="numbering" w:default="1" w:styleId="NoList">
+  <w:style w:type="numbering" w:default="1" w:styleId="Aucuneliste">
     <w:name w:val="No List"/>
     <w:uiPriority w:val="99"/>
     <w:semiHidden/>
     <w:unhideWhenUsed/>
   </w:style>
-  <w:style w:type="paragraph" w:styleId="Subtitle">
+  <w:style w:type="paragraph" w:styleId="Sous-titre">
     <w:name w:val="Subtitle"/>
     <w:basedOn w:val="Normal"/>
     <w:next w:val="Normal"/>
-    <w:link w:val="SubtitleChar"/>
+    <w:link w:val="Sous-titreCar"/>
     <w:uiPriority w:val="11"/>
     <w:qFormat/>
     <w:rsid w:val="00842AED"/>
@@ -6593,10 +6478,10 @@
       <w:szCs w:val="21"/>
     </w:rPr>
   </w:style>
-  <w:style w:type="character" w:customStyle="1" w:styleId="SubtitleChar">
-    <w:name w:val="Subtitle Char"/>
-    <w:basedOn w:val="DefaultParagraphFont"/>
-    <w:link w:val="Subtitle"/>
+  <w:style w:type="character" w:customStyle="1" w:styleId="Sous-titreCar">
+    <w:name w:val="Sous-titre Car"/>
+    <w:basedOn w:val="Policepardfaut"/>
+    <w:link w:val="Sous-titre"/>
     <w:uiPriority w:val="11"/>
     <w:rsid w:val="00842AED"/>
     <w:rPr>
@@ -6608,10 +6493,10 @@
       <w:lang w:val="fr-FR"/>
     </w:rPr>
   </w:style>
-  <w:style w:type="character" w:customStyle="1" w:styleId="Heading1Char">
-    <w:name w:val="Heading 1 Char"/>
-    <w:basedOn w:val="DefaultParagraphFont"/>
-    <w:link w:val="Heading1"/>
+  <w:style w:type="character" w:customStyle="1" w:styleId="Titre1Car">
+    <w:name w:val="Titre 1 Car"/>
+    <w:basedOn w:val="Policepardfaut"/>
+    <w:link w:val="Titre1"/>
     <w:uiPriority w:val="9"/>
     <w:rsid w:val="00CA7454"/>
     <w:rPr>
@@ -6623,11 +6508,11 @@
       <w:shd w:val="clear" w:color="auto" w:fill="4472C4" w:themeFill="accent1"/>
     </w:rPr>
   </w:style>
-  <w:style w:type="paragraph" w:styleId="Title">
+  <w:style w:type="paragraph" w:styleId="Titre">
     <w:name w:val="Title"/>
     <w:basedOn w:val="Normal"/>
     <w:next w:val="Normal"/>
-    <w:link w:val="TitleChar"/>
+    <w:link w:val="TitreCar"/>
     <w:uiPriority w:val="10"/>
     <w:qFormat/>
     <w:rsid w:val="00842AED"/>
@@ -6644,10 +6529,10 @@
       <w:szCs w:val="96"/>
     </w:rPr>
   </w:style>
-  <w:style w:type="character" w:customStyle="1" w:styleId="TitleChar">
-    <w:name w:val="Title Char"/>
-    <w:basedOn w:val="DefaultParagraphFont"/>
-    <w:link w:val="Title"/>
+  <w:style w:type="character" w:customStyle="1" w:styleId="TitreCar">
+    <w:name w:val="Titre Car"/>
+    <w:basedOn w:val="Policepardfaut"/>
+    <w:link w:val="Titre"/>
     <w:uiPriority w:val="10"/>
     <w:rsid w:val="00842AED"/>
     <w:rPr>
@@ -6660,10 +6545,10 @@
       <w:lang w:val="fr-FR"/>
     </w:rPr>
   </w:style>
-  <w:style w:type="character" w:customStyle="1" w:styleId="Heading2Char">
-    <w:name w:val="Heading 2 Char"/>
-    <w:basedOn w:val="DefaultParagraphFont"/>
-    <w:link w:val="Heading2"/>
+  <w:style w:type="character" w:customStyle="1" w:styleId="Titre2Car">
+    <w:name w:val="Titre 2 Car"/>
+    <w:basedOn w:val="Policepardfaut"/>
+    <w:link w:val="Titre2"/>
     <w:uiPriority w:val="9"/>
     <w:rsid w:val="00CA7454"/>
     <w:rPr>
@@ -6674,7 +6559,7 @@
       <w:shd w:val="clear" w:color="auto" w:fill="D9E2F3" w:themeFill="accent1" w:themeFillTint="33"/>
     </w:rPr>
   </w:style>
-  <w:style w:type="character" w:styleId="Strong">
+  <w:style w:type="character" w:styleId="lev">
     <w:name w:val="Strong"/>
     <w:uiPriority w:val="22"/>
     <w:qFormat/>
@@ -6684,10 +6569,10 @@
       <w:bCs/>
     </w:rPr>
   </w:style>
-  <w:style w:type="character" w:customStyle="1" w:styleId="Heading3Char">
-    <w:name w:val="Heading 3 Char"/>
-    <w:basedOn w:val="DefaultParagraphFont"/>
-    <w:link w:val="Heading3"/>
+  <w:style w:type="character" w:customStyle="1" w:styleId="Titre3Car">
+    <w:name w:val="Titre 3 Car"/>
+    <w:basedOn w:val="Policepardfaut"/>
+    <w:link w:val="Titre3"/>
     <w:uiPriority w:val="9"/>
     <w:rsid w:val="00AD378E"/>
     <w:rPr>
@@ -6699,10 +6584,10 @@
       <w:lang w:val="fr-FR"/>
     </w:rPr>
   </w:style>
-  <w:style w:type="character" w:customStyle="1" w:styleId="Heading4Char">
-    <w:name w:val="Heading 4 Char"/>
-    <w:basedOn w:val="DefaultParagraphFont"/>
-    <w:link w:val="Heading4"/>
+  <w:style w:type="character" w:customStyle="1" w:styleId="Titre4Car">
+    <w:name w:val="Titre 4 Car"/>
+    <w:basedOn w:val="Policepardfaut"/>
+    <w:link w:val="Titre4"/>
     <w:uiPriority w:val="9"/>
     <w:rsid w:val="00F62E12"/>
     <w:rPr>
@@ -6711,10 +6596,10 @@
       <w:spacing w:val="10"/>
     </w:rPr>
   </w:style>
-  <w:style w:type="character" w:customStyle="1" w:styleId="Heading5Char">
-    <w:name w:val="Heading 5 Char"/>
-    <w:basedOn w:val="DefaultParagraphFont"/>
-    <w:link w:val="Heading5"/>
+  <w:style w:type="character" w:customStyle="1" w:styleId="Titre5Car">
+    <w:name w:val="Titre 5 Car"/>
+    <w:basedOn w:val="Policepardfaut"/>
+    <w:link w:val="Titre5"/>
     <w:uiPriority w:val="9"/>
     <w:semiHidden/>
     <w:rsid w:val="00F2156B"/>
@@ -6724,10 +6609,10 @@
       <w:spacing w:val="10"/>
     </w:rPr>
   </w:style>
-  <w:style w:type="character" w:customStyle="1" w:styleId="Heading6Char">
-    <w:name w:val="Heading 6 Char"/>
-    <w:basedOn w:val="DefaultParagraphFont"/>
-    <w:link w:val="Heading6"/>
+  <w:style w:type="character" w:customStyle="1" w:styleId="Titre6Car">
+    <w:name w:val="Titre 6 Car"/>
+    <w:basedOn w:val="Policepardfaut"/>
+    <w:link w:val="Titre6"/>
     <w:uiPriority w:val="9"/>
     <w:semiHidden/>
     <w:rsid w:val="00F2156B"/>
@@ -6737,10 +6622,10 @@
       <w:spacing w:val="10"/>
     </w:rPr>
   </w:style>
-  <w:style w:type="character" w:customStyle="1" w:styleId="Heading7Char">
-    <w:name w:val="Heading 7 Char"/>
-    <w:basedOn w:val="DefaultParagraphFont"/>
-    <w:link w:val="Heading7"/>
+  <w:style w:type="character" w:customStyle="1" w:styleId="Titre7Car">
+    <w:name w:val="Titre 7 Car"/>
+    <w:basedOn w:val="Policepardfaut"/>
+    <w:link w:val="Titre7"/>
     <w:uiPriority w:val="9"/>
     <w:semiHidden/>
     <w:rsid w:val="00F2156B"/>
@@ -6750,10 +6635,10 @@
       <w:spacing w:val="10"/>
     </w:rPr>
   </w:style>
-  <w:style w:type="character" w:customStyle="1" w:styleId="Heading8Char">
-    <w:name w:val="Heading 8 Char"/>
-    <w:basedOn w:val="DefaultParagraphFont"/>
-    <w:link w:val="Heading8"/>
+  <w:style w:type="character" w:customStyle="1" w:styleId="Titre8Car">
+    <w:name w:val="Titre 8 Car"/>
+    <w:basedOn w:val="Policepardfaut"/>
+    <w:link w:val="Titre8"/>
     <w:uiPriority w:val="9"/>
     <w:semiHidden/>
     <w:rsid w:val="00F2156B"/>
@@ -6764,10 +6649,10 @@
       <w:szCs w:val="18"/>
     </w:rPr>
   </w:style>
-  <w:style w:type="character" w:customStyle="1" w:styleId="Heading9Char">
-    <w:name w:val="Heading 9 Char"/>
-    <w:basedOn w:val="DefaultParagraphFont"/>
-    <w:link w:val="Heading9"/>
+  <w:style w:type="character" w:customStyle="1" w:styleId="Titre9Car">
+    <w:name w:val="Titre 9 Car"/>
+    <w:basedOn w:val="Policepardfaut"/>
+    <w:link w:val="Titre9"/>
     <w:uiPriority w:val="9"/>
     <w:semiHidden/>
     <w:rsid w:val="00F2156B"/>
@@ -6780,7 +6665,7 @@
       <w:szCs w:val="18"/>
     </w:rPr>
   </w:style>
-  <w:style w:type="paragraph" w:styleId="Caption">
+  <w:style w:type="paragraph" w:styleId="Lgende">
     <w:name w:val="caption"/>
     <w:basedOn w:val="Normal"/>
     <w:next w:val="Normal"/>
@@ -6797,7 +6682,7 @@
       <w:szCs w:val="16"/>
     </w:rPr>
   </w:style>
-  <w:style w:type="character" w:styleId="Emphasis">
+  <w:style w:type="character" w:styleId="Accentuation">
     <w:name w:val="Emphasis"/>
     <w:uiPriority w:val="20"/>
     <w:qFormat/>
@@ -6808,7 +6693,7 @@
       <w:spacing w:val="5"/>
     </w:rPr>
   </w:style>
-  <w:style w:type="paragraph" w:styleId="NoSpacing">
+  <w:style w:type="paragraph" w:styleId="Sansinterligne">
     <w:name w:val="No Spacing"/>
     <w:uiPriority w:val="1"/>
     <w:qFormat/>
@@ -6817,11 +6702,11 @@
       <w:spacing w:after="0" w:line="240" w:lineRule="auto"/>
     </w:pPr>
   </w:style>
-  <w:style w:type="paragraph" w:styleId="Quote">
+  <w:style w:type="paragraph" w:styleId="Citation">
     <w:name w:val="Quote"/>
     <w:basedOn w:val="Normal"/>
     <w:next w:val="Normal"/>
-    <w:link w:val="QuoteChar"/>
+    <w:link w:val="CitationCar"/>
     <w:uiPriority w:val="29"/>
     <w:qFormat/>
     <w:rsid w:val="00F2156B"/>
@@ -6832,10 +6717,10 @@
       <w:szCs w:val="24"/>
     </w:rPr>
   </w:style>
-  <w:style w:type="character" w:customStyle="1" w:styleId="QuoteChar">
-    <w:name w:val="Quote Char"/>
-    <w:basedOn w:val="DefaultParagraphFont"/>
-    <w:link w:val="Quote"/>
+  <w:style w:type="character" w:customStyle="1" w:styleId="CitationCar">
+    <w:name w:val="Citation Car"/>
+    <w:basedOn w:val="Policepardfaut"/>
+    <w:link w:val="Citation"/>
     <w:uiPriority w:val="29"/>
     <w:rsid w:val="00F2156B"/>
     <w:rPr>
@@ -6845,11 +6730,11 @@
       <w:szCs w:val="24"/>
     </w:rPr>
   </w:style>
-  <w:style w:type="paragraph" w:styleId="IntenseQuote">
+  <w:style w:type="paragraph" w:styleId="Citationintense">
     <w:name w:val="Intense Quote"/>
     <w:basedOn w:val="Normal"/>
     <w:next w:val="Normal"/>
-    <w:link w:val="IntenseQuoteChar"/>
+    <w:link w:val="CitationintenseCar"/>
     <w:uiPriority w:val="30"/>
     <w:qFormat/>
     <w:rsid w:val="00F2156B"/>
@@ -6864,10 +6749,10 @@
       <w:szCs w:val="24"/>
     </w:rPr>
   </w:style>
-  <w:style w:type="character" w:customStyle="1" w:styleId="IntenseQuoteChar">
-    <w:name w:val="Intense Quote Char"/>
-    <w:basedOn w:val="DefaultParagraphFont"/>
-    <w:link w:val="IntenseQuote"/>
+  <w:style w:type="character" w:customStyle="1" w:styleId="CitationintenseCar">
+    <w:name w:val="Citation intense Car"/>
+    <w:basedOn w:val="Policepardfaut"/>
+    <w:link w:val="Citationintense"/>
     <w:uiPriority w:val="30"/>
     <w:rsid w:val="00F2156B"/>
     <w:rPr>
@@ -6876,7 +6761,7 @@
       <w:szCs w:val="24"/>
     </w:rPr>
   </w:style>
-  <w:style w:type="character" w:styleId="SubtleEmphasis">
+  <w:style w:type="character" w:styleId="Accentuationlgre">
     <w:name w:val="Subtle Emphasis"/>
     <w:uiPriority w:val="19"/>
     <w:qFormat/>
@@ -6887,7 +6772,7 @@
       <w:color w:val="1F3763" w:themeColor="accent1" w:themeShade="7F"/>
     </w:rPr>
   </w:style>
-  <w:style w:type="character" w:styleId="IntenseEmphasis">
+  <w:style w:type="character" w:styleId="Accentuationintense">
     <w:name w:val="Intense Emphasis"/>
     <w:uiPriority w:val="21"/>
     <w:qFormat/>
@@ -6900,7 +6785,7 @@
       <w:spacing w:val="10"/>
     </w:rPr>
   </w:style>
-  <w:style w:type="character" w:styleId="SubtleReference">
+  <w:style w:type="character" w:styleId="Rfrencelgre">
     <w:name w:val="Subtle Reference"/>
     <w:uiPriority w:val="31"/>
     <w:qFormat/>
@@ -6911,7 +6796,7 @@
       <w:color w:val="4472C4" w:themeColor="accent1"/>
     </w:rPr>
   </w:style>
-  <w:style w:type="character" w:styleId="IntenseReference">
+  <w:style w:type="character" w:styleId="Rfrenceintense">
     <w:name w:val="Intense Reference"/>
     <w:uiPriority w:val="32"/>
     <w:qFormat/>
@@ -6925,7 +6810,7 @@
       <w:color w:val="4472C4" w:themeColor="accent1"/>
     </w:rPr>
   </w:style>
-  <w:style w:type="character" w:styleId="BookTitle">
+  <w:style w:type="character" w:styleId="Titredulivre">
     <w:name w:val="Book Title"/>
     <w:uiPriority w:val="33"/>
     <w:qFormat/>
@@ -6938,9 +6823,9 @@
       <w:spacing w:val="0"/>
     </w:rPr>
   </w:style>
-  <w:style w:type="paragraph" w:styleId="TOCHeading">
+  <w:style w:type="paragraph" w:styleId="En-ttedetabledesmatires">
     <w:name w:val="TOC Heading"/>
-    <w:basedOn w:val="Heading1"/>
+    <w:basedOn w:val="Titre1"/>
     <w:next w:val="Normal"/>
     <w:uiPriority w:val="39"/>
     <w:unhideWhenUsed/>
@@ -6950,7 +6835,7 @@
       <w:outlineLvl w:val="9"/>
     </w:pPr>
   </w:style>
-  <w:style w:type="paragraph" w:styleId="TOC1">
+  <w:style w:type="paragraph" w:styleId="TM1">
     <w:name w:val="toc 1"/>
     <w:basedOn w:val="Normal"/>
     <w:next w:val="Normal"/>
@@ -6966,7 +6851,7 @@
       <w:spacing w:after="100"/>
     </w:pPr>
   </w:style>
-  <w:style w:type="paragraph" w:styleId="TOC2">
+  <w:style w:type="paragraph" w:styleId="TM2">
     <w:name w:val="toc 2"/>
     <w:basedOn w:val="Normal"/>
     <w:next w:val="Normal"/>
@@ -6979,7 +6864,7 @@
       <w:ind w:left="200"/>
     </w:pPr>
   </w:style>
-  <w:style w:type="paragraph" w:styleId="TOC3">
+  <w:style w:type="paragraph" w:styleId="TM3">
     <w:name w:val="toc 3"/>
     <w:basedOn w:val="Normal"/>
     <w:next w:val="Normal"/>
@@ -6992,9 +6877,9 @@
       <w:ind w:left="400"/>
     </w:pPr>
   </w:style>
-  <w:style w:type="character" w:styleId="Hyperlink">
+  <w:style w:type="character" w:styleId="Lienhypertexte">
     <w:name w:val="Hyperlink"/>
-    <w:basedOn w:val="DefaultParagraphFont"/>
+    <w:basedOn w:val="Policepardfaut"/>
     <w:uiPriority w:val="99"/>
     <w:unhideWhenUsed/>
     <w:rsid w:val="00D56335"/>
@@ -7003,7 +6888,7 @@
       <w:u w:val="single"/>
     </w:rPr>
   </w:style>
-  <w:style w:type="paragraph" w:styleId="ListParagraph">
+  <w:style w:type="paragraph" w:styleId="Paragraphedeliste">
     <w:name w:val="List Paragraph"/>
     <w:basedOn w:val="Normal"/>
     <w:uiPriority w:val="34"/>
@@ -7014,10 +6899,10 @@
       <w:contextualSpacing/>
     </w:pPr>
   </w:style>
-  <w:style w:type="paragraph" w:styleId="FootnoteText">
+  <w:style w:type="paragraph" w:styleId="Notedebasdepage">
     <w:name w:val="footnote text"/>
     <w:basedOn w:val="Normal"/>
-    <w:link w:val="FootnoteTextChar"/>
+    <w:link w:val="NotedebasdepageCar"/>
     <w:uiPriority w:val="99"/>
     <w:unhideWhenUsed/>
     <w:rsid w:val="00543FD8"/>
@@ -7025,16 +6910,16 @@
       <w:spacing w:before="0" w:after="0" w:line="240" w:lineRule="auto"/>
     </w:pPr>
   </w:style>
-  <w:style w:type="character" w:customStyle="1" w:styleId="FootnoteTextChar">
-    <w:name w:val="Footnote Text Char"/>
-    <w:basedOn w:val="DefaultParagraphFont"/>
-    <w:link w:val="FootnoteText"/>
+  <w:style w:type="character" w:customStyle="1" w:styleId="NotedebasdepageCar">
+    <w:name w:val="Note de bas de page Car"/>
+    <w:basedOn w:val="Policepardfaut"/>
+    <w:link w:val="Notedebasdepage"/>
     <w:uiPriority w:val="99"/>
     <w:rsid w:val="00543FD8"/>
   </w:style>
-  <w:style w:type="character" w:styleId="FootnoteReference">
+  <w:style w:type="character" w:styleId="Appelnotedebasdep">
     <w:name w:val="footnote reference"/>
-    <w:basedOn w:val="DefaultParagraphFont"/>
+    <w:basedOn w:val="Policepardfaut"/>
     <w:uiPriority w:val="99"/>
     <w:semiHidden/>
     <w:unhideWhenUsed/>
@@ -7043,18 +6928,18 @@
       <w:vertAlign w:val="superscript"/>
     </w:rPr>
   </w:style>
-  <w:style w:type="character" w:styleId="LineNumber">
+  <w:style w:type="character" w:styleId="Numrodeligne">
     <w:name w:val="line number"/>
-    <w:basedOn w:val="DefaultParagraphFont"/>
+    <w:basedOn w:val="Policepardfaut"/>
     <w:uiPriority w:val="99"/>
     <w:semiHidden/>
     <w:unhideWhenUsed/>
     <w:rsid w:val="00460617"/>
   </w:style>
-  <w:style w:type="paragraph" w:styleId="Header">
+  <w:style w:type="paragraph" w:styleId="En-tte">
     <w:name w:val="header"/>
     <w:basedOn w:val="Normal"/>
-    <w:link w:val="HeaderChar"/>
+    <w:link w:val="En-tteCar"/>
     <w:uiPriority w:val="99"/>
     <w:unhideWhenUsed/>
     <w:rsid w:val="00460617"/>
@@ -7066,20 +6951,20 @@
       <w:spacing w:before="0" w:after="0" w:line="240" w:lineRule="auto"/>
     </w:pPr>
   </w:style>
-  <w:style w:type="character" w:customStyle="1" w:styleId="HeaderChar">
-    <w:name w:val="Header Char"/>
-    <w:basedOn w:val="DefaultParagraphFont"/>
-    <w:link w:val="Header"/>
+  <w:style w:type="character" w:customStyle="1" w:styleId="En-tteCar">
+    <w:name w:val="En-tête Car"/>
+    <w:basedOn w:val="Policepardfaut"/>
+    <w:link w:val="En-tte"/>
     <w:uiPriority w:val="99"/>
     <w:rsid w:val="00460617"/>
     <w:rPr>
       <w:lang w:val="fr-FR"/>
     </w:rPr>
   </w:style>
-  <w:style w:type="paragraph" w:styleId="Footer">
+  <w:style w:type="paragraph" w:styleId="Pieddepage">
     <w:name w:val="footer"/>
     <w:basedOn w:val="Normal"/>
-    <w:link w:val="FooterChar"/>
+    <w:link w:val="PieddepageCar"/>
     <w:uiPriority w:val="99"/>
     <w:unhideWhenUsed/>
     <w:rsid w:val="00460617"/>
@@ -7091,10 +6976,10 @@
       <w:spacing w:before="0" w:after="0" w:line="240" w:lineRule="auto"/>
     </w:pPr>
   </w:style>
-  <w:style w:type="character" w:customStyle="1" w:styleId="FooterChar">
-    <w:name w:val="Footer Char"/>
-    <w:basedOn w:val="DefaultParagraphFont"/>
-    <w:link w:val="Footer"/>
+  <w:style w:type="character" w:customStyle="1" w:styleId="PieddepageCar">
+    <w:name w:val="Pied de page Car"/>
+    <w:basedOn w:val="Policepardfaut"/>
+    <w:link w:val="Pieddepage"/>
     <w:uiPriority w:val="99"/>
     <w:rsid w:val="00460617"/>
     <w:rPr>

</xml_diff>

<commit_message>
début de la partie DA du GDD
</commit_message>
<xml_diff>
--- a/GDD.docx
+++ b/GDD.docx
@@ -2366,7 +2366,10 @@
         <w:t>DA.</w:t>
       </w:r>
       <w:r>
-        <w:t xml:space="preserve"> Simon Ducot</w:t>
+        <w:t xml:space="preserve"> Simon Duco</w:t>
+      </w:r>
+      <w:r>
+        <w:t>s</w:t>
       </w:r>
     </w:p>
     <w:p>
@@ -2515,8 +2518,22 @@
       <w:bookmarkEnd w:id="7"/>
     </w:p>
     <w:p>
-      <w:r>
+      <w:pPr>
+        <w:rPr>
+          <w:lang w:val="en-US"/>
+        </w:rPr>
+      </w:pPr>
+      <w:r>
+        <w:rPr>
+          <w:lang w:val="en-US"/>
+        </w:rPr>
         <w:t>Thomas was alone</w:t>
+      </w:r>
+      <w:r>
+        <w:rPr>
+          <w:lang w:val="en-US"/>
+        </w:rPr>
+        <w:t>, Stick Fight</w:t>
       </w:r>
     </w:p>
     <w:p>
@@ -3668,6 +3685,62 @@
     </w:p>
     <w:p>
       <w:pPr>
+        <w:pStyle w:val="Titre2"/>
+      </w:pPr>
+      <w:r>
+        <w:t>Intentions</w:t>
+      </w:r>
+    </w:p>
+    <w:p>
+      <w:r>
+        <w:t>L’inten</w:t>
+      </w:r>
+      <w:r>
+        <w:t>t</w:t>
+      </w:r>
+      <w:r>
+        <w:t>ion principale concernant la direction artisti</w:t>
+      </w:r>
+      <w:r>
+        <w:t>que était de sublimer l’expérience des joueurs sans</w:t>
+      </w:r>
+      <w:r>
+        <w:t xml:space="preserve"> altérer l’accessibilité, étant donné que le jouet doit rester lisible malgré la présence de 6 joueurs dans l’espace de jeu</w:t>
+      </w:r>
+      <w:r>
+        <w:t>. Nous avons donc opté</w:t>
+      </w:r>
+      <w:r>
+        <w:t xml:space="preserve"> pour une direction artistique composée de formes géométriques et de symboles simples, ainsi qu’une palette de couleur </w:t>
+      </w:r>
+      <w:r>
+        <w:t>diversifiée</w:t>
+      </w:r>
+      <w:r>
+        <w:t>.</w:t>
+      </w:r>
+    </w:p>
+    <w:p/>
+    <w:p>
+      <w:pPr>
+        <w:pStyle w:val="Titre2"/>
+      </w:pPr>
+      <w:r>
+        <w:t>Avatars</w:t>
+      </w:r>
+    </w:p>
+    <w:p>
+      <w:r>
+        <w:t>Apparence</w:t>
+      </w:r>
+    </w:p>
+    <w:p>
+      <w:r>
+        <w:t>Animations</w:t>
+      </w:r>
+    </w:p>
+    <w:p>
+      <w:pPr>
         <w:pStyle w:val="Titre1"/>
       </w:pPr>
       <w:bookmarkStart w:id="25" w:name="_Toc94623095"/>
@@ -3689,7 +3762,13 @@
     </w:p>
     <w:p>
       <w:r>
-        <w:t xml:space="preserve">Une amélioration possible serait d’ajouter différents niveaux au jeu. Pour rendre ces niveaux plus uniques </w:t>
+        <w:t xml:space="preserve">Une amélioration possible serait d’ajouter différents niveaux au jeu. Pour rendre ces niveaux </w:t>
+      </w:r>
+      <w:r>
+        <w:t>uniques</w:t>
+      </w:r>
+      <w:r>
+        <w:t xml:space="preserve"> </w:t>
       </w:r>
       <w:r>
         <w:t>ils pourraient contenir des obstacles et éléments de LD tels que des bumpers, des trampolines, des pics, des plateformes mouvantes, etc.</w:t>
@@ -3757,11 +3836,21 @@
     <w:r>
       <w:t>/</w:t>
     </w:r>
-    <w:fldSimple w:instr=" NUMPAGES   \* MERGEFORMAT ">
-      <w:r>
-        <w:t>8</w:t>
-      </w:r>
-    </w:fldSimple>
+    <w:r>
+      <w:fldChar w:fldCharType="begin"/>
+    </w:r>
+    <w:r>
+      <w:instrText xml:space="preserve"> NUMPAGES   \* MERGEFORMAT </w:instrText>
+    </w:r>
+    <w:r>
+      <w:fldChar w:fldCharType="separate"/>
+    </w:r>
+    <w:r>
+      <w:t>8</w:t>
+    </w:r>
+    <w:r>
+      <w:fldChar w:fldCharType="end"/>
+    </w:r>
   </w:p>
   <w:p>
     <w:pPr>
@@ -3798,27 +3887,14 @@
     <w:r>
       <w:t>/</w:t>
     </w:r>
-    <w:r>
-      <w:fldChar w:fldCharType="begin"/>
-    </w:r>
-    <w:r>
-      <w:instrText xml:space="preserve"> NUMPAGES   \* MERGEFORMAT </w:instrText>
-    </w:r>
-    <w:r>
-      <w:fldChar w:fldCharType="separate"/>
-    </w:r>
-    <w:r>
-      <w:rPr>
-        <w:noProof/>
-      </w:rPr>
-      <w:t>8</w:t>
-    </w:r>
-    <w:r>
-      <w:rPr>
-        <w:noProof/>
-      </w:rPr>
-      <w:fldChar w:fldCharType="end"/>
-    </w:r>
+    <w:fldSimple w:instr=" NUMPAGES   \* MERGEFORMAT ">
+      <w:r>
+        <w:rPr>
+          <w:noProof/>
+        </w:rPr>
+        <w:t>8</w:t>
+      </w:r>
+    </w:fldSimple>
   </w:p>
 </w:ftr>
 </file>
@@ -5796,6 +5872,12 @@
   </w:num>
   <w:num w:numId="19">
     <w:abstractNumId w:val="14"/>
+  </w:num>
+  <w:num w:numId="20">
+    <w:abstractNumId w:val="6"/>
+  </w:num>
+  <w:num w:numId="21">
+    <w:abstractNumId w:val="6"/>
   </w:num>
 </w:numbering>
 </file>
@@ -6258,7 +6340,6 @@
       </w:pBdr>
       <w:shd w:val="clear" w:color="auto" w:fill="D9E2F3" w:themeFill="accent1" w:themeFillTint="33"/>
       <w:spacing w:after="0"/>
-      <w:ind w:left="357" w:hanging="357"/>
       <w:outlineLvl w:val="1"/>
     </w:pPr>
     <w:rPr>

</xml_diff>

<commit_message>
GDD - Correction style header 2
</commit_message>
<xml_diff>
--- a/GDD.docx
+++ b/GDD.docx
@@ -4,7 +4,7 @@
   <w:body>
     <w:p>
       <w:pPr>
-        <w:pStyle w:val="Titre"/>
+        <w:pStyle w:val="Title"/>
       </w:pPr>
       <w:r>
         <w:t>Color Kingdom</w:t>
@@ -12,7 +12,7 @@
     </w:p>
     <w:p>
       <w:pPr>
-        <w:pStyle w:val="Sous-titre"/>
+        <w:pStyle w:val="Subtitle"/>
       </w:pPr>
       <w:r>
         <w:t>Game Design Document</w:t>
@@ -42,7 +42,7 @@
       <w:sdtContent>
         <w:p>
           <w:pPr>
-            <w:pStyle w:val="Titre1"/>
+            <w:pStyle w:val="Heading1"/>
           </w:pPr>
           <w:r>
             <w:t>Contents</w:t>
@@ -51,7 +51,7 @@
         </w:p>
         <w:p>
           <w:pPr>
-            <w:pStyle w:val="TM1"/>
+            <w:pStyle w:val="TOC1"/>
             <w:rPr>
               <w:noProof/>
               <w:sz w:val="22"/>
@@ -71,7 +71,7 @@
           <w:hyperlink w:anchor="_Toc94623071" w:history="1">
             <w:r>
               <w:rPr>
-                <w:rStyle w:val="Lienhypertexte"/>
+                <w:rStyle w:val="Hyperlink"/>
                 <w:noProof/>
               </w:rPr>
               <w:t>1.</w:t>
@@ -87,7 +87,7 @@
             </w:r>
             <w:r>
               <w:rPr>
-                <w:rStyle w:val="Lienhypertexte"/>
+                <w:rStyle w:val="Hyperlink"/>
                 <w:noProof/>
               </w:rPr>
               <w:t>Contents</w:t>
@@ -144,7 +144,7 @@
         </w:p>
         <w:p>
           <w:pPr>
-            <w:pStyle w:val="TM1"/>
+            <w:pStyle w:val="TOC1"/>
             <w:rPr>
               <w:noProof/>
               <w:sz w:val="22"/>
@@ -155,7 +155,7 @@
           <w:hyperlink w:anchor="_Toc94623072" w:history="1">
             <w:r>
               <w:rPr>
-                <w:rStyle w:val="Lienhypertexte"/>
+                <w:rStyle w:val="Hyperlink"/>
                 <w:noProof/>
               </w:rPr>
               <w:t>2.</w:t>
@@ -171,7 +171,7 @@
             </w:r>
             <w:r>
               <w:rPr>
-                <w:rStyle w:val="Lienhypertexte"/>
+                <w:rStyle w:val="Hyperlink"/>
                 <w:noProof/>
               </w:rPr>
               <w:t>Overview</w:t>
@@ -228,7 +228,7 @@
         </w:p>
         <w:p>
           <w:pPr>
-            <w:pStyle w:val="TM2"/>
+            <w:pStyle w:val="TOC2"/>
             <w:tabs>
               <w:tab w:val="left" w:pos="880"/>
               <w:tab w:val="right" w:leader="dot" w:pos="9016"/>
@@ -243,7 +243,7 @@
           <w:hyperlink w:anchor="_Toc94623073" w:history="1">
             <w:r>
               <w:rPr>
-                <w:rStyle w:val="Lienhypertexte"/>
+                <w:rStyle w:val="Hyperlink"/>
                 <w:noProof/>
               </w:rPr>
               <w:t>2. 1.</w:t>
@@ -259,7 +259,7 @@
             </w:r>
             <w:r>
               <w:rPr>
-                <w:rStyle w:val="Lienhypertexte"/>
+                <w:rStyle w:val="Hyperlink"/>
                 <w:noProof/>
               </w:rPr>
               <w:t>Equipe</w:t>
@@ -316,7 +316,7 @@
         </w:p>
         <w:p>
           <w:pPr>
-            <w:pStyle w:val="TM2"/>
+            <w:pStyle w:val="TOC2"/>
             <w:tabs>
               <w:tab w:val="left" w:pos="880"/>
               <w:tab w:val="right" w:leader="dot" w:pos="9016"/>
@@ -331,7 +331,7 @@
           <w:hyperlink w:anchor="_Toc94623074" w:history="1">
             <w:r>
               <w:rPr>
-                <w:rStyle w:val="Lienhypertexte"/>
+                <w:rStyle w:val="Hyperlink"/>
                 <w:noProof/>
               </w:rPr>
               <w:t>2. 2.</w:t>
@@ -347,7 +347,7 @@
             </w:r>
             <w:r>
               <w:rPr>
-                <w:rStyle w:val="Lienhypertexte"/>
+                <w:rStyle w:val="Hyperlink"/>
                 <w:noProof/>
               </w:rPr>
               <w:t>Sujet</w:t>
@@ -404,7 +404,7 @@
         </w:p>
         <w:p>
           <w:pPr>
-            <w:pStyle w:val="TM2"/>
+            <w:pStyle w:val="TOC2"/>
             <w:tabs>
               <w:tab w:val="left" w:pos="880"/>
               <w:tab w:val="right" w:leader="dot" w:pos="9016"/>
@@ -419,7 +419,7 @@
           <w:hyperlink w:anchor="_Toc94623075" w:history="1">
             <w:r>
               <w:rPr>
-                <w:rStyle w:val="Lienhypertexte"/>
+                <w:rStyle w:val="Hyperlink"/>
                 <w:noProof/>
               </w:rPr>
               <w:t>2. 3.</w:t>
@@ -435,7 +435,7 @@
             </w:r>
             <w:r>
               <w:rPr>
-                <w:rStyle w:val="Lienhypertexte"/>
+                <w:rStyle w:val="Hyperlink"/>
                 <w:noProof/>
               </w:rPr>
               <w:t>Intentions</w:t>
@@ -492,7 +492,7 @@
         </w:p>
         <w:p>
           <w:pPr>
-            <w:pStyle w:val="TM2"/>
+            <w:pStyle w:val="TOC2"/>
             <w:tabs>
               <w:tab w:val="left" w:pos="880"/>
               <w:tab w:val="right" w:leader="dot" w:pos="9016"/>
@@ -507,7 +507,7 @@
           <w:hyperlink w:anchor="_Toc94623076" w:history="1">
             <w:r>
               <w:rPr>
-                <w:rStyle w:val="Lienhypertexte"/>
+                <w:rStyle w:val="Hyperlink"/>
                 <w:noProof/>
               </w:rPr>
               <w:t>2. 4.</w:t>
@@ -523,7 +523,7 @@
             </w:r>
             <w:r>
               <w:rPr>
-                <w:rStyle w:val="Lienhypertexte"/>
+                <w:rStyle w:val="Hyperlink"/>
                 <w:noProof/>
               </w:rPr>
               <w:t>Références</w:t>
@@ -580,7 +580,7 @@
         </w:p>
         <w:p>
           <w:pPr>
-            <w:pStyle w:val="TM3"/>
+            <w:pStyle w:val="TOC3"/>
             <w:tabs>
               <w:tab w:val="left" w:pos="880"/>
               <w:tab w:val="right" w:leader="dot" w:pos="9016"/>
@@ -595,7 +595,7 @@
           <w:hyperlink w:anchor="_Toc94623077" w:history="1">
             <w:r>
               <w:rPr>
-                <w:rStyle w:val="Lienhypertexte"/>
+                <w:rStyle w:val="Hyperlink"/>
                 <w:noProof/>
               </w:rPr>
               <w:t>A.</w:t>
@@ -611,7 +611,7 @@
             </w:r>
             <w:r>
               <w:rPr>
-                <w:rStyle w:val="Lienhypertexte"/>
+                <w:rStyle w:val="Hyperlink"/>
                 <w:noProof/>
               </w:rPr>
               <w:t>Gameplay</w:t>
@@ -668,7 +668,7 @@
         </w:p>
         <w:p>
           <w:pPr>
-            <w:pStyle w:val="TM3"/>
+            <w:pStyle w:val="TOC3"/>
             <w:tabs>
               <w:tab w:val="left" w:pos="880"/>
               <w:tab w:val="right" w:leader="dot" w:pos="9016"/>
@@ -683,7 +683,7 @@
           <w:hyperlink w:anchor="_Toc94623078" w:history="1">
             <w:r>
               <w:rPr>
-                <w:rStyle w:val="Lienhypertexte"/>
+                <w:rStyle w:val="Hyperlink"/>
                 <w:noProof/>
               </w:rPr>
               <w:t>B.</w:t>
@@ -699,7 +699,7 @@
             </w:r>
             <w:r>
               <w:rPr>
-                <w:rStyle w:val="Lienhypertexte"/>
+                <w:rStyle w:val="Hyperlink"/>
                 <w:noProof/>
               </w:rPr>
               <w:t>Visuels</w:t>
@@ -756,7 +756,7 @@
         </w:p>
         <w:p>
           <w:pPr>
-            <w:pStyle w:val="TM1"/>
+            <w:pStyle w:val="TOC1"/>
             <w:rPr>
               <w:noProof/>
               <w:sz w:val="22"/>
@@ -767,7 +767,7 @@
           <w:hyperlink w:anchor="_Toc94623079" w:history="1">
             <w:r>
               <w:rPr>
-                <w:rStyle w:val="Lienhypertexte"/>
+                <w:rStyle w:val="Hyperlink"/>
                 <w:noProof/>
               </w:rPr>
               <w:t>3.</w:t>
@@ -783,7 +783,7 @@
             </w:r>
             <w:r>
               <w:rPr>
-                <w:rStyle w:val="Lienhypertexte"/>
+                <w:rStyle w:val="Hyperlink"/>
                 <w:noProof/>
               </w:rPr>
               <w:t>Game Design</w:t>
@@ -840,7 +840,7 @@
         </w:p>
         <w:p>
           <w:pPr>
-            <w:pStyle w:val="TM2"/>
+            <w:pStyle w:val="TOC2"/>
             <w:tabs>
               <w:tab w:val="left" w:pos="880"/>
               <w:tab w:val="right" w:leader="dot" w:pos="9016"/>
@@ -855,7 +855,7 @@
           <w:hyperlink w:anchor="_Toc94623080" w:history="1">
             <w:r>
               <w:rPr>
-                <w:rStyle w:val="Lienhypertexte"/>
+                <w:rStyle w:val="Hyperlink"/>
                 <w:noProof/>
               </w:rPr>
               <w:t>3. 1.</w:t>
@@ -871,7 +871,7 @@
             </w:r>
             <w:r>
               <w:rPr>
-                <w:rStyle w:val="Lienhypertexte"/>
+                <w:rStyle w:val="Hyperlink"/>
                 <w:noProof/>
               </w:rPr>
               <w:t>3C</w:t>
@@ -928,7 +928,7 @@
         </w:p>
         <w:p>
           <w:pPr>
-            <w:pStyle w:val="TM2"/>
+            <w:pStyle w:val="TOC2"/>
             <w:tabs>
               <w:tab w:val="left" w:pos="880"/>
               <w:tab w:val="right" w:leader="dot" w:pos="9016"/>
@@ -943,7 +943,7 @@
           <w:hyperlink w:anchor="_Toc94623081" w:history="1">
             <w:r>
               <w:rPr>
-                <w:rStyle w:val="Lienhypertexte"/>
+                <w:rStyle w:val="Hyperlink"/>
                 <w:noProof/>
               </w:rPr>
               <w:t>3. 2.</w:t>
@@ -959,7 +959,7 @@
             </w:r>
             <w:r>
               <w:rPr>
-                <w:rStyle w:val="Lienhypertexte"/>
+                <w:rStyle w:val="Hyperlink"/>
                 <w:noProof/>
               </w:rPr>
               <w:t>Noyau</w:t>
@@ -1016,7 +1016,7 @@
         </w:p>
         <w:p>
           <w:pPr>
-            <w:pStyle w:val="TM2"/>
+            <w:pStyle w:val="TOC2"/>
             <w:tabs>
               <w:tab w:val="left" w:pos="880"/>
               <w:tab w:val="right" w:leader="dot" w:pos="9016"/>
@@ -1031,7 +1031,7 @@
           <w:hyperlink w:anchor="_Toc94623082" w:history="1">
             <w:r>
               <w:rPr>
-                <w:rStyle w:val="Lienhypertexte"/>
+                <w:rStyle w:val="Hyperlink"/>
                 <w:noProof/>
               </w:rPr>
               <w:t>3. 3.</w:t>
@@ -1047,7 +1047,7 @@
             </w:r>
             <w:r>
               <w:rPr>
-                <w:rStyle w:val="Lienhypertexte"/>
+                <w:rStyle w:val="Hyperlink"/>
                 <w:noProof/>
               </w:rPr>
               <w:t>Tension</w:t>
@@ -1104,7 +1104,7 @@
         </w:p>
         <w:p>
           <w:pPr>
-            <w:pStyle w:val="TM2"/>
+            <w:pStyle w:val="TOC2"/>
             <w:tabs>
               <w:tab w:val="left" w:pos="880"/>
               <w:tab w:val="right" w:leader="dot" w:pos="9016"/>
@@ -1119,7 +1119,7 @@
           <w:hyperlink w:anchor="_Toc94623083" w:history="1">
             <w:r>
               <w:rPr>
-                <w:rStyle w:val="Lienhypertexte"/>
+                <w:rStyle w:val="Hyperlink"/>
                 <w:noProof/>
               </w:rPr>
               <w:t>3. 4.</w:t>
@@ -1135,7 +1135,7 @@
             </w:r>
             <w:r>
               <w:rPr>
-                <w:rStyle w:val="Lienhypertexte"/>
+                <w:rStyle w:val="Hyperlink"/>
                 <w:noProof/>
               </w:rPr>
               <w:t>Mécaniques</w:t>
@@ -1192,7 +1192,7 @@
         </w:p>
         <w:p>
           <w:pPr>
-            <w:pStyle w:val="TM3"/>
+            <w:pStyle w:val="TOC3"/>
             <w:tabs>
               <w:tab w:val="left" w:pos="880"/>
               <w:tab w:val="right" w:leader="dot" w:pos="9016"/>
@@ -1207,7 +1207,7 @@
           <w:hyperlink w:anchor="_Toc94623084" w:history="1">
             <w:r>
               <w:rPr>
-                <w:rStyle w:val="Lienhypertexte"/>
+                <w:rStyle w:val="Hyperlink"/>
                 <w:noProof/>
               </w:rPr>
               <w:t>A.</w:t>
@@ -1223,7 +1223,7 @@
             </w:r>
             <w:r>
               <w:rPr>
-                <w:rStyle w:val="Lienhypertexte"/>
+                <w:rStyle w:val="Hyperlink"/>
                 <w:noProof/>
               </w:rPr>
               <w:t>Mouvement</w:t>
@@ -1280,7 +1280,7 @@
         </w:p>
         <w:p>
           <w:pPr>
-            <w:pStyle w:val="TM3"/>
+            <w:pStyle w:val="TOC3"/>
             <w:tabs>
               <w:tab w:val="left" w:pos="880"/>
               <w:tab w:val="right" w:leader="dot" w:pos="9016"/>
@@ -1295,7 +1295,7 @@
           <w:hyperlink w:anchor="_Toc94623085" w:history="1">
             <w:r>
               <w:rPr>
-                <w:rStyle w:val="Lienhypertexte"/>
+                <w:rStyle w:val="Hyperlink"/>
                 <w:noProof/>
               </w:rPr>
               <w:t>B.</w:t>
@@ -1311,7 +1311,7 @@
             </w:r>
             <w:r>
               <w:rPr>
-                <w:rStyle w:val="Lienhypertexte"/>
+                <w:rStyle w:val="Hyperlink"/>
                 <w:noProof/>
               </w:rPr>
               <w:t>Saut</w:t>
@@ -1368,7 +1368,7 @@
         </w:p>
         <w:p>
           <w:pPr>
-            <w:pStyle w:val="TM3"/>
+            <w:pStyle w:val="TOC3"/>
             <w:tabs>
               <w:tab w:val="left" w:pos="880"/>
               <w:tab w:val="right" w:leader="dot" w:pos="9016"/>
@@ -1383,7 +1383,7 @@
           <w:hyperlink w:anchor="_Toc94623086" w:history="1">
             <w:r>
               <w:rPr>
-                <w:rStyle w:val="Lienhypertexte"/>
+                <w:rStyle w:val="Hyperlink"/>
                 <w:noProof/>
               </w:rPr>
               <w:t>C.</w:t>
@@ -1399,7 +1399,7 @@
             </w:r>
             <w:r>
               <w:rPr>
-                <w:rStyle w:val="Lienhypertexte"/>
+                <w:rStyle w:val="Hyperlink"/>
                 <w:noProof/>
               </w:rPr>
               <w:t>Descente rapide</w:t>
@@ -1456,7 +1456,7 @@
         </w:p>
         <w:p>
           <w:pPr>
-            <w:pStyle w:val="TM3"/>
+            <w:pStyle w:val="TOC3"/>
             <w:tabs>
               <w:tab w:val="left" w:pos="880"/>
               <w:tab w:val="right" w:leader="dot" w:pos="9016"/>
@@ -1471,7 +1471,7 @@
           <w:hyperlink w:anchor="_Toc94623087" w:history="1">
             <w:r>
               <w:rPr>
-                <w:rStyle w:val="Lienhypertexte"/>
+                <w:rStyle w:val="Hyperlink"/>
                 <w:noProof/>
               </w:rPr>
               <w:t>D.</w:t>
@@ -1487,7 +1487,7 @@
             </w:r>
             <w:r>
               <w:rPr>
-                <w:rStyle w:val="Lienhypertexte"/>
+                <w:rStyle w:val="Hyperlink"/>
                 <w:noProof/>
               </w:rPr>
               <w:t>Wall Slide</w:t>
@@ -1544,7 +1544,7 @@
         </w:p>
         <w:p>
           <w:pPr>
-            <w:pStyle w:val="TM3"/>
+            <w:pStyle w:val="TOC3"/>
             <w:tabs>
               <w:tab w:val="left" w:pos="880"/>
               <w:tab w:val="right" w:leader="dot" w:pos="9016"/>
@@ -1559,7 +1559,7 @@
           <w:hyperlink w:anchor="_Toc94623088" w:history="1">
             <w:r>
               <w:rPr>
-                <w:rStyle w:val="Lienhypertexte"/>
+                <w:rStyle w:val="Hyperlink"/>
                 <w:noProof/>
               </w:rPr>
               <w:t>E.</w:t>
@@ -1575,7 +1575,7 @@
             </w:r>
             <w:r>
               <w:rPr>
-                <w:rStyle w:val="Lienhypertexte"/>
+                <w:rStyle w:val="Hyperlink"/>
                 <w:noProof/>
               </w:rPr>
               <w:t>Pull &amp; Push</w:t>
@@ -1632,7 +1632,7 @@
         </w:p>
         <w:p>
           <w:pPr>
-            <w:pStyle w:val="TM3"/>
+            <w:pStyle w:val="TOC3"/>
             <w:tabs>
               <w:tab w:val="left" w:pos="880"/>
               <w:tab w:val="right" w:leader="dot" w:pos="9016"/>
@@ -1647,7 +1647,7 @@
           <w:hyperlink w:anchor="_Toc94623089" w:history="1">
             <w:r>
               <w:rPr>
-                <w:rStyle w:val="Lienhypertexte"/>
+                <w:rStyle w:val="Hyperlink"/>
                 <w:noProof/>
               </w:rPr>
               <w:t>F.</w:t>
@@ -1663,7 +1663,7 @@
             </w:r>
             <w:r>
               <w:rPr>
-                <w:rStyle w:val="Lienhypertexte"/>
+                <w:rStyle w:val="Hyperlink"/>
                 <w:noProof/>
               </w:rPr>
               <w:t>Impact et stun</w:t>
@@ -1720,7 +1720,7 @@
         </w:p>
         <w:p>
           <w:pPr>
-            <w:pStyle w:val="TM2"/>
+            <w:pStyle w:val="TOC2"/>
             <w:tabs>
               <w:tab w:val="left" w:pos="880"/>
               <w:tab w:val="right" w:leader="dot" w:pos="9016"/>
@@ -1735,7 +1735,7 @@
           <w:hyperlink w:anchor="_Toc94623090" w:history="1">
             <w:r>
               <w:rPr>
-                <w:rStyle w:val="Lienhypertexte"/>
+                <w:rStyle w:val="Hyperlink"/>
                 <w:noProof/>
               </w:rPr>
               <w:t>3. 5.</w:t>
@@ -1751,7 +1751,7 @@
             </w:r>
             <w:r>
               <w:rPr>
-                <w:rStyle w:val="Lienhypertexte"/>
+                <w:rStyle w:val="Hyperlink"/>
                 <w:noProof/>
               </w:rPr>
               <w:t>Couronne</w:t>
@@ -1808,7 +1808,7 @@
         </w:p>
         <w:p>
           <w:pPr>
-            <w:pStyle w:val="TM3"/>
+            <w:pStyle w:val="TOC3"/>
             <w:tabs>
               <w:tab w:val="left" w:pos="880"/>
               <w:tab w:val="right" w:leader="dot" w:pos="9016"/>
@@ -1823,7 +1823,7 @@
           <w:hyperlink w:anchor="_Toc94623091" w:history="1">
             <w:r>
               <w:rPr>
-                <w:rStyle w:val="Lienhypertexte"/>
+                <w:rStyle w:val="Hyperlink"/>
                 <w:noProof/>
               </w:rPr>
               <w:t>A.</w:t>
@@ -1839,7 +1839,7 @@
             </w:r>
             <w:r>
               <w:rPr>
-                <w:rStyle w:val="Lienhypertexte"/>
+                <w:rStyle w:val="Hyperlink"/>
                 <w:noProof/>
               </w:rPr>
               <w:t>Roi</w:t>
@@ -1896,7 +1896,7 @@
         </w:p>
         <w:p>
           <w:pPr>
-            <w:pStyle w:val="TM3"/>
+            <w:pStyle w:val="TOC3"/>
             <w:tabs>
               <w:tab w:val="left" w:pos="880"/>
               <w:tab w:val="right" w:leader="dot" w:pos="9016"/>
@@ -1911,7 +1911,7 @@
           <w:hyperlink w:anchor="_Toc94623092" w:history="1">
             <w:r>
               <w:rPr>
-                <w:rStyle w:val="Lienhypertexte"/>
+                <w:rStyle w:val="Hyperlink"/>
                 <w:noProof/>
               </w:rPr>
               <w:t>B.</w:t>
@@ -1927,7 +1927,7 @@
             </w:r>
             <w:r>
               <w:rPr>
-                <w:rStyle w:val="Lienhypertexte"/>
+                <w:rStyle w:val="Hyperlink"/>
                 <w:noProof/>
               </w:rPr>
               <w:t>Vol de Couronne</w:t>
@@ -1984,7 +1984,7 @@
         </w:p>
         <w:p>
           <w:pPr>
-            <w:pStyle w:val="TM2"/>
+            <w:pStyle w:val="TOC2"/>
             <w:tabs>
               <w:tab w:val="left" w:pos="880"/>
               <w:tab w:val="right" w:leader="dot" w:pos="9016"/>
@@ -1999,7 +1999,7 @@
           <w:hyperlink w:anchor="_Toc94623093" w:history="1">
             <w:r>
               <w:rPr>
-                <w:rStyle w:val="Lienhypertexte"/>
+                <w:rStyle w:val="Hyperlink"/>
                 <w:noProof/>
               </w:rPr>
               <w:t>3. 6.</w:t>
@@ -2015,7 +2015,7 @@
             </w:r>
             <w:r>
               <w:rPr>
-                <w:rStyle w:val="Lienhypertexte"/>
+                <w:rStyle w:val="Hyperlink"/>
                 <w:noProof/>
               </w:rPr>
               <w:t>Level Design</w:t>
@@ -2072,7 +2072,7 @@
         </w:p>
         <w:p>
           <w:pPr>
-            <w:pStyle w:val="TM1"/>
+            <w:pStyle w:val="TOC1"/>
             <w:rPr>
               <w:noProof/>
               <w:sz w:val="22"/>
@@ -2083,7 +2083,7 @@
           <w:hyperlink w:anchor="_Toc94623094" w:history="1">
             <w:r>
               <w:rPr>
-                <w:rStyle w:val="Lienhypertexte"/>
+                <w:rStyle w:val="Hyperlink"/>
                 <w:noProof/>
               </w:rPr>
               <w:t>4.</w:t>
@@ -2099,7 +2099,7 @@
             </w:r>
             <w:r>
               <w:rPr>
-                <w:rStyle w:val="Lienhypertexte"/>
+                <w:rStyle w:val="Hyperlink"/>
                 <w:noProof/>
               </w:rPr>
               <w:t>Direction Artistique</w:t>
@@ -2156,7 +2156,7 @@
         </w:p>
         <w:p>
           <w:pPr>
-            <w:pStyle w:val="TM1"/>
+            <w:pStyle w:val="TOC1"/>
             <w:rPr>
               <w:noProof/>
               <w:sz w:val="22"/>
@@ -2167,7 +2167,7 @@
           <w:hyperlink w:anchor="_Toc94623095" w:history="1">
             <w:r>
               <w:rPr>
-                <w:rStyle w:val="Lienhypertexte"/>
+                <w:rStyle w:val="Hyperlink"/>
                 <w:noProof/>
               </w:rPr>
               <w:t>5.</w:t>
@@ -2183,7 +2183,7 @@
             </w:r>
             <w:r>
               <w:rPr>
-                <w:rStyle w:val="Lienhypertexte"/>
+                <w:rStyle w:val="Hyperlink"/>
                 <w:noProof/>
               </w:rPr>
               <w:t>Futur ?</w:t>
@@ -2240,7 +2240,7 @@
         </w:p>
         <w:p>
           <w:pPr>
-            <w:pStyle w:val="TM3"/>
+            <w:pStyle w:val="TOC3"/>
             <w:tabs>
               <w:tab w:val="left" w:pos="880"/>
               <w:tab w:val="right" w:leader="dot" w:pos="9016"/>
@@ -2255,7 +2255,7 @@
           <w:hyperlink w:anchor="_Toc94623096" w:history="1">
             <w:r>
               <w:rPr>
-                <w:rStyle w:val="Lienhypertexte"/>
+                <w:rStyle w:val="Hyperlink"/>
                 <w:noProof/>
               </w:rPr>
               <w:t>A.</w:t>
@@ -2271,7 +2271,7 @@
             </w:r>
             <w:r>
               <w:rPr>
-                <w:rStyle w:val="Lienhypertexte"/>
+                <w:rStyle w:val="Hyperlink"/>
                 <w:noProof/>
               </w:rPr>
               <w:t>Niveaux, Obstacles et éléments de LD</w:t>
@@ -2339,7 +2339,7 @@
     <w:p/>
     <w:p>
       <w:pPr>
-        <w:pStyle w:val="Titre1"/>
+        <w:pStyle w:val="Heading1"/>
       </w:pPr>
       <w:bookmarkStart w:id="1" w:name="_Toc94623072"/>
       <w:r>
@@ -2350,7 +2350,7 @@
     </w:p>
     <w:p>
       <w:pPr>
-        <w:pStyle w:val="Titre2"/>
+        <w:pStyle w:val="Heading2"/>
       </w:pPr>
       <w:bookmarkStart w:id="2" w:name="_Toc94623073"/>
       <w:r>
@@ -2361,7 +2361,7 @@
     <w:p>
       <w:r>
         <w:rPr>
-          <w:rStyle w:val="lev"/>
+          <w:rStyle w:val="Strong"/>
         </w:rPr>
         <w:t>DA.</w:t>
       </w:r>
@@ -2375,7 +2375,7 @@
     <w:p>
       <w:r>
         <w:rPr>
-          <w:rStyle w:val="lev"/>
+          <w:rStyle w:val="Strong"/>
         </w:rPr>
         <w:t>GD.</w:t>
       </w:r>
@@ -2386,17 +2386,22 @@
     <w:p>
       <w:r>
         <w:rPr>
-          <w:rStyle w:val="lev"/>
+          <w:rStyle w:val="Strong"/>
         </w:rPr>
         <w:t>Prog.</w:t>
       </w:r>
       <w:r>
-        <w:t xml:space="preserve"> Sébastien Pautot</w:t>
-      </w:r>
-    </w:p>
-    <w:p>
-      <w:pPr>
-        <w:pStyle w:val="Titre2"/>
+        <w:t xml:space="preserve"> Sébastien </w:t>
+      </w:r>
+      <w:proofErr w:type="spellStart"/>
+      <w:r>
+        <w:t>Pautot</w:t>
+      </w:r>
+      <w:proofErr w:type="spellEnd"/>
+    </w:p>
+    <w:p>
+      <w:pPr>
+        <w:pStyle w:val="Heading2"/>
       </w:pPr>
       <w:bookmarkStart w:id="3" w:name="_Toc94623074"/>
       <w:r>
@@ -2464,12 +2469,20 @@
         <w:t>De cette image n</w:t>
       </w:r>
       <w:r>
-        <w:t>ous avons tiré la notion de « partenaire » (buddy). Nous avons donc conçu un prototype de jeu de plateforme en coopération où les joueurs peuvent s’aider les uns les autres.</w:t>
-      </w:r>
-    </w:p>
-    <w:p>
-      <w:pPr>
-        <w:pStyle w:val="Titre2"/>
+        <w:t>ous avons tiré la notion de « partenaire » (</w:t>
+      </w:r>
+      <w:proofErr w:type="spellStart"/>
+      <w:r>
+        <w:t>buddy</w:t>
+      </w:r>
+      <w:proofErr w:type="spellEnd"/>
+      <w:r>
+        <w:t>). Nous avons donc conçu un prototype de jeu de plateforme en coopération où les joueurs peuvent s’aider les uns les autres.</w:t>
+      </w:r>
+    </w:p>
+    <w:p>
+      <w:pPr>
+        <w:pStyle w:val="Heading2"/>
       </w:pPr>
       <w:bookmarkStart w:id="4" w:name="_Toc94623075"/>
       <w:r>
@@ -2484,7 +2497,7 @@
     </w:p>
     <w:p>
       <w:pPr>
-        <w:pStyle w:val="Titre2"/>
+        <w:pStyle w:val="Heading2"/>
       </w:pPr>
       <w:bookmarkStart w:id="5" w:name="_Toc94623076"/>
       <w:r>
@@ -2494,7 +2507,7 @@
     </w:p>
     <w:p>
       <w:pPr>
-        <w:pStyle w:val="Titre3"/>
+        <w:pStyle w:val="Heading3"/>
       </w:pPr>
       <w:bookmarkStart w:id="6" w:name="_Toc94623077"/>
       <w:r>
@@ -2503,13 +2516,18 @@
       <w:bookmarkEnd w:id="6"/>
     </w:p>
     <w:p>
-      <w:r>
-        <w:t>Celeste, Super Mario Bros.</w:t>
-      </w:r>
-    </w:p>
-    <w:p>
-      <w:pPr>
-        <w:pStyle w:val="Titre3"/>
+      <w:proofErr w:type="spellStart"/>
+      <w:r>
+        <w:t>Celeste</w:t>
+      </w:r>
+      <w:proofErr w:type="spellEnd"/>
+      <w:r>
+        <w:t>, Super Mario Bros.</w:t>
+      </w:r>
+    </w:p>
+    <w:p>
+      <w:pPr>
+        <w:pStyle w:val="Heading3"/>
       </w:pPr>
       <w:bookmarkStart w:id="7" w:name="_Toc94623078"/>
       <w:r>
@@ -2538,7 +2556,7 @@
     </w:p>
     <w:p>
       <w:pPr>
-        <w:pStyle w:val="Titre1"/>
+        <w:pStyle w:val="Heading1"/>
       </w:pPr>
       <w:bookmarkStart w:id="8" w:name="_Toc94623079"/>
       <w:r>
@@ -2549,7 +2567,7 @@
     </w:p>
     <w:p>
       <w:pPr>
-        <w:pStyle w:val="Titre2"/>
+        <w:pStyle w:val="Heading2"/>
       </w:pPr>
       <w:bookmarkStart w:id="9" w:name="_Toc94623080"/>
       <w:r>
@@ -2560,7 +2578,7 @@
     <w:p>
       <w:r>
         <w:rPr>
-          <w:rStyle w:val="lev"/>
+          <w:rStyle w:val="Strong"/>
         </w:rPr>
         <w:t>Camera.</w:t>
       </w:r>
@@ -2577,18 +2595,34 @@
         <w:t xml:space="preserve">La caméra suit </w:t>
       </w:r>
       <w:r>
-        <w:t>l’ensemble des joueurs avec du smoothing.</w:t>
+        <w:t xml:space="preserve">l’ensemble des joueurs avec du </w:t>
+      </w:r>
+      <w:proofErr w:type="spellStart"/>
+      <w:r>
+        <w:t>smoothing</w:t>
+      </w:r>
+      <w:proofErr w:type="spellEnd"/>
+      <w:r>
+        <w:t>.</w:t>
       </w:r>
       <w:r>
         <w:t xml:space="preserve"> Sortir de la vue de la caméra fait réapparaitre le joueur en question à une position « sûre ».</w:t>
       </w:r>
     </w:p>
     <w:p>
+      <w:proofErr w:type="spellStart"/>
       <w:r>
         <w:rPr>
-          <w:rStyle w:val="lev"/>
+          <w:rStyle w:val="Strong"/>
         </w:rPr>
-        <w:t>Character.</w:t>
+        <w:t>Character</w:t>
+      </w:r>
+      <w:proofErr w:type="spellEnd"/>
+      <w:r>
+        <w:rPr>
+          <w:rStyle w:val="Strong"/>
+        </w:rPr>
+        <w:t>.</w:t>
       </w:r>
       <w:r>
         <w:t xml:space="preserve"> </w:t>
@@ -2600,7 +2634,7 @@
     <w:p>
       <w:r>
         <w:rPr>
-          <w:rStyle w:val="lev"/>
+          <w:rStyle w:val="Strong"/>
         </w:rPr>
         <w:t>Controller.</w:t>
       </w:r>
@@ -2613,7 +2647,7 @@
     </w:p>
     <w:p>
       <w:pPr>
-        <w:pStyle w:val="Titre2"/>
+        <w:pStyle w:val="Heading2"/>
       </w:pPr>
       <w:bookmarkStart w:id="10" w:name="_Toc94623081"/>
       <w:r>
@@ -2623,7 +2657,7 @@
     </w:p>
     <w:p>
       <w:pPr>
-        <w:pStyle w:val="Titre2"/>
+        <w:pStyle w:val="Heading2"/>
       </w:pPr>
       <w:bookmarkStart w:id="11" w:name="_Toc94623082"/>
       <w:r>
@@ -2633,7 +2667,7 @@
     </w:p>
     <w:p>
       <w:pPr>
-        <w:pStyle w:val="Titre2"/>
+        <w:pStyle w:val="Heading2"/>
       </w:pPr>
       <w:bookmarkStart w:id="12" w:name="_Toc94623083"/>
       <w:r>
@@ -2643,7 +2677,7 @@
     </w:p>
     <w:p>
       <w:pPr>
-        <w:pStyle w:val="Titre3"/>
+        <w:pStyle w:val="Heading3"/>
       </w:pPr>
       <w:bookmarkStart w:id="13" w:name="_Toc94623084"/>
       <w:r>
@@ -2667,7 +2701,7 @@
     </w:p>
     <w:p>
       <w:pPr>
-        <w:pStyle w:val="Paragraphedeliste"/>
+        <w:pStyle w:val="ListParagraph"/>
         <w:numPr>
           <w:ilvl w:val="0"/>
           <w:numId w:val="19"/>
@@ -2675,7 +2709,7 @@
       </w:pPr>
       <w:r>
         <w:rPr>
-          <w:rStyle w:val="lev"/>
+          <w:rStyle w:val="Strong"/>
         </w:rPr>
         <w:t>Vitesse de base.</w:t>
       </w:r>
@@ -2691,7 +2725,7 @@
     </w:p>
     <w:p>
       <w:pPr>
-        <w:pStyle w:val="Paragraphedeliste"/>
+        <w:pStyle w:val="ListParagraph"/>
         <w:numPr>
           <w:ilvl w:val="0"/>
           <w:numId w:val="19"/>
@@ -2699,7 +2733,7 @@
       </w:pPr>
       <w:r>
         <w:rPr>
-          <w:rStyle w:val="lev"/>
+          <w:rStyle w:val="Strong"/>
         </w:rPr>
         <w:t>Vitesse du roi.</w:t>
       </w:r>
@@ -2715,7 +2749,7 @@
     </w:p>
     <w:p>
       <w:pPr>
-        <w:pStyle w:val="Titre4"/>
+        <w:pStyle w:val="Heading4"/>
       </w:pPr>
       <w:r>
         <w:t>Touches</w:t>
@@ -2723,7 +2757,7 @@
     </w:p>
     <w:p>
       <w:pPr>
-        <w:pStyle w:val="Paragraphedeliste"/>
+        <w:pStyle w:val="ListParagraph"/>
         <w:numPr>
           <w:ilvl w:val="0"/>
           <w:numId w:val="18"/>
@@ -2731,7 +2765,7 @@
       </w:pPr>
       <w:r>
         <w:rPr>
-          <w:rStyle w:val="lev"/>
+          <w:rStyle w:val="Strong"/>
         </w:rPr>
         <w:t>Clavier 1.</w:t>
       </w:r>
@@ -2741,7 +2775,7 @@
     </w:p>
     <w:p>
       <w:pPr>
-        <w:pStyle w:val="Paragraphedeliste"/>
+        <w:pStyle w:val="ListParagraph"/>
         <w:numPr>
           <w:ilvl w:val="0"/>
           <w:numId w:val="18"/>
@@ -2749,7 +2783,7 @@
       </w:pPr>
       <w:r>
         <w:rPr>
-          <w:rStyle w:val="lev"/>
+          <w:rStyle w:val="Strong"/>
         </w:rPr>
         <w:t>Clavier 2.</w:t>
       </w:r>
@@ -2759,7 +2793,7 @@
     </w:p>
     <w:p>
       <w:pPr>
-        <w:pStyle w:val="Paragraphedeliste"/>
+        <w:pStyle w:val="ListParagraph"/>
         <w:numPr>
           <w:ilvl w:val="0"/>
           <w:numId w:val="18"/>
@@ -2767,7 +2801,7 @@
       </w:pPr>
       <w:r>
         <w:rPr>
-          <w:rStyle w:val="lev"/>
+          <w:rStyle w:val="Strong"/>
         </w:rPr>
         <w:t>Manette.</w:t>
       </w:r>
@@ -2777,7 +2811,7 @@
     </w:p>
     <w:p>
       <w:pPr>
-        <w:pStyle w:val="Titre3"/>
+        <w:pStyle w:val="Heading3"/>
       </w:pPr>
       <w:bookmarkStart w:id="14" w:name="_Toc94623085"/>
       <w:r>
@@ -2792,12 +2826,21 @@
       <w:r>
         <w:t xml:space="preserve">t en contact avec le sol ou en train de </w:t>
       </w:r>
+      <w:proofErr w:type="spellStart"/>
       <w:r>
         <w:rPr>
           <w:i/>
           <w:iCs/>
         </w:rPr>
-        <w:t>wall slide</w:t>
+        <w:t>wall</w:t>
+      </w:r>
+      <w:proofErr w:type="spellEnd"/>
+      <w:r>
+        <w:rPr>
+          <w:i/>
+          <w:iCs/>
+        </w:rPr>
+        <w:t xml:space="preserve"> slide</w:t>
       </w:r>
       <w:r>
         <w:t>, il peut sauter.</w:t>
@@ -2814,7 +2857,7 @@
     </w:p>
     <w:p>
       <w:pPr>
-        <w:pStyle w:val="Paragraphedeliste"/>
+        <w:pStyle w:val="ListParagraph"/>
         <w:numPr>
           <w:ilvl w:val="0"/>
           <w:numId w:val="11"/>
@@ -2822,19 +2865,19 @@
       </w:pPr>
       <w:r>
         <w:rPr>
-          <w:rStyle w:val="lev"/>
+          <w:rStyle w:val="Strong"/>
         </w:rPr>
         <w:t>Hauteur</w:t>
       </w:r>
       <w:r>
         <w:rPr>
-          <w:rStyle w:val="lev"/>
+          <w:rStyle w:val="Strong"/>
         </w:rPr>
         <w:t xml:space="preserve"> de base</w:t>
       </w:r>
       <w:r>
         <w:rPr>
-          <w:rStyle w:val="lev"/>
+          <w:rStyle w:val="Strong"/>
         </w:rPr>
         <w:t>.</w:t>
       </w:r>
@@ -2850,7 +2893,7 @@
     </w:p>
     <w:p>
       <w:pPr>
-        <w:pStyle w:val="Paragraphedeliste"/>
+        <w:pStyle w:val="ListParagraph"/>
         <w:numPr>
           <w:ilvl w:val="0"/>
           <w:numId w:val="11"/>
@@ -2858,7 +2901,7 @@
       </w:pPr>
       <w:r>
         <w:rPr>
-          <w:rStyle w:val="lev"/>
+          <w:rStyle w:val="Strong"/>
         </w:rPr>
         <w:t>Longueur de base.</w:t>
       </w:r>
@@ -2874,7 +2917,7 @@
     </w:p>
     <w:p>
       <w:pPr>
-        <w:pStyle w:val="Paragraphedeliste"/>
+        <w:pStyle w:val="ListParagraph"/>
         <w:numPr>
           <w:ilvl w:val="0"/>
           <w:numId w:val="11"/>
@@ -2882,7 +2925,7 @@
       </w:pPr>
       <w:r>
         <w:rPr>
-          <w:rStyle w:val="lev"/>
+          <w:rStyle w:val="Strong"/>
         </w:rPr>
         <w:t>Hauteur du roi.</w:t>
       </w:r>
@@ -2898,7 +2941,7 @@
     </w:p>
     <w:p>
       <w:pPr>
-        <w:pStyle w:val="Paragraphedeliste"/>
+        <w:pStyle w:val="ListParagraph"/>
         <w:numPr>
           <w:ilvl w:val="0"/>
           <w:numId w:val="11"/>
@@ -2906,7 +2949,7 @@
       </w:pPr>
       <w:r>
         <w:rPr>
-          <w:rStyle w:val="lev"/>
+          <w:rStyle w:val="Strong"/>
         </w:rPr>
         <w:t>Longueur du roi.</w:t>
       </w:r>
@@ -2919,7 +2962,7 @@
     </w:p>
     <w:p>
       <w:pPr>
-        <w:pStyle w:val="Titre4"/>
+        <w:pStyle w:val="Heading4"/>
       </w:pPr>
       <w:r>
         <w:t>Touches</w:t>
@@ -2927,7 +2970,7 @@
     </w:p>
     <w:p>
       <w:pPr>
-        <w:pStyle w:val="Paragraphedeliste"/>
+        <w:pStyle w:val="ListParagraph"/>
         <w:numPr>
           <w:ilvl w:val="0"/>
           <w:numId w:val="12"/>
@@ -2935,7 +2978,7 @@
       </w:pPr>
       <w:r>
         <w:rPr>
-          <w:rStyle w:val="lev"/>
+          <w:rStyle w:val="Strong"/>
         </w:rPr>
         <w:t>Clavier 1.</w:t>
       </w:r>
@@ -2948,7 +2991,7 @@
     </w:p>
     <w:p>
       <w:pPr>
-        <w:pStyle w:val="Paragraphedeliste"/>
+        <w:pStyle w:val="ListParagraph"/>
         <w:numPr>
           <w:ilvl w:val="0"/>
           <w:numId w:val="12"/>
@@ -2956,7 +2999,7 @@
       </w:pPr>
       <w:r>
         <w:rPr>
-          <w:rStyle w:val="lev"/>
+          <w:rStyle w:val="Strong"/>
         </w:rPr>
         <w:t>Clavier 2.</w:t>
       </w:r>
@@ -2969,7 +3012,7 @@
     </w:p>
     <w:p>
       <w:pPr>
-        <w:pStyle w:val="Paragraphedeliste"/>
+        <w:pStyle w:val="ListParagraph"/>
         <w:numPr>
           <w:ilvl w:val="0"/>
           <w:numId w:val="12"/>
@@ -2977,7 +3020,7 @@
       </w:pPr>
       <w:r>
         <w:rPr>
-          <w:rStyle w:val="lev"/>
+          <w:rStyle w:val="Strong"/>
         </w:rPr>
         <w:t>Manette.</w:t>
       </w:r>
@@ -2996,7 +3039,7 @@
     </w:p>
     <w:p>
       <w:pPr>
-        <w:pStyle w:val="Titre4"/>
+        <w:pStyle w:val="Heading4"/>
       </w:pPr>
       <w:r>
         <w:lastRenderedPageBreak/>
@@ -3010,7 +3053,7 @@
     </w:p>
     <w:p>
       <w:pPr>
-        <w:pStyle w:val="Titre3"/>
+        <w:pStyle w:val="Heading3"/>
       </w:pPr>
       <w:bookmarkStart w:id="15" w:name="_Toc94623086"/>
       <w:r>
@@ -3025,7 +3068,7 @@
     </w:p>
     <w:p>
       <w:pPr>
-        <w:pStyle w:val="Titre4"/>
+        <w:pStyle w:val="Heading4"/>
       </w:pPr>
       <w:r>
         <w:t>Touches</w:t>
@@ -3033,7 +3076,7 @@
     </w:p>
     <w:p>
       <w:pPr>
-        <w:pStyle w:val="Paragraphedeliste"/>
+        <w:pStyle w:val="ListParagraph"/>
         <w:numPr>
           <w:ilvl w:val="0"/>
           <w:numId w:val="13"/>
@@ -3041,7 +3084,7 @@
       </w:pPr>
       <w:r>
         <w:rPr>
-          <w:rStyle w:val="lev"/>
+          <w:rStyle w:val="Strong"/>
         </w:rPr>
         <w:t>Clavier 1.</w:t>
       </w:r>
@@ -3054,7 +3097,7 @@
     </w:p>
     <w:p>
       <w:pPr>
-        <w:pStyle w:val="Paragraphedeliste"/>
+        <w:pStyle w:val="ListParagraph"/>
         <w:numPr>
           <w:ilvl w:val="0"/>
           <w:numId w:val="13"/>
@@ -3062,7 +3105,7 @@
       </w:pPr>
       <w:r>
         <w:rPr>
-          <w:rStyle w:val="lev"/>
+          <w:rStyle w:val="Strong"/>
         </w:rPr>
         <w:t>Clavier 2.</w:t>
       </w:r>
@@ -3075,7 +3118,7 @@
     </w:p>
     <w:p>
       <w:pPr>
-        <w:pStyle w:val="Paragraphedeliste"/>
+        <w:pStyle w:val="ListParagraph"/>
         <w:numPr>
           <w:ilvl w:val="0"/>
           <w:numId w:val="13"/>
@@ -3083,7 +3126,7 @@
       </w:pPr>
       <w:r>
         <w:rPr>
-          <w:rStyle w:val="lev"/>
+          <w:rStyle w:val="Strong"/>
         </w:rPr>
         <w:t>Manette.</w:t>
       </w:r>
@@ -3108,7 +3151,7 @@
     </w:p>
     <w:p>
       <w:pPr>
-        <w:pStyle w:val="Titre3"/>
+        <w:pStyle w:val="Heading3"/>
       </w:pPr>
       <w:bookmarkStart w:id="16" w:name="_Toc94623087"/>
       <w:r>
@@ -3141,8 +3184,13 @@
       <w:r>
         <w:t xml:space="preserve">. Lorsqu’un autre joueur se tient sur un joueur en </w:t>
       </w:r>
-      <w:r>
-        <w:t>wall slide</w:t>
+      <w:proofErr w:type="spellStart"/>
+      <w:r>
+        <w:t>wall</w:t>
+      </w:r>
+      <w:proofErr w:type="spellEnd"/>
+      <w:r>
+        <w:t xml:space="preserve"> slide</w:t>
       </w:r>
       <w:r>
         <w:t xml:space="preserve">, ce dernier glisse </w:t>
@@ -3156,7 +3204,7 @@
     </w:p>
     <w:p>
       <w:pPr>
-        <w:pStyle w:val="Paragraphedeliste"/>
+        <w:pStyle w:val="ListParagraph"/>
         <w:numPr>
           <w:ilvl w:val="0"/>
           <w:numId w:val="15"/>
@@ -3164,25 +3212,33 @@
       </w:pPr>
       <w:r>
         <w:rPr>
-          <w:rStyle w:val="lev"/>
+          <w:rStyle w:val="Strong"/>
         </w:rPr>
         <w:t>Vitesse de chute pendant le</w:t>
       </w:r>
       <w:r>
         <w:rPr>
-          <w:rStyle w:val="lev"/>
+          <w:rStyle w:val="Strong"/>
         </w:rPr>
         <w:t xml:space="preserve"> </w:t>
       </w:r>
+      <w:proofErr w:type="spellStart"/>
       <w:r>
         <w:rPr>
-          <w:rStyle w:val="lev"/>
+          <w:rStyle w:val="Strong"/>
         </w:rPr>
-        <w:t>wall slide</w:t>
-      </w:r>
+        <w:t>wall</w:t>
+      </w:r>
+      <w:proofErr w:type="spellEnd"/>
       <w:r>
         <w:rPr>
-          <w:rStyle w:val="lev"/>
+          <w:rStyle w:val="Strong"/>
+        </w:rPr>
+        <w:t xml:space="preserve"> slide</w:t>
+      </w:r>
+      <w:r>
+        <w:rPr>
+          <w:rStyle w:val="Strong"/>
         </w:rPr>
         <w:t>.</w:t>
       </w:r>
@@ -3195,7 +3251,7 @@
     </w:p>
     <w:p>
       <w:pPr>
-        <w:pStyle w:val="Titre4"/>
+        <w:pStyle w:val="Heading4"/>
       </w:pPr>
       <w:r>
         <w:t>Feedback</w:t>
@@ -3208,7 +3264,7 @@
     </w:p>
     <w:p>
       <w:pPr>
-        <w:pStyle w:val="Titre3"/>
+        <w:pStyle w:val="Heading3"/>
       </w:pPr>
       <w:bookmarkStart w:id="17" w:name="_Toc94623088"/>
       <w:r>
@@ -3242,7 +3298,7 @@
     </w:p>
     <w:p>
       <w:pPr>
-        <w:pStyle w:val="Paragraphedeliste"/>
+        <w:pStyle w:val="ListParagraph"/>
         <w:numPr>
           <w:ilvl w:val="0"/>
           <w:numId w:val="15"/>
@@ -3250,7 +3306,7 @@
       </w:pPr>
       <w:r>
         <w:rPr>
-          <w:rStyle w:val="lev"/>
+          <w:rStyle w:val="Strong"/>
         </w:rPr>
         <w:t>Rayon d’interaction maximum.</w:t>
       </w:r>
@@ -3266,7 +3322,7 @@
     </w:p>
     <w:p>
       <w:pPr>
-        <w:pStyle w:val="Paragraphedeliste"/>
+        <w:pStyle w:val="ListParagraph"/>
         <w:numPr>
           <w:ilvl w:val="0"/>
           <w:numId w:val="15"/>
@@ -3274,7 +3330,7 @@
       </w:pPr>
       <w:r>
         <w:rPr>
-          <w:rStyle w:val="lev"/>
+          <w:rStyle w:val="Strong"/>
         </w:rPr>
         <w:t>Réduction du rayon par interaction.</w:t>
       </w:r>
@@ -3287,7 +3343,7 @@
     </w:p>
     <w:p>
       <w:pPr>
-        <w:pStyle w:val="Paragraphedeliste"/>
+        <w:pStyle w:val="ListParagraph"/>
         <w:numPr>
           <w:ilvl w:val="0"/>
           <w:numId w:val="15"/>
@@ -3295,7 +3351,7 @@
       </w:pPr>
       <w:r>
         <w:rPr>
-          <w:rStyle w:val="lev"/>
+          <w:rStyle w:val="Strong"/>
         </w:rPr>
         <w:t>Récupération du rayon.</w:t>
       </w:r>
@@ -3308,7 +3364,7 @@
     </w:p>
     <w:p>
       <w:pPr>
-        <w:pStyle w:val="Paragraphedeliste"/>
+        <w:pStyle w:val="ListParagraph"/>
         <w:numPr>
           <w:ilvl w:val="0"/>
           <w:numId w:val="15"/>
@@ -3316,7 +3372,7 @@
       </w:pPr>
       <w:r>
         <w:rPr>
-          <w:rStyle w:val="lev"/>
+          <w:rStyle w:val="Strong"/>
         </w:rPr>
         <w:t>Distance d’éjection de base.</w:t>
       </w:r>
@@ -3332,7 +3388,7 @@
     </w:p>
     <w:p>
       <w:pPr>
-        <w:pStyle w:val="Paragraphedeliste"/>
+        <w:pStyle w:val="ListParagraph"/>
         <w:numPr>
           <w:ilvl w:val="0"/>
           <w:numId w:val="15"/>
@@ -3340,7 +3396,7 @@
       </w:pPr>
       <w:r>
         <w:rPr>
-          <w:rStyle w:val="lev"/>
+          <w:rStyle w:val="Strong"/>
         </w:rPr>
         <w:t>Distance d’éjection du roi.</w:t>
       </w:r>
@@ -3362,7 +3418,7 @@
     </w:p>
     <w:p>
       <w:pPr>
-        <w:pStyle w:val="Titre4"/>
+        <w:pStyle w:val="Heading4"/>
       </w:pPr>
       <w:r>
         <w:t>Touches</w:t>
@@ -3370,7 +3426,7 @@
     </w:p>
     <w:p>
       <w:pPr>
-        <w:pStyle w:val="Paragraphedeliste"/>
+        <w:pStyle w:val="ListParagraph"/>
         <w:numPr>
           <w:ilvl w:val="0"/>
           <w:numId w:val="17"/>
@@ -3378,7 +3434,7 @@
       </w:pPr>
       <w:r>
         <w:rPr>
-          <w:rStyle w:val="lev"/>
+          <w:rStyle w:val="Strong"/>
         </w:rPr>
         <w:t>Clavier 1.</w:t>
       </w:r>
@@ -3391,7 +3447,7 @@
     </w:p>
     <w:p>
       <w:pPr>
-        <w:pStyle w:val="Paragraphedeliste"/>
+        <w:pStyle w:val="ListParagraph"/>
         <w:numPr>
           <w:ilvl w:val="0"/>
           <w:numId w:val="17"/>
@@ -3399,7 +3455,7 @@
       </w:pPr>
       <w:r>
         <w:rPr>
-          <w:rStyle w:val="lev"/>
+          <w:rStyle w:val="Strong"/>
         </w:rPr>
         <w:t>Clavier 2.</w:t>
       </w:r>
@@ -3412,7 +3468,7 @@
     </w:p>
     <w:p>
       <w:pPr>
-        <w:pStyle w:val="Paragraphedeliste"/>
+        <w:pStyle w:val="ListParagraph"/>
         <w:numPr>
           <w:ilvl w:val="0"/>
           <w:numId w:val="17"/>
@@ -3420,20 +3476,33 @@
       </w:pPr>
       <w:r>
         <w:rPr>
-          <w:rStyle w:val="lev"/>
+          <w:rStyle w:val="Strong"/>
         </w:rPr>
         <w:t>Manette.</w:t>
       </w:r>
       <w:r>
         <w:t xml:space="preserve"> </w:t>
       </w:r>
-      <w:r>
-        <w:t>Bumper gauche (tirer) et bumper droite (pousser)</w:t>
-      </w:r>
-    </w:p>
-    <w:p>
-      <w:pPr>
-        <w:pStyle w:val="Titre4"/>
+      <w:proofErr w:type="spellStart"/>
+      <w:r>
+        <w:t>Bumper</w:t>
+      </w:r>
+      <w:proofErr w:type="spellEnd"/>
+      <w:r>
+        <w:t xml:space="preserve"> gauche (tirer) et </w:t>
+      </w:r>
+      <w:proofErr w:type="spellStart"/>
+      <w:r>
+        <w:t>bumper</w:t>
+      </w:r>
+      <w:proofErr w:type="spellEnd"/>
+      <w:r>
+        <w:t xml:space="preserve"> droite (pousser)</w:t>
+      </w:r>
+    </w:p>
+    <w:p>
+      <w:pPr>
+        <w:pStyle w:val="Heading4"/>
       </w:pPr>
       <w:r>
         <w:lastRenderedPageBreak/>
@@ -3447,7 +3516,7 @@
     </w:p>
     <w:p>
       <w:pPr>
-        <w:pStyle w:val="Titre3"/>
+        <w:pStyle w:val="Heading3"/>
       </w:pPr>
       <w:bookmarkStart w:id="18" w:name="_Ref94191658"/>
       <w:bookmarkStart w:id="19" w:name="_Toc94623089"/>
@@ -3476,7 +3545,7 @@
     </w:p>
     <w:p>
       <w:pPr>
-        <w:pStyle w:val="Paragraphedeliste"/>
+        <w:pStyle w:val="ListParagraph"/>
         <w:numPr>
           <w:ilvl w:val="0"/>
           <w:numId w:val="14"/>
@@ -3484,7 +3553,7 @@
       </w:pPr>
       <w:r>
         <w:rPr>
-          <w:rStyle w:val="lev"/>
+          <w:rStyle w:val="Strong"/>
         </w:rPr>
         <w:t>Temps d’étourdissement.</w:t>
       </w:r>
@@ -3494,7 +3563,7 @@
     </w:p>
     <w:p>
       <w:pPr>
-        <w:pStyle w:val="Paragraphedeliste"/>
+        <w:pStyle w:val="ListParagraph"/>
         <w:numPr>
           <w:ilvl w:val="0"/>
           <w:numId w:val="14"/>
@@ -3502,7 +3571,7 @@
       </w:pPr>
       <w:r>
         <w:rPr>
-          <w:rStyle w:val="lev"/>
+          <w:rStyle w:val="Strong"/>
         </w:rPr>
         <w:t>Vitesse de déplacement.</w:t>
       </w:r>
@@ -3512,7 +3581,7 @@
     </w:p>
     <w:p>
       <w:pPr>
-        <w:pStyle w:val="Titre4"/>
+        <w:pStyle w:val="Heading4"/>
       </w:pPr>
       <w:r>
         <w:t>Feedback</w:t>
@@ -3520,12 +3589,28 @@
     </w:p>
     <w:p>
       <w:r>
-        <w:t>Lors de la collision des particules d’impact sont émises. Tant que le joueur est stun la couleur de son sprite est assombrie.</w:t>
-      </w:r>
-    </w:p>
-    <w:p>
-      <w:pPr>
-        <w:pStyle w:val="Paragraphedeliste"/>
+        <w:t xml:space="preserve">Lors de la collision des particules d’impact sont émises. Tant que le joueur est </w:t>
+      </w:r>
+      <w:proofErr w:type="spellStart"/>
+      <w:r>
+        <w:t>stun</w:t>
+      </w:r>
+      <w:proofErr w:type="spellEnd"/>
+      <w:r>
+        <w:t xml:space="preserve"> la couleur de son </w:t>
+      </w:r>
+      <w:proofErr w:type="spellStart"/>
+      <w:r>
+        <w:t>sprite</w:t>
+      </w:r>
+      <w:proofErr w:type="spellEnd"/>
+      <w:r>
+        <w:t xml:space="preserve"> est assombrie.</w:t>
+      </w:r>
+    </w:p>
+    <w:p>
+      <w:pPr>
+        <w:pStyle w:val="ListParagraph"/>
         <w:numPr>
           <w:ilvl w:val="0"/>
           <w:numId w:val="16"/>
@@ -3533,7 +3618,7 @@
       </w:pPr>
       <w:r>
         <w:rPr>
-          <w:rStyle w:val="lev"/>
+          <w:rStyle w:val="Strong"/>
         </w:rPr>
         <w:t>Luminosité couleur.</w:t>
       </w:r>
@@ -3543,7 +3628,7 @@
     </w:p>
     <w:p>
       <w:pPr>
-        <w:pStyle w:val="Titre2"/>
+        <w:pStyle w:val="Heading2"/>
       </w:pPr>
       <w:bookmarkStart w:id="20" w:name="_Toc94623090"/>
       <w:r>
@@ -3567,7 +3652,7 @@
     </w:p>
     <w:p>
       <w:pPr>
-        <w:pStyle w:val="Titre3"/>
+        <w:pStyle w:val="Heading3"/>
       </w:pPr>
       <w:bookmarkStart w:id="21" w:name="_Toc94623091"/>
       <w:r>
@@ -3588,7 +3673,7 @@
     </w:p>
     <w:p>
       <w:pPr>
-        <w:pStyle w:val="Titre3"/>
+        <w:pStyle w:val="Heading3"/>
       </w:pPr>
       <w:bookmarkStart w:id="22" w:name="_Toc94623092"/>
       <w:r>
@@ -3605,7 +3690,7 @@
       </w:r>
       <w:r>
         <w:rPr>
-          <w:rStyle w:val="Appelnotedebasdep"/>
+          <w:rStyle w:val="FootnoteReference"/>
         </w:rPr>
         <w:footnoteReference w:id="1"/>
       </w:r>
@@ -3628,7 +3713,7 @@
     <w:p>
       <w:r>
         <w:rPr>
-          <w:rStyle w:val="lev"/>
+          <w:rStyle w:val="Strong"/>
         </w:rPr>
         <w:t>Force minimal pour briser la couronne.</w:t>
       </w:r>
@@ -3638,7 +3723,7 @@
     </w:p>
     <w:p>
       <w:pPr>
-        <w:pStyle w:val="Titre2"/>
+        <w:pStyle w:val="Heading2"/>
       </w:pPr>
       <w:bookmarkStart w:id="23" w:name="_Toc94623093"/>
       <w:r>
@@ -3651,7 +3736,15 @@
         <w:t xml:space="preserve">Le niveau contient </w:t>
       </w:r>
       <w:r>
-        <w:t>des chemins qui ne peuvent se faire qu’en coop, et d’autres chemins qui peuvent se faire seul. Ces derniers devraient être soit  soit moins accessibles, plus difficile à traverser</w:t>
+        <w:t xml:space="preserve">des chemins qui ne peuvent se faire qu’en coop, et d’autres chemins qui peuvent se faire seul. Ces derniers devraient être soit  </w:t>
+      </w:r>
+      <w:proofErr w:type="spellStart"/>
+      <w:r>
+        <w:t>soit</w:t>
+      </w:r>
+      <w:proofErr w:type="spellEnd"/>
+      <w:r>
+        <w:t xml:space="preserve"> moins accessibles, plus difficile à traverser</w:t>
       </w:r>
       <w:r>
         <w:t xml:space="preserve">, ou plus longs. </w:t>
@@ -3674,7 +3767,7 @@
     </w:p>
     <w:p>
       <w:pPr>
-        <w:pStyle w:val="Titre1"/>
+        <w:pStyle w:val="Heading1"/>
       </w:pPr>
       <w:bookmarkStart w:id="24" w:name="_Toc94623094"/>
       <w:r>
@@ -3685,7 +3778,7 @@
     </w:p>
     <w:p>
       <w:pPr>
-        <w:pStyle w:val="Titre2"/>
+        <w:pStyle w:val="Heading2"/>
       </w:pPr>
       <w:r>
         <w:t>Intentions</w:t>
@@ -3723,7 +3816,7 @@
     <w:p/>
     <w:p>
       <w:pPr>
-        <w:pStyle w:val="Titre2"/>
+        <w:pStyle w:val="Heading2"/>
       </w:pPr>
       <w:r>
         <w:t>Avatars</w:t>
@@ -3741,7 +3834,7 @@
     </w:p>
     <w:p>
       <w:pPr>
-        <w:pStyle w:val="Titre1"/>
+        <w:pStyle w:val="Heading1"/>
       </w:pPr>
       <w:bookmarkStart w:id="25" w:name="_Toc94623095"/>
       <w:r>
@@ -3752,7 +3845,7 @@
     </w:p>
     <w:p>
       <w:pPr>
-        <w:pStyle w:val="Titre3"/>
+        <w:pStyle w:val="Heading3"/>
       </w:pPr>
       <w:bookmarkStart w:id="26" w:name="_Toc94623096"/>
       <w:r>
@@ -3771,7 +3864,15 @@
         <w:t xml:space="preserve"> </w:t>
       </w:r>
       <w:r>
-        <w:t>ils pourraient contenir des obstacles et éléments de LD tels que des bumpers, des trampolines, des pics, des plateformes mouvantes, etc.</w:t>
+        <w:t xml:space="preserve">ils pourraient contenir des obstacles et éléments de LD tels que des </w:t>
+      </w:r>
+      <w:proofErr w:type="spellStart"/>
+      <w:r>
+        <w:t>bumpers</w:t>
+      </w:r>
+      <w:proofErr w:type="spellEnd"/>
+      <w:r>
+        <w:t>, des trampolines, des pics, des plateformes mouvantes, etc.</w:t>
       </w:r>
     </w:p>
     <w:sectPr>
@@ -3810,7 +3911,7 @@
 <w:ftr xmlns:wpc="http://schemas.microsoft.com/office/word/2010/wordprocessingCanvas" xmlns:cx="http://schemas.microsoft.com/office/drawing/2014/chartex" xmlns:cx1="http://schemas.microsoft.com/office/drawing/2015/9/8/chartex" xmlns:cx2="http://schemas.microsoft.com/office/drawing/2015/10/21/chartex" xmlns:cx3="http://schemas.microsoft.com/office/drawing/2016/5/9/chartex" xmlns:cx4="http://schemas.microsoft.com/office/drawing/2016/5/10/chartex" xmlns:cx5="http://schemas.microsoft.com/office/drawing/2016/5/11/chartex" xmlns:cx6="http://schemas.microsoft.com/office/drawing/2016/5/12/chartex" xmlns:cx7="http://schemas.microsoft.com/office/drawing/2016/5/13/chartex" xmlns:cx8="http://schemas.microsoft.com/office/drawing/2016/5/14/chartex" xmlns:mc="http://schemas.openxmlformats.org/markup-compatibility/2006" xmlns:aink="http://schemas.microsoft.com/office/drawing/2016/ink" xmlns:am3d="http://schemas.microsoft.com/office/drawing/2017/model3d" xmlns:o="urn:schemas-microsoft-com:office:office" xmlns:r="http://schemas.openxmlformats.org/officeDocument/2006/relationships" xmlns:m="http://schemas.openxmlformats.org/officeDocument/2006/math" xmlns:v="urn:schemas-microsoft-com:vml" xmlns:wp14="http://schemas.microsoft.com/office/word/2010/wordprocessingDrawing" xmlns:wp="http://schemas.openxmlformats.org/drawingml/2006/wordprocessingDrawing" xmlns:w10="urn:schemas-microsoft-com:office:word" xmlns:w="http://schemas.openxmlformats.org/wordprocessingml/2006/main" xmlns:w14="http://schemas.microsoft.com/office/word/2010/wordml" xmlns:w15="http://schemas.microsoft.com/office/word/2012/wordml" xmlns:w16cex="http://schemas.microsoft.com/office/word/2018/wordml/cex" xmlns:w16cid="http://schemas.microsoft.com/office/word/2016/wordml/cid" xmlns:w16="http://schemas.microsoft.com/office/word/2018/wordml" xmlns:w16sdtdh="http://schemas.microsoft.com/office/word/2020/wordml/sdtdatahash" xmlns:w16se="http://schemas.microsoft.com/office/word/2015/wordml/symex" xmlns:wpg="http://schemas.microsoft.com/office/word/2010/wordprocessingGroup" xmlns:wpi="http://schemas.microsoft.com/office/word/2010/wordprocessingInk" xmlns:wne="http://schemas.microsoft.com/office/word/2006/wordml" xmlns:wps="http://schemas.microsoft.com/office/word/2010/wordprocessingShape" mc:Ignorable="w14 w15 w16se w16cid w16 w16cex w16sdtdh wp14">
   <w:p>
     <w:pPr>
-      <w:pStyle w:val="Pieddepage"/>
+      <w:pStyle w:val="Footer"/>
     </w:pPr>
     <w:r>
       <w:tab/>
@@ -3836,25 +3937,15 @@
     <w:r>
       <w:t>/</w:t>
     </w:r>
-    <w:r>
-      <w:fldChar w:fldCharType="begin"/>
-    </w:r>
-    <w:r>
-      <w:instrText xml:space="preserve"> NUMPAGES   \* MERGEFORMAT </w:instrText>
-    </w:r>
-    <w:r>
-      <w:fldChar w:fldCharType="separate"/>
-    </w:r>
-    <w:r>
-      <w:t>8</w:t>
-    </w:r>
-    <w:r>
-      <w:fldChar w:fldCharType="end"/>
-    </w:r>
+    <w:fldSimple w:instr=" NUMPAGES   \* MERGEFORMAT ">
+      <w:r>
+        <w:t>8</w:t>
+      </w:r>
+    </w:fldSimple>
   </w:p>
   <w:p>
     <w:pPr>
-      <w:pStyle w:val="Pieddepage"/>
+      <w:pStyle w:val="Footer"/>
     </w:pPr>
   </w:p>
 </w:ftr>
@@ -3864,7 +3955,7 @@
 <w:ftr xmlns:wpc="http://schemas.microsoft.com/office/word/2010/wordprocessingCanvas" xmlns:cx="http://schemas.microsoft.com/office/drawing/2014/chartex" xmlns:cx1="http://schemas.microsoft.com/office/drawing/2015/9/8/chartex" xmlns:cx2="http://schemas.microsoft.com/office/drawing/2015/10/21/chartex" xmlns:cx3="http://schemas.microsoft.com/office/drawing/2016/5/9/chartex" xmlns:cx4="http://schemas.microsoft.com/office/drawing/2016/5/10/chartex" xmlns:cx5="http://schemas.microsoft.com/office/drawing/2016/5/11/chartex" xmlns:cx6="http://schemas.microsoft.com/office/drawing/2016/5/12/chartex" xmlns:cx7="http://schemas.microsoft.com/office/drawing/2016/5/13/chartex" xmlns:cx8="http://schemas.microsoft.com/office/drawing/2016/5/14/chartex" xmlns:mc="http://schemas.openxmlformats.org/markup-compatibility/2006" xmlns:aink="http://schemas.microsoft.com/office/drawing/2016/ink" xmlns:am3d="http://schemas.microsoft.com/office/drawing/2017/model3d" xmlns:o="urn:schemas-microsoft-com:office:office" xmlns:r="http://schemas.openxmlformats.org/officeDocument/2006/relationships" xmlns:m="http://schemas.openxmlformats.org/officeDocument/2006/math" xmlns:v="urn:schemas-microsoft-com:vml" xmlns:wp14="http://schemas.microsoft.com/office/word/2010/wordprocessingDrawing" xmlns:wp="http://schemas.openxmlformats.org/drawingml/2006/wordprocessingDrawing" xmlns:w10="urn:schemas-microsoft-com:office:word" xmlns:w="http://schemas.openxmlformats.org/wordprocessingml/2006/main" xmlns:w14="http://schemas.microsoft.com/office/word/2010/wordml" xmlns:w15="http://schemas.microsoft.com/office/word/2012/wordml" xmlns:w16cex="http://schemas.microsoft.com/office/word/2018/wordml/cex" xmlns:w16cid="http://schemas.microsoft.com/office/word/2016/wordml/cid" xmlns:w16="http://schemas.microsoft.com/office/word/2018/wordml" xmlns:w16sdtdh="http://schemas.microsoft.com/office/word/2020/wordml/sdtdatahash" xmlns:w16se="http://schemas.microsoft.com/office/word/2015/wordml/symex" xmlns:wpg="http://schemas.microsoft.com/office/word/2010/wordprocessingGroup" xmlns:wpi="http://schemas.microsoft.com/office/word/2010/wordprocessingInk" xmlns:wne="http://schemas.microsoft.com/office/word/2006/wordml" xmlns:wps="http://schemas.microsoft.com/office/word/2010/wordprocessingShape" mc:Ignorable="w14 w15 w16se w16cid w16 w16cex w16sdtdh wp14">
   <w:p>
     <w:pPr>
-      <w:pStyle w:val="Pieddepage"/>
+      <w:pStyle w:val="Footer"/>
     </w:pPr>
     <w:r>
       <w:fldChar w:fldCharType="begin"/>
@@ -3887,14 +3978,27 @@
     <w:r>
       <w:t>/</w:t>
     </w:r>
-    <w:fldSimple w:instr=" NUMPAGES   \* MERGEFORMAT ">
-      <w:r>
-        <w:rPr>
-          <w:noProof/>
-        </w:rPr>
-        <w:t>8</w:t>
-      </w:r>
-    </w:fldSimple>
+    <w:r>
+      <w:fldChar w:fldCharType="begin"/>
+    </w:r>
+    <w:r>
+      <w:instrText xml:space="preserve"> NUMPAGES   \* MERGEFORMAT </w:instrText>
+    </w:r>
+    <w:r>
+      <w:fldChar w:fldCharType="separate"/>
+    </w:r>
+    <w:r>
+      <w:rPr>
+        <w:noProof/>
+      </w:rPr>
+      <w:t>8</w:t>
+    </w:r>
+    <w:r>
+      <w:rPr>
+        <w:noProof/>
+      </w:rPr>
+      <w:fldChar w:fldCharType="end"/>
+    </w:r>
   </w:p>
 </w:ftr>
 </file>
@@ -3918,11 +4022,11 @@
   <w:footnote w:id="1">
     <w:p>
       <w:pPr>
-        <w:pStyle w:val="Notedebasdepage"/>
+        <w:pStyle w:val="FootnoteText"/>
       </w:pPr>
       <w:r>
         <w:rPr>
-          <w:rStyle w:val="Appelnotedebasdep"/>
+          <w:rStyle w:val="FootnoteReference"/>
         </w:rPr>
         <w:footnoteRef/>
       </w:r>
@@ -4636,7 +4740,7 @@
     <w:lvl w:ilvl="0">
       <w:start w:val="1"/>
       <w:numFmt w:val="decimal"/>
-      <w:pStyle w:val="Titre1"/>
+      <w:pStyle w:val="Heading1"/>
       <w:lvlText w:val="%1."/>
       <w:lvlJc w:val="left"/>
       <w:pPr>
@@ -4649,7 +4753,7 @@
     <w:lvl w:ilvl="1">
       <w:start w:val="1"/>
       <w:numFmt w:val="decimal"/>
-      <w:pStyle w:val="Titre2"/>
+      <w:pStyle w:val="Heading2"/>
       <w:lvlText w:val="%1. %2."/>
       <w:lvlJc w:val="left"/>
       <w:pPr>
@@ -4662,7 +4766,7 @@
     <w:lvl w:ilvl="2">
       <w:start w:val="1"/>
       <w:numFmt w:val="upperLetter"/>
-      <w:pStyle w:val="Titre3"/>
+      <w:pStyle w:val="Heading3"/>
       <w:lvlText w:val="%3."/>
       <w:lvlJc w:val="right"/>
       <w:pPr>
@@ -6286,11 +6390,11 @@
       <w:lang w:val="fr-FR"/>
     </w:rPr>
   </w:style>
-  <w:style w:type="paragraph" w:styleId="Titre1">
+  <w:style w:type="paragraph" w:styleId="Heading1">
     <w:name w:val="heading 1"/>
     <w:basedOn w:val="Normal"/>
     <w:next w:val="Normal"/>
-    <w:link w:val="Titre1Car"/>
+    <w:link w:val="Heading1Char"/>
     <w:uiPriority w:val="9"/>
     <w:qFormat/>
     <w:rsid w:val="00CA7454"/>
@@ -6318,15 +6422,15 @@
       <w:szCs w:val="52"/>
     </w:rPr>
   </w:style>
-  <w:style w:type="paragraph" w:styleId="Titre2">
+  <w:style w:type="paragraph" w:styleId="Heading2">
     <w:name w:val="heading 2"/>
     <w:basedOn w:val="Normal"/>
     <w:next w:val="Normal"/>
-    <w:link w:val="Titre2Car"/>
+    <w:link w:val="Heading2Char"/>
     <w:uiPriority w:val="9"/>
     <w:unhideWhenUsed/>
     <w:qFormat/>
-    <w:rsid w:val="00CA7454"/>
+    <w:rsid w:val="00503D56"/>
     <w:pPr>
       <w:numPr>
         <w:ilvl w:val="1"/>
@@ -6340,6 +6444,7 @@
       </w:pBdr>
       <w:shd w:val="clear" w:color="auto" w:fill="D9E2F3" w:themeFill="accent1" w:themeFillTint="33"/>
       <w:spacing w:after="0"/>
+      <w:ind w:left="360"/>
       <w:outlineLvl w:val="1"/>
     </w:pPr>
     <w:rPr>
@@ -6349,11 +6454,11 @@
       <w:szCs w:val="28"/>
     </w:rPr>
   </w:style>
-  <w:style w:type="paragraph" w:styleId="Titre3">
+  <w:style w:type="paragraph" w:styleId="Heading3">
     <w:name w:val="heading 3"/>
     <w:basedOn w:val="Normal"/>
     <w:next w:val="Normal"/>
-    <w:link w:val="Titre3Car"/>
+    <w:link w:val="Heading3Char"/>
     <w:uiPriority w:val="9"/>
     <w:unhideWhenUsed/>
     <w:qFormat/>
@@ -6379,11 +6484,11 @@
       <w:szCs w:val="24"/>
     </w:rPr>
   </w:style>
-  <w:style w:type="paragraph" w:styleId="Titre4">
+  <w:style w:type="paragraph" w:styleId="Heading4">
     <w:name w:val="heading 4"/>
     <w:basedOn w:val="Normal"/>
     <w:next w:val="Normal"/>
-    <w:link w:val="Titre4Car"/>
+    <w:link w:val="Heading4Char"/>
     <w:uiPriority w:val="9"/>
     <w:unhideWhenUsed/>
     <w:qFormat/>
@@ -6402,11 +6507,11 @@
       <w:spacing w:val="10"/>
     </w:rPr>
   </w:style>
-  <w:style w:type="paragraph" w:styleId="Titre5">
+  <w:style w:type="paragraph" w:styleId="Heading5">
     <w:name w:val="heading 5"/>
     <w:basedOn w:val="Normal"/>
     <w:next w:val="Normal"/>
-    <w:link w:val="Titre5Car"/>
+    <w:link w:val="Heading5Char"/>
     <w:uiPriority w:val="9"/>
     <w:semiHidden/>
     <w:unhideWhenUsed/>
@@ -6425,11 +6530,11 @@
       <w:spacing w:val="10"/>
     </w:rPr>
   </w:style>
-  <w:style w:type="paragraph" w:styleId="Titre6">
+  <w:style w:type="paragraph" w:styleId="Heading6">
     <w:name w:val="heading 6"/>
     <w:basedOn w:val="Normal"/>
     <w:next w:val="Normal"/>
-    <w:link w:val="Titre6Car"/>
+    <w:link w:val="Heading6Char"/>
     <w:uiPriority w:val="9"/>
     <w:semiHidden/>
     <w:unhideWhenUsed/>
@@ -6448,11 +6553,11 @@
       <w:spacing w:val="10"/>
     </w:rPr>
   </w:style>
-  <w:style w:type="paragraph" w:styleId="Titre7">
+  <w:style w:type="paragraph" w:styleId="Heading7">
     <w:name w:val="heading 7"/>
     <w:basedOn w:val="Normal"/>
     <w:next w:val="Normal"/>
-    <w:link w:val="Titre7Car"/>
+    <w:link w:val="Heading7Char"/>
     <w:uiPriority w:val="9"/>
     <w:semiHidden/>
     <w:unhideWhenUsed/>
@@ -6468,11 +6573,11 @@
       <w:spacing w:val="10"/>
     </w:rPr>
   </w:style>
-  <w:style w:type="paragraph" w:styleId="Titre8">
+  <w:style w:type="paragraph" w:styleId="Heading8">
     <w:name w:val="heading 8"/>
     <w:basedOn w:val="Normal"/>
     <w:next w:val="Normal"/>
-    <w:link w:val="Titre8Car"/>
+    <w:link w:val="Heading8Char"/>
     <w:uiPriority w:val="9"/>
     <w:semiHidden/>
     <w:unhideWhenUsed/>
@@ -6489,11 +6594,11 @@
       <w:szCs w:val="18"/>
     </w:rPr>
   </w:style>
-  <w:style w:type="paragraph" w:styleId="Titre9">
+  <w:style w:type="paragraph" w:styleId="Heading9">
     <w:name w:val="heading 9"/>
     <w:basedOn w:val="Normal"/>
     <w:next w:val="Normal"/>
-    <w:link w:val="Titre9Car"/>
+    <w:link w:val="Heading9Char"/>
     <w:uiPriority w:val="9"/>
     <w:semiHidden/>
     <w:unhideWhenUsed/>
@@ -6512,13 +6617,13 @@
       <w:szCs w:val="18"/>
     </w:rPr>
   </w:style>
-  <w:style w:type="character" w:default="1" w:styleId="Policepardfaut">
+  <w:style w:type="character" w:default="1" w:styleId="DefaultParagraphFont">
     <w:name w:val="Default Paragraph Font"/>
     <w:uiPriority w:val="1"/>
     <w:semiHidden/>
     <w:unhideWhenUsed/>
   </w:style>
-  <w:style w:type="table" w:default="1" w:styleId="TableauNormal">
+  <w:style w:type="table" w:default="1" w:styleId="TableNormal">
     <w:name w:val="Normal Table"/>
     <w:uiPriority w:val="99"/>
     <w:semiHidden/>
@@ -6533,17 +6638,17 @@
       </w:tblCellMar>
     </w:tblPr>
   </w:style>
-  <w:style w:type="numbering" w:default="1" w:styleId="Aucuneliste">
+  <w:style w:type="numbering" w:default="1" w:styleId="NoList">
     <w:name w:val="No List"/>
     <w:uiPriority w:val="99"/>
     <w:semiHidden/>
     <w:unhideWhenUsed/>
   </w:style>
-  <w:style w:type="paragraph" w:styleId="Sous-titre">
+  <w:style w:type="paragraph" w:styleId="Subtitle">
     <w:name w:val="Subtitle"/>
     <w:basedOn w:val="Normal"/>
     <w:next w:val="Normal"/>
-    <w:link w:val="Sous-titreCar"/>
+    <w:link w:val="SubtitleChar"/>
     <w:uiPriority w:val="11"/>
     <w:qFormat/>
     <w:rsid w:val="00842AED"/>
@@ -6559,10 +6664,10 @@
       <w:szCs w:val="21"/>
     </w:rPr>
   </w:style>
-  <w:style w:type="character" w:customStyle="1" w:styleId="Sous-titreCar">
-    <w:name w:val="Sous-titre Car"/>
-    <w:basedOn w:val="Policepardfaut"/>
-    <w:link w:val="Sous-titre"/>
+  <w:style w:type="character" w:customStyle="1" w:styleId="SubtitleChar">
+    <w:name w:val="Subtitle Char"/>
+    <w:basedOn w:val="DefaultParagraphFont"/>
+    <w:link w:val="Subtitle"/>
     <w:uiPriority w:val="11"/>
     <w:rsid w:val="00842AED"/>
     <w:rPr>
@@ -6574,10 +6679,10 @@
       <w:lang w:val="fr-FR"/>
     </w:rPr>
   </w:style>
-  <w:style w:type="character" w:customStyle="1" w:styleId="Titre1Car">
-    <w:name w:val="Titre 1 Car"/>
-    <w:basedOn w:val="Policepardfaut"/>
-    <w:link w:val="Titre1"/>
+  <w:style w:type="character" w:customStyle="1" w:styleId="Heading1Char">
+    <w:name w:val="Heading 1 Char"/>
+    <w:basedOn w:val="DefaultParagraphFont"/>
+    <w:link w:val="Heading1"/>
     <w:uiPriority w:val="9"/>
     <w:rsid w:val="00CA7454"/>
     <w:rPr>
@@ -6589,11 +6694,11 @@
       <w:shd w:val="clear" w:color="auto" w:fill="4472C4" w:themeFill="accent1"/>
     </w:rPr>
   </w:style>
-  <w:style w:type="paragraph" w:styleId="Titre">
+  <w:style w:type="paragraph" w:styleId="Title">
     <w:name w:val="Title"/>
     <w:basedOn w:val="Normal"/>
     <w:next w:val="Normal"/>
-    <w:link w:val="TitreCar"/>
+    <w:link w:val="TitleChar"/>
     <w:uiPriority w:val="10"/>
     <w:qFormat/>
     <w:rsid w:val="00842AED"/>
@@ -6610,10 +6715,10 @@
       <w:szCs w:val="96"/>
     </w:rPr>
   </w:style>
-  <w:style w:type="character" w:customStyle="1" w:styleId="TitreCar">
-    <w:name w:val="Titre Car"/>
-    <w:basedOn w:val="Policepardfaut"/>
-    <w:link w:val="Titre"/>
+  <w:style w:type="character" w:customStyle="1" w:styleId="TitleChar">
+    <w:name w:val="Title Char"/>
+    <w:basedOn w:val="DefaultParagraphFont"/>
+    <w:link w:val="Title"/>
     <w:uiPriority w:val="10"/>
     <w:rsid w:val="00842AED"/>
     <w:rPr>
@@ -6626,21 +6731,22 @@
       <w:lang w:val="fr-FR"/>
     </w:rPr>
   </w:style>
-  <w:style w:type="character" w:customStyle="1" w:styleId="Titre2Car">
-    <w:name w:val="Titre 2 Car"/>
-    <w:basedOn w:val="Policepardfaut"/>
-    <w:link w:val="Titre2"/>
+  <w:style w:type="character" w:customStyle="1" w:styleId="Heading2Char">
+    <w:name w:val="Heading 2 Char"/>
+    <w:basedOn w:val="DefaultParagraphFont"/>
+    <w:link w:val="Heading2"/>
     <w:uiPriority w:val="9"/>
-    <w:rsid w:val="00CA7454"/>
+    <w:rsid w:val="00503D56"/>
     <w:rPr>
       <w:caps/>
       <w:spacing w:val="15"/>
       <w:sz w:val="28"/>
       <w:szCs w:val="28"/>
       <w:shd w:val="clear" w:color="auto" w:fill="D9E2F3" w:themeFill="accent1" w:themeFillTint="33"/>
+      <w:lang w:val="fr-FR"/>
     </w:rPr>
   </w:style>
-  <w:style w:type="character" w:styleId="lev">
+  <w:style w:type="character" w:styleId="Strong">
     <w:name w:val="Strong"/>
     <w:uiPriority w:val="22"/>
     <w:qFormat/>
@@ -6650,10 +6756,10 @@
       <w:bCs/>
     </w:rPr>
   </w:style>
-  <w:style w:type="character" w:customStyle="1" w:styleId="Titre3Car">
-    <w:name w:val="Titre 3 Car"/>
-    <w:basedOn w:val="Policepardfaut"/>
-    <w:link w:val="Titre3"/>
+  <w:style w:type="character" w:customStyle="1" w:styleId="Heading3Char">
+    <w:name w:val="Heading 3 Char"/>
+    <w:basedOn w:val="DefaultParagraphFont"/>
+    <w:link w:val="Heading3"/>
     <w:uiPriority w:val="9"/>
     <w:rsid w:val="00AD378E"/>
     <w:rPr>
@@ -6665,10 +6771,10 @@
       <w:lang w:val="fr-FR"/>
     </w:rPr>
   </w:style>
-  <w:style w:type="character" w:customStyle="1" w:styleId="Titre4Car">
-    <w:name w:val="Titre 4 Car"/>
-    <w:basedOn w:val="Policepardfaut"/>
-    <w:link w:val="Titre4"/>
+  <w:style w:type="character" w:customStyle="1" w:styleId="Heading4Char">
+    <w:name w:val="Heading 4 Char"/>
+    <w:basedOn w:val="DefaultParagraphFont"/>
+    <w:link w:val="Heading4"/>
     <w:uiPriority w:val="9"/>
     <w:rsid w:val="00F62E12"/>
     <w:rPr>
@@ -6677,10 +6783,10 @@
       <w:spacing w:val="10"/>
     </w:rPr>
   </w:style>
-  <w:style w:type="character" w:customStyle="1" w:styleId="Titre5Car">
-    <w:name w:val="Titre 5 Car"/>
-    <w:basedOn w:val="Policepardfaut"/>
-    <w:link w:val="Titre5"/>
+  <w:style w:type="character" w:customStyle="1" w:styleId="Heading5Char">
+    <w:name w:val="Heading 5 Char"/>
+    <w:basedOn w:val="DefaultParagraphFont"/>
+    <w:link w:val="Heading5"/>
     <w:uiPriority w:val="9"/>
     <w:semiHidden/>
     <w:rsid w:val="00F2156B"/>
@@ -6690,10 +6796,10 @@
       <w:spacing w:val="10"/>
     </w:rPr>
   </w:style>
-  <w:style w:type="character" w:customStyle="1" w:styleId="Titre6Car">
-    <w:name w:val="Titre 6 Car"/>
-    <w:basedOn w:val="Policepardfaut"/>
-    <w:link w:val="Titre6"/>
+  <w:style w:type="character" w:customStyle="1" w:styleId="Heading6Char">
+    <w:name w:val="Heading 6 Char"/>
+    <w:basedOn w:val="DefaultParagraphFont"/>
+    <w:link w:val="Heading6"/>
     <w:uiPriority w:val="9"/>
     <w:semiHidden/>
     <w:rsid w:val="00F2156B"/>
@@ -6703,10 +6809,10 @@
       <w:spacing w:val="10"/>
     </w:rPr>
   </w:style>
-  <w:style w:type="character" w:customStyle="1" w:styleId="Titre7Car">
-    <w:name w:val="Titre 7 Car"/>
-    <w:basedOn w:val="Policepardfaut"/>
-    <w:link w:val="Titre7"/>
+  <w:style w:type="character" w:customStyle="1" w:styleId="Heading7Char">
+    <w:name w:val="Heading 7 Char"/>
+    <w:basedOn w:val="DefaultParagraphFont"/>
+    <w:link w:val="Heading7"/>
     <w:uiPriority w:val="9"/>
     <w:semiHidden/>
     <w:rsid w:val="00F2156B"/>
@@ -6716,10 +6822,10 @@
       <w:spacing w:val="10"/>
     </w:rPr>
   </w:style>
-  <w:style w:type="character" w:customStyle="1" w:styleId="Titre8Car">
-    <w:name w:val="Titre 8 Car"/>
-    <w:basedOn w:val="Policepardfaut"/>
-    <w:link w:val="Titre8"/>
+  <w:style w:type="character" w:customStyle="1" w:styleId="Heading8Char">
+    <w:name w:val="Heading 8 Char"/>
+    <w:basedOn w:val="DefaultParagraphFont"/>
+    <w:link w:val="Heading8"/>
     <w:uiPriority w:val="9"/>
     <w:semiHidden/>
     <w:rsid w:val="00F2156B"/>
@@ -6730,10 +6836,10 @@
       <w:szCs w:val="18"/>
     </w:rPr>
   </w:style>
-  <w:style w:type="character" w:customStyle="1" w:styleId="Titre9Car">
-    <w:name w:val="Titre 9 Car"/>
-    <w:basedOn w:val="Policepardfaut"/>
-    <w:link w:val="Titre9"/>
+  <w:style w:type="character" w:customStyle="1" w:styleId="Heading9Char">
+    <w:name w:val="Heading 9 Char"/>
+    <w:basedOn w:val="DefaultParagraphFont"/>
+    <w:link w:val="Heading9"/>
     <w:uiPriority w:val="9"/>
     <w:semiHidden/>
     <w:rsid w:val="00F2156B"/>
@@ -6746,7 +6852,7 @@
       <w:szCs w:val="18"/>
     </w:rPr>
   </w:style>
-  <w:style w:type="paragraph" w:styleId="Lgende">
+  <w:style w:type="paragraph" w:styleId="Caption">
     <w:name w:val="caption"/>
     <w:basedOn w:val="Normal"/>
     <w:next w:val="Normal"/>
@@ -6763,7 +6869,7 @@
       <w:szCs w:val="16"/>
     </w:rPr>
   </w:style>
-  <w:style w:type="character" w:styleId="Accentuation">
+  <w:style w:type="character" w:styleId="Emphasis">
     <w:name w:val="Emphasis"/>
     <w:uiPriority w:val="20"/>
     <w:qFormat/>
@@ -6774,7 +6880,7 @@
       <w:spacing w:val="5"/>
     </w:rPr>
   </w:style>
-  <w:style w:type="paragraph" w:styleId="Sansinterligne">
+  <w:style w:type="paragraph" w:styleId="NoSpacing">
     <w:name w:val="No Spacing"/>
     <w:uiPriority w:val="1"/>
     <w:qFormat/>
@@ -6783,11 +6889,11 @@
       <w:spacing w:after="0" w:line="240" w:lineRule="auto"/>
     </w:pPr>
   </w:style>
-  <w:style w:type="paragraph" w:styleId="Citation">
+  <w:style w:type="paragraph" w:styleId="Quote">
     <w:name w:val="Quote"/>
     <w:basedOn w:val="Normal"/>
     <w:next w:val="Normal"/>
-    <w:link w:val="CitationCar"/>
+    <w:link w:val="QuoteChar"/>
     <w:uiPriority w:val="29"/>
     <w:qFormat/>
     <w:rsid w:val="00F2156B"/>
@@ -6798,10 +6904,10 @@
       <w:szCs w:val="24"/>
     </w:rPr>
   </w:style>
-  <w:style w:type="character" w:customStyle="1" w:styleId="CitationCar">
-    <w:name w:val="Citation Car"/>
-    <w:basedOn w:val="Policepardfaut"/>
-    <w:link w:val="Citation"/>
+  <w:style w:type="character" w:customStyle="1" w:styleId="QuoteChar">
+    <w:name w:val="Quote Char"/>
+    <w:basedOn w:val="DefaultParagraphFont"/>
+    <w:link w:val="Quote"/>
     <w:uiPriority w:val="29"/>
     <w:rsid w:val="00F2156B"/>
     <w:rPr>
@@ -6811,11 +6917,11 @@
       <w:szCs w:val="24"/>
     </w:rPr>
   </w:style>
-  <w:style w:type="paragraph" w:styleId="Citationintense">
+  <w:style w:type="paragraph" w:styleId="IntenseQuote">
     <w:name w:val="Intense Quote"/>
     <w:basedOn w:val="Normal"/>
     <w:next w:val="Normal"/>
-    <w:link w:val="CitationintenseCar"/>
+    <w:link w:val="IntenseQuoteChar"/>
     <w:uiPriority w:val="30"/>
     <w:qFormat/>
     <w:rsid w:val="00F2156B"/>
@@ -6830,10 +6936,10 @@
       <w:szCs w:val="24"/>
     </w:rPr>
   </w:style>
-  <w:style w:type="character" w:customStyle="1" w:styleId="CitationintenseCar">
-    <w:name w:val="Citation intense Car"/>
-    <w:basedOn w:val="Policepardfaut"/>
-    <w:link w:val="Citationintense"/>
+  <w:style w:type="character" w:customStyle="1" w:styleId="IntenseQuoteChar">
+    <w:name w:val="Intense Quote Char"/>
+    <w:basedOn w:val="DefaultParagraphFont"/>
+    <w:link w:val="IntenseQuote"/>
     <w:uiPriority w:val="30"/>
     <w:rsid w:val="00F2156B"/>
     <w:rPr>
@@ -6842,7 +6948,7 @@
       <w:szCs w:val="24"/>
     </w:rPr>
   </w:style>
-  <w:style w:type="character" w:styleId="Accentuationlgre">
+  <w:style w:type="character" w:styleId="SubtleEmphasis">
     <w:name w:val="Subtle Emphasis"/>
     <w:uiPriority w:val="19"/>
     <w:qFormat/>
@@ -6853,7 +6959,7 @@
       <w:color w:val="1F3763" w:themeColor="accent1" w:themeShade="7F"/>
     </w:rPr>
   </w:style>
-  <w:style w:type="character" w:styleId="Accentuationintense">
+  <w:style w:type="character" w:styleId="IntenseEmphasis">
     <w:name w:val="Intense Emphasis"/>
     <w:uiPriority w:val="21"/>
     <w:qFormat/>
@@ -6866,7 +6972,7 @@
       <w:spacing w:val="10"/>
     </w:rPr>
   </w:style>
-  <w:style w:type="character" w:styleId="Rfrencelgre">
+  <w:style w:type="character" w:styleId="SubtleReference">
     <w:name w:val="Subtle Reference"/>
     <w:uiPriority w:val="31"/>
     <w:qFormat/>
@@ -6877,7 +6983,7 @@
       <w:color w:val="4472C4" w:themeColor="accent1"/>
     </w:rPr>
   </w:style>
-  <w:style w:type="character" w:styleId="Rfrenceintense">
+  <w:style w:type="character" w:styleId="IntenseReference">
     <w:name w:val="Intense Reference"/>
     <w:uiPriority w:val="32"/>
     <w:qFormat/>
@@ -6891,7 +6997,7 @@
       <w:color w:val="4472C4" w:themeColor="accent1"/>
     </w:rPr>
   </w:style>
-  <w:style w:type="character" w:styleId="Titredulivre">
+  <w:style w:type="character" w:styleId="BookTitle">
     <w:name w:val="Book Title"/>
     <w:uiPriority w:val="33"/>
     <w:qFormat/>
@@ -6904,9 +7010,9 @@
       <w:spacing w:val="0"/>
     </w:rPr>
   </w:style>
-  <w:style w:type="paragraph" w:styleId="En-ttedetabledesmatires">
+  <w:style w:type="paragraph" w:styleId="TOCHeading">
     <w:name w:val="TOC Heading"/>
-    <w:basedOn w:val="Titre1"/>
+    <w:basedOn w:val="Heading1"/>
     <w:next w:val="Normal"/>
     <w:uiPriority w:val="39"/>
     <w:unhideWhenUsed/>
@@ -6916,7 +7022,7 @@
       <w:outlineLvl w:val="9"/>
     </w:pPr>
   </w:style>
-  <w:style w:type="paragraph" w:styleId="TM1">
+  <w:style w:type="paragraph" w:styleId="TOC1">
     <w:name w:val="toc 1"/>
     <w:basedOn w:val="Normal"/>
     <w:next w:val="Normal"/>
@@ -6932,7 +7038,7 @@
       <w:spacing w:after="100"/>
     </w:pPr>
   </w:style>
-  <w:style w:type="paragraph" w:styleId="TM2">
+  <w:style w:type="paragraph" w:styleId="TOC2">
     <w:name w:val="toc 2"/>
     <w:basedOn w:val="Normal"/>
     <w:next w:val="Normal"/>
@@ -6945,7 +7051,7 @@
       <w:ind w:left="200"/>
     </w:pPr>
   </w:style>
-  <w:style w:type="paragraph" w:styleId="TM3">
+  <w:style w:type="paragraph" w:styleId="TOC3">
     <w:name w:val="toc 3"/>
     <w:basedOn w:val="Normal"/>
     <w:next w:val="Normal"/>
@@ -6958,9 +7064,9 @@
       <w:ind w:left="400"/>
     </w:pPr>
   </w:style>
-  <w:style w:type="character" w:styleId="Lienhypertexte">
+  <w:style w:type="character" w:styleId="Hyperlink">
     <w:name w:val="Hyperlink"/>
-    <w:basedOn w:val="Policepardfaut"/>
+    <w:basedOn w:val="DefaultParagraphFont"/>
     <w:uiPriority w:val="99"/>
     <w:unhideWhenUsed/>
     <w:rsid w:val="00D56335"/>
@@ -6969,7 +7075,7 @@
       <w:u w:val="single"/>
     </w:rPr>
   </w:style>
-  <w:style w:type="paragraph" w:styleId="Paragraphedeliste">
+  <w:style w:type="paragraph" w:styleId="ListParagraph">
     <w:name w:val="List Paragraph"/>
     <w:basedOn w:val="Normal"/>
     <w:uiPriority w:val="34"/>
@@ -6980,10 +7086,10 @@
       <w:contextualSpacing/>
     </w:pPr>
   </w:style>
-  <w:style w:type="paragraph" w:styleId="Notedebasdepage">
+  <w:style w:type="paragraph" w:styleId="FootnoteText">
     <w:name w:val="footnote text"/>
     <w:basedOn w:val="Normal"/>
-    <w:link w:val="NotedebasdepageCar"/>
+    <w:link w:val="FootnoteTextChar"/>
     <w:uiPriority w:val="99"/>
     <w:unhideWhenUsed/>
     <w:rsid w:val="00543FD8"/>
@@ -6991,16 +7097,16 @@
       <w:spacing w:before="0" w:after="0" w:line="240" w:lineRule="auto"/>
     </w:pPr>
   </w:style>
-  <w:style w:type="character" w:customStyle="1" w:styleId="NotedebasdepageCar">
-    <w:name w:val="Note de bas de page Car"/>
-    <w:basedOn w:val="Policepardfaut"/>
-    <w:link w:val="Notedebasdepage"/>
+  <w:style w:type="character" w:customStyle="1" w:styleId="FootnoteTextChar">
+    <w:name w:val="Footnote Text Char"/>
+    <w:basedOn w:val="DefaultParagraphFont"/>
+    <w:link w:val="FootnoteText"/>
     <w:uiPriority w:val="99"/>
     <w:rsid w:val="00543FD8"/>
   </w:style>
-  <w:style w:type="character" w:styleId="Appelnotedebasdep">
+  <w:style w:type="character" w:styleId="FootnoteReference">
     <w:name w:val="footnote reference"/>
-    <w:basedOn w:val="Policepardfaut"/>
+    <w:basedOn w:val="DefaultParagraphFont"/>
     <w:uiPriority w:val="99"/>
     <w:semiHidden/>
     <w:unhideWhenUsed/>
@@ -7009,18 +7115,18 @@
       <w:vertAlign w:val="superscript"/>
     </w:rPr>
   </w:style>
-  <w:style w:type="character" w:styleId="Numrodeligne">
+  <w:style w:type="character" w:styleId="LineNumber">
     <w:name w:val="line number"/>
-    <w:basedOn w:val="Policepardfaut"/>
+    <w:basedOn w:val="DefaultParagraphFont"/>
     <w:uiPriority w:val="99"/>
     <w:semiHidden/>
     <w:unhideWhenUsed/>
     <w:rsid w:val="00460617"/>
   </w:style>
-  <w:style w:type="paragraph" w:styleId="En-tte">
+  <w:style w:type="paragraph" w:styleId="Header">
     <w:name w:val="header"/>
     <w:basedOn w:val="Normal"/>
-    <w:link w:val="En-tteCar"/>
+    <w:link w:val="HeaderChar"/>
     <w:uiPriority w:val="99"/>
     <w:unhideWhenUsed/>
     <w:rsid w:val="00460617"/>
@@ -7032,20 +7138,20 @@
       <w:spacing w:before="0" w:after="0" w:line="240" w:lineRule="auto"/>
     </w:pPr>
   </w:style>
-  <w:style w:type="character" w:customStyle="1" w:styleId="En-tteCar">
-    <w:name w:val="En-tête Car"/>
-    <w:basedOn w:val="Policepardfaut"/>
-    <w:link w:val="En-tte"/>
+  <w:style w:type="character" w:customStyle="1" w:styleId="HeaderChar">
+    <w:name w:val="Header Char"/>
+    <w:basedOn w:val="DefaultParagraphFont"/>
+    <w:link w:val="Header"/>
     <w:uiPriority w:val="99"/>
     <w:rsid w:val="00460617"/>
     <w:rPr>
       <w:lang w:val="fr-FR"/>
     </w:rPr>
   </w:style>
-  <w:style w:type="paragraph" w:styleId="Pieddepage">
+  <w:style w:type="paragraph" w:styleId="Footer">
     <w:name w:val="footer"/>
     <w:basedOn w:val="Normal"/>
-    <w:link w:val="PieddepageCar"/>
+    <w:link w:val="FooterChar"/>
     <w:uiPriority w:val="99"/>
     <w:unhideWhenUsed/>
     <w:rsid w:val="00460617"/>
@@ -7057,10 +7163,10 @@
       <w:spacing w:before="0" w:after="0" w:line="240" w:lineRule="auto"/>
     </w:pPr>
   </w:style>
-  <w:style w:type="character" w:customStyle="1" w:styleId="PieddepageCar">
-    <w:name w:val="Pied de page Car"/>
-    <w:basedOn w:val="Policepardfaut"/>
-    <w:link w:val="Pieddepage"/>
+  <w:style w:type="character" w:customStyle="1" w:styleId="FooterChar">
+    <w:name w:val="Footer Char"/>
+    <w:basedOn w:val="DefaultParagraphFont"/>
+    <w:link w:val="Footer"/>
     <w:uiPriority w:val="99"/>
     <w:rsid w:val="00460617"/>
     <w:rPr>

</xml_diff>

<commit_message>
GDD - Ajout d'images
</commit_message>
<xml_diff>
--- a/GDD.docx
+++ b/GDD.docx
@@ -2962,9 +2962,52 @@
     </w:p>
     <w:p>
       <w:pPr>
+        <w:jc w:val="center"/>
+      </w:pPr>
+      <w:r>
+        <w:drawing>
+          <wp:inline distT="0" distB="0" distL="0" distR="0" wp14:anchorId="21A7F663" wp14:editId="1E1F538A">
+            <wp:extent cx="1208779" cy="1037840"/>
+            <wp:effectExtent l="0" t="0" r="0" b="0"/>
+            <wp:docPr id="3" name="Picture 3" descr="Chart, histogram&#10;&#10;Description automatically generated"/>
+            <wp:cNvGraphicFramePr>
+              <a:graphicFrameLocks xmlns:a="http://schemas.openxmlformats.org/drawingml/2006/main" noChangeAspect="1"/>
+            </wp:cNvGraphicFramePr>
+            <a:graphic xmlns:a="http://schemas.openxmlformats.org/drawingml/2006/main">
+              <a:graphicData uri="http://schemas.openxmlformats.org/drawingml/2006/picture">
+                <pic:pic xmlns:pic="http://schemas.openxmlformats.org/drawingml/2006/picture">
+                  <pic:nvPicPr>
+                    <pic:cNvPr id="3" name="Picture 3" descr="Chart, histogram&#10;&#10;Description automatically generated"/>
+                    <pic:cNvPicPr/>
+                  </pic:nvPicPr>
+                  <pic:blipFill>
+                    <a:blip r:embed="rId9"/>
+                    <a:stretch>
+                      <a:fillRect/>
+                    </a:stretch>
+                  </pic:blipFill>
+                  <pic:spPr>
+                    <a:xfrm>
+                      <a:off x="0" y="0"/>
+                      <a:ext cx="1218510" cy="1046195"/>
+                    </a:xfrm>
+                    <a:prstGeom prst="rect">
+                      <a:avLst/>
+                    </a:prstGeom>
+                  </pic:spPr>
+                </pic:pic>
+              </a:graphicData>
+            </a:graphic>
+          </wp:inline>
+        </w:drawing>
+      </w:r>
+    </w:p>
+    <w:p>
+      <w:pPr>
         <w:pStyle w:val="Heading4"/>
       </w:pPr>
       <w:r>
+        <w:lastRenderedPageBreak/>
         <w:t>Touches</w:t>
       </w:r>
     </w:p>
@@ -3042,13 +3085,60 @@
         <w:pStyle w:val="Heading4"/>
       </w:pPr>
       <w:r>
-        <w:lastRenderedPageBreak/>
         <w:t>Feedback</w:t>
       </w:r>
     </w:p>
     <w:p>
       <w:r>
         <w:t>A l’atterrissage des particules d’impact apparaissent.</w:t>
+      </w:r>
+    </w:p>
+    <w:p>
+      <w:pPr>
+        <w:jc w:val="center"/>
+      </w:pPr>
+      <w:r>
+        <w:drawing>
+          <wp:inline distT="0" distB="0" distL="0" distR="0" wp14:anchorId="1785CF7E" wp14:editId="0375E33A">
+            <wp:extent cx="1181100" cy="1270000"/>
+            <wp:effectExtent l="0" t="0" r="0" b="6350"/>
+            <wp:docPr id="4" name="Picture 4" descr="A picture containing chart&#10;&#10;Description automatically generated"/>
+            <wp:cNvGraphicFramePr>
+              <a:graphicFrameLocks xmlns:a="http://schemas.openxmlformats.org/drawingml/2006/main" noChangeAspect="1"/>
+            </wp:cNvGraphicFramePr>
+            <a:graphic xmlns:a="http://schemas.openxmlformats.org/drawingml/2006/main">
+              <a:graphicData uri="http://schemas.openxmlformats.org/drawingml/2006/picture">
+                <pic:pic xmlns:pic="http://schemas.openxmlformats.org/drawingml/2006/picture">
+                  <pic:nvPicPr>
+                    <pic:cNvPr id="4" name="Picture 4" descr="A picture containing chart&#10;&#10;Description automatically generated"/>
+                    <pic:cNvPicPr/>
+                  </pic:nvPicPr>
+                  <pic:blipFill>
+                    <a:blip r:embed="rId10">
+                      <a:extLst>
+                        <a:ext uri="{28A0092B-C50C-407E-A947-70E740481C1C}">
+                          <a14:useLocalDpi xmlns:a14="http://schemas.microsoft.com/office/drawing/2010/main" val="0"/>
+                        </a:ext>
+                      </a:extLst>
+                    </a:blip>
+                    <a:stretch>
+                      <a:fillRect/>
+                    </a:stretch>
+                  </pic:blipFill>
+                  <pic:spPr>
+                    <a:xfrm>
+                      <a:off x="0" y="0"/>
+                      <a:ext cx="1181100" cy="1270000"/>
+                    </a:xfrm>
+                    <a:prstGeom prst="rect">
+                      <a:avLst/>
+                    </a:prstGeom>
+                  </pic:spPr>
+                </pic:pic>
+              </a:graphicData>
+            </a:graphic>
+          </wp:inline>
+        </w:drawing>
       </w:r>
     </w:p>
     <w:p>
@@ -3298,6 +3388,143 @@
     </w:p>
     <w:p>
       <w:pPr>
+        <w:jc w:val="center"/>
+      </w:pPr>
+      <w:r>
+        <w:lastRenderedPageBreak/>
+        <w:drawing>
+          <wp:inline distT="0" distB="0" distL="0" distR="0" wp14:anchorId="29E4435C" wp14:editId="3BEA1DCE">
+            <wp:extent cx="1362265" cy="935816"/>
+            <wp:effectExtent l="0" t="0" r="0" b="0"/>
+            <wp:docPr id="5" name="Picture 5"/>
+            <wp:cNvGraphicFramePr>
+              <a:graphicFrameLocks xmlns:a="http://schemas.openxmlformats.org/drawingml/2006/main" noChangeAspect="1"/>
+            </wp:cNvGraphicFramePr>
+            <a:graphic xmlns:a="http://schemas.openxmlformats.org/drawingml/2006/main">
+              <a:graphicData uri="http://schemas.openxmlformats.org/drawingml/2006/picture">
+                <pic:pic xmlns:pic="http://schemas.openxmlformats.org/drawingml/2006/picture">
+                  <pic:nvPicPr>
+                    <pic:cNvPr id="5" name="Picture 5"/>
+                    <pic:cNvPicPr/>
+                  </pic:nvPicPr>
+                  <pic:blipFill>
+                    <a:blip r:embed="rId11">
+                      <a:extLst>
+                        <a:ext uri="{28A0092B-C50C-407E-A947-70E740481C1C}">
+                          <a14:useLocalDpi xmlns:a14="http://schemas.microsoft.com/office/drawing/2010/main" val="0"/>
+                        </a:ext>
+                      </a:extLst>
+                    </a:blip>
+                    <a:stretch>
+                      <a:fillRect/>
+                    </a:stretch>
+                  </pic:blipFill>
+                  <pic:spPr>
+                    <a:xfrm>
+                      <a:off x="0" y="0"/>
+                      <a:ext cx="1362265" cy="935816"/>
+                    </a:xfrm>
+                    <a:prstGeom prst="rect">
+                      <a:avLst/>
+                    </a:prstGeom>
+                  </pic:spPr>
+                </pic:pic>
+              </a:graphicData>
+            </a:graphic>
+          </wp:inline>
+        </w:drawing>
+      </w:r>
+      <w:r>
+        <w:drawing>
+          <wp:inline distT="0" distB="0" distL="0" distR="0" wp14:anchorId="4EB6E3AC" wp14:editId="291542D9">
+            <wp:extent cx="1323975" cy="925449"/>
+            <wp:effectExtent l="0" t="0" r="0" b="8255"/>
+            <wp:docPr id="6" name="Picture 6" descr="A screenshot of a computer&#10;&#10;Description automatically generated with low confidence"/>
+            <wp:cNvGraphicFramePr>
+              <a:graphicFrameLocks xmlns:a="http://schemas.openxmlformats.org/drawingml/2006/main" noChangeAspect="1"/>
+            </wp:cNvGraphicFramePr>
+            <a:graphic xmlns:a="http://schemas.openxmlformats.org/drawingml/2006/main">
+              <a:graphicData uri="http://schemas.openxmlformats.org/drawingml/2006/picture">
+                <pic:pic xmlns:pic="http://schemas.openxmlformats.org/drawingml/2006/picture">
+                  <pic:nvPicPr>
+                    <pic:cNvPr id="6" name="Picture 6" descr="A screenshot of a computer&#10;&#10;Description automatically generated with low confidence"/>
+                    <pic:cNvPicPr/>
+                  </pic:nvPicPr>
+                  <pic:blipFill rotWithShape="1">
+                    <a:blip r:embed="rId12"/>
+                    <a:srcRect t="3802"/>
+                    <a:stretch/>
+                  </pic:blipFill>
+                  <pic:spPr bwMode="auto">
+                    <a:xfrm>
+                      <a:off x="0" y="0"/>
+                      <a:ext cx="1324160" cy="925578"/>
+                    </a:xfrm>
+                    <a:prstGeom prst="rect">
+                      <a:avLst/>
+                    </a:prstGeom>
+                    <a:ln>
+                      <a:noFill/>
+                    </a:ln>
+                    <a:extLst>
+                      <a:ext uri="{53640926-AAD7-44D8-BBD7-CCE9431645EC}">
+                        <a14:shadowObscured xmlns:a14="http://schemas.microsoft.com/office/drawing/2010/main"/>
+                      </a:ext>
+                    </a:extLst>
+                  </pic:spPr>
+                </pic:pic>
+              </a:graphicData>
+            </a:graphic>
+          </wp:inline>
+        </w:drawing>
+      </w:r>
+      <w:r>
+        <w:drawing>
+          <wp:inline distT="0" distB="0" distL="0" distR="0" wp14:anchorId="11B0D2BB" wp14:editId="2196F657">
+            <wp:extent cx="1847850" cy="932687"/>
+            <wp:effectExtent l="0" t="0" r="0" b="1270"/>
+            <wp:docPr id="7" name="Picture 7" descr="A screenshot of a computer&#10;&#10;Description automatically generated with low confidence"/>
+            <wp:cNvGraphicFramePr>
+              <a:graphicFrameLocks xmlns:a="http://schemas.openxmlformats.org/drawingml/2006/main" noChangeAspect="1"/>
+            </wp:cNvGraphicFramePr>
+            <a:graphic xmlns:a="http://schemas.openxmlformats.org/drawingml/2006/main">
+              <a:graphicData uri="http://schemas.openxmlformats.org/drawingml/2006/picture">
+                <pic:pic xmlns:pic="http://schemas.openxmlformats.org/drawingml/2006/picture">
+                  <pic:nvPicPr>
+                    <pic:cNvPr id="7" name="Picture 7" descr="A screenshot of a computer&#10;&#10;Description automatically generated with low confidence"/>
+                    <pic:cNvPicPr/>
+                  </pic:nvPicPr>
+                  <pic:blipFill rotWithShape="1">
+                    <a:blip r:embed="rId13"/>
+                    <a:srcRect t="32000"/>
+                    <a:stretch/>
+                  </pic:blipFill>
+                  <pic:spPr bwMode="auto">
+                    <a:xfrm>
+                      <a:off x="0" y="0"/>
+                      <a:ext cx="1848108" cy="932817"/>
+                    </a:xfrm>
+                    <a:prstGeom prst="rect">
+                      <a:avLst/>
+                    </a:prstGeom>
+                    <a:ln>
+                      <a:noFill/>
+                    </a:ln>
+                    <a:extLst>
+                      <a:ext uri="{53640926-AAD7-44D8-BBD7-CCE9431645EC}">
+                        <a14:shadowObscured xmlns:a14="http://schemas.microsoft.com/office/drawing/2010/main"/>
+                      </a:ext>
+                    </a:extLst>
+                  </pic:spPr>
+                </pic:pic>
+              </a:graphicData>
+            </a:graphic>
+          </wp:inline>
+        </w:drawing>
+      </w:r>
+    </w:p>
+    <w:p>
+      <w:pPr>
         <w:pStyle w:val="ListParagraph"/>
         <w:numPr>
           <w:ilvl w:val="0"/>
@@ -3505,7 +3732,6 @@
         <w:pStyle w:val="Heading4"/>
       </w:pPr>
       <w:r>
-        <w:lastRenderedPageBreak/>
         <w:t>Feedback</w:t>
       </w:r>
     </w:p>
@@ -3677,6 +3903,7 @@
       </w:pPr>
       <w:bookmarkStart w:id="22" w:name="_Toc94623092"/>
       <w:r>
+        <w:lastRenderedPageBreak/>
         <w:t>Vol de Couronne</w:t>
       </w:r>
       <w:bookmarkEnd w:id="22"/>
@@ -3767,6 +3994,48 @@
     </w:p>
     <w:p>
       <w:pPr>
+        <w:jc w:val="center"/>
+      </w:pPr>
+      <w:r>
+        <w:drawing>
+          <wp:inline distT="0" distB="0" distL="0" distR="0" wp14:anchorId="309B911E" wp14:editId="0D2A2EA1">
+            <wp:extent cx="5731510" cy="3114040"/>
+            <wp:effectExtent l="0" t="0" r="2540" b="0"/>
+            <wp:docPr id="8" name="Picture 8" descr="A picture containing text, light&#10;&#10;Description automatically generated"/>
+            <wp:cNvGraphicFramePr>
+              <a:graphicFrameLocks xmlns:a="http://schemas.openxmlformats.org/drawingml/2006/main" noChangeAspect="1"/>
+            </wp:cNvGraphicFramePr>
+            <a:graphic xmlns:a="http://schemas.openxmlformats.org/drawingml/2006/main">
+              <a:graphicData uri="http://schemas.openxmlformats.org/drawingml/2006/picture">
+                <pic:pic xmlns:pic="http://schemas.openxmlformats.org/drawingml/2006/picture">
+                  <pic:nvPicPr>
+                    <pic:cNvPr id="8" name="Picture 8" descr="A picture containing text, light&#10;&#10;Description automatically generated"/>
+                    <pic:cNvPicPr/>
+                  </pic:nvPicPr>
+                  <pic:blipFill>
+                    <a:blip r:embed="rId14"/>
+                    <a:stretch>
+                      <a:fillRect/>
+                    </a:stretch>
+                  </pic:blipFill>
+                  <pic:spPr>
+                    <a:xfrm>
+                      <a:off x="0" y="0"/>
+                      <a:ext cx="5731510" cy="3114040"/>
+                    </a:xfrm>
+                    <a:prstGeom prst="rect">
+                      <a:avLst/>
+                    </a:prstGeom>
+                  </pic:spPr>
+                </pic:pic>
+              </a:graphicData>
+            </a:graphic>
+          </wp:inline>
+        </w:drawing>
+      </w:r>
+    </w:p>
+    <w:p>
+      <w:pPr>
         <w:pStyle w:val="Heading1"/>
       </w:pPr>
       <w:bookmarkStart w:id="24" w:name="_Toc94623094"/>
@@ -3876,8 +4145,8 @@
       </w:r>
     </w:p>
     <w:sectPr>
-      <w:footerReference w:type="even" r:id="rId9"/>
-      <w:footerReference w:type="default" r:id="rId10"/>
+      <w:footerReference w:type="even" r:id="rId15"/>
+      <w:footerReference w:type="default" r:id="rId16"/>
       <w:pgSz w:w="11906" w:h="16838" w:code="9"/>
       <w:pgMar w:top="1440" w:right="1440" w:bottom="1440" w:left="1440" w:header="720" w:footer="720" w:gutter="0"/>
       <w:cols w:space="720"/>
@@ -4046,8 +4315,13 @@
         <w:fldChar w:fldCharType="separate"/>
       </w:r>
       <w:r>
-        <w:t>Impact et stun</w:t>
-      </w:r>
+        <w:t xml:space="preserve">Impact et </w:t>
+      </w:r>
+      <w:proofErr w:type="spellStart"/>
+      <w:r>
+        <w:t>stun</w:t>
+      </w:r>
+      <w:proofErr w:type="spellEnd"/>
       <w:r>
         <w:fldChar w:fldCharType="end"/>
       </w:r>

</xml_diff>

<commit_message>
GDD - Mise à jour sommaire, bordure sur images
</commit_message>
<xml_diff>
--- a/GDD.docx
+++ b/GDD.docx
@@ -18,7 +18,7 @@
         <w:t>Game Design Document</w:t>
       </w:r>
     </w:p>
-    <w:bookmarkStart w:id="0" w:name="_Toc94623071" w:displacedByCustomXml="next"/>
+    <w:bookmarkStart w:id="0" w:name="_Toc94712968" w:displacedByCustomXml="next"/>
     <w:sdt>
       <w:sdtPr>
         <w:rPr>
@@ -68,7 +68,7 @@
           <w:r>
             <w:fldChar w:fldCharType="separate"/>
           </w:r>
-          <w:hyperlink w:anchor="_Toc94623071" w:history="1">
+          <w:hyperlink w:anchor="_Toc94712968" w:history="1">
             <w:r>
               <w:rPr>
                 <w:rStyle w:val="Hyperlink"/>
@@ -111,7 +111,7 @@
                 <w:noProof/>
                 <w:webHidden/>
               </w:rPr>
-              <w:instrText xml:space="preserve"> PAGEREF _Toc94623071 \h </w:instrText>
+              <w:instrText xml:space="preserve"> PAGEREF _Toc94712968 \h </w:instrText>
             </w:r>
             <w:r>
               <w:rPr>
@@ -152,7 +152,7 @@
               <w:lang w:val="en-US"/>
             </w:rPr>
           </w:pPr>
-          <w:hyperlink w:anchor="_Toc94623072" w:history="1">
+          <w:hyperlink w:anchor="_Toc94712969" w:history="1">
             <w:r>
               <w:rPr>
                 <w:rStyle w:val="Hyperlink"/>
@@ -195,7 +195,7 @@
                 <w:noProof/>
                 <w:webHidden/>
               </w:rPr>
-              <w:instrText xml:space="preserve"> PAGEREF _Toc94623072 \h </w:instrText>
+              <w:instrText xml:space="preserve"> PAGEREF _Toc94712969 \h </w:instrText>
             </w:r>
             <w:r>
               <w:rPr>
@@ -240,7 +240,7 @@
               <w:lang w:val="en-US"/>
             </w:rPr>
           </w:pPr>
-          <w:hyperlink w:anchor="_Toc94623073" w:history="1">
+          <w:hyperlink w:anchor="_Toc94712970" w:history="1">
             <w:r>
               <w:rPr>
                 <w:rStyle w:val="Hyperlink"/>
@@ -283,7 +283,7 @@
                 <w:noProof/>
                 <w:webHidden/>
               </w:rPr>
-              <w:instrText xml:space="preserve"> PAGEREF _Toc94623073 \h </w:instrText>
+              <w:instrText xml:space="preserve"> PAGEREF _Toc94712970 \h </w:instrText>
             </w:r>
             <w:r>
               <w:rPr>
@@ -328,7 +328,7 @@
               <w:lang w:val="en-US"/>
             </w:rPr>
           </w:pPr>
-          <w:hyperlink w:anchor="_Toc94623074" w:history="1">
+          <w:hyperlink w:anchor="_Toc94712971" w:history="1">
             <w:r>
               <w:rPr>
                 <w:rStyle w:val="Hyperlink"/>
@@ -371,7 +371,7 @@
                 <w:noProof/>
                 <w:webHidden/>
               </w:rPr>
-              <w:instrText xml:space="preserve"> PAGEREF _Toc94623074 \h </w:instrText>
+              <w:instrText xml:space="preserve"> PAGEREF _Toc94712971 \h </w:instrText>
             </w:r>
             <w:r>
               <w:rPr>
@@ -416,7 +416,7 @@
               <w:lang w:val="en-US"/>
             </w:rPr>
           </w:pPr>
-          <w:hyperlink w:anchor="_Toc94623075" w:history="1">
+          <w:hyperlink w:anchor="_Toc94712972" w:history="1">
             <w:r>
               <w:rPr>
                 <w:rStyle w:val="Hyperlink"/>
@@ -459,7 +459,7 @@
                 <w:noProof/>
                 <w:webHidden/>
               </w:rPr>
-              <w:instrText xml:space="preserve"> PAGEREF _Toc94623075 \h </w:instrText>
+              <w:instrText xml:space="preserve"> PAGEREF _Toc94712972 \h </w:instrText>
             </w:r>
             <w:r>
               <w:rPr>
@@ -504,7 +504,7 @@
               <w:lang w:val="en-US"/>
             </w:rPr>
           </w:pPr>
-          <w:hyperlink w:anchor="_Toc94623076" w:history="1">
+          <w:hyperlink w:anchor="_Toc94712973" w:history="1">
             <w:r>
               <w:rPr>
                 <w:rStyle w:val="Hyperlink"/>
@@ -547,7 +547,7 @@
                 <w:noProof/>
                 <w:webHidden/>
               </w:rPr>
-              <w:instrText xml:space="preserve"> PAGEREF _Toc94623076 \h </w:instrText>
+              <w:instrText xml:space="preserve"> PAGEREF _Toc94712973 \h </w:instrText>
             </w:r>
             <w:r>
               <w:rPr>
@@ -592,7 +592,7 @@
               <w:lang w:val="en-US"/>
             </w:rPr>
           </w:pPr>
-          <w:hyperlink w:anchor="_Toc94623077" w:history="1">
+          <w:hyperlink w:anchor="_Toc94712974" w:history="1">
             <w:r>
               <w:rPr>
                 <w:rStyle w:val="Hyperlink"/>
@@ -635,7 +635,7 @@
                 <w:noProof/>
                 <w:webHidden/>
               </w:rPr>
-              <w:instrText xml:space="preserve"> PAGEREF _Toc94623077 \h </w:instrText>
+              <w:instrText xml:space="preserve"> PAGEREF _Toc94712974 \h </w:instrText>
             </w:r>
             <w:r>
               <w:rPr>
@@ -680,7 +680,7 @@
               <w:lang w:val="en-US"/>
             </w:rPr>
           </w:pPr>
-          <w:hyperlink w:anchor="_Toc94623078" w:history="1">
+          <w:hyperlink w:anchor="_Toc94712975" w:history="1">
             <w:r>
               <w:rPr>
                 <w:rStyle w:val="Hyperlink"/>
@@ -723,7 +723,7 @@
                 <w:noProof/>
                 <w:webHidden/>
               </w:rPr>
-              <w:instrText xml:space="preserve"> PAGEREF _Toc94623078 \h </w:instrText>
+              <w:instrText xml:space="preserve"> PAGEREF _Toc94712975 \h </w:instrText>
             </w:r>
             <w:r>
               <w:rPr>
@@ -764,7 +764,7 @@
               <w:lang w:val="en-US"/>
             </w:rPr>
           </w:pPr>
-          <w:hyperlink w:anchor="_Toc94623079" w:history="1">
+          <w:hyperlink w:anchor="_Toc94712976" w:history="1">
             <w:r>
               <w:rPr>
                 <w:rStyle w:val="Hyperlink"/>
@@ -807,7 +807,7 @@
                 <w:noProof/>
                 <w:webHidden/>
               </w:rPr>
-              <w:instrText xml:space="preserve"> PAGEREF _Toc94623079 \h </w:instrText>
+              <w:instrText xml:space="preserve"> PAGEREF _Toc94712976 \h </w:instrText>
             </w:r>
             <w:r>
               <w:rPr>
@@ -852,7 +852,7 @@
               <w:lang w:val="en-US"/>
             </w:rPr>
           </w:pPr>
-          <w:hyperlink w:anchor="_Toc94623080" w:history="1">
+          <w:hyperlink w:anchor="_Toc94712977" w:history="1">
             <w:r>
               <w:rPr>
                 <w:rStyle w:val="Hyperlink"/>
@@ -895,7 +895,7 @@
                 <w:noProof/>
                 <w:webHidden/>
               </w:rPr>
-              <w:instrText xml:space="preserve"> PAGEREF _Toc94623080 \h </w:instrText>
+              <w:instrText xml:space="preserve"> PAGEREF _Toc94712977 \h </w:instrText>
             </w:r>
             <w:r>
               <w:rPr>
@@ -940,7 +940,7 @@
               <w:lang w:val="en-US"/>
             </w:rPr>
           </w:pPr>
-          <w:hyperlink w:anchor="_Toc94623081" w:history="1">
+          <w:hyperlink w:anchor="_Toc94712978" w:history="1">
             <w:r>
               <w:rPr>
                 <w:rStyle w:val="Hyperlink"/>
@@ -983,7 +983,7 @@
                 <w:noProof/>
                 <w:webHidden/>
               </w:rPr>
-              <w:instrText xml:space="preserve"> PAGEREF _Toc94623081 \h </w:instrText>
+              <w:instrText xml:space="preserve"> PAGEREF _Toc94712978 \h </w:instrText>
             </w:r>
             <w:r>
               <w:rPr>
@@ -1028,7 +1028,7 @@
               <w:lang w:val="en-US"/>
             </w:rPr>
           </w:pPr>
-          <w:hyperlink w:anchor="_Toc94623082" w:history="1">
+          <w:hyperlink w:anchor="_Toc94712979" w:history="1">
             <w:r>
               <w:rPr>
                 <w:rStyle w:val="Hyperlink"/>
@@ -1071,7 +1071,7 @@
                 <w:noProof/>
                 <w:webHidden/>
               </w:rPr>
-              <w:instrText xml:space="preserve"> PAGEREF _Toc94623082 \h </w:instrText>
+              <w:instrText xml:space="preserve"> PAGEREF _Toc94712979 \h </w:instrText>
             </w:r>
             <w:r>
               <w:rPr>
@@ -1116,7 +1116,7 @@
               <w:lang w:val="en-US"/>
             </w:rPr>
           </w:pPr>
-          <w:hyperlink w:anchor="_Toc94623083" w:history="1">
+          <w:hyperlink w:anchor="_Toc94712980" w:history="1">
             <w:r>
               <w:rPr>
                 <w:rStyle w:val="Hyperlink"/>
@@ -1159,7 +1159,7 @@
                 <w:noProof/>
                 <w:webHidden/>
               </w:rPr>
-              <w:instrText xml:space="preserve"> PAGEREF _Toc94623083 \h </w:instrText>
+              <w:instrText xml:space="preserve"> PAGEREF _Toc94712980 \h </w:instrText>
             </w:r>
             <w:r>
               <w:rPr>
@@ -1204,7 +1204,7 @@
               <w:lang w:val="en-US"/>
             </w:rPr>
           </w:pPr>
-          <w:hyperlink w:anchor="_Toc94623084" w:history="1">
+          <w:hyperlink w:anchor="_Toc94712981" w:history="1">
             <w:r>
               <w:rPr>
                 <w:rStyle w:val="Hyperlink"/>
@@ -1247,7 +1247,7 @@
                 <w:noProof/>
                 <w:webHidden/>
               </w:rPr>
-              <w:instrText xml:space="preserve"> PAGEREF _Toc94623084 \h </w:instrText>
+              <w:instrText xml:space="preserve"> PAGEREF _Toc94712981 \h </w:instrText>
             </w:r>
             <w:r>
               <w:rPr>
@@ -1292,7 +1292,7 @@
               <w:lang w:val="en-US"/>
             </w:rPr>
           </w:pPr>
-          <w:hyperlink w:anchor="_Toc94623085" w:history="1">
+          <w:hyperlink w:anchor="_Toc94712982" w:history="1">
             <w:r>
               <w:rPr>
                 <w:rStyle w:val="Hyperlink"/>
@@ -1335,7 +1335,7 @@
                 <w:noProof/>
                 <w:webHidden/>
               </w:rPr>
-              <w:instrText xml:space="preserve"> PAGEREF _Toc94623085 \h </w:instrText>
+              <w:instrText xml:space="preserve"> PAGEREF _Toc94712982 \h </w:instrText>
             </w:r>
             <w:r>
               <w:rPr>
@@ -1380,7 +1380,7 @@
               <w:lang w:val="en-US"/>
             </w:rPr>
           </w:pPr>
-          <w:hyperlink w:anchor="_Toc94623086" w:history="1">
+          <w:hyperlink w:anchor="_Toc94712983" w:history="1">
             <w:r>
               <w:rPr>
                 <w:rStyle w:val="Hyperlink"/>
@@ -1423,7 +1423,7 @@
                 <w:noProof/>
                 <w:webHidden/>
               </w:rPr>
-              <w:instrText xml:space="preserve"> PAGEREF _Toc94623086 \h </w:instrText>
+              <w:instrText xml:space="preserve"> PAGEREF _Toc94712983 \h </w:instrText>
             </w:r>
             <w:r>
               <w:rPr>
@@ -1468,7 +1468,7 @@
               <w:lang w:val="en-US"/>
             </w:rPr>
           </w:pPr>
-          <w:hyperlink w:anchor="_Toc94623087" w:history="1">
+          <w:hyperlink w:anchor="_Toc94712984" w:history="1">
             <w:r>
               <w:rPr>
                 <w:rStyle w:val="Hyperlink"/>
@@ -1511,7 +1511,7 @@
                 <w:noProof/>
                 <w:webHidden/>
               </w:rPr>
-              <w:instrText xml:space="preserve"> PAGEREF _Toc94623087 \h </w:instrText>
+              <w:instrText xml:space="preserve"> PAGEREF _Toc94712984 \h </w:instrText>
             </w:r>
             <w:r>
               <w:rPr>
@@ -1556,7 +1556,7 @@
               <w:lang w:val="en-US"/>
             </w:rPr>
           </w:pPr>
-          <w:hyperlink w:anchor="_Toc94623088" w:history="1">
+          <w:hyperlink w:anchor="_Toc94712985" w:history="1">
             <w:r>
               <w:rPr>
                 <w:rStyle w:val="Hyperlink"/>
@@ -1599,7 +1599,7 @@
                 <w:noProof/>
                 <w:webHidden/>
               </w:rPr>
-              <w:instrText xml:space="preserve"> PAGEREF _Toc94623088 \h </w:instrText>
+              <w:instrText xml:space="preserve"> PAGEREF _Toc94712985 \h </w:instrText>
             </w:r>
             <w:r>
               <w:rPr>
@@ -1644,7 +1644,7 @@
               <w:lang w:val="en-US"/>
             </w:rPr>
           </w:pPr>
-          <w:hyperlink w:anchor="_Toc94623089" w:history="1">
+          <w:hyperlink w:anchor="_Toc94712986" w:history="1">
             <w:r>
               <w:rPr>
                 <w:rStyle w:val="Hyperlink"/>
@@ -1687,7 +1687,7 @@
                 <w:noProof/>
                 <w:webHidden/>
               </w:rPr>
-              <w:instrText xml:space="preserve"> PAGEREF _Toc94623089 \h </w:instrText>
+              <w:instrText xml:space="preserve"> PAGEREF _Toc94712986 \h </w:instrText>
             </w:r>
             <w:r>
               <w:rPr>
@@ -1732,7 +1732,7 @@
               <w:lang w:val="en-US"/>
             </w:rPr>
           </w:pPr>
-          <w:hyperlink w:anchor="_Toc94623090" w:history="1">
+          <w:hyperlink w:anchor="_Toc94712987" w:history="1">
             <w:r>
               <w:rPr>
                 <w:rStyle w:val="Hyperlink"/>
@@ -1775,7 +1775,7 @@
                 <w:noProof/>
                 <w:webHidden/>
               </w:rPr>
-              <w:instrText xml:space="preserve"> PAGEREF _Toc94623090 \h </w:instrText>
+              <w:instrText xml:space="preserve"> PAGEREF _Toc94712987 \h </w:instrText>
             </w:r>
             <w:r>
               <w:rPr>
@@ -1820,7 +1820,7 @@
               <w:lang w:val="en-US"/>
             </w:rPr>
           </w:pPr>
-          <w:hyperlink w:anchor="_Toc94623091" w:history="1">
+          <w:hyperlink w:anchor="_Toc94712988" w:history="1">
             <w:r>
               <w:rPr>
                 <w:rStyle w:val="Hyperlink"/>
@@ -1863,7 +1863,7 @@
                 <w:noProof/>
                 <w:webHidden/>
               </w:rPr>
-              <w:instrText xml:space="preserve"> PAGEREF _Toc94623091 \h </w:instrText>
+              <w:instrText xml:space="preserve"> PAGEREF _Toc94712988 \h </w:instrText>
             </w:r>
             <w:r>
               <w:rPr>
@@ -1908,7 +1908,7 @@
               <w:lang w:val="en-US"/>
             </w:rPr>
           </w:pPr>
-          <w:hyperlink w:anchor="_Toc94623092" w:history="1">
+          <w:hyperlink w:anchor="_Toc94712989" w:history="1">
             <w:r>
               <w:rPr>
                 <w:rStyle w:val="Hyperlink"/>
@@ -1951,7 +1951,7 @@
                 <w:noProof/>
                 <w:webHidden/>
               </w:rPr>
-              <w:instrText xml:space="preserve"> PAGEREF _Toc94623092 \h </w:instrText>
+              <w:instrText xml:space="preserve"> PAGEREF _Toc94712989 \h </w:instrText>
             </w:r>
             <w:r>
               <w:rPr>
@@ -1971,7 +1971,7 @@
                 <w:noProof/>
                 <w:webHidden/>
               </w:rPr>
-              <w:t>6</w:t>
+              <w:t>7</w:t>
             </w:r>
             <w:r>
               <w:rPr>
@@ -1996,7 +1996,7 @@
               <w:lang w:val="en-US"/>
             </w:rPr>
           </w:pPr>
-          <w:hyperlink w:anchor="_Toc94623093" w:history="1">
+          <w:hyperlink w:anchor="_Toc94712990" w:history="1">
             <w:r>
               <w:rPr>
                 <w:rStyle w:val="Hyperlink"/>
@@ -2039,7 +2039,7 @@
                 <w:noProof/>
                 <w:webHidden/>
               </w:rPr>
-              <w:instrText xml:space="preserve"> PAGEREF _Toc94623093 \h </w:instrText>
+              <w:instrText xml:space="preserve"> PAGEREF _Toc94712990 \h </w:instrText>
             </w:r>
             <w:r>
               <w:rPr>
@@ -2059,7 +2059,7 @@
                 <w:noProof/>
                 <w:webHidden/>
               </w:rPr>
-              <w:t>6</w:t>
+              <w:t>7</w:t>
             </w:r>
             <w:r>
               <w:rPr>
@@ -2080,7 +2080,7 @@
               <w:lang w:val="en-US"/>
             </w:rPr>
           </w:pPr>
-          <w:hyperlink w:anchor="_Toc94623094" w:history="1">
+          <w:hyperlink w:anchor="_Toc94712991" w:history="1">
             <w:r>
               <w:rPr>
                 <w:rStyle w:val="Hyperlink"/>
@@ -2123,7 +2123,7 @@
                 <w:noProof/>
                 <w:webHidden/>
               </w:rPr>
-              <w:instrText xml:space="preserve"> PAGEREF _Toc94623094 \h </w:instrText>
+              <w:instrText xml:space="preserve"> PAGEREF _Toc94712991 \h </w:instrText>
             </w:r>
             <w:r>
               <w:rPr>
@@ -2143,7 +2143,183 @@
                 <w:noProof/>
                 <w:webHidden/>
               </w:rPr>
-              <w:t>7</w:t>
+              <w:t>8</w:t>
+            </w:r>
+            <w:r>
+              <w:rPr>
+                <w:noProof/>
+                <w:webHidden/>
+              </w:rPr>
+              <w:fldChar w:fldCharType="end"/>
+            </w:r>
+          </w:hyperlink>
+        </w:p>
+        <w:p>
+          <w:pPr>
+            <w:pStyle w:val="TOC2"/>
+            <w:tabs>
+              <w:tab w:val="left" w:pos="880"/>
+              <w:tab w:val="right" w:leader="dot" w:pos="9016"/>
+            </w:tabs>
+            <w:rPr>
+              <w:noProof/>
+              <w:sz w:val="22"/>
+              <w:szCs w:val="22"/>
+              <w:lang w:val="en-US"/>
+            </w:rPr>
+          </w:pPr>
+          <w:hyperlink w:anchor="_Toc94712992" w:history="1">
+            <w:r>
+              <w:rPr>
+                <w:rStyle w:val="Hyperlink"/>
+                <w:noProof/>
+              </w:rPr>
+              <w:t>4. 1.</w:t>
+            </w:r>
+            <w:r>
+              <w:rPr>
+                <w:noProof/>
+                <w:sz w:val="22"/>
+                <w:szCs w:val="22"/>
+                <w:lang w:val="en-US"/>
+              </w:rPr>
+              <w:tab/>
+            </w:r>
+            <w:r>
+              <w:rPr>
+                <w:rStyle w:val="Hyperlink"/>
+                <w:noProof/>
+              </w:rPr>
+              <w:t>Intentions</w:t>
+            </w:r>
+            <w:r>
+              <w:rPr>
+                <w:noProof/>
+                <w:webHidden/>
+              </w:rPr>
+              <w:tab/>
+            </w:r>
+            <w:r>
+              <w:rPr>
+                <w:noProof/>
+                <w:webHidden/>
+              </w:rPr>
+              <w:fldChar w:fldCharType="begin"/>
+            </w:r>
+            <w:r>
+              <w:rPr>
+                <w:noProof/>
+                <w:webHidden/>
+              </w:rPr>
+              <w:instrText xml:space="preserve"> PAGEREF _Toc94712992 \h </w:instrText>
+            </w:r>
+            <w:r>
+              <w:rPr>
+                <w:noProof/>
+                <w:webHidden/>
+              </w:rPr>
+            </w:r>
+            <w:r>
+              <w:rPr>
+                <w:noProof/>
+                <w:webHidden/>
+              </w:rPr>
+              <w:fldChar w:fldCharType="separate"/>
+            </w:r>
+            <w:r>
+              <w:rPr>
+                <w:noProof/>
+                <w:webHidden/>
+              </w:rPr>
+              <w:t>8</w:t>
+            </w:r>
+            <w:r>
+              <w:rPr>
+                <w:noProof/>
+                <w:webHidden/>
+              </w:rPr>
+              <w:fldChar w:fldCharType="end"/>
+            </w:r>
+          </w:hyperlink>
+        </w:p>
+        <w:p>
+          <w:pPr>
+            <w:pStyle w:val="TOC2"/>
+            <w:tabs>
+              <w:tab w:val="left" w:pos="880"/>
+              <w:tab w:val="right" w:leader="dot" w:pos="9016"/>
+            </w:tabs>
+            <w:rPr>
+              <w:noProof/>
+              <w:sz w:val="22"/>
+              <w:szCs w:val="22"/>
+              <w:lang w:val="en-US"/>
+            </w:rPr>
+          </w:pPr>
+          <w:hyperlink w:anchor="_Toc94712993" w:history="1">
+            <w:r>
+              <w:rPr>
+                <w:rStyle w:val="Hyperlink"/>
+                <w:noProof/>
+              </w:rPr>
+              <w:t>4. 2.</w:t>
+            </w:r>
+            <w:r>
+              <w:rPr>
+                <w:noProof/>
+                <w:sz w:val="22"/>
+                <w:szCs w:val="22"/>
+                <w:lang w:val="en-US"/>
+              </w:rPr>
+              <w:tab/>
+            </w:r>
+            <w:r>
+              <w:rPr>
+                <w:rStyle w:val="Hyperlink"/>
+                <w:noProof/>
+              </w:rPr>
+              <w:t>Avatars</w:t>
+            </w:r>
+            <w:r>
+              <w:rPr>
+                <w:noProof/>
+                <w:webHidden/>
+              </w:rPr>
+              <w:tab/>
+            </w:r>
+            <w:r>
+              <w:rPr>
+                <w:noProof/>
+                <w:webHidden/>
+              </w:rPr>
+              <w:fldChar w:fldCharType="begin"/>
+            </w:r>
+            <w:r>
+              <w:rPr>
+                <w:noProof/>
+                <w:webHidden/>
+              </w:rPr>
+              <w:instrText xml:space="preserve"> PAGEREF _Toc94712993 \h </w:instrText>
+            </w:r>
+            <w:r>
+              <w:rPr>
+                <w:noProof/>
+                <w:webHidden/>
+              </w:rPr>
+            </w:r>
+            <w:r>
+              <w:rPr>
+                <w:noProof/>
+                <w:webHidden/>
+              </w:rPr>
+              <w:fldChar w:fldCharType="separate"/>
+            </w:r>
+            <w:r>
+              <w:rPr>
+                <w:noProof/>
+                <w:webHidden/>
+              </w:rPr>
+              <w:t>8</w:t>
             </w:r>
             <w:r>
               <w:rPr>
@@ -2164,7 +2340,7 @@
               <w:lang w:val="en-US"/>
             </w:rPr>
           </w:pPr>
-          <w:hyperlink w:anchor="_Toc94623095" w:history="1">
+          <w:hyperlink w:anchor="_Toc94712994" w:history="1">
             <w:r>
               <w:rPr>
                 <w:rStyle w:val="Hyperlink"/>
@@ -2207,7 +2383,7 @@
                 <w:noProof/>
                 <w:webHidden/>
               </w:rPr>
-              <w:instrText xml:space="preserve"> PAGEREF _Toc94623095 \h </w:instrText>
+              <w:instrText xml:space="preserve"> PAGEREF _Toc94712994 \h </w:instrText>
             </w:r>
             <w:r>
               <w:rPr>
@@ -2227,7 +2403,7 @@
                 <w:noProof/>
                 <w:webHidden/>
               </w:rPr>
-              <w:t>8</w:t>
+              <w:t>9</w:t>
             </w:r>
             <w:r>
               <w:rPr>
@@ -2252,7 +2428,7 @@
               <w:lang w:val="en-US"/>
             </w:rPr>
           </w:pPr>
-          <w:hyperlink w:anchor="_Toc94623096" w:history="1">
+          <w:hyperlink w:anchor="_Toc94712995" w:history="1">
             <w:r>
               <w:rPr>
                 <w:rStyle w:val="Hyperlink"/>
@@ -2295,7 +2471,7 @@
                 <w:noProof/>
                 <w:webHidden/>
               </w:rPr>
-              <w:instrText xml:space="preserve"> PAGEREF _Toc94623096 \h </w:instrText>
+              <w:instrText xml:space="preserve"> PAGEREF _Toc94712995 \h </w:instrText>
             </w:r>
             <w:r>
               <w:rPr>
@@ -2315,7 +2491,7 @@
                 <w:noProof/>
                 <w:webHidden/>
               </w:rPr>
-              <w:t>8</w:t>
+              <w:t>9</w:t>
             </w:r>
             <w:r>
               <w:rPr>
@@ -2341,7 +2517,7 @@
       <w:pPr>
         <w:pStyle w:val="Heading1"/>
       </w:pPr>
-      <w:bookmarkStart w:id="1" w:name="_Toc94623072"/>
+      <w:bookmarkStart w:id="1" w:name="_Toc94712969"/>
       <w:r>
         <w:lastRenderedPageBreak/>
         <w:t>Overview</w:t>
@@ -2352,7 +2528,7 @@
       <w:pPr>
         <w:pStyle w:val="Heading2"/>
       </w:pPr>
-      <w:bookmarkStart w:id="2" w:name="_Toc94623073"/>
+      <w:bookmarkStart w:id="2" w:name="_Toc94712970"/>
       <w:r>
         <w:t>Equipe</w:t>
       </w:r>
@@ -2403,21 +2579,24 @@
       <w:pPr>
         <w:pStyle w:val="Heading2"/>
       </w:pPr>
-      <w:bookmarkStart w:id="3" w:name="_Toc94623074"/>
+      <w:bookmarkStart w:id="3" w:name="_Toc94712971"/>
       <w:r>
         <w:t>Sujet</w:t>
       </w:r>
       <w:bookmarkEnd w:id="3"/>
     </w:p>
     <w:p>
+      <w:pPr>
+        <w:jc w:val="center"/>
+      </w:pPr>
       <w:r>
         <w:rPr>
           <w:noProof/>
         </w:rPr>
         <w:drawing>
-          <wp:inline distT="0" distB="0" distL="0" distR="0" wp14:anchorId="74103A44" wp14:editId="7903BC23">
+          <wp:inline distT="0" distB="0" distL="0" distR="0" wp14:anchorId="74103A44" wp14:editId="43F3432F">
             <wp:extent cx="4105275" cy="3079184"/>
-            <wp:effectExtent l="0" t="0" r="0" b="6985"/>
+            <wp:effectExtent l="19050" t="19050" r="9525" b="26035"/>
             <wp:docPr id="1" name="Picture 1" descr="A picture containing transport, handcart&#10;&#10;Description automatically generated"/>
             <wp:cNvGraphicFramePr>
               <a:graphicFrameLocks xmlns:a="http://schemas.openxmlformats.org/drawingml/2006/main" noChangeAspect="1"/>
@@ -2454,7 +2633,9 @@
                     </a:prstGeom>
                     <a:noFill/>
                     <a:ln>
-                      <a:noFill/>
+                      <a:solidFill>
+                        <a:schemeClr val="tx1"/>
+                      </a:solidFill>
                     </a:ln>
                   </pic:spPr>
                 </pic:pic>
@@ -2484,7 +2665,7 @@
       <w:pPr>
         <w:pStyle w:val="Heading2"/>
       </w:pPr>
-      <w:bookmarkStart w:id="4" w:name="_Toc94623075"/>
+      <w:bookmarkStart w:id="4" w:name="_Toc94712972"/>
       <w:r>
         <w:t>Intentions</w:t>
       </w:r>
@@ -2499,7 +2680,7 @@
       <w:pPr>
         <w:pStyle w:val="Heading2"/>
       </w:pPr>
-      <w:bookmarkStart w:id="5" w:name="_Toc94623076"/>
+      <w:bookmarkStart w:id="5" w:name="_Toc94712973"/>
       <w:r>
         <w:t>Références</w:t>
       </w:r>
@@ -2509,7 +2690,7 @@
       <w:pPr>
         <w:pStyle w:val="Heading3"/>
       </w:pPr>
-      <w:bookmarkStart w:id="6" w:name="_Toc94623077"/>
+      <w:bookmarkStart w:id="6" w:name="_Toc94712974"/>
       <w:r>
         <w:t>Gameplay</w:t>
       </w:r>
@@ -2529,7 +2710,7 @@
       <w:pPr>
         <w:pStyle w:val="Heading3"/>
       </w:pPr>
-      <w:bookmarkStart w:id="7" w:name="_Toc94623078"/>
+      <w:bookmarkStart w:id="7" w:name="_Toc94712975"/>
       <w:r>
         <w:t>Visuels</w:t>
       </w:r>
@@ -2558,7 +2739,7 @@
       <w:pPr>
         <w:pStyle w:val="Heading1"/>
       </w:pPr>
-      <w:bookmarkStart w:id="8" w:name="_Toc94623079"/>
+      <w:bookmarkStart w:id="8" w:name="_Toc94712976"/>
       <w:r>
         <w:lastRenderedPageBreak/>
         <w:t>Game Design</w:t>
@@ -2569,7 +2750,7 @@
       <w:pPr>
         <w:pStyle w:val="Heading2"/>
       </w:pPr>
-      <w:bookmarkStart w:id="9" w:name="_Toc94623080"/>
+      <w:bookmarkStart w:id="9" w:name="_Toc94712977"/>
       <w:r>
         <w:t>3C</w:t>
       </w:r>
@@ -2649,7 +2830,7 @@
       <w:pPr>
         <w:pStyle w:val="Heading2"/>
       </w:pPr>
-      <w:bookmarkStart w:id="10" w:name="_Toc94623081"/>
+      <w:bookmarkStart w:id="10" w:name="_Toc94712978"/>
       <w:r>
         <w:t>Noyau</w:t>
       </w:r>
@@ -2659,7 +2840,7 @@
       <w:pPr>
         <w:pStyle w:val="Heading2"/>
       </w:pPr>
-      <w:bookmarkStart w:id="11" w:name="_Toc94623082"/>
+      <w:bookmarkStart w:id="11" w:name="_Toc94712979"/>
       <w:r>
         <w:t>Tension</w:t>
       </w:r>
@@ -2669,7 +2850,7 @@
       <w:pPr>
         <w:pStyle w:val="Heading2"/>
       </w:pPr>
-      <w:bookmarkStart w:id="12" w:name="_Toc94623083"/>
+      <w:bookmarkStart w:id="12" w:name="_Toc94712980"/>
       <w:r>
         <w:t>Mécaniques</w:t>
       </w:r>
@@ -2679,7 +2860,7 @@
       <w:pPr>
         <w:pStyle w:val="Heading3"/>
       </w:pPr>
-      <w:bookmarkStart w:id="13" w:name="_Toc94623084"/>
+      <w:bookmarkStart w:id="13" w:name="_Toc94712981"/>
       <w:r>
         <w:t>Mouvement</w:t>
       </w:r>
@@ -2813,7 +2994,7 @@
       <w:pPr>
         <w:pStyle w:val="Heading3"/>
       </w:pPr>
-      <w:bookmarkStart w:id="14" w:name="_Toc94623085"/>
+      <w:bookmarkStart w:id="14" w:name="_Toc94712982"/>
       <w:r>
         <w:t>Saut</w:t>
       </w:r>
@@ -2966,9 +3147,9 @@
       </w:pPr>
       <w:r>
         <w:drawing>
-          <wp:inline distT="0" distB="0" distL="0" distR="0" wp14:anchorId="21A7F663" wp14:editId="1E1F538A">
+          <wp:inline distT="0" distB="0" distL="0" distR="0" wp14:anchorId="21A7F663" wp14:editId="6CB835B3">
             <wp:extent cx="1208779" cy="1037840"/>
-            <wp:effectExtent l="0" t="0" r="0" b="0"/>
+            <wp:effectExtent l="19050" t="19050" r="10795" b="10160"/>
             <wp:docPr id="3" name="Picture 3" descr="Chart, histogram&#10;&#10;Description automatically generated"/>
             <wp:cNvGraphicFramePr>
               <a:graphicFrameLocks xmlns:a="http://schemas.openxmlformats.org/drawingml/2006/main" noChangeAspect="1"/>
@@ -2994,6 +3175,11 @@
                     <a:prstGeom prst="rect">
                       <a:avLst/>
                     </a:prstGeom>
+                    <a:ln>
+                      <a:solidFill>
+                        <a:schemeClr val="tx1"/>
+                      </a:solidFill>
+                    </a:ln>
                   </pic:spPr>
                 </pic:pic>
               </a:graphicData>
@@ -3099,9 +3285,9 @@
       </w:pPr>
       <w:r>
         <w:drawing>
-          <wp:inline distT="0" distB="0" distL="0" distR="0" wp14:anchorId="1785CF7E" wp14:editId="0375E33A">
+          <wp:inline distT="0" distB="0" distL="0" distR="0" wp14:anchorId="1785CF7E" wp14:editId="2CE37532">
             <wp:extent cx="1181100" cy="1270000"/>
-            <wp:effectExtent l="0" t="0" r="0" b="6350"/>
+            <wp:effectExtent l="19050" t="19050" r="19050" b="25400"/>
             <wp:docPr id="4" name="Picture 4" descr="A picture containing chart&#10;&#10;Description automatically generated"/>
             <wp:cNvGraphicFramePr>
               <a:graphicFrameLocks xmlns:a="http://schemas.openxmlformats.org/drawingml/2006/main" noChangeAspect="1"/>
@@ -3133,6 +3319,11 @@
                     <a:prstGeom prst="rect">
                       <a:avLst/>
                     </a:prstGeom>
+                    <a:ln>
+                      <a:solidFill>
+                        <a:schemeClr val="tx1"/>
+                      </a:solidFill>
+                    </a:ln>
                   </pic:spPr>
                 </pic:pic>
               </a:graphicData>
@@ -3145,7 +3336,7 @@
       <w:pPr>
         <w:pStyle w:val="Heading3"/>
       </w:pPr>
-      <w:bookmarkStart w:id="15" w:name="_Toc94623086"/>
+      <w:bookmarkStart w:id="15" w:name="_Toc94712983"/>
       <w:r>
         <w:t>Descente rapide</w:t>
       </w:r>
@@ -3243,7 +3434,7 @@
       <w:pPr>
         <w:pStyle w:val="Heading3"/>
       </w:pPr>
-      <w:bookmarkStart w:id="16" w:name="_Toc94623087"/>
+      <w:bookmarkStart w:id="16" w:name="_Toc94712984"/>
       <w:r>
         <w:t xml:space="preserve">Wall </w:t>
       </w:r>
@@ -3356,7 +3547,7 @@
       <w:pPr>
         <w:pStyle w:val="Heading3"/>
       </w:pPr>
-      <w:bookmarkStart w:id="17" w:name="_Toc94623088"/>
+      <w:bookmarkStart w:id="17" w:name="_Toc94712985"/>
       <w:r>
         <w:t>Pull &amp; Push</w:t>
       </w:r>
@@ -3393,9 +3584,9 @@
       <w:r>
         <w:lastRenderedPageBreak/>
         <w:drawing>
-          <wp:inline distT="0" distB="0" distL="0" distR="0" wp14:anchorId="29E4435C" wp14:editId="3BEA1DCE">
-            <wp:extent cx="1362265" cy="935816"/>
-            <wp:effectExtent l="0" t="0" r="0" b="0"/>
+          <wp:inline distT="0" distB="0" distL="0" distR="0" wp14:anchorId="29E4435C" wp14:editId="68475AF4">
+            <wp:extent cx="1360886" cy="925195"/>
+            <wp:effectExtent l="19050" t="19050" r="10795" b="27305"/>
             <wp:docPr id="5" name="Picture 5"/>
             <wp:cNvGraphicFramePr>
               <a:graphicFrameLocks xmlns:a="http://schemas.openxmlformats.org/drawingml/2006/main" noChangeAspect="1"/>
@@ -3407,7 +3598,7 @@
                     <pic:cNvPr id="5" name="Picture 5"/>
                     <pic:cNvPicPr/>
                   </pic:nvPicPr>
-                  <pic:blipFill>
+                  <pic:blipFill rotWithShape="1">
                     <a:blip r:embed="rId11">
                       <a:extLst>
                         <a:ext uri="{28A0092B-C50C-407E-A947-70E740481C1C}">
@@ -3415,18 +3606,27 @@
                         </a:ext>
                       </a:extLst>
                     </a:blip>
-                    <a:stretch>
-                      <a:fillRect/>
-                    </a:stretch>
+                    <a:srcRect b="1035"/>
+                    <a:stretch/>
                   </pic:blipFill>
-                  <pic:spPr>
+                  <pic:spPr bwMode="auto">
                     <a:xfrm>
                       <a:off x="0" y="0"/>
-                      <a:ext cx="1362265" cy="935816"/>
+                      <a:ext cx="1362265" cy="926133"/>
                     </a:xfrm>
                     <a:prstGeom prst="rect">
                       <a:avLst/>
                     </a:prstGeom>
+                    <a:ln>
+                      <a:solidFill>
+                        <a:schemeClr val="tx1"/>
+                      </a:solidFill>
+                    </a:ln>
+                    <a:extLst>
+                      <a:ext uri="{53640926-AAD7-44D8-BBD7-CCE9431645EC}">
+                        <a14:shadowObscured xmlns:a14="http://schemas.microsoft.com/office/drawing/2010/main"/>
+                      </a:ext>
+                    </a:extLst>
                   </pic:spPr>
                 </pic:pic>
               </a:graphicData>
@@ -3436,9 +3636,9 @@
       </w:r>
       <w:r>
         <w:drawing>
-          <wp:inline distT="0" distB="0" distL="0" distR="0" wp14:anchorId="4EB6E3AC" wp14:editId="291542D9">
+          <wp:inline distT="0" distB="0" distL="0" distR="0" wp14:anchorId="4EB6E3AC" wp14:editId="6ED1B1BD">
             <wp:extent cx="1323975" cy="925449"/>
-            <wp:effectExtent l="0" t="0" r="0" b="8255"/>
+            <wp:effectExtent l="19050" t="19050" r="9525" b="27305"/>
             <wp:docPr id="6" name="Picture 6" descr="A screenshot of a computer&#10;&#10;Description automatically generated with low confidence"/>
             <wp:cNvGraphicFramePr>
               <a:graphicFrameLocks xmlns:a="http://schemas.openxmlformats.org/drawingml/2006/main" noChangeAspect="1"/>
@@ -3464,7 +3664,9 @@
                       <a:avLst/>
                     </a:prstGeom>
                     <a:ln>
-                      <a:noFill/>
+                      <a:solidFill>
+                        <a:schemeClr val="tx1"/>
+                      </a:solidFill>
                     </a:ln>
                     <a:extLst>
                       <a:ext uri="{53640926-AAD7-44D8-BBD7-CCE9431645EC}">
@@ -3480,9 +3682,9 @@
       </w:r>
       <w:r>
         <w:drawing>
-          <wp:inline distT="0" distB="0" distL="0" distR="0" wp14:anchorId="11B0D2BB" wp14:editId="2196F657">
-            <wp:extent cx="1847850" cy="932687"/>
-            <wp:effectExtent l="0" t="0" r="0" b="1270"/>
+          <wp:inline distT="0" distB="0" distL="0" distR="0" wp14:anchorId="11B0D2BB" wp14:editId="799A1677">
+            <wp:extent cx="1846846" cy="925195"/>
+            <wp:effectExtent l="19050" t="19050" r="20320" b="27305"/>
             <wp:docPr id="7" name="Picture 7" descr="A screenshot of a computer&#10;&#10;Description automatically generated with low confidence"/>
             <wp:cNvGraphicFramePr>
               <a:graphicFrameLocks xmlns:a="http://schemas.openxmlformats.org/drawingml/2006/main" noChangeAspect="1"/>
@@ -3496,19 +3698,21 @@
                   </pic:nvPicPr>
                   <pic:blipFill rotWithShape="1">
                     <a:blip r:embed="rId13"/>
-                    <a:srcRect t="32000"/>
+                    <a:srcRect t="32000" b="510"/>
                     <a:stretch/>
                   </pic:blipFill>
                   <pic:spPr bwMode="auto">
                     <a:xfrm>
                       <a:off x="0" y="0"/>
-                      <a:ext cx="1848108" cy="932817"/>
+                      <a:ext cx="1848108" cy="925827"/>
                     </a:xfrm>
                     <a:prstGeom prst="rect">
                       <a:avLst/>
                     </a:prstGeom>
                     <a:ln>
-                      <a:noFill/>
+                      <a:solidFill>
+                        <a:schemeClr val="tx1"/>
+                      </a:solidFill>
                     </a:ln>
                     <a:extLst>
                       <a:ext uri="{53640926-AAD7-44D8-BBD7-CCE9431645EC}">
@@ -3745,7 +3949,7 @@
         <w:pStyle w:val="Heading3"/>
       </w:pPr>
       <w:bookmarkStart w:id="18" w:name="_Ref94191658"/>
-      <w:bookmarkStart w:id="19" w:name="_Toc94623089"/>
+      <w:bookmarkStart w:id="19" w:name="_Toc94712986"/>
       <w:r>
         <w:t>I</w:t>
       </w:r>
@@ -3856,7 +4060,7 @@
       <w:pPr>
         <w:pStyle w:val="Heading2"/>
       </w:pPr>
-      <w:bookmarkStart w:id="20" w:name="_Toc94623090"/>
+      <w:bookmarkStart w:id="20" w:name="_Toc94712987"/>
       <w:r>
         <w:t>Couronne</w:t>
       </w:r>
@@ -3880,7 +4084,7 @@
       <w:pPr>
         <w:pStyle w:val="Heading3"/>
       </w:pPr>
-      <w:bookmarkStart w:id="21" w:name="_Toc94623091"/>
+      <w:bookmarkStart w:id="21" w:name="_Toc94712988"/>
       <w:r>
         <w:t>Roi</w:t>
       </w:r>
@@ -3901,7 +4105,7 @@
       <w:pPr>
         <w:pStyle w:val="Heading3"/>
       </w:pPr>
-      <w:bookmarkStart w:id="22" w:name="_Toc94623092"/>
+      <w:bookmarkStart w:id="22" w:name="_Toc94712989"/>
       <w:r>
         <w:lastRenderedPageBreak/>
         <w:t>Vol de Couronne</w:t>
@@ -3952,7 +4156,7 @@
       <w:pPr>
         <w:pStyle w:val="Heading2"/>
       </w:pPr>
-      <w:bookmarkStart w:id="23" w:name="_Toc94623093"/>
+      <w:bookmarkStart w:id="23" w:name="_Toc94712990"/>
       <w:r>
         <w:t>Level Design</w:t>
       </w:r>
@@ -3993,14 +4197,11 @@
       </w:r>
     </w:p>
     <w:p>
-      <w:pPr>
-        <w:jc w:val="center"/>
-      </w:pPr>
       <w:r>
         <w:drawing>
-          <wp:inline distT="0" distB="0" distL="0" distR="0" wp14:anchorId="309B911E" wp14:editId="0D2A2EA1">
+          <wp:inline distT="0" distB="0" distL="0" distR="0" wp14:anchorId="309B911E" wp14:editId="5592C7DA">
             <wp:extent cx="5731510" cy="3114040"/>
-            <wp:effectExtent l="0" t="0" r="2540" b="0"/>
+            <wp:effectExtent l="19050" t="19050" r="21590" b="10160"/>
             <wp:docPr id="8" name="Picture 8" descr="A picture containing text, light&#10;&#10;Description automatically generated"/>
             <wp:cNvGraphicFramePr>
               <a:graphicFrameLocks xmlns:a="http://schemas.openxmlformats.org/drawingml/2006/main" noChangeAspect="1"/>
@@ -4026,6 +4227,11 @@
                     <a:prstGeom prst="rect">
                       <a:avLst/>
                     </a:prstGeom>
+                    <a:ln>
+                      <a:solidFill>
+                        <a:schemeClr val="tx1"/>
+                      </a:solidFill>
+                    </a:ln>
                   </pic:spPr>
                 </pic:pic>
               </a:graphicData>
@@ -4038,7 +4244,7 @@
       <w:pPr>
         <w:pStyle w:val="Heading1"/>
       </w:pPr>
-      <w:bookmarkStart w:id="24" w:name="_Toc94623094"/>
+      <w:bookmarkStart w:id="24" w:name="_Toc94712991"/>
       <w:r>
         <w:lastRenderedPageBreak/>
         <w:t>Direction Artistique</w:t>
@@ -4049,9 +4255,11 @@
       <w:pPr>
         <w:pStyle w:val="Heading2"/>
       </w:pPr>
+      <w:bookmarkStart w:id="25" w:name="_Toc94712992"/>
       <w:r>
         <w:t>Intentions</w:t>
       </w:r>
+      <w:bookmarkEnd w:id="25"/>
     </w:p>
     <w:p>
       <w:r>
@@ -4087,9 +4295,11 @@
       <w:pPr>
         <w:pStyle w:val="Heading2"/>
       </w:pPr>
+      <w:bookmarkStart w:id="26" w:name="_Toc94712993"/>
       <w:r>
         <w:t>Avatars</w:t>
       </w:r>
+      <w:bookmarkEnd w:id="26"/>
     </w:p>
     <w:p>
       <w:r>
@@ -4105,22 +4315,22 @@
       <w:pPr>
         <w:pStyle w:val="Heading1"/>
       </w:pPr>
-      <w:bookmarkStart w:id="25" w:name="_Toc94623095"/>
+      <w:bookmarkStart w:id="27" w:name="_Toc94712994"/>
       <w:r>
         <w:lastRenderedPageBreak/>
         <w:t>Futur ?</w:t>
       </w:r>
-      <w:bookmarkEnd w:id="25"/>
+      <w:bookmarkEnd w:id="27"/>
     </w:p>
     <w:p>
       <w:pPr>
         <w:pStyle w:val="Heading3"/>
       </w:pPr>
-      <w:bookmarkStart w:id="26" w:name="_Toc94623096"/>
+      <w:bookmarkStart w:id="28" w:name="_Toc94712995"/>
       <w:r>
         <w:t>Niveaux, Obstacles et éléments de LD</w:t>
       </w:r>
-      <w:bookmarkEnd w:id="26"/>
+      <w:bookmarkEnd w:id="28"/>
     </w:p>
     <w:p>
       <w:r>

</xml_diff>

<commit_message>
GDD - Ajout d'un tout petit résumé du jeu
</commit_message>
<xml_diff>
--- a/GDD.docx
+++ b/GDD.docx
@@ -2567,13 +2567,8 @@
         <w:t>Prog.</w:t>
       </w:r>
       <w:r>
-        <w:t xml:space="preserve"> Sébastien </w:t>
-      </w:r>
-      <w:proofErr w:type="spellStart"/>
-      <w:r>
-        <w:t>Pautot</w:t>
-      </w:r>
-      <w:proofErr w:type="spellEnd"/>
+        <w:t xml:space="preserve"> Sébastien Pautot</w:t>
+      </w:r>
     </w:p>
     <w:p>
       <w:pPr>
@@ -2650,21 +2645,35 @@
         <w:t>De cette image n</w:t>
       </w:r>
       <w:r>
-        <w:t>ous avons tiré la notion de « partenaire » (</w:t>
-      </w:r>
-      <w:proofErr w:type="spellStart"/>
-      <w:r>
-        <w:t>buddy</w:t>
-      </w:r>
-      <w:proofErr w:type="spellEnd"/>
-      <w:r>
-        <w:t>). Nous avons donc conçu un prototype de jeu de plateforme en coopération où les joueurs peuvent s’aider les uns les autres.</w:t>
+        <w:t>ous avons tiré la notion de « partenaire » (buddy). Nous avons donc conçu un prototype de jeu de plateforme en coopération où les joueurs peuvent s’aider les uns les autres.</w:t>
       </w:r>
     </w:p>
     <w:p>
       <w:pPr>
         <w:pStyle w:val="Heading2"/>
       </w:pPr>
+      <w:r>
+        <w:t>Résumé</w:t>
+      </w:r>
+    </w:p>
+    <w:p>
+      <w:r>
+        <w:t xml:space="preserve">Jouet </w:t>
+      </w:r>
+      <w:r>
+        <w:t>d’action (plateforme) multijoueur. Jouable de 3 à 6 joueurs</w:t>
+      </w:r>
+      <w:r>
+        <w:t xml:space="preserve">. </w:t>
+      </w:r>
+      <w:r>
+        <w:t>Coopération et compétitivité possibles.</w:t>
+      </w:r>
+    </w:p>
+    <w:p>
+      <w:pPr>
+        <w:pStyle w:val="Heading2"/>
+      </w:pPr>
       <w:bookmarkStart w:id="4" w:name="_Toc94712972"/>
       <w:r>
         <w:t>Intentions</w:t>
@@ -2697,13 +2706,8 @@
       <w:bookmarkEnd w:id="6"/>
     </w:p>
     <w:p>
-      <w:proofErr w:type="spellStart"/>
-      <w:r>
-        <w:t>Celeste</w:t>
-      </w:r>
-      <w:proofErr w:type="spellEnd"/>
-      <w:r>
-        <w:t>, Super Mario Bros.</w:t>
+      <w:r>
+        <w:t>Celeste, Super Mario Bros.</w:t>
       </w:r>
     </w:p>
     <w:p>
@@ -2712,6 +2716,7 @@
       </w:pPr>
       <w:bookmarkStart w:id="7" w:name="_Toc94712975"/>
       <w:r>
+        <w:lastRenderedPageBreak/>
         <w:t>Visuels</w:t>
       </w:r>
       <w:bookmarkEnd w:id="7"/>
@@ -2776,34 +2781,18 @@
         <w:t xml:space="preserve">La caméra suit </w:t>
       </w:r>
       <w:r>
-        <w:t xml:space="preserve">l’ensemble des joueurs avec du </w:t>
-      </w:r>
-      <w:proofErr w:type="spellStart"/>
-      <w:r>
-        <w:t>smoothing</w:t>
-      </w:r>
-      <w:proofErr w:type="spellEnd"/>
-      <w:r>
-        <w:t>.</w:t>
+        <w:t>l’ensemble des joueurs avec du smoothing.</w:t>
       </w:r>
       <w:r>
         <w:t xml:space="preserve"> Sortir de la vue de la caméra fait réapparaitre le joueur en question à une position « sûre ».</w:t>
       </w:r>
     </w:p>
     <w:p>
-      <w:proofErr w:type="spellStart"/>
       <w:r>
         <w:rPr>
           <w:rStyle w:val="Strong"/>
         </w:rPr>
-        <w:t>Character</w:t>
-      </w:r>
-      <w:proofErr w:type="spellEnd"/>
-      <w:r>
-        <w:rPr>
-          <w:rStyle w:val="Strong"/>
-        </w:rPr>
-        <w:t>.</w:t>
+        <w:t>Character.</w:t>
       </w:r>
       <w:r>
         <w:t xml:space="preserve"> </w:t>
@@ -2834,37 +2823,27 @@
       <w:r>
         <w:t>Noyau</w:t>
       </w:r>
+      <w:bookmarkStart w:id="11" w:name="_Toc94712980"/>
       <w:bookmarkEnd w:id="10"/>
     </w:p>
     <w:p>
       <w:pPr>
         <w:pStyle w:val="Heading2"/>
       </w:pPr>
-      <w:bookmarkStart w:id="11" w:name="_Toc94712979"/>
-      <w:r>
-        <w:t>Tension</w:t>
+      <w:r>
+        <w:t>Mécaniques</w:t>
       </w:r>
       <w:bookmarkEnd w:id="11"/>
     </w:p>
     <w:p>
       <w:pPr>
-        <w:pStyle w:val="Heading2"/>
-      </w:pPr>
-      <w:bookmarkStart w:id="12" w:name="_Toc94712980"/>
-      <w:r>
-        <w:t>Mécaniques</w:t>
+        <w:pStyle w:val="Heading3"/>
+      </w:pPr>
+      <w:bookmarkStart w:id="12" w:name="_Toc94712981"/>
+      <w:r>
+        <w:t>Mouvement</w:t>
       </w:r>
       <w:bookmarkEnd w:id="12"/>
-    </w:p>
-    <w:p>
-      <w:pPr>
-        <w:pStyle w:val="Heading3"/>
-      </w:pPr>
-      <w:bookmarkStart w:id="13" w:name="_Toc94712981"/>
-      <w:r>
-        <w:t>Mouvement</w:t>
-      </w:r>
-      <w:bookmarkEnd w:id="13"/>
     </w:p>
     <w:p>
       <w:r>
@@ -2994,11 +2973,11 @@
       <w:pPr>
         <w:pStyle w:val="Heading3"/>
       </w:pPr>
-      <w:bookmarkStart w:id="14" w:name="_Toc94712982"/>
+      <w:bookmarkStart w:id="13" w:name="_Toc94712982"/>
       <w:r>
         <w:t>Saut</w:t>
       </w:r>
-      <w:bookmarkEnd w:id="14"/>
+      <w:bookmarkEnd w:id="13"/>
     </w:p>
     <w:p>
       <w:r>
@@ -3007,21 +2986,12 @@
       <w:r>
         <w:t xml:space="preserve">t en contact avec le sol ou en train de </w:t>
       </w:r>
-      <w:proofErr w:type="spellStart"/>
       <w:r>
         <w:rPr>
           <w:i/>
           <w:iCs/>
         </w:rPr>
-        <w:t>wall</w:t>
-      </w:r>
-      <w:proofErr w:type="spellEnd"/>
-      <w:r>
-        <w:rPr>
-          <w:i/>
-          <w:iCs/>
-        </w:rPr>
-        <w:t xml:space="preserve"> slide</w:t>
+        <w:t>wall slide</w:t>
       </w:r>
       <w:r>
         <w:t>, il peut sauter.</w:t>
@@ -3336,11 +3306,11 @@
       <w:pPr>
         <w:pStyle w:val="Heading3"/>
       </w:pPr>
-      <w:bookmarkStart w:id="15" w:name="_Toc94712983"/>
+      <w:bookmarkStart w:id="14" w:name="_Toc94712983"/>
       <w:r>
         <w:t>Descente rapide</w:t>
       </w:r>
-      <w:bookmarkEnd w:id="15"/>
+      <w:bookmarkEnd w:id="14"/>
     </w:p>
     <w:p>
       <w:r>
@@ -3434,14 +3404,14 @@
       <w:pPr>
         <w:pStyle w:val="Heading3"/>
       </w:pPr>
-      <w:bookmarkStart w:id="16" w:name="_Toc94712984"/>
+      <w:bookmarkStart w:id="15" w:name="_Toc94712984"/>
       <w:r>
         <w:t xml:space="preserve">Wall </w:t>
       </w:r>
       <w:r>
         <w:t>Slide</w:t>
       </w:r>
-      <w:bookmarkEnd w:id="16"/>
+      <w:bookmarkEnd w:id="15"/>
     </w:p>
     <w:p>
       <w:r>
@@ -3465,13 +3435,8 @@
       <w:r>
         <w:t xml:space="preserve">. Lorsqu’un autre joueur se tient sur un joueur en </w:t>
       </w:r>
-      <w:proofErr w:type="spellStart"/>
-      <w:r>
-        <w:t>wall</w:t>
-      </w:r>
-      <w:proofErr w:type="spellEnd"/>
-      <w:r>
-        <w:t xml:space="preserve"> slide</w:t>
+      <w:r>
+        <w:t>wall slide</w:t>
       </w:r>
       <w:r>
         <w:t xml:space="preserve">, ce dernier glisse </w:t>
@@ -3503,19 +3468,11 @@
         </w:rPr>
         <w:t xml:space="preserve"> </w:t>
       </w:r>
-      <w:proofErr w:type="spellStart"/>
       <w:r>
         <w:rPr>
           <w:rStyle w:val="Strong"/>
         </w:rPr>
-        <w:t>wall</w:t>
-      </w:r>
-      <w:proofErr w:type="spellEnd"/>
-      <w:r>
-        <w:rPr>
-          <w:rStyle w:val="Strong"/>
-        </w:rPr>
-        <w:t xml:space="preserve"> slide</w:t>
+        <w:t>wall slide</w:t>
       </w:r>
       <w:r>
         <w:rPr>
@@ -3547,11 +3504,11 @@
       <w:pPr>
         <w:pStyle w:val="Heading3"/>
       </w:pPr>
-      <w:bookmarkStart w:id="17" w:name="_Toc94712985"/>
+      <w:bookmarkStart w:id="16" w:name="_Toc94712985"/>
       <w:r>
         <w:t>Pull &amp; Push</w:t>
       </w:r>
-      <w:bookmarkEnd w:id="17"/>
+      <w:bookmarkEnd w:id="16"/>
     </w:p>
     <w:p>
       <w:r>
@@ -3914,21 +3871,8 @@
       <w:r>
         <w:t xml:space="preserve"> </w:t>
       </w:r>
-      <w:proofErr w:type="spellStart"/>
-      <w:r>
-        <w:t>Bumper</w:t>
-      </w:r>
-      <w:proofErr w:type="spellEnd"/>
-      <w:r>
-        <w:t xml:space="preserve"> gauche (tirer) et </w:t>
-      </w:r>
-      <w:proofErr w:type="spellStart"/>
-      <w:r>
-        <w:t>bumper</w:t>
-      </w:r>
-      <w:proofErr w:type="spellEnd"/>
-      <w:r>
-        <w:t xml:space="preserve"> droite (pousser)</w:t>
+      <w:r>
+        <w:t>Bumper gauche (tirer) et bumper droite (pousser)</w:t>
       </w:r>
     </w:p>
     <w:p>
@@ -3948,8 +3892,8 @@
       <w:pPr>
         <w:pStyle w:val="Heading3"/>
       </w:pPr>
-      <w:bookmarkStart w:id="18" w:name="_Ref94191658"/>
-      <w:bookmarkStart w:id="19" w:name="_Toc94712986"/>
+      <w:bookmarkStart w:id="17" w:name="_Ref94191658"/>
+      <w:bookmarkStart w:id="18" w:name="_Toc94712986"/>
       <w:r>
         <w:t>I</w:t>
       </w:r>
@@ -3962,8 +3906,8 @@
       <w:r>
         <w:t>ct et stun</w:t>
       </w:r>
+      <w:bookmarkEnd w:id="17"/>
       <w:bookmarkEnd w:id="18"/>
-      <w:bookmarkEnd w:id="19"/>
     </w:p>
     <w:p>
       <w:r>
@@ -4019,23 +3963,7 @@
     </w:p>
     <w:p>
       <w:r>
-        <w:t xml:space="preserve">Lors de la collision des particules d’impact sont émises. Tant que le joueur est </w:t>
-      </w:r>
-      <w:proofErr w:type="spellStart"/>
-      <w:r>
-        <w:t>stun</w:t>
-      </w:r>
-      <w:proofErr w:type="spellEnd"/>
-      <w:r>
-        <w:t xml:space="preserve"> la couleur de son </w:t>
-      </w:r>
-      <w:proofErr w:type="spellStart"/>
-      <w:r>
-        <w:t>sprite</w:t>
-      </w:r>
-      <w:proofErr w:type="spellEnd"/>
-      <w:r>
-        <w:t xml:space="preserve"> est assombrie.</w:t>
+        <w:t>Lors de la collision des particules d’impact sont émises. Tant que le joueur est stun la couleur de son sprite est assombrie.</w:t>
       </w:r>
     </w:p>
     <w:p>
@@ -4060,57 +3988,57 @@
       <w:pPr>
         <w:pStyle w:val="Heading2"/>
       </w:pPr>
-      <w:bookmarkStart w:id="20" w:name="_Toc94712987"/>
+      <w:bookmarkStart w:id="19" w:name="_Toc94712987"/>
       <w:r>
         <w:t>Couronne</w:t>
       </w:r>
+      <w:bookmarkEnd w:id="19"/>
+    </w:p>
+    <w:p>
+      <w:r>
+        <w:t xml:space="preserve">Au début de la partie, une couronne </w:t>
+      </w:r>
+      <w:r>
+        <w:t>à un lieu aléatoire parmi une liste de positions prédéterminées</w:t>
+      </w:r>
+      <w:r>
+        <w:t>.</w:t>
+      </w:r>
+      <w:r>
+        <w:t xml:space="preserve"> Le premier joueur à attraper la couronne devient « roi ».</w:t>
+      </w:r>
+    </w:p>
+    <w:p>
+      <w:pPr>
+        <w:pStyle w:val="Heading3"/>
+      </w:pPr>
+      <w:bookmarkStart w:id="20" w:name="_Toc94712988"/>
+      <w:r>
+        <w:t>Roi</w:t>
+      </w:r>
       <w:bookmarkEnd w:id="20"/>
     </w:p>
     <w:p>
       <w:r>
-        <w:t xml:space="preserve">Au début de la partie, une couronne </w:t>
-      </w:r>
-      <w:r>
-        <w:t>à un lieu aléatoire parmi une liste de positions prédéterminées</w:t>
-      </w:r>
-      <w:r>
-        <w:t>.</w:t>
-      </w:r>
-      <w:r>
-        <w:t xml:space="preserve"> Le premier joueur à attraper la couronne devient « roi ».</w:t>
+        <w:t xml:space="preserve">Le roi reçoit une amélioration de ses capacités : il se déplace plus vite, saute plus haut et </w:t>
+      </w:r>
+      <w:r>
+        <w:t>projette</w:t>
+      </w:r>
+      <w:r>
+        <w:t xml:space="preserve"> les autres joueurs plus loin.</w:t>
       </w:r>
     </w:p>
     <w:p>
       <w:pPr>
         <w:pStyle w:val="Heading3"/>
       </w:pPr>
-      <w:bookmarkStart w:id="21" w:name="_Toc94712988"/>
-      <w:r>
-        <w:t>Roi</w:t>
-      </w:r>
-      <w:bookmarkEnd w:id="21"/>
-    </w:p>
-    <w:p>
-      <w:r>
-        <w:t xml:space="preserve">Le roi reçoit une amélioration de ses capacités : il se déplace plus vite, saute plus haut et </w:t>
-      </w:r>
-      <w:r>
-        <w:t>projette</w:t>
-      </w:r>
-      <w:r>
-        <w:t xml:space="preserve"> les autres joueurs plus loin.</w:t>
-      </w:r>
-    </w:p>
-    <w:p>
-      <w:pPr>
-        <w:pStyle w:val="Heading3"/>
-      </w:pPr>
-      <w:bookmarkStart w:id="22" w:name="_Toc94712989"/>
+      <w:bookmarkStart w:id="21" w:name="_Toc94712989"/>
       <w:r>
         <w:lastRenderedPageBreak/>
         <w:t>Vol de Couronne</w:t>
       </w:r>
-      <w:bookmarkEnd w:id="22"/>
+      <w:bookmarkEnd w:id="21"/>
     </w:p>
     <w:p>
       <w:r>
@@ -4156,26 +4084,18 @@
       <w:pPr>
         <w:pStyle w:val="Heading2"/>
       </w:pPr>
-      <w:bookmarkStart w:id="23" w:name="_Toc94712990"/>
+      <w:bookmarkStart w:id="22" w:name="_Toc94712990"/>
       <w:r>
         <w:t>Level Design</w:t>
       </w:r>
-      <w:bookmarkEnd w:id="23"/>
+      <w:bookmarkEnd w:id="22"/>
     </w:p>
     <w:p>
       <w:r>
         <w:t xml:space="preserve">Le niveau contient </w:t>
       </w:r>
       <w:r>
-        <w:t xml:space="preserve">des chemins qui ne peuvent se faire qu’en coop, et d’autres chemins qui peuvent se faire seul. Ces derniers devraient être soit  </w:t>
-      </w:r>
-      <w:proofErr w:type="spellStart"/>
-      <w:r>
-        <w:t>soit</w:t>
-      </w:r>
-      <w:proofErr w:type="spellEnd"/>
-      <w:r>
-        <w:t xml:space="preserve"> moins accessibles, plus difficile à traverser</w:t>
+        <w:t>des chemins qui ne peuvent se faire qu’en coop, et d’autres chemins qui peuvent se faire seul. Ces derniers devraient être soit  soit moins accessibles, plus difficile à traverser</w:t>
       </w:r>
       <w:r>
         <w:t xml:space="preserve">, ou plus longs. </w:t>
@@ -4244,65 +4164,65 @@
       <w:pPr>
         <w:pStyle w:val="Heading1"/>
       </w:pPr>
-      <w:bookmarkStart w:id="24" w:name="_Toc94712991"/>
+      <w:bookmarkStart w:id="23" w:name="_Toc94712991"/>
       <w:r>
         <w:lastRenderedPageBreak/>
         <w:t>Direction Artistique</w:t>
       </w:r>
+      <w:bookmarkEnd w:id="23"/>
+    </w:p>
+    <w:p>
+      <w:pPr>
+        <w:pStyle w:val="Heading2"/>
+      </w:pPr>
+      <w:bookmarkStart w:id="24" w:name="_Toc94712992"/>
+      <w:r>
+        <w:t>Intentions</w:t>
+      </w:r>
       <w:bookmarkEnd w:id="24"/>
     </w:p>
     <w:p>
+      <w:r>
+        <w:t>L’inten</w:t>
+      </w:r>
+      <w:r>
+        <w:t>t</w:t>
+      </w:r>
+      <w:r>
+        <w:t>ion principale concernant la direction artisti</w:t>
+      </w:r>
+      <w:r>
+        <w:t>que était de sublimer l’expérience des joueurs sans</w:t>
+      </w:r>
+      <w:r>
+        <w:t xml:space="preserve"> altérer l’accessibilité, étant donné que le jouet doit rester lisible malgré la présence de 6 joueurs dans l’espace de jeu</w:t>
+      </w:r>
+      <w:r>
+        <w:t>. Nous avons donc opté</w:t>
+      </w:r>
+      <w:r>
+        <w:t xml:space="preserve"> pour une direction artistique composée de formes géométriques et de symboles simples, ainsi qu’une palette de couleur </w:t>
+      </w:r>
+      <w:r>
+        <w:t>diversifiée</w:t>
+      </w:r>
+      <w:r>
+        <w:t>.</w:t>
+      </w:r>
+    </w:p>
+    <w:p/>
+    <w:p>
       <w:pPr>
         <w:pStyle w:val="Heading2"/>
       </w:pPr>
-      <w:bookmarkStart w:id="25" w:name="_Toc94712992"/>
-      <w:r>
-        <w:t>Intentions</w:t>
+      <w:bookmarkStart w:id="25" w:name="_Toc94712993"/>
+      <w:r>
+        <w:t>Avatars</w:t>
       </w:r>
       <w:bookmarkEnd w:id="25"/>
     </w:p>
     <w:p>
       <w:r>
-        <w:t>L’inten</w:t>
-      </w:r>
-      <w:r>
-        <w:t>t</w:t>
-      </w:r>
-      <w:r>
-        <w:t>ion principale concernant la direction artisti</w:t>
-      </w:r>
-      <w:r>
-        <w:t>que était de sublimer l’expérience des joueurs sans</w:t>
-      </w:r>
-      <w:r>
-        <w:t xml:space="preserve"> altérer l’accessibilité, étant donné que le jouet doit rester lisible malgré la présence de 6 joueurs dans l’espace de jeu</w:t>
-      </w:r>
-      <w:r>
-        <w:t>. Nous avons donc opté</w:t>
-      </w:r>
-      <w:r>
-        <w:t xml:space="preserve"> pour une direction artistique composée de formes géométriques et de symboles simples, ainsi qu’une palette de couleur </w:t>
-      </w:r>
-      <w:r>
-        <w:t>diversifiée</w:t>
-      </w:r>
-      <w:r>
-        <w:t>.</w:t>
-      </w:r>
-    </w:p>
-    <w:p/>
-    <w:p>
-      <w:pPr>
-        <w:pStyle w:val="Heading2"/>
-      </w:pPr>
-      <w:bookmarkStart w:id="26" w:name="_Toc94712993"/>
-      <w:r>
-        <w:t>Avatars</w:t>
-      </w:r>
-      <w:bookmarkEnd w:id="26"/>
-    </w:p>
-    <w:p>
-      <w:r>
         <w:t>Apparence</w:t>
       </w:r>
     </w:p>
@@ -4315,24 +4235,24 @@
       <w:pPr>
         <w:pStyle w:val="Heading1"/>
       </w:pPr>
-      <w:bookmarkStart w:id="27" w:name="_Toc94712994"/>
+      <w:bookmarkStart w:id="26" w:name="_Toc94712994"/>
       <w:r>
         <w:lastRenderedPageBreak/>
         <w:t>Futur ?</w:t>
       </w:r>
+      <w:bookmarkEnd w:id="26"/>
+    </w:p>
+    <w:p>
+      <w:pPr>
+        <w:pStyle w:val="Heading3"/>
+      </w:pPr>
+      <w:bookmarkStart w:id="27" w:name="_Toc94712995"/>
+      <w:r>
+        <w:t>Niveaux, Obstacles et éléments de LD</w:t>
+      </w:r>
       <w:bookmarkEnd w:id="27"/>
     </w:p>
     <w:p>
-      <w:pPr>
-        <w:pStyle w:val="Heading3"/>
-      </w:pPr>
-      <w:bookmarkStart w:id="28" w:name="_Toc94712995"/>
-      <w:r>
-        <w:t>Niveaux, Obstacles et éléments de LD</w:t>
-      </w:r>
-      <w:bookmarkEnd w:id="28"/>
-    </w:p>
-    <w:p>
       <w:r>
         <w:t xml:space="preserve">Une amélioration possible serait d’ajouter différents niveaux au jeu. Pour rendre ces niveaux </w:t>
       </w:r>
@@ -4343,15 +4263,7 @@
         <w:t xml:space="preserve"> </w:t>
       </w:r>
       <w:r>
-        <w:t xml:space="preserve">ils pourraient contenir des obstacles et éléments de LD tels que des </w:t>
-      </w:r>
-      <w:proofErr w:type="spellStart"/>
-      <w:r>
-        <w:t>bumpers</w:t>
-      </w:r>
-      <w:proofErr w:type="spellEnd"/>
-      <w:r>
-        <w:t>, des trampolines, des pics, des plateformes mouvantes, etc.</w:t>
+        <w:t>ils pourraient contenir des obstacles et éléments de LD tels que des bumpers, des trampolines, des pics, des plateformes mouvantes, etc.</w:t>
       </w:r>
     </w:p>
     <w:sectPr>
@@ -4525,13 +4437,8 @@
         <w:fldChar w:fldCharType="separate"/>
       </w:r>
       <w:r>
-        <w:t xml:space="preserve">Impact et </w:t>
-      </w:r>
-      <w:proofErr w:type="spellStart"/>
-      <w:r>
-        <w:t>stun</w:t>
-      </w:r>
-      <w:proofErr w:type="spellEnd"/>
+        <w:t>Impact et stun</w:t>
+      </w:r>
       <w:r>
         <w:fldChar w:fldCharType="end"/>
       </w:r>

</xml_diff>

<commit_message>
GDD - Ajout d'un Noyau court
</commit_message>
<xml_diff>
--- a/GDD.docx
+++ b/GDD.docx
@@ -6,6 +6,8 @@
       <w:pPr>
         <w:pStyle w:val="Title"/>
       </w:pPr>
+      <w:bookmarkStart w:id="0" w:name="_Hlk94716997"/>
+      <w:bookmarkEnd w:id="0"/>
       <w:r>
         <w:t>Color Kingdom</w:t>
       </w:r>
@@ -18,7 +20,7 @@
         <w:t>Game Design Document</w:t>
       </w:r>
     </w:p>
-    <w:bookmarkStart w:id="0" w:name="_Toc94712968" w:displacedByCustomXml="next"/>
+    <w:bookmarkStart w:id="1" w:name="_Toc94712968" w:displacedByCustomXml="next"/>
     <w:sdt>
       <w:sdtPr>
         <w:rPr>
@@ -47,7 +49,7 @@
           <w:r>
             <w:t>Contents</w:t>
           </w:r>
-          <w:bookmarkEnd w:id="0"/>
+          <w:bookmarkEnd w:id="1"/>
         </w:p>
         <w:p>
           <w:pPr>
@@ -2517,22 +2519,22 @@
       <w:pPr>
         <w:pStyle w:val="Heading1"/>
       </w:pPr>
-      <w:bookmarkStart w:id="1" w:name="_Toc94712969"/>
+      <w:bookmarkStart w:id="2" w:name="_Toc94712969"/>
       <w:r>
         <w:lastRenderedPageBreak/>
         <w:t>Overview</w:t>
       </w:r>
-      <w:bookmarkEnd w:id="1"/>
+      <w:bookmarkEnd w:id="2"/>
     </w:p>
     <w:p>
       <w:pPr>
         <w:pStyle w:val="Heading2"/>
       </w:pPr>
-      <w:bookmarkStart w:id="2" w:name="_Toc94712970"/>
+      <w:bookmarkStart w:id="3" w:name="_Toc94712970"/>
       <w:r>
         <w:t>Equipe</w:t>
       </w:r>
-      <w:bookmarkEnd w:id="2"/>
+      <w:bookmarkEnd w:id="3"/>
     </w:p>
     <w:p>
       <w:r>
@@ -2574,11 +2576,11 @@
       <w:pPr>
         <w:pStyle w:val="Heading2"/>
       </w:pPr>
-      <w:bookmarkStart w:id="3" w:name="_Toc94712971"/>
+      <w:bookmarkStart w:id="4" w:name="_Toc94712971"/>
       <w:r>
         <w:t>Sujet</w:t>
       </w:r>
-      <w:bookmarkEnd w:id="3"/>
+      <w:bookmarkEnd w:id="4"/>
     </w:p>
     <w:p>
       <w:pPr>
@@ -2674,11 +2676,11 @@
       <w:pPr>
         <w:pStyle w:val="Heading2"/>
       </w:pPr>
-      <w:bookmarkStart w:id="4" w:name="_Toc94712972"/>
+      <w:bookmarkStart w:id="5" w:name="_Toc94712972"/>
       <w:r>
         <w:t>Intentions</w:t>
       </w:r>
-      <w:bookmarkEnd w:id="4"/>
+      <w:bookmarkEnd w:id="5"/>
     </w:p>
     <w:p>
       <w:r>
@@ -2689,21 +2691,21 @@
       <w:pPr>
         <w:pStyle w:val="Heading2"/>
       </w:pPr>
-      <w:bookmarkStart w:id="5" w:name="_Toc94712973"/>
+      <w:bookmarkStart w:id="6" w:name="_Toc94712973"/>
       <w:r>
         <w:t>Références</w:t>
       </w:r>
-      <w:bookmarkEnd w:id="5"/>
+      <w:bookmarkEnd w:id="6"/>
     </w:p>
     <w:p>
       <w:pPr>
         <w:pStyle w:val="Heading3"/>
       </w:pPr>
-      <w:bookmarkStart w:id="6" w:name="_Toc94712974"/>
+      <w:bookmarkStart w:id="7" w:name="_Toc94712974"/>
       <w:r>
         <w:t>Gameplay</w:t>
       </w:r>
-      <w:bookmarkEnd w:id="6"/>
+      <w:bookmarkEnd w:id="7"/>
     </w:p>
     <w:p>
       <w:r>
@@ -2714,12 +2716,12 @@
       <w:pPr>
         <w:pStyle w:val="Heading3"/>
       </w:pPr>
-      <w:bookmarkStart w:id="7" w:name="_Toc94712975"/>
+      <w:bookmarkStart w:id="8" w:name="_Toc94712975"/>
       <w:r>
         <w:lastRenderedPageBreak/>
         <w:t>Visuels</w:t>
       </w:r>
-      <w:bookmarkEnd w:id="7"/>
+      <w:bookmarkEnd w:id="8"/>
     </w:p>
     <w:p>
       <w:pPr>
@@ -2744,22 +2746,22 @@
       <w:pPr>
         <w:pStyle w:val="Heading1"/>
       </w:pPr>
-      <w:bookmarkStart w:id="8" w:name="_Toc94712976"/>
+      <w:bookmarkStart w:id="9" w:name="_Toc94712976"/>
       <w:r>
         <w:lastRenderedPageBreak/>
         <w:t>Game Design</w:t>
       </w:r>
-      <w:bookmarkEnd w:id="8"/>
+      <w:bookmarkEnd w:id="9"/>
     </w:p>
     <w:p>
       <w:pPr>
         <w:pStyle w:val="Heading2"/>
       </w:pPr>
-      <w:bookmarkStart w:id="9" w:name="_Toc94712977"/>
+      <w:bookmarkStart w:id="10" w:name="_Toc94712977"/>
       <w:r>
         <w:t>3C</w:t>
       </w:r>
-      <w:bookmarkEnd w:id="9"/>
+      <w:bookmarkEnd w:id="10"/>
     </w:p>
     <w:p>
       <w:r>
@@ -2819,12 +2821,44 @@
       <w:pPr>
         <w:pStyle w:val="Heading2"/>
       </w:pPr>
-      <w:bookmarkStart w:id="10" w:name="_Toc94712978"/>
+      <w:bookmarkStart w:id="11" w:name="_Toc94712978"/>
       <w:r>
         <w:t>Noyau</w:t>
       </w:r>
-      <w:bookmarkStart w:id="11" w:name="_Toc94712980"/>
-      <w:bookmarkEnd w:id="10"/>
+      <w:bookmarkStart w:id="12" w:name="_Toc94712980"/>
+      <w:bookmarkEnd w:id="11"/>
+    </w:p>
+    <w:p>
+      <w:r>
+        <w:t>Entités physiques capables</w:t>
+      </w:r>
+      <w:r>
+        <w:t xml:space="preserve"> de </w:t>
+      </w:r>
+      <w:r>
+        <w:t xml:space="preserve">se déplacer, d’interagir </w:t>
+      </w:r>
+      <w:r>
+        <w:t xml:space="preserve">avec et </w:t>
+      </w:r>
+      <w:r>
+        <w:t xml:space="preserve">d’appliquer </w:t>
+      </w:r>
+      <w:r>
+        <w:t>de</w:t>
+      </w:r>
+      <w:r>
+        <w:t>s</w:t>
+      </w:r>
+      <w:r>
+        <w:t xml:space="preserve"> forces sur </w:t>
+      </w:r>
+      <w:r>
+        <w:t xml:space="preserve">les </w:t>
+      </w:r>
+      <w:r>
+        <w:t>autres entités.</w:t>
+      </w:r>
     </w:p>
     <w:p>
       <w:pPr>
@@ -2833,17 +2867,17 @@
       <w:r>
         <w:t>Mécaniques</w:t>
       </w:r>
-      <w:bookmarkEnd w:id="11"/>
+      <w:bookmarkEnd w:id="12"/>
     </w:p>
     <w:p>
       <w:pPr>
         <w:pStyle w:val="Heading3"/>
       </w:pPr>
-      <w:bookmarkStart w:id="12" w:name="_Toc94712981"/>
+      <w:bookmarkStart w:id="13" w:name="_Toc94712981"/>
       <w:r>
         <w:t>Mouvement</w:t>
       </w:r>
-      <w:bookmarkEnd w:id="12"/>
+      <w:bookmarkEnd w:id="13"/>
     </w:p>
     <w:p>
       <w:r>
@@ -2973,11 +3007,11 @@
       <w:pPr>
         <w:pStyle w:val="Heading3"/>
       </w:pPr>
-      <w:bookmarkStart w:id="13" w:name="_Toc94712982"/>
+      <w:bookmarkStart w:id="14" w:name="_Toc94712982"/>
       <w:r>
         <w:t>Saut</w:t>
       </w:r>
-      <w:bookmarkEnd w:id="13"/>
+      <w:bookmarkEnd w:id="14"/>
     </w:p>
     <w:p>
       <w:r>
@@ -3115,11 +3149,17 @@
       <w:pPr>
         <w:jc w:val="center"/>
       </w:pPr>
-      <w:r>
+    </w:p>
+    <w:p>
+      <w:pPr>
+        <w:jc w:val="center"/>
+      </w:pPr>
+      <w:r>
+        <w:lastRenderedPageBreak/>
         <w:drawing>
-          <wp:inline distT="0" distB="0" distL="0" distR="0" wp14:anchorId="21A7F663" wp14:editId="6CB835B3">
-            <wp:extent cx="1208779" cy="1037840"/>
-            <wp:effectExtent l="19050" t="19050" r="10795" b="10160"/>
+          <wp:inline distT="0" distB="0" distL="0" distR="0" wp14:anchorId="21A7F663" wp14:editId="36A1898A">
+            <wp:extent cx="1037519" cy="1037519"/>
+            <wp:effectExtent l="19050" t="19050" r="10795" b="10795"/>
             <wp:docPr id="3" name="Picture 3" descr="Chart, histogram&#10;&#10;Description automatically generated"/>
             <wp:cNvGraphicFramePr>
               <a:graphicFrameLocks xmlns:a="http://schemas.openxmlformats.org/drawingml/2006/main" noChangeAspect="1"/>
@@ -3131,25 +3171,48 @@
                     <pic:cNvPr id="3" name="Picture 3" descr="Chart, histogram&#10;&#10;Description automatically generated"/>
                     <pic:cNvPicPr/>
                   </pic:nvPicPr>
-                  <pic:blipFill>
+                  <pic:blipFill rotWithShape="1">
                     <a:blip r:embed="rId9"/>
-                    <a:stretch>
-                      <a:fillRect/>
-                    </a:stretch>
+                    <a:srcRect l="7071" r="7071"/>
+                    <a:stretch/>
                   </pic:blipFill>
-                  <pic:spPr>
+                  <pic:spPr bwMode="auto">
                     <a:xfrm>
                       <a:off x="0" y="0"/>
-                      <a:ext cx="1218510" cy="1046195"/>
+                      <a:ext cx="1046195" cy="1046195"/>
                     </a:xfrm>
                     <a:prstGeom prst="rect">
                       <a:avLst/>
                     </a:prstGeom>
-                    <a:ln>
+                    <a:ln w="9525" cap="flat" cmpd="sng" algn="ctr">
                       <a:solidFill>
-                        <a:schemeClr val="tx1"/>
+                        <a:sysClr val="windowText" lastClr="000000"/>
                       </a:solidFill>
+                      <a:prstDash val="solid"/>
+                      <a:round/>
+                      <a:headEnd type="none" w="med" len="med"/>
+                      <a:tailEnd type="none" w="med" len="med"/>
+                      <a:extLst>
+                        <a:ext uri="{C807C97D-BFC1-408E-A445-0C87EB9F89A2}">
+                          <ask:lineSketchStyleProps xmlns:ask="http://schemas.microsoft.com/office/drawing/2018/sketchyshapes" sd="0">
+                            <a:custGeom>
+                              <a:avLst/>
+                              <a:gdLst/>
+                              <a:ahLst/>
+                              <a:cxnLst/>
+                              <a:rect l="0" t="0" r="0" b="0"/>
+                              <a:pathLst/>
+                            </a:custGeom>
+                            <ask:type/>
+                          </ask:lineSketchStyleProps>
+                        </a:ext>
+                      </a:extLst>
                     </a:ln>
+                    <a:extLst>
+                      <a:ext uri="{53640926-AAD7-44D8-BBD7-CCE9431645EC}">
+                        <a14:shadowObscured xmlns:a14="http://schemas.microsoft.com/office/drawing/2010/main"/>
+                      </a:ext>
+                    </a:extLst>
                   </pic:spPr>
                 </pic:pic>
               </a:graphicData>
@@ -3157,107 +3220,11 @@
           </wp:inline>
         </w:drawing>
       </w:r>
-    </w:p>
-    <w:p>
-      <w:pPr>
-        <w:pStyle w:val="Heading4"/>
-      </w:pPr>
-      <w:r>
-        <w:lastRenderedPageBreak/>
-        <w:t>Touches</w:t>
-      </w:r>
-    </w:p>
-    <w:p>
-      <w:pPr>
-        <w:pStyle w:val="ListParagraph"/>
-        <w:numPr>
-          <w:ilvl w:val="0"/>
-          <w:numId w:val="12"/>
-        </w:numPr>
-      </w:pPr>
-      <w:r>
-        <w:rPr>
-          <w:rStyle w:val="Strong"/>
-        </w:rPr>
-        <w:t>Clavier 1.</w:t>
-      </w:r>
-      <w:r>
-        <w:t xml:space="preserve"> </w:t>
-      </w:r>
-      <w:r>
-        <w:t>Z</w:t>
-      </w:r>
-    </w:p>
-    <w:p>
-      <w:pPr>
-        <w:pStyle w:val="ListParagraph"/>
-        <w:numPr>
-          <w:ilvl w:val="0"/>
-          <w:numId w:val="12"/>
-        </w:numPr>
-      </w:pPr>
-      <w:r>
-        <w:rPr>
-          <w:rStyle w:val="Strong"/>
-        </w:rPr>
-        <w:t>Clavier 2.</w:t>
-      </w:r>
-      <w:r>
-        <w:t xml:space="preserve"> </w:t>
-      </w:r>
-      <w:r>
-        <w:t>I</w:t>
-      </w:r>
-    </w:p>
-    <w:p>
-      <w:pPr>
-        <w:pStyle w:val="ListParagraph"/>
-        <w:numPr>
-          <w:ilvl w:val="0"/>
-          <w:numId w:val="12"/>
-        </w:numPr>
-      </w:pPr>
-      <w:r>
-        <w:rPr>
-          <w:rStyle w:val="Strong"/>
-        </w:rPr>
-        <w:t>Manette.</w:t>
-      </w:r>
-      <w:r>
-        <w:t xml:space="preserve"> </w:t>
-      </w:r>
-      <w:r>
-        <w:t>D-Pad</w:t>
-      </w:r>
-      <w:r>
-        <w:t xml:space="preserve"> haut, </w:t>
-      </w:r>
-      <w:r>
-        <w:t>Bouton Sud</w:t>
-      </w:r>
-    </w:p>
-    <w:p>
-      <w:pPr>
-        <w:pStyle w:val="Heading4"/>
-      </w:pPr>
-      <w:r>
-        <w:t>Feedback</w:t>
-      </w:r>
-    </w:p>
-    <w:p>
-      <w:r>
-        <w:t>A l’atterrissage des particules d’impact apparaissent.</w:t>
-      </w:r>
-    </w:p>
-    <w:p>
-      <w:pPr>
-        <w:jc w:val="center"/>
-      </w:pPr>
       <w:r>
         <w:drawing>
-          <wp:inline distT="0" distB="0" distL="0" distR="0" wp14:anchorId="1785CF7E" wp14:editId="2CE37532">
-            <wp:extent cx="1181100" cy="1270000"/>
-            <wp:effectExtent l="19050" t="19050" r="19050" b="25400"/>
+          <wp:inline distT="0" distB="0" distL="0" distR="0" wp14:anchorId="1A39F04D" wp14:editId="3C94845D">
+            <wp:extent cx="1036800" cy="1036800"/>
+            <wp:effectExtent l="19050" t="19050" r="11430" b="11430"/>
             <wp:docPr id="4" name="Picture 4" descr="A picture containing chart&#10;&#10;Description automatically generated"/>
             <wp:cNvGraphicFramePr>
               <a:graphicFrameLocks xmlns:a="http://schemas.openxmlformats.org/drawingml/2006/main" noChangeAspect="1"/>
@@ -3269,7 +3236,7 @@
                     <pic:cNvPr id="4" name="Picture 4" descr="A picture containing chart&#10;&#10;Description automatically generated"/>
                     <pic:cNvPicPr/>
                   </pic:nvPicPr>
-                  <pic:blipFill>
+                  <pic:blipFill rotWithShape="1">
                     <a:blip r:embed="rId10">
                       <a:extLst>
                         <a:ext uri="{28A0092B-C50C-407E-A947-70E740481C1C}">
@@ -3277,23 +3244,46 @@
                         </a:ext>
                       </a:extLst>
                     </a:blip>
-                    <a:stretch>
-                      <a:fillRect/>
-                    </a:stretch>
+                    <a:srcRect t="3500" b="3500"/>
+                    <a:stretch/>
                   </pic:blipFill>
-                  <pic:spPr>
+                  <pic:spPr bwMode="auto">
                     <a:xfrm>
                       <a:off x="0" y="0"/>
-                      <a:ext cx="1181100" cy="1270000"/>
+                      <a:ext cx="1036800" cy="1036800"/>
                     </a:xfrm>
                     <a:prstGeom prst="rect">
                       <a:avLst/>
                     </a:prstGeom>
-                    <a:ln>
+                    <a:ln w="9525" cap="flat" cmpd="sng" algn="ctr">
                       <a:solidFill>
-                        <a:schemeClr val="tx1"/>
+                        <a:sysClr val="windowText" lastClr="000000"/>
                       </a:solidFill>
+                      <a:prstDash val="solid"/>
+                      <a:round/>
+                      <a:headEnd type="none" w="med" len="med"/>
+                      <a:tailEnd type="none" w="med" len="med"/>
+                      <a:extLst>
+                        <a:ext uri="{C807C97D-BFC1-408E-A445-0C87EB9F89A2}">
+                          <ask:lineSketchStyleProps xmlns:ask="http://schemas.microsoft.com/office/drawing/2018/sketchyshapes" sd="0">
+                            <a:custGeom>
+                              <a:avLst/>
+                              <a:gdLst/>
+                              <a:ahLst/>
+                              <a:cxnLst/>
+                              <a:rect l="0" t="0" r="0" b="0"/>
+                              <a:pathLst/>
+                            </a:custGeom>
+                            <ask:type/>
+                          </ask:lineSketchStyleProps>
+                        </a:ext>
+                      </a:extLst>
                     </a:ln>
+                    <a:extLst>
+                      <a:ext uri="{53640926-AAD7-44D8-BBD7-CCE9431645EC}">
+                        <a14:shadowObscured xmlns:a14="http://schemas.microsoft.com/office/drawing/2010/main"/>
+                      </a:ext>
+                    </a:extLst>
                   </pic:spPr>
                 </pic:pic>
               </a:graphicData>
@@ -3304,13 +3294,108 @@
     </w:p>
     <w:p>
       <w:pPr>
+        <w:pStyle w:val="Heading4"/>
+      </w:pPr>
+      <w:r>
+        <w:t>Touches</w:t>
+      </w:r>
+    </w:p>
+    <w:p>
+      <w:pPr>
+        <w:pStyle w:val="ListParagraph"/>
+        <w:numPr>
+          <w:ilvl w:val="0"/>
+          <w:numId w:val="12"/>
+        </w:numPr>
+      </w:pPr>
+      <w:r>
+        <w:rPr>
+          <w:rStyle w:val="Strong"/>
+        </w:rPr>
+        <w:t>Clavier 1.</w:t>
+      </w:r>
+      <w:r>
+        <w:t xml:space="preserve"> </w:t>
+      </w:r>
+      <w:r>
+        <w:t>Z</w:t>
+      </w:r>
+    </w:p>
+    <w:p>
+      <w:pPr>
+        <w:pStyle w:val="ListParagraph"/>
+        <w:numPr>
+          <w:ilvl w:val="0"/>
+          <w:numId w:val="12"/>
+        </w:numPr>
+      </w:pPr>
+      <w:r>
+        <w:rPr>
+          <w:rStyle w:val="Strong"/>
+        </w:rPr>
+        <w:t>Clavier 2.</w:t>
+      </w:r>
+      <w:r>
+        <w:t xml:space="preserve"> </w:t>
+      </w:r>
+      <w:r>
+        <w:t>I</w:t>
+      </w:r>
+    </w:p>
+    <w:p>
+      <w:pPr>
+        <w:pStyle w:val="ListParagraph"/>
+        <w:numPr>
+          <w:ilvl w:val="0"/>
+          <w:numId w:val="12"/>
+        </w:numPr>
+      </w:pPr>
+      <w:r>
+        <w:rPr>
+          <w:rStyle w:val="Strong"/>
+        </w:rPr>
+        <w:t>Manette.</w:t>
+      </w:r>
+      <w:r>
+        <w:t xml:space="preserve"> </w:t>
+      </w:r>
+      <w:r>
+        <w:t>D-Pad</w:t>
+      </w:r>
+      <w:r>
+        <w:t xml:space="preserve"> haut, </w:t>
+      </w:r>
+      <w:r>
+        <w:t>Bouton Sud</w:t>
+      </w:r>
+    </w:p>
+    <w:p>
+      <w:pPr>
+        <w:pStyle w:val="Heading4"/>
+      </w:pPr>
+      <w:r>
+        <w:t>Feedback</w:t>
+      </w:r>
+    </w:p>
+    <w:p>
+      <w:r>
+        <w:t>A l’atterrissage des particules d’impact apparaissent.</w:t>
+      </w:r>
+    </w:p>
+    <w:p>
+      <w:pPr>
+        <w:jc w:val="center"/>
+      </w:pPr>
+    </w:p>
+    <w:p>
+      <w:pPr>
         <w:pStyle w:val="Heading3"/>
       </w:pPr>
-      <w:bookmarkStart w:id="14" w:name="_Toc94712983"/>
+      <w:bookmarkStart w:id="15" w:name="_Toc94712983"/>
       <w:r>
         <w:t>Descente rapide</w:t>
       </w:r>
-      <w:bookmarkEnd w:id="14"/>
+      <w:bookmarkEnd w:id="15"/>
     </w:p>
     <w:p>
       <w:r>
@@ -3404,14 +3489,14 @@
       <w:pPr>
         <w:pStyle w:val="Heading3"/>
       </w:pPr>
-      <w:bookmarkStart w:id="15" w:name="_Toc94712984"/>
+      <w:bookmarkStart w:id="16" w:name="_Toc94712984"/>
       <w:r>
         <w:t xml:space="preserve">Wall </w:t>
       </w:r>
       <w:r>
         <w:t>Slide</w:t>
       </w:r>
-      <w:bookmarkEnd w:id="15"/>
+      <w:bookmarkEnd w:id="16"/>
     </w:p>
     <w:p>
       <w:r>
@@ -3504,11 +3589,11 @@
       <w:pPr>
         <w:pStyle w:val="Heading3"/>
       </w:pPr>
-      <w:bookmarkStart w:id="16" w:name="_Toc94712985"/>
+      <w:bookmarkStart w:id="17" w:name="_Toc94712985"/>
       <w:r>
         <w:t>Pull &amp; Push</w:t>
       </w:r>
-      <w:bookmarkEnd w:id="16"/>
+      <w:bookmarkEnd w:id="17"/>
     </w:p>
     <w:p>
       <w:r>
@@ -3892,8 +3977,8 @@
       <w:pPr>
         <w:pStyle w:val="Heading3"/>
       </w:pPr>
-      <w:bookmarkStart w:id="17" w:name="_Ref94191658"/>
-      <w:bookmarkStart w:id="18" w:name="_Toc94712986"/>
+      <w:bookmarkStart w:id="18" w:name="_Ref94191658"/>
+      <w:bookmarkStart w:id="19" w:name="_Toc94712986"/>
       <w:r>
         <w:t>I</w:t>
       </w:r>
@@ -3906,8 +3991,8 @@
       <w:r>
         <w:t>ct et stun</w:t>
       </w:r>
-      <w:bookmarkEnd w:id="17"/>
       <w:bookmarkEnd w:id="18"/>
+      <w:bookmarkEnd w:id="19"/>
     </w:p>
     <w:p>
       <w:r>
@@ -3988,11 +4073,11 @@
       <w:pPr>
         <w:pStyle w:val="Heading2"/>
       </w:pPr>
-      <w:bookmarkStart w:id="19" w:name="_Toc94712987"/>
+      <w:bookmarkStart w:id="20" w:name="_Toc94712987"/>
       <w:r>
         <w:t>Couronne</w:t>
       </w:r>
-      <w:bookmarkEnd w:id="19"/>
+      <w:bookmarkEnd w:id="20"/>
     </w:p>
     <w:p>
       <w:r>
@@ -4012,11 +4097,11 @@
       <w:pPr>
         <w:pStyle w:val="Heading3"/>
       </w:pPr>
-      <w:bookmarkStart w:id="20" w:name="_Toc94712988"/>
+      <w:bookmarkStart w:id="21" w:name="_Toc94712988"/>
       <w:r>
         <w:t>Roi</w:t>
       </w:r>
-      <w:bookmarkEnd w:id="20"/>
+      <w:bookmarkEnd w:id="21"/>
     </w:p>
     <w:p>
       <w:r>
@@ -4033,12 +4118,12 @@
       <w:pPr>
         <w:pStyle w:val="Heading3"/>
       </w:pPr>
-      <w:bookmarkStart w:id="21" w:name="_Toc94712989"/>
+      <w:bookmarkStart w:id="22" w:name="_Toc94712989"/>
       <w:r>
         <w:lastRenderedPageBreak/>
         <w:t>Vol de Couronne</w:t>
       </w:r>
-      <w:bookmarkEnd w:id="21"/>
+      <w:bookmarkEnd w:id="22"/>
     </w:p>
     <w:p>
       <w:r>
@@ -4084,11 +4169,11 @@
       <w:pPr>
         <w:pStyle w:val="Heading2"/>
       </w:pPr>
-      <w:bookmarkStart w:id="22" w:name="_Toc94712990"/>
+      <w:bookmarkStart w:id="23" w:name="_Toc94712990"/>
       <w:r>
         <w:t>Level Design</w:t>
       </w:r>
-      <w:bookmarkEnd w:id="22"/>
+      <w:bookmarkEnd w:id="23"/>
     </w:p>
     <w:p>
       <w:r>
@@ -4164,22 +4249,22 @@
       <w:pPr>
         <w:pStyle w:val="Heading1"/>
       </w:pPr>
-      <w:bookmarkStart w:id="23" w:name="_Toc94712991"/>
+      <w:bookmarkStart w:id="24" w:name="_Toc94712991"/>
       <w:r>
         <w:lastRenderedPageBreak/>
         <w:t>Direction Artistique</w:t>
       </w:r>
-      <w:bookmarkEnd w:id="23"/>
+      <w:bookmarkEnd w:id="24"/>
     </w:p>
     <w:p>
       <w:pPr>
         <w:pStyle w:val="Heading2"/>
       </w:pPr>
-      <w:bookmarkStart w:id="24" w:name="_Toc94712992"/>
+      <w:bookmarkStart w:id="25" w:name="_Toc94712992"/>
       <w:r>
         <w:t>Intentions</w:t>
       </w:r>
-      <w:bookmarkEnd w:id="24"/>
+      <w:bookmarkEnd w:id="25"/>
     </w:p>
     <w:p>
       <w:r>
@@ -4215,11 +4300,11 @@
       <w:pPr>
         <w:pStyle w:val="Heading2"/>
       </w:pPr>
-      <w:bookmarkStart w:id="25" w:name="_Toc94712993"/>
+      <w:bookmarkStart w:id="26" w:name="_Toc94712993"/>
       <w:r>
         <w:t>Avatars</w:t>
       </w:r>
-      <w:bookmarkEnd w:id="25"/>
+      <w:bookmarkEnd w:id="26"/>
     </w:p>
     <w:p>
       <w:r>
@@ -4235,22 +4320,22 @@
       <w:pPr>
         <w:pStyle w:val="Heading1"/>
       </w:pPr>
-      <w:bookmarkStart w:id="26" w:name="_Toc94712994"/>
+      <w:bookmarkStart w:id="27" w:name="_Toc94712994"/>
       <w:r>
         <w:lastRenderedPageBreak/>
         <w:t>Futur ?</w:t>
       </w:r>
-      <w:bookmarkEnd w:id="26"/>
+      <w:bookmarkEnd w:id="27"/>
     </w:p>
     <w:p>
       <w:pPr>
         <w:pStyle w:val="Heading3"/>
       </w:pPr>
-      <w:bookmarkStart w:id="27" w:name="_Toc94712995"/>
+      <w:bookmarkStart w:id="28" w:name="_Toc94712995"/>
       <w:r>
         <w:t>Niveaux, Obstacles et éléments de LD</w:t>
       </w:r>
-      <w:bookmarkEnd w:id="27"/>
+      <w:bookmarkEnd w:id="28"/>
     </w:p>
     <w:p>
       <w:r>

</xml_diff>

<commit_message>
GDD - Mise à jour sommaire
</commit_message>
<xml_diff>
--- a/GDD.docx
+++ b/GDD.docx
@@ -3381,11 +3381,6 @@
       <w:r>
         <w:t>A l’atterrissage des particules d’impact apparaissent.</w:t>
       </w:r>
-    </w:p>
-    <w:p>
-      <w:pPr>
-        <w:jc w:val="center"/>
-      </w:pPr>
     </w:p>
     <w:p>
       <w:pPr>

</xml_diff>

<commit_message>
GDD - Partie DA
</commit_message>
<xml_diff>
--- a/GDD.docx
+++ b/GDD.docx
@@ -20,7 +20,7 @@
         <w:t>Game Design Document</w:t>
       </w:r>
     </w:p>
-    <w:bookmarkStart w:id="1" w:name="_Toc94712968" w:displacedByCustomXml="next"/>
+    <w:bookmarkStart w:id="1" w:name="_Toc94720889" w:displacedByCustomXml="next"/>
     <w:sdt>
       <w:sdtPr>
         <w:rPr>
@@ -70,7 +70,7 @@
           <w:r>
             <w:fldChar w:fldCharType="separate"/>
           </w:r>
-          <w:hyperlink w:anchor="_Toc94712968" w:history="1">
+          <w:hyperlink w:anchor="_Toc94720889" w:history="1">
             <w:r>
               <w:rPr>
                 <w:rStyle w:val="Hyperlink"/>
@@ -113,7 +113,7 @@
                 <w:noProof/>
                 <w:webHidden/>
               </w:rPr>
-              <w:instrText xml:space="preserve"> PAGEREF _Toc94712968 \h </w:instrText>
+              <w:instrText xml:space="preserve"> PAGEREF _Toc94720889 \h </w:instrText>
             </w:r>
             <w:r>
               <w:rPr>
@@ -154,7 +154,7 @@
               <w:lang w:val="en-US"/>
             </w:rPr>
           </w:pPr>
-          <w:hyperlink w:anchor="_Toc94712969" w:history="1">
+          <w:hyperlink w:anchor="_Toc94720890" w:history="1">
             <w:r>
               <w:rPr>
                 <w:rStyle w:val="Hyperlink"/>
@@ -197,7 +197,7 @@
                 <w:noProof/>
                 <w:webHidden/>
               </w:rPr>
-              <w:instrText xml:space="preserve"> PAGEREF _Toc94712969 \h </w:instrText>
+              <w:instrText xml:space="preserve"> PAGEREF _Toc94720890 \h </w:instrText>
             </w:r>
             <w:r>
               <w:rPr>
@@ -242,7 +242,7 @@
               <w:lang w:val="en-US"/>
             </w:rPr>
           </w:pPr>
-          <w:hyperlink w:anchor="_Toc94712970" w:history="1">
+          <w:hyperlink w:anchor="_Toc94720891" w:history="1">
             <w:r>
               <w:rPr>
                 <w:rStyle w:val="Hyperlink"/>
@@ -285,7 +285,7 @@
                 <w:noProof/>
                 <w:webHidden/>
               </w:rPr>
-              <w:instrText xml:space="preserve"> PAGEREF _Toc94712970 \h </w:instrText>
+              <w:instrText xml:space="preserve"> PAGEREF _Toc94720891 \h </w:instrText>
             </w:r>
             <w:r>
               <w:rPr>
@@ -330,7 +330,7 @@
               <w:lang w:val="en-US"/>
             </w:rPr>
           </w:pPr>
-          <w:hyperlink w:anchor="_Toc94712971" w:history="1">
+          <w:hyperlink w:anchor="_Toc94720892" w:history="1">
             <w:r>
               <w:rPr>
                 <w:rStyle w:val="Hyperlink"/>
@@ -373,7 +373,7 @@
                 <w:noProof/>
                 <w:webHidden/>
               </w:rPr>
-              <w:instrText xml:space="preserve"> PAGEREF _Toc94712971 \h </w:instrText>
+              <w:instrText xml:space="preserve"> PAGEREF _Toc94720892 \h </w:instrText>
             </w:r>
             <w:r>
               <w:rPr>
@@ -418,7 +418,7 @@
               <w:lang w:val="en-US"/>
             </w:rPr>
           </w:pPr>
-          <w:hyperlink w:anchor="_Toc94712972" w:history="1">
+          <w:hyperlink w:anchor="_Toc94720893" w:history="1">
             <w:r>
               <w:rPr>
                 <w:rStyle w:val="Hyperlink"/>
@@ -440,7 +440,7 @@
                 <w:rStyle w:val="Hyperlink"/>
                 <w:noProof/>
               </w:rPr>
-              <w:t>Intentions</w:t>
+              <w:t>Résumé</w:t>
             </w:r>
             <w:r>
               <w:rPr>
@@ -461,7 +461,7 @@
                 <w:noProof/>
                 <w:webHidden/>
               </w:rPr>
-              <w:instrText xml:space="preserve"> PAGEREF _Toc94712972 \h </w:instrText>
+              <w:instrText xml:space="preserve"> PAGEREF _Toc94720893 \h </w:instrText>
             </w:r>
             <w:r>
               <w:rPr>
@@ -506,7 +506,7 @@
               <w:lang w:val="en-US"/>
             </w:rPr>
           </w:pPr>
-          <w:hyperlink w:anchor="_Toc94712973" w:history="1">
+          <w:hyperlink w:anchor="_Toc94720894" w:history="1">
             <w:r>
               <w:rPr>
                 <w:rStyle w:val="Hyperlink"/>
@@ -528,6 +528,94 @@
                 <w:rStyle w:val="Hyperlink"/>
                 <w:noProof/>
               </w:rPr>
+              <w:t>Intentions</w:t>
+            </w:r>
+            <w:r>
+              <w:rPr>
+                <w:noProof/>
+                <w:webHidden/>
+              </w:rPr>
+              <w:tab/>
+            </w:r>
+            <w:r>
+              <w:rPr>
+                <w:noProof/>
+                <w:webHidden/>
+              </w:rPr>
+              <w:fldChar w:fldCharType="begin"/>
+            </w:r>
+            <w:r>
+              <w:rPr>
+                <w:noProof/>
+                <w:webHidden/>
+              </w:rPr>
+              <w:instrText xml:space="preserve"> PAGEREF _Toc94720894 \h </w:instrText>
+            </w:r>
+            <w:r>
+              <w:rPr>
+                <w:noProof/>
+                <w:webHidden/>
+              </w:rPr>
+            </w:r>
+            <w:r>
+              <w:rPr>
+                <w:noProof/>
+                <w:webHidden/>
+              </w:rPr>
+              <w:fldChar w:fldCharType="separate"/>
+            </w:r>
+            <w:r>
+              <w:rPr>
+                <w:noProof/>
+                <w:webHidden/>
+              </w:rPr>
+              <w:t>3</w:t>
+            </w:r>
+            <w:r>
+              <w:rPr>
+                <w:noProof/>
+                <w:webHidden/>
+              </w:rPr>
+              <w:fldChar w:fldCharType="end"/>
+            </w:r>
+          </w:hyperlink>
+        </w:p>
+        <w:p>
+          <w:pPr>
+            <w:pStyle w:val="TOC2"/>
+            <w:tabs>
+              <w:tab w:val="left" w:pos="880"/>
+              <w:tab w:val="right" w:leader="dot" w:pos="9016"/>
+            </w:tabs>
+            <w:rPr>
+              <w:noProof/>
+              <w:sz w:val="22"/>
+              <w:szCs w:val="22"/>
+              <w:lang w:val="en-US"/>
+            </w:rPr>
+          </w:pPr>
+          <w:hyperlink w:anchor="_Toc94720895" w:history="1">
+            <w:r>
+              <w:rPr>
+                <w:rStyle w:val="Hyperlink"/>
+                <w:noProof/>
+              </w:rPr>
+              <w:t>2. 5.</w:t>
+            </w:r>
+            <w:r>
+              <w:rPr>
+                <w:noProof/>
+                <w:sz w:val="22"/>
+                <w:szCs w:val="22"/>
+                <w:lang w:val="en-US"/>
+              </w:rPr>
+              <w:tab/>
+            </w:r>
+            <w:r>
+              <w:rPr>
+                <w:rStyle w:val="Hyperlink"/>
+                <w:noProof/>
+              </w:rPr>
               <w:t>Références</w:t>
             </w:r>
             <w:r>
@@ -549,7 +637,7 @@
                 <w:noProof/>
                 <w:webHidden/>
               </w:rPr>
-              <w:instrText xml:space="preserve"> PAGEREF _Toc94712973 \h </w:instrText>
+              <w:instrText xml:space="preserve"> PAGEREF _Toc94720895 \h </w:instrText>
             </w:r>
             <w:r>
               <w:rPr>
@@ -594,7 +682,7 @@
               <w:lang w:val="en-US"/>
             </w:rPr>
           </w:pPr>
-          <w:hyperlink w:anchor="_Toc94712974" w:history="1">
+          <w:hyperlink w:anchor="_Toc94720896" w:history="1">
             <w:r>
               <w:rPr>
                 <w:rStyle w:val="Hyperlink"/>
@@ -637,7 +725,7 @@
                 <w:noProof/>
                 <w:webHidden/>
               </w:rPr>
-              <w:instrText xml:space="preserve"> PAGEREF _Toc94712974 \h </w:instrText>
+              <w:instrText xml:space="preserve"> PAGEREF _Toc94720896 \h </w:instrText>
             </w:r>
             <w:r>
               <w:rPr>
@@ -682,7 +770,7 @@
               <w:lang w:val="en-US"/>
             </w:rPr>
           </w:pPr>
-          <w:hyperlink w:anchor="_Toc94712975" w:history="1">
+          <w:hyperlink w:anchor="_Toc94720897" w:history="1">
             <w:r>
               <w:rPr>
                 <w:rStyle w:val="Hyperlink"/>
@@ -725,7 +813,7 @@
                 <w:noProof/>
                 <w:webHidden/>
               </w:rPr>
-              <w:instrText xml:space="preserve"> PAGEREF _Toc94712975 \h </w:instrText>
+              <w:instrText xml:space="preserve"> PAGEREF _Toc94720897 \h </w:instrText>
             </w:r>
             <w:r>
               <w:rPr>
@@ -745,7 +833,7 @@
                 <w:noProof/>
                 <w:webHidden/>
               </w:rPr>
-              <w:t>3</w:t>
+              <w:t>4</w:t>
             </w:r>
             <w:r>
               <w:rPr>
@@ -766,7 +854,7 @@
               <w:lang w:val="en-US"/>
             </w:rPr>
           </w:pPr>
-          <w:hyperlink w:anchor="_Toc94712976" w:history="1">
+          <w:hyperlink w:anchor="_Toc94720898" w:history="1">
             <w:r>
               <w:rPr>
                 <w:rStyle w:val="Hyperlink"/>
@@ -809,7 +897,7 @@
                 <w:noProof/>
                 <w:webHidden/>
               </w:rPr>
-              <w:instrText xml:space="preserve"> PAGEREF _Toc94712976 \h </w:instrText>
+              <w:instrText xml:space="preserve"> PAGEREF _Toc94720898 \h </w:instrText>
             </w:r>
             <w:r>
               <w:rPr>
@@ -829,7 +917,7 @@
                 <w:noProof/>
                 <w:webHidden/>
               </w:rPr>
-              <w:t>4</w:t>
+              <w:t>5</w:t>
             </w:r>
             <w:r>
               <w:rPr>
@@ -854,7 +942,7 @@
               <w:lang w:val="en-US"/>
             </w:rPr>
           </w:pPr>
-          <w:hyperlink w:anchor="_Toc94712977" w:history="1">
+          <w:hyperlink w:anchor="_Toc94720899" w:history="1">
             <w:r>
               <w:rPr>
                 <w:rStyle w:val="Hyperlink"/>
@@ -897,7 +985,7 @@
                 <w:noProof/>
                 <w:webHidden/>
               </w:rPr>
-              <w:instrText xml:space="preserve"> PAGEREF _Toc94712977 \h </w:instrText>
+              <w:instrText xml:space="preserve"> PAGEREF _Toc94720899 \h </w:instrText>
             </w:r>
             <w:r>
               <w:rPr>
@@ -917,7 +1005,7 @@
                 <w:noProof/>
                 <w:webHidden/>
               </w:rPr>
-              <w:t>4</w:t>
+              <w:t>5</w:t>
             </w:r>
             <w:r>
               <w:rPr>
@@ -942,7 +1030,7 @@
               <w:lang w:val="en-US"/>
             </w:rPr>
           </w:pPr>
-          <w:hyperlink w:anchor="_Toc94712978" w:history="1">
+          <w:hyperlink w:anchor="_Toc94720900" w:history="1">
             <w:r>
               <w:rPr>
                 <w:rStyle w:val="Hyperlink"/>
@@ -985,7 +1073,7 @@
                 <w:noProof/>
                 <w:webHidden/>
               </w:rPr>
-              <w:instrText xml:space="preserve"> PAGEREF _Toc94712978 \h </w:instrText>
+              <w:instrText xml:space="preserve"> PAGEREF _Toc94720900 \h </w:instrText>
             </w:r>
             <w:r>
               <w:rPr>
@@ -1005,7 +1093,7 @@
                 <w:noProof/>
                 <w:webHidden/>
               </w:rPr>
-              <w:t>4</w:t>
+              <w:t>5</w:t>
             </w:r>
             <w:r>
               <w:rPr>
@@ -1030,7 +1118,7 @@
               <w:lang w:val="en-US"/>
             </w:rPr>
           </w:pPr>
-          <w:hyperlink w:anchor="_Toc94712979" w:history="1">
+          <w:hyperlink w:anchor="_Toc94720901" w:history="1">
             <w:r>
               <w:rPr>
                 <w:rStyle w:val="Hyperlink"/>
@@ -1052,7 +1140,7 @@
                 <w:rStyle w:val="Hyperlink"/>
                 <w:noProof/>
               </w:rPr>
-              <w:t>Tension</w:t>
+              <w:t>Challenges</w:t>
             </w:r>
             <w:r>
               <w:rPr>
@@ -1073,7 +1161,7 @@
                 <w:noProof/>
                 <w:webHidden/>
               </w:rPr>
-              <w:instrText xml:space="preserve"> PAGEREF _Toc94712979 \h </w:instrText>
+              <w:instrText xml:space="preserve"> PAGEREF _Toc94720901 \h </w:instrText>
             </w:r>
             <w:r>
               <w:rPr>
@@ -1093,7 +1181,7 @@
                 <w:noProof/>
                 <w:webHidden/>
               </w:rPr>
-              <w:t>4</w:t>
+              <w:t>5</w:t>
             </w:r>
             <w:r>
               <w:rPr>
@@ -1118,7 +1206,7 @@
               <w:lang w:val="en-US"/>
             </w:rPr>
           </w:pPr>
-          <w:hyperlink w:anchor="_Toc94712980" w:history="1">
+          <w:hyperlink w:anchor="_Toc94720902" w:history="1">
             <w:r>
               <w:rPr>
                 <w:rStyle w:val="Hyperlink"/>
@@ -1161,7 +1249,7 @@
                 <w:noProof/>
                 <w:webHidden/>
               </w:rPr>
-              <w:instrText xml:space="preserve"> PAGEREF _Toc94712980 \h </w:instrText>
+              <w:instrText xml:space="preserve"> PAGEREF _Toc94720902 \h </w:instrText>
             </w:r>
             <w:r>
               <w:rPr>
@@ -1181,7 +1269,7 @@
                 <w:noProof/>
                 <w:webHidden/>
               </w:rPr>
-              <w:t>4</w:t>
+              <w:t>5</w:t>
             </w:r>
             <w:r>
               <w:rPr>
@@ -1206,7 +1294,7 @@
               <w:lang w:val="en-US"/>
             </w:rPr>
           </w:pPr>
-          <w:hyperlink w:anchor="_Toc94712981" w:history="1">
+          <w:hyperlink w:anchor="_Toc94720903" w:history="1">
             <w:r>
               <w:rPr>
                 <w:rStyle w:val="Hyperlink"/>
@@ -1249,7 +1337,7 @@
                 <w:noProof/>
                 <w:webHidden/>
               </w:rPr>
-              <w:instrText xml:space="preserve"> PAGEREF _Toc94712981 \h </w:instrText>
+              <w:instrText xml:space="preserve"> PAGEREF _Toc94720903 \h </w:instrText>
             </w:r>
             <w:r>
               <w:rPr>
@@ -1269,7 +1357,7 @@
                 <w:noProof/>
                 <w:webHidden/>
               </w:rPr>
-              <w:t>4</w:t>
+              <w:t>5</w:t>
             </w:r>
             <w:r>
               <w:rPr>
@@ -1294,7 +1382,7 @@
               <w:lang w:val="en-US"/>
             </w:rPr>
           </w:pPr>
-          <w:hyperlink w:anchor="_Toc94712982" w:history="1">
+          <w:hyperlink w:anchor="_Toc94720904" w:history="1">
             <w:r>
               <w:rPr>
                 <w:rStyle w:val="Hyperlink"/>
@@ -1337,7 +1425,7 @@
                 <w:noProof/>
                 <w:webHidden/>
               </w:rPr>
-              <w:instrText xml:space="preserve"> PAGEREF _Toc94712982 \h </w:instrText>
+              <w:instrText xml:space="preserve"> PAGEREF _Toc94720904 \h </w:instrText>
             </w:r>
             <w:r>
               <w:rPr>
@@ -1357,7 +1445,7 @@
                 <w:noProof/>
                 <w:webHidden/>
               </w:rPr>
-              <w:t>4</w:t>
+              <w:t>5</w:t>
             </w:r>
             <w:r>
               <w:rPr>
@@ -1382,7 +1470,7 @@
               <w:lang w:val="en-US"/>
             </w:rPr>
           </w:pPr>
-          <w:hyperlink w:anchor="_Toc94712983" w:history="1">
+          <w:hyperlink w:anchor="_Toc94720905" w:history="1">
             <w:r>
               <w:rPr>
                 <w:rStyle w:val="Hyperlink"/>
@@ -1425,7 +1513,7 @@
                 <w:noProof/>
                 <w:webHidden/>
               </w:rPr>
-              <w:instrText xml:space="preserve"> PAGEREF _Toc94712983 \h </w:instrText>
+              <w:instrText xml:space="preserve"> PAGEREF _Toc94720905 \h </w:instrText>
             </w:r>
             <w:r>
               <w:rPr>
@@ -1445,7 +1533,7 @@
                 <w:noProof/>
                 <w:webHidden/>
               </w:rPr>
-              <w:t>5</w:t>
+              <w:t>6</w:t>
             </w:r>
             <w:r>
               <w:rPr>
@@ -1470,7 +1558,7 @@
               <w:lang w:val="en-US"/>
             </w:rPr>
           </w:pPr>
-          <w:hyperlink w:anchor="_Toc94712984" w:history="1">
+          <w:hyperlink w:anchor="_Toc94720906" w:history="1">
             <w:r>
               <w:rPr>
                 <w:rStyle w:val="Hyperlink"/>
@@ -1513,7 +1601,7 @@
                 <w:noProof/>
                 <w:webHidden/>
               </w:rPr>
-              <w:instrText xml:space="preserve"> PAGEREF _Toc94712984 \h </w:instrText>
+              <w:instrText xml:space="preserve"> PAGEREF _Toc94720906 \h </w:instrText>
             </w:r>
             <w:r>
               <w:rPr>
@@ -1533,7 +1621,7 @@
                 <w:noProof/>
                 <w:webHidden/>
               </w:rPr>
-              <w:t>5</w:t>
+              <w:t>6</w:t>
             </w:r>
             <w:r>
               <w:rPr>
@@ -1558,7 +1646,7 @@
               <w:lang w:val="en-US"/>
             </w:rPr>
           </w:pPr>
-          <w:hyperlink w:anchor="_Toc94712985" w:history="1">
+          <w:hyperlink w:anchor="_Toc94720907" w:history="1">
             <w:r>
               <w:rPr>
                 <w:rStyle w:val="Hyperlink"/>
@@ -1601,7 +1689,7 @@
                 <w:noProof/>
                 <w:webHidden/>
               </w:rPr>
-              <w:instrText xml:space="preserve"> PAGEREF _Toc94712985 \h </w:instrText>
+              <w:instrText xml:space="preserve"> PAGEREF _Toc94720907 \h </w:instrText>
             </w:r>
             <w:r>
               <w:rPr>
@@ -1621,7 +1709,7 @@
                 <w:noProof/>
                 <w:webHidden/>
               </w:rPr>
-              <w:t>5</w:t>
+              <w:t>6</w:t>
             </w:r>
             <w:r>
               <w:rPr>
@@ -1646,7 +1734,7 @@
               <w:lang w:val="en-US"/>
             </w:rPr>
           </w:pPr>
-          <w:hyperlink w:anchor="_Toc94712986" w:history="1">
+          <w:hyperlink w:anchor="_Toc94720908" w:history="1">
             <w:r>
               <w:rPr>
                 <w:rStyle w:val="Hyperlink"/>
@@ -1689,7 +1777,7 @@
                 <w:noProof/>
                 <w:webHidden/>
               </w:rPr>
-              <w:instrText xml:space="preserve"> PAGEREF _Toc94712986 \h </w:instrText>
+              <w:instrText xml:space="preserve"> PAGEREF _Toc94720908 \h </w:instrText>
             </w:r>
             <w:r>
               <w:rPr>
@@ -1709,7 +1797,7 @@
                 <w:noProof/>
                 <w:webHidden/>
               </w:rPr>
-              <w:t>6</w:t>
+              <w:t>7</w:t>
             </w:r>
             <w:r>
               <w:rPr>
@@ -1734,7 +1822,7 @@
               <w:lang w:val="en-US"/>
             </w:rPr>
           </w:pPr>
-          <w:hyperlink w:anchor="_Toc94712987" w:history="1">
+          <w:hyperlink w:anchor="_Toc94720909" w:history="1">
             <w:r>
               <w:rPr>
                 <w:rStyle w:val="Hyperlink"/>
@@ -1777,7 +1865,7 @@
                 <w:noProof/>
                 <w:webHidden/>
               </w:rPr>
-              <w:instrText xml:space="preserve"> PAGEREF _Toc94712987 \h </w:instrText>
+              <w:instrText xml:space="preserve"> PAGEREF _Toc94720909 \h </w:instrText>
             </w:r>
             <w:r>
               <w:rPr>
@@ -1797,7 +1885,7 @@
                 <w:noProof/>
                 <w:webHidden/>
               </w:rPr>
-              <w:t>6</w:t>
+              <w:t>7</w:t>
             </w:r>
             <w:r>
               <w:rPr>
@@ -1822,7 +1910,7 @@
               <w:lang w:val="en-US"/>
             </w:rPr>
           </w:pPr>
-          <w:hyperlink w:anchor="_Toc94712988" w:history="1">
+          <w:hyperlink w:anchor="_Toc94720910" w:history="1">
             <w:r>
               <w:rPr>
                 <w:rStyle w:val="Hyperlink"/>
@@ -1865,7 +1953,7 @@
                 <w:noProof/>
                 <w:webHidden/>
               </w:rPr>
-              <w:instrText xml:space="preserve"> PAGEREF _Toc94712988 \h </w:instrText>
+              <w:instrText xml:space="preserve"> PAGEREF _Toc94720910 \h </w:instrText>
             </w:r>
             <w:r>
               <w:rPr>
@@ -1885,7 +1973,7 @@
                 <w:noProof/>
                 <w:webHidden/>
               </w:rPr>
-              <w:t>6</w:t>
+              <w:t>7</w:t>
             </w:r>
             <w:r>
               <w:rPr>
@@ -1910,7 +1998,7 @@
               <w:lang w:val="en-US"/>
             </w:rPr>
           </w:pPr>
-          <w:hyperlink w:anchor="_Toc94712989" w:history="1">
+          <w:hyperlink w:anchor="_Toc94720911" w:history="1">
             <w:r>
               <w:rPr>
                 <w:rStyle w:val="Hyperlink"/>
@@ -1953,7 +2041,7 @@
                 <w:noProof/>
                 <w:webHidden/>
               </w:rPr>
-              <w:instrText xml:space="preserve"> PAGEREF _Toc94712989 \h </w:instrText>
+              <w:instrText xml:space="preserve"> PAGEREF _Toc94720911 \h </w:instrText>
             </w:r>
             <w:r>
               <w:rPr>
@@ -1973,7 +2061,7 @@
                 <w:noProof/>
                 <w:webHidden/>
               </w:rPr>
-              <w:t>7</w:t>
+              <w:t>8</w:t>
             </w:r>
             <w:r>
               <w:rPr>
@@ -1998,7 +2086,7 @@
               <w:lang w:val="en-US"/>
             </w:rPr>
           </w:pPr>
-          <w:hyperlink w:anchor="_Toc94712990" w:history="1">
+          <w:hyperlink w:anchor="_Toc94720912" w:history="1">
             <w:r>
               <w:rPr>
                 <w:rStyle w:val="Hyperlink"/>
@@ -2041,7 +2129,7 @@
                 <w:noProof/>
                 <w:webHidden/>
               </w:rPr>
-              <w:instrText xml:space="preserve"> PAGEREF _Toc94712990 \h </w:instrText>
+              <w:instrText xml:space="preserve"> PAGEREF _Toc94720912 \h </w:instrText>
             </w:r>
             <w:r>
               <w:rPr>
@@ -2061,7 +2149,7 @@
                 <w:noProof/>
                 <w:webHidden/>
               </w:rPr>
-              <w:t>7</w:t>
+              <w:t>8</w:t>
             </w:r>
             <w:r>
               <w:rPr>
@@ -2082,7 +2170,7 @@
               <w:lang w:val="en-US"/>
             </w:rPr>
           </w:pPr>
-          <w:hyperlink w:anchor="_Toc94712991" w:history="1">
+          <w:hyperlink w:anchor="_Toc94720913" w:history="1">
             <w:r>
               <w:rPr>
                 <w:rStyle w:val="Hyperlink"/>
@@ -2125,7 +2213,7 @@
                 <w:noProof/>
                 <w:webHidden/>
               </w:rPr>
-              <w:instrText xml:space="preserve"> PAGEREF _Toc94712991 \h </w:instrText>
+              <w:instrText xml:space="preserve"> PAGEREF _Toc94720913 \h </w:instrText>
             </w:r>
             <w:r>
               <w:rPr>
@@ -2145,7 +2233,7 @@
                 <w:noProof/>
                 <w:webHidden/>
               </w:rPr>
-              <w:t>8</w:t>
+              <w:t>9</w:t>
             </w:r>
             <w:r>
               <w:rPr>
@@ -2170,7 +2258,7 @@
               <w:lang w:val="en-US"/>
             </w:rPr>
           </w:pPr>
-          <w:hyperlink w:anchor="_Toc94712992" w:history="1">
+          <w:hyperlink w:anchor="_Toc94720914" w:history="1">
             <w:r>
               <w:rPr>
                 <w:rStyle w:val="Hyperlink"/>
@@ -2213,7 +2301,7 @@
                 <w:noProof/>
                 <w:webHidden/>
               </w:rPr>
-              <w:instrText xml:space="preserve"> PAGEREF _Toc94712992 \h </w:instrText>
+              <w:instrText xml:space="preserve"> PAGEREF _Toc94720914 \h </w:instrText>
             </w:r>
             <w:r>
               <w:rPr>
@@ -2233,7 +2321,7 @@
                 <w:noProof/>
                 <w:webHidden/>
               </w:rPr>
-              <w:t>8</w:t>
+              <w:t>9</w:t>
             </w:r>
             <w:r>
               <w:rPr>
@@ -2258,7 +2346,7 @@
               <w:lang w:val="en-US"/>
             </w:rPr>
           </w:pPr>
-          <w:hyperlink w:anchor="_Toc94712993" w:history="1">
+          <w:hyperlink w:anchor="_Toc94720915" w:history="1">
             <w:r>
               <w:rPr>
                 <w:rStyle w:val="Hyperlink"/>
@@ -2301,91 +2389,7 @@
                 <w:noProof/>
                 <w:webHidden/>
               </w:rPr>
-              <w:instrText xml:space="preserve"> PAGEREF _Toc94712993 \h </w:instrText>
-            </w:r>
-            <w:r>
-              <w:rPr>
-                <w:noProof/>
-                <w:webHidden/>
-              </w:rPr>
-            </w:r>
-            <w:r>
-              <w:rPr>
-                <w:noProof/>
-                <w:webHidden/>
-              </w:rPr>
-              <w:fldChar w:fldCharType="separate"/>
-            </w:r>
-            <w:r>
-              <w:rPr>
-                <w:noProof/>
-                <w:webHidden/>
-              </w:rPr>
-              <w:t>8</w:t>
-            </w:r>
-            <w:r>
-              <w:rPr>
-                <w:noProof/>
-                <w:webHidden/>
-              </w:rPr>
-              <w:fldChar w:fldCharType="end"/>
-            </w:r>
-          </w:hyperlink>
-        </w:p>
-        <w:p>
-          <w:pPr>
-            <w:pStyle w:val="TOC1"/>
-            <w:rPr>
-              <w:noProof/>
-              <w:sz w:val="22"/>
-              <w:szCs w:val="22"/>
-              <w:lang w:val="en-US"/>
-            </w:rPr>
-          </w:pPr>
-          <w:hyperlink w:anchor="_Toc94712994" w:history="1">
-            <w:r>
-              <w:rPr>
-                <w:rStyle w:val="Hyperlink"/>
-                <w:noProof/>
-              </w:rPr>
-              <w:t>5.</w:t>
-            </w:r>
-            <w:r>
-              <w:rPr>
-                <w:noProof/>
-                <w:sz w:val="22"/>
-                <w:szCs w:val="22"/>
-                <w:lang w:val="en-US"/>
-              </w:rPr>
-              <w:tab/>
-            </w:r>
-            <w:r>
-              <w:rPr>
-                <w:rStyle w:val="Hyperlink"/>
-                <w:noProof/>
-              </w:rPr>
-              <w:t>Futur ?</w:t>
-            </w:r>
-            <w:r>
-              <w:rPr>
-                <w:noProof/>
-                <w:webHidden/>
-              </w:rPr>
-              <w:tab/>
-            </w:r>
-            <w:r>
-              <w:rPr>
-                <w:noProof/>
-                <w:webHidden/>
-              </w:rPr>
-              <w:fldChar w:fldCharType="begin"/>
-            </w:r>
-            <w:r>
-              <w:rPr>
-                <w:noProof/>
-                <w:webHidden/>
-              </w:rPr>
-              <w:instrText xml:space="preserve"> PAGEREF _Toc94712994 \h </w:instrText>
+              <w:instrText xml:space="preserve"> PAGEREF _Toc94720915 \h </w:instrText>
             </w:r>
             <w:r>
               <w:rPr>
@@ -2430,7 +2434,7 @@
               <w:lang w:val="en-US"/>
             </w:rPr>
           </w:pPr>
-          <w:hyperlink w:anchor="_Toc94712995" w:history="1">
+          <w:hyperlink w:anchor="_Toc94720916" w:history="1">
             <w:r>
               <w:rPr>
                 <w:rStyle w:val="Hyperlink"/>
@@ -2452,6 +2456,354 @@
                 <w:rStyle w:val="Hyperlink"/>
                 <w:noProof/>
               </w:rPr>
+              <w:t>Apparence</w:t>
+            </w:r>
+            <w:r>
+              <w:rPr>
+                <w:noProof/>
+                <w:webHidden/>
+              </w:rPr>
+              <w:tab/>
+            </w:r>
+            <w:r>
+              <w:rPr>
+                <w:noProof/>
+                <w:webHidden/>
+              </w:rPr>
+              <w:fldChar w:fldCharType="begin"/>
+            </w:r>
+            <w:r>
+              <w:rPr>
+                <w:noProof/>
+                <w:webHidden/>
+              </w:rPr>
+              <w:instrText xml:space="preserve"> PAGEREF _Toc94720916 \h </w:instrText>
+            </w:r>
+            <w:r>
+              <w:rPr>
+                <w:noProof/>
+                <w:webHidden/>
+              </w:rPr>
+            </w:r>
+            <w:r>
+              <w:rPr>
+                <w:noProof/>
+                <w:webHidden/>
+              </w:rPr>
+              <w:fldChar w:fldCharType="separate"/>
+            </w:r>
+            <w:r>
+              <w:rPr>
+                <w:noProof/>
+                <w:webHidden/>
+              </w:rPr>
+              <w:t>9</w:t>
+            </w:r>
+            <w:r>
+              <w:rPr>
+                <w:noProof/>
+                <w:webHidden/>
+              </w:rPr>
+              <w:fldChar w:fldCharType="end"/>
+            </w:r>
+          </w:hyperlink>
+        </w:p>
+        <w:p>
+          <w:pPr>
+            <w:pStyle w:val="TOC3"/>
+            <w:tabs>
+              <w:tab w:val="left" w:pos="880"/>
+              <w:tab w:val="right" w:leader="dot" w:pos="9016"/>
+            </w:tabs>
+            <w:rPr>
+              <w:noProof/>
+              <w:sz w:val="22"/>
+              <w:szCs w:val="22"/>
+              <w:lang w:val="en-US"/>
+            </w:rPr>
+          </w:pPr>
+          <w:hyperlink w:anchor="_Toc94720917" w:history="1">
+            <w:r>
+              <w:rPr>
+                <w:rStyle w:val="Hyperlink"/>
+                <w:noProof/>
+              </w:rPr>
+              <w:t>B.</w:t>
+            </w:r>
+            <w:r>
+              <w:rPr>
+                <w:noProof/>
+                <w:sz w:val="22"/>
+                <w:szCs w:val="22"/>
+                <w:lang w:val="en-US"/>
+              </w:rPr>
+              <w:tab/>
+            </w:r>
+            <w:r>
+              <w:rPr>
+                <w:rStyle w:val="Hyperlink"/>
+                <w:noProof/>
+              </w:rPr>
+              <w:t>Animations</w:t>
+            </w:r>
+            <w:r>
+              <w:rPr>
+                <w:noProof/>
+                <w:webHidden/>
+              </w:rPr>
+              <w:tab/>
+            </w:r>
+            <w:r>
+              <w:rPr>
+                <w:noProof/>
+                <w:webHidden/>
+              </w:rPr>
+              <w:fldChar w:fldCharType="begin"/>
+            </w:r>
+            <w:r>
+              <w:rPr>
+                <w:noProof/>
+                <w:webHidden/>
+              </w:rPr>
+              <w:instrText xml:space="preserve"> PAGEREF _Toc94720917 \h </w:instrText>
+            </w:r>
+            <w:r>
+              <w:rPr>
+                <w:noProof/>
+                <w:webHidden/>
+              </w:rPr>
+            </w:r>
+            <w:r>
+              <w:rPr>
+                <w:noProof/>
+                <w:webHidden/>
+              </w:rPr>
+              <w:fldChar w:fldCharType="separate"/>
+            </w:r>
+            <w:r>
+              <w:rPr>
+                <w:noProof/>
+                <w:webHidden/>
+              </w:rPr>
+              <w:t>9</w:t>
+            </w:r>
+            <w:r>
+              <w:rPr>
+                <w:noProof/>
+                <w:webHidden/>
+              </w:rPr>
+              <w:fldChar w:fldCharType="end"/>
+            </w:r>
+          </w:hyperlink>
+        </w:p>
+        <w:p>
+          <w:pPr>
+            <w:pStyle w:val="TOC3"/>
+            <w:tabs>
+              <w:tab w:val="left" w:pos="880"/>
+              <w:tab w:val="right" w:leader="dot" w:pos="9016"/>
+            </w:tabs>
+            <w:rPr>
+              <w:noProof/>
+              <w:sz w:val="22"/>
+              <w:szCs w:val="22"/>
+              <w:lang w:val="en-US"/>
+            </w:rPr>
+          </w:pPr>
+          <w:hyperlink w:anchor="_Toc94720918" w:history="1">
+            <w:r>
+              <w:rPr>
+                <w:rStyle w:val="Hyperlink"/>
+                <w:noProof/>
+              </w:rPr>
+              <w:t>C.</w:t>
+            </w:r>
+            <w:r>
+              <w:rPr>
+                <w:noProof/>
+                <w:sz w:val="22"/>
+                <w:szCs w:val="22"/>
+                <w:lang w:val="en-US"/>
+              </w:rPr>
+              <w:tab/>
+            </w:r>
+            <w:r>
+              <w:rPr>
+                <w:rStyle w:val="Hyperlink"/>
+                <w:noProof/>
+              </w:rPr>
+              <w:t>Sound Design</w:t>
+            </w:r>
+            <w:r>
+              <w:rPr>
+                <w:noProof/>
+                <w:webHidden/>
+              </w:rPr>
+              <w:tab/>
+            </w:r>
+            <w:r>
+              <w:rPr>
+                <w:noProof/>
+                <w:webHidden/>
+              </w:rPr>
+              <w:fldChar w:fldCharType="begin"/>
+            </w:r>
+            <w:r>
+              <w:rPr>
+                <w:noProof/>
+                <w:webHidden/>
+              </w:rPr>
+              <w:instrText xml:space="preserve"> PAGEREF _Toc94720918 \h </w:instrText>
+            </w:r>
+            <w:r>
+              <w:rPr>
+                <w:noProof/>
+                <w:webHidden/>
+              </w:rPr>
+            </w:r>
+            <w:r>
+              <w:rPr>
+                <w:noProof/>
+                <w:webHidden/>
+              </w:rPr>
+              <w:fldChar w:fldCharType="separate"/>
+            </w:r>
+            <w:r>
+              <w:rPr>
+                <w:noProof/>
+                <w:webHidden/>
+              </w:rPr>
+              <w:t>9</w:t>
+            </w:r>
+            <w:r>
+              <w:rPr>
+                <w:noProof/>
+                <w:webHidden/>
+              </w:rPr>
+              <w:fldChar w:fldCharType="end"/>
+            </w:r>
+          </w:hyperlink>
+        </w:p>
+        <w:p>
+          <w:pPr>
+            <w:pStyle w:val="TOC1"/>
+            <w:rPr>
+              <w:noProof/>
+              <w:sz w:val="22"/>
+              <w:szCs w:val="22"/>
+              <w:lang w:val="en-US"/>
+            </w:rPr>
+          </w:pPr>
+          <w:hyperlink w:anchor="_Toc94720919" w:history="1">
+            <w:r>
+              <w:rPr>
+                <w:rStyle w:val="Hyperlink"/>
+                <w:noProof/>
+              </w:rPr>
+              <w:t>5.</w:t>
+            </w:r>
+            <w:r>
+              <w:rPr>
+                <w:noProof/>
+                <w:sz w:val="22"/>
+                <w:szCs w:val="22"/>
+                <w:lang w:val="en-US"/>
+              </w:rPr>
+              <w:tab/>
+            </w:r>
+            <w:r>
+              <w:rPr>
+                <w:rStyle w:val="Hyperlink"/>
+                <w:noProof/>
+              </w:rPr>
+              <w:t>Futur ?</w:t>
+            </w:r>
+            <w:r>
+              <w:rPr>
+                <w:noProof/>
+                <w:webHidden/>
+              </w:rPr>
+              <w:tab/>
+            </w:r>
+            <w:r>
+              <w:rPr>
+                <w:noProof/>
+                <w:webHidden/>
+              </w:rPr>
+              <w:fldChar w:fldCharType="begin"/>
+            </w:r>
+            <w:r>
+              <w:rPr>
+                <w:noProof/>
+                <w:webHidden/>
+              </w:rPr>
+              <w:instrText xml:space="preserve"> PAGEREF _Toc94720919 \h </w:instrText>
+            </w:r>
+            <w:r>
+              <w:rPr>
+                <w:noProof/>
+                <w:webHidden/>
+              </w:rPr>
+            </w:r>
+            <w:r>
+              <w:rPr>
+                <w:noProof/>
+                <w:webHidden/>
+              </w:rPr>
+              <w:fldChar w:fldCharType="separate"/>
+            </w:r>
+            <w:r>
+              <w:rPr>
+                <w:noProof/>
+                <w:webHidden/>
+              </w:rPr>
+              <w:t>10</w:t>
+            </w:r>
+            <w:r>
+              <w:rPr>
+                <w:noProof/>
+                <w:webHidden/>
+              </w:rPr>
+              <w:fldChar w:fldCharType="end"/>
+            </w:r>
+          </w:hyperlink>
+        </w:p>
+        <w:p>
+          <w:pPr>
+            <w:pStyle w:val="TOC3"/>
+            <w:tabs>
+              <w:tab w:val="left" w:pos="880"/>
+              <w:tab w:val="right" w:leader="dot" w:pos="9016"/>
+            </w:tabs>
+            <w:rPr>
+              <w:noProof/>
+              <w:sz w:val="22"/>
+              <w:szCs w:val="22"/>
+              <w:lang w:val="en-US"/>
+            </w:rPr>
+          </w:pPr>
+          <w:hyperlink w:anchor="_Toc94720920" w:history="1">
+            <w:r>
+              <w:rPr>
+                <w:rStyle w:val="Hyperlink"/>
+                <w:noProof/>
+              </w:rPr>
+              <w:t>A.</w:t>
+            </w:r>
+            <w:r>
+              <w:rPr>
+                <w:noProof/>
+                <w:sz w:val="22"/>
+                <w:szCs w:val="22"/>
+                <w:lang w:val="en-US"/>
+              </w:rPr>
+              <w:tab/>
+            </w:r>
+            <w:r>
+              <w:rPr>
+                <w:rStyle w:val="Hyperlink"/>
+                <w:noProof/>
+              </w:rPr>
               <w:t>Niveaux, Obstacles et éléments de LD</w:t>
             </w:r>
             <w:r>
@@ -2473,7 +2825,7 @@
                 <w:noProof/>
                 <w:webHidden/>
               </w:rPr>
-              <w:instrText xml:space="preserve"> PAGEREF _Toc94712995 \h </w:instrText>
+              <w:instrText xml:space="preserve"> PAGEREF _Toc94720920 \h </w:instrText>
             </w:r>
             <w:r>
               <w:rPr>
@@ -2493,7 +2845,7 @@
                 <w:noProof/>
                 <w:webHidden/>
               </w:rPr>
-              <w:t>9</w:t>
+              <w:t>10</w:t>
             </w:r>
             <w:r>
               <w:rPr>
@@ -2519,7 +2871,7 @@
       <w:pPr>
         <w:pStyle w:val="Heading1"/>
       </w:pPr>
-      <w:bookmarkStart w:id="2" w:name="_Toc94712969"/>
+      <w:bookmarkStart w:id="2" w:name="_Toc94720890"/>
       <w:r>
         <w:lastRenderedPageBreak/>
         <w:t>Overview</w:t>
@@ -2530,7 +2882,7 @@
       <w:pPr>
         <w:pStyle w:val="Heading2"/>
       </w:pPr>
-      <w:bookmarkStart w:id="3" w:name="_Toc94712970"/>
+      <w:bookmarkStart w:id="3" w:name="_Toc94720891"/>
       <w:r>
         <w:t>Equipe</w:t>
       </w:r>
@@ -2569,14 +2921,19 @@
         <w:t>Prog.</w:t>
       </w:r>
       <w:r>
-        <w:t xml:space="preserve"> Sébastien Pautot</w:t>
-      </w:r>
+        <w:t xml:space="preserve"> Sébastien </w:t>
+      </w:r>
+      <w:proofErr w:type="spellStart"/>
+      <w:r>
+        <w:t>Pautot</w:t>
+      </w:r>
+      <w:proofErr w:type="spellEnd"/>
     </w:p>
     <w:p>
       <w:pPr>
         <w:pStyle w:val="Heading2"/>
       </w:pPr>
-      <w:bookmarkStart w:id="4" w:name="_Toc94712971"/>
+      <w:bookmarkStart w:id="4" w:name="_Toc94720892"/>
       <w:r>
         <w:t>Sujet</w:t>
       </w:r>
@@ -2647,16 +3004,26 @@
         <w:t>De cette image n</w:t>
       </w:r>
       <w:r>
-        <w:t>ous avons tiré la notion de « partenaire » (buddy). Nous avons donc conçu un prototype de jeu de plateforme en coopération où les joueurs peuvent s’aider les uns les autres.</w:t>
+        <w:t>ous avons tiré la notion de « partenaire » (</w:t>
+      </w:r>
+      <w:proofErr w:type="spellStart"/>
+      <w:r>
+        <w:t>buddy</w:t>
+      </w:r>
+      <w:proofErr w:type="spellEnd"/>
+      <w:r>
+        <w:t>). Nous avons donc conçu un prototype de jeu de plateforme en coopération où les joueurs peuvent s’aider les uns les autres.</w:t>
       </w:r>
     </w:p>
     <w:p>
       <w:pPr>
         <w:pStyle w:val="Heading2"/>
       </w:pPr>
+      <w:bookmarkStart w:id="5" w:name="_Toc94720893"/>
       <w:r>
         <w:t>Résumé</w:t>
       </w:r>
+      <w:bookmarkEnd w:id="5"/>
     </w:p>
     <w:p>
       <w:r>
@@ -2676,11 +3043,11 @@
       <w:pPr>
         <w:pStyle w:val="Heading2"/>
       </w:pPr>
-      <w:bookmarkStart w:id="5" w:name="_Toc94712972"/>
+      <w:bookmarkStart w:id="6" w:name="_Toc94720894"/>
       <w:r>
         <w:t>Intentions</w:t>
       </w:r>
-      <w:bookmarkEnd w:id="5"/>
+      <w:bookmarkEnd w:id="6"/>
     </w:p>
     <w:p>
       <w:r>
@@ -2691,37 +3058,42 @@
       <w:pPr>
         <w:pStyle w:val="Heading2"/>
       </w:pPr>
-      <w:bookmarkStart w:id="6" w:name="_Toc94712973"/>
+      <w:bookmarkStart w:id="7" w:name="_Toc94720895"/>
       <w:r>
         <w:t>Références</w:t>
       </w:r>
-      <w:bookmarkEnd w:id="6"/>
+      <w:bookmarkEnd w:id="7"/>
     </w:p>
     <w:p>
       <w:pPr>
         <w:pStyle w:val="Heading3"/>
       </w:pPr>
-      <w:bookmarkStart w:id="7" w:name="_Toc94712974"/>
+      <w:bookmarkStart w:id="8" w:name="_Toc94720896"/>
       <w:r>
         <w:t>Gameplay</w:t>
       </w:r>
-      <w:bookmarkEnd w:id="7"/>
-    </w:p>
-    <w:p>
-      <w:r>
-        <w:t>Celeste, Super Mario Bros.</w:t>
+      <w:bookmarkEnd w:id="8"/>
+    </w:p>
+    <w:p>
+      <w:proofErr w:type="spellStart"/>
+      <w:r>
+        <w:t>Celeste</w:t>
+      </w:r>
+      <w:proofErr w:type="spellEnd"/>
+      <w:r>
+        <w:t>, Super Mario Bros.</w:t>
       </w:r>
     </w:p>
     <w:p>
       <w:pPr>
         <w:pStyle w:val="Heading3"/>
       </w:pPr>
-      <w:bookmarkStart w:id="8" w:name="_Toc94712975"/>
+      <w:bookmarkStart w:id="9" w:name="_Toc94720897"/>
       <w:r>
         <w:lastRenderedPageBreak/>
         <w:t>Visuels</w:t>
       </w:r>
-      <w:bookmarkEnd w:id="8"/>
+      <w:bookmarkEnd w:id="9"/>
     </w:p>
     <w:p>
       <w:pPr>
@@ -2746,22 +3118,22 @@
       <w:pPr>
         <w:pStyle w:val="Heading1"/>
       </w:pPr>
-      <w:bookmarkStart w:id="9" w:name="_Toc94712976"/>
+      <w:bookmarkStart w:id="10" w:name="_Toc94720898"/>
       <w:r>
         <w:lastRenderedPageBreak/>
         <w:t>Game Design</w:t>
       </w:r>
-      <w:bookmarkEnd w:id="9"/>
+      <w:bookmarkEnd w:id="10"/>
     </w:p>
     <w:p>
       <w:pPr>
         <w:pStyle w:val="Heading2"/>
       </w:pPr>
-      <w:bookmarkStart w:id="10" w:name="_Toc94712977"/>
+      <w:bookmarkStart w:id="11" w:name="_Toc94720899"/>
       <w:r>
         <w:t>3C</w:t>
       </w:r>
-      <w:bookmarkEnd w:id="10"/>
+      <w:bookmarkEnd w:id="11"/>
     </w:p>
     <w:p>
       <w:r>
@@ -2783,18 +3155,34 @@
         <w:t xml:space="preserve">La caméra suit </w:t>
       </w:r>
       <w:r>
-        <w:t>l’ensemble des joueurs avec du smoothing.</w:t>
+        <w:t xml:space="preserve">l’ensemble des joueurs avec du </w:t>
+      </w:r>
+      <w:proofErr w:type="spellStart"/>
+      <w:r>
+        <w:t>smoothing</w:t>
+      </w:r>
+      <w:proofErr w:type="spellEnd"/>
+      <w:r>
+        <w:t>.</w:t>
       </w:r>
       <w:r>
         <w:t xml:space="preserve"> Sortir de la vue de la caméra fait réapparaitre le joueur en question à une position « sûre ».</w:t>
       </w:r>
     </w:p>
     <w:p>
+      <w:proofErr w:type="spellStart"/>
       <w:r>
         <w:rPr>
           <w:rStyle w:val="Strong"/>
         </w:rPr>
-        <w:t>Character.</w:t>
+        <w:t>Character</w:t>
+      </w:r>
+      <w:proofErr w:type="spellEnd"/>
+      <w:r>
+        <w:rPr>
+          <w:rStyle w:val="Strong"/>
+        </w:rPr>
+        <w:t>.</w:t>
       </w:r>
       <w:r>
         <w:t xml:space="preserve"> </w:t>
@@ -2821,12 +3209,11 @@
       <w:pPr>
         <w:pStyle w:val="Heading2"/>
       </w:pPr>
-      <w:bookmarkStart w:id="11" w:name="_Toc94712978"/>
+      <w:bookmarkStart w:id="12" w:name="_Toc94720900"/>
       <w:r>
         <w:t>Noyau</w:t>
       </w:r>
-      <w:bookmarkStart w:id="12" w:name="_Toc94712980"/>
-      <w:bookmarkEnd w:id="11"/>
+      <w:bookmarkEnd w:id="12"/>
     </w:p>
     <w:p>
       <w:r>
@@ -2864,20 +3251,32 @@
       <w:pPr>
         <w:pStyle w:val="Heading2"/>
       </w:pPr>
+      <w:bookmarkStart w:id="13" w:name="_Toc94720901"/>
+      <w:r>
+        <w:t>Challenges</w:t>
+      </w:r>
+      <w:bookmarkEnd w:id="13"/>
+    </w:p>
+    <w:p/>
+    <w:p>
+      <w:pPr>
+        <w:pStyle w:val="Heading2"/>
+      </w:pPr>
+      <w:bookmarkStart w:id="14" w:name="_Toc94720902"/>
       <w:r>
         <w:t>Mécaniques</w:t>
       </w:r>
-      <w:bookmarkEnd w:id="12"/>
+      <w:bookmarkEnd w:id="14"/>
     </w:p>
     <w:p>
       <w:pPr>
         <w:pStyle w:val="Heading3"/>
       </w:pPr>
-      <w:bookmarkStart w:id="13" w:name="_Toc94712981"/>
+      <w:bookmarkStart w:id="15" w:name="_Toc94720903"/>
       <w:r>
         <w:t>Mouvement</w:t>
       </w:r>
-      <w:bookmarkEnd w:id="13"/>
+      <w:bookmarkEnd w:id="15"/>
     </w:p>
     <w:p>
       <w:r>
@@ -3007,11 +3406,11 @@
       <w:pPr>
         <w:pStyle w:val="Heading3"/>
       </w:pPr>
-      <w:bookmarkStart w:id="14" w:name="_Toc94712982"/>
+      <w:bookmarkStart w:id="16" w:name="_Toc94720904"/>
       <w:r>
         <w:t>Saut</w:t>
       </w:r>
-      <w:bookmarkEnd w:id="14"/>
+      <w:bookmarkEnd w:id="16"/>
     </w:p>
     <w:p>
       <w:r>
@@ -3020,12 +3419,21 @@
       <w:r>
         <w:t xml:space="preserve">t en contact avec le sol ou en train de </w:t>
       </w:r>
+      <w:proofErr w:type="spellStart"/>
       <w:r>
         <w:rPr>
           <w:i/>
           <w:iCs/>
         </w:rPr>
-        <w:t>wall slide</w:t>
+        <w:t>wall</w:t>
+      </w:r>
+      <w:proofErr w:type="spellEnd"/>
+      <w:r>
+        <w:rPr>
+          <w:i/>
+          <w:iCs/>
+        </w:rPr>
+        <w:t xml:space="preserve"> slide</w:t>
       </w:r>
       <w:r>
         <w:t>, il peut sauter.</w:t>
@@ -3386,11 +3794,11 @@
       <w:pPr>
         <w:pStyle w:val="Heading3"/>
       </w:pPr>
-      <w:bookmarkStart w:id="15" w:name="_Toc94712983"/>
+      <w:bookmarkStart w:id="17" w:name="_Toc94720905"/>
       <w:r>
         <w:t>Descente rapide</w:t>
       </w:r>
-      <w:bookmarkEnd w:id="15"/>
+      <w:bookmarkEnd w:id="17"/>
     </w:p>
     <w:p>
       <w:r>
@@ -3484,14 +3892,14 @@
       <w:pPr>
         <w:pStyle w:val="Heading3"/>
       </w:pPr>
-      <w:bookmarkStart w:id="16" w:name="_Toc94712984"/>
+      <w:bookmarkStart w:id="18" w:name="_Toc94720906"/>
       <w:r>
         <w:t xml:space="preserve">Wall </w:t>
       </w:r>
       <w:r>
         <w:t>Slide</w:t>
       </w:r>
-      <w:bookmarkEnd w:id="16"/>
+      <w:bookmarkEnd w:id="18"/>
     </w:p>
     <w:p>
       <w:r>
@@ -3515,8 +3923,13 @@
       <w:r>
         <w:t xml:space="preserve">. Lorsqu’un autre joueur se tient sur un joueur en </w:t>
       </w:r>
-      <w:r>
-        <w:t>wall slide</w:t>
+      <w:proofErr w:type="spellStart"/>
+      <w:r>
+        <w:t>wall</w:t>
+      </w:r>
+      <w:proofErr w:type="spellEnd"/>
+      <w:r>
+        <w:t xml:space="preserve"> slide</w:t>
       </w:r>
       <w:r>
         <w:t xml:space="preserve">, ce dernier glisse </w:t>
@@ -3548,11 +3961,19 @@
         </w:rPr>
         <w:t xml:space="preserve"> </w:t>
       </w:r>
+      <w:proofErr w:type="spellStart"/>
       <w:r>
         <w:rPr>
           <w:rStyle w:val="Strong"/>
         </w:rPr>
-        <w:t>wall slide</w:t>
+        <w:t>wall</w:t>
+      </w:r>
+      <w:proofErr w:type="spellEnd"/>
+      <w:r>
+        <w:rPr>
+          <w:rStyle w:val="Strong"/>
+        </w:rPr>
+        <w:t xml:space="preserve"> slide</w:t>
       </w:r>
       <w:r>
         <w:rPr>
@@ -3584,11 +4005,11 @@
       <w:pPr>
         <w:pStyle w:val="Heading3"/>
       </w:pPr>
-      <w:bookmarkStart w:id="17" w:name="_Toc94712985"/>
+      <w:bookmarkStart w:id="19" w:name="_Toc94720907"/>
       <w:r>
         <w:t>Pull &amp; Push</w:t>
       </w:r>
-      <w:bookmarkEnd w:id="17"/>
+      <w:bookmarkEnd w:id="19"/>
     </w:p>
     <w:p>
       <w:r>
@@ -3951,8 +4372,21 @@
       <w:r>
         <w:t xml:space="preserve"> </w:t>
       </w:r>
-      <w:r>
-        <w:t>Bumper gauche (tirer) et bumper droite (pousser)</w:t>
+      <w:proofErr w:type="spellStart"/>
+      <w:r>
+        <w:t>Bumper</w:t>
+      </w:r>
+      <w:proofErr w:type="spellEnd"/>
+      <w:r>
+        <w:t xml:space="preserve"> gauche (tirer) et </w:t>
+      </w:r>
+      <w:proofErr w:type="spellStart"/>
+      <w:r>
+        <w:t>bumper</w:t>
+      </w:r>
+      <w:proofErr w:type="spellEnd"/>
+      <w:r>
+        <w:t xml:space="preserve"> droite (pousser)</w:t>
       </w:r>
     </w:p>
     <w:p>
@@ -3972,8 +4406,8 @@
       <w:pPr>
         <w:pStyle w:val="Heading3"/>
       </w:pPr>
-      <w:bookmarkStart w:id="18" w:name="_Ref94191658"/>
-      <w:bookmarkStart w:id="19" w:name="_Toc94712986"/>
+      <w:bookmarkStart w:id="20" w:name="_Ref94191658"/>
+      <w:bookmarkStart w:id="21" w:name="_Toc94720908"/>
       <w:r>
         <w:t>I</w:t>
       </w:r>
@@ -3986,8 +4420,8 @@
       <w:r>
         <w:t>ct et stun</w:t>
       </w:r>
-      <w:bookmarkEnd w:id="18"/>
-      <w:bookmarkEnd w:id="19"/>
+      <w:bookmarkEnd w:id="20"/>
+      <w:bookmarkEnd w:id="21"/>
     </w:p>
     <w:p>
       <w:r>
@@ -4043,7 +4477,23 @@
     </w:p>
     <w:p>
       <w:r>
-        <w:t>Lors de la collision des particules d’impact sont émises. Tant que le joueur est stun la couleur de son sprite est assombrie.</w:t>
+        <w:t xml:space="preserve">Lors de la collision des particules d’impact sont émises. Tant que le joueur est </w:t>
+      </w:r>
+      <w:proofErr w:type="spellStart"/>
+      <w:r>
+        <w:t>stun</w:t>
+      </w:r>
+      <w:proofErr w:type="spellEnd"/>
+      <w:r>
+        <w:t xml:space="preserve"> la couleur de son </w:t>
+      </w:r>
+      <w:proofErr w:type="spellStart"/>
+      <w:r>
+        <w:t>sprite</w:t>
+      </w:r>
+      <w:proofErr w:type="spellEnd"/>
+      <w:r>
+        <w:t xml:space="preserve"> est assombrie.</w:t>
       </w:r>
     </w:p>
     <w:p>
@@ -4068,11 +4518,11 @@
       <w:pPr>
         <w:pStyle w:val="Heading2"/>
       </w:pPr>
-      <w:bookmarkStart w:id="20" w:name="_Toc94712987"/>
+      <w:bookmarkStart w:id="22" w:name="_Toc94720909"/>
       <w:r>
         <w:t>Couronne</w:t>
       </w:r>
-      <w:bookmarkEnd w:id="20"/>
+      <w:bookmarkEnd w:id="22"/>
     </w:p>
     <w:p>
       <w:r>
@@ -4092,11 +4542,11 @@
       <w:pPr>
         <w:pStyle w:val="Heading3"/>
       </w:pPr>
-      <w:bookmarkStart w:id="21" w:name="_Toc94712988"/>
+      <w:bookmarkStart w:id="23" w:name="_Toc94720910"/>
       <w:r>
         <w:t>Roi</w:t>
       </w:r>
-      <w:bookmarkEnd w:id="21"/>
+      <w:bookmarkEnd w:id="23"/>
     </w:p>
     <w:p>
       <w:r>
@@ -4113,12 +4563,12 @@
       <w:pPr>
         <w:pStyle w:val="Heading3"/>
       </w:pPr>
-      <w:bookmarkStart w:id="22" w:name="_Toc94712989"/>
+      <w:bookmarkStart w:id="24" w:name="_Toc94720911"/>
       <w:r>
         <w:lastRenderedPageBreak/>
         <w:t>Vol de Couronne</w:t>
       </w:r>
-      <w:bookmarkEnd w:id="22"/>
+      <w:bookmarkEnd w:id="24"/>
     </w:p>
     <w:p>
       <w:r>
@@ -4164,18 +4614,26 @@
       <w:pPr>
         <w:pStyle w:val="Heading2"/>
       </w:pPr>
-      <w:bookmarkStart w:id="23" w:name="_Toc94712990"/>
+      <w:bookmarkStart w:id="25" w:name="_Toc94720912"/>
       <w:r>
         <w:t>Level Design</w:t>
       </w:r>
-      <w:bookmarkEnd w:id="23"/>
+      <w:bookmarkEnd w:id="25"/>
     </w:p>
     <w:p>
       <w:r>
         <w:t xml:space="preserve">Le niveau contient </w:t>
       </w:r>
       <w:r>
-        <w:t>des chemins qui ne peuvent se faire qu’en coop, et d’autres chemins qui peuvent se faire seul. Ces derniers devraient être soit  soit moins accessibles, plus difficile à traverser</w:t>
+        <w:t xml:space="preserve">des chemins qui ne peuvent se faire qu’en coop, et d’autres chemins qui peuvent se faire seul. Ces derniers devraient être soit  </w:t>
+      </w:r>
+      <w:proofErr w:type="spellStart"/>
+      <w:r>
+        <w:t>soit</w:t>
+      </w:r>
+      <w:proofErr w:type="spellEnd"/>
+      <w:r>
+        <w:t xml:space="preserve"> moins accessibles, plus difficile à traverser</w:t>
       </w:r>
       <w:r>
         <w:t xml:space="preserve">, ou plus longs. </w:t>
@@ -4244,50 +4702,26 @@
       <w:pPr>
         <w:pStyle w:val="Heading1"/>
       </w:pPr>
-      <w:bookmarkStart w:id="24" w:name="_Toc94712991"/>
+      <w:bookmarkStart w:id="26" w:name="_Toc94720913"/>
       <w:r>
         <w:lastRenderedPageBreak/>
         <w:t>Direction Artistique</w:t>
       </w:r>
-      <w:bookmarkEnd w:id="24"/>
+      <w:bookmarkEnd w:id="26"/>
     </w:p>
     <w:p>
       <w:pPr>
         <w:pStyle w:val="Heading2"/>
       </w:pPr>
-      <w:bookmarkStart w:id="25" w:name="_Toc94712992"/>
+      <w:bookmarkStart w:id="27" w:name="_Toc94720914"/>
       <w:r>
         <w:t>Intentions</w:t>
       </w:r>
-      <w:bookmarkEnd w:id="25"/>
-    </w:p>
-    <w:p>
-      <w:r>
-        <w:t>L’inten</w:t>
-      </w:r>
-      <w:r>
-        <w:t>t</w:t>
-      </w:r>
-      <w:r>
-        <w:t>ion principale concernant la direction artisti</w:t>
-      </w:r>
-      <w:r>
-        <w:t>que était de sublimer l’expérience des joueurs sans</w:t>
-      </w:r>
-      <w:r>
-        <w:t xml:space="preserve"> altérer l’accessibilité, étant donné que le jouet doit rester lisible malgré la présence de 6 joueurs dans l’espace de jeu</w:t>
-      </w:r>
-      <w:r>
-        <w:t>. Nous avons donc opté</w:t>
-      </w:r>
-      <w:r>
-        <w:t xml:space="preserve"> pour une direction artistique composée de formes géométriques et de symboles simples, ainsi qu’une palette de couleur </w:t>
-      </w:r>
-      <w:r>
-        <w:t>diversifiée</w:t>
-      </w:r>
-      <w:r>
-        <w:t>.</w:t>
+      <w:bookmarkEnd w:id="27"/>
+    </w:p>
+    <w:p>
+      <w:r>
+        <w:t xml:space="preserve">L’intention principale concernant la direction artistique était de sublimer l’expérience des joueurs sans altérer l’accessibilité, étant donné que le jouet doit rester lisible malgré la présence de 6 joueurs dans l’espace de jeu. Nous avons donc opté pour une direction artistique composée de formes géométriques et de symboles simples, ainsi qu’une palette de couleur diversifiée. Une de nos intentions de départ était </w:t>
       </w:r>
     </w:p>
     <w:p/>
@@ -4295,42 +4729,151 @@
       <w:pPr>
         <w:pStyle w:val="Heading2"/>
       </w:pPr>
-      <w:bookmarkStart w:id="26" w:name="_Toc94712993"/>
+      <w:bookmarkStart w:id="28" w:name="_Toc94720915"/>
       <w:r>
         <w:t>Avatars</w:t>
       </w:r>
-      <w:bookmarkEnd w:id="26"/>
-    </w:p>
-    <w:p>
+      <w:bookmarkEnd w:id="28"/>
+    </w:p>
+    <w:p>
+      <w:pPr>
+        <w:pStyle w:val="Heading3"/>
+      </w:pPr>
+      <w:bookmarkStart w:id="29" w:name="_Toc94720916"/>
       <w:r>
         <w:t>Apparence</w:t>
       </w:r>
-    </w:p>
-    <w:p>
+      <w:bookmarkEnd w:id="29"/>
+    </w:p>
+    <w:p>
+      <w:r>
+        <w:t>Les avatars sont tous de forme carrée de la même taille, afin de signaler aux joueurs qu’ils ont tous des capacités parfaitement similaires. Seule la couleur de chaque avatar change, afin que chacun sache qui il contrôle. Les couleurs choisies sont les plus éloignées possibles du spectre afin de limiter au maximum le risque de confusion.</w:t>
+      </w:r>
+    </w:p>
+    <w:p>
+      <w:pPr>
+        <w:pStyle w:val="Heading3"/>
+      </w:pPr>
+      <w:bookmarkStart w:id="30" w:name="_Toc94720917"/>
       <w:r>
         <w:t>Animations</w:t>
       </w:r>
+      <w:bookmarkEnd w:id="30"/>
+    </w:p>
+    <w:p>
+      <w:r>
+        <w:t xml:space="preserve">Les animations de l’avatar suivent le principe du </w:t>
+      </w:r>
+      <w:proofErr w:type="spellStart"/>
+      <w:r>
+        <w:t>squatch</w:t>
+      </w:r>
+      <w:proofErr w:type="spellEnd"/>
+      <w:r>
+        <w:t xml:space="preserve"> and stretch, qui implique que les forces de mouvement que subit le sujet modifient sa forme sans changer son volume. L’avatar s’allonge quand il est en mouvement et s’aplatit quand il ralentit, selon la force du freinage, avant de retrouver sa forme initiale. Cette méthode permet de donner un aspect très dynamique aux actions du joueur et augmente l’immersion.</w:t>
+      </w:r>
+    </w:p>
+    <w:p>
+      <w:pPr>
+        <w:jc w:val="center"/>
+      </w:pPr>
+      <w:r>
+        <w:rPr>
+          <w:noProof/>
+        </w:rPr>
+        <w:drawing>
+          <wp:inline distT="0" distB="0" distL="0" distR="0" wp14:anchorId="5652AE53" wp14:editId="3CF68F21">
+            <wp:extent cx="4449170" cy="2499855"/>
+            <wp:effectExtent l="0" t="0" r="8890" b="0"/>
+            <wp:docPr id="9" name="Image 3" descr="Diagram&#10;&#10;Description automatically generated"/>
+            <wp:cNvGraphicFramePr>
+              <a:graphicFrameLocks xmlns:a="http://schemas.openxmlformats.org/drawingml/2006/main" noChangeAspect="1"/>
+            </wp:cNvGraphicFramePr>
+            <a:graphic xmlns:a="http://schemas.openxmlformats.org/drawingml/2006/main">
+              <a:graphicData uri="http://schemas.openxmlformats.org/drawingml/2006/picture">
+                <pic:pic xmlns:pic="http://schemas.openxmlformats.org/drawingml/2006/picture">
+                  <pic:nvPicPr>
+                    <pic:cNvPr id="9" name="Image 3" descr="Diagram&#10;&#10;Description automatically generated"/>
+                    <pic:cNvPicPr>
+                      <a:picLocks noChangeAspect="1" noChangeArrowheads="1"/>
+                    </pic:cNvPicPr>
+                  </pic:nvPicPr>
+                  <pic:blipFill>
+                    <a:blip r:embed="rId15" cstate="print">
+                      <a:extLst>
+                        <a:ext uri="{28A0092B-C50C-407E-A947-70E740481C1C}">
+                          <a14:useLocalDpi xmlns:a14="http://schemas.microsoft.com/office/drawing/2010/main" val="0"/>
+                        </a:ext>
+                      </a:extLst>
+                    </a:blip>
+                    <a:srcRect/>
+                    <a:stretch>
+                      <a:fillRect/>
+                    </a:stretch>
+                  </pic:blipFill>
+                  <pic:spPr bwMode="auto">
+                    <a:xfrm>
+                      <a:off x="0" y="0"/>
+                      <a:ext cx="4465981" cy="2509301"/>
+                    </a:xfrm>
+                    <a:prstGeom prst="rect">
+                      <a:avLst/>
+                    </a:prstGeom>
+                    <a:noFill/>
+                    <a:ln>
+                      <a:noFill/>
+                    </a:ln>
+                  </pic:spPr>
+                </pic:pic>
+              </a:graphicData>
+            </a:graphic>
+          </wp:inline>
+        </w:drawing>
+      </w:r>
+    </w:p>
+    <w:p>
+      <w:pPr>
+        <w:pStyle w:val="Heading3"/>
+      </w:pPr>
+      <w:bookmarkStart w:id="31" w:name="_Toc94720918"/>
+      <w:r>
+        <w:t>Sound Design</w:t>
+      </w:r>
+      <w:bookmarkEnd w:id="31"/>
+    </w:p>
+    <w:p>
+      <w:r>
+        <w:t xml:space="preserve">Le </w:t>
+      </w:r>
+      <w:proofErr w:type="spellStart"/>
+      <w:r>
+        <w:t>sound</w:t>
+      </w:r>
+      <w:proofErr w:type="spellEnd"/>
+      <w:r>
+        <w:t xml:space="preserve"> design lié aux avatars a pour objectif d’accompagner les animations. Le pitch de chaque son est donc baissé lorsque le personnage est écrasé, et augmente lorsque le personnage est étiré.</w:t>
+      </w:r>
     </w:p>
     <w:p>
       <w:pPr>
         <w:pStyle w:val="Heading1"/>
       </w:pPr>
-      <w:bookmarkStart w:id="27" w:name="_Toc94712994"/>
+      <w:bookmarkStart w:id="32" w:name="_Toc94720919"/>
       <w:r>
         <w:lastRenderedPageBreak/>
         <w:t>Futur ?</w:t>
       </w:r>
-      <w:bookmarkEnd w:id="27"/>
+      <w:bookmarkEnd w:id="32"/>
     </w:p>
     <w:p>
       <w:pPr>
         <w:pStyle w:val="Heading3"/>
       </w:pPr>
-      <w:bookmarkStart w:id="28" w:name="_Toc94712995"/>
+      <w:bookmarkStart w:id="33" w:name="_Toc94720920"/>
       <w:r>
         <w:t>Niveaux, Obstacles et éléments de LD</w:t>
       </w:r>
-      <w:bookmarkEnd w:id="28"/>
+      <w:bookmarkEnd w:id="33"/>
     </w:p>
     <w:p>
       <w:r>
@@ -4343,12 +4886,20 @@
         <w:t xml:space="preserve"> </w:t>
       </w:r>
       <w:r>
-        <w:t>ils pourraient contenir des obstacles et éléments de LD tels que des bumpers, des trampolines, des pics, des plateformes mouvantes, etc.</w:t>
+        <w:t xml:space="preserve">ils pourraient contenir des obstacles et éléments de LD tels que des </w:t>
+      </w:r>
+      <w:proofErr w:type="spellStart"/>
+      <w:r>
+        <w:t>bumpers</w:t>
+      </w:r>
+      <w:proofErr w:type="spellEnd"/>
+      <w:r>
+        <w:t>, des trampolines, des pics, des plateformes mouvantes, etc.</w:t>
       </w:r>
     </w:p>
     <w:sectPr>
-      <w:footerReference w:type="even" r:id="rId15"/>
-      <w:footerReference w:type="default" r:id="rId16"/>
+      <w:footerReference w:type="even" r:id="rId16"/>
+      <w:footerReference w:type="default" r:id="rId17"/>
       <w:pgSz w:w="11906" w:h="16838" w:code="9"/>
       <w:pgMar w:top="1440" w:right="1440" w:bottom="1440" w:left="1440" w:header="720" w:footer="720" w:gutter="0"/>
       <w:cols w:space="720"/>
@@ -4517,8 +5068,13 @@
         <w:fldChar w:fldCharType="separate"/>
       </w:r>
       <w:r>
-        <w:t>Impact et stun</w:t>
-      </w:r>
+        <w:t xml:space="preserve">Impact et </w:t>
+      </w:r>
+      <w:proofErr w:type="spellStart"/>
+      <w:r>
+        <w:t>stun</w:t>
+      </w:r>
+      <w:proofErr w:type="spellEnd"/>
       <w:r>
         <w:fldChar w:fldCharType="end"/>
       </w:r>

</xml_diff>

<commit_message>
continuation de la faisance
</commit_message>
<xml_diff>
--- a/GDD.docx
+++ b/GDD.docx
@@ -4,7 +4,7 @@
   <w:body>
     <w:p>
       <w:pPr>
-        <w:pStyle w:val="Title"/>
+        <w:pStyle w:val="Titre"/>
       </w:pPr>
       <w:bookmarkStart w:id="0" w:name="_Hlk94716997"/>
       <w:bookmarkEnd w:id="0"/>
@@ -14,7 +14,7 @@
     </w:p>
     <w:p>
       <w:pPr>
-        <w:pStyle w:val="Subtitle"/>
+        <w:pStyle w:val="Sous-titre"/>
       </w:pPr>
       <w:r>
         <w:t>Game Design Document</w:t>
@@ -44,7 +44,7 @@
       <w:sdtContent>
         <w:p>
           <w:pPr>
-            <w:pStyle w:val="Heading1"/>
+            <w:pStyle w:val="Titre1"/>
           </w:pPr>
           <w:r>
             <w:t>Contents</w:t>
@@ -53,7 +53,7 @@
         </w:p>
         <w:p>
           <w:pPr>
-            <w:pStyle w:val="TOC1"/>
+            <w:pStyle w:val="TM1"/>
             <w:rPr>
               <w:noProof/>
               <w:sz w:val="22"/>
@@ -73,7 +73,7 @@
           <w:hyperlink w:anchor="_Toc94720889" w:history="1">
             <w:r>
               <w:rPr>
-                <w:rStyle w:val="Hyperlink"/>
+                <w:rStyle w:val="Lienhypertexte"/>
                 <w:noProof/>
               </w:rPr>
               <w:t>1.</w:t>
@@ -89,7 +89,7 @@
             </w:r>
             <w:r>
               <w:rPr>
-                <w:rStyle w:val="Hyperlink"/>
+                <w:rStyle w:val="Lienhypertexte"/>
                 <w:noProof/>
               </w:rPr>
               <w:t>Contents</w:t>
@@ -146,7 +146,7 @@
         </w:p>
         <w:p>
           <w:pPr>
-            <w:pStyle w:val="TOC1"/>
+            <w:pStyle w:val="TM1"/>
             <w:rPr>
               <w:noProof/>
               <w:sz w:val="22"/>
@@ -157,7 +157,7 @@
           <w:hyperlink w:anchor="_Toc94720890" w:history="1">
             <w:r>
               <w:rPr>
-                <w:rStyle w:val="Hyperlink"/>
+                <w:rStyle w:val="Lienhypertexte"/>
                 <w:noProof/>
               </w:rPr>
               <w:t>2.</w:t>
@@ -173,7 +173,7 @@
             </w:r>
             <w:r>
               <w:rPr>
-                <w:rStyle w:val="Hyperlink"/>
+                <w:rStyle w:val="Lienhypertexte"/>
                 <w:noProof/>
               </w:rPr>
               <w:t>Overview</w:t>
@@ -230,7 +230,7 @@
         </w:p>
         <w:p>
           <w:pPr>
-            <w:pStyle w:val="TOC2"/>
+            <w:pStyle w:val="TM2"/>
             <w:tabs>
               <w:tab w:val="left" w:pos="880"/>
               <w:tab w:val="right" w:leader="dot" w:pos="9016"/>
@@ -245,7 +245,7 @@
           <w:hyperlink w:anchor="_Toc94720891" w:history="1">
             <w:r>
               <w:rPr>
-                <w:rStyle w:val="Hyperlink"/>
+                <w:rStyle w:val="Lienhypertexte"/>
                 <w:noProof/>
               </w:rPr>
               <w:t>2. 1.</w:t>
@@ -261,7 +261,7 @@
             </w:r>
             <w:r>
               <w:rPr>
-                <w:rStyle w:val="Hyperlink"/>
+                <w:rStyle w:val="Lienhypertexte"/>
                 <w:noProof/>
               </w:rPr>
               <w:t>Equipe</w:t>
@@ -318,7 +318,7 @@
         </w:p>
         <w:p>
           <w:pPr>
-            <w:pStyle w:val="TOC2"/>
+            <w:pStyle w:val="TM2"/>
             <w:tabs>
               <w:tab w:val="left" w:pos="880"/>
               <w:tab w:val="right" w:leader="dot" w:pos="9016"/>
@@ -333,7 +333,7 @@
           <w:hyperlink w:anchor="_Toc94720892" w:history="1">
             <w:r>
               <w:rPr>
-                <w:rStyle w:val="Hyperlink"/>
+                <w:rStyle w:val="Lienhypertexte"/>
                 <w:noProof/>
               </w:rPr>
               <w:t>2. 2.</w:t>
@@ -349,7 +349,7 @@
             </w:r>
             <w:r>
               <w:rPr>
-                <w:rStyle w:val="Hyperlink"/>
+                <w:rStyle w:val="Lienhypertexte"/>
                 <w:noProof/>
               </w:rPr>
               <w:t>Sujet</w:t>
@@ -406,7 +406,7 @@
         </w:p>
         <w:p>
           <w:pPr>
-            <w:pStyle w:val="TOC2"/>
+            <w:pStyle w:val="TM2"/>
             <w:tabs>
               <w:tab w:val="left" w:pos="880"/>
               <w:tab w:val="right" w:leader="dot" w:pos="9016"/>
@@ -421,7 +421,7 @@
           <w:hyperlink w:anchor="_Toc94720893" w:history="1">
             <w:r>
               <w:rPr>
-                <w:rStyle w:val="Hyperlink"/>
+                <w:rStyle w:val="Lienhypertexte"/>
                 <w:noProof/>
               </w:rPr>
               <w:t>2. 3.</w:t>
@@ -437,7 +437,7 @@
             </w:r>
             <w:r>
               <w:rPr>
-                <w:rStyle w:val="Hyperlink"/>
+                <w:rStyle w:val="Lienhypertexte"/>
                 <w:noProof/>
               </w:rPr>
               <w:t>Résumé</w:t>
@@ -494,7 +494,7 @@
         </w:p>
         <w:p>
           <w:pPr>
-            <w:pStyle w:val="TOC2"/>
+            <w:pStyle w:val="TM2"/>
             <w:tabs>
               <w:tab w:val="left" w:pos="880"/>
               <w:tab w:val="right" w:leader="dot" w:pos="9016"/>
@@ -509,7 +509,7 @@
           <w:hyperlink w:anchor="_Toc94720894" w:history="1">
             <w:r>
               <w:rPr>
-                <w:rStyle w:val="Hyperlink"/>
+                <w:rStyle w:val="Lienhypertexte"/>
                 <w:noProof/>
               </w:rPr>
               <w:t>2. 4.</w:t>
@@ -525,7 +525,7 @@
             </w:r>
             <w:r>
               <w:rPr>
-                <w:rStyle w:val="Hyperlink"/>
+                <w:rStyle w:val="Lienhypertexte"/>
                 <w:noProof/>
               </w:rPr>
               <w:t>Intentions</w:t>
@@ -582,7 +582,7 @@
         </w:p>
         <w:p>
           <w:pPr>
-            <w:pStyle w:val="TOC2"/>
+            <w:pStyle w:val="TM2"/>
             <w:tabs>
               <w:tab w:val="left" w:pos="880"/>
               <w:tab w:val="right" w:leader="dot" w:pos="9016"/>
@@ -597,7 +597,7 @@
           <w:hyperlink w:anchor="_Toc94720895" w:history="1">
             <w:r>
               <w:rPr>
-                <w:rStyle w:val="Hyperlink"/>
+                <w:rStyle w:val="Lienhypertexte"/>
                 <w:noProof/>
               </w:rPr>
               <w:t>2. 5.</w:t>
@@ -613,7 +613,7 @@
             </w:r>
             <w:r>
               <w:rPr>
-                <w:rStyle w:val="Hyperlink"/>
+                <w:rStyle w:val="Lienhypertexte"/>
                 <w:noProof/>
               </w:rPr>
               <w:t>Références</w:t>
@@ -670,7 +670,7 @@
         </w:p>
         <w:p>
           <w:pPr>
-            <w:pStyle w:val="TOC3"/>
+            <w:pStyle w:val="TM3"/>
             <w:tabs>
               <w:tab w:val="left" w:pos="880"/>
               <w:tab w:val="right" w:leader="dot" w:pos="9016"/>
@@ -685,7 +685,7 @@
           <w:hyperlink w:anchor="_Toc94720896" w:history="1">
             <w:r>
               <w:rPr>
-                <w:rStyle w:val="Hyperlink"/>
+                <w:rStyle w:val="Lienhypertexte"/>
                 <w:noProof/>
               </w:rPr>
               <w:t>A.</w:t>
@@ -701,7 +701,7 @@
             </w:r>
             <w:r>
               <w:rPr>
-                <w:rStyle w:val="Hyperlink"/>
+                <w:rStyle w:val="Lienhypertexte"/>
                 <w:noProof/>
               </w:rPr>
               <w:t>Gameplay</w:t>
@@ -758,7 +758,7 @@
         </w:p>
         <w:p>
           <w:pPr>
-            <w:pStyle w:val="TOC3"/>
+            <w:pStyle w:val="TM3"/>
             <w:tabs>
               <w:tab w:val="left" w:pos="880"/>
               <w:tab w:val="right" w:leader="dot" w:pos="9016"/>
@@ -773,7 +773,7 @@
           <w:hyperlink w:anchor="_Toc94720897" w:history="1">
             <w:r>
               <w:rPr>
-                <w:rStyle w:val="Hyperlink"/>
+                <w:rStyle w:val="Lienhypertexte"/>
                 <w:noProof/>
               </w:rPr>
               <w:t>B.</w:t>
@@ -789,7 +789,7 @@
             </w:r>
             <w:r>
               <w:rPr>
-                <w:rStyle w:val="Hyperlink"/>
+                <w:rStyle w:val="Lienhypertexte"/>
                 <w:noProof/>
               </w:rPr>
               <w:t>Visuels</w:t>
@@ -846,7 +846,7 @@
         </w:p>
         <w:p>
           <w:pPr>
-            <w:pStyle w:val="TOC1"/>
+            <w:pStyle w:val="TM1"/>
             <w:rPr>
               <w:noProof/>
               <w:sz w:val="22"/>
@@ -857,7 +857,7 @@
           <w:hyperlink w:anchor="_Toc94720898" w:history="1">
             <w:r>
               <w:rPr>
-                <w:rStyle w:val="Hyperlink"/>
+                <w:rStyle w:val="Lienhypertexte"/>
                 <w:noProof/>
               </w:rPr>
               <w:t>3.</w:t>
@@ -873,7 +873,7 @@
             </w:r>
             <w:r>
               <w:rPr>
-                <w:rStyle w:val="Hyperlink"/>
+                <w:rStyle w:val="Lienhypertexte"/>
                 <w:noProof/>
               </w:rPr>
               <w:t>Game Design</w:t>
@@ -930,7 +930,7 @@
         </w:p>
         <w:p>
           <w:pPr>
-            <w:pStyle w:val="TOC2"/>
+            <w:pStyle w:val="TM2"/>
             <w:tabs>
               <w:tab w:val="left" w:pos="880"/>
               <w:tab w:val="right" w:leader="dot" w:pos="9016"/>
@@ -945,7 +945,7 @@
           <w:hyperlink w:anchor="_Toc94720899" w:history="1">
             <w:r>
               <w:rPr>
-                <w:rStyle w:val="Hyperlink"/>
+                <w:rStyle w:val="Lienhypertexte"/>
                 <w:noProof/>
               </w:rPr>
               <w:t>3. 1.</w:t>
@@ -961,7 +961,7 @@
             </w:r>
             <w:r>
               <w:rPr>
-                <w:rStyle w:val="Hyperlink"/>
+                <w:rStyle w:val="Lienhypertexte"/>
                 <w:noProof/>
               </w:rPr>
               <w:t>3C</w:t>
@@ -1018,7 +1018,7 @@
         </w:p>
         <w:p>
           <w:pPr>
-            <w:pStyle w:val="TOC2"/>
+            <w:pStyle w:val="TM2"/>
             <w:tabs>
               <w:tab w:val="left" w:pos="880"/>
               <w:tab w:val="right" w:leader="dot" w:pos="9016"/>
@@ -1033,7 +1033,7 @@
           <w:hyperlink w:anchor="_Toc94720900" w:history="1">
             <w:r>
               <w:rPr>
-                <w:rStyle w:val="Hyperlink"/>
+                <w:rStyle w:val="Lienhypertexte"/>
                 <w:noProof/>
               </w:rPr>
               <w:t>3. 2.</w:t>
@@ -1049,7 +1049,7 @@
             </w:r>
             <w:r>
               <w:rPr>
-                <w:rStyle w:val="Hyperlink"/>
+                <w:rStyle w:val="Lienhypertexte"/>
                 <w:noProof/>
               </w:rPr>
               <w:t>Noyau</w:t>
@@ -1106,7 +1106,7 @@
         </w:p>
         <w:p>
           <w:pPr>
-            <w:pStyle w:val="TOC2"/>
+            <w:pStyle w:val="TM2"/>
             <w:tabs>
               <w:tab w:val="left" w:pos="880"/>
               <w:tab w:val="right" w:leader="dot" w:pos="9016"/>
@@ -1121,7 +1121,7 @@
           <w:hyperlink w:anchor="_Toc94720901" w:history="1">
             <w:r>
               <w:rPr>
-                <w:rStyle w:val="Hyperlink"/>
+                <w:rStyle w:val="Lienhypertexte"/>
                 <w:noProof/>
               </w:rPr>
               <w:t>3. 3.</w:t>
@@ -1137,7 +1137,7 @@
             </w:r>
             <w:r>
               <w:rPr>
-                <w:rStyle w:val="Hyperlink"/>
+                <w:rStyle w:val="Lienhypertexte"/>
                 <w:noProof/>
               </w:rPr>
               <w:t>Challenges</w:t>
@@ -1194,7 +1194,7 @@
         </w:p>
         <w:p>
           <w:pPr>
-            <w:pStyle w:val="TOC2"/>
+            <w:pStyle w:val="TM2"/>
             <w:tabs>
               <w:tab w:val="left" w:pos="880"/>
               <w:tab w:val="right" w:leader="dot" w:pos="9016"/>
@@ -1209,7 +1209,7 @@
           <w:hyperlink w:anchor="_Toc94720902" w:history="1">
             <w:r>
               <w:rPr>
-                <w:rStyle w:val="Hyperlink"/>
+                <w:rStyle w:val="Lienhypertexte"/>
                 <w:noProof/>
               </w:rPr>
               <w:t>3. 4.</w:t>
@@ -1225,7 +1225,7 @@
             </w:r>
             <w:r>
               <w:rPr>
-                <w:rStyle w:val="Hyperlink"/>
+                <w:rStyle w:val="Lienhypertexte"/>
                 <w:noProof/>
               </w:rPr>
               <w:t>Mécaniques</w:t>
@@ -1282,7 +1282,7 @@
         </w:p>
         <w:p>
           <w:pPr>
-            <w:pStyle w:val="TOC3"/>
+            <w:pStyle w:val="TM3"/>
             <w:tabs>
               <w:tab w:val="left" w:pos="880"/>
               <w:tab w:val="right" w:leader="dot" w:pos="9016"/>
@@ -1297,7 +1297,7 @@
           <w:hyperlink w:anchor="_Toc94720903" w:history="1">
             <w:r>
               <w:rPr>
-                <w:rStyle w:val="Hyperlink"/>
+                <w:rStyle w:val="Lienhypertexte"/>
                 <w:noProof/>
               </w:rPr>
               <w:t>A.</w:t>
@@ -1313,7 +1313,7 @@
             </w:r>
             <w:r>
               <w:rPr>
-                <w:rStyle w:val="Hyperlink"/>
+                <w:rStyle w:val="Lienhypertexte"/>
                 <w:noProof/>
               </w:rPr>
               <w:t>Mouvement</w:t>
@@ -1370,7 +1370,7 @@
         </w:p>
         <w:p>
           <w:pPr>
-            <w:pStyle w:val="TOC3"/>
+            <w:pStyle w:val="TM3"/>
             <w:tabs>
               <w:tab w:val="left" w:pos="880"/>
               <w:tab w:val="right" w:leader="dot" w:pos="9016"/>
@@ -1385,7 +1385,7 @@
           <w:hyperlink w:anchor="_Toc94720904" w:history="1">
             <w:r>
               <w:rPr>
-                <w:rStyle w:val="Hyperlink"/>
+                <w:rStyle w:val="Lienhypertexte"/>
                 <w:noProof/>
               </w:rPr>
               <w:t>B.</w:t>
@@ -1401,7 +1401,7 @@
             </w:r>
             <w:r>
               <w:rPr>
-                <w:rStyle w:val="Hyperlink"/>
+                <w:rStyle w:val="Lienhypertexte"/>
                 <w:noProof/>
               </w:rPr>
               <w:t>Saut</w:t>
@@ -1458,7 +1458,7 @@
         </w:p>
         <w:p>
           <w:pPr>
-            <w:pStyle w:val="TOC3"/>
+            <w:pStyle w:val="TM3"/>
             <w:tabs>
               <w:tab w:val="left" w:pos="880"/>
               <w:tab w:val="right" w:leader="dot" w:pos="9016"/>
@@ -1473,7 +1473,7 @@
           <w:hyperlink w:anchor="_Toc94720905" w:history="1">
             <w:r>
               <w:rPr>
-                <w:rStyle w:val="Hyperlink"/>
+                <w:rStyle w:val="Lienhypertexte"/>
                 <w:noProof/>
               </w:rPr>
               <w:t>C.</w:t>
@@ -1489,7 +1489,7 @@
             </w:r>
             <w:r>
               <w:rPr>
-                <w:rStyle w:val="Hyperlink"/>
+                <w:rStyle w:val="Lienhypertexte"/>
                 <w:noProof/>
               </w:rPr>
               <w:t>Descente rapide</w:t>
@@ -1546,7 +1546,7 @@
         </w:p>
         <w:p>
           <w:pPr>
-            <w:pStyle w:val="TOC3"/>
+            <w:pStyle w:val="TM3"/>
             <w:tabs>
               <w:tab w:val="left" w:pos="880"/>
               <w:tab w:val="right" w:leader="dot" w:pos="9016"/>
@@ -1561,7 +1561,7 @@
           <w:hyperlink w:anchor="_Toc94720906" w:history="1">
             <w:r>
               <w:rPr>
-                <w:rStyle w:val="Hyperlink"/>
+                <w:rStyle w:val="Lienhypertexte"/>
                 <w:noProof/>
               </w:rPr>
               <w:t>D.</w:t>
@@ -1577,7 +1577,7 @@
             </w:r>
             <w:r>
               <w:rPr>
-                <w:rStyle w:val="Hyperlink"/>
+                <w:rStyle w:val="Lienhypertexte"/>
                 <w:noProof/>
               </w:rPr>
               <w:t>Wall Slide</w:t>
@@ -1634,7 +1634,7 @@
         </w:p>
         <w:p>
           <w:pPr>
-            <w:pStyle w:val="TOC3"/>
+            <w:pStyle w:val="TM3"/>
             <w:tabs>
               <w:tab w:val="left" w:pos="880"/>
               <w:tab w:val="right" w:leader="dot" w:pos="9016"/>
@@ -1649,7 +1649,7 @@
           <w:hyperlink w:anchor="_Toc94720907" w:history="1">
             <w:r>
               <w:rPr>
-                <w:rStyle w:val="Hyperlink"/>
+                <w:rStyle w:val="Lienhypertexte"/>
                 <w:noProof/>
               </w:rPr>
               <w:t>E.</w:t>
@@ -1665,7 +1665,7 @@
             </w:r>
             <w:r>
               <w:rPr>
-                <w:rStyle w:val="Hyperlink"/>
+                <w:rStyle w:val="Lienhypertexte"/>
                 <w:noProof/>
               </w:rPr>
               <w:t>Pull &amp; Push</w:t>
@@ -1722,7 +1722,7 @@
         </w:p>
         <w:p>
           <w:pPr>
-            <w:pStyle w:val="TOC3"/>
+            <w:pStyle w:val="TM3"/>
             <w:tabs>
               <w:tab w:val="left" w:pos="880"/>
               <w:tab w:val="right" w:leader="dot" w:pos="9016"/>
@@ -1737,7 +1737,7 @@
           <w:hyperlink w:anchor="_Toc94720908" w:history="1">
             <w:r>
               <w:rPr>
-                <w:rStyle w:val="Hyperlink"/>
+                <w:rStyle w:val="Lienhypertexte"/>
                 <w:noProof/>
               </w:rPr>
               <w:t>F.</w:t>
@@ -1753,7 +1753,7 @@
             </w:r>
             <w:r>
               <w:rPr>
-                <w:rStyle w:val="Hyperlink"/>
+                <w:rStyle w:val="Lienhypertexte"/>
                 <w:noProof/>
               </w:rPr>
               <w:t>Impact et stun</w:t>
@@ -1810,7 +1810,7 @@
         </w:p>
         <w:p>
           <w:pPr>
-            <w:pStyle w:val="TOC2"/>
+            <w:pStyle w:val="TM2"/>
             <w:tabs>
               <w:tab w:val="left" w:pos="880"/>
               <w:tab w:val="right" w:leader="dot" w:pos="9016"/>
@@ -1825,7 +1825,7 @@
           <w:hyperlink w:anchor="_Toc94720909" w:history="1">
             <w:r>
               <w:rPr>
-                <w:rStyle w:val="Hyperlink"/>
+                <w:rStyle w:val="Lienhypertexte"/>
                 <w:noProof/>
               </w:rPr>
               <w:t>3. 5.</w:t>
@@ -1841,7 +1841,7 @@
             </w:r>
             <w:r>
               <w:rPr>
-                <w:rStyle w:val="Hyperlink"/>
+                <w:rStyle w:val="Lienhypertexte"/>
                 <w:noProof/>
               </w:rPr>
               <w:t>Couronne</w:t>
@@ -1898,7 +1898,7 @@
         </w:p>
         <w:p>
           <w:pPr>
-            <w:pStyle w:val="TOC3"/>
+            <w:pStyle w:val="TM3"/>
             <w:tabs>
               <w:tab w:val="left" w:pos="880"/>
               <w:tab w:val="right" w:leader="dot" w:pos="9016"/>
@@ -1913,7 +1913,7 @@
           <w:hyperlink w:anchor="_Toc94720910" w:history="1">
             <w:r>
               <w:rPr>
-                <w:rStyle w:val="Hyperlink"/>
+                <w:rStyle w:val="Lienhypertexte"/>
                 <w:noProof/>
               </w:rPr>
               <w:t>A.</w:t>
@@ -1929,7 +1929,7 @@
             </w:r>
             <w:r>
               <w:rPr>
-                <w:rStyle w:val="Hyperlink"/>
+                <w:rStyle w:val="Lienhypertexte"/>
                 <w:noProof/>
               </w:rPr>
               <w:t>Roi</w:t>
@@ -1986,7 +1986,7 @@
         </w:p>
         <w:p>
           <w:pPr>
-            <w:pStyle w:val="TOC3"/>
+            <w:pStyle w:val="TM3"/>
             <w:tabs>
               <w:tab w:val="left" w:pos="880"/>
               <w:tab w:val="right" w:leader="dot" w:pos="9016"/>
@@ -2001,7 +2001,7 @@
           <w:hyperlink w:anchor="_Toc94720911" w:history="1">
             <w:r>
               <w:rPr>
-                <w:rStyle w:val="Hyperlink"/>
+                <w:rStyle w:val="Lienhypertexte"/>
                 <w:noProof/>
               </w:rPr>
               <w:t>B.</w:t>
@@ -2017,7 +2017,7 @@
             </w:r>
             <w:r>
               <w:rPr>
-                <w:rStyle w:val="Hyperlink"/>
+                <w:rStyle w:val="Lienhypertexte"/>
                 <w:noProof/>
               </w:rPr>
               <w:t>Vol de Couronne</w:t>
@@ -2074,7 +2074,7 @@
         </w:p>
         <w:p>
           <w:pPr>
-            <w:pStyle w:val="TOC2"/>
+            <w:pStyle w:val="TM2"/>
             <w:tabs>
               <w:tab w:val="left" w:pos="880"/>
               <w:tab w:val="right" w:leader="dot" w:pos="9016"/>
@@ -2089,7 +2089,7 @@
           <w:hyperlink w:anchor="_Toc94720912" w:history="1">
             <w:r>
               <w:rPr>
-                <w:rStyle w:val="Hyperlink"/>
+                <w:rStyle w:val="Lienhypertexte"/>
                 <w:noProof/>
               </w:rPr>
               <w:t>3. 6.</w:t>
@@ -2105,7 +2105,7 @@
             </w:r>
             <w:r>
               <w:rPr>
-                <w:rStyle w:val="Hyperlink"/>
+                <w:rStyle w:val="Lienhypertexte"/>
                 <w:noProof/>
               </w:rPr>
               <w:t>Level Design</w:t>
@@ -2162,7 +2162,7 @@
         </w:p>
         <w:p>
           <w:pPr>
-            <w:pStyle w:val="TOC1"/>
+            <w:pStyle w:val="TM1"/>
             <w:rPr>
               <w:noProof/>
               <w:sz w:val="22"/>
@@ -2173,7 +2173,7 @@
           <w:hyperlink w:anchor="_Toc94720913" w:history="1">
             <w:r>
               <w:rPr>
-                <w:rStyle w:val="Hyperlink"/>
+                <w:rStyle w:val="Lienhypertexte"/>
                 <w:noProof/>
               </w:rPr>
               <w:t>4.</w:t>
@@ -2189,7 +2189,7 @@
             </w:r>
             <w:r>
               <w:rPr>
-                <w:rStyle w:val="Hyperlink"/>
+                <w:rStyle w:val="Lienhypertexte"/>
                 <w:noProof/>
               </w:rPr>
               <w:t>Direction Artistique</w:t>
@@ -2246,7 +2246,7 @@
         </w:p>
         <w:p>
           <w:pPr>
-            <w:pStyle w:val="TOC2"/>
+            <w:pStyle w:val="TM2"/>
             <w:tabs>
               <w:tab w:val="left" w:pos="880"/>
               <w:tab w:val="right" w:leader="dot" w:pos="9016"/>
@@ -2261,7 +2261,7 @@
           <w:hyperlink w:anchor="_Toc94720914" w:history="1">
             <w:r>
               <w:rPr>
-                <w:rStyle w:val="Hyperlink"/>
+                <w:rStyle w:val="Lienhypertexte"/>
                 <w:noProof/>
               </w:rPr>
               <w:t>4. 1.</w:t>
@@ -2277,7 +2277,7 @@
             </w:r>
             <w:r>
               <w:rPr>
-                <w:rStyle w:val="Hyperlink"/>
+                <w:rStyle w:val="Lienhypertexte"/>
                 <w:noProof/>
               </w:rPr>
               <w:t>Intentions</w:t>
@@ -2334,7 +2334,7 @@
         </w:p>
         <w:p>
           <w:pPr>
-            <w:pStyle w:val="TOC2"/>
+            <w:pStyle w:val="TM2"/>
             <w:tabs>
               <w:tab w:val="left" w:pos="880"/>
               <w:tab w:val="right" w:leader="dot" w:pos="9016"/>
@@ -2349,7 +2349,7 @@
           <w:hyperlink w:anchor="_Toc94720915" w:history="1">
             <w:r>
               <w:rPr>
-                <w:rStyle w:val="Hyperlink"/>
+                <w:rStyle w:val="Lienhypertexte"/>
                 <w:noProof/>
               </w:rPr>
               <w:t>4. 2.</w:t>
@@ -2365,7 +2365,7 @@
             </w:r>
             <w:r>
               <w:rPr>
-                <w:rStyle w:val="Hyperlink"/>
+                <w:rStyle w:val="Lienhypertexte"/>
                 <w:noProof/>
               </w:rPr>
               <w:t>Avatars</w:t>
@@ -2422,7 +2422,7 @@
         </w:p>
         <w:p>
           <w:pPr>
-            <w:pStyle w:val="TOC3"/>
+            <w:pStyle w:val="TM3"/>
             <w:tabs>
               <w:tab w:val="left" w:pos="880"/>
               <w:tab w:val="right" w:leader="dot" w:pos="9016"/>
@@ -2437,7 +2437,7 @@
           <w:hyperlink w:anchor="_Toc94720916" w:history="1">
             <w:r>
               <w:rPr>
-                <w:rStyle w:val="Hyperlink"/>
+                <w:rStyle w:val="Lienhypertexte"/>
                 <w:noProof/>
               </w:rPr>
               <w:t>A.</w:t>
@@ -2453,7 +2453,7 @@
             </w:r>
             <w:r>
               <w:rPr>
-                <w:rStyle w:val="Hyperlink"/>
+                <w:rStyle w:val="Lienhypertexte"/>
                 <w:noProof/>
               </w:rPr>
               <w:t>Apparence</w:t>
@@ -2510,7 +2510,7 @@
         </w:p>
         <w:p>
           <w:pPr>
-            <w:pStyle w:val="TOC3"/>
+            <w:pStyle w:val="TM3"/>
             <w:tabs>
               <w:tab w:val="left" w:pos="880"/>
               <w:tab w:val="right" w:leader="dot" w:pos="9016"/>
@@ -2525,7 +2525,7 @@
           <w:hyperlink w:anchor="_Toc94720917" w:history="1">
             <w:r>
               <w:rPr>
-                <w:rStyle w:val="Hyperlink"/>
+                <w:rStyle w:val="Lienhypertexte"/>
                 <w:noProof/>
               </w:rPr>
               <w:t>B.</w:t>
@@ -2541,7 +2541,7 @@
             </w:r>
             <w:r>
               <w:rPr>
-                <w:rStyle w:val="Hyperlink"/>
+                <w:rStyle w:val="Lienhypertexte"/>
                 <w:noProof/>
               </w:rPr>
               <w:t>Animations</w:t>
@@ -2598,7 +2598,7 @@
         </w:p>
         <w:p>
           <w:pPr>
-            <w:pStyle w:val="TOC3"/>
+            <w:pStyle w:val="TM3"/>
             <w:tabs>
               <w:tab w:val="left" w:pos="880"/>
               <w:tab w:val="right" w:leader="dot" w:pos="9016"/>
@@ -2613,7 +2613,7 @@
           <w:hyperlink w:anchor="_Toc94720918" w:history="1">
             <w:r>
               <w:rPr>
-                <w:rStyle w:val="Hyperlink"/>
+                <w:rStyle w:val="Lienhypertexte"/>
                 <w:noProof/>
               </w:rPr>
               <w:t>C.</w:t>
@@ -2629,7 +2629,7 @@
             </w:r>
             <w:r>
               <w:rPr>
-                <w:rStyle w:val="Hyperlink"/>
+                <w:rStyle w:val="Lienhypertexte"/>
                 <w:noProof/>
               </w:rPr>
               <w:t>Sound Design</w:t>
@@ -2686,7 +2686,7 @@
         </w:p>
         <w:p>
           <w:pPr>
-            <w:pStyle w:val="TOC1"/>
+            <w:pStyle w:val="TM1"/>
             <w:rPr>
               <w:noProof/>
               <w:sz w:val="22"/>
@@ -2697,7 +2697,7 @@
           <w:hyperlink w:anchor="_Toc94720919" w:history="1">
             <w:r>
               <w:rPr>
-                <w:rStyle w:val="Hyperlink"/>
+                <w:rStyle w:val="Lienhypertexte"/>
                 <w:noProof/>
               </w:rPr>
               <w:t>5.</w:t>
@@ -2713,7 +2713,7 @@
             </w:r>
             <w:r>
               <w:rPr>
-                <w:rStyle w:val="Hyperlink"/>
+                <w:rStyle w:val="Lienhypertexte"/>
                 <w:noProof/>
               </w:rPr>
               <w:t>Futur ?</w:t>
@@ -2770,7 +2770,7 @@
         </w:p>
         <w:p>
           <w:pPr>
-            <w:pStyle w:val="TOC3"/>
+            <w:pStyle w:val="TM3"/>
             <w:tabs>
               <w:tab w:val="left" w:pos="880"/>
               <w:tab w:val="right" w:leader="dot" w:pos="9016"/>
@@ -2785,7 +2785,7 @@
           <w:hyperlink w:anchor="_Toc94720920" w:history="1">
             <w:r>
               <w:rPr>
-                <w:rStyle w:val="Hyperlink"/>
+                <w:rStyle w:val="Lienhypertexte"/>
                 <w:noProof/>
               </w:rPr>
               <w:t>A.</w:t>
@@ -2801,7 +2801,7 @@
             </w:r>
             <w:r>
               <w:rPr>
-                <w:rStyle w:val="Hyperlink"/>
+                <w:rStyle w:val="Lienhypertexte"/>
                 <w:noProof/>
               </w:rPr>
               <w:t>Niveaux, Obstacles et éléments de LD</w:t>
@@ -2869,7 +2869,7 @@
     <w:p/>
     <w:p>
       <w:pPr>
-        <w:pStyle w:val="Heading1"/>
+        <w:pStyle w:val="Titre1"/>
       </w:pPr>
       <w:bookmarkStart w:id="2" w:name="_Toc94720890"/>
       <w:r>
@@ -2880,7 +2880,7 @@
     </w:p>
     <w:p>
       <w:pPr>
-        <w:pStyle w:val="Heading2"/>
+        <w:pStyle w:val="Titre2"/>
       </w:pPr>
       <w:bookmarkStart w:id="3" w:name="_Toc94720891"/>
       <w:r>
@@ -2891,7 +2891,7 @@
     <w:p>
       <w:r>
         <w:rPr>
-          <w:rStyle w:val="Strong"/>
+          <w:rStyle w:val="lev"/>
         </w:rPr>
         <w:t>DA.</w:t>
       </w:r>
@@ -2905,7 +2905,7 @@
     <w:p>
       <w:r>
         <w:rPr>
-          <w:rStyle w:val="Strong"/>
+          <w:rStyle w:val="lev"/>
         </w:rPr>
         <w:t>GD.</w:t>
       </w:r>
@@ -2916,7 +2916,7 @@
     <w:p>
       <w:r>
         <w:rPr>
-          <w:rStyle w:val="Strong"/>
+          <w:rStyle w:val="lev"/>
         </w:rPr>
         <w:t>Prog.</w:t>
       </w:r>
@@ -2931,7 +2931,7 @@
     </w:p>
     <w:p>
       <w:pPr>
-        <w:pStyle w:val="Heading2"/>
+        <w:pStyle w:val="Titre2"/>
       </w:pPr>
       <w:bookmarkStart w:id="4" w:name="_Toc94720892"/>
       <w:r>
@@ -3017,7 +3017,7 @@
     </w:p>
     <w:p>
       <w:pPr>
-        <w:pStyle w:val="Heading2"/>
+        <w:pStyle w:val="Titre2"/>
       </w:pPr>
       <w:bookmarkStart w:id="5" w:name="_Toc94720893"/>
       <w:r>
@@ -3041,7 +3041,7 @@
     </w:p>
     <w:p>
       <w:pPr>
-        <w:pStyle w:val="Heading2"/>
+        <w:pStyle w:val="Titre2"/>
       </w:pPr>
       <w:bookmarkStart w:id="6" w:name="_Toc94720894"/>
       <w:r>
@@ -3056,7 +3056,7 @@
     </w:p>
     <w:p>
       <w:pPr>
-        <w:pStyle w:val="Heading2"/>
+        <w:pStyle w:val="Titre2"/>
       </w:pPr>
       <w:bookmarkStart w:id="7" w:name="_Toc94720895"/>
       <w:r>
@@ -3066,7 +3066,7 @@
     </w:p>
     <w:p>
       <w:pPr>
-        <w:pStyle w:val="Heading3"/>
+        <w:pStyle w:val="Titre3"/>
       </w:pPr>
       <w:bookmarkStart w:id="8" w:name="_Toc94720896"/>
       <w:r>
@@ -3086,7 +3086,7 @@
     </w:p>
     <w:p>
       <w:pPr>
-        <w:pStyle w:val="Heading3"/>
+        <w:pStyle w:val="Titre3"/>
       </w:pPr>
       <w:bookmarkStart w:id="9" w:name="_Toc94720897"/>
       <w:r>
@@ -3116,7 +3116,7 @@
     </w:p>
     <w:p>
       <w:pPr>
-        <w:pStyle w:val="Heading1"/>
+        <w:pStyle w:val="Titre1"/>
       </w:pPr>
       <w:bookmarkStart w:id="10" w:name="_Toc94720898"/>
       <w:r>
@@ -3127,7 +3127,7 @@
     </w:p>
     <w:p>
       <w:pPr>
-        <w:pStyle w:val="Heading2"/>
+        <w:pStyle w:val="Titre2"/>
       </w:pPr>
       <w:bookmarkStart w:id="11" w:name="_Toc94720899"/>
       <w:r>
@@ -3138,7 +3138,7 @@
     <w:p>
       <w:r>
         <w:rPr>
-          <w:rStyle w:val="Strong"/>
+          <w:rStyle w:val="lev"/>
         </w:rPr>
         <w:t>Camera.</w:t>
       </w:r>
@@ -3173,14 +3173,14 @@
       <w:proofErr w:type="spellStart"/>
       <w:r>
         <w:rPr>
-          <w:rStyle w:val="Strong"/>
+          <w:rStyle w:val="lev"/>
         </w:rPr>
         <w:t>Character</w:t>
       </w:r>
       <w:proofErr w:type="spellEnd"/>
       <w:r>
         <w:rPr>
-          <w:rStyle w:val="Strong"/>
+          <w:rStyle w:val="lev"/>
         </w:rPr>
         <w:t>.</w:t>
       </w:r>
@@ -3194,20 +3194,25 @@
     <w:p>
       <w:r>
         <w:rPr>
-          <w:rStyle w:val="Strong"/>
+          <w:rStyle w:val="lev"/>
         </w:rPr>
         <w:t>Controller.</w:t>
       </w:r>
       <w:r>
         <w:t xml:space="preserve"> </w:t>
       </w:r>
-      <w:r>
-        <w:t>Une touches pour se déplacer sur la gauche, l’autre pour la droite. Une touche pour s’accrocher aux murs. Une touche pour sauter. Une touche pour pousser, l’autre tirer.</w:t>
-      </w:r>
-    </w:p>
-    <w:p>
-      <w:pPr>
-        <w:pStyle w:val="Heading2"/>
+      <w:proofErr w:type="gramStart"/>
+      <w:r>
+        <w:t>Une touches</w:t>
+      </w:r>
+      <w:proofErr w:type="gramEnd"/>
+      <w:r>
+        <w:t xml:space="preserve"> pour se déplacer sur la gauche, l’autre pour la droite. Une touche pour s’accrocher aux murs. Une touche pour sauter. Une touche pour pousser, l’autre tirer.</w:t>
+      </w:r>
+    </w:p>
+    <w:p>
+      <w:pPr>
+        <w:pStyle w:val="Titre2"/>
       </w:pPr>
       <w:bookmarkStart w:id="12" w:name="_Toc94720900"/>
       <w:r>
@@ -3249,7 +3254,7 @@
     </w:p>
     <w:p>
       <w:pPr>
-        <w:pStyle w:val="Heading2"/>
+        <w:pStyle w:val="Titre2"/>
       </w:pPr>
       <w:bookmarkStart w:id="13" w:name="_Toc94720901"/>
       <w:r>
@@ -3260,7 +3265,7 @@
     <w:p/>
     <w:p>
       <w:pPr>
-        <w:pStyle w:val="Heading2"/>
+        <w:pStyle w:val="Titre2"/>
       </w:pPr>
       <w:bookmarkStart w:id="14" w:name="_Toc94720902"/>
       <w:r>
@@ -3270,7 +3275,7 @@
     </w:p>
     <w:p>
       <w:pPr>
-        <w:pStyle w:val="Heading3"/>
+        <w:pStyle w:val="Titre3"/>
       </w:pPr>
       <w:bookmarkStart w:id="15" w:name="_Toc94720903"/>
       <w:r>
@@ -3294,7 +3299,7 @@
     </w:p>
     <w:p>
       <w:pPr>
-        <w:pStyle w:val="ListParagraph"/>
+        <w:pStyle w:val="Paragraphedeliste"/>
         <w:numPr>
           <w:ilvl w:val="0"/>
           <w:numId w:val="19"/>
@@ -3302,7 +3307,7 @@
       </w:pPr>
       <w:r>
         <w:rPr>
-          <w:rStyle w:val="Strong"/>
+          <w:rStyle w:val="lev"/>
         </w:rPr>
         <w:t>Vitesse de base.</w:t>
       </w:r>
@@ -3318,7 +3323,7 @@
     </w:p>
     <w:p>
       <w:pPr>
-        <w:pStyle w:val="ListParagraph"/>
+        <w:pStyle w:val="Paragraphedeliste"/>
         <w:numPr>
           <w:ilvl w:val="0"/>
           <w:numId w:val="19"/>
@@ -3326,7 +3331,7 @@
       </w:pPr>
       <w:r>
         <w:rPr>
-          <w:rStyle w:val="Strong"/>
+          <w:rStyle w:val="lev"/>
         </w:rPr>
         <w:t>Vitesse du roi.</w:t>
       </w:r>
@@ -3342,7 +3347,7 @@
     </w:p>
     <w:p>
       <w:pPr>
-        <w:pStyle w:val="Heading4"/>
+        <w:pStyle w:val="Titre4"/>
       </w:pPr>
       <w:r>
         <w:t>Touches</w:t>
@@ -3350,7 +3355,7 @@
     </w:p>
     <w:p>
       <w:pPr>
-        <w:pStyle w:val="ListParagraph"/>
+        <w:pStyle w:val="Paragraphedeliste"/>
         <w:numPr>
           <w:ilvl w:val="0"/>
           <w:numId w:val="18"/>
@@ -3358,7 +3363,7 @@
       </w:pPr>
       <w:r>
         <w:rPr>
-          <w:rStyle w:val="Strong"/>
+          <w:rStyle w:val="lev"/>
         </w:rPr>
         <w:t>Clavier 1.</w:t>
       </w:r>
@@ -3368,7 +3373,7 @@
     </w:p>
     <w:p>
       <w:pPr>
-        <w:pStyle w:val="ListParagraph"/>
+        <w:pStyle w:val="Paragraphedeliste"/>
         <w:numPr>
           <w:ilvl w:val="0"/>
           <w:numId w:val="18"/>
@@ -3376,7 +3381,7 @@
       </w:pPr>
       <w:r>
         <w:rPr>
-          <w:rStyle w:val="Strong"/>
+          <w:rStyle w:val="lev"/>
         </w:rPr>
         <w:t>Clavier 2.</w:t>
       </w:r>
@@ -3386,7 +3391,7 @@
     </w:p>
     <w:p>
       <w:pPr>
-        <w:pStyle w:val="ListParagraph"/>
+        <w:pStyle w:val="Paragraphedeliste"/>
         <w:numPr>
           <w:ilvl w:val="0"/>
           <w:numId w:val="18"/>
@@ -3394,7 +3399,7 @@
       </w:pPr>
       <w:r>
         <w:rPr>
-          <w:rStyle w:val="Strong"/>
+          <w:rStyle w:val="lev"/>
         </w:rPr>
         <w:t>Manette.</w:t>
       </w:r>
@@ -3404,7 +3409,7 @@
     </w:p>
     <w:p>
       <w:pPr>
-        <w:pStyle w:val="Heading3"/>
+        <w:pStyle w:val="Titre3"/>
       </w:pPr>
       <w:bookmarkStart w:id="16" w:name="_Toc94720904"/>
       <w:r>
@@ -3450,7 +3455,7 @@
     </w:p>
     <w:p>
       <w:pPr>
-        <w:pStyle w:val="ListParagraph"/>
+        <w:pStyle w:val="Paragraphedeliste"/>
         <w:numPr>
           <w:ilvl w:val="0"/>
           <w:numId w:val="11"/>
@@ -3458,19 +3463,19 @@
       </w:pPr>
       <w:r>
         <w:rPr>
-          <w:rStyle w:val="Strong"/>
+          <w:rStyle w:val="lev"/>
         </w:rPr>
         <w:t>Hauteur</w:t>
       </w:r>
       <w:r>
         <w:rPr>
-          <w:rStyle w:val="Strong"/>
+          <w:rStyle w:val="lev"/>
         </w:rPr>
         <w:t xml:space="preserve"> de base</w:t>
       </w:r>
       <w:r>
         <w:rPr>
-          <w:rStyle w:val="Strong"/>
+          <w:rStyle w:val="lev"/>
         </w:rPr>
         <w:t>.</w:t>
       </w:r>
@@ -3486,7 +3491,7 @@
     </w:p>
     <w:p>
       <w:pPr>
-        <w:pStyle w:val="ListParagraph"/>
+        <w:pStyle w:val="Paragraphedeliste"/>
         <w:numPr>
           <w:ilvl w:val="0"/>
           <w:numId w:val="11"/>
@@ -3494,7 +3499,7 @@
       </w:pPr>
       <w:r>
         <w:rPr>
-          <w:rStyle w:val="Strong"/>
+          <w:rStyle w:val="lev"/>
         </w:rPr>
         <w:t>Longueur de base.</w:t>
       </w:r>
@@ -3510,7 +3515,7 @@
     </w:p>
     <w:p>
       <w:pPr>
-        <w:pStyle w:val="ListParagraph"/>
+        <w:pStyle w:val="Paragraphedeliste"/>
         <w:numPr>
           <w:ilvl w:val="0"/>
           <w:numId w:val="11"/>
@@ -3518,7 +3523,7 @@
       </w:pPr>
       <w:r>
         <w:rPr>
-          <w:rStyle w:val="Strong"/>
+          <w:rStyle w:val="lev"/>
         </w:rPr>
         <w:t>Hauteur du roi.</w:t>
       </w:r>
@@ -3534,7 +3539,7 @@
     </w:p>
     <w:p>
       <w:pPr>
-        <w:pStyle w:val="ListParagraph"/>
+        <w:pStyle w:val="Paragraphedeliste"/>
         <w:numPr>
           <w:ilvl w:val="0"/>
           <w:numId w:val="11"/>
@@ -3542,7 +3547,7 @@
       </w:pPr>
       <w:r>
         <w:rPr>
-          <w:rStyle w:val="Strong"/>
+          <w:rStyle w:val="lev"/>
         </w:rPr>
         <w:t>Longueur du roi.</w:t>
       </w:r>
@@ -3563,6 +3568,9 @@
         <w:jc w:val="center"/>
       </w:pPr>
       <w:r>
+        <w:rPr>
+          <w:noProof/>
+        </w:rPr>
         <w:lastRenderedPageBreak/>
         <w:drawing>
           <wp:inline distT="0" distB="0" distL="0" distR="0" wp14:anchorId="21A7F663" wp14:editId="36A1898A">
@@ -3629,6 +3637,9 @@
         </w:drawing>
       </w:r>
       <w:r>
+        <w:rPr>
+          <w:noProof/>
+        </w:rPr>
         <w:drawing>
           <wp:inline distT="0" distB="0" distL="0" distR="0" wp14:anchorId="1A39F04D" wp14:editId="3C94845D">
             <wp:extent cx="1036800" cy="1036800"/>
@@ -3702,7 +3713,7 @@
     </w:p>
     <w:p>
       <w:pPr>
-        <w:pStyle w:val="Heading4"/>
+        <w:pStyle w:val="Titre4"/>
       </w:pPr>
       <w:r>
         <w:t>Touches</w:t>
@@ -3710,7 +3721,7 @@
     </w:p>
     <w:p>
       <w:pPr>
-        <w:pStyle w:val="ListParagraph"/>
+        <w:pStyle w:val="Paragraphedeliste"/>
         <w:numPr>
           <w:ilvl w:val="0"/>
           <w:numId w:val="12"/>
@@ -3718,7 +3729,7 @@
       </w:pPr>
       <w:r>
         <w:rPr>
-          <w:rStyle w:val="Strong"/>
+          <w:rStyle w:val="lev"/>
         </w:rPr>
         <w:t>Clavier 1.</w:t>
       </w:r>
@@ -3731,7 +3742,7 @@
     </w:p>
     <w:p>
       <w:pPr>
-        <w:pStyle w:val="ListParagraph"/>
+        <w:pStyle w:val="Paragraphedeliste"/>
         <w:numPr>
           <w:ilvl w:val="0"/>
           <w:numId w:val="12"/>
@@ -3739,7 +3750,7 @@
       </w:pPr>
       <w:r>
         <w:rPr>
-          <w:rStyle w:val="Strong"/>
+          <w:rStyle w:val="lev"/>
         </w:rPr>
         <w:t>Clavier 2.</w:t>
       </w:r>
@@ -3752,7 +3763,7 @@
     </w:p>
     <w:p>
       <w:pPr>
-        <w:pStyle w:val="ListParagraph"/>
+        <w:pStyle w:val="Paragraphedeliste"/>
         <w:numPr>
           <w:ilvl w:val="0"/>
           <w:numId w:val="12"/>
@@ -3760,7 +3771,7 @@
       </w:pPr>
       <w:r>
         <w:rPr>
-          <w:rStyle w:val="Strong"/>
+          <w:rStyle w:val="lev"/>
         </w:rPr>
         <w:t>Manette.</w:t>
       </w:r>
@@ -3779,7 +3790,7 @@
     </w:p>
     <w:p>
       <w:pPr>
-        <w:pStyle w:val="Heading4"/>
+        <w:pStyle w:val="Titre4"/>
       </w:pPr>
       <w:r>
         <w:t>Feedback</w:t>
@@ -3792,7 +3803,7 @@
     </w:p>
     <w:p>
       <w:pPr>
-        <w:pStyle w:val="Heading3"/>
+        <w:pStyle w:val="Titre3"/>
       </w:pPr>
       <w:bookmarkStart w:id="17" w:name="_Toc94720905"/>
       <w:r>
@@ -3807,7 +3818,7 @@
     </w:p>
     <w:p>
       <w:pPr>
-        <w:pStyle w:val="Heading4"/>
+        <w:pStyle w:val="Titre4"/>
       </w:pPr>
       <w:r>
         <w:t>Touches</w:t>
@@ -3815,7 +3826,7 @@
     </w:p>
     <w:p>
       <w:pPr>
-        <w:pStyle w:val="ListParagraph"/>
+        <w:pStyle w:val="Paragraphedeliste"/>
         <w:numPr>
           <w:ilvl w:val="0"/>
           <w:numId w:val="13"/>
@@ -3823,7 +3834,7 @@
       </w:pPr>
       <w:r>
         <w:rPr>
-          <w:rStyle w:val="Strong"/>
+          <w:rStyle w:val="lev"/>
         </w:rPr>
         <w:t>Clavier 1.</w:t>
       </w:r>
@@ -3836,7 +3847,7 @@
     </w:p>
     <w:p>
       <w:pPr>
-        <w:pStyle w:val="ListParagraph"/>
+        <w:pStyle w:val="Paragraphedeliste"/>
         <w:numPr>
           <w:ilvl w:val="0"/>
           <w:numId w:val="13"/>
@@ -3844,7 +3855,7 @@
       </w:pPr>
       <w:r>
         <w:rPr>
-          <w:rStyle w:val="Strong"/>
+          <w:rStyle w:val="lev"/>
         </w:rPr>
         <w:t>Clavier 2.</w:t>
       </w:r>
@@ -3857,7 +3868,7 @@
     </w:p>
     <w:p>
       <w:pPr>
-        <w:pStyle w:val="ListParagraph"/>
+        <w:pStyle w:val="Paragraphedeliste"/>
         <w:numPr>
           <w:ilvl w:val="0"/>
           <w:numId w:val="13"/>
@@ -3865,7 +3876,7 @@
       </w:pPr>
       <w:r>
         <w:rPr>
-          <w:rStyle w:val="Strong"/>
+          <w:rStyle w:val="lev"/>
         </w:rPr>
         <w:t>Manette.</w:t>
       </w:r>
@@ -3890,7 +3901,7 @@
     </w:p>
     <w:p>
       <w:pPr>
-        <w:pStyle w:val="Heading3"/>
+        <w:pStyle w:val="Titre3"/>
       </w:pPr>
       <w:bookmarkStart w:id="18" w:name="_Toc94720906"/>
       <w:r>
@@ -3932,7 +3943,15 @@
         <w:t xml:space="preserve"> slide</w:t>
       </w:r>
       <w:r>
-        <w:t xml:space="preserve">, ce dernier glisse </w:t>
+        <w:t xml:space="preserve">, </w:t>
+      </w:r>
+      <w:proofErr w:type="gramStart"/>
+      <w:r>
+        <w:t>ce dernier glisse</w:t>
+      </w:r>
+      <w:proofErr w:type="gramEnd"/>
+      <w:r>
+        <w:t xml:space="preserve"> </w:t>
       </w:r>
       <w:r>
         <w:t>plus rapidement</w:t>
@@ -3943,7 +3962,7 @@
     </w:p>
     <w:p>
       <w:pPr>
-        <w:pStyle w:val="ListParagraph"/>
+        <w:pStyle w:val="Paragraphedeliste"/>
         <w:numPr>
           <w:ilvl w:val="0"/>
           <w:numId w:val="15"/>
@@ -3951,33 +3970,33 @@
       </w:pPr>
       <w:r>
         <w:rPr>
-          <w:rStyle w:val="Strong"/>
+          <w:rStyle w:val="lev"/>
         </w:rPr>
         <w:t>Vitesse de chute pendant le</w:t>
       </w:r>
       <w:r>
         <w:rPr>
-          <w:rStyle w:val="Strong"/>
+          <w:rStyle w:val="lev"/>
         </w:rPr>
         <w:t xml:space="preserve"> </w:t>
       </w:r>
       <w:proofErr w:type="spellStart"/>
       <w:r>
         <w:rPr>
-          <w:rStyle w:val="Strong"/>
+          <w:rStyle w:val="lev"/>
         </w:rPr>
         <w:t>wall</w:t>
       </w:r>
       <w:proofErr w:type="spellEnd"/>
       <w:r>
         <w:rPr>
-          <w:rStyle w:val="Strong"/>
+          <w:rStyle w:val="lev"/>
         </w:rPr>
         <w:t xml:space="preserve"> slide</w:t>
       </w:r>
       <w:r>
         <w:rPr>
-          <w:rStyle w:val="Strong"/>
+          <w:rStyle w:val="lev"/>
         </w:rPr>
         <w:t>.</w:t>
       </w:r>
@@ -3990,7 +4009,7 @@
     </w:p>
     <w:p>
       <w:pPr>
-        <w:pStyle w:val="Heading4"/>
+        <w:pStyle w:val="Titre4"/>
       </w:pPr>
       <w:r>
         <w:t>Feedback</w:t>
@@ -4003,7 +4022,7 @@
     </w:p>
     <w:p>
       <w:pPr>
-        <w:pStyle w:val="Heading3"/>
+        <w:pStyle w:val="Titre3"/>
       </w:pPr>
       <w:bookmarkStart w:id="19" w:name="_Toc94720907"/>
       <w:r>
@@ -4040,6 +4059,9 @@
         <w:jc w:val="center"/>
       </w:pPr>
       <w:r>
+        <w:rPr>
+          <w:noProof/>
+        </w:rPr>
         <w:lastRenderedPageBreak/>
         <w:drawing>
           <wp:inline distT="0" distB="0" distL="0" distR="0" wp14:anchorId="29E4435C" wp14:editId="68475AF4">
@@ -4093,6 +4115,9 @@
         </w:drawing>
       </w:r>
       <w:r>
+        <w:rPr>
+          <w:noProof/>
+        </w:rPr>
         <w:drawing>
           <wp:inline distT="0" distB="0" distL="0" distR="0" wp14:anchorId="4EB6E3AC" wp14:editId="6ED1B1BD">
             <wp:extent cx="1323975" cy="925449"/>
@@ -4139,6 +4164,9 @@
         </w:drawing>
       </w:r>
       <w:r>
+        <w:rPr>
+          <w:noProof/>
+        </w:rPr>
         <w:drawing>
           <wp:inline distT="0" distB="0" distL="0" distR="0" wp14:anchorId="11B0D2BB" wp14:editId="799A1677">
             <wp:extent cx="1846846" cy="925195"/>
@@ -4187,7 +4215,7 @@
     </w:p>
     <w:p>
       <w:pPr>
-        <w:pStyle w:val="ListParagraph"/>
+        <w:pStyle w:val="Paragraphedeliste"/>
         <w:numPr>
           <w:ilvl w:val="0"/>
           <w:numId w:val="15"/>
@@ -4195,7 +4223,7 @@
       </w:pPr>
       <w:r>
         <w:rPr>
-          <w:rStyle w:val="Strong"/>
+          <w:rStyle w:val="lev"/>
         </w:rPr>
         <w:t>Rayon d’interaction maximum.</w:t>
       </w:r>
@@ -4211,7 +4239,7 @@
     </w:p>
     <w:p>
       <w:pPr>
-        <w:pStyle w:val="ListParagraph"/>
+        <w:pStyle w:val="Paragraphedeliste"/>
         <w:numPr>
           <w:ilvl w:val="0"/>
           <w:numId w:val="15"/>
@@ -4219,7 +4247,7 @@
       </w:pPr>
       <w:r>
         <w:rPr>
-          <w:rStyle w:val="Strong"/>
+          <w:rStyle w:val="lev"/>
         </w:rPr>
         <w:t>Réduction du rayon par interaction.</w:t>
       </w:r>
@@ -4232,7 +4260,7 @@
     </w:p>
     <w:p>
       <w:pPr>
-        <w:pStyle w:val="ListParagraph"/>
+        <w:pStyle w:val="Paragraphedeliste"/>
         <w:numPr>
           <w:ilvl w:val="0"/>
           <w:numId w:val="15"/>
@@ -4240,7 +4268,7 @@
       </w:pPr>
       <w:r>
         <w:rPr>
-          <w:rStyle w:val="Strong"/>
+          <w:rStyle w:val="lev"/>
         </w:rPr>
         <w:t>Récupération du rayon.</w:t>
       </w:r>
@@ -4253,7 +4281,7 @@
     </w:p>
     <w:p>
       <w:pPr>
-        <w:pStyle w:val="ListParagraph"/>
+        <w:pStyle w:val="Paragraphedeliste"/>
         <w:numPr>
           <w:ilvl w:val="0"/>
           <w:numId w:val="15"/>
@@ -4261,7 +4289,7 @@
       </w:pPr>
       <w:r>
         <w:rPr>
-          <w:rStyle w:val="Strong"/>
+          <w:rStyle w:val="lev"/>
         </w:rPr>
         <w:t>Distance d’éjection de base.</w:t>
       </w:r>
@@ -4277,7 +4305,7 @@
     </w:p>
     <w:p>
       <w:pPr>
-        <w:pStyle w:val="ListParagraph"/>
+        <w:pStyle w:val="Paragraphedeliste"/>
         <w:numPr>
           <w:ilvl w:val="0"/>
           <w:numId w:val="15"/>
@@ -4285,7 +4313,7 @@
       </w:pPr>
       <w:r>
         <w:rPr>
-          <w:rStyle w:val="Strong"/>
+          <w:rStyle w:val="lev"/>
         </w:rPr>
         <w:t>Distance d’éjection du roi.</w:t>
       </w:r>
@@ -4307,7 +4335,7 @@
     </w:p>
     <w:p>
       <w:pPr>
-        <w:pStyle w:val="Heading4"/>
+        <w:pStyle w:val="Titre4"/>
       </w:pPr>
       <w:r>
         <w:t>Touches</w:t>
@@ -4315,7 +4343,7 @@
     </w:p>
     <w:p>
       <w:pPr>
-        <w:pStyle w:val="ListParagraph"/>
+        <w:pStyle w:val="Paragraphedeliste"/>
         <w:numPr>
           <w:ilvl w:val="0"/>
           <w:numId w:val="17"/>
@@ -4323,7 +4351,7 @@
       </w:pPr>
       <w:r>
         <w:rPr>
-          <w:rStyle w:val="Strong"/>
+          <w:rStyle w:val="lev"/>
         </w:rPr>
         <w:t>Clavier 1.</w:t>
       </w:r>
@@ -4336,7 +4364,7 @@
     </w:p>
     <w:p>
       <w:pPr>
-        <w:pStyle w:val="ListParagraph"/>
+        <w:pStyle w:val="Paragraphedeliste"/>
         <w:numPr>
           <w:ilvl w:val="0"/>
           <w:numId w:val="17"/>
@@ -4344,7 +4372,7 @@
       </w:pPr>
       <w:r>
         <w:rPr>
-          <w:rStyle w:val="Strong"/>
+          <w:rStyle w:val="lev"/>
         </w:rPr>
         <w:t>Clavier 2.</w:t>
       </w:r>
@@ -4357,7 +4385,7 @@
     </w:p>
     <w:p>
       <w:pPr>
-        <w:pStyle w:val="ListParagraph"/>
+        <w:pStyle w:val="Paragraphedeliste"/>
         <w:numPr>
           <w:ilvl w:val="0"/>
           <w:numId w:val="17"/>
@@ -4365,7 +4393,7 @@
       </w:pPr>
       <w:r>
         <w:rPr>
-          <w:rStyle w:val="Strong"/>
+          <w:rStyle w:val="lev"/>
         </w:rPr>
         <w:t>Manette.</w:t>
       </w:r>
@@ -4391,7 +4419,7 @@
     </w:p>
     <w:p>
       <w:pPr>
-        <w:pStyle w:val="Heading4"/>
+        <w:pStyle w:val="Titre4"/>
       </w:pPr>
       <w:r>
         <w:t>Feedback</w:t>
@@ -4399,12 +4427,20 @@
     </w:p>
     <w:p>
       <w:r>
-        <w:t xml:space="preserve">Pendant que le joueur offre de l’aide des particules partant du joueur si il pousse et allant vers le joueur si il tire apparaissent. Un cercle coloré transparent indique le rayon d’aide. </w:t>
-      </w:r>
-    </w:p>
-    <w:p>
-      <w:pPr>
-        <w:pStyle w:val="Heading3"/>
+        <w:t xml:space="preserve">Pendant que le joueur offre de l’aide des particules partant du joueur </w:t>
+      </w:r>
+      <w:proofErr w:type="gramStart"/>
+      <w:r>
+        <w:t>si il</w:t>
+      </w:r>
+      <w:proofErr w:type="gramEnd"/>
+      <w:r>
+        <w:t xml:space="preserve"> pousse et allant vers le joueur si il tire apparaissent. Un cercle coloré transparent indique le rayon d’aide. </w:t>
+      </w:r>
+    </w:p>
+    <w:p>
+      <w:pPr>
+        <w:pStyle w:val="Titre3"/>
       </w:pPr>
       <w:bookmarkStart w:id="20" w:name="_Ref94191658"/>
       <w:bookmarkStart w:id="21" w:name="_Toc94720908"/>
@@ -4425,7 +4461,15 @@
     </w:p>
     <w:p>
       <w:r>
-        <w:t>Si un joueur est propulsé sur un mur ou un plafond (pas un sol) avec une vitesse suffisante, il est « étourdit » pendant quelques temps.</w:t>
+        <w:t>Si un joueur est propulsé sur un mur ou un plafond (pas un sol) avec une vitesse suffisante, il est « </w:t>
+      </w:r>
+      <w:proofErr w:type="gramStart"/>
+      <w:r>
+        <w:t>étourdit</w:t>
+      </w:r>
+      <w:proofErr w:type="gramEnd"/>
+      <w:r>
+        <w:t> » pendant quelques temps.</w:t>
       </w:r>
       <w:r>
         <w:t xml:space="preserve"> Pendant ce temps, le joueur ne peut plus sauter, utiliser le pull/push, et se déplace à une vitesse réduite.</w:t>
@@ -4433,7 +4477,7 @@
     </w:p>
     <w:p>
       <w:pPr>
-        <w:pStyle w:val="ListParagraph"/>
+        <w:pStyle w:val="Paragraphedeliste"/>
         <w:numPr>
           <w:ilvl w:val="0"/>
           <w:numId w:val="14"/>
@@ -4441,7 +4485,7 @@
       </w:pPr>
       <w:r>
         <w:rPr>
-          <w:rStyle w:val="Strong"/>
+          <w:rStyle w:val="lev"/>
         </w:rPr>
         <w:t>Temps d’étourdissement.</w:t>
       </w:r>
@@ -4451,7 +4495,7 @@
     </w:p>
     <w:p>
       <w:pPr>
-        <w:pStyle w:val="ListParagraph"/>
+        <w:pStyle w:val="Paragraphedeliste"/>
         <w:numPr>
           <w:ilvl w:val="0"/>
           <w:numId w:val="14"/>
@@ -4459,7 +4503,7 @@
       </w:pPr>
       <w:r>
         <w:rPr>
-          <w:rStyle w:val="Strong"/>
+          <w:rStyle w:val="lev"/>
         </w:rPr>
         <w:t>Vitesse de déplacement.</w:t>
       </w:r>
@@ -4469,7 +4513,7 @@
     </w:p>
     <w:p>
       <w:pPr>
-        <w:pStyle w:val="Heading4"/>
+        <w:pStyle w:val="Titre4"/>
       </w:pPr>
       <w:r>
         <w:t>Feedback</w:t>
@@ -4498,7 +4542,7 @@
     </w:p>
     <w:p>
       <w:pPr>
-        <w:pStyle w:val="ListParagraph"/>
+        <w:pStyle w:val="Paragraphedeliste"/>
         <w:numPr>
           <w:ilvl w:val="0"/>
           <w:numId w:val="16"/>
@@ -4506,7 +4550,7 @@
       </w:pPr>
       <w:r>
         <w:rPr>
-          <w:rStyle w:val="Strong"/>
+          <w:rStyle w:val="lev"/>
         </w:rPr>
         <w:t>Luminosité couleur.</w:t>
       </w:r>
@@ -4516,7 +4560,7 @@
     </w:p>
     <w:p>
       <w:pPr>
-        <w:pStyle w:val="Heading2"/>
+        <w:pStyle w:val="Titre2"/>
       </w:pPr>
       <w:bookmarkStart w:id="22" w:name="_Toc94720909"/>
       <w:r>
@@ -4540,7 +4584,7 @@
     </w:p>
     <w:p>
       <w:pPr>
-        <w:pStyle w:val="Heading3"/>
+        <w:pStyle w:val="Titre3"/>
       </w:pPr>
       <w:bookmarkStart w:id="23" w:name="_Toc94720910"/>
       <w:r>
@@ -4561,7 +4605,7 @@
     </w:p>
     <w:p>
       <w:pPr>
-        <w:pStyle w:val="Heading3"/>
+        <w:pStyle w:val="Titre3"/>
       </w:pPr>
       <w:bookmarkStart w:id="24" w:name="_Toc94720911"/>
       <w:r>
@@ -4574,12 +4618,14 @@
       <w:r>
         <w:t xml:space="preserve">Si le roi est </w:t>
       </w:r>
+      <w:proofErr w:type="gramStart"/>
       <w:r>
         <w:t>étourdit</w:t>
       </w:r>
+      <w:proofErr w:type="gramEnd"/>
       <w:r>
         <w:rPr>
-          <w:rStyle w:val="FootnoteReference"/>
+          <w:rStyle w:val="Appelnotedebasdep"/>
         </w:rPr>
         <w:footnoteReference w:id="1"/>
       </w:r>
@@ -4600,11 +4646,19 @@
       </w:r>
     </w:p>
     <w:p>
+      <w:proofErr w:type="gramStart"/>
       <w:r>
         <w:rPr>
-          <w:rStyle w:val="Strong"/>
+          <w:rStyle w:val="lev"/>
         </w:rPr>
-        <w:t>Force minimal pour briser la couronne.</w:t>
+        <w:t>Force minimal</w:t>
+      </w:r>
+      <w:proofErr w:type="gramEnd"/>
+      <w:r>
+        <w:rPr>
+          <w:rStyle w:val="lev"/>
+        </w:rPr>
+        <w:t xml:space="preserve"> pour briser la couronne.</w:t>
       </w:r>
       <w:r>
         <w:t xml:space="preserve"> X</w:t>
@@ -4612,7 +4666,7 @@
     </w:p>
     <w:p>
       <w:pPr>
-        <w:pStyle w:val="Heading2"/>
+        <w:pStyle w:val="Titre2"/>
       </w:pPr>
       <w:bookmarkStart w:id="25" w:name="_Toc94720912"/>
       <w:r>
@@ -4625,13 +4679,18 @@
         <w:t xml:space="preserve">Le niveau contient </w:t>
       </w:r>
       <w:r>
-        <w:t xml:space="preserve">des chemins qui ne peuvent se faire qu’en coop, et d’autres chemins qui peuvent se faire seul. Ces derniers devraient être soit  </w:t>
+        <w:t xml:space="preserve">des chemins qui ne peuvent se faire qu’en coop, et d’autres chemins qui peuvent se faire seul. Ces derniers devraient être </w:t>
+      </w:r>
+      <w:proofErr w:type="gramStart"/>
+      <w:r>
+        <w:t xml:space="preserve">soit  </w:t>
       </w:r>
       <w:proofErr w:type="spellStart"/>
       <w:r>
         <w:t>soit</w:t>
       </w:r>
       <w:proofErr w:type="spellEnd"/>
+      <w:proofErr w:type="gramEnd"/>
       <w:r>
         <w:t xml:space="preserve"> moins accessibles, plus difficile à traverser</w:t>
       </w:r>
@@ -4656,6 +4715,9 @@
     </w:p>
     <w:p>
       <w:r>
+        <w:rPr>
+          <w:noProof/>
+        </w:rPr>
         <w:drawing>
           <wp:inline distT="0" distB="0" distL="0" distR="0" wp14:anchorId="309B911E" wp14:editId="5592C7DA">
             <wp:extent cx="5731510" cy="3114040"/>
@@ -4700,7 +4762,7 @@
     </w:p>
     <w:p>
       <w:pPr>
-        <w:pStyle w:val="Heading1"/>
+        <w:pStyle w:val="Titre1"/>
       </w:pPr>
       <w:bookmarkStart w:id="26" w:name="_Toc94720913"/>
       <w:r>
@@ -4711,7 +4773,7 @@
     </w:p>
     <w:p>
       <w:pPr>
-        <w:pStyle w:val="Heading2"/>
+        <w:pStyle w:val="Titre2"/>
       </w:pPr>
       <w:bookmarkStart w:id="27" w:name="_Toc94720914"/>
       <w:r>
@@ -4721,13 +4783,13 @@
     </w:p>
     <w:p>
       <w:r>
-        <w:t xml:space="preserve">L’intention principale concernant la direction artistique était de sublimer l’expérience des joueurs sans altérer l’accessibilité, étant donné que le jouet doit rester lisible malgré la présence de 6 joueurs dans l’espace de jeu. Nous avons donc opté pour une direction artistique composée de formes géométriques et de symboles simples, ainsi qu’une palette de couleur diversifiée. Une de nos intentions de départ était </w:t>
+        <w:t xml:space="preserve">L’intention principale concernant la direction artistique était de sublimer l’expérience des joueurs sans altérer l’accessibilité, étant donné que le jouet doit rester lisible malgré la présence de 6 joueurs dans l’espace de jeu. Nous avons donc opté pour une direction artistique composée de formes géométriques et de symboles simples, ainsi qu’une palette de couleur diversifiée. </w:t>
       </w:r>
     </w:p>
     <w:p/>
     <w:p>
       <w:pPr>
-        <w:pStyle w:val="Heading2"/>
+        <w:pStyle w:val="Titre2"/>
       </w:pPr>
       <w:bookmarkStart w:id="28" w:name="_Toc94720915"/>
       <w:r>
@@ -4737,7 +4799,7 @@
     </w:p>
     <w:p>
       <w:pPr>
-        <w:pStyle w:val="Heading3"/>
+        <w:pStyle w:val="Titre3"/>
       </w:pPr>
       <w:bookmarkStart w:id="29" w:name="_Toc94720916"/>
       <w:r>
@@ -4751,8 +4813,16 @@
       </w:r>
     </w:p>
     <w:p>
-      <w:pPr>
-        <w:pStyle w:val="Heading3"/>
+      <w:r>
+        <w:t xml:space="preserve">L’avatar possédant la couronne la porte sur sa tête. Le joueur le contrôlant peut ainsi comprendre qu’il dispose de privilège par rapport aux autres joueurs. De plus, </w:t>
+      </w:r>
+      <w:r>
+        <w:t>cela rend cohérent le fait que le joueur perd ses privilèges lorsqu’il est projeté contre un mur : la couronne tombe.</w:t>
+      </w:r>
+    </w:p>
+    <w:p>
+      <w:pPr>
+        <w:pStyle w:val="Titre3"/>
       </w:pPr>
       <w:bookmarkStart w:id="30" w:name="_Toc94720917"/>
       <w:r>
@@ -4770,7 +4840,13 @@
       </w:r>
       <w:proofErr w:type="spellEnd"/>
       <w:r>
-        <w:t xml:space="preserve"> and stretch, qui implique que les forces de mouvement que subit le sujet modifient sa forme sans changer son volume. L’avatar s’allonge quand il est en mouvement et s’aplatit quand il ralentit, selon la force du freinage, avant de retrouver sa forme initiale. Cette méthode permet de donner un aspect très dynamique aux actions du joueur et augmente l’immersion.</w:t>
+        <w:t xml:space="preserve"> and stretch, qui implique que les forces de mouvement que subit le sujet modifient sa forme sans changer son volume. L’avatar s’allonge quand il est en mouvement et s’aplatit quand il ralentit, selon la force du freinage, avant de retrouver sa forme initiale. Cette méthode permet de donner un aspect très dynamique </w:t>
+      </w:r>
+      <w:r>
+        <w:t xml:space="preserve">et cohérent </w:t>
+      </w:r>
+      <w:r>
+        <w:t>aux actions du joueur et augmente l’immersion.</w:t>
       </w:r>
     </w:p>
     <w:p>
@@ -4833,10 +4909,19 @@
     </w:p>
     <w:p>
       <w:pPr>
-        <w:pStyle w:val="Heading3"/>
+        <w:jc w:val="left"/>
+      </w:pPr>
+      <w:r>
+        <w:t>Des particules accompagnent aussi la déformation de l’avatar pour ajouter de l’impact à l’animation d’atterrissage ou de la vitesse à l’animation de saut et de chute, ainsi qu’un signe de l’effet de chaque compétence.</w:t>
+      </w:r>
+    </w:p>
+    <w:p>
+      <w:pPr>
+        <w:pStyle w:val="Titre3"/>
       </w:pPr>
       <w:bookmarkStart w:id="31" w:name="_Toc94720918"/>
       <w:r>
+        <w:lastRenderedPageBreak/>
         <w:t>Sound Design</w:t>
       </w:r>
       <w:bookmarkEnd w:id="31"/>
@@ -4854,9 +4939,20 @@
         <w:t xml:space="preserve"> design lié aux avatars a pour objectif d’accompagner les animations. Le pitch de chaque son est donc baissé lorsque le personnage est écrasé, et augmente lorsque le personnage est étiré.</w:t>
       </w:r>
     </w:p>
-    <w:p>
-      <w:pPr>
-        <w:pStyle w:val="Heading1"/>
+    <w:p/>
+    <w:p/>
+    <w:p>
+      <w:pPr>
+        <w:pStyle w:val="Titre2"/>
+      </w:pPr>
+      <w:r>
+        <w:t>Background</w:t>
+      </w:r>
+    </w:p>
+    <w:p/>
+    <w:p>
+      <w:pPr>
+        <w:pStyle w:val="Titre1"/>
       </w:pPr>
       <w:bookmarkStart w:id="32" w:name="_Toc94720919"/>
       <w:r>
@@ -4867,7 +4963,7 @@
     </w:p>
     <w:p>
       <w:pPr>
-        <w:pStyle w:val="Heading3"/>
+        <w:pStyle w:val="Titre3"/>
       </w:pPr>
       <w:bookmarkStart w:id="33" w:name="_Toc94720920"/>
       <w:r>
@@ -4933,7 +5029,7 @@
 <w:ftr xmlns:wpc="http://schemas.microsoft.com/office/word/2010/wordprocessingCanvas" xmlns:cx="http://schemas.microsoft.com/office/drawing/2014/chartex" xmlns:cx1="http://schemas.microsoft.com/office/drawing/2015/9/8/chartex" xmlns:cx2="http://schemas.microsoft.com/office/drawing/2015/10/21/chartex" xmlns:cx3="http://schemas.microsoft.com/office/drawing/2016/5/9/chartex" xmlns:cx4="http://schemas.microsoft.com/office/drawing/2016/5/10/chartex" xmlns:cx5="http://schemas.microsoft.com/office/drawing/2016/5/11/chartex" xmlns:cx6="http://schemas.microsoft.com/office/drawing/2016/5/12/chartex" xmlns:cx7="http://schemas.microsoft.com/office/drawing/2016/5/13/chartex" xmlns:cx8="http://schemas.microsoft.com/office/drawing/2016/5/14/chartex" xmlns:mc="http://schemas.openxmlformats.org/markup-compatibility/2006" xmlns:aink="http://schemas.microsoft.com/office/drawing/2016/ink" xmlns:am3d="http://schemas.microsoft.com/office/drawing/2017/model3d" xmlns:o="urn:schemas-microsoft-com:office:office" xmlns:r="http://schemas.openxmlformats.org/officeDocument/2006/relationships" xmlns:m="http://schemas.openxmlformats.org/officeDocument/2006/math" xmlns:v="urn:schemas-microsoft-com:vml" xmlns:wp14="http://schemas.microsoft.com/office/word/2010/wordprocessingDrawing" xmlns:wp="http://schemas.openxmlformats.org/drawingml/2006/wordprocessingDrawing" xmlns:w10="urn:schemas-microsoft-com:office:word" xmlns:w="http://schemas.openxmlformats.org/wordprocessingml/2006/main" xmlns:w14="http://schemas.microsoft.com/office/word/2010/wordml" xmlns:w15="http://schemas.microsoft.com/office/word/2012/wordml" xmlns:w16cex="http://schemas.microsoft.com/office/word/2018/wordml/cex" xmlns:w16cid="http://schemas.microsoft.com/office/word/2016/wordml/cid" xmlns:w16="http://schemas.microsoft.com/office/word/2018/wordml" xmlns:w16sdtdh="http://schemas.microsoft.com/office/word/2020/wordml/sdtdatahash" xmlns:w16se="http://schemas.microsoft.com/office/word/2015/wordml/symex" xmlns:wpg="http://schemas.microsoft.com/office/word/2010/wordprocessingGroup" xmlns:wpi="http://schemas.microsoft.com/office/word/2010/wordprocessingInk" xmlns:wne="http://schemas.microsoft.com/office/word/2006/wordml" xmlns:wps="http://schemas.microsoft.com/office/word/2010/wordprocessingShape" mc:Ignorable="w14 w15 w16se w16cid w16 w16cex w16sdtdh wp14">
   <w:p>
     <w:pPr>
-      <w:pStyle w:val="Footer"/>
+      <w:pStyle w:val="Pieddepage"/>
     </w:pPr>
     <w:r>
       <w:tab/>
@@ -4959,15 +5055,25 @@
     <w:r>
       <w:t>/</w:t>
     </w:r>
-    <w:fldSimple w:instr=" NUMPAGES   \* MERGEFORMAT ">
-      <w:r>
-        <w:t>8</w:t>
-      </w:r>
-    </w:fldSimple>
+    <w:r>
+      <w:fldChar w:fldCharType="begin"/>
+    </w:r>
+    <w:r>
+      <w:instrText xml:space="preserve"> NUMPAGES   \* MERGEFORMAT </w:instrText>
+    </w:r>
+    <w:r>
+      <w:fldChar w:fldCharType="separate"/>
+    </w:r>
+    <w:r>
+      <w:t>8</w:t>
+    </w:r>
+    <w:r>
+      <w:fldChar w:fldCharType="end"/>
+    </w:r>
   </w:p>
   <w:p>
     <w:pPr>
-      <w:pStyle w:val="Footer"/>
+      <w:pStyle w:val="Pieddepage"/>
     </w:pPr>
   </w:p>
 </w:ftr>
@@ -4977,7 +5083,7 @@
 <w:ftr xmlns:wpc="http://schemas.microsoft.com/office/word/2010/wordprocessingCanvas" xmlns:cx="http://schemas.microsoft.com/office/drawing/2014/chartex" xmlns:cx1="http://schemas.microsoft.com/office/drawing/2015/9/8/chartex" xmlns:cx2="http://schemas.microsoft.com/office/drawing/2015/10/21/chartex" xmlns:cx3="http://schemas.microsoft.com/office/drawing/2016/5/9/chartex" xmlns:cx4="http://schemas.microsoft.com/office/drawing/2016/5/10/chartex" xmlns:cx5="http://schemas.microsoft.com/office/drawing/2016/5/11/chartex" xmlns:cx6="http://schemas.microsoft.com/office/drawing/2016/5/12/chartex" xmlns:cx7="http://schemas.microsoft.com/office/drawing/2016/5/13/chartex" xmlns:cx8="http://schemas.microsoft.com/office/drawing/2016/5/14/chartex" xmlns:mc="http://schemas.openxmlformats.org/markup-compatibility/2006" xmlns:aink="http://schemas.microsoft.com/office/drawing/2016/ink" xmlns:am3d="http://schemas.microsoft.com/office/drawing/2017/model3d" xmlns:o="urn:schemas-microsoft-com:office:office" xmlns:r="http://schemas.openxmlformats.org/officeDocument/2006/relationships" xmlns:m="http://schemas.openxmlformats.org/officeDocument/2006/math" xmlns:v="urn:schemas-microsoft-com:vml" xmlns:wp14="http://schemas.microsoft.com/office/word/2010/wordprocessingDrawing" xmlns:wp="http://schemas.openxmlformats.org/drawingml/2006/wordprocessingDrawing" xmlns:w10="urn:schemas-microsoft-com:office:word" xmlns:w="http://schemas.openxmlformats.org/wordprocessingml/2006/main" xmlns:w14="http://schemas.microsoft.com/office/word/2010/wordml" xmlns:w15="http://schemas.microsoft.com/office/word/2012/wordml" xmlns:w16cex="http://schemas.microsoft.com/office/word/2018/wordml/cex" xmlns:w16cid="http://schemas.microsoft.com/office/word/2016/wordml/cid" xmlns:w16="http://schemas.microsoft.com/office/word/2018/wordml" xmlns:w16sdtdh="http://schemas.microsoft.com/office/word/2020/wordml/sdtdatahash" xmlns:w16se="http://schemas.microsoft.com/office/word/2015/wordml/symex" xmlns:wpg="http://schemas.microsoft.com/office/word/2010/wordprocessingGroup" xmlns:wpi="http://schemas.microsoft.com/office/word/2010/wordprocessingInk" xmlns:wne="http://schemas.microsoft.com/office/word/2006/wordml" xmlns:wps="http://schemas.microsoft.com/office/word/2010/wordprocessingShape" mc:Ignorable="w14 w15 w16se w16cid w16 w16cex w16sdtdh wp14">
   <w:p>
     <w:pPr>
-      <w:pStyle w:val="Footer"/>
+      <w:pStyle w:val="Pieddepage"/>
     </w:pPr>
     <w:r>
       <w:fldChar w:fldCharType="begin"/>
@@ -5000,27 +5106,14 @@
     <w:r>
       <w:t>/</w:t>
     </w:r>
-    <w:r>
-      <w:fldChar w:fldCharType="begin"/>
-    </w:r>
-    <w:r>
-      <w:instrText xml:space="preserve"> NUMPAGES   \* MERGEFORMAT </w:instrText>
-    </w:r>
-    <w:r>
-      <w:fldChar w:fldCharType="separate"/>
-    </w:r>
-    <w:r>
-      <w:rPr>
-        <w:noProof/>
-      </w:rPr>
-      <w:t>8</w:t>
-    </w:r>
-    <w:r>
-      <w:rPr>
-        <w:noProof/>
-      </w:rPr>
-      <w:fldChar w:fldCharType="end"/>
-    </w:r>
+    <w:fldSimple w:instr=" NUMPAGES   \* MERGEFORMAT ">
+      <w:r>
+        <w:rPr>
+          <w:noProof/>
+        </w:rPr>
+        <w:t>8</w:t>
+      </w:r>
+    </w:fldSimple>
   </w:p>
 </w:ftr>
 </file>
@@ -5044,11 +5137,11 @@
   <w:footnote w:id="1">
     <w:p>
       <w:pPr>
-        <w:pStyle w:val="FootnoteText"/>
+        <w:pStyle w:val="Notedebasdepage"/>
       </w:pPr>
       <w:r>
         <w:rPr>
-          <w:rStyle w:val="FootnoteReference"/>
+          <w:rStyle w:val="Appelnotedebasdep"/>
         </w:rPr>
         <w:footnoteRef/>
       </w:r>
@@ -5767,7 +5860,7 @@
     <w:lvl w:ilvl="0">
       <w:start w:val="1"/>
       <w:numFmt w:val="decimal"/>
-      <w:pStyle w:val="Heading1"/>
+      <w:pStyle w:val="Titre1"/>
       <w:lvlText w:val="%1."/>
       <w:lvlJc w:val="left"/>
       <w:pPr>
@@ -5780,7 +5873,7 @@
     <w:lvl w:ilvl="1">
       <w:start w:val="1"/>
       <w:numFmt w:val="decimal"/>
-      <w:pStyle w:val="Heading2"/>
+      <w:pStyle w:val="Titre2"/>
       <w:lvlText w:val="%1. %2."/>
       <w:lvlJc w:val="left"/>
       <w:pPr>
@@ -5793,7 +5886,7 @@
     <w:lvl w:ilvl="2">
       <w:start w:val="1"/>
       <w:numFmt w:val="upperLetter"/>
-      <w:pStyle w:val="Heading3"/>
+      <w:pStyle w:val="Titre3"/>
       <w:lvlText w:val="%3."/>
       <w:lvlJc w:val="right"/>
       <w:pPr>
@@ -7008,6 +7101,9 @@
     <w:abstractNumId w:val="6"/>
   </w:num>
   <w:num w:numId="21">
+    <w:abstractNumId w:val="6"/>
+  </w:num>
+  <w:num w:numId="22">
     <w:abstractNumId w:val="6"/>
   </w:num>
 </w:numbering>
@@ -7417,11 +7513,11 @@
       <w:lang w:val="fr-FR"/>
     </w:rPr>
   </w:style>
-  <w:style w:type="paragraph" w:styleId="Heading1">
+  <w:style w:type="paragraph" w:styleId="Titre1">
     <w:name w:val="heading 1"/>
     <w:basedOn w:val="Normal"/>
     <w:next w:val="Normal"/>
-    <w:link w:val="Heading1Char"/>
+    <w:link w:val="Titre1Car"/>
     <w:uiPriority w:val="9"/>
     <w:qFormat/>
     <w:rsid w:val="00CA7454"/>
@@ -7449,11 +7545,11 @@
       <w:szCs w:val="52"/>
     </w:rPr>
   </w:style>
-  <w:style w:type="paragraph" w:styleId="Heading2">
+  <w:style w:type="paragraph" w:styleId="Titre2">
     <w:name w:val="heading 2"/>
     <w:basedOn w:val="Normal"/>
     <w:next w:val="Normal"/>
-    <w:link w:val="Heading2Char"/>
+    <w:link w:val="Titre2Car"/>
     <w:uiPriority w:val="9"/>
     <w:unhideWhenUsed/>
     <w:qFormat/>
@@ -7471,7 +7567,6 @@
       </w:pBdr>
       <w:shd w:val="clear" w:color="auto" w:fill="D9E2F3" w:themeFill="accent1" w:themeFillTint="33"/>
       <w:spacing w:after="0"/>
-      <w:ind w:left="360"/>
       <w:outlineLvl w:val="1"/>
     </w:pPr>
     <w:rPr>
@@ -7481,11 +7576,11 @@
       <w:szCs w:val="28"/>
     </w:rPr>
   </w:style>
-  <w:style w:type="paragraph" w:styleId="Heading3">
+  <w:style w:type="paragraph" w:styleId="Titre3">
     <w:name w:val="heading 3"/>
     <w:basedOn w:val="Normal"/>
     <w:next w:val="Normal"/>
-    <w:link w:val="Heading3Char"/>
+    <w:link w:val="Titre3Car"/>
     <w:uiPriority w:val="9"/>
     <w:unhideWhenUsed/>
     <w:qFormat/>
@@ -7511,11 +7606,11 @@
       <w:szCs w:val="24"/>
     </w:rPr>
   </w:style>
-  <w:style w:type="paragraph" w:styleId="Heading4">
+  <w:style w:type="paragraph" w:styleId="Titre4">
     <w:name w:val="heading 4"/>
     <w:basedOn w:val="Normal"/>
     <w:next w:val="Normal"/>
-    <w:link w:val="Heading4Char"/>
+    <w:link w:val="Titre4Car"/>
     <w:uiPriority w:val="9"/>
     <w:unhideWhenUsed/>
     <w:qFormat/>
@@ -7534,11 +7629,11 @@
       <w:spacing w:val="10"/>
     </w:rPr>
   </w:style>
-  <w:style w:type="paragraph" w:styleId="Heading5">
+  <w:style w:type="paragraph" w:styleId="Titre5">
     <w:name w:val="heading 5"/>
     <w:basedOn w:val="Normal"/>
     <w:next w:val="Normal"/>
-    <w:link w:val="Heading5Char"/>
+    <w:link w:val="Titre5Car"/>
     <w:uiPriority w:val="9"/>
     <w:semiHidden/>
     <w:unhideWhenUsed/>
@@ -7557,11 +7652,11 @@
       <w:spacing w:val="10"/>
     </w:rPr>
   </w:style>
-  <w:style w:type="paragraph" w:styleId="Heading6">
+  <w:style w:type="paragraph" w:styleId="Titre6">
     <w:name w:val="heading 6"/>
     <w:basedOn w:val="Normal"/>
     <w:next w:val="Normal"/>
-    <w:link w:val="Heading6Char"/>
+    <w:link w:val="Titre6Car"/>
     <w:uiPriority w:val="9"/>
     <w:semiHidden/>
     <w:unhideWhenUsed/>
@@ -7580,11 +7675,11 @@
       <w:spacing w:val="10"/>
     </w:rPr>
   </w:style>
-  <w:style w:type="paragraph" w:styleId="Heading7">
+  <w:style w:type="paragraph" w:styleId="Titre7">
     <w:name w:val="heading 7"/>
     <w:basedOn w:val="Normal"/>
     <w:next w:val="Normal"/>
-    <w:link w:val="Heading7Char"/>
+    <w:link w:val="Titre7Car"/>
     <w:uiPriority w:val="9"/>
     <w:semiHidden/>
     <w:unhideWhenUsed/>
@@ -7600,11 +7695,11 @@
       <w:spacing w:val="10"/>
     </w:rPr>
   </w:style>
-  <w:style w:type="paragraph" w:styleId="Heading8">
+  <w:style w:type="paragraph" w:styleId="Titre8">
     <w:name w:val="heading 8"/>
     <w:basedOn w:val="Normal"/>
     <w:next w:val="Normal"/>
-    <w:link w:val="Heading8Char"/>
+    <w:link w:val="Titre8Car"/>
     <w:uiPriority w:val="9"/>
     <w:semiHidden/>
     <w:unhideWhenUsed/>
@@ -7621,11 +7716,11 @@
       <w:szCs w:val="18"/>
     </w:rPr>
   </w:style>
-  <w:style w:type="paragraph" w:styleId="Heading9">
+  <w:style w:type="paragraph" w:styleId="Titre9">
     <w:name w:val="heading 9"/>
     <w:basedOn w:val="Normal"/>
     <w:next w:val="Normal"/>
-    <w:link w:val="Heading9Char"/>
+    <w:link w:val="Titre9Car"/>
     <w:uiPriority w:val="9"/>
     <w:semiHidden/>
     <w:unhideWhenUsed/>
@@ -7644,13 +7739,13 @@
       <w:szCs w:val="18"/>
     </w:rPr>
   </w:style>
-  <w:style w:type="character" w:default="1" w:styleId="DefaultParagraphFont">
+  <w:style w:type="character" w:default="1" w:styleId="Policepardfaut">
     <w:name w:val="Default Paragraph Font"/>
     <w:uiPriority w:val="1"/>
     <w:semiHidden/>
     <w:unhideWhenUsed/>
   </w:style>
-  <w:style w:type="table" w:default="1" w:styleId="TableNormal">
+  <w:style w:type="table" w:default="1" w:styleId="TableauNormal">
     <w:name w:val="Normal Table"/>
     <w:uiPriority w:val="99"/>
     <w:semiHidden/>
@@ -7665,17 +7760,17 @@
       </w:tblCellMar>
     </w:tblPr>
   </w:style>
-  <w:style w:type="numbering" w:default="1" w:styleId="NoList">
+  <w:style w:type="numbering" w:default="1" w:styleId="Aucuneliste">
     <w:name w:val="No List"/>
     <w:uiPriority w:val="99"/>
     <w:semiHidden/>
     <w:unhideWhenUsed/>
   </w:style>
-  <w:style w:type="paragraph" w:styleId="Subtitle">
+  <w:style w:type="paragraph" w:styleId="Sous-titre">
     <w:name w:val="Subtitle"/>
     <w:basedOn w:val="Normal"/>
     <w:next w:val="Normal"/>
-    <w:link w:val="SubtitleChar"/>
+    <w:link w:val="Sous-titreCar"/>
     <w:uiPriority w:val="11"/>
     <w:qFormat/>
     <w:rsid w:val="00842AED"/>
@@ -7691,10 +7786,10 @@
       <w:szCs w:val="21"/>
     </w:rPr>
   </w:style>
-  <w:style w:type="character" w:customStyle="1" w:styleId="SubtitleChar">
-    <w:name w:val="Subtitle Char"/>
-    <w:basedOn w:val="DefaultParagraphFont"/>
-    <w:link w:val="Subtitle"/>
+  <w:style w:type="character" w:customStyle="1" w:styleId="Sous-titreCar">
+    <w:name w:val="Sous-titre Car"/>
+    <w:basedOn w:val="Policepardfaut"/>
+    <w:link w:val="Sous-titre"/>
     <w:uiPriority w:val="11"/>
     <w:rsid w:val="00842AED"/>
     <w:rPr>
@@ -7706,10 +7801,10 @@
       <w:lang w:val="fr-FR"/>
     </w:rPr>
   </w:style>
-  <w:style w:type="character" w:customStyle="1" w:styleId="Heading1Char">
-    <w:name w:val="Heading 1 Char"/>
-    <w:basedOn w:val="DefaultParagraphFont"/>
-    <w:link w:val="Heading1"/>
+  <w:style w:type="character" w:customStyle="1" w:styleId="Titre1Car">
+    <w:name w:val="Titre 1 Car"/>
+    <w:basedOn w:val="Policepardfaut"/>
+    <w:link w:val="Titre1"/>
     <w:uiPriority w:val="9"/>
     <w:rsid w:val="00CA7454"/>
     <w:rPr>
@@ -7721,11 +7816,11 @@
       <w:shd w:val="clear" w:color="auto" w:fill="4472C4" w:themeFill="accent1"/>
     </w:rPr>
   </w:style>
-  <w:style w:type="paragraph" w:styleId="Title">
+  <w:style w:type="paragraph" w:styleId="Titre">
     <w:name w:val="Title"/>
     <w:basedOn w:val="Normal"/>
     <w:next w:val="Normal"/>
-    <w:link w:val="TitleChar"/>
+    <w:link w:val="TitreCar"/>
     <w:uiPriority w:val="10"/>
     <w:qFormat/>
     <w:rsid w:val="00842AED"/>
@@ -7742,10 +7837,10 @@
       <w:szCs w:val="96"/>
     </w:rPr>
   </w:style>
-  <w:style w:type="character" w:customStyle="1" w:styleId="TitleChar">
-    <w:name w:val="Title Char"/>
-    <w:basedOn w:val="DefaultParagraphFont"/>
-    <w:link w:val="Title"/>
+  <w:style w:type="character" w:customStyle="1" w:styleId="TitreCar">
+    <w:name w:val="Titre Car"/>
+    <w:basedOn w:val="Policepardfaut"/>
+    <w:link w:val="Titre"/>
     <w:uiPriority w:val="10"/>
     <w:rsid w:val="00842AED"/>
     <w:rPr>
@@ -7758,10 +7853,10 @@
       <w:lang w:val="fr-FR"/>
     </w:rPr>
   </w:style>
-  <w:style w:type="character" w:customStyle="1" w:styleId="Heading2Char">
-    <w:name w:val="Heading 2 Char"/>
-    <w:basedOn w:val="DefaultParagraphFont"/>
-    <w:link w:val="Heading2"/>
+  <w:style w:type="character" w:customStyle="1" w:styleId="Titre2Car">
+    <w:name w:val="Titre 2 Car"/>
+    <w:basedOn w:val="Policepardfaut"/>
+    <w:link w:val="Titre2"/>
     <w:uiPriority w:val="9"/>
     <w:rsid w:val="00503D56"/>
     <w:rPr>
@@ -7773,7 +7868,7 @@
       <w:lang w:val="fr-FR"/>
     </w:rPr>
   </w:style>
-  <w:style w:type="character" w:styleId="Strong">
+  <w:style w:type="character" w:styleId="lev">
     <w:name w:val="Strong"/>
     <w:uiPriority w:val="22"/>
     <w:qFormat/>
@@ -7783,10 +7878,10 @@
       <w:bCs/>
     </w:rPr>
   </w:style>
-  <w:style w:type="character" w:customStyle="1" w:styleId="Heading3Char">
-    <w:name w:val="Heading 3 Char"/>
-    <w:basedOn w:val="DefaultParagraphFont"/>
-    <w:link w:val="Heading3"/>
+  <w:style w:type="character" w:customStyle="1" w:styleId="Titre3Car">
+    <w:name w:val="Titre 3 Car"/>
+    <w:basedOn w:val="Policepardfaut"/>
+    <w:link w:val="Titre3"/>
     <w:uiPriority w:val="9"/>
     <w:rsid w:val="00AD378E"/>
     <w:rPr>
@@ -7798,10 +7893,10 @@
       <w:lang w:val="fr-FR"/>
     </w:rPr>
   </w:style>
-  <w:style w:type="character" w:customStyle="1" w:styleId="Heading4Char">
-    <w:name w:val="Heading 4 Char"/>
-    <w:basedOn w:val="DefaultParagraphFont"/>
-    <w:link w:val="Heading4"/>
+  <w:style w:type="character" w:customStyle="1" w:styleId="Titre4Car">
+    <w:name w:val="Titre 4 Car"/>
+    <w:basedOn w:val="Policepardfaut"/>
+    <w:link w:val="Titre4"/>
     <w:uiPriority w:val="9"/>
     <w:rsid w:val="00F62E12"/>
     <w:rPr>
@@ -7810,10 +7905,10 @@
       <w:spacing w:val="10"/>
     </w:rPr>
   </w:style>
-  <w:style w:type="character" w:customStyle="1" w:styleId="Heading5Char">
-    <w:name w:val="Heading 5 Char"/>
-    <w:basedOn w:val="DefaultParagraphFont"/>
-    <w:link w:val="Heading5"/>
+  <w:style w:type="character" w:customStyle="1" w:styleId="Titre5Car">
+    <w:name w:val="Titre 5 Car"/>
+    <w:basedOn w:val="Policepardfaut"/>
+    <w:link w:val="Titre5"/>
     <w:uiPriority w:val="9"/>
     <w:semiHidden/>
     <w:rsid w:val="00F2156B"/>
@@ -7823,10 +7918,10 @@
       <w:spacing w:val="10"/>
     </w:rPr>
   </w:style>
-  <w:style w:type="character" w:customStyle="1" w:styleId="Heading6Char">
-    <w:name w:val="Heading 6 Char"/>
-    <w:basedOn w:val="DefaultParagraphFont"/>
-    <w:link w:val="Heading6"/>
+  <w:style w:type="character" w:customStyle="1" w:styleId="Titre6Car">
+    <w:name w:val="Titre 6 Car"/>
+    <w:basedOn w:val="Policepardfaut"/>
+    <w:link w:val="Titre6"/>
     <w:uiPriority w:val="9"/>
     <w:semiHidden/>
     <w:rsid w:val="00F2156B"/>
@@ -7836,10 +7931,10 @@
       <w:spacing w:val="10"/>
     </w:rPr>
   </w:style>
-  <w:style w:type="character" w:customStyle="1" w:styleId="Heading7Char">
-    <w:name w:val="Heading 7 Char"/>
-    <w:basedOn w:val="DefaultParagraphFont"/>
-    <w:link w:val="Heading7"/>
+  <w:style w:type="character" w:customStyle="1" w:styleId="Titre7Car">
+    <w:name w:val="Titre 7 Car"/>
+    <w:basedOn w:val="Policepardfaut"/>
+    <w:link w:val="Titre7"/>
     <w:uiPriority w:val="9"/>
     <w:semiHidden/>
     <w:rsid w:val="00F2156B"/>
@@ -7849,10 +7944,10 @@
       <w:spacing w:val="10"/>
     </w:rPr>
   </w:style>
-  <w:style w:type="character" w:customStyle="1" w:styleId="Heading8Char">
-    <w:name w:val="Heading 8 Char"/>
-    <w:basedOn w:val="DefaultParagraphFont"/>
-    <w:link w:val="Heading8"/>
+  <w:style w:type="character" w:customStyle="1" w:styleId="Titre8Car">
+    <w:name w:val="Titre 8 Car"/>
+    <w:basedOn w:val="Policepardfaut"/>
+    <w:link w:val="Titre8"/>
     <w:uiPriority w:val="9"/>
     <w:semiHidden/>
     <w:rsid w:val="00F2156B"/>
@@ -7863,10 +7958,10 @@
       <w:szCs w:val="18"/>
     </w:rPr>
   </w:style>
-  <w:style w:type="character" w:customStyle="1" w:styleId="Heading9Char">
-    <w:name w:val="Heading 9 Char"/>
-    <w:basedOn w:val="DefaultParagraphFont"/>
-    <w:link w:val="Heading9"/>
+  <w:style w:type="character" w:customStyle="1" w:styleId="Titre9Car">
+    <w:name w:val="Titre 9 Car"/>
+    <w:basedOn w:val="Policepardfaut"/>
+    <w:link w:val="Titre9"/>
     <w:uiPriority w:val="9"/>
     <w:semiHidden/>
     <w:rsid w:val="00F2156B"/>
@@ -7879,7 +7974,7 @@
       <w:szCs w:val="18"/>
     </w:rPr>
   </w:style>
-  <w:style w:type="paragraph" w:styleId="Caption">
+  <w:style w:type="paragraph" w:styleId="Lgende">
     <w:name w:val="caption"/>
     <w:basedOn w:val="Normal"/>
     <w:next w:val="Normal"/>
@@ -7896,7 +7991,7 @@
       <w:szCs w:val="16"/>
     </w:rPr>
   </w:style>
-  <w:style w:type="character" w:styleId="Emphasis">
+  <w:style w:type="character" w:styleId="Accentuation">
     <w:name w:val="Emphasis"/>
     <w:uiPriority w:val="20"/>
     <w:qFormat/>
@@ -7907,7 +8002,7 @@
       <w:spacing w:val="5"/>
     </w:rPr>
   </w:style>
-  <w:style w:type="paragraph" w:styleId="NoSpacing">
+  <w:style w:type="paragraph" w:styleId="Sansinterligne">
     <w:name w:val="No Spacing"/>
     <w:uiPriority w:val="1"/>
     <w:qFormat/>
@@ -7916,11 +8011,11 @@
       <w:spacing w:after="0" w:line="240" w:lineRule="auto"/>
     </w:pPr>
   </w:style>
-  <w:style w:type="paragraph" w:styleId="Quote">
+  <w:style w:type="paragraph" w:styleId="Citation">
     <w:name w:val="Quote"/>
     <w:basedOn w:val="Normal"/>
     <w:next w:val="Normal"/>
-    <w:link w:val="QuoteChar"/>
+    <w:link w:val="CitationCar"/>
     <w:uiPriority w:val="29"/>
     <w:qFormat/>
     <w:rsid w:val="00F2156B"/>
@@ -7931,10 +8026,10 @@
       <w:szCs w:val="24"/>
     </w:rPr>
   </w:style>
-  <w:style w:type="character" w:customStyle="1" w:styleId="QuoteChar">
-    <w:name w:val="Quote Char"/>
-    <w:basedOn w:val="DefaultParagraphFont"/>
-    <w:link w:val="Quote"/>
+  <w:style w:type="character" w:customStyle="1" w:styleId="CitationCar">
+    <w:name w:val="Citation Car"/>
+    <w:basedOn w:val="Policepardfaut"/>
+    <w:link w:val="Citation"/>
     <w:uiPriority w:val="29"/>
     <w:rsid w:val="00F2156B"/>
     <w:rPr>
@@ -7944,11 +8039,11 @@
       <w:szCs w:val="24"/>
     </w:rPr>
   </w:style>
-  <w:style w:type="paragraph" w:styleId="IntenseQuote">
+  <w:style w:type="paragraph" w:styleId="Citationintense">
     <w:name w:val="Intense Quote"/>
     <w:basedOn w:val="Normal"/>
     <w:next w:val="Normal"/>
-    <w:link w:val="IntenseQuoteChar"/>
+    <w:link w:val="CitationintenseCar"/>
     <w:uiPriority w:val="30"/>
     <w:qFormat/>
     <w:rsid w:val="00F2156B"/>
@@ -7963,10 +8058,10 @@
       <w:szCs w:val="24"/>
     </w:rPr>
   </w:style>
-  <w:style w:type="character" w:customStyle="1" w:styleId="IntenseQuoteChar">
-    <w:name w:val="Intense Quote Char"/>
-    <w:basedOn w:val="DefaultParagraphFont"/>
-    <w:link w:val="IntenseQuote"/>
+  <w:style w:type="character" w:customStyle="1" w:styleId="CitationintenseCar">
+    <w:name w:val="Citation intense Car"/>
+    <w:basedOn w:val="Policepardfaut"/>
+    <w:link w:val="Citationintense"/>
     <w:uiPriority w:val="30"/>
     <w:rsid w:val="00F2156B"/>
     <w:rPr>
@@ -7975,7 +8070,7 @@
       <w:szCs w:val="24"/>
     </w:rPr>
   </w:style>
-  <w:style w:type="character" w:styleId="SubtleEmphasis">
+  <w:style w:type="character" w:styleId="Accentuationlgre">
     <w:name w:val="Subtle Emphasis"/>
     <w:uiPriority w:val="19"/>
     <w:qFormat/>
@@ -7986,7 +8081,7 @@
       <w:color w:val="1F3763" w:themeColor="accent1" w:themeShade="7F"/>
     </w:rPr>
   </w:style>
-  <w:style w:type="character" w:styleId="IntenseEmphasis">
+  <w:style w:type="character" w:styleId="Accentuationintense">
     <w:name w:val="Intense Emphasis"/>
     <w:uiPriority w:val="21"/>
     <w:qFormat/>
@@ -7999,7 +8094,7 @@
       <w:spacing w:val="10"/>
     </w:rPr>
   </w:style>
-  <w:style w:type="character" w:styleId="SubtleReference">
+  <w:style w:type="character" w:styleId="Rfrencelgre">
     <w:name w:val="Subtle Reference"/>
     <w:uiPriority w:val="31"/>
     <w:qFormat/>
@@ -8010,7 +8105,7 @@
       <w:color w:val="4472C4" w:themeColor="accent1"/>
     </w:rPr>
   </w:style>
-  <w:style w:type="character" w:styleId="IntenseReference">
+  <w:style w:type="character" w:styleId="Rfrenceintense">
     <w:name w:val="Intense Reference"/>
     <w:uiPriority w:val="32"/>
     <w:qFormat/>
@@ -8024,7 +8119,7 @@
       <w:color w:val="4472C4" w:themeColor="accent1"/>
     </w:rPr>
   </w:style>
-  <w:style w:type="character" w:styleId="BookTitle">
+  <w:style w:type="character" w:styleId="Titredulivre">
     <w:name w:val="Book Title"/>
     <w:uiPriority w:val="33"/>
     <w:qFormat/>
@@ -8037,9 +8132,9 @@
       <w:spacing w:val="0"/>
     </w:rPr>
   </w:style>
-  <w:style w:type="paragraph" w:styleId="TOCHeading">
+  <w:style w:type="paragraph" w:styleId="En-ttedetabledesmatires">
     <w:name w:val="TOC Heading"/>
-    <w:basedOn w:val="Heading1"/>
+    <w:basedOn w:val="Titre1"/>
     <w:next w:val="Normal"/>
     <w:uiPriority w:val="39"/>
     <w:unhideWhenUsed/>
@@ -8049,7 +8144,7 @@
       <w:outlineLvl w:val="9"/>
     </w:pPr>
   </w:style>
-  <w:style w:type="paragraph" w:styleId="TOC1">
+  <w:style w:type="paragraph" w:styleId="TM1">
     <w:name w:val="toc 1"/>
     <w:basedOn w:val="Normal"/>
     <w:next w:val="Normal"/>
@@ -8065,7 +8160,7 @@
       <w:spacing w:after="100"/>
     </w:pPr>
   </w:style>
-  <w:style w:type="paragraph" w:styleId="TOC2">
+  <w:style w:type="paragraph" w:styleId="TM2">
     <w:name w:val="toc 2"/>
     <w:basedOn w:val="Normal"/>
     <w:next w:val="Normal"/>
@@ -8078,7 +8173,7 @@
       <w:ind w:left="200"/>
     </w:pPr>
   </w:style>
-  <w:style w:type="paragraph" w:styleId="TOC3">
+  <w:style w:type="paragraph" w:styleId="TM3">
     <w:name w:val="toc 3"/>
     <w:basedOn w:val="Normal"/>
     <w:next w:val="Normal"/>
@@ -8091,9 +8186,9 @@
       <w:ind w:left="400"/>
     </w:pPr>
   </w:style>
-  <w:style w:type="character" w:styleId="Hyperlink">
+  <w:style w:type="character" w:styleId="Lienhypertexte">
     <w:name w:val="Hyperlink"/>
-    <w:basedOn w:val="DefaultParagraphFont"/>
+    <w:basedOn w:val="Policepardfaut"/>
     <w:uiPriority w:val="99"/>
     <w:unhideWhenUsed/>
     <w:rsid w:val="00D56335"/>
@@ -8102,7 +8197,7 @@
       <w:u w:val="single"/>
     </w:rPr>
   </w:style>
-  <w:style w:type="paragraph" w:styleId="ListParagraph">
+  <w:style w:type="paragraph" w:styleId="Paragraphedeliste">
     <w:name w:val="List Paragraph"/>
     <w:basedOn w:val="Normal"/>
     <w:uiPriority w:val="34"/>
@@ -8113,10 +8208,10 @@
       <w:contextualSpacing/>
     </w:pPr>
   </w:style>
-  <w:style w:type="paragraph" w:styleId="FootnoteText">
+  <w:style w:type="paragraph" w:styleId="Notedebasdepage">
     <w:name w:val="footnote text"/>
     <w:basedOn w:val="Normal"/>
-    <w:link w:val="FootnoteTextChar"/>
+    <w:link w:val="NotedebasdepageCar"/>
     <w:uiPriority w:val="99"/>
     <w:unhideWhenUsed/>
     <w:rsid w:val="00543FD8"/>
@@ -8124,16 +8219,16 @@
       <w:spacing w:before="0" w:after="0" w:line="240" w:lineRule="auto"/>
     </w:pPr>
   </w:style>
-  <w:style w:type="character" w:customStyle="1" w:styleId="FootnoteTextChar">
-    <w:name w:val="Footnote Text Char"/>
-    <w:basedOn w:val="DefaultParagraphFont"/>
-    <w:link w:val="FootnoteText"/>
+  <w:style w:type="character" w:customStyle="1" w:styleId="NotedebasdepageCar">
+    <w:name w:val="Note de bas de page Car"/>
+    <w:basedOn w:val="Policepardfaut"/>
+    <w:link w:val="Notedebasdepage"/>
     <w:uiPriority w:val="99"/>
     <w:rsid w:val="00543FD8"/>
   </w:style>
-  <w:style w:type="character" w:styleId="FootnoteReference">
+  <w:style w:type="character" w:styleId="Appelnotedebasdep">
     <w:name w:val="footnote reference"/>
-    <w:basedOn w:val="DefaultParagraphFont"/>
+    <w:basedOn w:val="Policepardfaut"/>
     <w:uiPriority w:val="99"/>
     <w:semiHidden/>
     <w:unhideWhenUsed/>
@@ -8142,18 +8237,18 @@
       <w:vertAlign w:val="superscript"/>
     </w:rPr>
   </w:style>
-  <w:style w:type="character" w:styleId="LineNumber">
+  <w:style w:type="character" w:styleId="Numrodeligne">
     <w:name w:val="line number"/>
-    <w:basedOn w:val="DefaultParagraphFont"/>
+    <w:basedOn w:val="Policepardfaut"/>
     <w:uiPriority w:val="99"/>
     <w:semiHidden/>
     <w:unhideWhenUsed/>
     <w:rsid w:val="00460617"/>
   </w:style>
-  <w:style w:type="paragraph" w:styleId="Header">
+  <w:style w:type="paragraph" w:styleId="En-tte">
     <w:name w:val="header"/>
     <w:basedOn w:val="Normal"/>
-    <w:link w:val="HeaderChar"/>
+    <w:link w:val="En-tteCar"/>
     <w:uiPriority w:val="99"/>
     <w:unhideWhenUsed/>
     <w:rsid w:val="00460617"/>
@@ -8165,20 +8260,20 @@
       <w:spacing w:before="0" w:after="0" w:line="240" w:lineRule="auto"/>
     </w:pPr>
   </w:style>
-  <w:style w:type="character" w:customStyle="1" w:styleId="HeaderChar">
-    <w:name w:val="Header Char"/>
-    <w:basedOn w:val="DefaultParagraphFont"/>
-    <w:link w:val="Header"/>
+  <w:style w:type="character" w:customStyle="1" w:styleId="En-tteCar">
+    <w:name w:val="En-tête Car"/>
+    <w:basedOn w:val="Policepardfaut"/>
+    <w:link w:val="En-tte"/>
     <w:uiPriority w:val="99"/>
     <w:rsid w:val="00460617"/>
     <w:rPr>
       <w:lang w:val="fr-FR"/>
     </w:rPr>
   </w:style>
-  <w:style w:type="paragraph" w:styleId="Footer">
+  <w:style w:type="paragraph" w:styleId="Pieddepage">
     <w:name w:val="footer"/>
     <w:basedOn w:val="Normal"/>
-    <w:link w:val="FooterChar"/>
+    <w:link w:val="PieddepageCar"/>
     <w:uiPriority w:val="99"/>
     <w:unhideWhenUsed/>
     <w:rsid w:val="00460617"/>
@@ -8190,10 +8285,10 @@
       <w:spacing w:before="0" w:after="0" w:line="240" w:lineRule="auto"/>
     </w:pPr>
   </w:style>
-  <w:style w:type="character" w:customStyle="1" w:styleId="FooterChar">
-    <w:name w:val="Footer Char"/>
-    <w:basedOn w:val="DefaultParagraphFont"/>
-    <w:link w:val="Footer"/>
+  <w:style w:type="character" w:customStyle="1" w:styleId="PieddepageCar">
+    <w:name w:val="Pied de page Car"/>
+    <w:basedOn w:val="Policepardfaut"/>
+    <w:link w:val="Pieddepage"/>
     <w:uiPriority w:val="99"/>
     <w:rsid w:val="00460617"/>
     <w:rPr>

</xml_diff>

<commit_message>
GDD - retiration/enlevagatation d'une phrase
</commit_message>
<xml_diff>
--- a/GDD.docx
+++ b/GDD.docx
@@ -3563,6 +3563,9 @@
         <w:jc w:val="center"/>
       </w:pPr>
       <w:r>
+        <w:rPr>
+          <w:noProof/>
+        </w:rPr>
         <w:lastRenderedPageBreak/>
         <w:drawing>
           <wp:inline distT="0" distB="0" distL="0" distR="0" wp14:anchorId="21A7F663" wp14:editId="36A1898A">
@@ -3629,6 +3632,9 @@
         </w:drawing>
       </w:r>
       <w:r>
+        <w:rPr>
+          <w:noProof/>
+        </w:rPr>
         <w:drawing>
           <wp:inline distT="0" distB="0" distL="0" distR="0" wp14:anchorId="1A39F04D" wp14:editId="3C94845D">
             <wp:extent cx="1036800" cy="1036800"/>
@@ -4040,6 +4046,9 @@
         <w:jc w:val="center"/>
       </w:pPr>
       <w:r>
+        <w:rPr>
+          <w:noProof/>
+        </w:rPr>
         <w:lastRenderedPageBreak/>
         <w:drawing>
           <wp:inline distT="0" distB="0" distL="0" distR="0" wp14:anchorId="29E4435C" wp14:editId="68475AF4">
@@ -4093,6 +4102,9 @@
         </w:drawing>
       </w:r>
       <w:r>
+        <w:rPr>
+          <w:noProof/>
+        </w:rPr>
         <w:drawing>
           <wp:inline distT="0" distB="0" distL="0" distR="0" wp14:anchorId="4EB6E3AC" wp14:editId="6ED1B1BD">
             <wp:extent cx="1323975" cy="925449"/>
@@ -4139,6 +4151,9 @@
         </w:drawing>
       </w:r>
       <w:r>
+        <w:rPr>
+          <w:noProof/>
+        </w:rPr>
         <w:drawing>
           <wp:inline distT="0" distB="0" distL="0" distR="0" wp14:anchorId="11B0D2BB" wp14:editId="799A1677">
             <wp:extent cx="1846846" cy="925195"/>
@@ -4656,6 +4671,9 @@
     </w:p>
     <w:p>
       <w:r>
+        <w:rPr>
+          <w:noProof/>
+        </w:rPr>
         <w:drawing>
           <wp:inline distT="0" distB="0" distL="0" distR="0" wp14:anchorId="309B911E" wp14:editId="5592C7DA">
             <wp:extent cx="5731510" cy="3114040"/>
@@ -4721,10 +4739,9 @@
     </w:p>
     <w:p>
       <w:r>
-        <w:t xml:space="preserve">L’intention principale concernant la direction artistique était de sublimer l’expérience des joueurs sans altérer l’accessibilité, étant donné que le jouet doit rester lisible malgré la présence de 6 joueurs dans l’espace de jeu. Nous avons donc opté pour une direction artistique composée de formes géométriques et de symboles simples, ainsi qu’une palette de couleur diversifiée. Une de nos intentions de départ était </w:t>
-      </w:r>
-    </w:p>
-    <w:p/>
+        <w:t xml:space="preserve">L’intention principale concernant la direction artistique était de sublimer l’expérience des joueurs sans altérer l’accessibilité, étant donné que le jouet doit rester lisible malgré la présence de 6 joueurs dans l’espace de jeu. Nous avons donc opté pour une direction artistique composée de formes géométriques et de symboles simples, ainsi qu’une palette de couleur diversifiée. </w:t>
+      </w:r>
+    </w:p>
     <w:p>
       <w:pPr>
         <w:pStyle w:val="Heading2"/>
@@ -4764,13 +4781,11 @@
       <w:r>
         <w:t xml:space="preserve">Les animations de l’avatar suivent le principe du </w:t>
       </w:r>
-      <w:proofErr w:type="spellStart"/>
-      <w:r>
-        <w:t>squatch</w:t>
-      </w:r>
-      <w:proofErr w:type="spellEnd"/>
-      <w:r>
-        <w:t xml:space="preserve"> and stretch, qui implique que les forces de mouvement que subit le sujet modifient sa forme sans changer son volume. L’avatar s’allonge quand il est en mouvement et s’aplatit quand il ralentit, selon la force du freinage, avant de retrouver sa forme initiale. Cette méthode permet de donner un aspect très dynamique aux actions du joueur et augmente l’immersion.</w:t>
+      <w:r>
+        <w:t xml:space="preserve">squash </w:t>
+      </w:r>
+      <w:r>
+        <w:t>and stretch, qui implique que les forces de mouvement que subit le sujet modifient sa forme sans changer son volume. L’avatar s’allonge quand il est en mouvement et s’aplatit quand il ralentit, selon la force du freinage, avant de retrouver sa forme initiale. Cette méthode permet de donner un aspect très dynamique aux actions du joueur et augmente l’immersion.</w:t>
       </w:r>
     </w:p>
     <w:p>
@@ -4959,11 +4974,21 @@
     <w:r>
       <w:t>/</w:t>
     </w:r>
-    <w:fldSimple w:instr=" NUMPAGES   \* MERGEFORMAT ">
-      <w:r>
-        <w:t>8</w:t>
-      </w:r>
-    </w:fldSimple>
+    <w:r>
+      <w:fldChar w:fldCharType="begin"/>
+    </w:r>
+    <w:r>
+      <w:instrText xml:space="preserve"> NUMPAGES   \* MERGEFORMAT </w:instrText>
+    </w:r>
+    <w:r>
+      <w:fldChar w:fldCharType="separate"/>
+    </w:r>
+    <w:r>
+      <w:t>8</w:t>
+    </w:r>
+    <w:r>
+      <w:fldChar w:fldCharType="end"/>
+    </w:r>
   </w:p>
   <w:p>
     <w:pPr>
@@ -5000,27 +5025,14 @@
     <w:r>
       <w:t>/</w:t>
     </w:r>
-    <w:r>
-      <w:fldChar w:fldCharType="begin"/>
-    </w:r>
-    <w:r>
-      <w:instrText xml:space="preserve"> NUMPAGES   \* MERGEFORMAT </w:instrText>
-    </w:r>
-    <w:r>
-      <w:fldChar w:fldCharType="separate"/>
-    </w:r>
-    <w:r>
-      <w:rPr>
-        <w:noProof/>
-      </w:rPr>
-      <w:t>8</w:t>
-    </w:r>
-    <w:r>
-      <w:rPr>
-        <w:noProof/>
-      </w:rPr>
-      <w:fldChar w:fldCharType="end"/>
-    </w:r>
+    <w:fldSimple w:instr=" NUMPAGES   \* MERGEFORMAT ">
+      <w:r>
+        <w:rPr>
+          <w:noProof/>
+        </w:rPr>
+        <w:t>8</w:t>
+      </w:r>
+    </w:fldSimple>
   </w:p>
 </w:ftr>
 </file>

</xml_diff>

<commit_message>
GDD - Style headers se sont décalés
</commit_message>
<xml_diff>
--- a/GDD.docx
+++ b/GDD.docx
@@ -4,7 +4,7 @@
   <w:body>
     <w:p>
       <w:pPr>
-        <w:pStyle w:val="Titre"/>
+        <w:pStyle w:val="Title"/>
       </w:pPr>
       <w:bookmarkStart w:id="0" w:name="_Hlk94716997"/>
       <w:bookmarkEnd w:id="0"/>
@@ -14,7 +14,7 @@
     </w:p>
     <w:p>
       <w:pPr>
-        <w:pStyle w:val="Sous-titre"/>
+        <w:pStyle w:val="Subtitle"/>
       </w:pPr>
       <w:r>
         <w:t>Game Design Document</w:t>
@@ -44,7 +44,7 @@
       <w:sdtContent>
         <w:p>
           <w:pPr>
-            <w:pStyle w:val="Titre1"/>
+            <w:pStyle w:val="Heading1"/>
           </w:pPr>
           <w:r>
             <w:t>Contents</w:t>
@@ -53,7 +53,7 @@
         </w:p>
         <w:p>
           <w:pPr>
-            <w:pStyle w:val="TM1"/>
+            <w:pStyle w:val="TOC1"/>
             <w:rPr>
               <w:noProof/>
               <w:sz w:val="22"/>
@@ -73,7 +73,7 @@
           <w:hyperlink w:anchor="_Toc94720889" w:history="1">
             <w:r>
               <w:rPr>
-                <w:rStyle w:val="Lienhypertexte"/>
+                <w:rStyle w:val="Hyperlink"/>
                 <w:noProof/>
               </w:rPr>
               <w:t>1.</w:t>
@@ -89,7 +89,7 @@
             </w:r>
             <w:r>
               <w:rPr>
-                <w:rStyle w:val="Lienhypertexte"/>
+                <w:rStyle w:val="Hyperlink"/>
                 <w:noProof/>
               </w:rPr>
               <w:t>Contents</w:t>
@@ -146,7 +146,7 @@
         </w:p>
         <w:p>
           <w:pPr>
-            <w:pStyle w:val="TM1"/>
+            <w:pStyle w:val="TOC1"/>
             <w:rPr>
               <w:noProof/>
               <w:sz w:val="22"/>
@@ -157,7 +157,7 @@
           <w:hyperlink w:anchor="_Toc94720890" w:history="1">
             <w:r>
               <w:rPr>
-                <w:rStyle w:val="Lienhypertexte"/>
+                <w:rStyle w:val="Hyperlink"/>
                 <w:noProof/>
               </w:rPr>
               <w:t>2.</w:t>
@@ -173,7 +173,7 @@
             </w:r>
             <w:r>
               <w:rPr>
-                <w:rStyle w:val="Lienhypertexte"/>
+                <w:rStyle w:val="Hyperlink"/>
                 <w:noProof/>
               </w:rPr>
               <w:t>Overview</w:t>
@@ -230,7 +230,7 @@
         </w:p>
         <w:p>
           <w:pPr>
-            <w:pStyle w:val="TM2"/>
+            <w:pStyle w:val="TOC2"/>
             <w:tabs>
               <w:tab w:val="left" w:pos="880"/>
               <w:tab w:val="right" w:leader="dot" w:pos="9016"/>
@@ -245,7 +245,7 @@
           <w:hyperlink w:anchor="_Toc94720891" w:history="1">
             <w:r>
               <w:rPr>
-                <w:rStyle w:val="Lienhypertexte"/>
+                <w:rStyle w:val="Hyperlink"/>
                 <w:noProof/>
               </w:rPr>
               <w:t>2. 1.</w:t>
@@ -261,7 +261,7 @@
             </w:r>
             <w:r>
               <w:rPr>
-                <w:rStyle w:val="Lienhypertexte"/>
+                <w:rStyle w:val="Hyperlink"/>
                 <w:noProof/>
               </w:rPr>
               <w:t>Equipe</w:t>
@@ -318,7 +318,7 @@
         </w:p>
         <w:p>
           <w:pPr>
-            <w:pStyle w:val="TM2"/>
+            <w:pStyle w:val="TOC2"/>
             <w:tabs>
               <w:tab w:val="left" w:pos="880"/>
               <w:tab w:val="right" w:leader="dot" w:pos="9016"/>
@@ -333,7 +333,7 @@
           <w:hyperlink w:anchor="_Toc94720892" w:history="1">
             <w:r>
               <w:rPr>
-                <w:rStyle w:val="Lienhypertexte"/>
+                <w:rStyle w:val="Hyperlink"/>
                 <w:noProof/>
               </w:rPr>
               <w:t>2. 2.</w:t>
@@ -349,7 +349,7 @@
             </w:r>
             <w:r>
               <w:rPr>
-                <w:rStyle w:val="Lienhypertexte"/>
+                <w:rStyle w:val="Hyperlink"/>
                 <w:noProof/>
               </w:rPr>
               <w:t>Sujet</w:t>
@@ -406,7 +406,7 @@
         </w:p>
         <w:p>
           <w:pPr>
-            <w:pStyle w:val="TM2"/>
+            <w:pStyle w:val="TOC2"/>
             <w:tabs>
               <w:tab w:val="left" w:pos="880"/>
               <w:tab w:val="right" w:leader="dot" w:pos="9016"/>
@@ -421,7 +421,7 @@
           <w:hyperlink w:anchor="_Toc94720893" w:history="1">
             <w:r>
               <w:rPr>
-                <w:rStyle w:val="Lienhypertexte"/>
+                <w:rStyle w:val="Hyperlink"/>
                 <w:noProof/>
               </w:rPr>
               <w:t>2. 3.</w:t>
@@ -437,7 +437,7 @@
             </w:r>
             <w:r>
               <w:rPr>
-                <w:rStyle w:val="Lienhypertexte"/>
+                <w:rStyle w:val="Hyperlink"/>
                 <w:noProof/>
               </w:rPr>
               <w:t>Résumé</w:t>
@@ -494,7 +494,7 @@
         </w:p>
         <w:p>
           <w:pPr>
-            <w:pStyle w:val="TM2"/>
+            <w:pStyle w:val="TOC2"/>
             <w:tabs>
               <w:tab w:val="left" w:pos="880"/>
               <w:tab w:val="right" w:leader="dot" w:pos="9016"/>
@@ -509,7 +509,7 @@
           <w:hyperlink w:anchor="_Toc94720894" w:history="1">
             <w:r>
               <w:rPr>
-                <w:rStyle w:val="Lienhypertexte"/>
+                <w:rStyle w:val="Hyperlink"/>
                 <w:noProof/>
               </w:rPr>
               <w:t>2. 4.</w:t>
@@ -525,7 +525,7 @@
             </w:r>
             <w:r>
               <w:rPr>
-                <w:rStyle w:val="Lienhypertexte"/>
+                <w:rStyle w:val="Hyperlink"/>
                 <w:noProof/>
               </w:rPr>
               <w:t>Intentions</w:t>
@@ -582,7 +582,7 @@
         </w:p>
         <w:p>
           <w:pPr>
-            <w:pStyle w:val="TM2"/>
+            <w:pStyle w:val="TOC2"/>
             <w:tabs>
               <w:tab w:val="left" w:pos="880"/>
               <w:tab w:val="right" w:leader="dot" w:pos="9016"/>
@@ -597,7 +597,7 @@
           <w:hyperlink w:anchor="_Toc94720895" w:history="1">
             <w:r>
               <w:rPr>
-                <w:rStyle w:val="Lienhypertexte"/>
+                <w:rStyle w:val="Hyperlink"/>
                 <w:noProof/>
               </w:rPr>
               <w:t>2. 5.</w:t>
@@ -613,7 +613,7 @@
             </w:r>
             <w:r>
               <w:rPr>
-                <w:rStyle w:val="Lienhypertexte"/>
+                <w:rStyle w:val="Hyperlink"/>
                 <w:noProof/>
               </w:rPr>
               <w:t>Références</w:t>
@@ -670,7 +670,7 @@
         </w:p>
         <w:p>
           <w:pPr>
-            <w:pStyle w:val="TM3"/>
+            <w:pStyle w:val="TOC3"/>
             <w:tabs>
               <w:tab w:val="left" w:pos="880"/>
               <w:tab w:val="right" w:leader="dot" w:pos="9016"/>
@@ -685,7 +685,7 @@
           <w:hyperlink w:anchor="_Toc94720896" w:history="1">
             <w:r>
               <w:rPr>
-                <w:rStyle w:val="Lienhypertexte"/>
+                <w:rStyle w:val="Hyperlink"/>
                 <w:noProof/>
               </w:rPr>
               <w:t>A.</w:t>
@@ -701,7 +701,7 @@
             </w:r>
             <w:r>
               <w:rPr>
-                <w:rStyle w:val="Lienhypertexte"/>
+                <w:rStyle w:val="Hyperlink"/>
                 <w:noProof/>
               </w:rPr>
               <w:t>Gameplay</w:t>
@@ -758,7 +758,7 @@
         </w:p>
         <w:p>
           <w:pPr>
-            <w:pStyle w:val="TM3"/>
+            <w:pStyle w:val="TOC3"/>
             <w:tabs>
               <w:tab w:val="left" w:pos="880"/>
               <w:tab w:val="right" w:leader="dot" w:pos="9016"/>
@@ -773,7 +773,7 @@
           <w:hyperlink w:anchor="_Toc94720897" w:history="1">
             <w:r>
               <w:rPr>
-                <w:rStyle w:val="Lienhypertexte"/>
+                <w:rStyle w:val="Hyperlink"/>
                 <w:noProof/>
               </w:rPr>
               <w:t>B.</w:t>
@@ -789,7 +789,7 @@
             </w:r>
             <w:r>
               <w:rPr>
-                <w:rStyle w:val="Lienhypertexte"/>
+                <w:rStyle w:val="Hyperlink"/>
                 <w:noProof/>
               </w:rPr>
               <w:t>Visuels</w:t>
@@ -846,7 +846,7 @@
         </w:p>
         <w:p>
           <w:pPr>
-            <w:pStyle w:val="TM1"/>
+            <w:pStyle w:val="TOC1"/>
             <w:rPr>
               <w:noProof/>
               <w:sz w:val="22"/>
@@ -857,7 +857,7 @@
           <w:hyperlink w:anchor="_Toc94720898" w:history="1">
             <w:r>
               <w:rPr>
-                <w:rStyle w:val="Lienhypertexte"/>
+                <w:rStyle w:val="Hyperlink"/>
                 <w:noProof/>
               </w:rPr>
               <w:t>3.</w:t>
@@ -873,7 +873,7 @@
             </w:r>
             <w:r>
               <w:rPr>
-                <w:rStyle w:val="Lienhypertexte"/>
+                <w:rStyle w:val="Hyperlink"/>
                 <w:noProof/>
               </w:rPr>
               <w:t>Game Design</w:t>
@@ -930,7 +930,7 @@
         </w:p>
         <w:p>
           <w:pPr>
-            <w:pStyle w:val="TM2"/>
+            <w:pStyle w:val="TOC2"/>
             <w:tabs>
               <w:tab w:val="left" w:pos="880"/>
               <w:tab w:val="right" w:leader="dot" w:pos="9016"/>
@@ -945,7 +945,7 @@
           <w:hyperlink w:anchor="_Toc94720899" w:history="1">
             <w:r>
               <w:rPr>
-                <w:rStyle w:val="Lienhypertexte"/>
+                <w:rStyle w:val="Hyperlink"/>
                 <w:noProof/>
               </w:rPr>
               <w:t>3. 1.</w:t>
@@ -961,7 +961,7 @@
             </w:r>
             <w:r>
               <w:rPr>
-                <w:rStyle w:val="Lienhypertexte"/>
+                <w:rStyle w:val="Hyperlink"/>
                 <w:noProof/>
               </w:rPr>
               <w:t>3C</w:t>
@@ -1018,7 +1018,7 @@
         </w:p>
         <w:p>
           <w:pPr>
-            <w:pStyle w:val="TM2"/>
+            <w:pStyle w:val="TOC2"/>
             <w:tabs>
               <w:tab w:val="left" w:pos="880"/>
               <w:tab w:val="right" w:leader="dot" w:pos="9016"/>
@@ -1033,7 +1033,7 @@
           <w:hyperlink w:anchor="_Toc94720900" w:history="1">
             <w:r>
               <w:rPr>
-                <w:rStyle w:val="Lienhypertexte"/>
+                <w:rStyle w:val="Hyperlink"/>
                 <w:noProof/>
               </w:rPr>
               <w:t>3. 2.</w:t>
@@ -1049,7 +1049,7 @@
             </w:r>
             <w:r>
               <w:rPr>
-                <w:rStyle w:val="Lienhypertexte"/>
+                <w:rStyle w:val="Hyperlink"/>
                 <w:noProof/>
               </w:rPr>
               <w:t>Noyau</w:t>
@@ -1106,7 +1106,7 @@
         </w:p>
         <w:p>
           <w:pPr>
-            <w:pStyle w:val="TM2"/>
+            <w:pStyle w:val="TOC2"/>
             <w:tabs>
               <w:tab w:val="left" w:pos="880"/>
               <w:tab w:val="right" w:leader="dot" w:pos="9016"/>
@@ -1121,7 +1121,7 @@
           <w:hyperlink w:anchor="_Toc94720901" w:history="1">
             <w:r>
               <w:rPr>
-                <w:rStyle w:val="Lienhypertexte"/>
+                <w:rStyle w:val="Hyperlink"/>
                 <w:noProof/>
               </w:rPr>
               <w:t>3. 3.</w:t>
@@ -1137,7 +1137,7 @@
             </w:r>
             <w:r>
               <w:rPr>
-                <w:rStyle w:val="Lienhypertexte"/>
+                <w:rStyle w:val="Hyperlink"/>
                 <w:noProof/>
               </w:rPr>
               <w:t>Challenges</w:t>
@@ -1194,7 +1194,7 @@
         </w:p>
         <w:p>
           <w:pPr>
-            <w:pStyle w:val="TM2"/>
+            <w:pStyle w:val="TOC2"/>
             <w:tabs>
               <w:tab w:val="left" w:pos="880"/>
               <w:tab w:val="right" w:leader="dot" w:pos="9016"/>
@@ -1209,7 +1209,7 @@
           <w:hyperlink w:anchor="_Toc94720902" w:history="1">
             <w:r>
               <w:rPr>
-                <w:rStyle w:val="Lienhypertexte"/>
+                <w:rStyle w:val="Hyperlink"/>
                 <w:noProof/>
               </w:rPr>
               <w:t>3. 4.</w:t>
@@ -1225,7 +1225,7 @@
             </w:r>
             <w:r>
               <w:rPr>
-                <w:rStyle w:val="Lienhypertexte"/>
+                <w:rStyle w:val="Hyperlink"/>
                 <w:noProof/>
               </w:rPr>
               <w:t>Mécaniques</w:t>
@@ -1282,7 +1282,7 @@
         </w:p>
         <w:p>
           <w:pPr>
-            <w:pStyle w:val="TM3"/>
+            <w:pStyle w:val="TOC3"/>
             <w:tabs>
               <w:tab w:val="left" w:pos="880"/>
               <w:tab w:val="right" w:leader="dot" w:pos="9016"/>
@@ -1297,7 +1297,7 @@
           <w:hyperlink w:anchor="_Toc94720903" w:history="1">
             <w:r>
               <w:rPr>
-                <w:rStyle w:val="Lienhypertexte"/>
+                <w:rStyle w:val="Hyperlink"/>
                 <w:noProof/>
               </w:rPr>
               <w:t>A.</w:t>
@@ -1313,7 +1313,7 @@
             </w:r>
             <w:r>
               <w:rPr>
-                <w:rStyle w:val="Lienhypertexte"/>
+                <w:rStyle w:val="Hyperlink"/>
                 <w:noProof/>
               </w:rPr>
               <w:t>Mouvement</w:t>
@@ -1370,7 +1370,7 @@
         </w:p>
         <w:p>
           <w:pPr>
-            <w:pStyle w:val="TM3"/>
+            <w:pStyle w:val="TOC3"/>
             <w:tabs>
               <w:tab w:val="left" w:pos="880"/>
               <w:tab w:val="right" w:leader="dot" w:pos="9016"/>
@@ -1385,7 +1385,7 @@
           <w:hyperlink w:anchor="_Toc94720904" w:history="1">
             <w:r>
               <w:rPr>
-                <w:rStyle w:val="Lienhypertexte"/>
+                <w:rStyle w:val="Hyperlink"/>
                 <w:noProof/>
               </w:rPr>
               <w:t>B.</w:t>
@@ -1401,7 +1401,7 @@
             </w:r>
             <w:r>
               <w:rPr>
-                <w:rStyle w:val="Lienhypertexte"/>
+                <w:rStyle w:val="Hyperlink"/>
                 <w:noProof/>
               </w:rPr>
               <w:t>Saut</w:t>
@@ -1458,7 +1458,7 @@
         </w:p>
         <w:p>
           <w:pPr>
-            <w:pStyle w:val="TM3"/>
+            <w:pStyle w:val="TOC3"/>
             <w:tabs>
               <w:tab w:val="left" w:pos="880"/>
               <w:tab w:val="right" w:leader="dot" w:pos="9016"/>
@@ -1473,7 +1473,7 @@
           <w:hyperlink w:anchor="_Toc94720905" w:history="1">
             <w:r>
               <w:rPr>
-                <w:rStyle w:val="Lienhypertexte"/>
+                <w:rStyle w:val="Hyperlink"/>
                 <w:noProof/>
               </w:rPr>
               <w:t>C.</w:t>
@@ -1489,7 +1489,7 @@
             </w:r>
             <w:r>
               <w:rPr>
-                <w:rStyle w:val="Lienhypertexte"/>
+                <w:rStyle w:val="Hyperlink"/>
                 <w:noProof/>
               </w:rPr>
               <w:t>Descente rapide</w:t>
@@ -1546,7 +1546,7 @@
         </w:p>
         <w:p>
           <w:pPr>
-            <w:pStyle w:val="TM3"/>
+            <w:pStyle w:val="TOC3"/>
             <w:tabs>
               <w:tab w:val="left" w:pos="880"/>
               <w:tab w:val="right" w:leader="dot" w:pos="9016"/>
@@ -1561,7 +1561,7 @@
           <w:hyperlink w:anchor="_Toc94720906" w:history="1">
             <w:r>
               <w:rPr>
-                <w:rStyle w:val="Lienhypertexte"/>
+                <w:rStyle w:val="Hyperlink"/>
                 <w:noProof/>
               </w:rPr>
               <w:t>D.</w:t>
@@ -1577,7 +1577,7 @@
             </w:r>
             <w:r>
               <w:rPr>
-                <w:rStyle w:val="Lienhypertexte"/>
+                <w:rStyle w:val="Hyperlink"/>
                 <w:noProof/>
               </w:rPr>
               <w:t>Wall Slide</w:t>
@@ -1634,7 +1634,7 @@
         </w:p>
         <w:p>
           <w:pPr>
-            <w:pStyle w:val="TM3"/>
+            <w:pStyle w:val="TOC3"/>
             <w:tabs>
               <w:tab w:val="left" w:pos="880"/>
               <w:tab w:val="right" w:leader="dot" w:pos="9016"/>
@@ -1649,7 +1649,7 @@
           <w:hyperlink w:anchor="_Toc94720907" w:history="1">
             <w:r>
               <w:rPr>
-                <w:rStyle w:val="Lienhypertexte"/>
+                <w:rStyle w:val="Hyperlink"/>
                 <w:noProof/>
               </w:rPr>
               <w:t>E.</w:t>
@@ -1665,7 +1665,7 @@
             </w:r>
             <w:r>
               <w:rPr>
-                <w:rStyle w:val="Lienhypertexte"/>
+                <w:rStyle w:val="Hyperlink"/>
                 <w:noProof/>
               </w:rPr>
               <w:t>Pull &amp; Push</w:t>
@@ -1722,7 +1722,7 @@
         </w:p>
         <w:p>
           <w:pPr>
-            <w:pStyle w:val="TM3"/>
+            <w:pStyle w:val="TOC3"/>
             <w:tabs>
               <w:tab w:val="left" w:pos="880"/>
               <w:tab w:val="right" w:leader="dot" w:pos="9016"/>
@@ -1737,7 +1737,7 @@
           <w:hyperlink w:anchor="_Toc94720908" w:history="1">
             <w:r>
               <w:rPr>
-                <w:rStyle w:val="Lienhypertexte"/>
+                <w:rStyle w:val="Hyperlink"/>
                 <w:noProof/>
               </w:rPr>
               <w:t>F.</w:t>
@@ -1753,7 +1753,7 @@
             </w:r>
             <w:r>
               <w:rPr>
-                <w:rStyle w:val="Lienhypertexte"/>
+                <w:rStyle w:val="Hyperlink"/>
                 <w:noProof/>
               </w:rPr>
               <w:t>Impact et stun</w:t>
@@ -1810,7 +1810,7 @@
         </w:p>
         <w:p>
           <w:pPr>
-            <w:pStyle w:val="TM2"/>
+            <w:pStyle w:val="TOC2"/>
             <w:tabs>
               <w:tab w:val="left" w:pos="880"/>
               <w:tab w:val="right" w:leader="dot" w:pos="9016"/>
@@ -1825,7 +1825,7 @@
           <w:hyperlink w:anchor="_Toc94720909" w:history="1">
             <w:r>
               <w:rPr>
-                <w:rStyle w:val="Lienhypertexte"/>
+                <w:rStyle w:val="Hyperlink"/>
                 <w:noProof/>
               </w:rPr>
               <w:t>3. 5.</w:t>
@@ -1841,7 +1841,7 @@
             </w:r>
             <w:r>
               <w:rPr>
-                <w:rStyle w:val="Lienhypertexte"/>
+                <w:rStyle w:val="Hyperlink"/>
                 <w:noProof/>
               </w:rPr>
               <w:t>Couronne</w:t>
@@ -1898,7 +1898,7 @@
         </w:p>
         <w:p>
           <w:pPr>
-            <w:pStyle w:val="TM3"/>
+            <w:pStyle w:val="TOC3"/>
             <w:tabs>
               <w:tab w:val="left" w:pos="880"/>
               <w:tab w:val="right" w:leader="dot" w:pos="9016"/>
@@ -1913,7 +1913,7 @@
           <w:hyperlink w:anchor="_Toc94720910" w:history="1">
             <w:r>
               <w:rPr>
-                <w:rStyle w:val="Lienhypertexte"/>
+                <w:rStyle w:val="Hyperlink"/>
                 <w:noProof/>
               </w:rPr>
               <w:t>A.</w:t>
@@ -1929,7 +1929,7 @@
             </w:r>
             <w:r>
               <w:rPr>
-                <w:rStyle w:val="Lienhypertexte"/>
+                <w:rStyle w:val="Hyperlink"/>
                 <w:noProof/>
               </w:rPr>
               <w:t>Roi</w:t>
@@ -1986,7 +1986,7 @@
         </w:p>
         <w:p>
           <w:pPr>
-            <w:pStyle w:val="TM3"/>
+            <w:pStyle w:val="TOC3"/>
             <w:tabs>
               <w:tab w:val="left" w:pos="880"/>
               <w:tab w:val="right" w:leader="dot" w:pos="9016"/>
@@ -2001,7 +2001,7 @@
           <w:hyperlink w:anchor="_Toc94720911" w:history="1">
             <w:r>
               <w:rPr>
-                <w:rStyle w:val="Lienhypertexte"/>
+                <w:rStyle w:val="Hyperlink"/>
                 <w:noProof/>
               </w:rPr>
               <w:t>B.</w:t>
@@ -2017,7 +2017,7 @@
             </w:r>
             <w:r>
               <w:rPr>
-                <w:rStyle w:val="Lienhypertexte"/>
+                <w:rStyle w:val="Hyperlink"/>
                 <w:noProof/>
               </w:rPr>
               <w:t>Vol de Couronne</w:t>
@@ -2074,7 +2074,7 @@
         </w:p>
         <w:p>
           <w:pPr>
-            <w:pStyle w:val="TM2"/>
+            <w:pStyle w:val="TOC2"/>
             <w:tabs>
               <w:tab w:val="left" w:pos="880"/>
               <w:tab w:val="right" w:leader="dot" w:pos="9016"/>
@@ -2089,7 +2089,7 @@
           <w:hyperlink w:anchor="_Toc94720912" w:history="1">
             <w:r>
               <w:rPr>
-                <w:rStyle w:val="Lienhypertexte"/>
+                <w:rStyle w:val="Hyperlink"/>
                 <w:noProof/>
               </w:rPr>
               <w:t>3. 6.</w:t>
@@ -2105,7 +2105,7 @@
             </w:r>
             <w:r>
               <w:rPr>
-                <w:rStyle w:val="Lienhypertexte"/>
+                <w:rStyle w:val="Hyperlink"/>
                 <w:noProof/>
               </w:rPr>
               <w:t>Level Design</w:t>
@@ -2162,7 +2162,7 @@
         </w:p>
         <w:p>
           <w:pPr>
-            <w:pStyle w:val="TM1"/>
+            <w:pStyle w:val="TOC1"/>
             <w:rPr>
               <w:noProof/>
               <w:sz w:val="22"/>
@@ -2173,7 +2173,7 @@
           <w:hyperlink w:anchor="_Toc94720913" w:history="1">
             <w:r>
               <w:rPr>
-                <w:rStyle w:val="Lienhypertexte"/>
+                <w:rStyle w:val="Hyperlink"/>
                 <w:noProof/>
               </w:rPr>
               <w:t>4.</w:t>
@@ -2189,7 +2189,7 @@
             </w:r>
             <w:r>
               <w:rPr>
-                <w:rStyle w:val="Lienhypertexte"/>
+                <w:rStyle w:val="Hyperlink"/>
                 <w:noProof/>
               </w:rPr>
               <w:t>Direction Artistique</w:t>
@@ -2246,7 +2246,7 @@
         </w:p>
         <w:p>
           <w:pPr>
-            <w:pStyle w:val="TM2"/>
+            <w:pStyle w:val="TOC2"/>
             <w:tabs>
               <w:tab w:val="left" w:pos="880"/>
               <w:tab w:val="right" w:leader="dot" w:pos="9016"/>
@@ -2261,7 +2261,7 @@
           <w:hyperlink w:anchor="_Toc94720914" w:history="1">
             <w:r>
               <w:rPr>
-                <w:rStyle w:val="Lienhypertexte"/>
+                <w:rStyle w:val="Hyperlink"/>
                 <w:noProof/>
               </w:rPr>
               <w:t>4. 1.</w:t>
@@ -2277,7 +2277,7 @@
             </w:r>
             <w:r>
               <w:rPr>
-                <w:rStyle w:val="Lienhypertexte"/>
+                <w:rStyle w:val="Hyperlink"/>
                 <w:noProof/>
               </w:rPr>
               <w:t>Intentions</w:t>
@@ -2334,7 +2334,7 @@
         </w:p>
         <w:p>
           <w:pPr>
-            <w:pStyle w:val="TM2"/>
+            <w:pStyle w:val="TOC2"/>
             <w:tabs>
               <w:tab w:val="left" w:pos="880"/>
               <w:tab w:val="right" w:leader="dot" w:pos="9016"/>
@@ -2349,7 +2349,7 @@
           <w:hyperlink w:anchor="_Toc94720915" w:history="1">
             <w:r>
               <w:rPr>
-                <w:rStyle w:val="Lienhypertexte"/>
+                <w:rStyle w:val="Hyperlink"/>
                 <w:noProof/>
               </w:rPr>
               <w:t>4. 2.</w:t>
@@ -2365,7 +2365,7 @@
             </w:r>
             <w:r>
               <w:rPr>
-                <w:rStyle w:val="Lienhypertexte"/>
+                <w:rStyle w:val="Hyperlink"/>
                 <w:noProof/>
               </w:rPr>
               <w:t>Avatars</w:t>
@@ -2422,7 +2422,7 @@
         </w:p>
         <w:p>
           <w:pPr>
-            <w:pStyle w:val="TM3"/>
+            <w:pStyle w:val="TOC3"/>
             <w:tabs>
               <w:tab w:val="left" w:pos="880"/>
               <w:tab w:val="right" w:leader="dot" w:pos="9016"/>
@@ -2437,7 +2437,7 @@
           <w:hyperlink w:anchor="_Toc94720916" w:history="1">
             <w:r>
               <w:rPr>
-                <w:rStyle w:val="Lienhypertexte"/>
+                <w:rStyle w:val="Hyperlink"/>
                 <w:noProof/>
               </w:rPr>
               <w:t>A.</w:t>
@@ -2453,7 +2453,7 @@
             </w:r>
             <w:r>
               <w:rPr>
-                <w:rStyle w:val="Lienhypertexte"/>
+                <w:rStyle w:val="Hyperlink"/>
                 <w:noProof/>
               </w:rPr>
               <w:t>Apparence</w:t>
@@ -2510,7 +2510,7 @@
         </w:p>
         <w:p>
           <w:pPr>
-            <w:pStyle w:val="TM3"/>
+            <w:pStyle w:val="TOC3"/>
             <w:tabs>
               <w:tab w:val="left" w:pos="880"/>
               <w:tab w:val="right" w:leader="dot" w:pos="9016"/>
@@ -2525,7 +2525,7 @@
           <w:hyperlink w:anchor="_Toc94720917" w:history="1">
             <w:r>
               <w:rPr>
-                <w:rStyle w:val="Lienhypertexte"/>
+                <w:rStyle w:val="Hyperlink"/>
                 <w:noProof/>
               </w:rPr>
               <w:t>B.</w:t>
@@ -2541,7 +2541,7 @@
             </w:r>
             <w:r>
               <w:rPr>
-                <w:rStyle w:val="Lienhypertexte"/>
+                <w:rStyle w:val="Hyperlink"/>
                 <w:noProof/>
               </w:rPr>
               <w:t>Animations</w:t>
@@ -2598,7 +2598,7 @@
         </w:p>
         <w:p>
           <w:pPr>
-            <w:pStyle w:val="TM3"/>
+            <w:pStyle w:val="TOC3"/>
             <w:tabs>
               <w:tab w:val="left" w:pos="880"/>
               <w:tab w:val="right" w:leader="dot" w:pos="9016"/>
@@ -2613,7 +2613,7 @@
           <w:hyperlink w:anchor="_Toc94720918" w:history="1">
             <w:r>
               <w:rPr>
-                <w:rStyle w:val="Lienhypertexte"/>
+                <w:rStyle w:val="Hyperlink"/>
                 <w:noProof/>
               </w:rPr>
               <w:t>C.</w:t>
@@ -2629,7 +2629,7 @@
             </w:r>
             <w:r>
               <w:rPr>
-                <w:rStyle w:val="Lienhypertexte"/>
+                <w:rStyle w:val="Hyperlink"/>
                 <w:noProof/>
               </w:rPr>
               <w:t>Sound Design</w:t>
@@ -2686,7 +2686,7 @@
         </w:p>
         <w:p>
           <w:pPr>
-            <w:pStyle w:val="TM1"/>
+            <w:pStyle w:val="TOC1"/>
             <w:rPr>
               <w:noProof/>
               <w:sz w:val="22"/>
@@ -2697,7 +2697,7 @@
           <w:hyperlink w:anchor="_Toc94720919" w:history="1">
             <w:r>
               <w:rPr>
-                <w:rStyle w:val="Lienhypertexte"/>
+                <w:rStyle w:val="Hyperlink"/>
                 <w:noProof/>
               </w:rPr>
               <w:t>5.</w:t>
@@ -2713,7 +2713,7 @@
             </w:r>
             <w:r>
               <w:rPr>
-                <w:rStyle w:val="Lienhypertexte"/>
+                <w:rStyle w:val="Hyperlink"/>
                 <w:noProof/>
               </w:rPr>
               <w:t>Futur ?</w:t>
@@ -2770,7 +2770,7 @@
         </w:p>
         <w:p>
           <w:pPr>
-            <w:pStyle w:val="TM3"/>
+            <w:pStyle w:val="TOC3"/>
             <w:tabs>
               <w:tab w:val="left" w:pos="880"/>
               <w:tab w:val="right" w:leader="dot" w:pos="9016"/>
@@ -2785,7 +2785,7 @@
           <w:hyperlink w:anchor="_Toc94720920" w:history="1">
             <w:r>
               <w:rPr>
-                <w:rStyle w:val="Lienhypertexte"/>
+                <w:rStyle w:val="Hyperlink"/>
                 <w:noProof/>
               </w:rPr>
               <w:t>A.</w:t>
@@ -2801,7 +2801,7 @@
             </w:r>
             <w:r>
               <w:rPr>
-                <w:rStyle w:val="Lienhypertexte"/>
+                <w:rStyle w:val="Hyperlink"/>
                 <w:noProof/>
               </w:rPr>
               <w:t>Niveaux, Obstacles et éléments de LD</w:t>
@@ -2869,7 +2869,7 @@
     <w:p/>
     <w:p>
       <w:pPr>
-        <w:pStyle w:val="Titre1"/>
+        <w:pStyle w:val="Heading1"/>
       </w:pPr>
       <w:bookmarkStart w:id="2" w:name="_Toc94720890"/>
       <w:r>
@@ -2880,7 +2880,7 @@
     </w:p>
     <w:p>
       <w:pPr>
-        <w:pStyle w:val="Titre2"/>
+        <w:pStyle w:val="Heading2"/>
       </w:pPr>
       <w:bookmarkStart w:id="3" w:name="_Toc94720891"/>
       <w:r>
@@ -2891,7 +2891,7 @@
     <w:p>
       <w:r>
         <w:rPr>
-          <w:rStyle w:val="lev"/>
+          <w:rStyle w:val="Strong"/>
         </w:rPr>
         <w:t>DA.</w:t>
       </w:r>
@@ -2905,7 +2905,7 @@
     <w:p>
       <w:r>
         <w:rPr>
-          <w:rStyle w:val="lev"/>
+          <w:rStyle w:val="Strong"/>
         </w:rPr>
         <w:t>GD.</w:t>
       </w:r>
@@ -2916,22 +2916,17 @@
     <w:p>
       <w:r>
         <w:rPr>
-          <w:rStyle w:val="lev"/>
+          <w:rStyle w:val="Strong"/>
         </w:rPr>
         <w:t>Prog.</w:t>
       </w:r>
       <w:r>
-        <w:t xml:space="preserve"> Sébastien </w:t>
-      </w:r>
-      <w:proofErr w:type="spellStart"/>
-      <w:r>
-        <w:t>Pautot</w:t>
-      </w:r>
-      <w:proofErr w:type="spellEnd"/>
-    </w:p>
-    <w:p>
-      <w:pPr>
-        <w:pStyle w:val="Titre2"/>
+        <w:t xml:space="preserve"> Sébastien Pautot</w:t>
+      </w:r>
+    </w:p>
+    <w:p>
+      <w:pPr>
+        <w:pStyle w:val="Heading2"/>
       </w:pPr>
       <w:bookmarkStart w:id="4" w:name="_Toc94720892"/>
       <w:r>
@@ -3004,20 +2999,12 @@
         <w:t>De cette image n</w:t>
       </w:r>
       <w:r>
-        <w:t>ous avons tiré la notion de « partenaire » (</w:t>
-      </w:r>
-      <w:proofErr w:type="spellStart"/>
-      <w:r>
-        <w:t>buddy</w:t>
-      </w:r>
-      <w:proofErr w:type="spellEnd"/>
-      <w:r>
-        <w:t>). Nous avons donc conçu un prototype de jeu de plateforme en coopération où les joueurs peuvent s’aider les uns les autres.</w:t>
-      </w:r>
-    </w:p>
-    <w:p>
-      <w:pPr>
-        <w:pStyle w:val="Titre2"/>
+        <w:t>ous avons tiré la notion de « partenaire » (buddy). Nous avons donc conçu un prototype de jeu de plateforme en coopération où les joueurs peuvent s’aider les uns les autres.</w:t>
+      </w:r>
+    </w:p>
+    <w:p>
+      <w:pPr>
+        <w:pStyle w:val="Heading2"/>
       </w:pPr>
       <w:bookmarkStart w:id="5" w:name="_Toc94720893"/>
       <w:r>
@@ -3041,7 +3028,7 @@
     </w:p>
     <w:p>
       <w:pPr>
-        <w:pStyle w:val="Titre2"/>
+        <w:pStyle w:val="Heading2"/>
       </w:pPr>
       <w:bookmarkStart w:id="6" w:name="_Toc94720894"/>
       <w:r>
@@ -3056,7 +3043,7 @@
     </w:p>
     <w:p>
       <w:pPr>
-        <w:pStyle w:val="Titre2"/>
+        <w:pStyle w:val="Heading2"/>
       </w:pPr>
       <w:bookmarkStart w:id="7" w:name="_Toc94720895"/>
       <w:r>
@@ -3066,7 +3053,7 @@
     </w:p>
     <w:p>
       <w:pPr>
-        <w:pStyle w:val="Titre3"/>
+        <w:pStyle w:val="Heading3"/>
       </w:pPr>
       <w:bookmarkStart w:id="8" w:name="_Toc94720896"/>
       <w:r>
@@ -3075,18 +3062,13 @@
       <w:bookmarkEnd w:id="8"/>
     </w:p>
     <w:p>
-      <w:proofErr w:type="spellStart"/>
-      <w:r>
-        <w:t>Celeste</w:t>
-      </w:r>
-      <w:proofErr w:type="spellEnd"/>
-      <w:r>
-        <w:t>, Super Mario Bros.</w:t>
-      </w:r>
-    </w:p>
-    <w:p>
-      <w:pPr>
-        <w:pStyle w:val="Titre3"/>
+      <w:r>
+        <w:t>Celeste, Super Mario Bros.</w:t>
+      </w:r>
+    </w:p>
+    <w:p>
+      <w:pPr>
+        <w:pStyle w:val="Heading3"/>
       </w:pPr>
       <w:bookmarkStart w:id="9" w:name="_Toc94720897"/>
       <w:r>
@@ -3116,7 +3098,7 @@
     </w:p>
     <w:p>
       <w:pPr>
-        <w:pStyle w:val="Titre1"/>
+        <w:pStyle w:val="Heading1"/>
       </w:pPr>
       <w:bookmarkStart w:id="10" w:name="_Toc94720898"/>
       <w:r>
@@ -3127,7 +3109,7 @@
     </w:p>
     <w:p>
       <w:pPr>
-        <w:pStyle w:val="Titre2"/>
+        <w:pStyle w:val="Heading2"/>
       </w:pPr>
       <w:bookmarkStart w:id="11" w:name="_Toc94720899"/>
       <w:r>
@@ -3138,7 +3120,7 @@
     <w:p>
       <w:r>
         <w:rPr>
-          <w:rStyle w:val="lev"/>
+          <w:rStyle w:val="Strong"/>
         </w:rPr>
         <w:t>Camera.</w:t>
       </w:r>
@@ -3155,46 +3137,30 @@
         <w:t xml:space="preserve">La caméra suit </w:t>
       </w:r>
       <w:r>
-        <w:t xml:space="preserve">l’ensemble des joueurs avec du </w:t>
-      </w:r>
-      <w:proofErr w:type="spellStart"/>
-      <w:r>
-        <w:t>smoothing</w:t>
-      </w:r>
-      <w:proofErr w:type="spellEnd"/>
-      <w:r>
-        <w:t>.</w:t>
+        <w:t>l’ensemble des joueurs avec du smoothing.</w:t>
       </w:r>
       <w:r>
         <w:t xml:space="preserve"> Sortir de la vue de la caméra fait réapparaitre le joueur en question à une position « sûre ».</w:t>
       </w:r>
     </w:p>
     <w:p>
-      <w:proofErr w:type="spellStart"/>
       <w:r>
         <w:rPr>
-          <w:rStyle w:val="lev"/>
+          <w:rStyle w:val="Strong"/>
         </w:rPr>
-        <w:t>Character</w:t>
-      </w:r>
-      <w:proofErr w:type="spellEnd"/>
+        <w:t>Character.</w:t>
+      </w:r>
+      <w:r>
+        <w:t xml:space="preserve"> </w:t>
+      </w:r>
+      <w:r>
+        <w:t>Chaque joueur peut se déplacer sur le côté et sauter. Il peut s’accrocher aux murs et en sauter. Il peut aussi utiliser une capacité repoussant les autres joueurs, et une autre les tirant.</w:t>
+      </w:r>
+    </w:p>
+    <w:p>
       <w:r>
         <w:rPr>
-          <w:rStyle w:val="lev"/>
-        </w:rPr>
-        <w:t>.</w:t>
-      </w:r>
-      <w:r>
-        <w:t xml:space="preserve"> </w:t>
-      </w:r>
-      <w:r>
-        <w:t>Chaque joueur peut se déplacer sur le côté et sauter. Il peut s’accrocher aux murs et en sauter. Il peut aussi utiliser une capacité repoussant les autres joueurs, et une autre les tirant.</w:t>
-      </w:r>
-    </w:p>
-    <w:p>
-      <w:r>
-        <w:rPr>
-          <w:rStyle w:val="lev"/>
+          <w:rStyle w:val="Strong"/>
         </w:rPr>
         <w:t>Controller.</w:t>
       </w:r>
@@ -3207,7 +3173,7 @@
     </w:p>
     <w:p>
       <w:pPr>
-        <w:pStyle w:val="Titre2"/>
+        <w:pStyle w:val="Heading2"/>
       </w:pPr>
       <w:bookmarkStart w:id="12" w:name="_Toc94720900"/>
       <w:r>
@@ -3249,7 +3215,7 @@
     </w:p>
     <w:p>
       <w:pPr>
-        <w:pStyle w:val="Titre2"/>
+        <w:pStyle w:val="Heading2"/>
       </w:pPr>
       <w:bookmarkStart w:id="13" w:name="_Toc94720901"/>
       <w:r>
@@ -3260,7 +3226,7 @@
     <w:p/>
     <w:p>
       <w:pPr>
-        <w:pStyle w:val="Titre2"/>
+        <w:pStyle w:val="Heading2"/>
       </w:pPr>
       <w:bookmarkStart w:id="14" w:name="_Toc94720902"/>
       <w:r>
@@ -3270,7 +3236,7 @@
     </w:p>
     <w:p>
       <w:pPr>
-        <w:pStyle w:val="Titre3"/>
+        <w:pStyle w:val="Heading3"/>
       </w:pPr>
       <w:bookmarkStart w:id="15" w:name="_Toc94720903"/>
       <w:r>
@@ -3294,7 +3260,7 @@
     </w:p>
     <w:p>
       <w:pPr>
-        <w:pStyle w:val="Paragraphedeliste"/>
+        <w:pStyle w:val="ListParagraph"/>
         <w:numPr>
           <w:ilvl w:val="0"/>
           <w:numId w:val="19"/>
@@ -3302,7 +3268,7 @@
       </w:pPr>
       <w:r>
         <w:rPr>
-          <w:rStyle w:val="lev"/>
+          <w:rStyle w:val="Strong"/>
         </w:rPr>
         <w:t>Vitesse de base.</w:t>
       </w:r>
@@ -3318,7 +3284,7 @@
     </w:p>
     <w:p>
       <w:pPr>
-        <w:pStyle w:val="Paragraphedeliste"/>
+        <w:pStyle w:val="ListParagraph"/>
         <w:numPr>
           <w:ilvl w:val="0"/>
           <w:numId w:val="19"/>
@@ -3326,7 +3292,7 @@
       </w:pPr>
       <w:r>
         <w:rPr>
-          <w:rStyle w:val="lev"/>
+          <w:rStyle w:val="Strong"/>
         </w:rPr>
         <w:t>Vitesse du roi.</w:t>
       </w:r>
@@ -3342,7 +3308,7 @@
     </w:p>
     <w:p>
       <w:pPr>
-        <w:pStyle w:val="Titre4"/>
+        <w:pStyle w:val="Heading4"/>
       </w:pPr>
       <w:r>
         <w:t>Touches</w:t>
@@ -3350,7 +3316,7 @@
     </w:p>
     <w:p>
       <w:pPr>
-        <w:pStyle w:val="Paragraphedeliste"/>
+        <w:pStyle w:val="ListParagraph"/>
         <w:numPr>
           <w:ilvl w:val="0"/>
           <w:numId w:val="18"/>
@@ -3358,7 +3324,7 @@
       </w:pPr>
       <w:r>
         <w:rPr>
-          <w:rStyle w:val="lev"/>
+          <w:rStyle w:val="Strong"/>
         </w:rPr>
         <w:t>Clavier 1.</w:t>
       </w:r>
@@ -3368,7 +3334,7 @@
     </w:p>
     <w:p>
       <w:pPr>
-        <w:pStyle w:val="Paragraphedeliste"/>
+        <w:pStyle w:val="ListParagraph"/>
         <w:numPr>
           <w:ilvl w:val="0"/>
           <w:numId w:val="18"/>
@@ -3376,7 +3342,7 @@
       </w:pPr>
       <w:r>
         <w:rPr>
-          <w:rStyle w:val="lev"/>
+          <w:rStyle w:val="Strong"/>
         </w:rPr>
         <w:t>Clavier 2.</w:t>
       </w:r>
@@ -3386,7 +3352,7 @@
     </w:p>
     <w:p>
       <w:pPr>
-        <w:pStyle w:val="Paragraphedeliste"/>
+        <w:pStyle w:val="ListParagraph"/>
         <w:numPr>
           <w:ilvl w:val="0"/>
           <w:numId w:val="18"/>
@@ -3394,7 +3360,7 @@
       </w:pPr>
       <w:r>
         <w:rPr>
-          <w:rStyle w:val="lev"/>
+          <w:rStyle w:val="Strong"/>
         </w:rPr>
         <w:t>Manette.</w:t>
       </w:r>
@@ -3404,7 +3370,7 @@
     </w:p>
     <w:p>
       <w:pPr>
-        <w:pStyle w:val="Titre3"/>
+        <w:pStyle w:val="Heading3"/>
       </w:pPr>
       <w:bookmarkStart w:id="16" w:name="_Toc94720904"/>
       <w:r>
@@ -3419,21 +3385,12 @@
       <w:r>
         <w:t xml:space="preserve">t en contact avec le sol ou en train de </w:t>
       </w:r>
-      <w:proofErr w:type="spellStart"/>
       <w:r>
         <w:rPr>
           <w:i/>
           <w:iCs/>
         </w:rPr>
-        <w:t>wall</w:t>
-      </w:r>
-      <w:proofErr w:type="spellEnd"/>
-      <w:r>
-        <w:rPr>
-          <w:i/>
-          <w:iCs/>
-        </w:rPr>
-        <w:t xml:space="preserve"> slide</w:t>
+        <w:t>wall slide</w:t>
       </w:r>
       <w:r>
         <w:t>, il peut sauter.</w:t>
@@ -3450,7 +3407,7 @@
     </w:p>
     <w:p>
       <w:pPr>
-        <w:pStyle w:val="Paragraphedeliste"/>
+        <w:pStyle w:val="ListParagraph"/>
         <w:numPr>
           <w:ilvl w:val="0"/>
           <w:numId w:val="11"/>
@@ -3458,19 +3415,19 @@
       </w:pPr>
       <w:r>
         <w:rPr>
-          <w:rStyle w:val="lev"/>
+          <w:rStyle w:val="Strong"/>
         </w:rPr>
         <w:t>Hauteur</w:t>
       </w:r>
       <w:r>
         <w:rPr>
-          <w:rStyle w:val="lev"/>
+          <w:rStyle w:val="Strong"/>
         </w:rPr>
         <w:t xml:space="preserve"> de base</w:t>
       </w:r>
       <w:r>
         <w:rPr>
-          <w:rStyle w:val="lev"/>
+          <w:rStyle w:val="Strong"/>
         </w:rPr>
         <w:t>.</w:t>
       </w:r>
@@ -3486,7 +3443,7 @@
     </w:p>
     <w:p>
       <w:pPr>
-        <w:pStyle w:val="Paragraphedeliste"/>
+        <w:pStyle w:val="ListParagraph"/>
         <w:numPr>
           <w:ilvl w:val="0"/>
           <w:numId w:val="11"/>
@@ -3494,7 +3451,7 @@
       </w:pPr>
       <w:r>
         <w:rPr>
-          <w:rStyle w:val="lev"/>
+          <w:rStyle w:val="Strong"/>
         </w:rPr>
         <w:t>Longueur de base.</w:t>
       </w:r>
@@ -3510,7 +3467,7 @@
     </w:p>
     <w:p>
       <w:pPr>
-        <w:pStyle w:val="Paragraphedeliste"/>
+        <w:pStyle w:val="ListParagraph"/>
         <w:numPr>
           <w:ilvl w:val="0"/>
           <w:numId w:val="11"/>
@@ -3518,7 +3475,7 @@
       </w:pPr>
       <w:r>
         <w:rPr>
-          <w:rStyle w:val="lev"/>
+          <w:rStyle w:val="Strong"/>
         </w:rPr>
         <w:t>Hauteur du roi.</w:t>
       </w:r>
@@ -3534,7 +3491,7 @@
     </w:p>
     <w:p>
       <w:pPr>
-        <w:pStyle w:val="Paragraphedeliste"/>
+        <w:pStyle w:val="ListParagraph"/>
         <w:numPr>
           <w:ilvl w:val="0"/>
           <w:numId w:val="11"/>
@@ -3542,7 +3499,7 @@
       </w:pPr>
       <w:r>
         <w:rPr>
-          <w:rStyle w:val="lev"/>
+          <w:rStyle w:val="Strong"/>
         </w:rPr>
         <w:t>Longueur du roi.</w:t>
       </w:r>
@@ -3708,7 +3665,7 @@
     </w:p>
     <w:p>
       <w:pPr>
-        <w:pStyle w:val="Titre4"/>
+        <w:pStyle w:val="Heading4"/>
       </w:pPr>
       <w:r>
         <w:t>Touches</w:t>
@@ -3716,7 +3673,7 @@
     </w:p>
     <w:p>
       <w:pPr>
-        <w:pStyle w:val="Paragraphedeliste"/>
+        <w:pStyle w:val="ListParagraph"/>
         <w:numPr>
           <w:ilvl w:val="0"/>
           <w:numId w:val="12"/>
@@ -3724,7 +3681,7 @@
       </w:pPr>
       <w:r>
         <w:rPr>
-          <w:rStyle w:val="lev"/>
+          <w:rStyle w:val="Strong"/>
         </w:rPr>
         <w:t>Clavier 1.</w:t>
       </w:r>
@@ -3737,7 +3694,7 @@
     </w:p>
     <w:p>
       <w:pPr>
-        <w:pStyle w:val="Paragraphedeliste"/>
+        <w:pStyle w:val="ListParagraph"/>
         <w:numPr>
           <w:ilvl w:val="0"/>
           <w:numId w:val="12"/>
@@ -3745,7 +3702,7 @@
       </w:pPr>
       <w:r>
         <w:rPr>
-          <w:rStyle w:val="lev"/>
+          <w:rStyle w:val="Strong"/>
         </w:rPr>
         <w:t>Clavier 2.</w:t>
       </w:r>
@@ -3758,7 +3715,7 @@
     </w:p>
     <w:p>
       <w:pPr>
-        <w:pStyle w:val="Paragraphedeliste"/>
+        <w:pStyle w:val="ListParagraph"/>
         <w:numPr>
           <w:ilvl w:val="0"/>
           <w:numId w:val="12"/>
@@ -3766,7 +3723,7 @@
       </w:pPr>
       <w:r>
         <w:rPr>
-          <w:rStyle w:val="lev"/>
+          <w:rStyle w:val="Strong"/>
         </w:rPr>
         <w:t>Manette.</w:t>
       </w:r>
@@ -3785,7 +3742,7 @@
     </w:p>
     <w:p>
       <w:pPr>
-        <w:pStyle w:val="Titre4"/>
+        <w:pStyle w:val="Heading4"/>
       </w:pPr>
       <w:r>
         <w:t>Feedback</w:t>
@@ -3798,7 +3755,7 @@
     </w:p>
     <w:p>
       <w:pPr>
-        <w:pStyle w:val="Titre3"/>
+        <w:pStyle w:val="Heading3"/>
       </w:pPr>
       <w:bookmarkStart w:id="17" w:name="_Toc94720905"/>
       <w:r>
@@ -3813,7 +3770,7 @@
     </w:p>
     <w:p>
       <w:pPr>
-        <w:pStyle w:val="Titre4"/>
+        <w:pStyle w:val="Heading4"/>
       </w:pPr>
       <w:r>
         <w:t>Touches</w:t>
@@ -3821,7 +3778,7 @@
     </w:p>
     <w:p>
       <w:pPr>
-        <w:pStyle w:val="Paragraphedeliste"/>
+        <w:pStyle w:val="ListParagraph"/>
         <w:numPr>
           <w:ilvl w:val="0"/>
           <w:numId w:val="13"/>
@@ -3829,7 +3786,7 @@
       </w:pPr>
       <w:r>
         <w:rPr>
-          <w:rStyle w:val="lev"/>
+          <w:rStyle w:val="Strong"/>
         </w:rPr>
         <w:t>Clavier 1.</w:t>
       </w:r>
@@ -3842,7 +3799,7 @@
     </w:p>
     <w:p>
       <w:pPr>
-        <w:pStyle w:val="Paragraphedeliste"/>
+        <w:pStyle w:val="ListParagraph"/>
         <w:numPr>
           <w:ilvl w:val="0"/>
           <w:numId w:val="13"/>
@@ -3850,7 +3807,7 @@
       </w:pPr>
       <w:r>
         <w:rPr>
-          <w:rStyle w:val="lev"/>
+          <w:rStyle w:val="Strong"/>
         </w:rPr>
         <w:t>Clavier 2.</w:t>
       </w:r>
@@ -3863,7 +3820,7 @@
     </w:p>
     <w:p>
       <w:pPr>
-        <w:pStyle w:val="Paragraphedeliste"/>
+        <w:pStyle w:val="ListParagraph"/>
         <w:numPr>
           <w:ilvl w:val="0"/>
           <w:numId w:val="13"/>
@@ -3871,7 +3828,7 @@
       </w:pPr>
       <w:r>
         <w:rPr>
-          <w:rStyle w:val="lev"/>
+          <w:rStyle w:val="Strong"/>
         </w:rPr>
         <w:t>Manette.</w:t>
       </w:r>
@@ -3896,7 +3853,7 @@
     </w:p>
     <w:p>
       <w:pPr>
-        <w:pStyle w:val="Titre3"/>
+        <w:pStyle w:val="Heading3"/>
       </w:pPr>
       <w:bookmarkStart w:id="18" w:name="_Toc94720906"/>
       <w:r>
@@ -3929,13 +3886,8 @@
       <w:r>
         <w:t xml:space="preserve">. Lorsqu’un autre joueur se tient sur un joueur en </w:t>
       </w:r>
-      <w:proofErr w:type="spellStart"/>
-      <w:r>
-        <w:t>wall</w:t>
-      </w:r>
-      <w:proofErr w:type="spellEnd"/>
-      <w:r>
-        <w:t xml:space="preserve"> slide</w:t>
+      <w:r>
+        <w:t>wall slide</w:t>
       </w:r>
       <w:r>
         <w:t xml:space="preserve">, ce dernier glisse </w:t>
@@ -3949,7 +3901,7 @@
     </w:p>
     <w:p>
       <w:pPr>
-        <w:pStyle w:val="Paragraphedeliste"/>
+        <w:pStyle w:val="ListParagraph"/>
         <w:numPr>
           <w:ilvl w:val="0"/>
           <w:numId w:val="15"/>
@@ -3957,33 +3909,25 @@
       </w:pPr>
       <w:r>
         <w:rPr>
-          <w:rStyle w:val="lev"/>
+          <w:rStyle w:val="Strong"/>
         </w:rPr>
         <w:t>Vitesse de chute pendant le</w:t>
       </w:r>
       <w:r>
         <w:rPr>
-          <w:rStyle w:val="lev"/>
+          <w:rStyle w:val="Strong"/>
         </w:rPr>
         <w:t xml:space="preserve"> </w:t>
       </w:r>
-      <w:proofErr w:type="spellStart"/>
       <w:r>
         <w:rPr>
-          <w:rStyle w:val="lev"/>
+          <w:rStyle w:val="Strong"/>
         </w:rPr>
-        <w:t>wall</w:t>
-      </w:r>
-      <w:proofErr w:type="spellEnd"/>
+        <w:t>wall slide</w:t>
+      </w:r>
       <w:r>
         <w:rPr>
-          <w:rStyle w:val="lev"/>
-        </w:rPr>
-        <w:t xml:space="preserve"> slide</w:t>
-      </w:r>
-      <w:r>
-        <w:rPr>
-          <w:rStyle w:val="lev"/>
+          <w:rStyle w:val="Strong"/>
         </w:rPr>
         <w:t>.</w:t>
       </w:r>
@@ -3996,7 +3940,7 @@
     </w:p>
     <w:p>
       <w:pPr>
-        <w:pStyle w:val="Titre4"/>
+        <w:pStyle w:val="Heading4"/>
       </w:pPr>
       <w:r>
         <w:t>Feedback</w:t>
@@ -4009,7 +3953,7 @@
     </w:p>
     <w:p>
       <w:pPr>
-        <w:pStyle w:val="Titre3"/>
+        <w:pStyle w:val="Heading3"/>
       </w:pPr>
       <w:bookmarkStart w:id="19" w:name="_Toc94720907"/>
       <w:r>
@@ -4202,7 +4146,7 @@
     </w:p>
     <w:p>
       <w:pPr>
-        <w:pStyle w:val="Paragraphedeliste"/>
+        <w:pStyle w:val="ListParagraph"/>
         <w:numPr>
           <w:ilvl w:val="0"/>
           <w:numId w:val="15"/>
@@ -4210,7 +4154,7 @@
       </w:pPr>
       <w:r>
         <w:rPr>
-          <w:rStyle w:val="lev"/>
+          <w:rStyle w:val="Strong"/>
         </w:rPr>
         <w:t>Rayon d’interaction maximum.</w:t>
       </w:r>
@@ -4226,7 +4170,7 @@
     </w:p>
     <w:p>
       <w:pPr>
-        <w:pStyle w:val="Paragraphedeliste"/>
+        <w:pStyle w:val="ListParagraph"/>
         <w:numPr>
           <w:ilvl w:val="0"/>
           <w:numId w:val="15"/>
@@ -4234,7 +4178,7 @@
       </w:pPr>
       <w:r>
         <w:rPr>
-          <w:rStyle w:val="lev"/>
+          <w:rStyle w:val="Strong"/>
         </w:rPr>
         <w:t>Réduction du rayon par interaction.</w:t>
       </w:r>
@@ -4247,7 +4191,7 @@
     </w:p>
     <w:p>
       <w:pPr>
-        <w:pStyle w:val="Paragraphedeliste"/>
+        <w:pStyle w:val="ListParagraph"/>
         <w:numPr>
           <w:ilvl w:val="0"/>
           <w:numId w:val="15"/>
@@ -4255,7 +4199,7 @@
       </w:pPr>
       <w:r>
         <w:rPr>
-          <w:rStyle w:val="lev"/>
+          <w:rStyle w:val="Strong"/>
         </w:rPr>
         <w:t>Récupération du rayon.</w:t>
       </w:r>
@@ -4268,7 +4212,7 @@
     </w:p>
     <w:p>
       <w:pPr>
-        <w:pStyle w:val="Paragraphedeliste"/>
+        <w:pStyle w:val="ListParagraph"/>
         <w:numPr>
           <w:ilvl w:val="0"/>
           <w:numId w:val="15"/>
@@ -4276,7 +4220,7 @@
       </w:pPr>
       <w:r>
         <w:rPr>
-          <w:rStyle w:val="lev"/>
+          <w:rStyle w:val="Strong"/>
         </w:rPr>
         <w:t>Distance d’éjection de base.</w:t>
       </w:r>
@@ -4292,7 +4236,7 @@
     </w:p>
     <w:p>
       <w:pPr>
-        <w:pStyle w:val="Paragraphedeliste"/>
+        <w:pStyle w:val="ListParagraph"/>
         <w:numPr>
           <w:ilvl w:val="0"/>
           <w:numId w:val="15"/>
@@ -4300,7 +4244,7 @@
       </w:pPr>
       <w:r>
         <w:rPr>
-          <w:rStyle w:val="lev"/>
+          <w:rStyle w:val="Strong"/>
         </w:rPr>
         <w:t>Distance d’éjection du roi.</w:t>
       </w:r>
@@ -4322,7 +4266,7 @@
     </w:p>
     <w:p>
       <w:pPr>
-        <w:pStyle w:val="Titre4"/>
+        <w:pStyle w:val="Heading4"/>
       </w:pPr>
       <w:r>
         <w:t>Touches</w:t>
@@ -4330,7 +4274,7 @@
     </w:p>
     <w:p>
       <w:pPr>
-        <w:pStyle w:val="Paragraphedeliste"/>
+        <w:pStyle w:val="ListParagraph"/>
         <w:numPr>
           <w:ilvl w:val="0"/>
           <w:numId w:val="17"/>
@@ -4338,7 +4282,7 @@
       </w:pPr>
       <w:r>
         <w:rPr>
-          <w:rStyle w:val="lev"/>
+          <w:rStyle w:val="Strong"/>
         </w:rPr>
         <w:t>Clavier 1.</w:t>
       </w:r>
@@ -4351,7 +4295,7 @@
     </w:p>
     <w:p>
       <w:pPr>
-        <w:pStyle w:val="Paragraphedeliste"/>
+        <w:pStyle w:val="ListParagraph"/>
         <w:numPr>
           <w:ilvl w:val="0"/>
           <w:numId w:val="17"/>
@@ -4359,7 +4303,7 @@
       </w:pPr>
       <w:r>
         <w:rPr>
-          <w:rStyle w:val="lev"/>
+          <w:rStyle w:val="Strong"/>
         </w:rPr>
         <w:t>Clavier 2.</w:t>
       </w:r>
@@ -4372,7 +4316,7 @@
     </w:p>
     <w:p>
       <w:pPr>
-        <w:pStyle w:val="Paragraphedeliste"/>
+        <w:pStyle w:val="ListParagraph"/>
         <w:numPr>
           <w:ilvl w:val="0"/>
           <w:numId w:val="17"/>
@@ -4380,33 +4324,20 @@
       </w:pPr>
       <w:r>
         <w:rPr>
-          <w:rStyle w:val="lev"/>
+          <w:rStyle w:val="Strong"/>
         </w:rPr>
         <w:t>Manette.</w:t>
       </w:r>
       <w:r>
         <w:t xml:space="preserve"> </w:t>
       </w:r>
-      <w:proofErr w:type="spellStart"/>
-      <w:r>
-        <w:t>Bumper</w:t>
-      </w:r>
-      <w:proofErr w:type="spellEnd"/>
-      <w:r>
-        <w:t xml:space="preserve"> gauche (tirer) et </w:t>
-      </w:r>
-      <w:proofErr w:type="spellStart"/>
-      <w:r>
-        <w:t>bumper</w:t>
-      </w:r>
-      <w:proofErr w:type="spellEnd"/>
-      <w:r>
-        <w:t xml:space="preserve"> droite (pousser)</w:t>
-      </w:r>
-    </w:p>
-    <w:p>
-      <w:pPr>
-        <w:pStyle w:val="Titre4"/>
+      <w:r>
+        <w:t>Bumper gauche (tirer) et bumper droite (pousser)</w:t>
+      </w:r>
+    </w:p>
+    <w:p>
+      <w:pPr>
+        <w:pStyle w:val="Heading4"/>
       </w:pPr>
       <w:r>
         <w:t>Feedback</w:t>
@@ -4419,7 +4350,7 @@
     </w:p>
     <w:p>
       <w:pPr>
-        <w:pStyle w:val="Titre3"/>
+        <w:pStyle w:val="Heading3"/>
       </w:pPr>
       <w:bookmarkStart w:id="20" w:name="_Ref94191658"/>
       <w:bookmarkStart w:id="21" w:name="_Toc94720908"/>
@@ -4448,7 +4379,7 @@
     </w:p>
     <w:p>
       <w:pPr>
-        <w:pStyle w:val="Paragraphedeliste"/>
+        <w:pStyle w:val="ListParagraph"/>
         <w:numPr>
           <w:ilvl w:val="0"/>
           <w:numId w:val="14"/>
@@ -4456,7 +4387,7 @@
       </w:pPr>
       <w:r>
         <w:rPr>
-          <w:rStyle w:val="lev"/>
+          <w:rStyle w:val="Strong"/>
         </w:rPr>
         <w:t>Temps d’étourdissement.</w:t>
       </w:r>
@@ -4466,7 +4397,7 @@
     </w:p>
     <w:p>
       <w:pPr>
-        <w:pStyle w:val="Paragraphedeliste"/>
+        <w:pStyle w:val="ListParagraph"/>
         <w:numPr>
           <w:ilvl w:val="0"/>
           <w:numId w:val="14"/>
@@ -4474,7 +4405,7 @@
       </w:pPr>
       <w:r>
         <w:rPr>
-          <w:rStyle w:val="lev"/>
+          <w:rStyle w:val="Strong"/>
         </w:rPr>
         <w:t>Vitesse de déplacement.</w:t>
       </w:r>
@@ -4484,7 +4415,7 @@
     </w:p>
     <w:p>
       <w:pPr>
-        <w:pStyle w:val="Titre4"/>
+        <w:pStyle w:val="Heading4"/>
       </w:pPr>
       <w:r>
         <w:t>Feedback</w:t>
@@ -4492,28 +4423,12 @@
     </w:p>
     <w:p>
       <w:r>
-        <w:t xml:space="preserve">Lors de la collision des particules d’impact sont émises. Tant que le joueur est </w:t>
-      </w:r>
-      <w:proofErr w:type="spellStart"/>
-      <w:r>
-        <w:t>stun</w:t>
-      </w:r>
-      <w:proofErr w:type="spellEnd"/>
-      <w:r>
-        <w:t xml:space="preserve"> la couleur de son </w:t>
-      </w:r>
-      <w:proofErr w:type="spellStart"/>
-      <w:r>
-        <w:t>sprite</w:t>
-      </w:r>
-      <w:proofErr w:type="spellEnd"/>
-      <w:r>
-        <w:t xml:space="preserve"> est assombrie.</w:t>
-      </w:r>
-    </w:p>
-    <w:p>
-      <w:pPr>
-        <w:pStyle w:val="Paragraphedeliste"/>
+        <w:t>Lors de la collision des particules d’impact sont émises. Tant que le joueur est stun la couleur de son sprite est assombrie.</w:t>
+      </w:r>
+    </w:p>
+    <w:p>
+      <w:pPr>
+        <w:pStyle w:val="ListParagraph"/>
         <w:numPr>
           <w:ilvl w:val="0"/>
           <w:numId w:val="16"/>
@@ -4521,7 +4436,7 @@
       </w:pPr>
       <w:r>
         <w:rPr>
-          <w:rStyle w:val="lev"/>
+          <w:rStyle w:val="Strong"/>
         </w:rPr>
         <w:t>Luminosité couleur.</w:t>
       </w:r>
@@ -4531,7 +4446,7 @@
     </w:p>
     <w:p>
       <w:pPr>
-        <w:pStyle w:val="Titre2"/>
+        <w:pStyle w:val="Heading2"/>
       </w:pPr>
       <w:bookmarkStart w:id="22" w:name="_Toc94720909"/>
       <w:r>
@@ -4555,7 +4470,7 @@
     </w:p>
     <w:p>
       <w:pPr>
-        <w:pStyle w:val="Titre3"/>
+        <w:pStyle w:val="Heading3"/>
       </w:pPr>
       <w:bookmarkStart w:id="23" w:name="_Toc94720910"/>
       <w:r>
@@ -4576,7 +4491,7 @@
     </w:p>
     <w:p>
       <w:pPr>
-        <w:pStyle w:val="Titre3"/>
+        <w:pStyle w:val="Heading3"/>
       </w:pPr>
       <w:bookmarkStart w:id="24" w:name="_Toc94720911"/>
       <w:r>
@@ -4594,7 +4509,7 @@
       </w:r>
       <w:r>
         <w:rPr>
-          <w:rStyle w:val="Appelnotedebasdep"/>
+          <w:rStyle w:val="FootnoteReference"/>
         </w:rPr>
         <w:footnoteReference w:id="1"/>
       </w:r>
@@ -4617,7 +4532,7 @@
     <w:p>
       <w:r>
         <w:rPr>
-          <w:rStyle w:val="lev"/>
+          <w:rStyle w:val="Strong"/>
         </w:rPr>
         <w:t>Force minimal pour briser la couronne.</w:t>
       </w:r>
@@ -4627,7 +4542,7 @@
     </w:p>
     <w:p>
       <w:pPr>
-        <w:pStyle w:val="Titre2"/>
+        <w:pStyle w:val="Heading2"/>
       </w:pPr>
       <w:bookmarkStart w:id="25" w:name="_Toc94720912"/>
       <w:r>
@@ -4640,15 +4555,7 @@
         <w:t xml:space="preserve">Le niveau contient </w:t>
       </w:r>
       <w:r>
-        <w:t xml:space="preserve">des chemins qui ne peuvent se faire qu’en coop, et d’autres chemins qui peuvent se faire seul. Ces derniers devraient être soit  </w:t>
-      </w:r>
-      <w:proofErr w:type="spellStart"/>
-      <w:r>
-        <w:t>soit</w:t>
-      </w:r>
-      <w:proofErr w:type="spellEnd"/>
-      <w:r>
-        <w:t xml:space="preserve"> moins accessibles, plus difficile à traverser</w:t>
+        <w:t>des chemins qui ne peuvent se faire qu’en coop, et d’autres chemins qui peuvent se faire seul. Ces derniers devraient être soit  soit moins accessibles, plus difficile à traverser</w:t>
       </w:r>
       <w:r>
         <w:t xml:space="preserve">, ou plus longs. </w:t>
@@ -4718,7 +4625,7 @@
     </w:p>
     <w:p>
       <w:pPr>
-        <w:pStyle w:val="Titre1"/>
+        <w:pStyle w:val="Heading1"/>
       </w:pPr>
       <w:bookmarkStart w:id="26" w:name="_Toc94720913"/>
       <w:r>
@@ -4729,7 +4636,7 @@
     </w:p>
     <w:p>
       <w:pPr>
-        <w:pStyle w:val="Titre2"/>
+        <w:pStyle w:val="Heading2"/>
       </w:pPr>
       <w:bookmarkStart w:id="27" w:name="_Toc94720914"/>
       <w:r>
@@ -4744,7 +4651,7 @@
     </w:p>
     <w:p>
       <w:pPr>
-        <w:pStyle w:val="Titre2"/>
+        <w:pStyle w:val="Heading2"/>
       </w:pPr>
       <w:bookmarkStart w:id="28" w:name="_Toc94720915"/>
       <w:r>
@@ -4754,7 +4661,7 @@
     </w:p>
     <w:p>
       <w:pPr>
-        <w:pStyle w:val="Titre3"/>
+        <w:pStyle w:val="Heading3"/>
       </w:pPr>
       <w:bookmarkStart w:id="29" w:name="_Toc94720916"/>
       <w:r>
@@ -4769,7 +4676,7 @@
     </w:p>
     <w:p>
       <w:pPr>
-        <w:pStyle w:val="Titre3"/>
+        <w:pStyle w:val="Heading3"/>
       </w:pPr>
       <w:bookmarkStart w:id="30" w:name="_Toc94720917"/>
       <w:r>
@@ -4865,7 +4772,7 @@
     </w:p>
     <w:p>
       <w:pPr>
-        <w:pStyle w:val="Titre3"/>
+        <w:pStyle w:val="Heading3"/>
       </w:pPr>
       <w:bookmarkStart w:id="31" w:name="_Toc94720918"/>
       <w:r>
@@ -4875,21 +4782,13 @@
     </w:p>
     <w:p>
       <w:r>
-        <w:t xml:space="preserve">Le </w:t>
-      </w:r>
-      <w:proofErr w:type="spellStart"/>
-      <w:r>
-        <w:t>sound</w:t>
-      </w:r>
-      <w:proofErr w:type="spellEnd"/>
-      <w:r>
-        <w:t xml:space="preserve"> design lié aux avatars a pour objectif d’accompagner les animations. Le pitch de chaque son est donc baissé lorsque le personnage est écrasé, et augmente lorsque le personnage est étiré.</w:t>
+        <w:t>Le sound design lié aux avatars a pour objectif d’accompagner les animations. Le pitch de chaque son est donc baissé lorsque le personnage est écrasé, et augmente lorsque le personnage est étiré.</w:t>
       </w:r>
     </w:p>
     <w:p/>
     <w:p>
       <w:pPr>
-        <w:pStyle w:val="Titre2"/>
+        <w:pStyle w:val="Heading2"/>
       </w:pPr>
       <w:r>
         <w:lastRenderedPageBreak/>
@@ -4898,7 +4797,7 @@
     </w:p>
     <w:p>
       <w:pPr>
-        <w:pStyle w:val="Titre3"/>
+        <w:pStyle w:val="Heading3"/>
       </w:pPr>
       <w:r>
         <w:t>Background</w:t>
@@ -4956,7 +4855,7 @@
     </w:p>
     <w:p>
       <w:pPr>
-        <w:pStyle w:val="Titre3"/>
+        <w:pStyle w:val="Heading3"/>
       </w:pPr>
       <w:r>
         <w:t>évolution</w:t>
@@ -4991,7 +4890,7 @@
     </w:p>
     <w:p>
       <w:pPr>
-        <w:pStyle w:val="Titre1"/>
+        <w:pStyle w:val="Heading1"/>
       </w:pPr>
       <w:bookmarkStart w:id="32" w:name="_Toc94720919"/>
       <w:r>
@@ -5002,7 +4901,7 @@
     </w:p>
     <w:p>
       <w:pPr>
-        <w:pStyle w:val="Titre3"/>
+        <w:pStyle w:val="Heading3"/>
       </w:pPr>
       <w:bookmarkStart w:id="33" w:name="_Toc94720920"/>
       <w:r>
@@ -5021,15 +4920,7 @@
         <w:t xml:space="preserve"> </w:t>
       </w:r>
       <w:r>
-        <w:t xml:space="preserve">ils pourraient contenir des obstacles et éléments de LD tels que des </w:t>
-      </w:r>
-      <w:proofErr w:type="spellStart"/>
-      <w:r>
-        <w:t>bumpers</w:t>
-      </w:r>
-      <w:proofErr w:type="spellEnd"/>
-      <w:r>
-        <w:t>, des trampolines, des pics, des plateformes mouvantes, etc.</w:t>
+        <w:t>ils pourraient contenir des obstacles et éléments de LD tels que des bumpers, des trampolines, des pics, des plateformes mouvantes, etc.</w:t>
       </w:r>
     </w:p>
     <w:sectPr>
@@ -5068,7 +4959,7 @@
 <w:ftr xmlns:wpc="http://schemas.microsoft.com/office/word/2010/wordprocessingCanvas" xmlns:cx="http://schemas.microsoft.com/office/drawing/2014/chartex" xmlns:cx1="http://schemas.microsoft.com/office/drawing/2015/9/8/chartex" xmlns:cx2="http://schemas.microsoft.com/office/drawing/2015/10/21/chartex" xmlns:cx3="http://schemas.microsoft.com/office/drawing/2016/5/9/chartex" xmlns:cx4="http://schemas.microsoft.com/office/drawing/2016/5/10/chartex" xmlns:cx5="http://schemas.microsoft.com/office/drawing/2016/5/11/chartex" xmlns:cx6="http://schemas.microsoft.com/office/drawing/2016/5/12/chartex" xmlns:cx7="http://schemas.microsoft.com/office/drawing/2016/5/13/chartex" xmlns:cx8="http://schemas.microsoft.com/office/drawing/2016/5/14/chartex" xmlns:mc="http://schemas.openxmlformats.org/markup-compatibility/2006" xmlns:aink="http://schemas.microsoft.com/office/drawing/2016/ink" xmlns:am3d="http://schemas.microsoft.com/office/drawing/2017/model3d" xmlns:o="urn:schemas-microsoft-com:office:office" xmlns:r="http://schemas.openxmlformats.org/officeDocument/2006/relationships" xmlns:m="http://schemas.openxmlformats.org/officeDocument/2006/math" xmlns:v="urn:schemas-microsoft-com:vml" xmlns:wp14="http://schemas.microsoft.com/office/word/2010/wordprocessingDrawing" xmlns:wp="http://schemas.openxmlformats.org/drawingml/2006/wordprocessingDrawing" xmlns:w10="urn:schemas-microsoft-com:office:word" xmlns:w="http://schemas.openxmlformats.org/wordprocessingml/2006/main" xmlns:w14="http://schemas.microsoft.com/office/word/2010/wordml" xmlns:w15="http://schemas.microsoft.com/office/word/2012/wordml" xmlns:w16cex="http://schemas.microsoft.com/office/word/2018/wordml/cex" xmlns:w16cid="http://schemas.microsoft.com/office/word/2016/wordml/cid" xmlns:w16="http://schemas.microsoft.com/office/word/2018/wordml" xmlns:w16sdtdh="http://schemas.microsoft.com/office/word/2020/wordml/sdtdatahash" xmlns:w16se="http://schemas.microsoft.com/office/word/2015/wordml/symex" xmlns:wpg="http://schemas.microsoft.com/office/word/2010/wordprocessingGroup" xmlns:wpi="http://schemas.microsoft.com/office/word/2010/wordprocessingInk" xmlns:wne="http://schemas.microsoft.com/office/word/2006/wordml" xmlns:wps="http://schemas.microsoft.com/office/word/2010/wordprocessingShape" mc:Ignorable="w14 w15 w16se w16cid w16 w16cex w16sdtdh wp14">
   <w:p>
     <w:pPr>
-      <w:pStyle w:val="Pieddepage"/>
+      <w:pStyle w:val="Footer"/>
     </w:pPr>
     <w:r>
       <w:tab/>
@@ -5094,15 +4985,25 @@
     <w:r>
       <w:t>/</w:t>
     </w:r>
-    <w:fldSimple w:instr=" NUMPAGES   \* MERGEFORMAT ">
-      <w:r>
-        <w:t>8</w:t>
-      </w:r>
-    </w:fldSimple>
+    <w:r>
+      <w:fldChar w:fldCharType="begin"/>
+    </w:r>
+    <w:r>
+      <w:instrText xml:space="preserve"> NUMPAGES   \* MERGEFORMAT </w:instrText>
+    </w:r>
+    <w:r>
+      <w:fldChar w:fldCharType="separate"/>
+    </w:r>
+    <w:r>
+      <w:t>8</w:t>
+    </w:r>
+    <w:r>
+      <w:fldChar w:fldCharType="end"/>
+    </w:r>
   </w:p>
   <w:p>
     <w:pPr>
-      <w:pStyle w:val="Pieddepage"/>
+      <w:pStyle w:val="Footer"/>
     </w:pPr>
   </w:p>
 </w:ftr>
@@ -5112,7 +5013,7 @@
 <w:ftr xmlns:wpc="http://schemas.microsoft.com/office/word/2010/wordprocessingCanvas" xmlns:cx="http://schemas.microsoft.com/office/drawing/2014/chartex" xmlns:cx1="http://schemas.microsoft.com/office/drawing/2015/9/8/chartex" xmlns:cx2="http://schemas.microsoft.com/office/drawing/2015/10/21/chartex" xmlns:cx3="http://schemas.microsoft.com/office/drawing/2016/5/9/chartex" xmlns:cx4="http://schemas.microsoft.com/office/drawing/2016/5/10/chartex" xmlns:cx5="http://schemas.microsoft.com/office/drawing/2016/5/11/chartex" xmlns:cx6="http://schemas.microsoft.com/office/drawing/2016/5/12/chartex" xmlns:cx7="http://schemas.microsoft.com/office/drawing/2016/5/13/chartex" xmlns:cx8="http://schemas.microsoft.com/office/drawing/2016/5/14/chartex" xmlns:mc="http://schemas.openxmlformats.org/markup-compatibility/2006" xmlns:aink="http://schemas.microsoft.com/office/drawing/2016/ink" xmlns:am3d="http://schemas.microsoft.com/office/drawing/2017/model3d" xmlns:o="urn:schemas-microsoft-com:office:office" xmlns:r="http://schemas.openxmlformats.org/officeDocument/2006/relationships" xmlns:m="http://schemas.openxmlformats.org/officeDocument/2006/math" xmlns:v="urn:schemas-microsoft-com:vml" xmlns:wp14="http://schemas.microsoft.com/office/word/2010/wordprocessingDrawing" xmlns:wp="http://schemas.openxmlformats.org/drawingml/2006/wordprocessingDrawing" xmlns:w10="urn:schemas-microsoft-com:office:word" xmlns:w="http://schemas.openxmlformats.org/wordprocessingml/2006/main" xmlns:w14="http://schemas.microsoft.com/office/word/2010/wordml" xmlns:w15="http://schemas.microsoft.com/office/word/2012/wordml" xmlns:w16cex="http://schemas.microsoft.com/office/word/2018/wordml/cex" xmlns:w16cid="http://schemas.microsoft.com/office/word/2016/wordml/cid" xmlns:w16="http://schemas.microsoft.com/office/word/2018/wordml" xmlns:w16sdtdh="http://schemas.microsoft.com/office/word/2020/wordml/sdtdatahash" xmlns:w16se="http://schemas.microsoft.com/office/word/2015/wordml/symex" xmlns:wpg="http://schemas.microsoft.com/office/word/2010/wordprocessingGroup" xmlns:wpi="http://schemas.microsoft.com/office/word/2010/wordprocessingInk" xmlns:wne="http://schemas.microsoft.com/office/word/2006/wordml" xmlns:wps="http://schemas.microsoft.com/office/word/2010/wordprocessingShape" mc:Ignorable="w14 w15 w16se w16cid w16 w16cex w16sdtdh wp14">
   <w:p>
     <w:pPr>
-      <w:pStyle w:val="Pieddepage"/>
+      <w:pStyle w:val="Footer"/>
     </w:pPr>
     <w:r>
       <w:fldChar w:fldCharType="begin"/>
@@ -5135,27 +5036,14 @@
     <w:r>
       <w:t>/</w:t>
     </w:r>
-    <w:r>
-      <w:fldChar w:fldCharType="begin"/>
-    </w:r>
-    <w:r>
-      <w:instrText xml:space="preserve"> NUMPAGES   \* MERGEFORMAT </w:instrText>
-    </w:r>
-    <w:r>
-      <w:fldChar w:fldCharType="separate"/>
-    </w:r>
-    <w:r>
-      <w:rPr>
-        <w:noProof/>
-      </w:rPr>
-      <w:t>8</w:t>
-    </w:r>
-    <w:r>
-      <w:rPr>
-        <w:noProof/>
-      </w:rPr>
-      <w:fldChar w:fldCharType="end"/>
-    </w:r>
+    <w:fldSimple w:instr=" NUMPAGES   \* MERGEFORMAT ">
+      <w:r>
+        <w:rPr>
+          <w:noProof/>
+        </w:rPr>
+        <w:t>8</w:t>
+      </w:r>
+    </w:fldSimple>
   </w:p>
 </w:ftr>
 </file>
@@ -5179,11 +5067,11 @@
   <w:footnote w:id="1">
     <w:p>
       <w:pPr>
-        <w:pStyle w:val="Notedebasdepage"/>
+        <w:pStyle w:val="FootnoteText"/>
       </w:pPr>
       <w:r>
         <w:rPr>
-          <w:rStyle w:val="Appelnotedebasdep"/>
+          <w:rStyle w:val="FootnoteReference"/>
         </w:rPr>
         <w:footnoteRef/>
       </w:r>
@@ -5203,13 +5091,8 @@
         <w:fldChar w:fldCharType="separate"/>
       </w:r>
       <w:r>
-        <w:t xml:space="preserve">Impact et </w:t>
-      </w:r>
-      <w:proofErr w:type="spellStart"/>
-      <w:r>
-        <w:t>stun</w:t>
-      </w:r>
-      <w:proofErr w:type="spellEnd"/>
+        <w:t>Impact et stun</w:t>
+      </w:r>
       <w:r>
         <w:fldChar w:fldCharType="end"/>
       </w:r>
@@ -5902,7 +5785,7 @@
     <w:lvl w:ilvl="0">
       <w:start w:val="1"/>
       <w:numFmt w:val="decimal"/>
-      <w:pStyle w:val="Titre1"/>
+      <w:pStyle w:val="Heading1"/>
       <w:lvlText w:val="%1."/>
       <w:lvlJc w:val="left"/>
       <w:pPr>
@@ -5915,7 +5798,7 @@
     <w:lvl w:ilvl="1">
       <w:start w:val="1"/>
       <w:numFmt w:val="decimal"/>
-      <w:pStyle w:val="Titre2"/>
+      <w:pStyle w:val="Heading2"/>
       <w:lvlText w:val="%1. %2."/>
       <w:lvlJc w:val="left"/>
       <w:pPr>
@@ -5928,7 +5811,7 @@
     <w:lvl w:ilvl="2">
       <w:start w:val="1"/>
       <w:numFmt w:val="upperLetter"/>
-      <w:pStyle w:val="Titre3"/>
+      <w:pStyle w:val="Heading3"/>
       <w:lvlText w:val="%3."/>
       <w:lvlJc w:val="right"/>
       <w:pPr>
@@ -7561,11 +7444,11 @@
       <w:lang w:val="fr-FR"/>
     </w:rPr>
   </w:style>
-  <w:style w:type="paragraph" w:styleId="Titre1">
+  <w:style w:type="paragraph" w:styleId="Heading1">
     <w:name w:val="heading 1"/>
     <w:basedOn w:val="Normal"/>
     <w:next w:val="Normal"/>
-    <w:link w:val="Titre1Car"/>
+    <w:link w:val="Heading1Char"/>
     <w:uiPriority w:val="9"/>
     <w:qFormat/>
     <w:rsid w:val="00CA7454"/>
@@ -7593,15 +7476,15 @@
       <w:szCs w:val="52"/>
     </w:rPr>
   </w:style>
-  <w:style w:type="paragraph" w:styleId="Titre2">
+  <w:style w:type="paragraph" w:styleId="Heading2">
     <w:name w:val="heading 2"/>
     <w:basedOn w:val="Normal"/>
     <w:next w:val="Normal"/>
-    <w:link w:val="Titre2Car"/>
+    <w:link w:val="Heading2Char"/>
     <w:uiPriority w:val="9"/>
     <w:unhideWhenUsed/>
     <w:qFormat/>
-    <w:rsid w:val="00503D56"/>
+    <w:rsid w:val="00B41955"/>
     <w:pPr>
       <w:numPr>
         <w:ilvl w:val="1"/>
@@ -7615,6 +7498,7 @@
       </w:pBdr>
       <w:shd w:val="clear" w:color="auto" w:fill="D9E2F3" w:themeFill="accent1" w:themeFillTint="33"/>
       <w:spacing w:after="0"/>
+      <w:ind w:left="360"/>
       <w:outlineLvl w:val="1"/>
     </w:pPr>
     <w:rPr>
@@ -7624,15 +7508,15 @@
       <w:szCs w:val="28"/>
     </w:rPr>
   </w:style>
-  <w:style w:type="paragraph" w:styleId="Titre3">
+  <w:style w:type="paragraph" w:styleId="Heading3">
     <w:name w:val="heading 3"/>
     <w:basedOn w:val="Normal"/>
     <w:next w:val="Normal"/>
-    <w:link w:val="Titre3Car"/>
+    <w:link w:val="Heading3Char"/>
     <w:uiPriority w:val="9"/>
     <w:unhideWhenUsed/>
     <w:qFormat/>
-    <w:rsid w:val="00AD378E"/>
+    <w:rsid w:val="00B41955"/>
     <w:pPr>
       <w:keepNext/>
       <w:numPr>
@@ -7643,6 +7527,7 @@
         <w:top w:val="single" w:sz="6" w:space="2" w:color="4472C4" w:themeColor="accent1"/>
       </w:pBdr>
       <w:spacing w:before="300" w:after="0"/>
+      <w:ind w:left="180"/>
       <w:outlineLvl w:val="2"/>
     </w:pPr>
     <w:rPr>
@@ -7653,11 +7538,11 @@
       <w:szCs w:val="24"/>
     </w:rPr>
   </w:style>
-  <w:style w:type="paragraph" w:styleId="Titre4">
+  <w:style w:type="paragraph" w:styleId="Heading4">
     <w:name w:val="heading 4"/>
     <w:basedOn w:val="Normal"/>
     <w:next w:val="Normal"/>
-    <w:link w:val="Titre4Car"/>
+    <w:link w:val="Heading4Char"/>
     <w:uiPriority w:val="9"/>
     <w:unhideWhenUsed/>
     <w:qFormat/>
@@ -7676,11 +7561,11 @@
       <w:spacing w:val="10"/>
     </w:rPr>
   </w:style>
-  <w:style w:type="paragraph" w:styleId="Titre5">
+  <w:style w:type="paragraph" w:styleId="Heading5">
     <w:name w:val="heading 5"/>
     <w:basedOn w:val="Normal"/>
     <w:next w:val="Normal"/>
-    <w:link w:val="Titre5Car"/>
+    <w:link w:val="Heading5Char"/>
     <w:uiPriority w:val="9"/>
     <w:semiHidden/>
     <w:unhideWhenUsed/>
@@ -7699,11 +7584,11 @@
       <w:spacing w:val="10"/>
     </w:rPr>
   </w:style>
-  <w:style w:type="paragraph" w:styleId="Titre6">
+  <w:style w:type="paragraph" w:styleId="Heading6">
     <w:name w:val="heading 6"/>
     <w:basedOn w:val="Normal"/>
     <w:next w:val="Normal"/>
-    <w:link w:val="Titre6Car"/>
+    <w:link w:val="Heading6Char"/>
     <w:uiPriority w:val="9"/>
     <w:semiHidden/>
     <w:unhideWhenUsed/>
@@ -7722,11 +7607,11 @@
       <w:spacing w:val="10"/>
     </w:rPr>
   </w:style>
-  <w:style w:type="paragraph" w:styleId="Titre7">
+  <w:style w:type="paragraph" w:styleId="Heading7">
     <w:name w:val="heading 7"/>
     <w:basedOn w:val="Normal"/>
     <w:next w:val="Normal"/>
-    <w:link w:val="Titre7Car"/>
+    <w:link w:val="Heading7Char"/>
     <w:uiPriority w:val="9"/>
     <w:semiHidden/>
     <w:unhideWhenUsed/>
@@ -7742,11 +7627,11 @@
       <w:spacing w:val="10"/>
     </w:rPr>
   </w:style>
-  <w:style w:type="paragraph" w:styleId="Titre8">
+  <w:style w:type="paragraph" w:styleId="Heading8">
     <w:name w:val="heading 8"/>
     <w:basedOn w:val="Normal"/>
     <w:next w:val="Normal"/>
-    <w:link w:val="Titre8Car"/>
+    <w:link w:val="Heading8Char"/>
     <w:uiPriority w:val="9"/>
     <w:semiHidden/>
     <w:unhideWhenUsed/>
@@ -7763,11 +7648,11 @@
       <w:szCs w:val="18"/>
     </w:rPr>
   </w:style>
-  <w:style w:type="paragraph" w:styleId="Titre9">
+  <w:style w:type="paragraph" w:styleId="Heading9">
     <w:name w:val="heading 9"/>
     <w:basedOn w:val="Normal"/>
     <w:next w:val="Normal"/>
-    <w:link w:val="Titre9Car"/>
+    <w:link w:val="Heading9Char"/>
     <w:uiPriority w:val="9"/>
     <w:semiHidden/>
     <w:unhideWhenUsed/>
@@ -7786,13 +7671,12 @@
       <w:szCs w:val="18"/>
     </w:rPr>
   </w:style>
-  <w:style w:type="character" w:default="1" w:styleId="Policepardfaut">
+  <w:style w:type="character" w:default="1" w:styleId="DefaultParagraphFont">
     <w:name w:val="Default Paragraph Font"/>
     <w:uiPriority w:val="1"/>
-    <w:semiHidden/>
     <w:unhideWhenUsed/>
   </w:style>
-  <w:style w:type="table" w:default="1" w:styleId="TableauNormal">
+  <w:style w:type="table" w:default="1" w:styleId="TableNormal">
     <w:name w:val="Normal Table"/>
     <w:uiPriority w:val="99"/>
     <w:semiHidden/>
@@ -7807,17 +7691,17 @@
       </w:tblCellMar>
     </w:tblPr>
   </w:style>
-  <w:style w:type="numbering" w:default="1" w:styleId="Aucuneliste">
+  <w:style w:type="numbering" w:default="1" w:styleId="NoList">
     <w:name w:val="No List"/>
     <w:uiPriority w:val="99"/>
     <w:semiHidden/>
     <w:unhideWhenUsed/>
   </w:style>
-  <w:style w:type="paragraph" w:styleId="Sous-titre">
+  <w:style w:type="paragraph" w:styleId="Subtitle">
     <w:name w:val="Subtitle"/>
     <w:basedOn w:val="Normal"/>
     <w:next w:val="Normal"/>
-    <w:link w:val="Sous-titreCar"/>
+    <w:link w:val="SubtitleChar"/>
     <w:uiPriority w:val="11"/>
     <w:qFormat/>
     <w:rsid w:val="00842AED"/>
@@ -7833,10 +7717,10 @@
       <w:szCs w:val="21"/>
     </w:rPr>
   </w:style>
-  <w:style w:type="character" w:customStyle="1" w:styleId="Sous-titreCar">
-    <w:name w:val="Sous-titre Car"/>
-    <w:basedOn w:val="Policepardfaut"/>
-    <w:link w:val="Sous-titre"/>
+  <w:style w:type="character" w:customStyle="1" w:styleId="SubtitleChar">
+    <w:name w:val="Subtitle Char"/>
+    <w:basedOn w:val="DefaultParagraphFont"/>
+    <w:link w:val="Subtitle"/>
     <w:uiPriority w:val="11"/>
     <w:rsid w:val="00842AED"/>
     <w:rPr>
@@ -7848,10 +7732,10 @@
       <w:lang w:val="fr-FR"/>
     </w:rPr>
   </w:style>
-  <w:style w:type="character" w:customStyle="1" w:styleId="Titre1Car">
-    <w:name w:val="Titre 1 Car"/>
-    <w:basedOn w:val="Policepardfaut"/>
-    <w:link w:val="Titre1"/>
+  <w:style w:type="character" w:customStyle="1" w:styleId="Heading1Char">
+    <w:name w:val="Heading 1 Char"/>
+    <w:basedOn w:val="DefaultParagraphFont"/>
+    <w:link w:val="Heading1"/>
     <w:uiPriority w:val="9"/>
     <w:rsid w:val="00CA7454"/>
     <w:rPr>
@@ -7863,11 +7747,11 @@
       <w:shd w:val="clear" w:color="auto" w:fill="4472C4" w:themeFill="accent1"/>
     </w:rPr>
   </w:style>
-  <w:style w:type="paragraph" w:styleId="Titre">
+  <w:style w:type="paragraph" w:styleId="Title">
     <w:name w:val="Title"/>
     <w:basedOn w:val="Normal"/>
     <w:next w:val="Normal"/>
-    <w:link w:val="TitreCar"/>
+    <w:link w:val="TitleChar"/>
     <w:uiPriority w:val="10"/>
     <w:qFormat/>
     <w:rsid w:val="00842AED"/>
@@ -7884,10 +7768,10 @@
       <w:szCs w:val="96"/>
     </w:rPr>
   </w:style>
-  <w:style w:type="character" w:customStyle="1" w:styleId="TitreCar">
-    <w:name w:val="Titre Car"/>
-    <w:basedOn w:val="Policepardfaut"/>
-    <w:link w:val="Titre"/>
+  <w:style w:type="character" w:customStyle="1" w:styleId="TitleChar">
+    <w:name w:val="Title Char"/>
+    <w:basedOn w:val="DefaultParagraphFont"/>
+    <w:link w:val="Title"/>
     <w:uiPriority w:val="10"/>
     <w:rsid w:val="00842AED"/>
     <w:rPr>
@@ -7900,12 +7784,12 @@
       <w:lang w:val="fr-FR"/>
     </w:rPr>
   </w:style>
-  <w:style w:type="character" w:customStyle="1" w:styleId="Titre2Car">
-    <w:name w:val="Titre 2 Car"/>
-    <w:basedOn w:val="Policepardfaut"/>
-    <w:link w:val="Titre2"/>
+  <w:style w:type="character" w:customStyle="1" w:styleId="Heading2Char">
+    <w:name w:val="Heading 2 Char"/>
+    <w:basedOn w:val="DefaultParagraphFont"/>
+    <w:link w:val="Heading2"/>
     <w:uiPriority w:val="9"/>
-    <w:rsid w:val="00503D56"/>
+    <w:rsid w:val="00B41955"/>
     <w:rPr>
       <w:caps/>
       <w:spacing w:val="15"/>
@@ -7915,7 +7799,7 @@
       <w:lang w:val="fr-FR"/>
     </w:rPr>
   </w:style>
-  <w:style w:type="character" w:styleId="lev">
+  <w:style w:type="character" w:styleId="Strong">
     <w:name w:val="Strong"/>
     <w:uiPriority w:val="22"/>
     <w:qFormat/>
@@ -7925,12 +7809,12 @@
       <w:bCs/>
     </w:rPr>
   </w:style>
-  <w:style w:type="character" w:customStyle="1" w:styleId="Titre3Car">
-    <w:name w:val="Titre 3 Car"/>
-    <w:basedOn w:val="Policepardfaut"/>
-    <w:link w:val="Titre3"/>
+  <w:style w:type="character" w:customStyle="1" w:styleId="Heading3Char">
+    <w:name w:val="Heading 3 Char"/>
+    <w:basedOn w:val="DefaultParagraphFont"/>
+    <w:link w:val="Heading3"/>
     <w:uiPriority w:val="9"/>
-    <w:rsid w:val="00AD378E"/>
+    <w:rsid w:val="00B41955"/>
     <w:rPr>
       <w:caps/>
       <w:color w:val="1F3763" w:themeColor="accent1" w:themeShade="7F"/>
@@ -7940,10 +7824,10 @@
       <w:lang w:val="fr-FR"/>
     </w:rPr>
   </w:style>
-  <w:style w:type="character" w:customStyle="1" w:styleId="Titre4Car">
-    <w:name w:val="Titre 4 Car"/>
-    <w:basedOn w:val="Policepardfaut"/>
-    <w:link w:val="Titre4"/>
+  <w:style w:type="character" w:customStyle="1" w:styleId="Heading4Char">
+    <w:name w:val="Heading 4 Char"/>
+    <w:basedOn w:val="DefaultParagraphFont"/>
+    <w:link w:val="Heading4"/>
     <w:uiPriority w:val="9"/>
     <w:rsid w:val="00F62E12"/>
     <w:rPr>
@@ -7952,10 +7836,10 @@
       <w:spacing w:val="10"/>
     </w:rPr>
   </w:style>
-  <w:style w:type="character" w:customStyle="1" w:styleId="Titre5Car">
-    <w:name w:val="Titre 5 Car"/>
-    <w:basedOn w:val="Policepardfaut"/>
-    <w:link w:val="Titre5"/>
+  <w:style w:type="character" w:customStyle="1" w:styleId="Heading5Char">
+    <w:name w:val="Heading 5 Char"/>
+    <w:basedOn w:val="DefaultParagraphFont"/>
+    <w:link w:val="Heading5"/>
     <w:uiPriority w:val="9"/>
     <w:semiHidden/>
     <w:rsid w:val="00F2156B"/>
@@ -7965,10 +7849,10 @@
       <w:spacing w:val="10"/>
     </w:rPr>
   </w:style>
-  <w:style w:type="character" w:customStyle="1" w:styleId="Titre6Car">
-    <w:name w:val="Titre 6 Car"/>
-    <w:basedOn w:val="Policepardfaut"/>
-    <w:link w:val="Titre6"/>
+  <w:style w:type="character" w:customStyle="1" w:styleId="Heading6Char">
+    <w:name w:val="Heading 6 Char"/>
+    <w:basedOn w:val="DefaultParagraphFont"/>
+    <w:link w:val="Heading6"/>
     <w:uiPriority w:val="9"/>
     <w:semiHidden/>
     <w:rsid w:val="00F2156B"/>
@@ -7978,10 +7862,10 @@
       <w:spacing w:val="10"/>
     </w:rPr>
   </w:style>
-  <w:style w:type="character" w:customStyle="1" w:styleId="Titre7Car">
-    <w:name w:val="Titre 7 Car"/>
-    <w:basedOn w:val="Policepardfaut"/>
-    <w:link w:val="Titre7"/>
+  <w:style w:type="character" w:customStyle="1" w:styleId="Heading7Char">
+    <w:name w:val="Heading 7 Char"/>
+    <w:basedOn w:val="DefaultParagraphFont"/>
+    <w:link w:val="Heading7"/>
     <w:uiPriority w:val="9"/>
     <w:semiHidden/>
     <w:rsid w:val="00F2156B"/>
@@ -7991,10 +7875,10 @@
       <w:spacing w:val="10"/>
     </w:rPr>
   </w:style>
-  <w:style w:type="character" w:customStyle="1" w:styleId="Titre8Car">
-    <w:name w:val="Titre 8 Car"/>
-    <w:basedOn w:val="Policepardfaut"/>
-    <w:link w:val="Titre8"/>
+  <w:style w:type="character" w:customStyle="1" w:styleId="Heading8Char">
+    <w:name w:val="Heading 8 Char"/>
+    <w:basedOn w:val="DefaultParagraphFont"/>
+    <w:link w:val="Heading8"/>
     <w:uiPriority w:val="9"/>
     <w:semiHidden/>
     <w:rsid w:val="00F2156B"/>
@@ -8005,10 +7889,10 @@
       <w:szCs w:val="18"/>
     </w:rPr>
   </w:style>
-  <w:style w:type="character" w:customStyle="1" w:styleId="Titre9Car">
-    <w:name w:val="Titre 9 Car"/>
-    <w:basedOn w:val="Policepardfaut"/>
-    <w:link w:val="Titre9"/>
+  <w:style w:type="character" w:customStyle="1" w:styleId="Heading9Char">
+    <w:name w:val="Heading 9 Char"/>
+    <w:basedOn w:val="DefaultParagraphFont"/>
+    <w:link w:val="Heading9"/>
     <w:uiPriority w:val="9"/>
     <w:semiHidden/>
     <w:rsid w:val="00F2156B"/>
@@ -8021,7 +7905,7 @@
       <w:szCs w:val="18"/>
     </w:rPr>
   </w:style>
-  <w:style w:type="paragraph" w:styleId="Lgende">
+  <w:style w:type="paragraph" w:styleId="Caption">
     <w:name w:val="caption"/>
     <w:basedOn w:val="Normal"/>
     <w:next w:val="Normal"/>
@@ -8038,7 +7922,7 @@
       <w:szCs w:val="16"/>
     </w:rPr>
   </w:style>
-  <w:style w:type="character" w:styleId="Accentuation">
+  <w:style w:type="character" w:styleId="Emphasis">
     <w:name w:val="Emphasis"/>
     <w:uiPriority w:val="20"/>
     <w:qFormat/>
@@ -8049,7 +7933,7 @@
       <w:spacing w:val="5"/>
     </w:rPr>
   </w:style>
-  <w:style w:type="paragraph" w:styleId="Sansinterligne">
+  <w:style w:type="paragraph" w:styleId="NoSpacing">
     <w:name w:val="No Spacing"/>
     <w:uiPriority w:val="1"/>
     <w:qFormat/>
@@ -8058,11 +7942,11 @@
       <w:spacing w:after="0" w:line="240" w:lineRule="auto"/>
     </w:pPr>
   </w:style>
-  <w:style w:type="paragraph" w:styleId="Citation">
+  <w:style w:type="paragraph" w:styleId="Quote">
     <w:name w:val="Quote"/>
     <w:basedOn w:val="Normal"/>
     <w:next w:val="Normal"/>
-    <w:link w:val="CitationCar"/>
+    <w:link w:val="QuoteChar"/>
     <w:uiPriority w:val="29"/>
     <w:qFormat/>
     <w:rsid w:val="00F2156B"/>
@@ -8073,10 +7957,10 @@
       <w:szCs w:val="24"/>
     </w:rPr>
   </w:style>
-  <w:style w:type="character" w:customStyle="1" w:styleId="CitationCar">
-    <w:name w:val="Citation Car"/>
-    <w:basedOn w:val="Policepardfaut"/>
-    <w:link w:val="Citation"/>
+  <w:style w:type="character" w:customStyle="1" w:styleId="QuoteChar">
+    <w:name w:val="Quote Char"/>
+    <w:basedOn w:val="DefaultParagraphFont"/>
+    <w:link w:val="Quote"/>
     <w:uiPriority w:val="29"/>
     <w:rsid w:val="00F2156B"/>
     <w:rPr>
@@ -8086,11 +7970,11 @@
       <w:szCs w:val="24"/>
     </w:rPr>
   </w:style>
-  <w:style w:type="paragraph" w:styleId="Citationintense">
+  <w:style w:type="paragraph" w:styleId="IntenseQuote">
     <w:name w:val="Intense Quote"/>
     <w:basedOn w:val="Normal"/>
     <w:next w:val="Normal"/>
-    <w:link w:val="CitationintenseCar"/>
+    <w:link w:val="IntenseQuoteChar"/>
     <w:uiPriority w:val="30"/>
     <w:qFormat/>
     <w:rsid w:val="00F2156B"/>
@@ -8105,10 +7989,10 @@
       <w:szCs w:val="24"/>
     </w:rPr>
   </w:style>
-  <w:style w:type="character" w:customStyle="1" w:styleId="CitationintenseCar">
-    <w:name w:val="Citation intense Car"/>
-    <w:basedOn w:val="Policepardfaut"/>
-    <w:link w:val="Citationintense"/>
+  <w:style w:type="character" w:customStyle="1" w:styleId="IntenseQuoteChar">
+    <w:name w:val="Intense Quote Char"/>
+    <w:basedOn w:val="DefaultParagraphFont"/>
+    <w:link w:val="IntenseQuote"/>
     <w:uiPriority w:val="30"/>
     <w:rsid w:val="00F2156B"/>
     <w:rPr>
@@ -8117,7 +8001,7 @@
       <w:szCs w:val="24"/>
     </w:rPr>
   </w:style>
-  <w:style w:type="character" w:styleId="Accentuationlgre">
+  <w:style w:type="character" w:styleId="SubtleEmphasis">
     <w:name w:val="Subtle Emphasis"/>
     <w:uiPriority w:val="19"/>
     <w:qFormat/>
@@ -8128,7 +8012,7 @@
       <w:color w:val="1F3763" w:themeColor="accent1" w:themeShade="7F"/>
     </w:rPr>
   </w:style>
-  <w:style w:type="character" w:styleId="Accentuationintense">
+  <w:style w:type="character" w:styleId="IntenseEmphasis">
     <w:name w:val="Intense Emphasis"/>
     <w:uiPriority w:val="21"/>
     <w:qFormat/>
@@ -8141,7 +8025,7 @@
       <w:spacing w:val="10"/>
     </w:rPr>
   </w:style>
-  <w:style w:type="character" w:styleId="Rfrencelgre">
+  <w:style w:type="character" w:styleId="SubtleReference">
     <w:name w:val="Subtle Reference"/>
     <w:uiPriority w:val="31"/>
     <w:qFormat/>
@@ -8152,7 +8036,7 @@
       <w:color w:val="4472C4" w:themeColor="accent1"/>
     </w:rPr>
   </w:style>
-  <w:style w:type="character" w:styleId="Rfrenceintense">
+  <w:style w:type="character" w:styleId="IntenseReference">
     <w:name w:val="Intense Reference"/>
     <w:uiPriority w:val="32"/>
     <w:qFormat/>
@@ -8166,7 +8050,7 @@
       <w:color w:val="4472C4" w:themeColor="accent1"/>
     </w:rPr>
   </w:style>
-  <w:style w:type="character" w:styleId="Titredulivre">
+  <w:style w:type="character" w:styleId="BookTitle">
     <w:name w:val="Book Title"/>
     <w:uiPriority w:val="33"/>
     <w:qFormat/>
@@ -8179,9 +8063,9 @@
       <w:spacing w:val="0"/>
     </w:rPr>
   </w:style>
-  <w:style w:type="paragraph" w:styleId="En-ttedetabledesmatires">
+  <w:style w:type="paragraph" w:styleId="TOCHeading">
     <w:name w:val="TOC Heading"/>
-    <w:basedOn w:val="Titre1"/>
+    <w:basedOn w:val="Heading1"/>
     <w:next w:val="Normal"/>
     <w:uiPriority w:val="39"/>
     <w:unhideWhenUsed/>
@@ -8191,7 +8075,7 @@
       <w:outlineLvl w:val="9"/>
     </w:pPr>
   </w:style>
-  <w:style w:type="paragraph" w:styleId="TM1">
+  <w:style w:type="paragraph" w:styleId="TOC1">
     <w:name w:val="toc 1"/>
     <w:basedOn w:val="Normal"/>
     <w:next w:val="Normal"/>
@@ -8207,7 +8091,7 @@
       <w:spacing w:after="100"/>
     </w:pPr>
   </w:style>
-  <w:style w:type="paragraph" w:styleId="TM2">
+  <w:style w:type="paragraph" w:styleId="TOC2">
     <w:name w:val="toc 2"/>
     <w:basedOn w:val="Normal"/>
     <w:next w:val="Normal"/>
@@ -8220,7 +8104,7 @@
       <w:ind w:left="200"/>
     </w:pPr>
   </w:style>
-  <w:style w:type="paragraph" w:styleId="TM3">
+  <w:style w:type="paragraph" w:styleId="TOC3">
     <w:name w:val="toc 3"/>
     <w:basedOn w:val="Normal"/>
     <w:next w:val="Normal"/>
@@ -8233,9 +8117,9 @@
       <w:ind w:left="400"/>
     </w:pPr>
   </w:style>
-  <w:style w:type="character" w:styleId="Lienhypertexte">
+  <w:style w:type="character" w:styleId="Hyperlink">
     <w:name w:val="Hyperlink"/>
-    <w:basedOn w:val="Policepardfaut"/>
+    <w:basedOn w:val="DefaultParagraphFont"/>
     <w:uiPriority w:val="99"/>
     <w:unhideWhenUsed/>
     <w:rsid w:val="00D56335"/>
@@ -8244,7 +8128,7 @@
       <w:u w:val="single"/>
     </w:rPr>
   </w:style>
-  <w:style w:type="paragraph" w:styleId="Paragraphedeliste">
+  <w:style w:type="paragraph" w:styleId="ListParagraph">
     <w:name w:val="List Paragraph"/>
     <w:basedOn w:val="Normal"/>
     <w:uiPriority w:val="34"/>
@@ -8255,10 +8139,10 @@
       <w:contextualSpacing/>
     </w:pPr>
   </w:style>
-  <w:style w:type="paragraph" w:styleId="Notedebasdepage">
+  <w:style w:type="paragraph" w:styleId="FootnoteText">
     <w:name w:val="footnote text"/>
     <w:basedOn w:val="Normal"/>
-    <w:link w:val="NotedebasdepageCar"/>
+    <w:link w:val="FootnoteTextChar"/>
     <w:uiPriority w:val="99"/>
     <w:unhideWhenUsed/>
     <w:rsid w:val="00543FD8"/>
@@ -8266,16 +8150,16 @@
       <w:spacing w:before="0" w:after="0" w:line="240" w:lineRule="auto"/>
     </w:pPr>
   </w:style>
-  <w:style w:type="character" w:customStyle="1" w:styleId="NotedebasdepageCar">
-    <w:name w:val="Note de bas de page Car"/>
-    <w:basedOn w:val="Policepardfaut"/>
-    <w:link w:val="Notedebasdepage"/>
+  <w:style w:type="character" w:customStyle="1" w:styleId="FootnoteTextChar">
+    <w:name w:val="Footnote Text Char"/>
+    <w:basedOn w:val="DefaultParagraphFont"/>
+    <w:link w:val="FootnoteText"/>
     <w:uiPriority w:val="99"/>
     <w:rsid w:val="00543FD8"/>
   </w:style>
-  <w:style w:type="character" w:styleId="Appelnotedebasdep">
+  <w:style w:type="character" w:styleId="FootnoteReference">
     <w:name w:val="footnote reference"/>
-    <w:basedOn w:val="Policepardfaut"/>
+    <w:basedOn w:val="DefaultParagraphFont"/>
     <w:uiPriority w:val="99"/>
     <w:semiHidden/>
     <w:unhideWhenUsed/>
@@ -8284,18 +8168,18 @@
       <w:vertAlign w:val="superscript"/>
     </w:rPr>
   </w:style>
-  <w:style w:type="character" w:styleId="Numrodeligne">
+  <w:style w:type="character" w:styleId="LineNumber">
     <w:name w:val="line number"/>
-    <w:basedOn w:val="Policepardfaut"/>
+    <w:basedOn w:val="DefaultParagraphFont"/>
     <w:uiPriority w:val="99"/>
     <w:semiHidden/>
     <w:unhideWhenUsed/>
     <w:rsid w:val="00460617"/>
   </w:style>
-  <w:style w:type="paragraph" w:styleId="En-tte">
+  <w:style w:type="paragraph" w:styleId="Header">
     <w:name w:val="header"/>
     <w:basedOn w:val="Normal"/>
-    <w:link w:val="En-tteCar"/>
+    <w:link w:val="HeaderChar"/>
     <w:uiPriority w:val="99"/>
     <w:unhideWhenUsed/>
     <w:rsid w:val="00460617"/>
@@ -8307,20 +8191,20 @@
       <w:spacing w:before="0" w:after="0" w:line="240" w:lineRule="auto"/>
     </w:pPr>
   </w:style>
-  <w:style w:type="character" w:customStyle="1" w:styleId="En-tteCar">
-    <w:name w:val="En-tête Car"/>
-    <w:basedOn w:val="Policepardfaut"/>
-    <w:link w:val="En-tte"/>
+  <w:style w:type="character" w:customStyle="1" w:styleId="HeaderChar">
+    <w:name w:val="Header Char"/>
+    <w:basedOn w:val="DefaultParagraphFont"/>
+    <w:link w:val="Header"/>
     <w:uiPriority w:val="99"/>
     <w:rsid w:val="00460617"/>
     <w:rPr>
       <w:lang w:val="fr-FR"/>
     </w:rPr>
   </w:style>
-  <w:style w:type="paragraph" w:styleId="Pieddepage">
+  <w:style w:type="paragraph" w:styleId="Footer">
     <w:name w:val="footer"/>
     <w:basedOn w:val="Normal"/>
-    <w:link w:val="PieddepageCar"/>
+    <w:link w:val="FooterChar"/>
     <w:uiPriority w:val="99"/>
     <w:unhideWhenUsed/>
     <w:rsid w:val="00460617"/>
@@ -8332,10 +8216,10 @@
       <w:spacing w:before="0" w:after="0" w:line="240" w:lineRule="auto"/>
     </w:pPr>
   </w:style>
-  <w:style w:type="character" w:customStyle="1" w:styleId="PieddepageCar">
-    <w:name w:val="Pied de page Car"/>
-    <w:basedOn w:val="Policepardfaut"/>
-    <w:link w:val="Pieddepage"/>
+  <w:style w:type="character" w:customStyle="1" w:styleId="FooterChar">
+    <w:name w:val="Footer Char"/>
+    <w:basedOn w:val="DefaultParagraphFont"/>
+    <w:link w:val="Footer"/>
     <w:uiPriority w:val="99"/>
     <w:rsid w:val="00460617"/>
     <w:rPr>

</xml_diff>

<commit_message>
correction de fautes de frappes
</commit_message>
<xml_diff>
--- a/GDD.docx
+++ b/GDD.docx
@@ -3202,7 +3202,7 @@
         <w:t xml:space="preserve"> </w:t>
       </w:r>
       <w:r>
-        <w:t>Une touches pour se déplacer sur la gauche, l’autre pour la droite. Une touche pour s’accrocher aux murs. Une touche pour sauter. Une touche pour pousser, l’autre tirer.</w:t>
+        <w:t>Une touche pour se déplacer sur la gauche, l’autre pour la droite. Une touche pour s’accrocher aux murs. Une touche pour sauter. Une touche pour pousser, l’autre tirer.</w:t>
       </w:r>
     </w:p>
     <w:p>
@@ -3938,7 +3938,15 @@
         <w:t xml:space="preserve"> slide</w:t>
       </w:r>
       <w:r>
-        <w:t xml:space="preserve">, ce dernier glisse </w:t>
+        <w:t xml:space="preserve">, </w:t>
+      </w:r>
+      <w:proofErr w:type="gramStart"/>
+      <w:r>
+        <w:t>ce dernier glisse</w:t>
+      </w:r>
+      <w:proofErr w:type="gramEnd"/>
+      <w:r>
+        <w:t xml:space="preserve"> </w:t>
       </w:r>
       <w:r>
         <w:t>plus rapidement</w:t>
@@ -4414,7 +4422,25 @@
     </w:p>
     <w:p>
       <w:r>
-        <w:t xml:space="preserve">Pendant que le joueur offre de l’aide des particules partant du joueur si il pousse et allant vers le joueur si il tire apparaissent. Un cercle coloré transparent indique le rayon d’aide. </w:t>
+        <w:t>Pendant que le joueur offre de l’aide</w:t>
+      </w:r>
+      <w:r>
+        <w:t>,</w:t>
+      </w:r>
+      <w:r>
+        <w:t xml:space="preserve"> des particules partant du joueur s</w:t>
+      </w:r>
+      <w:r>
+        <w:t>’</w:t>
+      </w:r>
+      <w:r>
+        <w:t>il pousse et allant vers le joueur s</w:t>
+      </w:r>
+      <w:r>
+        <w:t>’</w:t>
+      </w:r>
+      <w:r>
+        <w:t xml:space="preserve">il tire apparaissent. Un cercle coloré transparent indique le rayon d’aide. </w:t>
       </w:r>
     </w:p>
     <w:p>
@@ -4440,7 +4466,7 @@
     </w:p>
     <w:p>
       <w:r>
-        <w:t>Si un joueur est propulsé sur un mur ou un plafond (pas un sol) avec une vitesse suffisante, il est « étourdit » pendant quelques temps.</w:t>
+        <w:t>Si un joueur est propulsé sur un mur ou un plafond (pas un sol) avec une vitesse suffisante, il est « étourdi » pendant quelques temps.</w:t>
       </w:r>
       <w:r>
         <w:t xml:space="preserve"> Pendant ce temps, le joueur ne peut plus sauter, utiliser le pull/push, et se déplace à une vitesse réduite.</w:t>
@@ -4494,11 +4520,9 @@
       <w:r>
         <w:t xml:space="preserve">Lors de la collision des particules d’impact sont émises. Tant que le joueur est </w:t>
       </w:r>
-      <w:proofErr w:type="spellStart"/>
-      <w:r>
-        <w:t>stun</w:t>
-      </w:r>
-      <w:proofErr w:type="spellEnd"/>
+      <w:r>
+        <w:t>étourdi,</w:t>
+      </w:r>
       <w:r>
         <w:t xml:space="preserve"> la couleur de son </w:t>
       </w:r>
@@ -4544,6 +4568,9 @@
         <w:t xml:space="preserve">Au début de la partie, une couronne </w:t>
       </w:r>
       <w:r>
+        <w:t xml:space="preserve">apparaît </w:t>
+      </w:r>
+      <w:r>
         <w:t>à un lieu aléatoire parmi une liste de positions prédéterminées</w:t>
       </w:r>
       <w:r>
@@ -4590,7 +4617,7 @@
         <w:t xml:space="preserve">Si le roi est </w:t>
       </w:r>
       <w:r>
-        <w:t>étourdit</w:t>
+        <w:t>étourdi</w:t>
       </w:r>
       <w:r>
         <w:rPr>
@@ -4615,11 +4642,19 @@
       </w:r>
     </w:p>
     <w:p>
+      <w:proofErr w:type="gramStart"/>
       <w:r>
         <w:rPr>
           <w:rStyle w:val="lev"/>
         </w:rPr>
-        <w:t>Force minimal pour briser la couronne.</w:t>
+        <w:t>Force minimal</w:t>
+      </w:r>
+      <w:proofErr w:type="gramEnd"/>
+      <w:r>
+        <w:rPr>
+          <w:rStyle w:val="lev"/>
+        </w:rPr>
+        <w:t xml:space="preserve"> pour briser la couronne.</w:t>
       </w:r>
       <w:r>
         <w:t xml:space="preserve"> X</w:t>
@@ -4640,15 +4675,7 @@
         <w:t xml:space="preserve">Le niveau contient </w:t>
       </w:r>
       <w:r>
-        <w:t xml:space="preserve">des chemins qui ne peuvent se faire qu’en coop, et d’autres chemins qui peuvent se faire seul. Ces derniers devraient être soit  </w:t>
-      </w:r>
-      <w:proofErr w:type="spellStart"/>
-      <w:r>
-        <w:t>soit</w:t>
-      </w:r>
-      <w:proofErr w:type="spellEnd"/>
-      <w:r>
-        <w:t xml:space="preserve"> moins accessibles, plus difficile à traverser</w:t>
+        <w:t>des chemins qui ne peuvent se faire qu’en coop, et d’autres chemins qui peuvent se faire seul. Ces derniers devraient être soit moins accessibles, plus difficile à traverser</w:t>
       </w:r>
       <w:r>
         <w:t xml:space="preserve">, ou plus longs. </w:t>
@@ -5094,11 +5121,21 @@
     <w:r>
       <w:t>/</w:t>
     </w:r>
-    <w:fldSimple w:instr=" NUMPAGES   \* MERGEFORMAT ">
-      <w:r>
-        <w:t>8</w:t>
-      </w:r>
-    </w:fldSimple>
+    <w:r>
+      <w:fldChar w:fldCharType="begin"/>
+    </w:r>
+    <w:r>
+      <w:instrText xml:space="preserve"> NUMPAGES   \* MERGEFORMAT </w:instrText>
+    </w:r>
+    <w:r>
+      <w:fldChar w:fldCharType="separate"/>
+    </w:r>
+    <w:r>
+      <w:t>8</w:t>
+    </w:r>
+    <w:r>
+      <w:fldChar w:fldCharType="end"/>
+    </w:r>
   </w:p>
   <w:p>
     <w:pPr>
@@ -5135,27 +5172,14 @@
     <w:r>
       <w:t>/</w:t>
     </w:r>
-    <w:r>
-      <w:fldChar w:fldCharType="begin"/>
-    </w:r>
-    <w:r>
-      <w:instrText xml:space="preserve"> NUMPAGES   \* MERGEFORMAT </w:instrText>
-    </w:r>
-    <w:r>
-      <w:fldChar w:fldCharType="separate"/>
-    </w:r>
-    <w:r>
-      <w:rPr>
-        <w:noProof/>
-      </w:rPr>
-      <w:t>8</w:t>
-    </w:r>
-    <w:r>
-      <w:rPr>
-        <w:noProof/>
-      </w:rPr>
-      <w:fldChar w:fldCharType="end"/>
-    </w:r>
+    <w:fldSimple w:instr=" NUMPAGES   \* MERGEFORMAT ">
+      <w:r>
+        <w:rPr>
+          <w:noProof/>
+        </w:rPr>
+        <w:t>8</w:t>
+      </w:r>
+    </w:fldSimple>
   </w:p>
 </w:ftr>
 </file>

</xml_diff>

<commit_message>
GDD - tec, fast fall cancel (ffc t'avu)
</commit_message>
<xml_diff>
--- a/GDD.docx
+++ b/GDD.docx
@@ -20,7 +20,28 @@
         <w:t>Game Design Document</w:t>
       </w:r>
     </w:p>
-    <w:bookmarkStart w:id="1" w:name="_Toc94720889" w:displacedByCustomXml="next"/>
+    <w:p>
+      <w:pPr>
+        <w:pStyle w:val="Heading1"/>
+        <w:rPr>
+          <w:caps w:val="0"/>
+          <w:color w:val="auto"/>
+          <w:spacing w:val="0"/>
+          <w:sz w:val="20"/>
+          <w:szCs w:val="20"/>
+        </w:rPr>
+        <w:sectPr>
+          <w:footerReference w:type="even" r:id="rId8"/>
+          <w:footerReference w:type="default" r:id="rId9"/>
+          <w:pgSz w:w="11906" w:h="16838" w:code="9"/>
+          <w:pgMar w:top="1440" w:right="1440" w:bottom="1440" w:left="1440" w:header="720" w:footer="720" w:gutter="0"/>
+          <w:cols w:space="720"/>
+          <w:titlePg/>
+          <w:docGrid w:linePitch="360"/>
+        </w:sectPr>
+      </w:pPr>
+    </w:p>
+    <w:bookmarkStart w:id="1" w:name="_Toc94795671" w:displacedByCustomXml="next"/>
     <w:sdt>
       <w:sdtPr>
         <w:rPr>
@@ -54,6 +75,19 @@
         <w:p>
           <w:pPr>
             <w:pStyle w:val="TOC1"/>
+            <w:sectPr>
+              <w:type w:val="continuous"/>
+              <w:pgSz w:w="11906" w:h="16838" w:code="9"/>
+              <w:pgMar w:top="1440" w:right="1440" w:bottom="1440" w:left="1440" w:header="720" w:footer="720" w:gutter="0"/>
+              <w:cols w:space="720"/>
+              <w:titlePg/>
+              <w:docGrid w:linePitch="360"/>
+            </w:sectPr>
+          </w:pPr>
+        </w:p>
+        <w:p>
+          <w:pPr>
+            <w:pStyle w:val="TOC1"/>
             <w:rPr>
               <w:noProof/>
               <w:sz w:val="22"/>
@@ -70,7 +104,7 @@
           <w:r>
             <w:fldChar w:fldCharType="separate"/>
           </w:r>
-          <w:hyperlink w:anchor="_Toc94720889" w:history="1">
+          <w:hyperlink w:anchor="_Toc94795671" w:history="1">
             <w:r>
               <w:rPr>
                 <w:rStyle w:val="Hyperlink"/>
@@ -113,7 +147,7 @@
                 <w:noProof/>
                 <w:webHidden/>
               </w:rPr>
-              <w:instrText xml:space="preserve"> PAGEREF _Toc94720889 \h </w:instrText>
+              <w:instrText xml:space="preserve"> PAGEREF _Toc94795671 \h </w:instrText>
             </w:r>
             <w:r>
               <w:rPr>
@@ -154,7 +188,7 @@
               <w:lang w:val="en-US"/>
             </w:rPr>
           </w:pPr>
-          <w:hyperlink w:anchor="_Toc94720890" w:history="1">
+          <w:hyperlink w:anchor="_Toc94795672" w:history="1">
             <w:r>
               <w:rPr>
                 <w:rStyle w:val="Hyperlink"/>
@@ -197,7 +231,7 @@
                 <w:noProof/>
                 <w:webHidden/>
               </w:rPr>
-              <w:instrText xml:space="preserve"> PAGEREF _Toc94720890 \h </w:instrText>
+              <w:instrText xml:space="preserve"> PAGEREF _Toc94795672 \h </w:instrText>
             </w:r>
             <w:r>
               <w:rPr>
@@ -233,7 +267,7 @@
             <w:pStyle w:val="TOC2"/>
             <w:tabs>
               <w:tab w:val="left" w:pos="880"/>
-              <w:tab w:val="right" w:leader="dot" w:pos="9016"/>
+              <w:tab w:val="right" w:leader="dot" w:pos="4143"/>
             </w:tabs>
             <w:rPr>
               <w:noProof/>
@@ -242,7 +276,7 @@
               <w:lang w:val="en-US"/>
             </w:rPr>
           </w:pPr>
-          <w:hyperlink w:anchor="_Toc94720891" w:history="1">
+          <w:hyperlink w:anchor="_Toc94795673" w:history="1">
             <w:r>
               <w:rPr>
                 <w:rStyle w:val="Hyperlink"/>
@@ -285,7 +319,7 @@
                 <w:noProof/>
                 <w:webHidden/>
               </w:rPr>
-              <w:instrText xml:space="preserve"> PAGEREF _Toc94720891 \h </w:instrText>
+              <w:instrText xml:space="preserve"> PAGEREF _Toc94795673 \h </w:instrText>
             </w:r>
             <w:r>
               <w:rPr>
@@ -321,7 +355,7 @@
             <w:pStyle w:val="TOC2"/>
             <w:tabs>
               <w:tab w:val="left" w:pos="880"/>
-              <w:tab w:val="right" w:leader="dot" w:pos="9016"/>
+              <w:tab w:val="right" w:leader="dot" w:pos="4143"/>
             </w:tabs>
             <w:rPr>
               <w:noProof/>
@@ -330,7 +364,7 @@
               <w:lang w:val="en-US"/>
             </w:rPr>
           </w:pPr>
-          <w:hyperlink w:anchor="_Toc94720892" w:history="1">
+          <w:hyperlink w:anchor="_Toc94795674" w:history="1">
             <w:r>
               <w:rPr>
                 <w:rStyle w:val="Hyperlink"/>
@@ -373,7 +407,7 @@
                 <w:noProof/>
                 <w:webHidden/>
               </w:rPr>
-              <w:instrText xml:space="preserve"> PAGEREF _Toc94720892 \h </w:instrText>
+              <w:instrText xml:space="preserve"> PAGEREF _Toc94795674 \h </w:instrText>
             </w:r>
             <w:r>
               <w:rPr>
@@ -409,7 +443,7 @@
             <w:pStyle w:val="TOC2"/>
             <w:tabs>
               <w:tab w:val="left" w:pos="880"/>
-              <w:tab w:val="right" w:leader="dot" w:pos="9016"/>
+              <w:tab w:val="right" w:leader="dot" w:pos="4143"/>
             </w:tabs>
             <w:rPr>
               <w:noProof/>
@@ -418,7 +452,7 @@
               <w:lang w:val="en-US"/>
             </w:rPr>
           </w:pPr>
-          <w:hyperlink w:anchor="_Toc94720893" w:history="1">
+          <w:hyperlink w:anchor="_Toc94795675" w:history="1">
             <w:r>
               <w:rPr>
                 <w:rStyle w:val="Hyperlink"/>
@@ -461,7 +495,7 @@
                 <w:noProof/>
                 <w:webHidden/>
               </w:rPr>
-              <w:instrText xml:space="preserve"> PAGEREF _Toc94720893 \h </w:instrText>
+              <w:instrText xml:space="preserve"> PAGEREF _Toc94795675 \h </w:instrText>
             </w:r>
             <w:r>
               <w:rPr>
@@ -497,7 +531,7 @@
             <w:pStyle w:val="TOC2"/>
             <w:tabs>
               <w:tab w:val="left" w:pos="880"/>
-              <w:tab w:val="right" w:leader="dot" w:pos="9016"/>
+              <w:tab w:val="right" w:leader="dot" w:pos="4143"/>
             </w:tabs>
             <w:rPr>
               <w:noProof/>
@@ -506,7 +540,7 @@
               <w:lang w:val="en-US"/>
             </w:rPr>
           </w:pPr>
-          <w:hyperlink w:anchor="_Toc94720894" w:history="1">
+          <w:hyperlink w:anchor="_Toc94795676" w:history="1">
             <w:r>
               <w:rPr>
                 <w:rStyle w:val="Hyperlink"/>
@@ -549,7 +583,7 @@
                 <w:noProof/>
                 <w:webHidden/>
               </w:rPr>
-              <w:instrText xml:space="preserve"> PAGEREF _Toc94720894 \h </w:instrText>
+              <w:instrText xml:space="preserve"> PAGEREF _Toc94795676 \h </w:instrText>
             </w:r>
             <w:r>
               <w:rPr>
@@ -585,7 +619,7 @@
             <w:pStyle w:val="TOC2"/>
             <w:tabs>
               <w:tab w:val="left" w:pos="880"/>
-              <w:tab w:val="right" w:leader="dot" w:pos="9016"/>
+              <w:tab w:val="right" w:leader="dot" w:pos="4143"/>
             </w:tabs>
             <w:rPr>
               <w:noProof/>
@@ -594,7 +628,7 @@
               <w:lang w:val="en-US"/>
             </w:rPr>
           </w:pPr>
-          <w:hyperlink w:anchor="_Toc94720895" w:history="1">
+          <w:hyperlink w:anchor="_Toc94795677" w:history="1">
             <w:r>
               <w:rPr>
                 <w:rStyle w:val="Hyperlink"/>
@@ -637,7 +671,7 @@
                 <w:noProof/>
                 <w:webHidden/>
               </w:rPr>
-              <w:instrText xml:space="preserve"> PAGEREF _Toc94720895 \h </w:instrText>
+              <w:instrText xml:space="preserve"> PAGEREF _Toc94795677 \h </w:instrText>
             </w:r>
             <w:r>
               <w:rPr>
@@ -673,7 +707,7 @@
             <w:pStyle w:val="TOC3"/>
             <w:tabs>
               <w:tab w:val="left" w:pos="880"/>
-              <w:tab w:val="right" w:leader="dot" w:pos="9016"/>
+              <w:tab w:val="right" w:leader="dot" w:pos="4143"/>
             </w:tabs>
             <w:rPr>
               <w:noProof/>
@@ -682,7 +716,7 @@
               <w:lang w:val="en-US"/>
             </w:rPr>
           </w:pPr>
-          <w:hyperlink w:anchor="_Toc94720896" w:history="1">
+          <w:hyperlink w:anchor="_Toc94795678" w:history="1">
             <w:r>
               <w:rPr>
                 <w:rStyle w:val="Hyperlink"/>
@@ -725,7 +759,7 @@
                 <w:noProof/>
                 <w:webHidden/>
               </w:rPr>
-              <w:instrText xml:space="preserve"> PAGEREF _Toc94720896 \h </w:instrText>
+              <w:instrText xml:space="preserve"> PAGEREF _Toc94795678 \h </w:instrText>
             </w:r>
             <w:r>
               <w:rPr>
@@ -761,7 +795,7 @@
             <w:pStyle w:val="TOC3"/>
             <w:tabs>
               <w:tab w:val="left" w:pos="880"/>
-              <w:tab w:val="right" w:leader="dot" w:pos="9016"/>
+              <w:tab w:val="right" w:leader="dot" w:pos="4143"/>
             </w:tabs>
             <w:rPr>
               <w:noProof/>
@@ -770,7 +804,7 @@
               <w:lang w:val="en-US"/>
             </w:rPr>
           </w:pPr>
-          <w:hyperlink w:anchor="_Toc94720897" w:history="1">
+          <w:hyperlink w:anchor="_Toc94795679" w:history="1">
             <w:r>
               <w:rPr>
                 <w:rStyle w:val="Hyperlink"/>
@@ -813,7 +847,7 @@
                 <w:noProof/>
                 <w:webHidden/>
               </w:rPr>
-              <w:instrText xml:space="preserve"> PAGEREF _Toc94720897 \h </w:instrText>
+              <w:instrText xml:space="preserve"> PAGEREF _Toc94795679 \h </w:instrText>
             </w:r>
             <w:r>
               <w:rPr>
@@ -854,7 +888,7 @@
               <w:lang w:val="en-US"/>
             </w:rPr>
           </w:pPr>
-          <w:hyperlink w:anchor="_Toc94720898" w:history="1">
+          <w:hyperlink w:anchor="_Toc94795680" w:history="1">
             <w:r>
               <w:rPr>
                 <w:rStyle w:val="Hyperlink"/>
@@ -897,7 +931,7 @@
                 <w:noProof/>
                 <w:webHidden/>
               </w:rPr>
-              <w:instrText xml:space="preserve"> PAGEREF _Toc94720898 \h </w:instrText>
+              <w:instrText xml:space="preserve"> PAGEREF _Toc94795680 \h </w:instrText>
             </w:r>
             <w:r>
               <w:rPr>
@@ -933,7 +967,7 @@
             <w:pStyle w:val="TOC2"/>
             <w:tabs>
               <w:tab w:val="left" w:pos="880"/>
-              <w:tab w:val="right" w:leader="dot" w:pos="9016"/>
+              <w:tab w:val="right" w:leader="dot" w:pos="4143"/>
             </w:tabs>
             <w:rPr>
               <w:noProof/>
@@ -942,7 +976,7 @@
               <w:lang w:val="en-US"/>
             </w:rPr>
           </w:pPr>
-          <w:hyperlink w:anchor="_Toc94720899" w:history="1">
+          <w:hyperlink w:anchor="_Toc94795681" w:history="1">
             <w:r>
               <w:rPr>
                 <w:rStyle w:val="Hyperlink"/>
@@ -985,7 +1019,7 @@
                 <w:noProof/>
                 <w:webHidden/>
               </w:rPr>
-              <w:instrText xml:space="preserve"> PAGEREF _Toc94720899 \h </w:instrText>
+              <w:instrText xml:space="preserve"> PAGEREF _Toc94795681 \h </w:instrText>
             </w:r>
             <w:r>
               <w:rPr>
@@ -1021,7 +1055,7 @@
             <w:pStyle w:val="TOC2"/>
             <w:tabs>
               <w:tab w:val="left" w:pos="880"/>
-              <w:tab w:val="right" w:leader="dot" w:pos="9016"/>
+              <w:tab w:val="right" w:leader="dot" w:pos="4143"/>
             </w:tabs>
             <w:rPr>
               <w:noProof/>
@@ -1030,7 +1064,7 @@
               <w:lang w:val="en-US"/>
             </w:rPr>
           </w:pPr>
-          <w:hyperlink w:anchor="_Toc94720900" w:history="1">
+          <w:hyperlink w:anchor="_Toc94795682" w:history="1">
             <w:r>
               <w:rPr>
                 <w:rStyle w:val="Hyperlink"/>
@@ -1073,7 +1107,7 @@
                 <w:noProof/>
                 <w:webHidden/>
               </w:rPr>
-              <w:instrText xml:space="preserve"> PAGEREF _Toc94720900 \h </w:instrText>
+              <w:instrText xml:space="preserve"> PAGEREF _Toc94795682 \h </w:instrText>
             </w:r>
             <w:r>
               <w:rPr>
@@ -1109,7 +1143,7 @@
             <w:pStyle w:val="TOC2"/>
             <w:tabs>
               <w:tab w:val="left" w:pos="880"/>
-              <w:tab w:val="right" w:leader="dot" w:pos="9016"/>
+              <w:tab w:val="right" w:leader="dot" w:pos="4143"/>
             </w:tabs>
             <w:rPr>
               <w:noProof/>
@@ -1118,7 +1152,7 @@
               <w:lang w:val="en-US"/>
             </w:rPr>
           </w:pPr>
-          <w:hyperlink w:anchor="_Toc94720901" w:history="1">
+          <w:hyperlink w:anchor="_Toc94795683" w:history="1">
             <w:r>
               <w:rPr>
                 <w:rStyle w:val="Hyperlink"/>
@@ -1161,7 +1195,7 @@
                 <w:noProof/>
                 <w:webHidden/>
               </w:rPr>
-              <w:instrText xml:space="preserve"> PAGEREF _Toc94720901 \h </w:instrText>
+              <w:instrText xml:space="preserve"> PAGEREF _Toc94795683 \h </w:instrText>
             </w:r>
             <w:r>
               <w:rPr>
@@ -1197,7 +1231,7 @@
             <w:pStyle w:val="TOC2"/>
             <w:tabs>
               <w:tab w:val="left" w:pos="880"/>
-              <w:tab w:val="right" w:leader="dot" w:pos="9016"/>
+              <w:tab w:val="right" w:leader="dot" w:pos="4143"/>
             </w:tabs>
             <w:rPr>
               <w:noProof/>
@@ -1206,7 +1240,7 @@
               <w:lang w:val="en-US"/>
             </w:rPr>
           </w:pPr>
-          <w:hyperlink w:anchor="_Toc94720902" w:history="1">
+          <w:hyperlink w:anchor="_Toc94795684" w:history="1">
             <w:r>
               <w:rPr>
                 <w:rStyle w:val="Hyperlink"/>
@@ -1249,7 +1283,7 @@
                 <w:noProof/>
                 <w:webHidden/>
               </w:rPr>
-              <w:instrText xml:space="preserve"> PAGEREF _Toc94720902 \h </w:instrText>
+              <w:instrText xml:space="preserve"> PAGEREF _Toc94795684 \h </w:instrText>
             </w:r>
             <w:r>
               <w:rPr>
@@ -1285,7 +1319,7 @@
             <w:pStyle w:val="TOC3"/>
             <w:tabs>
               <w:tab w:val="left" w:pos="880"/>
-              <w:tab w:val="right" w:leader="dot" w:pos="9016"/>
+              <w:tab w:val="right" w:leader="dot" w:pos="4143"/>
             </w:tabs>
             <w:rPr>
               <w:noProof/>
@@ -1294,7 +1328,7 @@
               <w:lang w:val="en-US"/>
             </w:rPr>
           </w:pPr>
-          <w:hyperlink w:anchor="_Toc94720903" w:history="1">
+          <w:hyperlink w:anchor="_Toc94795685" w:history="1">
             <w:r>
               <w:rPr>
                 <w:rStyle w:val="Hyperlink"/>
@@ -1337,7 +1371,7 @@
                 <w:noProof/>
                 <w:webHidden/>
               </w:rPr>
-              <w:instrText xml:space="preserve"> PAGEREF _Toc94720903 \h </w:instrText>
+              <w:instrText xml:space="preserve"> PAGEREF _Toc94795685 \h </w:instrText>
             </w:r>
             <w:r>
               <w:rPr>
@@ -1373,7 +1407,7 @@
             <w:pStyle w:val="TOC3"/>
             <w:tabs>
               <w:tab w:val="left" w:pos="880"/>
-              <w:tab w:val="right" w:leader="dot" w:pos="9016"/>
+              <w:tab w:val="right" w:leader="dot" w:pos="4143"/>
             </w:tabs>
             <w:rPr>
               <w:noProof/>
@@ -1382,7 +1416,7 @@
               <w:lang w:val="en-US"/>
             </w:rPr>
           </w:pPr>
-          <w:hyperlink w:anchor="_Toc94720904" w:history="1">
+          <w:hyperlink w:anchor="_Toc94795686" w:history="1">
             <w:r>
               <w:rPr>
                 <w:rStyle w:val="Hyperlink"/>
@@ -1425,7 +1459,7 @@
                 <w:noProof/>
                 <w:webHidden/>
               </w:rPr>
-              <w:instrText xml:space="preserve"> PAGEREF _Toc94720904 \h </w:instrText>
+              <w:instrText xml:space="preserve"> PAGEREF _Toc94795686 \h </w:instrText>
             </w:r>
             <w:r>
               <w:rPr>
@@ -1461,7 +1495,7 @@
             <w:pStyle w:val="TOC3"/>
             <w:tabs>
               <w:tab w:val="left" w:pos="880"/>
-              <w:tab w:val="right" w:leader="dot" w:pos="9016"/>
+              <w:tab w:val="right" w:leader="dot" w:pos="4143"/>
             </w:tabs>
             <w:rPr>
               <w:noProof/>
@@ -1470,7 +1504,7 @@
               <w:lang w:val="en-US"/>
             </w:rPr>
           </w:pPr>
-          <w:hyperlink w:anchor="_Toc94720905" w:history="1">
+          <w:hyperlink w:anchor="_Toc94795687" w:history="1">
             <w:r>
               <w:rPr>
                 <w:rStyle w:val="Hyperlink"/>
@@ -1513,7 +1547,7 @@
                 <w:noProof/>
                 <w:webHidden/>
               </w:rPr>
-              <w:instrText xml:space="preserve"> PAGEREF _Toc94720905 \h </w:instrText>
+              <w:instrText xml:space="preserve"> PAGEREF _Toc94795687 \h </w:instrText>
             </w:r>
             <w:r>
               <w:rPr>
@@ -1549,7 +1583,7 @@
             <w:pStyle w:val="TOC3"/>
             <w:tabs>
               <w:tab w:val="left" w:pos="880"/>
-              <w:tab w:val="right" w:leader="dot" w:pos="9016"/>
+              <w:tab w:val="right" w:leader="dot" w:pos="4143"/>
             </w:tabs>
             <w:rPr>
               <w:noProof/>
@@ -1558,7 +1592,7 @@
               <w:lang w:val="en-US"/>
             </w:rPr>
           </w:pPr>
-          <w:hyperlink w:anchor="_Toc94720906" w:history="1">
+          <w:hyperlink w:anchor="_Toc94795688" w:history="1">
             <w:r>
               <w:rPr>
                 <w:rStyle w:val="Hyperlink"/>
@@ -1601,7 +1635,7 @@
                 <w:noProof/>
                 <w:webHidden/>
               </w:rPr>
-              <w:instrText xml:space="preserve"> PAGEREF _Toc94720906 \h </w:instrText>
+              <w:instrText xml:space="preserve"> PAGEREF _Toc94795688 \h </w:instrText>
             </w:r>
             <w:r>
               <w:rPr>
@@ -1637,7 +1671,7 @@
             <w:pStyle w:val="TOC3"/>
             <w:tabs>
               <w:tab w:val="left" w:pos="880"/>
-              <w:tab w:val="right" w:leader="dot" w:pos="9016"/>
+              <w:tab w:val="right" w:leader="dot" w:pos="4143"/>
             </w:tabs>
             <w:rPr>
               <w:noProof/>
@@ -1646,7 +1680,7 @@
               <w:lang w:val="en-US"/>
             </w:rPr>
           </w:pPr>
-          <w:hyperlink w:anchor="_Toc94720907" w:history="1">
+          <w:hyperlink w:anchor="_Toc94795689" w:history="1">
             <w:r>
               <w:rPr>
                 <w:rStyle w:val="Hyperlink"/>
@@ -1689,7 +1723,7 @@
                 <w:noProof/>
                 <w:webHidden/>
               </w:rPr>
-              <w:instrText xml:space="preserve"> PAGEREF _Toc94720907 \h </w:instrText>
+              <w:instrText xml:space="preserve"> PAGEREF _Toc94795689 \h </w:instrText>
             </w:r>
             <w:r>
               <w:rPr>
@@ -1725,7 +1759,7 @@
             <w:pStyle w:val="TOC3"/>
             <w:tabs>
               <w:tab w:val="left" w:pos="880"/>
-              <w:tab w:val="right" w:leader="dot" w:pos="9016"/>
+              <w:tab w:val="right" w:leader="dot" w:pos="4143"/>
             </w:tabs>
             <w:rPr>
               <w:noProof/>
@@ -1734,7 +1768,7 @@
               <w:lang w:val="en-US"/>
             </w:rPr>
           </w:pPr>
-          <w:hyperlink w:anchor="_Toc94720908" w:history="1">
+          <w:hyperlink w:anchor="_Toc94795690" w:history="1">
             <w:r>
               <w:rPr>
                 <w:rStyle w:val="Hyperlink"/>
@@ -1777,7 +1811,7 @@
                 <w:noProof/>
                 <w:webHidden/>
               </w:rPr>
-              <w:instrText xml:space="preserve"> PAGEREF _Toc94720908 \h </w:instrText>
+              <w:instrText xml:space="preserve"> PAGEREF _Toc94795690 \h </w:instrText>
             </w:r>
             <w:r>
               <w:rPr>
@@ -1813,7 +1847,7 @@
             <w:pStyle w:val="TOC2"/>
             <w:tabs>
               <w:tab w:val="left" w:pos="880"/>
-              <w:tab w:val="right" w:leader="dot" w:pos="9016"/>
+              <w:tab w:val="right" w:leader="dot" w:pos="4143"/>
             </w:tabs>
             <w:rPr>
               <w:noProof/>
@@ -1822,7 +1856,7 @@
               <w:lang w:val="en-US"/>
             </w:rPr>
           </w:pPr>
-          <w:hyperlink w:anchor="_Toc94720909" w:history="1">
+          <w:hyperlink w:anchor="_Toc94795691" w:history="1">
             <w:r>
               <w:rPr>
                 <w:rStyle w:val="Hyperlink"/>
@@ -1865,7 +1899,7 @@
                 <w:noProof/>
                 <w:webHidden/>
               </w:rPr>
-              <w:instrText xml:space="preserve"> PAGEREF _Toc94720909 \h </w:instrText>
+              <w:instrText xml:space="preserve"> PAGEREF _Toc94795691 \h </w:instrText>
             </w:r>
             <w:r>
               <w:rPr>
@@ -1901,7 +1935,7 @@
             <w:pStyle w:val="TOC3"/>
             <w:tabs>
               <w:tab w:val="left" w:pos="880"/>
-              <w:tab w:val="right" w:leader="dot" w:pos="9016"/>
+              <w:tab w:val="right" w:leader="dot" w:pos="4143"/>
             </w:tabs>
             <w:rPr>
               <w:noProof/>
@@ -1910,7 +1944,7 @@
               <w:lang w:val="en-US"/>
             </w:rPr>
           </w:pPr>
-          <w:hyperlink w:anchor="_Toc94720910" w:history="1">
+          <w:hyperlink w:anchor="_Toc94795692" w:history="1">
             <w:r>
               <w:rPr>
                 <w:rStyle w:val="Hyperlink"/>
@@ -1953,7 +1987,7 @@
                 <w:noProof/>
                 <w:webHidden/>
               </w:rPr>
-              <w:instrText xml:space="preserve"> PAGEREF _Toc94720910 \h </w:instrText>
+              <w:instrText xml:space="preserve"> PAGEREF _Toc94795692 \h </w:instrText>
             </w:r>
             <w:r>
               <w:rPr>
@@ -1989,7 +2023,7 @@
             <w:pStyle w:val="TOC3"/>
             <w:tabs>
               <w:tab w:val="left" w:pos="880"/>
-              <w:tab w:val="right" w:leader="dot" w:pos="9016"/>
+              <w:tab w:val="right" w:leader="dot" w:pos="4143"/>
             </w:tabs>
             <w:rPr>
               <w:noProof/>
@@ -1998,7 +2032,7 @@
               <w:lang w:val="en-US"/>
             </w:rPr>
           </w:pPr>
-          <w:hyperlink w:anchor="_Toc94720911" w:history="1">
+          <w:hyperlink w:anchor="_Toc94795693" w:history="1">
             <w:r>
               <w:rPr>
                 <w:rStyle w:val="Hyperlink"/>
@@ -2041,7 +2075,7 @@
                 <w:noProof/>
                 <w:webHidden/>
               </w:rPr>
-              <w:instrText xml:space="preserve"> PAGEREF _Toc94720911 \h </w:instrText>
+              <w:instrText xml:space="preserve"> PAGEREF _Toc94795693 \h </w:instrText>
             </w:r>
             <w:r>
               <w:rPr>
@@ -2077,7 +2111,7 @@
             <w:pStyle w:val="TOC2"/>
             <w:tabs>
               <w:tab w:val="left" w:pos="880"/>
-              <w:tab w:val="right" w:leader="dot" w:pos="9016"/>
+              <w:tab w:val="right" w:leader="dot" w:pos="4143"/>
             </w:tabs>
             <w:rPr>
               <w:noProof/>
@@ -2086,7 +2120,7 @@
               <w:lang w:val="en-US"/>
             </w:rPr>
           </w:pPr>
-          <w:hyperlink w:anchor="_Toc94720912" w:history="1">
+          <w:hyperlink w:anchor="_Toc94795694" w:history="1">
             <w:r>
               <w:rPr>
                 <w:rStyle w:val="Hyperlink"/>
@@ -2129,7 +2163,7 @@
                 <w:noProof/>
                 <w:webHidden/>
               </w:rPr>
-              <w:instrText xml:space="preserve"> PAGEREF _Toc94720912 \h </w:instrText>
+              <w:instrText xml:space="preserve"> PAGEREF _Toc94795694 \h </w:instrText>
             </w:r>
             <w:r>
               <w:rPr>
@@ -2170,7 +2204,7 @@
               <w:lang w:val="en-US"/>
             </w:rPr>
           </w:pPr>
-          <w:hyperlink w:anchor="_Toc94720913" w:history="1">
+          <w:hyperlink w:anchor="_Toc94795695" w:history="1">
             <w:r>
               <w:rPr>
                 <w:rStyle w:val="Hyperlink"/>
@@ -2213,7 +2247,7 @@
                 <w:noProof/>
                 <w:webHidden/>
               </w:rPr>
-              <w:instrText xml:space="preserve"> PAGEREF _Toc94720913 \h </w:instrText>
+              <w:instrText xml:space="preserve"> PAGEREF _Toc94795695 \h </w:instrText>
             </w:r>
             <w:r>
               <w:rPr>
@@ -2249,7 +2283,7 @@
             <w:pStyle w:val="TOC2"/>
             <w:tabs>
               <w:tab w:val="left" w:pos="880"/>
-              <w:tab w:val="right" w:leader="dot" w:pos="9016"/>
+              <w:tab w:val="right" w:leader="dot" w:pos="4143"/>
             </w:tabs>
             <w:rPr>
               <w:noProof/>
@@ -2258,7 +2292,7 @@
               <w:lang w:val="en-US"/>
             </w:rPr>
           </w:pPr>
-          <w:hyperlink w:anchor="_Toc94720914" w:history="1">
+          <w:hyperlink w:anchor="_Toc94795696" w:history="1">
             <w:r>
               <w:rPr>
                 <w:rStyle w:val="Hyperlink"/>
@@ -2301,7 +2335,7 @@
                 <w:noProof/>
                 <w:webHidden/>
               </w:rPr>
-              <w:instrText xml:space="preserve"> PAGEREF _Toc94720914 \h </w:instrText>
+              <w:instrText xml:space="preserve"> PAGEREF _Toc94795696 \h </w:instrText>
             </w:r>
             <w:r>
               <w:rPr>
@@ -2337,7 +2371,7 @@
             <w:pStyle w:val="TOC2"/>
             <w:tabs>
               <w:tab w:val="left" w:pos="880"/>
-              <w:tab w:val="right" w:leader="dot" w:pos="9016"/>
+              <w:tab w:val="right" w:leader="dot" w:pos="4143"/>
             </w:tabs>
             <w:rPr>
               <w:noProof/>
@@ -2346,7 +2380,7 @@
               <w:lang w:val="en-US"/>
             </w:rPr>
           </w:pPr>
-          <w:hyperlink w:anchor="_Toc94720915" w:history="1">
+          <w:hyperlink w:anchor="_Toc94795697" w:history="1">
             <w:r>
               <w:rPr>
                 <w:rStyle w:val="Hyperlink"/>
@@ -2389,7 +2423,7 @@
                 <w:noProof/>
                 <w:webHidden/>
               </w:rPr>
-              <w:instrText xml:space="preserve"> PAGEREF _Toc94720915 \h </w:instrText>
+              <w:instrText xml:space="preserve"> PAGEREF _Toc94795697 \h </w:instrText>
             </w:r>
             <w:r>
               <w:rPr>
@@ -2425,7 +2459,7 @@
             <w:pStyle w:val="TOC3"/>
             <w:tabs>
               <w:tab w:val="left" w:pos="880"/>
-              <w:tab w:val="right" w:leader="dot" w:pos="9016"/>
+              <w:tab w:val="right" w:leader="dot" w:pos="4143"/>
             </w:tabs>
             <w:rPr>
               <w:noProof/>
@@ -2434,7 +2468,7 @@
               <w:lang w:val="en-US"/>
             </w:rPr>
           </w:pPr>
-          <w:hyperlink w:anchor="_Toc94720916" w:history="1">
+          <w:hyperlink w:anchor="_Toc94795698" w:history="1">
             <w:r>
               <w:rPr>
                 <w:rStyle w:val="Hyperlink"/>
@@ -2477,7 +2511,7 @@
                 <w:noProof/>
                 <w:webHidden/>
               </w:rPr>
-              <w:instrText xml:space="preserve"> PAGEREF _Toc94720916 \h </w:instrText>
+              <w:instrText xml:space="preserve"> PAGEREF _Toc94795698 \h </w:instrText>
             </w:r>
             <w:r>
               <w:rPr>
@@ -2513,7 +2547,7 @@
             <w:pStyle w:val="TOC3"/>
             <w:tabs>
               <w:tab w:val="left" w:pos="880"/>
-              <w:tab w:val="right" w:leader="dot" w:pos="9016"/>
+              <w:tab w:val="right" w:leader="dot" w:pos="4143"/>
             </w:tabs>
             <w:rPr>
               <w:noProof/>
@@ -2522,7 +2556,7 @@
               <w:lang w:val="en-US"/>
             </w:rPr>
           </w:pPr>
-          <w:hyperlink w:anchor="_Toc94720917" w:history="1">
+          <w:hyperlink w:anchor="_Toc94795699" w:history="1">
             <w:r>
               <w:rPr>
                 <w:rStyle w:val="Hyperlink"/>
@@ -2565,7 +2599,7 @@
                 <w:noProof/>
                 <w:webHidden/>
               </w:rPr>
-              <w:instrText xml:space="preserve"> PAGEREF _Toc94720917 \h </w:instrText>
+              <w:instrText xml:space="preserve"> PAGEREF _Toc94795699 \h </w:instrText>
             </w:r>
             <w:r>
               <w:rPr>
@@ -2601,7 +2635,7 @@
             <w:pStyle w:val="TOC3"/>
             <w:tabs>
               <w:tab w:val="left" w:pos="880"/>
-              <w:tab w:val="right" w:leader="dot" w:pos="9016"/>
+              <w:tab w:val="right" w:leader="dot" w:pos="4143"/>
             </w:tabs>
             <w:rPr>
               <w:noProof/>
@@ -2610,7 +2644,7 @@
               <w:lang w:val="en-US"/>
             </w:rPr>
           </w:pPr>
-          <w:hyperlink w:anchor="_Toc94720918" w:history="1">
+          <w:hyperlink w:anchor="_Toc94795700" w:history="1">
             <w:r>
               <w:rPr>
                 <w:rStyle w:val="Hyperlink"/>
@@ -2653,7 +2687,7 @@
                 <w:noProof/>
                 <w:webHidden/>
               </w:rPr>
-              <w:instrText xml:space="preserve"> PAGEREF _Toc94720918 \h </w:instrText>
+              <w:instrText xml:space="preserve"> PAGEREF _Toc94795700 \h </w:instrText>
             </w:r>
             <w:r>
               <w:rPr>
@@ -2674,6 +2708,270 @@
                 <w:webHidden/>
               </w:rPr>
               <w:t>9</w:t>
+            </w:r>
+            <w:r>
+              <w:rPr>
+                <w:noProof/>
+                <w:webHidden/>
+              </w:rPr>
+              <w:fldChar w:fldCharType="end"/>
+            </w:r>
+          </w:hyperlink>
+        </w:p>
+        <w:p>
+          <w:pPr>
+            <w:pStyle w:val="TOC2"/>
+            <w:tabs>
+              <w:tab w:val="left" w:pos="880"/>
+              <w:tab w:val="right" w:leader="dot" w:pos="4143"/>
+            </w:tabs>
+            <w:rPr>
+              <w:noProof/>
+              <w:sz w:val="22"/>
+              <w:szCs w:val="22"/>
+              <w:lang w:val="en-US"/>
+            </w:rPr>
+          </w:pPr>
+          <w:hyperlink w:anchor="_Toc94795701" w:history="1">
+            <w:r>
+              <w:rPr>
+                <w:rStyle w:val="Hyperlink"/>
+                <w:noProof/>
+              </w:rPr>
+              <w:t>4. 3.</w:t>
+            </w:r>
+            <w:r>
+              <w:rPr>
+                <w:noProof/>
+                <w:sz w:val="22"/>
+                <w:szCs w:val="22"/>
+                <w:lang w:val="en-US"/>
+              </w:rPr>
+              <w:tab/>
+            </w:r>
+            <w:r>
+              <w:rPr>
+                <w:rStyle w:val="Hyperlink"/>
+                <w:noProof/>
+              </w:rPr>
+              <w:t>Environnement</w:t>
+            </w:r>
+            <w:r>
+              <w:rPr>
+                <w:noProof/>
+                <w:webHidden/>
+              </w:rPr>
+              <w:tab/>
+            </w:r>
+            <w:r>
+              <w:rPr>
+                <w:noProof/>
+                <w:webHidden/>
+              </w:rPr>
+              <w:fldChar w:fldCharType="begin"/>
+            </w:r>
+            <w:r>
+              <w:rPr>
+                <w:noProof/>
+                <w:webHidden/>
+              </w:rPr>
+              <w:instrText xml:space="preserve"> PAGEREF _Toc94795701 \h </w:instrText>
+            </w:r>
+            <w:r>
+              <w:rPr>
+                <w:noProof/>
+                <w:webHidden/>
+              </w:rPr>
+            </w:r>
+            <w:r>
+              <w:rPr>
+                <w:noProof/>
+                <w:webHidden/>
+              </w:rPr>
+              <w:fldChar w:fldCharType="separate"/>
+            </w:r>
+            <w:r>
+              <w:rPr>
+                <w:noProof/>
+                <w:webHidden/>
+              </w:rPr>
+              <w:t>10</w:t>
+            </w:r>
+            <w:r>
+              <w:rPr>
+                <w:noProof/>
+                <w:webHidden/>
+              </w:rPr>
+              <w:fldChar w:fldCharType="end"/>
+            </w:r>
+          </w:hyperlink>
+        </w:p>
+        <w:p>
+          <w:pPr>
+            <w:pStyle w:val="TOC3"/>
+            <w:tabs>
+              <w:tab w:val="left" w:pos="880"/>
+              <w:tab w:val="right" w:leader="dot" w:pos="4143"/>
+            </w:tabs>
+            <w:rPr>
+              <w:noProof/>
+              <w:sz w:val="22"/>
+              <w:szCs w:val="22"/>
+              <w:lang w:val="en-US"/>
+            </w:rPr>
+          </w:pPr>
+          <w:hyperlink w:anchor="_Toc94795702" w:history="1">
+            <w:r>
+              <w:rPr>
+                <w:rStyle w:val="Hyperlink"/>
+                <w:noProof/>
+              </w:rPr>
+              <w:t>A.</w:t>
+            </w:r>
+            <w:r>
+              <w:rPr>
+                <w:noProof/>
+                <w:sz w:val="22"/>
+                <w:szCs w:val="22"/>
+                <w:lang w:val="en-US"/>
+              </w:rPr>
+              <w:tab/>
+            </w:r>
+            <w:r>
+              <w:rPr>
+                <w:rStyle w:val="Hyperlink"/>
+                <w:noProof/>
+              </w:rPr>
+              <w:t>Background</w:t>
+            </w:r>
+            <w:r>
+              <w:rPr>
+                <w:noProof/>
+                <w:webHidden/>
+              </w:rPr>
+              <w:tab/>
+            </w:r>
+            <w:r>
+              <w:rPr>
+                <w:noProof/>
+                <w:webHidden/>
+              </w:rPr>
+              <w:fldChar w:fldCharType="begin"/>
+            </w:r>
+            <w:r>
+              <w:rPr>
+                <w:noProof/>
+                <w:webHidden/>
+              </w:rPr>
+              <w:instrText xml:space="preserve"> PAGEREF _Toc94795702 \h </w:instrText>
+            </w:r>
+            <w:r>
+              <w:rPr>
+                <w:noProof/>
+                <w:webHidden/>
+              </w:rPr>
+            </w:r>
+            <w:r>
+              <w:rPr>
+                <w:noProof/>
+                <w:webHidden/>
+              </w:rPr>
+              <w:fldChar w:fldCharType="separate"/>
+            </w:r>
+            <w:r>
+              <w:rPr>
+                <w:noProof/>
+                <w:webHidden/>
+              </w:rPr>
+              <w:t>10</w:t>
+            </w:r>
+            <w:r>
+              <w:rPr>
+                <w:noProof/>
+                <w:webHidden/>
+              </w:rPr>
+              <w:fldChar w:fldCharType="end"/>
+            </w:r>
+          </w:hyperlink>
+        </w:p>
+        <w:p>
+          <w:pPr>
+            <w:pStyle w:val="TOC3"/>
+            <w:tabs>
+              <w:tab w:val="left" w:pos="880"/>
+              <w:tab w:val="right" w:leader="dot" w:pos="4143"/>
+            </w:tabs>
+            <w:rPr>
+              <w:noProof/>
+              <w:sz w:val="22"/>
+              <w:szCs w:val="22"/>
+              <w:lang w:val="en-US"/>
+            </w:rPr>
+          </w:pPr>
+          <w:hyperlink w:anchor="_Toc94795703" w:history="1">
+            <w:r>
+              <w:rPr>
+                <w:rStyle w:val="Hyperlink"/>
+                <w:noProof/>
+              </w:rPr>
+              <w:t>B.</w:t>
+            </w:r>
+            <w:r>
+              <w:rPr>
+                <w:noProof/>
+                <w:sz w:val="22"/>
+                <w:szCs w:val="22"/>
+                <w:lang w:val="en-US"/>
+              </w:rPr>
+              <w:tab/>
+            </w:r>
+            <w:r>
+              <w:rPr>
+                <w:rStyle w:val="Hyperlink"/>
+                <w:noProof/>
+              </w:rPr>
+              <w:t>évolution</w:t>
+            </w:r>
+            <w:r>
+              <w:rPr>
+                <w:noProof/>
+                <w:webHidden/>
+              </w:rPr>
+              <w:tab/>
+            </w:r>
+            <w:r>
+              <w:rPr>
+                <w:noProof/>
+                <w:webHidden/>
+              </w:rPr>
+              <w:fldChar w:fldCharType="begin"/>
+            </w:r>
+            <w:r>
+              <w:rPr>
+                <w:noProof/>
+                <w:webHidden/>
+              </w:rPr>
+              <w:instrText xml:space="preserve"> PAGEREF _Toc94795703 \h </w:instrText>
+            </w:r>
+            <w:r>
+              <w:rPr>
+                <w:noProof/>
+                <w:webHidden/>
+              </w:rPr>
+            </w:r>
+            <w:r>
+              <w:rPr>
+                <w:noProof/>
+                <w:webHidden/>
+              </w:rPr>
+              <w:fldChar w:fldCharType="separate"/>
+            </w:r>
+            <w:r>
+              <w:rPr>
+                <w:noProof/>
+                <w:webHidden/>
+              </w:rPr>
+              <w:t>10</w:t>
             </w:r>
             <w:r>
               <w:rPr>
@@ -2694,7 +2992,7 @@
               <w:lang w:val="en-US"/>
             </w:rPr>
           </w:pPr>
-          <w:hyperlink w:anchor="_Toc94720919" w:history="1">
+          <w:hyperlink w:anchor="_Toc94795704" w:history="1">
             <w:r>
               <w:rPr>
                 <w:rStyle w:val="Hyperlink"/>
@@ -2737,7 +3035,7 @@
                 <w:noProof/>
                 <w:webHidden/>
               </w:rPr>
-              <w:instrText xml:space="preserve"> PAGEREF _Toc94720919 \h </w:instrText>
+              <w:instrText xml:space="preserve"> PAGEREF _Toc94795704 \h </w:instrText>
             </w:r>
             <w:r>
               <w:rPr>
@@ -2757,7 +3055,7 @@
                 <w:noProof/>
                 <w:webHidden/>
               </w:rPr>
-              <w:t>10</w:t>
+              <w:t>11</w:t>
             </w:r>
             <w:r>
               <w:rPr>
@@ -2773,7 +3071,7 @@
             <w:pStyle w:val="TOC3"/>
             <w:tabs>
               <w:tab w:val="left" w:pos="880"/>
-              <w:tab w:val="right" w:leader="dot" w:pos="9016"/>
+              <w:tab w:val="right" w:leader="dot" w:pos="4143"/>
             </w:tabs>
             <w:rPr>
               <w:noProof/>
@@ -2782,7 +3080,7 @@
               <w:lang w:val="en-US"/>
             </w:rPr>
           </w:pPr>
-          <w:hyperlink w:anchor="_Toc94720920" w:history="1">
+          <w:hyperlink w:anchor="_Toc94795705" w:history="1">
             <w:r>
               <w:rPr>
                 <w:rStyle w:val="Hyperlink"/>
@@ -2825,7 +3123,7 @@
                 <w:noProof/>
                 <w:webHidden/>
               </w:rPr>
-              <w:instrText xml:space="preserve"> PAGEREF _Toc94720920 \h </w:instrText>
+              <w:instrText xml:space="preserve"> PAGEREF _Toc94795705 \h </w:instrText>
             </w:r>
             <w:r>
               <w:rPr>
@@ -2845,7 +3143,7 @@
                 <w:noProof/>
                 <w:webHidden/>
               </w:rPr>
-              <w:t>10</w:t>
+              <w:t>11</w:t>
             </w:r>
             <w:r>
               <w:rPr>
@@ -2857,6 +3155,19 @@
           </w:hyperlink>
         </w:p>
         <w:p>
+          <w:pPr>
+            <w:rPr>
+              <w:noProof/>
+            </w:rPr>
+            <w:sectPr>
+              <w:type w:val="continuous"/>
+              <w:pgSz w:w="11906" w:h="16838" w:code="9"/>
+              <w:pgMar w:top="1440" w:right="1440" w:bottom="1440" w:left="1440" w:header="720" w:footer="720" w:gutter="0"/>
+              <w:cols w:num="2" w:space="720"/>
+              <w:titlePg/>
+              <w:docGrid w:linePitch="360"/>
+            </w:sectPr>
+          </w:pPr>
           <w:r>
             <w:rPr>
               <w:noProof/>
@@ -2867,11 +3178,12 @@
       </w:sdtContent>
     </w:sdt>
     <w:p/>
+    <w:p/>
     <w:p>
       <w:pPr>
         <w:pStyle w:val="Heading1"/>
       </w:pPr>
-      <w:bookmarkStart w:id="2" w:name="_Toc94720890"/>
+      <w:bookmarkStart w:id="2" w:name="_Toc94795672"/>
       <w:r>
         <w:lastRenderedPageBreak/>
         <w:t>Overview</w:t>
@@ -2882,7 +3194,7 @@
       <w:pPr>
         <w:pStyle w:val="Heading2"/>
       </w:pPr>
-      <w:bookmarkStart w:id="3" w:name="_Toc94720891"/>
+      <w:bookmarkStart w:id="3" w:name="_Toc94795673"/>
       <w:r>
         <w:t>Equipe</w:t>
       </w:r>
@@ -2928,7 +3240,7 @@
       <w:pPr>
         <w:pStyle w:val="Heading2"/>
       </w:pPr>
-      <w:bookmarkStart w:id="4" w:name="_Toc94720892"/>
+      <w:bookmarkStart w:id="4" w:name="_Toc94795674"/>
       <w:r>
         <w:t>Sujet</w:t>
       </w:r>
@@ -2960,7 +3272,7 @@
                     </pic:cNvPicPr>
                   </pic:nvPicPr>
                   <pic:blipFill>
-                    <a:blip r:embed="rId8">
+                    <a:blip r:embed="rId10">
                       <a:extLst>
                         <a:ext uri="{28A0092B-C50C-407E-A947-70E740481C1C}">
                           <a14:useLocalDpi xmlns:a14="http://schemas.microsoft.com/office/drawing/2010/main" val="0"/>
@@ -3006,7 +3318,7 @@
       <w:pPr>
         <w:pStyle w:val="Heading2"/>
       </w:pPr>
-      <w:bookmarkStart w:id="5" w:name="_Toc94720893"/>
+      <w:bookmarkStart w:id="5" w:name="_Toc94795675"/>
       <w:r>
         <w:t>Résumé</w:t>
       </w:r>
@@ -3030,7 +3342,7 @@
       <w:pPr>
         <w:pStyle w:val="Heading2"/>
       </w:pPr>
-      <w:bookmarkStart w:id="6" w:name="_Toc94720894"/>
+      <w:bookmarkStart w:id="6" w:name="_Toc94795676"/>
       <w:r>
         <w:t>Intentions</w:t>
       </w:r>
@@ -3045,7 +3357,7 @@
       <w:pPr>
         <w:pStyle w:val="Heading2"/>
       </w:pPr>
-      <w:bookmarkStart w:id="7" w:name="_Toc94720895"/>
+      <w:bookmarkStart w:id="7" w:name="_Toc94795677"/>
       <w:r>
         <w:t>Références</w:t>
       </w:r>
@@ -3055,7 +3367,7 @@
       <w:pPr>
         <w:pStyle w:val="Heading3"/>
       </w:pPr>
-      <w:bookmarkStart w:id="8" w:name="_Toc94720896"/>
+      <w:bookmarkStart w:id="8" w:name="_Toc94795678"/>
       <w:r>
         <w:t>Gameplay</w:t>
       </w:r>
@@ -3070,7 +3382,7 @@
       <w:pPr>
         <w:pStyle w:val="Heading3"/>
       </w:pPr>
-      <w:bookmarkStart w:id="9" w:name="_Toc94720897"/>
+      <w:bookmarkStart w:id="9" w:name="_Toc94795679"/>
       <w:r>
         <w:lastRenderedPageBreak/>
         <w:t>Visuels</w:t>
@@ -3100,7 +3412,7 @@
       <w:pPr>
         <w:pStyle w:val="Heading1"/>
       </w:pPr>
-      <w:bookmarkStart w:id="10" w:name="_Toc94720898"/>
+      <w:bookmarkStart w:id="10" w:name="_Toc94795680"/>
       <w:r>
         <w:lastRenderedPageBreak/>
         <w:t>Game Design</w:t>
@@ -3111,7 +3423,7 @@
       <w:pPr>
         <w:pStyle w:val="Heading2"/>
       </w:pPr>
-      <w:bookmarkStart w:id="11" w:name="_Toc94720899"/>
+      <w:bookmarkStart w:id="11" w:name="_Toc94795681"/>
       <w:r>
         <w:t>3C</w:t>
       </w:r>
@@ -3175,7 +3487,7 @@
       <w:pPr>
         <w:pStyle w:val="Heading2"/>
       </w:pPr>
-      <w:bookmarkStart w:id="12" w:name="_Toc94720900"/>
+      <w:bookmarkStart w:id="12" w:name="_Toc94795682"/>
       <w:r>
         <w:t>Noyau</w:t>
       </w:r>
@@ -3217,7 +3529,7 @@
       <w:pPr>
         <w:pStyle w:val="Heading2"/>
       </w:pPr>
-      <w:bookmarkStart w:id="13" w:name="_Toc94720901"/>
+      <w:bookmarkStart w:id="13" w:name="_Toc94795683"/>
       <w:r>
         <w:t>Challenges</w:t>
       </w:r>
@@ -3228,7 +3540,7 @@
       <w:pPr>
         <w:pStyle w:val="Heading2"/>
       </w:pPr>
-      <w:bookmarkStart w:id="14" w:name="_Toc94720902"/>
+      <w:bookmarkStart w:id="14" w:name="_Toc94795684"/>
       <w:r>
         <w:t>Mécaniques</w:t>
       </w:r>
@@ -3238,7 +3550,7 @@
       <w:pPr>
         <w:pStyle w:val="Heading3"/>
       </w:pPr>
-      <w:bookmarkStart w:id="15" w:name="_Toc94720903"/>
+      <w:bookmarkStart w:id="15" w:name="_Toc94795685"/>
       <w:r>
         <w:t>Mouvement</w:t>
       </w:r>
@@ -3372,7 +3684,7 @@
       <w:pPr>
         <w:pStyle w:val="Heading3"/>
       </w:pPr>
-      <w:bookmarkStart w:id="16" w:name="_Toc94720904"/>
+      <w:bookmarkStart w:id="16" w:name="_Toc94795686"/>
       <w:r>
         <w:t>Saut</w:t>
       </w:r>
@@ -3540,7 +3852,7 @@
                     <pic:cNvPicPr/>
                   </pic:nvPicPr>
                   <pic:blipFill rotWithShape="1">
-                    <a:blip r:embed="rId9"/>
+                    <a:blip r:embed="rId11"/>
                     <a:srcRect l="7071" r="7071"/>
                     <a:stretch/>
                   </pic:blipFill>
@@ -3608,7 +3920,7 @@
                     <pic:cNvPicPr/>
                   </pic:nvPicPr>
                   <pic:blipFill rotWithShape="1">
-                    <a:blip r:embed="rId10">
+                    <a:blip r:embed="rId12">
                       <a:extLst>
                         <a:ext uri="{28A0092B-C50C-407E-A947-70E740481C1C}">
                           <a14:useLocalDpi xmlns:a14="http://schemas.microsoft.com/office/drawing/2010/main" val="0"/>
@@ -3757,7 +4069,7 @@
       <w:pPr>
         <w:pStyle w:val="Heading3"/>
       </w:pPr>
-      <w:bookmarkStart w:id="17" w:name="_Toc94720905"/>
+      <w:bookmarkStart w:id="17" w:name="_Toc94795687"/>
       <w:r>
         <w:t>Descente rapide</w:t>
       </w:r>
@@ -3765,7 +4077,16 @@
     </w:p>
     <w:p>
       <w:r>
-        <w:t>Lorsqu’un joueur est dans les airs, maintenir une touche permet de tomber plus rapidement.</w:t>
+        <w:t xml:space="preserve">Lorsqu’un joueur est dans les airs, </w:t>
+      </w:r>
+      <w:r>
+        <w:t>la pression</w:t>
+      </w:r>
+      <w:r>
+        <w:t xml:space="preserve"> une touche permet de tomber plus rapidement.</w:t>
+      </w:r>
+      <w:r>
+        <w:t xml:space="preserve"> Cet état peut être arrêté en proposant un push/pull.</w:t>
       </w:r>
     </w:p>
     <w:p>
@@ -3855,7 +4176,7 @@
       <w:pPr>
         <w:pStyle w:val="Heading3"/>
       </w:pPr>
-      <w:bookmarkStart w:id="18" w:name="_Toc94720906"/>
+      <w:bookmarkStart w:id="18" w:name="_Toc94795688"/>
       <w:r>
         <w:t xml:space="preserve">Wall </w:t>
       </w:r>
@@ -3955,7 +4276,7 @@
       <w:pPr>
         <w:pStyle w:val="Heading3"/>
       </w:pPr>
-      <w:bookmarkStart w:id="19" w:name="_Toc94720907"/>
+      <w:bookmarkStart w:id="19" w:name="_Toc94795689"/>
       <w:r>
         <w:t>Pull &amp; Push</w:t>
       </w:r>
@@ -4010,7 +4331,7 @@
                     <pic:cNvPicPr/>
                   </pic:nvPicPr>
                   <pic:blipFill rotWithShape="1">
-                    <a:blip r:embed="rId11">
+                    <a:blip r:embed="rId13">
                       <a:extLst>
                         <a:ext uri="{28A0092B-C50C-407E-A947-70E740481C1C}">
                           <a14:useLocalDpi xmlns:a14="http://schemas.microsoft.com/office/drawing/2010/main" val="0"/>
@@ -4065,7 +4386,7 @@
                     <pic:cNvPicPr/>
                   </pic:nvPicPr>
                   <pic:blipFill rotWithShape="1">
-                    <a:blip r:embed="rId12"/>
+                    <a:blip r:embed="rId14"/>
                     <a:srcRect t="3802"/>
                     <a:stretch/>
                   </pic:blipFill>
@@ -4114,7 +4435,7 @@
                     <pic:cNvPicPr/>
                   </pic:nvPicPr>
                   <pic:blipFill rotWithShape="1">
-                    <a:blip r:embed="rId13"/>
+                    <a:blip r:embed="rId15"/>
                     <a:srcRect t="32000" b="510"/>
                     <a:stretch/>
                   </pic:blipFill>
@@ -4252,15 +4573,9 @@
         <w:t xml:space="preserve"> </w:t>
       </w:r>
       <w:r>
-        <w:rPr>
-          <w:highlight w:val="yellow"/>
-        </w:rPr>
         <w:t>10</w:t>
       </w:r>
       <w:r>
-        <w:rPr>
-          <w:highlight w:val="yellow"/>
-        </w:rPr>
         <w:t>u</w:t>
       </w:r>
     </w:p>
@@ -4353,7 +4668,7 @@
         <w:pStyle w:val="Heading3"/>
       </w:pPr>
       <w:bookmarkStart w:id="20" w:name="_Ref94191658"/>
-      <w:bookmarkStart w:id="21" w:name="_Toc94720908"/>
+      <w:bookmarkStart w:id="21" w:name="_Toc94795690"/>
       <w:r>
         <w:t>I</w:t>
       </w:r>
@@ -4375,6 +4690,17 @@
       </w:r>
       <w:r>
         <w:t xml:space="preserve"> Pendant ce temps, le joueur ne peut plus sauter, utiliser le pull/push, et se déplace à une vitesse réduite.</w:t>
+      </w:r>
+    </w:p>
+    <w:p>
+      <w:r>
+        <w:t xml:space="preserve">En proposant </w:t>
+      </w:r>
+      <w:r>
+        <w:t>un push/pull au moment exact de la collisio</w:t>
+      </w:r>
+      <w:r>
+        <w:t>n un joueur peut éviter d’entrer dans l’état de stun.</w:t>
       </w:r>
     </w:p>
     <w:p>
@@ -4392,7 +4718,16 @@
         <w:t>Temps d’étourdissement.</w:t>
       </w:r>
       <w:r>
-        <w:t xml:space="preserve"> 1s</w:t>
+        <w:t xml:space="preserve"> </w:t>
+      </w:r>
+      <w:r>
+        <w:t>0</w:t>
+      </w:r>
+      <w:r>
+        <w:t>.6</w:t>
+      </w:r>
+      <w:r>
+        <w:t>s</w:t>
       </w:r>
     </w:p>
     <w:p>
@@ -4448,7 +4783,7 @@
       <w:pPr>
         <w:pStyle w:val="Heading2"/>
       </w:pPr>
-      <w:bookmarkStart w:id="22" w:name="_Toc94720909"/>
+      <w:bookmarkStart w:id="22" w:name="_Toc94795691"/>
       <w:r>
         <w:t>Couronne</w:t>
       </w:r>
@@ -4472,7 +4807,7 @@
       <w:pPr>
         <w:pStyle w:val="Heading3"/>
       </w:pPr>
-      <w:bookmarkStart w:id="23" w:name="_Toc94720910"/>
+      <w:bookmarkStart w:id="23" w:name="_Toc94795692"/>
       <w:r>
         <w:t>Roi</w:t>
       </w:r>
@@ -4493,7 +4828,7 @@
       <w:pPr>
         <w:pStyle w:val="Heading3"/>
       </w:pPr>
-      <w:bookmarkStart w:id="24" w:name="_Toc94720911"/>
+      <w:bookmarkStart w:id="24" w:name="_Toc94795693"/>
       <w:r>
         <w:lastRenderedPageBreak/>
         <w:t>Vol de Couronne</w:t>
@@ -4544,7 +4879,7 @@
       <w:pPr>
         <w:pStyle w:val="Heading2"/>
       </w:pPr>
-      <w:bookmarkStart w:id="25" w:name="_Toc94720912"/>
+      <w:bookmarkStart w:id="25" w:name="_Toc94795694"/>
       <w:r>
         <w:t>Level Design</w:t>
       </w:r>
@@ -4597,7 +4932,7 @@
                     <pic:cNvPicPr/>
                   </pic:nvPicPr>
                   <pic:blipFill>
-                    <a:blip r:embed="rId14"/>
+                    <a:blip r:embed="rId16"/>
                     <a:stretch>
                       <a:fillRect/>
                     </a:stretch>
@@ -4627,7 +4962,7 @@
       <w:pPr>
         <w:pStyle w:val="Heading1"/>
       </w:pPr>
-      <w:bookmarkStart w:id="26" w:name="_Toc94720913"/>
+      <w:bookmarkStart w:id="26" w:name="_Toc94795695"/>
       <w:r>
         <w:lastRenderedPageBreak/>
         <w:t>Direction Artistique</w:t>
@@ -4638,7 +4973,7 @@
       <w:pPr>
         <w:pStyle w:val="Heading2"/>
       </w:pPr>
-      <w:bookmarkStart w:id="27" w:name="_Toc94720914"/>
+      <w:bookmarkStart w:id="27" w:name="_Toc94795696"/>
       <w:r>
         <w:t>Intentions</w:t>
       </w:r>
@@ -4653,7 +4988,7 @@
       <w:pPr>
         <w:pStyle w:val="Heading2"/>
       </w:pPr>
-      <w:bookmarkStart w:id="28" w:name="_Toc94720915"/>
+      <w:bookmarkStart w:id="28" w:name="_Toc94795697"/>
       <w:r>
         <w:t>Avatars</w:t>
       </w:r>
@@ -4663,7 +4998,7 @@
       <w:pPr>
         <w:pStyle w:val="Heading3"/>
       </w:pPr>
-      <w:bookmarkStart w:id="29" w:name="_Toc94720916"/>
+      <w:bookmarkStart w:id="29" w:name="_Toc94795698"/>
       <w:r>
         <w:t>Apparence</w:t>
       </w:r>
@@ -4678,7 +5013,7 @@
       <w:pPr>
         <w:pStyle w:val="Heading3"/>
       </w:pPr>
-      <w:bookmarkStart w:id="30" w:name="_Toc94720917"/>
+      <w:bookmarkStart w:id="30" w:name="_Toc94795699"/>
       <w:r>
         <w:t>Animations</w:t>
       </w:r>
@@ -4721,7 +5056,7 @@
                     </pic:cNvPicPr>
                   </pic:nvPicPr>
                   <pic:blipFill>
-                    <a:blip r:embed="rId15" cstate="print">
+                    <a:blip r:embed="rId17" cstate="print">
                       <a:extLst>
                         <a:ext uri="{28A0092B-C50C-407E-A947-70E740481C1C}">
                           <a14:useLocalDpi xmlns:a14="http://schemas.microsoft.com/office/drawing/2010/main" val="0"/>
@@ -4774,7 +5109,7 @@
       <w:pPr>
         <w:pStyle w:val="Heading3"/>
       </w:pPr>
-      <w:bookmarkStart w:id="31" w:name="_Toc94720918"/>
+      <w:bookmarkStart w:id="31" w:name="_Toc94795700"/>
       <w:r>
         <w:t>Sound Design</w:t>
       </w:r>
@@ -4790,18 +5125,22 @@
       <w:pPr>
         <w:pStyle w:val="Heading2"/>
       </w:pPr>
+      <w:bookmarkStart w:id="32" w:name="_Toc94795701"/>
       <w:r>
         <w:lastRenderedPageBreak/>
         <w:t>Environnement</w:t>
       </w:r>
+      <w:bookmarkEnd w:id="32"/>
     </w:p>
     <w:p>
       <w:pPr>
         <w:pStyle w:val="Heading3"/>
       </w:pPr>
+      <w:bookmarkStart w:id="33" w:name="_Toc94795702"/>
       <w:r>
         <w:t>Background</w:t>
       </w:r>
+      <w:bookmarkEnd w:id="33"/>
     </w:p>
     <w:p>
       <w:r>
@@ -4857,9 +5196,11 @@
       <w:pPr>
         <w:pStyle w:val="Heading3"/>
       </w:pPr>
+      <w:bookmarkStart w:id="34" w:name="_Toc94795703"/>
       <w:r>
         <w:t>évolution</w:t>
       </w:r>
+      <w:bookmarkEnd w:id="34"/>
     </w:p>
     <w:p>
       <w:pPr>
@@ -4892,22 +5233,22 @@
       <w:pPr>
         <w:pStyle w:val="Heading1"/>
       </w:pPr>
-      <w:bookmarkStart w:id="32" w:name="_Toc94720919"/>
+      <w:bookmarkStart w:id="35" w:name="_Toc94795704"/>
       <w:r>
         <w:lastRenderedPageBreak/>
         <w:t>Futur ?</w:t>
       </w:r>
-      <w:bookmarkEnd w:id="32"/>
+      <w:bookmarkEnd w:id="35"/>
     </w:p>
     <w:p>
       <w:pPr>
         <w:pStyle w:val="Heading3"/>
       </w:pPr>
-      <w:bookmarkStart w:id="33" w:name="_Toc94720920"/>
+      <w:bookmarkStart w:id="36" w:name="_Toc94795705"/>
       <w:r>
         <w:t>Niveaux, Obstacles et éléments de LD</w:t>
       </w:r>
-      <w:bookmarkEnd w:id="33"/>
+      <w:bookmarkEnd w:id="36"/>
     </w:p>
     <w:p>
       <w:r>
@@ -4924,8 +5265,7 @@
       </w:r>
     </w:p>
     <w:sectPr>
-      <w:footerReference w:type="even" r:id="rId16"/>
-      <w:footerReference w:type="default" r:id="rId17"/>
+      <w:type w:val="continuous"/>
       <w:pgSz w:w="11906" w:h="16838" w:code="9"/>
       <w:pgMar w:top="1440" w:right="1440" w:bottom="1440" w:left="1440" w:header="720" w:footer="720" w:gutter="0"/>
       <w:cols w:space="720"/>
@@ -4985,21 +5325,11 @@
     <w:r>
       <w:t>/</w:t>
     </w:r>
-    <w:r>
-      <w:fldChar w:fldCharType="begin"/>
-    </w:r>
-    <w:r>
-      <w:instrText xml:space="preserve"> NUMPAGES   \* MERGEFORMAT </w:instrText>
-    </w:r>
-    <w:r>
-      <w:fldChar w:fldCharType="separate"/>
-    </w:r>
-    <w:r>
-      <w:t>8</w:t>
-    </w:r>
-    <w:r>
-      <w:fldChar w:fldCharType="end"/>
-    </w:r>
+    <w:fldSimple w:instr=" NUMPAGES   \* MERGEFORMAT ">
+      <w:r>
+        <w:t>8</w:t>
+      </w:r>
+    </w:fldSimple>
   </w:p>
   <w:p>
     <w:pPr>
@@ -5036,14 +5366,27 @@
     <w:r>
       <w:t>/</w:t>
     </w:r>
-    <w:fldSimple w:instr=" NUMPAGES   \* MERGEFORMAT ">
-      <w:r>
-        <w:rPr>
-          <w:noProof/>
-        </w:rPr>
-        <w:t>8</w:t>
-      </w:r>
-    </w:fldSimple>
+    <w:r>
+      <w:fldChar w:fldCharType="begin"/>
+    </w:r>
+    <w:r>
+      <w:instrText xml:space="preserve"> NUMPAGES   \* MERGEFORMAT </w:instrText>
+    </w:r>
+    <w:r>
+      <w:fldChar w:fldCharType="separate"/>
+    </w:r>
+    <w:r>
+      <w:rPr>
+        <w:noProof/>
+      </w:rPr>
+      <w:t>8</w:t>
+    </w:r>
+    <w:r>
+      <w:rPr>
+        <w:noProof/>
+      </w:rPr>
+      <w:fldChar w:fldCharType="end"/>
+    </w:r>
   </w:p>
 </w:ftr>
 </file>
@@ -7674,6 +8017,7 @@
   <w:style w:type="character" w:default="1" w:styleId="DefaultParagraphFont">
     <w:name w:val="Default Paragraph Font"/>
     <w:uiPriority w:val="1"/>
+    <w:semiHidden/>
     <w:unhideWhenUsed/>
   </w:style>
   <w:style w:type="table" w:default="1" w:styleId="TableNormal">

</xml_diff>

<commit_message>
ajout du schéma des controls + maj de la partie DA
</commit_message>
<xml_diff>
--- a/GDD.docx
+++ b/GDD.docx
@@ -4,7 +4,7 @@
   <w:body>
     <w:p>
       <w:pPr>
-        <w:pStyle w:val="Title"/>
+        <w:pStyle w:val="Titre"/>
       </w:pPr>
       <w:bookmarkStart w:id="0" w:name="_Hlk94716997"/>
       <w:bookmarkEnd w:id="0"/>
@@ -14,7 +14,7 @@
     </w:p>
     <w:p>
       <w:pPr>
-        <w:pStyle w:val="Subtitle"/>
+        <w:pStyle w:val="Sous-titre"/>
       </w:pPr>
       <w:r>
         <w:t>Game Design Document</w:t>
@@ -22,7 +22,7 @@
     </w:p>
     <w:p>
       <w:pPr>
-        <w:pStyle w:val="Heading1"/>
+        <w:pStyle w:val="Titre1"/>
         <w:rPr>
           <w:caps w:val="0"/>
           <w:color w:val="auto"/>
@@ -65,7 +65,7 @@
       <w:sdtContent>
         <w:p>
           <w:pPr>
-            <w:pStyle w:val="Heading1"/>
+            <w:pStyle w:val="Titre1"/>
           </w:pPr>
           <w:r>
             <w:t>Contents</w:t>
@@ -74,7 +74,7 @@
         </w:p>
         <w:p>
           <w:pPr>
-            <w:pStyle w:val="TOC1"/>
+            <w:pStyle w:val="TM1"/>
             <w:sectPr>
               <w:type w:val="continuous"/>
               <w:pgSz w:w="11906" w:h="16838" w:code="9"/>
@@ -87,7 +87,7 @@
         </w:p>
         <w:p>
           <w:pPr>
-            <w:pStyle w:val="TOC1"/>
+            <w:pStyle w:val="TM1"/>
             <w:rPr>
               <w:noProof/>
               <w:sz w:val="22"/>
@@ -107,7 +107,7 @@
           <w:hyperlink w:anchor="_Toc94795671" w:history="1">
             <w:r>
               <w:rPr>
-                <w:rStyle w:val="Hyperlink"/>
+                <w:rStyle w:val="Lienhypertexte"/>
                 <w:noProof/>
               </w:rPr>
               <w:t>1.</w:t>
@@ -123,7 +123,7 @@
             </w:r>
             <w:r>
               <w:rPr>
-                <w:rStyle w:val="Hyperlink"/>
+                <w:rStyle w:val="Lienhypertexte"/>
                 <w:noProof/>
               </w:rPr>
               <w:t>Contents</w:t>
@@ -180,7 +180,7 @@
         </w:p>
         <w:p>
           <w:pPr>
-            <w:pStyle w:val="TOC1"/>
+            <w:pStyle w:val="TM1"/>
             <w:rPr>
               <w:noProof/>
               <w:sz w:val="22"/>
@@ -191,7 +191,7 @@
           <w:hyperlink w:anchor="_Toc94795672" w:history="1">
             <w:r>
               <w:rPr>
-                <w:rStyle w:val="Hyperlink"/>
+                <w:rStyle w:val="Lienhypertexte"/>
                 <w:noProof/>
               </w:rPr>
               <w:t>2.</w:t>
@@ -207,7 +207,7 @@
             </w:r>
             <w:r>
               <w:rPr>
-                <w:rStyle w:val="Hyperlink"/>
+                <w:rStyle w:val="Lienhypertexte"/>
                 <w:noProof/>
               </w:rPr>
               <w:t>Overview</w:t>
@@ -264,7 +264,7 @@
         </w:p>
         <w:p>
           <w:pPr>
-            <w:pStyle w:val="TOC2"/>
+            <w:pStyle w:val="TM2"/>
             <w:tabs>
               <w:tab w:val="left" w:pos="880"/>
               <w:tab w:val="right" w:leader="dot" w:pos="4143"/>
@@ -279,7 +279,7 @@
           <w:hyperlink w:anchor="_Toc94795673" w:history="1">
             <w:r>
               <w:rPr>
-                <w:rStyle w:val="Hyperlink"/>
+                <w:rStyle w:val="Lienhypertexte"/>
                 <w:noProof/>
               </w:rPr>
               <w:t>2. 1.</w:t>
@@ -295,7 +295,7 @@
             </w:r>
             <w:r>
               <w:rPr>
-                <w:rStyle w:val="Hyperlink"/>
+                <w:rStyle w:val="Lienhypertexte"/>
                 <w:noProof/>
               </w:rPr>
               <w:t>Equipe</w:t>
@@ -352,7 +352,7 @@
         </w:p>
         <w:p>
           <w:pPr>
-            <w:pStyle w:val="TOC2"/>
+            <w:pStyle w:val="TM2"/>
             <w:tabs>
               <w:tab w:val="left" w:pos="880"/>
               <w:tab w:val="right" w:leader="dot" w:pos="4143"/>
@@ -367,7 +367,7 @@
           <w:hyperlink w:anchor="_Toc94795674" w:history="1">
             <w:r>
               <w:rPr>
-                <w:rStyle w:val="Hyperlink"/>
+                <w:rStyle w:val="Lienhypertexte"/>
                 <w:noProof/>
               </w:rPr>
               <w:t>2. 2.</w:t>
@@ -383,7 +383,7 @@
             </w:r>
             <w:r>
               <w:rPr>
-                <w:rStyle w:val="Hyperlink"/>
+                <w:rStyle w:val="Lienhypertexte"/>
                 <w:noProof/>
               </w:rPr>
               <w:t>Sujet</w:t>
@@ -440,7 +440,7 @@
         </w:p>
         <w:p>
           <w:pPr>
-            <w:pStyle w:val="TOC2"/>
+            <w:pStyle w:val="TM2"/>
             <w:tabs>
               <w:tab w:val="left" w:pos="880"/>
               <w:tab w:val="right" w:leader="dot" w:pos="4143"/>
@@ -455,7 +455,7 @@
           <w:hyperlink w:anchor="_Toc94795675" w:history="1">
             <w:r>
               <w:rPr>
-                <w:rStyle w:val="Hyperlink"/>
+                <w:rStyle w:val="Lienhypertexte"/>
                 <w:noProof/>
               </w:rPr>
               <w:t>2. 3.</w:t>
@@ -471,7 +471,7 @@
             </w:r>
             <w:r>
               <w:rPr>
-                <w:rStyle w:val="Hyperlink"/>
+                <w:rStyle w:val="Lienhypertexte"/>
                 <w:noProof/>
               </w:rPr>
               <w:t>Résumé</w:t>
@@ -528,7 +528,7 @@
         </w:p>
         <w:p>
           <w:pPr>
-            <w:pStyle w:val="TOC2"/>
+            <w:pStyle w:val="TM2"/>
             <w:tabs>
               <w:tab w:val="left" w:pos="880"/>
               <w:tab w:val="right" w:leader="dot" w:pos="4143"/>
@@ -543,7 +543,7 @@
           <w:hyperlink w:anchor="_Toc94795676" w:history="1">
             <w:r>
               <w:rPr>
-                <w:rStyle w:val="Hyperlink"/>
+                <w:rStyle w:val="Lienhypertexte"/>
                 <w:noProof/>
               </w:rPr>
               <w:t>2. 4.</w:t>
@@ -559,7 +559,7 @@
             </w:r>
             <w:r>
               <w:rPr>
-                <w:rStyle w:val="Hyperlink"/>
+                <w:rStyle w:val="Lienhypertexte"/>
                 <w:noProof/>
               </w:rPr>
               <w:t>Intentions</w:t>
@@ -616,7 +616,7 @@
         </w:p>
         <w:p>
           <w:pPr>
-            <w:pStyle w:val="TOC2"/>
+            <w:pStyle w:val="TM2"/>
             <w:tabs>
               <w:tab w:val="left" w:pos="880"/>
               <w:tab w:val="right" w:leader="dot" w:pos="4143"/>
@@ -631,7 +631,7 @@
           <w:hyperlink w:anchor="_Toc94795677" w:history="1">
             <w:r>
               <w:rPr>
-                <w:rStyle w:val="Hyperlink"/>
+                <w:rStyle w:val="Lienhypertexte"/>
                 <w:noProof/>
               </w:rPr>
               <w:t>2. 5.</w:t>
@@ -647,7 +647,7 @@
             </w:r>
             <w:r>
               <w:rPr>
-                <w:rStyle w:val="Hyperlink"/>
+                <w:rStyle w:val="Lienhypertexte"/>
                 <w:noProof/>
               </w:rPr>
               <w:t>Références</w:t>
@@ -704,7 +704,7 @@
         </w:p>
         <w:p>
           <w:pPr>
-            <w:pStyle w:val="TOC3"/>
+            <w:pStyle w:val="TM3"/>
             <w:tabs>
               <w:tab w:val="left" w:pos="880"/>
               <w:tab w:val="right" w:leader="dot" w:pos="4143"/>
@@ -719,7 +719,7 @@
           <w:hyperlink w:anchor="_Toc94795678" w:history="1">
             <w:r>
               <w:rPr>
-                <w:rStyle w:val="Hyperlink"/>
+                <w:rStyle w:val="Lienhypertexte"/>
                 <w:noProof/>
               </w:rPr>
               <w:t>A.</w:t>
@@ -735,7 +735,7 @@
             </w:r>
             <w:r>
               <w:rPr>
-                <w:rStyle w:val="Hyperlink"/>
+                <w:rStyle w:val="Lienhypertexte"/>
                 <w:noProof/>
               </w:rPr>
               <w:t>Gameplay</w:t>
@@ -792,7 +792,7 @@
         </w:p>
         <w:p>
           <w:pPr>
-            <w:pStyle w:val="TOC3"/>
+            <w:pStyle w:val="TM3"/>
             <w:tabs>
               <w:tab w:val="left" w:pos="880"/>
               <w:tab w:val="right" w:leader="dot" w:pos="4143"/>
@@ -807,7 +807,7 @@
           <w:hyperlink w:anchor="_Toc94795679" w:history="1">
             <w:r>
               <w:rPr>
-                <w:rStyle w:val="Hyperlink"/>
+                <w:rStyle w:val="Lienhypertexte"/>
                 <w:noProof/>
               </w:rPr>
               <w:t>B.</w:t>
@@ -823,7 +823,7 @@
             </w:r>
             <w:r>
               <w:rPr>
-                <w:rStyle w:val="Hyperlink"/>
+                <w:rStyle w:val="Lienhypertexte"/>
                 <w:noProof/>
               </w:rPr>
               <w:t>Visuels</w:t>
@@ -880,7 +880,7 @@
         </w:p>
         <w:p>
           <w:pPr>
-            <w:pStyle w:val="TOC1"/>
+            <w:pStyle w:val="TM1"/>
             <w:rPr>
               <w:noProof/>
               <w:sz w:val="22"/>
@@ -891,7 +891,7 @@
           <w:hyperlink w:anchor="_Toc94795680" w:history="1">
             <w:r>
               <w:rPr>
-                <w:rStyle w:val="Hyperlink"/>
+                <w:rStyle w:val="Lienhypertexte"/>
                 <w:noProof/>
               </w:rPr>
               <w:t>3.</w:t>
@@ -907,7 +907,7 @@
             </w:r>
             <w:r>
               <w:rPr>
-                <w:rStyle w:val="Hyperlink"/>
+                <w:rStyle w:val="Lienhypertexte"/>
                 <w:noProof/>
               </w:rPr>
               <w:t>Game Design</w:t>
@@ -964,7 +964,7 @@
         </w:p>
         <w:p>
           <w:pPr>
-            <w:pStyle w:val="TOC2"/>
+            <w:pStyle w:val="TM2"/>
             <w:tabs>
               <w:tab w:val="left" w:pos="880"/>
               <w:tab w:val="right" w:leader="dot" w:pos="4143"/>
@@ -979,7 +979,7 @@
           <w:hyperlink w:anchor="_Toc94795681" w:history="1">
             <w:r>
               <w:rPr>
-                <w:rStyle w:val="Hyperlink"/>
+                <w:rStyle w:val="Lienhypertexte"/>
                 <w:noProof/>
               </w:rPr>
               <w:t>3. 1.</w:t>
@@ -995,7 +995,7 @@
             </w:r>
             <w:r>
               <w:rPr>
-                <w:rStyle w:val="Hyperlink"/>
+                <w:rStyle w:val="Lienhypertexte"/>
                 <w:noProof/>
               </w:rPr>
               <w:t>3C</w:t>
@@ -1052,7 +1052,7 @@
         </w:p>
         <w:p>
           <w:pPr>
-            <w:pStyle w:val="TOC2"/>
+            <w:pStyle w:val="TM2"/>
             <w:tabs>
               <w:tab w:val="left" w:pos="880"/>
               <w:tab w:val="right" w:leader="dot" w:pos="4143"/>
@@ -1067,7 +1067,7 @@
           <w:hyperlink w:anchor="_Toc94795682" w:history="1">
             <w:r>
               <w:rPr>
-                <w:rStyle w:val="Hyperlink"/>
+                <w:rStyle w:val="Lienhypertexte"/>
                 <w:noProof/>
               </w:rPr>
               <w:t>3. 2.</w:t>
@@ -1083,7 +1083,7 @@
             </w:r>
             <w:r>
               <w:rPr>
-                <w:rStyle w:val="Hyperlink"/>
+                <w:rStyle w:val="Lienhypertexte"/>
                 <w:noProof/>
               </w:rPr>
               <w:t>Noyau</w:t>
@@ -1140,7 +1140,7 @@
         </w:p>
         <w:p>
           <w:pPr>
-            <w:pStyle w:val="TOC2"/>
+            <w:pStyle w:val="TM2"/>
             <w:tabs>
               <w:tab w:val="left" w:pos="880"/>
               <w:tab w:val="right" w:leader="dot" w:pos="4143"/>
@@ -1155,7 +1155,7 @@
           <w:hyperlink w:anchor="_Toc94795683" w:history="1">
             <w:r>
               <w:rPr>
-                <w:rStyle w:val="Hyperlink"/>
+                <w:rStyle w:val="Lienhypertexte"/>
                 <w:noProof/>
               </w:rPr>
               <w:t>3. 3.</w:t>
@@ -1171,7 +1171,7 @@
             </w:r>
             <w:r>
               <w:rPr>
-                <w:rStyle w:val="Hyperlink"/>
+                <w:rStyle w:val="Lienhypertexte"/>
                 <w:noProof/>
               </w:rPr>
               <w:t>Challenges</w:t>
@@ -1228,7 +1228,7 @@
         </w:p>
         <w:p>
           <w:pPr>
-            <w:pStyle w:val="TOC2"/>
+            <w:pStyle w:val="TM2"/>
             <w:tabs>
               <w:tab w:val="left" w:pos="880"/>
               <w:tab w:val="right" w:leader="dot" w:pos="4143"/>
@@ -1243,7 +1243,7 @@
           <w:hyperlink w:anchor="_Toc94795684" w:history="1">
             <w:r>
               <w:rPr>
-                <w:rStyle w:val="Hyperlink"/>
+                <w:rStyle w:val="Lienhypertexte"/>
                 <w:noProof/>
               </w:rPr>
               <w:t>3. 4.</w:t>
@@ -1259,7 +1259,7 @@
             </w:r>
             <w:r>
               <w:rPr>
-                <w:rStyle w:val="Hyperlink"/>
+                <w:rStyle w:val="Lienhypertexte"/>
                 <w:noProof/>
               </w:rPr>
               <w:t>Mécaniques</w:t>
@@ -1316,7 +1316,7 @@
         </w:p>
         <w:p>
           <w:pPr>
-            <w:pStyle w:val="TOC3"/>
+            <w:pStyle w:val="TM3"/>
             <w:tabs>
               <w:tab w:val="left" w:pos="880"/>
               <w:tab w:val="right" w:leader="dot" w:pos="4143"/>
@@ -1331,7 +1331,7 @@
           <w:hyperlink w:anchor="_Toc94795685" w:history="1">
             <w:r>
               <w:rPr>
-                <w:rStyle w:val="Hyperlink"/>
+                <w:rStyle w:val="Lienhypertexte"/>
                 <w:noProof/>
               </w:rPr>
               <w:t>A.</w:t>
@@ -1347,7 +1347,7 @@
             </w:r>
             <w:r>
               <w:rPr>
-                <w:rStyle w:val="Hyperlink"/>
+                <w:rStyle w:val="Lienhypertexte"/>
                 <w:noProof/>
               </w:rPr>
               <w:t>Mouvement</w:t>
@@ -1404,7 +1404,7 @@
         </w:p>
         <w:p>
           <w:pPr>
-            <w:pStyle w:val="TOC3"/>
+            <w:pStyle w:val="TM3"/>
             <w:tabs>
               <w:tab w:val="left" w:pos="880"/>
               <w:tab w:val="right" w:leader="dot" w:pos="4143"/>
@@ -1419,7 +1419,7 @@
           <w:hyperlink w:anchor="_Toc94795686" w:history="1">
             <w:r>
               <w:rPr>
-                <w:rStyle w:val="Hyperlink"/>
+                <w:rStyle w:val="Lienhypertexte"/>
                 <w:noProof/>
               </w:rPr>
               <w:t>B.</w:t>
@@ -1435,7 +1435,7 @@
             </w:r>
             <w:r>
               <w:rPr>
-                <w:rStyle w:val="Hyperlink"/>
+                <w:rStyle w:val="Lienhypertexte"/>
                 <w:noProof/>
               </w:rPr>
               <w:t>Saut</w:t>
@@ -1492,7 +1492,7 @@
         </w:p>
         <w:p>
           <w:pPr>
-            <w:pStyle w:val="TOC3"/>
+            <w:pStyle w:val="TM3"/>
             <w:tabs>
               <w:tab w:val="left" w:pos="880"/>
               <w:tab w:val="right" w:leader="dot" w:pos="4143"/>
@@ -1507,7 +1507,7 @@
           <w:hyperlink w:anchor="_Toc94795687" w:history="1">
             <w:r>
               <w:rPr>
-                <w:rStyle w:val="Hyperlink"/>
+                <w:rStyle w:val="Lienhypertexte"/>
                 <w:noProof/>
               </w:rPr>
               <w:t>C.</w:t>
@@ -1523,7 +1523,7 @@
             </w:r>
             <w:r>
               <w:rPr>
-                <w:rStyle w:val="Hyperlink"/>
+                <w:rStyle w:val="Lienhypertexte"/>
                 <w:noProof/>
               </w:rPr>
               <w:t>Descente rapide</w:t>
@@ -1580,7 +1580,7 @@
         </w:p>
         <w:p>
           <w:pPr>
-            <w:pStyle w:val="TOC3"/>
+            <w:pStyle w:val="TM3"/>
             <w:tabs>
               <w:tab w:val="left" w:pos="880"/>
               <w:tab w:val="right" w:leader="dot" w:pos="4143"/>
@@ -1595,7 +1595,7 @@
           <w:hyperlink w:anchor="_Toc94795688" w:history="1">
             <w:r>
               <w:rPr>
-                <w:rStyle w:val="Hyperlink"/>
+                <w:rStyle w:val="Lienhypertexte"/>
                 <w:noProof/>
               </w:rPr>
               <w:t>D.</w:t>
@@ -1611,7 +1611,7 @@
             </w:r>
             <w:r>
               <w:rPr>
-                <w:rStyle w:val="Hyperlink"/>
+                <w:rStyle w:val="Lienhypertexte"/>
                 <w:noProof/>
               </w:rPr>
               <w:t>Wall Slide</w:t>
@@ -1668,7 +1668,7 @@
         </w:p>
         <w:p>
           <w:pPr>
-            <w:pStyle w:val="TOC3"/>
+            <w:pStyle w:val="TM3"/>
             <w:tabs>
               <w:tab w:val="left" w:pos="880"/>
               <w:tab w:val="right" w:leader="dot" w:pos="4143"/>
@@ -1683,7 +1683,7 @@
           <w:hyperlink w:anchor="_Toc94795689" w:history="1">
             <w:r>
               <w:rPr>
-                <w:rStyle w:val="Hyperlink"/>
+                <w:rStyle w:val="Lienhypertexte"/>
                 <w:noProof/>
               </w:rPr>
               <w:t>E.</w:t>
@@ -1699,7 +1699,7 @@
             </w:r>
             <w:r>
               <w:rPr>
-                <w:rStyle w:val="Hyperlink"/>
+                <w:rStyle w:val="Lienhypertexte"/>
                 <w:noProof/>
               </w:rPr>
               <w:t>Pull &amp; Push</w:t>
@@ -1756,7 +1756,7 @@
         </w:p>
         <w:p>
           <w:pPr>
-            <w:pStyle w:val="TOC3"/>
+            <w:pStyle w:val="TM3"/>
             <w:tabs>
               <w:tab w:val="left" w:pos="880"/>
               <w:tab w:val="right" w:leader="dot" w:pos="4143"/>
@@ -1771,7 +1771,7 @@
           <w:hyperlink w:anchor="_Toc94795690" w:history="1">
             <w:r>
               <w:rPr>
-                <w:rStyle w:val="Hyperlink"/>
+                <w:rStyle w:val="Lienhypertexte"/>
                 <w:noProof/>
               </w:rPr>
               <w:t>F.</w:t>
@@ -1787,7 +1787,7 @@
             </w:r>
             <w:r>
               <w:rPr>
-                <w:rStyle w:val="Hyperlink"/>
+                <w:rStyle w:val="Lienhypertexte"/>
                 <w:noProof/>
               </w:rPr>
               <w:t>Impact et stun</w:t>
@@ -1844,7 +1844,7 @@
         </w:p>
         <w:p>
           <w:pPr>
-            <w:pStyle w:val="TOC2"/>
+            <w:pStyle w:val="TM2"/>
             <w:tabs>
               <w:tab w:val="left" w:pos="880"/>
               <w:tab w:val="right" w:leader="dot" w:pos="4143"/>
@@ -1859,7 +1859,7 @@
           <w:hyperlink w:anchor="_Toc94795691" w:history="1">
             <w:r>
               <w:rPr>
-                <w:rStyle w:val="Hyperlink"/>
+                <w:rStyle w:val="Lienhypertexte"/>
                 <w:noProof/>
               </w:rPr>
               <w:t>3. 5.</w:t>
@@ -1875,7 +1875,7 @@
             </w:r>
             <w:r>
               <w:rPr>
-                <w:rStyle w:val="Hyperlink"/>
+                <w:rStyle w:val="Lienhypertexte"/>
                 <w:noProof/>
               </w:rPr>
               <w:t>Couronne</w:t>
@@ -1932,7 +1932,7 @@
         </w:p>
         <w:p>
           <w:pPr>
-            <w:pStyle w:val="TOC3"/>
+            <w:pStyle w:val="TM3"/>
             <w:tabs>
               <w:tab w:val="left" w:pos="880"/>
               <w:tab w:val="right" w:leader="dot" w:pos="4143"/>
@@ -1947,7 +1947,7 @@
           <w:hyperlink w:anchor="_Toc94795692" w:history="1">
             <w:r>
               <w:rPr>
-                <w:rStyle w:val="Hyperlink"/>
+                <w:rStyle w:val="Lienhypertexte"/>
                 <w:noProof/>
               </w:rPr>
               <w:t>A.</w:t>
@@ -1963,7 +1963,7 @@
             </w:r>
             <w:r>
               <w:rPr>
-                <w:rStyle w:val="Hyperlink"/>
+                <w:rStyle w:val="Lienhypertexte"/>
                 <w:noProof/>
               </w:rPr>
               <w:t>Roi</w:t>
@@ -2020,7 +2020,7 @@
         </w:p>
         <w:p>
           <w:pPr>
-            <w:pStyle w:val="TOC3"/>
+            <w:pStyle w:val="TM3"/>
             <w:tabs>
               <w:tab w:val="left" w:pos="880"/>
               <w:tab w:val="right" w:leader="dot" w:pos="4143"/>
@@ -2035,7 +2035,7 @@
           <w:hyperlink w:anchor="_Toc94795693" w:history="1">
             <w:r>
               <w:rPr>
-                <w:rStyle w:val="Hyperlink"/>
+                <w:rStyle w:val="Lienhypertexte"/>
                 <w:noProof/>
               </w:rPr>
               <w:t>B.</w:t>
@@ -2051,7 +2051,7 @@
             </w:r>
             <w:r>
               <w:rPr>
-                <w:rStyle w:val="Hyperlink"/>
+                <w:rStyle w:val="Lienhypertexte"/>
                 <w:noProof/>
               </w:rPr>
               <w:t>Vol de Couronne</w:t>
@@ -2108,7 +2108,7 @@
         </w:p>
         <w:p>
           <w:pPr>
-            <w:pStyle w:val="TOC2"/>
+            <w:pStyle w:val="TM2"/>
             <w:tabs>
               <w:tab w:val="left" w:pos="880"/>
               <w:tab w:val="right" w:leader="dot" w:pos="4143"/>
@@ -2123,7 +2123,7 @@
           <w:hyperlink w:anchor="_Toc94795694" w:history="1">
             <w:r>
               <w:rPr>
-                <w:rStyle w:val="Hyperlink"/>
+                <w:rStyle w:val="Lienhypertexte"/>
                 <w:noProof/>
               </w:rPr>
               <w:t>3. 6.</w:t>
@@ -2139,7 +2139,7 @@
             </w:r>
             <w:r>
               <w:rPr>
-                <w:rStyle w:val="Hyperlink"/>
+                <w:rStyle w:val="Lienhypertexte"/>
                 <w:noProof/>
               </w:rPr>
               <w:t>Level Design</w:t>
@@ -2196,7 +2196,7 @@
         </w:p>
         <w:p>
           <w:pPr>
-            <w:pStyle w:val="TOC1"/>
+            <w:pStyle w:val="TM1"/>
             <w:rPr>
               <w:noProof/>
               <w:sz w:val="22"/>
@@ -2207,7 +2207,7 @@
           <w:hyperlink w:anchor="_Toc94795695" w:history="1">
             <w:r>
               <w:rPr>
-                <w:rStyle w:val="Hyperlink"/>
+                <w:rStyle w:val="Lienhypertexte"/>
                 <w:noProof/>
               </w:rPr>
               <w:t>4.</w:t>
@@ -2223,7 +2223,7 @@
             </w:r>
             <w:r>
               <w:rPr>
-                <w:rStyle w:val="Hyperlink"/>
+                <w:rStyle w:val="Lienhypertexte"/>
                 <w:noProof/>
               </w:rPr>
               <w:t>Direction Artistique</w:t>
@@ -2280,7 +2280,7 @@
         </w:p>
         <w:p>
           <w:pPr>
-            <w:pStyle w:val="TOC2"/>
+            <w:pStyle w:val="TM2"/>
             <w:tabs>
               <w:tab w:val="left" w:pos="880"/>
               <w:tab w:val="right" w:leader="dot" w:pos="4143"/>
@@ -2295,7 +2295,7 @@
           <w:hyperlink w:anchor="_Toc94795696" w:history="1">
             <w:r>
               <w:rPr>
-                <w:rStyle w:val="Hyperlink"/>
+                <w:rStyle w:val="Lienhypertexte"/>
                 <w:noProof/>
               </w:rPr>
               <w:t>4. 1.</w:t>
@@ -2311,7 +2311,7 @@
             </w:r>
             <w:r>
               <w:rPr>
-                <w:rStyle w:val="Hyperlink"/>
+                <w:rStyle w:val="Lienhypertexte"/>
                 <w:noProof/>
               </w:rPr>
               <w:t>Intentions</w:t>
@@ -2368,7 +2368,7 @@
         </w:p>
         <w:p>
           <w:pPr>
-            <w:pStyle w:val="TOC2"/>
+            <w:pStyle w:val="TM2"/>
             <w:tabs>
               <w:tab w:val="left" w:pos="880"/>
               <w:tab w:val="right" w:leader="dot" w:pos="4143"/>
@@ -2383,7 +2383,7 @@
           <w:hyperlink w:anchor="_Toc94795697" w:history="1">
             <w:r>
               <w:rPr>
-                <w:rStyle w:val="Hyperlink"/>
+                <w:rStyle w:val="Lienhypertexte"/>
                 <w:noProof/>
               </w:rPr>
               <w:t>4. 2.</w:t>
@@ -2399,7 +2399,7 @@
             </w:r>
             <w:r>
               <w:rPr>
-                <w:rStyle w:val="Hyperlink"/>
+                <w:rStyle w:val="Lienhypertexte"/>
                 <w:noProof/>
               </w:rPr>
               <w:t>Avatars</w:t>
@@ -2456,7 +2456,7 @@
         </w:p>
         <w:p>
           <w:pPr>
-            <w:pStyle w:val="TOC3"/>
+            <w:pStyle w:val="TM3"/>
             <w:tabs>
               <w:tab w:val="left" w:pos="880"/>
               <w:tab w:val="right" w:leader="dot" w:pos="4143"/>
@@ -2471,7 +2471,7 @@
           <w:hyperlink w:anchor="_Toc94795698" w:history="1">
             <w:r>
               <w:rPr>
-                <w:rStyle w:val="Hyperlink"/>
+                <w:rStyle w:val="Lienhypertexte"/>
                 <w:noProof/>
               </w:rPr>
               <w:t>A.</w:t>
@@ -2487,7 +2487,7 @@
             </w:r>
             <w:r>
               <w:rPr>
-                <w:rStyle w:val="Hyperlink"/>
+                <w:rStyle w:val="Lienhypertexte"/>
                 <w:noProof/>
               </w:rPr>
               <w:t>Apparence</w:t>
@@ -2544,7 +2544,7 @@
         </w:p>
         <w:p>
           <w:pPr>
-            <w:pStyle w:val="TOC3"/>
+            <w:pStyle w:val="TM3"/>
             <w:tabs>
               <w:tab w:val="left" w:pos="880"/>
               <w:tab w:val="right" w:leader="dot" w:pos="4143"/>
@@ -2559,7 +2559,7 @@
           <w:hyperlink w:anchor="_Toc94795699" w:history="1">
             <w:r>
               <w:rPr>
-                <w:rStyle w:val="Hyperlink"/>
+                <w:rStyle w:val="Lienhypertexte"/>
                 <w:noProof/>
               </w:rPr>
               <w:t>B.</w:t>
@@ -2575,7 +2575,7 @@
             </w:r>
             <w:r>
               <w:rPr>
-                <w:rStyle w:val="Hyperlink"/>
+                <w:rStyle w:val="Lienhypertexte"/>
                 <w:noProof/>
               </w:rPr>
               <w:t>Animations</w:t>
@@ -2632,7 +2632,7 @@
         </w:p>
         <w:p>
           <w:pPr>
-            <w:pStyle w:val="TOC3"/>
+            <w:pStyle w:val="TM3"/>
             <w:tabs>
               <w:tab w:val="left" w:pos="880"/>
               <w:tab w:val="right" w:leader="dot" w:pos="4143"/>
@@ -2647,7 +2647,7 @@
           <w:hyperlink w:anchor="_Toc94795700" w:history="1">
             <w:r>
               <w:rPr>
-                <w:rStyle w:val="Hyperlink"/>
+                <w:rStyle w:val="Lienhypertexte"/>
                 <w:noProof/>
               </w:rPr>
               <w:t>C.</w:t>
@@ -2663,7 +2663,7 @@
             </w:r>
             <w:r>
               <w:rPr>
-                <w:rStyle w:val="Hyperlink"/>
+                <w:rStyle w:val="Lienhypertexte"/>
                 <w:noProof/>
               </w:rPr>
               <w:t>Sound Design</w:t>
@@ -2720,7 +2720,7 @@
         </w:p>
         <w:p>
           <w:pPr>
-            <w:pStyle w:val="TOC2"/>
+            <w:pStyle w:val="TM2"/>
             <w:tabs>
               <w:tab w:val="left" w:pos="880"/>
               <w:tab w:val="right" w:leader="dot" w:pos="4143"/>
@@ -2735,7 +2735,7 @@
           <w:hyperlink w:anchor="_Toc94795701" w:history="1">
             <w:r>
               <w:rPr>
-                <w:rStyle w:val="Hyperlink"/>
+                <w:rStyle w:val="Lienhypertexte"/>
                 <w:noProof/>
               </w:rPr>
               <w:t>4. 3.</w:t>
@@ -2751,7 +2751,7 @@
             </w:r>
             <w:r>
               <w:rPr>
-                <w:rStyle w:val="Hyperlink"/>
+                <w:rStyle w:val="Lienhypertexte"/>
                 <w:noProof/>
               </w:rPr>
               <w:t>Environnement</w:t>
@@ -2808,7 +2808,7 @@
         </w:p>
         <w:p>
           <w:pPr>
-            <w:pStyle w:val="TOC3"/>
+            <w:pStyle w:val="TM3"/>
             <w:tabs>
               <w:tab w:val="left" w:pos="880"/>
               <w:tab w:val="right" w:leader="dot" w:pos="4143"/>
@@ -2823,7 +2823,7 @@
           <w:hyperlink w:anchor="_Toc94795702" w:history="1">
             <w:r>
               <w:rPr>
-                <w:rStyle w:val="Hyperlink"/>
+                <w:rStyle w:val="Lienhypertexte"/>
                 <w:noProof/>
               </w:rPr>
               <w:t>A.</w:t>
@@ -2839,7 +2839,7 @@
             </w:r>
             <w:r>
               <w:rPr>
-                <w:rStyle w:val="Hyperlink"/>
+                <w:rStyle w:val="Lienhypertexte"/>
                 <w:noProof/>
               </w:rPr>
               <w:t>Background</w:t>
@@ -2896,7 +2896,7 @@
         </w:p>
         <w:p>
           <w:pPr>
-            <w:pStyle w:val="TOC3"/>
+            <w:pStyle w:val="TM3"/>
             <w:tabs>
               <w:tab w:val="left" w:pos="880"/>
               <w:tab w:val="right" w:leader="dot" w:pos="4143"/>
@@ -2911,7 +2911,7 @@
           <w:hyperlink w:anchor="_Toc94795703" w:history="1">
             <w:r>
               <w:rPr>
-                <w:rStyle w:val="Hyperlink"/>
+                <w:rStyle w:val="Lienhypertexte"/>
                 <w:noProof/>
               </w:rPr>
               <w:t>B.</w:t>
@@ -2927,7 +2927,7 @@
             </w:r>
             <w:r>
               <w:rPr>
-                <w:rStyle w:val="Hyperlink"/>
+                <w:rStyle w:val="Lienhypertexte"/>
                 <w:noProof/>
               </w:rPr>
               <w:t>évolution</w:t>
@@ -2984,7 +2984,7 @@
         </w:p>
         <w:p>
           <w:pPr>
-            <w:pStyle w:val="TOC1"/>
+            <w:pStyle w:val="TM1"/>
             <w:rPr>
               <w:noProof/>
               <w:sz w:val="22"/>
@@ -2995,7 +2995,7 @@
           <w:hyperlink w:anchor="_Toc94795704" w:history="1">
             <w:r>
               <w:rPr>
-                <w:rStyle w:val="Hyperlink"/>
+                <w:rStyle w:val="Lienhypertexte"/>
                 <w:noProof/>
               </w:rPr>
               <w:t>5.</w:t>
@@ -3011,7 +3011,7 @@
             </w:r>
             <w:r>
               <w:rPr>
-                <w:rStyle w:val="Hyperlink"/>
+                <w:rStyle w:val="Lienhypertexte"/>
                 <w:noProof/>
               </w:rPr>
               <w:t>Futur ?</w:t>
@@ -3068,7 +3068,7 @@
         </w:p>
         <w:p>
           <w:pPr>
-            <w:pStyle w:val="TOC3"/>
+            <w:pStyle w:val="TM3"/>
             <w:tabs>
               <w:tab w:val="left" w:pos="880"/>
               <w:tab w:val="right" w:leader="dot" w:pos="4143"/>
@@ -3083,7 +3083,7 @@
           <w:hyperlink w:anchor="_Toc94795705" w:history="1">
             <w:r>
               <w:rPr>
-                <w:rStyle w:val="Hyperlink"/>
+                <w:rStyle w:val="Lienhypertexte"/>
                 <w:noProof/>
               </w:rPr>
               <w:t>A.</w:t>
@@ -3099,7 +3099,7 @@
             </w:r>
             <w:r>
               <w:rPr>
-                <w:rStyle w:val="Hyperlink"/>
+                <w:rStyle w:val="Lienhypertexte"/>
                 <w:noProof/>
               </w:rPr>
               <w:t>Niveaux, Obstacles et éléments de LD</w:t>
@@ -3181,7 +3181,7 @@
     <w:p/>
     <w:p>
       <w:pPr>
-        <w:pStyle w:val="Heading1"/>
+        <w:pStyle w:val="Titre1"/>
       </w:pPr>
       <w:bookmarkStart w:id="2" w:name="_Toc94795672"/>
       <w:r>
@@ -3192,7 +3192,7 @@
     </w:p>
     <w:p>
       <w:pPr>
-        <w:pStyle w:val="Heading2"/>
+        <w:pStyle w:val="Titre2"/>
       </w:pPr>
       <w:bookmarkStart w:id="3" w:name="_Toc94795673"/>
       <w:r>
@@ -3203,7 +3203,7 @@
     <w:p>
       <w:r>
         <w:rPr>
-          <w:rStyle w:val="Strong"/>
+          <w:rStyle w:val="lev"/>
         </w:rPr>
         <w:t>DA.</w:t>
       </w:r>
@@ -3217,7 +3217,7 @@
     <w:p>
       <w:r>
         <w:rPr>
-          <w:rStyle w:val="Strong"/>
+          <w:rStyle w:val="lev"/>
         </w:rPr>
         <w:t>GD.</w:t>
       </w:r>
@@ -3228,7 +3228,7 @@
     <w:p>
       <w:r>
         <w:rPr>
-          <w:rStyle w:val="Strong"/>
+          <w:rStyle w:val="lev"/>
         </w:rPr>
         <w:t>Prog.</w:t>
       </w:r>
@@ -3238,7 +3238,7 @@
     </w:p>
     <w:p>
       <w:pPr>
-        <w:pStyle w:val="Heading2"/>
+        <w:pStyle w:val="Titre2"/>
       </w:pPr>
       <w:bookmarkStart w:id="4" w:name="_Toc94795674"/>
       <w:r>
@@ -3316,7 +3316,7 @@
     </w:p>
     <w:p>
       <w:pPr>
-        <w:pStyle w:val="Heading2"/>
+        <w:pStyle w:val="Titre2"/>
       </w:pPr>
       <w:bookmarkStart w:id="5" w:name="_Toc94795675"/>
       <w:r>
@@ -3340,7 +3340,7 @@
     </w:p>
     <w:p>
       <w:pPr>
-        <w:pStyle w:val="Heading2"/>
+        <w:pStyle w:val="Titre2"/>
       </w:pPr>
       <w:bookmarkStart w:id="6" w:name="_Toc94795676"/>
       <w:r>
@@ -3355,7 +3355,7 @@
     </w:p>
     <w:p>
       <w:pPr>
-        <w:pStyle w:val="Heading2"/>
+        <w:pStyle w:val="Titre2"/>
       </w:pPr>
       <w:bookmarkStart w:id="7" w:name="_Toc94795677"/>
       <w:r>
@@ -3365,7 +3365,7 @@
     </w:p>
     <w:p>
       <w:pPr>
-        <w:pStyle w:val="Heading3"/>
+        <w:pStyle w:val="Titre3"/>
       </w:pPr>
       <w:bookmarkStart w:id="8" w:name="_Toc94795678"/>
       <w:r>
@@ -3380,7 +3380,7 @@
     </w:p>
     <w:p>
       <w:pPr>
-        <w:pStyle w:val="Heading3"/>
+        <w:pStyle w:val="Titre3"/>
       </w:pPr>
       <w:bookmarkStart w:id="9" w:name="_Toc94795679"/>
       <w:r>
@@ -3410,7 +3410,7 @@
     </w:p>
     <w:p>
       <w:pPr>
-        <w:pStyle w:val="Heading1"/>
+        <w:pStyle w:val="Titre1"/>
       </w:pPr>
       <w:bookmarkStart w:id="10" w:name="_Toc94795680"/>
       <w:r>
@@ -3421,7 +3421,7 @@
     </w:p>
     <w:p>
       <w:pPr>
-        <w:pStyle w:val="Heading2"/>
+        <w:pStyle w:val="Titre2"/>
       </w:pPr>
       <w:bookmarkStart w:id="11" w:name="_Toc94795681"/>
       <w:r>
@@ -3432,7 +3432,7 @@
     <w:p>
       <w:r>
         <w:rPr>
-          <w:rStyle w:val="Strong"/>
+          <w:rStyle w:val="lev"/>
         </w:rPr>
         <w:t>Camera.</w:t>
       </w:r>
@@ -3458,7 +3458,7 @@
     <w:p>
       <w:r>
         <w:rPr>
-          <w:rStyle w:val="Strong"/>
+          <w:rStyle w:val="lev"/>
         </w:rPr>
         <w:t>Character.</w:t>
       </w:r>
@@ -3472,7 +3472,7 @@
     <w:p>
       <w:r>
         <w:rPr>
-          <w:rStyle w:val="Strong"/>
+          <w:rStyle w:val="lev"/>
         </w:rPr>
         <w:t>Controller.</w:t>
       </w:r>
@@ -3482,10 +3482,68 @@
       <w:r>
         <w:t>Une touches pour se déplacer sur la gauche, l’autre pour la droite. Une touche pour s’accrocher aux murs. Une touche pour sauter. Une touche pour pousser, l’autre tirer.</w:t>
       </w:r>
-    </w:p>
-    <w:p>
-      <w:pPr>
-        <w:pStyle w:val="Heading2"/>
+      <w:r>
+        <w:t xml:space="preserve"> Jouable à la manette et au clavier.</w:t>
+      </w:r>
+    </w:p>
+    <w:p>
+      <w:r>
+        <w:rPr>
+          <w:noProof/>
+        </w:rPr>
+        <w:drawing>
+          <wp:inline distT="0" distB="0" distL="0" distR="0" wp14:anchorId="63428371" wp14:editId="5A7F5093">
+            <wp:extent cx="5725160" cy="3623310"/>
+            <wp:effectExtent l="0" t="0" r="8890" b="0"/>
+            <wp:docPr id="2" name="Image 2"/>
+            <wp:cNvGraphicFramePr>
+              <a:graphicFrameLocks xmlns:a="http://schemas.openxmlformats.org/drawingml/2006/main" noChangeAspect="1"/>
+            </wp:cNvGraphicFramePr>
+            <a:graphic xmlns:a="http://schemas.openxmlformats.org/drawingml/2006/main">
+              <a:graphicData uri="http://schemas.openxmlformats.org/drawingml/2006/picture">
+                <pic:pic xmlns:pic="http://schemas.openxmlformats.org/drawingml/2006/picture">
+                  <pic:nvPicPr>
+                    <pic:cNvPr id="0" name="Picture 1"/>
+                    <pic:cNvPicPr>
+                      <a:picLocks noChangeAspect="1" noChangeArrowheads="1"/>
+                    </pic:cNvPicPr>
+                  </pic:nvPicPr>
+                  <pic:blipFill>
+                    <a:blip r:embed="rId11" cstate="print">
+                      <a:extLst>
+                        <a:ext uri="{28A0092B-C50C-407E-A947-70E740481C1C}">
+                          <a14:useLocalDpi xmlns:a14="http://schemas.microsoft.com/office/drawing/2010/main" val="0"/>
+                        </a:ext>
+                      </a:extLst>
+                    </a:blip>
+                    <a:srcRect/>
+                    <a:stretch>
+                      <a:fillRect/>
+                    </a:stretch>
+                  </pic:blipFill>
+                  <pic:spPr bwMode="auto">
+                    <a:xfrm>
+                      <a:off x="0" y="0"/>
+                      <a:ext cx="5725160" cy="3623310"/>
+                    </a:xfrm>
+                    <a:prstGeom prst="rect">
+                      <a:avLst/>
+                    </a:prstGeom>
+                    <a:noFill/>
+                    <a:ln>
+                      <a:noFill/>
+                    </a:ln>
+                  </pic:spPr>
+                </pic:pic>
+              </a:graphicData>
+            </a:graphic>
+          </wp:inline>
+        </w:drawing>
+      </w:r>
+    </w:p>
+    <w:p>
+      <w:pPr>
+        <w:pStyle w:val="Titre2"/>
       </w:pPr>
       <w:bookmarkStart w:id="12" w:name="_Toc94795682"/>
       <w:r>
@@ -3527,7 +3585,7 @@
     </w:p>
     <w:p>
       <w:pPr>
-        <w:pStyle w:val="Heading2"/>
+        <w:pStyle w:val="Titre2"/>
       </w:pPr>
       <w:bookmarkStart w:id="13" w:name="_Toc94795683"/>
       <w:r>
@@ -3538,7 +3596,7 @@
     <w:p/>
     <w:p>
       <w:pPr>
-        <w:pStyle w:val="Heading2"/>
+        <w:pStyle w:val="Titre2"/>
       </w:pPr>
       <w:bookmarkStart w:id="14" w:name="_Toc94795684"/>
       <w:r>
@@ -3548,7 +3606,7 @@
     </w:p>
     <w:p>
       <w:pPr>
-        <w:pStyle w:val="Heading3"/>
+        <w:pStyle w:val="Titre3"/>
       </w:pPr>
       <w:bookmarkStart w:id="15" w:name="_Toc94795685"/>
       <w:r>
@@ -3572,7 +3630,7 @@
     </w:p>
     <w:p>
       <w:pPr>
-        <w:pStyle w:val="ListParagraph"/>
+        <w:pStyle w:val="Paragraphedeliste"/>
         <w:numPr>
           <w:ilvl w:val="0"/>
           <w:numId w:val="19"/>
@@ -3580,8 +3638,9 @@
       </w:pPr>
       <w:r>
         <w:rPr>
-          <w:rStyle w:val="Strong"/>
+          <w:rStyle w:val="lev"/>
         </w:rPr>
+        <w:lastRenderedPageBreak/>
         <w:t>Vitesse de base.</w:t>
       </w:r>
       <w:r>
@@ -3596,7 +3655,7 @@
     </w:p>
     <w:p>
       <w:pPr>
-        <w:pStyle w:val="ListParagraph"/>
+        <w:pStyle w:val="Paragraphedeliste"/>
         <w:numPr>
           <w:ilvl w:val="0"/>
           <w:numId w:val="19"/>
@@ -3604,7 +3663,7 @@
       </w:pPr>
       <w:r>
         <w:rPr>
-          <w:rStyle w:val="Strong"/>
+          <w:rStyle w:val="lev"/>
         </w:rPr>
         <w:t>Vitesse du roi.</w:t>
       </w:r>
@@ -3620,7 +3679,7 @@
     </w:p>
     <w:p>
       <w:pPr>
-        <w:pStyle w:val="Heading4"/>
+        <w:pStyle w:val="Titre4"/>
       </w:pPr>
       <w:r>
         <w:t>Touches</w:t>
@@ -3628,7 +3687,7 @@
     </w:p>
     <w:p>
       <w:pPr>
-        <w:pStyle w:val="ListParagraph"/>
+        <w:pStyle w:val="Paragraphedeliste"/>
         <w:numPr>
           <w:ilvl w:val="0"/>
           <w:numId w:val="18"/>
@@ -3636,7 +3695,7 @@
       </w:pPr>
       <w:r>
         <w:rPr>
-          <w:rStyle w:val="Strong"/>
+          <w:rStyle w:val="lev"/>
         </w:rPr>
         <w:t>Clavier 1.</w:t>
       </w:r>
@@ -3646,7 +3705,7 @@
     </w:p>
     <w:p>
       <w:pPr>
-        <w:pStyle w:val="ListParagraph"/>
+        <w:pStyle w:val="Paragraphedeliste"/>
         <w:numPr>
           <w:ilvl w:val="0"/>
           <w:numId w:val="18"/>
@@ -3654,7 +3713,7 @@
       </w:pPr>
       <w:r>
         <w:rPr>
-          <w:rStyle w:val="Strong"/>
+          <w:rStyle w:val="lev"/>
         </w:rPr>
         <w:t>Clavier 2.</w:t>
       </w:r>
@@ -3664,7 +3723,7 @@
     </w:p>
     <w:p>
       <w:pPr>
-        <w:pStyle w:val="ListParagraph"/>
+        <w:pStyle w:val="Paragraphedeliste"/>
         <w:numPr>
           <w:ilvl w:val="0"/>
           <w:numId w:val="18"/>
@@ -3672,7 +3731,7 @@
       </w:pPr>
       <w:r>
         <w:rPr>
-          <w:rStyle w:val="Strong"/>
+          <w:rStyle w:val="lev"/>
         </w:rPr>
         <w:t>Manette.</w:t>
       </w:r>
@@ -3682,7 +3741,7 @@
     </w:p>
     <w:p>
       <w:pPr>
-        <w:pStyle w:val="Heading3"/>
+        <w:pStyle w:val="Titre3"/>
       </w:pPr>
       <w:bookmarkStart w:id="16" w:name="_Toc94795686"/>
       <w:r>
@@ -3719,7 +3778,7 @@
     </w:p>
     <w:p>
       <w:pPr>
-        <w:pStyle w:val="ListParagraph"/>
+        <w:pStyle w:val="Paragraphedeliste"/>
         <w:numPr>
           <w:ilvl w:val="0"/>
           <w:numId w:val="11"/>
@@ -3727,19 +3786,19 @@
       </w:pPr>
       <w:r>
         <w:rPr>
-          <w:rStyle w:val="Strong"/>
+          <w:rStyle w:val="lev"/>
         </w:rPr>
         <w:t>Hauteur</w:t>
       </w:r>
       <w:r>
         <w:rPr>
-          <w:rStyle w:val="Strong"/>
+          <w:rStyle w:val="lev"/>
         </w:rPr>
         <w:t xml:space="preserve"> de base</w:t>
       </w:r>
       <w:r>
         <w:rPr>
-          <w:rStyle w:val="Strong"/>
+          <w:rStyle w:val="lev"/>
         </w:rPr>
         <w:t>.</w:t>
       </w:r>
@@ -3755,7 +3814,7 @@
     </w:p>
     <w:p>
       <w:pPr>
-        <w:pStyle w:val="ListParagraph"/>
+        <w:pStyle w:val="Paragraphedeliste"/>
         <w:numPr>
           <w:ilvl w:val="0"/>
           <w:numId w:val="11"/>
@@ -3763,7 +3822,7 @@
       </w:pPr>
       <w:r>
         <w:rPr>
-          <w:rStyle w:val="Strong"/>
+          <w:rStyle w:val="lev"/>
         </w:rPr>
         <w:t>Longueur de base.</w:t>
       </w:r>
@@ -3779,7 +3838,7 @@
     </w:p>
     <w:p>
       <w:pPr>
-        <w:pStyle w:val="ListParagraph"/>
+        <w:pStyle w:val="Paragraphedeliste"/>
         <w:numPr>
           <w:ilvl w:val="0"/>
           <w:numId w:val="11"/>
@@ -3787,7 +3846,7 @@
       </w:pPr>
       <w:r>
         <w:rPr>
-          <w:rStyle w:val="Strong"/>
+          <w:rStyle w:val="lev"/>
         </w:rPr>
         <w:t>Hauteur du roi.</w:t>
       </w:r>
@@ -3803,7 +3862,7 @@
     </w:p>
     <w:p>
       <w:pPr>
-        <w:pStyle w:val="ListParagraph"/>
+        <w:pStyle w:val="Paragraphedeliste"/>
         <w:numPr>
           <w:ilvl w:val="0"/>
           <w:numId w:val="11"/>
@@ -3811,7 +3870,7 @@
       </w:pPr>
       <w:r>
         <w:rPr>
-          <w:rStyle w:val="Strong"/>
+          <w:rStyle w:val="lev"/>
         </w:rPr>
         <w:t>Longueur du roi.</w:t>
       </w:r>
@@ -3835,7 +3894,6 @@
         <w:rPr>
           <w:noProof/>
         </w:rPr>
-        <w:lastRenderedPageBreak/>
         <w:drawing>
           <wp:inline distT="0" distB="0" distL="0" distR="0" wp14:anchorId="21A7F663" wp14:editId="36A1898A">
             <wp:extent cx="1037519" cy="1037519"/>
@@ -3852,7 +3910,7 @@
                     <pic:cNvPicPr/>
                   </pic:nvPicPr>
                   <pic:blipFill rotWithShape="1">
-                    <a:blip r:embed="rId11"/>
+                    <a:blip r:embed="rId12"/>
                     <a:srcRect l="7071" r="7071"/>
                     <a:stretch/>
                   </pic:blipFill>
@@ -3920,7 +3978,7 @@
                     <pic:cNvPicPr/>
                   </pic:nvPicPr>
                   <pic:blipFill rotWithShape="1">
-                    <a:blip r:embed="rId12">
+                    <a:blip r:embed="rId13">
                       <a:extLst>
                         <a:ext uri="{28A0092B-C50C-407E-A947-70E740481C1C}">
                           <a14:useLocalDpi xmlns:a14="http://schemas.microsoft.com/office/drawing/2010/main" val="0"/>
@@ -3977,7 +4035,7 @@
     </w:p>
     <w:p>
       <w:pPr>
-        <w:pStyle w:val="Heading4"/>
+        <w:pStyle w:val="Titre4"/>
       </w:pPr>
       <w:r>
         <w:t>Touches</w:t>
@@ -3985,7 +4043,7 @@
     </w:p>
     <w:p>
       <w:pPr>
-        <w:pStyle w:val="ListParagraph"/>
+        <w:pStyle w:val="Paragraphedeliste"/>
         <w:numPr>
           <w:ilvl w:val="0"/>
           <w:numId w:val="12"/>
@@ -3993,7 +4051,7 @@
       </w:pPr>
       <w:r>
         <w:rPr>
-          <w:rStyle w:val="Strong"/>
+          <w:rStyle w:val="lev"/>
         </w:rPr>
         <w:t>Clavier 1.</w:t>
       </w:r>
@@ -4006,7 +4064,7 @@
     </w:p>
     <w:p>
       <w:pPr>
-        <w:pStyle w:val="ListParagraph"/>
+        <w:pStyle w:val="Paragraphedeliste"/>
         <w:numPr>
           <w:ilvl w:val="0"/>
           <w:numId w:val="12"/>
@@ -4014,7 +4072,7 @@
       </w:pPr>
       <w:r>
         <w:rPr>
-          <w:rStyle w:val="Strong"/>
+          <w:rStyle w:val="lev"/>
         </w:rPr>
         <w:t>Clavier 2.</w:t>
       </w:r>
@@ -4027,7 +4085,7 @@
     </w:p>
     <w:p>
       <w:pPr>
-        <w:pStyle w:val="ListParagraph"/>
+        <w:pStyle w:val="Paragraphedeliste"/>
         <w:numPr>
           <w:ilvl w:val="0"/>
           <w:numId w:val="12"/>
@@ -4035,7 +4093,7 @@
       </w:pPr>
       <w:r>
         <w:rPr>
-          <w:rStyle w:val="Strong"/>
+          <w:rStyle w:val="lev"/>
         </w:rPr>
         <w:t>Manette.</w:t>
       </w:r>
@@ -4054,7 +4112,7 @@
     </w:p>
     <w:p>
       <w:pPr>
-        <w:pStyle w:val="Heading4"/>
+        <w:pStyle w:val="Titre4"/>
       </w:pPr>
       <w:r>
         <w:t>Feedback</w:t>
@@ -4067,7 +4125,7 @@
     </w:p>
     <w:p>
       <w:pPr>
-        <w:pStyle w:val="Heading3"/>
+        <w:pStyle w:val="Titre3"/>
       </w:pPr>
       <w:bookmarkStart w:id="17" w:name="_Toc94795687"/>
       <w:r>
@@ -4091,7 +4149,7 @@
     </w:p>
     <w:p>
       <w:pPr>
-        <w:pStyle w:val="Heading4"/>
+        <w:pStyle w:val="Titre4"/>
       </w:pPr>
       <w:r>
         <w:t>Touches</w:t>
@@ -4099,7 +4157,7 @@
     </w:p>
     <w:p>
       <w:pPr>
-        <w:pStyle w:val="ListParagraph"/>
+        <w:pStyle w:val="Paragraphedeliste"/>
         <w:numPr>
           <w:ilvl w:val="0"/>
           <w:numId w:val="13"/>
@@ -4107,7 +4165,7 @@
       </w:pPr>
       <w:r>
         <w:rPr>
-          <w:rStyle w:val="Strong"/>
+          <w:rStyle w:val="lev"/>
         </w:rPr>
         <w:t>Clavier 1.</w:t>
       </w:r>
@@ -4120,7 +4178,7 @@
     </w:p>
     <w:p>
       <w:pPr>
-        <w:pStyle w:val="ListParagraph"/>
+        <w:pStyle w:val="Paragraphedeliste"/>
         <w:numPr>
           <w:ilvl w:val="0"/>
           <w:numId w:val="13"/>
@@ -4128,7 +4186,7 @@
       </w:pPr>
       <w:r>
         <w:rPr>
-          <w:rStyle w:val="Strong"/>
+          <w:rStyle w:val="lev"/>
         </w:rPr>
         <w:t>Clavier 2.</w:t>
       </w:r>
@@ -4141,7 +4199,7 @@
     </w:p>
     <w:p>
       <w:pPr>
-        <w:pStyle w:val="ListParagraph"/>
+        <w:pStyle w:val="Paragraphedeliste"/>
         <w:numPr>
           <w:ilvl w:val="0"/>
           <w:numId w:val="13"/>
@@ -4149,7 +4207,7 @@
       </w:pPr>
       <w:r>
         <w:rPr>
-          <w:rStyle w:val="Strong"/>
+          <w:rStyle w:val="lev"/>
         </w:rPr>
         <w:t>Manette.</w:t>
       </w:r>
@@ -4174,10 +4232,11 @@
     </w:p>
     <w:p>
       <w:pPr>
-        <w:pStyle w:val="Heading3"/>
+        <w:pStyle w:val="Titre3"/>
       </w:pPr>
       <w:bookmarkStart w:id="18" w:name="_Toc94795688"/>
       <w:r>
+        <w:lastRenderedPageBreak/>
         <w:t xml:space="preserve">Wall </w:t>
       </w:r>
       <w:r>
@@ -4222,7 +4281,7 @@
     </w:p>
     <w:p>
       <w:pPr>
-        <w:pStyle w:val="ListParagraph"/>
+        <w:pStyle w:val="Paragraphedeliste"/>
         <w:numPr>
           <w:ilvl w:val="0"/>
           <w:numId w:val="15"/>
@@ -4230,25 +4289,25 @@
       </w:pPr>
       <w:r>
         <w:rPr>
-          <w:rStyle w:val="Strong"/>
+          <w:rStyle w:val="lev"/>
         </w:rPr>
         <w:t>Vitesse de chute pendant le</w:t>
       </w:r>
       <w:r>
         <w:rPr>
-          <w:rStyle w:val="Strong"/>
+          <w:rStyle w:val="lev"/>
         </w:rPr>
         <w:t xml:space="preserve"> </w:t>
       </w:r>
       <w:r>
         <w:rPr>
-          <w:rStyle w:val="Strong"/>
+          <w:rStyle w:val="lev"/>
         </w:rPr>
         <w:t>wall slide</w:t>
       </w:r>
       <w:r>
         <w:rPr>
-          <w:rStyle w:val="Strong"/>
+          <w:rStyle w:val="lev"/>
         </w:rPr>
         <w:t>.</w:t>
       </w:r>
@@ -4261,7 +4320,7 @@
     </w:p>
     <w:p>
       <w:pPr>
-        <w:pStyle w:val="Heading4"/>
+        <w:pStyle w:val="Titre4"/>
       </w:pPr>
       <w:r>
         <w:t>Feedback</w:t>
@@ -4274,7 +4333,7 @@
     </w:p>
     <w:p>
       <w:pPr>
-        <w:pStyle w:val="Heading3"/>
+        <w:pStyle w:val="Titre3"/>
       </w:pPr>
       <w:bookmarkStart w:id="19" w:name="_Toc94795689"/>
       <w:r>
@@ -4314,7 +4373,6 @@
         <w:rPr>
           <w:noProof/>
         </w:rPr>
-        <w:lastRenderedPageBreak/>
         <w:drawing>
           <wp:inline distT="0" distB="0" distL="0" distR="0" wp14:anchorId="29E4435C" wp14:editId="68475AF4">
             <wp:extent cx="1360886" cy="925195"/>
@@ -4331,7 +4389,7 @@
                     <pic:cNvPicPr/>
                   </pic:nvPicPr>
                   <pic:blipFill rotWithShape="1">
-                    <a:blip r:embed="rId13">
+                    <a:blip r:embed="rId14">
                       <a:extLst>
                         <a:ext uri="{28A0092B-C50C-407E-A947-70E740481C1C}">
                           <a14:useLocalDpi xmlns:a14="http://schemas.microsoft.com/office/drawing/2010/main" val="0"/>
@@ -4386,7 +4444,7 @@
                     <pic:cNvPicPr/>
                   </pic:nvPicPr>
                   <pic:blipFill rotWithShape="1">
-                    <a:blip r:embed="rId14"/>
+                    <a:blip r:embed="rId15"/>
                     <a:srcRect t="3802"/>
                     <a:stretch/>
                   </pic:blipFill>
@@ -4435,7 +4493,7 @@
                     <pic:cNvPicPr/>
                   </pic:nvPicPr>
                   <pic:blipFill rotWithShape="1">
-                    <a:blip r:embed="rId15"/>
+                    <a:blip r:embed="rId16"/>
                     <a:srcRect t="32000" b="510"/>
                     <a:stretch/>
                   </pic:blipFill>
@@ -4467,7 +4525,7 @@
     </w:p>
     <w:p>
       <w:pPr>
-        <w:pStyle w:val="ListParagraph"/>
+        <w:pStyle w:val="Paragraphedeliste"/>
         <w:numPr>
           <w:ilvl w:val="0"/>
           <w:numId w:val="15"/>
@@ -4475,7 +4533,7 @@
       </w:pPr>
       <w:r>
         <w:rPr>
-          <w:rStyle w:val="Strong"/>
+          <w:rStyle w:val="lev"/>
         </w:rPr>
         <w:t>Rayon d’interaction maximum.</w:t>
       </w:r>
@@ -4491,7 +4549,7 @@
     </w:p>
     <w:p>
       <w:pPr>
-        <w:pStyle w:val="ListParagraph"/>
+        <w:pStyle w:val="Paragraphedeliste"/>
         <w:numPr>
           <w:ilvl w:val="0"/>
           <w:numId w:val="15"/>
@@ -4499,7 +4557,7 @@
       </w:pPr>
       <w:r>
         <w:rPr>
-          <w:rStyle w:val="Strong"/>
+          <w:rStyle w:val="lev"/>
         </w:rPr>
         <w:t>Réduction du rayon par interaction.</w:t>
       </w:r>
@@ -4512,7 +4570,7 @@
     </w:p>
     <w:p>
       <w:pPr>
-        <w:pStyle w:val="ListParagraph"/>
+        <w:pStyle w:val="Paragraphedeliste"/>
         <w:numPr>
           <w:ilvl w:val="0"/>
           <w:numId w:val="15"/>
@@ -4520,7 +4578,7 @@
       </w:pPr>
       <w:r>
         <w:rPr>
-          <w:rStyle w:val="Strong"/>
+          <w:rStyle w:val="lev"/>
         </w:rPr>
         <w:t>Récupération du rayon.</w:t>
       </w:r>
@@ -4533,7 +4591,7 @@
     </w:p>
     <w:p>
       <w:pPr>
-        <w:pStyle w:val="ListParagraph"/>
+        <w:pStyle w:val="Paragraphedeliste"/>
         <w:numPr>
           <w:ilvl w:val="0"/>
           <w:numId w:val="15"/>
@@ -4541,7 +4599,7 @@
       </w:pPr>
       <w:r>
         <w:rPr>
-          <w:rStyle w:val="Strong"/>
+          <w:rStyle w:val="lev"/>
         </w:rPr>
         <w:t>Distance d’éjection de base.</w:t>
       </w:r>
@@ -4557,7 +4615,7 @@
     </w:p>
     <w:p>
       <w:pPr>
-        <w:pStyle w:val="ListParagraph"/>
+        <w:pStyle w:val="Paragraphedeliste"/>
         <w:numPr>
           <w:ilvl w:val="0"/>
           <w:numId w:val="15"/>
@@ -4565,7 +4623,7 @@
       </w:pPr>
       <w:r>
         <w:rPr>
-          <w:rStyle w:val="Strong"/>
+          <w:rStyle w:val="lev"/>
         </w:rPr>
         <w:t>Distance d’éjection du roi.</w:t>
       </w:r>
@@ -4581,7 +4639,7 @@
     </w:p>
     <w:p>
       <w:pPr>
-        <w:pStyle w:val="Heading4"/>
+        <w:pStyle w:val="Titre4"/>
       </w:pPr>
       <w:r>
         <w:t>Touches</w:t>
@@ -4589,7 +4647,7 @@
     </w:p>
     <w:p>
       <w:pPr>
-        <w:pStyle w:val="ListParagraph"/>
+        <w:pStyle w:val="Paragraphedeliste"/>
         <w:numPr>
           <w:ilvl w:val="0"/>
           <w:numId w:val="17"/>
@@ -4597,7 +4655,7 @@
       </w:pPr>
       <w:r>
         <w:rPr>
-          <w:rStyle w:val="Strong"/>
+          <w:rStyle w:val="lev"/>
         </w:rPr>
         <w:t>Clavier 1.</w:t>
       </w:r>
@@ -4610,7 +4668,7 @@
     </w:p>
     <w:p>
       <w:pPr>
-        <w:pStyle w:val="ListParagraph"/>
+        <w:pStyle w:val="Paragraphedeliste"/>
         <w:numPr>
           <w:ilvl w:val="0"/>
           <w:numId w:val="17"/>
@@ -4618,7 +4676,7 @@
       </w:pPr>
       <w:r>
         <w:rPr>
-          <w:rStyle w:val="Strong"/>
+          <w:rStyle w:val="lev"/>
         </w:rPr>
         <w:t>Clavier 2.</w:t>
       </w:r>
@@ -4631,7 +4689,7 @@
     </w:p>
     <w:p>
       <w:pPr>
-        <w:pStyle w:val="ListParagraph"/>
+        <w:pStyle w:val="Paragraphedeliste"/>
         <w:numPr>
           <w:ilvl w:val="0"/>
           <w:numId w:val="17"/>
@@ -4639,7 +4697,7 @@
       </w:pPr>
       <w:r>
         <w:rPr>
-          <w:rStyle w:val="Strong"/>
+          <w:rStyle w:val="lev"/>
         </w:rPr>
         <w:t>Manette.</w:t>
       </w:r>
@@ -4652,7 +4710,7 @@
     </w:p>
     <w:p>
       <w:pPr>
-        <w:pStyle w:val="Heading4"/>
+        <w:pStyle w:val="Titre4"/>
       </w:pPr>
       <w:r>
         <w:t>Feedback</w:t>
@@ -4665,7 +4723,7 @@
     </w:p>
     <w:p>
       <w:pPr>
-        <w:pStyle w:val="Heading3"/>
+        <w:pStyle w:val="Titre3"/>
       </w:pPr>
       <w:bookmarkStart w:id="20" w:name="_Ref94191658"/>
       <w:bookmarkStart w:id="21" w:name="_Toc94795690"/>
@@ -4694,6 +4752,7 @@
     </w:p>
     <w:p>
       <w:r>
+        <w:lastRenderedPageBreak/>
         <w:t xml:space="preserve">En proposant </w:t>
       </w:r>
       <w:r>
@@ -4705,7 +4764,7 @@
     </w:p>
     <w:p>
       <w:pPr>
-        <w:pStyle w:val="ListParagraph"/>
+        <w:pStyle w:val="Paragraphedeliste"/>
         <w:numPr>
           <w:ilvl w:val="0"/>
           <w:numId w:val="14"/>
@@ -4713,7 +4772,7 @@
       </w:pPr>
       <w:r>
         <w:rPr>
-          <w:rStyle w:val="Strong"/>
+          <w:rStyle w:val="lev"/>
         </w:rPr>
         <w:t>Temps d’étourdissement.</w:t>
       </w:r>
@@ -4732,7 +4791,7 @@
     </w:p>
     <w:p>
       <w:pPr>
-        <w:pStyle w:val="ListParagraph"/>
+        <w:pStyle w:val="Paragraphedeliste"/>
         <w:numPr>
           <w:ilvl w:val="0"/>
           <w:numId w:val="14"/>
@@ -4740,7 +4799,7 @@
       </w:pPr>
       <w:r>
         <w:rPr>
-          <w:rStyle w:val="Strong"/>
+          <w:rStyle w:val="lev"/>
         </w:rPr>
         <w:t>Vitesse de déplacement.</w:t>
       </w:r>
@@ -4750,7 +4809,7 @@
     </w:p>
     <w:p>
       <w:pPr>
-        <w:pStyle w:val="Heading4"/>
+        <w:pStyle w:val="Titre4"/>
       </w:pPr>
       <w:r>
         <w:t>Feedback</w:t>
@@ -4763,7 +4822,7 @@
     </w:p>
     <w:p>
       <w:pPr>
-        <w:pStyle w:val="ListParagraph"/>
+        <w:pStyle w:val="Paragraphedeliste"/>
         <w:numPr>
           <w:ilvl w:val="0"/>
           <w:numId w:val="16"/>
@@ -4771,7 +4830,7 @@
       </w:pPr>
       <w:r>
         <w:rPr>
-          <w:rStyle w:val="Strong"/>
+          <w:rStyle w:val="lev"/>
         </w:rPr>
         <w:t>Luminosité couleur.</w:t>
       </w:r>
@@ -4781,7 +4840,7 @@
     </w:p>
     <w:p>
       <w:pPr>
-        <w:pStyle w:val="Heading2"/>
+        <w:pStyle w:val="Titre2"/>
       </w:pPr>
       <w:bookmarkStart w:id="22" w:name="_Toc94795691"/>
       <w:r>
@@ -4805,7 +4864,7 @@
     </w:p>
     <w:p>
       <w:pPr>
-        <w:pStyle w:val="Heading3"/>
+        <w:pStyle w:val="Titre3"/>
       </w:pPr>
       <w:bookmarkStart w:id="23" w:name="_Toc94795692"/>
       <w:r>
@@ -4826,11 +4885,10 @@
     </w:p>
     <w:p>
       <w:pPr>
-        <w:pStyle w:val="Heading3"/>
+        <w:pStyle w:val="Titre3"/>
       </w:pPr>
       <w:bookmarkStart w:id="24" w:name="_Toc94795693"/>
       <w:r>
-        <w:lastRenderedPageBreak/>
         <w:t>Vol de Couronne</w:t>
       </w:r>
       <w:bookmarkEnd w:id="24"/>
@@ -4844,7 +4902,7 @@
       </w:r>
       <w:r>
         <w:rPr>
-          <w:rStyle w:val="FootnoteReference"/>
+          <w:rStyle w:val="Appelnotedebasdep"/>
         </w:rPr>
         <w:footnoteReference w:id="1"/>
       </w:r>
@@ -4867,7 +4925,7 @@
     <w:p>
       <w:r>
         <w:rPr>
-          <w:rStyle w:val="Strong"/>
+          <w:rStyle w:val="lev"/>
         </w:rPr>
         <w:t>Force minimal pour briser la couronne.</w:t>
       </w:r>
@@ -4877,7 +4935,7 @@
     </w:p>
     <w:p>
       <w:pPr>
-        <w:pStyle w:val="Heading2"/>
+        <w:pStyle w:val="Titre2"/>
       </w:pPr>
       <w:bookmarkStart w:id="25" w:name="_Toc94795694"/>
       <w:r>
@@ -4916,6 +4974,7 @@
         <w:rPr>
           <w:noProof/>
         </w:rPr>
+        <w:lastRenderedPageBreak/>
         <w:drawing>
           <wp:inline distT="0" distB="0" distL="0" distR="0" wp14:anchorId="309B911E" wp14:editId="5592C7DA">
             <wp:extent cx="5731510" cy="3114040"/>
@@ -4932,7 +4991,7 @@
                     <pic:cNvPicPr/>
                   </pic:nvPicPr>
                   <pic:blipFill>
-                    <a:blip r:embed="rId16"/>
+                    <a:blip r:embed="rId17"/>
                     <a:stretch>
                       <a:fillRect/>
                     </a:stretch>
@@ -4960,7 +5019,7 @@
     </w:p>
     <w:p>
       <w:pPr>
-        <w:pStyle w:val="Heading1"/>
+        <w:pStyle w:val="Titre1"/>
       </w:pPr>
       <w:bookmarkStart w:id="26" w:name="_Toc94795695"/>
       <w:r>
@@ -4971,7 +5030,7 @@
     </w:p>
     <w:p>
       <w:pPr>
-        <w:pStyle w:val="Heading2"/>
+        <w:pStyle w:val="Titre2"/>
       </w:pPr>
       <w:bookmarkStart w:id="27" w:name="_Toc94795696"/>
       <w:r>
@@ -4986,7 +5045,7 @@
     </w:p>
     <w:p>
       <w:pPr>
-        <w:pStyle w:val="Heading2"/>
+        <w:pStyle w:val="Titre2"/>
       </w:pPr>
       <w:bookmarkStart w:id="28" w:name="_Toc94795697"/>
       <w:r>
@@ -4996,7 +5055,7 @@
     </w:p>
     <w:p>
       <w:pPr>
-        <w:pStyle w:val="Heading3"/>
+        <w:pStyle w:val="Titre3"/>
       </w:pPr>
       <w:bookmarkStart w:id="29" w:name="_Toc94795698"/>
       <w:r>
@@ -5011,7 +5070,7 @@
     </w:p>
     <w:p>
       <w:pPr>
-        <w:pStyle w:val="Heading3"/>
+        <w:pStyle w:val="Titre3"/>
       </w:pPr>
       <w:bookmarkStart w:id="30" w:name="_Toc94795699"/>
       <w:r>
@@ -5056,7 +5115,7 @@
                     </pic:cNvPicPr>
                   </pic:nvPicPr>
                   <pic:blipFill>
-                    <a:blip r:embed="rId17" cstate="print">
+                    <a:blip r:embed="rId18" cstate="print">
                       <a:extLst>
                         <a:ext uri="{28A0092B-C50C-407E-A947-70E740481C1C}">
                           <a14:useLocalDpi xmlns:a14="http://schemas.microsoft.com/office/drawing/2010/main" val="0"/>
@@ -5107,7 +5166,7 @@
     </w:p>
     <w:p>
       <w:pPr>
-        <w:pStyle w:val="Heading3"/>
+        <w:pStyle w:val="Titre3"/>
       </w:pPr>
       <w:bookmarkStart w:id="31" w:name="_Toc94795700"/>
       <w:r>
@@ -5117,24 +5176,26 @@
     </w:p>
     <w:p>
       <w:r>
-        <w:t>Le sound design lié aux avatars a pour objectif d’accompagner les animations. Le pitch de chaque son est donc baissé lorsque le personnage est écrasé, et augmente lorsque le personnage est étiré.</w:t>
+        <w:t>Le sound design lié aux avatars a pour objectif d’accompagner les animations. Le pitch de chaque son est donc baissé lorsque le personnage est écrasé et augmente lorsque le personnage est étiré</w:t>
+      </w:r>
+      <w:r>
+        <w:t>, afin d’accentuer le game feel.</w:t>
       </w:r>
     </w:p>
     <w:p/>
     <w:p>
       <w:pPr>
-        <w:pStyle w:val="Heading2"/>
+        <w:pStyle w:val="Titre2"/>
       </w:pPr>
       <w:bookmarkStart w:id="32" w:name="_Toc94795701"/>
       <w:r>
-        <w:lastRenderedPageBreak/>
         <w:t>Environnement</w:t>
       </w:r>
       <w:bookmarkEnd w:id="32"/>
     </w:p>
     <w:p>
       <w:pPr>
-        <w:pStyle w:val="Heading3"/>
+        <w:pStyle w:val="Titre3"/>
       </w:pPr>
       <w:bookmarkStart w:id="33" w:name="_Toc94795702"/>
       <w:r>
@@ -5194,61 +5255,120 @@
     </w:p>
     <w:p>
       <w:pPr>
-        <w:pStyle w:val="Heading3"/>
-      </w:pPr>
-      <w:bookmarkStart w:id="34" w:name="_Toc94795703"/>
-      <w:r>
-        <w:t>évolution</w:t>
-      </w:r>
-      <w:bookmarkEnd w:id="34"/>
-    </w:p>
-    <w:p>
-      <w:pPr>
-        <w:ind w:left="1260" w:firstLine="720"/>
+        <w:jc w:val="center"/>
+      </w:pPr>
+      <w:r>
         <w:rPr>
-          <w:b/>
-          <w:bCs/>
+          <w:noProof/>
         </w:rPr>
-      </w:pPr>
-      <w:r>
-        <w:rPr>
-          <w:b/>
-          <w:bCs/>
-        </w:rPr>
-        <w:t>Cette partie n’est pas encore entièrement implémentée dans le jouet</w:t>
-      </w:r>
-    </w:p>
-    <w:p>
-      <w:r>
-        <w:t xml:space="preserve">Chacun des six personnages est lié à un symbole unique. Quand un personnage devient roi, son symbole remplace les particules de base et la musique s’intensifie. La musique se calme </w:t>
-      </w:r>
-      <w:r>
-        <w:t>lorsqu’il</w:t>
-      </w:r>
-      <w:r>
-        <w:t xml:space="preserve"> perd la couronne, tandis que le background revient à la normale.</w:t>
-      </w:r>
-    </w:p>
-    <w:p>
-      <w:pPr>
-        <w:pStyle w:val="Heading1"/>
-      </w:pPr>
-      <w:bookmarkStart w:id="35" w:name="_Toc94795704"/>
+        <w:drawing>
+          <wp:inline distT="0" distB="0" distL="0" distR="0" wp14:anchorId="2D144C76" wp14:editId="7FD45522">
+            <wp:extent cx="5732145" cy="3220720"/>
+            <wp:effectExtent l="0" t="0" r="1905" b="0"/>
+            <wp:docPr id="11" name="Image 11"/>
+            <wp:cNvGraphicFramePr>
+              <a:graphicFrameLocks xmlns:a="http://schemas.openxmlformats.org/drawingml/2006/main" noChangeAspect="1"/>
+            </wp:cNvGraphicFramePr>
+            <a:graphic xmlns:a="http://schemas.openxmlformats.org/drawingml/2006/main">
+              <a:graphicData uri="http://schemas.openxmlformats.org/drawingml/2006/picture">
+                <pic:pic xmlns:pic="http://schemas.openxmlformats.org/drawingml/2006/picture">
+                  <pic:nvPicPr>
+                    <pic:cNvPr id="0" name="Picture 3"/>
+                    <pic:cNvPicPr>
+                      <a:picLocks noChangeAspect="1" noChangeArrowheads="1"/>
+                    </pic:cNvPicPr>
+                  </pic:nvPicPr>
+                  <pic:blipFill>
+                    <a:blip r:embed="rId19" cstate="print">
+                      <a:extLst>
+                        <a:ext uri="{28A0092B-C50C-407E-A947-70E740481C1C}">
+                          <a14:useLocalDpi xmlns:a14="http://schemas.microsoft.com/office/drawing/2010/main" val="0"/>
+                        </a:ext>
+                      </a:extLst>
+                    </a:blip>
+                    <a:srcRect/>
+                    <a:stretch>
+                      <a:fillRect/>
+                    </a:stretch>
+                  </pic:blipFill>
+                  <pic:spPr bwMode="auto">
+                    <a:xfrm>
+                      <a:off x="0" y="0"/>
+                      <a:ext cx="5732145" cy="3220720"/>
+                    </a:xfrm>
+                    <a:prstGeom prst="rect">
+                      <a:avLst/>
+                    </a:prstGeom>
+                    <a:noFill/>
+                    <a:ln>
+                      <a:noFill/>
+                    </a:ln>
+                  </pic:spPr>
+                </pic:pic>
+              </a:graphicData>
+            </a:graphic>
+          </wp:inline>
+        </w:drawing>
+      </w:r>
+    </w:p>
+    <w:p>
+      <w:pPr>
+        <w:jc w:val="center"/>
+      </w:pPr>
+      <w:r>
+        <w:t>Background</w:t>
+      </w:r>
+      <w:r>
+        <w:t xml:space="preserve"> en jeu</w:t>
+      </w:r>
+    </w:p>
+    <w:p>
+      <w:pPr>
+        <w:jc w:val="left"/>
+      </w:pPr>
+    </w:p>
+    <w:p>
+      <w:pPr>
+        <w:pStyle w:val="Titre3"/>
+      </w:pPr>
+      <w:r>
+        <w:t>Musique</w:t>
+      </w:r>
+    </w:p>
+    <w:p>
+      <w:r>
+        <w:t xml:space="preserve">Tant qu’aucun joueur n’est roi, </w:t>
+      </w:r>
+      <w:r>
+        <w:t>une musique calme est jouée. Quand un</w:t>
+      </w:r>
+      <w:r>
+        <w:t xml:space="preserve"> roi est désigné, la musique s’intensifie après une courte transition. Elle revient à la normale lorsque la couronne est brisée</w:t>
+      </w:r>
+      <w:r>
+        <w:t>.</w:t>
+      </w:r>
+    </w:p>
+    <w:p>
+      <w:pPr>
+        <w:pStyle w:val="Titre1"/>
+      </w:pPr>
+      <w:bookmarkStart w:id="34" w:name="_Toc94795704"/>
       <w:r>
         <w:lastRenderedPageBreak/>
         <w:t>Futur ?</w:t>
       </w:r>
+      <w:bookmarkEnd w:id="34"/>
+    </w:p>
+    <w:p>
+      <w:pPr>
+        <w:pStyle w:val="Titre3"/>
+      </w:pPr>
+      <w:bookmarkStart w:id="35" w:name="_Toc94795705"/>
+      <w:r>
+        <w:t>Niveaux, Obstacles et éléments de LD</w:t>
+      </w:r>
       <w:bookmarkEnd w:id="35"/>
-    </w:p>
-    <w:p>
-      <w:pPr>
-        <w:pStyle w:val="Heading3"/>
-      </w:pPr>
-      <w:bookmarkStart w:id="36" w:name="_Toc94795705"/>
-      <w:r>
-        <w:t>Niveaux, Obstacles et éléments de LD</w:t>
-      </w:r>
-      <w:bookmarkEnd w:id="36"/>
     </w:p>
     <w:p>
       <w:r>
@@ -5299,7 +5419,7 @@
 <w:ftr xmlns:wpc="http://schemas.microsoft.com/office/word/2010/wordprocessingCanvas" xmlns:cx="http://schemas.microsoft.com/office/drawing/2014/chartex" xmlns:cx1="http://schemas.microsoft.com/office/drawing/2015/9/8/chartex" xmlns:cx2="http://schemas.microsoft.com/office/drawing/2015/10/21/chartex" xmlns:cx3="http://schemas.microsoft.com/office/drawing/2016/5/9/chartex" xmlns:cx4="http://schemas.microsoft.com/office/drawing/2016/5/10/chartex" xmlns:cx5="http://schemas.microsoft.com/office/drawing/2016/5/11/chartex" xmlns:cx6="http://schemas.microsoft.com/office/drawing/2016/5/12/chartex" xmlns:cx7="http://schemas.microsoft.com/office/drawing/2016/5/13/chartex" xmlns:cx8="http://schemas.microsoft.com/office/drawing/2016/5/14/chartex" xmlns:mc="http://schemas.openxmlformats.org/markup-compatibility/2006" xmlns:aink="http://schemas.microsoft.com/office/drawing/2016/ink" xmlns:am3d="http://schemas.microsoft.com/office/drawing/2017/model3d" xmlns:o="urn:schemas-microsoft-com:office:office" xmlns:r="http://schemas.openxmlformats.org/officeDocument/2006/relationships" xmlns:m="http://schemas.openxmlformats.org/officeDocument/2006/math" xmlns:v="urn:schemas-microsoft-com:vml" xmlns:wp14="http://schemas.microsoft.com/office/word/2010/wordprocessingDrawing" xmlns:wp="http://schemas.openxmlformats.org/drawingml/2006/wordprocessingDrawing" xmlns:w10="urn:schemas-microsoft-com:office:word" xmlns:w="http://schemas.openxmlformats.org/wordprocessingml/2006/main" xmlns:w14="http://schemas.microsoft.com/office/word/2010/wordml" xmlns:w15="http://schemas.microsoft.com/office/word/2012/wordml" xmlns:w16cex="http://schemas.microsoft.com/office/word/2018/wordml/cex" xmlns:w16cid="http://schemas.microsoft.com/office/word/2016/wordml/cid" xmlns:w16="http://schemas.microsoft.com/office/word/2018/wordml" xmlns:w16sdtdh="http://schemas.microsoft.com/office/word/2020/wordml/sdtdatahash" xmlns:w16se="http://schemas.microsoft.com/office/word/2015/wordml/symex" xmlns:wpg="http://schemas.microsoft.com/office/word/2010/wordprocessingGroup" xmlns:wpi="http://schemas.microsoft.com/office/word/2010/wordprocessingInk" xmlns:wne="http://schemas.microsoft.com/office/word/2006/wordml" xmlns:wps="http://schemas.microsoft.com/office/word/2010/wordprocessingShape" mc:Ignorable="w14 w15 w16se w16cid w16 w16cex w16sdtdh wp14">
   <w:p>
     <w:pPr>
-      <w:pStyle w:val="Footer"/>
+      <w:pStyle w:val="Pieddepage"/>
     </w:pPr>
     <w:r>
       <w:tab/>
@@ -5325,15 +5445,25 @@
     <w:r>
       <w:t>/</w:t>
     </w:r>
-    <w:fldSimple w:instr=" NUMPAGES   \* MERGEFORMAT ">
-      <w:r>
-        <w:t>8</w:t>
-      </w:r>
-    </w:fldSimple>
+    <w:r>
+      <w:fldChar w:fldCharType="begin"/>
+    </w:r>
+    <w:r>
+      <w:instrText xml:space="preserve"> NUMPAGES   \* MERGEFORMAT </w:instrText>
+    </w:r>
+    <w:r>
+      <w:fldChar w:fldCharType="separate"/>
+    </w:r>
+    <w:r>
+      <w:t>8</w:t>
+    </w:r>
+    <w:r>
+      <w:fldChar w:fldCharType="end"/>
+    </w:r>
   </w:p>
   <w:p>
     <w:pPr>
-      <w:pStyle w:val="Footer"/>
+      <w:pStyle w:val="Pieddepage"/>
     </w:pPr>
   </w:p>
 </w:ftr>
@@ -5343,7 +5473,7 @@
 <w:ftr xmlns:wpc="http://schemas.microsoft.com/office/word/2010/wordprocessingCanvas" xmlns:cx="http://schemas.microsoft.com/office/drawing/2014/chartex" xmlns:cx1="http://schemas.microsoft.com/office/drawing/2015/9/8/chartex" xmlns:cx2="http://schemas.microsoft.com/office/drawing/2015/10/21/chartex" xmlns:cx3="http://schemas.microsoft.com/office/drawing/2016/5/9/chartex" xmlns:cx4="http://schemas.microsoft.com/office/drawing/2016/5/10/chartex" xmlns:cx5="http://schemas.microsoft.com/office/drawing/2016/5/11/chartex" xmlns:cx6="http://schemas.microsoft.com/office/drawing/2016/5/12/chartex" xmlns:cx7="http://schemas.microsoft.com/office/drawing/2016/5/13/chartex" xmlns:cx8="http://schemas.microsoft.com/office/drawing/2016/5/14/chartex" xmlns:mc="http://schemas.openxmlformats.org/markup-compatibility/2006" xmlns:aink="http://schemas.microsoft.com/office/drawing/2016/ink" xmlns:am3d="http://schemas.microsoft.com/office/drawing/2017/model3d" xmlns:o="urn:schemas-microsoft-com:office:office" xmlns:r="http://schemas.openxmlformats.org/officeDocument/2006/relationships" xmlns:m="http://schemas.openxmlformats.org/officeDocument/2006/math" xmlns:v="urn:schemas-microsoft-com:vml" xmlns:wp14="http://schemas.microsoft.com/office/word/2010/wordprocessingDrawing" xmlns:wp="http://schemas.openxmlformats.org/drawingml/2006/wordprocessingDrawing" xmlns:w10="urn:schemas-microsoft-com:office:word" xmlns:w="http://schemas.openxmlformats.org/wordprocessingml/2006/main" xmlns:w14="http://schemas.microsoft.com/office/word/2010/wordml" xmlns:w15="http://schemas.microsoft.com/office/word/2012/wordml" xmlns:w16cex="http://schemas.microsoft.com/office/word/2018/wordml/cex" xmlns:w16cid="http://schemas.microsoft.com/office/word/2016/wordml/cid" xmlns:w16="http://schemas.microsoft.com/office/word/2018/wordml" xmlns:w16sdtdh="http://schemas.microsoft.com/office/word/2020/wordml/sdtdatahash" xmlns:w16se="http://schemas.microsoft.com/office/word/2015/wordml/symex" xmlns:wpg="http://schemas.microsoft.com/office/word/2010/wordprocessingGroup" xmlns:wpi="http://schemas.microsoft.com/office/word/2010/wordprocessingInk" xmlns:wne="http://schemas.microsoft.com/office/word/2006/wordml" xmlns:wps="http://schemas.microsoft.com/office/word/2010/wordprocessingShape" mc:Ignorable="w14 w15 w16se w16cid w16 w16cex w16sdtdh wp14">
   <w:p>
     <w:pPr>
-      <w:pStyle w:val="Footer"/>
+      <w:pStyle w:val="Pieddepage"/>
     </w:pPr>
     <w:r>
       <w:fldChar w:fldCharType="begin"/>
@@ -5366,27 +5496,14 @@
     <w:r>
       <w:t>/</w:t>
     </w:r>
-    <w:r>
-      <w:fldChar w:fldCharType="begin"/>
-    </w:r>
-    <w:r>
-      <w:instrText xml:space="preserve"> NUMPAGES   \* MERGEFORMAT </w:instrText>
-    </w:r>
-    <w:r>
-      <w:fldChar w:fldCharType="separate"/>
-    </w:r>
-    <w:r>
-      <w:rPr>
-        <w:noProof/>
-      </w:rPr>
-      <w:t>8</w:t>
-    </w:r>
-    <w:r>
-      <w:rPr>
-        <w:noProof/>
-      </w:rPr>
-      <w:fldChar w:fldCharType="end"/>
-    </w:r>
+    <w:fldSimple w:instr=" NUMPAGES   \* MERGEFORMAT ">
+      <w:r>
+        <w:rPr>
+          <w:noProof/>
+        </w:rPr>
+        <w:t>8</w:t>
+      </w:r>
+    </w:fldSimple>
   </w:p>
 </w:ftr>
 </file>
@@ -5410,11 +5527,11 @@
   <w:footnote w:id="1">
     <w:p>
       <w:pPr>
-        <w:pStyle w:val="FootnoteText"/>
+        <w:pStyle w:val="Notedebasdepage"/>
       </w:pPr>
       <w:r>
         <w:rPr>
-          <w:rStyle w:val="FootnoteReference"/>
+          <w:rStyle w:val="Appelnotedebasdep"/>
         </w:rPr>
         <w:footnoteRef/>
       </w:r>
@@ -6128,7 +6245,7 @@
     <w:lvl w:ilvl="0">
       <w:start w:val="1"/>
       <w:numFmt w:val="decimal"/>
-      <w:pStyle w:val="Heading1"/>
+      <w:pStyle w:val="Titre1"/>
       <w:lvlText w:val="%1."/>
       <w:lvlJc w:val="left"/>
       <w:pPr>
@@ -6141,7 +6258,7 @@
     <w:lvl w:ilvl="1">
       <w:start w:val="1"/>
       <w:numFmt w:val="decimal"/>
-      <w:pStyle w:val="Heading2"/>
+      <w:pStyle w:val="Titre2"/>
       <w:lvlText w:val="%1. %2."/>
       <w:lvlJc w:val="left"/>
       <w:pPr>
@@ -6154,7 +6271,7 @@
     <w:lvl w:ilvl="2">
       <w:start w:val="1"/>
       <w:numFmt w:val="upperLetter"/>
-      <w:pStyle w:val="Heading3"/>
+      <w:pStyle w:val="Titre3"/>
       <w:lvlText w:val="%3."/>
       <w:lvlJc w:val="right"/>
       <w:pPr>
@@ -7787,11 +7904,11 @@
       <w:lang w:val="fr-FR"/>
     </w:rPr>
   </w:style>
-  <w:style w:type="paragraph" w:styleId="Heading1">
+  <w:style w:type="paragraph" w:styleId="Titre1">
     <w:name w:val="heading 1"/>
     <w:basedOn w:val="Normal"/>
     <w:next w:val="Normal"/>
-    <w:link w:val="Heading1Char"/>
+    <w:link w:val="Titre1Car"/>
     <w:uiPriority w:val="9"/>
     <w:qFormat/>
     <w:rsid w:val="00CA7454"/>
@@ -7819,11 +7936,11 @@
       <w:szCs w:val="52"/>
     </w:rPr>
   </w:style>
-  <w:style w:type="paragraph" w:styleId="Heading2">
+  <w:style w:type="paragraph" w:styleId="Titre2">
     <w:name w:val="heading 2"/>
     <w:basedOn w:val="Normal"/>
     <w:next w:val="Normal"/>
-    <w:link w:val="Heading2Char"/>
+    <w:link w:val="Titre2Car"/>
     <w:uiPriority w:val="9"/>
     <w:unhideWhenUsed/>
     <w:qFormat/>
@@ -7851,11 +7968,11 @@
       <w:szCs w:val="28"/>
     </w:rPr>
   </w:style>
-  <w:style w:type="paragraph" w:styleId="Heading3">
+  <w:style w:type="paragraph" w:styleId="Titre3">
     <w:name w:val="heading 3"/>
     <w:basedOn w:val="Normal"/>
     <w:next w:val="Normal"/>
-    <w:link w:val="Heading3Char"/>
+    <w:link w:val="Titre3Car"/>
     <w:uiPriority w:val="9"/>
     <w:unhideWhenUsed/>
     <w:qFormat/>
@@ -7881,11 +7998,11 @@
       <w:szCs w:val="24"/>
     </w:rPr>
   </w:style>
-  <w:style w:type="paragraph" w:styleId="Heading4">
+  <w:style w:type="paragraph" w:styleId="Titre4">
     <w:name w:val="heading 4"/>
     <w:basedOn w:val="Normal"/>
     <w:next w:val="Normal"/>
-    <w:link w:val="Heading4Char"/>
+    <w:link w:val="Titre4Car"/>
     <w:uiPriority w:val="9"/>
     <w:unhideWhenUsed/>
     <w:qFormat/>
@@ -7904,11 +8021,11 @@
       <w:spacing w:val="10"/>
     </w:rPr>
   </w:style>
-  <w:style w:type="paragraph" w:styleId="Heading5">
+  <w:style w:type="paragraph" w:styleId="Titre5">
     <w:name w:val="heading 5"/>
     <w:basedOn w:val="Normal"/>
     <w:next w:val="Normal"/>
-    <w:link w:val="Heading5Char"/>
+    <w:link w:val="Titre5Car"/>
     <w:uiPriority w:val="9"/>
     <w:semiHidden/>
     <w:unhideWhenUsed/>
@@ -7927,11 +8044,11 @@
       <w:spacing w:val="10"/>
     </w:rPr>
   </w:style>
-  <w:style w:type="paragraph" w:styleId="Heading6">
+  <w:style w:type="paragraph" w:styleId="Titre6">
     <w:name w:val="heading 6"/>
     <w:basedOn w:val="Normal"/>
     <w:next w:val="Normal"/>
-    <w:link w:val="Heading6Char"/>
+    <w:link w:val="Titre6Car"/>
     <w:uiPriority w:val="9"/>
     <w:semiHidden/>
     <w:unhideWhenUsed/>
@@ -7950,11 +8067,11 @@
       <w:spacing w:val="10"/>
     </w:rPr>
   </w:style>
-  <w:style w:type="paragraph" w:styleId="Heading7">
+  <w:style w:type="paragraph" w:styleId="Titre7">
     <w:name w:val="heading 7"/>
     <w:basedOn w:val="Normal"/>
     <w:next w:val="Normal"/>
-    <w:link w:val="Heading7Char"/>
+    <w:link w:val="Titre7Car"/>
     <w:uiPriority w:val="9"/>
     <w:semiHidden/>
     <w:unhideWhenUsed/>
@@ -7970,11 +8087,11 @@
       <w:spacing w:val="10"/>
     </w:rPr>
   </w:style>
-  <w:style w:type="paragraph" w:styleId="Heading8">
+  <w:style w:type="paragraph" w:styleId="Titre8">
     <w:name w:val="heading 8"/>
     <w:basedOn w:val="Normal"/>
     <w:next w:val="Normal"/>
-    <w:link w:val="Heading8Char"/>
+    <w:link w:val="Titre8Car"/>
     <w:uiPriority w:val="9"/>
     <w:semiHidden/>
     <w:unhideWhenUsed/>
@@ -7991,11 +8108,11 @@
       <w:szCs w:val="18"/>
     </w:rPr>
   </w:style>
-  <w:style w:type="paragraph" w:styleId="Heading9">
+  <w:style w:type="paragraph" w:styleId="Titre9">
     <w:name w:val="heading 9"/>
     <w:basedOn w:val="Normal"/>
     <w:next w:val="Normal"/>
-    <w:link w:val="Heading9Char"/>
+    <w:link w:val="Titre9Car"/>
     <w:uiPriority w:val="9"/>
     <w:semiHidden/>
     <w:unhideWhenUsed/>
@@ -8014,13 +8131,13 @@
       <w:szCs w:val="18"/>
     </w:rPr>
   </w:style>
-  <w:style w:type="character" w:default="1" w:styleId="DefaultParagraphFont">
+  <w:style w:type="character" w:default="1" w:styleId="Policepardfaut">
     <w:name w:val="Default Paragraph Font"/>
     <w:uiPriority w:val="1"/>
     <w:semiHidden/>
     <w:unhideWhenUsed/>
   </w:style>
-  <w:style w:type="table" w:default="1" w:styleId="TableNormal">
+  <w:style w:type="table" w:default="1" w:styleId="TableauNormal">
     <w:name w:val="Normal Table"/>
     <w:uiPriority w:val="99"/>
     <w:semiHidden/>
@@ -8035,17 +8152,17 @@
       </w:tblCellMar>
     </w:tblPr>
   </w:style>
-  <w:style w:type="numbering" w:default="1" w:styleId="NoList">
+  <w:style w:type="numbering" w:default="1" w:styleId="Aucuneliste">
     <w:name w:val="No List"/>
     <w:uiPriority w:val="99"/>
     <w:semiHidden/>
     <w:unhideWhenUsed/>
   </w:style>
-  <w:style w:type="paragraph" w:styleId="Subtitle">
+  <w:style w:type="paragraph" w:styleId="Sous-titre">
     <w:name w:val="Subtitle"/>
     <w:basedOn w:val="Normal"/>
     <w:next w:val="Normal"/>
-    <w:link w:val="SubtitleChar"/>
+    <w:link w:val="Sous-titreCar"/>
     <w:uiPriority w:val="11"/>
     <w:qFormat/>
     <w:rsid w:val="00842AED"/>
@@ -8061,10 +8178,10 @@
       <w:szCs w:val="21"/>
     </w:rPr>
   </w:style>
-  <w:style w:type="character" w:customStyle="1" w:styleId="SubtitleChar">
-    <w:name w:val="Subtitle Char"/>
-    <w:basedOn w:val="DefaultParagraphFont"/>
-    <w:link w:val="Subtitle"/>
+  <w:style w:type="character" w:customStyle="1" w:styleId="Sous-titreCar">
+    <w:name w:val="Sous-titre Car"/>
+    <w:basedOn w:val="Policepardfaut"/>
+    <w:link w:val="Sous-titre"/>
     <w:uiPriority w:val="11"/>
     <w:rsid w:val="00842AED"/>
     <w:rPr>
@@ -8076,10 +8193,10 @@
       <w:lang w:val="fr-FR"/>
     </w:rPr>
   </w:style>
-  <w:style w:type="character" w:customStyle="1" w:styleId="Heading1Char">
-    <w:name w:val="Heading 1 Char"/>
-    <w:basedOn w:val="DefaultParagraphFont"/>
-    <w:link w:val="Heading1"/>
+  <w:style w:type="character" w:customStyle="1" w:styleId="Titre1Car">
+    <w:name w:val="Titre 1 Car"/>
+    <w:basedOn w:val="Policepardfaut"/>
+    <w:link w:val="Titre1"/>
     <w:uiPriority w:val="9"/>
     <w:rsid w:val="00CA7454"/>
     <w:rPr>
@@ -8091,11 +8208,11 @@
       <w:shd w:val="clear" w:color="auto" w:fill="4472C4" w:themeFill="accent1"/>
     </w:rPr>
   </w:style>
-  <w:style w:type="paragraph" w:styleId="Title">
+  <w:style w:type="paragraph" w:styleId="Titre">
     <w:name w:val="Title"/>
     <w:basedOn w:val="Normal"/>
     <w:next w:val="Normal"/>
-    <w:link w:val="TitleChar"/>
+    <w:link w:val="TitreCar"/>
     <w:uiPriority w:val="10"/>
     <w:qFormat/>
     <w:rsid w:val="00842AED"/>
@@ -8112,10 +8229,10 @@
       <w:szCs w:val="96"/>
     </w:rPr>
   </w:style>
-  <w:style w:type="character" w:customStyle="1" w:styleId="TitleChar">
-    <w:name w:val="Title Char"/>
-    <w:basedOn w:val="DefaultParagraphFont"/>
-    <w:link w:val="Title"/>
+  <w:style w:type="character" w:customStyle="1" w:styleId="TitreCar">
+    <w:name w:val="Titre Car"/>
+    <w:basedOn w:val="Policepardfaut"/>
+    <w:link w:val="Titre"/>
     <w:uiPriority w:val="10"/>
     <w:rsid w:val="00842AED"/>
     <w:rPr>
@@ -8128,10 +8245,10 @@
       <w:lang w:val="fr-FR"/>
     </w:rPr>
   </w:style>
-  <w:style w:type="character" w:customStyle="1" w:styleId="Heading2Char">
-    <w:name w:val="Heading 2 Char"/>
-    <w:basedOn w:val="DefaultParagraphFont"/>
-    <w:link w:val="Heading2"/>
+  <w:style w:type="character" w:customStyle="1" w:styleId="Titre2Car">
+    <w:name w:val="Titre 2 Car"/>
+    <w:basedOn w:val="Policepardfaut"/>
+    <w:link w:val="Titre2"/>
     <w:uiPriority w:val="9"/>
     <w:rsid w:val="00B41955"/>
     <w:rPr>
@@ -8143,7 +8260,7 @@
       <w:lang w:val="fr-FR"/>
     </w:rPr>
   </w:style>
-  <w:style w:type="character" w:styleId="Strong">
+  <w:style w:type="character" w:styleId="lev">
     <w:name w:val="Strong"/>
     <w:uiPriority w:val="22"/>
     <w:qFormat/>
@@ -8153,10 +8270,10 @@
       <w:bCs/>
     </w:rPr>
   </w:style>
-  <w:style w:type="character" w:customStyle="1" w:styleId="Heading3Char">
-    <w:name w:val="Heading 3 Char"/>
-    <w:basedOn w:val="DefaultParagraphFont"/>
-    <w:link w:val="Heading3"/>
+  <w:style w:type="character" w:customStyle="1" w:styleId="Titre3Car">
+    <w:name w:val="Titre 3 Car"/>
+    <w:basedOn w:val="Policepardfaut"/>
+    <w:link w:val="Titre3"/>
     <w:uiPriority w:val="9"/>
     <w:rsid w:val="00B41955"/>
     <w:rPr>
@@ -8168,10 +8285,10 @@
       <w:lang w:val="fr-FR"/>
     </w:rPr>
   </w:style>
-  <w:style w:type="character" w:customStyle="1" w:styleId="Heading4Char">
-    <w:name w:val="Heading 4 Char"/>
-    <w:basedOn w:val="DefaultParagraphFont"/>
-    <w:link w:val="Heading4"/>
+  <w:style w:type="character" w:customStyle="1" w:styleId="Titre4Car">
+    <w:name w:val="Titre 4 Car"/>
+    <w:basedOn w:val="Policepardfaut"/>
+    <w:link w:val="Titre4"/>
     <w:uiPriority w:val="9"/>
     <w:rsid w:val="00F62E12"/>
     <w:rPr>
@@ -8180,10 +8297,10 @@
       <w:spacing w:val="10"/>
     </w:rPr>
   </w:style>
-  <w:style w:type="character" w:customStyle="1" w:styleId="Heading5Char">
-    <w:name w:val="Heading 5 Char"/>
-    <w:basedOn w:val="DefaultParagraphFont"/>
-    <w:link w:val="Heading5"/>
+  <w:style w:type="character" w:customStyle="1" w:styleId="Titre5Car">
+    <w:name w:val="Titre 5 Car"/>
+    <w:basedOn w:val="Policepardfaut"/>
+    <w:link w:val="Titre5"/>
     <w:uiPriority w:val="9"/>
     <w:semiHidden/>
     <w:rsid w:val="00F2156B"/>
@@ -8193,10 +8310,10 @@
       <w:spacing w:val="10"/>
     </w:rPr>
   </w:style>
-  <w:style w:type="character" w:customStyle="1" w:styleId="Heading6Char">
-    <w:name w:val="Heading 6 Char"/>
-    <w:basedOn w:val="DefaultParagraphFont"/>
-    <w:link w:val="Heading6"/>
+  <w:style w:type="character" w:customStyle="1" w:styleId="Titre6Car">
+    <w:name w:val="Titre 6 Car"/>
+    <w:basedOn w:val="Policepardfaut"/>
+    <w:link w:val="Titre6"/>
     <w:uiPriority w:val="9"/>
     <w:semiHidden/>
     <w:rsid w:val="00F2156B"/>
@@ -8206,10 +8323,10 @@
       <w:spacing w:val="10"/>
     </w:rPr>
   </w:style>
-  <w:style w:type="character" w:customStyle="1" w:styleId="Heading7Char">
-    <w:name w:val="Heading 7 Char"/>
-    <w:basedOn w:val="DefaultParagraphFont"/>
-    <w:link w:val="Heading7"/>
+  <w:style w:type="character" w:customStyle="1" w:styleId="Titre7Car">
+    <w:name w:val="Titre 7 Car"/>
+    <w:basedOn w:val="Policepardfaut"/>
+    <w:link w:val="Titre7"/>
     <w:uiPriority w:val="9"/>
     <w:semiHidden/>
     <w:rsid w:val="00F2156B"/>
@@ -8219,10 +8336,10 @@
       <w:spacing w:val="10"/>
     </w:rPr>
   </w:style>
-  <w:style w:type="character" w:customStyle="1" w:styleId="Heading8Char">
-    <w:name w:val="Heading 8 Char"/>
-    <w:basedOn w:val="DefaultParagraphFont"/>
-    <w:link w:val="Heading8"/>
+  <w:style w:type="character" w:customStyle="1" w:styleId="Titre8Car">
+    <w:name w:val="Titre 8 Car"/>
+    <w:basedOn w:val="Policepardfaut"/>
+    <w:link w:val="Titre8"/>
     <w:uiPriority w:val="9"/>
     <w:semiHidden/>
     <w:rsid w:val="00F2156B"/>
@@ -8233,10 +8350,10 @@
       <w:szCs w:val="18"/>
     </w:rPr>
   </w:style>
-  <w:style w:type="character" w:customStyle="1" w:styleId="Heading9Char">
-    <w:name w:val="Heading 9 Char"/>
-    <w:basedOn w:val="DefaultParagraphFont"/>
-    <w:link w:val="Heading9"/>
+  <w:style w:type="character" w:customStyle="1" w:styleId="Titre9Car">
+    <w:name w:val="Titre 9 Car"/>
+    <w:basedOn w:val="Policepardfaut"/>
+    <w:link w:val="Titre9"/>
     <w:uiPriority w:val="9"/>
     <w:semiHidden/>
     <w:rsid w:val="00F2156B"/>
@@ -8249,7 +8366,7 @@
       <w:szCs w:val="18"/>
     </w:rPr>
   </w:style>
-  <w:style w:type="paragraph" w:styleId="Caption">
+  <w:style w:type="paragraph" w:styleId="Lgende">
     <w:name w:val="caption"/>
     <w:basedOn w:val="Normal"/>
     <w:next w:val="Normal"/>
@@ -8266,7 +8383,7 @@
       <w:szCs w:val="16"/>
     </w:rPr>
   </w:style>
-  <w:style w:type="character" w:styleId="Emphasis">
+  <w:style w:type="character" w:styleId="Accentuation">
     <w:name w:val="Emphasis"/>
     <w:uiPriority w:val="20"/>
     <w:qFormat/>
@@ -8277,7 +8394,7 @@
       <w:spacing w:val="5"/>
     </w:rPr>
   </w:style>
-  <w:style w:type="paragraph" w:styleId="NoSpacing">
+  <w:style w:type="paragraph" w:styleId="Sansinterligne">
     <w:name w:val="No Spacing"/>
     <w:uiPriority w:val="1"/>
     <w:qFormat/>
@@ -8286,11 +8403,11 @@
       <w:spacing w:after="0" w:line="240" w:lineRule="auto"/>
     </w:pPr>
   </w:style>
-  <w:style w:type="paragraph" w:styleId="Quote">
+  <w:style w:type="paragraph" w:styleId="Citation">
     <w:name w:val="Quote"/>
     <w:basedOn w:val="Normal"/>
     <w:next w:val="Normal"/>
-    <w:link w:val="QuoteChar"/>
+    <w:link w:val="CitationCar"/>
     <w:uiPriority w:val="29"/>
     <w:qFormat/>
     <w:rsid w:val="00F2156B"/>
@@ -8301,10 +8418,10 @@
       <w:szCs w:val="24"/>
     </w:rPr>
   </w:style>
-  <w:style w:type="character" w:customStyle="1" w:styleId="QuoteChar">
-    <w:name w:val="Quote Char"/>
-    <w:basedOn w:val="DefaultParagraphFont"/>
-    <w:link w:val="Quote"/>
+  <w:style w:type="character" w:customStyle="1" w:styleId="CitationCar">
+    <w:name w:val="Citation Car"/>
+    <w:basedOn w:val="Policepardfaut"/>
+    <w:link w:val="Citation"/>
     <w:uiPriority w:val="29"/>
     <w:rsid w:val="00F2156B"/>
     <w:rPr>
@@ -8314,11 +8431,11 @@
       <w:szCs w:val="24"/>
     </w:rPr>
   </w:style>
-  <w:style w:type="paragraph" w:styleId="IntenseQuote">
+  <w:style w:type="paragraph" w:styleId="Citationintense">
     <w:name w:val="Intense Quote"/>
     <w:basedOn w:val="Normal"/>
     <w:next w:val="Normal"/>
-    <w:link w:val="IntenseQuoteChar"/>
+    <w:link w:val="CitationintenseCar"/>
     <w:uiPriority w:val="30"/>
     <w:qFormat/>
     <w:rsid w:val="00F2156B"/>
@@ -8333,10 +8450,10 @@
       <w:szCs w:val="24"/>
     </w:rPr>
   </w:style>
-  <w:style w:type="character" w:customStyle="1" w:styleId="IntenseQuoteChar">
-    <w:name w:val="Intense Quote Char"/>
-    <w:basedOn w:val="DefaultParagraphFont"/>
-    <w:link w:val="IntenseQuote"/>
+  <w:style w:type="character" w:customStyle="1" w:styleId="CitationintenseCar">
+    <w:name w:val="Citation intense Car"/>
+    <w:basedOn w:val="Policepardfaut"/>
+    <w:link w:val="Citationintense"/>
     <w:uiPriority w:val="30"/>
     <w:rsid w:val="00F2156B"/>
     <w:rPr>
@@ -8345,7 +8462,7 @@
       <w:szCs w:val="24"/>
     </w:rPr>
   </w:style>
-  <w:style w:type="character" w:styleId="SubtleEmphasis">
+  <w:style w:type="character" w:styleId="Accentuationlgre">
     <w:name w:val="Subtle Emphasis"/>
     <w:uiPriority w:val="19"/>
     <w:qFormat/>
@@ -8356,7 +8473,7 @@
       <w:color w:val="1F3763" w:themeColor="accent1" w:themeShade="7F"/>
     </w:rPr>
   </w:style>
-  <w:style w:type="character" w:styleId="IntenseEmphasis">
+  <w:style w:type="character" w:styleId="Accentuationintense">
     <w:name w:val="Intense Emphasis"/>
     <w:uiPriority w:val="21"/>
     <w:qFormat/>
@@ -8369,7 +8486,7 @@
       <w:spacing w:val="10"/>
     </w:rPr>
   </w:style>
-  <w:style w:type="character" w:styleId="SubtleReference">
+  <w:style w:type="character" w:styleId="Rfrencelgre">
     <w:name w:val="Subtle Reference"/>
     <w:uiPriority w:val="31"/>
     <w:qFormat/>
@@ -8380,7 +8497,7 @@
       <w:color w:val="4472C4" w:themeColor="accent1"/>
     </w:rPr>
   </w:style>
-  <w:style w:type="character" w:styleId="IntenseReference">
+  <w:style w:type="character" w:styleId="Rfrenceintense">
     <w:name w:val="Intense Reference"/>
     <w:uiPriority w:val="32"/>
     <w:qFormat/>
@@ -8394,7 +8511,7 @@
       <w:color w:val="4472C4" w:themeColor="accent1"/>
     </w:rPr>
   </w:style>
-  <w:style w:type="character" w:styleId="BookTitle">
+  <w:style w:type="character" w:styleId="Titredulivre">
     <w:name w:val="Book Title"/>
     <w:uiPriority w:val="33"/>
     <w:qFormat/>
@@ -8407,9 +8524,9 @@
       <w:spacing w:val="0"/>
     </w:rPr>
   </w:style>
-  <w:style w:type="paragraph" w:styleId="TOCHeading">
+  <w:style w:type="paragraph" w:styleId="En-ttedetabledesmatires">
     <w:name w:val="TOC Heading"/>
-    <w:basedOn w:val="Heading1"/>
+    <w:basedOn w:val="Titre1"/>
     <w:next w:val="Normal"/>
     <w:uiPriority w:val="39"/>
     <w:unhideWhenUsed/>
@@ -8419,7 +8536,7 @@
       <w:outlineLvl w:val="9"/>
     </w:pPr>
   </w:style>
-  <w:style w:type="paragraph" w:styleId="TOC1">
+  <w:style w:type="paragraph" w:styleId="TM1">
     <w:name w:val="toc 1"/>
     <w:basedOn w:val="Normal"/>
     <w:next w:val="Normal"/>
@@ -8435,7 +8552,7 @@
       <w:spacing w:after="100"/>
     </w:pPr>
   </w:style>
-  <w:style w:type="paragraph" w:styleId="TOC2">
+  <w:style w:type="paragraph" w:styleId="TM2">
     <w:name w:val="toc 2"/>
     <w:basedOn w:val="Normal"/>
     <w:next w:val="Normal"/>
@@ -8448,7 +8565,7 @@
       <w:ind w:left="200"/>
     </w:pPr>
   </w:style>
-  <w:style w:type="paragraph" w:styleId="TOC3">
+  <w:style w:type="paragraph" w:styleId="TM3">
     <w:name w:val="toc 3"/>
     <w:basedOn w:val="Normal"/>
     <w:next w:val="Normal"/>
@@ -8461,9 +8578,9 @@
       <w:ind w:left="400"/>
     </w:pPr>
   </w:style>
-  <w:style w:type="character" w:styleId="Hyperlink">
+  <w:style w:type="character" w:styleId="Lienhypertexte">
     <w:name w:val="Hyperlink"/>
-    <w:basedOn w:val="DefaultParagraphFont"/>
+    <w:basedOn w:val="Policepardfaut"/>
     <w:uiPriority w:val="99"/>
     <w:unhideWhenUsed/>
     <w:rsid w:val="00D56335"/>
@@ -8472,7 +8589,7 @@
       <w:u w:val="single"/>
     </w:rPr>
   </w:style>
-  <w:style w:type="paragraph" w:styleId="ListParagraph">
+  <w:style w:type="paragraph" w:styleId="Paragraphedeliste">
     <w:name w:val="List Paragraph"/>
     <w:basedOn w:val="Normal"/>
     <w:uiPriority w:val="34"/>
@@ -8483,10 +8600,10 @@
       <w:contextualSpacing/>
     </w:pPr>
   </w:style>
-  <w:style w:type="paragraph" w:styleId="FootnoteText">
+  <w:style w:type="paragraph" w:styleId="Notedebasdepage">
     <w:name w:val="footnote text"/>
     <w:basedOn w:val="Normal"/>
-    <w:link w:val="FootnoteTextChar"/>
+    <w:link w:val="NotedebasdepageCar"/>
     <w:uiPriority w:val="99"/>
     <w:unhideWhenUsed/>
     <w:rsid w:val="00543FD8"/>
@@ -8494,16 +8611,16 @@
       <w:spacing w:before="0" w:after="0" w:line="240" w:lineRule="auto"/>
     </w:pPr>
   </w:style>
-  <w:style w:type="character" w:customStyle="1" w:styleId="FootnoteTextChar">
-    <w:name w:val="Footnote Text Char"/>
-    <w:basedOn w:val="DefaultParagraphFont"/>
-    <w:link w:val="FootnoteText"/>
+  <w:style w:type="character" w:customStyle="1" w:styleId="NotedebasdepageCar">
+    <w:name w:val="Note de bas de page Car"/>
+    <w:basedOn w:val="Policepardfaut"/>
+    <w:link w:val="Notedebasdepage"/>
     <w:uiPriority w:val="99"/>
     <w:rsid w:val="00543FD8"/>
   </w:style>
-  <w:style w:type="character" w:styleId="FootnoteReference">
+  <w:style w:type="character" w:styleId="Appelnotedebasdep">
     <w:name w:val="footnote reference"/>
-    <w:basedOn w:val="DefaultParagraphFont"/>
+    <w:basedOn w:val="Policepardfaut"/>
     <w:uiPriority w:val="99"/>
     <w:semiHidden/>
     <w:unhideWhenUsed/>
@@ -8512,18 +8629,18 @@
       <w:vertAlign w:val="superscript"/>
     </w:rPr>
   </w:style>
-  <w:style w:type="character" w:styleId="LineNumber">
+  <w:style w:type="character" w:styleId="Numrodeligne">
     <w:name w:val="line number"/>
-    <w:basedOn w:val="DefaultParagraphFont"/>
+    <w:basedOn w:val="Policepardfaut"/>
     <w:uiPriority w:val="99"/>
     <w:semiHidden/>
     <w:unhideWhenUsed/>
     <w:rsid w:val="00460617"/>
   </w:style>
-  <w:style w:type="paragraph" w:styleId="Header">
+  <w:style w:type="paragraph" w:styleId="En-tte">
     <w:name w:val="header"/>
     <w:basedOn w:val="Normal"/>
-    <w:link w:val="HeaderChar"/>
+    <w:link w:val="En-tteCar"/>
     <w:uiPriority w:val="99"/>
     <w:unhideWhenUsed/>
     <w:rsid w:val="00460617"/>
@@ -8535,20 +8652,20 @@
       <w:spacing w:before="0" w:after="0" w:line="240" w:lineRule="auto"/>
     </w:pPr>
   </w:style>
-  <w:style w:type="character" w:customStyle="1" w:styleId="HeaderChar">
-    <w:name w:val="Header Char"/>
-    <w:basedOn w:val="DefaultParagraphFont"/>
-    <w:link w:val="Header"/>
+  <w:style w:type="character" w:customStyle="1" w:styleId="En-tteCar">
+    <w:name w:val="En-tête Car"/>
+    <w:basedOn w:val="Policepardfaut"/>
+    <w:link w:val="En-tte"/>
     <w:uiPriority w:val="99"/>
     <w:rsid w:val="00460617"/>
     <w:rPr>
       <w:lang w:val="fr-FR"/>
     </w:rPr>
   </w:style>
-  <w:style w:type="paragraph" w:styleId="Footer">
+  <w:style w:type="paragraph" w:styleId="Pieddepage">
     <w:name w:val="footer"/>
     <w:basedOn w:val="Normal"/>
-    <w:link w:val="FooterChar"/>
+    <w:link w:val="PieddepageCar"/>
     <w:uiPriority w:val="99"/>
     <w:unhideWhenUsed/>
     <w:rsid w:val="00460617"/>
@@ -8560,10 +8677,10 @@
       <w:spacing w:before="0" w:after="0" w:line="240" w:lineRule="auto"/>
     </w:pPr>
   </w:style>
-  <w:style w:type="character" w:customStyle="1" w:styleId="FooterChar">
-    <w:name w:val="Footer Char"/>
-    <w:basedOn w:val="DefaultParagraphFont"/>
-    <w:link w:val="Footer"/>
+  <w:style w:type="character" w:customStyle="1" w:styleId="PieddepageCar">
+    <w:name w:val="Pied de page Car"/>
+    <w:basedOn w:val="Policepardfaut"/>
+    <w:link w:val="Pieddepage"/>
     <w:uiPriority w:val="99"/>
     <w:rsid w:val="00460617"/>
     <w:rPr>

</xml_diff>

<commit_message>
GDD - petites corrections et ajout du PDF, si on enlève le P ça fait DF comme Dwarf Fortress
</commit_message>
<xml_diff>
--- a/GDD.docx
+++ b/GDD.docx
@@ -4,7 +4,7 @@
   <w:body>
     <w:p>
       <w:pPr>
-        <w:pStyle w:val="Titre"/>
+        <w:pStyle w:val="Title"/>
       </w:pPr>
       <w:bookmarkStart w:id="0" w:name="_Hlk94716997"/>
       <w:bookmarkEnd w:id="0"/>
@@ -14,7 +14,7 @@
     </w:p>
     <w:p>
       <w:pPr>
-        <w:pStyle w:val="Sous-titre"/>
+        <w:pStyle w:val="Subtitle"/>
       </w:pPr>
       <w:r>
         <w:t>Game Design Document</w:t>
@@ -22,7 +22,7 @@
     </w:p>
     <w:p>
       <w:pPr>
-        <w:pStyle w:val="Titre1"/>
+        <w:pStyle w:val="Heading1"/>
         <w:rPr>
           <w:caps w:val="0"/>
           <w:color w:val="auto"/>
@@ -41,7 +41,7 @@
         </w:sectPr>
       </w:pPr>
     </w:p>
-    <w:bookmarkStart w:id="1" w:name="_Toc94795671" w:displacedByCustomXml="next"/>
+    <w:bookmarkStart w:id="1" w:name="_Toc94815507" w:displacedByCustomXml="next"/>
     <w:sdt>
       <w:sdtPr>
         <w:rPr>
@@ -65,16 +65,16 @@
       <w:sdtContent>
         <w:p>
           <w:pPr>
-            <w:pStyle w:val="Titre1"/>
+            <w:pStyle w:val="Heading1"/>
           </w:pPr>
           <w:r>
-            <w:t>Contents</w:t>
+            <w:t>Sommaire</w:t>
           </w:r>
           <w:bookmarkEnd w:id="1"/>
         </w:p>
         <w:p>
           <w:pPr>
-            <w:pStyle w:val="TM1"/>
+            <w:pStyle w:val="TOC1"/>
             <w:sectPr>
               <w:type w:val="continuous"/>
               <w:pgSz w:w="11906" w:h="16838" w:code="9"/>
@@ -87,7 +87,7 @@
         </w:p>
         <w:p>
           <w:pPr>
-            <w:pStyle w:val="TM1"/>
+            <w:pStyle w:val="TOC1"/>
             <w:rPr>
               <w:noProof/>
               <w:sz w:val="22"/>
@@ -104,10 +104,10 @@
           <w:r>
             <w:fldChar w:fldCharType="separate"/>
           </w:r>
-          <w:hyperlink w:anchor="_Toc94795671" w:history="1">
-            <w:r>
-              <w:rPr>
-                <w:rStyle w:val="Lienhypertexte"/>
+          <w:hyperlink w:anchor="_Toc94815507" w:history="1">
+            <w:r>
+              <w:rPr>
+                <w:rStyle w:val="Hyperlink"/>
                 <w:noProof/>
               </w:rPr>
               <w:t>1.</w:t>
@@ -123,10 +123,10 @@
             </w:r>
             <w:r>
               <w:rPr>
-                <w:rStyle w:val="Lienhypertexte"/>
-                <w:noProof/>
-              </w:rPr>
-              <w:t>Contents</w:t>
+                <w:rStyle w:val="Hyperlink"/>
+                <w:noProof/>
+              </w:rPr>
+              <w:t>Sommaire</w:t>
             </w:r>
             <w:r>
               <w:rPr>
@@ -147,7 +147,7 @@
                 <w:noProof/>
                 <w:webHidden/>
               </w:rPr>
-              <w:instrText xml:space="preserve"> PAGEREF _Toc94795671 \h </w:instrText>
+              <w:instrText xml:space="preserve"> PAGEREF _Toc94815507 \h </w:instrText>
             </w:r>
             <w:r>
               <w:rPr>
@@ -180,7 +180,7 @@
         </w:p>
         <w:p>
           <w:pPr>
-            <w:pStyle w:val="TM1"/>
+            <w:pStyle w:val="TOC1"/>
             <w:rPr>
               <w:noProof/>
               <w:sz w:val="22"/>
@@ -188,10 +188,10 @@
               <w:lang w:val="en-US"/>
             </w:rPr>
           </w:pPr>
-          <w:hyperlink w:anchor="_Toc94795672" w:history="1">
-            <w:r>
-              <w:rPr>
-                <w:rStyle w:val="Lienhypertexte"/>
+          <w:hyperlink w:anchor="_Toc94815508" w:history="1">
+            <w:r>
+              <w:rPr>
+                <w:rStyle w:val="Hyperlink"/>
                 <w:noProof/>
               </w:rPr>
               <w:t>2.</w:t>
@@ -207,7 +207,7 @@
             </w:r>
             <w:r>
               <w:rPr>
-                <w:rStyle w:val="Lienhypertexte"/>
+                <w:rStyle w:val="Hyperlink"/>
                 <w:noProof/>
               </w:rPr>
               <w:t>Overview</w:t>
@@ -231,7 +231,7 @@
                 <w:noProof/>
                 <w:webHidden/>
               </w:rPr>
-              <w:instrText xml:space="preserve"> PAGEREF _Toc94795672 \h </w:instrText>
+              <w:instrText xml:space="preserve"> PAGEREF _Toc94815508 \h </w:instrText>
             </w:r>
             <w:r>
               <w:rPr>
@@ -264,7 +264,7 @@
         </w:p>
         <w:p>
           <w:pPr>
-            <w:pStyle w:val="TM2"/>
+            <w:pStyle w:val="TOC2"/>
             <w:tabs>
               <w:tab w:val="left" w:pos="880"/>
               <w:tab w:val="right" w:leader="dot" w:pos="4143"/>
@@ -276,10 +276,10 @@
               <w:lang w:val="en-US"/>
             </w:rPr>
           </w:pPr>
-          <w:hyperlink w:anchor="_Toc94795673" w:history="1">
-            <w:r>
-              <w:rPr>
-                <w:rStyle w:val="Lienhypertexte"/>
+          <w:hyperlink w:anchor="_Toc94815509" w:history="1">
+            <w:r>
+              <w:rPr>
+                <w:rStyle w:val="Hyperlink"/>
                 <w:noProof/>
               </w:rPr>
               <w:t>2. 1.</w:t>
@@ -295,7 +295,7 @@
             </w:r>
             <w:r>
               <w:rPr>
-                <w:rStyle w:val="Lienhypertexte"/>
+                <w:rStyle w:val="Hyperlink"/>
                 <w:noProof/>
               </w:rPr>
               <w:t>Equipe</w:t>
@@ -319,7 +319,7 @@
                 <w:noProof/>
                 <w:webHidden/>
               </w:rPr>
-              <w:instrText xml:space="preserve"> PAGEREF _Toc94795673 \h </w:instrText>
+              <w:instrText xml:space="preserve"> PAGEREF _Toc94815509 \h </w:instrText>
             </w:r>
             <w:r>
               <w:rPr>
@@ -352,7 +352,7 @@
         </w:p>
         <w:p>
           <w:pPr>
-            <w:pStyle w:val="TM2"/>
+            <w:pStyle w:val="TOC2"/>
             <w:tabs>
               <w:tab w:val="left" w:pos="880"/>
               <w:tab w:val="right" w:leader="dot" w:pos="4143"/>
@@ -364,10 +364,10 @@
               <w:lang w:val="en-US"/>
             </w:rPr>
           </w:pPr>
-          <w:hyperlink w:anchor="_Toc94795674" w:history="1">
-            <w:r>
-              <w:rPr>
-                <w:rStyle w:val="Lienhypertexte"/>
+          <w:hyperlink w:anchor="_Toc94815510" w:history="1">
+            <w:r>
+              <w:rPr>
+                <w:rStyle w:val="Hyperlink"/>
                 <w:noProof/>
               </w:rPr>
               <w:t>2. 2.</w:t>
@@ -383,7 +383,7 @@
             </w:r>
             <w:r>
               <w:rPr>
-                <w:rStyle w:val="Lienhypertexte"/>
+                <w:rStyle w:val="Hyperlink"/>
                 <w:noProof/>
               </w:rPr>
               <w:t>Sujet</w:t>
@@ -407,7 +407,7 @@
                 <w:noProof/>
                 <w:webHidden/>
               </w:rPr>
-              <w:instrText xml:space="preserve"> PAGEREF _Toc94795674 \h </w:instrText>
+              <w:instrText xml:space="preserve"> PAGEREF _Toc94815510 \h </w:instrText>
             </w:r>
             <w:r>
               <w:rPr>
@@ -440,7 +440,7 @@
         </w:p>
         <w:p>
           <w:pPr>
-            <w:pStyle w:val="TM2"/>
+            <w:pStyle w:val="TOC2"/>
             <w:tabs>
               <w:tab w:val="left" w:pos="880"/>
               <w:tab w:val="right" w:leader="dot" w:pos="4143"/>
@@ -452,10 +452,10 @@
               <w:lang w:val="en-US"/>
             </w:rPr>
           </w:pPr>
-          <w:hyperlink w:anchor="_Toc94795675" w:history="1">
-            <w:r>
-              <w:rPr>
-                <w:rStyle w:val="Lienhypertexte"/>
+          <w:hyperlink w:anchor="_Toc94815511" w:history="1">
+            <w:r>
+              <w:rPr>
+                <w:rStyle w:val="Hyperlink"/>
                 <w:noProof/>
               </w:rPr>
               <w:t>2. 3.</w:t>
@@ -471,7 +471,7 @@
             </w:r>
             <w:r>
               <w:rPr>
-                <w:rStyle w:val="Lienhypertexte"/>
+                <w:rStyle w:val="Hyperlink"/>
                 <w:noProof/>
               </w:rPr>
               <w:t>Résumé</w:t>
@@ -495,7 +495,7 @@
                 <w:noProof/>
                 <w:webHidden/>
               </w:rPr>
-              <w:instrText xml:space="preserve"> PAGEREF _Toc94795675 \h </w:instrText>
+              <w:instrText xml:space="preserve"> PAGEREF _Toc94815511 \h </w:instrText>
             </w:r>
             <w:r>
               <w:rPr>
@@ -528,7 +528,7 @@
         </w:p>
         <w:p>
           <w:pPr>
-            <w:pStyle w:val="TM2"/>
+            <w:pStyle w:val="TOC2"/>
             <w:tabs>
               <w:tab w:val="left" w:pos="880"/>
               <w:tab w:val="right" w:leader="dot" w:pos="4143"/>
@@ -540,10 +540,10 @@
               <w:lang w:val="en-US"/>
             </w:rPr>
           </w:pPr>
-          <w:hyperlink w:anchor="_Toc94795676" w:history="1">
-            <w:r>
-              <w:rPr>
-                <w:rStyle w:val="Lienhypertexte"/>
+          <w:hyperlink w:anchor="_Toc94815512" w:history="1">
+            <w:r>
+              <w:rPr>
+                <w:rStyle w:val="Hyperlink"/>
                 <w:noProof/>
               </w:rPr>
               <w:t>2. 4.</w:t>
@@ -559,7 +559,7 @@
             </w:r>
             <w:r>
               <w:rPr>
-                <w:rStyle w:val="Lienhypertexte"/>
+                <w:rStyle w:val="Hyperlink"/>
                 <w:noProof/>
               </w:rPr>
               <w:t>Intentions</w:t>
@@ -583,7 +583,7 @@
                 <w:noProof/>
                 <w:webHidden/>
               </w:rPr>
-              <w:instrText xml:space="preserve"> PAGEREF _Toc94795676 \h </w:instrText>
+              <w:instrText xml:space="preserve"> PAGEREF _Toc94815512 \h </w:instrText>
             </w:r>
             <w:r>
               <w:rPr>
@@ -616,7 +616,7 @@
         </w:p>
         <w:p>
           <w:pPr>
-            <w:pStyle w:val="TM2"/>
+            <w:pStyle w:val="TOC2"/>
             <w:tabs>
               <w:tab w:val="left" w:pos="880"/>
               <w:tab w:val="right" w:leader="dot" w:pos="4143"/>
@@ -628,10 +628,10 @@
               <w:lang w:val="en-US"/>
             </w:rPr>
           </w:pPr>
-          <w:hyperlink w:anchor="_Toc94795677" w:history="1">
-            <w:r>
-              <w:rPr>
-                <w:rStyle w:val="Lienhypertexte"/>
+          <w:hyperlink w:anchor="_Toc94815513" w:history="1">
+            <w:r>
+              <w:rPr>
+                <w:rStyle w:val="Hyperlink"/>
                 <w:noProof/>
               </w:rPr>
               <w:t>2. 5.</w:t>
@@ -647,7 +647,7 @@
             </w:r>
             <w:r>
               <w:rPr>
-                <w:rStyle w:val="Lienhypertexte"/>
+                <w:rStyle w:val="Hyperlink"/>
                 <w:noProof/>
               </w:rPr>
               <w:t>Références</w:t>
@@ -671,7 +671,7 @@
                 <w:noProof/>
                 <w:webHidden/>
               </w:rPr>
-              <w:instrText xml:space="preserve"> PAGEREF _Toc94795677 \h </w:instrText>
+              <w:instrText xml:space="preserve"> PAGEREF _Toc94815513 \h </w:instrText>
             </w:r>
             <w:r>
               <w:rPr>
@@ -704,7 +704,7 @@
         </w:p>
         <w:p>
           <w:pPr>
-            <w:pStyle w:val="TM3"/>
+            <w:pStyle w:val="TOC3"/>
             <w:tabs>
               <w:tab w:val="left" w:pos="880"/>
               <w:tab w:val="right" w:leader="dot" w:pos="4143"/>
@@ -716,10 +716,10 @@
               <w:lang w:val="en-US"/>
             </w:rPr>
           </w:pPr>
-          <w:hyperlink w:anchor="_Toc94795678" w:history="1">
-            <w:r>
-              <w:rPr>
-                <w:rStyle w:val="Lienhypertexte"/>
+          <w:hyperlink w:anchor="_Toc94815514" w:history="1">
+            <w:r>
+              <w:rPr>
+                <w:rStyle w:val="Hyperlink"/>
                 <w:noProof/>
               </w:rPr>
               <w:t>A.</w:t>
@@ -735,7 +735,7 @@
             </w:r>
             <w:r>
               <w:rPr>
-                <w:rStyle w:val="Lienhypertexte"/>
+                <w:rStyle w:val="Hyperlink"/>
                 <w:noProof/>
               </w:rPr>
               <w:t>Gameplay</w:t>
@@ -759,7 +759,7 @@
                 <w:noProof/>
                 <w:webHidden/>
               </w:rPr>
-              <w:instrText xml:space="preserve"> PAGEREF _Toc94795678 \h </w:instrText>
+              <w:instrText xml:space="preserve"> PAGEREF _Toc94815514 \h </w:instrText>
             </w:r>
             <w:r>
               <w:rPr>
@@ -792,7 +792,7 @@
         </w:p>
         <w:p>
           <w:pPr>
-            <w:pStyle w:val="TM3"/>
+            <w:pStyle w:val="TOC3"/>
             <w:tabs>
               <w:tab w:val="left" w:pos="880"/>
               <w:tab w:val="right" w:leader="dot" w:pos="4143"/>
@@ -804,10 +804,10 @@
               <w:lang w:val="en-US"/>
             </w:rPr>
           </w:pPr>
-          <w:hyperlink w:anchor="_Toc94795679" w:history="1">
-            <w:r>
-              <w:rPr>
-                <w:rStyle w:val="Lienhypertexte"/>
+          <w:hyperlink w:anchor="_Toc94815515" w:history="1">
+            <w:r>
+              <w:rPr>
+                <w:rStyle w:val="Hyperlink"/>
                 <w:noProof/>
               </w:rPr>
               <w:t>B.</w:t>
@@ -823,7 +823,7 @@
             </w:r>
             <w:r>
               <w:rPr>
-                <w:rStyle w:val="Lienhypertexte"/>
+                <w:rStyle w:val="Hyperlink"/>
                 <w:noProof/>
               </w:rPr>
               <w:t>Visuels</w:t>
@@ -847,7 +847,7 @@
                 <w:noProof/>
                 <w:webHidden/>
               </w:rPr>
-              <w:instrText xml:space="preserve"> PAGEREF _Toc94795679 \h </w:instrText>
+              <w:instrText xml:space="preserve"> PAGEREF _Toc94815515 \h </w:instrText>
             </w:r>
             <w:r>
               <w:rPr>
@@ -880,7 +880,7 @@
         </w:p>
         <w:p>
           <w:pPr>
-            <w:pStyle w:val="TM1"/>
+            <w:pStyle w:val="TOC1"/>
             <w:rPr>
               <w:noProof/>
               <w:sz w:val="22"/>
@@ -888,10 +888,10 @@
               <w:lang w:val="en-US"/>
             </w:rPr>
           </w:pPr>
-          <w:hyperlink w:anchor="_Toc94795680" w:history="1">
-            <w:r>
-              <w:rPr>
-                <w:rStyle w:val="Lienhypertexte"/>
+          <w:hyperlink w:anchor="_Toc94815516" w:history="1">
+            <w:r>
+              <w:rPr>
+                <w:rStyle w:val="Hyperlink"/>
                 <w:noProof/>
               </w:rPr>
               <w:t>3.</w:t>
@@ -907,7 +907,7 @@
             </w:r>
             <w:r>
               <w:rPr>
-                <w:rStyle w:val="Lienhypertexte"/>
+                <w:rStyle w:val="Hyperlink"/>
                 <w:noProof/>
               </w:rPr>
               <w:t>Game Design</w:t>
@@ -931,7 +931,7 @@
                 <w:noProof/>
                 <w:webHidden/>
               </w:rPr>
-              <w:instrText xml:space="preserve"> PAGEREF _Toc94795680 \h </w:instrText>
+              <w:instrText xml:space="preserve"> PAGEREF _Toc94815516 \h </w:instrText>
             </w:r>
             <w:r>
               <w:rPr>
@@ -964,7 +964,7 @@
         </w:p>
         <w:p>
           <w:pPr>
-            <w:pStyle w:val="TM2"/>
+            <w:pStyle w:val="TOC2"/>
             <w:tabs>
               <w:tab w:val="left" w:pos="880"/>
               <w:tab w:val="right" w:leader="dot" w:pos="4143"/>
@@ -976,10 +976,10 @@
               <w:lang w:val="en-US"/>
             </w:rPr>
           </w:pPr>
-          <w:hyperlink w:anchor="_Toc94795681" w:history="1">
-            <w:r>
-              <w:rPr>
-                <w:rStyle w:val="Lienhypertexte"/>
+          <w:hyperlink w:anchor="_Toc94815517" w:history="1">
+            <w:r>
+              <w:rPr>
+                <w:rStyle w:val="Hyperlink"/>
                 <w:noProof/>
               </w:rPr>
               <w:t>3. 1.</w:t>
@@ -995,7 +995,7 @@
             </w:r>
             <w:r>
               <w:rPr>
-                <w:rStyle w:val="Lienhypertexte"/>
+                <w:rStyle w:val="Hyperlink"/>
                 <w:noProof/>
               </w:rPr>
               <w:t>3C</w:t>
@@ -1019,7 +1019,7 @@
                 <w:noProof/>
                 <w:webHidden/>
               </w:rPr>
-              <w:instrText xml:space="preserve"> PAGEREF _Toc94795681 \h </w:instrText>
+              <w:instrText xml:space="preserve"> PAGEREF _Toc94815517 \h </w:instrText>
             </w:r>
             <w:r>
               <w:rPr>
@@ -1052,7 +1052,7 @@
         </w:p>
         <w:p>
           <w:pPr>
-            <w:pStyle w:val="TM2"/>
+            <w:pStyle w:val="TOC2"/>
             <w:tabs>
               <w:tab w:val="left" w:pos="880"/>
               <w:tab w:val="right" w:leader="dot" w:pos="4143"/>
@@ -1064,10 +1064,10 @@
               <w:lang w:val="en-US"/>
             </w:rPr>
           </w:pPr>
-          <w:hyperlink w:anchor="_Toc94795682" w:history="1">
-            <w:r>
-              <w:rPr>
-                <w:rStyle w:val="Lienhypertexte"/>
+          <w:hyperlink w:anchor="_Toc94815518" w:history="1">
+            <w:r>
+              <w:rPr>
+                <w:rStyle w:val="Hyperlink"/>
                 <w:noProof/>
               </w:rPr>
               <w:t>3. 2.</w:t>
@@ -1083,7 +1083,7 @@
             </w:r>
             <w:r>
               <w:rPr>
-                <w:rStyle w:val="Lienhypertexte"/>
+                <w:rStyle w:val="Hyperlink"/>
                 <w:noProof/>
               </w:rPr>
               <w:t>Noyau</w:t>
@@ -1107,7 +1107,7 @@
                 <w:noProof/>
                 <w:webHidden/>
               </w:rPr>
-              <w:instrText xml:space="preserve"> PAGEREF _Toc94795682 \h </w:instrText>
+              <w:instrText xml:space="preserve"> PAGEREF _Toc94815518 \h </w:instrText>
             </w:r>
             <w:r>
               <w:rPr>
@@ -1140,7 +1140,7 @@
         </w:p>
         <w:p>
           <w:pPr>
-            <w:pStyle w:val="TM2"/>
+            <w:pStyle w:val="TOC2"/>
             <w:tabs>
               <w:tab w:val="left" w:pos="880"/>
               <w:tab w:val="right" w:leader="dot" w:pos="4143"/>
@@ -1152,10 +1152,10 @@
               <w:lang w:val="en-US"/>
             </w:rPr>
           </w:pPr>
-          <w:hyperlink w:anchor="_Toc94795683" w:history="1">
-            <w:r>
-              <w:rPr>
-                <w:rStyle w:val="Lienhypertexte"/>
+          <w:hyperlink w:anchor="_Toc94815519" w:history="1">
+            <w:r>
+              <w:rPr>
+                <w:rStyle w:val="Hyperlink"/>
                 <w:noProof/>
               </w:rPr>
               <w:t>3. 3.</w:t>
@@ -1171,7 +1171,7 @@
             </w:r>
             <w:r>
               <w:rPr>
-                <w:rStyle w:val="Lienhypertexte"/>
+                <w:rStyle w:val="Hyperlink"/>
                 <w:noProof/>
               </w:rPr>
               <w:t>Challenges</w:t>
@@ -1195,7 +1195,7 @@
                 <w:noProof/>
                 <w:webHidden/>
               </w:rPr>
-              <w:instrText xml:space="preserve"> PAGEREF _Toc94795683 \h </w:instrText>
+              <w:instrText xml:space="preserve"> PAGEREF _Toc94815519 \h </w:instrText>
             </w:r>
             <w:r>
               <w:rPr>
@@ -1228,7 +1228,7 @@
         </w:p>
         <w:p>
           <w:pPr>
-            <w:pStyle w:val="TM2"/>
+            <w:pStyle w:val="TOC2"/>
             <w:tabs>
               <w:tab w:val="left" w:pos="880"/>
               <w:tab w:val="right" w:leader="dot" w:pos="4143"/>
@@ -1240,10 +1240,10 @@
               <w:lang w:val="en-US"/>
             </w:rPr>
           </w:pPr>
-          <w:hyperlink w:anchor="_Toc94795684" w:history="1">
-            <w:r>
-              <w:rPr>
-                <w:rStyle w:val="Lienhypertexte"/>
+          <w:hyperlink w:anchor="_Toc94815520" w:history="1">
+            <w:r>
+              <w:rPr>
+                <w:rStyle w:val="Hyperlink"/>
                 <w:noProof/>
               </w:rPr>
               <w:t>3. 4.</w:t>
@@ -1259,7 +1259,7 @@
             </w:r>
             <w:r>
               <w:rPr>
-                <w:rStyle w:val="Lienhypertexte"/>
+                <w:rStyle w:val="Hyperlink"/>
                 <w:noProof/>
               </w:rPr>
               <w:t>Mécaniques</w:t>
@@ -1283,7 +1283,7 @@
                 <w:noProof/>
                 <w:webHidden/>
               </w:rPr>
-              <w:instrText xml:space="preserve"> PAGEREF _Toc94795684 \h </w:instrText>
+              <w:instrText xml:space="preserve"> PAGEREF _Toc94815520 \h </w:instrText>
             </w:r>
             <w:r>
               <w:rPr>
@@ -1316,7 +1316,7 @@
         </w:p>
         <w:p>
           <w:pPr>
-            <w:pStyle w:val="TM3"/>
+            <w:pStyle w:val="TOC3"/>
             <w:tabs>
               <w:tab w:val="left" w:pos="880"/>
               <w:tab w:val="right" w:leader="dot" w:pos="4143"/>
@@ -1328,10 +1328,10 @@
               <w:lang w:val="en-US"/>
             </w:rPr>
           </w:pPr>
-          <w:hyperlink w:anchor="_Toc94795685" w:history="1">
-            <w:r>
-              <w:rPr>
-                <w:rStyle w:val="Lienhypertexte"/>
+          <w:hyperlink w:anchor="_Toc94815521" w:history="1">
+            <w:r>
+              <w:rPr>
+                <w:rStyle w:val="Hyperlink"/>
                 <w:noProof/>
               </w:rPr>
               <w:t>A.</w:t>
@@ -1347,7 +1347,7 @@
             </w:r>
             <w:r>
               <w:rPr>
-                <w:rStyle w:val="Lienhypertexte"/>
+                <w:rStyle w:val="Hyperlink"/>
                 <w:noProof/>
               </w:rPr>
               <w:t>Mouvement</w:t>
@@ -1371,7 +1371,7 @@
                 <w:noProof/>
                 <w:webHidden/>
               </w:rPr>
-              <w:instrText xml:space="preserve"> PAGEREF _Toc94795685 \h </w:instrText>
+              <w:instrText xml:space="preserve"> PAGEREF _Toc94815521 \h </w:instrText>
             </w:r>
             <w:r>
               <w:rPr>
@@ -1404,7 +1404,7 @@
         </w:p>
         <w:p>
           <w:pPr>
-            <w:pStyle w:val="TM3"/>
+            <w:pStyle w:val="TOC3"/>
             <w:tabs>
               <w:tab w:val="left" w:pos="880"/>
               <w:tab w:val="right" w:leader="dot" w:pos="4143"/>
@@ -1416,10 +1416,10 @@
               <w:lang w:val="en-US"/>
             </w:rPr>
           </w:pPr>
-          <w:hyperlink w:anchor="_Toc94795686" w:history="1">
-            <w:r>
-              <w:rPr>
-                <w:rStyle w:val="Lienhypertexte"/>
+          <w:hyperlink w:anchor="_Toc94815522" w:history="1">
+            <w:r>
+              <w:rPr>
+                <w:rStyle w:val="Hyperlink"/>
                 <w:noProof/>
               </w:rPr>
               <w:t>B.</w:t>
@@ -1435,7 +1435,7 @@
             </w:r>
             <w:r>
               <w:rPr>
-                <w:rStyle w:val="Lienhypertexte"/>
+                <w:rStyle w:val="Hyperlink"/>
                 <w:noProof/>
               </w:rPr>
               <w:t>Saut</w:t>
@@ -1459,7 +1459,7 @@
                 <w:noProof/>
                 <w:webHidden/>
               </w:rPr>
-              <w:instrText xml:space="preserve"> PAGEREF _Toc94795686 \h </w:instrText>
+              <w:instrText xml:space="preserve"> PAGEREF _Toc94815522 \h </w:instrText>
             </w:r>
             <w:r>
               <w:rPr>
@@ -1479,7 +1479,7 @@
                 <w:noProof/>
                 <w:webHidden/>
               </w:rPr>
-              <w:t>5</w:t>
+              <w:t>6</w:t>
             </w:r>
             <w:r>
               <w:rPr>
@@ -1492,7 +1492,7 @@
         </w:p>
         <w:p>
           <w:pPr>
-            <w:pStyle w:val="TM3"/>
+            <w:pStyle w:val="TOC3"/>
             <w:tabs>
               <w:tab w:val="left" w:pos="880"/>
               <w:tab w:val="right" w:leader="dot" w:pos="4143"/>
@@ -1504,10 +1504,10 @@
               <w:lang w:val="en-US"/>
             </w:rPr>
           </w:pPr>
-          <w:hyperlink w:anchor="_Toc94795687" w:history="1">
-            <w:r>
-              <w:rPr>
-                <w:rStyle w:val="Lienhypertexte"/>
+          <w:hyperlink w:anchor="_Toc94815523" w:history="1">
+            <w:r>
+              <w:rPr>
+                <w:rStyle w:val="Hyperlink"/>
                 <w:noProof/>
               </w:rPr>
               <w:t>C.</w:t>
@@ -1523,7 +1523,7 @@
             </w:r>
             <w:r>
               <w:rPr>
-                <w:rStyle w:val="Lienhypertexte"/>
+                <w:rStyle w:val="Hyperlink"/>
                 <w:noProof/>
               </w:rPr>
               <w:t>Descente rapide</w:t>
@@ -1547,7 +1547,7 @@
                 <w:noProof/>
                 <w:webHidden/>
               </w:rPr>
-              <w:instrText xml:space="preserve"> PAGEREF _Toc94795687 \h </w:instrText>
+              <w:instrText xml:space="preserve"> PAGEREF _Toc94815523 \h </w:instrText>
             </w:r>
             <w:r>
               <w:rPr>
@@ -1580,7 +1580,7 @@
         </w:p>
         <w:p>
           <w:pPr>
-            <w:pStyle w:val="TM3"/>
+            <w:pStyle w:val="TOC3"/>
             <w:tabs>
               <w:tab w:val="left" w:pos="880"/>
               <w:tab w:val="right" w:leader="dot" w:pos="4143"/>
@@ -1592,10 +1592,10 @@
               <w:lang w:val="en-US"/>
             </w:rPr>
           </w:pPr>
-          <w:hyperlink w:anchor="_Toc94795688" w:history="1">
-            <w:r>
-              <w:rPr>
-                <w:rStyle w:val="Lienhypertexte"/>
+          <w:hyperlink w:anchor="_Toc94815524" w:history="1">
+            <w:r>
+              <w:rPr>
+                <w:rStyle w:val="Hyperlink"/>
                 <w:noProof/>
               </w:rPr>
               <w:t>D.</w:t>
@@ -1611,7 +1611,7 @@
             </w:r>
             <w:r>
               <w:rPr>
-                <w:rStyle w:val="Lienhypertexte"/>
+                <w:rStyle w:val="Hyperlink"/>
                 <w:noProof/>
               </w:rPr>
               <w:t>Wall Slide</w:t>
@@ -1635,7 +1635,7 @@
                 <w:noProof/>
                 <w:webHidden/>
               </w:rPr>
-              <w:instrText xml:space="preserve"> PAGEREF _Toc94795688 \h </w:instrText>
+              <w:instrText xml:space="preserve"> PAGEREF _Toc94815524 \h </w:instrText>
             </w:r>
             <w:r>
               <w:rPr>
@@ -1655,7 +1655,7 @@
                 <w:noProof/>
                 <w:webHidden/>
               </w:rPr>
-              <w:t>6</w:t>
+              <w:t>7</w:t>
             </w:r>
             <w:r>
               <w:rPr>
@@ -1668,7 +1668,7 @@
         </w:p>
         <w:p>
           <w:pPr>
-            <w:pStyle w:val="TM3"/>
+            <w:pStyle w:val="TOC3"/>
             <w:tabs>
               <w:tab w:val="left" w:pos="880"/>
               <w:tab w:val="right" w:leader="dot" w:pos="4143"/>
@@ -1680,10 +1680,10 @@
               <w:lang w:val="en-US"/>
             </w:rPr>
           </w:pPr>
-          <w:hyperlink w:anchor="_Toc94795689" w:history="1">
-            <w:r>
-              <w:rPr>
-                <w:rStyle w:val="Lienhypertexte"/>
+          <w:hyperlink w:anchor="_Toc94815525" w:history="1">
+            <w:r>
+              <w:rPr>
+                <w:rStyle w:val="Hyperlink"/>
                 <w:noProof/>
               </w:rPr>
               <w:t>E.</w:t>
@@ -1699,7 +1699,7 @@
             </w:r>
             <w:r>
               <w:rPr>
-                <w:rStyle w:val="Lienhypertexte"/>
+                <w:rStyle w:val="Hyperlink"/>
                 <w:noProof/>
               </w:rPr>
               <w:t>Pull &amp; Push</w:t>
@@ -1723,7 +1723,7 @@
                 <w:noProof/>
                 <w:webHidden/>
               </w:rPr>
-              <w:instrText xml:space="preserve"> PAGEREF _Toc94795689 \h </w:instrText>
+              <w:instrText xml:space="preserve"> PAGEREF _Toc94815525 \h </w:instrText>
             </w:r>
             <w:r>
               <w:rPr>
@@ -1743,7 +1743,7 @@
                 <w:noProof/>
                 <w:webHidden/>
               </w:rPr>
-              <w:t>6</w:t>
+              <w:t>7</w:t>
             </w:r>
             <w:r>
               <w:rPr>
@@ -1756,7 +1756,7 @@
         </w:p>
         <w:p>
           <w:pPr>
-            <w:pStyle w:val="TM3"/>
+            <w:pStyle w:val="TOC3"/>
             <w:tabs>
               <w:tab w:val="left" w:pos="880"/>
               <w:tab w:val="right" w:leader="dot" w:pos="4143"/>
@@ -1768,10 +1768,10 @@
               <w:lang w:val="en-US"/>
             </w:rPr>
           </w:pPr>
-          <w:hyperlink w:anchor="_Toc94795690" w:history="1">
-            <w:r>
-              <w:rPr>
-                <w:rStyle w:val="Lienhypertexte"/>
+          <w:hyperlink w:anchor="_Toc94815526" w:history="1">
+            <w:r>
+              <w:rPr>
+                <w:rStyle w:val="Hyperlink"/>
                 <w:noProof/>
               </w:rPr>
               <w:t>F.</w:t>
@@ -1787,7 +1787,7 @@
             </w:r>
             <w:r>
               <w:rPr>
-                <w:rStyle w:val="Lienhypertexte"/>
+                <w:rStyle w:val="Hyperlink"/>
                 <w:noProof/>
               </w:rPr>
               <w:t>Impact et stun</w:t>
@@ -1811,7 +1811,7 @@
                 <w:noProof/>
                 <w:webHidden/>
               </w:rPr>
-              <w:instrText xml:space="preserve"> PAGEREF _Toc94795690 \h </w:instrText>
+              <w:instrText xml:space="preserve"> PAGEREF _Toc94815526 \h </w:instrText>
             </w:r>
             <w:r>
               <w:rPr>
@@ -1844,7 +1844,7 @@
         </w:p>
         <w:p>
           <w:pPr>
-            <w:pStyle w:val="TM2"/>
+            <w:pStyle w:val="TOC2"/>
             <w:tabs>
               <w:tab w:val="left" w:pos="880"/>
               <w:tab w:val="right" w:leader="dot" w:pos="4143"/>
@@ -1856,10 +1856,10 @@
               <w:lang w:val="en-US"/>
             </w:rPr>
           </w:pPr>
-          <w:hyperlink w:anchor="_Toc94795691" w:history="1">
-            <w:r>
-              <w:rPr>
-                <w:rStyle w:val="Lienhypertexte"/>
+          <w:hyperlink w:anchor="_Toc94815527" w:history="1">
+            <w:r>
+              <w:rPr>
+                <w:rStyle w:val="Hyperlink"/>
                 <w:noProof/>
               </w:rPr>
               <w:t>3. 5.</w:t>
@@ -1875,7 +1875,7 @@
             </w:r>
             <w:r>
               <w:rPr>
-                <w:rStyle w:val="Lienhypertexte"/>
+                <w:rStyle w:val="Hyperlink"/>
                 <w:noProof/>
               </w:rPr>
               <w:t>Couronne</w:t>
@@ -1899,7 +1899,7 @@
                 <w:noProof/>
                 <w:webHidden/>
               </w:rPr>
-              <w:instrText xml:space="preserve"> PAGEREF _Toc94795691 \h </w:instrText>
+              <w:instrText xml:space="preserve"> PAGEREF _Toc94815527 \h </w:instrText>
             </w:r>
             <w:r>
               <w:rPr>
@@ -1919,7 +1919,7 @@
                 <w:noProof/>
                 <w:webHidden/>
               </w:rPr>
-              <w:t>7</w:t>
+              <w:t>8</w:t>
             </w:r>
             <w:r>
               <w:rPr>
@@ -1932,7 +1932,7 @@
         </w:p>
         <w:p>
           <w:pPr>
-            <w:pStyle w:val="TM3"/>
+            <w:pStyle w:val="TOC3"/>
             <w:tabs>
               <w:tab w:val="left" w:pos="880"/>
               <w:tab w:val="right" w:leader="dot" w:pos="4143"/>
@@ -1944,10 +1944,10 @@
               <w:lang w:val="en-US"/>
             </w:rPr>
           </w:pPr>
-          <w:hyperlink w:anchor="_Toc94795692" w:history="1">
-            <w:r>
-              <w:rPr>
-                <w:rStyle w:val="Lienhypertexte"/>
+          <w:hyperlink w:anchor="_Toc94815528" w:history="1">
+            <w:r>
+              <w:rPr>
+                <w:rStyle w:val="Hyperlink"/>
                 <w:noProof/>
               </w:rPr>
               <w:t>A.</w:t>
@@ -1963,7 +1963,7 @@
             </w:r>
             <w:r>
               <w:rPr>
-                <w:rStyle w:val="Lienhypertexte"/>
+                <w:rStyle w:val="Hyperlink"/>
                 <w:noProof/>
               </w:rPr>
               <w:t>Roi</w:t>
@@ -1987,7 +1987,7 @@
                 <w:noProof/>
                 <w:webHidden/>
               </w:rPr>
-              <w:instrText xml:space="preserve"> PAGEREF _Toc94795692 \h </w:instrText>
+              <w:instrText xml:space="preserve"> PAGEREF _Toc94815528 \h </w:instrText>
             </w:r>
             <w:r>
               <w:rPr>
@@ -2007,7 +2007,7 @@
                 <w:noProof/>
                 <w:webHidden/>
               </w:rPr>
-              <w:t>7</w:t>
+              <w:t>8</w:t>
             </w:r>
             <w:r>
               <w:rPr>
@@ -2020,7 +2020,7 @@
         </w:p>
         <w:p>
           <w:pPr>
-            <w:pStyle w:val="TM3"/>
+            <w:pStyle w:val="TOC3"/>
             <w:tabs>
               <w:tab w:val="left" w:pos="880"/>
               <w:tab w:val="right" w:leader="dot" w:pos="4143"/>
@@ -2032,10 +2032,10 @@
               <w:lang w:val="en-US"/>
             </w:rPr>
           </w:pPr>
-          <w:hyperlink w:anchor="_Toc94795693" w:history="1">
-            <w:r>
-              <w:rPr>
-                <w:rStyle w:val="Lienhypertexte"/>
+          <w:hyperlink w:anchor="_Toc94815529" w:history="1">
+            <w:r>
+              <w:rPr>
+                <w:rStyle w:val="Hyperlink"/>
                 <w:noProof/>
               </w:rPr>
               <w:t>B.</w:t>
@@ -2051,7 +2051,7 @@
             </w:r>
             <w:r>
               <w:rPr>
-                <w:rStyle w:val="Lienhypertexte"/>
+                <w:rStyle w:val="Hyperlink"/>
                 <w:noProof/>
               </w:rPr>
               <w:t>Vol de Couronne</w:t>
@@ -2075,7 +2075,7 @@
                 <w:noProof/>
                 <w:webHidden/>
               </w:rPr>
-              <w:instrText xml:space="preserve"> PAGEREF _Toc94795693 \h </w:instrText>
+              <w:instrText xml:space="preserve"> PAGEREF _Toc94815529 \h </w:instrText>
             </w:r>
             <w:r>
               <w:rPr>
@@ -2108,7 +2108,7 @@
         </w:p>
         <w:p>
           <w:pPr>
-            <w:pStyle w:val="TM2"/>
+            <w:pStyle w:val="TOC2"/>
             <w:tabs>
               <w:tab w:val="left" w:pos="880"/>
               <w:tab w:val="right" w:leader="dot" w:pos="4143"/>
@@ -2120,10 +2120,10 @@
               <w:lang w:val="en-US"/>
             </w:rPr>
           </w:pPr>
-          <w:hyperlink w:anchor="_Toc94795694" w:history="1">
-            <w:r>
-              <w:rPr>
-                <w:rStyle w:val="Lienhypertexte"/>
+          <w:hyperlink w:anchor="_Toc94815530" w:history="1">
+            <w:r>
+              <w:rPr>
+                <w:rStyle w:val="Hyperlink"/>
                 <w:noProof/>
               </w:rPr>
               <w:t>3. 6.</w:t>
@@ -2139,7 +2139,7 @@
             </w:r>
             <w:r>
               <w:rPr>
-                <w:rStyle w:val="Lienhypertexte"/>
+                <w:rStyle w:val="Hyperlink"/>
                 <w:noProof/>
               </w:rPr>
               <w:t>Level Design</w:t>
@@ -2163,7 +2163,7 @@
                 <w:noProof/>
                 <w:webHidden/>
               </w:rPr>
-              <w:instrText xml:space="preserve"> PAGEREF _Toc94795694 \h </w:instrText>
+              <w:instrText xml:space="preserve"> PAGEREF _Toc94815530 \h </w:instrText>
             </w:r>
             <w:r>
               <w:rPr>
@@ -2196,7 +2196,7 @@
         </w:p>
         <w:p>
           <w:pPr>
-            <w:pStyle w:val="TM1"/>
+            <w:pStyle w:val="TOC1"/>
             <w:rPr>
               <w:noProof/>
               <w:sz w:val="22"/>
@@ -2204,10 +2204,10 @@
               <w:lang w:val="en-US"/>
             </w:rPr>
           </w:pPr>
-          <w:hyperlink w:anchor="_Toc94795695" w:history="1">
-            <w:r>
-              <w:rPr>
-                <w:rStyle w:val="Lienhypertexte"/>
+          <w:hyperlink w:anchor="_Toc94815531" w:history="1">
+            <w:r>
+              <w:rPr>
+                <w:rStyle w:val="Hyperlink"/>
                 <w:noProof/>
               </w:rPr>
               <w:t>4.</w:t>
@@ -2223,7 +2223,7 @@
             </w:r>
             <w:r>
               <w:rPr>
-                <w:rStyle w:val="Lienhypertexte"/>
+                <w:rStyle w:val="Hyperlink"/>
                 <w:noProof/>
               </w:rPr>
               <w:t>Direction Artistique</w:t>
@@ -2247,7 +2247,7 @@
                 <w:noProof/>
                 <w:webHidden/>
               </w:rPr>
-              <w:instrText xml:space="preserve"> PAGEREF _Toc94795695 \h </w:instrText>
+              <w:instrText xml:space="preserve"> PAGEREF _Toc94815531 \h </w:instrText>
             </w:r>
             <w:r>
               <w:rPr>
@@ -2267,7 +2267,7 @@
                 <w:noProof/>
                 <w:webHidden/>
               </w:rPr>
-              <w:t>9</w:t>
+              <w:t>10</w:t>
             </w:r>
             <w:r>
               <w:rPr>
@@ -2280,7 +2280,7 @@
         </w:p>
         <w:p>
           <w:pPr>
-            <w:pStyle w:val="TM2"/>
+            <w:pStyle w:val="TOC2"/>
             <w:tabs>
               <w:tab w:val="left" w:pos="880"/>
               <w:tab w:val="right" w:leader="dot" w:pos="4143"/>
@@ -2292,10 +2292,10 @@
               <w:lang w:val="en-US"/>
             </w:rPr>
           </w:pPr>
-          <w:hyperlink w:anchor="_Toc94795696" w:history="1">
-            <w:r>
-              <w:rPr>
-                <w:rStyle w:val="Lienhypertexte"/>
+          <w:hyperlink w:anchor="_Toc94815532" w:history="1">
+            <w:r>
+              <w:rPr>
+                <w:rStyle w:val="Hyperlink"/>
                 <w:noProof/>
               </w:rPr>
               <w:t>4. 1.</w:t>
@@ -2311,7 +2311,7 @@
             </w:r>
             <w:r>
               <w:rPr>
-                <w:rStyle w:val="Lienhypertexte"/>
+                <w:rStyle w:val="Hyperlink"/>
                 <w:noProof/>
               </w:rPr>
               <w:t>Intentions</w:t>
@@ -2335,7 +2335,7 @@
                 <w:noProof/>
                 <w:webHidden/>
               </w:rPr>
-              <w:instrText xml:space="preserve"> PAGEREF _Toc94795696 \h </w:instrText>
+              <w:instrText xml:space="preserve"> PAGEREF _Toc94815532 \h </w:instrText>
             </w:r>
             <w:r>
               <w:rPr>
@@ -2355,7 +2355,7 @@
                 <w:noProof/>
                 <w:webHidden/>
               </w:rPr>
-              <w:t>9</w:t>
+              <w:t>10</w:t>
             </w:r>
             <w:r>
               <w:rPr>
@@ -2368,7 +2368,7 @@
         </w:p>
         <w:p>
           <w:pPr>
-            <w:pStyle w:val="TM2"/>
+            <w:pStyle w:val="TOC2"/>
             <w:tabs>
               <w:tab w:val="left" w:pos="880"/>
               <w:tab w:val="right" w:leader="dot" w:pos="4143"/>
@@ -2380,10 +2380,10 @@
               <w:lang w:val="en-US"/>
             </w:rPr>
           </w:pPr>
-          <w:hyperlink w:anchor="_Toc94795697" w:history="1">
-            <w:r>
-              <w:rPr>
-                <w:rStyle w:val="Lienhypertexte"/>
+          <w:hyperlink w:anchor="_Toc94815533" w:history="1">
+            <w:r>
+              <w:rPr>
+                <w:rStyle w:val="Hyperlink"/>
                 <w:noProof/>
               </w:rPr>
               <w:t>4. 2.</w:t>
@@ -2399,7 +2399,7 @@
             </w:r>
             <w:r>
               <w:rPr>
-                <w:rStyle w:val="Lienhypertexte"/>
+                <w:rStyle w:val="Hyperlink"/>
                 <w:noProof/>
               </w:rPr>
               <w:t>Avatars</w:t>
@@ -2423,7 +2423,7 @@
                 <w:noProof/>
                 <w:webHidden/>
               </w:rPr>
-              <w:instrText xml:space="preserve"> PAGEREF _Toc94795697 \h </w:instrText>
+              <w:instrText xml:space="preserve"> PAGEREF _Toc94815533 \h </w:instrText>
             </w:r>
             <w:r>
               <w:rPr>
@@ -2443,7 +2443,7 @@
                 <w:noProof/>
                 <w:webHidden/>
               </w:rPr>
-              <w:t>9</w:t>
+              <w:t>10</w:t>
             </w:r>
             <w:r>
               <w:rPr>
@@ -2456,7 +2456,7 @@
         </w:p>
         <w:p>
           <w:pPr>
-            <w:pStyle w:val="TM3"/>
+            <w:pStyle w:val="TOC3"/>
             <w:tabs>
               <w:tab w:val="left" w:pos="880"/>
               <w:tab w:val="right" w:leader="dot" w:pos="4143"/>
@@ -2468,10 +2468,10 @@
               <w:lang w:val="en-US"/>
             </w:rPr>
           </w:pPr>
-          <w:hyperlink w:anchor="_Toc94795698" w:history="1">
-            <w:r>
-              <w:rPr>
-                <w:rStyle w:val="Lienhypertexte"/>
+          <w:hyperlink w:anchor="_Toc94815534" w:history="1">
+            <w:r>
+              <w:rPr>
+                <w:rStyle w:val="Hyperlink"/>
                 <w:noProof/>
               </w:rPr>
               <w:t>A.</w:t>
@@ -2487,7 +2487,7 @@
             </w:r>
             <w:r>
               <w:rPr>
-                <w:rStyle w:val="Lienhypertexte"/>
+                <w:rStyle w:val="Hyperlink"/>
                 <w:noProof/>
               </w:rPr>
               <w:t>Apparence</w:t>
@@ -2511,7 +2511,7 @@
                 <w:noProof/>
                 <w:webHidden/>
               </w:rPr>
-              <w:instrText xml:space="preserve"> PAGEREF _Toc94795698 \h </w:instrText>
+              <w:instrText xml:space="preserve"> PAGEREF _Toc94815534 \h </w:instrText>
             </w:r>
             <w:r>
               <w:rPr>
@@ -2531,7 +2531,7 @@
                 <w:noProof/>
                 <w:webHidden/>
               </w:rPr>
-              <w:t>9</w:t>
+              <w:t>10</w:t>
             </w:r>
             <w:r>
               <w:rPr>
@@ -2544,7 +2544,7 @@
         </w:p>
         <w:p>
           <w:pPr>
-            <w:pStyle w:val="TM3"/>
+            <w:pStyle w:val="TOC3"/>
             <w:tabs>
               <w:tab w:val="left" w:pos="880"/>
               <w:tab w:val="right" w:leader="dot" w:pos="4143"/>
@@ -2556,10 +2556,10 @@
               <w:lang w:val="en-US"/>
             </w:rPr>
           </w:pPr>
-          <w:hyperlink w:anchor="_Toc94795699" w:history="1">
-            <w:r>
-              <w:rPr>
-                <w:rStyle w:val="Lienhypertexte"/>
+          <w:hyperlink w:anchor="_Toc94815535" w:history="1">
+            <w:r>
+              <w:rPr>
+                <w:rStyle w:val="Hyperlink"/>
                 <w:noProof/>
               </w:rPr>
               <w:t>B.</w:t>
@@ -2575,7 +2575,7 @@
             </w:r>
             <w:r>
               <w:rPr>
-                <w:rStyle w:val="Lienhypertexte"/>
+                <w:rStyle w:val="Hyperlink"/>
                 <w:noProof/>
               </w:rPr>
               <w:t>Animations</w:t>
@@ -2599,7 +2599,7 @@
                 <w:noProof/>
                 <w:webHidden/>
               </w:rPr>
-              <w:instrText xml:space="preserve"> PAGEREF _Toc94795699 \h </w:instrText>
+              <w:instrText xml:space="preserve"> PAGEREF _Toc94815535 \h </w:instrText>
             </w:r>
             <w:r>
               <w:rPr>
@@ -2619,7 +2619,7 @@
                 <w:noProof/>
                 <w:webHidden/>
               </w:rPr>
-              <w:t>9</w:t>
+              <w:t>10</w:t>
             </w:r>
             <w:r>
               <w:rPr>
@@ -2632,7 +2632,7 @@
         </w:p>
         <w:p>
           <w:pPr>
-            <w:pStyle w:val="TM3"/>
+            <w:pStyle w:val="TOC3"/>
             <w:tabs>
               <w:tab w:val="left" w:pos="880"/>
               <w:tab w:val="right" w:leader="dot" w:pos="4143"/>
@@ -2644,10 +2644,10 @@
               <w:lang w:val="en-US"/>
             </w:rPr>
           </w:pPr>
-          <w:hyperlink w:anchor="_Toc94795700" w:history="1">
-            <w:r>
-              <w:rPr>
-                <w:rStyle w:val="Lienhypertexte"/>
+          <w:hyperlink w:anchor="_Toc94815536" w:history="1">
+            <w:r>
+              <w:rPr>
+                <w:rStyle w:val="Hyperlink"/>
                 <w:noProof/>
               </w:rPr>
               <w:t>C.</w:t>
@@ -2663,7 +2663,7 @@
             </w:r>
             <w:r>
               <w:rPr>
-                <w:rStyle w:val="Lienhypertexte"/>
+                <w:rStyle w:val="Hyperlink"/>
                 <w:noProof/>
               </w:rPr>
               <w:t>Sound Design</w:t>
@@ -2687,7 +2687,7 @@
                 <w:noProof/>
                 <w:webHidden/>
               </w:rPr>
-              <w:instrText xml:space="preserve"> PAGEREF _Toc94795700 \h </w:instrText>
+              <w:instrText xml:space="preserve"> PAGEREF _Toc94815536 \h </w:instrText>
             </w:r>
             <w:r>
               <w:rPr>
@@ -2707,7 +2707,7 @@
                 <w:noProof/>
                 <w:webHidden/>
               </w:rPr>
-              <w:t>9</w:t>
+              <w:t>10</w:t>
             </w:r>
             <w:r>
               <w:rPr>
@@ -2720,7 +2720,7 @@
         </w:p>
         <w:p>
           <w:pPr>
-            <w:pStyle w:val="TM2"/>
+            <w:pStyle w:val="TOC2"/>
             <w:tabs>
               <w:tab w:val="left" w:pos="880"/>
               <w:tab w:val="right" w:leader="dot" w:pos="4143"/>
@@ -2732,10 +2732,10 @@
               <w:lang w:val="en-US"/>
             </w:rPr>
           </w:pPr>
-          <w:hyperlink w:anchor="_Toc94795701" w:history="1">
-            <w:r>
-              <w:rPr>
-                <w:rStyle w:val="Lienhypertexte"/>
+          <w:hyperlink w:anchor="_Toc94815537" w:history="1">
+            <w:r>
+              <w:rPr>
+                <w:rStyle w:val="Hyperlink"/>
                 <w:noProof/>
               </w:rPr>
               <w:t>4. 3.</w:t>
@@ -2751,7 +2751,7 @@
             </w:r>
             <w:r>
               <w:rPr>
-                <w:rStyle w:val="Lienhypertexte"/>
+                <w:rStyle w:val="Hyperlink"/>
                 <w:noProof/>
               </w:rPr>
               <w:t>Environnement</w:t>
@@ -2775,7 +2775,7 @@
                 <w:noProof/>
                 <w:webHidden/>
               </w:rPr>
-              <w:instrText xml:space="preserve"> PAGEREF _Toc94795701 \h </w:instrText>
+              <w:instrText xml:space="preserve"> PAGEREF _Toc94815537 \h </w:instrText>
             </w:r>
             <w:r>
               <w:rPr>
@@ -2795,7 +2795,7 @@
                 <w:noProof/>
                 <w:webHidden/>
               </w:rPr>
-              <w:t>10</w:t>
+              <w:t>11</w:t>
             </w:r>
             <w:r>
               <w:rPr>
@@ -2808,7 +2808,7 @@
         </w:p>
         <w:p>
           <w:pPr>
-            <w:pStyle w:val="TM3"/>
+            <w:pStyle w:val="TOC3"/>
             <w:tabs>
               <w:tab w:val="left" w:pos="880"/>
               <w:tab w:val="right" w:leader="dot" w:pos="4143"/>
@@ -2820,10 +2820,10 @@
               <w:lang w:val="en-US"/>
             </w:rPr>
           </w:pPr>
-          <w:hyperlink w:anchor="_Toc94795702" w:history="1">
-            <w:r>
-              <w:rPr>
-                <w:rStyle w:val="Lienhypertexte"/>
+          <w:hyperlink w:anchor="_Toc94815538" w:history="1">
+            <w:r>
+              <w:rPr>
+                <w:rStyle w:val="Hyperlink"/>
                 <w:noProof/>
               </w:rPr>
               <w:t>A.</w:t>
@@ -2839,7 +2839,7 @@
             </w:r>
             <w:r>
               <w:rPr>
-                <w:rStyle w:val="Lienhypertexte"/>
+                <w:rStyle w:val="Hyperlink"/>
                 <w:noProof/>
               </w:rPr>
               <w:t>Background</w:t>
@@ -2863,7 +2863,7 @@
                 <w:noProof/>
                 <w:webHidden/>
               </w:rPr>
-              <w:instrText xml:space="preserve"> PAGEREF _Toc94795702 \h </w:instrText>
+              <w:instrText xml:space="preserve"> PAGEREF _Toc94815538 \h </w:instrText>
             </w:r>
             <w:r>
               <w:rPr>
@@ -2883,7 +2883,7 @@
                 <w:noProof/>
                 <w:webHidden/>
               </w:rPr>
-              <w:t>10</w:t>
+              <w:t>11</w:t>
             </w:r>
             <w:r>
               <w:rPr>
@@ -2896,7 +2896,7 @@
         </w:p>
         <w:p>
           <w:pPr>
-            <w:pStyle w:val="TM3"/>
+            <w:pStyle w:val="TOC3"/>
             <w:tabs>
               <w:tab w:val="left" w:pos="880"/>
               <w:tab w:val="right" w:leader="dot" w:pos="4143"/>
@@ -2908,10 +2908,10 @@
               <w:lang w:val="en-US"/>
             </w:rPr>
           </w:pPr>
-          <w:hyperlink w:anchor="_Toc94795703" w:history="1">
-            <w:r>
-              <w:rPr>
-                <w:rStyle w:val="Lienhypertexte"/>
+          <w:hyperlink w:anchor="_Toc94815539" w:history="1">
+            <w:r>
+              <w:rPr>
+                <w:rStyle w:val="Hyperlink"/>
                 <w:noProof/>
               </w:rPr>
               <w:t>B.</w:t>
@@ -2927,10 +2927,10 @@
             </w:r>
             <w:r>
               <w:rPr>
-                <w:rStyle w:val="Lienhypertexte"/>
-                <w:noProof/>
-              </w:rPr>
-              <w:t>évolution</w:t>
+                <w:rStyle w:val="Hyperlink"/>
+                <w:noProof/>
+              </w:rPr>
+              <w:t>Musique</w:t>
             </w:r>
             <w:r>
               <w:rPr>
@@ -2951,7 +2951,7 @@
                 <w:noProof/>
                 <w:webHidden/>
               </w:rPr>
-              <w:instrText xml:space="preserve"> PAGEREF _Toc94795703 \h </w:instrText>
+              <w:instrText xml:space="preserve"> PAGEREF _Toc94815539 \h </w:instrText>
             </w:r>
             <w:r>
               <w:rPr>
@@ -2971,7 +2971,7 @@
                 <w:noProof/>
                 <w:webHidden/>
               </w:rPr>
-              <w:t>10</w:t>
+              <w:t>11</w:t>
             </w:r>
             <w:r>
               <w:rPr>
@@ -2984,7 +2984,7 @@
         </w:p>
         <w:p>
           <w:pPr>
-            <w:pStyle w:val="TM1"/>
+            <w:pStyle w:val="TOC1"/>
             <w:rPr>
               <w:noProof/>
               <w:sz w:val="22"/>
@@ -2992,10 +2992,10 @@
               <w:lang w:val="en-US"/>
             </w:rPr>
           </w:pPr>
-          <w:hyperlink w:anchor="_Toc94795704" w:history="1">
-            <w:r>
-              <w:rPr>
-                <w:rStyle w:val="Lienhypertexte"/>
+          <w:hyperlink w:anchor="_Toc94815540" w:history="1">
+            <w:r>
+              <w:rPr>
+                <w:rStyle w:val="Hyperlink"/>
                 <w:noProof/>
               </w:rPr>
               <w:t>5.</w:t>
@@ -3011,7 +3011,7 @@
             </w:r>
             <w:r>
               <w:rPr>
-                <w:rStyle w:val="Lienhypertexte"/>
+                <w:rStyle w:val="Hyperlink"/>
                 <w:noProof/>
               </w:rPr>
               <w:t>Futur ?</w:t>
@@ -3035,7 +3035,7 @@
                 <w:noProof/>
                 <w:webHidden/>
               </w:rPr>
-              <w:instrText xml:space="preserve"> PAGEREF _Toc94795704 \h </w:instrText>
+              <w:instrText xml:space="preserve"> PAGEREF _Toc94815540 \h </w:instrText>
             </w:r>
             <w:r>
               <w:rPr>
@@ -3055,7 +3055,7 @@
                 <w:noProof/>
                 <w:webHidden/>
               </w:rPr>
-              <w:t>11</w:t>
+              <w:t>12</w:t>
             </w:r>
             <w:r>
               <w:rPr>
@@ -3068,7 +3068,7 @@
         </w:p>
         <w:p>
           <w:pPr>
-            <w:pStyle w:val="TM3"/>
+            <w:pStyle w:val="TOC3"/>
             <w:tabs>
               <w:tab w:val="left" w:pos="880"/>
               <w:tab w:val="right" w:leader="dot" w:pos="4143"/>
@@ -3080,10 +3080,10 @@
               <w:lang w:val="en-US"/>
             </w:rPr>
           </w:pPr>
-          <w:hyperlink w:anchor="_Toc94795705" w:history="1">
-            <w:r>
-              <w:rPr>
-                <w:rStyle w:val="Lienhypertexte"/>
+          <w:hyperlink w:anchor="_Toc94815541" w:history="1">
+            <w:r>
+              <w:rPr>
+                <w:rStyle w:val="Hyperlink"/>
                 <w:noProof/>
               </w:rPr>
               <w:t>A.</w:t>
@@ -3099,7 +3099,7 @@
             </w:r>
             <w:r>
               <w:rPr>
-                <w:rStyle w:val="Lienhypertexte"/>
+                <w:rStyle w:val="Hyperlink"/>
                 <w:noProof/>
               </w:rPr>
               <w:t>Niveaux, Obstacles et éléments de LD</w:t>
@@ -3123,7 +3123,7 @@
                 <w:noProof/>
                 <w:webHidden/>
               </w:rPr>
-              <w:instrText xml:space="preserve"> PAGEREF _Toc94795705 \h </w:instrText>
+              <w:instrText xml:space="preserve"> PAGEREF _Toc94815541 \h </w:instrText>
             </w:r>
             <w:r>
               <w:rPr>
@@ -3143,7 +3143,7 @@
                 <w:noProof/>
                 <w:webHidden/>
               </w:rPr>
-              <w:t>11</w:t>
+              <w:t>12</w:t>
             </w:r>
             <w:r>
               <w:rPr>
@@ -3181,9 +3181,9 @@
     <w:p/>
     <w:p>
       <w:pPr>
-        <w:pStyle w:val="Titre1"/>
-      </w:pPr>
-      <w:bookmarkStart w:id="2" w:name="_Toc94795672"/>
+        <w:pStyle w:val="Heading1"/>
+      </w:pPr>
+      <w:bookmarkStart w:id="2" w:name="_Toc94815508"/>
       <w:r>
         <w:lastRenderedPageBreak/>
         <w:t>Overview</w:t>
@@ -3192,9 +3192,9 @@
     </w:p>
     <w:p>
       <w:pPr>
-        <w:pStyle w:val="Titre2"/>
-      </w:pPr>
-      <w:bookmarkStart w:id="3" w:name="_Toc94795673"/>
+        <w:pStyle w:val="Heading2"/>
+      </w:pPr>
+      <w:bookmarkStart w:id="3" w:name="_Toc94815509"/>
       <w:r>
         <w:t>Equipe</w:t>
       </w:r>
@@ -3203,7 +3203,7 @@
     <w:p>
       <w:r>
         <w:rPr>
-          <w:rStyle w:val="lev"/>
+          <w:rStyle w:val="Strong"/>
         </w:rPr>
         <w:t>DA.</w:t>
       </w:r>
@@ -3217,7 +3217,7 @@
     <w:p>
       <w:r>
         <w:rPr>
-          <w:rStyle w:val="lev"/>
+          <w:rStyle w:val="Strong"/>
         </w:rPr>
         <w:t>GD.</w:t>
       </w:r>
@@ -3228,7 +3228,7 @@
     <w:p>
       <w:r>
         <w:rPr>
-          <w:rStyle w:val="lev"/>
+          <w:rStyle w:val="Strong"/>
         </w:rPr>
         <w:t>Prog.</w:t>
       </w:r>
@@ -3238,9 +3238,9 @@
     </w:p>
     <w:p>
       <w:pPr>
-        <w:pStyle w:val="Titre2"/>
-      </w:pPr>
-      <w:bookmarkStart w:id="4" w:name="_Toc94795674"/>
+        <w:pStyle w:val="Heading2"/>
+      </w:pPr>
+      <w:bookmarkStart w:id="4" w:name="_Toc94815510"/>
       <w:r>
         <w:t>Sujet</w:t>
       </w:r>
@@ -3316,9 +3316,9 @@
     </w:p>
     <w:p>
       <w:pPr>
-        <w:pStyle w:val="Titre2"/>
-      </w:pPr>
-      <w:bookmarkStart w:id="5" w:name="_Toc94795675"/>
+        <w:pStyle w:val="Heading2"/>
+      </w:pPr>
+      <w:bookmarkStart w:id="5" w:name="_Toc94815511"/>
       <w:r>
         <w:t>Résumé</w:t>
       </w:r>
@@ -3337,12 +3337,15 @@
       <w:r>
         <w:t>Coopération et compétitivité possibles.</w:t>
       </w:r>
-    </w:p>
-    <w:p>
-      <w:pPr>
-        <w:pStyle w:val="Titre2"/>
-      </w:pPr>
-      <w:bookmarkStart w:id="6" w:name="_Toc94795676"/>
+      <w:r>
+        <w:t xml:space="preserve"> Le jouet consiste d’un niveau ouvert dans lequel les joueurs peuvent évoluer. Dans ce niveau apparait une couronne qui permet de devenir « roi » et améliore les capacités du joueur qui la porte, mais se brise si le joueur est propulsé sur un obstacle par un autre joueur.</w:t>
+      </w:r>
+    </w:p>
+    <w:p>
+      <w:pPr>
+        <w:pStyle w:val="Heading2"/>
+      </w:pPr>
+      <w:bookmarkStart w:id="6" w:name="_Toc94815512"/>
       <w:r>
         <w:t>Intentions</w:t>
       </w:r>
@@ -3355,9 +3358,9 @@
     </w:p>
     <w:p>
       <w:pPr>
-        <w:pStyle w:val="Titre2"/>
-      </w:pPr>
-      <w:bookmarkStart w:id="7" w:name="_Toc94795677"/>
+        <w:pStyle w:val="Heading2"/>
+      </w:pPr>
+      <w:bookmarkStart w:id="7" w:name="_Toc94815513"/>
       <w:r>
         <w:t>Références</w:t>
       </w:r>
@@ -3365,10 +3368,11 @@
     </w:p>
     <w:p>
       <w:pPr>
-        <w:pStyle w:val="Titre3"/>
-      </w:pPr>
-      <w:bookmarkStart w:id="8" w:name="_Toc94795678"/>
-      <w:r>
+        <w:pStyle w:val="Heading3"/>
+      </w:pPr>
+      <w:bookmarkStart w:id="8" w:name="_Toc94815514"/>
+      <w:r>
+        <w:lastRenderedPageBreak/>
         <w:t>Gameplay</w:t>
       </w:r>
       <w:bookmarkEnd w:id="8"/>
@@ -3380,11 +3384,10 @@
     </w:p>
     <w:p>
       <w:pPr>
-        <w:pStyle w:val="Titre3"/>
-      </w:pPr>
-      <w:bookmarkStart w:id="9" w:name="_Toc94795679"/>
-      <w:r>
-        <w:lastRenderedPageBreak/>
+        <w:pStyle w:val="Heading3"/>
+      </w:pPr>
+      <w:bookmarkStart w:id="9" w:name="_Toc94815515"/>
+      <w:r>
         <w:t>Visuels</w:t>
       </w:r>
       <w:bookmarkEnd w:id="9"/>
@@ -3410,9 +3413,9 @@
     </w:p>
     <w:p>
       <w:pPr>
-        <w:pStyle w:val="Titre1"/>
-      </w:pPr>
-      <w:bookmarkStart w:id="10" w:name="_Toc94795680"/>
+        <w:pStyle w:val="Heading1"/>
+      </w:pPr>
+      <w:bookmarkStart w:id="10" w:name="_Toc94815516"/>
       <w:r>
         <w:lastRenderedPageBreak/>
         <w:t>Game Design</w:t>
@@ -3421,9 +3424,9 @@
     </w:p>
     <w:p>
       <w:pPr>
-        <w:pStyle w:val="Titre2"/>
-      </w:pPr>
-      <w:bookmarkStart w:id="11" w:name="_Toc94795681"/>
+        <w:pStyle w:val="Heading2"/>
+      </w:pPr>
+      <w:bookmarkStart w:id="11" w:name="_Toc94815517"/>
       <w:r>
         <w:t>3C</w:t>
       </w:r>
@@ -3432,7 +3435,7 @@
     <w:p>
       <w:r>
         <w:rPr>
-          <w:rStyle w:val="lev"/>
+          <w:rStyle w:val="Strong"/>
         </w:rPr>
         <w:t>Camera.</w:t>
       </w:r>
@@ -3458,7 +3461,7 @@
     <w:p>
       <w:r>
         <w:rPr>
-          <w:rStyle w:val="lev"/>
+          <w:rStyle w:val="Strong"/>
         </w:rPr>
         <w:t>Character.</w:t>
       </w:r>
@@ -3472,7 +3475,7 @@
     <w:p>
       <w:r>
         <w:rPr>
-          <w:rStyle w:val="lev"/>
+          <w:rStyle w:val="Strong"/>
         </w:rPr>
         <w:t>Controller.</w:t>
       </w:r>
@@ -3543,9 +3546,9 @@
     </w:p>
     <w:p>
       <w:pPr>
-        <w:pStyle w:val="Titre2"/>
-      </w:pPr>
-      <w:bookmarkStart w:id="12" w:name="_Toc94795682"/>
+        <w:pStyle w:val="Heading2"/>
+      </w:pPr>
+      <w:bookmarkStart w:id="12" w:name="_Toc94815518"/>
       <w:r>
         <w:t>Noyau</w:t>
       </w:r>
@@ -3585,9 +3588,9 @@
     </w:p>
     <w:p>
       <w:pPr>
-        <w:pStyle w:val="Titre2"/>
-      </w:pPr>
-      <w:bookmarkStart w:id="13" w:name="_Toc94795683"/>
+        <w:pStyle w:val="Heading2"/>
+      </w:pPr>
+      <w:bookmarkStart w:id="13" w:name="_Toc94815519"/>
       <w:r>
         <w:t>Challenges</w:t>
       </w:r>
@@ -3596,9 +3599,9 @@
     <w:p/>
     <w:p>
       <w:pPr>
-        <w:pStyle w:val="Titre2"/>
-      </w:pPr>
-      <w:bookmarkStart w:id="14" w:name="_Toc94795684"/>
+        <w:pStyle w:val="Heading2"/>
+      </w:pPr>
+      <w:bookmarkStart w:id="14" w:name="_Toc94815520"/>
       <w:r>
         <w:t>Mécaniques</w:t>
       </w:r>
@@ -3606,9 +3609,9 @@
     </w:p>
     <w:p>
       <w:pPr>
-        <w:pStyle w:val="Titre3"/>
-      </w:pPr>
-      <w:bookmarkStart w:id="15" w:name="_Toc94795685"/>
+        <w:pStyle w:val="Heading3"/>
+      </w:pPr>
+      <w:bookmarkStart w:id="15" w:name="_Toc94815521"/>
       <w:r>
         <w:t>Mouvement</w:t>
       </w:r>
@@ -3630,7 +3633,7 @@
     </w:p>
     <w:p>
       <w:pPr>
-        <w:pStyle w:val="Paragraphedeliste"/>
+        <w:pStyle w:val="ListParagraph"/>
         <w:numPr>
           <w:ilvl w:val="0"/>
           <w:numId w:val="19"/>
@@ -3638,7 +3641,7 @@
       </w:pPr>
       <w:r>
         <w:rPr>
-          <w:rStyle w:val="lev"/>
+          <w:rStyle w:val="Strong"/>
         </w:rPr>
         <w:lastRenderedPageBreak/>
         <w:t>Vitesse de base.</w:t>
@@ -3655,7 +3658,7 @@
     </w:p>
     <w:p>
       <w:pPr>
-        <w:pStyle w:val="Paragraphedeliste"/>
+        <w:pStyle w:val="ListParagraph"/>
         <w:numPr>
           <w:ilvl w:val="0"/>
           <w:numId w:val="19"/>
@@ -3663,7 +3666,7 @@
       </w:pPr>
       <w:r>
         <w:rPr>
-          <w:rStyle w:val="lev"/>
+          <w:rStyle w:val="Strong"/>
         </w:rPr>
         <w:t>Vitesse du roi.</w:t>
       </w:r>
@@ -3679,7 +3682,7 @@
     </w:p>
     <w:p>
       <w:pPr>
-        <w:pStyle w:val="Titre4"/>
+        <w:pStyle w:val="Heading4"/>
       </w:pPr>
       <w:r>
         <w:t>Touches</w:t>
@@ -3687,7 +3690,7 @@
     </w:p>
     <w:p>
       <w:pPr>
-        <w:pStyle w:val="Paragraphedeliste"/>
+        <w:pStyle w:val="ListParagraph"/>
         <w:numPr>
           <w:ilvl w:val="0"/>
           <w:numId w:val="18"/>
@@ -3695,7 +3698,7 @@
       </w:pPr>
       <w:r>
         <w:rPr>
-          <w:rStyle w:val="lev"/>
+          <w:rStyle w:val="Strong"/>
         </w:rPr>
         <w:t>Clavier 1.</w:t>
       </w:r>
@@ -3705,7 +3708,7 @@
     </w:p>
     <w:p>
       <w:pPr>
-        <w:pStyle w:val="Paragraphedeliste"/>
+        <w:pStyle w:val="ListParagraph"/>
         <w:numPr>
           <w:ilvl w:val="0"/>
           <w:numId w:val="18"/>
@@ -3713,7 +3716,7 @@
       </w:pPr>
       <w:r>
         <w:rPr>
-          <w:rStyle w:val="lev"/>
+          <w:rStyle w:val="Strong"/>
         </w:rPr>
         <w:t>Clavier 2.</w:t>
       </w:r>
@@ -3723,7 +3726,7 @@
     </w:p>
     <w:p>
       <w:pPr>
-        <w:pStyle w:val="Paragraphedeliste"/>
+        <w:pStyle w:val="ListParagraph"/>
         <w:numPr>
           <w:ilvl w:val="0"/>
           <w:numId w:val="18"/>
@@ -3731,7 +3734,7 @@
       </w:pPr>
       <w:r>
         <w:rPr>
-          <w:rStyle w:val="lev"/>
+          <w:rStyle w:val="Strong"/>
         </w:rPr>
         <w:t>Manette.</w:t>
       </w:r>
@@ -3741,9 +3744,9 @@
     </w:p>
     <w:p>
       <w:pPr>
-        <w:pStyle w:val="Titre3"/>
-      </w:pPr>
-      <w:bookmarkStart w:id="16" w:name="_Toc94795686"/>
+        <w:pStyle w:val="Heading3"/>
+      </w:pPr>
+      <w:bookmarkStart w:id="16" w:name="_Toc94815522"/>
       <w:r>
         <w:t>Saut</w:t>
       </w:r>
@@ -3778,7 +3781,7 @@
     </w:p>
     <w:p>
       <w:pPr>
-        <w:pStyle w:val="Paragraphedeliste"/>
+        <w:pStyle w:val="ListParagraph"/>
         <w:numPr>
           <w:ilvl w:val="0"/>
           <w:numId w:val="11"/>
@@ -3786,19 +3789,19 @@
       </w:pPr>
       <w:r>
         <w:rPr>
-          <w:rStyle w:val="lev"/>
+          <w:rStyle w:val="Strong"/>
         </w:rPr>
         <w:t>Hauteur</w:t>
       </w:r>
       <w:r>
         <w:rPr>
-          <w:rStyle w:val="lev"/>
+          <w:rStyle w:val="Strong"/>
         </w:rPr>
         <w:t xml:space="preserve"> de base</w:t>
       </w:r>
       <w:r>
         <w:rPr>
-          <w:rStyle w:val="lev"/>
+          <w:rStyle w:val="Strong"/>
         </w:rPr>
         <w:t>.</w:t>
       </w:r>
@@ -3814,7 +3817,7 @@
     </w:p>
     <w:p>
       <w:pPr>
-        <w:pStyle w:val="Paragraphedeliste"/>
+        <w:pStyle w:val="ListParagraph"/>
         <w:numPr>
           <w:ilvl w:val="0"/>
           <w:numId w:val="11"/>
@@ -3822,7 +3825,7 @@
       </w:pPr>
       <w:r>
         <w:rPr>
-          <w:rStyle w:val="lev"/>
+          <w:rStyle w:val="Strong"/>
         </w:rPr>
         <w:t>Longueur de base.</w:t>
       </w:r>
@@ -3838,7 +3841,7 @@
     </w:p>
     <w:p>
       <w:pPr>
-        <w:pStyle w:val="Paragraphedeliste"/>
+        <w:pStyle w:val="ListParagraph"/>
         <w:numPr>
           <w:ilvl w:val="0"/>
           <w:numId w:val="11"/>
@@ -3846,7 +3849,7 @@
       </w:pPr>
       <w:r>
         <w:rPr>
-          <w:rStyle w:val="lev"/>
+          <w:rStyle w:val="Strong"/>
         </w:rPr>
         <w:t>Hauteur du roi.</w:t>
       </w:r>
@@ -3862,7 +3865,7 @@
     </w:p>
     <w:p>
       <w:pPr>
-        <w:pStyle w:val="Paragraphedeliste"/>
+        <w:pStyle w:val="ListParagraph"/>
         <w:numPr>
           <w:ilvl w:val="0"/>
           <w:numId w:val="11"/>
@@ -3870,7 +3873,7 @@
       </w:pPr>
       <w:r>
         <w:rPr>
-          <w:rStyle w:val="lev"/>
+          <w:rStyle w:val="Strong"/>
         </w:rPr>
         <w:t>Longueur du roi.</w:t>
       </w:r>
@@ -4035,7 +4038,7 @@
     </w:p>
     <w:p>
       <w:pPr>
-        <w:pStyle w:val="Titre4"/>
+        <w:pStyle w:val="Heading4"/>
       </w:pPr>
       <w:r>
         <w:t>Touches</w:t>
@@ -4043,7 +4046,7 @@
     </w:p>
     <w:p>
       <w:pPr>
-        <w:pStyle w:val="Paragraphedeliste"/>
+        <w:pStyle w:val="ListParagraph"/>
         <w:numPr>
           <w:ilvl w:val="0"/>
           <w:numId w:val="12"/>
@@ -4051,7 +4054,7 @@
       </w:pPr>
       <w:r>
         <w:rPr>
-          <w:rStyle w:val="lev"/>
+          <w:rStyle w:val="Strong"/>
         </w:rPr>
         <w:t>Clavier 1.</w:t>
       </w:r>
@@ -4064,7 +4067,7 @@
     </w:p>
     <w:p>
       <w:pPr>
-        <w:pStyle w:val="Paragraphedeliste"/>
+        <w:pStyle w:val="ListParagraph"/>
         <w:numPr>
           <w:ilvl w:val="0"/>
           <w:numId w:val="12"/>
@@ -4072,7 +4075,7 @@
       </w:pPr>
       <w:r>
         <w:rPr>
-          <w:rStyle w:val="lev"/>
+          <w:rStyle w:val="Strong"/>
         </w:rPr>
         <w:t>Clavier 2.</w:t>
       </w:r>
@@ -4085,7 +4088,7 @@
     </w:p>
     <w:p>
       <w:pPr>
-        <w:pStyle w:val="Paragraphedeliste"/>
+        <w:pStyle w:val="ListParagraph"/>
         <w:numPr>
           <w:ilvl w:val="0"/>
           <w:numId w:val="12"/>
@@ -4093,7 +4096,7 @@
       </w:pPr>
       <w:r>
         <w:rPr>
-          <w:rStyle w:val="lev"/>
+          <w:rStyle w:val="Strong"/>
         </w:rPr>
         <w:t>Manette.</w:t>
       </w:r>
@@ -4112,7 +4115,7 @@
     </w:p>
     <w:p>
       <w:pPr>
-        <w:pStyle w:val="Titre4"/>
+        <w:pStyle w:val="Heading4"/>
       </w:pPr>
       <w:r>
         <w:t>Feedback</w:t>
@@ -4125,9 +4128,9 @@
     </w:p>
     <w:p>
       <w:pPr>
-        <w:pStyle w:val="Titre3"/>
-      </w:pPr>
-      <w:bookmarkStart w:id="17" w:name="_Toc94795687"/>
+        <w:pStyle w:val="Heading3"/>
+      </w:pPr>
+      <w:bookmarkStart w:id="17" w:name="_Toc94815523"/>
       <w:r>
         <w:t>Descente rapide</w:t>
       </w:r>
@@ -4149,7 +4152,7 @@
     </w:p>
     <w:p>
       <w:pPr>
-        <w:pStyle w:val="Titre4"/>
+        <w:pStyle w:val="Heading4"/>
       </w:pPr>
       <w:r>
         <w:t>Touches</w:t>
@@ -4157,7 +4160,7 @@
     </w:p>
     <w:p>
       <w:pPr>
-        <w:pStyle w:val="Paragraphedeliste"/>
+        <w:pStyle w:val="ListParagraph"/>
         <w:numPr>
           <w:ilvl w:val="0"/>
           <w:numId w:val="13"/>
@@ -4165,7 +4168,7 @@
       </w:pPr>
       <w:r>
         <w:rPr>
-          <w:rStyle w:val="lev"/>
+          <w:rStyle w:val="Strong"/>
         </w:rPr>
         <w:t>Clavier 1.</w:t>
       </w:r>
@@ -4178,7 +4181,7 @@
     </w:p>
     <w:p>
       <w:pPr>
-        <w:pStyle w:val="Paragraphedeliste"/>
+        <w:pStyle w:val="ListParagraph"/>
         <w:numPr>
           <w:ilvl w:val="0"/>
           <w:numId w:val="13"/>
@@ -4186,7 +4189,7 @@
       </w:pPr>
       <w:r>
         <w:rPr>
-          <w:rStyle w:val="lev"/>
+          <w:rStyle w:val="Strong"/>
         </w:rPr>
         <w:t>Clavier 2.</w:t>
       </w:r>
@@ -4199,7 +4202,7 @@
     </w:p>
     <w:p>
       <w:pPr>
-        <w:pStyle w:val="Paragraphedeliste"/>
+        <w:pStyle w:val="ListParagraph"/>
         <w:numPr>
           <w:ilvl w:val="0"/>
           <w:numId w:val="13"/>
@@ -4207,7 +4210,7 @@
       </w:pPr>
       <w:r>
         <w:rPr>
-          <w:rStyle w:val="lev"/>
+          <w:rStyle w:val="Strong"/>
         </w:rPr>
         <w:t>Manette.</w:t>
       </w:r>
@@ -4232,9 +4235,9 @@
     </w:p>
     <w:p>
       <w:pPr>
-        <w:pStyle w:val="Titre3"/>
-      </w:pPr>
-      <w:bookmarkStart w:id="18" w:name="_Toc94795688"/>
+        <w:pStyle w:val="Heading3"/>
+      </w:pPr>
+      <w:bookmarkStart w:id="18" w:name="_Toc94815524"/>
       <w:r>
         <w:lastRenderedPageBreak/>
         <w:t xml:space="preserve">Wall </w:t>
@@ -4281,7 +4284,7 @@
     </w:p>
     <w:p>
       <w:pPr>
-        <w:pStyle w:val="Paragraphedeliste"/>
+        <w:pStyle w:val="ListParagraph"/>
         <w:numPr>
           <w:ilvl w:val="0"/>
           <w:numId w:val="15"/>
@@ -4289,25 +4292,25 @@
       </w:pPr>
       <w:r>
         <w:rPr>
-          <w:rStyle w:val="lev"/>
+          <w:rStyle w:val="Strong"/>
         </w:rPr>
         <w:t>Vitesse de chute pendant le</w:t>
       </w:r>
       <w:r>
         <w:rPr>
-          <w:rStyle w:val="lev"/>
+          <w:rStyle w:val="Strong"/>
         </w:rPr>
         <w:t xml:space="preserve"> </w:t>
       </w:r>
       <w:r>
         <w:rPr>
-          <w:rStyle w:val="lev"/>
+          <w:rStyle w:val="Strong"/>
         </w:rPr>
         <w:t>wall slide</w:t>
       </w:r>
       <w:r>
         <w:rPr>
-          <w:rStyle w:val="lev"/>
+          <w:rStyle w:val="Strong"/>
         </w:rPr>
         <w:t>.</w:t>
       </w:r>
@@ -4320,7 +4323,7 @@
     </w:p>
     <w:p>
       <w:pPr>
-        <w:pStyle w:val="Titre4"/>
+        <w:pStyle w:val="Heading4"/>
       </w:pPr>
       <w:r>
         <w:t>Feedback</w:t>
@@ -4333,9 +4336,9 @@
     </w:p>
     <w:p>
       <w:pPr>
-        <w:pStyle w:val="Titre3"/>
-      </w:pPr>
-      <w:bookmarkStart w:id="19" w:name="_Toc94795689"/>
+        <w:pStyle w:val="Heading3"/>
+      </w:pPr>
+      <w:bookmarkStart w:id="19" w:name="_Toc94815525"/>
       <w:r>
         <w:t>Pull &amp; Push</w:t>
       </w:r>
@@ -4525,7 +4528,7 @@
     </w:p>
     <w:p>
       <w:pPr>
-        <w:pStyle w:val="Paragraphedeliste"/>
+        <w:pStyle w:val="ListParagraph"/>
         <w:numPr>
           <w:ilvl w:val="0"/>
           <w:numId w:val="15"/>
@@ -4533,7 +4536,7 @@
       </w:pPr>
       <w:r>
         <w:rPr>
-          <w:rStyle w:val="lev"/>
+          <w:rStyle w:val="Strong"/>
         </w:rPr>
         <w:t>Rayon d’interaction maximum.</w:t>
       </w:r>
@@ -4549,7 +4552,7 @@
     </w:p>
     <w:p>
       <w:pPr>
-        <w:pStyle w:val="Paragraphedeliste"/>
+        <w:pStyle w:val="ListParagraph"/>
         <w:numPr>
           <w:ilvl w:val="0"/>
           <w:numId w:val="15"/>
@@ -4557,7 +4560,7 @@
       </w:pPr>
       <w:r>
         <w:rPr>
-          <w:rStyle w:val="lev"/>
+          <w:rStyle w:val="Strong"/>
         </w:rPr>
         <w:t>Réduction du rayon par interaction.</w:t>
       </w:r>
@@ -4570,7 +4573,7 @@
     </w:p>
     <w:p>
       <w:pPr>
-        <w:pStyle w:val="Paragraphedeliste"/>
+        <w:pStyle w:val="ListParagraph"/>
         <w:numPr>
           <w:ilvl w:val="0"/>
           <w:numId w:val="15"/>
@@ -4578,7 +4581,7 @@
       </w:pPr>
       <w:r>
         <w:rPr>
-          <w:rStyle w:val="lev"/>
+          <w:rStyle w:val="Strong"/>
         </w:rPr>
         <w:t>Récupération du rayon.</w:t>
       </w:r>
@@ -4591,7 +4594,7 @@
     </w:p>
     <w:p>
       <w:pPr>
-        <w:pStyle w:val="Paragraphedeliste"/>
+        <w:pStyle w:val="ListParagraph"/>
         <w:numPr>
           <w:ilvl w:val="0"/>
           <w:numId w:val="15"/>
@@ -4599,7 +4602,7 @@
       </w:pPr>
       <w:r>
         <w:rPr>
-          <w:rStyle w:val="lev"/>
+          <w:rStyle w:val="Strong"/>
         </w:rPr>
         <w:t>Distance d’éjection de base.</w:t>
       </w:r>
@@ -4615,7 +4618,7 @@
     </w:p>
     <w:p>
       <w:pPr>
-        <w:pStyle w:val="Paragraphedeliste"/>
+        <w:pStyle w:val="ListParagraph"/>
         <w:numPr>
           <w:ilvl w:val="0"/>
           <w:numId w:val="15"/>
@@ -4623,7 +4626,7 @@
       </w:pPr>
       <w:r>
         <w:rPr>
-          <w:rStyle w:val="lev"/>
+          <w:rStyle w:val="Strong"/>
         </w:rPr>
         <w:t>Distance d’éjection du roi.</w:t>
       </w:r>
@@ -4639,7 +4642,7 @@
     </w:p>
     <w:p>
       <w:pPr>
-        <w:pStyle w:val="Titre4"/>
+        <w:pStyle w:val="Heading4"/>
       </w:pPr>
       <w:r>
         <w:t>Touches</w:t>
@@ -4647,7 +4650,7 @@
     </w:p>
     <w:p>
       <w:pPr>
-        <w:pStyle w:val="Paragraphedeliste"/>
+        <w:pStyle w:val="ListParagraph"/>
         <w:numPr>
           <w:ilvl w:val="0"/>
           <w:numId w:val="17"/>
@@ -4655,7 +4658,7 @@
       </w:pPr>
       <w:r>
         <w:rPr>
-          <w:rStyle w:val="lev"/>
+          <w:rStyle w:val="Strong"/>
         </w:rPr>
         <w:t>Clavier 1.</w:t>
       </w:r>
@@ -4668,7 +4671,7 @@
     </w:p>
     <w:p>
       <w:pPr>
-        <w:pStyle w:val="Paragraphedeliste"/>
+        <w:pStyle w:val="ListParagraph"/>
         <w:numPr>
           <w:ilvl w:val="0"/>
           <w:numId w:val="17"/>
@@ -4676,7 +4679,7 @@
       </w:pPr>
       <w:r>
         <w:rPr>
-          <w:rStyle w:val="lev"/>
+          <w:rStyle w:val="Strong"/>
         </w:rPr>
         <w:t>Clavier 2.</w:t>
       </w:r>
@@ -4689,7 +4692,7 @@
     </w:p>
     <w:p>
       <w:pPr>
-        <w:pStyle w:val="Paragraphedeliste"/>
+        <w:pStyle w:val="ListParagraph"/>
         <w:numPr>
           <w:ilvl w:val="0"/>
           <w:numId w:val="17"/>
@@ -4697,7 +4700,7 @@
       </w:pPr>
       <w:r>
         <w:rPr>
-          <w:rStyle w:val="lev"/>
+          <w:rStyle w:val="Strong"/>
         </w:rPr>
         <w:t>Manette.</w:t>
       </w:r>
@@ -4710,7 +4713,7 @@
     </w:p>
     <w:p>
       <w:pPr>
-        <w:pStyle w:val="Titre4"/>
+        <w:pStyle w:val="Heading4"/>
       </w:pPr>
       <w:r>
         <w:t>Feedback</w:t>
@@ -4723,10 +4726,10 @@
     </w:p>
     <w:p>
       <w:pPr>
-        <w:pStyle w:val="Titre3"/>
+        <w:pStyle w:val="Heading3"/>
       </w:pPr>
       <w:bookmarkStart w:id="20" w:name="_Ref94191658"/>
-      <w:bookmarkStart w:id="21" w:name="_Toc94795690"/>
+      <w:bookmarkStart w:id="21" w:name="_Toc94815526"/>
       <w:r>
         <w:t>I</w:t>
       </w:r>
@@ -4764,7 +4767,7 @@
     </w:p>
     <w:p>
       <w:pPr>
-        <w:pStyle w:val="Paragraphedeliste"/>
+        <w:pStyle w:val="ListParagraph"/>
         <w:numPr>
           <w:ilvl w:val="0"/>
           <w:numId w:val="14"/>
@@ -4772,7 +4775,7 @@
       </w:pPr>
       <w:r>
         <w:rPr>
-          <w:rStyle w:val="lev"/>
+          <w:rStyle w:val="Strong"/>
         </w:rPr>
         <w:t>Temps d’étourdissement.</w:t>
       </w:r>
@@ -4791,7 +4794,7 @@
     </w:p>
     <w:p>
       <w:pPr>
-        <w:pStyle w:val="Paragraphedeliste"/>
+        <w:pStyle w:val="ListParagraph"/>
         <w:numPr>
           <w:ilvl w:val="0"/>
           <w:numId w:val="14"/>
@@ -4799,7 +4802,7 @@
       </w:pPr>
       <w:r>
         <w:rPr>
-          <w:rStyle w:val="lev"/>
+          <w:rStyle w:val="Strong"/>
         </w:rPr>
         <w:t>Vitesse de déplacement.</w:t>
       </w:r>
@@ -4809,7 +4812,7 @@
     </w:p>
     <w:p>
       <w:pPr>
-        <w:pStyle w:val="Titre4"/>
+        <w:pStyle w:val="Heading4"/>
       </w:pPr>
       <w:r>
         <w:t>Feedback</w:t>
@@ -4822,7 +4825,7 @@
     </w:p>
     <w:p>
       <w:pPr>
-        <w:pStyle w:val="Paragraphedeliste"/>
+        <w:pStyle w:val="ListParagraph"/>
         <w:numPr>
           <w:ilvl w:val="0"/>
           <w:numId w:val="16"/>
@@ -4830,7 +4833,7 @@
       </w:pPr>
       <w:r>
         <w:rPr>
-          <w:rStyle w:val="lev"/>
+          <w:rStyle w:val="Strong"/>
         </w:rPr>
         <w:t>Luminosité couleur.</w:t>
       </w:r>
@@ -4840,9 +4843,9 @@
     </w:p>
     <w:p>
       <w:pPr>
-        <w:pStyle w:val="Titre2"/>
-      </w:pPr>
-      <w:bookmarkStart w:id="22" w:name="_Toc94795691"/>
+        <w:pStyle w:val="Heading2"/>
+      </w:pPr>
+      <w:bookmarkStart w:id="22" w:name="_Toc94815527"/>
       <w:r>
         <w:t>Couronne</w:t>
       </w:r>
@@ -4864,9 +4867,9 @@
     </w:p>
     <w:p>
       <w:pPr>
-        <w:pStyle w:val="Titre3"/>
-      </w:pPr>
-      <w:bookmarkStart w:id="23" w:name="_Toc94795692"/>
+        <w:pStyle w:val="Heading3"/>
+      </w:pPr>
+      <w:bookmarkStart w:id="23" w:name="_Toc94815528"/>
       <w:r>
         <w:t>Roi</w:t>
       </w:r>
@@ -4885,9 +4888,9 @@
     </w:p>
     <w:p>
       <w:pPr>
-        <w:pStyle w:val="Titre3"/>
-      </w:pPr>
-      <w:bookmarkStart w:id="24" w:name="_Toc94795693"/>
+        <w:pStyle w:val="Heading3"/>
+      </w:pPr>
+      <w:bookmarkStart w:id="24" w:name="_Toc94815529"/>
       <w:r>
         <w:t>Vol de Couronne</w:t>
       </w:r>
@@ -4902,7 +4905,7 @@
       </w:r>
       <w:r>
         <w:rPr>
-          <w:rStyle w:val="Appelnotedebasdep"/>
+          <w:rStyle w:val="FootnoteReference"/>
         </w:rPr>
         <w:footnoteReference w:id="1"/>
       </w:r>
@@ -4925,7 +4928,7 @@
     <w:p>
       <w:r>
         <w:rPr>
-          <w:rStyle w:val="lev"/>
+          <w:rStyle w:val="Strong"/>
         </w:rPr>
         <w:t>Force minimal pour briser la couronne.</w:t>
       </w:r>
@@ -4935,9 +4938,9 @@
     </w:p>
     <w:p>
       <w:pPr>
-        <w:pStyle w:val="Titre2"/>
-      </w:pPr>
-      <w:bookmarkStart w:id="25" w:name="_Toc94795694"/>
+        <w:pStyle w:val="Heading2"/>
+      </w:pPr>
+      <w:bookmarkStart w:id="25" w:name="_Toc94815530"/>
       <w:r>
         <w:t>Level Design</w:t>
       </w:r>
@@ -4948,10 +4951,19 @@
         <w:t xml:space="preserve">Le niveau contient </w:t>
       </w:r>
       <w:r>
-        <w:t>des chemins qui ne peuvent se faire qu’en coop, et d’autres chemins qui peuvent se faire seul. Ces derniers devraient être soit  soit moins accessibles, plus difficile à traverser</w:t>
-      </w:r>
-      <w:r>
-        <w:t xml:space="preserve">, ou plus longs. </w:t>
+        <w:t>des chemins qui ne peuvent se faire qu’en coop</w:t>
+      </w:r>
+      <w:r>
+        <w:t xml:space="preserve"> ou par le roi</w:t>
+      </w:r>
+      <w:r>
+        <w:t>, et d’autres chemins qui peuvent se faire seul.</w:t>
+      </w:r>
+      <w:r>
+        <w:t xml:space="preserve"> Bien qu’ils permettent quand même l’accès à la totalité du niveau, ces derniers sont plus difficiles ou longs à emprunter</w:t>
+      </w:r>
+      <w:r>
+        <w:t xml:space="preserve">. </w:t>
       </w:r>
       <w:r>
         <w:t xml:space="preserve">Ainsi les joueurs </w:t>
@@ -5019,9 +5031,9 @@
     </w:p>
     <w:p>
       <w:pPr>
-        <w:pStyle w:val="Titre1"/>
-      </w:pPr>
-      <w:bookmarkStart w:id="26" w:name="_Toc94795695"/>
+        <w:pStyle w:val="Heading1"/>
+      </w:pPr>
+      <w:bookmarkStart w:id="26" w:name="_Toc94815531"/>
       <w:r>
         <w:lastRenderedPageBreak/>
         <w:t>Direction Artistique</w:t>
@@ -5030,9 +5042,9 @@
     </w:p>
     <w:p>
       <w:pPr>
-        <w:pStyle w:val="Titre2"/>
-      </w:pPr>
-      <w:bookmarkStart w:id="27" w:name="_Toc94795696"/>
+        <w:pStyle w:val="Heading2"/>
+      </w:pPr>
+      <w:bookmarkStart w:id="27" w:name="_Toc94815532"/>
       <w:r>
         <w:t>Intentions</w:t>
       </w:r>
@@ -5045,9 +5057,9 @@
     </w:p>
     <w:p>
       <w:pPr>
-        <w:pStyle w:val="Titre2"/>
-      </w:pPr>
-      <w:bookmarkStart w:id="28" w:name="_Toc94795697"/>
+        <w:pStyle w:val="Heading2"/>
+      </w:pPr>
+      <w:bookmarkStart w:id="28" w:name="_Toc94815533"/>
       <w:r>
         <w:t>Avatars</w:t>
       </w:r>
@@ -5055,9 +5067,9 @@
     </w:p>
     <w:p>
       <w:pPr>
-        <w:pStyle w:val="Titre3"/>
-      </w:pPr>
-      <w:bookmarkStart w:id="29" w:name="_Toc94795698"/>
+        <w:pStyle w:val="Heading3"/>
+      </w:pPr>
+      <w:bookmarkStart w:id="29" w:name="_Toc94815534"/>
       <w:r>
         <w:t>Apparence</w:t>
       </w:r>
@@ -5070,9 +5082,9 @@
     </w:p>
     <w:p>
       <w:pPr>
-        <w:pStyle w:val="Titre3"/>
-      </w:pPr>
-      <w:bookmarkStart w:id="30" w:name="_Toc94795699"/>
+        <w:pStyle w:val="Heading3"/>
+      </w:pPr>
+      <w:bookmarkStart w:id="30" w:name="_Toc94815535"/>
       <w:r>
         <w:t>Animations</w:t>
       </w:r>
@@ -5166,9 +5178,9 @@
     </w:p>
     <w:p>
       <w:pPr>
-        <w:pStyle w:val="Titre3"/>
-      </w:pPr>
-      <w:bookmarkStart w:id="31" w:name="_Toc94795700"/>
+        <w:pStyle w:val="Heading3"/>
+      </w:pPr>
+      <w:bookmarkStart w:id="31" w:name="_Toc94815536"/>
       <w:r>
         <w:t>Sound Design</w:t>
       </w:r>
@@ -5185,9 +5197,9 @@
     <w:p/>
     <w:p>
       <w:pPr>
-        <w:pStyle w:val="Titre2"/>
-      </w:pPr>
-      <w:bookmarkStart w:id="32" w:name="_Toc94795701"/>
+        <w:pStyle w:val="Heading2"/>
+      </w:pPr>
+      <w:bookmarkStart w:id="32" w:name="_Toc94815537"/>
       <w:r>
         <w:t>Environnement</w:t>
       </w:r>
@@ -5195,9 +5207,9 @@
     </w:p>
     <w:p>
       <w:pPr>
-        <w:pStyle w:val="Titre3"/>
-      </w:pPr>
-      <w:bookmarkStart w:id="33" w:name="_Toc94795702"/>
+        <w:pStyle w:val="Heading3"/>
+      </w:pPr>
+      <w:bookmarkStart w:id="33" w:name="_Toc94815538"/>
       <w:r>
         <w:t>Background</w:t>
       </w:r>
@@ -5329,11 +5341,13 @@
     </w:p>
     <w:p>
       <w:pPr>
-        <w:pStyle w:val="Titre3"/>
-      </w:pPr>
+        <w:pStyle w:val="Heading3"/>
+      </w:pPr>
+      <w:bookmarkStart w:id="34" w:name="_Toc94815539"/>
       <w:r>
         <w:t>Musique</w:t>
       </w:r>
+      <w:bookmarkEnd w:id="34"/>
     </w:p>
     <w:p>
       <w:r>
@@ -5351,24 +5365,24 @@
     </w:p>
     <w:p>
       <w:pPr>
-        <w:pStyle w:val="Titre1"/>
-      </w:pPr>
-      <w:bookmarkStart w:id="34" w:name="_Toc94795704"/>
+        <w:pStyle w:val="Heading1"/>
+      </w:pPr>
+      <w:bookmarkStart w:id="35" w:name="_Toc94815540"/>
       <w:r>
         <w:lastRenderedPageBreak/>
         <w:t>Futur ?</w:t>
       </w:r>
-      <w:bookmarkEnd w:id="34"/>
-    </w:p>
-    <w:p>
-      <w:pPr>
-        <w:pStyle w:val="Titre3"/>
-      </w:pPr>
-      <w:bookmarkStart w:id="35" w:name="_Toc94795705"/>
+      <w:bookmarkEnd w:id="35"/>
+    </w:p>
+    <w:p>
+      <w:pPr>
+        <w:pStyle w:val="Heading3"/>
+      </w:pPr>
+      <w:bookmarkStart w:id="36" w:name="_Toc94815541"/>
       <w:r>
         <w:t>Niveaux, Obstacles et éléments de LD</w:t>
       </w:r>
-      <w:bookmarkEnd w:id="35"/>
+      <w:bookmarkEnd w:id="36"/>
     </w:p>
     <w:p>
       <w:r>
@@ -5419,7 +5433,7 @@
 <w:ftr xmlns:wpc="http://schemas.microsoft.com/office/word/2010/wordprocessingCanvas" xmlns:cx="http://schemas.microsoft.com/office/drawing/2014/chartex" xmlns:cx1="http://schemas.microsoft.com/office/drawing/2015/9/8/chartex" xmlns:cx2="http://schemas.microsoft.com/office/drawing/2015/10/21/chartex" xmlns:cx3="http://schemas.microsoft.com/office/drawing/2016/5/9/chartex" xmlns:cx4="http://schemas.microsoft.com/office/drawing/2016/5/10/chartex" xmlns:cx5="http://schemas.microsoft.com/office/drawing/2016/5/11/chartex" xmlns:cx6="http://schemas.microsoft.com/office/drawing/2016/5/12/chartex" xmlns:cx7="http://schemas.microsoft.com/office/drawing/2016/5/13/chartex" xmlns:cx8="http://schemas.microsoft.com/office/drawing/2016/5/14/chartex" xmlns:mc="http://schemas.openxmlformats.org/markup-compatibility/2006" xmlns:aink="http://schemas.microsoft.com/office/drawing/2016/ink" xmlns:am3d="http://schemas.microsoft.com/office/drawing/2017/model3d" xmlns:o="urn:schemas-microsoft-com:office:office" xmlns:r="http://schemas.openxmlformats.org/officeDocument/2006/relationships" xmlns:m="http://schemas.openxmlformats.org/officeDocument/2006/math" xmlns:v="urn:schemas-microsoft-com:vml" xmlns:wp14="http://schemas.microsoft.com/office/word/2010/wordprocessingDrawing" xmlns:wp="http://schemas.openxmlformats.org/drawingml/2006/wordprocessingDrawing" xmlns:w10="urn:schemas-microsoft-com:office:word" xmlns:w="http://schemas.openxmlformats.org/wordprocessingml/2006/main" xmlns:w14="http://schemas.microsoft.com/office/word/2010/wordml" xmlns:w15="http://schemas.microsoft.com/office/word/2012/wordml" xmlns:w16cex="http://schemas.microsoft.com/office/word/2018/wordml/cex" xmlns:w16cid="http://schemas.microsoft.com/office/word/2016/wordml/cid" xmlns:w16="http://schemas.microsoft.com/office/word/2018/wordml" xmlns:w16sdtdh="http://schemas.microsoft.com/office/word/2020/wordml/sdtdatahash" xmlns:w16se="http://schemas.microsoft.com/office/word/2015/wordml/symex" xmlns:wpg="http://schemas.microsoft.com/office/word/2010/wordprocessingGroup" xmlns:wpi="http://schemas.microsoft.com/office/word/2010/wordprocessingInk" xmlns:wne="http://schemas.microsoft.com/office/word/2006/wordml" xmlns:wps="http://schemas.microsoft.com/office/word/2010/wordprocessingShape" mc:Ignorable="w14 w15 w16se w16cid w16 w16cex w16sdtdh wp14">
   <w:p>
     <w:pPr>
-      <w:pStyle w:val="Pieddepage"/>
+      <w:pStyle w:val="Footer"/>
     </w:pPr>
     <w:r>
       <w:tab/>
@@ -5445,25 +5459,15 @@
     <w:r>
       <w:t>/</w:t>
     </w:r>
-    <w:r>
-      <w:fldChar w:fldCharType="begin"/>
-    </w:r>
-    <w:r>
-      <w:instrText xml:space="preserve"> NUMPAGES   \* MERGEFORMAT </w:instrText>
-    </w:r>
-    <w:r>
-      <w:fldChar w:fldCharType="separate"/>
-    </w:r>
-    <w:r>
-      <w:t>8</w:t>
-    </w:r>
-    <w:r>
-      <w:fldChar w:fldCharType="end"/>
-    </w:r>
+    <w:fldSimple w:instr=" NUMPAGES   \* MERGEFORMAT ">
+      <w:r>
+        <w:t>8</w:t>
+      </w:r>
+    </w:fldSimple>
   </w:p>
   <w:p>
     <w:pPr>
-      <w:pStyle w:val="Pieddepage"/>
+      <w:pStyle w:val="Footer"/>
     </w:pPr>
   </w:p>
 </w:ftr>
@@ -5473,7 +5477,7 @@
 <w:ftr xmlns:wpc="http://schemas.microsoft.com/office/word/2010/wordprocessingCanvas" xmlns:cx="http://schemas.microsoft.com/office/drawing/2014/chartex" xmlns:cx1="http://schemas.microsoft.com/office/drawing/2015/9/8/chartex" xmlns:cx2="http://schemas.microsoft.com/office/drawing/2015/10/21/chartex" xmlns:cx3="http://schemas.microsoft.com/office/drawing/2016/5/9/chartex" xmlns:cx4="http://schemas.microsoft.com/office/drawing/2016/5/10/chartex" xmlns:cx5="http://schemas.microsoft.com/office/drawing/2016/5/11/chartex" xmlns:cx6="http://schemas.microsoft.com/office/drawing/2016/5/12/chartex" xmlns:cx7="http://schemas.microsoft.com/office/drawing/2016/5/13/chartex" xmlns:cx8="http://schemas.microsoft.com/office/drawing/2016/5/14/chartex" xmlns:mc="http://schemas.openxmlformats.org/markup-compatibility/2006" xmlns:aink="http://schemas.microsoft.com/office/drawing/2016/ink" xmlns:am3d="http://schemas.microsoft.com/office/drawing/2017/model3d" xmlns:o="urn:schemas-microsoft-com:office:office" xmlns:r="http://schemas.openxmlformats.org/officeDocument/2006/relationships" xmlns:m="http://schemas.openxmlformats.org/officeDocument/2006/math" xmlns:v="urn:schemas-microsoft-com:vml" xmlns:wp14="http://schemas.microsoft.com/office/word/2010/wordprocessingDrawing" xmlns:wp="http://schemas.openxmlformats.org/drawingml/2006/wordprocessingDrawing" xmlns:w10="urn:schemas-microsoft-com:office:word" xmlns:w="http://schemas.openxmlformats.org/wordprocessingml/2006/main" xmlns:w14="http://schemas.microsoft.com/office/word/2010/wordml" xmlns:w15="http://schemas.microsoft.com/office/word/2012/wordml" xmlns:w16cex="http://schemas.microsoft.com/office/word/2018/wordml/cex" xmlns:w16cid="http://schemas.microsoft.com/office/word/2016/wordml/cid" xmlns:w16="http://schemas.microsoft.com/office/word/2018/wordml" xmlns:w16sdtdh="http://schemas.microsoft.com/office/word/2020/wordml/sdtdatahash" xmlns:w16se="http://schemas.microsoft.com/office/word/2015/wordml/symex" xmlns:wpg="http://schemas.microsoft.com/office/word/2010/wordprocessingGroup" xmlns:wpi="http://schemas.microsoft.com/office/word/2010/wordprocessingInk" xmlns:wne="http://schemas.microsoft.com/office/word/2006/wordml" xmlns:wps="http://schemas.microsoft.com/office/word/2010/wordprocessingShape" mc:Ignorable="w14 w15 w16se w16cid w16 w16cex w16sdtdh wp14">
   <w:p>
     <w:pPr>
-      <w:pStyle w:val="Pieddepage"/>
+      <w:pStyle w:val="Footer"/>
     </w:pPr>
     <w:r>
       <w:fldChar w:fldCharType="begin"/>
@@ -5496,14 +5500,27 @@
     <w:r>
       <w:t>/</w:t>
     </w:r>
-    <w:fldSimple w:instr=" NUMPAGES   \* MERGEFORMAT ">
-      <w:r>
-        <w:rPr>
-          <w:noProof/>
-        </w:rPr>
-        <w:t>8</w:t>
-      </w:r>
-    </w:fldSimple>
+    <w:r>
+      <w:fldChar w:fldCharType="begin"/>
+    </w:r>
+    <w:r>
+      <w:instrText xml:space="preserve"> NUMPAGES   \* MERGEFORMAT </w:instrText>
+    </w:r>
+    <w:r>
+      <w:fldChar w:fldCharType="separate"/>
+    </w:r>
+    <w:r>
+      <w:rPr>
+        <w:noProof/>
+      </w:rPr>
+      <w:t>8</w:t>
+    </w:r>
+    <w:r>
+      <w:rPr>
+        <w:noProof/>
+      </w:rPr>
+      <w:fldChar w:fldCharType="end"/>
+    </w:r>
   </w:p>
 </w:ftr>
 </file>
@@ -5527,11 +5544,11 @@
   <w:footnote w:id="1">
     <w:p>
       <w:pPr>
-        <w:pStyle w:val="Notedebasdepage"/>
+        <w:pStyle w:val="FootnoteText"/>
       </w:pPr>
       <w:r>
         <w:rPr>
-          <w:rStyle w:val="Appelnotedebasdep"/>
+          <w:rStyle w:val="FootnoteReference"/>
         </w:rPr>
         <w:footnoteRef/>
       </w:r>
@@ -6245,7 +6262,7 @@
     <w:lvl w:ilvl="0">
       <w:start w:val="1"/>
       <w:numFmt w:val="decimal"/>
-      <w:pStyle w:val="Titre1"/>
+      <w:pStyle w:val="Heading1"/>
       <w:lvlText w:val="%1."/>
       <w:lvlJc w:val="left"/>
       <w:pPr>
@@ -6258,7 +6275,7 @@
     <w:lvl w:ilvl="1">
       <w:start w:val="1"/>
       <w:numFmt w:val="decimal"/>
-      <w:pStyle w:val="Titre2"/>
+      <w:pStyle w:val="Heading2"/>
       <w:lvlText w:val="%1. %2."/>
       <w:lvlJc w:val="left"/>
       <w:pPr>
@@ -6271,7 +6288,7 @@
     <w:lvl w:ilvl="2">
       <w:start w:val="1"/>
       <w:numFmt w:val="upperLetter"/>
-      <w:pStyle w:val="Titre3"/>
+      <w:pStyle w:val="Heading3"/>
       <w:lvlText w:val="%3."/>
       <w:lvlJc w:val="right"/>
       <w:pPr>
@@ -7904,11 +7921,11 @@
       <w:lang w:val="fr-FR"/>
     </w:rPr>
   </w:style>
-  <w:style w:type="paragraph" w:styleId="Titre1">
+  <w:style w:type="paragraph" w:styleId="Heading1">
     <w:name w:val="heading 1"/>
     <w:basedOn w:val="Normal"/>
     <w:next w:val="Normal"/>
-    <w:link w:val="Titre1Car"/>
+    <w:link w:val="Heading1Char"/>
     <w:uiPriority w:val="9"/>
     <w:qFormat/>
     <w:rsid w:val="00CA7454"/>
@@ -7936,11 +7953,11 @@
       <w:szCs w:val="52"/>
     </w:rPr>
   </w:style>
-  <w:style w:type="paragraph" w:styleId="Titre2">
+  <w:style w:type="paragraph" w:styleId="Heading2">
     <w:name w:val="heading 2"/>
     <w:basedOn w:val="Normal"/>
     <w:next w:val="Normal"/>
-    <w:link w:val="Titre2Car"/>
+    <w:link w:val="Heading2Char"/>
     <w:uiPriority w:val="9"/>
     <w:unhideWhenUsed/>
     <w:qFormat/>
@@ -7968,11 +7985,11 @@
       <w:szCs w:val="28"/>
     </w:rPr>
   </w:style>
-  <w:style w:type="paragraph" w:styleId="Titre3">
+  <w:style w:type="paragraph" w:styleId="Heading3">
     <w:name w:val="heading 3"/>
     <w:basedOn w:val="Normal"/>
     <w:next w:val="Normal"/>
-    <w:link w:val="Titre3Car"/>
+    <w:link w:val="Heading3Char"/>
     <w:uiPriority w:val="9"/>
     <w:unhideWhenUsed/>
     <w:qFormat/>
@@ -7998,11 +8015,11 @@
       <w:szCs w:val="24"/>
     </w:rPr>
   </w:style>
-  <w:style w:type="paragraph" w:styleId="Titre4">
+  <w:style w:type="paragraph" w:styleId="Heading4">
     <w:name w:val="heading 4"/>
     <w:basedOn w:val="Normal"/>
     <w:next w:val="Normal"/>
-    <w:link w:val="Titre4Car"/>
+    <w:link w:val="Heading4Char"/>
     <w:uiPriority w:val="9"/>
     <w:unhideWhenUsed/>
     <w:qFormat/>
@@ -8021,11 +8038,11 @@
       <w:spacing w:val="10"/>
     </w:rPr>
   </w:style>
-  <w:style w:type="paragraph" w:styleId="Titre5">
+  <w:style w:type="paragraph" w:styleId="Heading5">
     <w:name w:val="heading 5"/>
     <w:basedOn w:val="Normal"/>
     <w:next w:val="Normal"/>
-    <w:link w:val="Titre5Car"/>
+    <w:link w:val="Heading5Char"/>
     <w:uiPriority w:val="9"/>
     <w:semiHidden/>
     <w:unhideWhenUsed/>
@@ -8044,11 +8061,11 @@
       <w:spacing w:val="10"/>
     </w:rPr>
   </w:style>
-  <w:style w:type="paragraph" w:styleId="Titre6">
+  <w:style w:type="paragraph" w:styleId="Heading6">
     <w:name w:val="heading 6"/>
     <w:basedOn w:val="Normal"/>
     <w:next w:val="Normal"/>
-    <w:link w:val="Titre6Car"/>
+    <w:link w:val="Heading6Char"/>
     <w:uiPriority w:val="9"/>
     <w:semiHidden/>
     <w:unhideWhenUsed/>
@@ -8067,11 +8084,11 @@
       <w:spacing w:val="10"/>
     </w:rPr>
   </w:style>
-  <w:style w:type="paragraph" w:styleId="Titre7">
+  <w:style w:type="paragraph" w:styleId="Heading7">
     <w:name w:val="heading 7"/>
     <w:basedOn w:val="Normal"/>
     <w:next w:val="Normal"/>
-    <w:link w:val="Titre7Car"/>
+    <w:link w:val="Heading7Char"/>
     <w:uiPriority w:val="9"/>
     <w:semiHidden/>
     <w:unhideWhenUsed/>
@@ -8087,11 +8104,11 @@
       <w:spacing w:val="10"/>
     </w:rPr>
   </w:style>
-  <w:style w:type="paragraph" w:styleId="Titre8">
+  <w:style w:type="paragraph" w:styleId="Heading8">
     <w:name w:val="heading 8"/>
     <w:basedOn w:val="Normal"/>
     <w:next w:val="Normal"/>
-    <w:link w:val="Titre8Car"/>
+    <w:link w:val="Heading8Char"/>
     <w:uiPriority w:val="9"/>
     <w:semiHidden/>
     <w:unhideWhenUsed/>
@@ -8108,11 +8125,11 @@
       <w:szCs w:val="18"/>
     </w:rPr>
   </w:style>
-  <w:style w:type="paragraph" w:styleId="Titre9">
+  <w:style w:type="paragraph" w:styleId="Heading9">
     <w:name w:val="heading 9"/>
     <w:basedOn w:val="Normal"/>
     <w:next w:val="Normal"/>
-    <w:link w:val="Titre9Car"/>
+    <w:link w:val="Heading9Char"/>
     <w:uiPriority w:val="9"/>
     <w:semiHidden/>
     <w:unhideWhenUsed/>
@@ -8131,13 +8148,13 @@
       <w:szCs w:val="18"/>
     </w:rPr>
   </w:style>
-  <w:style w:type="character" w:default="1" w:styleId="Policepardfaut">
+  <w:style w:type="character" w:default="1" w:styleId="DefaultParagraphFont">
     <w:name w:val="Default Paragraph Font"/>
     <w:uiPriority w:val="1"/>
     <w:semiHidden/>
     <w:unhideWhenUsed/>
   </w:style>
-  <w:style w:type="table" w:default="1" w:styleId="TableauNormal">
+  <w:style w:type="table" w:default="1" w:styleId="TableNormal">
     <w:name w:val="Normal Table"/>
     <w:uiPriority w:val="99"/>
     <w:semiHidden/>
@@ -8152,17 +8169,17 @@
       </w:tblCellMar>
     </w:tblPr>
   </w:style>
-  <w:style w:type="numbering" w:default="1" w:styleId="Aucuneliste">
+  <w:style w:type="numbering" w:default="1" w:styleId="NoList">
     <w:name w:val="No List"/>
     <w:uiPriority w:val="99"/>
     <w:semiHidden/>
     <w:unhideWhenUsed/>
   </w:style>
-  <w:style w:type="paragraph" w:styleId="Sous-titre">
+  <w:style w:type="paragraph" w:styleId="Subtitle">
     <w:name w:val="Subtitle"/>
     <w:basedOn w:val="Normal"/>
     <w:next w:val="Normal"/>
-    <w:link w:val="Sous-titreCar"/>
+    <w:link w:val="SubtitleChar"/>
     <w:uiPriority w:val="11"/>
     <w:qFormat/>
     <w:rsid w:val="00842AED"/>
@@ -8178,10 +8195,10 @@
       <w:szCs w:val="21"/>
     </w:rPr>
   </w:style>
-  <w:style w:type="character" w:customStyle="1" w:styleId="Sous-titreCar">
-    <w:name w:val="Sous-titre Car"/>
-    <w:basedOn w:val="Policepardfaut"/>
-    <w:link w:val="Sous-titre"/>
+  <w:style w:type="character" w:customStyle="1" w:styleId="SubtitleChar">
+    <w:name w:val="Subtitle Char"/>
+    <w:basedOn w:val="DefaultParagraphFont"/>
+    <w:link w:val="Subtitle"/>
     <w:uiPriority w:val="11"/>
     <w:rsid w:val="00842AED"/>
     <w:rPr>
@@ -8193,10 +8210,10 @@
       <w:lang w:val="fr-FR"/>
     </w:rPr>
   </w:style>
-  <w:style w:type="character" w:customStyle="1" w:styleId="Titre1Car">
-    <w:name w:val="Titre 1 Car"/>
-    <w:basedOn w:val="Policepardfaut"/>
-    <w:link w:val="Titre1"/>
+  <w:style w:type="character" w:customStyle="1" w:styleId="Heading1Char">
+    <w:name w:val="Heading 1 Char"/>
+    <w:basedOn w:val="DefaultParagraphFont"/>
+    <w:link w:val="Heading1"/>
     <w:uiPriority w:val="9"/>
     <w:rsid w:val="00CA7454"/>
     <w:rPr>
@@ -8208,11 +8225,11 @@
       <w:shd w:val="clear" w:color="auto" w:fill="4472C4" w:themeFill="accent1"/>
     </w:rPr>
   </w:style>
-  <w:style w:type="paragraph" w:styleId="Titre">
+  <w:style w:type="paragraph" w:styleId="Title">
     <w:name w:val="Title"/>
     <w:basedOn w:val="Normal"/>
     <w:next w:val="Normal"/>
-    <w:link w:val="TitreCar"/>
+    <w:link w:val="TitleChar"/>
     <w:uiPriority w:val="10"/>
     <w:qFormat/>
     <w:rsid w:val="00842AED"/>
@@ -8229,10 +8246,10 @@
       <w:szCs w:val="96"/>
     </w:rPr>
   </w:style>
-  <w:style w:type="character" w:customStyle="1" w:styleId="TitreCar">
-    <w:name w:val="Titre Car"/>
-    <w:basedOn w:val="Policepardfaut"/>
-    <w:link w:val="Titre"/>
+  <w:style w:type="character" w:customStyle="1" w:styleId="TitleChar">
+    <w:name w:val="Title Char"/>
+    <w:basedOn w:val="DefaultParagraphFont"/>
+    <w:link w:val="Title"/>
     <w:uiPriority w:val="10"/>
     <w:rsid w:val="00842AED"/>
     <w:rPr>
@@ -8245,10 +8262,10 @@
       <w:lang w:val="fr-FR"/>
     </w:rPr>
   </w:style>
-  <w:style w:type="character" w:customStyle="1" w:styleId="Titre2Car">
-    <w:name w:val="Titre 2 Car"/>
-    <w:basedOn w:val="Policepardfaut"/>
-    <w:link w:val="Titre2"/>
+  <w:style w:type="character" w:customStyle="1" w:styleId="Heading2Char">
+    <w:name w:val="Heading 2 Char"/>
+    <w:basedOn w:val="DefaultParagraphFont"/>
+    <w:link w:val="Heading2"/>
     <w:uiPriority w:val="9"/>
     <w:rsid w:val="00B41955"/>
     <w:rPr>
@@ -8260,7 +8277,7 @@
       <w:lang w:val="fr-FR"/>
     </w:rPr>
   </w:style>
-  <w:style w:type="character" w:styleId="lev">
+  <w:style w:type="character" w:styleId="Strong">
     <w:name w:val="Strong"/>
     <w:uiPriority w:val="22"/>
     <w:qFormat/>
@@ -8270,10 +8287,10 @@
       <w:bCs/>
     </w:rPr>
   </w:style>
-  <w:style w:type="character" w:customStyle="1" w:styleId="Titre3Car">
-    <w:name w:val="Titre 3 Car"/>
-    <w:basedOn w:val="Policepardfaut"/>
-    <w:link w:val="Titre3"/>
+  <w:style w:type="character" w:customStyle="1" w:styleId="Heading3Char">
+    <w:name w:val="Heading 3 Char"/>
+    <w:basedOn w:val="DefaultParagraphFont"/>
+    <w:link w:val="Heading3"/>
     <w:uiPriority w:val="9"/>
     <w:rsid w:val="00B41955"/>
     <w:rPr>
@@ -8285,10 +8302,10 @@
       <w:lang w:val="fr-FR"/>
     </w:rPr>
   </w:style>
-  <w:style w:type="character" w:customStyle="1" w:styleId="Titre4Car">
-    <w:name w:val="Titre 4 Car"/>
-    <w:basedOn w:val="Policepardfaut"/>
-    <w:link w:val="Titre4"/>
+  <w:style w:type="character" w:customStyle="1" w:styleId="Heading4Char">
+    <w:name w:val="Heading 4 Char"/>
+    <w:basedOn w:val="DefaultParagraphFont"/>
+    <w:link w:val="Heading4"/>
     <w:uiPriority w:val="9"/>
     <w:rsid w:val="00F62E12"/>
     <w:rPr>
@@ -8297,10 +8314,10 @@
       <w:spacing w:val="10"/>
     </w:rPr>
   </w:style>
-  <w:style w:type="character" w:customStyle="1" w:styleId="Titre5Car">
-    <w:name w:val="Titre 5 Car"/>
-    <w:basedOn w:val="Policepardfaut"/>
-    <w:link w:val="Titre5"/>
+  <w:style w:type="character" w:customStyle="1" w:styleId="Heading5Char">
+    <w:name w:val="Heading 5 Char"/>
+    <w:basedOn w:val="DefaultParagraphFont"/>
+    <w:link w:val="Heading5"/>
     <w:uiPriority w:val="9"/>
     <w:semiHidden/>
     <w:rsid w:val="00F2156B"/>
@@ -8310,10 +8327,10 @@
       <w:spacing w:val="10"/>
     </w:rPr>
   </w:style>
-  <w:style w:type="character" w:customStyle="1" w:styleId="Titre6Car">
-    <w:name w:val="Titre 6 Car"/>
-    <w:basedOn w:val="Policepardfaut"/>
-    <w:link w:val="Titre6"/>
+  <w:style w:type="character" w:customStyle="1" w:styleId="Heading6Char">
+    <w:name w:val="Heading 6 Char"/>
+    <w:basedOn w:val="DefaultParagraphFont"/>
+    <w:link w:val="Heading6"/>
     <w:uiPriority w:val="9"/>
     <w:semiHidden/>
     <w:rsid w:val="00F2156B"/>
@@ -8323,10 +8340,10 @@
       <w:spacing w:val="10"/>
     </w:rPr>
   </w:style>
-  <w:style w:type="character" w:customStyle="1" w:styleId="Titre7Car">
-    <w:name w:val="Titre 7 Car"/>
-    <w:basedOn w:val="Policepardfaut"/>
-    <w:link w:val="Titre7"/>
+  <w:style w:type="character" w:customStyle="1" w:styleId="Heading7Char">
+    <w:name w:val="Heading 7 Char"/>
+    <w:basedOn w:val="DefaultParagraphFont"/>
+    <w:link w:val="Heading7"/>
     <w:uiPriority w:val="9"/>
     <w:semiHidden/>
     <w:rsid w:val="00F2156B"/>
@@ -8336,10 +8353,10 @@
       <w:spacing w:val="10"/>
     </w:rPr>
   </w:style>
-  <w:style w:type="character" w:customStyle="1" w:styleId="Titre8Car">
-    <w:name w:val="Titre 8 Car"/>
-    <w:basedOn w:val="Policepardfaut"/>
-    <w:link w:val="Titre8"/>
+  <w:style w:type="character" w:customStyle="1" w:styleId="Heading8Char">
+    <w:name w:val="Heading 8 Char"/>
+    <w:basedOn w:val="DefaultParagraphFont"/>
+    <w:link w:val="Heading8"/>
     <w:uiPriority w:val="9"/>
     <w:semiHidden/>
     <w:rsid w:val="00F2156B"/>
@@ -8350,10 +8367,10 @@
       <w:szCs w:val="18"/>
     </w:rPr>
   </w:style>
-  <w:style w:type="character" w:customStyle="1" w:styleId="Titre9Car">
-    <w:name w:val="Titre 9 Car"/>
-    <w:basedOn w:val="Policepardfaut"/>
-    <w:link w:val="Titre9"/>
+  <w:style w:type="character" w:customStyle="1" w:styleId="Heading9Char">
+    <w:name w:val="Heading 9 Char"/>
+    <w:basedOn w:val="DefaultParagraphFont"/>
+    <w:link w:val="Heading9"/>
     <w:uiPriority w:val="9"/>
     <w:semiHidden/>
     <w:rsid w:val="00F2156B"/>
@@ -8366,7 +8383,7 @@
       <w:szCs w:val="18"/>
     </w:rPr>
   </w:style>
-  <w:style w:type="paragraph" w:styleId="Lgende">
+  <w:style w:type="paragraph" w:styleId="Caption">
     <w:name w:val="caption"/>
     <w:basedOn w:val="Normal"/>
     <w:next w:val="Normal"/>
@@ -8383,7 +8400,7 @@
       <w:szCs w:val="16"/>
     </w:rPr>
   </w:style>
-  <w:style w:type="character" w:styleId="Accentuation">
+  <w:style w:type="character" w:styleId="Emphasis">
     <w:name w:val="Emphasis"/>
     <w:uiPriority w:val="20"/>
     <w:qFormat/>
@@ -8394,7 +8411,7 @@
       <w:spacing w:val="5"/>
     </w:rPr>
   </w:style>
-  <w:style w:type="paragraph" w:styleId="Sansinterligne">
+  <w:style w:type="paragraph" w:styleId="NoSpacing">
     <w:name w:val="No Spacing"/>
     <w:uiPriority w:val="1"/>
     <w:qFormat/>
@@ -8403,11 +8420,11 @@
       <w:spacing w:after="0" w:line="240" w:lineRule="auto"/>
     </w:pPr>
   </w:style>
-  <w:style w:type="paragraph" w:styleId="Citation">
+  <w:style w:type="paragraph" w:styleId="Quote">
     <w:name w:val="Quote"/>
     <w:basedOn w:val="Normal"/>
     <w:next w:val="Normal"/>
-    <w:link w:val="CitationCar"/>
+    <w:link w:val="QuoteChar"/>
     <w:uiPriority w:val="29"/>
     <w:qFormat/>
     <w:rsid w:val="00F2156B"/>
@@ -8418,10 +8435,10 @@
       <w:szCs w:val="24"/>
     </w:rPr>
   </w:style>
-  <w:style w:type="character" w:customStyle="1" w:styleId="CitationCar">
-    <w:name w:val="Citation Car"/>
-    <w:basedOn w:val="Policepardfaut"/>
-    <w:link w:val="Citation"/>
+  <w:style w:type="character" w:customStyle="1" w:styleId="QuoteChar">
+    <w:name w:val="Quote Char"/>
+    <w:basedOn w:val="DefaultParagraphFont"/>
+    <w:link w:val="Quote"/>
     <w:uiPriority w:val="29"/>
     <w:rsid w:val="00F2156B"/>
     <w:rPr>
@@ -8431,11 +8448,11 @@
       <w:szCs w:val="24"/>
     </w:rPr>
   </w:style>
-  <w:style w:type="paragraph" w:styleId="Citationintense">
+  <w:style w:type="paragraph" w:styleId="IntenseQuote">
     <w:name w:val="Intense Quote"/>
     <w:basedOn w:val="Normal"/>
     <w:next w:val="Normal"/>
-    <w:link w:val="CitationintenseCar"/>
+    <w:link w:val="IntenseQuoteChar"/>
     <w:uiPriority w:val="30"/>
     <w:qFormat/>
     <w:rsid w:val="00F2156B"/>
@@ -8450,10 +8467,10 @@
       <w:szCs w:val="24"/>
     </w:rPr>
   </w:style>
-  <w:style w:type="character" w:customStyle="1" w:styleId="CitationintenseCar">
-    <w:name w:val="Citation intense Car"/>
-    <w:basedOn w:val="Policepardfaut"/>
-    <w:link w:val="Citationintense"/>
+  <w:style w:type="character" w:customStyle="1" w:styleId="IntenseQuoteChar">
+    <w:name w:val="Intense Quote Char"/>
+    <w:basedOn w:val="DefaultParagraphFont"/>
+    <w:link w:val="IntenseQuote"/>
     <w:uiPriority w:val="30"/>
     <w:rsid w:val="00F2156B"/>
     <w:rPr>
@@ -8462,7 +8479,7 @@
       <w:szCs w:val="24"/>
     </w:rPr>
   </w:style>
-  <w:style w:type="character" w:styleId="Accentuationlgre">
+  <w:style w:type="character" w:styleId="SubtleEmphasis">
     <w:name w:val="Subtle Emphasis"/>
     <w:uiPriority w:val="19"/>
     <w:qFormat/>
@@ -8473,7 +8490,7 @@
       <w:color w:val="1F3763" w:themeColor="accent1" w:themeShade="7F"/>
     </w:rPr>
   </w:style>
-  <w:style w:type="character" w:styleId="Accentuationintense">
+  <w:style w:type="character" w:styleId="IntenseEmphasis">
     <w:name w:val="Intense Emphasis"/>
     <w:uiPriority w:val="21"/>
     <w:qFormat/>
@@ -8486,7 +8503,7 @@
       <w:spacing w:val="10"/>
     </w:rPr>
   </w:style>
-  <w:style w:type="character" w:styleId="Rfrencelgre">
+  <w:style w:type="character" w:styleId="SubtleReference">
     <w:name w:val="Subtle Reference"/>
     <w:uiPriority w:val="31"/>
     <w:qFormat/>
@@ -8497,7 +8514,7 @@
       <w:color w:val="4472C4" w:themeColor="accent1"/>
     </w:rPr>
   </w:style>
-  <w:style w:type="character" w:styleId="Rfrenceintense">
+  <w:style w:type="character" w:styleId="IntenseReference">
     <w:name w:val="Intense Reference"/>
     <w:uiPriority w:val="32"/>
     <w:qFormat/>
@@ -8511,7 +8528,7 @@
       <w:color w:val="4472C4" w:themeColor="accent1"/>
     </w:rPr>
   </w:style>
-  <w:style w:type="character" w:styleId="Titredulivre">
+  <w:style w:type="character" w:styleId="BookTitle">
     <w:name w:val="Book Title"/>
     <w:uiPriority w:val="33"/>
     <w:qFormat/>
@@ -8524,9 +8541,9 @@
       <w:spacing w:val="0"/>
     </w:rPr>
   </w:style>
-  <w:style w:type="paragraph" w:styleId="En-ttedetabledesmatires">
+  <w:style w:type="paragraph" w:styleId="TOCHeading">
     <w:name w:val="TOC Heading"/>
-    <w:basedOn w:val="Titre1"/>
+    <w:basedOn w:val="Heading1"/>
     <w:next w:val="Normal"/>
     <w:uiPriority w:val="39"/>
     <w:unhideWhenUsed/>
@@ -8536,7 +8553,7 @@
       <w:outlineLvl w:val="9"/>
     </w:pPr>
   </w:style>
-  <w:style w:type="paragraph" w:styleId="TM1">
+  <w:style w:type="paragraph" w:styleId="TOC1">
     <w:name w:val="toc 1"/>
     <w:basedOn w:val="Normal"/>
     <w:next w:val="Normal"/>
@@ -8552,7 +8569,7 @@
       <w:spacing w:after="100"/>
     </w:pPr>
   </w:style>
-  <w:style w:type="paragraph" w:styleId="TM2">
+  <w:style w:type="paragraph" w:styleId="TOC2">
     <w:name w:val="toc 2"/>
     <w:basedOn w:val="Normal"/>
     <w:next w:val="Normal"/>
@@ -8565,7 +8582,7 @@
       <w:ind w:left="200"/>
     </w:pPr>
   </w:style>
-  <w:style w:type="paragraph" w:styleId="TM3">
+  <w:style w:type="paragraph" w:styleId="TOC3">
     <w:name w:val="toc 3"/>
     <w:basedOn w:val="Normal"/>
     <w:next w:val="Normal"/>
@@ -8578,9 +8595,9 @@
       <w:ind w:left="400"/>
     </w:pPr>
   </w:style>
-  <w:style w:type="character" w:styleId="Lienhypertexte">
+  <w:style w:type="character" w:styleId="Hyperlink">
     <w:name w:val="Hyperlink"/>
-    <w:basedOn w:val="Policepardfaut"/>
+    <w:basedOn w:val="DefaultParagraphFont"/>
     <w:uiPriority w:val="99"/>
     <w:unhideWhenUsed/>
     <w:rsid w:val="00D56335"/>
@@ -8589,7 +8606,7 @@
       <w:u w:val="single"/>
     </w:rPr>
   </w:style>
-  <w:style w:type="paragraph" w:styleId="Paragraphedeliste">
+  <w:style w:type="paragraph" w:styleId="ListParagraph">
     <w:name w:val="List Paragraph"/>
     <w:basedOn w:val="Normal"/>
     <w:uiPriority w:val="34"/>
@@ -8600,10 +8617,10 @@
       <w:contextualSpacing/>
     </w:pPr>
   </w:style>
-  <w:style w:type="paragraph" w:styleId="Notedebasdepage">
+  <w:style w:type="paragraph" w:styleId="FootnoteText">
     <w:name w:val="footnote text"/>
     <w:basedOn w:val="Normal"/>
-    <w:link w:val="NotedebasdepageCar"/>
+    <w:link w:val="FootnoteTextChar"/>
     <w:uiPriority w:val="99"/>
     <w:unhideWhenUsed/>
     <w:rsid w:val="00543FD8"/>
@@ -8611,16 +8628,16 @@
       <w:spacing w:before="0" w:after="0" w:line="240" w:lineRule="auto"/>
     </w:pPr>
   </w:style>
-  <w:style w:type="character" w:customStyle="1" w:styleId="NotedebasdepageCar">
-    <w:name w:val="Note de bas de page Car"/>
-    <w:basedOn w:val="Policepardfaut"/>
-    <w:link w:val="Notedebasdepage"/>
+  <w:style w:type="character" w:customStyle="1" w:styleId="FootnoteTextChar">
+    <w:name w:val="Footnote Text Char"/>
+    <w:basedOn w:val="DefaultParagraphFont"/>
+    <w:link w:val="FootnoteText"/>
     <w:uiPriority w:val="99"/>
     <w:rsid w:val="00543FD8"/>
   </w:style>
-  <w:style w:type="character" w:styleId="Appelnotedebasdep">
+  <w:style w:type="character" w:styleId="FootnoteReference">
     <w:name w:val="footnote reference"/>
-    <w:basedOn w:val="Policepardfaut"/>
+    <w:basedOn w:val="DefaultParagraphFont"/>
     <w:uiPriority w:val="99"/>
     <w:semiHidden/>
     <w:unhideWhenUsed/>
@@ -8629,18 +8646,18 @@
       <w:vertAlign w:val="superscript"/>
     </w:rPr>
   </w:style>
-  <w:style w:type="character" w:styleId="Numrodeligne">
+  <w:style w:type="character" w:styleId="LineNumber">
     <w:name w:val="line number"/>
-    <w:basedOn w:val="Policepardfaut"/>
+    <w:basedOn w:val="DefaultParagraphFont"/>
     <w:uiPriority w:val="99"/>
     <w:semiHidden/>
     <w:unhideWhenUsed/>
     <w:rsid w:val="00460617"/>
   </w:style>
-  <w:style w:type="paragraph" w:styleId="En-tte">
+  <w:style w:type="paragraph" w:styleId="Header">
     <w:name w:val="header"/>
     <w:basedOn w:val="Normal"/>
-    <w:link w:val="En-tteCar"/>
+    <w:link w:val="HeaderChar"/>
     <w:uiPriority w:val="99"/>
     <w:unhideWhenUsed/>
     <w:rsid w:val="00460617"/>
@@ -8652,20 +8669,20 @@
       <w:spacing w:before="0" w:after="0" w:line="240" w:lineRule="auto"/>
     </w:pPr>
   </w:style>
-  <w:style w:type="character" w:customStyle="1" w:styleId="En-tteCar">
-    <w:name w:val="En-tête Car"/>
-    <w:basedOn w:val="Policepardfaut"/>
-    <w:link w:val="En-tte"/>
+  <w:style w:type="character" w:customStyle="1" w:styleId="HeaderChar">
+    <w:name w:val="Header Char"/>
+    <w:basedOn w:val="DefaultParagraphFont"/>
+    <w:link w:val="Header"/>
     <w:uiPriority w:val="99"/>
     <w:rsid w:val="00460617"/>
     <w:rPr>
       <w:lang w:val="fr-FR"/>
     </w:rPr>
   </w:style>
-  <w:style w:type="paragraph" w:styleId="Pieddepage">
+  <w:style w:type="paragraph" w:styleId="Footer">
     <w:name w:val="footer"/>
     <w:basedOn w:val="Normal"/>
-    <w:link w:val="PieddepageCar"/>
+    <w:link w:val="FooterChar"/>
     <w:uiPriority w:val="99"/>
     <w:unhideWhenUsed/>
     <w:rsid w:val="00460617"/>
@@ -8677,10 +8694,10 @@
       <w:spacing w:before="0" w:after="0" w:line="240" w:lineRule="auto"/>
     </w:pPr>
   </w:style>
-  <w:style w:type="character" w:customStyle="1" w:styleId="PieddepageCar">
-    <w:name w:val="Pied de page Car"/>
-    <w:basedOn w:val="Policepardfaut"/>
-    <w:link w:val="Pieddepage"/>
+  <w:style w:type="character" w:customStyle="1" w:styleId="FooterChar">
+    <w:name w:val="Footer Char"/>
+    <w:basedOn w:val="DefaultParagraphFont"/>
+    <w:link w:val="Footer"/>
     <w:uiPriority w:val="99"/>
     <w:rsid w:val="00460617"/>
     <w:rPr>

</xml_diff>

<commit_message>
GDD - potite correction
</commit_message>
<xml_diff>
--- a/GDD.docx
+++ b/GDD.docx
@@ -3338,7 +3338,19 @@
         <w:t>Coopération et compétitivité possibles.</w:t>
       </w:r>
       <w:r>
-        <w:t xml:space="preserve"> Le jouet consiste d’un niveau ouvert dans lequel les joueurs peuvent évoluer. Dans ce niveau apparait une couronne qui permet de devenir « roi » et améliore les capacités du joueur qui la porte, mais se brise si le joueur est propulsé sur un obstacle par un autre joueur.</w:t>
+        <w:t xml:space="preserve"> Le jouet consiste d’un niveau ouvert dans lequel les joueurs peuvent évoluer. Dans ce</w:t>
+      </w:r>
+      <w:r>
+        <w:t xml:space="preserve">lui-ci </w:t>
+      </w:r>
+      <w:r>
+        <w:t>apparait une couronne qui permet de devenir « roi » et améliore les capacités du joueur qui la porte, mais se</w:t>
+      </w:r>
+      <w:r>
+        <w:t xml:space="preserve"> qui</w:t>
+      </w:r>
+      <w:r>
+        <w:t xml:space="preserve"> brise si le joueur est propulsé sur un obstacle par un autre joueur.</w:t>
       </w:r>
     </w:p>
     <w:p>

</xml_diff>

<commit_message>
GDD - Correction d'une page sur le sommaire
</commit_message>
<xml_diff>
--- a/GDD.docx
+++ b/GDD.docx
@@ -41,7 +41,7 @@
         </w:sectPr>
       </w:pPr>
     </w:p>
-    <w:bookmarkStart w:id="1" w:name="_Toc94815507" w:displacedByCustomXml="next"/>
+    <w:bookmarkStart w:id="1" w:name="_Toc94816369" w:displacedByCustomXml="next"/>
     <w:sdt>
       <w:sdtPr>
         <w:rPr>
@@ -104,7 +104,7 @@
           <w:r>
             <w:fldChar w:fldCharType="separate"/>
           </w:r>
-          <w:hyperlink w:anchor="_Toc94815507" w:history="1">
+          <w:hyperlink w:anchor="_Toc94816369" w:history="1">
             <w:r>
               <w:rPr>
                 <w:rStyle w:val="Hyperlink"/>
@@ -147,7 +147,7 @@
                 <w:noProof/>
                 <w:webHidden/>
               </w:rPr>
-              <w:instrText xml:space="preserve"> PAGEREF _Toc94815507 \h </w:instrText>
+              <w:instrText xml:space="preserve"> PAGEREF _Toc94816369 \h </w:instrText>
             </w:r>
             <w:r>
               <w:rPr>
@@ -188,7 +188,7 @@
               <w:lang w:val="en-US"/>
             </w:rPr>
           </w:pPr>
-          <w:hyperlink w:anchor="_Toc94815508" w:history="1">
+          <w:hyperlink w:anchor="_Toc94816370" w:history="1">
             <w:r>
               <w:rPr>
                 <w:rStyle w:val="Hyperlink"/>
@@ -231,7 +231,7 @@
                 <w:noProof/>
                 <w:webHidden/>
               </w:rPr>
-              <w:instrText xml:space="preserve"> PAGEREF _Toc94815508 \h </w:instrText>
+              <w:instrText xml:space="preserve"> PAGEREF _Toc94816370 \h </w:instrText>
             </w:r>
             <w:r>
               <w:rPr>
@@ -276,7 +276,7 @@
               <w:lang w:val="en-US"/>
             </w:rPr>
           </w:pPr>
-          <w:hyperlink w:anchor="_Toc94815509" w:history="1">
+          <w:hyperlink w:anchor="_Toc94816371" w:history="1">
             <w:r>
               <w:rPr>
                 <w:rStyle w:val="Hyperlink"/>
@@ -319,7 +319,7 @@
                 <w:noProof/>
                 <w:webHidden/>
               </w:rPr>
-              <w:instrText xml:space="preserve"> PAGEREF _Toc94815509 \h </w:instrText>
+              <w:instrText xml:space="preserve"> PAGEREF _Toc94816371 \h </w:instrText>
             </w:r>
             <w:r>
               <w:rPr>
@@ -364,7 +364,7 @@
               <w:lang w:val="en-US"/>
             </w:rPr>
           </w:pPr>
-          <w:hyperlink w:anchor="_Toc94815510" w:history="1">
+          <w:hyperlink w:anchor="_Toc94816372" w:history="1">
             <w:r>
               <w:rPr>
                 <w:rStyle w:val="Hyperlink"/>
@@ -407,7 +407,7 @@
                 <w:noProof/>
                 <w:webHidden/>
               </w:rPr>
-              <w:instrText xml:space="preserve"> PAGEREF _Toc94815510 \h </w:instrText>
+              <w:instrText xml:space="preserve"> PAGEREF _Toc94816372 \h </w:instrText>
             </w:r>
             <w:r>
               <w:rPr>
@@ -452,7 +452,7 @@
               <w:lang w:val="en-US"/>
             </w:rPr>
           </w:pPr>
-          <w:hyperlink w:anchor="_Toc94815511" w:history="1">
+          <w:hyperlink w:anchor="_Toc94816373" w:history="1">
             <w:r>
               <w:rPr>
                 <w:rStyle w:val="Hyperlink"/>
@@ -495,7 +495,7 @@
                 <w:noProof/>
                 <w:webHidden/>
               </w:rPr>
-              <w:instrText xml:space="preserve"> PAGEREF _Toc94815511 \h </w:instrText>
+              <w:instrText xml:space="preserve"> PAGEREF _Toc94816373 \h </w:instrText>
             </w:r>
             <w:r>
               <w:rPr>
@@ -540,7 +540,7 @@
               <w:lang w:val="en-US"/>
             </w:rPr>
           </w:pPr>
-          <w:hyperlink w:anchor="_Toc94815512" w:history="1">
+          <w:hyperlink w:anchor="_Toc94816374" w:history="1">
             <w:r>
               <w:rPr>
                 <w:rStyle w:val="Hyperlink"/>
@@ -583,7 +583,7 @@
                 <w:noProof/>
                 <w:webHidden/>
               </w:rPr>
-              <w:instrText xml:space="preserve"> PAGEREF _Toc94815512 \h </w:instrText>
+              <w:instrText xml:space="preserve"> PAGEREF _Toc94816374 \h </w:instrText>
             </w:r>
             <w:r>
               <w:rPr>
@@ -628,7 +628,7 @@
               <w:lang w:val="en-US"/>
             </w:rPr>
           </w:pPr>
-          <w:hyperlink w:anchor="_Toc94815513" w:history="1">
+          <w:hyperlink w:anchor="_Toc94816375" w:history="1">
             <w:r>
               <w:rPr>
                 <w:rStyle w:val="Hyperlink"/>
@@ -671,7 +671,7 @@
                 <w:noProof/>
                 <w:webHidden/>
               </w:rPr>
-              <w:instrText xml:space="preserve"> PAGEREF _Toc94815513 \h </w:instrText>
+              <w:instrText xml:space="preserve"> PAGEREF _Toc94816375 \h </w:instrText>
             </w:r>
             <w:r>
               <w:rPr>
@@ -716,7 +716,7 @@
               <w:lang w:val="en-US"/>
             </w:rPr>
           </w:pPr>
-          <w:hyperlink w:anchor="_Toc94815514" w:history="1">
+          <w:hyperlink w:anchor="_Toc94816376" w:history="1">
             <w:r>
               <w:rPr>
                 <w:rStyle w:val="Hyperlink"/>
@@ -759,7 +759,7 @@
                 <w:noProof/>
                 <w:webHidden/>
               </w:rPr>
-              <w:instrText xml:space="preserve"> PAGEREF _Toc94815514 \h </w:instrText>
+              <w:instrText xml:space="preserve"> PAGEREF _Toc94816376 \h </w:instrText>
             </w:r>
             <w:r>
               <w:rPr>
@@ -779,7 +779,7 @@
                 <w:noProof/>
                 <w:webHidden/>
               </w:rPr>
-              <w:t>3</w:t>
+              <w:t>4</w:t>
             </w:r>
             <w:r>
               <w:rPr>
@@ -804,7 +804,7 @@
               <w:lang w:val="en-US"/>
             </w:rPr>
           </w:pPr>
-          <w:hyperlink w:anchor="_Toc94815515" w:history="1">
+          <w:hyperlink w:anchor="_Toc94816377" w:history="1">
             <w:r>
               <w:rPr>
                 <w:rStyle w:val="Hyperlink"/>
@@ -847,7 +847,7 @@
                 <w:noProof/>
                 <w:webHidden/>
               </w:rPr>
-              <w:instrText xml:space="preserve"> PAGEREF _Toc94815515 \h </w:instrText>
+              <w:instrText xml:space="preserve"> PAGEREF _Toc94816377 \h </w:instrText>
             </w:r>
             <w:r>
               <w:rPr>
@@ -888,7 +888,7 @@
               <w:lang w:val="en-US"/>
             </w:rPr>
           </w:pPr>
-          <w:hyperlink w:anchor="_Toc94815516" w:history="1">
+          <w:hyperlink w:anchor="_Toc94816378" w:history="1">
             <w:r>
               <w:rPr>
                 <w:rStyle w:val="Hyperlink"/>
@@ -931,7 +931,7 @@
                 <w:noProof/>
                 <w:webHidden/>
               </w:rPr>
-              <w:instrText xml:space="preserve"> PAGEREF _Toc94815516 \h </w:instrText>
+              <w:instrText xml:space="preserve"> PAGEREF _Toc94816378 \h </w:instrText>
             </w:r>
             <w:r>
               <w:rPr>
@@ -976,7 +976,7 @@
               <w:lang w:val="en-US"/>
             </w:rPr>
           </w:pPr>
-          <w:hyperlink w:anchor="_Toc94815517" w:history="1">
+          <w:hyperlink w:anchor="_Toc94816379" w:history="1">
             <w:r>
               <w:rPr>
                 <w:rStyle w:val="Hyperlink"/>
@@ -1019,7 +1019,7 @@
                 <w:noProof/>
                 <w:webHidden/>
               </w:rPr>
-              <w:instrText xml:space="preserve"> PAGEREF _Toc94815517 \h </w:instrText>
+              <w:instrText xml:space="preserve"> PAGEREF _Toc94816379 \h </w:instrText>
             </w:r>
             <w:r>
               <w:rPr>
@@ -1064,7 +1064,7 @@
               <w:lang w:val="en-US"/>
             </w:rPr>
           </w:pPr>
-          <w:hyperlink w:anchor="_Toc94815518" w:history="1">
+          <w:hyperlink w:anchor="_Toc94816380" w:history="1">
             <w:r>
               <w:rPr>
                 <w:rStyle w:val="Hyperlink"/>
@@ -1107,7 +1107,7 @@
                 <w:noProof/>
                 <w:webHidden/>
               </w:rPr>
-              <w:instrText xml:space="preserve"> PAGEREF _Toc94815518 \h </w:instrText>
+              <w:instrText xml:space="preserve"> PAGEREF _Toc94816380 \h </w:instrText>
             </w:r>
             <w:r>
               <w:rPr>
@@ -1152,7 +1152,7 @@
               <w:lang w:val="en-US"/>
             </w:rPr>
           </w:pPr>
-          <w:hyperlink w:anchor="_Toc94815519" w:history="1">
+          <w:hyperlink w:anchor="_Toc94816381" w:history="1">
             <w:r>
               <w:rPr>
                 <w:rStyle w:val="Hyperlink"/>
@@ -1195,7 +1195,7 @@
                 <w:noProof/>
                 <w:webHidden/>
               </w:rPr>
-              <w:instrText xml:space="preserve"> PAGEREF _Toc94815519 \h </w:instrText>
+              <w:instrText xml:space="preserve"> PAGEREF _Toc94816381 \h </w:instrText>
             </w:r>
             <w:r>
               <w:rPr>
@@ -1240,7 +1240,7 @@
               <w:lang w:val="en-US"/>
             </w:rPr>
           </w:pPr>
-          <w:hyperlink w:anchor="_Toc94815520" w:history="1">
+          <w:hyperlink w:anchor="_Toc94816382" w:history="1">
             <w:r>
               <w:rPr>
                 <w:rStyle w:val="Hyperlink"/>
@@ -1283,7 +1283,7 @@
                 <w:noProof/>
                 <w:webHidden/>
               </w:rPr>
-              <w:instrText xml:space="preserve"> PAGEREF _Toc94815520 \h </w:instrText>
+              <w:instrText xml:space="preserve"> PAGEREF _Toc94816382 \h </w:instrText>
             </w:r>
             <w:r>
               <w:rPr>
@@ -1328,7 +1328,7 @@
               <w:lang w:val="en-US"/>
             </w:rPr>
           </w:pPr>
-          <w:hyperlink w:anchor="_Toc94815521" w:history="1">
+          <w:hyperlink w:anchor="_Toc94816383" w:history="1">
             <w:r>
               <w:rPr>
                 <w:rStyle w:val="Hyperlink"/>
@@ -1371,7 +1371,7 @@
                 <w:noProof/>
                 <w:webHidden/>
               </w:rPr>
-              <w:instrText xml:space="preserve"> PAGEREF _Toc94815521 \h </w:instrText>
+              <w:instrText xml:space="preserve"> PAGEREF _Toc94816383 \h </w:instrText>
             </w:r>
             <w:r>
               <w:rPr>
@@ -1416,7 +1416,7 @@
               <w:lang w:val="en-US"/>
             </w:rPr>
           </w:pPr>
-          <w:hyperlink w:anchor="_Toc94815522" w:history="1">
+          <w:hyperlink w:anchor="_Toc94816384" w:history="1">
             <w:r>
               <w:rPr>
                 <w:rStyle w:val="Hyperlink"/>
@@ -1459,7 +1459,7 @@
                 <w:noProof/>
                 <w:webHidden/>
               </w:rPr>
-              <w:instrText xml:space="preserve"> PAGEREF _Toc94815522 \h </w:instrText>
+              <w:instrText xml:space="preserve"> PAGEREF _Toc94816384 \h </w:instrText>
             </w:r>
             <w:r>
               <w:rPr>
@@ -1504,7 +1504,7 @@
               <w:lang w:val="en-US"/>
             </w:rPr>
           </w:pPr>
-          <w:hyperlink w:anchor="_Toc94815523" w:history="1">
+          <w:hyperlink w:anchor="_Toc94816385" w:history="1">
             <w:r>
               <w:rPr>
                 <w:rStyle w:val="Hyperlink"/>
@@ -1547,7 +1547,7 @@
                 <w:noProof/>
                 <w:webHidden/>
               </w:rPr>
-              <w:instrText xml:space="preserve"> PAGEREF _Toc94815523 \h </w:instrText>
+              <w:instrText xml:space="preserve"> PAGEREF _Toc94816385 \h </w:instrText>
             </w:r>
             <w:r>
               <w:rPr>
@@ -1592,7 +1592,7 @@
               <w:lang w:val="en-US"/>
             </w:rPr>
           </w:pPr>
-          <w:hyperlink w:anchor="_Toc94815524" w:history="1">
+          <w:hyperlink w:anchor="_Toc94816386" w:history="1">
             <w:r>
               <w:rPr>
                 <w:rStyle w:val="Hyperlink"/>
@@ -1635,7 +1635,7 @@
                 <w:noProof/>
                 <w:webHidden/>
               </w:rPr>
-              <w:instrText xml:space="preserve"> PAGEREF _Toc94815524 \h </w:instrText>
+              <w:instrText xml:space="preserve"> PAGEREF _Toc94816386 \h </w:instrText>
             </w:r>
             <w:r>
               <w:rPr>
@@ -1680,7 +1680,7 @@
               <w:lang w:val="en-US"/>
             </w:rPr>
           </w:pPr>
-          <w:hyperlink w:anchor="_Toc94815525" w:history="1">
+          <w:hyperlink w:anchor="_Toc94816387" w:history="1">
             <w:r>
               <w:rPr>
                 <w:rStyle w:val="Hyperlink"/>
@@ -1723,7 +1723,7 @@
                 <w:noProof/>
                 <w:webHidden/>
               </w:rPr>
-              <w:instrText xml:space="preserve"> PAGEREF _Toc94815525 \h </w:instrText>
+              <w:instrText xml:space="preserve"> PAGEREF _Toc94816387 \h </w:instrText>
             </w:r>
             <w:r>
               <w:rPr>
@@ -1768,7 +1768,7 @@
               <w:lang w:val="en-US"/>
             </w:rPr>
           </w:pPr>
-          <w:hyperlink w:anchor="_Toc94815526" w:history="1">
+          <w:hyperlink w:anchor="_Toc94816388" w:history="1">
             <w:r>
               <w:rPr>
                 <w:rStyle w:val="Hyperlink"/>
@@ -1811,7 +1811,7 @@
                 <w:noProof/>
                 <w:webHidden/>
               </w:rPr>
-              <w:instrText xml:space="preserve"> PAGEREF _Toc94815526 \h </w:instrText>
+              <w:instrText xml:space="preserve"> PAGEREF _Toc94816388 \h </w:instrText>
             </w:r>
             <w:r>
               <w:rPr>
@@ -1856,7 +1856,7 @@
               <w:lang w:val="en-US"/>
             </w:rPr>
           </w:pPr>
-          <w:hyperlink w:anchor="_Toc94815527" w:history="1">
+          <w:hyperlink w:anchor="_Toc94816389" w:history="1">
             <w:r>
               <w:rPr>
                 <w:rStyle w:val="Hyperlink"/>
@@ -1899,7 +1899,7 @@
                 <w:noProof/>
                 <w:webHidden/>
               </w:rPr>
-              <w:instrText xml:space="preserve"> PAGEREF _Toc94815527 \h </w:instrText>
+              <w:instrText xml:space="preserve"> PAGEREF _Toc94816389 \h </w:instrText>
             </w:r>
             <w:r>
               <w:rPr>
@@ -1944,7 +1944,7 @@
               <w:lang w:val="en-US"/>
             </w:rPr>
           </w:pPr>
-          <w:hyperlink w:anchor="_Toc94815528" w:history="1">
+          <w:hyperlink w:anchor="_Toc94816390" w:history="1">
             <w:r>
               <w:rPr>
                 <w:rStyle w:val="Hyperlink"/>
@@ -1987,7 +1987,7 @@
                 <w:noProof/>
                 <w:webHidden/>
               </w:rPr>
-              <w:instrText xml:space="preserve"> PAGEREF _Toc94815528 \h </w:instrText>
+              <w:instrText xml:space="preserve"> PAGEREF _Toc94816390 \h </w:instrText>
             </w:r>
             <w:r>
               <w:rPr>
@@ -2032,7 +2032,7 @@
               <w:lang w:val="en-US"/>
             </w:rPr>
           </w:pPr>
-          <w:hyperlink w:anchor="_Toc94815529" w:history="1">
+          <w:hyperlink w:anchor="_Toc94816391" w:history="1">
             <w:r>
               <w:rPr>
                 <w:rStyle w:val="Hyperlink"/>
@@ -2075,7 +2075,7 @@
                 <w:noProof/>
                 <w:webHidden/>
               </w:rPr>
-              <w:instrText xml:space="preserve"> PAGEREF _Toc94815529 \h </w:instrText>
+              <w:instrText xml:space="preserve"> PAGEREF _Toc94816391 \h </w:instrText>
             </w:r>
             <w:r>
               <w:rPr>
@@ -2120,7 +2120,7 @@
               <w:lang w:val="en-US"/>
             </w:rPr>
           </w:pPr>
-          <w:hyperlink w:anchor="_Toc94815530" w:history="1">
+          <w:hyperlink w:anchor="_Toc94816392" w:history="1">
             <w:r>
               <w:rPr>
                 <w:rStyle w:val="Hyperlink"/>
@@ -2163,7 +2163,7 @@
                 <w:noProof/>
                 <w:webHidden/>
               </w:rPr>
-              <w:instrText xml:space="preserve"> PAGEREF _Toc94815530 \h </w:instrText>
+              <w:instrText xml:space="preserve"> PAGEREF _Toc94816392 \h </w:instrText>
             </w:r>
             <w:r>
               <w:rPr>
@@ -2204,7 +2204,7 @@
               <w:lang w:val="en-US"/>
             </w:rPr>
           </w:pPr>
-          <w:hyperlink w:anchor="_Toc94815531" w:history="1">
+          <w:hyperlink w:anchor="_Toc94816393" w:history="1">
             <w:r>
               <w:rPr>
                 <w:rStyle w:val="Hyperlink"/>
@@ -2247,7 +2247,7 @@
                 <w:noProof/>
                 <w:webHidden/>
               </w:rPr>
-              <w:instrText xml:space="preserve"> PAGEREF _Toc94815531 \h </w:instrText>
+              <w:instrText xml:space="preserve"> PAGEREF _Toc94816393 \h </w:instrText>
             </w:r>
             <w:r>
               <w:rPr>
@@ -2292,7 +2292,7 @@
               <w:lang w:val="en-US"/>
             </w:rPr>
           </w:pPr>
-          <w:hyperlink w:anchor="_Toc94815532" w:history="1">
+          <w:hyperlink w:anchor="_Toc94816394" w:history="1">
             <w:r>
               <w:rPr>
                 <w:rStyle w:val="Hyperlink"/>
@@ -2335,7 +2335,7 @@
                 <w:noProof/>
                 <w:webHidden/>
               </w:rPr>
-              <w:instrText xml:space="preserve"> PAGEREF _Toc94815532 \h </w:instrText>
+              <w:instrText xml:space="preserve"> PAGEREF _Toc94816394 \h </w:instrText>
             </w:r>
             <w:r>
               <w:rPr>
@@ -2380,7 +2380,7 @@
               <w:lang w:val="en-US"/>
             </w:rPr>
           </w:pPr>
-          <w:hyperlink w:anchor="_Toc94815533" w:history="1">
+          <w:hyperlink w:anchor="_Toc94816395" w:history="1">
             <w:r>
               <w:rPr>
                 <w:rStyle w:val="Hyperlink"/>
@@ -2423,7 +2423,7 @@
                 <w:noProof/>
                 <w:webHidden/>
               </w:rPr>
-              <w:instrText xml:space="preserve"> PAGEREF _Toc94815533 \h </w:instrText>
+              <w:instrText xml:space="preserve"> PAGEREF _Toc94816395 \h </w:instrText>
             </w:r>
             <w:r>
               <w:rPr>
@@ -2468,7 +2468,7 @@
               <w:lang w:val="en-US"/>
             </w:rPr>
           </w:pPr>
-          <w:hyperlink w:anchor="_Toc94815534" w:history="1">
+          <w:hyperlink w:anchor="_Toc94816396" w:history="1">
             <w:r>
               <w:rPr>
                 <w:rStyle w:val="Hyperlink"/>
@@ -2511,7 +2511,7 @@
                 <w:noProof/>
                 <w:webHidden/>
               </w:rPr>
-              <w:instrText xml:space="preserve"> PAGEREF _Toc94815534 \h </w:instrText>
+              <w:instrText xml:space="preserve"> PAGEREF _Toc94816396 \h </w:instrText>
             </w:r>
             <w:r>
               <w:rPr>
@@ -2556,7 +2556,7 @@
               <w:lang w:val="en-US"/>
             </w:rPr>
           </w:pPr>
-          <w:hyperlink w:anchor="_Toc94815535" w:history="1">
+          <w:hyperlink w:anchor="_Toc94816397" w:history="1">
             <w:r>
               <w:rPr>
                 <w:rStyle w:val="Hyperlink"/>
@@ -2599,7 +2599,7 @@
                 <w:noProof/>
                 <w:webHidden/>
               </w:rPr>
-              <w:instrText xml:space="preserve"> PAGEREF _Toc94815535 \h </w:instrText>
+              <w:instrText xml:space="preserve"> PAGEREF _Toc94816397 \h </w:instrText>
             </w:r>
             <w:r>
               <w:rPr>
@@ -2644,7 +2644,7 @@
               <w:lang w:val="en-US"/>
             </w:rPr>
           </w:pPr>
-          <w:hyperlink w:anchor="_Toc94815536" w:history="1">
+          <w:hyperlink w:anchor="_Toc94816398" w:history="1">
             <w:r>
               <w:rPr>
                 <w:rStyle w:val="Hyperlink"/>
@@ -2687,7 +2687,7 @@
                 <w:noProof/>
                 <w:webHidden/>
               </w:rPr>
-              <w:instrText xml:space="preserve"> PAGEREF _Toc94815536 \h </w:instrText>
+              <w:instrText xml:space="preserve"> PAGEREF _Toc94816398 \h </w:instrText>
             </w:r>
             <w:r>
               <w:rPr>
@@ -2732,7 +2732,7 @@
               <w:lang w:val="en-US"/>
             </w:rPr>
           </w:pPr>
-          <w:hyperlink w:anchor="_Toc94815537" w:history="1">
+          <w:hyperlink w:anchor="_Toc94816399" w:history="1">
             <w:r>
               <w:rPr>
                 <w:rStyle w:val="Hyperlink"/>
@@ -2775,7 +2775,7 @@
                 <w:noProof/>
                 <w:webHidden/>
               </w:rPr>
-              <w:instrText xml:space="preserve"> PAGEREF _Toc94815537 \h </w:instrText>
+              <w:instrText xml:space="preserve"> PAGEREF _Toc94816399 \h </w:instrText>
             </w:r>
             <w:r>
               <w:rPr>
@@ -2820,7 +2820,7 @@
               <w:lang w:val="en-US"/>
             </w:rPr>
           </w:pPr>
-          <w:hyperlink w:anchor="_Toc94815538" w:history="1">
+          <w:hyperlink w:anchor="_Toc94816400" w:history="1">
             <w:r>
               <w:rPr>
                 <w:rStyle w:val="Hyperlink"/>
@@ -2863,7 +2863,7 @@
                 <w:noProof/>
                 <w:webHidden/>
               </w:rPr>
-              <w:instrText xml:space="preserve"> PAGEREF _Toc94815538 \h </w:instrText>
+              <w:instrText xml:space="preserve"> PAGEREF _Toc94816400 \h </w:instrText>
             </w:r>
             <w:r>
               <w:rPr>
@@ -2908,7 +2908,7 @@
               <w:lang w:val="en-US"/>
             </w:rPr>
           </w:pPr>
-          <w:hyperlink w:anchor="_Toc94815539" w:history="1">
+          <w:hyperlink w:anchor="_Toc94816401" w:history="1">
             <w:r>
               <w:rPr>
                 <w:rStyle w:val="Hyperlink"/>
@@ -2951,7 +2951,7 @@
                 <w:noProof/>
                 <w:webHidden/>
               </w:rPr>
-              <w:instrText xml:space="preserve"> PAGEREF _Toc94815539 \h </w:instrText>
+              <w:instrText xml:space="preserve"> PAGEREF _Toc94816401 \h </w:instrText>
             </w:r>
             <w:r>
               <w:rPr>
@@ -2992,7 +2992,7 @@
               <w:lang w:val="en-US"/>
             </w:rPr>
           </w:pPr>
-          <w:hyperlink w:anchor="_Toc94815540" w:history="1">
+          <w:hyperlink w:anchor="_Toc94816402" w:history="1">
             <w:r>
               <w:rPr>
                 <w:rStyle w:val="Hyperlink"/>
@@ -3035,7 +3035,7 @@
                 <w:noProof/>
                 <w:webHidden/>
               </w:rPr>
-              <w:instrText xml:space="preserve"> PAGEREF _Toc94815540 \h </w:instrText>
+              <w:instrText xml:space="preserve"> PAGEREF _Toc94816402 \h </w:instrText>
             </w:r>
             <w:r>
               <w:rPr>
@@ -3080,7 +3080,7 @@
               <w:lang w:val="en-US"/>
             </w:rPr>
           </w:pPr>
-          <w:hyperlink w:anchor="_Toc94815541" w:history="1">
+          <w:hyperlink w:anchor="_Toc94816403" w:history="1">
             <w:r>
               <w:rPr>
                 <w:rStyle w:val="Hyperlink"/>
@@ -3123,7 +3123,7 @@
                 <w:noProof/>
                 <w:webHidden/>
               </w:rPr>
-              <w:instrText xml:space="preserve"> PAGEREF _Toc94815541 \h </w:instrText>
+              <w:instrText xml:space="preserve"> PAGEREF _Toc94816403 \h </w:instrText>
             </w:r>
             <w:r>
               <w:rPr>
@@ -3183,7 +3183,7 @@
       <w:pPr>
         <w:pStyle w:val="Heading1"/>
       </w:pPr>
-      <w:bookmarkStart w:id="2" w:name="_Toc94815508"/>
+      <w:bookmarkStart w:id="2" w:name="_Toc94816370"/>
       <w:r>
         <w:lastRenderedPageBreak/>
         <w:t>Overview</w:t>
@@ -3194,7 +3194,7 @@
       <w:pPr>
         <w:pStyle w:val="Heading2"/>
       </w:pPr>
-      <w:bookmarkStart w:id="3" w:name="_Toc94815509"/>
+      <w:bookmarkStart w:id="3" w:name="_Toc94816371"/>
       <w:r>
         <w:t>Equipe</w:t>
       </w:r>
@@ -3240,7 +3240,7 @@
       <w:pPr>
         <w:pStyle w:val="Heading2"/>
       </w:pPr>
-      <w:bookmarkStart w:id="4" w:name="_Toc94815510"/>
+      <w:bookmarkStart w:id="4" w:name="_Toc94816372"/>
       <w:r>
         <w:t>Sujet</w:t>
       </w:r>
@@ -3318,7 +3318,7 @@
       <w:pPr>
         <w:pStyle w:val="Heading2"/>
       </w:pPr>
-      <w:bookmarkStart w:id="5" w:name="_Toc94815511"/>
+      <w:bookmarkStart w:id="5" w:name="_Toc94816373"/>
       <w:r>
         <w:t>Résumé</w:t>
       </w:r>
@@ -3357,7 +3357,7 @@
       <w:pPr>
         <w:pStyle w:val="Heading2"/>
       </w:pPr>
-      <w:bookmarkStart w:id="6" w:name="_Toc94815512"/>
+      <w:bookmarkStart w:id="6" w:name="_Toc94816374"/>
       <w:r>
         <w:t>Intentions</w:t>
       </w:r>
@@ -3372,7 +3372,7 @@
       <w:pPr>
         <w:pStyle w:val="Heading2"/>
       </w:pPr>
-      <w:bookmarkStart w:id="7" w:name="_Toc94815513"/>
+      <w:bookmarkStart w:id="7" w:name="_Toc94816375"/>
       <w:r>
         <w:t>Références</w:t>
       </w:r>
@@ -3382,7 +3382,7 @@
       <w:pPr>
         <w:pStyle w:val="Heading3"/>
       </w:pPr>
-      <w:bookmarkStart w:id="8" w:name="_Toc94815514"/>
+      <w:bookmarkStart w:id="8" w:name="_Toc94816376"/>
       <w:r>
         <w:lastRenderedPageBreak/>
         <w:t>Gameplay</w:t>
@@ -3398,7 +3398,7 @@
       <w:pPr>
         <w:pStyle w:val="Heading3"/>
       </w:pPr>
-      <w:bookmarkStart w:id="9" w:name="_Toc94815515"/>
+      <w:bookmarkStart w:id="9" w:name="_Toc94816377"/>
       <w:r>
         <w:t>Visuels</w:t>
       </w:r>
@@ -3427,7 +3427,7 @@
       <w:pPr>
         <w:pStyle w:val="Heading1"/>
       </w:pPr>
-      <w:bookmarkStart w:id="10" w:name="_Toc94815516"/>
+      <w:bookmarkStart w:id="10" w:name="_Toc94816378"/>
       <w:r>
         <w:lastRenderedPageBreak/>
         <w:t>Game Design</w:t>
@@ -3438,7 +3438,7 @@
       <w:pPr>
         <w:pStyle w:val="Heading2"/>
       </w:pPr>
-      <w:bookmarkStart w:id="11" w:name="_Toc94815517"/>
+      <w:bookmarkStart w:id="11" w:name="_Toc94816379"/>
       <w:r>
         <w:t>3C</w:t>
       </w:r>
@@ -3560,7 +3560,7 @@
       <w:pPr>
         <w:pStyle w:val="Heading2"/>
       </w:pPr>
-      <w:bookmarkStart w:id="12" w:name="_Toc94815518"/>
+      <w:bookmarkStart w:id="12" w:name="_Toc94816380"/>
       <w:r>
         <w:t>Noyau</w:t>
       </w:r>
@@ -3602,7 +3602,7 @@
       <w:pPr>
         <w:pStyle w:val="Heading2"/>
       </w:pPr>
-      <w:bookmarkStart w:id="13" w:name="_Toc94815519"/>
+      <w:bookmarkStart w:id="13" w:name="_Toc94816381"/>
       <w:r>
         <w:t>Challenges</w:t>
       </w:r>
@@ -3613,7 +3613,7 @@
       <w:pPr>
         <w:pStyle w:val="Heading2"/>
       </w:pPr>
-      <w:bookmarkStart w:id="14" w:name="_Toc94815520"/>
+      <w:bookmarkStart w:id="14" w:name="_Toc94816382"/>
       <w:r>
         <w:t>Mécaniques</w:t>
       </w:r>
@@ -3623,7 +3623,7 @@
       <w:pPr>
         <w:pStyle w:val="Heading3"/>
       </w:pPr>
-      <w:bookmarkStart w:id="15" w:name="_Toc94815521"/>
+      <w:bookmarkStart w:id="15" w:name="_Toc94816383"/>
       <w:r>
         <w:t>Mouvement</w:t>
       </w:r>
@@ -3758,7 +3758,7 @@
       <w:pPr>
         <w:pStyle w:val="Heading3"/>
       </w:pPr>
-      <w:bookmarkStart w:id="16" w:name="_Toc94815522"/>
+      <w:bookmarkStart w:id="16" w:name="_Toc94816384"/>
       <w:r>
         <w:t>Saut</w:t>
       </w:r>
@@ -4142,7 +4142,7 @@
       <w:pPr>
         <w:pStyle w:val="Heading3"/>
       </w:pPr>
-      <w:bookmarkStart w:id="17" w:name="_Toc94815523"/>
+      <w:bookmarkStart w:id="17" w:name="_Toc94816385"/>
       <w:r>
         <w:t>Descente rapide</w:t>
       </w:r>
@@ -4249,7 +4249,7 @@
       <w:pPr>
         <w:pStyle w:val="Heading3"/>
       </w:pPr>
-      <w:bookmarkStart w:id="18" w:name="_Toc94815524"/>
+      <w:bookmarkStart w:id="18" w:name="_Toc94816386"/>
       <w:r>
         <w:lastRenderedPageBreak/>
         <w:t xml:space="preserve">Wall </w:t>
@@ -4350,7 +4350,7 @@
       <w:pPr>
         <w:pStyle w:val="Heading3"/>
       </w:pPr>
-      <w:bookmarkStart w:id="19" w:name="_Toc94815525"/>
+      <w:bookmarkStart w:id="19" w:name="_Toc94816387"/>
       <w:r>
         <w:t>Pull &amp; Push</w:t>
       </w:r>
@@ -4741,7 +4741,7 @@
         <w:pStyle w:val="Heading3"/>
       </w:pPr>
       <w:bookmarkStart w:id="20" w:name="_Ref94191658"/>
-      <w:bookmarkStart w:id="21" w:name="_Toc94815526"/>
+      <w:bookmarkStart w:id="21" w:name="_Toc94816388"/>
       <w:r>
         <w:t>I</w:t>
       </w:r>
@@ -4857,7 +4857,7 @@
       <w:pPr>
         <w:pStyle w:val="Heading2"/>
       </w:pPr>
-      <w:bookmarkStart w:id="22" w:name="_Toc94815527"/>
+      <w:bookmarkStart w:id="22" w:name="_Toc94816389"/>
       <w:r>
         <w:t>Couronne</w:t>
       </w:r>
@@ -4881,7 +4881,7 @@
       <w:pPr>
         <w:pStyle w:val="Heading3"/>
       </w:pPr>
-      <w:bookmarkStart w:id="23" w:name="_Toc94815528"/>
+      <w:bookmarkStart w:id="23" w:name="_Toc94816390"/>
       <w:r>
         <w:t>Roi</w:t>
       </w:r>
@@ -4902,7 +4902,7 @@
       <w:pPr>
         <w:pStyle w:val="Heading3"/>
       </w:pPr>
-      <w:bookmarkStart w:id="24" w:name="_Toc94815529"/>
+      <w:bookmarkStart w:id="24" w:name="_Toc94816391"/>
       <w:r>
         <w:t>Vol de Couronne</w:t>
       </w:r>
@@ -4952,7 +4952,7 @@
       <w:pPr>
         <w:pStyle w:val="Heading2"/>
       </w:pPr>
-      <w:bookmarkStart w:id="25" w:name="_Toc94815530"/>
+      <w:bookmarkStart w:id="25" w:name="_Toc94816392"/>
       <w:r>
         <w:t>Level Design</w:t>
       </w:r>
@@ -5045,7 +5045,7 @@
       <w:pPr>
         <w:pStyle w:val="Heading1"/>
       </w:pPr>
-      <w:bookmarkStart w:id="26" w:name="_Toc94815531"/>
+      <w:bookmarkStart w:id="26" w:name="_Toc94816393"/>
       <w:r>
         <w:lastRenderedPageBreak/>
         <w:t>Direction Artistique</w:t>
@@ -5056,7 +5056,7 @@
       <w:pPr>
         <w:pStyle w:val="Heading2"/>
       </w:pPr>
-      <w:bookmarkStart w:id="27" w:name="_Toc94815532"/>
+      <w:bookmarkStart w:id="27" w:name="_Toc94816394"/>
       <w:r>
         <w:t>Intentions</w:t>
       </w:r>
@@ -5071,7 +5071,7 @@
       <w:pPr>
         <w:pStyle w:val="Heading2"/>
       </w:pPr>
-      <w:bookmarkStart w:id="28" w:name="_Toc94815533"/>
+      <w:bookmarkStart w:id="28" w:name="_Toc94816395"/>
       <w:r>
         <w:t>Avatars</w:t>
       </w:r>
@@ -5081,7 +5081,7 @@
       <w:pPr>
         <w:pStyle w:val="Heading3"/>
       </w:pPr>
-      <w:bookmarkStart w:id="29" w:name="_Toc94815534"/>
+      <w:bookmarkStart w:id="29" w:name="_Toc94816396"/>
       <w:r>
         <w:t>Apparence</w:t>
       </w:r>
@@ -5096,7 +5096,7 @@
       <w:pPr>
         <w:pStyle w:val="Heading3"/>
       </w:pPr>
-      <w:bookmarkStart w:id="30" w:name="_Toc94815535"/>
+      <w:bookmarkStart w:id="30" w:name="_Toc94816397"/>
       <w:r>
         <w:t>Animations</w:t>
       </w:r>
@@ -5192,7 +5192,7 @@
       <w:pPr>
         <w:pStyle w:val="Heading3"/>
       </w:pPr>
-      <w:bookmarkStart w:id="31" w:name="_Toc94815536"/>
+      <w:bookmarkStart w:id="31" w:name="_Toc94816398"/>
       <w:r>
         <w:t>Sound Design</w:t>
       </w:r>
@@ -5211,7 +5211,7 @@
       <w:pPr>
         <w:pStyle w:val="Heading2"/>
       </w:pPr>
-      <w:bookmarkStart w:id="32" w:name="_Toc94815537"/>
+      <w:bookmarkStart w:id="32" w:name="_Toc94816399"/>
       <w:r>
         <w:t>Environnement</w:t>
       </w:r>
@@ -5221,7 +5221,7 @@
       <w:pPr>
         <w:pStyle w:val="Heading3"/>
       </w:pPr>
-      <w:bookmarkStart w:id="33" w:name="_Toc94815538"/>
+      <w:bookmarkStart w:id="33" w:name="_Toc94816400"/>
       <w:r>
         <w:t>Background</w:t>
       </w:r>
@@ -5355,7 +5355,7 @@
       <w:pPr>
         <w:pStyle w:val="Heading3"/>
       </w:pPr>
-      <w:bookmarkStart w:id="34" w:name="_Toc94815539"/>
+      <w:bookmarkStart w:id="34" w:name="_Toc94816401"/>
       <w:r>
         <w:t>Musique</w:t>
       </w:r>
@@ -5379,7 +5379,7 @@
       <w:pPr>
         <w:pStyle w:val="Heading1"/>
       </w:pPr>
-      <w:bookmarkStart w:id="35" w:name="_Toc94815540"/>
+      <w:bookmarkStart w:id="35" w:name="_Toc94816402"/>
       <w:r>
         <w:lastRenderedPageBreak/>
         <w:t>Futur ?</w:t>
@@ -5390,7 +5390,7 @@
       <w:pPr>
         <w:pStyle w:val="Heading3"/>
       </w:pPr>
-      <w:bookmarkStart w:id="36" w:name="_Toc94815541"/>
+      <w:bookmarkStart w:id="36" w:name="_Toc94816403"/>
       <w:r>
         <w:t>Niveaux, Obstacles et éléments de LD</w:t>
       </w:r>
@@ -5471,11 +5471,21 @@
     <w:r>
       <w:t>/</w:t>
     </w:r>
-    <w:fldSimple w:instr=" NUMPAGES   \* MERGEFORMAT ">
-      <w:r>
-        <w:t>8</w:t>
-      </w:r>
-    </w:fldSimple>
+    <w:r>
+      <w:fldChar w:fldCharType="begin"/>
+    </w:r>
+    <w:r>
+      <w:instrText xml:space="preserve"> NUMPAGES   \* MERGEFORMAT </w:instrText>
+    </w:r>
+    <w:r>
+      <w:fldChar w:fldCharType="separate"/>
+    </w:r>
+    <w:r>
+      <w:t>8</w:t>
+    </w:r>
+    <w:r>
+      <w:fldChar w:fldCharType="end"/>
+    </w:r>
   </w:p>
   <w:p>
     <w:pPr>
@@ -5512,27 +5522,14 @@
     <w:r>
       <w:t>/</w:t>
     </w:r>
-    <w:r>
-      <w:fldChar w:fldCharType="begin"/>
-    </w:r>
-    <w:r>
-      <w:instrText xml:space="preserve"> NUMPAGES   \* MERGEFORMAT </w:instrText>
-    </w:r>
-    <w:r>
-      <w:fldChar w:fldCharType="separate"/>
-    </w:r>
-    <w:r>
-      <w:rPr>
-        <w:noProof/>
-      </w:rPr>
-      <w:t>8</w:t>
-    </w:r>
-    <w:r>
-      <w:rPr>
-        <w:noProof/>
-      </w:rPr>
-      <w:fldChar w:fldCharType="end"/>
-    </w:r>
+    <w:fldSimple w:instr=" NUMPAGES   \* MERGEFORMAT ">
+      <w:r>
+        <w:rPr>
+          <w:noProof/>
+        </w:rPr>
+        <w:t>8</w:t>
+      </w:r>
+    </w:fldSimple>
   </w:p>
 </w:ftr>
 </file>

</xml_diff>

<commit_message>
GDD - Refaisage du PDF youpi
</commit_message>
<xml_diff>
--- a/GDD.docx
+++ b/GDD.docx
@@ -3233,8 +3233,13 @@
         <w:t>Prog.</w:t>
       </w:r>
       <w:r>
-        <w:t xml:space="preserve"> Sébastien Pautot</w:t>
-      </w:r>
+        <w:t xml:space="preserve"> Sébastien </w:t>
+      </w:r>
+      <w:proofErr w:type="spellStart"/>
+      <w:r>
+        <w:t>Pautot</w:t>
+      </w:r>
+      <w:proofErr w:type="spellEnd"/>
     </w:p>
     <w:p>
       <w:pPr>
@@ -3311,7 +3316,15 @@
         <w:t>De cette image n</w:t>
       </w:r>
       <w:r>
-        <w:t>ous avons tiré la notion de « partenaire » (buddy). Nous avons donc conçu un prototype de jeu de plateforme en coopération où les joueurs peuvent s’aider les uns les autres.</w:t>
+        <w:t>ous avons tiré la notion de « partenaire » (</w:t>
+      </w:r>
+      <w:proofErr w:type="spellStart"/>
+      <w:r>
+        <w:t>buddy</w:t>
+      </w:r>
+      <w:proofErr w:type="spellEnd"/>
+      <w:r>
+        <w:t>). Nous avons donc conçu un prototype de jeu de plateforme en coopération où les joueurs peuvent s’aider les uns les autres.</w:t>
       </w:r>
     </w:p>
     <w:p>
@@ -3390,8 +3403,13 @@
       <w:bookmarkEnd w:id="8"/>
     </w:p>
     <w:p>
-      <w:r>
-        <w:t>Celeste, Super Mario Bros.</w:t>
+      <w:proofErr w:type="spellStart"/>
+      <w:r>
+        <w:t>Celeste</w:t>
+      </w:r>
+      <w:proofErr w:type="spellEnd"/>
+      <w:r>
+        <w:t>, Super Mario Bros.</w:t>
       </w:r>
     </w:p>
     <w:p>
@@ -3464,18 +3482,34 @@
         <w:t xml:space="preserve">La caméra suit </w:t>
       </w:r>
       <w:r>
-        <w:t>l’ensemble des joueurs avec du smoothing.</w:t>
+        <w:t xml:space="preserve">l’ensemble des joueurs avec du </w:t>
+      </w:r>
+      <w:proofErr w:type="spellStart"/>
+      <w:r>
+        <w:t>smoothing</w:t>
+      </w:r>
+      <w:proofErr w:type="spellEnd"/>
+      <w:r>
+        <w:t>.</w:t>
       </w:r>
       <w:r>
         <w:t xml:space="preserve"> Sortir de la vue de la caméra fait réapparaitre le joueur en question à une position « sûre ».</w:t>
       </w:r>
     </w:p>
     <w:p>
+      <w:proofErr w:type="spellStart"/>
       <w:r>
         <w:rPr>
           <w:rStyle w:val="Strong"/>
         </w:rPr>
-        <w:t>Character.</w:t>
+        <w:t>Character</w:t>
+      </w:r>
+      <w:proofErr w:type="spellEnd"/>
+      <w:r>
+        <w:rPr>
+          <w:rStyle w:val="Strong"/>
+        </w:rPr>
+        <w:t>.</w:t>
       </w:r>
       <w:r>
         <w:t xml:space="preserve"> </w:t>
@@ -3771,12 +3805,21 @@
       <w:r>
         <w:t xml:space="preserve">t en contact avec le sol ou en train de </w:t>
       </w:r>
+      <w:proofErr w:type="spellStart"/>
       <w:r>
         <w:rPr>
           <w:i/>
           <w:iCs/>
         </w:rPr>
-        <w:t>wall slide</w:t>
+        <w:t>wall</w:t>
+      </w:r>
+      <w:proofErr w:type="spellEnd"/>
+      <w:r>
+        <w:rPr>
+          <w:i/>
+          <w:iCs/>
+        </w:rPr>
+        <w:t xml:space="preserve"> slide</w:t>
       </w:r>
       <w:r>
         <w:t>, il peut sauter.</w:t>
@@ -4281,8 +4324,13 @@
       <w:r>
         <w:t xml:space="preserve">. Lorsqu’un autre joueur se tient sur un joueur en </w:t>
       </w:r>
-      <w:r>
-        <w:t>wall slide</w:t>
+      <w:proofErr w:type="spellStart"/>
+      <w:r>
+        <w:t>wall</w:t>
+      </w:r>
+      <w:proofErr w:type="spellEnd"/>
+      <w:r>
+        <w:t xml:space="preserve"> slide</w:t>
       </w:r>
       <w:r>
         <w:t xml:space="preserve">, ce dernier glisse </w:t>
@@ -4314,11 +4362,19 @@
         </w:rPr>
         <w:t xml:space="preserve"> </w:t>
       </w:r>
+      <w:proofErr w:type="spellStart"/>
       <w:r>
         <w:rPr>
           <w:rStyle w:val="Strong"/>
         </w:rPr>
-        <w:t>wall slide</w:t>
+        <w:t>wall</w:t>
+      </w:r>
+      <w:proofErr w:type="spellEnd"/>
+      <w:r>
+        <w:rPr>
+          <w:rStyle w:val="Strong"/>
+        </w:rPr>
+        <w:t xml:space="preserve"> slide</w:t>
       </w:r>
       <w:r>
         <w:rPr>
@@ -4719,8 +4775,21 @@
       <w:r>
         <w:t xml:space="preserve"> </w:t>
       </w:r>
-      <w:r>
-        <w:t>Bumper gauche (tirer) et bumper droite (pousser)</w:t>
+      <w:proofErr w:type="spellStart"/>
+      <w:r>
+        <w:t>Bumper</w:t>
+      </w:r>
+      <w:proofErr w:type="spellEnd"/>
+      <w:r>
+        <w:t xml:space="preserve"> gauche (tirer) et </w:t>
+      </w:r>
+      <w:proofErr w:type="spellStart"/>
+      <w:r>
+        <w:t>bumper</w:t>
+      </w:r>
+      <w:proofErr w:type="spellEnd"/>
+      <w:r>
+        <w:t xml:space="preserve"> droite (pousser)</w:t>
       </w:r>
     </w:p>
     <w:p>
@@ -4774,7 +4843,15 @@
         <w:t>un push/pull au moment exact de la collisio</w:t>
       </w:r>
       <w:r>
-        <w:t>n un joueur peut éviter d’entrer dans l’état de stun.</w:t>
+        <w:t xml:space="preserve">n un joueur peut éviter d’entrer dans l’état de </w:t>
+      </w:r>
+      <w:proofErr w:type="spellStart"/>
+      <w:r>
+        <w:t>stun</w:t>
+      </w:r>
+      <w:proofErr w:type="spellEnd"/>
+      <w:r>
+        <w:t>.</w:t>
       </w:r>
     </w:p>
     <w:p>
@@ -4832,7 +4909,23 @@
     </w:p>
     <w:p>
       <w:r>
-        <w:t>Lors de la collision des particules d’impact sont émises. Tant que le joueur est stun la couleur de son sprite est assombrie.</w:t>
+        <w:t xml:space="preserve">Lors de la collision des particules d’impact sont émises. Tant que le joueur est </w:t>
+      </w:r>
+      <w:proofErr w:type="spellStart"/>
+      <w:r>
+        <w:t>stun</w:t>
+      </w:r>
+      <w:proofErr w:type="spellEnd"/>
+      <w:r>
+        <w:t xml:space="preserve"> la couleur de son </w:t>
+      </w:r>
+      <w:proofErr w:type="spellStart"/>
+      <w:r>
+        <w:t>sprite</w:t>
+      </w:r>
+      <w:proofErr w:type="spellEnd"/>
+      <w:r>
+        <w:t xml:space="preserve"> est assombrie.</w:t>
       </w:r>
     </w:p>
     <w:p>
@@ -5200,10 +5293,26 @@
     </w:p>
     <w:p>
       <w:r>
-        <w:t>Le sound design lié aux avatars a pour objectif d’accompagner les animations. Le pitch de chaque son est donc baissé lorsque le personnage est écrasé et augmente lorsque le personnage est étiré</w:t>
-      </w:r>
-      <w:r>
-        <w:t>, afin d’accentuer le game feel.</w:t>
+        <w:t xml:space="preserve">Le </w:t>
+      </w:r>
+      <w:proofErr w:type="spellStart"/>
+      <w:r>
+        <w:t>sound</w:t>
+      </w:r>
+      <w:proofErr w:type="spellEnd"/>
+      <w:r>
+        <w:t xml:space="preserve"> design lié aux avatars a pour objectif d’accompagner les animations. Le pitch de chaque son est donc baissé lorsque le personnage est écrasé et augmente lorsque le personnage est étiré</w:t>
+      </w:r>
+      <w:r>
+        <w:t xml:space="preserve">, afin d’accentuer le game </w:t>
+      </w:r>
+      <w:proofErr w:type="spellStart"/>
+      <w:r>
+        <w:t>feel</w:t>
+      </w:r>
+      <w:proofErr w:type="spellEnd"/>
+      <w:r>
+        <w:t>.</w:t>
       </w:r>
     </w:p>
     <w:p/>
@@ -5407,7 +5516,15 @@
         <w:t xml:space="preserve"> </w:t>
       </w:r>
       <w:r>
-        <w:t>ils pourraient contenir des obstacles et éléments de LD tels que des bumpers, des trampolines, des pics, des plateformes mouvantes, etc.</w:t>
+        <w:t xml:space="preserve">ils pourraient contenir des obstacles et éléments de LD tels que des </w:t>
+      </w:r>
+      <w:proofErr w:type="spellStart"/>
+      <w:r>
+        <w:t>bumpers</w:t>
+      </w:r>
+      <w:proofErr w:type="spellEnd"/>
+      <w:r>
+        <w:t>, des trampolines, des pics, des plateformes mouvantes, etc.</w:t>
       </w:r>
     </w:p>
     <w:sectPr>
@@ -5471,21 +5588,11 @@
     <w:r>
       <w:t>/</w:t>
     </w:r>
-    <w:r>
-      <w:fldChar w:fldCharType="begin"/>
-    </w:r>
-    <w:r>
-      <w:instrText xml:space="preserve"> NUMPAGES   \* MERGEFORMAT </w:instrText>
-    </w:r>
-    <w:r>
-      <w:fldChar w:fldCharType="separate"/>
-    </w:r>
-    <w:r>
-      <w:t>8</w:t>
-    </w:r>
-    <w:r>
-      <w:fldChar w:fldCharType="end"/>
-    </w:r>
+    <w:fldSimple w:instr=" NUMPAGES   \* MERGEFORMAT ">
+      <w:r>
+        <w:t>8</w:t>
+      </w:r>
+    </w:fldSimple>
   </w:p>
   <w:p>
     <w:pPr>
@@ -5522,14 +5629,27 @@
     <w:r>
       <w:t>/</w:t>
     </w:r>
-    <w:fldSimple w:instr=" NUMPAGES   \* MERGEFORMAT ">
-      <w:r>
-        <w:rPr>
-          <w:noProof/>
-        </w:rPr>
-        <w:t>8</w:t>
-      </w:r>
-    </w:fldSimple>
+    <w:r>
+      <w:fldChar w:fldCharType="begin"/>
+    </w:r>
+    <w:r>
+      <w:instrText xml:space="preserve"> NUMPAGES   \* MERGEFORMAT </w:instrText>
+    </w:r>
+    <w:r>
+      <w:fldChar w:fldCharType="separate"/>
+    </w:r>
+    <w:r>
+      <w:rPr>
+        <w:noProof/>
+      </w:rPr>
+      <w:t>8</w:t>
+    </w:r>
+    <w:r>
+      <w:rPr>
+        <w:noProof/>
+      </w:rPr>
+      <w:fldChar w:fldCharType="end"/>
+    </w:r>
   </w:p>
 </w:ftr>
 </file>

</xml_diff>